<commit_message>
VS extension project updates
</commit_message>
<xml_diff>
--- a/src/Extensions/MauiTemplates/MauiTemplates/readme.docx
+++ b/src/Extensions/MauiTemplates/MauiTemplates/readme.docx
@@ -210,7 +210,7 @@
           <w:szCs w:val="22"/>
           <w:lang w:val="en"/>
         </w:rPr>
-        <w:t>8</w:t>
+        <w:t>10</w:t>
       </w:r>
       <w:r>
         <w:rPr>
@@ -253,7 +253,7 @@
           <w:szCs w:val="22"/>
           <w:lang w:val="en"/>
         </w:rPr>
-        <w:t>8</w:t>
+        <w:t>10</w:t>
       </w:r>
       <w:r>
         <w:rPr>
@@ -304,7 +304,7 @@
           <w:szCs w:val="22"/>
           <w:lang w:val="en"/>
         </w:rPr>
-        <w:t>8</w:t>
+        <w:t>10</w:t>
       </w:r>
       <w:r>
         <w:rPr>
@@ -347,7 +347,7 @@
           <w:szCs w:val="22"/>
           <w:lang w:val="en"/>
         </w:rPr>
-        <w:t>8</w:t>
+        <w:t>10</w:t>
       </w:r>
       <w:r>
         <w:rPr>
@@ -394,6 +394,56 @@
           <w:lang w:val="en"/>
         </w:rPr>
         <w:t xml:space="preserve"> Item templates</w:t>
+      </w:r>
+      <w:r>
+        <w:rPr>
+          <w:rFonts w:ascii="Calibri" w:hAnsi="Calibri" w:cs="Calibri"/>
+          <w:szCs w:val="22"/>
+          <w:lang w:val="en"/>
+        </w:rPr>
+        <w:t xml:space="preserve"> (</w:t>
+      </w:r>
+      <w:r>
+        <w:rPr>
+          <w:rFonts w:ascii="Calibri" w:hAnsi="Calibri" w:cs="Calibri"/>
+          <w:szCs w:val="22"/>
+          <w:lang w:val="en"/>
+        </w:rPr>
+        <w:t xml:space="preserve">find </w:t>
+      </w:r>
+      <w:r>
+        <w:rPr>
+          <w:rFonts w:ascii="Calibri" w:hAnsi="Calibri" w:cs="Calibri"/>
+          <w:szCs w:val="22"/>
+          <w:lang w:val="en"/>
+        </w:rPr>
+        <w:t xml:space="preserve">them </w:t>
+      </w:r>
+      <w:r>
+        <w:rPr>
+          <w:rFonts w:ascii="Calibri" w:hAnsi="Calibri" w:cs="Calibri"/>
+          <w:szCs w:val="22"/>
+          <w:lang w:val="en"/>
+        </w:rPr>
+        <w:t xml:space="preserve">in the section titled </w:t>
+      </w:r>
+      <w:r>
+        <w:rPr>
+          <w:rFonts w:ascii="Calibri" w:hAnsi="Calibri" w:cs="Calibri"/>
+          <w:b/>
+          <w:bCs/>
+          <w:szCs w:val="22"/>
+          <w:lang w:val="en"/>
+        </w:rPr>
+        <w:t>MAUI</w:t>
+      </w:r>
+      <w:r>
+        <w:rPr>
+          <w:rFonts w:ascii="Calibri" w:hAnsi="Calibri" w:cs="Calibri"/>
+          <w:szCs w:val="22"/>
+          <w:lang w:val="en"/>
+        </w:rPr>
+        <w:t>)</w:t>
       </w:r>
       <w:r>
         <w:rPr>
@@ -813,7 +863,6 @@
         </w:rPr>
         <w:t xml:space="preserve">also works as a </w:t>
       </w:r>
-      <w:proofErr w:type="spellStart"/>
       <w:r>
         <w:rPr>
           <w:rFonts w:ascii="Calibri" w:hAnsi="Calibri" w:cs="Calibri"/>
@@ -824,7 +873,6 @@
         </w:rPr>
         <w:t>SurroundWith</w:t>
       </w:r>
-      <w:proofErr w:type="spellEnd"/>
       <w:r>
         <w:rPr>
           <w:rFonts w:ascii="Calibri" w:hAnsi="Calibri" w:cs="Calibri"/>
@@ -841,7 +889,6 @@
         </w:rPr>
         <w:t xml:space="preserve"> (from </w:t>
       </w:r>
-      <w:proofErr w:type="spellStart"/>
       <w:r>
         <w:rPr>
           <w:rFonts w:ascii="Calibri" w:hAnsi="Calibri" w:cs="Calibri"/>
@@ -852,7 +899,6 @@
         </w:rPr>
         <w:t>Xaml</w:t>
       </w:r>
-      <w:proofErr w:type="spellEnd"/>
       <w:r>
         <w:rPr>
           <w:rFonts w:ascii="Calibri" w:hAnsi="Calibri" w:cs="Calibri"/>
@@ -1030,7 +1076,6 @@
           <w:lang w:val="en"/>
         </w:rPr>
       </w:pPr>
-      <w:proofErr w:type="spellStart"/>
       <w:r>
         <w:rPr>
           <w:rFonts w:ascii="Calibri" w:hAnsi="Calibri" w:cs="Calibri"/>
@@ -1040,7 +1085,6 @@
         </w:rPr>
         <w:t>Torquoise</w:t>
       </w:r>
-      <w:proofErr w:type="spellEnd"/>
       <w:r>
         <w:rPr>
           <w:rFonts w:ascii="Calibri" w:hAnsi="Calibri" w:cs="Calibri"/>
@@ -1266,43 +1310,7 @@
                 <w:szCs w:val="22"/>
                 <w:lang w:val="en"/>
               </w:rPr>
-              <w:t xml:space="preserve">&lt;Grid </w:t>
-            </w:r>
-            <w:proofErr w:type="spellStart"/>
-            <w:r>
-              <w:rPr>
-                <w:rFonts w:ascii="Calibri" w:hAnsi="Calibri" w:cs="Calibri"/>
-                <w:szCs w:val="22"/>
-                <w:lang w:val="en"/>
-              </w:rPr>
-              <w:t>ColumnDefinitions</w:t>
-            </w:r>
-            <w:proofErr w:type="spellEnd"/>
-            <w:r>
-              <w:rPr>
-                <w:rFonts w:ascii="Calibri" w:hAnsi="Calibri" w:cs="Calibri"/>
-                <w:szCs w:val="22"/>
-                <w:lang w:val="en"/>
-              </w:rPr>
-              <w:t xml:space="preserve">="" </w:t>
-            </w:r>
-            <w:proofErr w:type="spellStart"/>
-            <w:r>
-              <w:rPr>
-                <w:rFonts w:ascii="Calibri" w:hAnsi="Calibri" w:cs="Calibri"/>
-                <w:szCs w:val="22"/>
-                <w:lang w:val="en"/>
-              </w:rPr>
-              <w:t>RowDefinitions</w:t>
-            </w:r>
-            <w:proofErr w:type="spellEnd"/>
-            <w:r>
-              <w:rPr>
-                <w:rFonts w:ascii="Calibri" w:hAnsi="Calibri" w:cs="Calibri"/>
-                <w:szCs w:val="22"/>
-                <w:lang w:val="en"/>
-              </w:rPr>
-              <w:t>=""&gt;</w:t>
+              <w:t>&lt;Grid ColumnDefinitions="" RowDefinitions=""&gt;</w:t>
             </w:r>
           </w:p>
           <w:p>
@@ -1419,48 +1427,30 @@
                 <w:szCs w:val="22"/>
                 <w:lang w:val="en"/>
               </w:rPr>
+              <w:t>&lt;FlexLayout&gt;</w:t>
+            </w:r>
+          </w:p>
+          <w:p>
+            <w:pPr>
+              <w:widowControl w:val="0"/>
+              <w:autoSpaceDE w:val="0"/>
+              <w:autoSpaceDN w:val="0"/>
+              <w:adjustRightInd w:val="0"/>
+              <w:spacing w:after="200" w:line="276" w:lineRule="auto"/>
+              <w:rPr>
+                <w:rFonts w:ascii="Calibri" w:hAnsi="Calibri" w:cs="Calibri"/>
+                <w:szCs w:val="22"/>
+                <w:lang w:val="en"/>
+              </w:rPr>
+            </w:pPr>
+            <w:r>
+              <w:rPr>
+                <w:rFonts w:ascii="Calibri" w:hAnsi="Calibri" w:cs="Calibri"/>
+                <w:szCs w:val="22"/>
+                <w:lang w:val="en"/>
+              </w:rPr>
               <w:t>&lt;</w:t>
             </w:r>
-            <w:proofErr w:type="spellStart"/>
-            <w:r>
-              <w:rPr>
-                <w:rFonts w:ascii="Calibri" w:hAnsi="Calibri" w:cs="Calibri"/>
-                <w:szCs w:val="22"/>
-                <w:lang w:val="en"/>
-              </w:rPr>
-              <w:t>FlexLayout</w:t>
-            </w:r>
-            <w:proofErr w:type="spellEnd"/>
-            <w:r>
-              <w:rPr>
-                <w:rFonts w:ascii="Calibri" w:hAnsi="Calibri" w:cs="Calibri"/>
-                <w:szCs w:val="22"/>
-                <w:lang w:val="en"/>
-              </w:rPr>
-              <w:t>&gt;</w:t>
-            </w:r>
-          </w:p>
-          <w:p>
-            <w:pPr>
-              <w:widowControl w:val="0"/>
-              <w:autoSpaceDE w:val="0"/>
-              <w:autoSpaceDN w:val="0"/>
-              <w:adjustRightInd w:val="0"/>
-              <w:spacing w:after="200" w:line="276" w:lineRule="auto"/>
-              <w:rPr>
-                <w:rFonts w:ascii="Calibri" w:hAnsi="Calibri" w:cs="Calibri"/>
-                <w:szCs w:val="22"/>
-                <w:lang w:val="en"/>
-              </w:rPr>
-            </w:pPr>
-            <w:r>
-              <w:rPr>
-                <w:rFonts w:ascii="Calibri" w:hAnsi="Calibri" w:cs="Calibri"/>
-                <w:szCs w:val="22"/>
-                <w:lang w:val="en"/>
-              </w:rPr>
-              <w:t>&lt;</w:t>
-            </w:r>
             <w:r>
               <w:rPr>
                 <w:rFonts w:ascii="Calibri" w:hAnsi="Calibri" w:cs="Calibri"/>
@@ -1469,23 +1459,13 @@
               </w:rPr>
               <w:t>/</w:t>
             </w:r>
-            <w:proofErr w:type="spellStart"/>
-            <w:r>
-              <w:rPr>
-                <w:rFonts w:ascii="Calibri" w:hAnsi="Calibri" w:cs="Calibri"/>
-                <w:szCs w:val="22"/>
-                <w:lang w:val="en"/>
-              </w:rPr>
-              <w:t>FlexLayout</w:t>
-            </w:r>
-            <w:proofErr w:type="spellEnd"/>
-            <w:r>
-              <w:rPr>
-                <w:rFonts w:ascii="Calibri" w:hAnsi="Calibri" w:cs="Calibri"/>
-                <w:szCs w:val="22"/>
-                <w:lang w:val="en"/>
-              </w:rPr>
-              <w:t>&gt;</w:t>
+            <w:r>
+              <w:rPr>
+                <w:rFonts w:ascii="Calibri" w:hAnsi="Calibri" w:cs="Calibri"/>
+                <w:szCs w:val="22"/>
+                <w:lang w:val="en"/>
+              </w:rPr>
+              <w:t>FlexLayout&gt;</w:t>
             </w:r>
           </w:p>
         </w:tc>
@@ -1583,25 +1563,7 @@
                 <w:szCs w:val="22"/>
                 <w:lang w:val="en"/>
               </w:rPr>
-              <w:t>&lt;</w:t>
-            </w:r>
-            <w:proofErr w:type="spellStart"/>
-            <w:r>
-              <w:rPr>
-                <w:rFonts w:ascii="Calibri" w:hAnsi="Calibri" w:cs="Calibri"/>
-                <w:szCs w:val="22"/>
-                <w:lang w:val="en"/>
-              </w:rPr>
-              <w:t>StackLayout</w:t>
-            </w:r>
-            <w:proofErr w:type="spellEnd"/>
-            <w:r>
-              <w:rPr>
-                <w:rFonts w:ascii="Calibri" w:hAnsi="Calibri" w:cs="Calibri"/>
-                <w:szCs w:val="22"/>
-                <w:lang w:val="en"/>
-              </w:rPr>
-              <w:t>&gt;</w:t>
+              <w:t>&lt;StackLayout&gt;</w:t>
             </w:r>
           </w:p>
           <w:p>
@@ -1623,25 +1585,7 @@
                 <w:szCs w:val="22"/>
                 <w:lang w:val="en"/>
               </w:rPr>
-              <w:t>&lt;/</w:t>
-            </w:r>
-            <w:proofErr w:type="spellStart"/>
-            <w:r>
-              <w:rPr>
-                <w:rFonts w:ascii="Calibri" w:hAnsi="Calibri" w:cs="Calibri"/>
-                <w:szCs w:val="22"/>
-                <w:lang w:val="en"/>
-              </w:rPr>
-              <w:t>StackLayout</w:t>
-            </w:r>
-            <w:proofErr w:type="spellEnd"/>
-            <w:r>
-              <w:rPr>
-                <w:rFonts w:ascii="Calibri" w:hAnsi="Calibri" w:cs="Calibri"/>
-                <w:szCs w:val="22"/>
-                <w:lang w:val="en"/>
-              </w:rPr>
-              <w:t>&gt;</w:t>
+              <w:t>&lt;/StackLayout&gt;</w:t>
             </w:r>
           </w:p>
         </w:tc>
@@ -1701,7 +1645,6 @@
                 <w:lang w:val="en"/>
               </w:rPr>
             </w:pPr>
-            <w:proofErr w:type="spellStart"/>
             <w:r>
               <w:rPr>
                 <w:rFonts w:ascii="Calibri" w:hAnsi="Calibri" w:cs="Calibri"/>
@@ -1712,7 +1655,6 @@
               </w:rPr>
               <w:t>hstack</w:t>
             </w:r>
-            <w:proofErr w:type="spellEnd"/>
           </w:p>
         </w:tc>
         <w:tc>
@@ -1738,48 +1680,30 @@
                 <w:szCs w:val="22"/>
                 <w:lang w:val="en"/>
               </w:rPr>
+              <w:t>&lt;HorizontalStackLayout&gt;</w:t>
+            </w:r>
+          </w:p>
+          <w:p>
+            <w:pPr>
+              <w:widowControl w:val="0"/>
+              <w:autoSpaceDE w:val="0"/>
+              <w:autoSpaceDN w:val="0"/>
+              <w:adjustRightInd w:val="0"/>
+              <w:spacing w:after="200" w:line="276" w:lineRule="auto"/>
+              <w:rPr>
+                <w:rFonts w:ascii="Calibri" w:hAnsi="Calibri" w:cs="Calibri"/>
+                <w:szCs w:val="22"/>
+                <w:lang w:val="en"/>
+              </w:rPr>
+            </w:pPr>
+            <w:r>
+              <w:rPr>
+                <w:rFonts w:ascii="Calibri" w:hAnsi="Calibri" w:cs="Calibri"/>
+                <w:szCs w:val="22"/>
+                <w:lang w:val="en"/>
+              </w:rPr>
               <w:t>&lt;</w:t>
             </w:r>
-            <w:proofErr w:type="spellStart"/>
-            <w:r>
-              <w:rPr>
-                <w:rFonts w:ascii="Calibri" w:hAnsi="Calibri" w:cs="Calibri"/>
-                <w:szCs w:val="22"/>
-                <w:lang w:val="en"/>
-              </w:rPr>
-              <w:t>HorizontalStackLayout</w:t>
-            </w:r>
-            <w:proofErr w:type="spellEnd"/>
-            <w:r>
-              <w:rPr>
-                <w:rFonts w:ascii="Calibri" w:hAnsi="Calibri" w:cs="Calibri"/>
-                <w:szCs w:val="22"/>
-                <w:lang w:val="en"/>
-              </w:rPr>
-              <w:t>&gt;</w:t>
-            </w:r>
-          </w:p>
-          <w:p>
-            <w:pPr>
-              <w:widowControl w:val="0"/>
-              <w:autoSpaceDE w:val="0"/>
-              <w:autoSpaceDN w:val="0"/>
-              <w:adjustRightInd w:val="0"/>
-              <w:spacing w:after="200" w:line="276" w:lineRule="auto"/>
-              <w:rPr>
-                <w:rFonts w:ascii="Calibri" w:hAnsi="Calibri" w:cs="Calibri"/>
-                <w:szCs w:val="22"/>
-                <w:lang w:val="en"/>
-              </w:rPr>
-            </w:pPr>
-            <w:r>
-              <w:rPr>
-                <w:rFonts w:ascii="Calibri" w:hAnsi="Calibri" w:cs="Calibri"/>
-                <w:szCs w:val="22"/>
-                <w:lang w:val="en"/>
-              </w:rPr>
-              <w:t>&lt;</w:t>
-            </w:r>
             <w:r>
               <w:rPr>
                 <w:rFonts w:ascii="Calibri" w:hAnsi="Calibri" w:cs="Calibri"/>
@@ -1788,23 +1712,13 @@
               </w:rPr>
               <w:t>/</w:t>
             </w:r>
-            <w:proofErr w:type="spellStart"/>
-            <w:r>
-              <w:rPr>
-                <w:rFonts w:ascii="Calibri" w:hAnsi="Calibri" w:cs="Calibri"/>
-                <w:szCs w:val="22"/>
-                <w:lang w:val="en"/>
-              </w:rPr>
-              <w:t>HorizontalStackLayout</w:t>
-            </w:r>
-            <w:proofErr w:type="spellEnd"/>
-            <w:r>
-              <w:rPr>
-                <w:rFonts w:ascii="Calibri" w:hAnsi="Calibri" w:cs="Calibri"/>
-                <w:szCs w:val="22"/>
-                <w:lang w:val="en"/>
-              </w:rPr>
-              <w:t>&gt;</w:t>
+            <w:r>
+              <w:rPr>
+                <w:rFonts w:ascii="Calibri" w:hAnsi="Calibri" w:cs="Calibri"/>
+                <w:szCs w:val="22"/>
+                <w:lang w:val="en"/>
+              </w:rPr>
+              <w:t>HorizontalStackLayout&gt;</w:t>
             </w:r>
           </w:p>
         </w:tc>
@@ -1864,7 +1778,6 @@
                 <w:lang w:val="en"/>
               </w:rPr>
             </w:pPr>
-            <w:proofErr w:type="spellStart"/>
             <w:r>
               <w:rPr>
                 <w:rFonts w:ascii="Calibri" w:hAnsi="Calibri" w:cs="Calibri"/>
@@ -1875,7 +1788,6 @@
               </w:rPr>
               <w:t>vstack</w:t>
             </w:r>
-            <w:proofErr w:type="spellEnd"/>
           </w:p>
         </w:tc>
         <w:tc>
@@ -1901,48 +1813,30 @@
                 <w:szCs w:val="22"/>
                 <w:lang w:val="en"/>
               </w:rPr>
+              <w:t>&lt;VerticalStackLayout&gt;</w:t>
+            </w:r>
+          </w:p>
+          <w:p>
+            <w:pPr>
+              <w:widowControl w:val="0"/>
+              <w:autoSpaceDE w:val="0"/>
+              <w:autoSpaceDN w:val="0"/>
+              <w:adjustRightInd w:val="0"/>
+              <w:spacing w:after="200" w:line="276" w:lineRule="auto"/>
+              <w:rPr>
+                <w:rFonts w:ascii="Calibri" w:hAnsi="Calibri" w:cs="Calibri"/>
+                <w:szCs w:val="22"/>
+                <w:lang w:val="en"/>
+              </w:rPr>
+            </w:pPr>
+            <w:r>
+              <w:rPr>
+                <w:rFonts w:ascii="Calibri" w:hAnsi="Calibri" w:cs="Calibri"/>
+                <w:szCs w:val="22"/>
+                <w:lang w:val="en"/>
+              </w:rPr>
               <w:t>&lt;</w:t>
             </w:r>
-            <w:proofErr w:type="spellStart"/>
-            <w:r>
-              <w:rPr>
-                <w:rFonts w:ascii="Calibri" w:hAnsi="Calibri" w:cs="Calibri"/>
-                <w:szCs w:val="22"/>
-                <w:lang w:val="en"/>
-              </w:rPr>
-              <w:t>VerticalStackLayout</w:t>
-            </w:r>
-            <w:proofErr w:type="spellEnd"/>
-            <w:r>
-              <w:rPr>
-                <w:rFonts w:ascii="Calibri" w:hAnsi="Calibri" w:cs="Calibri"/>
-                <w:szCs w:val="22"/>
-                <w:lang w:val="en"/>
-              </w:rPr>
-              <w:t>&gt;</w:t>
-            </w:r>
-          </w:p>
-          <w:p>
-            <w:pPr>
-              <w:widowControl w:val="0"/>
-              <w:autoSpaceDE w:val="0"/>
-              <w:autoSpaceDN w:val="0"/>
-              <w:adjustRightInd w:val="0"/>
-              <w:spacing w:after="200" w:line="276" w:lineRule="auto"/>
-              <w:rPr>
-                <w:rFonts w:ascii="Calibri" w:hAnsi="Calibri" w:cs="Calibri"/>
-                <w:szCs w:val="22"/>
-                <w:lang w:val="en"/>
-              </w:rPr>
-            </w:pPr>
-            <w:r>
-              <w:rPr>
-                <w:rFonts w:ascii="Calibri" w:hAnsi="Calibri" w:cs="Calibri"/>
-                <w:szCs w:val="22"/>
-                <w:lang w:val="en"/>
-              </w:rPr>
-              <w:t>&lt;</w:t>
-            </w:r>
             <w:r>
               <w:rPr>
                 <w:rFonts w:ascii="Calibri" w:hAnsi="Calibri" w:cs="Calibri"/>
@@ -1951,23 +1845,13 @@
               </w:rPr>
               <w:t>/</w:t>
             </w:r>
-            <w:proofErr w:type="spellStart"/>
-            <w:r>
-              <w:rPr>
-                <w:rFonts w:ascii="Calibri" w:hAnsi="Calibri" w:cs="Calibri"/>
-                <w:szCs w:val="22"/>
-                <w:lang w:val="en"/>
-              </w:rPr>
-              <w:t>VerticalStackLayout</w:t>
-            </w:r>
-            <w:proofErr w:type="spellEnd"/>
-            <w:r>
-              <w:rPr>
-                <w:rFonts w:ascii="Calibri" w:hAnsi="Calibri" w:cs="Calibri"/>
-                <w:szCs w:val="22"/>
-                <w:lang w:val="en"/>
-              </w:rPr>
-              <w:t>&gt;</w:t>
+            <w:r>
+              <w:rPr>
+                <w:rFonts w:ascii="Calibri" w:hAnsi="Calibri" w:cs="Calibri"/>
+                <w:szCs w:val="22"/>
+                <w:lang w:val="en"/>
+              </w:rPr>
+              <w:t>VerticalStackLayout&gt;</w:t>
             </w:r>
           </w:p>
         </w:tc>
@@ -2058,25 +1942,7 @@
                 <w:szCs w:val="22"/>
                 <w:lang w:val="en"/>
               </w:rPr>
-              <w:t xml:space="preserve">&lt;Style </w:t>
-            </w:r>
-            <w:proofErr w:type="spellStart"/>
-            <w:r>
-              <w:rPr>
-                <w:rFonts w:ascii="Calibri" w:hAnsi="Calibri" w:cs="Calibri"/>
-                <w:szCs w:val="22"/>
-                <w:lang w:val="en"/>
-              </w:rPr>
-              <w:t>TargetType</w:t>
-            </w:r>
-            <w:proofErr w:type="spellEnd"/>
-            <w:r>
-              <w:rPr>
-                <w:rFonts w:ascii="Calibri" w:hAnsi="Calibri" w:cs="Calibri"/>
-                <w:szCs w:val="22"/>
-                <w:lang w:val="en"/>
-              </w:rPr>
-              <w:t>="</w:t>
+              <w:t>&lt;Style TargetType="</w:t>
             </w:r>
             <w:r>
               <w:rPr>
@@ -2202,25 +2068,7 @@
                 <w:szCs w:val="22"/>
                 <w:lang w:val="en"/>
               </w:rPr>
-              <w:t xml:space="preserve">&lt;Color </w:t>
-            </w:r>
-            <w:proofErr w:type="gramStart"/>
-            <w:r>
-              <w:rPr>
-                <w:rFonts w:ascii="Calibri" w:hAnsi="Calibri" w:cs="Calibri"/>
-                <w:szCs w:val="22"/>
-                <w:lang w:val="en"/>
-              </w:rPr>
-              <w:t>x:Key</w:t>
-            </w:r>
-            <w:proofErr w:type="gramEnd"/>
-            <w:r>
-              <w:rPr>
-                <w:rFonts w:ascii="Calibri" w:hAnsi="Calibri" w:cs="Calibri"/>
-                <w:szCs w:val="22"/>
-                <w:lang w:val="en"/>
-              </w:rPr>
-              <w:t>="</w:t>
+              <w:t>&lt;Color x:Key="</w:t>
             </w:r>
             <w:r>
               <w:rPr>
@@ -2343,7 +2191,6 @@
               </w:rPr>
               <w:t>&lt;</w:t>
             </w:r>
-            <w:proofErr w:type="spellStart"/>
             <w:r>
               <w:rPr>
                 <w:rFonts w:ascii="Calibri" w:hAnsi="Calibri" w:cs="Calibri"/>
@@ -2359,16 +2206,7 @@
                 <w:szCs w:val="22"/>
                 <w:lang w:val="en"/>
               </w:rPr>
-              <w:t>.Resources</w:t>
-            </w:r>
-            <w:proofErr w:type="spellEnd"/>
-            <w:r>
-              <w:rPr>
-                <w:rFonts w:ascii="Calibri" w:hAnsi="Calibri" w:cs="Calibri"/>
-                <w:szCs w:val="22"/>
-                <w:lang w:val="en"/>
-              </w:rPr>
-              <w:t>&gt;</w:t>
+              <w:t>.Resources&gt;</w:t>
             </w:r>
           </w:p>
           <w:p>
@@ -2390,25 +2228,45 @@
                 <w:szCs w:val="22"/>
                 <w:lang w:val="en"/>
               </w:rPr>
+              <w:t>&lt;ResourceDictionary&gt;</w:t>
+            </w:r>
+          </w:p>
+          <w:p>
+            <w:pPr>
+              <w:widowControl w:val="0"/>
+              <w:autoSpaceDE w:val="0"/>
+              <w:autoSpaceDN w:val="0"/>
+              <w:adjustRightInd w:val="0"/>
+              <w:spacing w:after="200" w:line="276" w:lineRule="auto"/>
+              <w:rPr>
+                <w:rFonts w:ascii="Calibri" w:hAnsi="Calibri" w:cs="Calibri"/>
+                <w:szCs w:val="22"/>
+                <w:lang w:val="en"/>
+              </w:rPr>
+            </w:pPr>
+            <w:r>
+              <w:rPr>
+                <w:rFonts w:ascii="Calibri" w:hAnsi="Calibri" w:cs="Calibri"/>
+                <w:szCs w:val="22"/>
+                <w:lang w:val="en"/>
+              </w:rPr>
               <w:t>&lt;</w:t>
             </w:r>
-            <w:proofErr w:type="spellStart"/>
-            <w:r>
-              <w:rPr>
-                <w:rFonts w:ascii="Calibri" w:hAnsi="Calibri" w:cs="Calibri"/>
-                <w:szCs w:val="22"/>
-                <w:lang w:val="en"/>
-              </w:rPr>
-              <w:t>ResourceDictionary</w:t>
-            </w:r>
-            <w:proofErr w:type="spellEnd"/>
-            <w:r>
-              <w:rPr>
-                <w:rFonts w:ascii="Calibri" w:hAnsi="Calibri" w:cs="Calibri"/>
-                <w:szCs w:val="22"/>
-                <w:lang w:val="en"/>
-              </w:rPr>
-              <w:t>&gt;</w:t>
+            <w:r>
+              <w:rPr>
+                <w:rFonts w:ascii="Calibri" w:hAnsi="Calibri" w:cs="Calibri"/>
+                <w:szCs w:val="22"/>
+                <w:lang w:val="en"/>
+              </w:rPr>
+              <w:t>/</w:t>
+            </w:r>
+            <w:r>
+              <w:rPr>
+                <w:rFonts w:ascii="Calibri" w:hAnsi="Calibri" w:cs="Calibri"/>
+                <w:szCs w:val="22"/>
+                <w:lang w:val="en"/>
+              </w:rPr>
+              <w:t>ResourceDictionary&gt;</w:t>
             </w:r>
           </w:p>
           <w:p>
@@ -2440,55 +2298,6 @@
               </w:rPr>
               <w:t>/</w:t>
             </w:r>
-            <w:proofErr w:type="spellStart"/>
-            <w:r>
-              <w:rPr>
-                <w:rFonts w:ascii="Calibri" w:hAnsi="Calibri" w:cs="Calibri"/>
-                <w:szCs w:val="22"/>
-                <w:lang w:val="en"/>
-              </w:rPr>
-              <w:t>ResourceDictionary</w:t>
-            </w:r>
-            <w:proofErr w:type="spellEnd"/>
-            <w:r>
-              <w:rPr>
-                <w:rFonts w:ascii="Calibri" w:hAnsi="Calibri" w:cs="Calibri"/>
-                <w:szCs w:val="22"/>
-                <w:lang w:val="en"/>
-              </w:rPr>
-              <w:t>&gt;</w:t>
-            </w:r>
-          </w:p>
-          <w:p>
-            <w:pPr>
-              <w:widowControl w:val="0"/>
-              <w:autoSpaceDE w:val="0"/>
-              <w:autoSpaceDN w:val="0"/>
-              <w:adjustRightInd w:val="0"/>
-              <w:spacing w:after="200" w:line="276" w:lineRule="auto"/>
-              <w:rPr>
-                <w:rFonts w:ascii="Calibri" w:hAnsi="Calibri" w:cs="Calibri"/>
-                <w:szCs w:val="22"/>
-                <w:lang w:val="en"/>
-              </w:rPr>
-            </w:pPr>
-            <w:r>
-              <w:rPr>
-                <w:rFonts w:ascii="Calibri" w:hAnsi="Calibri" w:cs="Calibri"/>
-                <w:szCs w:val="22"/>
-                <w:lang w:val="en"/>
-              </w:rPr>
-              <w:t>&lt;</w:t>
-            </w:r>
-            <w:r>
-              <w:rPr>
-                <w:rFonts w:ascii="Calibri" w:hAnsi="Calibri" w:cs="Calibri"/>
-                <w:szCs w:val="22"/>
-                <w:lang w:val="en"/>
-              </w:rPr>
-              <w:t>/</w:t>
-            </w:r>
-            <w:proofErr w:type="spellStart"/>
             <w:r>
               <w:rPr>
                 <w:rFonts w:ascii="Calibri" w:hAnsi="Calibri" w:cs="Calibri"/>
@@ -2504,16 +2313,7 @@
                 <w:szCs w:val="22"/>
                 <w:lang w:val="en"/>
               </w:rPr>
-              <w:t>.Resources</w:t>
-            </w:r>
-            <w:proofErr w:type="spellEnd"/>
-            <w:r>
-              <w:rPr>
-                <w:rFonts w:ascii="Calibri" w:hAnsi="Calibri" w:cs="Calibri"/>
-                <w:szCs w:val="22"/>
-                <w:lang w:val="en"/>
-              </w:rPr>
-              <w:t>&gt;</w:t>
+              <w:t>.Resources&gt;</w:t>
             </w:r>
           </w:p>
         </w:tc>
@@ -2602,7 +2402,6 @@
               </w:rPr>
               <w:t>&lt;</w:t>
             </w:r>
-            <w:proofErr w:type="spellStart"/>
             <w:r>
               <w:rPr>
                 <w:rFonts w:ascii="Calibri" w:hAnsi="Calibri" w:cs="Calibri"/>
@@ -2618,16 +2417,7 @@
                 <w:szCs w:val="22"/>
                 <w:lang w:val="en"/>
               </w:rPr>
-              <w:t>.GestureRecognizers</w:t>
-            </w:r>
-            <w:proofErr w:type="spellEnd"/>
-            <w:r>
-              <w:rPr>
-                <w:rFonts w:ascii="Calibri" w:hAnsi="Calibri" w:cs="Calibri"/>
-                <w:szCs w:val="22"/>
-                <w:lang w:val="en"/>
-              </w:rPr>
-              <w:t>&gt;</w:t>
+              <w:t>.GestureRecognizers&gt;</w:t>
             </w:r>
           </w:p>
           <w:p>
@@ -2659,7 +2449,6 @@
               </w:rPr>
               <w:t>/</w:t>
             </w:r>
-            <w:proofErr w:type="spellStart"/>
             <w:r>
               <w:rPr>
                 <w:rFonts w:ascii="Calibri" w:hAnsi="Calibri" w:cs="Calibri"/>
@@ -2675,16 +2464,7 @@
                 <w:szCs w:val="22"/>
                 <w:lang w:val="en"/>
               </w:rPr>
-              <w:t>.GestureRecognizers</w:t>
-            </w:r>
-            <w:proofErr w:type="spellEnd"/>
-            <w:r>
-              <w:rPr>
-                <w:rFonts w:ascii="Calibri" w:hAnsi="Calibri" w:cs="Calibri"/>
-                <w:szCs w:val="22"/>
-                <w:lang w:val="en"/>
-              </w:rPr>
-              <w:t>&gt;</w:t>
+              <w:t>.GestureRecognizers&gt;</w:t>
             </w:r>
           </w:p>
         </w:tc>
@@ -2771,25 +2551,7 @@
                 <w:szCs w:val="22"/>
                 <w:lang w:val="en"/>
               </w:rPr>
-              <w:t>&lt;</w:t>
-            </w:r>
-            <w:proofErr w:type="spellStart"/>
-            <w:r>
-              <w:rPr>
-                <w:rFonts w:ascii="Calibri" w:hAnsi="Calibri" w:cs="Calibri"/>
-                <w:szCs w:val="22"/>
-                <w:lang w:val="en"/>
-              </w:rPr>
-              <w:t>TapGestureRecognizer</w:t>
-            </w:r>
-            <w:proofErr w:type="spellEnd"/>
-            <w:r>
-              <w:rPr>
-                <w:rFonts w:ascii="Calibri" w:hAnsi="Calibri" w:cs="Calibri"/>
-                <w:szCs w:val="22"/>
-                <w:lang w:val="en"/>
-              </w:rPr>
-              <w:t xml:space="preserve"> /&gt;</w:t>
+              <w:t>&lt;TapGestureRecognizer /&gt;</w:t>
             </w:r>
           </w:p>
         </w:tc>
@@ -2876,25 +2638,7 @@
                 <w:szCs w:val="22"/>
                 <w:lang w:val="en"/>
               </w:rPr>
-              <w:t>&lt;</w:t>
-            </w:r>
-            <w:proofErr w:type="spellStart"/>
-            <w:r>
-              <w:rPr>
-                <w:rFonts w:ascii="Calibri" w:hAnsi="Calibri" w:cs="Calibri"/>
-                <w:szCs w:val="22"/>
-                <w:lang w:val="en"/>
-              </w:rPr>
-              <w:t>DragGestureRecognizer</w:t>
-            </w:r>
-            <w:proofErr w:type="spellEnd"/>
-            <w:r>
-              <w:rPr>
-                <w:rFonts w:ascii="Calibri" w:hAnsi="Calibri" w:cs="Calibri"/>
-                <w:szCs w:val="22"/>
-                <w:lang w:val="en"/>
-              </w:rPr>
-              <w:t xml:space="preserve"> /&gt;</w:t>
+              <w:t>&lt;DragGestureRecognizer /&gt;</w:t>
             </w:r>
           </w:p>
         </w:tc>
@@ -2981,25 +2725,7 @@
                 <w:szCs w:val="22"/>
                 <w:lang w:val="en"/>
               </w:rPr>
-              <w:t>&lt;</w:t>
-            </w:r>
-            <w:proofErr w:type="spellStart"/>
-            <w:r>
-              <w:rPr>
-                <w:rFonts w:ascii="Calibri" w:hAnsi="Calibri" w:cs="Calibri"/>
-                <w:szCs w:val="22"/>
-                <w:lang w:val="en"/>
-              </w:rPr>
-              <w:t>DropGestureRecognizer</w:t>
-            </w:r>
-            <w:proofErr w:type="spellEnd"/>
-            <w:r>
-              <w:rPr>
-                <w:rFonts w:ascii="Calibri" w:hAnsi="Calibri" w:cs="Calibri"/>
-                <w:szCs w:val="22"/>
-                <w:lang w:val="en"/>
-              </w:rPr>
-              <w:t xml:space="preserve"> /&gt;</w:t>
+              <w:t>&lt;DropGestureRecognizer /&gt;</w:t>
             </w:r>
           </w:p>
         </w:tc>
@@ -3086,25 +2812,7 @@
                 <w:szCs w:val="22"/>
                 <w:lang w:val="en"/>
               </w:rPr>
-              <w:t>&lt;</w:t>
-            </w:r>
-            <w:proofErr w:type="spellStart"/>
-            <w:r>
-              <w:rPr>
-                <w:rFonts w:ascii="Calibri" w:hAnsi="Calibri" w:cs="Calibri"/>
-                <w:szCs w:val="22"/>
-                <w:lang w:val="en"/>
-              </w:rPr>
-              <w:t>PanGestureRecognizer</w:t>
-            </w:r>
-            <w:proofErr w:type="spellEnd"/>
-            <w:r>
-              <w:rPr>
-                <w:rFonts w:ascii="Calibri" w:hAnsi="Calibri" w:cs="Calibri"/>
-                <w:szCs w:val="22"/>
-                <w:lang w:val="en"/>
-              </w:rPr>
-              <w:t xml:space="preserve"> /&gt;</w:t>
+              <w:t>&lt;PanGestureRecognizer /&gt;</w:t>
             </w:r>
           </w:p>
         </w:tc>
@@ -3191,25 +2899,7 @@
                 <w:szCs w:val="22"/>
                 <w:lang w:val="en"/>
               </w:rPr>
-              <w:t>&lt;</w:t>
-            </w:r>
-            <w:proofErr w:type="spellStart"/>
-            <w:r>
-              <w:rPr>
-                <w:rFonts w:ascii="Calibri" w:hAnsi="Calibri" w:cs="Calibri"/>
-                <w:szCs w:val="22"/>
-                <w:lang w:val="en"/>
-              </w:rPr>
-              <w:t>PinchGestureRecognizer</w:t>
-            </w:r>
-            <w:proofErr w:type="spellEnd"/>
-            <w:r>
-              <w:rPr>
-                <w:rFonts w:ascii="Calibri" w:hAnsi="Calibri" w:cs="Calibri"/>
-                <w:szCs w:val="22"/>
-                <w:lang w:val="en"/>
-              </w:rPr>
-              <w:t xml:space="preserve"> /&gt;</w:t>
+              <w:t>&lt;PinchGestureRecognizer /&gt;</w:t>
             </w:r>
           </w:p>
         </w:tc>
@@ -3296,25 +2986,7 @@
                 <w:szCs w:val="22"/>
                 <w:lang w:val="en"/>
               </w:rPr>
-              <w:t>&lt;</w:t>
-            </w:r>
-            <w:proofErr w:type="spellStart"/>
-            <w:r>
-              <w:rPr>
-                <w:rFonts w:ascii="Calibri" w:hAnsi="Calibri" w:cs="Calibri"/>
-                <w:szCs w:val="22"/>
-                <w:lang w:val="en"/>
-              </w:rPr>
-              <w:t>SwipeGestureRecognizer</w:t>
-            </w:r>
-            <w:proofErr w:type="spellEnd"/>
-            <w:r>
-              <w:rPr>
-                <w:rFonts w:ascii="Calibri" w:hAnsi="Calibri" w:cs="Calibri"/>
-                <w:szCs w:val="22"/>
-                <w:lang w:val="en"/>
-              </w:rPr>
-              <w:t xml:space="preserve"> /&gt;</w:t>
+              <w:t>&lt;SwipeGestureRecognizer /&gt;</w:t>
             </w:r>
           </w:p>
         </w:tc>
@@ -3417,7 +3089,6 @@
         </w:rPr>
         <w:t xml:space="preserve">Snippets mentioned in bold-face also works as a </w:t>
       </w:r>
-      <w:proofErr w:type="spellStart"/>
       <w:r>
         <w:rPr>
           <w:rFonts w:ascii="Calibri" w:hAnsi="Calibri" w:cs="Calibri"/>
@@ -3428,7 +3099,6 @@
         </w:rPr>
         <w:t>SurroundWith</w:t>
       </w:r>
-      <w:proofErr w:type="spellEnd"/>
       <w:r>
         <w:rPr>
           <w:rFonts w:ascii="Calibri" w:hAnsi="Calibri" w:cs="Calibri"/>
@@ -3445,7 +3115,6 @@
         </w:rPr>
         <w:t xml:space="preserve"> (from </w:t>
       </w:r>
-      <w:proofErr w:type="spellStart"/>
       <w:r>
         <w:rPr>
           <w:rFonts w:ascii="Calibri" w:hAnsi="Calibri" w:cs="Calibri"/>
@@ -3456,7 +3125,6 @@
         </w:rPr>
         <w:t>CSharp</w:t>
       </w:r>
-      <w:proofErr w:type="spellEnd"/>
       <w:r>
         <w:rPr>
           <w:rFonts w:ascii="Calibri" w:hAnsi="Calibri" w:cs="Calibri"/>
@@ -3602,7 +3270,6 @@
           <w:lang w:val="en"/>
         </w:rPr>
       </w:pPr>
-      <w:proofErr w:type="spellStart"/>
       <w:r>
         <w:rPr>
           <w:rFonts w:ascii="Calibri" w:hAnsi="Calibri" w:cs="Calibri"/>
@@ -3612,7 +3279,6 @@
         </w:rPr>
         <w:t>Torquoise</w:t>
       </w:r>
-      <w:proofErr w:type="spellEnd"/>
       <w:r>
         <w:rPr>
           <w:rFonts w:ascii="Calibri" w:hAnsi="Calibri" w:cs="Calibri"/>
@@ -3813,7 +3479,6 @@
                 <w:lang w:val="en"/>
               </w:rPr>
             </w:pPr>
-            <w:proofErr w:type="spellStart"/>
             <w:r>
               <w:rPr>
                 <w:rFonts w:ascii="Calibri" w:hAnsi="Calibri" w:cs="Calibri"/>
@@ -3824,7 +3489,6 @@
               </w:rPr>
               <w:t>aeh</w:t>
             </w:r>
-            <w:proofErr w:type="spellEnd"/>
           </w:p>
         </w:tc>
         <w:tc>
@@ -3852,8 +3516,6 @@
               </w:rPr>
               <w:t xml:space="preserve">private async void </w:t>
             </w:r>
-            <w:proofErr w:type="spellStart"/>
-            <w:proofErr w:type="gramStart"/>
             <w:r>
               <w:rPr>
                 <w:rFonts w:ascii="Calibri" w:hAnsi="Calibri" w:cs="Calibri"/>
@@ -3863,41 +3525,13 @@
               </w:rPr>
               <w:t>MyMethod</w:t>
             </w:r>
-            <w:proofErr w:type="spellEnd"/>
-            <w:r>
-              <w:rPr>
-                <w:rFonts w:ascii="Calibri" w:hAnsi="Calibri" w:cs="Calibri"/>
-                <w:szCs w:val="22"/>
-                <w:lang w:val="en"/>
-              </w:rPr>
-              <w:t>(</w:t>
-            </w:r>
-            <w:proofErr w:type="gramEnd"/>
-            <w:r>
-              <w:rPr>
-                <w:rFonts w:ascii="Calibri" w:hAnsi="Calibri" w:cs="Calibri"/>
-                <w:szCs w:val="22"/>
-                <w:lang w:val="en"/>
-              </w:rPr>
-              <w:t xml:space="preserve">object sender, </w:t>
-            </w:r>
-            <w:proofErr w:type="spellStart"/>
-            <w:r>
-              <w:rPr>
-                <w:rFonts w:ascii="Calibri" w:hAnsi="Calibri" w:cs="Calibri"/>
-                <w:szCs w:val="22"/>
-                <w:lang w:val="en"/>
-              </w:rPr>
-              <w:t>EventArgs</w:t>
-            </w:r>
-            <w:proofErr w:type="spellEnd"/>
-            <w:r>
-              <w:rPr>
-                <w:rFonts w:ascii="Calibri" w:hAnsi="Calibri" w:cs="Calibri"/>
-                <w:szCs w:val="22"/>
-                <w:lang w:val="en"/>
-              </w:rPr>
-              <w:t xml:space="preserve"> e)</w:t>
+            <w:r>
+              <w:rPr>
+                <w:rFonts w:ascii="Calibri" w:hAnsi="Calibri" w:cs="Calibri"/>
+                <w:szCs w:val="22"/>
+                <w:lang w:val="en"/>
+              </w:rPr>
+              <w:t>(object sender, EventArgs e)</w:t>
             </w:r>
           </w:p>
           <w:p>
@@ -3993,7 +3627,6 @@
                 <w:lang w:val="en"/>
               </w:rPr>
             </w:pPr>
-            <w:proofErr w:type="spellStart"/>
             <w:r>
               <w:rPr>
                 <w:rFonts w:ascii="Calibri" w:hAnsi="Calibri" w:cs="Calibri"/>
@@ -4002,7 +3635,6 @@
               </w:rPr>
               <w:t>propap</w:t>
             </w:r>
-            <w:proofErr w:type="spellEnd"/>
           </w:p>
         </w:tc>
         <w:tc>
@@ -4044,7 +3676,6 @@
               </w:rPr>
               <w:t xml:space="preserve">ssuming </w:t>
             </w:r>
-            <w:proofErr w:type="spellStart"/>
             <w:r>
               <w:rPr>
                 <w:rFonts w:ascii="Calibri" w:hAnsi="Calibri" w:cs="Calibri"/>
@@ -4056,7 +3687,6 @@
               </w:rPr>
               <w:t>MyClass</w:t>
             </w:r>
-            <w:proofErr w:type="spellEnd"/>
             <w:r>
               <w:rPr>
                 <w:rFonts w:ascii="Calibri" w:hAnsi="Calibri" w:cs="Calibri"/>
@@ -4087,50 +3717,161 @@
                 <w:szCs w:val="22"/>
                 <w:lang w:val="en"/>
               </w:rPr>
+              <w:t xml:space="preserve">public static readonly BindableProperty </w:t>
+            </w:r>
+            <w:r>
+              <w:rPr>
+                <w:rFonts w:ascii="Calibri" w:hAnsi="Calibri" w:cs="Calibri"/>
+                <w:szCs w:val="22"/>
+                <w:highlight w:val="yellow"/>
+                <w:lang w:val="en"/>
+              </w:rPr>
+              <w:t>Name</w:t>
+            </w:r>
+            <w:r>
+              <w:rPr>
+                <w:rFonts w:ascii="Calibri" w:hAnsi="Calibri" w:cs="Calibri"/>
+                <w:szCs w:val="22"/>
+                <w:lang w:val="en"/>
+              </w:rPr>
+              <w:t>Property = BindableProperty.</w:t>
+            </w:r>
+            <w:r>
+              <w:rPr>
+                <w:rFonts w:ascii="Calibri" w:hAnsi="Calibri" w:cs="Calibri"/>
+                <w:szCs w:val="22"/>
+                <w:lang w:val="en"/>
+              </w:rPr>
+              <w:t>CreateAttached</w:t>
+            </w:r>
+            <w:r>
+              <w:rPr>
+                <w:rFonts w:ascii="Calibri" w:hAnsi="Calibri" w:cs="Calibri"/>
+                <w:szCs w:val="22"/>
+                <w:lang w:val="en"/>
+              </w:rPr>
+              <w:t>(nameof(</w:t>
+            </w:r>
+            <w:r>
+              <w:rPr>
+                <w:rFonts w:ascii="Calibri" w:hAnsi="Calibri" w:cs="Calibri"/>
+                <w:szCs w:val="22"/>
+                <w:highlight w:val="cyan"/>
+                <w:lang w:val="en"/>
+              </w:rPr>
+              <w:t>Name</w:t>
+            </w:r>
+            <w:r>
+              <w:rPr>
+                <w:rFonts w:ascii="Calibri" w:hAnsi="Calibri" w:cs="Calibri"/>
+                <w:szCs w:val="22"/>
+                <w:highlight w:val="cyan"/>
+                <w:lang w:val="en"/>
+              </w:rPr>
+              <w:t>Property</w:t>
+            </w:r>
+            <w:r>
+              <w:rPr>
+                <w:rFonts w:ascii="Calibri" w:hAnsi="Calibri" w:cs="Calibri"/>
+                <w:szCs w:val="22"/>
+                <w:lang w:val="en"/>
+              </w:rPr>
+              <w:t>), typeof(</w:t>
+            </w:r>
+            <w:r>
+              <w:rPr>
+                <w:rFonts w:ascii="Calibri" w:hAnsi="Calibri" w:cs="Calibri"/>
+                <w:szCs w:val="22"/>
+                <w:highlight w:val="yellow"/>
+                <w:lang w:val="en"/>
+              </w:rPr>
+              <w:t>string</w:t>
+            </w:r>
+            <w:r>
+              <w:rPr>
+                <w:rFonts w:ascii="Calibri" w:hAnsi="Calibri" w:cs="Calibri"/>
+                <w:szCs w:val="22"/>
+                <w:lang w:val="en"/>
+              </w:rPr>
+              <w:t>), typeof(</w:t>
+            </w:r>
+            <w:r>
+              <w:rPr>
+                <w:rFonts w:ascii="Calibri" w:hAnsi="Calibri" w:cs="Calibri"/>
+                <w:szCs w:val="22"/>
+                <w:highlight w:val="green"/>
+                <w:lang w:val="en"/>
+              </w:rPr>
+              <w:t>MyClass</w:t>
+            </w:r>
+            <w:r>
+              <w:rPr>
+                <w:rFonts w:ascii="Calibri" w:hAnsi="Calibri" w:cs="Calibri"/>
+                <w:szCs w:val="22"/>
+                <w:lang w:val="en"/>
+              </w:rPr>
+              <w:t>), default(</w:t>
+            </w:r>
+            <w:r>
+              <w:rPr>
+                <w:rFonts w:ascii="Calibri" w:hAnsi="Calibri" w:cs="Calibri"/>
+                <w:szCs w:val="22"/>
+                <w:highlight w:val="cyan"/>
+                <w:lang w:val="en"/>
+              </w:rPr>
+              <w:t>string</w:t>
+            </w:r>
+            <w:r>
+              <w:rPr>
+                <w:rFonts w:ascii="Calibri" w:hAnsi="Calibri" w:cs="Calibri"/>
+                <w:szCs w:val="22"/>
+                <w:lang w:val="en"/>
+              </w:rPr>
+              <w:t>));</w:t>
+            </w:r>
+          </w:p>
+          <w:p>
+            <w:pPr>
+              <w:widowControl w:val="0"/>
+              <w:autoSpaceDE w:val="0"/>
+              <w:autoSpaceDN w:val="0"/>
+              <w:adjustRightInd w:val="0"/>
+              <w:spacing w:after="200"/>
+              <w:rPr>
+                <w:rFonts w:ascii="Calibri" w:hAnsi="Calibri" w:cs="Calibri"/>
+                <w:szCs w:val="22"/>
+                <w:lang w:val="en"/>
+              </w:rPr>
+            </w:pPr>
+            <w:r>
+              <w:rPr>
+                <w:rFonts w:ascii="Calibri" w:hAnsi="Calibri" w:cs="Calibri"/>
+                <w:szCs w:val="22"/>
+                <w:lang w:val="en"/>
+              </w:rPr>
               <w:t xml:space="preserve">public static </w:t>
             </w:r>
-            <w:proofErr w:type="spellStart"/>
-            <w:r>
-              <w:rPr>
-                <w:rFonts w:ascii="Calibri" w:hAnsi="Calibri" w:cs="Calibri"/>
-                <w:szCs w:val="22"/>
-                <w:lang w:val="en"/>
-              </w:rPr>
-              <w:t>readonly</w:t>
-            </w:r>
-            <w:proofErr w:type="spellEnd"/>
-            <w:r>
-              <w:rPr>
-                <w:rFonts w:ascii="Calibri" w:hAnsi="Calibri" w:cs="Calibri"/>
-                <w:szCs w:val="22"/>
-                <w:lang w:val="en"/>
-              </w:rPr>
-              <w:t xml:space="preserve"> </w:t>
-            </w:r>
-            <w:proofErr w:type="spellStart"/>
-            <w:r>
-              <w:rPr>
-                <w:rFonts w:ascii="Calibri" w:hAnsi="Calibri" w:cs="Calibri"/>
-                <w:szCs w:val="22"/>
-                <w:lang w:val="en"/>
-              </w:rPr>
-              <w:t>BindableProperty</w:t>
-            </w:r>
-            <w:proofErr w:type="spellEnd"/>
-            <w:r>
-              <w:rPr>
-                <w:rFonts w:ascii="Calibri" w:hAnsi="Calibri" w:cs="Calibri"/>
-                <w:szCs w:val="22"/>
-                <w:lang w:val="en"/>
-              </w:rPr>
-              <w:t xml:space="preserve"> </w:t>
-            </w:r>
-            <w:proofErr w:type="spellStart"/>
-            <w:r>
-              <w:rPr>
-                <w:rFonts w:ascii="Calibri" w:hAnsi="Calibri" w:cs="Calibri"/>
-                <w:szCs w:val="22"/>
-                <w:highlight w:val="yellow"/>
+            <w:r>
+              <w:rPr>
+                <w:rFonts w:ascii="Calibri" w:hAnsi="Calibri" w:cs="Calibri"/>
+                <w:szCs w:val="22"/>
+                <w:lang w:val="en"/>
+              </w:rPr>
+              <w:t>string</w:t>
+            </w:r>
+            <w:r>
+              <w:rPr>
+                <w:rFonts w:ascii="Calibri" w:hAnsi="Calibri" w:cs="Calibri"/>
+                <w:szCs w:val="22"/>
+                <w:lang w:val="en"/>
+              </w:rPr>
+              <w:t xml:space="preserve"> Get</w:t>
+            </w:r>
+            <w:r>
+              <w:rPr>
+                <w:rFonts w:ascii="Calibri" w:hAnsi="Calibri" w:cs="Calibri"/>
+                <w:szCs w:val="22"/>
+                <w:highlight w:val="cyan"/>
                 <w:lang w:val="en"/>
               </w:rPr>
               <w:t>Name</w:t>
@@ -4141,64 +3882,73 @@
                 <w:szCs w:val="22"/>
                 <w:lang w:val="en"/>
               </w:rPr>
+              <w:t>(BindableObject bindable) =&gt; (</w:t>
+            </w:r>
+            <w:r>
+              <w:rPr>
+                <w:rFonts w:ascii="Calibri" w:hAnsi="Calibri" w:cs="Calibri"/>
+                <w:szCs w:val="22"/>
+                <w:highlight w:val="cyan"/>
+                <w:lang w:val="en"/>
+              </w:rPr>
+              <w:t>string</w:t>
+            </w:r>
+            <w:r>
+              <w:rPr>
+                <w:rFonts w:ascii="Calibri" w:hAnsi="Calibri" w:cs="Calibri"/>
+                <w:szCs w:val="22"/>
+                <w:lang w:val="en"/>
+              </w:rPr>
+              <w:t>)bindable.GetValue(</w:t>
+            </w:r>
+            <w:r>
+              <w:rPr>
+                <w:rFonts w:ascii="Calibri" w:hAnsi="Calibri" w:cs="Calibri"/>
+                <w:szCs w:val="22"/>
+                <w:highlight w:val="cyan"/>
+                <w:lang w:val="en"/>
+              </w:rPr>
+              <w:t>Name</w:t>
+            </w:r>
+            <w:r>
+              <w:rPr>
+                <w:rFonts w:ascii="Calibri" w:hAnsi="Calibri" w:cs="Calibri"/>
+                <w:szCs w:val="22"/>
+                <w:highlight w:val="cyan"/>
+                <w:lang w:val="en"/>
+              </w:rPr>
               <w:t>Property</w:t>
             </w:r>
-            <w:proofErr w:type="spellEnd"/>
-            <w:r>
-              <w:rPr>
-                <w:rFonts w:ascii="Calibri" w:hAnsi="Calibri" w:cs="Calibri"/>
-                <w:szCs w:val="22"/>
-                <w:lang w:val="en"/>
-              </w:rPr>
-              <w:t xml:space="preserve"> = </w:t>
-            </w:r>
-            <w:proofErr w:type="spellStart"/>
-            <w:r>
-              <w:rPr>
-                <w:rFonts w:ascii="Calibri" w:hAnsi="Calibri" w:cs="Calibri"/>
-                <w:szCs w:val="22"/>
-                <w:lang w:val="en"/>
-              </w:rPr>
-              <w:t>BindableProperty.</w:t>
-            </w:r>
-            <w:r>
-              <w:rPr>
-                <w:rFonts w:ascii="Calibri" w:hAnsi="Calibri" w:cs="Calibri"/>
-                <w:szCs w:val="22"/>
-                <w:lang w:val="en"/>
-              </w:rPr>
-              <w:t>CreateAttached</w:t>
-            </w:r>
-            <w:proofErr w:type="spellEnd"/>
-            <w:r>
-              <w:rPr>
-                <w:rFonts w:ascii="Calibri" w:hAnsi="Calibri" w:cs="Calibri"/>
-                <w:szCs w:val="22"/>
-                <w:lang w:val="en"/>
-              </w:rPr>
-              <w:t>(</w:t>
-            </w:r>
-            <w:proofErr w:type="spellStart"/>
-            <w:proofErr w:type="gramStart"/>
-            <w:r>
-              <w:rPr>
-                <w:rFonts w:ascii="Calibri" w:hAnsi="Calibri" w:cs="Calibri"/>
-                <w:szCs w:val="22"/>
-                <w:lang w:val="en"/>
-              </w:rPr>
-              <w:t>nameof</w:t>
-            </w:r>
-            <w:proofErr w:type="spellEnd"/>
-            <w:r>
-              <w:rPr>
-                <w:rFonts w:ascii="Calibri" w:hAnsi="Calibri" w:cs="Calibri"/>
-                <w:szCs w:val="22"/>
-                <w:lang w:val="en"/>
-              </w:rPr>
-              <w:t>(</w:t>
-            </w:r>
-            <w:proofErr w:type="spellStart"/>
-            <w:proofErr w:type="gramEnd"/>
+            <w:r>
+              <w:rPr>
+                <w:rFonts w:ascii="Calibri" w:hAnsi="Calibri" w:cs="Calibri"/>
+                <w:szCs w:val="22"/>
+                <w:lang w:val="en"/>
+              </w:rPr>
+              <w:t>);</w:t>
+            </w:r>
+          </w:p>
+          <w:p>
+            <w:pPr>
+              <w:widowControl w:val="0"/>
+              <w:autoSpaceDE w:val="0"/>
+              <w:autoSpaceDN w:val="0"/>
+              <w:adjustRightInd w:val="0"/>
+              <w:spacing w:after="200"/>
+              <w:rPr>
+                <w:rFonts w:ascii="Calibri" w:hAnsi="Calibri" w:cs="Calibri"/>
+                <w:szCs w:val="22"/>
+                <w:lang w:val="en"/>
+              </w:rPr>
+            </w:pPr>
+            <w:r>
+              <w:rPr>
+                <w:rFonts w:ascii="Calibri" w:hAnsi="Calibri" w:cs="Calibri"/>
+                <w:szCs w:val="22"/>
+                <w:lang w:val="en"/>
+              </w:rPr>
+              <w:t>public static void Set</w:t>
+            </w:r>
             <w:r>
               <w:rPr>
                 <w:rFonts w:ascii="Calibri" w:hAnsi="Calibri" w:cs="Calibri"/>
@@ -4212,381 +3962,45 @@
               <w:rPr>
                 <w:rFonts w:ascii="Calibri" w:hAnsi="Calibri" w:cs="Calibri"/>
                 <w:szCs w:val="22"/>
+                <w:lang w:val="en"/>
+              </w:rPr>
+              <w:t xml:space="preserve">(BindableObject bindable, </w:t>
+            </w:r>
+            <w:r>
+              <w:rPr>
+                <w:rFonts w:ascii="Calibri" w:hAnsi="Calibri" w:cs="Calibri"/>
+                <w:szCs w:val="22"/>
                 <w:highlight w:val="cyan"/>
                 <w:lang w:val="en"/>
               </w:rPr>
+              <w:t>string</w:t>
+            </w:r>
+            <w:r>
+              <w:rPr>
+                <w:rFonts w:ascii="Calibri" w:hAnsi="Calibri" w:cs="Calibri"/>
+                <w:szCs w:val="22"/>
+                <w:lang w:val="en"/>
+              </w:rPr>
+              <w:t xml:space="preserve"> value) =&gt; bindable.SetValue(</w:t>
+            </w:r>
+            <w:r>
+              <w:rPr>
+                <w:rFonts w:ascii="Calibri" w:hAnsi="Calibri" w:cs="Calibri"/>
+                <w:szCs w:val="22"/>
+                <w:highlight w:val="cyan"/>
+                <w:lang w:val="en"/>
+              </w:rPr>
+              <w:t>Name</w:t>
+            </w:r>
+            <w:r>
+              <w:rPr>
+                <w:rFonts w:ascii="Calibri" w:hAnsi="Calibri" w:cs="Calibri"/>
+                <w:szCs w:val="22"/>
+                <w:highlight w:val="cyan"/>
+                <w:lang w:val="en"/>
+              </w:rPr>
               <w:t>Property</w:t>
             </w:r>
-            <w:proofErr w:type="spellEnd"/>
-            <w:r>
-              <w:rPr>
-                <w:rFonts w:ascii="Calibri" w:hAnsi="Calibri" w:cs="Calibri"/>
-                <w:szCs w:val="22"/>
-                <w:lang w:val="en"/>
-              </w:rPr>
-              <w:t xml:space="preserve">), </w:t>
-            </w:r>
-            <w:proofErr w:type="spellStart"/>
-            <w:r>
-              <w:rPr>
-                <w:rFonts w:ascii="Calibri" w:hAnsi="Calibri" w:cs="Calibri"/>
-                <w:szCs w:val="22"/>
-                <w:lang w:val="en"/>
-              </w:rPr>
-              <w:t>typeof</w:t>
-            </w:r>
-            <w:proofErr w:type="spellEnd"/>
-            <w:r>
-              <w:rPr>
-                <w:rFonts w:ascii="Calibri" w:hAnsi="Calibri" w:cs="Calibri"/>
-                <w:szCs w:val="22"/>
-                <w:lang w:val="en"/>
-              </w:rPr>
-              <w:t>(</w:t>
-            </w:r>
-            <w:r>
-              <w:rPr>
-                <w:rFonts w:ascii="Calibri" w:hAnsi="Calibri" w:cs="Calibri"/>
-                <w:szCs w:val="22"/>
-                <w:highlight w:val="yellow"/>
-                <w:lang w:val="en"/>
-              </w:rPr>
-              <w:t>string</w:t>
-            </w:r>
-            <w:r>
-              <w:rPr>
-                <w:rFonts w:ascii="Calibri" w:hAnsi="Calibri" w:cs="Calibri"/>
-                <w:szCs w:val="22"/>
-                <w:lang w:val="en"/>
-              </w:rPr>
-              <w:t xml:space="preserve">), </w:t>
-            </w:r>
-            <w:proofErr w:type="spellStart"/>
-            <w:r>
-              <w:rPr>
-                <w:rFonts w:ascii="Calibri" w:hAnsi="Calibri" w:cs="Calibri"/>
-                <w:szCs w:val="22"/>
-                <w:lang w:val="en"/>
-              </w:rPr>
-              <w:t>typeof</w:t>
-            </w:r>
-            <w:proofErr w:type="spellEnd"/>
-            <w:r>
-              <w:rPr>
-                <w:rFonts w:ascii="Calibri" w:hAnsi="Calibri" w:cs="Calibri"/>
-                <w:szCs w:val="22"/>
-                <w:lang w:val="en"/>
-              </w:rPr>
-              <w:t>(</w:t>
-            </w:r>
-            <w:proofErr w:type="spellStart"/>
-            <w:r>
-              <w:rPr>
-                <w:rFonts w:ascii="Calibri" w:hAnsi="Calibri" w:cs="Calibri"/>
-                <w:szCs w:val="22"/>
-                <w:highlight w:val="green"/>
-                <w:lang w:val="en"/>
-              </w:rPr>
-              <w:t>MyClass</w:t>
-            </w:r>
-            <w:proofErr w:type="spellEnd"/>
-            <w:r>
-              <w:rPr>
-                <w:rFonts w:ascii="Calibri" w:hAnsi="Calibri" w:cs="Calibri"/>
-                <w:szCs w:val="22"/>
-                <w:lang w:val="en"/>
-              </w:rPr>
-              <w:t>), default(</w:t>
-            </w:r>
-            <w:r>
-              <w:rPr>
-                <w:rFonts w:ascii="Calibri" w:hAnsi="Calibri" w:cs="Calibri"/>
-                <w:szCs w:val="22"/>
-                <w:highlight w:val="cyan"/>
-                <w:lang w:val="en"/>
-              </w:rPr>
-              <w:t>string</w:t>
-            </w:r>
-            <w:r>
-              <w:rPr>
-                <w:rFonts w:ascii="Calibri" w:hAnsi="Calibri" w:cs="Calibri"/>
-                <w:szCs w:val="22"/>
-                <w:lang w:val="en"/>
-              </w:rPr>
-              <w:t>));</w:t>
-            </w:r>
-          </w:p>
-          <w:p>
-            <w:pPr>
-              <w:widowControl w:val="0"/>
-              <w:autoSpaceDE w:val="0"/>
-              <w:autoSpaceDN w:val="0"/>
-              <w:adjustRightInd w:val="0"/>
-              <w:spacing w:after="200"/>
-              <w:rPr>
-                <w:rFonts w:ascii="Calibri" w:hAnsi="Calibri" w:cs="Calibri"/>
-                <w:szCs w:val="22"/>
-                <w:lang w:val="en"/>
-              </w:rPr>
-            </w:pPr>
-            <w:r>
-              <w:rPr>
-                <w:rFonts w:ascii="Calibri" w:hAnsi="Calibri" w:cs="Calibri"/>
-                <w:szCs w:val="22"/>
-                <w:lang w:val="en"/>
-              </w:rPr>
-              <w:t xml:space="preserve">public static </w:t>
-            </w:r>
-            <w:r>
-              <w:rPr>
-                <w:rFonts w:ascii="Calibri" w:hAnsi="Calibri" w:cs="Calibri"/>
-                <w:szCs w:val="22"/>
-                <w:lang w:val="en"/>
-              </w:rPr>
-              <w:t>string</w:t>
-            </w:r>
-            <w:r>
-              <w:rPr>
-                <w:rFonts w:ascii="Calibri" w:hAnsi="Calibri" w:cs="Calibri"/>
-                <w:szCs w:val="22"/>
-                <w:lang w:val="en"/>
-              </w:rPr>
-              <w:t xml:space="preserve"> </w:t>
-            </w:r>
-            <w:proofErr w:type="spellStart"/>
-            <w:proofErr w:type="gramStart"/>
-            <w:r>
-              <w:rPr>
-                <w:rFonts w:ascii="Calibri" w:hAnsi="Calibri" w:cs="Calibri"/>
-                <w:szCs w:val="22"/>
-                <w:lang w:val="en"/>
-              </w:rPr>
-              <w:t>Get</w:t>
-            </w:r>
-            <w:r>
-              <w:rPr>
-                <w:rFonts w:ascii="Calibri" w:hAnsi="Calibri" w:cs="Calibri"/>
-                <w:szCs w:val="22"/>
-                <w:highlight w:val="cyan"/>
-                <w:lang w:val="en"/>
-              </w:rPr>
-              <w:t>Name</w:t>
-            </w:r>
-            <w:proofErr w:type="spellEnd"/>
-            <w:r>
-              <w:rPr>
-                <w:rFonts w:ascii="Calibri" w:hAnsi="Calibri" w:cs="Calibri"/>
-                <w:szCs w:val="22"/>
-                <w:lang w:val="en"/>
-              </w:rPr>
-              <w:t>(</w:t>
-            </w:r>
-            <w:proofErr w:type="spellStart"/>
-            <w:proofErr w:type="gramEnd"/>
-            <w:r>
-              <w:rPr>
-                <w:rFonts w:ascii="Calibri" w:hAnsi="Calibri" w:cs="Calibri"/>
-                <w:szCs w:val="22"/>
-                <w:lang w:val="en"/>
-              </w:rPr>
-              <w:t>BindableObject</w:t>
-            </w:r>
-            <w:proofErr w:type="spellEnd"/>
-            <w:r>
-              <w:rPr>
-                <w:rFonts w:ascii="Calibri" w:hAnsi="Calibri" w:cs="Calibri"/>
-                <w:szCs w:val="22"/>
-                <w:lang w:val="en"/>
-              </w:rPr>
-              <w:t xml:space="preserve"> bindable) =&gt; (</w:t>
-            </w:r>
-            <w:r>
-              <w:rPr>
-                <w:rFonts w:ascii="Calibri" w:hAnsi="Calibri" w:cs="Calibri"/>
-                <w:szCs w:val="22"/>
-                <w:highlight w:val="cyan"/>
-                <w:lang w:val="en"/>
-              </w:rPr>
-              <w:t>string</w:t>
-            </w:r>
-            <w:r>
-              <w:rPr>
-                <w:rFonts w:ascii="Calibri" w:hAnsi="Calibri" w:cs="Calibri"/>
-                <w:szCs w:val="22"/>
-                <w:lang w:val="en"/>
-              </w:rPr>
-              <w:t>)</w:t>
-            </w:r>
-            <w:proofErr w:type="spellStart"/>
-            <w:r>
-              <w:rPr>
-                <w:rFonts w:ascii="Calibri" w:hAnsi="Calibri" w:cs="Calibri"/>
-                <w:szCs w:val="22"/>
-                <w:lang w:val="en"/>
-              </w:rPr>
-              <w:t>bindable.GetValue</w:t>
-            </w:r>
-            <w:proofErr w:type="spellEnd"/>
-            <w:r>
-              <w:rPr>
-                <w:rFonts w:ascii="Calibri" w:hAnsi="Calibri" w:cs="Calibri"/>
-                <w:szCs w:val="22"/>
-                <w:lang w:val="en"/>
-              </w:rPr>
-              <w:t>(</w:t>
-            </w:r>
-            <w:proofErr w:type="spellStart"/>
-            <w:r>
-              <w:rPr>
-                <w:rFonts w:ascii="Calibri" w:hAnsi="Calibri" w:cs="Calibri"/>
-                <w:szCs w:val="22"/>
-                <w:highlight w:val="cyan"/>
-                <w:lang w:val="en"/>
-              </w:rPr>
-              <w:t>Name</w:t>
-            </w:r>
-            <w:r>
-              <w:rPr>
-                <w:rFonts w:ascii="Calibri" w:hAnsi="Calibri" w:cs="Calibri"/>
-                <w:szCs w:val="22"/>
-                <w:highlight w:val="cyan"/>
-                <w:lang w:val="en"/>
-              </w:rPr>
-              <w:t>Property</w:t>
-            </w:r>
-            <w:proofErr w:type="spellEnd"/>
-            <w:r>
-              <w:rPr>
-                <w:rFonts w:ascii="Calibri" w:hAnsi="Calibri" w:cs="Calibri"/>
-                <w:szCs w:val="22"/>
-                <w:lang w:val="en"/>
-              </w:rPr>
-              <w:t>);</w:t>
-            </w:r>
-          </w:p>
-          <w:p>
-            <w:pPr>
-              <w:widowControl w:val="0"/>
-              <w:autoSpaceDE w:val="0"/>
-              <w:autoSpaceDN w:val="0"/>
-              <w:adjustRightInd w:val="0"/>
-              <w:spacing w:after="200"/>
-              <w:rPr>
-                <w:rFonts w:ascii="Calibri" w:hAnsi="Calibri" w:cs="Calibri"/>
-                <w:szCs w:val="22"/>
-                <w:lang w:val="en"/>
-              </w:rPr>
-            </w:pPr>
-            <w:r>
-              <w:rPr>
-                <w:rFonts w:ascii="Calibri" w:hAnsi="Calibri" w:cs="Calibri"/>
-                <w:szCs w:val="22"/>
-                <w:lang w:val="en"/>
-              </w:rPr>
-              <w:t xml:space="preserve">public static void </w:t>
-            </w:r>
-            <w:proofErr w:type="spellStart"/>
-            <w:proofErr w:type="gramStart"/>
-            <w:r>
-              <w:rPr>
-                <w:rFonts w:ascii="Calibri" w:hAnsi="Calibri" w:cs="Calibri"/>
-                <w:szCs w:val="22"/>
-                <w:lang w:val="en"/>
-              </w:rPr>
-              <w:t>Set</w:t>
-            </w:r>
-            <w:r>
-              <w:rPr>
-                <w:rFonts w:ascii="Calibri" w:hAnsi="Calibri" w:cs="Calibri"/>
-                <w:szCs w:val="22"/>
-                <w:highlight w:val="cyan"/>
-                <w:lang w:val="en"/>
-              </w:rPr>
-              <w:t>Name</w:t>
-            </w:r>
-            <w:proofErr w:type="spellEnd"/>
-            <w:r>
-              <w:rPr>
-                <w:rFonts w:ascii="Calibri" w:hAnsi="Calibri" w:cs="Calibri"/>
-                <w:szCs w:val="22"/>
-                <w:lang w:val="en"/>
-              </w:rPr>
-              <w:t>(</w:t>
-            </w:r>
-            <w:proofErr w:type="spellStart"/>
-            <w:proofErr w:type="gramEnd"/>
-            <w:r>
-              <w:rPr>
-                <w:rFonts w:ascii="Calibri" w:hAnsi="Calibri" w:cs="Calibri"/>
-                <w:szCs w:val="22"/>
-                <w:lang w:val="en"/>
-              </w:rPr>
-              <w:t>BindableObject</w:t>
-            </w:r>
-            <w:proofErr w:type="spellEnd"/>
-            <w:r>
-              <w:rPr>
-                <w:rFonts w:ascii="Calibri" w:hAnsi="Calibri" w:cs="Calibri"/>
-                <w:szCs w:val="22"/>
-                <w:lang w:val="en"/>
-              </w:rPr>
-              <w:t xml:space="preserve"> bindable, </w:t>
-            </w:r>
-            <w:r>
-              <w:rPr>
-                <w:rFonts w:ascii="Calibri" w:hAnsi="Calibri" w:cs="Calibri"/>
-                <w:szCs w:val="22"/>
-                <w:highlight w:val="cyan"/>
-                <w:lang w:val="en"/>
-              </w:rPr>
-              <w:t>string</w:t>
-            </w:r>
-            <w:r>
-              <w:rPr>
-                <w:rFonts w:ascii="Calibri" w:hAnsi="Calibri" w:cs="Calibri"/>
-                <w:szCs w:val="22"/>
-                <w:lang w:val="en"/>
-              </w:rPr>
-              <w:t xml:space="preserve"> value) =&gt; </w:t>
-            </w:r>
-            <w:proofErr w:type="spellStart"/>
-            <w:r>
-              <w:rPr>
-                <w:rFonts w:ascii="Calibri" w:hAnsi="Calibri" w:cs="Calibri"/>
-                <w:szCs w:val="22"/>
-                <w:lang w:val="en"/>
-              </w:rPr>
-              <w:t>bindable.SetValue</w:t>
-            </w:r>
-            <w:proofErr w:type="spellEnd"/>
-            <w:r>
-              <w:rPr>
-                <w:rFonts w:ascii="Calibri" w:hAnsi="Calibri" w:cs="Calibri"/>
-                <w:szCs w:val="22"/>
-                <w:lang w:val="en"/>
-              </w:rPr>
-              <w:t>(</w:t>
-            </w:r>
-            <w:proofErr w:type="spellStart"/>
-            <w:r>
-              <w:rPr>
-                <w:rFonts w:ascii="Calibri" w:hAnsi="Calibri" w:cs="Calibri"/>
-                <w:szCs w:val="22"/>
-                <w:highlight w:val="cyan"/>
-                <w:lang w:val="en"/>
-              </w:rPr>
-              <w:t>Name</w:t>
-            </w:r>
-            <w:r>
-              <w:rPr>
-                <w:rFonts w:ascii="Calibri" w:hAnsi="Calibri" w:cs="Calibri"/>
-                <w:szCs w:val="22"/>
-                <w:highlight w:val="cyan"/>
-                <w:lang w:val="en"/>
-              </w:rPr>
-              <w:t>Property</w:t>
-            </w:r>
-            <w:proofErr w:type="spellEnd"/>
             <w:r>
               <w:rPr>
                 <w:rFonts w:ascii="Calibri" w:hAnsi="Calibri" w:cs="Calibri"/>
@@ -4648,7 +4062,6 @@
                 <w:lang w:val="en"/>
               </w:rPr>
             </w:pPr>
-            <w:proofErr w:type="spellStart"/>
             <w:r>
               <w:rPr>
                 <w:rFonts w:ascii="Calibri" w:hAnsi="Calibri" w:cs="Calibri"/>
@@ -4657,7 +4070,6 @@
               </w:rPr>
               <w:t>propbp</w:t>
             </w:r>
-            <w:proofErr w:type="spellEnd"/>
           </w:p>
         </w:tc>
         <w:tc>
@@ -4699,7 +4111,6 @@
               </w:rPr>
               <w:t xml:space="preserve">ssuming </w:t>
             </w:r>
-            <w:proofErr w:type="spellStart"/>
             <w:r>
               <w:rPr>
                 <w:rFonts w:ascii="Calibri" w:hAnsi="Calibri" w:cs="Calibri"/>
@@ -4711,7 +4122,6 @@
               </w:rPr>
               <w:t>MyClass</w:t>
             </w:r>
-            <w:proofErr w:type="spellEnd"/>
             <w:r>
               <w:rPr>
                 <w:rFonts w:ascii="Calibri" w:hAnsi="Calibri" w:cs="Calibri"/>
@@ -4742,18 +4152,123 @@
                 <w:szCs w:val="22"/>
                 <w:lang w:val="en"/>
               </w:rPr>
-              <w:t xml:space="preserve">public static </w:t>
-            </w:r>
-            <w:proofErr w:type="spellStart"/>
-            <w:r>
-              <w:rPr>
-                <w:rFonts w:ascii="Calibri" w:hAnsi="Calibri" w:cs="Calibri"/>
-                <w:szCs w:val="22"/>
-                <w:lang w:val="en"/>
-              </w:rPr>
-              <w:t>readonly</w:t>
-            </w:r>
-            <w:proofErr w:type="spellEnd"/>
+              <w:t xml:space="preserve">public static readonly BindableProperty </w:t>
+            </w:r>
+            <w:r>
+              <w:rPr>
+                <w:rFonts w:ascii="Calibri" w:hAnsi="Calibri" w:cs="Calibri"/>
+                <w:szCs w:val="22"/>
+                <w:highlight w:val="yellow"/>
+                <w:lang w:val="en"/>
+              </w:rPr>
+              <w:t>Name</w:t>
+            </w:r>
+            <w:r>
+              <w:rPr>
+                <w:rFonts w:ascii="Calibri" w:hAnsi="Calibri" w:cs="Calibri"/>
+                <w:szCs w:val="22"/>
+                <w:lang w:val="en"/>
+              </w:rPr>
+              <w:t>Property = BindableProperty.Create(nameof(</w:t>
+            </w:r>
+            <w:r>
+              <w:rPr>
+                <w:rFonts w:ascii="Calibri" w:hAnsi="Calibri" w:cs="Calibri"/>
+                <w:szCs w:val="22"/>
+                <w:highlight w:val="cyan"/>
+                <w:lang w:val="en"/>
+              </w:rPr>
+              <w:t>Name</w:t>
+            </w:r>
+            <w:r>
+              <w:rPr>
+                <w:rFonts w:ascii="Calibri" w:hAnsi="Calibri" w:cs="Calibri"/>
+                <w:szCs w:val="22"/>
+                <w:lang w:val="en"/>
+              </w:rPr>
+              <w:t>), typeof(</w:t>
+            </w:r>
+            <w:r>
+              <w:rPr>
+                <w:rFonts w:ascii="Calibri" w:hAnsi="Calibri" w:cs="Calibri"/>
+                <w:szCs w:val="22"/>
+                <w:highlight w:val="yellow"/>
+                <w:lang w:val="en"/>
+              </w:rPr>
+              <w:t>string</w:t>
+            </w:r>
+            <w:r>
+              <w:rPr>
+                <w:rFonts w:ascii="Calibri" w:hAnsi="Calibri" w:cs="Calibri"/>
+                <w:szCs w:val="22"/>
+                <w:lang w:val="en"/>
+              </w:rPr>
+              <w:t>), typeof(</w:t>
+            </w:r>
+            <w:r>
+              <w:rPr>
+                <w:rFonts w:ascii="Calibri" w:hAnsi="Calibri" w:cs="Calibri"/>
+                <w:szCs w:val="22"/>
+                <w:highlight w:val="green"/>
+                <w:lang w:val="en"/>
+              </w:rPr>
+              <w:t>MyClass</w:t>
+            </w:r>
+            <w:r>
+              <w:rPr>
+                <w:rFonts w:ascii="Calibri" w:hAnsi="Calibri" w:cs="Calibri"/>
+                <w:szCs w:val="22"/>
+                <w:lang w:val="en"/>
+              </w:rPr>
+              <w:t>), default(</w:t>
+            </w:r>
+            <w:r>
+              <w:rPr>
+                <w:rFonts w:ascii="Calibri" w:hAnsi="Calibri" w:cs="Calibri"/>
+                <w:szCs w:val="22"/>
+                <w:highlight w:val="cyan"/>
+                <w:lang w:val="en"/>
+              </w:rPr>
+              <w:t>string</w:t>
+            </w:r>
+            <w:r>
+              <w:rPr>
+                <w:rFonts w:ascii="Calibri" w:hAnsi="Calibri" w:cs="Calibri"/>
+                <w:szCs w:val="22"/>
+                <w:lang w:val="en"/>
+              </w:rPr>
+              <w:t>));</w:t>
+            </w:r>
+          </w:p>
+          <w:p>
+            <w:pPr>
+              <w:widowControl w:val="0"/>
+              <w:autoSpaceDE w:val="0"/>
+              <w:autoSpaceDN w:val="0"/>
+              <w:adjustRightInd w:val="0"/>
+              <w:spacing w:after="200"/>
+              <w:rPr>
+                <w:rFonts w:ascii="Calibri" w:hAnsi="Calibri" w:cs="Calibri"/>
+                <w:szCs w:val="22"/>
+                <w:lang w:val="en"/>
+              </w:rPr>
+            </w:pPr>
+            <w:r>
+              <w:rPr>
+                <w:rFonts w:ascii="Calibri" w:hAnsi="Calibri" w:cs="Calibri"/>
+                <w:szCs w:val="22"/>
+                <w:lang w:val="en"/>
+              </w:rPr>
+              <w:t xml:space="preserve">public </w:t>
+            </w:r>
+            <w:r>
+              <w:rPr>
+                <w:rFonts w:ascii="Calibri" w:hAnsi="Calibri" w:cs="Calibri"/>
+                <w:szCs w:val="22"/>
+                <w:lang w:val="en"/>
+              </w:rPr>
+              <w:t>string</w:t>
+            </w:r>
             <w:r>
               <w:rPr>
                 <w:rFonts w:ascii="Calibri" w:hAnsi="Calibri" w:cs="Calibri"/>
@@ -4762,89 +4277,75 @@
               </w:rPr>
               <w:t xml:space="preserve"> </w:t>
             </w:r>
-            <w:proofErr w:type="spellStart"/>
-            <w:r>
-              <w:rPr>
-                <w:rFonts w:ascii="Calibri" w:hAnsi="Calibri" w:cs="Calibri"/>
-                <w:szCs w:val="22"/>
-                <w:lang w:val="en"/>
-              </w:rPr>
-              <w:t>BindableProperty</w:t>
-            </w:r>
-            <w:proofErr w:type="spellEnd"/>
-            <w:r>
-              <w:rPr>
-                <w:rFonts w:ascii="Calibri" w:hAnsi="Calibri" w:cs="Calibri"/>
-                <w:szCs w:val="22"/>
-                <w:lang w:val="en"/>
-              </w:rPr>
-              <w:t xml:space="preserve"> </w:t>
-            </w:r>
-            <w:proofErr w:type="spellStart"/>
-            <w:r>
-              <w:rPr>
-                <w:rFonts w:ascii="Calibri" w:hAnsi="Calibri" w:cs="Calibri"/>
-                <w:szCs w:val="22"/>
-                <w:highlight w:val="yellow"/>
+            <w:r>
+              <w:rPr>
+                <w:rFonts w:ascii="Calibri" w:hAnsi="Calibri" w:cs="Calibri"/>
+                <w:szCs w:val="22"/>
+                <w:highlight w:val="cyan"/>
                 <w:lang w:val="en"/>
               </w:rPr>
               <w:t>Name</w:t>
             </w:r>
-            <w:r>
-              <w:rPr>
-                <w:rFonts w:ascii="Calibri" w:hAnsi="Calibri" w:cs="Calibri"/>
-                <w:szCs w:val="22"/>
-                <w:lang w:val="en"/>
-              </w:rPr>
-              <w:t>Property</w:t>
-            </w:r>
-            <w:proofErr w:type="spellEnd"/>
-            <w:r>
-              <w:rPr>
-                <w:rFonts w:ascii="Calibri" w:hAnsi="Calibri" w:cs="Calibri"/>
-                <w:szCs w:val="22"/>
-                <w:lang w:val="en"/>
-              </w:rPr>
-              <w:t xml:space="preserve"> = </w:t>
-            </w:r>
-            <w:proofErr w:type="spellStart"/>
-            <w:r>
-              <w:rPr>
-                <w:rFonts w:ascii="Calibri" w:hAnsi="Calibri" w:cs="Calibri"/>
-                <w:szCs w:val="22"/>
-                <w:lang w:val="en"/>
-              </w:rPr>
-              <w:t>BindableProperty.Create</w:t>
-            </w:r>
-            <w:proofErr w:type="spellEnd"/>
-            <w:r>
-              <w:rPr>
-                <w:rFonts w:ascii="Calibri" w:hAnsi="Calibri" w:cs="Calibri"/>
-                <w:szCs w:val="22"/>
-                <w:lang w:val="en"/>
-              </w:rPr>
-              <w:t>(</w:t>
-            </w:r>
-            <w:proofErr w:type="spellStart"/>
-            <w:proofErr w:type="gramStart"/>
-            <w:r>
-              <w:rPr>
-                <w:rFonts w:ascii="Calibri" w:hAnsi="Calibri" w:cs="Calibri"/>
-                <w:szCs w:val="22"/>
-                <w:lang w:val="en"/>
-              </w:rPr>
-              <w:t>nameof</w:t>
-            </w:r>
-            <w:proofErr w:type="spellEnd"/>
-            <w:r>
-              <w:rPr>
-                <w:rFonts w:ascii="Calibri" w:hAnsi="Calibri" w:cs="Calibri"/>
-                <w:szCs w:val="22"/>
-                <w:lang w:val="en"/>
-              </w:rPr>
-              <w:t>(</w:t>
-            </w:r>
-            <w:proofErr w:type="gramEnd"/>
+          </w:p>
+          <w:p>
+            <w:pPr>
+              <w:widowControl w:val="0"/>
+              <w:autoSpaceDE w:val="0"/>
+              <w:autoSpaceDN w:val="0"/>
+              <w:adjustRightInd w:val="0"/>
+              <w:spacing w:after="200"/>
+              <w:rPr>
+                <w:rFonts w:ascii="Calibri" w:hAnsi="Calibri" w:cs="Calibri"/>
+                <w:szCs w:val="22"/>
+                <w:lang w:val="en"/>
+              </w:rPr>
+            </w:pPr>
+            <w:r>
+              <w:rPr>
+                <w:rFonts w:ascii="Calibri" w:hAnsi="Calibri" w:cs="Calibri"/>
+                <w:szCs w:val="22"/>
+                <w:lang w:val="en"/>
+              </w:rPr>
+              <w:t>{</w:t>
+            </w:r>
+          </w:p>
+          <w:p>
+            <w:pPr>
+              <w:widowControl w:val="0"/>
+              <w:autoSpaceDE w:val="0"/>
+              <w:autoSpaceDN w:val="0"/>
+              <w:adjustRightInd w:val="0"/>
+              <w:spacing w:after="200"/>
+              <w:rPr>
+                <w:rFonts w:ascii="Calibri" w:hAnsi="Calibri" w:cs="Calibri"/>
+                <w:szCs w:val="22"/>
+                <w:lang w:val="en"/>
+              </w:rPr>
+            </w:pPr>
+            <w:r>
+              <w:rPr>
+                <w:rFonts w:ascii="Calibri" w:hAnsi="Calibri" w:cs="Calibri"/>
+                <w:szCs w:val="22"/>
+                <w:lang w:val="en"/>
+              </w:rPr>
+              <w:t>get =&gt; (</w:t>
+            </w:r>
+            <w:r>
+              <w:rPr>
+                <w:rFonts w:ascii="Calibri" w:hAnsi="Calibri" w:cs="Calibri"/>
+                <w:szCs w:val="22"/>
+                <w:lang w:val="en"/>
+              </w:rPr>
+              <w:t>string</w:t>
+            </w:r>
+            <w:r>
+              <w:rPr>
+                <w:rFonts w:ascii="Calibri" w:hAnsi="Calibri" w:cs="Calibri"/>
+                <w:szCs w:val="22"/>
+                <w:lang w:val="en"/>
+              </w:rPr>
+              <w:t>)GetValue(</w:t>
+            </w:r>
             <w:r>
               <w:rPr>
                 <w:rFonts w:ascii="Calibri" w:hAnsi="Calibri" w:cs="Calibri"/>
@@ -4852,87 +4353,37 @@
                 <w:highlight w:val="cyan"/>
                 <w:lang w:val="en"/>
               </w:rPr>
-              <w:t>Name</w:t>
-            </w:r>
-            <w:r>
-              <w:rPr>
-                <w:rFonts w:ascii="Calibri" w:hAnsi="Calibri" w:cs="Calibri"/>
-                <w:szCs w:val="22"/>
-                <w:lang w:val="en"/>
-              </w:rPr>
-              <w:t xml:space="preserve">), </w:t>
-            </w:r>
-            <w:proofErr w:type="spellStart"/>
-            <w:r>
-              <w:rPr>
-                <w:rFonts w:ascii="Calibri" w:hAnsi="Calibri" w:cs="Calibri"/>
-                <w:szCs w:val="22"/>
-                <w:lang w:val="en"/>
-              </w:rPr>
-              <w:t>typeof</w:t>
-            </w:r>
-            <w:proofErr w:type="spellEnd"/>
-            <w:r>
-              <w:rPr>
-                <w:rFonts w:ascii="Calibri" w:hAnsi="Calibri" w:cs="Calibri"/>
-                <w:szCs w:val="22"/>
-                <w:lang w:val="en"/>
-              </w:rPr>
-              <w:t>(</w:t>
-            </w:r>
-            <w:r>
-              <w:rPr>
-                <w:rFonts w:ascii="Calibri" w:hAnsi="Calibri" w:cs="Calibri"/>
-                <w:szCs w:val="22"/>
-                <w:highlight w:val="yellow"/>
-                <w:lang w:val="en"/>
-              </w:rPr>
-              <w:t>string</w:t>
-            </w:r>
-            <w:r>
-              <w:rPr>
-                <w:rFonts w:ascii="Calibri" w:hAnsi="Calibri" w:cs="Calibri"/>
-                <w:szCs w:val="22"/>
-                <w:lang w:val="en"/>
-              </w:rPr>
-              <w:t xml:space="preserve">), </w:t>
-            </w:r>
-            <w:proofErr w:type="spellStart"/>
-            <w:r>
-              <w:rPr>
-                <w:rFonts w:ascii="Calibri" w:hAnsi="Calibri" w:cs="Calibri"/>
-                <w:szCs w:val="22"/>
-                <w:lang w:val="en"/>
-              </w:rPr>
-              <w:t>typeof</w:t>
-            </w:r>
-            <w:proofErr w:type="spellEnd"/>
-            <w:r>
-              <w:rPr>
-                <w:rFonts w:ascii="Calibri" w:hAnsi="Calibri" w:cs="Calibri"/>
-                <w:szCs w:val="22"/>
-                <w:lang w:val="en"/>
-              </w:rPr>
-              <w:t>(</w:t>
-            </w:r>
-            <w:proofErr w:type="spellStart"/>
-            <w:r>
-              <w:rPr>
-                <w:rFonts w:ascii="Calibri" w:hAnsi="Calibri" w:cs="Calibri"/>
-                <w:szCs w:val="22"/>
-                <w:highlight w:val="green"/>
-                <w:lang w:val="en"/>
-              </w:rPr>
-              <w:t>MyClass</w:t>
-            </w:r>
-            <w:proofErr w:type="spellEnd"/>
-            <w:r>
-              <w:rPr>
-                <w:rFonts w:ascii="Calibri" w:hAnsi="Calibri" w:cs="Calibri"/>
-                <w:szCs w:val="22"/>
-                <w:lang w:val="en"/>
-              </w:rPr>
-              <w:t>), default(</w:t>
+              <w:t>NameProperty</w:t>
+            </w:r>
+            <w:r>
+              <w:rPr>
+                <w:rFonts w:ascii="Calibri" w:hAnsi="Calibri" w:cs="Calibri"/>
+                <w:szCs w:val="22"/>
+                <w:lang w:val="en"/>
+              </w:rPr>
+              <w:t>);</w:t>
+            </w:r>
+          </w:p>
+          <w:p>
+            <w:pPr>
+              <w:widowControl w:val="0"/>
+              <w:autoSpaceDE w:val="0"/>
+              <w:autoSpaceDN w:val="0"/>
+              <w:adjustRightInd w:val="0"/>
+              <w:spacing w:after="200"/>
+              <w:rPr>
+                <w:rFonts w:ascii="Calibri" w:hAnsi="Calibri" w:cs="Calibri"/>
+                <w:szCs w:val="22"/>
+                <w:lang w:val="en"/>
+              </w:rPr>
+            </w:pPr>
+            <w:r>
+              <w:rPr>
+                <w:rFonts w:ascii="Calibri" w:hAnsi="Calibri" w:cs="Calibri"/>
+                <w:szCs w:val="22"/>
+                <w:lang w:val="en"/>
+              </w:rPr>
+              <w:t>set =&gt; SetValue(</w:t>
             </w:r>
             <w:r>
               <w:rPr>
@@ -4941,215 +4392,8 @@
                 <w:highlight w:val="cyan"/>
                 <w:lang w:val="en"/>
               </w:rPr>
-              <w:t>string</w:t>
-            </w:r>
-            <w:r>
-              <w:rPr>
-                <w:rFonts w:ascii="Calibri" w:hAnsi="Calibri" w:cs="Calibri"/>
-                <w:szCs w:val="22"/>
-                <w:lang w:val="en"/>
-              </w:rPr>
-              <w:t>));</w:t>
-            </w:r>
-          </w:p>
-          <w:p>
-            <w:pPr>
-              <w:widowControl w:val="0"/>
-              <w:autoSpaceDE w:val="0"/>
-              <w:autoSpaceDN w:val="0"/>
-              <w:adjustRightInd w:val="0"/>
-              <w:spacing w:after="200"/>
-              <w:rPr>
-                <w:rFonts w:ascii="Calibri" w:hAnsi="Calibri" w:cs="Calibri"/>
-                <w:szCs w:val="22"/>
-                <w:lang w:val="en"/>
-              </w:rPr>
-            </w:pPr>
-            <w:r>
-              <w:rPr>
-                <w:rFonts w:ascii="Calibri" w:hAnsi="Calibri" w:cs="Calibri"/>
-                <w:szCs w:val="22"/>
-                <w:lang w:val="en"/>
-              </w:rPr>
-              <w:t xml:space="preserve">public </w:t>
-            </w:r>
-            <w:r>
-              <w:rPr>
-                <w:rFonts w:ascii="Calibri" w:hAnsi="Calibri" w:cs="Calibri"/>
-                <w:szCs w:val="22"/>
-                <w:lang w:val="en"/>
-              </w:rPr>
-              <w:t>string</w:t>
-            </w:r>
-            <w:r>
-              <w:rPr>
-                <w:rFonts w:ascii="Calibri" w:hAnsi="Calibri" w:cs="Calibri"/>
-                <w:szCs w:val="22"/>
-                <w:lang w:val="en"/>
-              </w:rPr>
-              <w:t xml:space="preserve"> </w:t>
-            </w:r>
-            <w:r>
-              <w:rPr>
-                <w:rFonts w:ascii="Calibri" w:hAnsi="Calibri" w:cs="Calibri"/>
-                <w:szCs w:val="22"/>
-                <w:highlight w:val="cyan"/>
-                <w:lang w:val="en"/>
-              </w:rPr>
-              <w:t>Name</w:t>
-            </w:r>
-          </w:p>
-          <w:p>
-            <w:pPr>
-              <w:widowControl w:val="0"/>
-              <w:autoSpaceDE w:val="0"/>
-              <w:autoSpaceDN w:val="0"/>
-              <w:adjustRightInd w:val="0"/>
-              <w:spacing w:after="200"/>
-              <w:rPr>
-                <w:rFonts w:ascii="Calibri" w:hAnsi="Calibri" w:cs="Calibri"/>
-                <w:szCs w:val="22"/>
-                <w:lang w:val="en"/>
-              </w:rPr>
-            </w:pPr>
-            <w:r>
-              <w:rPr>
-                <w:rFonts w:ascii="Calibri" w:hAnsi="Calibri" w:cs="Calibri"/>
-                <w:szCs w:val="22"/>
-                <w:lang w:val="en"/>
-              </w:rPr>
-              <w:t>{</w:t>
-            </w:r>
-          </w:p>
-          <w:p>
-            <w:pPr>
-              <w:widowControl w:val="0"/>
-              <w:autoSpaceDE w:val="0"/>
-              <w:autoSpaceDN w:val="0"/>
-              <w:adjustRightInd w:val="0"/>
-              <w:spacing w:after="200"/>
-              <w:rPr>
-                <w:rFonts w:ascii="Calibri" w:hAnsi="Calibri" w:cs="Calibri"/>
-                <w:szCs w:val="22"/>
-                <w:lang w:val="en"/>
-              </w:rPr>
-            </w:pPr>
-            <w:r>
-              <w:rPr>
-                <w:rFonts w:ascii="Calibri" w:hAnsi="Calibri" w:cs="Calibri"/>
-                <w:szCs w:val="22"/>
-                <w:lang w:val="en"/>
-              </w:rPr>
-              <w:t>get =&gt; (</w:t>
-            </w:r>
-            <w:r>
-              <w:rPr>
-                <w:rFonts w:ascii="Calibri" w:hAnsi="Calibri" w:cs="Calibri"/>
-                <w:szCs w:val="22"/>
-                <w:lang w:val="en"/>
-              </w:rPr>
-              <w:t>string</w:t>
-            </w:r>
-            <w:r>
-              <w:rPr>
-                <w:rFonts w:ascii="Calibri" w:hAnsi="Calibri" w:cs="Calibri"/>
-                <w:szCs w:val="22"/>
-                <w:lang w:val="en"/>
-              </w:rPr>
-              <w:t>)</w:t>
-            </w:r>
-            <w:proofErr w:type="spellStart"/>
-            <w:proofErr w:type="gramStart"/>
-            <w:r>
-              <w:rPr>
-                <w:rFonts w:ascii="Calibri" w:hAnsi="Calibri" w:cs="Calibri"/>
-                <w:szCs w:val="22"/>
-                <w:lang w:val="en"/>
-              </w:rPr>
-              <w:t>GetValue</w:t>
-            </w:r>
-            <w:proofErr w:type="spellEnd"/>
-            <w:r>
-              <w:rPr>
-                <w:rFonts w:ascii="Calibri" w:hAnsi="Calibri" w:cs="Calibri"/>
-                <w:szCs w:val="22"/>
-                <w:lang w:val="en"/>
-              </w:rPr>
-              <w:t>(</w:t>
-            </w:r>
-            <w:proofErr w:type="spellStart"/>
-            <w:proofErr w:type="gramEnd"/>
-            <w:r>
-              <w:rPr>
-                <w:rFonts w:ascii="Calibri" w:hAnsi="Calibri" w:cs="Calibri"/>
-                <w:szCs w:val="22"/>
-                <w:highlight w:val="cyan"/>
-                <w:lang w:val="en"/>
-              </w:rPr>
               <w:t>NameProperty</w:t>
             </w:r>
-            <w:proofErr w:type="spellEnd"/>
-            <w:r>
-              <w:rPr>
-                <w:rFonts w:ascii="Calibri" w:hAnsi="Calibri" w:cs="Calibri"/>
-                <w:szCs w:val="22"/>
-                <w:lang w:val="en"/>
-              </w:rPr>
-              <w:t>);</w:t>
-            </w:r>
-          </w:p>
-          <w:p>
-            <w:pPr>
-              <w:widowControl w:val="0"/>
-              <w:autoSpaceDE w:val="0"/>
-              <w:autoSpaceDN w:val="0"/>
-              <w:adjustRightInd w:val="0"/>
-              <w:spacing w:after="200"/>
-              <w:rPr>
-                <w:rFonts w:ascii="Calibri" w:hAnsi="Calibri" w:cs="Calibri"/>
-                <w:szCs w:val="22"/>
-                <w:lang w:val="en"/>
-              </w:rPr>
-            </w:pPr>
-            <w:r>
-              <w:rPr>
-                <w:rFonts w:ascii="Calibri" w:hAnsi="Calibri" w:cs="Calibri"/>
-                <w:szCs w:val="22"/>
-                <w:lang w:val="en"/>
-              </w:rPr>
-              <w:t xml:space="preserve">set =&gt; </w:t>
-            </w:r>
-            <w:proofErr w:type="spellStart"/>
-            <w:proofErr w:type="gramStart"/>
-            <w:r>
-              <w:rPr>
-                <w:rFonts w:ascii="Calibri" w:hAnsi="Calibri" w:cs="Calibri"/>
-                <w:szCs w:val="22"/>
-                <w:lang w:val="en"/>
-              </w:rPr>
-              <w:t>SetValue</w:t>
-            </w:r>
-            <w:proofErr w:type="spellEnd"/>
-            <w:r>
-              <w:rPr>
-                <w:rFonts w:ascii="Calibri" w:hAnsi="Calibri" w:cs="Calibri"/>
-                <w:szCs w:val="22"/>
-                <w:lang w:val="en"/>
-              </w:rPr>
-              <w:t>(</w:t>
-            </w:r>
-            <w:proofErr w:type="spellStart"/>
-            <w:proofErr w:type="gramEnd"/>
-            <w:r>
-              <w:rPr>
-                <w:rFonts w:ascii="Calibri" w:hAnsi="Calibri" w:cs="Calibri"/>
-                <w:szCs w:val="22"/>
-                <w:highlight w:val="cyan"/>
-                <w:lang w:val="en"/>
-              </w:rPr>
-              <w:t>NameProperty</w:t>
-            </w:r>
-            <w:proofErr w:type="spellEnd"/>
             <w:r>
               <w:rPr>
                 <w:rFonts w:ascii="Calibri" w:hAnsi="Calibri" w:cs="Calibri"/>
@@ -5234,7 +4478,6 @@
                 <w:lang w:val="en"/>
               </w:rPr>
             </w:pPr>
-            <w:proofErr w:type="spellStart"/>
             <w:r>
               <w:rPr>
                 <w:rFonts w:ascii="Calibri" w:hAnsi="Calibri" w:cs="Calibri"/>
@@ -5243,7 +4486,6 @@
               </w:rPr>
               <w:t>propcomet</w:t>
             </w:r>
-            <w:proofErr w:type="spellEnd"/>
           </w:p>
         </w:tc>
         <w:tc>
@@ -5339,25 +4581,7 @@
                 <w:szCs w:val="22"/>
                 <w:lang w:val="en"/>
               </w:rPr>
-              <w:t xml:space="preserve">get =&gt; </w:t>
-            </w:r>
-            <w:proofErr w:type="spellStart"/>
-            <w:r>
-              <w:rPr>
-                <w:rFonts w:ascii="Calibri" w:hAnsi="Calibri" w:cs="Calibri"/>
-                <w:szCs w:val="22"/>
-                <w:lang w:val="en"/>
-              </w:rPr>
-              <w:t>GetProperty</w:t>
-            </w:r>
-            <w:proofErr w:type="spellEnd"/>
-            <w:r>
-              <w:rPr>
-                <w:rFonts w:ascii="Calibri" w:hAnsi="Calibri" w:cs="Calibri"/>
-                <w:szCs w:val="22"/>
-                <w:lang w:val="en"/>
-              </w:rPr>
-              <w:t>&lt;</w:t>
+              <w:t>get =&gt; GetProperty&lt;</w:t>
             </w:r>
             <w:r>
               <w:rPr>
@@ -5368,23 +4592,13 @@
               </w:rPr>
               <w:t>string</w:t>
             </w:r>
-            <w:proofErr w:type="gramStart"/>
-            <w:r>
-              <w:rPr>
-                <w:rFonts w:ascii="Calibri" w:hAnsi="Calibri" w:cs="Calibri"/>
-                <w:szCs w:val="22"/>
-                <w:lang w:val="en"/>
-              </w:rPr>
-              <w:t>&gt;(</w:t>
-            </w:r>
-            <w:proofErr w:type="gramEnd"/>
-            <w:r>
-              <w:rPr>
-                <w:rFonts w:ascii="Calibri" w:hAnsi="Calibri" w:cs="Calibri"/>
-                <w:szCs w:val="22"/>
-                <w:lang w:val="en"/>
-              </w:rPr>
-              <w:t>);</w:t>
+            <w:r>
+              <w:rPr>
+                <w:rFonts w:ascii="Calibri" w:hAnsi="Calibri" w:cs="Calibri"/>
+                <w:szCs w:val="22"/>
+                <w:lang w:val="en"/>
+              </w:rPr>
+              <w:t>&gt;();</w:t>
             </w:r>
           </w:p>
           <w:p>
@@ -5406,25 +4620,7 @@
                 <w:szCs w:val="22"/>
                 <w:lang w:val="en"/>
               </w:rPr>
-              <w:t xml:space="preserve">set =&gt; </w:t>
-            </w:r>
-            <w:proofErr w:type="spellStart"/>
-            <w:r>
-              <w:rPr>
-                <w:rFonts w:ascii="Calibri" w:hAnsi="Calibri" w:cs="Calibri"/>
-                <w:szCs w:val="22"/>
-                <w:lang w:val="en"/>
-              </w:rPr>
-              <w:t>SetProperty</w:t>
-            </w:r>
-            <w:proofErr w:type="spellEnd"/>
-            <w:r>
-              <w:rPr>
-                <w:rFonts w:ascii="Calibri" w:hAnsi="Calibri" w:cs="Calibri"/>
-                <w:szCs w:val="22"/>
-                <w:lang w:val="en"/>
-              </w:rPr>
-              <w:t>(value);</w:t>
+              <w:t>set =&gt; SetProperty(value);</w:t>
             </w:r>
           </w:p>
           <w:p>
@@ -5498,7 +4694,6 @@
                 <w:lang w:val="en"/>
               </w:rPr>
             </w:pPr>
-            <w:proofErr w:type="spellStart"/>
             <w:r>
               <w:rPr>
                 <w:rFonts w:ascii="Calibri" w:hAnsi="Calibri" w:cs="Calibri"/>
@@ -5507,7 +4702,6 @@
               </w:rPr>
               <w:t>xplat</w:t>
             </w:r>
-            <w:proofErr w:type="spellEnd"/>
           </w:p>
         </w:tc>
         <w:tc>
@@ -5533,25 +4727,7 @@
                 <w:szCs w:val="22"/>
                 <w:lang w:val="en"/>
               </w:rPr>
-              <w:t>#</w:t>
-            </w:r>
-            <w:proofErr w:type="gramStart"/>
-            <w:r>
-              <w:rPr>
-                <w:rFonts w:ascii="Calibri" w:hAnsi="Calibri" w:cs="Calibri"/>
-                <w:szCs w:val="22"/>
-                <w:lang w:val="en"/>
-              </w:rPr>
-              <w:t>if</w:t>
-            </w:r>
-            <w:proofErr w:type="gramEnd"/>
-            <w:r>
-              <w:rPr>
-                <w:rFonts w:ascii="Calibri" w:hAnsi="Calibri" w:cs="Calibri"/>
-                <w:szCs w:val="22"/>
-                <w:lang w:val="en"/>
-              </w:rPr>
-              <w:t xml:space="preserve"> ANDROID</w:t>
+              <w:t>#if ANDROID</w:t>
             </w:r>
           </w:p>
           <w:p>
@@ -5573,25 +4749,7 @@
                 <w:szCs w:val="22"/>
                 <w:lang w:val="en"/>
               </w:rPr>
-              <w:t>#</w:t>
-            </w:r>
-            <w:proofErr w:type="gramStart"/>
-            <w:r>
-              <w:rPr>
-                <w:rFonts w:ascii="Calibri" w:hAnsi="Calibri" w:cs="Calibri"/>
-                <w:szCs w:val="22"/>
-                <w:lang w:val="en"/>
-              </w:rPr>
-              <w:t>elif</w:t>
-            </w:r>
-            <w:proofErr w:type="gramEnd"/>
-            <w:r>
-              <w:rPr>
-                <w:rFonts w:ascii="Calibri" w:hAnsi="Calibri" w:cs="Calibri"/>
-                <w:szCs w:val="22"/>
-                <w:lang w:val="en"/>
-              </w:rPr>
-              <w:t xml:space="preserve"> IOS</w:t>
+              <w:t>#elif IOS</w:t>
             </w:r>
           </w:p>
           <w:p>
@@ -5613,25 +4771,7 @@
                 <w:szCs w:val="22"/>
                 <w:lang w:val="en"/>
               </w:rPr>
-              <w:t>#</w:t>
-            </w:r>
-            <w:proofErr w:type="gramStart"/>
-            <w:r>
-              <w:rPr>
-                <w:rFonts w:ascii="Calibri" w:hAnsi="Calibri" w:cs="Calibri"/>
-                <w:szCs w:val="22"/>
-                <w:lang w:val="en"/>
-              </w:rPr>
-              <w:t>elif</w:t>
-            </w:r>
-            <w:proofErr w:type="gramEnd"/>
-            <w:r>
-              <w:rPr>
-                <w:rFonts w:ascii="Calibri" w:hAnsi="Calibri" w:cs="Calibri"/>
-                <w:szCs w:val="22"/>
-                <w:lang w:val="en"/>
-              </w:rPr>
-              <w:t xml:space="preserve"> MACCATALYST</w:t>
+              <w:t>#elif MACCATALYST</w:t>
             </w:r>
           </w:p>
           <w:p>
@@ -5653,25 +4793,7 @@
                 <w:szCs w:val="22"/>
                 <w:lang w:val="en"/>
               </w:rPr>
-              <w:t>#</w:t>
-            </w:r>
-            <w:proofErr w:type="gramStart"/>
-            <w:r>
-              <w:rPr>
-                <w:rFonts w:ascii="Calibri" w:hAnsi="Calibri" w:cs="Calibri"/>
-                <w:szCs w:val="22"/>
-                <w:lang w:val="en"/>
-              </w:rPr>
-              <w:t>elif</w:t>
-            </w:r>
-            <w:proofErr w:type="gramEnd"/>
-            <w:r>
-              <w:rPr>
-                <w:rFonts w:ascii="Calibri" w:hAnsi="Calibri" w:cs="Calibri"/>
-                <w:szCs w:val="22"/>
-                <w:lang w:val="en"/>
-              </w:rPr>
-              <w:t xml:space="preserve"> WINDOWS</w:t>
+              <w:t>#elif WINDOWS</w:t>
             </w:r>
           </w:p>
           <w:p>
@@ -5693,18 +4815,8 @@
                 <w:szCs w:val="22"/>
                 <w:lang w:val="en"/>
               </w:rPr>
-              <w:t>#</w:t>
-            </w:r>
-            <w:proofErr w:type="gramStart"/>
-            <w:r>
-              <w:rPr>
-                <w:rFonts w:ascii="Calibri" w:hAnsi="Calibri" w:cs="Calibri"/>
-                <w:szCs w:val="22"/>
-                <w:lang w:val="en"/>
-              </w:rPr>
-              <w:t>endif</w:t>
-            </w:r>
-            <w:proofErr w:type="gramEnd"/>
+              <w:t>#endif</w:t>
+            </w:r>
           </w:p>
         </w:tc>
       </w:tr>
@@ -5801,8 +4913,6 @@
               </w:rPr>
               <w:t xml:space="preserve">private void </w:t>
             </w:r>
-            <w:proofErr w:type="spellStart"/>
-            <w:proofErr w:type="gramStart"/>
             <w:r>
               <w:rPr>
                 <w:rFonts w:ascii="Calibri" w:hAnsi="Calibri" w:cs="Calibri"/>
@@ -5812,41 +4922,13 @@
               </w:rPr>
               <w:t>MyMethod</w:t>
             </w:r>
-            <w:proofErr w:type="spellEnd"/>
-            <w:r>
-              <w:rPr>
-                <w:rFonts w:ascii="Calibri" w:hAnsi="Calibri" w:cs="Calibri"/>
-                <w:szCs w:val="22"/>
-                <w:lang w:val="en"/>
-              </w:rPr>
-              <w:t>(</w:t>
-            </w:r>
-            <w:proofErr w:type="gramEnd"/>
-            <w:r>
-              <w:rPr>
-                <w:rFonts w:ascii="Calibri" w:hAnsi="Calibri" w:cs="Calibri"/>
-                <w:szCs w:val="22"/>
-                <w:lang w:val="en"/>
-              </w:rPr>
-              <w:t xml:space="preserve">object sender, </w:t>
-            </w:r>
-            <w:proofErr w:type="spellStart"/>
-            <w:r>
-              <w:rPr>
-                <w:rFonts w:ascii="Calibri" w:hAnsi="Calibri" w:cs="Calibri"/>
-                <w:szCs w:val="22"/>
-                <w:lang w:val="en"/>
-              </w:rPr>
-              <w:t>EventArgs</w:t>
-            </w:r>
-            <w:proofErr w:type="spellEnd"/>
-            <w:r>
-              <w:rPr>
-                <w:rFonts w:ascii="Calibri" w:hAnsi="Calibri" w:cs="Calibri"/>
-                <w:szCs w:val="22"/>
-                <w:lang w:val="en"/>
-              </w:rPr>
-              <w:t xml:space="preserve"> e)</w:t>
+            <w:r>
+              <w:rPr>
+                <w:rFonts w:ascii="Calibri" w:hAnsi="Calibri" w:cs="Calibri"/>
+                <w:szCs w:val="22"/>
+                <w:lang w:val="en"/>
+              </w:rPr>
+              <w:t>(object sender, EventArgs e)</w:t>
             </w:r>
           </w:p>
           <w:p>
@@ -5977,8 +5059,6 @@
               </w:rPr>
               <w:t xml:space="preserve">private method </w:t>
             </w:r>
-            <w:proofErr w:type="spellStart"/>
-            <w:proofErr w:type="gramStart"/>
             <w:r>
               <w:rPr>
                 <w:rFonts w:ascii="Calibri" w:hAnsi="Calibri" w:cs="Calibri"/>
@@ -5988,23 +5068,13 @@
               </w:rPr>
               <w:t>MyMethod</w:t>
             </w:r>
-            <w:proofErr w:type="spellEnd"/>
-            <w:r>
-              <w:rPr>
-                <w:rFonts w:ascii="Calibri" w:hAnsi="Calibri" w:cs="Calibri"/>
-                <w:szCs w:val="22"/>
-                <w:lang w:val="en"/>
-              </w:rPr>
-              <w:t>(</w:t>
-            </w:r>
-            <w:proofErr w:type="gramEnd"/>
-            <w:r>
-              <w:rPr>
-                <w:rFonts w:ascii="Calibri" w:hAnsi="Calibri" w:cs="Calibri"/>
-                <w:szCs w:val="22"/>
-                <w:lang w:val="en"/>
-              </w:rPr>
-              <w:t>)</w:t>
+            <w:r>
+              <w:rPr>
+                <w:rFonts w:ascii="Calibri" w:hAnsi="Calibri" w:cs="Calibri"/>
+                <w:szCs w:val="22"/>
+                <w:lang w:val="en"/>
+              </w:rPr>
+              <w:t>()</w:t>
             </w:r>
           </w:p>
           <w:p>
@@ -6178,7 +5248,6 @@
               </w:rPr>
               <w:t xml:space="preserve"> </w:t>
             </w:r>
-            <w:proofErr w:type="spellStart"/>
             <w:r>
               <w:rPr>
                 <w:rFonts w:ascii="Calibri" w:hAnsi="Calibri" w:cs="Calibri"/>
@@ -6188,7 +5257,6 @@
               </w:rPr>
               <w:t>MyRecord</w:t>
             </w:r>
-            <w:proofErr w:type="spellEnd"/>
           </w:p>
           <w:p>
             <w:pPr>
@@ -6316,7 +5384,6 @@
                 <w:lang w:val="en"/>
               </w:rPr>
             </w:pPr>
-            <w:proofErr w:type="spellStart"/>
             <w:r>
               <w:rPr>
                 <w:rFonts w:ascii="Calibri" w:hAnsi="Calibri" w:cs="Calibri"/>
@@ -6327,7 +5394,6 @@
               </w:rPr>
               <w:t>recstruct</w:t>
             </w:r>
-            <w:proofErr w:type="spellEnd"/>
           </w:p>
         </w:tc>
         <w:tc>
@@ -6355,7 +5421,6 @@
               </w:rPr>
               <w:t xml:space="preserve">Record struct </w:t>
             </w:r>
-            <w:proofErr w:type="spellStart"/>
             <w:r>
               <w:rPr>
                 <w:rFonts w:ascii="Calibri" w:hAnsi="Calibri" w:cs="Calibri"/>
@@ -6365,7 +5430,6 @@
               </w:rPr>
               <w:t>MyRecStruct</w:t>
             </w:r>
-            <w:proofErr w:type="spellEnd"/>
           </w:p>
           <w:p>
             <w:pPr>
@@ -6435,7 +5499,6 @@
                 <w:lang w:val="en"/>
               </w:rPr>
             </w:pPr>
-            <w:proofErr w:type="spellStart"/>
             <w:r>
               <w:rPr>
                 <w:rFonts w:ascii="Calibri" w:hAnsi="Calibri" w:cs="Calibri"/>
@@ -6443,16 +5506,7 @@
                 <w:lang w:val="en"/>
               </w:rPr>
               <w:lastRenderedPageBreak/>
-              <w:t>ViewModel</w:t>
-            </w:r>
-            <w:proofErr w:type="spellEnd"/>
-            <w:r>
-              <w:rPr>
-                <w:rFonts w:ascii="Calibri" w:hAnsi="Calibri" w:cs="Calibri"/>
-                <w:szCs w:val="22"/>
-                <w:lang w:val="en"/>
-              </w:rPr>
-              <w:t xml:space="preserve"> Property</w:t>
+              <w:t>ViewModel Property</w:t>
             </w:r>
           </w:p>
         </w:tc>
@@ -6474,7 +5528,6 @@
                 <w:lang w:val="en"/>
               </w:rPr>
             </w:pPr>
-            <w:proofErr w:type="spellStart"/>
             <w:r>
               <w:rPr>
                 <w:rFonts w:ascii="Calibri" w:hAnsi="Calibri" w:cs="Calibri"/>
@@ -6483,7 +5536,6 @@
               </w:rPr>
               <w:t>propvm</w:t>
             </w:r>
-            <w:proofErr w:type="spellEnd"/>
           </w:p>
         </w:tc>
         <w:tc>
@@ -6656,35 +5708,7 @@
                 <w:szCs w:val="22"/>
                 <w:lang w:val="en"/>
               </w:rPr>
-              <w:t xml:space="preserve">set =&gt; </w:t>
-            </w:r>
-            <w:proofErr w:type="spellStart"/>
-            <w:proofErr w:type="gramStart"/>
-            <w:r>
-              <w:rPr>
-                <w:rFonts w:ascii="Calibri" w:hAnsi="Calibri" w:cs="Calibri"/>
-                <w:szCs w:val="22"/>
-                <w:lang w:val="en"/>
-              </w:rPr>
-              <w:t>SetProperty</w:t>
-            </w:r>
-            <w:proofErr w:type="spellEnd"/>
-            <w:r>
-              <w:rPr>
-                <w:rFonts w:ascii="Calibri" w:hAnsi="Calibri" w:cs="Calibri"/>
-                <w:szCs w:val="22"/>
-                <w:lang w:val="en"/>
-              </w:rPr>
-              <w:t>(</w:t>
-            </w:r>
-            <w:proofErr w:type="gramEnd"/>
-            <w:r>
-              <w:rPr>
-                <w:rFonts w:ascii="Calibri" w:hAnsi="Calibri" w:cs="Calibri"/>
-                <w:szCs w:val="22"/>
-                <w:lang w:val="en"/>
-              </w:rPr>
-              <w:t xml:space="preserve">ref </w:t>
+              <w:t xml:space="preserve">set =&gt; SetProperty(ref </w:t>
             </w:r>
             <w:r>
               <w:rPr>
@@ -6702,6 +5726,296 @@
                 <w:lang w:val="en"/>
               </w:rPr>
               <w:t>, value);</w:t>
+            </w:r>
+          </w:p>
+          <w:p>
+            <w:pPr>
+              <w:widowControl w:val="0"/>
+              <w:autoSpaceDE w:val="0"/>
+              <w:autoSpaceDN w:val="0"/>
+              <w:adjustRightInd w:val="0"/>
+              <w:spacing w:after="200"/>
+              <w:rPr>
+                <w:rFonts w:ascii="Calibri" w:hAnsi="Calibri" w:cs="Calibri"/>
+                <w:szCs w:val="22"/>
+                <w:lang w:val="en"/>
+              </w:rPr>
+            </w:pPr>
+            <w:r>
+              <w:rPr>
+                <w:rFonts w:ascii="Calibri" w:hAnsi="Calibri" w:cs="Calibri"/>
+                <w:szCs w:val="22"/>
+                <w:lang w:val="en"/>
+              </w:rPr>
+              <w:t>}</w:t>
+            </w:r>
+          </w:p>
+        </w:tc>
+      </w:tr>
+      <w:tr>
+        <w:trPr>
+          <w:cantSplit/>
+        </w:trPr>
+        <w:tc>
+          <w:tcPr>
+            <w:tcW w:w="2802" w:type="dxa"/>
+          </w:tcPr>
+          <w:p>
+            <w:pPr>
+              <w:widowControl w:val="0"/>
+              <w:autoSpaceDE w:val="0"/>
+              <w:autoSpaceDN w:val="0"/>
+              <w:adjustRightInd w:val="0"/>
+              <w:spacing w:after="200"/>
+              <w:jc w:val="center"/>
+              <w:rPr>
+                <w:rFonts w:ascii="Calibri" w:hAnsi="Calibri" w:cs="Calibri"/>
+                <w:szCs w:val="22"/>
+                <w:lang w:val="en"/>
+              </w:rPr>
+            </w:pPr>
+            <w:r>
+              <w:rPr>
+                <w:rFonts w:ascii="Calibri" w:hAnsi="Calibri" w:cs="Calibri"/>
+                <w:szCs w:val="22"/>
+                <w:lang w:val="en"/>
+              </w:rPr>
+              <w:t>C# Markup Extension Method</w:t>
+            </w:r>
+          </w:p>
+        </w:tc>
+        <w:tc>
+          <w:tcPr>
+            <w:tcW w:w="1491" w:type="dxa"/>
+          </w:tcPr>
+          <w:p>
+            <w:pPr>
+              <w:widowControl w:val="0"/>
+              <w:autoSpaceDE w:val="0"/>
+              <w:autoSpaceDN w:val="0"/>
+              <w:adjustRightInd w:val="0"/>
+              <w:spacing w:after="200"/>
+              <w:jc w:val="center"/>
+              <w:rPr>
+                <w:rFonts w:ascii="Calibri" w:hAnsi="Calibri" w:cs="Calibri"/>
+                <w:szCs w:val="22"/>
+                <w:lang w:val="en"/>
+              </w:rPr>
+            </w:pPr>
+            <w:r>
+              <w:rPr>
+                <w:rFonts w:ascii="Calibri" w:hAnsi="Calibri" w:cs="Calibri"/>
+                <w:szCs w:val="22"/>
+                <w:lang w:val="en"/>
+              </w:rPr>
+              <w:t>cmem</w:t>
+            </w:r>
+          </w:p>
+        </w:tc>
+        <w:tc>
+          <w:tcPr>
+            <w:tcW w:w="0" w:type="auto"/>
+          </w:tcPr>
+          <w:p>
+            <w:pPr>
+              <w:widowControl w:val="0"/>
+              <w:autoSpaceDE w:val="0"/>
+              <w:autoSpaceDN w:val="0"/>
+              <w:adjustRightInd w:val="0"/>
+              <w:spacing w:after="200"/>
+              <w:rPr>
+                <w:rFonts w:ascii="Calibri" w:hAnsi="Calibri" w:cs="Calibri"/>
+                <w:szCs w:val="22"/>
+                <w:lang w:val="en"/>
+              </w:rPr>
+            </w:pPr>
+            <w:r>
+              <w:rPr>
+                <w:rFonts w:ascii="Calibri" w:hAnsi="Calibri" w:cs="Calibri"/>
+                <w:szCs w:val="22"/>
+                <w:lang w:val="en"/>
+              </w:rPr>
+              <w:t xml:space="preserve">public static </w:t>
+            </w:r>
+            <w:r>
+              <w:rPr>
+                <w:rFonts w:ascii="Calibri" w:hAnsi="Calibri" w:cs="Calibri"/>
+                <w:szCs w:val="22"/>
+                <w:highlight w:val="yellow"/>
+                <w:lang w:val="en"/>
+              </w:rPr>
+              <w:t>TBindable</w:t>
+            </w:r>
+            <w:r>
+              <w:rPr>
+                <w:rFonts w:ascii="Calibri" w:hAnsi="Calibri" w:cs="Calibri"/>
+                <w:szCs w:val="22"/>
+                <w:lang w:val="en"/>
+              </w:rPr>
+              <w:t xml:space="preserve"> </w:t>
+            </w:r>
+            <w:r>
+              <w:rPr>
+                <w:rFonts w:ascii="Calibri" w:hAnsi="Calibri" w:cs="Calibri"/>
+                <w:szCs w:val="22"/>
+                <w:highlight w:val="yellow"/>
+                <w:lang w:val="en"/>
+              </w:rPr>
+              <w:t>MyMethod</w:t>
+            </w:r>
+            <w:r>
+              <w:rPr>
+                <w:rFonts w:ascii="Calibri" w:hAnsi="Calibri" w:cs="Calibri"/>
+                <w:szCs w:val="22"/>
+                <w:lang w:val="en"/>
+              </w:rPr>
+              <w:t>&lt;</w:t>
+            </w:r>
+            <w:r>
+              <w:rPr>
+                <w:rFonts w:ascii="Calibri" w:hAnsi="Calibri" w:cs="Calibri"/>
+                <w:szCs w:val="22"/>
+                <w:highlight w:val="cyan"/>
+                <w:lang w:val="en"/>
+              </w:rPr>
+              <w:t>TBindable</w:t>
+            </w:r>
+            <w:r>
+              <w:rPr>
+                <w:rFonts w:ascii="Calibri" w:hAnsi="Calibri" w:cs="Calibri"/>
+                <w:szCs w:val="22"/>
+                <w:lang w:val="en"/>
+              </w:rPr>
+              <w:t xml:space="preserve">&gt;(this </w:t>
+            </w:r>
+            <w:r>
+              <w:rPr>
+                <w:rFonts w:ascii="Calibri" w:hAnsi="Calibri" w:cs="Calibri"/>
+                <w:szCs w:val="22"/>
+                <w:highlight w:val="cyan"/>
+                <w:lang w:val="en"/>
+              </w:rPr>
+              <w:t>TBindable</w:t>
+            </w:r>
+            <w:r>
+              <w:rPr>
+                <w:rFonts w:ascii="Calibri" w:hAnsi="Calibri" w:cs="Calibri"/>
+                <w:szCs w:val="22"/>
+                <w:lang w:val="en"/>
+              </w:rPr>
+              <w:t xml:space="preserve"> </w:t>
+            </w:r>
+            <w:r>
+              <w:rPr>
+                <w:rFonts w:ascii="Calibri" w:hAnsi="Calibri" w:cs="Calibri"/>
+                <w:szCs w:val="22"/>
+                <w:highlight w:val="yellow"/>
+                <w:lang w:val="en"/>
+              </w:rPr>
+              <w:t>bindable</w:t>
+            </w:r>
+            <w:r>
+              <w:rPr>
+                <w:rFonts w:ascii="Calibri" w:hAnsi="Calibri" w:cs="Calibri"/>
+                <w:szCs w:val="22"/>
+                <w:lang w:val="en"/>
+              </w:rPr>
+              <w:t xml:space="preserve">) where </w:t>
+            </w:r>
+            <w:r>
+              <w:rPr>
+                <w:rFonts w:ascii="Calibri" w:hAnsi="Calibri" w:cs="Calibri"/>
+                <w:szCs w:val="22"/>
+                <w:highlight w:val="cyan"/>
+                <w:lang w:val="en"/>
+              </w:rPr>
+              <w:t>TBindable</w:t>
+            </w:r>
+            <w:r>
+              <w:rPr>
+                <w:rFonts w:ascii="Calibri" w:hAnsi="Calibri" w:cs="Calibri"/>
+                <w:szCs w:val="22"/>
+                <w:lang w:val="en"/>
+              </w:rPr>
+              <w:t xml:space="preserve"> : </w:t>
+            </w:r>
+            <w:r>
+              <w:rPr>
+                <w:rFonts w:ascii="Calibri" w:hAnsi="Calibri" w:cs="Calibri"/>
+                <w:szCs w:val="22"/>
+                <w:highlight w:val="yellow"/>
+                <w:lang w:val="en"/>
+              </w:rPr>
+              <w:t>BindableObject</w:t>
+            </w:r>
+          </w:p>
+          <w:p>
+            <w:pPr>
+              <w:widowControl w:val="0"/>
+              <w:autoSpaceDE w:val="0"/>
+              <w:autoSpaceDN w:val="0"/>
+              <w:adjustRightInd w:val="0"/>
+              <w:spacing w:after="200"/>
+              <w:rPr>
+                <w:rFonts w:ascii="Calibri" w:hAnsi="Calibri" w:cs="Calibri"/>
+                <w:szCs w:val="22"/>
+                <w:lang w:val="en"/>
+              </w:rPr>
+            </w:pPr>
+            <w:r>
+              <w:rPr>
+                <w:rFonts w:ascii="Calibri" w:hAnsi="Calibri" w:cs="Calibri"/>
+                <w:szCs w:val="22"/>
+                <w:lang w:val="en"/>
+              </w:rPr>
+              <w:t>{</w:t>
+            </w:r>
+          </w:p>
+          <w:p>
+            <w:pPr>
+              <w:widowControl w:val="0"/>
+              <w:autoSpaceDE w:val="0"/>
+              <w:autoSpaceDN w:val="0"/>
+              <w:adjustRightInd w:val="0"/>
+              <w:spacing w:after="200"/>
+              <w:rPr>
+                <w:rFonts w:ascii="Calibri" w:hAnsi="Calibri" w:cs="Calibri"/>
+                <w:szCs w:val="22"/>
+                <w:lang w:val="en"/>
+              </w:rPr>
+            </w:pPr>
+            <w:r>
+              <w:rPr>
+                <w:rFonts w:ascii="Calibri" w:hAnsi="Calibri" w:cs="Calibri"/>
+                <w:szCs w:val="22"/>
+                <w:lang w:val="en"/>
+              </w:rPr>
+              <w:t xml:space="preserve">  </w:t>
+            </w:r>
+            <w:r>
+              <w:rPr>
+                <w:rFonts w:ascii="Calibri" w:hAnsi="Calibri" w:cs="Calibri"/>
+                <w:szCs w:val="22"/>
+                <w:lang w:val="en"/>
+              </w:rPr>
+              <w:t xml:space="preserve">return </w:t>
+            </w:r>
+            <w:r>
+              <w:rPr>
+                <w:rFonts w:ascii="Calibri" w:hAnsi="Calibri" w:cs="Calibri"/>
+                <w:szCs w:val="22"/>
+                <w:highlight w:val="cyan"/>
+                <w:lang w:val="en"/>
+              </w:rPr>
+              <w:t>bindable</w:t>
+            </w:r>
+            <w:r>
+              <w:rPr>
+                <w:rFonts w:ascii="Calibri" w:hAnsi="Calibri" w:cs="Calibri"/>
+                <w:szCs w:val="22"/>
+                <w:lang w:val="en"/>
+              </w:rPr>
+              <w:t>;</w:t>
             </w:r>
           </w:p>
           <w:p>
@@ -6822,7 +6136,34 @@
           <w:u w:val="single"/>
           <w:lang w:val="en"/>
         </w:rPr>
-        <w:t>8 (.NET 6 RC1)</w:t>
+        <w:t>10</w:t>
+      </w:r>
+      <w:r>
+        <w:rPr>
+          <w:rFonts w:ascii="Calibri" w:hAnsi="Calibri" w:cs="Calibri"/>
+          <w:szCs w:val="22"/>
+          <w:u w:val="single"/>
+          <w:lang w:val="en"/>
+        </w:rPr>
+        <w:t xml:space="preserve"> (</w:t>
+      </w:r>
+      <w:r>
+        <w:rPr>
+          <w:rFonts w:ascii="Calibri" w:hAnsi="Calibri" w:cs="Calibri"/>
+          <w:szCs w:val="22"/>
+          <w:u w:val="single"/>
+          <w:lang w:val="en"/>
+        </w:rPr>
+        <w:t>VS2022 17.1 Preview 1.0</w:t>
+      </w:r>
+      <w:r>
+        <w:rPr>
+          <w:rFonts w:ascii="Calibri" w:hAnsi="Calibri" w:cs="Calibri"/>
+          <w:szCs w:val="22"/>
+          <w:u w:val="single"/>
+          <w:lang w:val="en"/>
+        </w:rPr>
+        <w:t>)</w:t>
       </w:r>
       <w:r>
         <w:rPr>

</xml_diff>

<commit_message>
VS extension changes and template packages
</commit_message>
<xml_diff>
--- a/src/Extensions/MauiTemplates/MauiTemplates/readme.docx
+++ b/src/Extensions/MauiTemplates/MauiTemplates/readme.docx
@@ -194,23 +194,15 @@
           <w:szCs w:val="22"/>
           <w:lang w:val="en"/>
         </w:rPr>
-        <w:t>.NET MAUI App (Preview</w:t>
-      </w:r>
-      <w:r>
-        <w:rPr>
-          <w:rFonts w:ascii="Calibri" w:hAnsi="Calibri" w:cs="Calibri"/>
-          <w:szCs w:val="22"/>
-          <w:lang w:val="en"/>
-        </w:rPr>
-        <w:t xml:space="preserve"> </w:t>
-      </w:r>
-      <w:r>
-        <w:rPr>
-          <w:rFonts w:ascii="Calibri" w:hAnsi="Calibri" w:cs="Calibri"/>
-          <w:szCs w:val="22"/>
-          <w:lang w:val="en"/>
-        </w:rPr>
-        <w:t>10</w:t>
+        <w:t>.NET MAUI App (</w:t>
+      </w:r>
+      <w:r>
+        <w:rPr>
+          <w:rFonts w:ascii="Calibri" w:hAnsi="Calibri" w:cs="Calibri"/>
+          <w:szCs w:val="22"/>
+          <w:lang w:val="en"/>
+        </w:rPr>
+        <w:t>Preview 12</w:t>
       </w:r>
       <w:r>
         <w:rPr>
@@ -245,15 +237,15 @@
           <w:szCs w:val="22"/>
           <w:lang w:val="en"/>
         </w:rPr>
-        <w:t xml:space="preserve">.NET MAUI App (C#) (Preview </w:t>
-      </w:r>
-      <w:r>
-        <w:rPr>
-          <w:rFonts w:ascii="Calibri" w:hAnsi="Calibri" w:cs="Calibri"/>
-          <w:szCs w:val="22"/>
-          <w:lang w:val="en"/>
-        </w:rPr>
-        <w:t>10</w:t>
+        <w:t>.NET MAUI App (C#) (</w:t>
+      </w:r>
+      <w:r>
+        <w:rPr>
+          <w:rFonts w:ascii="Calibri" w:hAnsi="Calibri" w:cs="Calibri"/>
+          <w:szCs w:val="22"/>
+          <w:lang w:val="en"/>
+        </w:rPr>
+        <w:t>Preview 12</w:t>
       </w:r>
       <w:r>
         <w:rPr>
@@ -288,23 +280,15 @@
           <w:szCs w:val="22"/>
           <w:lang w:val="en"/>
         </w:rPr>
-        <w:t>.NET MAUI Blazor App (Preview</w:t>
-      </w:r>
-      <w:r>
-        <w:rPr>
-          <w:rFonts w:ascii="Calibri" w:hAnsi="Calibri" w:cs="Calibri"/>
-          <w:szCs w:val="22"/>
-          <w:lang w:val="en"/>
-        </w:rPr>
-        <w:t xml:space="preserve"> </w:t>
-      </w:r>
-      <w:r>
-        <w:rPr>
-          <w:rFonts w:ascii="Calibri" w:hAnsi="Calibri" w:cs="Calibri"/>
-          <w:szCs w:val="22"/>
-          <w:lang w:val="en"/>
-        </w:rPr>
-        <w:t>10</w:t>
+        <w:t>.NET MAUI Blazor App (</w:t>
+      </w:r>
+      <w:r>
+        <w:rPr>
+          <w:rFonts w:ascii="Calibri" w:hAnsi="Calibri" w:cs="Calibri"/>
+          <w:szCs w:val="22"/>
+          <w:lang w:val="en"/>
+        </w:rPr>
+        <w:t>Preview 12</w:t>
       </w:r>
       <w:r>
         <w:rPr>
@@ -339,15 +323,15 @@
           <w:szCs w:val="22"/>
           <w:lang w:val="en"/>
         </w:rPr>
-        <w:t xml:space="preserve">.NET MAUI Class Library (Preview </w:t>
-      </w:r>
-      <w:r>
-        <w:rPr>
-          <w:rFonts w:ascii="Calibri" w:hAnsi="Calibri" w:cs="Calibri"/>
-          <w:szCs w:val="22"/>
-          <w:lang w:val="en"/>
-        </w:rPr>
-        <w:t>10</w:t>
+        <w:t>.NET MAUI Class Library (</w:t>
+      </w:r>
+      <w:r>
+        <w:rPr>
+          <w:rFonts w:ascii="Calibri" w:hAnsi="Calibri" w:cs="Calibri"/>
+          <w:szCs w:val="22"/>
+          <w:lang w:val="en"/>
+        </w:rPr>
+        <w:t>Preview 12</w:t>
       </w:r>
       <w:r>
         <w:rPr>
@@ -782,7 +766,6 @@
         <w:rPr>
           <w:rFonts w:ascii="Calibri" w:hAnsi="Calibri" w:cs="Calibri"/>
           <w:szCs w:val="22"/>
-          <w:u w:val="single"/>
           <w:lang w:val="en"/>
         </w:rPr>
       </w:pPr>
@@ -790,10 +773,25 @@
         <w:rPr>
           <w:rFonts w:ascii="Calibri" w:hAnsi="Calibri" w:cs="Calibri"/>
           <w:szCs w:val="22"/>
-          <w:u w:val="single"/>
-          <w:lang w:val="en"/>
-        </w:rPr>
-        <w:t>Has XAML Code Snippets for:</w:t>
+          <w:lang w:val="en"/>
+        </w:rPr>
+        <w:t>A XAML only Resource</w:t>
+      </w:r>
+      <w:r>
+        <w:rPr>
+          <w:rFonts w:ascii="Calibri" w:hAnsi="Calibri" w:cs="Calibri"/>
+          <w:szCs w:val="22"/>
+          <w:lang w:val="en"/>
+        </w:rPr>
+        <w:t xml:space="preserve"> </w:t>
+      </w:r>
+      <w:r>
+        <w:rPr>
+          <w:rFonts w:ascii="Calibri" w:hAnsi="Calibri" w:cs="Calibri"/>
+          <w:szCs w:val="22"/>
+          <w:lang w:val="en"/>
+        </w:rPr>
+        <w:t>Dictionary template has been added as the C# code-behind is used rarely.</w:t>
       </w:r>
     </w:p>
     <w:p>
@@ -806,6 +804,7 @@
         <w:rPr>
           <w:rFonts w:ascii="Calibri" w:hAnsi="Calibri" w:cs="Calibri"/>
           <w:szCs w:val="22"/>
+          <w:u w:val="single"/>
           <w:lang w:val="en"/>
         </w:rPr>
       </w:pPr>
@@ -813,17 +812,10 @@
         <w:rPr>
           <w:rFonts w:ascii="Calibri" w:hAnsi="Calibri" w:cs="Calibri"/>
           <w:szCs w:val="22"/>
-          <w:lang w:val="en"/>
-        </w:rPr>
-        <w:t>In the XAML page, type the short name and hit the Tab key twice to insert the snippet</w:t>
-      </w:r>
-      <w:r>
-        <w:rPr>
-          <w:rFonts w:ascii="Calibri" w:hAnsi="Calibri" w:cs="Calibri"/>
-          <w:szCs w:val="22"/>
-          <w:lang w:val="en"/>
-        </w:rPr>
-        <w:t>.</w:t>
+          <w:u w:val="single"/>
+          <w:lang w:val="en"/>
+        </w:rPr>
+        <w:t>Has XAML Code Snippets for:</w:t>
       </w:r>
     </w:p>
     <w:p>
@@ -845,6 +837,36 @@
           <w:szCs w:val="22"/>
           <w:lang w:val="en"/>
         </w:rPr>
+        <w:t>In the XAML page, type the short name and hit the Tab key twice to insert the snippet</w:t>
+      </w:r>
+      <w:r>
+        <w:rPr>
+          <w:rFonts w:ascii="Calibri" w:hAnsi="Calibri" w:cs="Calibri"/>
+          <w:szCs w:val="22"/>
+          <w:lang w:val="en"/>
+        </w:rPr>
+        <w:t>.</w:t>
+      </w:r>
+    </w:p>
+    <w:p>
+      <w:pPr>
+        <w:widowControl w:val="0"/>
+        <w:autoSpaceDE w:val="0"/>
+        <w:autoSpaceDN w:val="0"/>
+        <w:adjustRightInd w:val="0"/>
+        <w:spacing w:after="200" w:line="276" w:lineRule="auto"/>
+        <w:rPr>
+          <w:rFonts w:ascii="Calibri" w:hAnsi="Calibri" w:cs="Calibri"/>
+          <w:szCs w:val="22"/>
+          <w:lang w:val="en"/>
+        </w:rPr>
+      </w:pPr>
+      <w:r>
+        <w:rPr>
+          <w:rFonts w:ascii="Calibri" w:hAnsi="Calibri" w:cs="Calibri"/>
+          <w:szCs w:val="22"/>
+          <w:lang w:val="en"/>
+        </w:rPr>
         <w:t xml:space="preserve">Snippets </w:t>
       </w:r>
       <w:r>
@@ -863,6 +885,7 @@
         </w:rPr>
         <w:t xml:space="preserve">also works as a </w:t>
       </w:r>
+      <w:proofErr w:type="spellStart"/>
       <w:r>
         <w:rPr>
           <w:rFonts w:ascii="Calibri" w:hAnsi="Calibri" w:cs="Calibri"/>
@@ -873,6 +896,7 @@
         </w:rPr>
         <w:t>SurroundWith</w:t>
       </w:r>
+      <w:proofErr w:type="spellEnd"/>
       <w:r>
         <w:rPr>
           <w:rFonts w:ascii="Calibri" w:hAnsi="Calibri" w:cs="Calibri"/>
@@ -889,6 +913,7 @@
         </w:rPr>
         <w:t xml:space="preserve"> (from </w:t>
       </w:r>
+      <w:proofErr w:type="spellStart"/>
       <w:r>
         <w:rPr>
           <w:rFonts w:ascii="Calibri" w:hAnsi="Calibri" w:cs="Calibri"/>
@@ -899,6 +924,7 @@
         </w:rPr>
         <w:t>Xaml</w:t>
       </w:r>
+      <w:proofErr w:type="spellEnd"/>
       <w:r>
         <w:rPr>
           <w:rFonts w:ascii="Calibri" w:hAnsi="Calibri" w:cs="Calibri"/>
@@ -1076,6 +1102,7 @@
           <w:lang w:val="en"/>
         </w:rPr>
       </w:pPr>
+      <w:proofErr w:type="spellStart"/>
       <w:r>
         <w:rPr>
           <w:rFonts w:ascii="Calibri" w:hAnsi="Calibri" w:cs="Calibri"/>
@@ -1085,6 +1112,7 @@
         </w:rPr>
         <w:t>Torquoise</w:t>
       </w:r>
+      <w:proofErr w:type="spellEnd"/>
       <w:r>
         <w:rPr>
           <w:rFonts w:ascii="Calibri" w:hAnsi="Calibri" w:cs="Calibri"/>
@@ -1139,6 +1167,7 @@
                 <w:szCs w:val="22"/>
                 <w:lang w:val="en"/>
               </w:rPr>
+              <w:lastRenderedPageBreak/>
               <w:t>Snippet</w:t>
             </w:r>
           </w:p>
@@ -1310,7 +1339,43 @@
                 <w:szCs w:val="22"/>
                 <w:lang w:val="en"/>
               </w:rPr>
-              <w:t>&lt;Grid ColumnDefinitions="" RowDefinitions=""&gt;</w:t>
+              <w:t xml:space="preserve">&lt;Grid </w:t>
+            </w:r>
+            <w:proofErr w:type="spellStart"/>
+            <w:r>
+              <w:rPr>
+                <w:rFonts w:ascii="Calibri" w:hAnsi="Calibri" w:cs="Calibri"/>
+                <w:szCs w:val="22"/>
+                <w:lang w:val="en"/>
+              </w:rPr>
+              <w:t>ColumnDefinitions</w:t>
+            </w:r>
+            <w:proofErr w:type="spellEnd"/>
+            <w:r>
+              <w:rPr>
+                <w:rFonts w:ascii="Calibri" w:hAnsi="Calibri" w:cs="Calibri"/>
+                <w:szCs w:val="22"/>
+                <w:lang w:val="en"/>
+              </w:rPr>
+              <w:t xml:space="preserve">="" </w:t>
+            </w:r>
+            <w:proofErr w:type="spellStart"/>
+            <w:r>
+              <w:rPr>
+                <w:rFonts w:ascii="Calibri" w:hAnsi="Calibri" w:cs="Calibri"/>
+                <w:szCs w:val="22"/>
+                <w:lang w:val="en"/>
+              </w:rPr>
+              <w:t>RowDefinitions</w:t>
+            </w:r>
+            <w:proofErr w:type="spellEnd"/>
+            <w:r>
+              <w:rPr>
+                <w:rFonts w:ascii="Calibri" w:hAnsi="Calibri" w:cs="Calibri"/>
+                <w:szCs w:val="22"/>
+                <w:lang w:val="en"/>
+              </w:rPr>
+              <w:t>=""&gt;</w:t>
             </w:r>
           </w:p>
           <w:p>
@@ -1332,7 +1397,6 @@
                 <w:szCs w:val="22"/>
                 <w:lang w:val="en"/>
               </w:rPr>
-              <w:lastRenderedPageBreak/>
               <w:t>&lt;/Grid&gt;</w:t>
             </w:r>
           </w:p>
@@ -1367,7 +1431,6 @@
                 <w:szCs w:val="22"/>
                 <w:lang w:val="en"/>
               </w:rPr>
-              <w:lastRenderedPageBreak/>
               <w:t>Flex Layout</w:t>
             </w:r>
           </w:p>
@@ -1427,7 +1490,25 @@
                 <w:szCs w:val="22"/>
                 <w:lang w:val="en"/>
               </w:rPr>
-              <w:t>&lt;FlexLayout&gt;</w:t>
+              <w:t>&lt;</w:t>
+            </w:r>
+            <w:proofErr w:type="spellStart"/>
+            <w:r>
+              <w:rPr>
+                <w:rFonts w:ascii="Calibri" w:hAnsi="Calibri" w:cs="Calibri"/>
+                <w:szCs w:val="22"/>
+                <w:lang w:val="en"/>
+              </w:rPr>
+              <w:t>FlexLayout</w:t>
+            </w:r>
+            <w:proofErr w:type="spellEnd"/>
+            <w:r>
+              <w:rPr>
+                <w:rFonts w:ascii="Calibri" w:hAnsi="Calibri" w:cs="Calibri"/>
+                <w:szCs w:val="22"/>
+                <w:lang w:val="en"/>
+              </w:rPr>
+              <w:t>&gt;</w:t>
             </w:r>
           </w:p>
           <w:p>
@@ -1459,13 +1540,23 @@
               </w:rPr>
               <w:t>/</w:t>
             </w:r>
-            <w:r>
-              <w:rPr>
-                <w:rFonts w:ascii="Calibri" w:hAnsi="Calibri" w:cs="Calibri"/>
-                <w:szCs w:val="22"/>
-                <w:lang w:val="en"/>
-              </w:rPr>
-              <w:t>FlexLayout&gt;</w:t>
+            <w:proofErr w:type="spellStart"/>
+            <w:r>
+              <w:rPr>
+                <w:rFonts w:ascii="Calibri" w:hAnsi="Calibri" w:cs="Calibri"/>
+                <w:szCs w:val="22"/>
+                <w:lang w:val="en"/>
+              </w:rPr>
+              <w:t>FlexLayout</w:t>
+            </w:r>
+            <w:proofErr w:type="spellEnd"/>
+            <w:r>
+              <w:rPr>
+                <w:rFonts w:ascii="Calibri" w:hAnsi="Calibri" w:cs="Calibri"/>
+                <w:szCs w:val="22"/>
+                <w:lang w:val="en"/>
+              </w:rPr>
+              <w:t>&gt;</w:t>
             </w:r>
           </w:p>
         </w:tc>
@@ -1563,7 +1654,25 @@
                 <w:szCs w:val="22"/>
                 <w:lang w:val="en"/>
               </w:rPr>
-              <w:t>&lt;StackLayout&gt;</w:t>
+              <w:t>&lt;</w:t>
+            </w:r>
+            <w:proofErr w:type="spellStart"/>
+            <w:r>
+              <w:rPr>
+                <w:rFonts w:ascii="Calibri" w:hAnsi="Calibri" w:cs="Calibri"/>
+                <w:szCs w:val="22"/>
+                <w:lang w:val="en"/>
+              </w:rPr>
+              <w:t>StackLayout</w:t>
+            </w:r>
+            <w:proofErr w:type="spellEnd"/>
+            <w:r>
+              <w:rPr>
+                <w:rFonts w:ascii="Calibri" w:hAnsi="Calibri" w:cs="Calibri"/>
+                <w:szCs w:val="22"/>
+                <w:lang w:val="en"/>
+              </w:rPr>
+              <w:t>&gt;</w:t>
             </w:r>
           </w:p>
           <w:p>
@@ -1585,7 +1694,25 @@
                 <w:szCs w:val="22"/>
                 <w:lang w:val="en"/>
               </w:rPr>
-              <w:t>&lt;/StackLayout&gt;</w:t>
+              <w:t>&lt;/</w:t>
+            </w:r>
+            <w:proofErr w:type="spellStart"/>
+            <w:r>
+              <w:rPr>
+                <w:rFonts w:ascii="Calibri" w:hAnsi="Calibri" w:cs="Calibri"/>
+                <w:szCs w:val="22"/>
+                <w:lang w:val="en"/>
+              </w:rPr>
+              <w:t>StackLayout</w:t>
+            </w:r>
+            <w:proofErr w:type="spellEnd"/>
+            <w:r>
+              <w:rPr>
+                <w:rFonts w:ascii="Calibri" w:hAnsi="Calibri" w:cs="Calibri"/>
+                <w:szCs w:val="22"/>
+                <w:lang w:val="en"/>
+              </w:rPr>
+              <w:t>&gt;</w:t>
             </w:r>
           </w:p>
         </w:tc>
@@ -1645,6 +1772,7 @@
                 <w:lang w:val="en"/>
               </w:rPr>
             </w:pPr>
+            <w:proofErr w:type="spellStart"/>
             <w:r>
               <w:rPr>
                 <w:rFonts w:ascii="Calibri" w:hAnsi="Calibri" w:cs="Calibri"/>
@@ -1655,6 +1783,7 @@
               </w:rPr>
               <w:t>hstack</w:t>
             </w:r>
+            <w:proofErr w:type="spellEnd"/>
           </w:p>
         </w:tc>
         <w:tc>
@@ -1680,7 +1809,25 @@
                 <w:szCs w:val="22"/>
                 <w:lang w:val="en"/>
               </w:rPr>
-              <w:t>&lt;HorizontalStackLayout&gt;</w:t>
+              <w:t>&lt;</w:t>
+            </w:r>
+            <w:proofErr w:type="spellStart"/>
+            <w:r>
+              <w:rPr>
+                <w:rFonts w:ascii="Calibri" w:hAnsi="Calibri" w:cs="Calibri"/>
+                <w:szCs w:val="22"/>
+                <w:lang w:val="en"/>
+              </w:rPr>
+              <w:t>HorizontalStackLayout</w:t>
+            </w:r>
+            <w:proofErr w:type="spellEnd"/>
+            <w:r>
+              <w:rPr>
+                <w:rFonts w:ascii="Calibri" w:hAnsi="Calibri" w:cs="Calibri"/>
+                <w:szCs w:val="22"/>
+                <w:lang w:val="en"/>
+              </w:rPr>
+              <w:t>&gt;</w:t>
             </w:r>
           </w:p>
           <w:p>
@@ -1712,13 +1859,23 @@
               </w:rPr>
               <w:t>/</w:t>
             </w:r>
-            <w:r>
-              <w:rPr>
-                <w:rFonts w:ascii="Calibri" w:hAnsi="Calibri" w:cs="Calibri"/>
-                <w:szCs w:val="22"/>
-                <w:lang w:val="en"/>
-              </w:rPr>
-              <w:t>HorizontalStackLayout&gt;</w:t>
+            <w:proofErr w:type="spellStart"/>
+            <w:r>
+              <w:rPr>
+                <w:rFonts w:ascii="Calibri" w:hAnsi="Calibri" w:cs="Calibri"/>
+                <w:szCs w:val="22"/>
+                <w:lang w:val="en"/>
+              </w:rPr>
+              <w:t>HorizontalStackLayout</w:t>
+            </w:r>
+            <w:proofErr w:type="spellEnd"/>
+            <w:r>
+              <w:rPr>
+                <w:rFonts w:ascii="Calibri" w:hAnsi="Calibri" w:cs="Calibri"/>
+                <w:szCs w:val="22"/>
+                <w:lang w:val="en"/>
+              </w:rPr>
+              <w:t>&gt;</w:t>
             </w:r>
           </w:p>
         </w:tc>
@@ -1778,6 +1935,7 @@
                 <w:lang w:val="en"/>
               </w:rPr>
             </w:pPr>
+            <w:proofErr w:type="spellStart"/>
             <w:r>
               <w:rPr>
                 <w:rFonts w:ascii="Calibri" w:hAnsi="Calibri" w:cs="Calibri"/>
@@ -1788,6 +1946,7 @@
               </w:rPr>
               <w:t>vstack</w:t>
             </w:r>
+            <w:proofErr w:type="spellEnd"/>
           </w:p>
         </w:tc>
         <w:tc>
@@ -1813,7 +1972,25 @@
                 <w:szCs w:val="22"/>
                 <w:lang w:val="en"/>
               </w:rPr>
-              <w:t>&lt;VerticalStackLayout&gt;</w:t>
+              <w:t>&lt;</w:t>
+            </w:r>
+            <w:proofErr w:type="spellStart"/>
+            <w:r>
+              <w:rPr>
+                <w:rFonts w:ascii="Calibri" w:hAnsi="Calibri" w:cs="Calibri"/>
+                <w:szCs w:val="22"/>
+                <w:lang w:val="en"/>
+              </w:rPr>
+              <w:t>VerticalStackLayout</w:t>
+            </w:r>
+            <w:proofErr w:type="spellEnd"/>
+            <w:r>
+              <w:rPr>
+                <w:rFonts w:ascii="Calibri" w:hAnsi="Calibri" w:cs="Calibri"/>
+                <w:szCs w:val="22"/>
+                <w:lang w:val="en"/>
+              </w:rPr>
+              <w:t>&gt;</w:t>
             </w:r>
           </w:p>
           <w:p>
@@ -1845,13 +2022,23 @@
               </w:rPr>
               <w:t>/</w:t>
             </w:r>
-            <w:r>
-              <w:rPr>
-                <w:rFonts w:ascii="Calibri" w:hAnsi="Calibri" w:cs="Calibri"/>
-                <w:szCs w:val="22"/>
-                <w:lang w:val="en"/>
-              </w:rPr>
-              <w:t>VerticalStackLayout&gt;</w:t>
+            <w:proofErr w:type="spellStart"/>
+            <w:r>
+              <w:rPr>
+                <w:rFonts w:ascii="Calibri" w:hAnsi="Calibri" w:cs="Calibri"/>
+                <w:szCs w:val="22"/>
+                <w:lang w:val="en"/>
+              </w:rPr>
+              <w:t>VerticalStackLayout</w:t>
+            </w:r>
+            <w:proofErr w:type="spellEnd"/>
+            <w:r>
+              <w:rPr>
+                <w:rFonts w:ascii="Calibri" w:hAnsi="Calibri" w:cs="Calibri"/>
+                <w:szCs w:val="22"/>
+                <w:lang w:val="en"/>
+              </w:rPr>
+              <w:t>&gt;</w:t>
             </w:r>
           </w:p>
         </w:tc>
@@ -1942,7 +2129,25 @@
                 <w:szCs w:val="22"/>
                 <w:lang w:val="en"/>
               </w:rPr>
-              <w:t>&lt;Style TargetType="</w:t>
+              <w:t xml:space="preserve">&lt;Style </w:t>
+            </w:r>
+            <w:proofErr w:type="spellStart"/>
+            <w:r>
+              <w:rPr>
+                <w:rFonts w:ascii="Calibri" w:hAnsi="Calibri" w:cs="Calibri"/>
+                <w:szCs w:val="22"/>
+                <w:lang w:val="en"/>
+              </w:rPr>
+              <w:t>TargetType</w:t>
+            </w:r>
+            <w:proofErr w:type="spellEnd"/>
+            <w:r>
+              <w:rPr>
+                <w:rFonts w:ascii="Calibri" w:hAnsi="Calibri" w:cs="Calibri"/>
+                <w:szCs w:val="22"/>
+                <w:lang w:val="en"/>
+              </w:rPr>
+              <w:t>="</w:t>
             </w:r>
             <w:r>
               <w:rPr>
@@ -2068,7 +2273,25 @@
                 <w:szCs w:val="22"/>
                 <w:lang w:val="en"/>
               </w:rPr>
-              <w:t>&lt;Color x:Key="</w:t>
+              <w:t xml:space="preserve">&lt;Color </w:t>
+            </w:r>
+            <w:proofErr w:type="gramStart"/>
+            <w:r>
+              <w:rPr>
+                <w:rFonts w:ascii="Calibri" w:hAnsi="Calibri" w:cs="Calibri"/>
+                <w:szCs w:val="22"/>
+                <w:lang w:val="en"/>
+              </w:rPr>
+              <w:t>x:Key</w:t>
+            </w:r>
+            <w:proofErr w:type="gramEnd"/>
+            <w:r>
+              <w:rPr>
+                <w:rFonts w:ascii="Calibri" w:hAnsi="Calibri" w:cs="Calibri"/>
+                <w:szCs w:val="22"/>
+                <w:lang w:val="en"/>
+              </w:rPr>
+              <w:t>="</w:t>
             </w:r>
             <w:r>
               <w:rPr>
@@ -2191,6 +2414,7 @@
               </w:rPr>
               <w:t>&lt;</w:t>
             </w:r>
+            <w:proofErr w:type="spellStart"/>
             <w:r>
               <w:rPr>
                 <w:rFonts w:ascii="Calibri" w:hAnsi="Calibri" w:cs="Calibri"/>
@@ -2206,7 +2430,16 @@
                 <w:szCs w:val="22"/>
                 <w:lang w:val="en"/>
               </w:rPr>
-              <w:t>.Resources&gt;</w:t>
+              <w:t>.Resources</w:t>
+            </w:r>
+            <w:proofErr w:type="spellEnd"/>
+            <w:r>
+              <w:rPr>
+                <w:rFonts w:ascii="Calibri" w:hAnsi="Calibri" w:cs="Calibri"/>
+                <w:szCs w:val="22"/>
+                <w:lang w:val="en"/>
+              </w:rPr>
+              <w:t>&gt;</w:t>
             </w:r>
           </w:p>
           <w:p>
@@ -2228,7 +2461,25 @@
                 <w:szCs w:val="22"/>
                 <w:lang w:val="en"/>
               </w:rPr>
-              <w:t>&lt;ResourceDictionary&gt;</w:t>
+              <w:t>&lt;</w:t>
+            </w:r>
+            <w:proofErr w:type="spellStart"/>
+            <w:r>
+              <w:rPr>
+                <w:rFonts w:ascii="Calibri" w:hAnsi="Calibri" w:cs="Calibri"/>
+                <w:szCs w:val="22"/>
+                <w:lang w:val="en"/>
+              </w:rPr>
+              <w:t>ResourceDictionary</w:t>
+            </w:r>
+            <w:proofErr w:type="spellEnd"/>
+            <w:r>
+              <w:rPr>
+                <w:rFonts w:ascii="Calibri" w:hAnsi="Calibri" w:cs="Calibri"/>
+                <w:szCs w:val="22"/>
+                <w:lang w:val="en"/>
+              </w:rPr>
+              <w:t>&gt;</w:t>
             </w:r>
           </w:p>
           <w:p>
@@ -2260,13 +2511,23 @@
               </w:rPr>
               <w:t>/</w:t>
             </w:r>
-            <w:r>
-              <w:rPr>
-                <w:rFonts w:ascii="Calibri" w:hAnsi="Calibri" w:cs="Calibri"/>
-                <w:szCs w:val="22"/>
-                <w:lang w:val="en"/>
-              </w:rPr>
-              <w:t>ResourceDictionary&gt;</w:t>
+            <w:proofErr w:type="spellStart"/>
+            <w:r>
+              <w:rPr>
+                <w:rFonts w:ascii="Calibri" w:hAnsi="Calibri" w:cs="Calibri"/>
+                <w:szCs w:val="22"/>
+                <w:lang w:val="en"/>
+              </w:rPr>
+              <w:t>ResourceDictionary</w:t>
+            </w:r>
+            <w:proofErr w:type="spellEnd"/>
+            <w:r>
+              <w:rPr>
+                <w:rFonts w:ascii="Calibri" w:hAnsi="Calibri" w:cs="Calibri"/>
+                <w:szCs w:val="22"/>
+                <w:lang w:val="en"/>
+              </w:rPr>
+              <w:t>&gt;</w:t>
             </w:r>
           </w:p>
           <w:p>
@@ -2298,6 +2559,7 @@
               </w:rPr>
               <w:t>/</w:t>
             </w:r>
+            <w:proofErr w:type="spellStart"/>
             <w:r>
               <w:rPr>
                 <w:rFonts w:ascii="Calibri" w:hAnsi="Calibri" w:cs="Calibri"/>
@@ -2313,7 +2575,16 @@
                 <w:szCs w:val="22"/>
                 <w:lang w:val="en"/>
               </w:rPr>
-              <w:t>.Resources&gt;</w:t>
+              <w:t>.Resources</w:t>
+            </w:r>
+            <w:proofErr w:type="spellEnd"/>
+            <w:r>
+              <w:rPr>
+                <w:rFonts w:ascii="Calibri" w:hAnsi="Calibri" w:cs="Calibri"/>
+                <w:szCs w:val="22"/>
+                <w:lang w:val="en"/>
+              </w:rPr>
+              <w:t>&gt;</w:t>
             </w:r>
           </w:p>
         </w:tc>
@@ -2402,6 +2673,7 @@
               </w:rPr>
               <w:t>&lt;</w:t>
             </w:r>
+            <w:proofErr w:type="spellStart"/>
             <w:r>
               <w:rPr>
                 <w:rFonts w:ascii="Calibri" w:hAnsi="Calibri" w:cs="Calibri"/>
@@ -2417,7 +2689,16 @@
                 <w:szCs w:val="22"/>
                 <w:lang w:val="en"/>
               </w:rPr>
-              <w:t>.GestureRecognizers&gt;</w:t>
+              <w:t>.GestureRecognizers</w:t>
+            </w:r>
+            <w:proofErr w:type="spellEnd"/>
+            <w:r>
+              <w:rPr>
+                <w:rFonts w:ascii="Calibri" w:hAnsi="Calibri" w:cs="Calibri"/>
+                <w:szCs w:val="22"/>
+                <w:lang w:val="en"/>
+              </w:rPr>
+              <w:t>&gt;</w:t>
             </w:r>
           </w:p>
           <w:p>
@@ -2449,6 +2730,7 @@
               </w:rPr>
               <w:t>/</w:t>
             </w:r>
+            <w:proofErr w:type="spellStart"/>
             <w:r>
               <w:rPr>
                 <w:rFonts w:ascii="Calibri" w:hAnsi="Calibri" w:cs="Calibri"/>
@@ -2464,7 +2746,16 @@
                 <w:szCs w:val="22"/>
                 <w:lang w:val="en"/>
               </w:rPr>
-              <w:t>.GestureRecognizers&gt;</w:t>
+              <w:t>.GestureRecognizers</w:t>
+            </w:r>
+            <w:proofErr w:type="spellEnd"/>
+            <w:r>
+              <w:rPr>
+                <w:rFonts w:ascii="Calibri" w:hAnsi="Calibri" w:cs="Calibri"/>
+                <w:szCs w:val="22"/>
+                <w:lang w:val="en"/>
+              </w:rPr>
+              <w:t>&gt;</w:t>
             </w:r>
           </w:p>
         </w:tc>
@@ -2551,7 +2842,25 @@
                 <w:szCs w:val="22"/>
                 <w:lang w:val="en"/>
               </w:rPr>
-              <w:t>&lt;TapGestureRecognizer /&gt;</w:t>
+              <w:t>&lt;</w:t>
+            </w:r>
+            <w:proofErr w:type="spellStart"/>
+            <w:r>
+              <w:rPr>
+                <w:rFonts w:ascii="Calibri" w:hAnsi="Calibri" w:cs="Calibri"/>
+                <w:szCs w:val="22"/>
+                <w:lang w:val="en"/>
+              </w:rPr>
+              <w:t>TapGestureRecognizer</w:t>
+            </w:r>
+            <w:proofErr w:type="spellEnd"/>
+            <w:r>
+              <w:rPr>
+                <w:rFonts w:ascii="Calibri" w:hAnsi="Calibri" w:cs="Calibri"/>
+                <w:szCs w:val="22"/>
+                <w:lang w:val="en"/>
+              </w:rPr>
+              <w:t xml:space="preserve"> /&gt;</w:t>
             </w:r>
           </w:p>
         </w:tc>
@@ -2638,7 +2947,25 @@
                 <w:szCs w:val="22"/>
                 <w:lang w:val="en"/>
               </w:rPr>
-              <w:t>&lt;DragGestureRecognizer /&gt;</w:t>
+              <w:t>&lt;</w:t>
+            </w:r>
+            <w:proofErr w:type="spellStart"/>
+            <w:r>
+              <w:rPr>
+                <w:rFonts w:ascii="Calibri" w:hAnsi="Calibri" w:cs="Calibri"/>
+                <w:szCs w:val="22"/>
+                <w:lang w:val="en"/>
+              </w:rPr>
+              <w:t>DragGestureRecognizer</w:t>
+            </w:r>
+            <w:proofErr w:type="spellEnd"/>
+            <w:r>
+              <w:rPr>
+                <w:rFonts w:ascii="Calibri" w:hAnsi="Calibri" w:cs="Calibri"/>
+                <w:szCs w:val="22"/>
+                <w:lang w:val="en"/>
+              </w:rPr>
+              <w:t xml:space="preserve"> /&gt;</w:t>
             </w:r>
           </w:p>
         </w:tc>
@@ -2725,7 +3052,25 @@
                 <w:szCs w:val="22"/>
                 <w:lang w:val="en"/>
               </w:rPr>
-              <w:t>&lt;DropGestureRecognizer /&gt;</w:t>
+              <w:t>&lt;</w:t>
+            </w:r>
+            <w:proofErr w:type="spellStart"/>
+            <w:r>
+              <w:rPr>
+                <w:rFonts w:ascii="Calibri" w:hAnsi="Calibri" w:cs="Calibri"/>
+                <w:szCs w:val="22"/>
+                <w:lang w:val="en"/>
+              </w:rPr>
+              <w:t>DropGestureRecognizer</w:t>
+            </w:r>
+            <w:proofErr w:type="spellEnd"/>
+            <w:r>
+              <w:rPr>
+                <w:rFonts w:ascii="Calibri" w:hAnsi="Calibri" w:cs="Calibri"/>
+                <w:szCs w:val="22"/>
+                <w:lang w:val="en"/>
+              </w:rPr>
+              <w:t xml:space="preserve"> /&gt;</w:t>
             </w:r>
           </w:p>
         </w:tc>
@@ -2812,7 +3157,25 @@
                 <w:szCs w:val="22"/>
                 <w:lang w:val="en"/>
               </w:rPr>
-              <w:t>&lt;PanGestureRecognizer /&gt;</w:t>
+              <w:t>&lt;</w:t>
+            </w:r>
+            <w:proofErr w:type="spellStart"/>
+            <w:r>
+              <w:rPr>
+                <w:rFonts w:ascii="Calibri" w:hAnsi="Calibri" w:cs="Calibri"/>
+                <w:szCs w:val="22"/>
+                <w:lang w:val="en"/>
+              </w:rPr>
+              <w:t>PanGestureRecognizer</w:t>
+            </w:r>
+            <w:proofErr w:type="spellEnd"/>
+            <w:r>
+              <w:rPr>
+                <w:rFonts w:ascii="Calibri" w:hAnsi="Calibri" w:cs="Calibri"/>
+                <w:szCs w:val="22"/>
+                <w:lang w:val="en"/>
+              </w:rPr>
+              <w:t xml:space="preserve"> /&gt;</w:t>
             </w:r>
           </w:p>
         </w:tc>
@@ -2899,7 +3262,25 @@
                 <w:szCs w:val="22"/>
                 <w:lang w:val="en"/>
               </w:rPr>
-              <w:t>&lt;PinchGestureRecognizer /&gt;</w:t>
+              <w:t>&lt;</w:t>
+            </w:r>
+            <w:proofErr w:type="spellStart"/>
+            <w:r>
+              <w:rPr>
+                <w:rFonts w:ascii="Calibri" w:hAnsi="Calibri" w:cs="Calibri"/>
+                <w:szCs w:val="22"/>
+                <w:lang w:val="en"/>
+              </w:rPr>
+              <w:t>PinchGestureRecognizer</w:t>
+            </w:r>
+            <w:proofErr w:type="spellEnd"/>
+            <w:r>
+              <w:rPr>
+                <w:rFonts w:ascii="Calibri" w:hAnsi="Calibri" w:cs="Calibri"/>
+                <w:szCs w:val="22"/>
+                <w:lang w:val="en"/>
+              </w:rPr>
+              <w:t xml:space="preserve"> /&gt;</w:t>
             </w:r>
           </w:p>
         </w:tc>
@@ -2930,6 +3311,7 @@
                 <w:szCs w:val="22"/>
                 <w:lang w:val="en"/>
               </w:rPr>
+              <w:lastRenderedPageBreak/>
               <w:t>Swipe Gesture Recognizer</w:t>
             </w:r>
           </w:p>
@@ -2986,7 +3368,25 @@
                 <w:szCs w:val="22"/>
                 <w:lang w:val="en"/>
               </w:rPr>
-              <w:t>&lt;SwipeGestureRecognizer /&gt;</w:t>
+              <w:t>&lt;</w:t>
+            </w:r>
+            <w:proofErr w:type="spellStart"/>
+            <w:r>
+              <w:rPr>
+                <w:rFonts w:ascii="Calibri" w:hAnsi="Calibri" w:cs="Calibri"/>
+                <w:szCs w:val="22"/>
+                <w:lang w:val="en"/>
+              </w:rPr>
+              <w:t>SwipeGestureRecognizer</w:t>
+            </w:r>
+            <w:proofErr w:type="spellEnd"/>
+            <w:r>
+              <w:rPr>
+                <w:rFonts w:ascii="Calibri" w:hAnsi="Calibri" w:cs="Calibri"/>
+                <w:szCs w:val="22"/>
+                <w:lang w:val="en"/>
+              </w:rPr>
+              <w:t xml:space="preserve"> /&gt;</w:t>
             </w:r>
           </w:p>
         </w:tc>
@@ -3089,6 +3489,7 @@
         </w:rPr>
         <w:t xml:space="preserve">Snippets mentioned in bold-face also works as a </w:t>
       </w:r>
+      <w:proofErr w:type="spellStart"/>
       <w:r>
         <w:rPr>
           <w:rFonts w:ascii="Calibri" w:hAnsi="Calibri" w:cs="Calibri"/>
@@ -3099,6 +3500,7 @@
         </w:rPr>
         <w:t>SurroundWith</w:t>
       </w:r>
+      <w:proofErr w:type="spellEnd"/>
       <w:r>
         <w:rPr>
           <w:rFonts w:ascii="Calibri" w:hAnsi="Calibri" w:cs="Calibri"/>
@@ -3115,6 +3517,7 @@
         </w:rPr>
         <w:t xml:space="preserve"> (from </w:t>
       </w:r>
+      <w:proofErr w:type="spellStart"/>
       <w:r>
         <w:rPr>
           <w:rFonts w:ascii="Calibri" w:hAnsi="Calibri" w:cs="Calibri"/>
@@ -3125,6 +3528,7 @@
         </w:rPr>
         <w:t>CSharp</w:t>
       </w:r>
+      <w:proofErr w:type="spellEnd"/>
       <w:r>
         <w:rPr>
           <w:rFonts w:ascii="Calibri" w:hAnsi="Calibri" w:cs="Calibri"/>
@@ -3270,6 +3674,7 @@
           <w:lang w:val="en"/>
         </w:rPr>
       </w:pPr>
+      <w:proofErr w:type="spellStart"/>
       <w:r>
         <w:rPr>
           <w:rFonts w:ascii="Calibri" w:hAnsi="Calibri" w:cs="Calibri"/>
@@ -3279,6 +3684,7 @@
         </w:rPr>
         <w:t>Torquoise</w:t>
       </w:r>
+      <w:proofErr w:type="spellEnd"/>
       <w:r>
         <w:rPr>
           <w:rFonts w:ascii="Calibri" w:hAnsi="Calibri" w:cs="Calibri"/>
@@ -3295,8 +3701,8 @@
         <w:tblLook w:val="04A0" w:firstRow="1" w:lastRow="0" w:firstColumn="1" w:lastColumn="0" w:noHBand="0" w:noVBand="1"/>
       </w:tblPr>
       <w:tblGrid>
-        <w:gridCol w:w="2427"/>
-        <w:gridCol w:w="1423"/>
+        <w:gridCol w:w="2409"/>
+        <w:gridCol w:w="1441"/>
         <w:gridCol w:w="5500"/>
       </w:tblGrid>
       <w:tr>
@@ -3479,6 +3885,7 @@
                 <w:lang w:val="en"/>
               </w:rPr>
             </w:pPr>
+            <w:proofErr w:type="spellStart"/>
             <w:r>
               <w:rPr>
                 <w:rFonts w:ascii="Calibri" w:hAnsi="Calibri" w:cs="Calibri"/>
@@ -3489,6 +3896,7 @@
               </w:rPr>
               <w:t>aeh</w:t>
             </w:r>
+            <w:proofErr w:type="spellEnd"/>
           </w:p>
         </w:tc>
         <w:tc>
@@ -3516,6 +3924,8 @@
               </w:rPr>
               <w:t xml:space="preserve">private async void </w:t>
             </w:r>
+            <w:proofErr w:type="spellStart"/>
+            <w:proofErr w:type="gramStart"/>
             <w:r>
               <w:rPr>
                 <w:rFonts w:ascii="Calibri" w:hAnsi="Calibri" w:cs="Calibri"/>
@@ -3525,13 +3935,41 @@
               </w:rPr>
               <w:t>MyMethod</w:t>
             </w:r>
-            <w:r>
-              <w:rPr>
-                <w:rFonts w:ascii="Calibri" w:hAnsi="Calibri" w:cs="Calibri"/>
-                <w:szCs w:val="22"/>
-                <w:lang w:val="en"/>
-              </w:rPr>
-              <w:t>(object sender, EventArgs e)</w:t>
+            <w:proofErr w:type="spellEnd"/>
+            <w:r>
+              <w:rPr>
+                <w:rFonts w:ascii="Calibri" w:hAnsi="Calibri" w:cs="Calibri"/>
+                <w:szCs w:val="22"/>
+                <w:lang w:val="en"/>
+              </w:rPr>
+              <w:t>(</w:t>
+            </w:r>
+            <w:proofErr w:type="gramEnd"/>
+            <w:r>
+              <w:rPr>
+                <w:rFonts w:ascii="Calibri" w:hAnsi="Calibri" w:cs="Calibri"/>
+                <w:szCs w:val="22"/>
+                <w:lang w:val="en"/>
+              </w:rPr>
+              <w:t xml:space="preserve">object sender, </w:t>
+            </w:r>
+            <w:proofErr w:type="spellStart"/>
+            <w:r>
+              <w:rPr>
+                <w:rFonts w:ascii="Calibri" w:hAnsi="Calibri" w:cs="Calibri"/>
+                <w:szCs w:val="22"/>
+                <w:lang w:val="en"/>
+              </w:rPr>
+              <w:t>EventArgs</w:t>
+            </w:r>
+            <w:proofErr w:type="spellEnd"/>
+            <w:r>
+              <w:rPr>
+                <w:rFonts w:ascii="Calibri" w:hAnsi="Calibri" w:cs="Calibri"/>
+                <w:szCs w:val="22"/>
+                <w:lang w:val="en"/>
+              </w:rPr>
+              <w:t xml:space="preserve"> e)</w:t>
             </w:r>
           </w:p>
           <w:p>
@@ -3627,6 +4065,7 @@
                 <w:lang w:val="en"/>
               </w:rPr>
             </w:pPr>
+            <w:proofErr w:type="spellStart"/>
             <w:r>
               <w:rPr>
                 <w:rFonts w:ascii="Calibri" w:hAnsi="Calibri" w:cs="Calibri"/>
@@ -3635,6 +4074,7 @@
               </w:rPr>
               <w:t>propap</w:t>
             </w:r>
+            <w:proofErr w:type="spellEnd"/>
           </w:p>
         </w:tc>
         <w:tc>
@@ -3676,6 +4116,7 @@
               </w:rPr>
               <w:t xml:space="preserve">ssuming </w:t>
             </w:r>
+            <w:proofErr w:type="spellStart"/>
             <w:r>
               <w:rPr>
                 <w:rFonts w:ascii="Calibri" w:hAnsi="Calibri" w:cs="Calibri"/>
@@ -3687,6 +4128,7 @@
               </w:rPr>
               <w:t>MyClass</w:t>
             </w:r>
+            <w:proofErr w:type="spellEnd"/>
             <w:r>
               <w:rPr>
                 <w:rFonts w:ascii="Calibri" w:hAnsi="Calibri" w:cs="Calibri"/>
@@ -3717,8 +4159,45 @@
                 <w:szCs w:val="22"/>
                 <w:lang w:val="en"/>
               </w:rPr>
-              <w:t xml:space="preserve">public static readonly BindableProperty </w:t>
-            </w:r>
+              <w:t xml:space="preserve">public static </w:t>
+            </w:r>
+            <w:proofErr w:type="spellStart"/>
+            <w:r>
+              <w:rPr>
+                <w:rFonts w:ascii="Calibri" w:hAnsi="Calibri" w:cs="Calibri"/>
+                <w:szCs w:val="22"/>
+                <w:lang w:val="en"/>
+              </w:rPr>
+              <w:t>readonly</w:t>
+            </w:r>
+            <w:proofErr w:type="spellEnd"/>
+            <w:r>
+              <w:rPr>
+                <w:rFonts w:ascii="Calibri" w:hAnsi="Calibri" w:cs="Calibri"/>
+                <w:szCs w:val="22"/>
+                <w:lang w:val="en"/>
+              </w:rPr>
+              <w:t xml:space="preserve"> </w:t>
+            </w:r>
+            <w:proofErr w:type="spellStart"/>
+            <w:r>
+              <w:rPr>
+                <w:rFonts w:ascii="Calibri" w:hAnsi="Calibri" w:cs="Calibri"/>
+                <w:szCs w:val="22"/>
+                <w:lang w:val="en"/>
+              </w:rPr>
+              <w:t>BindableProperty</w:t>
+            </w:r>
+            <w:proofErr w:type="spellEnd"/>
+            <w:r>
+              <w:rPr>
+                <w:rFonts w:ascii="Calibri" w:hAnsi="Calibri" w:cs="Calibri"/>
+                <w:szCs w:val="22"/>
+                <w:lang w:val="en"/>
+              </w:rPr>
+              <w:t xml:space="preserve"> </w:t>
+            </w:r>
+            <w:proofErr w:type="spellStart"/>
             <w:r>
               <w:rPr>
                 <w:rFonts w:ascii="Calibri" w:hAnsi="Calibri" w:cs="Calibri"/>
@@ -3734,7 +4213,25 @@
                 <w:szCs w:val="22"/>
                 <w:lang w:val="en"/>
               </w:rPr>
-              <w:t>Property = BindableProperty.</w:t>
+              <w:t>Property</w:t>
+            </w:r>
+            <w:proofErr w:type="spellEnd"/>
+            <w:r>
+              <w:rPr>
+                <w:rFonts w:ascii="Calibri" w:hAnsi="Calibri" w:cs="Calibri"/>
+                <w:szCs w:val="22"/>
+                <w:lang w:val="en"/>
+              </w:rPr>
+              <w:t xml:space="preserve"> = </w:t>
+            </w:r>
+            <w:proofErr w:type="spellStart"/>
+            <w:r>
+              <w:rPr>
+                <w:rFonts w:ascii="Calibri" w:hAnsi="Calibri" w:cs="Calibri"/>
+                <w:szCs w:val="22"/>
+                <w:lang w:val="en"/>
+              </w:rPr>
+              <w:t>BindableProperty.</w:t>
             </w:r>
             <w:r>
               <w:rPr>
@@ -3744,14 +4241,36 @@
               </w:rPr>
               <w:t>CreateAttached</w:t>
             </w:r>
-            <w:r>
-              <w:rPr>
-                <w:rFonts w:ascii="Calibri" w:hAnsi="Calibri" w:cs="Calibri"/>
-                <w:szCs w:val="22"/>
-                <w:lang w:val="en"/>
-              </w:rPr>
-              <w:t>(nameof(</w:t>
-            </w:r>
+            <w:proofErr w:type="spellEnd"/>
+            <w:r>
+              <w:rPr>
+                <w:rFonts w:ascii="Calibri" w:hAnsi="Calibri" w:cs="Calibri"/>
+                <w:szCs w:val="22"/>
+                <w:lang w:val="en"/>
+              </w:rPr>
+              <w:t>(</w:t>
+            </w:r>
+            <w:proofErr w:type="spellStart"/>
+            <w:proofErr w:type="gramStart"/>
+            <w:r>
+              <w:rPr>
+                <w:rFonts w:ascii="Calibri" w:hAnsi="Calibri" w:cs="Calibri"/>
+                <w:szCs w:val="22"/>
+                <w:lang w:val="en"/>
+              </w:rPr>
+              <w:t>nameof</w:t>
+            </w:r>
+            <w:proofErr w:type="spellEnd"/>
+            <w:r>
+              <w:rPr>
+                <w:rFonts w:ascii="Calibri" w:hAnsi="Calibri" w:cs="Calibri"/>
+                <w:szCs w:val="22"/>
+                <w:lang w:val="en"/>
+              </w:rPr>
+              <w:t>(</w:t>
+            </w:r>
+            <w:proofErr w:type="spellStart"/>
+            <w:proofErr w:type="gramEnd"/>
             <w:r>
               <w:rPr>
                 <w:rFonts w:ascii="Calibri" w:hAnsi="Calibri" w:cs="Calibri"/>
@@ -3770,13 +4289,32 @@
               </w:rPr>
               <w:t>Property</w:t>
             </w:r>
-            <w:r>
-              <w:rPr>
-                <w:rFonts w:ascii="Calibri" w:hAnsi="Calibri" w:cs="Calibri"/>
-                <w:szCs w:val="22"/>
-                <w:lang w:val="en"/>
-              </w:rPr>
-              <w:t>), typeof(</w:t>
+            <w:proofErr w:type="spellEnd"/>
+            <w:r>
+              <w:rPr>
+                <w:rFonts w:ascii="Calibri" w:hAnsi="Calibri" w:cs="Calibri"/>
+                <w:szCs w:val="22"/>
+                <w:lang w:val="en"/>
+              </w:rPr>
+              <w:t xml:space="preserve">), </w:t>
+            </w:r>
+            <w:proofErr w:type="spellStart"/>
+            <w:r>
+              <w:rPr>
+                <w:rFonts w:ascii="Calibri" w:hAnsi="Calibri" w:cs="Calibri"/>
+                <w:szCs w:val="22"/>
+                <w:lang w:val="en"/>
+              </w:rPr>
+              <w:t>typeof</w:t>
+            </w:r>
+            <w:proofErr w:type="spellEnd"/>
+            <w:r>
+              <w:rPr>
+                <w:rFonts w:ascii="Calibri" w:hAnsi="Calibri" w:cs="Calibri"/>
+                <w:szCs w:val="22"/>
+                <w:lang w:val="en"/>
+              </w:rPr>
+              <w:t>(</w:t>
             </w:r>
             <w:r>
               <w:rPr>
@@ -3793,8 +4331,27 @@
                 <w:szCs w:val="22"/>
                 <w:lang w:val="en"/>
               </w:rPr>
-              <w:t>), typeof(</w:t>
-            </w:r>
+              <w:t xml:space="preserve">), </w:t>
+            </w:r>
+            <w:proofErr w:type="spellStart"/>
+            <w:r>
+              <w:rPr>
+                <w:rFonts w:ascii="Calibri" w:hAnsi="Calibri" w:cs="Calibri"/>
+                <w:szCs w:val="22"/>
+                <w:lang w:val="en"/>
+              </w:rPr>
+              <w:t>typeof</w:t>
+            </w:r>
+            <w:proofErr w:type="spellEnd"/>
+            <w:r>
+              <w:rPr>
+                <w:rFonts w:ascii="Calibri" w:hAnsi="Calibri" w:cs="Calibri"/>
+                <w:szCs w:val="22"/>
+                <w:lang w:val="en"/>
+              </w:rPr>
+              <w:t>(</w:t>
+            </w:r>
+            <w:proofErr w:type="spellStart"/>
             <w:r>
               <w:rPr>
                 <w:rFonts w:ascii="Calibri" w:hAnsi="Calibri" w:cs="Calibri"/>
@@ -3804,6 +4361,7 @@
               </w:rPr>
               <w:t>MyClass</w:t>
             </w:r>
+            <w:proofErr w:type="spellEnd"/>
             <w:r>
               <w:rPr>
                 <w:rFonts w:ascii="Calibri" w:hAnsi="Calibri" w:cs="Calibri"/>
@@ -3865,7 +4423,17 @@
                 <w:szCs w:val="22"/>
                 <w:lang w:val="en"/>
               </w:rPr>
-              <w:t xml:space="preserve"> Get</w:t>
+              <w:t xml:space="preserve"> </w:t>
+            </w:r>
+            <w:proofErr w:type="spellStart"/>
+            <w:proofErr w:type="gramStart"/>
+            <w:r>
+              <w:rPr>
+                <w:rFonts w:ascii="Calibri" w:hAnsi="Calibri" w:cs="Calibri"/>
+                <w:szCs w:val="22"/>
+                <w:lang w:val="en"/>
+              </w:rPr>
+              <w:t>Get</w:t>
             </w:r>
             <w:r>
               <w:rPr>
@@ -3876,13 +4444,33 @@
               </w:rPr>
               <w:t>Name</w:t>
             </w:r>
-            <w:r>
-              <w:rPr>
-                <w:rFonts w:ascii="Calibri" w:hAnsi="Calibri" w:cs="Calibri"/>
-                <w:szCs w:val="22"/>
-                <w:lang w:val="en"/>
-              </w:rPr>
-              <w:t>(BindableObject bindable) =&gt; (</w:t>
+            <w:proofErr w:type="spellEnd"/>
+            <w:r>
+              <w:rPr>
+                <w:rFonts w:ascii="Calibri" w:hAnsi="Calibri" w:cs="Calibri"/>
+                <w:szCs w:val="22"/>
+                <w:lang w:val="en"/>
+              </w:rPr>
+              <w:t>(</w:t>
+            </w:r>
+            <w:proofErr w:type="spellStart"/>
+            <w:proofErr w:type="gramEnd"/>
+            <w:r>
+              <w:rPr>
+                <w:rFonts w:ascii="Calibri" w:hAnsi="Calibri" w:cs="Calibri"/>
+                <w:szCs w:val="22"/>
+                <w:lang w:val="en"/>
+              </w:rPr>
+              <w:t>BindableObject</w:t>
+            </w:r>
+            <w:proofErr w:type="spellEnd"/>
+            <w:r>
+              <w:rPr>
+                <w:rFonts w:ascii="Calibri" w:hAnsi="Calibri" w:cs="Calibri"/>
+                <w:szCs w:val="22"/>
+                <w:lang w:val="en"/>
+              </w:rPr>
+              <w:t xml:space="preserve"> bindable) =&gt; (</w:t>
             </w:r>
             <w:r>
               <w:rPr>
@@ -3899,8 +4487,27 @@
                 <w:szCs w:val="22"/>
                 <w:lang w:val="en"/>
               </w:rPr>
-              <w:t>)bindable.GetValue(</w:t>
-            </w:r>
+              <w:t>)</w:t>
+            </w:r>
+            <w:proofErr w:type="spellStart"/>
+            <w:r>
+              <w:rPr>
+                <w:rFonts w:ascii="Calibri" w:hAnsi="Calibri" w:cs="Calibri"/>
+                <w:szCs w:val="22"/>
+                <w:lang w:val="en"/>
+              </w:rPr>
+              <w:t>bindable.GetValue</w:t>
+            </w:r>
+            <w:proofErr w:type="spellEnd"/>
+            <w:r>
+              <w:rPr>
+                <w:rFonts w:ascii="Calibri" w:hAnsi="Calibri" w:cs="Calibri"/>
+                <w:szCs w:val="22"/>
+                <w:lang w:val="en"/>
+              </w:rPr>
+              <w:t>(</w:t>
+            </w:r>
+            <w:proofErr w:type="spellStart"/>
             <w:r>
               <w:rPr>
                 <w:rFonts w:ascii="Calibri" w:hAnsi="Calibri" w:cs="Calibri"/>
@@ -3919,6 +4526,7 @@
               </w:rPr>
               <w:t>Property</w:t>
             </w:r>
+            <w:proofErr w:type="spellEnd"/>
             <w:r>
               <w:rPr>
                 <w:rFonts w:ascii="Calibri" w:hAnsi="Calibri" w:cs="Calibri"/>
@@ -3947,7 +4555,17 @@
                 <w:szCs w:val="22"/>
                 <w:lang w:val="en"/>
               </w:rPr>
-              <w:t>public static void Set</w:t>
+              <w:t xml:space="preserve">public static void </w:t>
+            </w:r>
+            <w:proofErr w:type="spellStart"/>
+            <w:proofErr w:type="gramStart"/>
+            <w:r>
+              <w:rPr>
+                <w:rFonts w:ascii="Calibri" w:hAnsi="Calibri" w:cs="Calibri"/>
+                <w:szCs w:val="22"/>
+                <w:lang w:val="en"/>
+              </w:rPr>
+              <w:t>Set</w:t>
             </w:r>
             <w:r>
               <w:rPr>
@@ -3958,13 +4576,33 @@
               </w:rPr>
               <w:t>Name</w:t>
             </w:r>
-            <w:r>
-              <w:rPr>
-                <w:rFonts w:ascii="Calibri" w:hAnsi="Calibri" w:cs="Calibri"/>
-                <w:szCs w:val="22"/>
-                <w:lang w:val="en"/>
-              </w:rPr>
-              <w:t xml:space="preserve">(BindableObject bindable, </w:t>
+            <w:proofErr w:type="spellEnd"/>
+            <w:r>
+              <w:rPr>
+                <w:rFonts w:ascii="Calibri" w:hAnsi="Calibri" w:cs="Calibri"/>
+                <w:szCs w:val="22"/>
+                <w:lang w:val="en"/>
+              </w:rPr>
+              <w:t>(</w:t>
+            </w:r>
+            <w:proofErr w:type="spellStart"/>
+            <w:proofErr w:type="gramEnd"/>
+            <w:r>
+              <w:rPr>
+                <w:rFonts w:ascii="Calibri" w:hAnsi="Calibri" w:cs="Calibri"/>
+                <w:szCs w:val="22"/>
+                <w:lang w:val="en"/>
+              </w:rPr>
+              <w:t>BindableObject</w:t>
+            </w:r>
+            <w:proofErr w:type="spellEnd"/>
+            <w:r>
+              <w:rPr>
+                <w:rFonts w:ascii="Calibri" w:hAnsi="Calibri" w:cs="Calibri"/>
+                <w:szCs w:val="22"/>
+                <w:lang w:val="en"/>
+              </w:rPr>
+              <w:t xml:space="preserve"> bindable, </w:t>
             </w:r>
             <w:r>
               <w:rPr>
@@ -3981,8 +4619,27 @@
                 <w:szCs w:val="22"/>
                 <w:lang w:val="en"/>
               </w:rPr>
-              <w:t xml:space="preserve"> value) =&gt; bindable.SetValue(</w:t>
-            </w:r>
+              <w:t xml:space="preserve"> value) =&gt; </w:t>
+            </w:r>
+            <w:proofErr w:type="spellStart"/>
+            <w:r>
+              <w:rPr>
+                <w:rFonts w:ascii="Calibri" w:hAnsi="Calibri" w:cs="Calibri"/>
+                <w:szCs w:val="22"/>
+                <w:lang w:val="en"/>
+              </w:rPr>
+              <w:t>bindable.SetValue</w:t>
+            </w:r>
+            <w:proofErr w:type="spellEnd"/>
+            <w:r>
+              <w:rPr>
+                <w:rFonts w:ascii="Calibri" w:hAnsi="Calibri" w:cs="Calibri"/>
+                <w:szCs w:val="22"/>
+                <w:lang w:val="en"/>
+              </w:rPr>
+              <w:t>(</w:t>
+            </w:r>
+            <w:proofErr w:type="spellStart"/>
             <w:r>
               <w:rPr>
                 <w:rFonts w:ascii="Calibri" w:hAnsi="Calibri" w:cs="Calibri"/>
@@ -4001,6 +4658,7 @@
               </w:rPr>
               <w:t>Property</w:t>
             </w:r>
+            <w:proofErr w:type="spellEnd"/>
             <w:r>
               <w:rPr>
                 <w:rFonts w:ascii="Calibri" w:hAnsi="Calibri" w:cs="Calibri"/>
@@ -4040,6 +4698,7 @@
                 <w:szCs w:val="22"/>
                 <w:lang w:val="en"/>
               </w:rPr>
+              <w:lastRenderedPageBreak/>
               <w:t>Bindable Property</w:t>
             </w:r>
           </w:p>
@@ -4062,6 +4721,7 @@
                 <w:lang w:val="en"/>
               </w:rPr>
             </w:pPr>
+            <w:proofErr w:type="spellStart"/>
             <w:r>
               <w:rPr>
                 <w:rFonts w:ascii="Calibri" w:hAnsi="Calibri" w:cs="Calibri"/>
@@ -4070,6 +4730,7 @@
               </w:rPr>
               <w:t>propbp</w:t>
             </w:r>
+            <w:proofErr w:type="spellEnd"/>
           </w:p>
         </w:tc>
         <w:tc>
@@ -4111,6 +4772,7 @@
               </w:rPr>
               <w:t xml:space="preserve">ssuming </w:t>
             </w:r>
+            <w:proofErr w:type="spellStart"/>
             <w:r>
               <w:rPr>
                 <w:rFonts w:ascii="Calibri" w:hAnsi="Calibri" w:cs="Calibri"/>
@@ -4122,6 +4784,7 @@
               </w:rPr>
               <w:t>MyClass</w:t>
             </w:r>
+            <w:proofErr w:type="spellEnd"/>
             <w:r>
               <w:rPr>
                 <w:rFonts w:ascii="Calibri" w:hAnsi="Calibri" w:cs="Calibri"/>
@@ -4152,8 +4815,45 @@
                 <w:szCs w:val="22"/>
                 <w:lang w:val="en"/>
               </w:rPr>
-              <w:t xml:space="preserve">public static readonly BindableProperty </w:t>
-            </w:r>
+              <w:t xml:space="preserve">public static </w:t>
+            </w:r>
+            <w:proofErr w:type="spellStart"/>
+            <w:r>
+              <w:rPr>
+                <w:rFonts w:ascii="Calibri" w:hAnsi="Calibri" w:cs="Calibri"/>
+                <w:szCs w:val="22"/>
+                <w:lang w:val="en"/>
+              </w:rPr>
+              <w:t>readonly</w:t>
+            </w:r>
+            <w:proofErr w:type="spellEnd"/>
+            <w:r>
+              <w:rPr>
+                <w:rFonts w:ascii="Calibri" w:hAnsi="Calibri" w:cs="Calibri"/>
+                <w:szCs w:val="22"/>
+                <w:lang w:val="en"/>
+              </w:rPr>
+              <w:t xml:space="preserve"> </w:t>
+            </w:r>
+            <w:proofErr w:type="spellStart"/>
+            <w:r>
+              <w:rPr>
+                <w:rFonts w:ascii="Calibri" w:hAnsi="Calibri" w:cs="Calibri"/>
+                <w:szCs w:val="22"/>
+                <w:lang w:val="en"/>
+              </w:rPr>
+              <w:t>BindableProperty</w:t>
+            </w:r>
+            <w:proofErr w:type="spellEnd"/>
+            <w:r>
+              <w:rPr>
+                <w:rFonts w:ascii="Calibri" w:hAnsi="Calibri" w:cs="Calibri"/>
+                <w:szCs w:val="22"/>
+                <w:lang w:val="en"/>
+              </w:rPr>
+              <w:t xml:space="preserve"> </w:t>
+            </w:r>
+            <w:proofErr w:type="spellStart"/>
             <w:r>
               <w:rPr>
                 <w:rFonts w:ascii="Calibri" w:hAnsi="Calibri" w:cs="Calibri"/>
@@ -4169,8 +4869,55 @@
                 <w:szCs w:val="22"/>
                 <w:lang w:val="en"/>
               </w:rPr>
-              <w:t>Property = BindableProperty.Create(nameof(</w:t>
-            </w:r>
+              <w:t>Property</w:t>
+            </w:r>
+            <w:proofErr w:type="spellEnd"/>
+            <w:r>
+              <w:rPr>
+                <w:rFonts w:ascii="Calibri" w:hAnsi="Calibri" w:cs="Calibri"/>
+                <w:szCs w:val="22"/>
+                <w:lang w:val="en"/>
+              </w:rPr>
+              <w:t xml:space="preserve"> = </w:t>
+            </w:r>
+            <w:proofErr w:type="spellStart"/>
+            <w:r>
+              <w:rPr>
+                <w:rFonts w:ascii="Calibri" w:hAnsi="Calibri" w:cs="Calibri"/>
+                <w:szCs w:val="22"/>
+                <w:lang w:val="en"/>
+              </w:rPr>
+              <w:t>BindableProperty.Create</w:t>
+            </w:r>
+            <w:proofErr w:type="spellEnd"/>
+            <w:r>
+              <w:rPr>
+                <w:rFonts w:ascii="Calibri" w:hAnsi="Calibri" w:cs="Calibri"/>
+                <w:szCs w:val="22"/>
+                <w:lang w:val="en"/>
+              </w:rPr>
+              <w:t>(</w:t>
+            </w:r>
+            <w:proofErr w:type="spellStart"/>
+            <w:proofErr w:type="gramStart"/>
+            <w:r>
+              <w:rPr>
+                <w:rFonts w:ascii="Calibri" w:hAnsi="Calibri" w:cs="Calibri"/>
+                <w:szCs w:val="22"/>
+                <w:lang w:val="en"/>
+              </w:rPr>
+              <w:t>nameof</w:t>
+            </w:r>
+            <w:proofErr w:type="spellEnd"/>
+            <w:r>
+              <w:rPr>
+                <w:rFonts w:ascii="Calibri" w:hAnsi="Calibri" w:cs="Calibri"/>
+                <w:szCs w:val="22"/>
+                <w:lang w:val="en"/>
+              </w:rPr>
+              <w:t>(</w:t>
+            </w:r>
+            <w:proofErr w:type="gramEnd"/>
             <w:r>
               <w:rPr>
                 <w:rFonts w:ascii="Calibri" w:hAnsi="Calibri" w:cs="Calibri"/>
@@ -4186,7 +4933,25 @@
                 <w:szCs w:val="22"/>
                 <w:lang w:val="en"/>
               </w:rPr>
-              <w:t>), typeof(</w:t>
+              <w:t xml:space="preserve">), </w:t>
+            </w:r>
+            <w:proofErr w:type="spellStart"/>
+            <w:r>
+              <w:rPr>
+                <w:rFonts w:ascii="Calibri" w:hAnsi="Calibri" w:cs="Calibri"/>
+                <w:szCs w:val="22"/>
+                <w:lang w:val="en"/>
+              </w:rPr>
+              <w:t>typeof</w:t>
+            </w:r>
+            <w:proofErr w:type="spellEnd"/>
+            <w:r>
+              <w:rPr>
+                <w:rFonts w:ascii="Calibri" w:hAnsi="Calibri" w:cs="Calibri"/>
+                <w:szCs w:val="22"/>
+                <w:lang w:val="en"/>
+              </w:rPr>
+              <w:t>(</w:t>
             </w:r>
             <w:r>
               <w:rPr>
@@ -4203,8 +4968,27 @@
                 <w:szCs w:val="22"/>
                 <w:lang w:val="en"/>
               </w:rPr>
-              <w:t>), typeof(</w:t>
-            </w:r>
+              <w:t xml:space="preserve">), </w:t>
+            </w:r>
+            <w:proofErr w:type="spellStart"/>
+            <w:r>
+              <w:rPr>
+                <w:rFonts w:ascii="Calibri" w:hAnsi="Calibri" w:cs="Calibri"/>
+                <w:szCs w:val="22"/>
+                <w:lang w:val="en"/>
+              </w:rPr>
+              <w:t>typeof</w:t>
+            </w:r>
+            <w:proofErr w:type="spellEnd"/>
+            <w:r>
+              <w:rPr>
+                <w:rFonts w:ascii="Calibri" w:hAnsi="Calibri" w:cs="Calibri"/>
+                <w:szCs w:val="22"/>
+                <w:lang w:val="en"/>
+              </w:rPr>
+              <w:t>(</w:t>
+            </w:r>
+            <w:proofErr w:type="spellStart"/>
             <w:r>
               <w:rPr>
                 <w:rFonts w:ascii="Calibri" w:hAnsi="Calibri" w:cs="Calibri"/>
@@ -4214,6 +4998,7 @@
               </w:rPr>
               <w:t>MyClass</w:t>
             </w:r>
+            <w:proofErr w:type="spellEnd"/>
             <w:r>
               <w:rPr>
                 <w:rFonts w:ascii="Calibri" w:hAnsi="Calibri" w:cs="Calibri"/>
@@ -4344,8 +5129,29 @@
                 <w:szCs w:val="22"/>
                 <w:lang w:val="en"/>
               </w:rPr>
-              <w:t>)GetValue(</w:t>
-            </w:r>
+              <w:t>)</w:t>
+            </w:r>
+            <w:proofErr w:type="spellStart"/>
+            <w:proofErr w:type="gramStart"/>
+            <w:r>
+              <w:rPr>
+                <w:rFonts w:ascii="Calibri" w:hAnsi="Calibri" w:cs="Calibri"/>
+                <w:szCs w:val="22"/>
+                <w:lang w:val="en"/>
+              </w:rPr>
+              <w:t>GetValue</w:t>
+            </w:r>
+            <w:proofErr w:type="spellEnd"/>
+            <w:r>
+              <w:rPr>
+                <w:rFonts w:ascii="Calibri" w:hAnsi="Calibri" w:cs="Calibri"/>
+                <w:szCs w:val="22"/>
+                <w:lang w:val="en"/>
+              </w:rPr>
+              <w:t>(</w:t>
+            </w:r>
+            <w:proofErr w:type="spellStart"/>
+            <w:proofErr w:type="gramEnd"/>
             <w:r>
               <w:rPr>
                 <w:rFonts w:ascii="Calibri" w:hAnsi="Calibri" w:cs="Calibri"/>
@@ -4355,6 +5161,7 @@
               </w:rPr>
               <w:t>NameProperty</w:t>
             </w:r>
+            <w:proofErr w:type="spellEnd"/>
             <w:r>
               <w:rPr>
                 <w:rFonts w:ascii="Calibri" w:hAnsi="Calibri" w:cs="Calibri"/>
@@ -4383,8 +5190,29 @@
                 <w:szCs w:val="22"/>
                 <w:lang w:val="en"/>
               </w:rPr>
-              <w:t>set =&gt; SetValue(</w:t>
-            </w:r>
+              <w:t xml:space="preserve">set =&gt; </w:t>
+            </w:r>
+            <w:proofErr w:type="spellStart"/>
+            <w:proofErr w:type="gramStart"/>
+            <w:r>
+              <w:rPr>
+                <w:rFonts w:ascii="Calibri" w:hAnsi="Calibri" w:cs="Calibri"/>
+                <w:szCs w:val="22"/>
+                <w:lang w:val="en"/>
+              </w:rPr>
+              <w:t>SetValue</w:t>
+            </w:r>
+            <w:proofErr w:type="spellEnd"/>
+            <w:r>
+              <w:rPr>
+                <w:rFonts w:ascii="Calibri" w:hAnsi="Calibri" w:cs="Calibri"/>
+                <w:szCs w:val="22"/>
+                <w:lang w:val="en"/>
+              </w:rPr>
+              <w:t>(</w:t>
+            </w:r>
+            <w:proofErr w:type="spellStart"/>
+            <w:proofErr w:type="gramEnd"/>
             <w:r>
               <w:rPr>
                 <w:rFonts w:ascii="Calibri" w:hAnsi="Calibri" w:cs="Calibri"/>
@@ -4394,6 +5222,7 @@
               </w:rPr>
               <w:t>NameProperty</w:t>
             </w:r>
+            <w:proofErr w:type="spellEnd"/>
             <w:r>
               <w:rPr>
                 <w:rFonts w:ascii="Calibri" w:hAnsi="Calibri" w:cs="Calibri"/>
@@ -4455,7 +5284,6 @@
                 <w:szCs w:val="22"/>
                 <w:lang w:val="en"/>
               </w:rPr>
-              <w:lastRenderedPageBreak/>
               <w:t>Comet Property (MVU)</w:t>
             </w:r>
           </w:p>
@@ -4475,16 +5303,83 @@
               <w:rPr>
                 <w:rFonts w:ascii="Calibri" w:hAnsi="Calibri" w:cs="Calibri"/>
                 <w:szCs w:val="22"/>
-                <w:lang w:val="en"/>
-              </w:rPr>
-            </w:pPr>
-            <w:r>
-              <w:rPr>
-                <w:rFonts w:ascii="Calibri" w:hAnsi="Calibri" w:cs="Calibri"/>
+                <w:u w:val="single"/>
+                <w:lang w:val="en"/>
+              </w:rPr>
+            </w:pPr>
+            <w:proofErr w:type="spellStart"/>
+            <w:r>
+              <w:rPr>
+                <w:rFonts w:ascii="Calibri" w:hAnsi="Calibri" w:cs="Calibri"/>
+                <w:szCs w:val="22"/>
+                <w:u w:val="single"/>
+                <w:lang w:val="en"/>
+              </w:rPr>
+              <w:t>propc</w:t>
+            </w:r>
+            <w:proofErr w:type="spellEnd"/>
+          </w:p>
+          <w:p>
+            <w:pPr>
+              <w:widowControl w:val="0"/>
+              <w:autoSpaceDE w:val="0"/>
+              <w:autoSpaceDN w:val="0"/>
+              <w:adjustRightInd w:val="0"/>
+              <w:spacing w:after="200"/>
+              <w:jc w:val="center"/>
+              <w:rPr>
+                <w:rFonts w:ascii="Calibri" w:hAnsi="Calibri" w:cs="Calibri"/>
+                <w:szCs w:val="22"/>
+                <w:lang w:val="en"/>
+              </w:rPr>
+            </w:pPr>
+            <w:r>
+              <w:rPr>
+                <w:rFonts w:ascii="Calibri" w:hAnsi="Calibri" w:cs="Calibri"/>
+                <w:szCs w:val="22"/>
+                <w:lang w:val="en"/>
+              </w:rPr>
+              <w:t xml:space="preserve">(This has been shortened to </w:t>
+            </w:r>
+            <w:proofErr w:type="spellStart"/>
+            <w:r>
+              <w:rPr>
+                <w:rFonts w:ascii="Calibri" w:hAnsi="Calibri" w:cs="Calibri"/>
+                <w:b/>
+                <w:bCs/>
+                <w:szCs w:val="22"/>
+                <w:lang w:val="en"/>
+              </w:rPr>
+              <w:t>propc</w:t>
+            </w:r>
+            <w:proofErr w:type="spellEnd"/>
+            <w:r>
+              <w:rPr>
+                <w:rFonts w:ascii="Calibri" w:hAnsi="Calibri" w:cs="Calibri"/>
+                <w:szCs w:val="22"/>
+                <w:lang w:val="en"/>
+              </w:rPr>
+              <w:t xml:space="preserve"> from </w:t>
+            </w:r>
+            <w:proofErr w:type="spellStart"/>
+            <w:r>
+              <w:rPr>
+                <w:rFonts w:ascii="Calibri" w:hAnsi="Calibri" w:cs="Calibri"/>
+                <w:b/>
+                <w:bCs/>
                 <w:szCs w:val="22"/>
                 <w:lang w:val="en"/>
               </w:rPr>
               <w:t>propcomet</w:t>
+            </w:r>
+            <w:proofErr w:type="spellEnd"/>
+            <w:r>
+              <w:rPr>
+                <w:rFonts w:ascii="Calibri" w:hAnsi="Calibri" w:cs="Calibri"/>
+                <w:szCs w:val="22"/>
+                <w:lang w:val="en"/>
+              </w:rPr>
+              <w:t>)</w:t>
             </w:r>
           </w:p>
         </w:tc>
@@ -4581,7 +5476,25 @@
                 <w:szCs w:val="22"/>
                 <w:lang w:val="en"/>
               </w:rPr>
-              <w:t>get =&gt; GetProperty&lt;</w:t>
+              <w:t xml:space="preserve">get =&gt; </w:t>
+            </w:r>
+            <w:proofErr w:type="spellStart"/>
+            <w:r>
+              <w:rPr>
+                <w:rFonts w:ascii="Calibri" w:hAnsi="Calibri" w:cs="Calibri"/>
+                <w:szCs w:val="22"/>
+                <w:lang w:val="en"/>
+              </w:rPr>
+              <w:t>GetProperty</w:t>
+            </w:r>
+            <w:proofErr w:type="spellEnd"/>
+            <w:r>
+              <w:rPr>
+                <w:rFonts w:ascii="Calibri" w:hAnsi="Calibri" w:cs="Calibri"/>
+                <w:szCs w:val="22"/>
+                <w:lang w:val="en"/>
+              </w:rPr>
+              <w:t>&lt;</w:t>
             </w:r>
             <w:r>
               <w:rPr>
@@ -4592,13 +5505,23 @@
               </w:rPr>
               <w:t>string</w:t>
             </w:r>
-            <w:r>
-              <w:rPr>
-                <w:rFonts w:ascii="Calibri" w:hAnsi="Calibri" w:cs="Calibri"/>
-                <w:szCs w:val="22"/>
-                <w:lang w:val="en"/>
-              </w:rPr>
-              <w:t>&gt;();</w:t>
+            <w:proofErr w:type="gramStart"/>
+            <w:r>
+              <w:rPr>
+                <w:rFonts w:ascii="Calibri" w:hAnsi="Calibri" w:cs="Calibri"/>
+                <w:szCs w:val="22"/>
+                <w:lang w:val="en"/>
+              </w:rPr>
+              <w:t>&gt;(</w:t>
+            </w:r>
+            <w:proofErr w:type="gramEnd"/>
+            <w:r>
+              <w:rPr>
+                <w:rFonts w:ascii="Calibri" w:hAnsi="Calibri" w:cs="Calibri"/>
+                <w:szCs w:val="22"/>
+                <w:lang w:val="en"/>
+              </w:rPr>
+              <w:t>);</w:t>
             </w:r>
           </w:p>
           <w:p>
@@ -4620,7 +5543,25 @@
                 <w:szCs w:val="22"/>
                 <w:lang w:val="en"/>
               </w:rPr>
-              <w:t>set =&gt; SetProperty(value);</w:t>
+              <w:t xml:space="preserve">set =&gt; </w:t>
+            </w:r>
+            <w:proofErr w:type="spellStart"/>
+            <w:r>
+              <w:rPr>
+                <w:rFonts w:ascii="Calibri" w:hAnsi="Calibri" w:cs="Calibri"/>
+                <w:szCs w:val="22"/>
+                <w:lang w:val="en"/>
+              </w:rPr>
+              <w:t>SetProperty</w:t>
+            </w:r>
+            <w:proofErr w:type="spellEnd"/>
+            <w:r>
+              <w:rPr>
+                <w:rFonts w:ascii="Calibri" w:hAnsi="Calibri" w:cs="Calibri"/>
+                <w:szCs w:val="22"/>
+                <w:lang w:val="en"/>
+              </w:rPr>
+              <w:t>(value);</w:t>
             </w:r>
           </w:p>
           <w:p>
@@ -4691,16 +5632,96 @@
               <w:rPr>
                 <w:rFonts w:ascii="Calibri" w:hAnsi="Calibri" w:cs="Calibri"/>
                 <w:szCs w:val="22"/>
-                <w:lang w:val="en"/>
-              </w:rPr>
-            </w:pPr>
-            <w:r>
-              <w:rPr>
-                <w:rFonts w:ascii="Calibri" w:hAnsi="Calibri" w:cs="Calibri"/>
+                <w:u w:val="single"/>
+                <w:lang w:val="en"/>
+              </w:rPr>
+            </w:pPr>
+            <w:r>
+              <w:rPr>
+                <w:rFonts w:ascii="Calibri" w:hAnsi="Calibri" w:cs="Calibri"/>
+                <w:szCs w:val="22"/>
+                <w:u w:val="single"/>
+                <w:lang w:val="en"/>
+              </w:rPr>
+              <w:t>cp</w:t>
+            </w:r>
+          </w:p>
+          <w:p>
+            <w:pPr>
+              <w:widowControl w:val="0"/>
+              <w:autoSpaceDE w:val="0"/>
+              <w:autoSpaceDN w:val="0"/>
+              <w:adjustRightInd w:val="0"/>
+              <w:spacing w:after="200"/>
+              <w:jc w:val="center"/>
+              <w:rPr>
+                <w:rFonts w:ascii="Calibri" w:hAnsi="Calibri" w:cs="Calibri"/>
+                <w:szCs w:val="22"/>
+                <w:u w:val="single"/>
+                <w:lang w:val="en"/>
+              </w:rPr>
+            </w:pPr>
+            <w:r>
+              <w:rPr>
+                <w:rFonts w:ascii="Calibri" w:hAnsi="Calibri" w:cs="Calibri"/>
+                <w:szCs w:val="22"/>
+                <w:lang w:val="en"/>
+              </w:rPr>
+              <w:t xml:space="preserve">(This has been </w:t>
+            </w:r>
+            <w:r>
+              <w:rPr>
+                <w:rFonts w:ascii="Calibri" w:hAnsi="Calibri" w:cs="Calibri"/>
+                <w:szCs w:val="22"/>
+                <w:lang w:val="en"/>
+              </w:rPr>
+              <w:t>updated</w:t>
+            </w:r>
+            <w:r>
+              <w:rPr>
+                <w:rFonts w:ascii="Calibri" w:hAnsi="Calibri" w:cs="Calibri"/>
+                <w:szCs w:val="22"/>
+                <w:lang w:val="en"/>
+              </w:rPr>
+              <w:t xml:space="preserve"> to </w:t>
+            </w:r>
+            <w:r>
+              <w:rPr>
+                <w:rFonts w:ascii="Calibri" w:hAnsi="Calibri" w:cs="Calibri"/>
+                <w:b/>
+                <w:bCs/>
+                <w:szCs w:val="22"/>
+                <w:lang w:val="en"/>
+              </w:rPr>
+              <w:t>cp</w:t>
+            </w:r>
+            <w:r>
+              <w:rPr>
+                <w:rFonts w:ascii="Calibri" w:hAnsi="Calibri" w:cs="Calibri"/>
+                <w:szCs w:val="22"/>
+                <w:lang w:val="en"/>
+              </w:rPr>
+              <w:t xml:space="preserve"> from </w:t>
+            </w:r>
+            <w:proofErr w:type="spellStart"/>
+            <w:r>
+              <w:rPr>
+                <w:rFonts w:ascii="Calibri" w:hAnsi="Calibri" w:cs="Calibri"/>
+                <w:b/>
+                <w:bCs/>
                 <w:szCs w:val="22"/>
                 <w:lang w:val="en"/>
               </w:rPr>
               <w:t>xplat</w:t>
+            </w:r>
+            <w:proofErr w:type="spellEnd"/>
+            <w:r>
+              <w:rPr>
+                <w:rFonts w:ascii="Calibri" w:hAnsi="Calibri" w:cs="Calibri"/>
+                <w:szCs w:val="22"/>
+                <w:lang w:val="en"/>
+              </w:rPr>
+              <w:t>)</w:t>
             </w:r>
           </w:p>
         </w:tc>
@@ -4727,7 +5748,25 @@
                 <w:szCs w:val="22"/>
                 <w:lang w:val="en"/>
               </w:rPr>
-              <w:t>#if ANDROID</w:t>
+              <w:t>#</w:t>
+            </w:r>
+            <w:proofErr w:type="gramStart"/>
+            <w:r>
+              <w:rPr>
+                <w:rFonts w:ascii="Calibri" w:hAnsi="Calibri" w:cs="Calibri"/>
+                <w:szCs w:val="22"/>
+                <w:lang w:val="en"/>
+              </w:rPr>
+              <w:t>if</w:t>
+            </w:r>
+            <w:proofErr w:type="gramEnd"/>
+            <w:r>
+              <w:rPr>
+                <w:rFonts w:ascii="Calibri" w:hAnsi="Calibri" w:cs="Calibri"/>
+                <w:szCs w:val="22"/>
+                <w:lang w:val="en"/>
+              </w:rPr>
+              <w:t xml:space="preserve"> ANDROID</w:t>
             </w:r>
           </w:p>
           <w:p>
@@ -4749,7 +5788,25 @@
                 <w:szCs w:val="22"/>
                 <w:lang w:val="en"/>
               </w:rPr>
-              <w:t>#elif IOS</w:t>
+              <w:t>#</w:t>
+            </w:r>
+            <w:proofErr w:type="gramStart"/>
+            <w:r>
+              <w:rPr>
+                <w:rFonts w:ascii="Calibri" w:hAnsi="Calibri" w:cs="Calibri"/>
+                <w:szCs w:val="22"/>
+                <w:lang w:val="en"/>
+              </w:rPr>
+              <w:t>elif</w:t>
+            </w:r>
+            <w:proofErr w:type="gramEnd"/>
+            <w:r>
+              <w:rPr>
+                <w:rFonts w:ascii="Calibri" w:hAnsi="Calibri" w:cs="Calibri"/>
+                <w:szCs w:val="22"/>
+                <w:lang w:val="en"/>
+              </w:rPr>
+              <w:t xml:space="preserve"> IOS</w:t>
             </w:r>
           </w:p>
           <w:p>
@@ -4771,7 +5828,25 @@
                 <w:szCs w:val="22"/>
                 <w:lang w:val="en"/>
               </w:rPr>
-              <w:t>#elif MACCATALYST</w:t>
+              <w:t>#</w:t>
+            </w:r>
+            <w:proofErr w:type="gramStart"/>
+            <w:r>
+              <w:rPr>
+                <w:rFonts w:ascii="Calibri" w:hAnsi="Calibri" w:cs="Calibri"/>
+                <w:szCs w:val="22"/>
+                <w:lang w:val="en"/>
+              </w:rPr>
+              <w:t>elif</w:t>
+            </w:r>
+            <w:proofErr w:type="gramEnd"/>
+            <w:r>
+              <w:rPr>
+                <w:rFonts w:ascii="Calibri" w:hAnsi="Calibri" w:cs="Calibri"/>
+                <w:szCs w:val="22"/>
+                <w:lang w:val="en"/>
+              </w:rPr>
+              <w:t xml:space="preserve"> MACCATALYST</w:t>
             </w:r>
           </w:p>
           <w:p>
@@ -4793,7 +5868,25 @@
                 <w:szCs w:val="22"/>
                 <w:lang w:val="en"/>
               </w:rPr>
-              <w:t>#elif WINDOWS</w:t>
+              <w:t>#</w:t>
+            </w:r>
+            <w:proofErr w:type="gramStart"/>
+            <w:r>
+              <w:rPr>
+                <w:rFonts w:ascii="Calibri" w:hAnsi="Calibri" w:cs="Calibri"/>
+                <w:szCs w:val="22"/>
+                <w:lang w:val="en"/>
+              </w:rPr>
+              <w:t>elif</w:t>
+            </w:r>
+            <w:proofErr w:type="gramEnd"/>
+            <w:r>
+              <w:rPr>
+                <w:rFonts w:ascii="Calibri" w:hAnsi="Calibri" w:cs="Calibri"/>
+                <w:szCs w:val="22"/>
+                <w:lang w:val="en"/>
+              </w:rPr>
+              <w:t xml:space="preserve"> WINDOWS</w:t>
             </w:r>
           </w:p>
           <w:p>
@@ -4815,8 +5908,18 @@
                 <w:szCs w:val="22"/>
                 <w:lang w:val="en"/>
               </w:rPr>
-              <w:t>#endif</w:t>
-            </w:r>
+              <w:t>#</w:t>
+            </w:r>
+            <w:proofErr w:type="gramStart"/>
+            <w:r>
+              <w:rPr>
+                <w:rFonts w:ascii="Calibri" w:hAnsi="Calibri" w:cs="Calibri"/>
+                <w:szCs w:val="22"/>
+                <w:lang w:val="en"/>
+              </w:rPr>
+              <w:t>endif</w:t>
+            </w:r>
+            <w:proofErr w:type="gramEnd"/>
           </w:p>
         </w:tc>
       </w:tr>
@@ -4913,6 +6016,8 @@
               </w:rPr>
               <w:t xml:space="preserve">private void </w:t>
             </w:r>
+            <w:proofErr w:type="spellStart"/>
+            <w:proofErr w:type="gramStart"/>
             <w:r>
               <w:rPr>
                 <w:rFonts w:ascii="Calibri" w:hAnsi="Calibri" w:cs="Calibri"/>
@@ -4922,13 +6027,41 @@
               </w:rPr>
               <w:t>MyMethod</w:t>
             </w:r>
-            <w:r>
-              <w:rPr>
-                <w:rFonts w:ascii="Calibri" w:hAnsi="Calibri" w:cs="Calibri"/>
-                <w:szCs w:val="22"/>
-                <w:lang w:val="en"/>
-              </w:rPr>
-              <w:t>(object sender, EventArgs e)</w:t>
+            <w:proofErr w:type="spellEnd"/>
+            <w:r>
+              <w:rPr>
+                <w:rFonts w:ascii="Calibri" w:hAnsi="Calibri" w:cs="Calibri"/>
+                <w:szCs w:val="22"/>
+                <w:lang w:val="en"/>
+              </w:rPr>
+              <w:t>(</w:t>
+            </w:r>
+            <w:proofErr w:type="gramEnd"/>
+            <w:r>
+              <w:rPr>
+                <w:rFonts w:ascii="Calibri" w:hAnsi="Calibri" w:cs="Calibri"/>
+                <w:szCs w:val="22"/>
+                <w:lang w:val="en"/>
+              </w:rPr>
+              <w:t xml:space="preserve">object sender, </w:t>
+            </w:r>
+            <w:proofErr w:type="spellStart"/>
+            <w:r>
+              <w:rPr>
+                <w:rFonts w:ascii="Calibri" w:hAnsi="Calibri" w:cs="Calibri"/>
+                <w:szCs w:val="22"/>
+                <w:lang w:val="en"/>
+              </w:rPr>
+              <w:t>EventArgs</w:t>
+            </w:r>
+            <w:proofErr w:type="spellEnd"/>
+            <w:r>
+              <w:rPr>
+                <w:rFonts w:ascii="Calibri" w:hAnsi="Calibri" w:cs="Calibri"/>
+                <w:szCs w:val="22"/>
+                <w:lang w:val="en"/>
+              </w:rPr>
+              <w:t xml:space="preserve"> e)</w:t>
             </w:r>
           </w:p>
           <w:p>
@@ -5059,6 +6192,8 @@
               </w:rPr>
               <w:t xml:space="preserve">private method </w:t>
             </w:r>
+            <w:proofErr w:type="spellStart"/>
+            <w:proofErr w:type="gramStart"/>
             <w:r>
               <w:rPr>
                 <w:rFonts w:ascii="Calibri" w:hAnsi="Calibri" w:cs="Calibri"/>
@@ -5068,13 +6203,23 @@
               </w:rPr>
               <w:t>MyMethod</w:t>
             </w:r>
-            <w:r>
-              <w:rPr>
-                <w:rFonts w:ascii="Calibri" w:hAnsi="Calibri" w:cs="Calibri"/>
-                <w:szCs w:val="22"/>
-                <w:lang w:val="en"/>
-              </w:rPr>
-              <w:t>()</w:t>
+            <w:proofErr w:type="spellEnd"/>
+            <w:r>
+              <w:rPr>
+                <w:rFonts w:ascii="Calibri" w:hAnsi="Calibri" w:cs="Calibri"/>
+                <w:szCs w:val="22"/>
+                <w:lang w:val="en"/>
+              </w:rPr>
+              <w:t>(</w:t>
+            </w:r>
+            <w:proofErr w:type="gramEnd"/>
+            <w:r>
+              <w:rPr>
+                <w:rFonts w:ascii="Calibri" w:hAnsi="Calibri" w:cs="Calibri"/>
+                <w:szCs w:val="22"/>
+                <w:lang w:val="en"/>
+              </w:rPr>
+              <w:t>)</w:t>
             </w:r>
           </w:p>
           <w:p>
@@ -5248,6 +6393,7 @@
               </w:rPr>
               <w:t xml:space="preserve"> </w:t>
             </w:r>
+            <w:proofErr w:type="spellStart"/>
             <w:r>
               <w:rPr>
                 <w:rFonts w:ascii="Calibri" w:hAnsi="Calibri" w:cs="Calibri"/>
@@ -5257,6 +6403,7 @@
               </w:rPr>
               <w:t>MyRecord</w:t>
             </w:r>
+            <w:proofErr w:type="spellEnd"/>
           </w:p>
           <w:p>
             <w:pPr>
@@ -5299,6 +6446,7 @@
                 <w:szCs w:val="22"/>
                 <w:lang w:val="en"/>
               </w:rPr>
+              <w:lastRenderedPageBreak/>
               <w:t>}</w:t>
             </w:r>
           </w:p>
@@ -5333,6 +6481,7 @@
                 <w:szCs w:val="22"/>
                 <w:lang w:val="en"/>
               </w:rPr>
+              <w:lastRenderedPageBreak/>
               <w:t>Record Struct</w:t>
             </w:r>
           </w:p>
@@ -5381,18 +6530,103 @@
                 <w:b/>
                 <w:bCs/>
                 <w:szCs w:val="22"/>
-                <w:lang w:val="en"/>
-              </w:rPr>
-            </w:pPr>
+                <w:u w:val="single"/>
+                <w:lang w:val="en"/>
+              </w:rPr>
+            </w:pPr>
+            <w:proofErr w:type="spellStart"/>
             <w:r>
               <w:rPr>
                 <w:rFonts w:ascii="Calibri" w:hAnsi="Calibri" w:cs="Calibri"/>
                 <w:b/>
                 <w:bCs/>
                 <w:szCs w:val="22"/>
+                <w:u w:val="single"/>
+                <w:lang w:val="en"/>
+              </w:rPr>
+              <w:t>rstruct</w:t>
+            </w:r>
+            <w:proofErr w:type="spellEnd"/>
+          </w:p>
+          <w:p>
+            <w:pPr>
+              <w:widowControl w:val="0"/>
+              <w:autoSpaceDE w:val="0"/>
+              <w:autoSpaceDN w:val="0"/>
+              <w:adjustRightInd w:val="0"/>
+              <w:spacing w:after="200"/>
+              <w:jc w:val="center"/>
+              <w:rPr>
+                <w:rFonts w:ascii="Calibri" w:hAnsi="Calibri" w:cs="Calibri"/>
+                <w:b/>
+                <w:bCs/>
+                <w:szCs w:val="22"/>
+                <w:lang w:val="en"/>
+              </w:rPr>
+            </w:pPr>
+            <w:r>
+              <w:rPr>
+                <w:rFonts w:ascii="Calibri" w:hAnsi="Calibri" w:cs="Calibri"/>
+                <w:szCs w:val="22"/>
+                <w:lang w:val="en"/>
+              </w:rPr>
+              <w:t xml:space="preserve">(This has been </w:t>
+            </w:r>
+            <w:r>
+              <w:rPr>
+                <w:rFonts w:ascii="Calibri" w:hAnsi="Calibri" w:cs="Calibri"/>
+                <w:szCs w:val="22"/>
+                <w:lang w:val="en"/>
+              </w:rPr>
+              <w:t>updated</w:t>
+            </w:r>
+            <w:r>
+              <w:rPr>
+                <w:rFonts w:ascii="Calibri" w:hAnsi="Calibri" w:cs="Calibri"/>
+                <w:szCs w:val="22"/>
+                <w:lang w:val="en"/>
+              </w:rPr>
+              <w:t xml:space="preserve"> to </w:t>
+            </w:r>
+            <w:proofErr w:type="spellStart"/>
+            <w:r>
+              <w:rPr>
+                <w:rFonts w:ascii="Calibri" w:hAnsi="Calibri" w:cs="Calibri"/>
+                <w:b/>
+                <w:bCs/>
+                <w:szCs w:val="22"/>
+                <w:lang w:val="en"/>
+              </w:rPr>
+              <w:t>rstruct</w:t>
+            </w:r>
+            <w:proofErr w:type="spellEnd"/>
+            <w:r>
+              <w:rPr>
+                <w:rFonts w:ascii="Calibri" w:hAnsi="Calibri" w:cs="Calibri"/>
+                <w:szCs w:val="22"/>
+                <w:lang w:val="en"/>
+              </w:rPr>
+              <w:t xml:space="preserve"> from </w:t>
+            </w:r>
+            <w:proofErr w:type="spellStart"/>
+            <w:r>
+              <w:rPr>
+                <w:rFonts w:ascii="Calibri" w:hAnsi="Calibri" w:cs="Calibri"/>
+                <w:b/>
+                <w:bCs/>
+                <w:szCs w:val="22"/>
                 <w:lang w:val="en"/>
               </w:rPr>
               <w:t>recstruct</w:t>
+            </w:r>
+            <w:proofErr w:type="spellEnd"/>
+            <w:r>
+              <w:rPr>
+                <w:rFonts w:ascii="Calibri" w:hAnsi="Calibri" w:cs="Calibri"/>
+                <w:szCs w:val="22"/>
+                <w:lang w:val="en"/>
+              </w:rPr>
+              <w:t>)</w:t>
             </w:r>
           </w:p>
         </w:tc>
@@ -5419,8 +6653,17 @@
                 <w:szCs w:val="22"/>
                 <w:lang w:val="en"/>
               </w:rPr>
-              <w:t xml:space="preserve">Record struct </w:t>
-            </w:r>
+              <w:t>record</w:t>
+            </w:r>
+            <w:r>
+              <w:rPr>
+                <w:rFonts w:ascii="Calibri" w:hAnsi="Calibri" w:cs="Calibri"/>
+                <w:szCs w:val="22"/>
+                <w:lang w:val="en"/>
+              </w:rPr>
+              <w:t xml:space="preserve"> struct </w:t>
+            </w:r>
+            <w:proofErr w:type="spellStart"/>
             <w:r>
               <w:rPr>
                 <w:rFonts w:ascii="Calibri" w:hAnsi="Calibri" w:cs="Calibri"/>
@@ -5430,6 +6673,7 @@
               </w:rPr>
               <w:t>MyRecStruct</w:t>
             </w:r>
+            <w:proofErr w:type="spellEnd"/>
           </w:p>
           <w:p>
             <w:pPr>
@@ -5499,14 +6743,23 @@
                 <w:lang w:val="en"/>
               </w:rPr>
             </w:pPr>
-            <w:r>
-              <w:rPr>
-                <w:rFonts w:ascii="Calibri" w:hAnsi="Calibri" w:cs="Calibri"/>
-                <w:szCs w:val="22"/>
-                <w:lang w:val="en"/>
-              </w:rPr>
-              <w:lastRenderedPageBreak/>
-              <w:t>ViewModel Property</w:t>
+            <w:proofErr w:type="spellStart"/>
+            <w:r>
+              <w:rPr>
+                <w:rFonts w:ascii="Calibri" w:hAnsi="Calibri" w:cs="Calibri"/>
+                <w:szCs w:val="22"/>
+                <w:lang w:val="en"/>
+              </w:rPr>
+              <w:t>ViewModel</w:t>
+            </w:r>
+            <w:proofErr w:type="spellEnd"/>
+            <w:r>
+              <w:rPr>
+                <w:rFonts w:ascii="Calibri" w:hAnsi="Calibri" w:cs="Calibri"/>
+                <w:szCs w:val="22"/>
+                <w:lang w:val="en"/>
+              </w:rPr>
+              <w:t xml:space="preserve"> Property</w:t>
             </w:r>
           </w:p>
         </w:tc>
@@ -5528,6 +6781,7 @@
                 <w:lang w:val="en"/>
               </w:rPr>
             </w:pPr>
+            <w:proofErr w:type="spellStart"/>
             <w:r>
               <w:rPr>
                 <w:rFonts w:ascii="Calibri" w:hAnsi="Calibri" w:cs="Calibri"/>
@@ -5536,6 +6790,7 @@
               </w:rPr>
               <w:t>propvm</w:t>
             </w:r>
+            <w:proofErr w:type="spellEnd"/>
           </w:p>
         </w:tc>
         <w:tc>
@@ -5708,7 +6963,35 @@
                 <w:szCs w:val="22"/>
                 <w:lang w:val="en"/>
               </w:rPr>
-              <w:t xml:space="preserve">set =&gt; SetProperty(ref </w:t>
+              <w:t xml:space="preserve">set =&gt; </w:t>
+            </w:r>
+            <w:proofErr w:type="spellStart"/>
+            <w:proofErr w:type="gramStart"/>
+            <w:r>
+              <w:rPr>
+                <w:rFonts w:ascii="Calibri" w:hAnsi="Calibri" w:cs="Calibri"/>
+                <w:szCs w:val="22"/>
+                <w:lang w:val="en"/>
+              </w:rPr>
+              <w:t>SetProperty</w:t>
+            </w:r>
+            <w:proofErr w:type="spellEnd"/>
+            <w:r>
+              <w:rPr>
+                <w:rFonts w:ascii="Calibri" w:hAnsi="Calibri" w:cs="Calibri"/>
+                <w:szCs w:val="22"/>
+                <w:lang w:val="en"/>
+              </w:rPr>
+              <w:t>(</w:t>
+            </w:r>
+            <w:proofErr w:type="gramEnd"/>
+            <w:r>
+              <w:rPr>
+                <w:rFonts w:ascii="Calibri" w:hAnsi="Calibri" w:cs="Calibri"/>
+                <w:szCs w:val="22"/>
+                <w:lang w:val="en"/>
+              </w:rPr>
+              <w:t xml:space="preserve">ref </w:t>
             </w:r>
             <w:r>
               <w:rPr>
@@ -5802,6 +7085,7 @@
                 <w:lang w:val="en"/>
               </w:rPr>
             </w:pPr>
+            <w:proofErr w:type="spellStart"/>
             <w:r>
               <w:rPr>
                 <w:rFonts w:ascii="Calibri" w:hAnsi="Calibri" w:cs="Calibri"/>
@@ -5810,6 +7094,7 @@
               </w:rPr>
               <w:t>cmem</w:t>
             </w:r>
+            <w:proofErr w:type="spellEnd"/>
           </w:p>
         </w:tc>
         <w:tc>
@@ -5837,6 +7122,7 @@
               </w:rPr>
               <w:t xml:space="preserve">public static </w:t>
             </w:r>
+            <w:proofErr w:type="spellStart"/>
             <w:r>
               <w:rPr>
                 <w:rFonts w:ascii="Calibri" w:hAnsi="Calibri" w:cs="Calibri"/>
@@ -5846,6 +7132,7 @@
               </w:rPr>
               <w:t>TBindable</w:t>
             </w:r>
+            <w:proofErr w:type="spellEnd"/>
             <w:r>
               <w:rPr>
                 <w:rFonts w:ascii="Calibri" w:hAnsi="Calibri" w:cs="Calibri"/>
@@ -5854,6 +7141,7 @@
               </w:rPr>
               <w:t xml:space="preserve"> </w:t>
             </w:r>
+            <w:proofErr w:type="spellStart"/>
             <w:r>
               <w:rPr>
                 <w:rFonts w:ascii="Calibri" w:hAnsi="Calibri" w:cs="Calibri"/>
@@ -5863,6 +7151,7 @@
               </w:rPr>
               <w:t>MyMethod</w:t>
             </w:r>
+            <w:proofErr w:type="spellEnd"/>
             <w:r>
               <w:rPr>
                 <w:rFonts w:ascii="Calibri" w:hAnsi="Calibri" w:cs="Calibri"/>
@@ -5871,6 +7160,7 @@
               </w:rPr>
               <w:t>&lt;</w:t>
             </w:r>
+            <w:proofErr w:type="spellStart"/>
             <w:r>
               <w:rPr>
                 <w:rFonts w:ascii="Calibri" w:hAnsi="Calibri" w:cs="Calibri"/>
@@ -5880,14 +7170,26 @@
               </w:rPr>
               <w:t>TBindable</w:t>
             </w:r>
-            <w:r>
-              <w:rPr>
-                <w:rFonts w:ascii="Calibri" w:hAnsi="Calibri" w:cs="Calibri"/>
-                <w:szCs w:val="22"/>
-                <w:lang w:val="en"/>
-              </w:rPr>
-              <w:t xml:space="preserve">&gt;(this </w:t>
-            </w:r>
+            <w:proofErr w:type="spellEnd"/>
+            <w:proofErr w:type="gramStart"/>
+            <w:r>
+              <w:rPr>
+                <w:rFonts w:ascii="Calibri" w:hAnsi="Calibri" w:cs="Calibri"/>
+                <w:szCs w:val="22"/>
+                <w:lang w:val="en"/>
+              </w:rPr>
+              <w:t>&gt;(</w:t>
+            </w:r>
+            <w:proofErr w:type="gramEnd"/>
+            <w:r>
+              <w:rPr>
+                <w:rFonts w:ascii="Calibri" w:hAnsi="Calibri" w:cs="Calibri"/>
+                <w:szCs w:val="22"/>
+                <w:lang w:val="en"/>
+              </w:rPr>
+              <w:t xml:space="preserve">this </w:t>
+            </w:r>
+            <w:proofErr w:type="spellStart"/>
             <w:r>
               <w:rPr>
                 <w:rFonts w:ascii="Calibri" w:hAnsi="Calibri" w:cs="Calibri"/>
@@ -5897,6 +7199,7 @@
               </w:rPr>
               <w:t>TBindable</w:t>
             </w:r>
+            <w:proofErr w:type="spellEnd"/>
             <w:r>
               <w:rPr>
                 <w:rFonts w:ascii="Calibri" w:hAnsi="Calibri" w:cs="Calibri"/>
@@ -5922,6 +7225,7 @@
               </w:rPr>
               <w:t xml:space="preserve">) where </w:t>
             </w:r>
+            <w:proofErr w:type="spellStart"/>
             <w:r>
               <w:rPr>
                 <w:rFonts w:ascii="Calibri" w:hAnsi="Calibri" w:cs="Calibri"/>
@@ -5931,6 +7235,7 @@
               </w:rPr>
               <w:t>TBindable</w:t>
             </w:r>
+            <w:proofErr w:type="spellEnd"/>
             <w:r>
               <w:rPr>
                 <w:rFonts w:ascii="Calibri" w:hAnsi="Calibri" w:cs="Calibri"/>
@@ -5939,6 +7244,7 @@
               </w:rPr>
               <w:t xml:space="preserve"> : </w:t>
             </w:r>
+            <w:proofErr w:type="spellStart"/>
             <w:r>
               <w:rPr>
                 <w:rFonts w:ascii="Calibri" w:hAnsi="Calibri" w:cs="Calibri"/>
@@ -5948,6 +7254,7 @@
               </w:rPr>
               <w:t>BindableObject</w:t>
             </w:r>
+            <w:proofErr w:type="spellEnd"/>
           </w:p>
           <w:p>
             <w:pPr>
@@ -6127,7 +7434,7 @@
           <w:u w:val="single"/>
           <w:lang w:val="en"/>
         </w:rPr>
-        <w:t xml:space="preserve"> Preview </w:t>
+        <w:t xml:space="preserve"> </w:t>
       </w:r>
       <w:r>
         <w:rPr>
@@ -6136,7 +7443,7 @@
           <w:u w:val="single"/>
           <w:lang w:val="en"/>
         </w:rPr>
-        <w:t>10</w:t>
+        <w:t>Preview 12</w:t>
       </w:r>
       <w:r>
         <w:rPr>
@@ -6154,7 +7461,7 @@
           <w:u w:val="single"/>
           <w:lang w:val="en"/>
         </w:rPr>
-        <w:t>VS2022 17.1 Preview 1.0</w:t>
+        <w:t xml:space="preserve">VS2022 17.1 Preview </w:t>
       </w:r>
       <w:r>
         <w:rPr>
@@ -6163,6 +7470,33 @@
           <w:u w:val="single"/>
           <w:lang w:val="en"/>
         </w:rPr>
+        <w:t>3</w:t>
+      </w:r>
+      <w:r>
+        <w:rPr>
+          <w:rFonts w:ascii="Calibri" w:hAnsi="Calibri" w:cs="Calibri"/>
+          <w:szCs w:val="22"/>
+          <w:u w:val="single"/>
+          <w:lang w:val="en"/>
+        </w:rPr>
+        <w:t>.0</w:t>
+      </w:r>
+      <w:r>
+        <w:rPr>
+          <w:rFonts w:ascii="Calibri" w:hAnsi="Calibri" w:cs="Calibri"/>
+          <w:szCs w:val="22"/>
+          <w:u w:val="single"/>
+          <w:lang w:val="en"/>
+        </w:rPr>
+        <w:t xml:space="preserve"> or later</w:t>
+      </w:r>
+      <w:r>
+        <w:rPr>
+          <w:rFonts w:ascii="Calibri" w:hAnsi="Calibri" w:cs="Calibri"/>
+          <w:szCs w:val="22"/>
+          <w:u w:val="single"/>
+          <w:lang w:val="en"/>
+        </w:rPr>
         <w:t>)</w:t>
       </w:r>
       <w:r>
@@ -6171,7 +7505,23 @@
           <w:szCs w:val="22"/>
           <w:lang w:val="en"/>
         </w:rPr>
-        <w:t xml:space="preserve"> and to support further changes in newer .NET 6 releases, an update to this VS extension will be made available accordingly.</w:t>
+        <w:t xml:space="preserve"> and to support further changes in newer .NET </w:t>
+      </w:r>
+      <w:r>
+        <w:rPr>
+          <w:rFonts w:ascii="Calibri" w:hAnsi="Calibri" w:cs="Calibri"/>
+          <w:szCs w:val="22"/>
+          <w:lang w:val="en"/>
+        </w:rPr>
+        <w:t>MAUI</w:t>
+      </w:r>
+      <w:r>
+        <w:rPr>
+          <w:rFonts w:ascii="Calibri" w:hAnsi="Calibri" w:cs="Calibri"/>
+          <w:szCs w:val="22"/>
+          <w:lang w:val="en"/>
+        </w:rPr>
+        <w:t xml:space="preserve"> releases, an update to this VS extension will be made available accordingly.</w:t>
       </w:r>
     </w:p>
     <w:sectPr>

</xml_diff>

<commit_message>
Changes for Preview 12 release - Target framework order changed.
</commit_message>
<xml_diff>
--- a/src/Extensions/MauiTemplates/MauiTemplates/readme.docx
+++ b/src/Extensions/MauiTemplates/MauiTemplates/readme.docx
@@ -5667,23 +5667,7 @@
                 <w:szCs w:val="22"/>
                 <w:lang w:val="en"/>
               </w:rPr>
-              <w:t xml:space="preserve">(This has been </w:t>
-            </w:r>
-            <w:r>
-              <w:rPr>
-                <w:rFonts w:ascii="Calibri" w:hAnsi="Calibri" w:cs="Calibri"/>
-                <w:szCs w:val="22"/>
-                <w:lang w:val="en"/>
-              </w:rPr>
-              <w:t>updated</w:t>
-            </w:r>
-            <w:r>
-              <w:rPr>
-                <w:rFonts w:ascii="Calibri" w:hAnsi="Calibri" w:cs="Calibri"/>
-                <w:szCs w:val="22"/>
-                <w:lang w:val="en"/>
-              </w:rPr>
-              <w:t xml:space="preserve"> to </w:t>
+              <w:t xml:space="preserve">(This has been updated to </w:t>
             </w:r>
             <w:r>
               <w:rPr>
@@ -6125,13 +6109,17 @@
               <w:jc w:val="center"/>
               <w:rPr>
                 <w:rFonts w:ascii="Calibri" w:hAnsi="Calibri" w:cs="Calibri"/>
-                <w:szCs w:val="22"/>
-                <w:lang w:val="en"/>
-              </w:rPr>
-            </w:pPr>
-            <w:r>
-              <w:rPr>
-                <w:rFonts w:ascii="Calibri" w:hAnsi="Calibri" w:cs="Calibri"/>
+                <w:b/>
+                <w:bCs/>
+                <w:szCs w:val="22"/>
+                <w:lang w:val="en"/>
+              </w:rPr>
+            </w:pPr>
+            <w:r>
+              <w:rPr>
+                <w:rFonts w:ascii="Calibri" w:hAnsi="Calibri" w:cs="Calibri"/>
+                <w:b/>
+                <w:bCs/>
                 <w:szCs w:val="22"/>
                 <w:lang w:val="en"/>
               </w:rPr>
@@ -6153,13 +6141,17 @@
               <w:jc w:val="center"/>
               <w:rPr>
                 <w:rFonts w:ascii="Calibri" w:hAnsi="Calibri" w:cs="Calibri"/>
-                <w:szCs w:val="22"/>
-                <w:lang w:val="en"/>
-              </w:rPr>
-            </w:pPr>
-            <w:r>
-              <w:rPr>
-                <w:rFonts w:ascii="Calibri" w:hAnsi="Calibri" w:cs="Calibri"/>
+                <w:b/>
+                <w:bCs/>
+                <w:szCs w:val="22"/>
+                <w:lang w:val="en"/>
+              </w:rPr>
+            </w:pPr>
+            <w:r>
+              <w:rPr>
+                <w:rFonts w:ascii="Calibri" w:hAnsi="Calibri" w:cs="Calibri"/>
+                <w:b/>
+                <w:bCs/>
                 <w:szCs w:val="22"/>
                 <w:lang w:val="en"/>
               </w:rPr>
@@ -6190,7 +6182,24 @@
                 <w:szCs w:val="22"/>
                 <w:lang w:val="en"/>
               </w:rPr>
-              <w:t xml:space="preserve">private method </w:t>
+              <w:t xml:space="preserve">private </w:t>
+            </w:r>
+            <w:r>
+              <w:rPr>
+                <w:rFonts w:ascii="Calibri" w:hAnsi="Calibri" w:cs="Calibri"/>
+                <w:szCs w:val="22"/>
+                <w:highlight w:val="yellow"/>
+                <w:lang w:val="en"/>
+              </w:rPr>
+              <w:t>void</w:t>
+            </w:r>
+            <w:r>
+              <w:rPr>
+                <w:rFonts w:ascii="Calibri" w:hAnsi="Calibri" w:cs="Calibri"/>
+                <w:szCs w:val="22"/>
+                <w:lang w:val="en"/>
+              </w:rPr>
+              <w:t xml:space="preserve"> </w:t>
             </w:r>
             <w:proofErr w:type="spellStart"/>
             <w:proofErr w:type="gramStart"/>
@@ -6297,34 +6306,7 @@
                 <w:szCs w:val="22"/>
                 <w:lang w:val="en"/>
               </w:rPr>
-              <w:t>Record</w:t>
-            </w:r>
-          </w:p>
-          <w:p>
-            <w:pPr>
-              <w:widowControl w:val="0"/>
-              <w:autoSpaceDE w:val="0"/>
-              <w:autoSpaceDN w:val="0"/>
-              <w:adjustRightInd w:val="0"/>
-              <w:spacing w:after="200"/>
-              <w:jc w:val="center"/>
-              <w:rPr>
-                <w:rFonts w:ascii="Calibri" w:hAnsi="Calibri" w:cs="Calibri"/>
-                <w:b/>
-                <w:bCs/>
-                <w:szCs w:val="22"/>
-                <w:lang w:val="en"/>
-              </w:rPr>
-            </w:pPr>
-            <w:r>
-              <w:rPr>
-                <w:rFonts w:ascii="Calibri" w:hAnsi="Calibri" w:cs="Calibri"/>
-                <w:b/>
-                <w:bCs/>
-                <w:szCs w:val="22"/>
-                <w:lang w:val="en"/>
-              </w:rPr>
-              <w:t>(C# 9.0 or higher)</w:t>
+              <w:t>Async Method</w:t>
             </w:r>
           </w:p>
         </w:tc>
@@ -6348,6 +6330,7 @@
                 <w:lang w:val="en"/>
               </w:rPr>
             </w:pPr>
+            <w:proofErr w:type="spellStart"/>
             <w:r>
               <w:rPr>
                 <w:rFonts w:ascii="Calibri" w:hAnsi="Calibri" w:cs="Calibri"/>
@@ -6356,8 +6339,9 @@
                 <w:szCs w:val="22"/>
                 <w:lang w:val="en"/>
               </w:rPr>
-              <w:t>record</w:t>
-            </w:r>
+              <w:t>amethod</w:t>
+            </w:r>
+            <w:proofErr w:type="spellEnd"/>
           </w:p>
         </w:tc>
         <w:tc>
@@ -6383,27 +6367,44 @@
                 <w:szCs w:val="22"/>
                 <w:lang w:val="en"/>
               </w:rPr>
-              <w:t>record</w:t>
-            </w:r>
-            <w:r>
-              <w:rPr>
-                <w:rFonts w:ascii="Calibri" w:hAnsi="Calibri" w:cs="Calibri"/>
-                <w:szCs w:val="22"/>
-                <w:lang w:val="en"/>
-              </w:rPr>
-              <w:t xml:space="preserve"> </w:t>
+              <w:t xml:space="preserve">private </w:t>
+            </w:r>
+            <w:r>
+              <w:rPr>
+                <w:rFonts w:ascii="Calibri" w:hAnsi="Calibri" w:cs="Calibri"/>
+                <w:szCs w:val="22"/>
+                <w:lang w:val="en"/>
+              </w:rPr>
+              <w:t xml:space="preserve">async Task </w:t>
             </w:r>
             <w:proofErr w:type="spellStart"/>
-            <w:r>
-              <w:rPr>
-                <w:rFonts w:ascii="Calibri" w:hAnsi="Calibri" w:cs="Calibri"/>
-                <w:szCs w:val="22"/>
-                <w:highlight w:val="yellow"/>
-                <w:lang w:val="en"/>
-              </w:rPr>
-              <w:t>MyRecord</w:t>
+            <w:proofErr w:type="gramStart"/>
+            <w:r>
+              <w:rPr>
+                <w:rFonts w:ascii="Calibri" w:hAnsi="Calibri" w:cs="Calibri"/>
+                <w:szCs w:val="22"/>
+                <w:lang w:val="en"/>
+              </w:rPr>
+              <w:t>MyMethod</w:t>
             </w:r>
             <w:proofErr w:type="spellEnd"/>
+            <w:r>
+              <w:rPr>
+                <w:rFonts w:ascii="Calibri" w:hAnsi="Calibri" w:cs="Calibri"/>
+                <w:szCs w:val="22"/>
+                <w:lang w:val="en"/>
+              </w:rPr>
+              <w:t>(</w:t>
+            </w:r>
+            <w:proofErr w:type="gramEnd"/>
+            <w:r>
+              <w:rPr>
+                <w:rFonts w:ascii="Calibri" w:hAnsi="Calibri" w:cs="Calibri"/>
+                <w:szCs w:val="22"/>
+                <w:lang w:val="en"/>
+              </w:rPr>
+              <w:t>)</w:t>
+            </w:r>
           </w:p>
           <w:p>
             <w:pPr>
@@ -6482,7 +6483,7 @@
                 <w:lang w:val="en"/>
               </w:rPr>
               <w:lastRenderedPageBreak/>
-              <w:t>Record Struct</w:t>
+              <w:t>Record</w:t>
             </w:r>
           </w:p>
           <w:p>
@@ -6509,7 +6510,7 @@
                 <w:szCs w:val="22"/>
                 <w:lang w:val="en"/>
               </w:rPr>
-              <w:t>(C# 10.0 or higher)</w:t>
+              <w:t>(C# 9.0 or higher)</w:t>
             </w:r>
           </w:p>
         </w:tc>
@@ -6530,24 +6531,117 @@
                 <w:b/>
                 <w:bCs/>
                 <w:szCs w:val="22"/>
-                <w:u w:val="single"/>
-                <w:lang w:val="en"/>
-              </w:rPr>
-            </w:pPr>
-            <w:proofErr w:type="spellStart"/>
+                <w:lang w:val="en"/>
+              </w:rPr>
+            </w:pPr>
             <w:r>
               <w:rPr>
                 <w:rFonts w:ascii="Calibri" w:hAnsi="Calibri" w:cs="Calibri"/>
                 <w:b/>
                 <w:bCs/>
                 <w:szCs w:val="22"/>
-                <w:u w:val="single"/>
-                <w:lang w:val="en"/>
-              </w:rPr>
-              <w:t>rstruct</w:t>
+                <w:lang w:val="en"/>
+              </w:rPr>
+              <w:t>record</w:t>
+            </w:r>
+          </w:p>
+        </w:tc>
+        <w:tc>
+          <w:tcPr>
+            <w:tcW w:w="0" w:type="auto"/>
+          </w:tcPr>
+          <w:p>
+            <w:pPr>
+              <w:widowControl w:val="0"/>
+              <w:autoSpaceDE w:val="0"/>
+              <w:autoSpaceDN w:val="0"/>
+              <w:adjustRightInd w:val="0"/>
+              <w:spacing w:after="200"/>
+              <w:rPr>
+                <w:rFonts w:ascii="Calibri" w:hAnsi="Calibri" w:cs="Calibri"/>
+                <w:szCs w:val="22"/>
+                <w:lang w:val="en"/>
+              </w:rPr>
+            </w:pPr>
+            <w:r>
+              <w:rPr>
+                <w:rFonts w:ascii="Calibri" w:hAnsi="Calibri" w:cs="Calibri"/>
+                <w:szCs w:val="22"/>
+                <w:lang w:val="en"/>
+              </w:rPr>
+              <w:t>record</w:t>
+            </w:r>
+            <w:r>
+              <w:rPr>
+                <w:rFonts w:ascii="Calibri" w:hAnsi="Calibri" w:cs="Calibri"/>
+                <w:szCs w:val="22"/>
+                <w:lang w:val="en"/>
+              </w:rPr>
+              <w:t xml:space="preserve"> </w:t>
+            </w:r>
+            <w:proofErr w:type="spellStart"/>
+            <w:r>
+              <w:rPr>
+                <w:rFonts w:ascii="Calibri" w:hAnsi="Calibri" w:cs="Calibri"/>
+                <w:szCs w:val="22"/>
+                <w:highlight w:val="yellow"/>
+                <w:lang w:val="en"/>
+              </w:rPr>
+              <w:t>MyRecord</w:t>
             </w:r>
             <w:proofErr w:type="spellEnd"/>
           </w:p>
+          <w:p>
+            <w:pPr>
+              <w:widowControl w:val="0"/>
+              <w:autoSpaceDE w:val="0"/>
+              <w:autoSpaceDN w:val="0"/>
+              <w:adjustRightInd w:val="0"/>
+              <w:spacing w:after="200"/>
+              <w:rPr>
+                <w:rFonts w:ascii="Calibri" w:hAnsi="Calibri" w:cs="Calibri"/>
+                <w:szCs w:val="22"/>
+                <w:lang w:val="en"/>
+              </w:rPr>
+            </w:pPr>
+            <w:r>
+              <w:rPr>
+                <w:rFonts w:ascii="Calibri" w:hAnsi="Calibri" w:cs="Calibri"/>
+                <w:szCs w:val="22"/>
+                <w:lang w:val="en"/>
+              </w:rPr>
+              <w:t>{</w:t>
+            </w:r>
+          </w:p>
+          <w:p>
+            <w:pPr>
+              <w:widowControl w:val="0"/>
+              <w:autoSpaceDE w:val="0"/>
+              <w:autoSpaceDN w:val="0"/>
+              <w:adjustRightInd w:val="0"/>
+              <w:spacing w:after="200"/>
+              <w:rPr>
+                <w:rFonts w:ascii="Calibri" w:hAnsi="Calibri" w:cs="Calibri"/>
+                <w:szCs w:val="22"/>
+                <w:lang w:val="en"/>
+              </w:rPr>
+            </w:pPr>
+            <w:r>
+              <w:rPr>
+                <w:rFonts w:ascii="Calibri" w:hAnsi="Calibri" w:cs="Calibri"/>
+                <w:szCs w:val="22"/>
+                <w:lang w:val="en"/>
+              </w:rPr>
+              <w:t>}</w:t>
+            </w:r>
+          </w:p>
+        </w:tc>
+      </w:tr>
+      <w:tr>
+        <w:tc>
+          <w:tcPr>
+            <w:tcW w:w="2802" w:type="dxa"/>
+          </w:tcPr>
           <w:p>
             <w:pPr>
               <w:widowControl w:val="0"/>
@@ -6567,26 +6661,100 @@
             <w:r>
               <w:rPr>
                 <w:rFonts w:ascii="Calibri" w:hAnsi="Calibri" w:cs="Calibri"/>
-                <w:szCs w:val="22"/>
-                <w:lang w:val="en"/>
-              </w:rPr>
-              <w:t xml:space="preserve">(This has been </w:t>
-            </w:r>
-            <w:r>
-              <w:rPr>
-                <w:rFonts w:ascii="Calibri" w:hAnsi="Calibri" w:cs="Calibri"/>
-                <w:szCs w:val="22"/>
-                <w:lang w:val="en"/>
-              </w:rPr>
-              <w:t>updated</w:t>
-            </w:r>
-            <w:r>
-              <w:rPr>
-                <w:rFonts w:ascii="Calibri" w:hAnsi="Calibri" w:cs="Calibri"/>
-                <w:szCs w:val="22"/>
-                <w:lang w:val="en"/>
-              </w:rPr>
-              <w:t xml:space="preserve"> to </w:t>
+                <w:b/>
+                <w:bCs/>
+                <w:szCs w:val="22"/>
+                <w:lang w:val="en"/>
+              </w:rPr>
+              <w:t>Record Struct</w:t>
+            </w:r>
+          </w:p>
+          <w:p>
+            <w:pPr>
+              <w:widowControl w:val="0"/>
+              <w:autoSpaceDE w:val="0"/>
+              <w:autoSpaceDN w:val="0"/>
+              <w:adjustRightInd w:val="0"/>
+              <w:spacing w:after="200"/>
+              <w:jc w:val="center"/>
+              <w:rPr>
+                <w:rFonts w:ascii="Calibri" w:hAnsi="Calibri" w:cs="Calibri"/>
+                <w:b/>
+                <w:bCs/>
+                <w:szCs w:val="22"/>
+                <w:lang w:val="en"/>
+              </w:rPr>
+            </w:pPr>
+            <w:r>
+              <w:rPr>
+                <w:rFonts w:ascii="Calibri" w:hAnsi="Calibri" w:cs="Calibri"/>
+                <w:b/>
+                <w:bCs/>
+                <w:szCs w:val="22"/>
+                <w:lang w:val="en"/>
+              </w:rPr>
+              <w:t>(C# 10.0 or higher)</w:t>
+            </w:r>
+          </w:p>
+        </w:tc>
+        <w:tc>
+          <w:tcPr>
+            <w:tcW w:w="1491" w:type="dxa"/>
+          </w:tcPr>
+          <w:p>
+            <w:pPr>
+              <w:widowControl w:val="0"/>
+              <w:autoSpaceDE w:val="0"/>
+              <w:autoSpaceDN w:val="0"/>
+              <w:adjustRightInd w:val="0"/>
+              <w:spacing w:after="200"/>
+              <w:jc w:val="center"/>
+              <w:rPr>
+                <w:rFonts w:ascii="Calibri" w:hAnsi="Calibri" w:cs="Calibri"/>
+                <w:b/>
+                <w:bCs/>
+                <w:szCs w:val="22"/>
+                <w:u w:val="single"/>
+                <w:lang w:val="en"/>
+              </w:rPr>
+            </w:pPr>
+            <w:proofErr w:type="spellStart"/>
+            <w:r>
+              <w:rPr>
+                <w:rFonts w:ascii="Calibri" w:hAnsi="Calibri" w:cs="Calibri"/>
+                <w:b/>
+                <w:bCs/>
+                <w:szCs w:val="22"/>
+                <w:u w:val="single"/>
+                <w:lang w:val="en"/>
+              </w:rPr>
+              <w:t>rstruct</w:t>
+            </w:r>
+            <w:proofErr w:type="spellEnd"/>
+          </w:p>
+          <w:p>
+            <w:pPr>
+              <w:widowControl w:val="0"/>
+              <w:autoSpaceDE w:val="0"/>
+              <w:autoSpaceDN w:val="0"/>
+              <w:adjustRightInd w:val="0"/>
+              <w:spacing w:after="200"/>
+              <w:jc w:val="center"/>
+              <w:rPr>
+                <w:rFonts w:ascii="Calibri" w:hAnsi="Calibri" w:cs="Calibri"/>
+                <w:b/>
+                <w:bCs/>
+                <w:szCs w:val="22"/>
+                <w:lang w:val="en"/>
+              </w:rPr>
+            </w:pPr>
+            <w:r>
+              <w:rPr>
+                <w:rFonts w:ascii="Calibri" w:hAnsi="Calibri" w:cs="Calibri"/>
+                <w:szCs w:val="22"/>
+                <w:lang w:val="en"/>
+              </w:rPr>
+              <w:t xml:space="preserve">(This has been updated to </w:t>
             </w:r>
             <w:proofErr w:type="spellStart"/>
             <w:r>

</xml_diff>

<commit_message>
Artifacts updated to Preview 13 - #36
</commit_message>
<xml_diff>
--- a/src/Extensions/MauiTemplates/MauiTemplates/readme.docx
+++ b/src/Extensions/MauiTemplates/MauiTemplates/readme.docx
@@ -169,6 +169,92 @@
         </w:rPr>
         <w:t>project and it has been named as:</w:t>
       </w:r>
+    </w:p>
+    <w:p>
+      <w:pPr>
+        <w:widowControl w:val="0"/>
+        <w:numPr>
+          <w:ilvl w:val="0"/>
+          <w:numId w:val="1"/>
+        </w:numPr>
+        <w:autoSpaceDE w:val="0"/>
+        <w:autoSpaceDN w:val="0"/>
+        <w:adjustRightInd w:val="0"/>
+        <w:spacing w:after="200" w:line="276" w:lineRule="auto"/>
+        <w:ind w:left="1080" w:hanging="360"/>
+        <w:rPr>
+          <w:rFonts w:ascii="Calibri" w:hAnsi="Calibri" w:cs="Calibri"/>
+          <w:szCs w:val="22"/>
+          <w:lang w:val="en"/>
+        </w:rPr>
+      </w:pPr>
+      <w:r>
+        <w:rPr>
+          <w:rFonts w:ascii="Calibri" w:hAnsi="Calibri" w:cs="Calibri"/>
+          <w:szCs w:val="22"/>
+          <w:lang w:val="en"/>
+        </w:rPr>
+        <w:t>.NET MAUI App (</w:t>
+      </w:r>
+      <w:r>
+        <w:rPr>
+          <w:rFonts w:ascii="Calibri" w:hAnsi="Calibri" w:cs="Calibri"/>
+          <w:szCs w:val="22"/>
+          <w:lang w:val="en"/>
+        </w:rPr>
+        <w:t>Preview 1</w:t>
+      </w:r>
+      <w:r>
+        <w:rPr>
+          <w:rFonts w:ascii="Calibri" w:hAnsi="Calibri" w:cs="Calibri"/>
+          <w:szCs w:val="22"/>
+          <w:lang w:val="en"/>
+        </w:rPr>
+        <w:t>3</w:t>
+      </w:r>
+      <w:r>
+        <w:rPr>
+          <w:rFonts w:ascii="Calibri" w:hAnsi="Calibri" w:cs="Calibri"/>
+          <w:szCs w:val="22"/>
+          <w:lang w:val="en"/>
+        </w:rPr>
+        <w:t>)</w:t>
+      </w:r>
+      <w:r>
+        <w:rPr>
+          <w:rFonts w:ascii="Calibri" w:hAnsi="Calibri" w:cs="Calibri"/>
+          <w:szCs w:val="22"/>
+          <w:lang w:val="en"/>
+        </w:rPr>
+        <w:t xml:space="preserve"> – All All-in-One App Project Template</w:t>
+      </w:r>
+      <w:r>
+        <w:rPr>
+          <w:rFonts w:ascii="Calibri" w:hAnsi="Calibri" w:cs="Calibri"/>
+          <w:szCs w:val="22"/>
+          <w:lang w:val="en"/>
+        </w:rPr>
+        <w:t xml:space="preserve">. </w:t>
+      </w:r>
+      <w:r>
+        <w:rPr>
+          <w:rFonts w:ascii="Calibri" w:hAnsi="Calibri" w:cs="Calibri"/>
+          <w:szCs w:val="22"/>
+          <w:lang w:val="en"/>
+        </w:rPr>
+        <w:t xml:space="preserve">For more details check out this </w:t>
+      </w:r>
+      <w:hyperlink r:id="rId5" w:history="1">
+        <w:r>
+          <w:rPr>
+            <w:rStyle w:val="Hyperlink"/>
+            <w:rFonts w:ascii="Calibri" w:hAnsi="Calibri" w:cs="Calibri"/>
+            <w:szCs w:val="22"/>
+            <w:lang w:val="en"/>
+          </w:rPr>
+          <w:t>blog post</w:t>
+        </w:r>
+      </w:hyperlink>
     </w:p>
     <w:p>
       <w:pPr>
@@ -194,15 +280,23 @@
           <w:szCs w:val="22"/>
           <w:lang w:val="en"/>
         </w:rPr>
-        <w:t>.NET MAUI App (</w:t>
-      </w:r>
-      <w:r>
-        <w:rPr>
-          <w:rFonts w:ascii="Calibri" w:hAnsi="Calibri" w:cs="Calibri"/>
-          <w:szCs w:val="22"/>
-          <w:lang w:val="en"/>
-        </w:rPr>
-        <w:t>Preview 12</w:t>
+        <w:t>.NET MAUI App (C#) (</w:t>
+      </w:r>
+      <w:r>
+        <w:rPr>
+          <w:rFonts w:ascii="Calibri" w:hAnsi="Calibri" w:cs="Calibri"/>
+          <w:szCs w:val="22"/>
+          <w:lang w:val="en"/>
+        </w:rPr>
+        <w:t>Preview 1</w:t>
+      </w:r>
+      <w:r>
+        <w:rPr>
+          <w:rFonts w:ascii="Calibri" w:hAnsi="Calibri" w:cs="Calibri"/>
+          <w:szCs w:val="22"/>
+          <w:lang w:val="en"/>
+        </w:rPr>
+        <w:t>3</w:t>
       </w:r>
       <w:r>
         <w:rPr>
@@ -237,92 +331,6 @@
           <w:szCs w:val="22"/>
           <w:lang w:val="en"/>
         </w:rPr>
-        <w:t>.NET MAUI App (C#) (</w:t>
-      </w:r>
-      <w:r>
-        <w:rPr>
-          <w:rFonts w:ascii="Calibri" w:hAnsi="Calibri" w:cs="Calibri"/>
-          <w:szCs w:val="22"/>
-          <w:lang w:val="en"/>
-        </w:rPr>
-        <w:t>Preview 12</w:t>
-      </w:r>
-      <w:r>
-        <w:rPr>
-          <w:rFonts w:ascii="Calibri" w:hAnsi="Calibri" w:cs="Calibri"/>
-          <w:szCs w:val="22"/>
-          <w:lang w:val="en"/>
-        </w:rPr>
-        <w:t>)</w:t>
-      </w:r>
-    </w:p>
-    <w:p>
-      <w:pPr>
-        <w:widowControl w:val="0"/>
-        <w:numPr>
-          <w:ilvl w:val="0"/>
-          <w:numId w:val="1"/>
-        </w:numPr>
-        <w:autoSpaceDE w:val="0"/>
-        <w:autoSpaceDN w:val="0"/>
-        <w:adjustRightInd w:val="0"/>
-        <w:spacing w:after="200" w:line="276" w:lineRule="auto"/>
-        <w:ind w:left="720" w:hanging="360"/>
-        <w:rPr>
-          <w:rFonts w:ascii="Calibri" w:hAnsi="Calibri" w:cs="Calibri"/>
-          <w:szCs w:val="22"/>
-          <w:lang w:val="en"/>
-        </w:rPr>
-      </w:pPr>
-      <w:r>
-        <w:rPr>
-          <w:rFonts w:ascii="Calibri" w:hAnsi="Calibri" w:cs="Calibri"/>
-          <w:szCs w:val="22"/>
-          <w:lang w:val="en"/>
-        </w:rPr>
-        <w:t>.NET MAUI Blazor App (</w:t>
-      </w:r>
-      <w:r>
-        <w:rPr>
-          <w:rFonts w:ascii="Calibri" w:hAnsi="Calibri" w:cs="Calibri"/>
-          <w:szCs w:val="22"/>
-          <w:lang w:val="en"/>
-        </w:rPr>
-        <w:t>Preview 12</w:t>
-      </w:r>
-      <w:r>
-        <w:rPr>
-          <w:rFonts w:ascii="Calibri" w:hAnsi="Calibri" w:cs="Calibri"/>
-          <w:szCs w:val="22"/>
-          <w:lang w:val="en"/>
-        </w:rPr>
-        <w:t>)</w:t>
-      </w:r>
-    </w:p>
-    <w:p>
-      <w:pPr>
-        <w:widowControl w:val="0"/>
-        <w:numPr>
-          <w:ilvl w:val="0"/>
-          <w:numId w:val="1"/>
-        </w:numPr>
-        <w:autoSpaceDE w:val="0"/>
-        <w:autoSpaceDN w:val="0"/>
-        <w:adjustRightInd w:val="0"/>
-        <w:spacing w:after="200" w:line="276" w:lineRule="auto"/>
-        <w:ind w:left="720" w:hanging="360"/>
-        <w:rPr>
-          <w:rFonts w:ascii="Calibri" w:hAnsi="Calibri" w:cs="Calibri"/>
-          <w:szCs w:val="22"/>
-          <w:lang w:val="en"/>
-        </w:rPr>
-      </w:pPr>
-      <w:r>
-        <w:rPr>
-          <w:rFonts w:ascii="Calibri" w:hAnsi="Calibri" w:cs="Calibri"/>
-          <w:szCs w:val="22"/>
-          <w:lang w:val="en"/>
-        </w:rPr>
         <w:t>.NET MAUI Class Library (</w:t>
       </w:r>
       <w:r>
@@ -331,7 +339,15 @@
           <w:szCs w:val="22"/>
           <w:lang w:val="en"/>
         </w:rPr>
-        <w:t>Preview 12</w:t>
+        <w:t>Preview 1</w:t>
+      </w:r>
+      <w:r>
+        <w:rPr>
+          <w:rFonts w:ascii="Calibri" w:hAnsi="Calibri" w:cs="Calibri"/>
+          <w:szCs w:val="22"/>
+          <w:lang w:val="en"/>
+        </w:rPr>
+        <w:t>3</w:t>
       </w:r>
       <w:r>
         <w:rPr>
@@ -2273,25 +2289,7 @@
                 <w:szCs w:val="22"/>
                 <w:lang w:val="en"/>
               </w:rPr>
-              <w:t xml:space="preserve">&lt;Color </w:t>
-            </w:r>
-            <w:proofErr w:type="gramStart"/>
-            <w:r>
-              <w:rPr>
-                <w:rFonts w:ascii="Calibri" w:hAnsi="Calibri" w:cs="Calibri"/>
-                <w:szCs w:val="22"/>
-                <w:lang w:val="en"/>
-              </w:rPr>
-              <w:t>x:Key</w:t>
-            </w:r>
-            <w:proofErr w:type="gramEnd"/>
-            <w:r>
-              <w:rPr>
-                <w:rFonts w:ascii="Calibri" w:hAnsi="Calibri" w:cs="Calibri"/>
-                <w:szCs w:val="22"/>
-                <w:lang w:val="en"/>
-              </w:rPr>
-              <w:t>="</w:t>
+              <w:t>&lt;Color x:Key="</w:t>
             </w:r>
             <w:r>
               <w:rPr>
@@ -3387,6 +3385,353 @@
                 <w:lang w:val="en"/>
               </w:rPr>
               <w:t xml:space="preserve"> /&gt;</w:t>
+            </w:r>
+          </w:p>
+        </w:tc>
+      </w:tr>
+      <w:tr>
+        <w:tc>
+          <w:tcPr>
+            <w:tcW w:w="1520" w:type="pct"/>
+            <w:vAlign w:val="center"/>
+          </w:tcPr>
+          <w:p>
+            <w:pPr>
+              <w:widowControl w:val="0"/>
+              <w:autoSpaceDE w:val="0"/>
+              <w:autoSpaceDN w:val="0"/>
+              <w:adjustRightInd w:val="0"/>
+              <w:spacing w:after="200" w:line="276" w:lineRule="auto"/>
+              <w:jc w:val="center"/>
+              <w:rPr>
+                <w:rFonts w:ascii="Calibri" w:hAnsi="Calibri" w:cs="Calibri"/>
+                <w:szCs w:val="22"/>
+                <w:lang w:val="en"/>
+              </w:rPr>
+            </w:pPr>
+            <w:r>
+              <w:rPr>
+                <w:rFonts w:ascii="Calibri" w:hAnsi="Calibri" w:cs="Calibri"/>
+                <w:szCs w:val="22"/>
+                <w:lang w:val="en"/>
+              </w:rPr>
+              <w:t>Blazor Web View</w:t>
+            </w:r>
+          </w:p>
+        </w:tc>
+        <w:tc>
+          <w:tcPr>
+            <w:tcW w:w="780" w:type="pct"/>
+            <w:vAlign w:val="center"/>
+          </w:tcPr>
+          <w:p>
+            <w:pPr>
+              <w:widowControl w:val="0"/>
+              <w:autoSpaceDE w:val="0"/>
+              <w:autoSpaceDN w:val="0"/>
+              <w:adjustRightInd w:val="0"/>
+              <w:spacing w:after="200" w:line="276" w:lineRule="auto"/>
+              <w:jc w:val="center"/>
+              <w:rPr>
+                <w:rFonts w:ascii="Calibri" w:hAnsi="Calibri" w:cs="Calibri"/>
+                <w:szCs w:val="22"/>
+                <w:lang w:val="en"/>
+              </w:rPr>
+            </w:pPr>
+            <w:proofErr w:type="spellStart"/>
+            <w:r>
+              <w:rPr>
+                <w:rFonts w:ascii="Calibri" w:hAnsi="Calibri" w:cs="Calibri"/>
+                <w:szCs w:val="22"/>
+                <w:lang w:val="en"/>
+              </w:rPr>
+              <w:t>b</w:t>
+            </w:r>
+            <w:r>
+              <w:rPr>
+                <w:rFonts w:ascii="Calibri" w:hAnsi="Calibri" w:cs="Calibri"/>
+                <w:szCs w:val="22"/>
+                <w:lang w:val="en"/>
+              </w:rPr>
+              <w:t>wv</w:t>
+            </w:r>
+            <w:proofErr w:type="spellEnd"/>
+          </w:p>
+        </w:tc>
+        <w:tc>
+          <w:tcPr>
+            <w:tcW w:w="2700" w:type="pct"/>
+          </w:tcPr>
+          <w:p>
+            <w:pPr>
+              <w:widowControl w:val="0"/>
+              <w:autoSpaceDE w:val="0"/>
+              <w:autoSpaceDN w:val="0"/>
+              <w:adjustRightInd w:val="0"/>
+              <w:spacing w:after="200" w:line="276" w:lineRule="auto"/>
+              <w:rPr>
+                <w:rFonts w:ascii="Calibri" w:hAnsi="Calibri" w:cs="Calibri"/>
+                <w:szCs w:val="22"/>
+                <w:lang w:val="en"/>
+              </w:rPr>
+            </w:pPr>
+            <w:r>
+              <w:rPr>
+                <w:rFonts w:ascii="Calibri" w:hAnsi="Calibri" w:cs="Calibri"/>
+                <w:szCs w:val="22"/>
+                <w:lang w:val="en"/>
+              </w:rPr>
+              <w:t>&lt;</w:t>
+            </w:r>
+            <w:proofErr w:type="spellStart"/>
+            <w:r>
+              <w:rPr>
+                <w:rFonts w:ascii="Calibri" w:hAnsi="Calibri" w:cs="Calibri"/>
+                <w:szCs w:val="22"/>
+                <w:lang w:val="en"/>
+              </w:rPr>
+              <w:t>b:BlazorWebView</w:t>
+            </w:r>
+            <w:proofErr w:type="spellEnd"/>
+            <w:r>
+              <w:rPr>
+                <w:rFonts w:ascii="Calibri" w:hAnsi="Calibri" w:cs="Calibri"/>
+                <w:szCs w:val="22"/>
+                <w:lang w:val="en"/>
+              </w:rPr>
+              <w:t xml:space="preserve"> </w:t>
+            </w:r>
+            <w:proofErr w:type="spellStart"/>
+            <w:r>
+              <w:rPr>
+                <w:rFonts w:ascii="Calibri" w:hAnsi="Calibri" w:cs="Calibri"/>
+                <w:szCs w:val="22"/>
+                <w:lang w:val="en"/>
+              </w:rPr>
+              <w:t>HostPage</w:t>
+            </w:r>
+            <w:proofErr w:type="spellEnd"/>
+            <w:r>
+              <w:rPr>
+                <w:rFonts w:ascii="Calibri" w:hAnsi="Calibri" w:cs="Calibri"/>
+                <w:szCs w:val="22"/>
+                <w:lang w:val="en"/>
+              </w:rPr>
+              <w:t>="</w:t>
+            </w:r>
+            <w:proofErr w:type="spellStart"/>
+            <w:r>
+              <w:rPr>
+                <w:rFonts w:ascii="Calibri" w:hAnsi="Calibri" w:cs="Calibri"/>
+                <w:szCs w:val="22"/>
+                <w:lang w:val="en"/>
+              </w:rPr>
+              <w:t>wwwroot</w:t>
+            </w:r>
+            <w:proofErr w:type="spellEnd"/>
+            <w:r>
+              <w:rPr>
+                <w:rFonts w:ascii="Calibri" w:hAnsi="Calibri" w:cs="Calibri"/>
+                <w:szCs w:val="22"/>
+                <w:lang w:val="en"/>
+              </w:rPr>
+              <w:t>/index.html"&gt;</w:t>
+            </w:r>
+          </w:p>
+          <w:p>
+            <w:pPr>
+              <w:widowControl w:val="0"/>
+              <w:autoSpaceDE w:val="0"/>
+              <w:autoSpaceDN w:val="0"/>
+              <w:adjustRightInd w:val="0"/>
+              <w:spacing w:after="200" w:line="276" w:lineRule="auto"/>
+              <w:rPr>
+                <w:rFonts w:ascii="Calibri" w:hAnsi="Calibri" w:cs="Calibri"/>
+                <w:szCs w:val="22"/>
+                <w:lang w:val="en"/>
+              </w:rPr>
+            </w:pPr>
+            <w:r>
+              <w:rPr>
+                <w:rFonts w:ascii="Calibri" w:hAnsi="Calibri" w:cs="Calibri"/>
+                <w:szCs w:val="22"/>
+                <w:lang w:val="en"/>
+              </w:rPr>
+              <w:t xml:space="preserve">    &lt;</w:t>
+            </w:r>
+            <w:proofErr w:type="spellStart"/>
+            <w:r>
+              <w:rPr>
+                <w:rFonts w:ascii="Calibri" w:hAnsi="Calibri" w:cs="Calibri"/>
+                <w:szCs w:val="22"/>
+                <w:lang w:val="en"/>
+              </w:rPr>
+              <w:t>b:BlazorWebView.RootComponents</w:t>
+            </w:r>
+            <w:proofErr w:type="spellEnd"/>
+            <w:r>
+              <w:rPr>
+                <w:rFonts w:ascii="Calibri" w:hAnsi="Calibri" w:cs="Calibri"/>
+                <w:szCs w:val="22"/>
+                <w:lang w:val="en"/>
+              </w:rPr>
+              <w:t>&gt;</w:t>
+            </w:r>
+          </w:p>
+          <w:p>
+            <w:pPr>
+              <w:widowControl w:val="0"/>
+              <w:autoSpaceDE w:val="0"/>
+              <w:autoSpaceDN w:val="0"/>
+              <w:adjustRightInd w:val="0"/>
+              <w:spacing w:after="200" w:line="276" w:lineRule="auto"/>
+              <w:rPr>
+                <w:rFonts w:ascii="Calibri" w:hAnsi="Calibri" w:cs="Calibri"/>
+                <w:szCs w:val="22"/>
+                <w:lang w:val="en"/>
+              </w:rPr>
+            </w:pPr>
+            <w:r>
+              <w:rPr>
+                <w:rFonts w:ascii="Calibri" w:hAnsi="Calibri" w:cs="Calibri"/>
+                <w:szCs w:val="22"/>
+                <w:lang w:val="en"/>
+              </w:rPr>
+              <w:t xml:space="preserve">        &lt;</w:t>
+            </w:r>
+            <w:proofErr w:type="spellStart"/>
+            <w:r>
+              <w:rPr>
+                <w:rFonts w:ascii="Calibri" w:hAnsi="Calibri" w:cs="Calibri"/>
+                <w:szCs w:val="22"/>
+                <w:lang w:val="en"/>
+              </w:rPr>
+              <w:t>b:RootComponent</w:t>
+            </w:r>
+            <w:proofErr w:type="spellEnd"/>
+            <w:r>
+              <w:rPr>
+                <w:rFonts w:ascii="Calibri" w:hAnsi="Calibri" w:cs="Calibri"/>
+                <w:szCs w:val="22"/>
+                <w:lang w:val="en"/>
+              </w:rPr>
+              <w:t xml:space="preserve"> </w:t>
+            </w:r>
+            <w:proofErr w:type="spellStart"/>
+            <w:r>
+              <w:rPr>
+                <w:rFonts w:ascii="Calibri" w:hAnsi="Calibri" w:cs="Calibri"/>
+                <w:szCs w:val="22"/>
+                <w:lang w:val="en"/>
+              </w:rPr>
+              <w:t>ComponentType</w:t>
+            </w:r>
+            <w:proofErr w:type="spellEnd"/>
+            <w:r>
+              <w:rPr>
+                <w:rFonts w:ascii="Calibri" w:hAnsi="Calibri" w:cs="Calibri"/>
+                <w:szCs w:val="22"/>
+                <w:lang w:val="en"/>
+              </w:rPr>
+              <w:t>="{</w:t>
+            </w:r>
+            <w:proofErr w:type="spellStart"/>
+            <w:r>
+              <w:rPr>
+                <w:rFonts w:ascii="Calibri" w:hAnsi="Calibri" w:cs="Calibri"/>
+                <w:szCs w:val="22"/>
+                <w:lang w:val="en"/>
+              </w:rPr>
+              <w:t>x:Type</w:t>
+            </w:r>
+            <w:proofErr w:type="spellEnd"/>
+            <w:r>
+              <w:rPr>
+                <w:rFonts w:ascii="Calibri" w:hAnsi="Calibri" w:cs="Calibri"/>
+                <w:szCs w:val="22"/>
+                <w:lang w:val="en"/>
+              </w:rPr>
+              <w:t xml:space="preserve"> }" Selector="#app" /&gt;</w:t>
+            </w:r>
+          </w:p>
+          <w:p>
+            <w:pPr>
+              <w:widowControl w:val="0"/>
+              <w:autoSpaceDE w:val="0"/>
+              <w:autoSpaceDN w:val="0"/>
+              <w:adjustRightInd w:val="0"/>
+              <w:spacing w:after="200" w:line="276" w:lineRule="auto"/>
+              <w:rPr>
+                <w:rFonts w:ascii="Calibri" w:hAnsi="Calibri" w:cs="Calibri"/>
+                <w:szCs w:val="22"/>
+                <w:lang w:val="en"/>
+              </w:rPr>
+            </w:pPr>
+            <w:r>
+              <w:rPr>
+                <w:rFonts w:ascii="Calibri" w:hAnsi="Calibri" w:cs="Calibri"/>
+                <w:szCs w:val="22"/>
+                <w:lang w:val="en"/>
+              </w:rPr>
+              <w:t xml:space="preserve">    &lt;/</w:t>
+            </w:r>
+            <w:proofErr w:type="spellStart"/>
+            <w:r>
+              <w:rPr>
+                <w:rFonts w:ascii="Calibri" w:hAnsi="Calibri" w:cs="Calibri"/>
+                <w:szCs w:val="22"/>
+                <w:lang w:val="en"/>
+              </w:rPr>
+              <w:t>b:BlazorWebView.RootComponents</w:t>
+            </w:r>
+            <w:proofErr w:type="spellEnd"/>
+            <w:r>
+              <w:rPr>
+                <w:rFonts w:ascii="Calibri" w:hAnsi="Calibri" w:cs="Calibri"/>
+                <w:szCs w:val="22"/>
+                <w:lang w:val="en"/>
+              </w:rPr>
+              <w:t>&gt;</w:t>
+            </w:r>
+          </w:p>
+          <w:p>
+            <w:pPr>
+              <w:widowControl w:val="0"/>
+              <w:autoSpaceDE w:val="0"/>
+              <w:autoSpaceDN w:val="0"/>
+              <w:adjustRightInd w:val="0"/>
+              <w:spacing w:after="200" w:line="276" w:lineRule="auto"/>
+              <w:rPr>
+                <w:rFonts w:ascii="Calibri" w:hAnsi="Calibri" w:cs="Calibri"/>
+                <w:szCs w:val="22"/>
+                <w:lang w:val="en"/>
+              </w:rPr>
+            </w:pPr>
+            <w:r>
+              <w:rPr>
+                <w:rFonts w:ascii="Calibri" w:hAnsi="Calibri" w:cs="Calibri"/>
+                <w:szCs w:val="22"/>
+                <w:lang w:val="en"/>
+              </w:rPr>
+              <w:t>&lt;/</w:t>
+            </w:r>
+            <w:proofErr w:type="spellStart"/>
+            <w:r>
+              <w:rPr>
+                <w:rFonts w:ascii="Calibri" w:hAnsi="Calibri" w:cs="Calibri"/>
+                <w:szCs w:val="22"/>
+                <w:lang w:val="en"/>
+              </w:rPr>
+              <w:t>b:BlazorWebView</w:t>
+            </w:r>
+            <w:proofErr w:type="spellEnd"/>
+            <w:r>
+              <w:rPr>
+                <w:rFonts w:ascii="Calibri" w:hAnsi="Calibri" w:cs="Calibri"/>
+                <w:szCs w:val="22"/>
+                <w:lang w:val="en"/>
+              </w:rPr>
+              <w:t>&gt;</w:t>
             </w:r>
           </w:p>
         </w:tc>
@@ -3925,7 +4270,6 @@
               <w:t xml:space="preserve">private async void </w:t>
             </w:r>
             <w:proofErr w:type="spellStart"/>
-            <w:proofErr w:type="gramStart"/>
             <w:r>
               <w:rPr>
                 <w:rFonts w:ascii="Calibri" w:hAnsi="Calibri" w:cs="Calibri"/>
@@ -3942,16 +4286,7 @@
                 <w:szCs w:val="22"/>
                 <w:lang w:val="en"/>
               </w:rPr>
-              <w:t>(</w:t>
-            </w:r>
-            <w:proofErr w:type="gramEnd"/>
-            <w:r>
-              <w:rPr>
-                <w:rFonts w:ascii="Calibri" w:hAnsi="Calibri" w:cs="Calibri"/>
-                <w:szCs w:val="22"/>
-                <w:lang w:val="en"/>
-              </w:rPr>
-              <w:t xml:space="preserve">object sender, </w:t>
+              <w:t xml:space="preserve">(object sender, </w:t>
             </w:r>
             <w:proofErr w:type="spellStart"/>
             <w:r>
@@ -4251,7 +4586,6 @@
               <w:t>(</w:t>
             </w:r>
             <w:proofErr w:type="spellStart"/>
-            <w:proofErr w:type="gramStart"/>
             <w:r>
               <w:rPr>
                 <w:rFonts w:ascii="Calibri" w:hAnsi="Calibri" w:cs="Calibri"/>
@@ -4270,7 +4604,6 @@
               <w:t>(</w:t>
             </w:r>
             <w:proofErr w:type="spellStart"/>
-            <w:proofErr w:type="gramEnd"/>
             <w:r>
               <w:rPr>
                 <w:rFonts w:ascii="Calibri" w:hAnsi="Calibri" w:cs="Calibri"/>
@@ -4426,7 +4759,6 @@
               <w:t xml:space="preserve"> </w:t>
             </w:r>
             <w:proofErr w:type="spellStart"/>
-            <w:proofErr w:type="gramStart"/>
             <w:r>
               <w:rPr>
                 <w:rFonts w:ascii="Calibri" w:hAnsi="Calibri" w:cs="Calibri"/>
@@ -4454,7 +4786,6 @@
               <w:t>(</w:t>
             </w:r>
             <w:proofErr w:type="spellStart"/>
-            <w:proofErr w:type="gramEnd"/>
             <w:r>
               <w:rPr>
                 <w:rFonts w:ascii="Calibri" w:hAnsi="Calibri" w:cs="Calibri"/>
@@ -4558,7 +4889,6 @@
               <w:t xml:space="preserve">public static void </w:t>
             </w:r>
             <w:proofErr w:type="spellStart"/>
-            <w:proofErr w:type="gramStart"/>
             <w:r>
               <w:rPr>
                 <w:rFonts w:ascii="Calibri" w:hAnsi="Calibri" w:cs="Calibri"/>
@@ -4586,7 +4916,6 @@
               <w:t>(</w:t>
             </w:r>
             <w:proofErr w:type="spellStart"/>
-            <w:proofErr w:type="gramEnd"/>
             <w:r>
               <w:rPr>
                 <w:rFonts w:ascii="Calibri" w:hAnsi="Calibri" w:cs="Calibri"/>
@@ -4899,7 +5228,6 @@
               <w:t>(</w:t>
             </w:r>
             <w:proofErr w:type="spellStart"/>
-            <w:proofErr w:type="gramStart"/>
             <w:r>
               <w:rPr>
                 <w:rFonts w:ascii="Calibri" w:hAnsi="Calibri" w:cs="Calibri"/>
@@ -4917,7 +5245,6 @@
               </w:rPr>
               <w:t>(</w:t>
             </w:r>
-            <w:proofErr w:type="gramEnd"/>
             <w:r>
               <w:rPr>
                 <w:rFonts w:ascii="Calibri" w:hAnsi="Calibri" w:cs="Calibri"/>
@@ -5132,7 +5459,6 @@
               <w:t>)</w:t>
             </w:r>
             <w:proofErr w:type="spellStart"/>
-            <w:proofErr w:type="gramStart"/>
             <w:r>
               <w:rPr>
                 <w:rFonts w:ascii="Calibri" w:hAnsi="Calibri" w:cs="Calibri"/>
@@ -5151,7 +5477,6 @@
               <w:t>(</w:t>
             </w:r>
             <w:proofErr w:type="spellStart"/>
-            <w:proofErr w:type="gramEnd"/>
             <w:r>
               <w:rPr>
                 <w:rFonts w:ascii="Calibri" w:hAnsi="Calibri" w:cs="Calibri"/>
@@ -5193,7 +5518,6 @@
               <w:t xml:space="preserve">set =&gt; </w:t>
             </w:r>
             <w:proofErr w:type="spellStart"/>
-            <w:proofErr w:type="gramStart"/>
             <w:r>
               <w:rPr>
                 <w:rFonts w:ascii="Calibri" w:hAnsi="Calibri" w:cs="Calibri"/>
@@ -5212,7 +5536,6 @@
               <w:t>(</w:t>
             </w:r>
             <w:proofErr w:type="spellStart"/>
-            <w:proofErr w:type="gramEnd"/>
             <w:r>
               <w:rPr>
                 <w:rFonts w:ascii="Calibri" w:hAnsi="Calibri" w:cs="Calibri"/>
@@ -5505,23 +5828,13 @@
               </w:rPr>
               <w:t>string</w:t>
             </w:r>
-            <w:proofErr w:type="gramStart"/>
-            <w:r>
-              <w:rPr>
-                <w:rFonts w:ascii="Calibri" w:hAnsi="Calibri" w:cs="Calibri"/>
-                <w:szCs w:val="22"/>
-                <w:lang w:val="en"/>
-              </w:rPr>
-              <w:t>&gt;(</w:t>
-            </w:r>
-            <w:proofErr w:type="gramEnd"/>
-            <w:r>
-              <w:rPr>
-                <w:rFonts w:ascii="Calibri" w:hAnsi="Calibri" w:cs="Calibri"/>
-                <w:szCs w:val="22"/>
-                <w:lang w:val="en"/>
-              </w:rPr>
-              <w:t>);</w:t>
+            <w:r>
+              <w:rPr>
+                <w:rFonts w:ascii="Calibri" w:hAnsi="Calibri" w:cs="Calibri"/>
+                <w:szCs w:val="22"/>
+                <w:lang w:val="en"/>
+              </w:rPr>
+              <w:t>&gt;();</w:t>
             </w:r>
           </w:p>
           <w:p>
@@ -5732,25 +6045,7 @@
                 <w:szCs w:val="22"/>
                 <w:lang w:val="en"/>
               </w:rPr>
-              <w:t>#</w:t>
-            </w:r>
-            <w:proofErr w:type="gramStart"/>
-            <w:r>
-              <w:rPr>
-                <w:rFonts w:ascii="Calibri" w:hAnsi="Calibri" w:cs="Calibri"/>
-                <w:szCs w:val="22"/>
-                <w:lang w:val="en"/>
-              </w:rPr>
-              <w:t>if</w:t>
-            </w:r>
-            <w:proofErr w:type="gramEnd"/>
-            <w:r>
-              <w:rPr>
-                <w:rFonts w:ascii="Calibri" w:hAnsi="Calibri" w:cs="Calibri"/>
-                <w:szCs w:val="22"/>
-                <w:lang w:val="en"/>
-              </w:rPr>
-              <w:t xml:space="preserve"> ANDROID</w:t>
+              <w:t>#if ANDROID</w:t>
             </w:r>
           </w:p>
           <w:p>
@@ -5772,25 +6067,7 @@
                 <w:szCs w:val="22"/>
                 <w:lang w:val="en"/>
               </w:rPr>
-              <w:t>#</w:t>
-            </w:r>
-            <w:proofErr w:type="gramStart"/>
-            <w:r>
-              <w:rPr>
-                <w:rFonts w:ascii="Calibri" w:hAnsi="Calibri" w:cs="Calibri"/>
-                <w:szCs w:val="22"/>
-                <w:lang w:val="en"/>
-              </w:rPr>
-              <w:t>elif</w:t>
-            </w:r>
-            <w:proofErr w:type="gramEnd"/>
-            <w:r>
-              <w:rPr>
-                <w:rFonts w:ascii="Calibri" w:hAnsi="Calibri" w:cs="Calibri"/>
-                <w:szCs w:val="22"/>
-                <w:lang w:val="en"/>
-              </w:rPr>
-              <w:t xml:space="preserve"> IOS</w:t>
+              <w:t>#elif IOS</w:t>
             </w:r>
           </w:p>
           <w:p>
@@ -5812,25 +6089,7 @@
                 <w:szCs w:val="22"/>
                 <w:lang w:val="en"/>
               </w:rPr>
-              <w:t>#</w:t>
-            </w:r>
-            <w:proofErr w:type="gramStart"/>
-            <w:r>
-              <w:rPr>
-                <w:rFonts w:ascii="Calibri" w:hAnsi="Calibri" w:cs="Calibri"/>
-                <w:szCs w:val="22"/>
-                <w:lang w:val="en"/>
-              </w:rPr>
-              <w:t>elif</w:t>
-            </w:r>
-            <w:proofErr w:type="gramEnd"/>
-            <w:r>
-              <w:rPr>
-                <w:rFonts w:ascii="Calibri" w:hAnsi="Calibri" w:cs="Calibri"/>
-                <w:szCs w:val="22"/>
-                <w:lang w:val="en"/>
-              </w:rPr>
-              <w:t xml:space="preserve"> MACCATALYST</w:t>
+              <w:t>#elif MACCATALYST</w:t>
             </w:r>
           </w:p>
           <w:p>
@@ -5852,25 +6111,7 @@
                 <w:szCs w:val="22"/>
                 <w:lang w:val="en"/>
               </w:rPr>
-              <w:t>#</w:t>
-            </w:r>
-            <w:proofErr w:type="gramStart"/>
-            <w:r>
-              <w:rPr>
-                <w:rFonts w:ascii="Calibri" w:hAnsi="Calibri" w:cs="Calibri"/>
-                <w:szCs w:val="22"/>
-                <w:lang w:val="en"/>
-              </w:rPr>
-              <w:t>elif</w:t>
-            </w:r>
-            <w:proofErr w:type="gramEnd"/>
-            <w:r>
-              <w:rPr>
-                <w:rFonts w:ascii="Calibri" w:hAnsi="Calibri" w:cs="Calibri"/>
-                <w:szCs w:val="22"/>
-                <w:lang w:val="en"/>
-              </w:rPr>
-              <w:t xml:space="preserve"> WINDOWS</w:t>
+              <w:t>#elif WINDOWS</w:t>
             </w:r>
           </w:p>
           <w:p>
@@ -5892,18 +6133,8 @@
                 <w:szCs w:val="22"/>
                 <w:lang w:val="en"/>
               </w:rPr>
-              <w:t>#</w:t>
-            </w:r>
-            <w:proofErr w:type="gramStart"/>
-            <w:r>
-              <w:rPr>
-                <w:rFonts w:ascii="Calibri" w:hAnsi="Calibri" w:cs="Calibri"/>
-                <w:szCs w:val="22"/>
-                <w:lang w:val="en"/>
-              </w:rPr>
-              <w:t>endif</w:t>
-            </w:r>
-            <w:proofErr w:type="gramEnd"/>
+              <w:t>#endif</w:t>
+            </w:r>
           </w:p>
         </w:tc>
       </w:tr>
@@ -6001,7 +6232,6 @@
               <w:t xml:space="preserve">private void </w:t>
             </w:r>
             <w:proofErr w:type="spellStart"/>
-            <w:proofErr w:type="gramStart"/>
             <w:r>
               <w:rPr>
                 <w:rFonts w:ascii="Calibri" w:hAnsi="Calibri" w:cs="Calibri"/>
@@ -6018,16 +6248,7 @@
                 <w:szCs w:val="22"/>
                 <w:lang w:val="en"/>
               </w:rPr>
-              <w:t>(</w:t>
-            </w:r>
-            <w:proofErr w:type="gramEnd"/>
-            <w:r>
-              <w:rPr>
-                <w:rFonts w:ascii="Calibri" w:hAnsi="Calibri" w:cs="Calibri"/>
-                <w:szCs w:val="22"/>
-                <w:lang w:val="en"/>
-              </w:rPr>
-              <w:t xml:space="preserve">object sender, </w:t>
+              <w:t xml:space="preserve">(object sender, </w:t>
             </w:r>
             <w:proofErr w:type="spellStart"/>
             <w:r>
@@ -6202,7 +6423,6 @@
               <w:t xml:space="preserve"> </w:t>
             </w:r>
             <w:proofErr w:type="spellStart"/>
-            <w:proofErr w:type="gramStart"/>
             <w:r>
               <w:rPr>
                 <w:rFonts w:ascii="Calibri" w:hAnsi="Calibri" w:cs="Calibri"/>
@@ -6219,16 +6439,7 @@
                 <w:szCs w:val="22"/>
                 <w:lang w:val="en"/>
               </w:rPr>
-              <w:t>(</w:t>
-            </w:r>
-            <w:proofErr w:type="gramEnd"/>
-            <w:r>
-              <w:rPr>
-                <w:rFonts w:ascii="Calibri" w:hAnsi="Calibri" w:cs="Calibri"/>
-                <w:szCs w:val="22"/>
-                <w:lang w:val="en"/>
-              </w:rPr>
-              <w:t>)</w:t>
+              <w:t>()</w:t>
             </w:r>
           </w:p>
           <w:p>
@@ -6378,7 +6589,6 @@
               <w:t xml:space="preserve">async Task </w:t>
             </w:r>
             <w:proofErr w:type="spellStart"/>
-            <w:proofErr w:type="gramStart"/>
             <w:r>
               <w:rPr>
                 <w:rFonts w:ascii="Calibri" w:hAnsi="Calibri" w:cs="Calibri"/>
@@ -6394,16 +6604,7 @@
                 <w:szCs w:val="22"/>
                 <w:lang w:val="en"/>
               </w:rPr>
-              <w:t>(</w:t>
-            </w:r>
-            <w:proofErr w:type="gramEnd"/>
-            <w:r>
-              <w:rPr>
-                <w:rFonts w:ascii="Calibri" w:hAnsi="Calibri" w:cs="Calibri"/>
-                <w:szCs w:val="22"/>
-                <w:lang w:val="en"/>
-              </w:rPr>
-              <w:t>)</w:t>
+              <w:t>()</w:t>
             </w:r>
           </w:p>
           <w:p>
@@ -7134,7 +7335,6 @@
               <w:t xml:space="preserve">set =&gt; </w:t>
             </w:r>
             <w:proofErr w:type="spellStart"/>
-            <w:proofErr w:type="gramStart"/>
             <w:r>
               <w:rPr>
                 <w:rFonts w:ascii="Calibri" w:hAnsi="Calibri" w:cs="Calibri"/>
@@ -7150,16 +7350,7 @@
                 <w:szCs w:val="22"/>
                 <w:lang w:val="en"/>
               </w:rPr>
-              <w:t>(</w:t>
-            </w:r>
-            <w:proofErr w:type="gramEnd"/>
-            <w:r>
-              <w:rPr>
-                <w:rFonts w:ascii="Calibri" w:hAnsi="Calibri" w:cs="Calibri"/>
-                <w:szCs w:val="22"/>
-                <w:lang w:val="en"/>
-              </w:rPr>
-              <w:t xml:space="preserve">ref </w:t>
+              <w:t xml:space="preserve">(ref </w:t>
             </w:r>
             <w:r>
               <w:rPr>
@@ -7339,23 +7530,13 @@
               <w:t>TBindable</w:t>
             </w:r>
             <w:proofErr w:type="spellEnd"/>
-            <w:proofErr w:type="gramStart"/>
-            <w:r>
-              <w:rPr>
-                <w:rFonts w:ascii="Calibri" w:hAnsi="Calibri" w:cs="Calibri"/>
-                <w:szCs w:val="22"/>
-                <w:lang w:val="en"/>
-              </w:rPr>
-              <w:t>&gt;(</w:t>
-            </w:r>
-            <w:proofErr w:type="gramEnd"/>
-            <w:r>
-              <w:rPr>
-                <w:rFonts w:ascii="Calibri" w:hAnsi="Calibri" w:cs="Calibri"/>
-                <w:szCs w:val="22"/>
-                <w:lang w:val="en"/>
-              </w:rPr>
-              <w:t xml:space="preserve">this </w:t>
+            <w:r>
+              <w:rPr>
+                <w:rFonts w:ascii="Calibri" w:hAnsi="Calibri" w:cs="Calibri"/>
+                <w:szCs w:val="22"/>
+                <w:lang w:val="en"/>
+              </w:rPr>
+              <w:t xml:space="preserve">&gt;(this </w:t>
             </w:r>
             <w:proofErr w:type="spellStart"/>
             <w:r>
@@ -7611,7 +7792,7 @@
           <w:u w:val="single"/>
           <w:lang w:val="en"/>
         </w:rPr>
-        <w:t>Preview 12</w:t>
+        <w:t>Preview 1</w:t>
       </w:r>
       <w:r>
         <w:rPr>
@@ -7620,6 +7801,15 @@
           <w:u w:val="single"/>
           <w:lang w:val="en"/>
         </w:rPr>
+        <w:t>3</w:t>
+      </w:r>
+      <w:r>
+        <w:rPr>
+          <w:rFonts w:ascii="Calibri" w:hAnsi="Calibri" w:cs="Calibri"/>
+          <w:szCs w:val="22"/>
+          <w:u w:val="single"/>
+          <w:lang w:val="en"/>
+        </w:rPr>
         <w:t xml:space="preserve"> (</w:t>
       </w:r>
       <w:r>
@@ -7629,7 +7819,7 @@
           <w:u w:val="single"/>
           <w:lang w:val="en"/>
         </w:rPr>
-        <w:t xml:space="preserve">VS2022 17.1 Preview </w:t>
+        <w:t>VS2022 17.</w:t>
       </w:r>
       <w:r>
         <w:rPr>
@@ -7638,7 +7828,25 @@
           <w:u w:val="single"/>
           <w:lang w:val="en"/>
         </w:rPr>
-        <w:t>3</w:t>
+        <w:t>2</w:t>
+      </w:r>
+      <w:r>
+        <w:rPr>
+          <w:rFonts w:ascii="Calibri" w:hAnsi="Calibri" w:cs="Calibri"/>
+          <w:szCs w:val="22"/>
+          <w:u w:val="single"/>
+          <w:lang w:val="en"/>
+        </w:rPr>
+        <w:t xml:space="preserve"> Preview </w:t>
+      </w:r>
+      <w:r>
+        <w:rPr>
+          <w:rFonts w:ascii="Calibri" w:hAnsi="Calibri" w:cs="Calibri"/>
+          <w:szCs w:val="22"/>
+          <w:u w:val="single"/>
+          <w:lang w:val="en"/>
+        </w:rPr>
+        <w:t>1</w:t>
       </w:r>
       <w:r>
         <w:rPr>
@@ -8327,6 +8535,29 @@
       <w:contextualSpacing/>
     </w:pPr>
   </w:style>
+  <w:style w:type="character" w:styleId="Hyperlink">
+    <w:name w:val="Hyperlink"/>
+    <w:basedOn w:val="DefaultParagraphFont"/>
+    <w:uiPriority w:val="99"/>
+    <w:unhideWhenUsed/>
+    <w:rsid w:val="00F357B7"/>
+    <w:rPr>
+      <w:color w:val="0563C1" w:themeColor="hyperlink"/>
+      <w:u w:val="single"/>
+    </w:rPr>
+  </w:style>
+  <w:style w:type="character" w:styleId="UnresolvedMention">
+    <w:name w:val="Unresolved Mention"/>
+    <w:basedOn w:val="DefaultParagraphFont"/>
+    <w:uiPriority w:val="99"/>
+    <w:semiHidden/>
+    <w:unhideWhenUsed/>
+    <w:rsid w:val="00F357B7"/>
+    <w:rPr>
+      <w:color w:val="605E5C"/>
+      <w:shd w:val="clear" w:color="auto" w:fill="E1DFDD"/>
+    </w:rPr>
+  </w:style>
 </w:styles>
 </file>
 

</xml_diff>

<commit_message>
Added Blazor namespace code snippet
</commit_message>
<xml_diff>
--- a/src/Extensions/MauiTemplates/MauiTemplates/readme.docx
+++ b/src/Extensions/MauiTemplates/MauiTemplates/readme.docx
@@ -127,47 +127,55 @@
           <w:szCs w:val="22"/>
           <w:lang w:val="en"/>
         </w:rPr>
-        <w:t>This has project template for MAUI</w:t>
-      </w:r>
-      <w:r>
-        <w:rPr>
-          <w:rFonts w:ascii="Calibri" w:hAnsi="Calibri" w:cs="Calibri"/>
-          <w:szCs w:val="22"/>
-          <w:lang w:val="en"/>
-        </w:rPr>
-        <w:t>,</w:t>
-      </w:r>
-      <w:r>
-        <w:rPr>
-          <w:rFonts w:ascii="Calibri" w:hAnsi="Calibri" w:cs="Calibri"/>
-          <w:szCs w:val="22"/>
-          <w:lang w:val="en"/>
-        </w:rPr>
-        <w:t xml:space="preserve"> MAUI Blazor</w:t>
-      </w:r>
-      <w:r>
-        <w:rPr>
-          <w:rFonts w:ascii="Calibri" w:hAnsi="Calibri" w:cs="Calibri"/>
-          <w:szCs w:val="22"/>
-          <w:lang w:val="en"/>
-        </w:rPr>
-        <w:t xml:space="preserve"> and MAUI </w:t>
-      </w:r>
-      <w:r>
-        <w:rPr>
-          <w:rFonts w:ascii="Calibri" w:hAnsi="Calibri" w:cs="Calibri"/>
-          <w:szCs w:val="22"/>
-          <w:lang w:val="en"/>
-        </w:rPr>
-        <w:t xml:space="preserve">Class Library </w:t>
-      </w:r>
-      <w:r>
-        <w:rPr>
-          <w:rFonts w:ascii="Calibri" w:hAnsi="Calibri" w:cs="Calibri"/>
-          <w:szCs w:val="22"/>
-          <w:lang w:val="en"/>
-        </w:rPr>
-        <w:t>project and it has been named as:</w:t>
+        <w:t xml:space="preserve">This has </w:t>
+      </w:r>
+      <w:r>
+        <w:rPr>
+          <w:rFonts w:ascii="Calibri" w:hAnsi="Calibri" w:cs="Calibri"/>
+          <w:szCs w:val="22"/>
+          <w:lang w:val="en"/>
+        </w:rPr>
+        <w:t>Project</w:t>
+      </w:r>
+      <w:r>
+        <w:rPr>
+          <w:rFonts w:ascii="Calibri" w:hAnsi="Calibri" w:cs="Calibri"/>
+          <w:szCs w:val="22"/>
+          <w:lang w:val="en"/>
+        </w:rPr>
+        <w:t xml:space="preserve"> </w:t>
+      </w:r>
+      <w:r>
+        <w:rPr>
+          <w:rFonts w:ascii="Calibri" w:hAnsi="Calibri" w:cs="Calibri"/>
+          <w:szCs w:val="22"/>
+          <w:lang w:val="en"/>
+        </w:rPr>
+        <w:t>Template</w:t>
+      </w:r>
+      <w:r>
+        <w:rPr>
+          <w:rFonts w:ascii="Calibri" w:hAnsi="Calibri" w:cs="Calibri"/>
+          <w:szCs w:val="22"/>
+          <w:lang w:val="en"/>
+        </w:rPr>
+        <w:t xml:space="preserve"> for </w:t>
+      </w:r>
+      <w:r>
+        <w:rPr>
+          <w:rFonts w:ascii="Calibri" w:hAnsi="Calibri" w:cs="Calibri"/>
+          <w:szCs w:val="22"/>
+          <w:lang w:val="en"/>
+        </w:rPr>
+        <w:t>the following</w:t>
+      </w:r>
+      <w:r>
+        <w:rPr>
+          <w:rFonts w:ascii="Calibri" w:hAnsi="Calibri" w:cs="Calibri"/>
+          <w:szCs w:val="22"/>
+          <w:lang w:val="en"/>
+        </w:rPr>
+        <w:t>:</w:t>
       </w:r>
     </w:p>
     <w:p>
@@ -181,7 +189,7 @@
         <w:autoSpaceDN w:val="0"/>
         <w:adjustRightInd w:val="0"/>
         <w:spacing w:after="200" w:line="276" w:lineRule="auto"/>
-        <w:ind w:left="1080" w:hanging="360"/>
+        <w:ind w:left="720" w:hanging="360"/>
         <w:rPr>
           <w:rFonts w:ascii="Calibri" w:hAnsi="Calibri" w:cs="Calibri"/>
           <w:szCs w:val="22"/>
@@ -470,6 +478,8 @@
       <w:r>
         <w:rPr>
           <w:rFonts w:ascii="Calibri" w:hAnsi="Calibri" w:cs="Calibri"/>
+          <w:b/>
+          <w:bCs/>
           <w:szCs w:val="22"/>
           <w:lang w:val="en"/>
         </w:rPr>
@@ -578,6 +588,8 @@
       <w:r>
         <w:rPr>
           <w:rFonts w:ascii="Calibri" w:hAnsi="Calibri" w:cs="Calibri"/>
+          <w:b/>
+          <w:bCs/>
           <w:szCs w:val="22"/>
           <w:lang w:val="en"/>
         </w:rPr>
@@ -686,10 +698,28 @@
       <w:r>
         <w:rPr>
           <w:rFonts w:ascii="Calibri" w:hAnsi="Calibri" w:cs="Calibri"/>
-          <w:szCs w:val="22"/>
-          <w:lang w:val="en"/>
-        </w:rPr>
-        <w:t>A page for defining</w:t>
+          <w:b/>
+          <w:bCs/>
+          <w:szCs w:val="22"/>
+          <w:lang w:val="en"/>
+        </w:rPr>
+        <w:t>Shell</w:t>
+      </w:r>
+      <w:r>
+        <w:rPr>
+          <w:rFonts w:ascii="Calibri" w:hAnsi="Calibri" w:cs="Calibri"/>
+          <w:szCs w:val="22"/>
+          <w:lang w:val="en"/>
+        </w:rPr>
+        <w:t>, a</w:t>
+      </w:r>
+      <w:r>
+        <w:rPr>
+          <w:rFonts w:ascii="Calibri" w:hAnsi="Calibri" w:cs="Calibri"/>
+          <w:szCs w:val="22"/>
+          <w:lang w:val="en"/>
+        </w:rPr>
+        <w:t xml:space="preserve"> page for defining</w:t>
       </w:r>
       <w:r>
         <w:rPr>
@@ -705,22 +735,9 @@
           <w:szCs w:val="22"/>
           <w:lang w:val="en"/>
         </w:rPr>
-        <w:t xml:space="preserve"> visual hierarchy with </w:t>
-      </w:r>
-      <w:r>
-        <w:rPr>
-          <w:rFonts w:ascii="Calibri" w:hAnsi="Calibri" w:cs="Calibri"/>
-          <w:szCs w:val="22"/>
-          <w:lang w:val="en"/>
-        </w:rPr>
-        <w:t>Shell and</w:t>
-      </w:r>
-      <w:r>
-        <w:rPr>
-          <w:rFonts w:ascii="Calibri" w:hAnsi="Calibri" w:cs="Calibri"/>
-          <w:szCs w:val="22"/>
-          <w:lang w:val="en"/>
-        </w:rPr>
+        <w:t xml:space="preserve"> visual hierarchy</w:t>
+      </w:r>
+      <w:r>
         <w:t xml:space="preserve"> </w:t>
       </w:r>
       <w:r>
@@ -729,47 +746,7 @@
           <w:szCs w:val="22"/>
           <w:lang w:val="en"/>
         </w:rPr>
-        <w:t xml:space="preserve">a page </w:t>
-      </w:r>
-      <w:r>
-        <w:rPr>
-          <w:rFonts w:ascii="Calibri" w:hAnsi="Calibri" w:cs="Calibri"/>
-          <w:szCs w:val="22"/>
-          <w:lang w:val="en"/>
-        </w:rPr>
-        <w:t>for managing resources with</w:t>
-      </w:r>
-      <w:r>
-        <w:rPr>
-          <w:rFonts w:ascii="Calibri" w:hAnsi="Calibri" w:cs="Calibri"/>
-          <w:szCs w:val="22"/>
-          <w:lang w:val="en"/>
-        </w:rPr>
-        <w:t xml:space="preserve"> Resource Dictionary</w:t>
-      </w:r>
-      <w:r>
-        <w:rPr>
-          <w:rFonts w:ascii="Calibri" w:hAnsi="Calibri" w:cs="Calibri"/>
-          <w:szCs w:val="22"/>
-          <w:lang w:val="en"/>
-        </w:rPr>
-        <w:t>, both</w:t>
-      </w:r>
-      <w:r>
-        <w:rPr>
-          <w:rFonts w:ascii="Calibri" w:hAnsi="Calibri" w:cs="Calibri"/>
-          <w:szCs w:val="22"/>
-          <w:lang w:val="en"/>
-        </w:rPr>
-        <w:t xml:space="preserve"> in XAML</w:t>
-      </w:r>
-      <w:r>
-        <w:rPr>
-          <w:rFonts w:ascii="Calibri" w:hAnsi="Calibri" w:cs="Calibri"/>
-          <w:szCs w:val="22"/>
-          <w:lang w:val="en"/>
-        </w:rPr>
-        <w:t>.</w:t>
+        <w:t>along with navigation.</w:t>
       </w:r>
     </w:p>
     <w:p>
@@ -788,10 +765,20 @@
       <w:r>
         <w:rPr>
           <w:rFonts w:ascii="Calibri" w:hAnsi="Calibri" w:cs="Calibri"/>
-          <w:szCs w:val="22"/>
-          <w:lang w:val="en"/>
-        </w:rPr>
-        <w:t>A XAML only Resource</w:t>
+          <w:b/>
+          <w:bCs/>
+          <w:szCs w:val="22"/>
+          <w:lang w:val="en"/>
+        </w:rPr>
+        <w:t>ResourceDictionary</w:t>
+      </w:r>
+      <w:r>
+        <w:rPr>
+          <w:rFonts w:ascii="Calibri" w:hAnsi="Calibri" w:cs="Calibri"/>
+          <w:szCs w:val="22"/>
+          <w:lang w:val="en"/>
+        </w:rPr>
+        <w:t>,</w:t>
       </w:r>
       <w:r>
         <w:rPr>
@@ -807,7 +794,47 @@
           <w:szCs w:val="22"/>
           <w:lang w:val="en"/>
         </w:rPr>
-        <w:t>Dictionary template has been added as the C# code-behind is used rarely.</w:t>
+        <w:t xml:space="preserve">a page </w:t>
+      </w:r>
+      <w:r>
+        <w:rPr>
+          <w:rFonts w:ascii="Calibri" w:hAnsi="Calibri" w:cs="Calibri"/>
+          <w:szCs w:val="22"/>
+          <w:lang w:val="en"/>
+        </w:rPr>
+        <w:t>for managing resources</w:t>
+      </w:r>
+      <w:r>
+        <w:rPr>
+          <w:rFonts w:ascii="Calibri" w:hAnsi="Calibri" w:cs="Calibri"/>
+          <w:szCs w:val="22"/>
+          <w:lang w:val="en"/>
+        </w:rPr>
+        <w:t>,</w:t>
+      </w:r>
+      <w:r>
+        <w:rPr>
+          <w:rFonts w:ascii="Calibri" w:hAnsi="Calibri" w:cs="Calibri"/>
+          <w:szCs w:val="22"/>
+          <w:lang w:val="en"/>
+        </w:rPr>
+        <w:t xml:space="preserve"> in both XAML and XAML only</w:t>
+      </w:r>
+      <w:r>
+        <w:rPr>
+          <w:rFonts w:ascii="Calibri" w:hAnsi="Calibri" w:cs="Calibri"/>
+          <w:szCs w:val="22"/>
+          <w:lang w:val="en"/>
+        </w:rPr>
+        <w:t xml:space="preserve"> (as its the C# code-behind is used rarely)</w:t>
+      </w:r>
+      <w:r>
+        <w:rPr>
+          <w:rFonts w:ascii="Calibri" w:hAnsi="Calibri" w:cs="Calibri"/>
+          <w:szCs w:val="22"/>
+          <w:lang w:val="en"/>
+        </w:rPr>
+        <w:t>.</w:t>
       </w:r>
     </w:p>
     <w:p>
@@ -819,6 +846,8 @@
         <w:spacing w:after="200" w:line="276" w:lineRule="auto"/>
         <w:rPr>
           <w:rFonts w:ascii="Calibri" w:hAnsi="Calibri" w:cs="Calibri"/>
+          <w:b/>
+          <w:bCs/>
           <w:szCs w:val="22"/>
           <w:u w:val="single"/>
           <w:lang w:val="en"/>
@@ -827,6 +856,8 @@
       <w:r>
         <w:rPr>
           <w:rFonts w:ascii="Calibri" w:hAnsi="Calibri" w:cs="Calibri"/>
+          <w:b/>
+          <w:bCs/>
           <w:szCs w:val="22"/>
           <w:u w:val="single"/>
           <w:lang w:val="en"/>
@@ -901,7 +932,6 @@
         </w:rPr>
         <w:t xml:space="preserve">also works as a </w:t>
       </w:r>
-      <w:proofErr w:type="spellStart"/>
       <w:r>
         <w:rPr>
           <w:rFonts w:ascii="Calibri" w:hAnsi="Calibri" w:cs="Calibri"/>
@@ -912,7 +942,6 @@
         </w:rPr>
         <w:t>SurroundWith</w:t>
       </w:r>
-      <w:proofErr w:type="spellEnd"/>
       <w:r>
         <w:rPr>
           <w:rFonts w:ascii="Calibri" w:hAnsi="Calibri" w:cs="Calibri"/>
@@ -929,7 +958,6 @@
         </w:rPr>
         <w:t xml:space="preserve"> (from </w:t>
       </w:r>
-      <w:proofErr w:type="spellStart"/>
       <w:r>
         <w:rPr>
           <w:rFonts w:ascii="Calibri" w:hAnsi="Calibri" w:cs="Calibri"/>
@@ -940,7 +968,6 @@
         </w:rPr>
         <w:t>Xaml</w:t>
       </w:r>
-      <w:proofErr w:type="spellEnd"/>
       <w:r>
         <w:rPr>
           <w:rFonts w:ascii="Calibri" w:hAnsi="Calibri" w:cs="Calibri"/>
@@ -1118,7 +1145,6 @@
           <w:lang w:val="en"/>
         </w:rPr>
       </w:pPr>
-      <w:proofErr w:type="spellStart"/>
       <w:r>
         <w:rPr>
           <w:rFonts w:ascii="Calibri" w:hAnsi="Calibri" w:cs="Calibri"/>
@@ -1126,9 +1152,8 @@
           <w:highlight w:val="cyan"/>
           <w:lang w:val="en"/>
         </w:rPr>
-        <w:t>Torquoise</w:t>
-      </w:r>
-      <w:proofErr w:type="spellEnd"/>
+        <w:t>Turquoise</w:t>
+      </w:r>
       <w:r>
         <w:rPr>
           <w:rFonts w:ascii="Calibri" w:hAnsi="Calibri" w:cs="Calibri"/>
@@ -1145,9 +1170,9 @@
         <w:tblLook w:val="04A0" w:firstRow="1" w:lastRow="0" w:firstColumn="1" w:lastColumn="0" w:noHBand="0" w:noVBand="1"/>
       </w:tblPr>
       <w:tblGrid>
-        <w:gridCol w:w="2842"/>
-        <w:gridCol w:w="1459"/>
-        <w:gridCol w:w="5049"/>
+        <w:gridCol w:w="2402"/>
+        <w:gridCol w:w="1020"/>
+        <w:gridCol w:w="5928"/>
       </w:tblGrid>
       <w:tr>
         <w:trPr>
@@ -1355,43 +1380,7 @@
                 <w:szCs w:val="22"/>
                 <w:lang w:val="en"/>
               </w:rPr>
-              <w:t xml:space="preserve">&lt;Grid </w:t>
-            </w:r>
-            <w:proofErr w:type="spellStart"/>
-            <w:r>
-              <w:rPr>
-                <w:rFonts w:ascii="Calibri" w:hAnsi="Calibri" w:cs="Calibri"/>
-                <w:szCs w:val="22"/>
-                <w:lang w:val="en"/>
-              </w:rPr>
-              <w:t>ColumnDefinitions</w:t>
-            </w:r>
-            <w:proofErr w:type="spellEnd"/>
-            <w:r>
-              <w:rPr>
-                <w:rFonts w:ascii="Calibri" w:hAnsi="Calibri" w:cs="Calibri"/>
-                <w:szCs w:val="22"/>
-                <w:lang w:val="en"/>
-              </w:rPr>
-              <w:t xml:space="preserve">="" </w:t>
-            </w:r>
-            <w:proofErr w:type="spellStart"/>
-            <w:r>
-              <w:rPr>
-                <w:rFonts w:ascii="Calibri" w:hAnsi="Calibri" w:cs="Calibri"/>
-                <w:szCs w:val="22"/>
-                <w:lang w:val="en"/>
-              </w:rPr>
-              <w:t>RowDefinitions</w:t>
-            </w:r>
-            <w:proofErr w:type="spellEnd"/>
-            <w:r>
-              <w:rPr>
-                <w:rFonts w:ascii="Calibri" w:hAnsi="Calibri" w:cs="Calibri"/>
-                <w:szCs w:val="22"/>
-                <w:lang w:val="en"/>
-              </w:rPr>
-              <w:t>=""&gt;</w:t>
+              <w:t>&lt;Grid ColumnDefinitions="" RowDefinitions=""&gt;</w:t>
             </w:r>
           </w:p>
           <w:p>
@@ -1506,48 +1495,30 @@
                 <w:szCs w:val="22"/>
                 <w:lang w:val="en"/>
               </w:rPr>
+              <w:t>&lt;FlexLayout&gt;</w:t>
+            </w:r>
+          </w:p>
+          <w:p>
+            <w:pPr>
+              <w:widowControl w:val="0"/>
+              <w:autoSpaceDE w:val="0"/>
+              <w:autoSpaceDN w:val="0"/>
+              <w:adjustRightInd w:val="0"/>
+              <w:spacing w:after="200" w:line="276" w:lineRule="auto"/>
+              <w:rPr>
+                <w:rFonts w:ascii="Calibri" w:hAnsi="Calibri" w:cs="Calibri"/>
+                <w:szCs w:val="22"/>
+                <w:lang w:val="en"/>
+              </w:rPr>
+            </w:pPr>
+            <w:r>
+              <w:rPr>
+                <w:rFonts w:ascii="Calibri" w:hAnsi="Calibri" w:cs="Calibri"/>
+                <w:szCs w:val="22"/>
+                <w:lang w:val="en"/>
+              </w:rPr>
               <w:t>&lt;</w:t>
             </w:r>
-            <w:proofErr w:type="spellStart"/>
-            <w:r>
-              <w:rPr>
-                <w:rFonts w:ascii="Calibri" w:hAnsi="Calibri" w:cs="Calibri"/>
-                <w:szCs w:val="22"/>
-                <w:lang w:val="en"/>
-              </w:rPr>
-              <w:t>FlexLayout</w:t>
-            </w:r>
-            <w:proofErr w:type="spellEnd"/>
-            <w:r>
-              <w:rPr>
-                <w:rFonts w:ascii="Calibri" w:hAnsi="Calibri" w:cs="Calibri"/>
-                <w:szCs w:val="22"/>
-                <w:lang w:val="en"/>
-              </w:rPr>
-              <w:t>&gt;</w:t>
-            </w:r>
-          </w:p>
-          <w:p>
-            <w:pPr>
-              <w:widowControl w:val="0"/>
-              <w:autoSpaceDE w:val="0"/>
-              <w:autoSpaceDN w:val="0"/>
-              <w:adjustRightInd w:val="0"/>
-              <w:spacing w:after="200" w:line="276" w:lineRule="auto"/>
-              <w:rPr>
-                <w:rFonts w:ascii="Calibri" w:hAnsi="Calibri" w:cs="Calibri"/>
-                <w:szCs w:val="22"/>
-                <w:lang w:val="en"/>
-              </w:rPr>
-            </w:pPr>
-            <w:r>
-              <w:rPr>
-                <w:rFonts w:ascii="Calibri" w:hAnsi="Calibri" w:cs="Calibri"/>
-                <w:szCs w:val="22"/>
-                <w:lang w:val="en"/>
-              </w:rPr>
-              <w:t>&lt;</w:t>
-            </w:r>
             <w:r>
               <w:rPr>
                 <w:rFonts w:ascii="Calibri" w:hAnsi="Calibri" w:cs="Calibri"/>
@@ -1556,23 +1527,13 @@
               </w:rPr>
               <w:t>/</w:t>
             </w:r>
-            <w:proofErr w:type="spellStart"/>
-            <w:r>
-              <w:rPr>
-                <w:rFonts w:ascii="Calibri" w:hAnsi="Calibri" w:cs="Calibri"/>
-                <w:szCs w:val="22"/>
-                <w:lang w:val="en"/>
-              </w:rPr>
-              <w:t>FlexLayout</w:t>
-            </w:r>
-            <w:proofErr w:type="spellEnd"/>
-            <w:r>
-              <w:rPr>
-                <w:rFonts w:ascii="Calibri" w:hAnsi="Calibri" w:cs="Calibri"/>
-                <w:szCs w:val="22"/>
-                <w:lang w:val="en"/>
-              </w:rPr>
-              <w:t>&gt;</w:t>
+            <w:r>
+              <w:rPr>
+                <w:rFonts w:ascii="Calibri" w:hAnsi="Calibri" w:cs="Calibri"/>
+                <w:szCs w:val="22"/>
+                <w:lang w:val="en"/>
+              </w:rPr>
+              <w:t>FlexLayout&gt;</w:t>
             </w:r>
           </w:p>
         </w:tc>
@@ -1670,25 +1631,7 @@
                 <w:szCs w:val="22"/>
                 <w:lang w:val="en"/>
               </w:rPr>
-              <w:t>&lt;</w:t>
-            </w:r>
-            <w:proofErr w:type="spellStart"/>
-            <w:r>
-              <w:rPr>
-                <w:rFonts w:ascii="Calibri" w:hAnsi="Calibri" w:cs="Calibri"/>
-                <w:szCs w:val="22"/>
-                <w:lang w:val="en"/>
-              </w:rPr>
-              <w:t>StackLayout</w:t>
-            </w:r>
-            <w:proofErr w:type="spellEnd"/>
-            <w:r>
-              <w:rPr>
-                <w:rFonts w:ascii="Calibri" w:hAnsi="Calibri" w:cs="Calibri"/>
-                <w:szCs w:val="22"/>
-                <w:lang w:val="en"/>
-              </w:rPr>
-              <w:t>&gt;</w:t>
+              <w:t>&lt;StackLayout&gt;</w:t>
             </w:r>
           </w:p>
           <w:p>
@@ -1710,25 +1653,7 @@
                 <w:szCs w:val="22"/>
                 <w:lang w:val="en"/>
               </w:rPr>
-              <w:t>&lt;/</w:t>
-            </w:r>
-            <w:proofErr w:type="spellStart"/>
-            <w:r>
-              <w:rPr>
-                <w:rFonts w:ascii="Calibri" w:hAnsi="Calibri" w:cs="Calibri"/>
-                <w:szCs w:val="22"/>
-                <w:lang w:val="en"/>
-              </w:rPr>
-              <w:t>StackLayout</w:t>
-            </w:r>
-            <w:proofErr w:type="spellEnd"/>
-            <w:r>
-              <w:rPr>
-                <w:rFonts w:ascii="Calibri" w:hAnsi="Calibri" w:cs="Calibri"/>
-                <w:szCs w:val="22"/>
-                <w:lang w:val="en"/>
-              </w:rPr>
-              <w:t>&gt;</w:t>
+              <w:t>&lt;/StackLayout&gt;</w:t>
             </w:r>
           </w:p>
         </w:tc>
@@ -1788,7 +1713,6 @@
                 <w:lang w:val="en"/>
               </w:rPr>
             </w:pPr>
-            <w:proofErr w:type="spellStart"/>
             <w:r>
               <w:rPr>
                 <w:rFonts w:ascii="Calibri" w:hAnsi="Calibri" w:cs="Calibri"/>
@@ -1799,7 +1723,6 @@
               </w:rPr>
               <w:t>hstack</w:t>
             </w:r>
-            <w:proofErr w:type="spellEnd"/>
           </w:p>
         </w:tc>
         <w:tc>
@@ -1825,48 +1748,30 @@
                 <w:szCs w:val="22"/>
                 <w:lang w:val="en"/>
               </w:rPr>
+              <w:t>&lt;HorizontalStackLayout&gt;</w:t>
+            </w:r>
+          </w:p>
+          <w:p>
+            <w:pPr>
+              <w:widowControl w:val="0"/>
+              <w:autoSpaceDE w:val="0"/>
+              <w:autoSpaceDN w:val="0"/>
+              <w:adjustRightInd w:val="0"/>
+              <w:spacing w:after="200" w:line="276" w:lineRule="auto"/>
+              <w:rPr>
+                <w:rFonts w:ascii="Calibri" w:hAnsi="Calibri" w:cs="Calibri"/>
+                <w:szCs w:val="22"/>
+                <w:lang w:val="en"/>
+              </w:rPr>
+            </w:pPr>
+            <w:r>
+              <w:rPr>
+                <w:rFonts w:ascii="Calibri" w:hAnsi="Calibri" w:cs="Calibri"/>
+                <w:szCs w:val="22"/>
+                <w:lang w:val="en"/>
+              </w:rPr>
               <w:t>&lt;</w:t>
             </w:r>
-            <w:proofErr w:type="spellStart"/>
-            <w:r>
-              <w:rPr>
-                <w:rFonts w:ascii="Calibri" w:hAnsi="Calibri" w:cs="Calibri"/>
-                <w:szCs w:val="22"/>
-                <w:lang w:val="en"/>
-              </w:rPr>
-              <w:t>HorizontalStackLayout</w:t>
-            </w:r>
-            <w:proofErr w:type="spellEnd"/>
-            <w:r>
-              <w:rPr>
-                <w:rFonts w:ascii="Calibri" w:hAnsi="Calibri" w:cs="Calibri"/>
-                <w:szCs w:val="22"/>
-                <w:lang w:val="en"/>
-              </w:rPr>
-              <w:t>&gt;</w:t>
-            </w:r>
-          </w:p>
-          <w:p>
-            <w:pPr>
-              <w:widowControl w:val="0"/>
-              <w:autoSpaceDE w:val="0"/>
-              <w:autoSpaceDN w:val="0"/>
-              <w:adjustRightInd w:val="0"/>
-              <w:spacing w:after="200" w:line="276" w:lineRule="auto"/>
-              <w:rPr>
-                <w:rFonts w:ascii="Calibri" w:hAnsi="Calibri" w:cs="Calibri"/>
-                <w:szCs w:val="22"/>
-                <w:lang w:val="en"/>
-              </w:rPr>
-            </w:pPr>
-            <w:r>
-              <w:rPr>
-                <w:rFonts w:ascii="Calibri" w:hAnsi="Calibri" w:cs="Calibri"/>
-                <w:szCs w:val="22"/>
-                <w:lang w:val="en"/>
-              </w:rPr>
-              <w:t>&lt;</w:t>
-            </w:r>
             <w:r>
               <w:rPr>
                 <w:rFonts w:ascii="Calibri" w:hAnsi="Calibri" w:cs="Calibri"/>
@@ -1875,23 +1780,13 @@
               </w:rPr>
               <w:t>/</w:t>
             </w:r>
-            <w:proofErr w:type="spellStart"/>
-            <w:r>
-              <w:rPr>
-                <w:rFonts w:ascii="Calibri" w:hAnsi="Calibri" w:cs="Calibri"/>
-                <w:szCs w:val="22"/>
-                <w:lang w:val="en"/>
-              </w:rPr>
-              <w:t>HorizontalStackLayout</w:t>
-            </w:r>
-            <w:proofErr w:type="spellEnd"/>
-            <w:r>
-              <w:rPr>
-                <w:rFonts w:ascii="Calibri" w:hAnsi="Calibri" w:cs="Calibri"/>
-                <w:szCs w:val="22"/>
-                <w:lang w:val="en"/>
-              </w:rPr>
-              <w:t>&gt;</w:t>
+            <w:r>
+              <w:rPr>
+                <w:rFonts w:ascii="Calibri" w:hAnsi="Calibri" w:cs="Calibri"/>
+                <w:szCs w:val="22"/>
+                <w:lang w:val="en"/>
+              </w:rPr>
+              <w:t>HorizontalStackLayout&gt;</w:t>
             </w:r>
           </w:p>
         </w:tc>
@@ -1951,7 +1846,6 @@
                 <w:lang w:val="en"/>
               </w:rPr>
             </w:pPr>
-            <w:proofErr w:type="spellStart"/>
             <w:r>
               <w:rPr>
                 <w:rFonts w:ascii="Calibri" w:hAnsi="Calibri" w:cs="Calibri"/>
@@ -1962,7 +1856,6 @@
               </w:rPr>
               <w:t>vstack</w:t>
             </w:r>
-            <w:proofErr w:type="spellEnd"/>
           </w:p>
         </w:tc>
         <w:tc>
@@ -1988,48 +1881,30 @@
                 <w:szCs w:val="22"/>
                 <w:lang w:val="en"/>
               </w:rPr>
+              <w:t>&lt;VerticalStackLayout&gt;</w:t>
+            </w:r>
+          </w:p>
+          <w:p>
+            <w:pPr>
+              <w:widowControl w:val="0"/>
+              <w:autoSpaceDE w:val="0"/>
+              <w:autoSpaceDN w:val="0"/>
+              <w:adjustRightInd w:val="0"/>
+              <w:spacing w:after="200" w:line="276" w:lineRule="auto"/>
+              <w:rPr>
+                <w:rFonts w:ascii="Calibri" w:hAnsi="Calibri" w:cs="Calibri"/>
+                <w:szCs w:val="22"/>
+                <w:lang w:val="en"/>
+              </w:rPr>
+            </w:pPr>
+            <w:r>
+              <w:rPr>
+                <w:rFonts w:ascii="Calibri" w:hAnsi="Calibri" w:cs="Calibri"/>
+                <w:szCs w:val="22"/>
+                <w:lang w:val="en"/>
+              </w:rPr>
               <w:t>&lt;</w:t>
             </w:r>
-            <w:proofErr w:type="spellStart"/>
-            <w:r>
-              <w:rPr>
-                <w:rFonts w:ascii="Calibri" w:hAnsi="Calibri" w:cs="Calibri"/>
-                <w:szCs w:val="22"/>
-                <w:lang w:val="en"/>
-              </w:rPr>
-              <w:t>VerticalStackLayout</w:t>
-            </w:r>
-            <w:proofErr w:type="spellEnd"/>
-            <w:r>
-              <w:rPr>
-                <w:rFonts w:ascii="Calibri" w:hAnsi="Calibri" w:cs="Calibri"/>
-                <w:szCs w:val="22"/>
-                <w:lang w:val="en"/>
-              </w:rPr>
-              <w:t>&gt;</w:t>
-            </w:r>
-          </w:p>
-          <w:p>
-            <w:pPr>
-              <w:widowControl w:val="0"/>
-              <w:autoSpaceDE w:val="0"/>
-              <w:autoSpaceDN w:val="0"/>
-              <w:adjustRightInd w:val="0"/>
-              <w:spacing w:after="200" w:line="276" w:lineRule="auto"/>
-              <w:rPr>
-                <w:rFonts w:ascii="Calibri" w:hAnsi="Calibri" w:cs="Calibri"/>
-                <w:szCs w:val="22"/>
-                <w:lang w:val="en"/>
-              </w:rPr>
-            </w:pPr>
-            <w:r>
-              <w:rPr>
-                <w:rFonts w:ascii="Calibri" w:hAnsi="Calibri" w:cs="Calibri"/>
-                <w:szCs w:val="22"/>
-                <w:lang w:val="en"/>
-              </w:rPr>
-              <w:t>&lt;</w:t>
-            </w:r>
             <w:r>
               <w:rPr>
                 <w:rFonts w:ascii="Calibri" w:hAnsi="Calibri" w:cs="Calibri"/>
@@ -2038,23 +1913,13 @@
               </w:rPr>
               <w:t>/</w:t>
             </w:r>
-            <w:proofErr w:type="spellStart"/>
-            <w:r>
-              <w:rPr>
-                <w:rFonts w:ascii="Calibri" w:hAnsi="Calibri" w:cs="Calibri"/>
-                <w:szCs w:val="22"/>
-                <w:lang w:val="en"/>
-              </w:rPr>
-              <w:t>VerticalStackLayout</w:t>
-            </w:r>
-            <w:proofErr w:type="spellEnd"/>
-            <w:r>
-              <w:rPr>
-                <w:rFonts w:ascii="Calibri" w:hAnsi="Calibri" w:cs="Calibri"/>
-                <w:szCs w:val="22"/>
-                <w:lang w:val="en"/>
-              </w:rPr>
-              <w:t>&gt;</w:t>
+            <w:r>
+              <w:rPr>
+                <w:rFonts w:ascii="Calibri" w:hAnsi="Calibri" w:cs="Calibri"/>
+                <w:szCs w:val="22"/>
+                <w:lang w:val="en"/>
+              </w:rPr>
+              <w:t>VerticalStackLayout&gt;</w:t>
             </w:r>
           </w:p>
         </w:tc>
@@ -2145,25 +2010,7 @@
                 <w:szCs w:val="22"/>
                 <w:lang w:val="en"/>
               </w:rPr>
-              <w:t xml:space="preserve">&lt;Style </w:t>
-            </w:r>
-            <w:proofErr w:type="spellStart"/>
-            <w:r>
-              <w:rPr>
-                <w:rFonts w:ascii="Calibri" w:hAnsi="Calibri" w:cs="Calibri"/>
-                <w:szCs w:val="22"/>
-                <w:lang w:val="en"/>
-              </w:rPr>
-              <w:t>TargetType</w:t>
-            </w:r>
-            <w:proofErr w:type="spellEnd"/>
-            <w:r>
-              <w:rPr>
-                <w:rFonts w:ascii="Calibri" w:hAnsi="Calibri" w:cs="Calibri"/>
-                <w:szCs w:val="22"/>
-                <w:lang w:val="en"/>
-              </w:rPr>
-              <w:t>="</w:t>
+              <w:t>&lt;Style TargetType="</w:t>
             </w:r>
             <w:r>
               <w:rPr>
@@ -2412,7 +2259,6 @@
               </w:rPr>
               <w:t>&lt;</w:t>
             </w:r>
-            <w:proofErr w:type="spellStart"/>
             <w:r>
               <w:rPr>
                 <w:rFonts w:ascii="Calibri" w:hAnsi="Calibri" w:cs="Calibri"/>
@@ -2428,16 +2274,7 @@
                 <w:szCs w:val="22"/>
                 <w:lang w:val="en"/>
               </w:rPr>
-              <w:t>.Resources</w:t>
-            </w:r>
-            <w:proofErr w:type="spellEnd"/>
-            <w:r>
-              <w:rPr>
-                <w:rFonts w:ascii="Calibri" w:hAnsi="Calibri" w:cs="Calibri"/>
-                <w:szCs w:val="22"/>
-                <w:lang w:val="en"/>
-              </w:rPr>
-              <w:t>&gt;</w:t>
+              <w:t>.Resources&gt;</w:t>
             </w:r>
           </w:p>
           <w:p>
@@ -2459,25 +2296,45 @@
                 <w:szCs w:val="22"/>
                 <w:lang w:val="en"/>
               </w:rPr>
+              <w:t>&lt;ResourceDictionary&gt;</w:t>
+            </w:r>
+          </w:p>
+          <w:p>
+            <w:pPr>
+              <w:widowControl w:val="0"/>
+              <w:autoSpaceDE w:val="0"/>
+              <w:autoSpaceDN w:val="0"/>
+              <w:adjustRightInd w:val="0"/>
+              <w:spacing w:after="200" w:line="276" w:lineRule="auto"/>
+              <w:rPr>
+                <w:rFonts w:ascii="Calibri" w:hAnsi="Calibri" w:cs="Calibri"/>
+                <w:szCs w:val="22"/>
+                <w:lang w:val="en"/>
+              </w:rPr>
+            </w:pPr>
+            <w:r>
+              <w:rPr>
+                <w:rFonts w:ascii="Calibri" w:hAnsi="Calibri" w:cs="Calibri"/>
+                <w:szCs w:val="22"/>
+                <w:lang w:val="en"/>
+              </w:rPr>
               <w:t>&lt;</w:t>
             </w:r>
-            <w:proofErr w:type="spellStart"/>
-            <w:r>
-              <w:rPr>
-                <w:rFonts w:ascii="Calibri" w:hAnsi="Calibri" w:cs="Calibri"/>
-                <w:szCs w:val="22"/>
-                <w:lang w:val="en"/>
-              </w:rPr>
-              <w:t>ResourceDictionary</w:t>
-            </w:r>
-            <w:proofErr w:type="spellEnd"/>
-            <w:r>
-              <w:rPr>
-                <w:rFonts w:ascii="Calibri" w:hAnsi="Calibri" w:cs="Calibri"/>
-                <w:szCs w:val="22"/>
-                <w:lang w:val="en"/>
-              </w:rPr>
-              <w:t>&gt;</w:t>
+            <w:r>
+              <w:rPr>
+                <w:rFonts w:ascii="Calibri" w:hAnsi="Calibri" w:cs="Calibri"/>
+                <w:szCs w:val="22"/>
+                <w:lang w:val="en"/>
+              </w:rPr>
+              <w:t>/</w:t>
+            </w:r>
+            <w:r>
+              <w:rPr>
+                <w:rFonts w:ascii="Calibri" w:hAnsi="Calibri" w:cs="Calibri"/>
+                <w:szCs w:val="22"/>
+                <w:lang w:val="en"/>
+              </w:rPr>
+              <w:t>ResourceDictionary&gt;</w:t>
             </w:r>
           </w:p>
           <w:p>
@@ -2509,55 +2366,6 @@
               </w:rPr>
               <w:t>/</w:t>
             </w:r>
-            <w:proofErr w:type="spellStart"/>
-            <w:r>
-              <w:rPr>
-                <w:rFonts w:ascii="Calibri" w:hAnsi="Calibri" w:cs="Calibri"/>
-                <w:szCs w:val="22"/>
-                <w:lang w:val="en"/>
-              </w:rPr>
-              <w:t>ResourceDictionary</w:t>
-            </w:r>
-            <w:proofErr w:type="spellEnd"/>
-            <w:r>
-              <w:rPr>
-                <w:rFonts w:ascii="Calibri" w:hAnsi="Calibri" w:cs="Calibri"/>
-                <w:szCs w:val="22"/>
-                <w:lang w:val="en"/>
-              </w:rPr>
-              <w:t>&gt;</w:t>
-            </w:r>
-          </w:p>
-          <w:p>
-            <w:pPr>
-              <w:widowControl w:val="0"/>
-              <w:autoSpaceDE w:val="0"/>
-              <w:autoSpaceDN w:val="0"/>
-              <w:adjustRightInd w:val="0"/>
-              <w:spacing w:after="200" w:line="276" w:lineRule="auto"/>
-              <w:rPr>
-                <w:rFonts w:ascii="Calibri" w:hAnsi="Calibri" w:cs="Calibri"/>
-                <w:szCs w:val="22"/>
-                <w:lang w:val="en"/>
-              </w:rPr>
-            </w:pPr>
-            <w:r>
-              <w:rPr>
-                <w:rFonts w:ascii="Calibri" w:hAnsi="Calibri" w:cs="Calibri"/>
-                <w:szCs w:val="22"/>
-                <w:lang w:val="en"/>
-              </w:rPr>
-              <w:t>&lt;</w:t>
-            </w:r>
-            <w:r>
-              <w:rPr>
-                <w:rFonts w:ascii="Calibri" w:hAnsi="Calibri" w:cs="Calibri"/>
-                <w:szCs w:val="22"/>
-                <w:lang w:val="en"/>
-              </w:rPr>
-              <w:t>/</w:t>
-            </w:r>
-            <w:proofErr w:type="spellStart"/>
             <w:r>
               <w:rPr>
                 <w:rFonts w:ascii="Calibri" w:hAnsi="Calibri" w:cs="Calibri"/>
@@ -2573,16 +2381,7 @@
                 <w:szCs w:val="22"/>
                 <w:lang w:val="en"/>
               </w:rPr>
-              <w:t>.Resources</w:t>
-            </w:r>
-            <w:proofErr w:type="spellEnd"/>
-            <w:r>
-              <w:rPr>
-                <w:rFonts w:ascii="Calibri" w:hAnsi="Calibri" w:cs="Calibri"/>
-                <w:szCs w:val="22"/>
-                <w:lang w:val="en"/>
-              </w:rPr>
-              <w:t>&gt;</w:t>
+              <w:t>.Resources&gt;</w:t>
             </w:r>
           </w:p>
         </w:tc>
@@ -2671,7 +2470,6 @@
               </w:rPr>
               <w:t>&lt;</w:t>
             </w:r>
-            <w:proofErr w:type="spellStart"/>
             <w:r>
               <w:rPr>
                 <w:rFonts w:ascii="Calibri" w:hAnsi="Calibri" w:cs="Calibri"/>
@@ -2687,16 +2485,7 @@
                 <w:szCs w:val="22"/>
                 <w:lang w:val="en"/>
               </w:rPr>
-              <w:t>.GestureRecognizers</w:t>
-            </w:r>
-            <w:proofErr w:type="spellEnd"/>
-            <w:r>
-              <w:rPr>
-                <w:rFonts w:ascii="Calibri" w:hAnsi="Calibri" w:cs="Calibri"/>
-                <w:szCs w:val="22"/>
-                <w:lang w:val="en"/>
-              </w:rPr>
-              <w:t>&gt;</w:t>
+              <w:t>.GestureRecognizers&gt;</w:t>
             </w:r>
           </w:p>
           <w:p>
@@ -2728,7 +2517,6 @@
               </w:rPr>
               <w:t>/</w:t>
             </w:r>
-            <w:proofErr w:type="spellStart"/>
             <w:r>
               <w:rPr>
                 <w:rFonts w:ascii="Calibri" w:hAnsi="Calibri" w:cs="Calibri"/>
@@ -2744,16 +2532,7 @@
                 <w:szCs w:val="22"/>
                 <w:lang w:val="en"/>
               </w:rPr>
-              <w:t>.GestureRecognizers</w:t>
-            </w:r>
-            <w:proofErr w:type="spellEnd"/>
-            <w:r>
-              <w:rPr>
-                <w:rFonts w:ascii="Calibri" w:hAnsi="Calibri" w:cs="Calibri"/>
-                <w:szCs w:val="22"/>
-                <w:lang w:val="en"/>
-              </w:rPr>
-              <w:t>&gt;</w:t>
+              <w:t>.GestureRecognizers&gt;</w:t>
             </w:r>
           </w:p>
         </w:tc>
@@ -2840,25 +2619,7 @@
                 <w:szCs w:val="22"/>
                 <w:lang w:val="en"/>
               </w:rPr>
-              <w:t>&lt;</w:t>
-            </w:r>
-            <w:proofErr w:type="spellStart"/>
-            <w:r>
-              <w:rPr>
-                <w:rFonts w:ascii="Calibri" w:hAnsi="Calibri" w:cs="Calibri"/>
-                <w:szCs w:val="22"/>
-                <w:lang w:val="en"/>
-              </w:rPr>
-              <w:t>TapGestureRecognizer</w:t>
-            </w:r>
-            <w:proofErr w:type="spellEnd"/>
-            <w:r>
-              <w:rPr>
-                <w:rFonts w:ascii="Calibri" w:hAnsi="Calibri" w:cs="Calibri"/>
-                <w:szCs w:val="22"/>
-                <w:lang w:val="en"/>
-              </w:rPr>
-              <w:t xml:space="preserve"> /&gt;</w:t>
+              <w:t>&lt;TapGestureRecognizer /&gt;</w:t>
             </w:r>
           </w:p>
         </w:tc>
@@ -2945,25 +2706,7 @@
                 <w:szCs w:val="22"/>
                 <w:lang w:val="en"/>
               </w:rPr>
-              <w:t>&lt;</w:t>
-            </w:r>
-            <w:proofErr w:type="spellStart"/>
-            <w:r>
-              <w:rPr>
-                <w:rFonts w:ascii="Calibri" w:hAnsi="Calibri" w:cs="Calibri"/>
-                <w:szCs w:val="22"/>
-                <w:lang w:val="en"/>
-              </w:rPr>
-              <w:t>DragGestureRecognizer</w:t>
-            </w:r>
-            <w:proofErr w:type="spellEnd"/>
-            <w:r>
-              <w:rPr>
-                <w:rFonts w:ascii="Calibri" w:hAnsi="Calibri" w:cs="Calibri"/>
-                <w:szCs w:val="22"/>
-                <w:lang w:val="en"/>
-              </w:rPr>
-              <w:t xml:space="preserve"> /&gt;</w:t>
+              <w:t>&lt;DragGestureRecognizer /&gt;</w:t>
             </w:r>
           </w:p>
         </w:tc>
@@ -3050,25 +2793,7 @@
                 <w:szCs w:val="22"/>
                 <w:lang w:val="en"/>
               </w:rPr>
-              <w:t>&lt;</w:t>
-            </w:r>
-            <w:proofErr w:type="spellStart"/>
-            <w:r>
-              <w:rPr>
-                <w:rFonts w:ascii="Calibri" w:hAnsi="Calibri" w:cs="Calibri"/>
-                <w:szCs w:val="22"/>
-                <w:lang w:val="en"/>
-              </w:rPr>
-              <w:t>DropGestureRecognizer</w:t>
-            </w:r>
-            <w:proofErr w:type="spellEnd"/>
-            <w:r>
-              <w:rPr>
-                <w:rFonts w:ascii="Calibri" w:hAnsi="Calibri" w:cs="Calibri"/>
-                <w:szCs w:val="22"/>
-                <w:lang w:val="en"/>
-              </w:rPr>
-              <w:t xml:space="preserve"> /&gt;</w:t>
+              <w:t>&lt;DropGestureRecognizer /&gt;</w:t>
             </w:r>
           </w:p>
         </w:tc>
@@ -3099,6 +2824,7 @@
                 <w:szCs w:val="22"/>
                 <w:lang w:val="en"/>
               </w:rPr>
+              <w:lastRenderedPageBreak/>
               <w:t>Pan Gesture Recognizer</w:t>
             </w:r>
           </w:p>
@@ -3155,25 +2881,7 @@
                 <w:szCs w:val="22"/>
                 <w:lang w:val="en"/>
               </w:rPr>
-              <w:t>&lt;</w:t>
-            </w:r>
-            <w:proofErr w:type="spellStart"/>
-            <w:r>
-              <w:rPr>
-                <w:rFonts w:ascii="Calibri" w:hAnsi="Calibri" w:cs="Calibri"/>
-                <w:szCs w:val="22"/>
-                <w:lang w:val="en"/>
-              </w:rPr>
-              <w:t>PanGestureRecognizer</w:t>
-            </w:r>
-            <w:proofErr w:type="spellEnd"/>
-            <w:r>
-              <w:rPr>
-                <w:rFonts w:ascii="Calibri" w:hAnsi="Calibri" w:cs="Calibri"/>
-                <w:szCs w:val="22"/>
-                <w:lang w:val="en"/>
-              </w:rPr>
-              <w:t xml:space="preserve"> /&gt;</w:t>
+              <w:t>&lt;PanGestureRecognizer /&gt;</w:t>
             </w:r>
           </w:p>
         </w:tc>
@@ -3260,25 +2968,7 @@
                 <w:szCs w:val="22"/>
                 <w:lang w:val="en"/>
               </w:rPr>
-              <w:t>&lt;</w:t>
-            </w:r>
-            <w:proofErr w:type="spellStart"/>
-            <w:r>
-              <w:rPr>
-                <w:rFonts w:ascii="Calibri" w:hAnsi="Calibri" w:cs="Calibri"/>
-                <w:szCs w:val="22"/>
-                <w:lang w:val="en"/>
-              </w:rPr>
-              <w:t>PinchGestureRecognizer</w:t>
-            </w:r>
-            <w:proofErr w:type="spellEnd"/>
-            <w:r>
-              <w:rPr>
-                <w:rFonts w:ascii="Calibri" w:hAnsi="Calibri" w:cs="Calibri"/>
-                <w:szCs w:val="22"/>
-                <w:lang w:val="en"/>
-              </w:rPr>
-              <w:t xml:space="preserve"> /&gt;</w:t>
+              <w:t>&lt;PinchGestureRecognizer /&gt;</w:t>
             </w:r>
           </w:p>
         </w:tc>
@@ -3309,7 +2999,6 @@
                 <w:szCs w:val="22"/>
                 <w:lang w:val="en"/>
               </w:rPr>
-              <w:lastRenderedPageBreak/>
               <w:t>Swipe Gesture Recognizer</w:t>
             </w:r>
           </w:p>
@@ -3366,25 +3055,7 @@
                 <w:szCs w:val="22"/>
                 <w:lang w:val="en"/>
               </w:rPr>
-              <w:t>&lt;</w:t>
-            </w:r>
-            <w:proofErr w:type="spellStart"/>
-            <w:r>
-              <w:rPr>
-                <w:rFonts w:ascii="Calibri" w:hAnsi="Calibri" w:cs="Calibri"/>
-                <w:szCs w:val="22"/>
-                <w:lang w:val="en"/>
-              </w:rPr>
-              <w:t>SwipeGestureRecognizer</w:t>
-            </w:r>
-            <w:proofErr w:type="spellEnd"/>
-            <w:r>
-              <w:rPr>
-                <w:rFonts w:ascii="Calibri" w:hAnsi="Calibri" w:cs="Calibri"/>
-                <w:szCs w:val="22"/>
-                <w:lang w:val="en"/>
-              </w:rPr>
-              <w:t xml:space="preserve"> /&gt;</w:t>
+              <w:t>&lt;SwipeGestureRecognizer /&gt;</w:t>
             </w:r>
           </w:p>
         </w:tc>
@@ -3438,7 +3109,6 @@
                 <w:lang w:val="en"/>
               </w:rPr>
             </w:pPr>
-            <w:proofErr w:type="spellStart"/>
             <w:r>
               <w:rPr>
                 <w:rFonts w:ascii="Calibri" w:hAnsi="Calibri" w:cs="Calibri"/>
@@ -3455,7 +3125,6 @@
               </w:rPr>
               <w:t>wv</w:t>
             </w:r>
-            <w:proofErr w:type="spellEnd"/>
           </w:p>
         </w:tc>
         <w:tc>
@@ -3481,61 +3150,7 @@
                 <w:szCs w:val="22"/>
                 <w:lang w:val="en"/>
               </w:rPr>
-              <w:t>&lt;</w:t>
-            </w:r>
-            <w:proofErr w:type="spellStart"/>
-            <w:r>
-              <w:rPr>
-                <w:rFonts w:ascii="Calibri" w:hAnsi="Calibri" w:cs="Calibri"/>
-                <w:szCs w:val="22"/>
-                <w:lang w:val="en"/>
-              </w:rPr>
-              <w:t>b:BlazorWebView</w:t>
-            </w:r>
-            <w:proofErr w:type="spellEnd"/>
-            <w:r>
-              <w:rPr>
-                <w:rFonts w:ascii="Calibri" w:hAnsi="Calibri" w:cs="Calibri"/>
-                <w:szCs w:val="22"/>
-                <w:lang w:val="en"/>
-              </w:rPr>
-              <w:t xml:space="preserve"> </w:t>
-            </w:r>
-            <w:proofErr w:type="spellStart"/>
-            <w:r>
-              <w:rPr>
-                <w:rFonts w:ascii="Calibri" w:hAnsi="Calibri" w:cs="Calibri"/>
-                <w:szCs w:val="22"/>
-                <w:lang w:val="en"/>
-              </w:rPr>
-              <w:t>HostPage</w:t>
-            </w:r>
-            <w:proofErr w:type="spellEnd"/>
-            <w:r>
-              <w:rPr>
-                <w:rFonts w:ascii="Calibri" w:hAnsi="Calibri" w:cs="Calibri"/>
-                <w:szCs w:val="22"/>
-                <w:lang w:val="en"/>
-              </w:rPr>
-              <w:t>="</w:t>
-            </w:r>
-            <w:proofErr w:type="spellStart"/>
-            <w:r>
-              <w:rPr>
-                <w:rFonts w:ascii="Calibri" w:hAnsi="Calibri" w:cs="Calibri"/>
-                <w:szCs w:val="22"/>
-                <w:lang w:val="en"/>
-              </w:rPr>
-              <w:t>wwwroot</w:t>
-            </w:r>
-            <w:proofErr w:type="spellEnd"/>
-            <w:r>
-              <w:rPr>
-                <w:rFonts w:ascii="Calibri" w:hAnsi="Calibri" w:cs="Calibri"/>
-                <w:szCs w:val="22"/>
-                <w:lang w:val="en"/>
-              </w:rPr>
-              <w:t>/index.html"&gt;</w:t>
+              <w:t>&lt;b:BlazorWebView HostPage="wwwroot/index.html"&gt;</w:t>
             </w:r>
           </w:p>
           <w:p>
@@ -3557,25 +3172,7 @@
                 <w:szCs w:val="22"/>
                 <w:lang w:val="en"/>
               </w:rPr>
-              <w:t xml:space="preserve">    &lt;</w:t>
-            </w:r>
-            <w:proofErr w:type="spellStart"/>
-            <w:r>
-              <w:rPr>
-                <w:rFonts w:ascii="Calibri" w:hAnsi="Calibri" w:cs="Calibri"/>
-                <w:szCs w:val="22"/>
-                <w:lang w:val="en"/>
-              </w:rPr>
-              <w:t>b:BlazorWebView.RootComponents</w:t>
-            </w:r>
-            <w:proofErr w:type="spellEnd"/>
-            <w:r>
-              <w:rPr>
-                <w:rFonts w:ascii="Calibri" w:hAnsi="Calibri" w:cs="Calibri"/>
-                <w:szCs w:val="22"/>
-                <w:lang w:val="en"/>
-              </w:rPr>
-              <w:t>&gt;</w:t>
+              <w:t xml:space="preserve">    &lt;b:BlazorWebView.RootComponents&gt;</w:t>
             </w:r>
           </w:p>
           <w:p>
@@ -3597,61 +3194,7 @@
                 <w:szCs w:val="22"/>
                 <w:lang w:val="en"/>
               </w:rPr>
-              <w:t xml:space="preserve">        &lt;</w:t>
-            </w:r>
-            <w:proofErr w:type="spellStart"/>
-            <w:r>
-              <w:rPr>
-                <w:rFonts w:ascii="Calibri" w:hAnsi="Calibri" w:cs="Calibri"/>
-                <w:szCs w:val="22"/>
-                <w:lang w:val="en"/>
-              </w:rPr>
-              <w:t>b:RootComponent</w:t>
-            </w:r>
-            <w:proofErr w:type="spellEnd"/>
-            <w:r>
-              <w:rPr>
-                <w:rFonts w:ascii="Calibri" w:hAnsi="Calibri" w:cs="Calibri"/>
-                <w:szCs w:val="22"/>
-                <w:lang w:val="en"/>
-              </w:rPr>
-              <w:t xml:space="preserve"> </w:t>
-            </w:r>
-            <w:proofErr w:type="spellStart"/>
-            <w:r>
-              <w:rPr>
-                <w:rFonts w:ascii="Calibri" w:hAnsi="Calibri" w:cs="Calibri"/>
-                <w:szCs w:val="22"/>
-                <w:lang w:val="en"/>
-              </w:rPr>
-              <w:t>ComponentType</w:t>
-            </w:r>
-            <w:proofErr w:type="spellEnd"/>
-            <w:r>
-              <w:rPr>
-                <w:rFonts w:ascii="Calibri" w:hAnsi="Calibri" w:cs="Calibri"/>
-                <w:szCs w:val="22"/>
-                <w:lang w:val="en"/>
-              </w:rPr>
-              <w:t>="{</w:t>
-            </w:r>
-            <w:proofErr w:type="spellStart"/>
-            <w:r>
-              <w:rPr>
-                <w:rFonts w:ascii="Calibri" w:hAnsi="Calibri" w:cs="Calibri"/>
-                <w:szCs w:val="22"/>
-                <w:lang w:val="en"/>
-              </w:rPr>
-              <w:t>x:Type</w:t>
-            </w:r>
-            <w:proofErr w:type="spellEnd"/>
-            <w:r>
-              <w:rPr>
-                <w:rFonts w:ascii="Calibri" w:hAnsi="Calibri" w:cs="Calibri"/>
-                <w:szCs w:val="22"/>
-                <w:lang w:val="en"/>
-              </w:rPr>
-              <w:t xml:space="preserve"> }" Selector="#app" /&gt;</w:t>
+              <w:t xml:space="preserve">        &lt;b:RootComponent ComponentType="{x:Type }" Selector="#app" /&gt;</w:t>
             </w:r>
           </w:p>
           <w:p>
@@ -3673,25 +3216,7 @@
                 <w:szCs w:val="22"/>
                 <w:lang w:val="en"/>
               </w:rPr>
-              <w:t xml:space="preserve">    &lt;/</w:t>
-            </w:r>
-            <w:proofErr w:type="spellStart"/>
-            <w:r>
-              <w:rPr>
-                <w:rFonts w:ascii="Calibri" w:hAnsi="Calibri" w:cs="Calibri"/>
-                <w:szCs w:val="22"/>
-                <w:lang w:val="en"/>
-              </w:rPr>
-              <w:t>b:BlazorWebView.RootComponents</w:t>
-            </w:r>
-            <w:proofErr w:type="spellEnd"/>
-            <w:r>
-              <w:rPr>
-                <w:rFonts w:ascii="Calibri" w:hAnsi="Calibri" w:cs="Calibri"/>
-                <w:szCs w:val="22"/>
-                <w:lang w:val="en"/>
-              </w:rPr>
-              <w:t>&gt;</w:t>
+              <w:t xml:space="preserve">    &lt;/b:BlazorWebView.RootComponents&gt;</w:t>
             </w:r>
           </w:p>
           <w:p>
@@ -3713,25 +3238,249 @@
                 <w:szCs w:val="22"/>
                 <w:lang w:val="en"/>
               </w:rPr>
-              <w:t>&lt;/</w:t>
-            </w:r>
-            <w:proofErr w:type="spellStart"/>
-            <w:r>
-              <w:rPr>
-                <w:rFonts w:ascii="Calibri" w:hAnsi="Calibri" w:cs="Calibri"/>
-                <w:szCs w:val="22"/>
-                <w:lang w:val="en"/>
-              </w:rPr>
-              <w:t>b:BlazorWebView</w:t>
-            </w:r>
-            <w:proofErr w:type="spellEnd"/>
-            <w:r>
-              <w:rPr>
-                <w:rFonts w:ascii="Calibri" w:hAnsi="Calibri" w:cs="Calibri"/>
-                <w:szCs w:val="22"/>
-                <w:lang w:val="en"/>
-              </w:rPr>
-              <w:t>&gt;</w:t>
+              <w:t>&lt;/b:BlazorWebView&gt;</w:t>
+            </w:r>
+          </w:p>
+        </w:tc>
+      </w:tr>
+      <w:tr>
+        <w:tc>
+          <w:tcPr>
+            <w:tcW w:w="1520" w:type="pct"/>
+            <w:vAlign w:val="center"/>
+          </w:tcPr>
+          <w:p>
+            <w:pPr>
+              <w:widowControl w:val="0"/>
+              <w:autoSpaceDE w:val="0"/>
+              <w:autoSpaceDN w:val="0"/>
+              <w:adjustRightInd w:val="0"/>
+              <w:spacing w:after="200" w:line="276" w:lineRule="auto"/>
+              <w:jc w:val="center"/>
+              <w:rPr>
+                <w:rFonts w:ascii="Calibri" w:hAnsi="Calibri" w:cs="Calibri"/>
+                <w:szCs w:val="22"/>
+                <w:lang w:val="en"/>
+              </w:rPr>
+            </w:pPr>
+            <w:r>
+              <w:rPr>
+                <w:rFonts w:ascii="Calibri" w:hAnsi="Calibri" w:cs="Calibri"/>
+                <w:szCs w:val="22"/>
+                <w:lang w:val="en"/>
+              </w:rPr>
+              <w:t>.NET MAUI Blazor Namespace</w:t>
+            </w:r>
+          </w:p>
+        </w:tc>
+        <w:tc>
+          <w:tcPr>
+            <w:tcW w:w="780" w:type="pct"/>
+            <w:vAlign w:val="center"/>
+          </w:tcPr>
+          <w:p>
+            <w:pPr>
+              <w:widowControl w:val="0"/>
+              <w:autoSpaceDE w:val="0"/>
+              <w:autoSpaceDN w:val="0"/>
+              <w:adjustRightInd w:val="0"/>
+              <w:spacing w:after="200" w:line="276" w:lineRule="auto"/>
+              <w:jc w:val="center"/>
+              <w:rPr>
+                <w:rFonts w:ascii="Calibri" w:hAnsi="Calibri" w:cs="Calibri"/>
+                <w:szCs w:val="22"/>
+                <w:lang w:val="en"/>
+              </w:rPr>
+            </w:pPr>
+            <w:r>
+              <w:rPr>
+                <w:rFonts w:ascii="Calibri" w:hAnsi="Calibri" w:cs="Calibri"/>
+                <w:szCs w:val="22"/>
+                <w:lang w:val="en"/>
+              </w:rPr>
+              <w:t>mb</w:t>
+            </w:r>
+          </w:p>
+        </w:tc>
+        <w:tc>
+          <w:tcPr>
+            <w:tcW w:w="2700" w:type="pct"/>
+          </w:tcPr>
+          <w:p>
+            <w:pPr>
+              <w:widowControl w:val="0"/>
+              <w:autoSpaceDE w:val="0"/>
+              <w:autoSpaceDN w:val="0"/>
+              <w:adjustRightInd w:val="0"/>
+              <w:spacing w:after="200" w:line="276" w:lineRule="auto"/>
+              <w:rPr>
+                <w:rFonts w:ascii="Calibri" w:hAnsi="Calibri" w:cs="Calibri"/>
+                <w:szCs w:val="22"/>
+                <w:lang w:val="en"/>
+              </w:rPr>
+            </w:pPr>
+            <w:r>
+              <w:rPr>
+                <w:rFonts w:ascii="Calibri" w:hAnsi="Calibri" w:cs="Calibri"/>
+                <w:szCs w:val="22"/>
+                <w:lang w:val="en"/>
+              </w:rPr>
+              <w:t>xmlns:b="clr-namespace:Microsoft.AspNetCore.Components.WebView.Maui</w:t>
+            </w:r>
+          </w:p>
+          <w:p>
+            <w:pPr>
+              <w:widowControl w:val="0"/>
+              <w:autoSpaceDE w:val="0"/>
+              <w:autoSpaceDN w:val="0"/>
+              <w:adjustRightInd w:val="0"/>
+              <w:spacing w:after="200" w:line="276" w:lineRule="auto"/>
+              <w:rPr>
+                <w:rFonts w:ascii="Calibri" w:hAnsi="Calibri" w:cs="Calibri"/>
+                <w:szCs w:val="22"/>
+                <w:lang w:val="en"/>
+              </w:rPr>
+            </w:pPr>
+            <w:r>
+              <w:rPr>
+                <w:rFonts w:ascii="Calibri" w:hAnsi="Calibri" w:cs="Calibri"/>
+                <w:szCs w:val="22"/>
+                <w:lang w:val="en"/>
+              </w:rPr>
+              <w:t>;assembly=Microsoft.AspNetCore.Components.WebView.Maui"</w:t>
+            </w:r>
+          </w:p>
+        </w:tc>
+      </w:tr>
+      <w:tr>
+        <w:tc>
+          <w:tcPr>
+            <w:tcW w:w="1520" w:type="pct"/>
+            <w:vAlign w:val="center"/>
+          </w:tcPr>
+          <w:p>
+            <w:pPr>
+              <w:widowControl w:val="0"/>
+              <w:autoSpaceDE w:val="0"/>
+              <w:autoSpaceDN w:val="0"/>
+              <w:adjustRightInd w:val="0"/>
+              <w:spacing w:after="200" w:line="276" w:lineRule="auto"/>
+              <w:jc w:val="center"/>
+              <w:rPr>
+                <w:rFonts w:ascii="Calibri" w:hAnsi="Calibri" w:cs="Calibri"/>
+                <w:szCs w:val="22"/>
+                <w:lang w:val="en"/>
+              </w:rPr>
+            </w:pPr>
+            <w:r>
+              <w:rPr>
+                <w:rFonts w:ascii="Calibri" w:hAnsi="Calibri" w:cs="Calibri"/>
+                <w:szCs w:val="22"/>
+                <w:lang w:val="en"/>
+              </w:rPr>
+              <w:t>WPF Blazor Namespace</w:t>
+            </w:r>
+          </w:p>
+        </w:tc>
+        <w:tc>
+          <w:tcPr>
+            <w:tcW w:w="780" w:type="pct"/>
+            <w:vAlign w:val="center"/>
+          </w:tcPr>
+          <w:p>
+            <w:pPr>
+              <w:widowControl w:val="0"/>
+              <w:autoSpaceDE w:val="0"/>
+              <w:autoSpaceDN w:val="0"/>
+              <w:adjustRightInd w:val="0"/>
+              <w:spacing w:after="200" w:line="276" w:lineRule="auto"/>
+              <w:jc w:val="center"/>
+              <w:rPr>
+                <w:rFonts w:ascii="Calibri" w:hAnsi="Calibri" w:cs="Calibri"/>
+                <w:szCs w:val="22"/>
+                <w:lang w:val="en"/>
+              </w:rPr>
+            </w:pPr>
+            <w:r>
+              <w:rPr>
+                <w:rFonts w:ascii="Calibri" w:hAnsi="Calibri" w:cs="Calibri"/>
+                <w:szCs w:val="22"/>
+                <w:lang w:val="en"/>
+              </w:rPr>
+              <w:t>wb</w:t>
+            </w:r>
+          </w:p>
+        </w:tc>
+        <w:tc>
+          <w:tcPr>
+            <w:tcW w:w="2700" w:type="pct"/>
+          </w:tcPr>
+          <w:p>
+            <w:pPr>
+              <w:widowControl w:val="0"/>
+              <w:autoSpaceDE w:val="0"/>
+              <w:autoSpaceDN w:val="0"/>
+              <w:adjustRightInd w:val="0"/>
+              <w:spacing w:after="200" w:line="276" w:lineRule="auto"/>
+              <w:rPr>
+                <w:rFonts w:ascii="Calibri" w:hAnsi="Calibri" w:cs="Calibri"/>
+                <w:szCs w:val="22"/>
+                <w:lang w:val="en"/>
+              </w:rPr>
+            </w:pPr>
+            <w:r>
+              <w:rPr>
+                <w:rFonts w:ascii="Calibri" w:hAnsi="Calibri" w:cs="Calibri"/>
+                <w:szCs w:val="22"/>
+                <w:lang w:val="en"/>
+              </w:rPr>
+              <w:t>xmlns:b="clr-namespace:Microsoft.AspNetCore.Components.WebView.</w:t>
+            </w:r>
+            <w:r>
+              <w:rPr>
+                <w:rFonts w:ascii="Calibri" w:hAnsi="Calibri" w:cs="Calibri"/>
+                <w:szCs w:val="22"/>
+                <w:lang w:val="en"/>
+              </w:rPr>
+              <w:t>Wpf</w:t>
+            </w:r>
+          </w:p>
+          <w:p>
+            <w:pPr>
+              <w:widowControl w:val="0"/>
+              <w:autoSpaceDE w:val="0"/>
+              <w:autoSpaceDN w:val="0"/>
+              <w:adjustRightInd w:val="0"/>
+              <w:spacing w:after="200" w:line="276" w:lineRule="auto"/>
+              <w:rPr>
+                <w:rFonts w:ascii="Calibri" w:hAnsi="Calibri" w:cs="Calibri"/>
+                <w:szCs w:val="22"/>
+                <w:lang w:val="en"/>
+              </w:rPr>
+            </w:pPr>
+            <w:r>
+              <w:rPr>
+                <w:rFonts w:ascii="Calibri" w:hAnsi="Calibri" w:cs="Calibri"/>
+                <w:szCs w:val="22"/>
+                <w:lang w:val="en"/>
+              </w:rPr>
+              <w:t>;assembly=Microsoft.AspNetCore.Components.WebView.</w:t>
+            </w:r>
+            <w:r>
+              <w:rPr>
+                <w:rFonts w:ascii="Calibri" w:hAnsi="Calibri" w:cs="Calibri"/>
+                <w:szCs w:val="22"/>
+                <w:lang w:val="en"/>
+              </w:rPr>
+              <w:t>Wpf</w:t>
+            </w:r>
+            <w:r>
+              <w:rPr>
+                <w:rFonts w:ascii="Calibri" w:hAnsi="Calibri" w:cs="Calibri"/>
+                <w:szCs w:val="22"/>
+                <w:lang w:val="en"/>
+              </w:rPr>
+              <w:t>"</w:t>
             </w:r>
           </w:p>
         </w:tc>
@@ -3834,7 +3583,6 @@
         </w:rPr>
         <w:t xml:space="preserve">Snippets mentioned in bold-face also works as a </w:t>
       </w:r>
-      <w:proofErr w:type="spellStart"/>
       <w:r>
         <w:rPr>
           <w:rFonts w:ascii="Calibri" w:hAnsi="Calibri" w:cs="Calibri"/>
@@ -3845,7 +3593,6 @@
         </w:rPr>
         <w:t>SurroundWith</w:t>
       </w:r>
-      <w:proofErr w:type="spellEnd"/>
       <w:r>
         <w:rPr>
           <w:rFonts w:ascii="Calibri" w:hAnsi="Calibri" w:cs="Calibri"/>
@@ -3862,7 +3609,6 @@
         </w:rPr>
         <w:t xml:space="preserve"> (from </w:t>
       </w:r>
-      <w:proofErr w:type="spellStart"/>
       <w:r>
         <w:rPr>
           <w:rFonts w:ascii="Calibri" w:hAnsi="Calibri" w:cs="Calibri"/>
@@ -3873,7 +3619,6 @@
         </w:rPr>
         <w:t>CSharp</w:t>
       </w:r>
-      <w:proofErr w:type="spellEnd"/>
       <w:r>
         <w:rPr>
           <w:rFonts w:ascii="Calibri" w:hAnsi="Calibri" w:cs="Calibri"/>
@@ -4019,7 +3764,6 @@
           <w:lang w:val="en"/>
         </w:rPr>
       </w:pPr>
-      <w:proofErr w:type="spellStart"/>
       <w:r>
         <w:rPr>
           <w:rFonts w:ascii="Calibri" w:hAnsi="Calibri" w:cs="Calibri"/>
@@ -4027,9 +3771,8 @@
           <w:highlight w:val="cyan"/>
           <w:lang w:val="en"/>
         </w:rPr>
-        <w:t>Torquoise</w:t>
-      </w:r>
-      <w:proofErr w:type="spellEnd"/>
+        <w:t>Turquoise</w:t>
+      </w:r>
       <w:r>
         <w:rPr>
           <w:rFonts w:ascii="Calibri" w:hAnsi="Calibri" w:cs="Calibri"/>
@@ -4084,6 +3827,7 @@
                 <w:szCs w:val="22"/>
                 <w:lang w:val="en"/>
               </w:rPr>
+              <w:lastRenderedPageBreak/>
               <w:t>Snippet</w:t>
             </w:r>
           </w:p>
@@ -4230,7 +3974,6 @@
                 <w:lang w:val="en"/>
               </w:rPr>
             </w:pPr>
-            <w:proofErr w:type="spellStart"/>
             <w:r>
               <w:rPr>
                 <w:rFonts w:ascii="Calibri" w:hAnsi="Calibri" w:cs="Calibri"/>
@@ -4241,7 +3984,6 @@
               </w:rPr>
               <w:t>aeh</w:t>
             </w:r>
-            <w:proofErr w:type="spellEnd"/>
           </w:p>
         </w:tc>
         <w:tc>
@@ -4269,7 +4011,6 @@
               </w:rPr>
               <w:t xml:space="preserve">private async void </w:t>
             </w:r>
-            <w:proofErr w:type="spellStart"/>
             <w:r>
               <w:rPr>
                 <w:rFonts w:ascii="Calibri" w:hAnsi="Calibri" w:cs="Calibri"/>
@@ -4279,32 +4020,13 @@
               </w:rPr>
               <w:t>MyMethod</w:t>
             </w:r>
-            <w:proofErr w:type="spellEnd"/>
-            <w:r>
-              <w:rPr>
-                <w:rFonts w:ascii="Calibri" w:hAnsi="Calibri" w:cs="Calibri"/>
-                <w:szCs w:val="22"/>
-                <w:lang w:val="en"/>
-              </w:rPr>
-              <w:t xml:space="preserve">(object sender, </w:t>
-            </w:r>
-            <w:proofErr w:type="spellStart"/>
-            <w:r>
-              <w:rPr>
-                <w:rFonts w:ascii="Calibri" w:hAnsi="Calibri" w:cs="Calibri"/>
-                <w:szCs w:val="22"/>
-                <w:lang w:val="en"/>
-              </w:rPr>
-              <w:t>EventArgs</w:t>
-            </w:r>
-            <w:proofErr w:type="spellEnd"/>
-            <w:r>
-              <w:rPr>
-                <w:rFonts w:ascii="Calibri" w:hAnsi="Calibri" w:cs="Calibri"/>
-                <w:szCs w:val="22"/>
-                <w:lang w:val="en"/>
-              </w:rPr>
-              <w:t xml:space="preserve"> e)</w:t>
+            <w:r>
+              <w:rPr>
+                <w:rFonts w:ascii="Calibri" w:hAnsi="Calibri" w:cs="Calibri"/>
+                <w:szCs w:val="22"/>
+                <w:lang w:val="en"/>
+              </w:rPr>
+              <w:t>(object sender, EventArgs e)</w:t>
             </w:r>
           </w:p>
           <w:p>
@@ -4400,7 +4122,6 @@
                 <w:lang w:val="en"/>
               </w:rPr>
             </w:pPr>
-            <w:proofErr w:type="spellStart"/>
             <w:r>
               <w:rPr>
                 <w:rFonts w:ascii="Calibri" w:hAnsi="Calibri" w:cs="Calibri"/>
@@ -4409,7 +4130,6 @@
               </w:rPr>
               <w:t>propap</w:t>
             </w:r>
-            <w:proofErr w:type="spellEnd"/>
           </w:p>
         </w:tc>
         <w:tc>
@@ -4451,7 +4171,6 @@
               </w:rPr>
               <w:t xml:space="preserve">ssuming </w:t>
             </w:r>
-            <w:proofErr w:type="spellStart"/>
             <w:r>
               <w:rPr>
                 <w:rFonts w:ascii="Calibri" w:hAnsi="Calibri" w:cs="Calibri"/>
@@ -4463,7 +4182,6 @@
               </w:rPr>
               <w:t>MyClass</w:t>
             </w:r>
-            <w:proofErr w:type="spellEnd"/>
             <w:r>
               <w:rPr>
                 <w:rFonts w:ascii="Calibri" w:hAnsi="Calibri" w:cs="Calibri"/>
@@ -4494,50 +4212,161 @@
                 <w:szCs w:val="22"/>
                 <w:lang w:val="en"/>
               </w:rPr>
+              <w:t xml:space="preserve">public static readonly BindableProperty </w:t>
+            </w:r>
+            <w:r>
+              <w:rPr>
+                <w:rFonts w:ascii="Calibri" w:hAnsi="Calibri" w:cs="Calibri"/>
+                <w:szCs w:val="22"/>
+                <w:highlight w:val="yellow"/>
+                <w:lang w:val="en"/>
+              </w:rPr>
+              <w:t>Name</w:t>
+            </w:r>
+            <w:r>
+              <w:rPr>
+                <w:rFonts w:ascii="Calibri" w:hAnsi="Calibri" w:cs="Calibri"/>
+                <w:szCs w:val="22"/>
+                <w:lang w:val="en"/>
+              </w:rPr>
+              <w:t>Property = BindableProperty.</w:t>
+            </w:r>
+            <w:r>
+              <w:rPr>
+                <w:rFonts w:ascii="Calibri" w:hAnsi="Calibri" w:cs="Calibri"/>
+                <w:szCs w:val="22"/>
+                <w:lang w:val="en"/>
+              </w:rPr>
+              <w:t>CreateAttached</w:t>
+            </w:r>
+            <w:r>
+              <w:rPr>
+                <w:rFonts w:ascii="Calibri" w:hAnsi="Calibri" w:cs="Calibri"/>
+                <w:szCs w:val="22"/>
+                <w:lang w:val="en"/>
+              </w:rPr>
+              <w:t>(nameof(</w:t>
+            </w:r>
+            <w:r>
+              <w:rPr>
+                <w:rFonts w:ascii="Calibri" w:hAnsi="Calibri" w:cs="Calibri"/>
+                <w:szCs w:val="22"/>
+                <w:highlight w:val="cyan"/>
+                <w:lang w:val="en"/>
+              </w:rPr>
+              <w:t>Name</w:t>
+            </w:r>
+            <w:r>
+              <w:rPr>
+                <w:rFonts w:ascii="Calibri" w:hAnsi="Calibri" w:cs="Calibri"/>
+                <w:szCs w:val="22"/>
+                <w:highlight w:val="cyan"/>
+                <w:lang w:val="en"/>
+              </w:rPr>
+              <w:t>Property</w:t>
+            </w:r>
+            <w:r>
+              <w:rPr>
+                <w:rFonts w:ascii="Calibri" w:hAnsi="Calibri" w:cs="Calibri"/>
+                <w:szCs w:val="22"/>
+                <w:lang w:val="en"/>
+              </w:rPr>
+              <w:t>), typeof(</w:t>
+            </w:r>
+            <w:r>
+              <w:rPr>
+                <w:rFonts w:ascii="Calibri" w:hAnsi="Calibri" w:cs="Calibri"/>
+                <w:szCs w:val="22"/>
+                <w:highlight w:val="yellow"/>
+                <w:lang w:val="en"/>
+              </w:rPr>
+              <w:t>string</w:t>
+            </w:r>
+            <w:r>
+              <w:rPr>
+                <w:rFonts w:ascii="Calibri" w:hAnsi="Calibri" w:cs="Calibri"/>
+                <w:szCs w:val="22"/>
+                <w:lang w:val="en"/>
+              </w:rPr>
+              <w:t>), typeof(</w:t>
+            </w:r>
+            <w:r>
+              <w:rPr>
+                <w:rFonts w:ascii="Calibri" w:hAnsi="Calibri" w:cs="Calibri"/>
+                <w:szCs w:val="22"/>
+                <w:highlight w:val="green"/>
+                <w:lang w:val="en"/>
+              </w:rPr>
+              <w:t>MyClass</w:t>
+            </w:r>
+            <w:r>
+              <w:rPr>
+                <w:rFonts w:ascii="Calibri" w:hAnsi="Calibri" w:cs="Calibri"/>
+                <w:szCs w:val="22"/>
+                <w:lang w:val="en"/>
+              </w:rPr>
+              <w:t>), default(</w:t>
+            </w:r>
+            <w:r>
+              <w:rPr>
+                <w:rFonts w:ascii="Calibri" w:hAnsi="Calibri" w:cs="Calibri"/>
+                <w:szCs w:val="22"/>
+                <w:highlight w:val="cyan"/>
+                <w:lang w:val="en"/>
+              </w:rPr>
+              <w:t>string</w:t>
+            </w:r>
+            <w:r>
+              <w:rPr>
+                <w:rFonts w:ascii="Calibri" w:hAnsi="Calibri" w:cs="Calibri"/>
+                <w:szCs w:val="22"/>
+                <w:lang w:val="en"/>
+              </w:rPr>
+              <w:t>));</w:t>
+            </w:r>
+          </w:p>
+          <w:p>
+            <w:pPr>
+              <w:widowControl w:val="0"/>
+              <w:autoSpaceDE w:val="0"/>
+              <w:autoSpaceDN w:val="0"/>
+              <w:adjustRightInd w:val="0"/>
+              <w:spacing w:after="200"/>
+              <w:rPr>
+                <w:rFonts w:ascii="Calibri" w:hAnsi="Calibri" w:cs="Calibri"/>
+                <w:szCs w:val="22"/>
+                <w:lang w:val="en"/>
+              </w:rPr>
+            </w:pPr>
+            <w:r>
+              <w:rPr>
+                <w:rFonts w:ascii="Calibri" w:hAnsi="Calibri" w:cs="Calibri"/>
+                <w:szCs w:val="22"/>
+                <w:lang w:val="en"/>
+              </w:rPr>
               <w:t xml:space="preserve">public static </w:t>
             </w:r>
-            <w:proofErr w:type="spellStart"/>
-            <w:r>
-              <w:rPr>
-                <w:rFonts w:ascii="Calibri" w:hAnsi="Calibri" w:cs="Calibri"/>
-                <w:szCs w:val="22"/>
-                <w:lang w:val="en"/>
-              </w:rPr>
-              <w:t>readonly</w:t>
-            </w:r>
-            <w:proofErr w:type="spellEnd"/>
-            <w:r>
-              <w:rPr>
-                <w:rFonts w:ascii="Calibri" w:hAnsi="Calibri" w:cs="Calibri"/>
-                <w:szCs w:val="22"/>
-                <w:lang w:val="en"/>
-              </w:rPr>
-              <w:t xml:space="preserve"> </w:t>
-            </w:r>
-            <w:proofErr w:type="spellStart"/>
-            <w:r>
-              <w:rPr>
-                <w:rFonts w:ascii="Calibri" w:hAnsi="Calibri" w:cs="Calibri"/>
-                <w:szCs w:val="22"/>
-                <w:lang w:val="en"/>
-              </w:rPr>
-              <w:t>BindableProperty</w:t>
-            </w:r>
-            <w:proofErr w:type="spellEnd"/>
-            <w:r>
-              <w:rPr>
-                <w:rFonts w:ascii="Calibri" w:hAnsi="Calibri" w:cs="Calibri"/>
-                <w:szCs w:val="22"/>
-                <w:lang w:val="en"/>
-              </w:rPr>
-              <w:t xml:space="preserve"> </w:t>
-            </w:r>
-            <w:proofErr w:type="spellStart"/>
-            <w:r>
-              <w:rPr>
-                <w:rFonts w:ascii="Calibri" w:hAnsi="Calibri" w:cs="Calibri"/>
-                <w:szCs w:val="22"/>
-                <w:highlight w:val="yellow"/>
+            <w:r>
+              <w:rPr>
+                <w:rFonts w:ascii="Calibri" w:hAnsi="Calibri" w:cs="Calibri"/>
+                <w:szCs w:val="22"/>
+                <w:lang w:val="en"/>
+              </w:rPr>
+              <w:t>string</w:t>
+            </w:r>
+            <w:r>
+              <w:rPr>
+                <w:rFonts w:ascii="Calibri" w:hAnsi="Calibri" w:cs="Calibri"/>
+                <w:szCs w:val="22"/>
+                <w:lang w:val="en"/>
+              </w:rPr>
+              <w:t xml:space="preserve"> Get</w:t>
+            </w:r>
+            <w:r>
+              <w:rPr>
+                <w:rFonts w:ascii="Calibri" w:hAnsi="Calibri" w:cs="Calibri"/>
+                <w:szCs w:val="22"/>
+                <w:highlight w:val="cyan"/>
                 <w:lang w:val="en"/>
               </w:rPr>
               <w:t>Name</w:t>
@@ -4548,62 +4377,73 @@
                 <w:szCs w:val="22"/>
                 <w:lang w:val="en"/>
               </w:rPr>
+              <w:t>(BindableObject bindable) =&gt; (</w:t>
+            </w:r>
+            <w:r>
+              <w:rPr>
+                <w:rFonts w:ascii="Calibri" w:hAnsi="Calibri" w:cs="Calibri"/>
+                <w:szCs w:val="22"/>
+                <w:highlight w:val="cyan"/>
+                <w:lang w:val="en"/>
+              </w:rPr>
+              <w:t>string</w:t>
+            </w:r>
+            <w:r>
+              <w:rPr>
+                <w:rFonts w:ascii="Calibri" w:hAnsi="Calibri" w:cs="Calibri"/>
+                <w:szCs w:val="22"/>
+                <w:lang w:val="en"/>
+              </w:rPr>
+              <w:t>)bindable.GetValue(</w:t>
+            </w:r>
+            <w:r>
+              <w:rPr>
+                <w:rFonts w:ascii="Calibri" w:hAnsi="Calibri" w:cs="Calibri"/>
+                <w:szCs w:val="22"/>
+                <w:highlight w:val="cyan"/>
+                <w:lang w:val="en"/>
+              </w:rPr>
+              <w:t>Name</w:t>
+            </w:r>
+            <w:r>
+              <w:rPr>
+                <w:rFonts w:ascii="Calibri" w:hAnsi="Calibri" w:cs="Calibri"/>
+                <w:szCs w:val="22"/>
+                <w:highlight w:val="cyan"/>
+                <w:lang w:val="en"/>
+              </w:rPr>
               <w:t>Property</w:t>
             </w:r>
-            <w:proofErr w:type="spellEnd"/>
-            <w:r>
-              <w:rPr>
-                <w:rFonts w:ascii="Calibri" w:hAnsi="Calibri" w:cs="Calibri"/>
-                <w:szCs w:val="22"/>
-                <w:lang w:val="en"/>
-              </w:rPr>
-              <w:t xml:space="preserve"> = </w:t>
-            </w:r>
-            <w:proofErr w:type="spellStart"/>
-            <w:r>
-              <w:rPr>
-                <w:rFonts w:ascii="Calibri" w:hAnsi="Calibri" w:cs="Calibri"/>
-                <w:szCs w:val="22"/>
-                <w:lang w:val="en"/>
-              </w:rPr>
-              <w:t>BindableProperty.</w:t>
-            </w:r>
-            <w:r>
-              <w:rPr>
-                <w:rFonts w:ascii="Calibri" w:hAnsi="Calibri" w:cs="Calibri"/>
-                <w:szCs w:val="22"/>
-                <w:lang w:val="en"/>
-              </w:rPr>
-              <w:t>CreateAttached</w:t>
-            </w:r>
-            <w:proofErr w:type="spellEnd"/>
-            <w:r>
-              <w:rPr>
-                <w:rFonts w:ascii="Calibri" w:hAnsi="Calibri" w:cs="Calibri"/>
-                <w:szCs w:val="22"/>
-                <w:lang w:val="en"/>
-              </w:rPr>
-              <w:t>(</w:t>
-            </w:r>
-            <w:proofErr w:type="spellStart"/>
-            <w:r>
-              <w:rPr>
-                <w:rFonts w:ascii="Calibri" w:hAnsi="Calibri" w:cs="Calibri"/>
-                <w:szCs w:val="22"/>
-                <w:lang w:val="en"/>
-              </w:rPr>
-              <w:t>nameof</w:t>
-            </w:r>
-            <w:proofErr w:type="spellEnd"/>
-            <w:r>
-              <w:rPr>
-                <w:rFonts w:ascii="Calibri" w:hAnsi="Calibri" w:cs="Calibri"/>
-                <w:szCs w:val="22"/>
-                <w:lang w:val="en"/>
-              </w:rPr>
-              <w:t>(</w:t>
-            </w:r>
-            <w:proofErr w:type="spellStart"/>
+            <w:r>
+              <w:rPr>
+                <w:rFonts w:ascii="Calibri" w:hAnsi="Calibri" w:cs="Calibri"/>
+                <w:szCs w:val="22"/>
+                <w:lang w:val="en"/>
+              </w:rPr>
+              <w:t>);</w:t>
+            </w:r>
+          </w:p>
+          <w:p>
+            <w:pPr>
+              <w:widowControl w:val="0"/>
+              <w:autoSpaceDE w:val="0"/>
+              <w:autoSpaceDN w:val="0"/>
+              <w:adjustRightInd w:val="0"/>
+              <w:spacing w:after="200"/>
+              <w:rPr>
+                <w:rFonts w:ascii="Calibri" w:hAnsi="Calibri" w:cs="Calibri"/>
+                <w:szCs w:val="22"/>
+                <w:lang w:val="en"/>
+              </w:rPr>
+            </w:pPr>
+            <w:r>
+              <w:rPr>
+                <w:rFonts w:ascii="Calibri" w:hAnsi="Calibri" w:cs="Calibri"/>
+                <w:szCs w:val="22"/>
+                <w:lang w:val="en"/>
+              </w:rPr>
+              <w:t>public static void Set</w:t>
+            </w:r>
             <w:r>
               <w:rPr>
                 <w:rFonts w:ascii="Calibri" w:hAnsi="Calibri" w:cs="Calibri"/>
@@ -4617,377 +4457,45 @@
               <w:rPr>
                 <w:rFonts w:ascii="Calibri" w:hAnsi="Calibri" w:cs="Calibri"/>
                 <w:szCs w:val="22"/>
+                <w:lang w:val="en"/>
+              </w:rPr>
+              <w:t xml:space="preserve">(BindableObject bindable, </w:t>
+            </w:r>
+            <w:r>
+              <w:rPr>
+                <w:rFonts w:ascii="Calibri" w:hAnsi="Calibri" w:cs="Calibri"/>
+                <w:szCs w:val="22"/>
                 <w:highlight w:val="cyan"/>
                 <w:lang w:val="en"/>
               </w:rPr>
+              <w:t>string</w:t>
+            </w:r>
+            <w:r>
+              <w:rPr>
+                <w:rFonts w:ascii="Calibri" w:hAnsi="Calibri" w:cs="Calibri"/>
+                <w:szCs w:val="22"/>
+                <w:lang w:val="en"/>
+              </w:rPr>
+              <w:t xml:space="preserve"> value) =&gt; bindable.SetValue(</w:t>
+            </w:r>
+            <w:r>
+              <w:rPr>
+                <w:rFonts w:ascii="Calibri" w:hAnsi="Calibri" w:cs="Calibri"/>
+                <w:szCs w:val="22"/>
+                <w:highlight w:val="cyan"/>
+                <w:lang w:val="en"/>
+              </w:rPr>
+              <w:t>Name</w:t>
+            </w:r>
+            <w:r>
+              <w:rPr>
+                <w:rFonts w:ascii="Calibri" w:hAnsi="Calibri" w:cs="Calibri"/>
+                <w:szCs w:val="22"/>
+                <w:highlight w:val="cyan"/>
+                <w:lang w:val="en"/>
+              </w:rPr>
               <w:t>Property</w:t>
             </w:r>
-            <w:proofErr w:type="spellEnd"/>
-            <w:r>
-              <w:rPr>
-                <w:rFonts w:ascii="Calibri" w:hAnsi="Calibri" w:cs="Calibri"/>
-                <w:szCs w:val="22"/>
-                <w:lang w:val="en"/>
-              </w:rPr>
-              <w:t xml:space="preserve">), </w:t>
-            </w:r>
-            <w:proofErr w:type="spellStart"/>
-            <w:r>
-              <w:rPr>
-                <w:rFonts w:ascii="Calibri" w:hAnsi="Calibri" w:cs="Calibri"/>
-                <w:szCs w:val="22"/>
-                <w:lang w:val="en"/>
-              </w:rPr>
-              <w:t>typeof</w:t>
-            </w:r>
-            <w:proofErr w:type="spellEnd"/>
-            <w:r>
-              <w:rPr>
-                <w:rFonts w:ascii="Calibri" w:hAnsi="Calibri" w:cs="Calibri"/>
-                <w:szCs w:val="22"/>
-                <w:lang w:val="en"/>
-              </w:rPr>
-              <w:t>(</w:t>
-            </w:r>
-            <w:r>
-              <w:rPr>
-                <w:rFonts w:ascii="Calibri" w:hAnsi="Calibri" w:cs="Calibri"/>
-                <w:szCs w:val="22"/>
-                <w:highlight w:val="yellow"/>
-                <w:lang w:val="en"/>
-              </w:rPr>
-              <w:t>string</w:t>
-            </w:r>
-            <w:r>
-              <w:rPr>
-                <w:rFonts w:ascii="Calibri" w:hAnsi="Calibri" w:cs="Calibri"/>
-                <w:szCs w:val="22"/>
-                <w:lang w:val="en"/>
-              </w:rPr>
-              <w:t xml:space="preserve">), </w:t>
-            </w:r>
-            <w:proofErr w:type="spellStart"/>
-            <w:r>
-              <w:rPr>
-                <w:rFonts w:ascii="Calibri" w:hAnsi="Calibri" w:cs="Calibri"/>
-                <w:szCs w:val="22"/>
-                <w:lang w:val="en"/>
-              </w:rPr>
-              <w:t>typeof</w:t>
-            </w:r>
-            <w:proofErr w:type="spellEnd"/>
-            <w:r>
-              <w:rPr>
-                <w:rFonts w:ascii="Calibri" w:hAnsi="Calibri" w:cs="Calibri"/>
-                <w:szCs w:val="22"/>
-                <w:lang w:val="en"/>
-              </w:rPr>
-              <w:t>(</w:t>
-            </w:r>
-            <w:proofErr w:type="spellStart"/>
-            <w:r>
-              <w:rPr>
-                <w:rFonts w:ascii="Calibri" w:hAnsi="Calibri" w:cs="Calibri"/>
-                <w:szCs w:val="22"/>
-                <w:highlight w:val="green"/>
-                <w:lang w:val="en"/>
-              </w:rPr>
-              <w:t>MyClass</w:t>
-            </w:r>
-            <w:proofErr w:type="spellEnd"/>
-            <w:r>
-              <w:rPr>
-                <w:rFonts w:ascii="Calibri" w:hAnsi="Calibri" w:cs="Calibri"/>
-                <w:szCs w:val="22"/>
-                <w:lang w:val="en"/>
-              </w:rPr>
-              <w:t>), default(</w:t>
-            </w:r>
-            <w:r>
-              <w:rPr>
-                <w:rFonts w:ascii="Calibri" w:hAnsi="Calibri" w:cs="Calibri"/>
-                <w:szCs w:val="22"/>
-                <w:highlight w:val="cyan"/>
-                <w:lang w:val="en"/>
-              </w:rPr>
-              <w:t>string</w:t>
-            </w:r>
-            <w:r>
-              <w:rPr>
-                <w:rFonts w:ascii="Calibri" w:hAnsi="Calibri" w:cs="Calibri"/>
-                <w:szCs w:val="22"/>
-                <w:lang w:val="en"/>
-              </w:rPr>
-              <w:t>));</w:t>
-            </w:r>
-          </w:p>
-          <w:p>
-            <w:pPr>
-              <w:widowControl w:val="0"/>
-              <w:autoSpaceDE w:val="0"/>
-              <w:autoSpaceDN w:val="0"/>
-              <w:adjustRightInd w:val="0"/>
-              <w:spacing w:after="200"/>
-              <w:rPr>
-                <w:rFonts w:ascii="Calibri" w:hAnsi="Calibri" w:cs="Calibri"/>
-                <w:szCs w:val="22"/>
-                <w:lang w:val="en"/>
-              </w:rPr>
-            </w:pPr>
-            <w:r>
-              <w:rPr>
-                <w:rFonts w:ascii="Calibri" w:hAnsi="Calibri" w:cs="Calibri"/>
-                <w:szCs w:val="22"/>
-                <w:lang w:val="en"/>
-              </w:rPr>
-              <w:t xml:space="preserve">public static </w:t>
-            </w:r>
-            <w:r>
-              <w:rPr>
-                <w:rFonts w:ascii="Calibri" w:hAnsi="Calibri" w:cs="Calibri"/>
-                <w:szCs w:val="22"/>
-                <w:lang w:val="en"/>
-              </w:rPr>
-              <w:t>string</w:t>
-            </w:r>
-            <w:r>
-              <w:rPr>
-                <w:rFonts w:ascii="Calibri" w:hAnsi="Calibri" w:cs="Calibri"/>
-                <w:szCs w:val="22"/>
-                <w:lang w:val="en"/>
-              </w:rPr>
-              <w:t xml:space="preserve"> </w:t>
-            </w:r>
-            <w:proofErr w:type="spellStart"/>
-            <w:r>
-              <w:rPr>
-                <w:rFonts w:ascii="Calibri" w:hAnsi="Calibri" w:cs="Calibri"/>
-                <w:szCs w:val="22"/>
-                <w:lang w:val="en"/>
-              </w:rPr>
-              <w:t>Get</w:t>
-            </w:r>
-            <w:r>
-              <w:rPr>
-                <w:rFonts w:ascii="Calibri" w:hAnsi="Calibri" w:cs="Calibri"/>
-                <w:szCs w:val="22"/>
-                <w:highlight w:val="cyan"/>
-                <w:lang w:val="en"/>
-              </w:rPr>
-              <w:t>Name</w:t>
-            </w:r>
-            <w:proofErr w:type="spellEnd"/>
-            <w:r>
-              <w:rPr>
-                <w:rFonts w:ascii="Calibri" w:hAnsi="Calibri" w:cs="Calibri"/>
-                <w:szCs w:val="22"/>
-                <w:lang w:val="en"/>
-              </w:rPr>
-              <w:t>(</w:t>
-            </w:r>
-            <w:proofErr w:type="spellStart"/>
-            <w:r>
-              <w:rPr>
-                <w:rFonts w:ascii="Calibri" w:hAnsi="Calibri" w:cs="Calibri"/>
-                <w:szCs w:val="22"/>
-                <w:lang w:val="en"/>
-              </w:rPr>
-              <w:t>BindableObject</w:t>
-            </w:r>
-            <w:proofErr w:type="spellEnd"/>
-            <w:r>
-              <w:rPr>
-                <w:rFonts w:ascii="Calibri" w:hAnsi="Calibri" w:cs="Calibri"/>
-                <w:szCs w:val="22"/>
-                <w:lang w:val="en"/>
-              </w:rPr>
-              <w:t xml:space="preserve"> bindable) =&gt; (</w:t>
-            </w:r>
-            <w:r>
-              <w:rPr>
-                <w:rFonts w:ascii="Calibri" w:hAnsi="Calibri" w:cs="Calibri"/>
-                <w:szCs w:val="22"/>
-                <w:highlight w:val="cyan"/>
-                <w:lang w:val="en"/>
-              </w:rPr>
-              <w:t>string</w:t>
-            </w:r>
-            <w:r>
-              <w:rPr>
-                <w:rFonts w:ascii="Calibri" w:hAnsi="Calibri" w:cs="Calibri"/>
-                <w:szCs w:val="22"/>
-                <w:lang w:val="en"/>
-              </w:rPr>
-              <w:t>)</w:t>
-            </w:r>
-            <w:proofErr w:type="spellStart"/>
-            <w:r>
-              <w:rPr>
-                <w:rFonts w:ascii="Calibri" w:hAnsi="Calibri" w:cs="Calibri"/>
-                <w:szCs w:val="22"/>
-                <w:lang w:val="en"/>
-              </w:rPr>
-              <w:t>bindable.GetValue</w:t>
-            </w:r>
-            <w:proofErr w:type="spellEnd"/>
-            <w:r>
-              <w:rPr>
-                <w:rFonts w:ascii="Calibri" w:hAnsi="Calibri" w:cs="Calibri"/>
-                <w:szCs w:val="22"/>
-                <w:lang w:val="en"/>
-              </w:rPr>
-              <w:t>(</w:t>
-            </w:r>
-            <w:proofErr w:type="spellStart"/>
-            <w:r>
-              <w:rPr>
-                <w:rFonts w:ascii="Calibri" w:hAnsi="Calibri" w:cs="Calibri"/>
-                <w:szCs w:val="22"/>
-                <w:highlight w:val="cyan"/>
-                <w:lang w:val="en"/>
-              </w:rPr>
-              <w:t>Name</w:t>
-            </w:r>
-            <w:r>
-              <w:rPr>
-                <w:rFonts w:ascii="Calibri" w:hAnsi="Calibri" w:cs="Calibri"/>
-                <w:szCs w:val="22"/>
-                <w:highlight w:val="cyan"/>
-                <w:lang w:val="en"/>
-              </w:rPr>
-              <w:t>Property</w:t>
-            </w:r>
-            <w:proofErr w:type="spellEnd"/>
-            <w:r>
-              <w:rPr>
-                <w:rFonts w:ascii="Calibri" w:hAnsi="Calibri" w:cs="Calibri"/>
-                <w:szCs w:val="22"/>
-                <w:lang w:val="en"/>
-              </w:rPr>
-              <w:t>);</w:t>
-            </w:r>
-          </w:p>
-          <w:p>
-            <w:pPr>
-              <w:widowControl w:val="0"/>
-              <w:autoSpaceDE w:val="0"/>
-              <w:autoSpaceDN w:val="0"/>
-              <w:adjustRightInd w:val="0"/>
-              <w:spacing w:after="200"/>
-              <w:rPr>
-                <w:rFonts w:ascii="Calibri" w:hAnsi="Calibri" w:cs="Calibri"/>
-                <w:szCs w:val="22"/>
-                <w:lang w:val="en"/>
-              </w:rPr>
-            </w:pPr>
-            <w:r>
-              <w:rPr>
-                <w:rFonts w:ascii="Calibri" w:hAnsi="Calibri" w:cs="Calibri"/>
-                <w:szCs w:val="22"/>
-                <w:lang w:val="en"/>
-              </w:rPr>
-              <w:t xml:space="preserve">public static void </w:t>
-            </w:r>
-            <w:proofErr w:type="spellStart"/>
-            <w:r>
-              <w:rPr>
-                <w:rFonts w:ascii="Calibri" w:hAnsi="Calibri" w:cs="Calibri"/>
-                <w:szCs w:val="22"/>
-                <w:lang w:val="en"/>
-              </w:rPr>
-              <w:t>Set</w:t>
-            </w:r>
-            <w:r>
-              <w:rPr>
-                <w:rFonts w:ascii="Calibri" w:hAnsi="Calibri" w:cs="Calibri"/>
-                <w:szCs w:val="22"/>
-                <w:highlight w:val="cyan"/>
-                <w:lang w:val="en"/>
-              </w:rPr>
-              <w:t>Name</w:t>
-            </w:r>
-            <w:proofErr w:type="spellEnd"/>
-            <w:r>
-              <w:rPr>
-                <w:rFonts w:ascii="Calibri" w:hAnsi="Calibri" w:cs="Calibri"/>
-                <w:szCs w:val="22"/>
-                <w:lang w:val="en"/>
-              </w:rPr>
-              <w:t>(</w:t>
-            </w:r>
-            <w:proofErr w:type="spellStart"/>
-            <w:r>
-              <w:rPr>
-                <w:rFonts w:ascii="Calibri" w:hAnsi="Calibri" w:cs="Calibri"/>
-                <w:szCs w:val="22"/>
-                <w:lang w:val="en"/>
-              </w:rPr>
-              <w:t>BindableObject</w:t>
-            </w:r>
-            <w:proofErr w:type="spellEnd"/>
-            <w:r>
-              <w:rPr>
-                <w:rFonts w:ascii="Calibri" w:hAnsi="Calibri" w:cs="Calibri"/>
-                <w:szCs w:val="22"/>
-                <w:lang w:val="en"/>
-              </w:rPr>
-              <w:t xml:space="preserve"> bindable, </w:t>
-            </w:r>
-            <w:r>
-              <w:rPr>
-                <w:rFonts w:ascii="Calibri" w:hAnsi="Calibri" w:cs="Calibri"/>
-                <w:szCs w:val="22"/>
-                <w:highlight w:val="cyan"/>
-                <w:lang w:val="en"/>
-              </w:rPr>
-              <w:t>string</w:t>
-            </w:r>
-            <w:r>
-              <w:rPr>
-                <w:rFonts w:ascii="Calibri" w:hAnsi="Calibri" w:cs="Calibri"/>
-                <w:szCs w:val="22"/>
-                <w:lang w:val="en"/>
-              </w:rPr>
-              <w:t xml:space="preserve"> value) =&gt; </w:t>
-            </w:r>
-            <w:proofErr w:type="spellStart"/>
-            <w:r>
-              <w:rPr>
-                <w:rFonts w:ascii="Calibri" w:hAnsi="Calibri" w:cs="Calibri"/>
-                <w:szCs w:val="22"/>
-                <w:lang w:val="en"/>
-              </w:rPr>
-              <w:t>bindable.SetValue</w:t>
-            </w:r>
-            <w:proofErr w:type="spellEnd"/>
-            <w:r>
-              <w:rPr>
-                <w:rFonts w:ascii="Calibri" w:hAnsi="Calibri" w:cs="Calibri"/>
-                <w:szCs w:val="22"/>
-                <w:lang w:val="en"/>
-              </w:rPr>
-              <w:t>(</w:t>
-            </w:r>
-            <w:proofErr w:type="spellStart"/>
-            <w:r>
-              <w:rPr>
-                <w:rFonts w:ascii="Calibri" w:hAnsi="Calibri" w:cs="Calibri"/>
-                <w:szCs w:val="22"/>
-                <w:highlight w:val="cyan"/>
-                <w:lang w:val="en"/>
-              </w:rPr>
-              <w:t>Name</w:t>
-            </w:r>
-            <w:r>
-              <w:rPr>
-                <w:rFonts w:ascii="Calibri" w:hAnsi="Calibri" w:cs="Calibri"/>
-                <w:szCs w:val="22"/>
-                <w:highlight w:val="cyan"/>
-                <w:lang w:val="en"/>
-              </w:rPr>
-              <w:t>Property</w:t>
-            </w:r>
-            <w:proofErr w:type="spellEnd"/>
             <w:r>
               <w:rPr>
                 <w:rFonts w:ascii="Calibri" w:hAnsi="Calibri" w:cs="Calibri"/>
@@ -5027,7 +4535,6 @@
                 <w:szCs w:val="22"/>
                 <w:lang w:val="en"/>
               </w:rPr>
-              <w:lastRenderedPageBreak/>
               <w:t>Bindable Property</w:t>
             </w:r>
           </w:p>
@@ -5050,7 +4557,6 @@
                 <w:lang w:val="en"/>
               </w:rPr>
             </w:pPr>
-            <w:proofErr w:type="spellStart"/>
             <w:r>
               <w:rPr>
                 <w:rFonts w:ascii="Calibri" w:hAnsi="Calibri" w:cs="Calibri"/>
@@ -5059,7 +4565,6 @@
               </w:rPr>
               <w:t>propbp</w:t>
             </w:r>
-            <w:proofErr w:type="spellEnd"/>
           </w:p>
         </w:tc>
         <w:tc>
@@ -5101,7 +4606,6 @@
               </w:rPr>
               <w:t xml:space="preserve">ssuming </w:t>
             </w:r>
-            <w:proofErr w:type="spellStart"/>
             <w:r>
               <w:rPr>
                 <w:rFonts w:ascii="Calibri" w:hAnsi="Calibri" w:cs="Calibri"/>
@@ -5113,7 +4617,6 @@
               </w:rPr>
               <w:t>MyClass</w:t>
             </w:r>
-            <w:proofErr w:type="spellEnd"/>
             <w:r>
               <w:rPr>
                 <w:rFonts w:ascii="Calibri" w:hAnsi="Calibri" w:cs="Calibri"/>
@@ -5144,18 +4647,123 @@
                 <w:szCs w:val="22"/>
                 <w:lang w:val="en"/>
               </w:rPr>
-              <w:t xml:space="preserve">public static </w:t>
-            </w:r>
-            <w:proofErr w:type="spellStart"/>
-            <w:r>
-              <w:rPr>
-                <w:rFonts w:ascii="Calibri" w:hAnsi="Calibri" w:cs="Calibri"/>
-                <w:szCs w:val="22"/>
-                <w:lang w:val="en"/>
-              </w:rPr>
-              <w:t>readonly</w:t>
-            </w:r>
-            <w:proofErr w:type="spellEnd"/>
+              <w:t xml:space="preserve">public static readonly BindableProperty </w:t>
+            </w:r>
+            <w:r>
+              <w:rPr>
+                <w:rFonts w:ascii="Calibri" w:hAnsi="Calibri" w:cs="Calibri"/>
+                <w:szCs w:val="22"/>
+                <w:highlight w:val="yellow"/>
+                <w:lang w:val="en"/>
+              </w:rPr>
+              <w:t>Name</w:t>
+            </w:r>
+            <w:r>
+              <w:rPr>
+                <w:rFonts w:ascii="Calibri" w:hAnsi="Calibri" w:cs="Calibri"/>
+                <w:szCs w:val="22"/>
+                <w:lang w:val="en"/>
+              </w:rPr>
+              <w:t>Property = BindableProperty.Create(nameof(</w:t>
+            </w:r>
+            <w:r>
+              <w:rPr>
+                <w:rFonts w:ascii="Calibri" w:hAnsi="Calibri" w:cs="Calibri"/>
+                <w:szCs w:val="22"/>
+                <w:highlight w:val="cyan"/>
+                <w:lang w:val="en"/>
+              </w:rPr>
+              <w:t>Name</w:t>
+            </w:r>
+            <w:r>
+              <w:rPr>
+                <w:rFonts w:ascii="Calibri" w:hAnsi="Calibri" w:cs="Calibri"/>
+                <w:szCs w:val="22"/>
+                <w:lang w:val="en"/>
+              </w:rPr>
+              <w:t>), typeof(</w:t>
+            </w:r>
+            <w:r>
+              <w:rPr>
+                <w:rFonts w:ascii="Calibri" w:hAnsi="Calibri" w:cs="Calibri"/>
+                <w:szCs w:val="22"/>
+                <w:highlight w:val="yellow"/>
+                <w:lang w:val="en"/>
+              </w:rPr>
+              <w:t>string</w:t>
+            </w:r>
+            <w:r>
+              <w:rPr>
+                <w:rFonts w:ascii="Calibri" w:hAnsi="Calibri" w:cs="Calibri"/>
+                <w:szCs w:val="22"/>
+                <w:lang w:val="en"/>
+              </w:rPr>
+              <w:t>), typeof(</w:t>
+            </w:r>
+            <w:r>
+              <w:rPr>
+                <w:rFonts w:ascii="Calibri" w:hAnsi="Calibri" w:cs="Calibri"/>
+                <w:szCs w:val="22"/>
+                <w:highlight w:val="green"/>
+                <w:lang w:val="en"/>
+              </w:rPr>
+              <w:t>MyClass</w:t>
+            </w:r>
+            <w:r>
+              <w:rPr>
+                <w:rFonts w:ascii="Calibri" w:hAnsi="Calibri" w:cs="Calibri"/>
+                <w:szCs w:val="22"/>
+                <w:lang w:val="en"/>
+              </w:rPr>
+              <w:t>), default(</w:t>
+            </w:r>
+            <w:r>
+              <w:rPr>
+                <w:rFonts w:ascii="Calibri" w:hAnsi="Calibri" w:cs="Calibri"/>
+                <w:szCs w:val="22"/>
+                <w:highlight w:val="cyan"/>
+                <w:lang w:val="en"/>
+              </w:rPr>
+              <w:t>string</w:t>
+            </w:r>
+            <w:r>
+              <w:rPr>
+                <w:rFonts w:ascii="Calibri" w:hAnsi="Calibri" w:cs="Calibri"/>
+                <w:szCs w:val="22"/>
+                <w:lang w:val="en"/>
+              </w:rPr>
+              <w:t>));</w:t>
+            </w:r>
+          </w:p>
+          <w:p>
+            <w:pPr>
+              <w:widowControl w:val="0"/>
+              <w:autoSpaceDE w:val="0"/>
+              <w:autoSpaceDN w:val="0"/>
+              <w:adjustRightInd w:val="0"/>
+              <w:spacing w:after="200"/>
+              <w:rPr>
+                <w:rFonts w:ascii="Calibri" w:hAnsi="Calibri" w:cs="Calibri"/>
+                <w:szCs w:val="22"/>
+                <w:lang w:val="en"/>
+              </w:rPr>
+            </w:pPr>
+            <w:r>
+              <w:rPr>
+                <w:rFonts w:ascii="Calibri" w:hAnsi="Calibri" w:cs="Calibri"/>
+                <w:szCs w:val="22"/>
+                <w:lang w:val="en"/>
+              </w:rPr>
+              <w:t xml:space="preserve">public </w:t>
+            </w:r>
+            <w:r>
+              <w:rPr>
+                <w:rFonts w:ascii="Calibri" w:hAnsi="Calibri" w:cs="Calibri"/>
+                <w:szCs w:val="22"/>
+                <w:lang w:val="en"/>
+              </w:rPr>
+              <w:t>string</w:t>
+            </w:r>
             <w:r>
               <w:rPr>
                 <w:rFonts w:ascii="Calibri" w:hAnsi="Calibri" w:cs="Calibri"/>
@@ -5164,86 +4772,74 @@
               </w:rPr>
               <w:t xml:space="preserve"> </w:t>
             </w:r>
-            <w:proofErr w:type="spellStart"/>
-            <w:r>
-              <w:rPr>
-                <w:rFonts w:ascii="Calibri" w:hAnsi="Calibri" w:cs="Calibri"/>
-                <w:szCs w:val="22"/>
-                <w:lang w:val="en"/>
-              </w:rPr>
-              <w:t>BindableProperty</w:t>
-            </w:r>
-            <w:proofErr w:type="spellEnd"/>
-            <w:r>
-              <w:rPr>
-                <w:rFonts w:ascii="Calibri" w:hAnsi="Calibri" w:cs="Calibri"/>
-                <w:szCs w:val="22"/>
-                <w:lang w:val="en"/>
-              </w:rPr>
-              <w:t xml:space="preserve"> </w:t>
-            </w:r>
-            <w:proofErr w:type="spellStart"/>
-            <w:r>
-              <w:rPr>
-                <w:rFonts w:ascii="Calibri" w:hAnsi="Calibri" w:cs="Calibri"/>
-                <w:szCs w:val="22"/>
-                <w:highlight w:val="yellow"/>
+            <w:r>
+              <w:rPr>
+                <w:rFonts w:ascii="Calibri" w:hAnsi="Calibri" w:cs="Calibri"/>
+                <w:szCs w:val="22"/>
+                <w:highlight w:val="cyan"/>
                 <w:lang w:val="en"/>
               </w:rPr>
               <w:t>Name</w:t>
             </w:r>
-            <w:r>
-              <w:rPr>
-                <w:rFonts w:ascii="Calibri" w:hAnsi="Calibri" w:cs="Calibri"/>
-                <w:szCs w:val="22"/>
-                <w:lang w:val="en"/>
-              </w:rPr>
-              <w:t>Property</w:t>
-            </w:r>
-            <w:proofErr w:type="spellEnd"/>
-            <w:r>
-              <w:rPr>
-                <w:rFonts w:ascii="Calibri" w:hAnsi="Calibri" w:cs="Calibri"/>
-                <w:szCs w:val="22"/>
-                <w:lang w:val="en"/>
-              </w:rPr>
-              <w:t xml:space="preserve"> = </w:t>
-            </w:r>
-            <w:proofErr w:type="spellStart"/>
-            <w:r>
-              <w:rPr>
-                <w:rFonts w:ascii="Calibri" w:hAnsi="Calibri" w:cs="Calibri"/>
-                <w:szCs w:val="22"/>
-                <w:lang w:val="en"/>
-              </w:rPr>
-              <w:t>BindableProperty.Create</w:t>
-            </w:r>
-            <w:proofErr w:type="spellEnd"/>
-            <w:r>
-              <w:rPr>
-                <w:rFonts w:ascii="Calibri" w:hAnsi="Calibri" w:cs="Calibri"/>
-                <w:szCs w:val="22"/>
-                <w:lang w:val="en"/>
-              </w:rPr>
-              <w:t>(</w:t>
-            </w:r>
-            <w:proofErr w:type="spellStart"/>
-            <w:r>
-              <w:rPr>
-                <w:rFonts w:ascii="Calibri" w:hAnsi="Calibri" w:cs="Calibri"/>
-                <w:szCs w:val="22"/>
-                <w:lang w:val="en"/>
-              </w:rPr>
-              <w:t>nameof</w:t>
-            </w:r>
-            <w:proofErr w:type="spellEnd"/>
-            <w:r>
-              <w:rPr>
-                <w:rFonts w:ascii="Calibri" w:hAnsi="Calibri" w:cs="Calibri"/>
-                <w:szCs w:val="22"/>
-                <w:lang w:val="en"/>
-              </w:rPr>
-              <w:t>(</w:t>
+          </w:p>
+          <w:p>
+            <w:pPr>
+              <w:widowControl w:val="0"/>
+              <w:autoSpaceDE w:val="0"/>
+              <w:autoSpaceDN w:val="0"/>
+              <w:adjustRightInd w:val="0"/>
+              <w:spacing w:after="200"/>
+              <w:rPr>
+                <w:rFonts w:ascii="Calibri" w:hAnsi="Calibri" w:cs="Calibri"/>
+                <w:szCs w:val="22"/>
+                <w:lang w:val="en"/>
+              </w:rPr>
+            </w:pPr>
+            <w:r>
+              <w:rPr>
+                <w:rFonts w:ascii="Calibri" w:hAnsi="Calibri" w:cs="Calibri"/>
+                <w:szCs w:val="22"/>
+                <w:lang w:val="en"/>
+              </w:rPr>
+              <w:t>{</w:t>
+            </w:r>
+          </w:p>
+          <w:p>
+            <w:pPr>
+              <w:widowControl w:val="0"/>
+              <w:autoSpaceDE w:val="0"/>
+              <w:autoSpaceDN w:val="0"/>
+              <w:adjustRightInd w:val="0"/>
+              <w:spacing w:after="200"/>
+              <w:rPr>
+                <w:rFonts w:ascii="Calibri" w:hAnsi="Calibri" w:cs="Calibri"/>
+                <w:szCs w:val="22"/>
+                <w:lang w:val="en"/>
+              </w:rPr>
+            </w:pPr>
+            <w:r>
+              <w:rPr>
+                <w:rFonts w:ascii="Calibri" w:hAnsi="Calibri" w:cs="Calibri"/>
+                <w:szCs w:val="22"/>
+                <w:lang w:val="en"/>
+              </w:rPr>
+              <w:t>get =&gt; (</w:t>
+            </w:r>
+            <w:r>
+              <w:rPr>
+                <w:rFonts w:ascii="Calibri" w:hAnsi="Calibri" w:cs="Calibri"/>
+                <w:szCs w:val="22"/>
+                <w:lang w:val="en"/>
+              </w:rPr>
+              <w:t>string</w:t>
+            </w:r>
+            <w:r>
+              <w:rPr>
+                <w:rFonts w:ascii="Calibri" w:hAnsi="Calibri" w:cs="Calibri"/>
+                <w:szCs w:val="22"/>
+                <w:lang w:val="en"/>
+              </w:rPr>
+              <w:t>)GetValue(</w:t>
             </w:r>
             <w:r>
               <w:rPr>
@@ -5252,87 +4848,37 @@
                 <w:highlight w:val="cyan"/>
                 <w:lang w:val="en"/>
               </w:rPr>
-              <w:t>Name</w:t>
-            </w:r>
-            <w:r>
-              <w:rPr>
-                <w:rFonts w:ascii="Calibri" w:hAnsi="Calibri" w:cs="Calibri"/>
-                <w:szCs w:val="22"/>
-                <w:lang w:val="en"/>
-              </w:rPr>
-              <w:t xml:space="preserve">), </w:t>
-            </w:r>
-            <w:proofErr w:type="spellStart"/>
-            <w:r>
-              <w:rPr>
-                <w:rFonts w:ascii="Calibri" w:hAnsi="Calibri" w:cs="Calibri"/>
-                <w:szCs w:val="22"/>
-                <w:lang w:val="en"/>
-              </w:rPr>
-              <w:t>typeof</w:t>
-            </w:r>
-            <w:proofErr w:type="spellEnd"/>
-            <w:r>
-              <w:rPr>
-                <w:rFonts w:ascii="Calibri" w:hAnsi="Calibri" w:cs="Calibri"/>
-                <w:szCs w:val="22"/>
-                <w:lang w:val="en"/>
-              </w:rPr>
-              <w:t>(</w:t>
-            </w:r>
-            <w:r>
-              <w:rPr>
-                <w:rFonts w:ascii="Calibri" w:hAnsi="Calibri" w:cs="Calibri"/>
-                <w:szCs w:val="22"/>
-                <w:highlight w:val="yellow"/>
-                <w:lang w:val="en"/>
-              </w:rPr>
-              <w:t>string</w:t>
-            </w:r>
-            <w:r>
-              <w:rPr>
-                <w:rFonts w:ascii="Calibri" w:hAnsi="Calibri" w:cs="Calibri"/>
-                <w:szCs w:val="22"/>
-                <w:lang w:val="en"/>
-              </w:rPr>
-              <w:t xml:space="preserve">), </w:t>
-            </w:r>
-            <w:proofErr w:type="spellStart"/>
-            <w:r>
-              <w:rPr>
-                <w:rFonts w:ascii="Calibri" w:hAnsi="Calibri" w:cs="Calibri"/>
-                <w:szCs w:val="22"/>
-                <w:lang w:val="en"/>
-              </w:rPr>
-              <w:t>typeof</w:t>
-            </w:r>
-            <w:proofErr w:type="spellEnd"/>
-            <w:r>
-              <w:rPr>
-                <w:rFonts w:ascii="Calibri" w:hAnsi="Calibri" w:cs="Calibri"/>
-                <w:szCs w:val="22"/>
-                <w:lang w:val="en"/>
-              </w:rPr>
-              <w:t>(</w:t>
-            </w:r>
-            <w:proofErr w:type="spellStart"/>
-            <w:r>
-              <w:rPr>
-                <w:rFonts w:ascii="Calibri" w:hAnsi="Calibri" w:cs="Calibri"/>
-                <w:szCs w:val="22"/>
-                <w:highlight w:val="green"/>
-                <w:lang w:val="en"/>
-              </w:rPr>
-              <w:t>MyClass</w:t>
-            </w:r>
-            <w:proofErr w:type="spellEnd"/>
-            <w:r>
-              <w:rPr>
-                <w:rFonts w:ascii="Calibri" w:hAnsi="Calibri" w:cs="Calibri"/>
-                <w:szCs w:val="22"/>
-                <w:lang w:val="en"/>
-              </w:rPr>
-              <w:t>), default(</w:t>
+              <w:t>NameProperty</w:t>
+            </w:r>
+            <w:r>
+              <w:rPr>
+                <w:rFonts w:ascii="Calibri" w:hAnsi="Calibri" w:cs="Calibri"/>
+                <w:szCs w:val="22"/>
+                <w:lang w:val="en"/>
+              </w:rPr>
+              <w:t>);</w:t>
+            </w:r>
+          </w:p>
+          <w:p>
+            <w:pPr>
+              <w:widowControl w:val="0"/>
+              <w:autoSpaceDE w:val="0"/>
+              <w:autoSpaceDN w:val="0"/>
+              <w:adjustRightInd w:val="0"/>
+              <w:spacing w:after="200"/>
+              <w:rPr>
+                <w:rFonts w:ascii="Calibri" w:hAnsi="Calibri" w:cs="Calibri"/>
+                <w:szCs w:val="22"/>
+                <w:lang w:val="en"/>
+              </w:rPr>
+            </w:pPr>
+            <w:r>
+              <w:rPr>
+                <w:rFonts w:ascii="Calibri" w:hAnsi="Calibri" w:cs="Calibri"/>
+                <w:szCs w:val="22"/>
+                <w:lang w:val="en"/>
+              </w:rPr>
+              <w:t>set =&gt; SetValue(</w:t>
             </w:r>
             <w:r>
               <w:rPr>
@@ -5341,211 +4887,8 @@
                 <w:highlight w:val="cyan"/>
                 <w:lang w:val="en"/>
               </w:rPr>
-              <w:t>string</w:t>
-            </w:r>
-            <w:r>
-              <w:rPr>
-                <w:rFonts w:ascii="Calibri" w:hAnsi="Calibri" w:cs="Calibri"/>
-                <w:szCs w:val="22"/>
-                <w:lang w:val="en"/>
-              </w:rPr>
-              <w:t>));</w:t>
-            </w:r>
-          </w:p>
-          <w:p>
-            <w:pPr>
-              <w:widowControl w:val="0"/>
-              <w:autoSpaceDE w:val="0"/>
-              <w:autoSpaceDN w:val="0"/>
-              <w:adjustRightInd w:val="0"/>
-              <w:spacing w:after="200"/>
-              <w:rPr>
-                <w:rFonts w:ascii="Calibri" w:hAnsi="Calibri" w:cs="Calibri"/>
-                <w:szCs w:val="22"/>
-                <w:lang w:val="en"/>
-              </w:rPr>
-            </w:pPr>
-            <w:r>
-              <w:rPr>
-                <w:rFonts w:ascii="Calibri" w:hAnsi="Calibri" w:cs="Calibri"/>
-                <w:szCs w:val="22"/>
-                <w:lang w:val="en"/>
-              </w:rPr>
-              <w:t xml:space="preserve">public </w:t>
-            </w:r>
-            <w:r>
-              <w:rPr>
-                <w:rFonts w:ascii="Calibri" w:hAnsi="Calibri" w:cs="Calibri"/>
-                <w:szCs w:val="22"/>
-                <w:lang w:val="en"/>
-              </w:rPr>
-              <w:t>string</w:t>
-            </w:r>
-            <w:r>
-              <w:rPr>
-                <w:rFonts w:ascii="Calibri" w:hAnsi="Calibri" w:cs="Calibri"/>
-                <w:szCs w:val="22"/>
-                <w:lang w:val="en"/>
-              </w:rPr>
-              <w:t xml:space="preserve"> </w:t>
-            </w:r>
-            <w:r>
-              <w:rPr>
-                <w:rFonts w:ascii="Calibri" w:hAnsi="Calibri" w:cs="Calibri"/>
-                <w:szCs w:val="22"/>
-                <w:highlight w:val="cyan"/>
-                <w:lang w:val="en"/>
-              </w:rPr>
-              <w:t>Name</w:t>
-            </w:r>
-          </w:p>
-          <w:p>
-            <w:pPr>
-              <w:widowControl w:val="0"/>
-              <w:autoSpaceDE w:val="0"/>
-              <w:autoSpaceDN w:val="0"/>
-              <w:adjustRightInd w:val="0"/>
-              <w:spacing w:after="200"/>
-              <w:rPr>
-                <w:rFonts w:ascii="Calibri" w:hAnsi="Calibri" w:cs="Calibri"/>
-                <w:szCs w:val="22"/>
-                <w:lang w:val="en"/>
-              </w:rPr>
-            </w:pPr>
-            <w:r>
-              <w:rPr>
-                <w:rFonts w:ascii="Calibri" w:hAnsi="Calibri" w:cs="Calibri"/>
-                <w:szCs w:val="22"/>
-                <w:lang w:val="en"/>
-              </w:rPr>
-              <w:t>{</w:t>
-            </w:r>
-          </w:p>
-          <w:p>
-            <w:pPr>
-              <w:widowControl w:val="0"/>
-              <w:autoSpaceDE w:val="0"/>
-              <w:autoSpaceDN w:val="0"/>
-              <w:adjustRightInd w:val="0"/>
-              <w:spacing w:after="200"/>
-              <w:rPr>
-                <w:rFonts w:ascii="Calibri" w:hAnsi="Calibri" w:cs="Calibri"/>
-                <w:szCs w:val="22"/>
-                <w:lang w:val="en"/>
-              </w:rPr>
-            </w:pPr>
-            <w:r>
-              <w:rPr>
-                <w:rFonts w:ascii="Calibri" w:hAnsi="Calibri" w:cs="Calibri"/>
-                <w:szCs w:val="22"/>
-                <w:lang w:val="en"/>
-              </w:rPr>
-              <w:t>get =&gt; (</w:t>
-            </w:r>
-            <w:r>
-              <w:rPr>
-                <w:rFonts w:ascii="Calibri" w:hAnsi="Calibri" w:cs="Calibri"/>
-                <w:szCs w:val="22"/>
-                <w:lang w:val="en"/>
-              </w:rPr>
-              <w:t>string</w:t>
-            </w:r>
-            <w:r>
-              <w:rPr>
-                <w:rFonts w:ascii="Calibri" w:hAnsi="Calibri" w:cs="Calibri"/>
-                <w:szCs w:val="22"/>
-                <w:lang w:val="en"/>
-              </w:rPr>
-              <w:t>)</w:t>
-            </w:r>
-            <w:proofErr w:type="spellStart"/>
-            <w:r>
-              <w:rPr>
-                <w:rFonts w:ascii="Calibri" w:hAnsi="Calibri" w:cs="Calibri"/>
-                <w:szCs w:val="22"/>
-                <w:lang w:val="en"/>
-              </w:rPr>
-              <w:t>GetValue</w:t>
-            </w:r>
-            <w:proofErr w:type="spellEnd"/>
-            <w:r>
-              <w:rPr>
-                <w:rFonts w:ascii="Calibri" w:hAnsi="Calibri" w:cs="Calibri"/>
-                <w:szCs w:val="22"/>
-                <w:lang w:val="en"/>
-              </w:rPr>
-              <w:t>(</w:t>
-            </w:r>
-            <w:proofErr w:type="spellStart"/>
-            <w:r>
-              <w:rPr>
-                <w:rFonts w:ascii="Calibri" w:hAnsi="Calibri" w:cs="Calibri"/>
-                <w:szCs w:val="22"/>
-                <w:highlight w:val="cyan"/>
-                <w:lang w:val="en"/>
-              </w:rPr>
               <w:t>NameProperty</w:t>
             </w:r>
-            <w:proofErr w:type="spellEnd"/>
-            <w:r>
-              <w:rPr>
-                <w:rFonts w:ascii="Calibri" w:hAnsi="Calibri" w:cs="Calibri"/>
-                <w:szCs w:val="22"/>
-                <w:lang w:val="en"/>
-              </w:rPr>
-              <w:t>);</w:t>
-            </w:r>
-          </w:p>
-          <w:p>
-            <w:pPr>
-              <w:widowControl w:val="0"/>
-              <w:autoSpaceDE w:val="0"/>
-              <w:autoSpaceDN w:val="0"/>
-              <w:adjustRightInd w:val="0"/>
-              <w:spacing w:after="200"/>
-              <w:rPr>
-                <w:rFonts w:ascii="Calibri" w:hAnsi="Calibri" w:cs="Calibri"/>
-                <w:szCs w:val="22"/>
-                <w:lang w:val="en"/>
-              </w:rPr>
-            </w:pPr>
-            <w:r>
-              <w:rPr>
-                <w:rFonts w:ascii="Calibri" w:hAnsi="Calibri" w:cs="Calibri"/>
-                <w:szCs w:val="22"/>
-                <w:lang w:val="en"/>
-              </w:rPr>
-              <w:t xml:space="preserve">set =&gt; </w:t>
-            </w:r>
-            <w:proofErr w:type="spellStart"/>
-            <w:r>
-              <w:rPr>
-                <w:rFonts w:ascii="Calibri" w:hAnsi="Calibri" w:cs="Calibri"/>
-                <w:szCs w:val="22"/>
-                <w:lang w:val="en"/>
-              </w:rPr>
-              <w:t>SetValue</w:t>
-            </w:r>
-            <w:proofErr w:type="spellEnd"/>
-            <w:r>
-              <w:rPr>
-                <w:rFonts w:ascii="Calibri" w:hAnsi="Calibri" w:cs="Calibri"/>
-                <w:szCs w:val="22"/>
-                <w:lang w:val="en"/>
-              </w:rPr>
-              <w:t>(</w:t>
-            </w:r>
-            <w:proofErr w:type="spellStart"/>
-            <w:r>
-              <w:rPr>
-                <w:rFonts w:ascii="Calibri" w:hAnsi="Calibri" w:cs="Calibri"/>
-                <w:szCs w:val="22"/>
-                <w:highlight w:val="cyan"/>
-                <w:lang w:val="en"/>
-              </w:rPr>
-              <w:t>NameProperty</w:t>
-            </w:r>
-            <w:proofErr w:type="spellEnd"/>
             <w:r>
               <w:rPr>
                 <w:rFonts w:ascii="Calibri" w:hAnsi="Calibri" w:cs="Calibri"/>
@@ -5630,7 +4973,6 @@
                 <w:lang w:val="en"/>
               </w:rPr>
             </w:pPr>
-            <w:proofErr w:type="spellStart"/>
             <w:r>
               <w:rPr>
                 <w:rFonts w:ascii="Calibri" w:hAnsi="Calibri" w:cs="Calibri"/>
@@ -5640,7 +4982,6 @@
               </w:rPr>
               <w:t>propc</w:t>
             </w:r>
-            <w:proofErr w:type="spellEnd"/>
           </w:p>
           <w:p>
             <w:pPr>
@@ -5664,7 +5005,6 @@
               </w:rPr>
               <w:t xml:space="preserve">(This has been shortened to </w:t>
             </w:r>
-            <w:proofErr w:type="spellStart"/>
             <w:r>
               <w:rPr>
                 <w:rFonts w:ascii="Calibri" w:hAnsi="Calibri" w:cs="Calibri"/>
@@ -5675,7 +5015,6 @@
               </w:rPr>
               <w:t>propc</w:t>
             </w:r>
-            <w:proofErr w:type="spellEnd"/>
             <w:r>
               <w:rPr>
                 <w:rFonts w:ascii="Calibri" w:hAnsi="Calibri" w:cs="Calibri"/>
@@ -5684,7 +5023,6 @@
               </w:rPr>
               <w:t xml:space="preserve"> from </w:t>
             </w:r>
-            <w:proofErr w:type="spellStart"/>
             <w:r>
               <w:rPr>
                 <w:rFonts w:ascii="Calibri" w:hAnsi="Calibri" w:cs="Calibri"/>
@@ -5695,7 +5033,6 @@
               </w:rPr>
               <w:t>propcomet</w:t>
             </w:r>
-            <w:proofErr w:type="spellEnd"/>
             <w:r>
               <w:rPr>
                 <w:rFonts w:ascii="Calibri" w:hAnsi="Calibri" w:cs="Calibri"/>
@@ -5799,25 +5136,7 @@
                 <w:szCs w:val="22"/>
                 <w:lang w:val="en"/>
               </w:rPr>
-              <w:t xml:space="preserve">get =&gt; </w:t>
-            </w:r>
-            <w:proofErr w:type="spellStart"/>
-            <w:r>
-              <w:rPr>
-                <w:rFonts w:ascii="Calibri" w:hAnsi="Calibri" w:cs="Calibri"/>
-                <w:szCs w:val="22"/>
-                <w:lang w:val="en"/>
-              </w:rPr>
-              <w:t>GetProperty</w:t>
-            </w:r>
-            <w:proofErr w:type="spellEnd"/>
-            <w:r>
-              <w:rPr>
-                <w:rFonts w:ascii="Calibri" w:hAnsi="Calibri" w:cs="Calibri"/>
-                <w:szCs w:val="22"/>
-                <w:lang w:val="en"/>
-              </w:rPr>
-              <w:t>&lt;</w:t>
+              <w:t>get =&gt; GetProperty&lt;</w:t>
             </w:r>
             <w:r>
               <w:rPr>
@@ -5856,25 +5175,7 @@
                 <w:szCs w:val="22"/>
                 <w:lang w:val="en"/>
               </w:rPr>
-              <w:t xml:space="preserve">set =&gt; </w:t>
-            </w:r>
-            <w:proofErr w:type="spellStart"/>
-            <w:r>
-              <w:rPr>
-                <w:rFonts w:ascii="Calibri" w:hAnsi="Calibri" w:cs="Calibri"/>
-                <w:szCs w:val="22"/>
-                <w:lang w:val="en"/>
-              </w:rPr>
-              <w:t>SetProperty</w:t>
-            </w:r>
-            <w:proofErr w:type="spellEnd"/>
-            <w:r>
-              <w:rPr>
-                <w:rFonts w:ascii="Calibri" w:hAnsi="Calibri" w:cs="Calibri"/>
-                <w:szCs w:val="22"/>
-                <w:lang w:val="en"/>
-              </w:rPr>
-              <w:t>(value);</w:t>
+              <w:t>set =&gt; SetProperty(value);</w:t>
             </w:r>
           </w:p>
           <w:p>
@@ -6000,7 +5301,6 @@
               </w:rPr>
               <w:t xml:space="preserve"> from </w:t>
             </w:r>
-            <w:proofErr w:type="spellStart"/>
             <w:r>
               <w:rPr>
                 <w:rFonts w:ascii="Calibri" w:hAnsi="Calibri" w:cs="Calibri"/>
@@ -6009,9 +5309,9 @@
                 <w:szCs w:val="22"/>
                 <w:lang w:val="en"/>
               </w:rPr>
+              <w:lastRenderedPageBreak/>
               <w:t>xplat</w:t>
             </w:r>
-            <w:proofErr w:type="spellEnd"/>
             <w:r>
               <w:rPr>
                 <w:rFonts w:ascii="Calibri" w:hAnsi="Calibri" w:cs="Calibri"/>
@@ -6045,6 +5345,7 @@
                 <w:szCs w:val="22"/>
                 <w:lang w:val="en"/>
               </w:rPr>
+              <w:lastRenderedPageBreak/>
               <w:t>#if ANDROID</w:t>
             </w:r>
           </w:p>
@@ -6111,6 +5412,7 @@
                 <w:szCs w:val="22"/>
                 <w:lang w:val="en"/>
               </w:rPr>
+              <w:lastRenderedPageBreak/>
               <w:t>#elif WINDOWS</w:t>
             </w:r>
           </w:p>
@@ -6170,6 +5472,7 @@
                 <w:szCs w:val="22"/>
                 <w:lang w:val="en"/>
               </w:rPr>
+              <w:lastRenderedPageBreak/>
               <w:t>Event Handler</w:t>
             </w:r>
           </w:p>
@@ -6231,7 +5534,6 @@
               </w:rPr>
               <w:t xml:space="preserve">private void </w:t>
             </w:r>
-            <w:proofErr w:type="spellStart"/>
             <w:r>
               <w:rPr>
                 <w:rFonts w:ascii="Calibri" w:hAnsi="Calibri" w:cs="Calibri"/>
@@ -6241,32 +5543,13 @@
               </w:rPr>
               <w:t>MyMethod</w:t>
             </w:r>
-            <w:proofErr w:type="spellEnd"/>
-            <w:r>
-              <w:rPr>
-                <w:rFonts w:ascii="Calibri" w:hAnsi="Calibri" w:cs="Calibri"/>
-                <w:szCs w:val="22"/>
-                <w:lang w:val="en"/>
-              </w:rPr>
-              <w:t xml:space="preserve">(object sender, </w:t>
-            </w:r>
-            <w:proofErr w:type="spellStart"/>
-            <w:r>
-              <w:rPr>
-                <w:rFonts w:ascii="Calibri" w:hAnsi="Calibri" w:cs="Calibri"/>
-                <w:szCs w:val="22"/>
-                <w:lang w:val="en"/>
-              </w:rPr>
-              <w:t>EventArgs</w:t>
-            </w:r>
-            <w:proofErr w:type="spellEnd"/>
-            <w:r>
-              <w:rPr>
-                <w:rFonts w:ascii="Calibri" w:hAnsi="Calibri" w:cs="Calibri"/>
-                <w:szCs w:val="22"/>
-                <w:lang w:val="en"/>
-              </w:rPr>
-              <w:t xml:space="preserve"> e)</w:t>
+            <w:r>
+              <w:rPr>
+                <w:rFonts w:ascii="Calibri" w:hAnsi="Calibri" w:cs="Calibri"/>
+                <w:szCs w:val="22"/>
+                <w:lang w:val="en"/>
+              </w:rPr>
+              <w:t>(object sender, EventArgs e)</w:t>
             </w:r>
           </w:p>
           <w:p>
@@ -6422,7 +5705,6 @@
               </w:rPr>
               <w:t xml:space="preserve"> </w:t>
             </w:r>
-            <w:proofErr w:type="spellStart"/>
             <w:r>
               <w:rPr>
                 <w:rFonts w:ascii="Calibri" w:hAnsi="Calibri" w:cs="Calibri"/>
@@ -6432,7 +5714,6 @@
               </w:rPr>
               <w:t>MyMethod</w:t>
             </w:r>
-            <w:proofErr w:type="spellEnd"/>
             <w:r>
               <w:rPr>
                 <w:rFonts w:ascii="Calibri" w:hAnsi="Calibri" w:cs="Calibri"/>
@@ -6541,7 +5822,6 @@
                 <w:lang w:val="en"/>
               </w:rPr>
             </w:pPr>
-            <w:proofErr w:type="spellStart"/>
             <w:r>
               <w:rPr>
                 <w:rFonts w:ascii="Calibri" w:hAnsi="Calibri" w:cs="Calibri"/>
@@ -6552,7 +5832,6 @@
               </w:rPr>
               <w:t>amethod</w:t>
             </w:r>
-            <w:proofErr w:type="spellEnd"/>
           </w:p>
         </w:tc>
         <w:tc>
@@ -6586,25 +5865,7 @@
                 <w:szCs w:val="22"/>
                 <w:lang w:val="en"/>
               </w:rPr>
-              <w:t xml:space="preserve">async Task </w:t>
-            </w:r>
-            <w:proofErr w:type="spellStart"/>
-            <w:r>
-              <w:rPr>
-                <w:rFonts w:ascii="Calibri" w:hAnsi="Calibri" w:cs="Calibri"/>
-                <w:szCs w:val="22"/>
-                <w:lang w:val="en"/>
-              </w:rPr>
-              <w:t>MyMethod</w:t>
-            </w:r>
-            <w:proofErr w:type="spellEnd"/>
-            <w:r>
-              <w:rPr>
-                <w:rFonts w:ascii="Calibri" w:hAnsi="Calibri" w:cs="Calibri"/>
-                <w:szCs w:val="22"/>
-                <w:lang w:val="en"/>
-              </w:rPr>
-              <w:t>()</w:t>
+              <w:t>async Task MyMethod()</w:t>
             </w:r>
           </w:p>
           <w:p>
@@ -6648,7 +5909,6 @@
                 <w:szCs w:val="22"/>
                 <w:lang w:val="en"/>
               </w:rPr>
-              <w:lastRenderedPageBreak/>
               <w:t>}</w:t>
             </w:r>
           </w:p>
@@ -6683,7 +5943,6 @@
                 <w:szCs w:val="22"/>
                 <w:lang w:val="en"/>
               </w:rPr>
-              <w:lastRenderedPageBreak/>
               <w:t>Record</w:t>
             </w:r>
           </w:p>
@@ -6780,7 +6039,6 @@
               </w:rPr>
               <w:t xml:space="preserve"> </w:t>
             </w:r>
-            <w:proofErr w:type="spellStart"/>
             <w:r>
               <w:rPr>
                 <w:rFonts w:ascii="Calibri" w:hAnsi="Calibri" w:cs="Calibri"/>
@@ -6790,7 +6048,6 @@
               </w:rPr>
               <w:t>MyRecord</w:t>
             </w:r>
-            <w:proofErr w:type="spellEnd"/>
           </w:p>
           <w:p>
             <w:pPr>
@@ -6919,7 +6176,6 @@
                 <w:lang w:val="en"/>
               </w:rPr>
             </w:pPr>
-            <w:proofErr w:type="spellStart"/>
             <w:r>
               <w:rPr>
                 <w:rFonts w:ascii="Calibri" w:hAnsi="Calibri" w:cs="Calibri"/>
@@ -6931,7 +6187,6 @@
               </w:rPr>
               <w:t>rstruct</w:t>
             </w:r>
-            <w:proofErr w:type="spellEnd"/>
           </w:p>
           <w:p>
             <w:pPr>
@@ -6957,7 +6212,6 @@
               </w:rPr>
               <w:t xml:space="preserve">(This has been updated to </w:t>
             </w:r>
-            <w:proofErr w:type="spellStart"/>
             <w:r>
               <w:rPr>
                 <w:rFonts w:ascii="Calibri" w:hAnsi="Calibri" w:cs="Calibri"/>
@@ -6968,7 +6222,6 @@
               </w:rPr>
               <w:t>rstruct</w:t>
             </w:r>
-            <w:proofErr w:type="spellEnd"/>
             <w:r>
               <w:rPr>
                 <w:rFonts w:ascii="Calibri" w:hAnsi="Calibri" w:cs="Calibri"/>
@@ -6977,7 +6230,6 @@
               </w:rPr>
               <w:t xml:space="preserve"> from </w:t>
             </w:r>
-            <w:proofErr w:type="spellStart"/>
             <w:r>
               <w:rPr>
                 <w:rFonts w:ascii="Calibri" w:hAnsi="Calibri" w:cs="Calibri"/>
@@ -6988,7 +6240,6 @@
               </w:rPr>
               <w:t>recstruct</w:t>
             </w:r>
-            <w:proofErr w:type="spellEnd"/>
             <w:r>
               <w:rPr>
                 <w:rFonts w:ascii="Calibri" w:hAnsi="Calibri" w:cs="Calibri"/>
@@ -7032,7 +6283,6 @@
               </w:rPr>
               <w:t xml:space="preserve"> struct </w:t>
             </w:r>
-            <w:proofErr w:type="spellStart"/>
             <w:r>
               <w:rPr>
                 <w:rFonts w:ascii="Calibri" w:hAnsi="Calibri" w:cs="Calibri"/>
@@ -7042,7 +6292,6 @@
               </w:rPr>
               <w:t>MyRecStruct</w:t>
             </w:r>
-            <w:proofErr w:type="spellEnd"/>
           </w:p>
           <w:p>
             <w:pPr>
@@ -7112,23 +6361,13 @@
                 <w:lang w:val="en"/>
               </w:rPr>
             </w:pPr>
-            <w:proofErr w:type="spellStart"/>
-            <w:r>
-              <w:rPr>
-                <w:rFonts w:ascii="Calibri" w:hAnsi="Calibri" w:cs="Calibri"/>
-                <w:szCs w:val="22"/>
-                <w:lang w:val="en"/>
-              </w:rPr>
-              <w:t>ViewModel</w:t>
-            </w:r>
-            <w:proofErr w:type="spellEnd"/>
-            <w:r>
-              <w:rPr>
-                <w:rFonts w:ascii="Calibri" w:hAnsi="Calibri" w:cs="Calibri"/>
-                <w:szCs w:val="22"/>
-                <w:lang w:val="en"/>
-              </w:rPr>
-              <w:t xml:space="preserve"> Property</w:t>
+            <w:r>
+              <w:rPr>
+                <w:rFonts w:ascii="Calibri" w:hAnsi="Calibri" w:cs="Calibri"/>
+                <w:szCs w:val="22"/>
+                <w:lang w:val="en"/>
+              </w:rPr>
+              <w:t>ViewModel Property</w:t>
             </w:r>
           </w:p>
         </w:tc>
@@ -7150,7 +6389,6 @@
                 <w:lang w:val="en"/>
               </w:rPr>
             </w:pPr>
-            <w:proofErr w:type="spellStart"/>
             <w:r>
               <w:rPr>
                 <w:rFonts w:ascii="Calibri" w:hAnsi="Calibri" w:cs="Calibri"/>
@@ -7159,7 +6397,6 @@
               </w:rPr>
               <w:t>propvm</w:t>
             </w:r>
-            <w:proofErr w:type="spellEnd"/>
           </w:p>
         </w:tc>
         <w:tc>
@@ -7332,25 +6569,7 @@
                 <w:szCs w:val="22"/>
                 <w:lang w:val="en"/>
               </w:rPr>
-              <w:t xml:space="preserve">set =&gt; </w:t>
-            </w:r>
-            <w:proofErr w:type="spellStart"/>
-            <w:r>
-              <w:rPr>
-                <w:rFonts w:ascii="Calibri" w:hAnsi="Calibri" w:cs="Calibri"/>
-                <w:szCs w:val="22"/>
-                <w:lang w:val="en"/>
-              </w:rPr>
-              <w:t>SetProperty</w:t>
-            </w:r>
-            <w:proofErr w:type="spellEnd"/>
-            <w:r>
-              <w:rPr>
-                <w:rFonts w:ascii="Calibri" w:hAnsi="Calibri" w:cs="Calibri"/>
-                <w:szCs w:val="22"/>
-                <w:lang w:val="en"/>
-              </w:rPr>
-              <w:t xml:space="preserve">(ref </w:t>
+              <w:t xml:space="preserve">set =&gt; SetProperty(ref </w:t>
             </w:r>
             <w:r>
               <w:rPr>
@@ -7422,6 +6641,7 @@
                 <w:szCs w:val="22"/>
                 <w:lang w:val="en"/>
               </w:rPr>
+              <w:lastRenderedPageBreak/>
               <w:t>C# Markup Extension Method</w:t>
             </w:r>
           </w:p>
@@ -7444,7 +6664,6 @@
                 <w:lang w:val="en"/>
               </w:rPr>
             </w:pPr>
-            <w:proofErr w:type="spellStart"/>
             <w:r>
               <w:rPr>
                 <w:rFonts w:ascii="Calibri" w:hAnsi="Calibri" w:cs="Calibri"/>
@@ -7453,7 +6672,6 @@
               </w:rPr>
               <w:t>cmem</w:t>
             </w:r>
-            <w:proofErr w:type="spellEnd"/>
           </w:p>
         </w:tc>
         <w:tc>
@@ -7481,7 +6699,6 @@
               </w:rPr>
               <w:t xml:space="preserve">public static </w:t>
             </w:r>
-            <w:proofErr w:type="spellStart"/>
             <w:r>
               <w:rPr>
                 <w:rFonts w:ascii="Calibri" w:hAnsi="Calibri" w:cs="Calibri"/>
@@ -7491,7 +6708,6 @@
               </w:rPr>
               <w:t>TBindable</w:t>
             </w:r>
-            <w:proofErr w:type="spellEnd"/>
             <w:r>
               <w:rPr>
                 <w:rFonts w:ascii="Calibri" w:hAnsi="Calibri" w:cs="Calibri"/>
@@ -7500,7 +6716,6 @@
               </w:rPr>
               <w:t xml:space="preserve"> </w:t>
             </w:r>
-            <w:proofErr w:type="spellStart"/>
             <w:r>
               <w:rPr>
                 <w:rFonts w:ascii="Calibri" w:hAnsi="Calibri" w:cs="Calibri"/>
@@ -7510,7 +6725,6 @@
               </w:rPr>
               <w:t>MyMethod</w:t>
             </w:r>
-            <w:proofErr w:type="spellEnd"/>
             <w:r>
               <w:rPr>
                 <w:rFonts w:ascii="Calibri" w:hAnsi="Calibri" w:cs="Calibri"/>
@@ -7519,7 +6733,6 @@
               </w:rPr>
               <w:t>&lt;</w:t>
             </w:r>
-            <w:proofErr w:type="spellStart"/>
             <w:r>
               <w:rPr>
                 <w:rFonts w:ascii="Calibri" w:hAnsi="Calibri" w:cs="Calibri"/>
@@ -7529,7 +6742,6 @@
               </w:rPr>
               <w:t>TBindable</w:t>
             </w:r>
-            <w:proofErr w:type="spellEnd"/>
             <w:r>
               <w:rPr>
                 <w:rFonts w:ascii="Calibri" w:hAnsi="Calibri" w:cs="Calibri"/>
@@ -7538,7 +6750,6 @@
               </w:rPr>
               <w:t xml:space="preserve">&gt;(this </w:t>
             </w:r>
-            <w:proofErr w:type="spellStart"/>
             <w:r>
               <w:rPr>
                 <w:rFonts w:ascii="Calibri" w:hAnsi="Calibri" w:cs="Calibri"/>
@@ -7548,7 +6759,6 @@
               </w:rPr>
               <w:t>TBindable</w:t>
             </w:r>
-            <w:proofErr w:type="spellEnd"/>
             <w:r>
               <w:rPr>
                 <w:rFonts w:ascii="Calibri" w:hAnsi="Calibri" w:cs="Calibri"/>
@@ -7574,7 +6784,6 @@
               </w:rPr>
               <w:t xml:space="preserve">) where </w:t>
             </w:r>
-            <w:proofErr w:type="spellStart"/>
             <w:r>
               <w:rPr>
                 <w:rFonts w:ascii="Calibri" w:hAnsi="Calibri" w:cs="Calibri"/>
@@ -7584,7 +6793,6 @@
               </w:rPr>
               <w:t>TBindable</w:t>
             </w:r>
-            <w:proofErr w:type="spellEnd"/>
             <w:r>
               <w:rPr>
                 <w:rFonts w:ascii="Calibri" w:hAnsi="Calibri" w:cs="Calibri"/>
@@ -7593,7 +6801,6 @@
               </w:rPr>
               <w:t xml:space="preserve"> : </w:t>
             </w:r>
-            <w:proofErr w:type="spellStart"/>
             <w:r>
               <w:rPr>
                 <w:rFonts w:ascii="Calibri" w:hAnsi="Calibri" w:cs="Calibri"/>
@@ -7603,7 +6810,6 @@
               </w:rPr>
               <w:t>BindableObject</w:t>
             </w:r>
-            <w:proofErr w:type="spellEnd"/>
           </w:p>
           <w:p>
             <w:pPr>

</xml_diff>

<commit_message>
Templates updated to .NET MAUI Preview 14
</commit_message>
<xml_diff>
--- a/src/Extensions/MauiTemplates/MauiTemplates/readme.docx
+++ b/src/Extensions/MauiTemplates/MauiTemplates/readme.docx
@@ -210,15 +210,15 @@
           <w:szCs w:val="22"/>
           <w:lang w:val="en"/>
         </w:rPr>
-        <w:t>Preview 1</w:t>
-      </w:r>
-      <w:r>
-        <w:rPr>
-          <w:rFonts w:ascii="Calibri" w:hAnsi="Calibri" w:cs="Calibri"/>
-          <w:szCs w:val="22"/>
-          <w:lang w:val="en"/>
-        </w:rPr>
-        <w:t>3</w:t>
+        <w:t xml:space="preserve">Preview </w:t>
+      </w:r>
+      <w:r>
+        <w:rPr>
+          <w:rFonts w:ascii="Calibri" w:hAnsi="Calibri" w:cs="Calibri"/>
+          <w:szCs w:val="22"/>
+          <w:lang w:val="en"/>
+        </w:rPr>
+        <w:t>14</w:t>
       </w:r>
       <w:r>
         <w:rPr>
@@ -296,15 +296,15 @@
           <w:szCs w:val="22"/>
           <w:lang w:val="en"/>
         </w:rPr>
-        <w:t>Preview 1</w:t>
-      </w:r>
-      <w:r>
-        <w:rPr>
-          <w:rFonts w:ascii="Calibri" w:hAnsi="Calibri" w:cs="Calibri"/>
-          <w:szCs w:val="22"/>
-          <w:lang w:val="en"/>
-        </w:rPr>
-        <w:t>3</w:t>
+        <w:t xml:space="preserve">Preview </w:t>
+      </w:r>
+      <w:r>
+        <w:rPr>
+          <w:rFonts w:ascii="Calibri" w:hAnsi="Calibri" w:cs="Calibri"/>
+          <w:szCs w:val="22"/>
+          <w:lang w:val="en"/>
+        </w:rPr>
+        <w:t>14</w:t>
       </w:r>
       <w:r>
         <w:rPr>
@@ -347,15 +347,15 @@
           <w:szCs w:val="22"/>
           <w:lang w:val="en"/>
         </w:rPr>
-        <w:t>Preview 1</w:t>
-      </w:r>
-      <w:r>
-        <w:rPr>
-          <w:rFonts w:ascii="Calibri" w:hAnsi="Calibri" w:cs="Calibri"/>
-          <w:szCs w:val="22"/>
-          <w:lang w:val="en"/>
-        </w:rPr>
-        <w:t>3</w:t>
+        <w:t xml:space="preserve">Preview </w:t>
+      </w:r>
+      <w:r>
+        <w:rPr>
+          <w:rFonts w:ascii="Calibri" w:hAnsi="Calibri" w:cs="Calibri"/>
+          <w:szCs w:val="22"/>
+          <w:lang w:val="en"/>
+        </w:rPr>
+        <w:t>14</w:t>
       </w:r>
       <w:r>
         <w:rPr>
@@ -6998,7 +6998,7 @@
           <w:u w:val="single"/>
           <w:lang w:val="en"/>
         </w:rPr>
-        <w:t>Preview 1</w:t>
+        <w:t xml:space="preserve">Preview </w:t>
       </w:r>
       <w:r>
         <w:rPr>
@@ -7007,7 +7007,7 @@
           <w:u w:val="single"/>
           <w:lang w:val="en"/>
         </w:rPr>
-        <w:t>3</w:t>
+        <w:t>14</w:t>
       </w:r>
       <w:r>
         <w:rPr>
@@ -7052,7 +7052,7 @@
           <w:u w:val="single"/>
           <w:lang w:val="en"/>
         </w:rPr>
-        <w:t>1</w:t>
+        <w:t>2</w:t>
       </w:r>
       <w:r>
         <w:rPr>

</xml_diff>

<commit_message>
VS extension updated to support .NET MAUI RC1
</commit_message>
<xml_diff>
--- a/src/Extensions/MauiTemplates/MauiTemplates/readme.docx
+++ b/src/Extensions/MauiTemplates/MauiTemplates/readme.docx
@@ -210,15 +210,7 @@
           <w:szCs w:val="22"/>
           <w:lang w:val="en"/>
         </w:rPr>
-        <w:t xml:space="preserve">Preview </w:t>
-      </w:r>
-      <w:r>
-        <w:rPr>
-          <w:rFonts w:ascii="Calibri" w:hAnsi="Calibri" w:cs="Calibri"/>
-          <w:szCs w:val="22"/>
-          <w:lang w:val="en"/>
-        </w:rPr>
-        <w:t>14</w:t>
+        <w:t>RC1</w:t>
       </w:r>
       <w:r>
         <w:rPr>
@@ -296,15 +288,7 @@
           <w:szCs w:val="22"/>
           <w:lang w:val="en"/>
         </w:rPr>
-        <w:t xml:space="preserve">Preview </w:t>
-      </w:r>
-      <w:r>
-        <w:rPr>
-          <w:rFonts w:ascii="Calibri" w:hAnsi="Calibri" w:cs="Calibri"/>
-          <w:szCs w:val="22"/>
-          <w:lang w:val="en"/>
-        </w:rPr>
-        <w:t>14</w:t>
+        <w:t>RC1</w:t>
       </w:r>
       <w:r>
         <w:rPr>
@@ -347,15 +331,7 @@
           <w:szCs w:val="22"/>
           <w:lang w:val="en"/>
         </w:rPr>
-        <w:t xml:space="preserve">Preview </w:t>
-      </w:r>
-      <w:r>
-        <w:rPr>
-          <w:rFonts w:ascii="Calibri" w:hAnsi="Calibri" w:cs="Calibri"/>
-          <w:szCs w:val="22"/>
-          <w:lang w:val="en"/>
-        </w:rPr>
-        <w:t>14</w:t>
+        <w:t>RC1</w:t>
       </w:r>
       <w:r>
         <w:rPr>
@@ -6998,7 +6974,7 @@
           <w:u w:val="single"/>
           <w:lang w:val="en"/>
         </w:rPr>
-        <w:t xml:space="preserve">Preview </w:t>
+        <w:t>RC1</w:t>
       </w:r>
       <w:r>
         <w:rPr>
@@ -7007,7 +6983,7 @@
           <w:u w:val="single"/>
           <w:lang w:val="en"/>
         </w:rPr>
-        <w:t>14</w:t>
+        <w:t xml:space="preserve"> (</w:t>
       </w:r>
       <w:r>
         <w:rPr>
@@ -7016,7 +6992,7 @@
           <w:u w:val="single"/>
           <w:lang w:val="en"/>
         </w:rPr>
-        <w:t xml:space="preserve"> (</w:t>
+        <w:t>VS2022 17.</w:t>
       </w:r>
       <w:r>
         <w:rPr>
@@ -7025,7 +7001,7 @@
           <w:u w:val="single"/>
           <w:lang w:val="en"/>
         </w:rPr>
-        <w:t>VS2022 17.</w:t>
+        <w:t>2</w:t>
       </w:r>
       <w:r>
         <w:rPr>
@@ -7034,7 +7010,7 @@
           <w:u w:val="single"/>
           <w:lang w:val="en"/>
         </w:rPr>
-        <w:t>2</w:t>
+        <w:t xml:space="preserve"> Preview </w:t>
       </w:r>
       <w:r>
         <w:rPr>
@@ -7043,16 +7019,7 @@
           <w:u w:val="single"/>
           <w:lang w:val="en"/>
         </w:rPr>
-        <w:t xml:space="preserve"> Preview </w:t>
-      </w:r>
-      <w:r>
-        <w:rPr>
-          <w:rFonts w:ascii="Calibri" w:hAnsi="Calibri" w:cs="Calibri"/>
-          <w:szCs w:val="22"/>
-          <w:u w:val="single"/>
-          <w:lang w:val="en"/>
-        </w:rPr>
-        <w:t>2</w:t>
+        <w:t>3</w:t>
       </w:r>
       <w:r>
         <w:rPr>
@@ -7241,7 +7208,7 @@
       </w:rPr>
     </w:lvl>
   </w:abstractNum>
-  <w:num w:numId="1">
+  <w:num w:numId="1" w16cid:durableId="1052733923">
     <w:abstractNumId w:val="0"/>
     <w:lvlOverride w:ilvl="0">
       <w:lvl w:ilvl="0">
@@ -7255,7 +7222,7 @@
       </w:lvl>
     </w:lvlOverride>
   </w:num>
-  <w:num w:numId="2">
+  <w:num w:numId="2" w16cid:durableId="135726184">
     <w:abstractNumId w:val="1"/>
   </w:num>
 </w:numbering>

</xml_diff>

<commit_message>
VS extension updated to support .NET MAUI RC2
</commit_message>
<xml_diff>
--- a/src/Extensions/MauiTemplates/MauiTemplates/readme.docx
+++ b/src/Extensions/MauiTemplates/MauiTemplates/readme.docx
@@ -210,7 +210,15 @@
           <w:szCs w:val="22"/>
           <w:lang w:val="en"/>
         </w:rPr>
-        <w:t>RC1</w:t>
+        <w:t>RC</w:t>
+      </w:r>
+      <w:r>
+        <w:rPr>
+          <w:rFonts w:ascii="Calibri" w:hAnsi="Calibri" w:cs="Calibri"/>
+          <w:szCs w:val="22"/>
+          <w:lang w:val="en"/>
+        </w:rPr>
+        <w:t>2</w:t>
       </w:r>
       <w:r>
         <w:rPr>
@@ -288,7 +296,15 @@
           <w:szCs w:val="22"/>
           <w:lang w:val="en"/>
         </w:rPr>
-        <w:t>RC1</w:t>
+        <w:t>RC</w:t>
+      </w:r>
+      <w:r>
+        <w:rPr>
+          <w:rFonts w:ascii="Calibri" w:hAnsi="Calibri" w:cs="Calibri"/>
+          <w:szCs w:val="22"/>
+          <w:lang w:val="en"/>
+        </w:rPr>
+        <w:t>2</w:t>
       </w:r>
       <w:r>
         <w:rPr>
@@ -331,7 +347,15 @@
           <w:szCs w:val="22"/>
           <w:lang w:val="en"/>
         </w:rPr>
-        <w:t>RC1</w:t>
+        <w:t>RC</w:t>
+      </w:r>
+      <w:r>
+        <w:rPr>
+          <w:rFonts w:ascii="Calibri" w:hAnsi="Calibri" w:cs="Calibri"/>
+          <w:szCs w:val="22"/>
+          <w:lang w:val="en"/>
+        </w:rPr>
+        <w:t>2</w:t>
       </w:r>
       <w:r>
         <w:rPr>
@@ -6974,7 +6998,7 @@
           <w:u w:val="single"/>
           <w:lang w:val="en"/>
         </w:rPr>
-        <w:t>RC1</w:t>
+        <w:t>RC</w:t>
       </w:r>
       <w:r>
         <w:rPr>
@@ -6983,6 +7007,15 @@
           <w:u w:val="single"/>
           <w:lang w:val="en"/>
         </w:rPr>
+        <w:t>2</w:t>
+      </w:r>
+      <w:r>
+        <w:rPr>
+          <w:rFonts w:ascii="Calibri" w:hAnsi="Calibri" w:cs="Calibri"/>
+          <w:szCs w:val="22"/>
+          <w:u w:val="single"/>
+          <w:lang w:val="en"/>
+        </w:rPr>
         <w:t xml:space="preserve"> (</w:t>
       </w:r>
       <w:r>
@@ -7019,7 +7052,7 @@
           <w:u w:val="single"/>
           <w:lang w:val="en"/>
         </w:rPr>
-        <w:t>3</w:t>
+        <w:t>5</w:t>
       </w:r>
       <w:r>
         <w:rPr>

</xml_diff>

<commit_message>
VS extension updated to support .NET MAUI RC3
</commit_message>
<xml_diff>
--- a/src/Extensions/MauiTemplates/MauiTemplates/readme.docx
+++ b/src/Extensions/MauiTemplates/MauiTemplates/readme.docx
@@ -1,6 +1,6 @@
 
 <file path=word/document.xml><?xml version="1.0" encoding="utf-8"?>
-<w:document xmlns:wpc="http://schemas.microsoft.com/office/word/2010/wordprocessingCanvas" xmlns:cx="http://schemas.microsoft.com/office/drawing/2014/chartex" xmlns:cx1="http://schemas.microsoft.com/office/drawing/2015/9/8/chartex" xmlns:cx2="http://schemas.microsoft.com/office/drawing/2015/10/21/chartex" xmlns:cx3="http://schemas.microsoft.com/office/drawing/2016/5/9/chartex" xmlns:cx4="http://schemas.microsoft.com/office/drawing/2016/5/10/chartex" xmlns:cx5="http://schemas.microsoft.com/office/drawing/2016/5/11/chartex" xmlns:cx6="http://schemas.microsoft.com/office/drawing/2016/5/12/chartex" xmlns:cx7="http://schemas.microsoft.com/office/drawing/2016/5/13/chartex" xmlns:cx8="http://schemas.microsoft.com/office/drawing/2016/5/14/chartex" xmlns:mc="http://schemas.openxmlformats.org/markup-compatibility/2006" xmlns:aink="http://schemas.microsoft.com/office/drawing/2016/ink" xmlns:am3d="http://schemas.microsoft.com/office/drawing/2017/model3d" xmlns:o="urn:schemas-microsoft-com:office:office" xmlns:r="http://schemas.openxmlformats.org/officeDocument/2006/relationships" xmlns:m="http://schemas.openxmlformats.org/officeDocument/2006/math" xmlns:v="urn:schemas-microsoft-com:vml" xmlns:wp14="http://schemas.microsoft.com/office/word/2010/wordprocessingDrawing" xmlns:wp="http://schemas.openxmlformats.org/drawingml/2006/wordprocessingDrawing" xmlns:w10="urn:schemas-microsoft-com:office:word" xmlns:w="http://schemas.openxmlformats.org/wordprocessingml/2006/main" xmlns:w14="http://schemas.microsoft.com/office/word/2010/wordml" xmlns:w15="http://schemas.microsoft.com/office/word/2012/wordml" xmlns:w16cex="http://schemas.microsoft.com/office/word/2018/wordml/cex" xmlns:w16cid="http://schemas.microsoft.com/office/word/2016/wordml/cid" xmlns:w16="http://schemas.microsoft.com/office/word/2018/wordml" xmlns:w16sdtdh="http://schemas.microsoft.com/office/word/2020/wordml/sdtdatahash" xmlns:w16se="http://schemas.microsoft.com/office/word/2015/wordml/symex" xmlns:wpg="http://schemas.microsoft.com/office/word/2010/wordprocessingGroup" xmlns:wpi="http://schemas.microsoft.com/office/word/2010/wordprocessingInk" xmlns:wne="http://schemas.microsoft.com/office/word/2006/wordml" xmlns:wps="http://schemas.microsoft.com/office/word/2010/wordprocessingShape" mc:Ignorable="w14 w15 w16se w16cid w16 w16cex w16sdtdh wp14">
+<w:document xmlns:wpc="http://schemas.microsoft.com/office/word/2010/wordprocessingCanvas" xmlns:cx="http://schemas.microsoft.com/office/drawing/2014/chartex" xmlns:cx1="http://schemas.microsoft.com/office/drawing/2015/9/8/chartex" xmlns:cx2="http://schemas.microsoft.com/office/drawing/2015/10/21/chartex" xmlns:cx3="http://schemas.microsoft.com/office/drawing/2016/5/9/chartex" xmlns:cx4="http://schemas.microsoft.com/office/drawing/2016/5/10/chartex" xmlns:cx5="http://schemas.microsoft.com/office/drawing/2016/5/11/chartex" xmlns:cx6="http://schemas.microsoft.com/office/drawing/2016/5/12/chartex" xmlns:cx7="http://schemas.microsoft.com/office/drawing/2016/5/13/chartex" xmlns:cx8="http://schemas.microsoft.com/office/drawing/2016/5/14/chartex" xmlns:mc="http://schemas.openxmlformats.org/markup-compatibility/2006" xmlns:aink="http://schemas.microsoft.com/office/drawing/2016/ink" xmlns:am3d="http://schemas.microsoft.com/office/drawing/2017/model3d" xmlns:o="urn:schemas-microsoft-com:office:office" xmlns:oel="http://schemas.microsoft.com/office/2019/extlst" xmlns:r="http://schemas.openxmlformats.org/officeDocument/2006/relationships" xmlns:m="http://schemas.openxmlformats.org/officeDocument/2006/math" xmlns:v="urn:schemas-microsoft-com:vml" xmlns:wp14="http://schemas.microsoft.com/office/word/2010/wordprocessingDrawing" xmlns:wp="http://schemas.openxmlformats.org/drawingml/2006/wordprocessingDrawing" xmlns:w10="urn:schemas-microsoft-com:office:word" xmlns:w="http://schemas.openxmlformats.org/wordprocessingml/2006/main" xmlns:w14="http://schemas.microsoft.com/office/word/2010/wordml" xmlns:w15="http://schemas.microsoft.com/office/word/2012/wordml" xmlns:w16cex="http://schemas.microsoft.com/office/word/2018/wordml/cex" xmlns:w16cid="http://schemas.microsoft.com/office/word/2016/wordml/cid" xmlns:w16="http://schemas.microsoft.com/office/word/2018/wordml" xmlns:w16sdtdh="http://schemas.microsoft.com/office/word/2020/wordml/sdtdatahash" xmlns:w16se="http://schemas.microsoft.com/office/word/2015/wordml/symex" xmlns:wpg="http://schemas.microsoft.com/office/word/2010/wordprocessingGroup" xmlns:wpi="http://schemas.microsoft.com/office/word/2010/wordprocessingInk" xmlns:wne="http://schemas.microsoft.com/office/word/2006/wordml" xmlns:wps="http://schemas.microsoft.com/office/word/2010/wordprocessingShape" mc:Ignorable="w14 w15 w16se w16cid w16 w16cex w16sdtdh wp14">
   <w:body>
     <w:p>
       <w:pPr>
@@ -210,15 +210,7 @@
           <w:szCs w:val="22"/>
           <w:lang w:val="en"/>
         </w:rPr>
-        <w:t>RC</w:t>
-      </w:r>
-      <w:r>
-        <w:rPr>
-          <w:rFonts w:ascii="Calibri" w:hAnsi="Calibri" w:cs="Calibri"/>
-          <w:szCs w:val="22"/>
-          <w:lang w:val="en"/>
-        </w:rPr>
-        <w:t>2</w:t>
+        <w:t>RC3</w:t>
       </w:r>
       <w:r>
         <w:rPr>
@@ -296,15 +288,7 @@
           <w:szCs w:val="22"/>
           <w:lang w:val="en"/>
         </w:rPr>
-        <w:t>RC</w:t>
-      </w:r>
-      <w:r>
-        <w:rPr>
-          <w:rFonts w:ascii="Calibri" w:hAnsi="Calibri" w:cs="Calibri"/>
-          <w:szCs w:val="22"/>
-          <w:lang w:val="en"/>
-        </w:rPr>
-        <w:t>2</w:t>
+        <w:t>RC3</w:t>
       </w:r>
       <w:r>
         <w:rPr>
@@ -347,15 +331,7 @@
           <w:szCs w:val="22"/>
           <w:lang w:val="en"/>
         </w:rPr>
-        <w:t>RC</w:t>
-      </w:r>
-      <w:r>
-        <w:rPr>
-          <w:rFonts w:ascii="Calibri" w:hAnsi="Calibri" w:cs="Calibri"/>
-          <w:szCs w:val="22"/>
-          <w:lang w:val="en"/>
-        </w:rPr>
-        <w:t>2</w:t>
+        <w:t>RC3</w:t>
       </w:r>
       <w:r>
         <w:rPr>
@@ -6998,7 +6974,7 @@
           <w:u w:val="single"/>
           <w:lang w:val="en"/>
         </w:rPr>
-        <w:t>RC</w:t>
+        <w:t>RC3</w:t>
       </w:r>
       <w:r>
         <w:rPr>
@@ -7007,7 +6983,7 @@
           <w:u w:val="single"/>
           <w:lang w:val="en"/>
         </w:rPr>
-        <w:t>2</w:t>
+        <w:t xml:space="preserve"> (</w:t>
       </w:r>
       <w:r>
         <w:rPr>
@@ -7016,7 +6992,7 @@
           <w:u w:val="single"/>
           <w:lang w:val="en"/>
         </w:rPr>
-        <w:t xml:space="preserve"> (</w:t>
+        <w:t>VS2022 17.</w:t>
       </w:r>
       <w:r>
         <w:rPr>
@@ -7025,7 +7001,7 @@
           <w:u w:val="single"/>
           <w:lang w:val="en"/>
         </w:rPr>
-        <w:t>VS2022 17.</w:t>
+        <w:t>3</w:t>
       </w:r>
       <w:r>
         <w:rPr>
@@ -7034,7 +7010,7 @@
           <w:u w:val="single"/>
           <w:lang w:val="en"/>
         </w:rPr>
-        <w:t>2</w:t>
+        <w:t xml:space="preserve"> Preview </w:t>
       </w:r>
       <w:r>
         <w:rPr>
@@ -7043,16 +7019,7 @@
           <w:u w:val="single"/>
           <w:lang w:val="en"/>
         </w:rPr>
-        <w:t xml:space="preserve"> Preview </w:t>
-      </w:r>
-      <w:r>
-        <w:rPr>
-          <w:rFonts w:ascii="Calibri" w:hAnsi="Calibri" w:cs="Calibri"/>
-          <w:szCs w:val="22"/>
-          <w:u w:val="single"/>
-          <w:lang w:val="en"/>
-        </w:rPr>
-        <w:t>5</w:t>
+        <w:t>1</w:t>
       </w:r>
       <w:r>
         <w:rPr>
@@ -7117,7 +7084,7 @@
 </file>
 
 <file path=word/numbering.xml><?xml version="1.0" encoding="utf-8"?>
-<w:numbering xmlns:wpc="http://schemas.microsoft.com/office/word/2010/wordprocessingCanvas" xmlns:cx="http://schemas.microsoft.com/office/drawing/2014/chartex" xmlns:cx1="http://schemas.microsoft.com/office/drawing/2015/9/8/chartex" xmlns:cx2="http://schemas.microsoft.com/office/drawing/2015/10/21/chartex" xmlns:cx3="http://schemas.microsoft.com/office/drawing/2016/5/9/chartex" xmlns:cx4="http://schemas.microsoft.com/office/drawing/2016/5/10/chartex" xmlns:cx5="http://schemas.microsoft.com/office/drawing/2016/5/11/chartex" xmlns:cx6="http://schemas.microsoft.com/office/drawing/2016/5/12/chartex" xmlns:cx7="http://schemas.microsoft.com/office/drawing/2016/5/13/chartex" xmlns:cx8="http://schemas.microsoft.com/office/drawing/2016/5/14/chartex" xmlns:mc="http://schemas.openxmlformats.org/markup-compatibility/2006" xmlns:aink="http://schemas.microsoft.com/office/drawing/2016/ink" xmlns:am3d="http://schemas.microsoft.com/office/drawing/2017/model3d" xmlns:o="urn:schemas-microsoft-com:office:office" xmlns:r="http://schemas.openxmlformats.org/officeDocument/2006/relationships" xmlns:m="http://schemas.openxmlformats.org/officeDocument/2006/math" xmlns:v="urn:schemas-microsoft-com:vml" xmlns:wp14="http://schemas.microsoft.com/office/word/2010/wordprocessingDrawing" xmlns:wp="http://schemas.openxmlformats.org/drawingml/2006/wordprocessingDrawing" xmlns:w10="urn:schemas-microsoft-com:office:word" xmlns:w="http://schemas.openxmlformats.org/wordprocessingml/2006/main" xmlns:w14="http://schemas.microsoft.com/office/word/2010/wordml" xmlns:w15="http://schemas.microsoft.com/office/word/2012/wordml" xmlns:w16cex="http://schemas.microsoft.com/office/word/2018/wordml/cex" xmlns:w16cid="http://schemas.microsoft.com/office/word/2016/wordml/cid" xmlns:w16="http://schemas.microsoft.com/office/word/2018/wordml" xmlns:w16sdtdh="http://schemas.microsoft.com/office/word/2020/wordml/sdtdatahash" xmlns:w16se="http://schemas.microsoft.com/office/word/2015/wordml/symex" xmlns:wpg="http://schemas.microsoft.com/office/word/2010/wordprocessingGroup" xmlns:wpi="http://schemas.microsoft.com/office/word/2010/wordprocessingInk" xmlns:wne="http://schemas.microsoft.com/office/word/2006/wordml" xmlns:wps="http://schemas.microsoft.com/office/word/2010/wordprocessingShape" mc:Ignorable="w14 w15 w16se w16cid w16 w16cex w16sdtdh wp14">
+<w:numbering xmlns:wpc="http://schemas.microsoft.com/office/word/2010/wordprocessingCanvas" xmlns:cx="http://schemas.microsoft.com/office/drawing/2014/chartex" xmlns:cx1="http://schemas.microsoft.com/office/drawing/2015/9/8/chartex" xmlns:cx2="http://schemas.microsoft.com/office/drawing/2015/10/21/chartex" xmlns:cx3="http://schemas.microsoft.com/office/drawing/2016/5/9/chartex" xmlns:cx4="http://schemas.microsoft.com/office/drawing/2016/5/10/chartex" xmlns:cx5="http://schemas.microsoft.com/office/drawing/2016/5/11/chartex" xmlns:cx6="http://schemas.microsoft.com/office/drawing/2016/5/12/chartex" xmlns:cx7="http://schemas.microsoft.com/office/drawing/2016/5/13/chartex" xmlns:cx8="http://schemas.microsoft.com/office/drawing/2016/5/14/chartex" xmlns:mc="http://schemas.openxmlformats.org/markup-compatibility/2006" xmlns:aink="http://schemas.microsoft.com/office/drawing/2016/ink" xmlns:am3d="http://schemas.microsoft.com/office/drawing/2017/model3d" xmlns:o="urn:schemas-microsoft-com:office:office" xmlns:oel="http://schemas.microsoft.com/office/2019/extlst" xmlns:r="http://schemas.openxmlformats.org/officeDocument/2006/relationships" xmlns:m="http://schemas.openxmlformats.org/officeDocument/2006/math" xmlns:v="urn:schemas-microsoft-com:vml" xmlns:wp14="http://schemas.microsoft.com/office/word/2010/wordprocessingDrawing" xmlns:wp="http://schemas.openxmlformats.org/drawingml/2006/wordprocessingDrawing" xmlns:w10="urn:schemas-microsoft-com:office:word" xmlns:w="http://schemas.openxmlformats.org/wordprocessingml/2006/main" xmlns:w14="http://schemas.microsoft.com/office/word/2010/wordml" xmlns:w15="http://schemas.microsoft.com/office/word/2012/wordml" xmlns:w16cex="http://schemas.microsoft.com/office/word/2018/wordml/cex" xmlns:w16cid="http://schemas.microsoft.com/office/word/2016/wordml/cid" xmlns:w16="http://schemas.microsoft.com/office/word/2018/wordml" xmlns:w16sdtdh="http://schemas.microsoft.com/office/word/2020/wordml/sdtdatahash" xmlns:w16se="http://schemas.microsoft.com/office/word/2015/wordml/symex" xmlns:wpg="http://schemas.microsoft.com/office/word/2010/wordprocessingGroup" xmlns:wpi="http://schemas.microsoft.com/office/word/2010/wordprocessingInk" xmlns:wne="http://schemas.microsoft.com/office/word/2006/wordml" xmlns:wps="http://schemas.microsoft.com/office/word/2010/wordprocessingShape" mc:Ignorable="w14 w15 w16se w16cid w16 w16cex w16sdtdh wp14">
   <w:abstractNum w:abstractNumId="0" w15:restartNumberingAfterBreak="0">
     <w:nsid w:val="FFFFFFFE"/>
     <w:multiLevelType w:val="singleLevel"/>

</xml_diff>

<commit_message>
VS Extension updated with Shared Class Library template package
</commit_message>
<xml_diff>
--- a/src/Extensions/MauiTemplates/MauiTemplates/readme.docx
+++ b/src/Extensions/MauiTemplates/MauiTemplates/readme.docx
@@ -340,6 +340,33 @@
           <w:lang w:val="en"/>
         </w:rPr>
         <w:t>)</w:t>
+      </w:r>
+    </w:p>
+    <w:p>
+      <w:pPr>
+        <w:widowControl w:val="0"/>
+        <w:numPr>
+          <w:ilvl w:val="0"/>
+          <w:numId w:val="1"/>
+        </w:numPr>
+        <w:autoSpaceDE w:val="0"/>
+        <w:autoSpaceDN w:val="0"/>
+        <w:adjustRightInd w:val="0"/>
+        <w:spacing w:after="200" w:line="276" w:lineRule="auto"/>
+        <w:ind w:left="720" w:hanging="360"/>
+        <w:rPr>
+          <w:rFonts w:ascii="Calibri" w:hAnsi="Calibri" w:cs="Calibri"/>
+          <w:szCs w:val="22"/>
+          <w:lang w:val="en"/>
+        </w:rPr>
+      </w:pPr>
+      <w:r>
+        <w:rPr>
+          <w:rFonts w:ascii="Calibri" w:hAnsi="Calibri" w:cs="Calibri"/>
+          <w:szCs w:val="22"/>
+          <w:lang w:val="en"/>
+        </w:rPr>
+        <w:t>Shared Class Library (Xamarin.Forms and .NET MAUI)</w:t>
       </w:r>
     </w:p>
     <w:p>

</xml_diff>

<commit_message>
VS extension updated to .NET MAUI GA
</commit_message>
<xml_diff>
--- a/src/Extensions/MauiTemplates/MauiTemplates/readme.docx
+++ b/src/Extensions/MauiTemplates/MauiTemplates/readme.docx
@@ -202,23 +202,7 @@
           <w:szCs w:val="22"/>
           <w:lang w:val="en"/>
         </w:rPr>
-        <w:t>.NET MAUI App (</w:t>
-      </w:r>
-      <w:r>
-        <w:rPr>
-          <w:rFonts w:ascii="Calibri" w:hAnsi="Calibri" w:cs="Calibri"/>
-          <w:szCs w:val="22"/>
-          <w:lang w:val="en"/>
-        </w:rPr>
-        <w:t>RC3</w:t>
-      </w:r>
-      <w:r>
-        <w:rPr>
-          <w:rFonts w:ascii="Calibri" w:hAnsi="Calibri" w:cs="Calibri"/>
-          <w:szCs w:val="22"/>
-          <w:lang w:val="en"/>
-        </w:rPr>
-        <w:t>)</w:t>
+        <w:t>.NET MAUI App</w:t>
       </w:r>
       <w:r>
         <w:rPr>
@@ -280,23 +264,7 @@
           <w:szCs w:val="22"/>
           <w:lang w:val="en"/>
         </w:rPr>
-        <w:t>.NET MAUI App (C#) (</w:t>
-      </w:r>
-      <w:r>
-        <w:rPr>
-          <w:rFonts w:ascii="Calibri" w:hAnsi="Calibri" w:cs="Calibri"/>
-          <w:szCs w:val="22"/>
-          <w:lang w:val="en"/>
-        </w:rPr>
-        <w:t>RC3</w:t>
-      </w:r>
-      <w:r>
-        <w:rPr>
-          <w:rFonts w:ascii="Calibri" w:hAnsi="Calibri" w:cs="Calibri"/>
-          <w:szCs w:val="22"/>
-          <w:lang w:val="en"/>
-        </w:rPr>
-        <w:t>)</w:t>
+        <w:t>.NET MAUI App (C#)</w:t>
       </w:r>
     </w:p>
     <w:p>
@@ -323,23 +291,7 @@
           <w:szCs w:val="22"/>
           <w:lang w:val="en"/>
         </w:rPr>
-        <w:t>.NET MAUI Class Library (</w:t>
-      </w:r>
-      <w:r>
-        <w:rPr>
-          <w:rFonts w:ascii="Calibri" w:hAnsi="Calibri" w:cs="Calibri"/>
-          <w:szCs w:val="22"/>
-          <w:lang w:val="en"/>
-        </w:rPr>
-        <w:t>RC3</w:t>
-      </w:r>
-      <w:r>
-        <w:rPr>
-          <w:rFonts w:ascii="Calibri" w:hAnsi="Calibri" w:cs="Calibri"/>
-          <w:szCs w:val="22"/>
-          <w:lang w:val="en"/>
-        </w:rPr>
-        <w:t>)</w:t>
+        <w:t>.NET MAUI Class Library</w:t>
       </w:r>
     </w:p>
     <w:p>
@@ -7001,7 +6953,7 @@
           <w:u w:val="single"/>
           <w:lang w:val="en"/>
         </w:rPr>
-        <w:t>RC3</w:t>
+        <w:t>GA</w:t>
       </w:r>
       <w:r>
         <w:rPr>
@@ -7055,7 +7007,16 @@
           <w:u w:val="single"/>
           <w:lang w:val="en"/>
         </w:rPr>
-        <w:t>.0</w:t>
+        <w:t>.</w:t>
+      </w:r>
+      <w:r>
+        <w:rPr>
+          <w:rFonts w:ascii="Calibri" w:hAnsi="Calibri" w:cs="Calibri"/>
+          <w:szCs w:val="22"/>
+          <w:u w:val="single"/>
+          <w:lang w:val="en"/>
+        </w:rPr>
+        <w:t>1</w:t>
       </w:r>
       <w:r>
         <w:rPr>

</xml_diff>

<commit_message>
Updated VS extension to latest NuGet template package
</commit_message>
<xml_diff>
--- a/src/Extensions/MauiTemplates/MauiTemplates/readme.docx
+++ b/src/Extensions/MauiTemplates/MauiTemplates/readme.docx
@@ -5368,6 +5368,36 @@
                 <w:lang w:val="en"/>
               </w:rPr>
               <w:lastRenderedPageBreak/>
+              <w:t xml:space="preserve">#elif </w:t>
+            </w:r>
+            <w:r>
+              <w:rPr>
+                <w:rFonts w:ascii="Calibri" w:hAnsi="Calibri" w:cs="Calibri"/>
+                <w:szCs w:val="22"/>
+                <w:lang w:val="en"/>
+              </w:rPr>
+              <w:t>TIZEN</w:t>
+            </w:r>
+          </w:p>
+          <w:p>
+            <w:pPr>
+              <w:widowControl w:val="0"/>
+              <w:autoSpaceDE w:val="0"/>
+              <w:autoSpaceDN w:val="0"/>
+              <w:adjustRightInd w:val="0"/>
+              <w:spacing w:after="200"/>
+              <w:rPr>
+                <w:rFonts w:ascii="Calibri" w:hAnsi="Calibri" w:cs="Calibri"/>
+                <w:szCs w:val="22"/>
+                <w:lang w:val="en"/>
+              </w:rPr>
+            </w:pPr>
+            <w:r>
+              <w:rPr>
+                <w:rFonts w:ascii="Calibri" w:hAnsi="Calibri" w:cs="Calibri"/>
+                <w:szCs w:val="22"/>
+                <w:lang w:val="en"/>
+              </w:rPr>
               <w:t>#elif WINDOWS</w:t>
             </w:r>
           </w:p>

</xml_diff>

<commit_message>
VS extension updated with new item template
</commit_message>
<xml_diff>
--- a/src/Extensions/MauiTemplates/MauiTemplates/readme.docx
+++ b/src/Extensions/MauiTemplates/MauiTemplates/readme.docx
@@ -318,7 +318,25 @@
           <w:szCs w:val="22"/>
           <w:lang w:val="en"/>
         </w:rPr>
-        <w:t>Shared Class Library (Xamarin.Forms and .NET MAUI)</w:t>
+        <w:t>Shared Class Library (</w:t>
+      </w:r>
+      <w:proofErr w:type="spellStart"/>
+      <w:r>
+        <w:rPr>
+          <w:rFonts w:ascii="Calibri" w:hAnsi="Calibri" w:cs="Calibri"/>
+          <w:szCs w:val="22"/>
+          <w:lang w:val="en"/>
+        </w:rPr>
+        <w:t>Xamarin.Forms</w:t>
+      </w:r>
+      <w:proofErr w:type="spellEnd"/>
+      <w:r>
+        <w:rPr>
+          <w:rFonts w:ascii="Calibri" w:hAnsi="Calibri" w:cs="Calibri"/>
+          <w:szCs w:val="22"/>
+          <w:lang w:val="en"/>
+        </w:rPr>
+        <w:t xml:space="preserve"> and .NET MAUI)</w:t>
       </w:r>
     </w:p>
     <w:p>
@@ -717,6 +735,7 @@
           <w:lang w:val="en"/>
         </w:rPr>
       </w:pPr>
+      <w:proofErr w:type="spellStart"/>
       <w:r>
         <w:rPr>
           <w:rFonts w:ascii="Calibri" w:hAnsi="Calibri" w:cs="Calibri"/>
@@ -727,6 +746,7 @@
         </w:rPr>
         <w:t>ResourceDictionary</w:t>
       </w:r>
+      <w:proofErr w:type="spellEnd"/>
       <w:r>
         <w:rPr>
           <w:rFonts w:ascii="Calibri" w:hAnsi="Calibri" w:cs="Calibri"/>
@@ -801,23 +821,37 @@
         <w:spacing w:after="200" w:line="276" w:lineRule="auto"/>
         <w:rPr>
           <w:rFonts w:ascii="Calibri" w:hAnsi="Calibri" w:cs="Calibri"/>
+          <w:szCs w:val="22"/>
+          <w:lang w:val="en"/>
+        </w:rPr>
+      </w:pPr>
+      <w:r>
+        <w:rPr>
+          <w:rFonts w:ascii="Calibri" w:hAnsi="Calibri" w:cs="Calibri"/>
           <w:b/>
           <w:bCs/>
           <w:szCs w:val="22"/>
-          <w:u w:val="single"/>
-          <w:lang w:val="en"/>
-        </w:rPr>
-      </w:pPr>
-      <w:r>
-        <w:rPr>
-          <w:rFonts w:ascii="Calibri" w:hAnsi="Calibri" w:cs="Calibri"/>
-          <w:b/>
-          <w:bCs/>
-          <w:szCs w:val="22"/>
-          <w:u w:val="single"/>
-          <w:lang w:val="en"/>
-        </w:rPr>
-        <w:t>Has XAML Code Snippets for:</w:t>
+          <w:lang w:val="en"/>
+        </w:rPr>
+        <w:t>.NET MAUI Custom View and Handler</w:t>
+      </w:r>
+      <w:r>
+        <w:rPr>
+          <w:rFonts w:ascii="Calibri" w:hAnsi="Calibri" w:cs="Calibri"/>
+          <w:szCs w:val="22"/>
+          <w:lang w:val="en"/>
+        </w:rPr>
+        <w:t xml:space="preserve">, an item template for creating a custom view and its associated Handler definition. </w:t>
+      </w:r>
+      <w:r>
+        <w:rPr>
+          <w:rFonts w:ascii="Calibri" w:hAnsi="Calibri" w:cs="Calibri"/>
+          <w:i/>
+          <w:iCs/>
+          <w:szCs w:val="22"/>
+          <w:lang w:val="en"/>
+        </w:rPr>
+        <w:t>Ensure conditional compilation is enabled for this template to work properly. An additional option provided during project creation.</w:t>
       </w:r>
     </w:p>
     <w:p>
@@ -829,25 +863,23 @@
         <w:spacing w:after="200" w:line="276" w:lineRule="auto"/>
         <w:rPr>
           <w:rFonts w:ascii="Calibri" w:hAnsi="Calibri" w:cs="Calibri"/>
-          <w:szCs w:val="22"/>
+          <w:b/>
+          <w:bCs/>
+          <w:szCs w:val="22"/>
+          <w:u w:val="single"/>
           <w:lang w:val="en"/>
         </w:rPr>
       </w:pPr>
       <w:r>
         <w:rPr>
           <w:rFonts w:ascii="Calibri" w:hAnsi="Calibri" w:cs="Calibri"/>
-          <w:szCs w:val="22"/>
-          <w:lang w:val="en"/>
-        </w:rPr>
-        <w:t>In the XAML page, type the short name and hit the Tab key twice to insert the snippet</w:t>
-      </w:r>
-      <w:r>
-        <w:rPr>
-          <w:rFonts w:ascii="Calibri" w:hAnsi="Calibri" w:cs="Calibri"/>
-          <w:szCs w:val="22"/>
-          <w:lang w:val="en"/>
-        </w:rPr>
-        <w:t>.</w:t>
+          <w:b/>
+          <w:bCs/>
+          <w:szCs w:val="22"/>
+          <w:u w:val="single"/>
+          <w:lang w:val="en"/>
+        </w:rPr>
+        <w:t>Has XAML Code Snippets for:</w:t>
       </w:r>
     </w:p>
     <w:p>
@@ -869,6 +901,36 @@
           <w:szCs w:val="22"/>
           <w:lang w:val="en"/>
         </w:rPr>
+        <w:t>In the XAML page, type the short name and hit the Tab key twice to insert the snippet</w:t>
+      </w:r>
+      <w:r>
+        <w:rPr>
+          <w:rFonts w:ascii="Calibri" w:hAnsi="Calibri" w:cs="Calibri"/>
+          <w:szCs w:val="22"/>
+          <w:lang w:val="en"/>
+        </w:rPr>
+        <w:t>.</w:t>
+      </w:r>
+    </w:p>
+    <w:p>
+      <w:pPr>
+        <w:widowControl w:val="0"/>
+        <w:autoSpaceDE w:val="0"/>
+        <w:autoSpaceDN w:val="0"/>
+        <w:adjustRightInd w:val="0"/>
+        <w:spacing w:after="200" w:line="276" w:lineRule="auto"/>
+        <w:rPr>
+          <w:rFonts w:ascii="Calibri" w:hAnsi="Calibri" w:cs="Calibri"/>
+          <w:szCs w:val="22"/>
+          <w:lang w:val="en"/>
+        </w:rPr>
+      </w:pPr>
+      <w:r>
+        <w:rPr>
+          <w:rFonts w:ascii="Calibri" w:hAnsi="Calibri" w:cs="Calibri"/>
+          <w:szCs w:val="22"/>
+          <w:lang w:val="en"/>
+        </w:rPr>
         <w:t xml:space="preserve">Snippets </w:t>
       </w:r>
       <w:r>
@@ -887,6 +949,7 @@
         </w:rPr>
         <w:t xml:space="preserve">also works as a </w:t>
       </w:r>
+      <w:proofErr w:type="spellStart"/>
       <w:r>
         <w:rPr>
           <w:rFonts w:ascii="Calibri" w:hAnsi="Calibri" w:cs="Calibri"/>
@@ -897,6 +960,7 @@
         </w:rPr>
         <w:t>SurroundWith</w:t>
       </w:r>
+      <w:proofErr w:type="spellEnd"/>
       <w:r>
         <w:rPr>
           <w:rFonts w:ascii="Calibri" w:hAnsi="Calibri" w:cs="Calibri"/>
@@ -913,6 +977,7 @@
         </w:rPr>
         <w:t xml:space="preserve"> (from </w:t>
       </w:r>
+      <w:proofErr w:type="spellStart"/>
       <w:r>
         <w:rPr>
           <w:rFonts w:ascii="Calibri" w:hAnsi="Calibri" w:cs="Calibri"/>
@@ -923,6 +988,7 @@
         </w:rPr>
         <w:t>Xaml</w:t>
       </w:r>
+      <w:proofErr w:type="spellEnd"/>
       <w:r>
         <w:rPr>
           <w:rFonts w:ascii="Calibri" w:hAnsi="Calibri" w:cs="Calibri"/>
@@ -1335,7 +1401,43 @@
                 <w:szCs w:val="22"/>
                 <w:lang w:val="en"/>
               </w:rPr>
-              <w:t>&lt;Grid ColumnDefinitions="" RowDefinitions=""&gt;</w:t>
+              <w:t xml:space="preserve">&lt;Grid </w:t>
+            </w:r>
+            <w:proofErr w:type="spellStart"/>
+            <w:r>
+              <w:rPr>
+                <w:rFonts w:ascii="Calibri" w:hAnsi="Calibri" w:cs="Calibri"/>
+                <w:szCs w:val="22"/>
+                <w:lang w:val="en"/>
+              </w:rPr>
+              <w:t>ColumnDefinitions</w:t>
+            </w:r>
+            <w:proofErr w:type="spellEnd"/>
+            <w:r>
+              <w:rPr>
+                <w:rFonts w:ascii="Calibri" w:hAnsi="Calibri" w:cs="Calibri"/>
+                <w:szCs w:val="22"/>
+                <w:lang w:val="en"/>
+              </w:rPr>
+              <w:t xml:space="preserve">="" </w:t>
+            </w:r>
+            <w:proofErr w:type="spellStart"/>
+            <w:r>
+              <w:rPr>
+                <w:rFonts w:ascii="Calibri" w:hAnsi="Calibri" w:cs="Calibri"/>
+                <w:szCs w:val="22"/>
+                <w:lang w:val="en"/>
+              </w:rPr>
+              <w:t>RowDefinitions</w:t>
+            </w:r>
+            <w:proofErr w:type="spellEnd"/>
+            <w:r>
+              <w:rPr>
+                <w:rFonts w:ascii="Calibri" w:hAnsi="Calibri" w:cs="Calibri"/>
+                <w:szCs w:val="22"/>
+                <w:lang w:val="en"/>
+              </w:rPr>
+              <w:t>=""&gt;</w:t>
             </w:r>
           </w:p>
           <w:p>
@@ -1450,7 +1552,25 @@
                 <w:szCs w:val="22"/>
                 <w:lang w:val="en"/>
               </w:rPr>
-              <w:t>&lt;FlexLayout&gt;</w:t>
+              <w:t>&lt;</w:t>
+            </w:r>
+            <w:proofErr w:type="spellStart"/>
+            <w:r>
+              <w:rPr>
+                <w:rFonts w:ascii="Calibri" w:hAnsi="Calibri" w:cs="Calibri"/>
+                <w:szCs w:val="22"/>
+                <w:lang w:val="en"/>
+              </w:rPr>
+              <w:t>FlexLayout</w:t>
+            </w:r>
+            <w:proofErr w:type="spellEnd"/>
+            <w:r>
+              <w:rPr>
+                <w:rFonts w:ascii="Calibri" w:hAnsi="Calibri" w:cs="Calibri"/>
+                <w:szCs w:val="22"/>
+                <w:lang w:val="en"/>
+              </w:rPr>
+              <w:t>&gt;</w:t>
             </w:r>
           </w:p>
           <w:p>
@@ -1482,13 +1602,23 @@
               </w:rPr>
               <w:t>/</w:t>
             </w:r>
-            <w:r>
-              <w:rPr>
-                <w:rFonts w:ascii="Calibri" w:hAnsi="Calibri" w:cs="Calibri"/>
-                <w:szCs w:val="22"/>
-                <w:lang w:val="en"/>
-              </w:rPr>
-              <w:t>FlexLayout&gt;</w:t>
+            <w:proofErr w:type="spellStart"/>
+            <w:r>
+              <w:rPr>
+                <w:rFonts w:ascii="Calibri" w:hAnsi="Calibri" w:cs="Calibri"/>
+                <w:szCs w:val="22"/>
+                <w:lang w:val="en"/>
+              </w:rPr>
+              <w:t>FlexLayout</w:t>
+            </w:r>
+            <w:proofErr w:type="spellEnd"/>
+            <w:r>
+              <w:rPr>
+                <w:rFonts w:ascii="Calibri" w:hAnsi="Calibri" w:cs="Calibri"/>
+                <w:szCs w:val="22"/>
+                <w:lang w:val="en"/>
+              </w:rPr>
+              <w:t>&gt;</w:t>
             </w:r>
           </w:p>
         </w:tc>
@@ -1586,7 +1716,25 @@
                 <w:szCs w:val="22"/>
                 <w:lang w:val="en"/>
               </w:rPr>
-              <w:t>&lt;StackLayout&gt;</w:t>
+              <w:t>&lt;</w:t>
+            </w:r>
+            <w:proofErr w:type="spellStart"/>
+            <w:r>
+              <w:rPr>
+                <w:rFonts w:ascii="Calibri" w:hAnsi="Calibri" w:cs="Calibri"/>
+                <w:szCs w:val="22"/>
+                <w:lang w:val="en"/>
+              </w:rPr>
+              <w:t>StackLayout</w:t>
+            </w:r>
+            <w:proofErr w:type="spellEnd"/>
+            <w:r>
+              <w:rPr>
+                <w:rFonts w:ascii="Calibri" w:hAnsi="Calibri" w:cs="Calibri"/>
+                <w:szCs w:val="22"/>
+                <w:lang w:val="en"/>
+              </w:rPr>
+              <w:t>&gt;</w:t>
             </w:r>
           </w:p>
           <w:p>
@@ -1608,7 +1756,25 @@
                 <w:szCs w:val="22"/>
                 <w:lang w:val="en"/>
               </w:rPr>
-              <w:t>&lt;/StackLayout&gt;</w:t>
+              <w:t>&lt;/</w:t>
+            </w:r>
+            <w:proofErr w:type="spellStart"/>
+            <w:r>
+              <w:rPr>
+                <w:rFonts w:ascii="Calibri" w:hAnsi="Calibri" w:cs="Calibri"/>
+                <w:szCs w:val="22"/>
+                <w:lang w:val="en"/>
+              </w:rPr>
+              <w:t>StackLayout</w:t>
+            </w:r>
+            <w:proofErr w:type="spellEnd"/>
+            <w:r>
+              <w:rPr>
+                <w:rFonts w:ascii="Calibri" w:hAnsi="Calibri" w:cs="Calibri"/>
+                <w:szCs w:val="22"/>
+                <w:lang w:val="en"/>
+              </w:rPr>
+              <w:t>&gt;</w:t>
             </w:r>
           </w:p>
         </w:tc>
@@ -1668,6 +1834,7 @@
                 <w:lang w:val="en"/>
               </w:rPr>
             </w:pPr>
+            <w:proofErr w:type="spellStart"/>
             <w:r>
               <w:rPr>
                 <w:rFonts w:ascii="Calibri" w:hAnsi="Calibri" w:cs="Calibri"/>
@@ -1678,6 +1845,7 @@
               </w:rPr>
               <w:t>hstack</w:t>
             </w:r>
+            <w:proofErr w:type="spellEnd"/>
           </w:p>
         </w:tc>
         <w:tc>
@@ -1703,7 +1871,25 @@
                 <w:szCs w:val="22"/>
                 <w:lang w:val="en"/>
               </w:rPr>
-              <w:t>&lt;HorizontalStackLayout&gt;</w:t>
+              <w:t>&lt;</w:t>
+            </w:r>
+            <w:proofErr w:type="spellStart"/>
+            <w:r>
+              <w:rPr>
+                <w:rFonts w:ascii="Calibri" w:hAnsi="Calibri" w:cs="Calibri"/>
+                <w:szCs w:val="22"/>
+                <w:lang w:val="en"/>
+              </w:rPr>
+              <w:t>HorizontalStackLayout</w:t>
+            </w:r>
+            <w:proofErr w:type="spellEnd"/>
+            <w:r>
+              <w:rPr>
+                <w:rFonts w:ascii="Calibri" w:hAnsi="Calibri" w:cs="Calibri"/>
+                <w:szCs w:val="22"/>
+                <w:lang w:val="en"/>
+              </w:rPr>
+              <w:t>&gt;</w:t>
             </w:r>
           </w:p>
           <w:p>
@@ -1735,13 +1921,23 @@
               </w:rPr>
               <w:t>/</w:t>
             </w:r>
-            <w:r>
-              <w:rPr>
-                <w:rFonts w:ascii="Calibri" w:hAnsi="Calibri" w:cs="Calibri"/>
-                <w:szCs w:val="22"/>
-                <w:lang w:val="en"/>
-              </w:rPr>
-              <w:t>HorizontalStackLayout&gt;</w:t>
+            <w:proofErr w:type="spellStart"/>
+            <w:r>
+              <w:rPr>
+                <w:rFonts w:ascii="Calibri" w:hAnsi="Calibri" w:cs="Calibri"/>
+                <w:szCs w:val="22"/>
+                <w:lang w:val="en"/>
+              </w:rPr>
+              <w:t>HorizontalStackLayout</w:t>
+            </w:r>
+            <w:proofErr w:type="spellEnd"/>
+            <w:r>
+              <w:rPr>
+                <w:rFonts w:ascii="Calibri" w:hAnsi="Calibri" w:cs="Calibri"/>
+                <w:szCs w:val="22"/>
+                <w:lang w:val="en"/>
+              </w:rPr>
+              <w:t>&gt;</w:t>
             </w:r>
           </w:p>
         </w:tc>
@@ -1801,6 +1997,7 @@
                 <w:lang w:val="en"/>
               </w:rPr>
             </w:pPr>
+            <w:proofErr w:type="spellStart"/>
             <w:r>
               <w:rPr>
                 <w:rFonts w:ascii="Calibri" w:hAnsi="Calibri" w:cs="Calibri"/>
@@ -1811,6 +2008,7 @@
               </w:rPr>
               <w:t>vstack</w:t>
             </w:r>
+            <w:proofErr w:type="spellEnd"/>
           </w:p>
         </w:tc>
         <w:tc>
@@ -1836,7 +2034,25 @@
                 <w:szCs w:val="22"/>
                 <w:lang w:val="en"/>
               </w:rPr>
-              <w:t>&lt;VerticalStackLayout&gt;</w:t>
+              <w:t>&lt;</w:t>
+            </w:r>
+            <w:proofErr w:type="spellStart"/>
+            <w:r>
+              <w:rPr>
+                <w:rFonts w:ascii="Calibri" w:hAnsi="Calibri" w:cs="Calibri"/>
+                <w:szCs w:val="22"/>
+                <w:lang w:val="en"/>
+              </w:rPr>
+              <w:t>VerticalStackLayout</w:t>
+            </w:r>
+            <w:proofErr w:type="spellEnd"/>
+            <w:r>
+              <w:rPr>
+                <w:rFonts w:ascii="Calibri" w:hAnsi="Calibri" w:cs="Calibri"/>
+                <w:szCs w:val="22"/>
+                <w:lang w:val="en"/>
+              </w:rPr>
+              <w:t>&gt;</w:t>
             </w:r>
           </w:p>
           <w:p>
@@ -1868,13 +2084,23 @@
               </w:rPr>
               <w:t>/</w:t>
             </w:r>
-            <w:r>
-              <w:rPr>
-                <w:rFonts w:ascii="Calibri" w:hAnsi="Calibri" w:cs="Calibri"/>
-                <w:szCs w:val="22"/>
-                <w:lang w:val="en"/>
-              </w:rPr>
-              <w:t>VerticalStackLayout&gt;</w:t>
+            <w:proofErr w:type="spellStart"/>
+            <w:r>
+              <w:rPr>
+                <w:rFonts w:ascii="Calibri" w:hAnsi="Calibri" w:cs="Calibri"/>
+                <w:szCs w:val="22"/>
+                <w:lang w:val="en"/>
+              </w:rPr>
+              <w:t>VerticalStackLayout</w:t>
+            </w:r>
+            <w:proofErr w:type="spellEnd"/>
+            <w:r>
+              <w:rPr>
+                <w:rFonts w:ascii="Calibri" w:hAnsi="Calibri" w:cs="Calibri"/>
+                <w:szCs w:val="22"/>
+                <w:lang w:val="en"/>
+              </w:rPr>
+              <w:t>&gt;</w:t>
             </w:r>
           </w:p>
         </w:tc>
@@ -1965,7 +2191,25 @@
                 <w:szCs w:val="22"/>
                 <w:lang w:val="en"/>
               </w:rPr>
-              <w:t>&lt;Style TargetType="</w:t>
+              <w:t xml:space="preserve">&lt;Style </w:t>
+            </w:r>
+            <w:proofErr w:type="spellStart"/>
+            <w:r>
+              <w:rPr>
+                <w:rFonts w:ascii="Calibri" w:hAnsi="Calibri" w:cs="Calibri"/>
+                <w:szCs w:val="22"/>
+                <w:lang w:val="en"/>
+              </w:rPr>
+              <w:t>TargetType</w:t>
+            </w:r>
+            <w:proofErr w:type="spellEnd"/>
+            <w:r>
+              <w:rPr>
+                <w:rFonts w:ascii="Calibri" w:hAnsi="Calibri" w:cs="Calibri"/>
+                <w:szCs w:val="22"/>
+                <w:lang w:val="en"/>
+              </w:rPr>
+              <w:t>="</w:t>
             </w:r>
             <w:r>
               <w:rPr>
@@ -2214,6 +2458,7 @@
               </w:rPr>
               <w:t>&lt;</w:t>
             </w:r>
+            <w:proofErr w:type="spellStart"/>
             <w:r>
               <w:rPr>
                 <w:rFonts w:ascii="Calibri" w:hAnsi="Calibri" w:cs="Calibri"/>
@@ -2229,7 +2474,16 @@
                 <w:szCs w:val="22"/>
                 <w:lang w:val="en"/>
               </w:rPr>
-              <w:t>.Resources&gt;</w:t>
+              <w:t>.Resources</w:t>
+            </w:r>
+            <w:proofErr w:type="spellEnd"/>
+            <w:r>
+              <w:rPr>
+                <w:rFonts w:ascii="Calibri" w:hAnsi="Calibri" w:cs="Calibri"/>
+                <w:szCs w:val="22"/>
+                <w:lang w:val="en"/>
+              </w:rPr>
+              <w:t>&gt;</w:t>
             </w:r>
           </w:p>
           <w:p>
@@ -2251,7 +2505,25 @@
                 <w:szCs w:val="22"/>
                 <w:lang w:val="en"/>
               </w:rPr>
-              <w:t>&lt;ResourceDictionary&gt;</w:t>
+              <w:t>&lt;</w:t>
+            </w:r>
+            <w:proofErr w:type="spellStart"/>
+            <w:r>
+              <w:rPr>
+                <w:rFonts w:ascii="Calibri" w:hAnsi="Calibri" w:cs="Calibri"/>
+                <w:szCs w:val="22"/>
+                <w:lang w:val="en"/>
+              </w:rPr>
+              <w:t>ResourceDictionary</w:t>
+            </w:r>
+            <w:proofErr w:type="spellEnd"/>
+            <w:r>
+              <w:rPr>
+                <w:rFonts w:ascii="Calibri" w:hAnsi="Calibri" w:cs="Calibri"/>
+                <w:szCs w:val="22"/>
+                <w:lang w:val="en"/>
+              </w:rPr>
+              <w:t>&gt;</w:t>
             </w:r>
           </w:p>
           <w:p>
@@ -2283,13 +2555,23 @@
               </w:rPr>
               <w:t>/</w:t>
             </w:r>
-            <w:r>
-              <w:rPr>
-                <w:rFonts w:ascii="Calibri" w:hAnsi="Calibri" w:cs="Calibri"/>
-                <w:szCs w:val="22"/>
-                <w:lang w:val="en"/>
-              </w:rPr>
-              <w:t>ResourceDictionary&gt;</w:t>
+            <w:proofErr w:type="spellStart"/>
+            <w:r>
+              <w:rPr>
+                <w:rFonts w:ascii="Calibri" w:hAnsi="Calibri" w:cs="Calibri"/>
+                <w:szCs w:val="22"/>
+                <w:lang w:val="en"/>
+              </w:rPr>
+              <w:t>ResourceDictionary</w:t>
+            </w:r>
+            <w:proofErr w:type="spellEnd"/>
+            <w:r>
+              <w:rPr>
+                <w:rFonts w:ascii="Calibri" w:hAnsi="Calibri" w:cs="Calibri"/>
+                <w:szCs w:val="22"/>
+                <w:lang w:val="en"/>
+              </w:rPr>
+              <w:t>&gt;</w:t>
             </w:r>
           </w:p>
           <w:p>
@@ -2321,6 +2603,7 @@
               </w:rPr>
               <w:t>/</w:t>
             </w:r>
+            <w:proofErr w:type="spellStart"/>
             <w:r>
               <w:rPr>
                 <w:rFonts w:ascii="Calibri" w:hAnsi="Calibri" w:cs="Calibri"/>
@@ -2336,7 +2619,16 @@
                 <w:szCs w:val="22"/>
                 <w:lang w:val="en"/>
               </w:rPr>
-              <w:t>.Resources&gt;</w:t>
+              <w:t>.Resources</w:t>
+            </w:r>
+            <w:proofErr w:type="spellEnd"/>
+            <w:r>
+              <w:rPr>
+                <w:rFonts w:ascii="Calibri" w:hAnsi="Calibri" w:cs="Calibri"/>
+                <w:szCs w:val="22"/>
+                <w:lang w:val="en"/>
+              </w:rPr>
+              <w:t>&gt;</w:t>
             </w:r>
           </w:p>
         </w:tc>
@@ -2425,6 +2717,7 @@
               </w:rPr>
               <w:t>&lt;</w:t>
             </w:r>
+            <w:proofErr w:type="spellStart"/>
             <w:r>
               <w:rPr>
                 <w:rFonts w:ascii="Calibri" w:hAnsi="Calibri" w:cs="Calibri"/>
@@ -2440,7 +2733,16 @@
                 <w:szCs w:val="22"/>
                 <w:lang w:val="en"/>
               </w:rPr>
-              <w:t>.GestureRecognizers&gt;</w:t>
+              <w:t>.GestureRecognizers</w:t>
+            </w:r>
+            <w:proofErr w:type="spellEnd"/>
+            <w:r>
+              <w:rPr>
+                <w:rFonts w:ascii="Calibri" w:hAnsi="Calibri" w:cs="Calibri"/>
+                <w:szCs w:val="22"/>
+                <w:lang w:val="en"/>
+              </w:rPr>
+              <w:t>&gt;</w:t>
             </w:r>
           </w:p>
           <w:p>
@@ -2472,6 +2774,7 @@
               </w:rPr>
               <w:t>/</w:t>
             </w:r>
+            <w:proofErr w:type="spellStart"/>
             <w:r>
               <w:rPr>
                 <w:rFonts w:ascii="Calibri" w:hAnsi="Calibri" w:cs="Calibri"/>
@@ -2487,7 +2790,16 @@
                 <w:szCs w:val="22"/>
                 <w:lang w:val="en"/>
               </w:rPr>
-              <w:t>.GestureRecognizers&gt;</w:t>
+              <w:t>.GestureRecognizers</w:t>
+            </w:r>
+            <w:proofErr w:type="spellEnd"/>
+            <w:r>
+              <w:rPr>
+                <w:rFonts w:ascii="Calibri" w:hAnsi="Calibri" w:cs="Calibri"/>
+                <w:szCs w:val="22"/>
+                <w:lang w:val="en"/>
+              </w:rPr>
+              <w:t>&gt;</w:t>
             </w:r>
           </w:p>
         </w:tc>
@@ -2574,7 +2886,25 @@
                 <w:szCs w:val="22"/>
                 <w:lang w:val="en"/>
               </w:rPr>
-              <w:t>&lt;TapGestureRecognizer /&gt;</w:t>
+              <w:t>&lt;</w:t>
+            </w:r>
+            <w:proofErr w:type="spellStart"/>
+            <w:r>
+              <w:rPr>
+                <w:rFonts w:ascii="Calibri" w:hAnsi="Calibri" w:cs="Calibri"/>
+                <w:szCs w:val="22"/>
+                <w:lang w:val="en"/>
+              </w:rPr>
+              <w:t>TapGestureRecognizer</w:t>
+            </w:r>
+            <w:proofErr w:type="spellEnd"/>
+            <w:r>
+              <w:rPr>
+                <w:rFonts w:ascii="Calibri" w:hAnsi="Calibri" w:cs="Calibri"/>
+                <w:szCs w:val="22"/>
+                <w:lang w:val="en"/>
+              </w:rPr>
+              <w:t xml:space="preserve"> /&gt;</w:t>
             </w:r>
           </w:p>
         </w:tc>
@@ -2661,7 +2991,25 @@
                 <w:szCs w:val="22"/>
                 <w:lang w:val="en"/>
               </w:rPr>
-              <w:t>&lt;DragGestureRecognizer /&gt;</w:t>
+              <w:t>&lt;</w:t>
+            </w:r>
+            <w:proofErr w:type="spellStart"/>
+            <w:r>
+              <w:rPr>
+                <w:rFonts w:ascii="Calibri" w:hAnsi="Calibri" w:cs="Calibri"/>
+                <w:szCs w:val="22"/>
+                <w:lang w:val="en"/>
+              </w:rPr>
+              <w:t>DragGestureRecognizer</w:t>
+            </w:r>
+            <w:proofErr w:type="spellEnd"/>
+            <w:r>
+              <w:rPr>
+                <w:rFonts w:ascii="Calibri" w:hAnsi="Calibri" w:cs="Calibri"/>
+                <w:szCs w:val="22"/>
+                <w:lang w:val="en"/>
+              </w:rPr>
+              <w:t xml:space="preserve"> /&gt;</w:t>
             </w:r>
           </w:p>
         </w:tc>
@@ -2748,7 +3096,25 @@
                 <w:szCs w:val="22"/>
                 <w:lang w:val="en"/>
               </w:rPr>
-              <w:t>&lt;DropGestureRecognizer /&gt;</w:t>
+              <w:t>&lt;</w:t>
+            </w:r>
+            <w:proofErr w:type="spellStart"/>
+            <w:r>
+              <w:rPr>
+                <w:rFonts w:ascii="Calibri" w:hAnsi="Calibri" w:cs="Calibri"/>
+                <w:szCs w:val="22"/>
+                <w:lang w:val="en"/>
+              </w:rPr>
+              <w:t>DropGestureRecognizer</w:t>
+            </w:r>
+            <w:proofErr w:type="spellEnd"/>
+            <w:r>
+              <w:rPr>
+                <w:rFonts w:ascii="Calibri" w:hAnsi="Calibri" w:cs="Calibri"/>
+                <w:szCs w:val="22"/>
+                <w:lang w:val="en"/>
+              </w:rPr>
+              <w:t xml:space="preserve"> /&gt;</w:t>
             </w:r>
           </w:p>
         </w:tc>
@@ -2836,7 +3202,25 @@
                 <w:szCs w:val="22"/>
                 <w:lang w:val="en"/>
               </w:rPr>
-              <w:t>&lt;PanGestureRecognizer /&gt;</w:t>
+              <w:t>&lt;</w:t>
+            </w:r>
+            <w:proofErr w:type="spellStart"/>
+            <w:r>
+              <w:rPr>
+                <w:rFonts w:ascii="Calibri" w:hAnsi="Calibri" w:cs="Calibri"/>
+                <w:szCs w:val="22"/>
+                <w:lang w:val="en"/>
+              </w:rPr>
+              <w:t>PanGestureRecognizer</w:t>
+            </w:r>
+            <w:proofErr w:type="spellEnd"/>
+            <w:r>
+              <w:rPr>
+                <w:rFonts w:ascii="Calibri" w:hAnsi="Calibri" w:cs="Calibri"/>
+                <w:szCs w:val="22"/>
+                <w:lang w:val="en"/>
+              </w:rPr>
+              <w:t xml:space="preserve"> /&gt;</w:t>
             </w:r>
           </w:p>
         </w:tc>
@@ -2923,7 +3307,25 @@
                 <w:szCs w:val="22"/>
                 <w:lang w:val="en"/>
               </w:rPr>
-              <w:t>&lt;PinchGestureRecognizer /&gt;</w:t>
+              <w:t>&lt;</w:t>
+            </w:r>
+            <w:proofErr w:type="spellStart"/>
+            <w:r>
+              <w:rPr>
+                <w:rFonts w:ascii="Calibri" w:hAnsi="Calibri" w:cs="Calibri"/>
+                <w:szCs w:val="22"/>
+                <w:lang w:val="en"/>
+              </w:rPr>
+              <w:t>PinchGestureRecognizer</w:t>
+            </w:r>
+            <w:proofErr w:type="spellEnd"/>
+            <w:r>
+              <w:rPr>
+                <w:rFonts w:ascii="Calibri" w:hAnsi="Calibri" w:cs="Calibri"/>
+                <w:szCs w:val="22"/>
+                <w:lang w:val="en"/>
+              </w:rPr>
+              <w:t xml:space="preserve"> /&gt;</w:t>
             </w:r>
           </w:p>
         </w:tc>
@@ -3010,7 +3412,25 @@
                 <w:szCs w:val="22"/>
                 <w:lang w:val="en"/>
               </w:rPr>
-              <w:t>&lt;SwipeGestureRecognizer /&gt;</w:t>
+              <w:t>&lt;</w:t>
+            </w:r>
+            <w:proofErr w:type="spellStart"/>
+            <w:r>
+              <w:rPr>
+                <w:rFonts w:ascii="Calibri" w:hAnsi="Calibri" w:cs="Calibri"/>
+                <w:szCs w:val="22"/>
+                <w:lang w:val="en"/>
+              </w:rPr>
+              <w:t>SwipeGestureRecognizer</w:t>
+            </w:r>
+            <w:proofErr w:type="spellEnd"/>
+            <w:r>
+              <w:rPr>
+                <w:rFonts w:ascii="Calibri" w:hAnsi="Calibri" w:cs="Calibri"/>
+                <w:szCs w:val="22"/>
+                <w:lang w:val="en"/>
+              </w:rPr>
+              <w:t xml:space="preserve"> /&gt;</w:t>
             </w:r>
           </w:p>
         </w:tc>
@@ -3064,6 +3484,7 @@
                 <w:lang w:val="en"/>
               </w:rPr>
             </w:pPr>
+            <w:proofErr w:type="spellStart"/>
             <w:r>
               <w:rPr>
                 <w:rFonts w:ascii="Calibri" w:hAnsi="Calibri" w:cs="Calibri"/>
@@ -3080,6 +3501,7 @@
               </w:rPr>
               <w:t>wv</w:t>
             </w:r>
+            <w:proofErr w:type="spellEnd"/>
           </w:p>
         </w:tc>
         <w:tc>
@@ -3105,7 +3527,61 @@
                 <w:szCs w:val="22"/>
                 <w:lang w:val="en"/>
               </w:rPr>
-              <w:t>&lt;b:BlazorWebView HostPage="wwwroot/index.html"&gt;</w:t>
+              <w:t>&lt;</w:t>
+            </w:r>
+            <w:proofErr w:type="spellStart"/>
+            <w:r>
+              <w:rPr>
+                <w:rFonts w:ascii="Calibri" w:hAnsi="Calibri" w:cs="Calibri"/>
+                <w:szCs w:val="22"/>
+                <w:lang w:val="en"/>
+              </w:rPr>
+              <w:t>b:BlazorWebView</w:t>
+            </w:r>
+            <w:proofErr w:type="spellEnd"/>
+            <w:r>
+              <w:rPr>
+                <w:rFonts w:ascii="Calibri" w:hAnsi="Calibri" w:cs="Calibri"/>
+                <w:szCs w:val="22"/>
+                <w:lang w:val="en"/>
+              </w:rPr>
+              <w:t xml:space="preserve"> </w:t>
+            </w:r>
+            <w:proofErr w:type="spellStart"/>
+            <w:r>
+              <w:rPr>
+                <w:rFonts w:ascii="Calibri" w:hAnsi="Calibri" w:cs="Calibri"/>
+                <w:szCs w:val="22"/>
+                <w:lang w:val="en"/>
+              </w:rPr>
+              <w:t>HostPage</w:t>
+            </w:r>
+            <w:proofErr w:type="spellEnd"/>
+            <w:r>
+              <w:rPr>
+                <w:rFonts w:ascii="Calibri" w:hAnsi="Calibri" w:cs="Calibri"/>
+                <w:szCs w:val="22"/>
+                <w:lang w:val="en"/>
+              </w:rPr>
+              <w:t>="</w:t>
+            </w:r>
+            <w:proofErr w:type="spellStart"/>
+            <w:r>
+              <w:rPr>
+                <w:rFonts w:ascii="Calibri" w:hAnsi="Calibri" w:cs="Calibri"/>
+                <w:szCs w:val="22"/>
+                <w:lang w:val="en"/>
+              </w:rPr>
+              <w:t>wwwroot</w:t>
+            </w:r>
+            <w:proofErr w:type="spellEnd"/>
+            <w:r>
+              <w:rPr>
+                <w:rFonts w:ascii="Calibri" w:hAnsi="Calibri" w:cs="Calibri"/>
+                <w:szCs w:val="22"/>
+                <w:lang w:val="en"/>
+              </w:rPr>
+              <w:t>/index.html"&gt;</w:t>
             </w:r>
           </w:p>
           <w:p>
@@ -3127,7 +3603,25 @@
                 <w:szCs w:val="22"/>
                 <w:lang w:val="en"/>
               </w:rPr>
-              <w:t xml:space="preserve">    &lt;b:BlazorWebView.RootComponents&gt;</w:t>
+              <w:t xml:space="preserve">    &lt;</w:t>
+            </w:r>
+            <w:proofErr w:type="spellStart"/>
+            <w:r>
+              <w:rPr>
+                <w:rFonts w:ascii="Calibri" w:hAnsi="Calibri" w:cs="Calibri"/>
+                <w:szCs w:val="22"/>
+                <w:lang w:val="en"/>
+              </w:rPr>
+              <w:t>b:BlazorWebView.RootComponents</w:t>
+            </w:r>
+            <w:proofErr w:type="spellEnd"/>
+            <w:r>
+              <w:rPr>
+                <w:rFonts w:ascii="Calibri" w:hAnsi="Calibri" w:cs="Calibri"/>
+                <w:szCs w:val="22"/>
+                <w:lang w:val="en"/>
+              </w:rPr>
+              <w:t>&gt;</w:t>
             </w:r>
           </w:p>
           <w:p>
@@ -3149,7 +3643,61 @@
                 <w:szCs w:val="22"/>
                 <w:lang w:val="en"/>
               </w:rPr>
-              <w:t xml:space="preserve">        &lt;b:RootComponent ComponentType="{x:Type }" Selector="#app" /&gt;</w:t>
+              <w:t xml:space="preserve">        &lt;</w:t>
+            </w:r>
+            <w:proofErr w:type="spellStart"/>
+            <w:r>
+              <w:rPr>
+                <w:rFonts w:ascii="Calibri" w:hAnsi="Calibri" w:cs="Calibri"/>
+                <w:szCs w:val="22"/>
+                <w:lang w:val="en"/>
+              </w:rPr>
+              <w:t>b:RootComponent</w:t>
+            </w:r>
+            <w:proofErr w:type="spellEnd"/>
+            <w:r>
+              <w:rPr>
+                <w:rFonts w:ascii="Calibri" w:hAnsi="Calibri" w:cs="Calibri"/>
+                <w:szCs w:val="22"/>
+                <w:lang w:val="en"/>
+              </w:rPr>
+              <w:t xml:space="preserve"> </w:t>
+            </w:r>
+            <w:proofErr w:type="spellStart"/>
+            <w:r>
+              <w:rPr>
+                <w:rFonts w:ascii="Calibri" w:hAnsi="Calibri" w:cs="Calibri"/>
+                <w:szCs w:val="22"/>
+                <w:lang w:val="en"/>
+              </w:rPr>
+              <w:t>ComponentType</w:t>
+            </w:r>
+            <w:proofErr w:type="spellEnd"/>
+            <w:r>
+              <w:rPr>
+                <w:rFonts w:ascii="Calibri" w:hAnsi="Calibri" w:cs="Calibri"/>
+                <w:szCs w:val="22"/>
+                <w:lang w:val="en"/>
+              </w:rPr>
+              <w:t>="{</w:t>
+            </w:r>
+            <w:proofErr w:type="spellStart"/>
+            <w:r>
+              <w:rPr>
+                <w:rFonts w:ascii="Calibri" w:hAnsi="Calibri" w:cs="Calibri"/>
+                <w:szCs w:val="22"/>
+                <w:lang w:val="en"/>
+              </w:rPr>
+              <w:t>x:Type</w:t>
+            </w:r>
+            <w:proofErr w:type="spellEnd"/>
+            <w:r>
+              <w:rPr>
+                <w:rFonts w:ascii="Calibri" w:hAnsi="Calibri" w:cs="Calibri"/>
+                <w:szCs w:val="22"/>
+                <w:lang w:val="en"/>
+              </w:rPr>
+              <w:t xml:space="preserve"> }" Selector="#app" /&gt;</w:t>
             </w:r>
           </w:p>
           <w:p>
@@ -3171,7 +3719,25 @@
                 <w:szCs w:val="22"/>
                 <w:lang w:val="en"/>
               </w:rPr>
-              <w:t xml:space="preserve">    &lt;/b:BlazorWebView.RootComponents&gt;</w:t>
+              <w:t xml:space="preserve">    &lt;/</w:t>
+            </w:r>
+            <w:proofErr w:type="spellStart"/>
+            <w:r>
+              <w:rPr>
+                <w:rFonts w:ascii="Calibri" w:hAnsi="Calibri" w:cs="Calibri"/>
+                <w:szCs w:val="22"/>
+                <w:lang w:val="en"/>
+              </w:rPr>
+              <w:t>b:BlazorWebView.RootComponents</w:t>
+            </w:r>
+            <w:proofErr w:type="spellEnd"/>
+            <w:r>
+              <w:rPr>
+                <w:rFonts w:ascii="Calibri" w:hAnsi="Calibri" w:cs="Calibri"/>
+                <w:szCs w:val="22"/>
+                <w:lang w:val="en"/>
+              </w:rPr>
+              <w:t>&gt;</w:t>
             </w:r>
           </w:p>
           <w:p>
@@ -3193,7 +3759,25 @@
                 <w:szCs w:val="22"/>
                 <w:lang w:val="en"/>
               </w:rPr>
-              <w:t>&lt;/b:BlazorWebView&gt;</w:t>
+              <w:t>&lt;/</w:t>
+            </w:r>
+            <w:proofErr w:type="spellStart"/>
+            <w:r>
+              <w:rPr>
+                <w:rFonts w:ascii="Calibri" w:hAnsi="Calibri" w:cs="Calibri"/>
+                <w:szCs w:val="22"/>
+                <w:lang w:val="en"/>
+              </w:rPr>
+              <w:t>b:BlazorWebView</w:t>
+            </w:r>
+            <w:proofErr w:type="spellEnd"/>
+            <w:r>
+              <w:rPr>
+                <w:rFonts w:ascii="Calibri" w:hAnsi="Calibri" w:cs="Calibri"/>
+                <w:szCs w:val="22"/>
+                <w:lang w:val="en"/>
+              </w:rPr>
+              <w:t>&gt;</w:t>
             </w:r>
           </w:p>
         </w:tc>
@@ -3302,7 +3886,25 @@
                 <w:szCs w:val="22"/>
                 <w:lang w:val="en"/>
               </w:rPr>
-              <w:t>;assembly=Microsoft.AspNetCore.Components.WebView.Maui"</w:t>
+              <w:t>;assembly=</w:t>
+            </w:r>
+            <w:proofErr w:type="spellStart"/>
+            <w:r>
+              <w:rPr>
+                <w:rFonts w:ascii="Calibri" w:hAnsi="Calibri" w:cs="Calibri"/>
+                <w:szCs w:val="22"/>
+                <w:lang w:val="en"/>
+              </w:rPr>
+              <w:t>Microsoft.AspNetCore.Components.WebView.Maui</w:t>
+            </w:r>
+            <w:proofErr w:type="spellEnd"/>
+            <w:r>
+              <w:rPr>
+                <w:rFonts w:ascii="Calibri" w:hAnsi="Calibri" w:cs="Calibri"/>
+                <w:szCs w:val="22"/>
+                <w:lang w:val="en"/>
+              </w:rPr>
+              <w:t>"</w:t>
             </w:r>
           </w:p>
         </w:tc>
@@ -3356,6 +3958,7 @@
                 <w:lang w:val="en"/>
               </w:rPr>
             </w:pPr>
+            <w:proofErr w:type="spellStart"/>
             <w:r>
               <w:rPr>
                 <w:rFonts w:ascii="Calibri" w:hAnsi="Calibri" w:cs="Calibri"/>
@@ -3364,6 +3967,7 @@
               </w:rPr>
               <w:t>wb</w:t>
             </w:r>
+            <w:proofErr w:type="spellEnd"/>
           </w:p>
         </w:tc>
         <w:tc>
@@ -3419,7 +4023,16 @@
                 <w:szCs w:val="22"/>
                 <w:lang w:val="en"/>
               </w:rPr>
-              <w:t>;assembly=Microsoft.AspNetCore.Components.WebView.</w:t>
+              <w:t>;assembly=</w:t>
+            </w:r>
+            <w:proofErr w:type="spellStart"/>
+            <w:r>
+              <w:rPr>
+                <w:rFonts w:ascii="Calibri" w:hAnsi="Calibri" w:cs="Calibri"/>
+                <w:szCs w:val="22"/>
+                <w:lang w:val="en"/>
+              </w:rPr>
+              <w:t>Microsoft.AspNetCore.Components.WebView.</w:t>
             </w:r>
             <w:r>
               <w:rPr>
@@ -3429,6 +4042,7 @@
               </w:rPr>
               <w:t>Wpf</w:t>
             </w:r>
+            <w:proofErr w:type="spellEnd"/>
             <w:r>
               <w:rPr>
                 <w:rFonts w:ascii="Calibri" w:hAnsi="Calibri" w:cs="Calibri"/>
@@ -3538,6 +4152,7 @@
         </w:rPr>
         <w:t xml:space="preserve">Snippets mentioned in bold-face also works as a </w:t>
       </w:r>
+      <w:proofErr w:type="spellStart"/>
       <w:r>
         <w:rPr>
           <w:rFonts w:ascii="Calibri" w:hAnsi="Calibri" w:cs="Calibri"/>
@@ -3548,6 +4163,7 @@
         </w:rPr>
         <w:t>SurroundWith</w:t>
       </w:r>
+      <w:proofErr w:type="spellEnd"/>
       <w:r>
         <w:rPr>
           <w:rFonts w:ascii="Calibri" w:hAnsi="Calibri" w:cs="Calibri"/>
@@ -3564,6 +4180,7 @@
         </w:rPr>
         <w:t xml:space="preserve"> (from </w:t>
       </w:r>
+      <w:proofErr w:type="spellStart"/>
       <w:r>
         <w:rPr>
           <w:rFonts w:ascii="Calibri" w:hAnsi="Calibri" w:cs="Calibri"/>
@@ -3574,6 +4191,7 @@
         </w:rPr>
         <w:t>CSharp</w:t>
       </w:r>
+      <w:proofErr w:type="spellEnd"/>
       <w:r>
         <w:rPr>
           <w:rFonts w:ascii="Calibri" w:hAnsi="Calibri" w:cs="Calibri"/>
@@ -3929,6 +4547,7 @@
                 <w:lang w:val="en"/>
               </w:rPr>
             </w:pPr>
+            <w:proofErr w:type="spellStart"/>
             <w:r>
               <w:rPr>
                 <w:rFonts w:ascii="Calibri" w:hAnsi="Calibri" w:cs="Calibri"/>
@@ -3939,6 +4558,7 @@
               </w:rPr>
               <w:t>aeh</w:t>
             </w:r>
+            <w:proofErr w:type="spellEnd"/>
           </w:p>
         </w:tc>
         <w:tc>
@@ -3966,6 +4586,7 @@
               </w:rPr>
               <w:t xml:space="preserve">private async void </w:t>
             </w:r>
+            <w:proofErr w:type="spellStart"/>
             <w:r>
               <w:rPr>
                 <w:rFonts w:ascii="Calibri" w:hAnsi="Calibri" w:cs="Calibri"/>
@@ -3975,13 +4596,32 @@
               </w:rPr>
               <w:t>MyMethod</w:t>
             </w:r>
-            <w:r>
-              <w:rPr>
-                <w:rFonts w:ascii="Calibri" w:hAnsi="Calibri" w:cs="Calibri"/>
-                <w:szCs w:val="22"/>
-                <w:lang w:val="en"/>
-              </w:rPr>
-              <w:t>(object sender, EventArgs e)</w:t>
+            <w:proofErr w:type="spellEnd"/>
+            <w:r>
+              <w:rPr>
+                <w:rFonts w:ascii="Calibri" w:hAnsi="Calibri" w:cs="Calibri"/>
+                <w:szCs w:val="22"/>
+                <w:lang w:val="en"/>
+              </w:rPr>
+              <w:t xml:space="preserve">(object sender, </w:t>
+            </w:r>
+            <w:proofErr w:type="spellStart"/>
+            <w:r>
+              <w:rPr>
+                <w:rFonts w:ascii="Calibri" w:hAnsi="Calibri" w:cs="Calibri"/>
+                <w:szCs w:val="22"/>
+                <w:lang w:val="en"/>
+              </w:rPr>
+              <w:t>EventArgs</w:t>
+            </w:r>
+            <w:proofErr w:type="spellEnd"/>
+            <w:r>
+              <w:rPr>
+                <w:rFonts w:ascii="Calibri" w:hAnsi="Calibri" w:cs="Calibri"/>
+                <w:szCs w:val="22"/>
+                <w:lang w:val="en"/>
+              </w:rPr>
+              <w:t xml:space="preserve"> e)</w:t>
             </w:r>
           </w:p>
           <w:p>
@@ -4077,6 +4717,7 @@
                 <w:lang w:val="en"/>
               </w:rPr>
             </w:pPr>
+            <w:proofErr w:type="spellStart"/>
             <w:r>
               <w:rPr>
                 <w:rFonts w:ascii="Calibri" w:hAnsi="Calibri" w:cs="Calibri"/>
@@ -4085,6 +4726,7 @@
               </w:rPr>
               <w:t>propap</w:t>
             </w:r>
+            <w:proofErr w:type="spellEnd"/>
           </w:p>
         </w:tc>
         <w:tc>
@@ -4126,6 +4768,7 @@
               </w:rPr>
               <w:t xml:space="preserve">ssuming </w:t>
             </w:r>
+            <w:proofErr w:type="spellStart"/>
             <w:r>
               <w:rPr>
                 <w:rFonts w:ascii="Calibri" w:hAnsi="Calibri" w:cs="Calibri"/>
@@ -4137,6 +4780,7 @@
               </w:rPr>
               <w:t>MyClass</w:t>
             </w:r>
+            <w:proofErr w:type="spellEnd"/>
             <w:r>
               <w:rPr>
                 <w:rFonts w:ascii="Calibri" w:hAnsi="Calibri" w:cs="Calibri"/>
@@ -4167,8 +4811,45 @@
                 <w:szCs w:val="22"/>
                 <w:lang w:val="en"/>
               </w:rPr>
-              <w:t xml:space="preserve">public static readonly BindableProperty </w:t>
-            </w:r>
+              <w:t xml:space="preserve">public static </w:t>
+            </w:r>
+            <w:proofErr w:type="spellStart"/>
+            <w:r>
+              <w:rPr>
+                <w:rFonts w:ascii="Calibri" w:hAnsi="Calibri" w:cs="Calibri"/>
+                <w:szCs w:val="22"/>
+                <w:lang w:val="en"/>
+              </w:rPr>
+              <w:t>readonly</w:t>
+            </w:r>
+            <w:proofErr w:type="spellEnd"/>
+            <w:r>
+              <w:rPr>
+                <w:rFonts w:ascii="Calibri" w:hAnsi="Calibri" w:cs="Calibri"/>
+                <w:szCs w:val="22"/>
+                <w:lang w:val="en"/>
+              </w:rPr>
+              <w:t xml:space="preserve"> </w:t>
+            </w:r>
+            <w:proofErr w:type="spellStart"/>
+            <w:r>
+              <w:rPr>
+                <w:rFonts w:ascii="Calibri" w:hAnsi="Calibri" w:cs="Calibri"/>
+                <w:szCs w:val="22"/>
+                <w:lang w:val="en"/>
+              </w:rPr>
+              <w:t>BindableProperty</w:t>
+            </w:r>
+            <w:proofErr w:type="spellEnd"/>
+            <w:r>
+              <w:rPr>
+                <w:rFonts w:ascii="Calibri" w:hAnsi="Calibri" w:cs="Calibri"/>
+                <w:szCs w:val="22"/>
+                <w:lang w:val="en"/>
+              </w:rPr>
+              <w:t xml:space="preserve"> </w:t>
+            </w:r>
+            <w:proofErr w:type="spellStart"/>
             <w:r>
               <w:rPr>
                 <w:rFonts w:ascii="Calibri" w:hAnsi="Calibri" w:cs="Calibri"/>
@@ -4184,7 +4865,25 @@
                 <w:szCs w:val="22"/>
                 <w:lang w:val="en"/>
               </w:rPr>
-              <w:t>Property = BindableProperty.</w:t>
+              <w:t>Property</w:t>
+            </w:r>
+            <w:proofErr w:type="spellEnd"/>
+            <w:r>
+              <w:rPr>
+                <w:rFonts w:ascii="Calibri" w:hAnsi="Calibri" w:cs="Calibri"/>
+                <w:szCs w:val="22"/>
+                <w:lang w:val="en"/>
+              </w:rPr>
+              <w:t xml:space="preserve"> = </w:t>
+            </w:r>
+            <w:proofErr w:type="spellStart"/>
+            <w:r>
+              <w:rPr>
+                <w:rFonts w:ascii="Calibri" w:hAnsi="Calibri" w:cs="Calibri"/>
+                <w:szCs w:val="22"/>
+                <w:lang w:val="en"/>
+              </w:rPr>
+              <w:t>BindableProperty.</w:t>
             </w:r>
             <w:r>
               <w:rPr>
@@ -4194,14 +4893,34 @@
               </w:rPr>
               <w:t>CreateAttached</w:t>
             </w:r>
-            <w:r>
-              <w:rPr>
-                <w:rFonts w:ascii="Calibri" w:hAnsi="Calibri" w:cs="Calibri"/>
-                <w:szCs w:val="22"/>
-                <w:lang w:val="en"/>
-              </w:rPr>
-              <w:t>(nameof(</w:t>
-            </w:r>
+            <w:proofErr w:type="spellEnd"/>
+            <w:r>
+              <w:rPr>
+                <w:rFonts w:ascii="Calibri" w:hAnsi="Calibri" w:cs="Calibri"/>
+                <w:szCs w:val="22"/>
+                <w:lang w:val="en"/>
+              </w:rPr>
+              <w:t>(</w:t>
+            </w:r>
+            <w:proofErr w:type="spellStart"/>
+            <w:r>
+              <w:rPr>
+                <w:rFonts w:ascii="Calibri" w:hAnsi="Calibri" w:cs="Calibri"/>
+                <w:szCs w:val="22"/>
+                <w:lang w:val="en"/>
+              </w:rPr>
+              <w:t>nameof</w:t>
+            </w:r>
+            <w:proofErr w:type="spellEnd"/>
+            <w:r>
+              <w:rPr>
+                <w:rFonts w:ascii="Calibri" w:hAnsi="Calibri" w:cs="Calibri"/>
+                <w:szCs w:val="22"/>
+                <w:lang w:val="en"/>
+              </w:rPr>
+              <w:t>(</w:t>
+            </w:r>
+            <w:proofErr w:type="spellStart"/>
             <w:r>
               <w:rPr>
                 <w:rFonts w:ascii="Calibri" w:hAnsi="Calibri" w:cs="Calibri"/>
@@ -4220,13 +4939,32 @@
               </w:rPr>
               <w:t>Property</w:t>
             </w:r>
-            <w:r>
-              <w:rPr>
-                <w:rFonts w:ascii="Calibri" w:hAnsi="Calibri" w:cs="Calibri"/>
-                <w:szCs w:val="22"/>
-                <w:lang w:val="en"/>
-              </w:rPr>
-              <w:t>), typeof(</w:t>
+            <w:proofErr w:type="spellEnd"/>
+            <w:r>
+              <w:rPr>
+                <w:rFonts w:ascii="Calibri" w:hAnsi="Calibri" w:cs="Calibri"/>
+                <w:szCs w:val="22"/>
+                <w:lang w:val="en"/>
+              </w:rPr>
+              <w:t xml:space="preserve">), </w:t>
+            </w:r>
+            <w:proofErr w:type="spellStart"/>
+            <w:r>
+              <w:rPr>
+                <w:rFonts w:ascii="Calibri" w:hAnsi="Calibri" w:cs="Calibri"/>
+                <w:szCs w:val="22"/>
+                <w:lang w:val="en"/>
+              </w:rPr>
+              <w:t>typeof</w:t>
+            </w:r>
+            <w:proofErr w:type="spellEnd"/>
+            <w:r>
+              <w:rPr>
+                <w:rFonts w:ascii="Calibri" w:hAnsi="Calibri" w:cs="Calibri"/>
+                <w:szCs w:val="22"/>
+                <w:lang w:val="en"/>
+              </w:rPr>
+              <w:t>(</w:t>
             </w:r>
             <w:r>
               <w:rPr>
@@ -4243,8 +4981,27 @@
                 <w:szCs w:val="22"/>
                 <w:lang w:val="en"/>
               </w:rPr>
-              <w:t>), typeof(</w:t>
-            </w:r>
+              <w:t xml:space="preserve">), </w:t>
+            </w:r>
+            <w:proofErr w:type="spellStart"/>
+            <w:r>
+              <w:rPr>
+                <w:rFonts w:ascii="Calibri" w:hAnsi="Calibri" w:cs="Calibri"/>
+                <w:szCs w:val="22"/>
+                <w:lang w:val="en"/>
+              </w:rPr>
+              <w:t>typeof</w:t>
+            </w:r>
+            <w:proofErr w:type="spellEnd"/>
+            <w:r>
+              <w:rPr>
+                <w:rFonts w:ascii="Calibri" w:hAnsi="Calibri" w:cs="Calibri"/>
+                <w:szCs w:val="22"/>
+                <w:lang w:val="en"/>
+              </w:rPr>
+              <w:t>(</w:t>
+            </w:r>
+            <w:proofErr w:type="spellStart"/>
             <w:r>
               <w:rPr>
                 <w:rFonts w:ascii="Calibri" w:hAnsi="Calibri" w:cs="Calibri"/>
@@ -4254,6 +5011,7 @@
               </w:rPr>
               <w:t>MyClass</w:t>
             </w:r>
+            <w:proofErr w:type="spellEnd"/>
             <w:r>
               <w:rPr>
                 <w:rFonts w:ascii="Calibri" w:hAnsi="Calibri" w:cs="Calibri"/>
@@ -4315,7 +5073,16 @@
                 <w:szCs w:val="22"/>
                 <w:lang w:val="en"/>
               </w:rPr>
-              <w:t xml:space="preserve"> Get</w:t>
+              <w:t xml:space="preserve"> </w:t>
+            </w:r>
+            <w:proofErr w:type="spellStart"/>
+            <w:r>
+              <w:rPr>
+                <w:rFonts w:ascii="Calibri" w:hAnsi="Calibri" w:cs="Calibri"/>
+                <w:szCs w:val="22"/>
+                <w:lang w:val="en"/>
+              </w:rPr>
+              <w:t>Get</w:t>
             </w:r>
             <w:r>
               <w:rPr>
@@ -4326,13 +5093,32 @@
               </w:rPr>
               <w:t>Name</w:t>
             </w:r>
-            <w:r>
-              <w:rPr>
-                <w:rFonts w:ascii="Calibri" w:hAnsi="Calibri" w:cs="Calibri"/>
-                <w:szCs w:val="22"/>
-                <w:lang w:val="en"/>
-              </w:rPr>
-              <w:t>(BindableObject bindable) =&gt; (</w:t>
+            <w:proofErr w:type="spellEnd"/>
+            <w:r>
+              <w:rPr>
+                <w:rFonts w:ascii="Calibri" w:hAnsi="Calibri" w:cs="Calibri"/>
+                <w:szCs w:val="22"/>
+                <w:lang w:val="en"/>
+              </w:rPr>
+              <w:t>(</w:t>
+            </w:r>
+            <w:proofErr w:type="spellStart"/>
+            <w:r>
+              <w:rPr>
+                <w:rFonts w:ascii="Calibri" w:hAnsi="Calibri" w:cs="Calibri"/>
+                <w:szCs w:val="22"/>
+                <w:lang w:val="en"/>
+              </w:rPr>
+              <w:t>BindableObject</w:t>
+            </w:r>
+            <w:proofErr w:type="spellEnd"/>
+            <w:r>
+              <w:rPr>
+                <w:rFonts w:ascii="Calibri" w:hAnsi="Calibri" w:cs="Calibri"/>
+                <w:szCs w:val="22"/>
+                <w:lang w:val="en"/>
+              </w:rPr>
+              <w:t xml:space="preserve"> bindable) =&gt; (</w:t>
             </w:r>
             <w:r>
               <w:rPr>
@@ -4349,8 +5135,27 @@
                 <w:szCs w:val="22"/>
                 <w:lang w:val="en"/>
               </w:rPr>
-              <w:t>)bindable.GetValue(</w:t>
-            </w:r>
+              <w:t>)</w:t>
+            </w:r>
+            <w:proofErr w:type="spellStart"/>
+            <w:r>
+              <w:rPr>
+                <w:rFonts w:ascii="Calibri" w:hAnsi="Calibri" w:cs="Calibri"/>
+                <w:szCs w:val="22"/>
+                <w:lang w:val="en"/>
+              </w:rPr>
+              <w:t>bindable.GetValue</w:t>
+            </w:r>
+            <w:proofErr w:type="spellEnd"/>
+            <w:r>
+              <w:rPr>
+                <w:rFonts w:ascii="Calibri" w:hAnsi="Calibri" w:cs="Calibri"/>
+                <w:szCs w:val="22"/>
+                <w:lang w:val="en"/>
+              </w:rPr>
+              <w:t>(</w:t>
+            </w:r>
+            <w:proofErr w:type="spellStart"/>
             <w:r>
               <w:rPr>
                 <w:rFonts w:ascii="Calibri" w:hAnsi="Calibri" w:cs="Calibri"/>
@@ -4369,6 +5174,7 @@
               </w:rPr>
               <w:t>Property</w:t>
             </w:r>
+            <w:proofErr w:type="spellEnd"/>
             <w:r>
               <w:rPr>
                 <w:rFonts w:ascii="Calibri" w:hAnsi="Calibri" w:cs="Calibri"/>
@@ -4397,7 +5203,16 @@
                 <w:szCs w:val="22"/>
                 <w:lang w:val="en"/>
               </w:rPr>
-              <w:t>public static void Set</w:t>
+              <w:t xml:space="preserve">public static void </w:t>
+            </w:r>
+            <w:proofErr w:type="spellStart"/>
+            <w:r>
+              <w:rPr>
+                <w:rFonts w:ascii="Calibri" w:hAnsi="Calibri" w:cs="Calibri"/>
+                <w:szCs w:val="22"/>
+                <w:lang w:val="en"/>
+              </w:rPr>
+              <w:t>Set</w:t>
             </w:r>
             <w:r>
               <w:rPr>
@@ -4408,13 +5223,32 @@
               </w:rPr>
               <w:t>Name</w:t>
             </w:r>
-            <w:r>
-              <w:rPr>
-                <w:rFonts w:ascii="Calibri" w:hAnsi="Calibri" w:cs="Calibri"/>
-                <w:szCs w:val="22"/>
-                <w:lang w:val="en"/>
-              </w:rPr>
-              <w:t xml:space="preserve">(BindableObject bindable, </w:t>
+            <w:proofErr w:type="spellEnd"/>
+            <w:r>
+              <w:rPr>
+                <w:rFonts w:ascii="Calibri" w:hAnsi="Calibri" w:cs="Calibri"/>
+                <w:szCs w:val="22"/>
+                <w:lang w:val="en"/>
+              </w:rPr>
+              <w:t>(</w:t>
+            </w:r>
+            <w:proofErr w:type="spellStart"/>
+            <w:r>
+              <w:rPr>
+                <w:rFonts w:ascii="Calibri" w:hAnsi="Calibri" w:cs="Calibri"/>
+                <w:szCs w:val="22"/>
+                <w:lang w:val="en"/>
+              </w:rPr>
+              <w:t>BindableObject</w:t>
+            </w:r>
+            <w:proofErr w:type="spellEnd"/>
+            <w:r>
+              <w:rPr>
+                <w:rFonts w:ascii="Calibri" w:hAnsi="Calibri" w:cs="Calibri"/>
+                <w:szCs w:val="22"/>
+                <w:lang w:val="en"/>
+              </w:rPr>
+              <w:t xml:space="preserve"> bindable, </w:t>
             </w:r>
             <w:r>
               <w:rPr>
@@ -4431,8 +5265,27 @@
                 <w:szCs w:val="22"/>
                 <w:lang w:val="en"/>
               </w:rPr>
-              <w:t xml:space="preserve"> value) =&gt; bindable.SetValue(</w:t>
-            </w:r>
+              <w:t xml:space="preserve"> value) =&gt; </w:t>
+            </w:r>
+            <w:proofErr w:type="spellStart"/>
+            <w:r>
+              <w:rPr>
+                <w:rFonts w:ascii="Calibri" w:hAnsi="Calibri" w:cs="Calibri"/>
+                <w:szCs w:val="22"/>
+                <w:lang w:val="en"/>
+              </w:rPr>
+              <w:t>bindable.SetValue</w:t>
+            </w:r>
+            <w:proofErr w:type="spellEnd"/>
+            <w:r>
+              <w:rPr>
+                <w:rFonts w:ascii="Calibri" w:hAnsi="Calibri" w:cs="Calibri"/>
+                <w:szCs w:val="22"/>
+                <w:lang w:val="en"/>
+              </w:rPr>
+              <w:t>(</w:t>
+            </w:r>
+            <w:proofErr w:type="spellStart"/>
             <w:r>
               <w:rPr>
                 <w:rFonts w:ascii="Calibri" w:hAnsi="Calibri" w:cs="Calibri"/>
@@ -4451,6 +5304,7 @@
               </w:rPr>
               <w:t>Property</w:t>
             </w:r>
+            <w:proofErr w:type="spellEnd"/>
             <w:r>
               <w:rPr>
                 <w:rFonts w:ascii="Calibri" w:hAnsi="Calibri" w:cs="Calibri"/>
@@ -4512,6 +5366,7 @@
                 <w:lang w:val="en"/>
               </w:rPr>
             </w:pPr>
+            <w:proofErr w:type="spellStart"/>
             <w:r>
               <w:rPr>
                 <w:rFonts w:ascii="Calibri" w:hAnsi="Calibri" w:cs="Calibri"/>
@@ -4520,6 +5375,7 @@
               </w:rPr>
               <w:t>propbp</w:t>
             </w:r>
+            <w:proofErr w:type="spellEnd"/>
           </w:p>
         </w:tc>
         <w:tc>
@@ -4561,6 +5417,7 @@
               </w:rPr>
               <w:t xml:space="preserve">ssuming </w:t>
             </w:r>
+            <w:proofErr w:type="spellStart"/>
             <w:r>
               <w:rPr>
                 <w:rFonts w:ascii="Calibri" w:hAnsi="Calibri" w:cs="Calibri"/>
@@ -4572,6 +5429,7 @@
               </w:rPr>
               <w:t>MyClass</w:t>
             </w:r>
+            <w:proofErr w:type="spellEnd"/>
             <w:r>
               <w:rPr>
                 <w:rFonts w:ascii="Calibri" w:hAnsi="Calibri" w:cs="Calibri"/>
@@ -4602,8 +5460,45 @@
                 <w:szCs w:val="22"/>
                 <w:lang w:val="en"/>
               </w:rPr>
-              <w:t xml:space="preserve">public static readonly BindableProperty </w:t>
-            </w:r>
+              <w:t xml:space="preserve">public static </w:t>
+            </w:r>
+            <w:proofErr w:type="spellStart"/>
+            <w:r>
+              <w:rPr>
+                <w:rFonts w:ascii="Calibri" w:hAnsi="Calibri" w:cs="Calibri"/>
+                <w:szCs w:val="22"/>
+                <w:lang w:val="en"/>
+              </w:rPr>
+              <w:t>readonly</w:t>
+            </w:r>
+            <w:proofErr w:type="spellEnd"/>
+            <w:r>
+              <w:rPr>
+                <w:rFonts w:ascii="Calibri" w:hAnsi="Calibri" w:cs="Calibri"/>
+                <w:szCs w:val="22"/>
+                <w:lang w:val="en"/>
+              </w:rPr>
+              <w:t xml:space="preserve"> </w:t>
+            </w:r>
+            <w:proofErr w:type="spellStart"/>
+            <w:r>
+              <w:rPr>
+                <w:rFonts w:ascii="Calibri" w:hAnsi="Calibri" w:cs="Calibri"/>
+                <w:szCs w:val="22"/>
+                <w:lang w:val="en"/>
+              </w:rPr>
+              <w:t>BindableProperty</w:t>
+            </w:r>
+            <w:proofErr w:type="spellEnd"/>
+            <w:r>
+              <w:rPr>
+                <w:rFonts w:ascii="Calibri" w:hAnsi="Calibri" w:cs="Calibri"/>
+                <w:szCs w:val="22"/>
+                <w:lang w:val="en"/>
+              </w:rPr>
+              <w:t xml:space="preserve"> </w:t>
+            </w:r>
+            <w:proofErr w:type="spellStart"/>
             <w:r>
               <w:rPr>
                 <w:rFonts w:ascii="Calibri" w:hAnsi="Calibri" w:cs="Calibri"/>
@@ -4619,7 +5514,52 @@
                 <w:szCs w:val="22"/>
                 <w:lang w:val="en"/>
               </w:rPr>
-              <w:t>Property = BindableProperty.Create(nameof(</w:t>
+              <w:t>Property</w:t>
+            </w:r>
+            <w:proofErr w:type="spellEnd"/>
+            <w:r>
+              <w:rPr>
+                <w:rFonts w:ascii="Calibri" w:hAnsi="Calibri" w:cs="Calibri"/>
+                <w:szCs w:val="22"/>
+                <w:lang w:val="en"/>
+              </w:rPr>
+              <w:t xml:space="preserve"> = </w:t>
+            </w:r>
+            <w:proofErr w:type="spellStart"/>
+            <w:r>
+              <w:rPr>
+                <w:rFonts w:ascii="Calibri" w:hAnsi="Calibri" w:cs="Calibri"/>
+                <w:szCs w:val="22"/>
+                <w:lang w:val="en"/>
+              </w:rPr>
+              <w:t>BindableProperty.Create</w:t>
+            </w:r>
+            <w:proofErr w:type="spellEnd"/>
+            <w:r>
+              <w:rPr>
+                <w:rFonts w:ascii="Calibri" w:hAnsi="Calibri" w:cs="Calibri"/>
+                <w:szCs w:val="22"/>
+                <w:lang w:val="en"/>
+              </w:rPr>
+              <w:t>(</w:t>
+            </w:r>
+            <w:proofErr w:type="spellStart"/>
+            <w:r>
+              <w:rPr>
+                <w:rFonts w:ascii="Calibri" w:hAnsi="Calibri" w:cs="Calibri"/>
+                <w:szCs w:val="22"/>
+                <w:lang w:val="en"/>
+              </w:rPr>
+              <w:t>nameof</w:t>
+            </w:r>
+            <w:proofErr w:type="spellEnd"/>
+            <w:r>
+              <w:rPr>
+                <w:rFonts w:ascii="Calibri" w:hAnsi="Calibri" w:cs="Calibri"/>
+                <w:szCs w:val="22"/>
+                <w:lang w:val="en"/>
+              </w:rPr>
+              <w:t>(</w:t>
             </w:r>
             <w:r>
               <w:rPr>
@@ -4636,7 +5576,25 @@
                 <w:szCs w:val="22"/>
                 <w:lang w:val="en"/>
               </w:rPr>
-              <w:t>), typeof(</w:t>
+              <w:t xml:space="preserve">), </w:t>
+            </w:r>
+            <w:proofErr w:type="spellStart"/>
+            <w:r>
+              <w:rPr>
+                <w:rFonts w:ascii="Calibri" w:hAnsi="Calibri" w:cs="Calibri"/>
+                <w:szCs w:val="22"/>
+                <w:lang w:val="en"/>
+              </w:rPr>
+              <w:t>typeof</w:t>
+            </w:r>
+            <w:proofErr w:type="spellEnd"/>
+            <w:r>
+              <w:rPr>
+                <w:rFonts w:ascii="Calibri" w:hAnsi="Calibri" w:cs="Calibri"/>
+                <w:szCs w:val="22"/>
+                <w:lang w:val="en"/>
+              </w:rPr>
+              <w:t>(</w:t>
             </w:r>
             <w:r>
               <w:rPr>
@@ -4653,8 +5611,27 @@
                 <w:szCs w:val="22"/>
                 <w:lang w:val="en"/>
               </w:rPr>
-              <w:t>), typeof(</w:t>
-            </w:r>
+              <w:t xml:space="preserve">), </w:t>
+            </w:r>
+            <w:proofErr w:type="spellStart"/>
+            <w:r>
+              <w:rPr>
+                <w:rFonts w:ascii="Calibri" w:hAnsi="Calibri" w:cs="Calibri"/>
+                <w:szCs w:val="22"/>
+                <w:lang w:val="en"/>
+              </w:rPr>
+              <w:t>typeof</w:t>
+            </w:r>
+            <w:proofErr w:type="spellEnd"/>
+            <w:r>
+              <w:rPr>
+                <w:rFonts w:ascii="Calibri" w:hAnsi="Calibri" w:cs="Calibri"/>
+                <w:szCs w:val="22"/>
+                <w:lang w:val="en"/>
+              </w:rPr>
+              <w:t>(</w:t>
+            </w:r>
+            <w:proofErr w:type="spellStart"/>
             <w:r>
               <w:rPr>
                 <w:rFonts w:ascii="Calibri" w:hAnsi="Calibri" w:cs="Calibri"/>
@@ -4664,6 +5641,7 @@
               </w:rPr>
               <w:t>MyClass</w:t>
             </w:r>
+            <w:proofErr w:type="spellEnd"/>
             <w:r>
               <w:rPr>
                 <w:rFonts w:ascii="Calibri" w:hAnsi="Calibri" w:cs="Calibri"/>
@@ -4794,8 +5772,27 @@
                 <w:szCs w:val="22"/>
                 <w:lang w:val="en"/>
               </w:rPr>
-              <w:t>)GetValue(</w:t>
-            </w:r>
+              <w:t>)</w:t>
+            </w:r>
+            <w:proofErr w:type="spellStart"/>
+            <w:r>
+              <w:rPr>
+                <w:rFonts w:ascii="Calibri" w:hAnsi="Calibri" w:cs="Calibri"/>
+                <w:szCs w:val="22"/>
+                <w:lang w:val="en"/>
+              </w:rPr>
+              <w:t>GetValue</w:t>
+            </w:r>
+            <w:proofErr w:type="spellEnd"/>
+            <w:r>
+              <w:rPr>
+                <w:rFonts w:ascii="Calibri" w:hAnsi="Calibri" w:cs="Calibri"/>
+                <w:szCs w:val="22"/>
+                <w:lang w:val="en"/>
+              </w:rPr>
+              <w:t>(</w:t>
+            </w:r>
+            <w:proofErr w:type="spellStart"/>
             <w:r>
               <w:rPr>
                 <w:rFonts w:ascii="Calibri" w:hAnsi="Calibri" w:cs="Calibri"/>
@@ -4805,6 +5802,7 @@
               </w:rPr>
               <w:t>NameProperty</w:t>
             </w:r>
+            <w:proofErr w:type="spellEnd"/>
             <w:r>
               <w:rPr>
                 <w:rFonts w:ascii="Calibri" w:hAnsi="Calibri" w:cs="Calibri"/>
@@ -4833,8 +5831,27 @@
                 <w:szCs w:val="22"/>
                 <w:lang w:val="en"/>
               </w:rPr>
-              <w:t>set =&gt; SetValue(</w:t>
-            </w:r>
+              <w:t xml:space="preserve">set =&gt; </w:t>
+            </w:r>
+            <w:proofErr w:type="spellStart"/>
+            <w:r>
+              <w:rPr>
+                <w:rFonts w:ascii="Calibri" w:hAnsi="Calibri" w:cs="Calibri"/>
+                <w:szCs w:val="22"/>
+                <w:lang w:val="en"/>
+              </w:rPr>
+              <w:t>SetValue</w:t>
+            </w:r>
+            <w:proofErr w:type="spellEnd"/>
+            <w:r>
+              <w:rPr>
+                <w:rFonts w:ascii="Calibri" w:hAnsi="Calibri" w:cs="Calibri"/>
+                <w:szCs w:val="22"/>
+                <w:lang w:val="en"/>
+              </w:rPr>
+              <w:t>(</w:t>
+            </w:r>
+            <w:proofErr w:type="spellStart"/>
             <w:r>
               <w:rPr>
                 <w:rFonts w:ascii="Calibri" w:hAnsi="Calibri" w:cs="Calibri"/>
@@ -4844,6 +5861,7 @@
               </w:rPr>
               <w:t>NameProperty</w:t>
             </w:r>
+            <w:proofErr w:type="spellEnd"/>
             <w:r>
               <w:rPr>
                 <w:rFonts w:ascii="Calibri" w:hAnsi="Calibri" w:cs="Calibri"/>
@@ -4928,6 +5946,7 @@
                 <w:lang w:val="en"/>
               </w:rPr>
             </w:pPr>
+            <w:proofErr w:type="spellStart"/>
             <w:r>
               <w:rPr>
                 <w:rFonts w:ascii="Calibri" w:hAnsi="Calibri" w:cs="Calibri"/>
@@ -4937,6 +5956,7 @@
               </w:rPr>
               <w:t>propc</w:t>
             </w:r>
+            <w:proofErr w:type="spellEnd"/>
           </w:p>
           <w:p>
             <w:pPr>
@@ -4960,6 +5980,7 @@
               </w:rPr>
               <w:t xml:space="preserve">(This has been shortened to </w:t>
             </w:r>
+            <w:proofErr w:type="spellStart"/>
             <w:r>
               <w:rPr>
                 <w:rFonts w:ascii="Calibri" w:hAnsi="Calibri" w:cs="Calibri"/>
@@ -4970,6 +5991,7 @@
               </w:rPr>
               <w:t>propc</w:t>
             </w:r>
+            <w:proofErr w:type="spellEnd"/>
             <w:r>
               <w:rPr>
                 <w:rFonts w:ascii="Calibri" w:hAnsi="Calibri" w:cs="Calibri"/>
@@ -4978,6 +6000,7 @@
               </w:rPr>
               <w:t xml:space="preserve"> from </w:t>
             </w:r>
+            <w:proofErr w:type="spellStart"/>
             <w:r>
               <w:rPr>
                 <w:rFonts w:ascii="Calibri" w:hAnsi="Calibri" w:cs="Calibri"/>
@@ -4988,6 +6011,7 @@
               </w:rPr>
               <w:t>propcomet</w:t>
             </w:r>
+            <w:proofErr w:type="spellEnd"/>
             <w:r>
               <w:rPr>
                 <w:rFonts w:ascii="Calibri" w:hAnsi="Calibri" w:cs="Calibri"/>
@@ -5091,7 +6115,25 @@
                 <w:szCs w:val="22"/>
                 <w:lang w:val="en"/>
               </w:rPr>
-              <w:t>get =&gt; GetProperty&lt;</w:t>
+              <w:t xml:space="preserve">get =&gt; </w:t>
+            </w:r>
+            <w:proofErr w:type="spellStart"/>
+            <w:r>
+              <w:rPr>
+                <w:rFonts w:ascii="Calibri" w:hAnsi="Calibri" w:cs="Calibri"/>
+                <w:szCs w:val="22"/>
+                <w:lang w:val="en"/>
+              </w:rPr>
+              <w:t>GetProperty</w:t>
+            </w:r>
+            <w:proofErr w:type="spellEnd"/>
+            <w:r>
+              <w:rPr>
+                <w:rFonts w:ascii="Calibri" w:hAnsi="Calibri" w:cs="Calibri"/>
+                <w:szCs w:val="22"/>
+                <w:lang w:val="en"/>
+              </w:rPr>
+              <w:t>&lt;</w:t>
             </w:r>
             <w:r>
               <w:rPr>
@@ -5130,7 +6172,25 @@
                 <w:szCs w:val="22"/>
                 <w:lang w:val="en"/>
               </w:rPr>
-              <w:t>set =&gt; SetProperty(value);</w:t>
+              <w:t xml:space="preserve">set =&gt; </w:t>
+            </w:r>
+            <w:proofErr w:type="spellStart"/>
+            <w:r>
+              <w:rPr>
+                <w:rFonts w:ascii="Calibri" w:hAnsi="Calibri" w:cs="Calibri"/>
+                <w:szCs w:val="22"/>
+                <w:lang w:val="en"/>
+              </w:rPr>
+              <w:t>SetProperty</w:t>
+            </w:r>
+            <w:proofErr w:type="spellEnd"/>
+            <w:r>
+              <w:rPr>
+                <w:rFonts w:ascii="Calibri" w:hAnsi="Calibri" w:cs="Calibri"/>
+                <w:szCs w:val="22"/>
+                <w:lang w:val="en"/>
+              </w:rPr>
+              <w:t>(value);</w:t>
             </w:r>
           </w:p>
           <w:p>
@@ -5256,6 +6316,7 @@
               </w:rPr>
               <w:t xml:space="preserve"> from </w:t>
             </w:r>
+            <w:proofErr w:type="spellStart"/>
             <w:r>
               <w:rPr>
                 <w:rFonts w:ascii="Calibri" w:hAnsi="Calibri" w:cs="Calibri"/>
@@ -5267,6 +6328,7 @@
               <w:lastRenderedPageBreak/>
               <w:t>xplat</w:t>
             </w:r>
+            <w:proofErr w:type="spellEnd"/>
             <w:r>
               <w:rPr>
                 <w:rFonts w:ascii="Calibri" w:hAnsi="Calibri" w:cs="Calibri"/>
@@ -5519,6 +6581,7 @@
               </w:rPr>
               <w:t xml:space="preserve">private void </w:t>
             </w:r>
+            <w:proofErr w:type="spellStart"/>
             <w:r>
               <w:rPr>
                 <w:rFonts w:ascii="Calibri" w:hAnsi="Calibri" w:cs="Calibri"/>
@@ -5528,13 +6591,32 @@
               </w:rPr>
               <w:t>MyMethod</w:t>
             </w:r>
-            <w:r>
-              <w:rPr>
-                <w:rFonts w:ascii="Calibri" w:hAnsi="Calibri" w:cs="Calibri"/>
-                <w:szCs w:val="22"/>
-                <w:lang w:val="en"/>
-              </w:rPr>
-              <w:t>(object sender, EventArgs e)</w:t>
+            <w:proofErr w:type="spellEnd"/>
+            <w:r>
+              <w:rPr>
+                <w:rFonts w:ascii="Calibri" w:hAnsi="Calibri" w:cs="Calibri"/>
+                <w:szCs w:val="22"/>
+                <w:lang w:val="en"/>
+              </w:rPr>
+              <w:t xml:space="preserve">(object sender, </w:t>
+            </w:r>
+            <w:proofErr w:type="spellStart"/>
+            <w:r>
+              <w:rPr>
+                <w:rFonts w:ascii="Calibri" w:hAnsi="Calibri" w:cs="Calibri"/>
+                <w:szCs w:val="22"/>
+                <w:lang w:val="en"/>
+              </w:rPr>
+              <w:t>EventArgs</w:t>
+            </w:r>
+            <w:proofErr w:type="spellEnd"/>
+            <w:r>
+              <w:rPr>
+                <w:rFonts w:ascii="Calibri" w:hAnsi="Calibri" w:cs="Calibri"/>
+                <w:szCs w:val="22"/>
+                <w:lang w:val="en"/>
+              </w:rPr>
+              <w:t xml:space="preserve"> e)</w:t>
             </w:r>
           </w:p>
           <w:p>
@@ -5690,6 +6772,7 @@
               </w:rPr>
               <w:t xml:space="preserve"> </w:t>
             </w:r>
+            <w:proofErr w:type="spellStart"/>
             <w:r>
               <w:rPr>
                 <w:rFonts w:ascii="Calibri" w:hAnsi="Calibri" w:cs="Calibri"/>
@@ -5699,6 +6782,7 @@
               </w:rPr>
               <w:t>MyMethod</w:t>
             </w:r>
+            <w:proofErr w:type="spellEnd"/>
             <w:r>
               <w:rPr>
                 <w:rFonts w:ascii="Calibri" w:hAnsi="Calibri" w:cs="Calibri"/>
@@ -5807,6 +6891,7 @@
                 <w:lang w:val="en"/>
               </w:rPr>
             </w:pPr>
+            <w:proofErr w:type="spellStart"/>
             <w:r>
               <w:rPr>
                 <w:rFonts w:ascii="Calibri" w:hAnsi="Calibri" w:cs="Calibri"/>
@@ -5817,6 +6902,7 @@
               </w:rPr>
               <w:t>amethod</w:t>
             </w:r>
+            <w:proofErr w:type="spellEnd"/>
           </w:p>
         </w:tc>
         <w:tc>
@@ -5850,7 +6936,25 @@
                 <w:szCs w:val="22"/>
                 <w:lang w:val="en"/>
               </w:rPr>
-              <w:t>async Task MyMethod()</w:t>
+              <w:t xml:space="preserve">async Task </w:t>
+            </w:r>
+            <w:proofErr w:type="spellStart"/>
+            <w:r>
+              <w:rPr>
+                <w:rFonts w:ascii="Calibri" w:hAnsi="Calibri" w:cs="Calibri"/>
+                <w:szCs w:val="22"/>
+                <w:lang w:val="en"/>
+              </w:rPr>
+              <w:t>MyMethod</w:t>
+            </w:r>
+            <w:proofErr w:type="spellEnd"/>
+            <w:r>
+              <w:rPr>
+                <w:rFonts w:ascii="Calibri" w:hAnsi="Calibri" w:cs="Calibri"/>
+                <w:szCs w:val="22"/>
+                <w:lang w:val="en"/>
+              </w:rPr>
+              <w:t>()</w:t>
             </w:r>
           </w:p>
           <w:p>
@@ -6024,6 +7128,7 @@
               </w:rPr>
               <w:t xml:space="preserve"> </w:t>
             </w:r>
+            <w:proofErr w:type="spellStart"/>
             <w:r>
               <w:rPr>
                 <w:rFonts w:ascii="Calibri" w:hAnsi="Calibri" w:cs="Calibri"/>
@@ -6033,6 +7138,7 @@
               </w:rPr>
               <w:t>MyRecord</w:t>
             </w:r>
+            <w:proofErr w:type="spellEnd"/>
           </w:p>
           <w:p>
             <w:pPr>
@@ -6161,6 +7267,7 @@
                 <w:lang w:val="en"/>
               </w:rPr>
             </w:pPr>
+            <w:proofErr w:type="spellStart"/>
             <w:r>
               <w:rPr>
                 <w:rFonts w:ascii="Calibri" w:hAnsi="Calibri" w:cs="Calibri"/>
@@ -6172,6 +7279,7 @@
               </w:rPr>
               <w:t>rstruct</w:t>
             </w:r>
+            <w:proofErr w:type="spellEnd"/>
           </w:p>
           <w:p>
             <w:pPr>
@@ -6197,6 +7305,7 @@
               </w:rPr>
               <w:t xml:space="preserve">(This has been updated to </w:t>
             </w:r>
+            <w:proofErr w:type="spellStart"/>
             <w:r>
               <w:rPr>
                 <w:rFonts w:ascii="Calibri" w:hAnsi="Calibri" w:cs="Calibri"/>
@@ -6207,6 +7316,7 @@
               </w:rPr>
               <w:t>rstruct</w:t>
             </w:r>
+            <w:proofErr w:type="spellEnd"/>
             <w:r>
               <w:rPr>
                 <w:rFonts w:ascii="Calibri" w:hAnsi="Calibri" w:cs="Calibri"/>
@@ -6215,6 +7325,7 @@
               </w:rPr>
               <w:t xml:space="preserve"> from </w:t>
             </w:r>
+            <w:proofErr w:type="spellStart"/>
             <w:r>
               <w:rPr>
                 <w:rFonts w:ascii="Calibri" w:hAnsi="Calibri" w:cs="Calibri"/>
@@ -6225,6 +7336,7 @@
               </w:rPr>
               <w:t>recstruct</w:t>
             </w:r>
+            <w:proofErr w:type="spellEnd"/>
             <w:r>
               <w:rPr>
                 <w:rFonts w:ascii="Calibri" w:hAnsi="Calibri" w:cs="Calibri"/>
@@ -6268,6 +7380,7 @@
               </w:rPr>
               <w:t xml:space="preserve"> struct </w:t>
             </w:r>
+            <w:proofErr w:type="spellStart"/>
             <w:r>
               <w:rPr>
                 <w:rFonts w:ascii="Calibri" w:hAnsi="Calibri" w:cs="Calibri"/>
@@ -6277,6 +7390,7 @@
               </w:rPr>
               <w:t>MyRecStruct</w:t>
             </w:r>
+            <w:proofErr w:type="spellEnd"/>
           </w:p>
           <w:p>
             <w:pPr>
@@ -6346,13 +7460,23 @@
                 <w:lang w:val="en"/>
               </w:rPr>
             </w:pPr>
-            <w:r>
-              <w:rPr>
-                <w:rFonts w:ascii="Calibri" w:hAnsi="Calibri" w:cs="Calibri"/>
-                <w:szCs w:val="22"/>
-                <w:lang w:val="en"/>
-              </w:rPr>
-              <w:t>ViewModel Property</w:t>
+            <w:proofErr w:type="spellStart"/>
+            <w:r>
+              <w:rPr>
+                <w:rFonts w:ascii="Calibri" w:hAnsi="Calibri" w:cs="Calibri"/>
+                <w:szCs w:val="22"/>
+                <w:lang w:val="en"/>
+              </w:rPr>
+              <w:t>ViewModel</w:t>
+            </w:r>
+            <w:proofErr w:type="spellEnd"/>
+            <w:r>
+              <w:rPr>
+                <w:rFonts w:ascii="Calibri" w:hAnsi="Calibri" w:cs="Calibri"/>
+                <w:szCs w:val="22"/>
+                <w:lang w:val="en"/>
+              </w:rPr>
+              <w:t xml:space="preserve"> Property</w:t>
             </w:r>
           </w:p>
         </w:tc>
@@ -6374,6 +7498,7 @@
                 <w:lang w:val="en"/>
               </w:rPr>
             </w:pPr>
+            <w:proofErr w:type="spellStart"/>
             <w:r>
               <w:rPr>
                 <w:rFonts w:ascii="Calibri" w:hAnsi="Calibri" w:cs="Calibri"/>
@@ -6382,6 +7507,7 @@
               </w:rPr>
               <w:t>propvm</w:t>
             </w:r>
+            <w:proofErr w:type="spellEnd"/>
           </w:p>
         </w:tc>
         <w:tc>
@@ -6554,7 +7680,25 @@
                 <w:szCs w:val="22"/>
                 <w:lang w:val="en"/>
               </w:rPr>
-              <w:t xml:space="preserve">set =&gt; SetProperty(ref </w:t>
+              <w:t xml:space="preserve">set =&gt; </w:t>
+            </w:r>
+            <w:proofErr w:type="spellStart"/>
+            <w:r>
+              <w:rPr>
+                <w:rFonts w:ascii="Calibri" w:hAnsi="Calibri" w:cs="Calibri"/>
+                <w:szCs w:val="22"/>
+                <w:lang w:val="en"/>
+              </w:rPr>
+              <w:t>SetProperty</w:t>
+            </w:r>
+            <w:proofErr w:type="spellEnd"/>
+            <w:r>
+              <w:rPr>
+                <w:rFonts w:ascii="Calibri" w:hAnsi="Calibri" w:cs="Calibri"/>
+                <w:szCs w:val="22"/>
+                <w:lang w:val="en"/>
+              </w:rPr>
+              <w:t xml:space="preserve">(ref </w:t>
             </w:r>
             <w:r>
               <w:rPr>
@@ -6649,6 +7793,7 @@
                 <w:lang w:val="en"/>
               </w:rPr>
             </w:pPr>
+            <w:proofErr w:type="spellStart"/>
             <w:r>
               <w:rPr>
                 <w:rFonts w:ascii="Calibri" w:hAnsi="Calibri" w:cs="Calibri"/>
@@ -6657,6 +7802,7 @@
               </w:rPr>
               <w:t>cmem</w:t>
             </w:r>
+            <w:proofErr w:type="spellEnd"/>
           </w:p>
         </w:tc>
         <w:tc>
@@ -6684,6 +7830,7 @@
               </w:rPr>
               <w:t xml:space="preserve">public static </w:t>
             </w:r>
+            <w:proofErr w:type="spellStart"/>
             <w:r>
               <w:rPr>
                 <w:rFonts w:ascii="Calibri" w:hAnsi="Calibri" w:cs="Calibri"/>
@@ -6693,6 +7840,7 @@
               </w:rPr>
               <w:t>TBindable</w:t>
             </w:r>
+            <w:proofErr w:type="spellEnd"/>
             <w:r>
               <w:rPr>
                 <w:rFonts w:ascii="Calibri" w:hAnsi="Calibri" w:cs="Calibri"/>
@@ -6701,6 +7849,7 @@
               </w:rPr>
               <w:t xml:space="preserve"> </w:t>
             </w:r>
+            <w:proofErr w:type="spellStart"/>
             <w:r>
               <w:rPr>
                 <w:rFonts w:ascii="Calibri" w:hAnsi="Calibri" w:cs="Calibri"/>
@@ -6710,6 +7859,7 @@
               </w:rPr>
               <w:t>MyMethod</w:t>
             </w:r>
+            <w:proofErr w:type="spellEnd"/>
             <w:r>
               <w:rPr>
                 <w:rFonts w:ascii="Calibri" w:hAnsi="Calibri" w:cs="Calibri"/>
@@ -6718,6 +7868,7 @@
               </w:rPr>
               <w:t>&lt;</w:t>
             </w:r>
+            <w:proofErr w:type="spellStart"/>
             <w:r>
               <w:rPr>
                 <w:rFonts w:ascii="Calibri" w:hAnsi="Calibri" w:cs="Calibri"/>
@@ -6727,6 +7878,7 @@
               </w:rPr>
               <w:t>TBindable</w:t>
             </w:r>
+            <w:proofErr w:type="spellEnd"/>
             <w:r>
               <w:rPr>
                 <w:rFonts w:ascii="Calibri" w:hAnsi="Calibri" w:cs="Calibri"/>
@@ -6735,6 +7887,7 @@
               </w:rPr>
               <w:t xml:space="preserve">&gt;(this </w:t>
             </w:r>
+            <w:proofErr w:type="spellStart"/>
             <w:r>
               <w:rPr>
                 <w:rFonts w:ascii="Calibri" w:hAnsi="Calibri" w:cs="Calibri"/>
@@ -6744,6 +7897,7 @@
               </w:rPr>
               <w:t>TBindable</w:t>
             </w:r>
+            <w:proofErr w:type="spellEnd"/>
             <w:r>
               <w:rPr>
                 <w:rFonts w:ascii="Calibri" w:hAnsi="Calibri" w:cs="Calibri"/>
@@ -6769,6 +7923,7 @@
               </w:rPr>
               <w:t xml:space="preserve">) where </w:t>
             </w:r>
+            <w:proofErr w:type="spellStart"/>
             <w:r>
               <w:rPr>
                 <w:rFonts w:ascii="Calibri" w:hAnsi="Calibri" w:cs="Calibri"/>
@@ -6778,6 +7933,7 @@
               </w:rPr>
               <w:t>TBindable</w:t>
             </w:r>
+            <w:proofErr w:type="spellEnd"/>
             <w:r>
               <w:rPr>
                 <w:rFonts w:ascii="Calibri" w:hAnsi="Calibri" w:cs="Calibri"/>
@@ -6786,6 +7942,7 @@
               </w:rPr>
               <w:t xml:space="preserve"> : </w:t>
             </w:r>
+            <w:proofErr w:type="spellStart"/>
             <w:r>
               <w:rPr>
                 <w:rFonts w:ascii="Calibri" w:hAnsi="Calibri" w:cs="Calibri"/>
@@ -6795,6 +7952,7 @@
               </w:rPr>
               <w:t>BindableObject</w:t>
             </w:r>
+            <w:proofErr w:type="spellEnd"/>
           </w:p>
           <w:p>
             <w:pPr>

</xml_diff>

<commit_message>
Custom View and Handler item templates
</commit_message>
<xml_diff>
--- a/src/Extensions/MauiTemplates/MauiTemplates/readme.docx
+++ b/src/Extensions/MauiTemplates/MauiTemplates/readme.docx
@@ -841,8 +841,249 @@
           <w:szCs w:val="22"/>
           <w:lang w:val="en"/>
         </w:rPr>
-        <w:t xml:space="preserve">, an item template for creating a custom view and its associated Handler definition. </w:t>
-      </w:r>
+        <w:t>:</w:t>
+      </w:r>
+    </w:p>
+    <w:p>
+      <w:pPr>
+        <w:pStyle w:val="ListParagraph"/>
+        <w:widowControl w:val="0"/>
+        <w:numPr>
+          <w:ilvl w:val="0"/>
+          <w:numId w:val="3"/>
+        </w:numPr>
+        <w:autoSpaceDE w:val="0"/>
+        <w:autoSpaceDN w:val="0"/>
+        <w:adjustRightInd w:val="0"/>
+        <w:spacing w:after="200" w:line="276" w:lineRule="auto"/>
+        <w:rPr>
+          <w:rFonts w:ascii="Calibri" w:hAnsi="Calibri" w:cs="Calibri"/>
+          <w:szCs w:val="22"/>
+          <w:lang w:val="en"/>
+        </w:rPr>
+      </w:pPr>
+      <w:r>
+        <w:rPr>
+          <w:rFonts w:ascii="Calibri" w:hAnsi="Calibri" w:cs="Calibri"/>
+          <w:szCs w:val="22"/>
+          <w:lang w:val="en"/>
+        </w:rPr>
+        <w:t>A</w:t>
+      </w:r>
+      <w:r>
+        <w:rPr>
+          <w:rFonts w:ascii="Calibri" w:hAnsi="Calibri" w:cs="Calibri"/>
+          <w:szCs w:val="22"/>
+          <w:lang w:val="en"/>
+        </w:rPr>
+        <w:t xml:space="preserve">n item template for creating a </w:t>
+      </w:r>
+      <w:r>
+        <w:rPr>
+          <w:rFonts w:ascii="Calibri" w:hAnsi="Calibri" w:cs="Calibri"/>
+          <w:szCs w:val="22"/>
+          <w:lang w:val="en"/>
+        </w:rPr>
+        <w:t>Custom View</w:t>
+      </w:r>
+      <w:r>
+        <w:rPr>
+          <w:rFonts w:ascii="Calibri" w:hAnsi="Calibri" w:cs="Calibri"/>
+          <w:szCs w:val="22"/>
+          <w:lang w:val="en"/>
+        </w:rPr>
+        <w:t xml:space="preserve"> and its associated Handler definition</w:t>
+      </w:r>
+      <w:r>
+        <w:rPr>
+          <w:rFonts w:ascii="Calibri" w:hAnsi="Calibri" w:cs="Calibri"/>
+          <w:szCs w:val="22"/>
+          <w:lang w:val="en"/>
+        </w:rPr>
+        <w:t>s</w:t>
+      </w:r>
+    </w:p>
+    <w:p>
+      <w:pPr>
+        <w:pStyle w:val="ListParagraph"/>
+        <w:widowControl w:val="0"/>
+        <w:numPr>
+          <w:ilvl w:val="0"/>
+          <w:numId w:val="3"/>
+        </w:numPr>
+        <w:autoSpaceDE w:val="0"/>
+        <w:autoSpaceDN w:val="0"/>
+        <w:adjustRightInd w:val="0"/>
+        <w:spacing w:after="200" w:line="276" w:lineRule="auto"/>
+        <w:rPr>
+          <w:rFonts w:ascii="Calibri" w:hAnsi="Calibri" w:cs="Calibri"/>
+          <w:szCs w:val="22"/>
+          <w:lang w:val="en"/>
+        </w:rPr>
+      </w:pPr>
+      <w:r>
+        <w:rPr>
+          <w:rFonts w:ascii="Calibri" w:hAnsi="Calibri" w:cs="Calibri"/>
+          <w:szCs w:val="22"/>
+          <w:lang w:val="en"/>
+        </w:rPr>
+        <w:t>Available</w:t>
+      </w:r>
+      <w:r>
+        <w:rPr>
+          <w:rFonts w:ascii="Calibri" w:hAnsi="Calibri" w:cs="Calibri"/>
+          <w:szCs w:val="22"/>
+          <w:lang w:val="en"/>
+        </w:rPr>
+        <w:t xml:space="preserve"> </w:t>
+      </w:r>
+      <w:r>
+        <w:rPr>
+          <w:rFonts w:ascii="Calibri" w:hAnsi="Calibri" w:cs="Calibri"/>
+          <w:szCs w:val="22"/>
+          <w:lang w:val="en"/>
+        </w:rPr>
+        <w:t>i</w:t>
+      </w:r>
+      <w:r>
+        <w:rPr>
+          <w:rFonts w:ascii="Calibri" w:hAnsi="Calibri" w:cs="Calibri"/>
+          <w:szCs w:val="22"/>
+          <w:lang w:val="en"/>
+        </w:rPr>
+        <w:t xml:space="preserve">n both </w:t>
+      </w:r>
+      <w:r>
+        <w:rPr>
+          <w:rFonts w:ascii="Calibri" w:hAnsi="Calibri" w:cs="Calibri"/>
+          <w:szCs w:val="22"/>
+          <w:lang w:val="en"/>
+        </w:rPr>
+        <w:t xml:space="preserve">Regular </w:t>
+      </w:r>
+      <w:r>
+        <w:rPr>
+          <w:rFonts w:ascii="Calibri" w:hAnsi="Calibri" w:cs="Calibri"/>
+          <w:szCs w:val="22"/>
+          <w:lang w:val="en"/>
+        </w:rPr>
+        <w:t>definition with Handler</w:t>
+      </w:r>
+      <w:r>
+        <w:rPr>
+          <w:rFonts w:ascii="Calibri" w:hAnsi="Calibri" w:cs="Calibri"/>
+          <w:szCs w:val="22"/>
+          <w:lang w:val="en"/>
+        </w:rPr>
+        <w:t xml:space="preserve"> </w:t>
+      </w:r>
+      <w:r>
+        <w:rPr>
+          <w:rFonts w:ascii="Calibri" w:hAnsi="Calibri" w:cs="Calibri"/>
+          <w:szCs w:val="22"/>
+          <w:lang w:val="en"/>
+        </w:rPr>
+        <w:t>source files</w:t>
+      </w:r>
+      <w:r>
+        <w:rPr>
+          <w:rFonts w:ascii="Calibri" w:hAnsi="Calibri" w:cs="Calibri"/>
+          <w:szCs w:val="22"/>
+          <w:lang w:val="en"/>
+        </w:rPr>
+        <w:t xml:space="preserve"> in </w:t>
+      </w:r>
+      <w:r>
+        <w:rPr>
+          <w:rFonts w:ascii="Calibri" w:hAnsi="Calibri" w:cs="Calibri"/>
+          <w:szCs w:val="22"/>
+          <w:lang w:val="en"/>
+        </w:rPr>
+        <w:t xml:space="preserve">corresponding </w:t>
+      </w:r>
+      <w:r>
+        <w:rPr>
+          <w:rFonts w:ascii="Calibri" w:hAnsi="Calibri" w:cs="Calibri"/>
+          <w:szCs w:val="22"/>
+          <w:lang w:val="en"/>
+        </w:rPr>
+        <w:t>Platform</w:t>
+      </w:r>
+      <w:r>
+        <w:rPr>
+          <w:rFonts w:ascii="Calibri" w:hAnsi="Calibri" w:cs="Calibri"/>
+          <w:szCs w:val="22"/>
+          <w:lang w:val="en"/>
+        </w:rPr>
+        <w:t>s</w:t>
+      </w:r>
+      <w:r>
+        <w:rPr>
+          <w:rFonts w:ascii="Calibri" w:hAnsi="Calibri" w:cs="Calibri"/>
+          <w:szCs w:val="22"/>
+          <w:lang w:val="en"/>
+        </w:rPr>
+        <w:t xml:space="preserve"> folder or </w:t>
+      </w:r>
+      <w:r>
+        <w:rPr>
+          <w:rFonts w:ascii="Calibri" w:hAnsi="Calibri" w:cs="Calibri"/>
+          <w:szCs w:val="22"/>
+          <w:lang w:val="en"/>
+        </w:rPr>
+        <w:t xml:space="preserve">Defined </w:t>
+      </w:r>
+      <w:r>
+        <w:rPr>
+          <w:rFonts w:ascii="Calibri" w:hAnsi="Calibri" w:cs="Calibri"/>
+          <w:szCs w:val="22"/>
+          <w:lang w:val="en"/>
+        </w:rPr>
+        <w:t xml:space="preserve">with </w:t>
+      </w:r>
+      <w:r>
+        <w:rPr>
+          <w:rFonts w:ascii="Calibri" w:hAnsi="Calibri" w:cs="Calibri"/>
+          <w:szCs w:val="22"/>
+          <w:lang w:val="en"/>
+        </w:rPr>
+        <w:t xml:space="preserve">Conditional Definition in </w:t>
+      </w:r>
+      <w:r>
+        <w:rPr>
+          <w:rFonts w:ascii="Calibri" w:hAnsi="Calibri" w:cs="Calibri"/>
+          <w:szCs w:val="22"/>
+          <w:lang w:val="en"/>
+        </w:rPr>
+        <w:t>a single</w:t>
+      </w:r>
+      <w:r>
+        <w:rPr>
+          <w:rFonts w:ascii="Calibri" w:hAnsi="Calibri" w:cs="Calibri"/>
+          <w:szCs w:val="22"/>
+          <w:lang w:val="en"/>
+        </w:rPr>
+        <w:t xml:space="preserve"> folder</w:t>
+      </w:r>
+    </w:p>
+    <w:p>
+      <w:pPr>
+        <w:pStyle w:val="ListParagraph"/>
+        <w:widowControl w:val="0"/>
+        <w:numPr>
+          <w:ilvl w:val="1"/>
+          <w:numId w:val="3"/>
+        </w:numPr>
+        <w:autoSpaceDE w:val="0"/>
+        <w:autoSpaceDN w:val="0"/>
+        <w:adjustRightInd w:val="0"/>
+        <w:spacing w:after="200" w:line="276" w:lineRule="auto"/>
+        <w:rPr>
+          <w:rFonts w:ascii="Calibri" w:hAnsi="Calibri" w:cs="Calibri"/>
+          <w:szCs w:val="22"/>
+          <w:lang w:val="en"/>
+        </w:rPr>
+      </w:pPr>
       <w:r>
         <w:rPr>
           <w:rFonts w:ascii="Calibri" w:hAnsi="Calibri" w:cs="Calibri"/>
@@ -851,7 +1092,77 @@
           <w:szCs w:val="22"/>
           <w:lang w:val="en"/>
         </w:rPr>
-        <w:t>Ensure conditional compilation is enabled for this template to work properly. An additional option provided during project creation.</w:t>
+        <w:t>For conditional compilation,</w:t>
+      </w:r>
+      <w:r>
+        <w:rPr>
+          <w:rFonts w:ascii="Calibri" w:hAnsi="Calibri" w:cs="Calibri"/>
+          <w:i/>
+          <w:iCs/>
+          <w:szCs w:val="22"/>
+          <w:lang w:val="en"/>
+        </w:rPr>
+        <w:t xml:space="preserve"> </w:t>
+      </w:r>
+      <w:r>
+        <w:rPr>
+          <w:rFonts w:ascii="Calibri" w:hAnsi="Calibri" w:cs="Calibri"/>
+          <w:i/>
+          <w:iCs/>
+          <w:szCs w:val="22"/>
+          <w:lang w:val="en"/>
+        </w:rPr>
+        <w:t>e</w:t>
+      </w:r>
+      <w:r>
+        <w:rPr>
+          <w:rFonts w:ascii="Calibri" w:hAnsi="Calibri" w:cs="Calibri"/>
+          <w:i/>
+          <w:iCs/>
+          <w:szCs w:val="22"/>
+          <w:lang w:val="en"/>
+        </w:rPr>
+        <w:t xml:space="preserve">nsure </w:t>
+      </w:r>
+      <w:r>
+        <w:rPr>
+          <w:rFonts w:ascii="Calibri" w:hAnsi="Calibri" w:cs="Calibri"/>
+          <w:i/>
+          <w:iCs/>
+          <w:szCs w:val="22"/>
+          <w:lang w:val="en"/>
+        </w:rPr>
+        <w:t>it</w:t>
+      </w:r>
+      <w:r>
+        <w:rPr>
+          <w:rFonts w:ascii="Calibri" w:hAnsi="Calibri" w:cs="Calibri"/>
+          <w:i/>
+          <w:iCs/>
+          <w:szCs w:val="22"/>
+          <w:lang w:val="en"/>
+        </w:rPr>
+        <w:t xml:space="preserve"> is enabled for thi</w:t>
+      </w:r>
+      <w:r>
+        <w:rPr>
+          <w:rFonts w:ascii="Calibri" w:hAnsi="Calibri" w:cs="Calibri"/>
+          <w:i/>
+          <w:iCs/>
+          <w:szCs w:val="22"/>
+          <w:lang w:val="en"/>
+        </w:rPr>
+        <w:t>s particular item</w:t>
+      </w:r>
+      <w:r>
+        <w:rPr>
+          <w:rFonts w:ascii="Calibri" w:hAnsi="Calibri" w:cs="Calibri"/>
+          <w:i/>
+          <w:iCs/>
+          <w:szCs w:val="22"/>
+          <w:lang w:val="en"/>
+        </w:rPr>
+        <w:t xml:space="preserve"> template to work properly. An additional option provided during project creation</w:t>
       </w:r>
     </w:p>
     <w:p>
@@ -1085,6 +1396,7 @@
           <w:highlight w:val="yellow"/>
           <w:lang w:val="en"/>
         </w:rPr>
+        <w:lastRenderedPageBreak/>
         <w:t>Yellow</w:t>
       </w:r>
       <w:r>
@@ -1229,7 +1541,6 @@
                 <w:szCs w:val="22"/>
                 <w:lang w:val="en"/>
               </w:rPr>
-              <w:lastRenderedPageBreak/>
               <w:t>Snippet</w:t>
             </w:r>
           </w:p>
@@ -2935,7 +3246,16 @@
                 <w:szCs w:val="22"/>
                 <w:lang w:val="en"/>
               </w:rPr>
-              <w:t>Drag Gesture Recognizer</w:t>
+              <w:t xml:space="preserve">Drag Gesture </w:t>
+            </w:r>
+            <w:r>
+              <w:rPr>
+                <w:rFonts w:ascii="Calibri" w:hAnsi="Calibri" w:cs="Calibri"/>
+                <w:szCs w:val="22"/>
+                <w:lang w:val="en"/>
+              </w:rPr>
+              <w:lastRenderedPageBreak/>
+              <w:t>Recognizer</w:t>
             </w:r>
           </w:p>
         </w:tc>
@@ -2964,6 +3284,7 @@
                 <w:szCs w:val="22"/>
                 <w:lang w:val="en"/>
               </w:rPr>
+              <w:lastRenderedPageBreak/>
               <w:t>drag</w:t>
             </w:r>
           </w:p>
@@ -3145,7 +3466,6 @@
                 <w:szCs w:val="22"/>
                 <w:lang w:val="en"/>
               </w:rPr>
-              <w:lastRenderedPageBreak/>
               <w:t>Pan Gesture Recognizer</w:t>
             </w:r>
           </w:p>
@@ -4308,6 +4628,7 @@
           <w:highlight w:val="green"/>
           <w:lang w:val="en"/>
         </w:rPr>
+        <w:lastRenderedPageBreak/>
         <w:t>Green</w:t>
       </w:r>
       <w:r>
@@ -4400,7 +4721,6 @@
                 <w:szCs w:val="22"/>
                 <w:lang w:val="en"/>
               </w:rPr>
-              <w:lastRenderedPageBreak/>
               <w:t>Snippet</w:t>
             </w:r>
           </w:p>
@@ -6296,7 +6616,16 @@
                 <w:szCs w:val="22"/>
                 <w:lang w:val="en"/>
               </w:rPr>
-              <w:t xml:space="preserve">(This has been updated to </w:t>
+              <w:t xml:space="preserve">(This has been </w:t>
+            </w:r>
+            <w:r>
+              <w:rPr>
+                <w:rFonts w:ascii="Calibri" w:hAnsi="Calibri" w:cs="Calibri"/>
+                <w:szCs w:val="22"/>
+                <w:lang w:val="en"/>
+              </w:rPr>
+              <w:lastRenderedPageBreak/>
+              <w:t xml:space="preserve">updated to </w:t>
             </w:r>
             <w:r>
               <w:rPr>
@@ -6325,7 +6654,6 @@
                 <w:szCs w:val="22"/>
                 <w:lang w:val="en"/>
               </w:rPr>
-              <w:lastRenderedPageBreak/>
               <w:t>xplat</w:t>
             </w:r>
             <w:proofErr w:type="spellEnd"/>
@@ -6407,6 +6735,7 @@
                 <w:szCs w:val="22"/>
                 <w:lang w:val="en"/>
               </w:rPr>
+              <w:lastRenderedPageBreak/>
               <w:t>#elif MACCATALYST</w:t>
             </w:r>
           </w:p>
@@ -6429,7 +6758,6 @@
                 <w:szCs w:val="22"/>
                 <w:lang w:val="en"/>
               </w:rPr>
-              <w:lastRenderedPageBreak/>
               <w:t xml:space="preserve">#elif </w:t>
             </w:r>
             <w:r>
@@ -8384,6 +8712,119 @@
       </w:rPr>
     </w:lvl>
   </w:abstractNum>
+  <w:abstractNum w:abstractNumId="2" w15:restartNumberingAfterBreak="0">
+    <w:nsid w:val="798E0D5F"/>
+    <w:multiLevelType w:val="hybridMultilevel"/>
+    <w:tmpl w:val="3C8C2968"/>
+    <w:lvl w:ilvl="0" w:tplc="40090001">
+      <w:start w:val="1"/>
+      <w:numFmt w:val="bullet"/>
+      <w:lvlText w:val=""/>
+      <w:lvlJc w:val="left"/>
+      <w:pPr>
+        <w:ind w:left="720" w:hanging="360"/>
+      </w:pPr>
+      <w:rPr>
+        <w:rFonts w:ascii="Symbol" w:hAnsi="Symbol" w:hint="default"/>
+      </w:rPr>
+    </w:lvl>
+    <w:lvl w:ilvl="1" w:tplc="40090003">
+      <w:start w:val="1"/>
+      <w:numFmt w:val="bullet"/>
+      <w:lvlText w:val="o"/>
+      <w:lvlJc w:val="left"/>
+      <w:pPr>
+        <w:ind w:left="1440" w:hanging="360"/>
+      </w:pPr>
+      <w:rPr>
+        <w:rFonts w:ascii="Courier New" w:hAnsi="Courier New" w:cs="Courier New" w:hint="default"/>
+      </w:rPr>
+    </w:lvl>
+    <w:lvl w:ilvl="2" w:tplc="40090005" w:tentative="1">
+      <w:start w:val="1"/>
+      <w:numFmt w:val="bullet"/>
+      <w:lvlText w:val=""/>
+      <w:lvlJc w:val="left"/>
+      <w:pPr>
+        <w:ind w:left="2160" w:hanging="360"/>
+      </w:pPr>
+      <w:rPr>
+        <w:rFonts w:ascii="Wingdings" w:hAnsi="Wingdings" w:hint="default"/>
+      </w:rPr>
+    </w:lvl>
+    <w:lvl w:ilvl="3" w:tplc="40090001" w:tentative="1">
+      <w:start w:val="1"/>
+      <w:numFmt w:val="bullet"/>
+      <w:lvlText w:val=""/>
+      <w:lvlJc w:val="left"/>
+      <w:pPr>
+        <w:ind w:left="2880" w:hanging="360"/>
+      </w:pPr>
+      <w:rPr>
+        <w:rFonts w:ascii="Symbol" w:hAnsi="Symbol" w:hint="default"/>
+      </w:rPr>
+    </w:lvl>
+    <w:lvl w:ilvl="4" w:tplc="40090003" w:tentative="1">
+      <w:start w:val="1"/>
+      <w:numFmt w:val="bullet"/>
+      <w:lvlText w:val="o"/>
+      <w:lvlJc w:val="left"/>
+      <w:pPr>
+        <w:ind w:left="3600" w:hanging="360"/>
+      </w:pPr>
+      <w:rPr>
+        <w:rFonts w:ascii="Courier New" w:hAnsi="Courier New" w:cs="Courier New" w:hint="default"/>
+      </w:rPr>
+    </w:lvl>
+    <w:lvl w:ilvl="5" w:tplc="40090005" w:tentative="1">
+      <w:start w:val="1"/>
+      <w:numFmt w:val="bullet"/>
+      <w:lvlText w:val=""/>
+      <w:lvlJc w:val="left"/>
+      <w:pPr>
+        <w:ind w:left="4320" w:hanging="360"/>
+      </w:pPr>
+      <w:rPr>
+        <w:rFonts w:ascii="Wingdings" w:hAnsi="Wingdings" w:hint="default"/>
+      </w:rPr>
+    </w:lvl>
+    <w:lvl w:ilvl="6" w:tplc="40090001" w:tentative="1">
+      <w:start w:val="1"/>
+      <w:numFmt w:val="bullet"/>
+      <w:lvlText w:val=""/>
+      <w:lvlJc w:val="left"/>
+      <w:pPr>
+        <w:ind w:left="5040" w:hanging="360"/>
+      </w:pPr>
+      <w:rPr>
+        <w:rFonts w:ascii="Symbol" w:hAnsi="Symbol" w:hint="default"/>
+      </w:rPr>
+    </w:lvl>
+    <w:lvl w:ilvl="7" w:tplc="40090003" w:tentative="1">
+      <w:start w:val="1"/>
+      <w:numFmt w:val="bullet"/>
+      <w:lvlText w:val="o"/>
+      <w:lvlJc w:val="left"/>
+      <w:pPr>
+        <w:ind w:left="5760" w:hanging="360"/>
+      </w:pPr>
+      <w:rPr>
+        <w:rFonts w:ascii="Courier New" w:hAnsi="Courier New" w:cs="Courier New" w:hint="default"/>
+      </w:rPr>
+    </w:lvl>
+    <w:lvl w:ilvl="8" w:tplc="40090005" w:tentative="1">
+      <w:start w:val="1"/>
+      <w:numFmt w:val="bullet"/>
+      <w:lvlText w:val=""/>
+      <w:lvlJc w:val="left"/>
+      <w:pPr>
+        <w:ind w:left="6480" w:hanging="360"/>
+      </w:pPr>
+      <w:rPr>
+        <w:rFonts w:ascii="Wingdings" w:hAnsi="Wingdings" w:hint="default"/>
+      </w:rPr>
+    </w:lvl>
+  </w:abstractNum>
   <w:num w:numId="1" w16cid:durableId="1052733923">
     <w:abstractNumId w:val="0"/>
     <w:lvlOverride w:ilvl="0">
@@ -8400,6 +8841,9 @@
   </w:num>
   <w:num w:numId="2" w16cid:durableId="135726184">
     <w:abstractNumId w:val="1"/>
+  </w:num>
+  <w:num w:numId="3" w16cid:durableId="1399013443">
+    <w:abstractNumId w:val="2"/>
   </w:num>
 </w:numbering>
 </file>

</xml_diff>

<commit_message>
Custom View definition with Handlers / Renderers
</commit_message>
<xml_diff>
--- a/src/Extensions/MauiTemplates/MauiTemplates/readme.docx
+++ b/src/Extensions/MauiTemplates/MauiTemplates/readme.docx
@@ -14,31 +14,13 @@
         <w:rPr>
           <w:lang w:val="en"/>
         </w:rPr>
-        <w:t>.NET MAUI Project</w:t>
-      </w:r>
-      <w:r>
-        <w:rPr>
-          <w:lang w:val="en"/>
-        </w:rPr>
-        <w:t xml:space="preserve"> Templates</w:t>
-      </w:r>
-      <w:r>
-        <w:rPr>
-          <w:lang w:val="en"/>
-        </w:rPr>
-        <w:t>,</w:t>
-      </w:r>
-      <w:r>
-        <w:rPr>
-          <w:lang w:val="en"/>
-        </w:rPr>
-        <w:t xml:space="preserve"> Item Templates</w:t>
-      </w:r>
-      <w:r>
-        <w:rPr>
-          <w:lang w:val="en"/>
-        </w:rPr>
-        <w:t xml:space="preserve"> and Code Snippets</w:t>
+        <w:t xml:space="preserve">.NET MAUI </w:t>
+      </w:r>
+      <w:r>
+        <w:rPr>
+          <w:lang w:val="en"/>
+        </w:rPr>
+        <w:t>Templates Pack</w:t>
       </w:r>
     </w:p>
     <w:sdt>
@@ -92,7 +74,7 @@
           <w:r>
             <w:fldChar w:fldCharType="separate"/>
           </w:r>
-          <w:hyperlink w:anchor="_Toc106856413" w:history="1">
+          <w:hyperlink w:anchor="_Toc106918451" w:history="1">
             <w:r>
               <w:rPr>
                 <w:rStyle w:val="Hyperlink"/>
@@ -120,7 +102,7 @@
                 <w:noProof/>
                 <w:webHidden/>
               </w:rPr>
-              <w:instrText xml:space="preserve"> PAGEREF _Toc106856413 \h </w:instrText>
+              <w:instrText xml:space="preserve"> PAGEREF _Toc106918451 \h </w:instrText>
             </w:r>
             <w:r>
               <w:rPr>
@@ -162,7 +144,7 @@
               <w:noProof/>
             </w:rPr>
           </w:pPr>
-          <w:hyperlink w:anchor="_Toc106856414" w:history="1">
+          <w:hyperlink w:anchor="_Toc106918452" w:history="1">
             <w:r>
               <w:rPr>
                 <w:rStyle w:val="Hyperlink"/>
@@ -190,7 +172,7 @@
                 <w:noProof/>
                 <w:webHidden/>
               </w:rPr>
-              <w:instrText xml:space="preserve"> PAGEREF _Toc106856414 \h </w:instrText>
+              <w:instrText xml:space="preserve"> PAGEREF _Toc106918452 \h </w:instrText>
             </w:r>
             <w:r>
               <w:rPr>
@@ -232,7 +214,7 @@
               <w:noProof/>
             </w:rPr>
           </w:pPr>
-          <w:hyperlink w:anchor="_Toc106856415" w:history="1">
+          <w:hyperlink w:anchor="_Toc106918453" w:history="1">
             <w:r>
               <w:rPr>
                 <w:rStyle w:val="Hyperlink"/>
@@ -260,7 +242,7 @@
                 <w:noProof/>
                 <w:webHidden/>
               </w:rPr>
-              <w:instrText xml:space="preserve"> PAGEREF _Toc106856415 \h </w:instrText>
+              <w:instrText xml:space="preserve"> PAGEREF _Toc106918453 \h </w:instrText>
             </w:r>
             <w:r>
               <w:rPr>
@@ -302,7 +284,7 @@
               <w:noProof/>
             </w:rPr>
           </w:pPr>
-          <w:hyperlink w:anchor="_Toc106856416" w:history="1">
+          <w:hyperlink w:anchor="_Toc106918454" w:history="1">
             <w:r>
               <w:rPr>
                 <w:rStyle w:val="Hyperlink"/>
@@ -330,7 +312,7 @@
                 <w:noProof/>
                 <w:webHidden/>
               </w:rPr>
-              <w:instrText xml:space="preserve"> PAGEREF _Toc106856416 \h </w:instrText>
+              <w:instrText xml:space="preserve"> PAGEREF _Toc106918454 \h </w:instrText>
             </w:r>
             <w:r>
               <w:rPr>
@@ -372,7 +354,7 @@
               <w:noProof/>
             </w:rPr>
           </w:pPr>
-          <w:hyperlink w:anchor="_Toc106856417" w:history="1">
+          <w:hyperlink w:anchor="_Toc106918455" w:history="1">
             <w:r>
               <w:rPr>
                 <w:rStyle w:val="Hyperlink"/>
@@ -407,7 +389,7 @@
                 <w:noProof/>
                 <w:webHidden/>
               </w:rPr>
-              <w:instrText xml:space="preserve"> PAGEREF _Toc106856417 \h </w:instrText>
+              <w:instrText xml:space="preserve"> PAGEREF _Toc106918455 \h </w:instrText>
             </w:r>
             <w:r>
               <w:rPr>
@@ -449,7 +431,7 @@
               <w:noProof/>
             </w:rPr>
           </w:pPr>
-          <w:hyperlink w:anchor="_Toc106856418" w:history="1">
+          <w:hyperlink w:anchor="_Toc106918456" w:history="1">
             <w:r>
               <w:rPr>
                 <w:rStyle w:val="Hyperlink"/>
@@ -477,7 +459,7 @@
                 <w:noProof/>
                 <w:webHidden/>
               </w:rPr>
-              <w:instrText xml:space="preserve"> PAGEREF _Toc106856418 \h </w:instrText>
+              <w:instrText xml:space="preserve"> PAGEREF _Toc106918456 \h </w:instrText>
             </w:r>
             <w:r>
               <w:rPr>
@@ -519,7 +501,7 @@
               <w:noProof/>
             </w:rPr>
           </w:pPr>
-          <w:hyperlink w:anchor="_Toc106856419" w:history="1">
+          <w:hyperlink w:anchor="_Toc106918457" w:history="1">
             <w:r>
               <w:rPr>
                 <w:rStyle w:val="Hyperlink"/>
@@ -547,7 +529,7 @@
                 <w:noProof/>
                 <w:webHidden/>
               </w:rPr>
-              <w:instrText xml:space="preserve"> PAGEREF _Toc106856419 \h </w:instrText>
+              <w:instrText xml:space="preserve"> PAGEREF _Toc106918457 \h </w:instrText>
             </w:r>
             <w:r>
               <w:rPr>
@@ -567,7 +549,7 @@
                 <w:noProof/>
                 <w:webHidden/>
               </w:rPr>
-              <w:t>7</w:t>
+              <w:t>8</w:t>
             </w:r>
             <w:r>
               <w:rPr>
@@ -628,7 +610,7 @@
           <w:lang w:val="en"/>
         </w:rPr>
       </w:pPr>
-      <w:bookmarkStart w:id="0" w:name="_Toc106856413"/>
+      <w:bookmarkStart w:id="0" w:name="_Toc106918451"/>
       <w:r>
         <w:rPr>
           <w:lang w:val="en"/>
@@ -714,7 +696,7 @@
           <w:lang w:val="en"/>
         </w:rPr>
       </w:pPr>
-      <w:bookmarkStart w:id="1" w:name="_Toc106856414"/>
+      <w:bookmarkStart w:id="1" w:name="_Toc106918452"/>
       <w:r>
         <w:rPr>
           <w:lang w:val="en"/>
@@ -788,7 +770,7 @@
         </w:rPr>
         <w:t xml:space="preserve">For more details check out this </w:t>
       </w:r>
-      <w:hyperlink r:id="rId6" w:history="1">
+      <w:hyperlink r:id="rId8" w:history="1">
         <w:r>
           <w:rPr>
             <w:rStyle w:val="Hyperlink"/>
@@ -904,7 +886,7 @@
           <w:lang w:val="en"/>
         </w:rPr>
       </w:pPr>
-      <w:bookmarkStart w:id="2" w:name="_Toc106856415"/>
+      <w:bookmarkStart w:id="2" w:name="_Toc106918453"/>
       <w:r>
         <w:rPr>
           <w:lang w:val="en"/>
@@ -1362,6 +1344,14 @@
           <w:szCs w:val="22"/>
           <w:lang w:val="en"/>
         </w:rPr>
+        <w:t xml:space="preserve"> available</w:t>
+      </w:r>
+      <w:r>
+        <w:rPr>
+          <w:rFonts w:ascii="Calibri" w:hAnsi="Calibri" w:cs="Calibri"/>
+          <w:szCs w:val="22"/>
+          <w:lang w:val="en"/>
+        </w:rPr>
         <w:t xml:space="preserve"> in both</w:t>
       </w:r>
       <w:r>
@@ -1370,7 +1360,15 @@
           <w:szCs w:val="22"/>
           <w:lang w:val="en"/>
         </w:rPr>
-        <w:t xml:space="preserve"> the formats of</w:t>
+        <w:t xml:space="preserve"> the formats</w:t>
+      </w:r>
+      <w:r>
+        <w:rPr>
+          <w:rFonts w:ascii="Calibri" w:hAnsi="Calibri" w:cs="Calibri"/>
+          <w:szCs w:val="22"/>
+          <w:lang w:val="en"/>
+        </w:rPr>
+        <w:t>,</w:t>
       </w:r>
       <w:r>
         <w:rPr>
@@ -1386,7 +1384,23 @@
           <w:szCs w:val="22"/>
           <w:lang w:val="en"/>
         </w:rPr>
-        <w:t>with code-behind file</w:t>
+        <w:t>with</w:t>
+      </w:r>
+      <w:r>
+        <w:rPr>
+          <w:rFonts w:ascii="Calibri" w:hAnsi="Calibri" w:cs="Calibri"/>
+          <w:szCs w:val="22"/>
+          <w:lang w:val="en"/>
+        </w:rPr>
+        <w:t xml:space="preserve"> C#</w:t>
+      </w:r>
+      <w:r>
+        <w:rPr>
+          <w:rFonts w:ascii="Calibri" w:hAnsi="Calibri" w:cs="Calibri"/>
+          <w:szCs w:val="22"/>
+          <w:lang w:val="en"/>
+        </w:rPr>
+        <w:t xml:space="preserve"> code-behind file</w:t>
       </w:r>
       <w:r>
         <w:rPr>
@@ -1443,7 +1457,7 @@
           <w:szCs w:val="22"/>
           <w:lang w:val="en"/>
         </w:rPr>
-        <w:t>New Item Templates for creating a Custom View definition</w:t>
+        <w:t>Templates for creating a Custom View definition</w:t>
       </w:r>
       <w:r>
         <w:rPr>
@@ -1494,7 +1508,15 @@
           <w:color w:val="000000"/>
           <w:szCs w:val="22"/>
         </w:rPr>
-        <w:t>.NET MAUI Custom View and Handler (Regular)</w:t>
+        <w:t>Custom View and Handler (Regular)</w:t>
+      </w:r>
+      <w:r>
+        <w:rPr>
+          <w:rFonts w:eastAsia="Times New Roman" w:cstheme="minorHAnsi"/>
+          <w:color w:val="000000"/>
+          <w:szCs w:val="22"/>
+        </w:rPr>
+        <w:t xml:space="preserve"> (.NET MAUI)</w:t>
       </w:r>
     </w:p>
     <w:p>
@@ -1537,7 +1559,15 @@
           <w:color w:val="000000"/>
           <w:szCs w:val="22"/>
         </w:rPr>
-        <w:t>.NET MAUI Custom View and Handler (Cond.)</w:t>
+        <w:t>Custom View and Handler (Cond.)</w:t>
+      </w:r>
+      <w:r>
+        <w:rPr>
+          <w:rFonts w:eastAsia="Times New Roman" w:cstheme="minorHAnsi"/>
+          <w:color w:val="000000"/>
+          <w:szCs w:val="22"/>
+        </w:rPr>
+        <w:t xml:space="preserve"> (.NET MAUI)</w:t>
       </w:r>
     </w:p>
     <w:p>
@@ -1580,8 +1610,75 @@
           <w:color w:val="000000"/>
           <w:szCs w:val="22"/>
         </w:rPr>
-        <w:t>.NET MAUI Custom View and Renderer (Regular)</w:t>
-      </w:r>
+        <w:t>Custom View and Renderer (Regular)</w:t>
+      </w:r>
+      <w:r>
+        <w:rPr>
+          <w:rFonts w:eastAsia="Times New Roman" w:cstheme="minorHAnsi"/>
+          <w:color w:val="000000"/>
+          <w:szCs w:val="22"/>
+        </w:rPr>
+        <w:t xml:space="preserve"> (.NET MAUI)</w:t>
+      </w:r>
+    </w:p>
+    <w:p>
+      <w:pPr>
+        <w:pStyle w:val="ListParagraph"/>
+        <w:numPr>
+          <w:ilvl w:val="0"/>
+          <w:numId w:val="5"/>
+        </w:numPr>
+        <w:shd w:val="clear" w:color="auto" w:fill="FFFFFF"/>
+        <w:tabs>
+          <w:tab w:val="left" w:pos="916"/>
+          <w:tab w:val="left" w:pos="1832"/>
+          <w:tab w:val="left" w:pos="2748"/>
+          <w:tab w:val="left" w:pos="3664"/>
+          <w:tab w:val="left" w:pos="4580"/>
+          <w:tab w:val="left" w:pos="5496"/>
+          <w:tab w:val="left" w:pos="6412"/>
+          <w:tab w:val="left" w:pos="7328"/>
+          <w:tab w:val="left" w:pos="8244"/>
+          <w:tab w:val="left" w:pos="9160"/>
+          <w:tab w:val="left" w:pos="10076"/>
+          <w:tab w:val="left" w:pos="10992"/>
+          <w:tab w:val="left" w:pos="11908"/>
+          <w:tab w:val="left" w:pos="12824"/>
+          <w:tab w:val="left" w:pos="13740"/>
+          <w:tab w:val="left" w:pos="14656"/>
+        </w:tabs>
+        <w:spacing w:after="0" w:line="240" w:lineRule="auto"/>
+        <w:ind w:left="1080"/>
+        <w:rPr>
+          <w:rFonts w:eastAsia="Times New Roman" w:cstheme="minorHAnsi"/>
+          <w:color w:val="000000"/>
+          <w:szCs w:val="22"/>
+        </w:rPr>
+      </w:pPr>
+      <w:r>
+        <w:rPr>
+          <w:rFonts w:eastAsia="Times New Roman" w:cstheme="minorHAnsi"/>
+          <w:color w:val="000000"/>
+          <w:szCs w:val="22"/>
+        </w:rPr>
+        <w:lastRenderedPageBreak/>
+        <w:t>Custom View and Renderer (Cond.) (.NET MAUI)</w:t>
+      </w:r>
+    </w:p>
+    <w:p>
+      <w:pPr>
+        <w:widowControl w:val="0"/>
+        <w:autoSpaceDE w:val="0"/>
+        <w:autoSpaceDN w:val="0"/>
+        <w:adjustRightInd w:val="0"/>
+        <w:spacing w:after="200" w:line="276" w:lineRule="auto"/>
+        <w:ind w:left="1080"/>
+        <w:rPr>
+          <w:rFonts w:ascii="Calibri" w:hAnsi="Calibri" w:cs="Calibri"/>
+          <w:szCs w:val="22"/>
+          <w:lang w:val="en"/>
+        </w:rPr>
+      </w:pPr>
     </w:p>
     <w:p>
       <w:pPr>
@@ -1607,7 +1704,6 @@
           <w:szCs w:val="22"/>
           <w:lang w:val="en"/>
         </w:rPr>
-        <w:lastRenderedPageBreak/>
         <w:t>Regular type template generates the Handler</w:t>
       </w:r>
       <w:r>
@@ -1872,7 +1968,7 @@
         </w:rPr>
         <w:t xml:space="preserve">thereafter). Check out this </w:t>
       </w:r>
-      <w:hyperlink r:id="rId7" w:anchor="conditional-compilation" w:history="1">
+      <w:hyperlink r:id="rId9" w:anchor="conditional-compilation" w:history="1">
         <w:r>
           <w:rPr>
             <w:rStyle w:val="Hyperlink"/>
@@ -1912,7 +2008,7 @@
           <w:lang w:val="en"/>
         </w:rPr>
       </w:pPr>
-      <w:bookmarkStart w:id="3" w:name="_Toc106856416"/>
+      <w:bookmarkStart w:id="3" w:name="_Toc106918454"/>
       <w:r>
         <w:rPr>
           <w:lang w:val="en"/>
@@ -1933,7 +2029,7 @@
           <w:lang w:val="en"/>
         </w:rPr>
       </w:pPr>
-      <w:bookmarkStart w:id="4" w:name="_Toc106856417"/>
+      <w:bookmarkStart w:id="4" w:name="_Toc106918455"/>
       <w:r>
         <w:t>For</w:t>
       </w:r>
@@ -2026,7 +2122,6 @@
         </w:rPr>
         <w:t xml:space="preserve">also works as a </w:t>
       </w:r>
-      <w:proofErr w:type="spellStart"/>
       <w:r>
         <w:rPr>
           <w:rFonts w:ascii="Calibri" w:hAnsi="Calibri" w:cs="Calibri"/>
@@ -2037,7 +2132,6 @@
         </w:rPr>
         <w:t>SurroundWith</w:t>
       </w:r>
-      <w:proofErr w:type="spellEnd"/>
       <w:r>
         <w:rPr>
           <w:rFonts w:ascii="Calibri" w:hAnsi="Calibri" w:cs="Calibri"/>
@@ -2054,7 +2148,6 @@
         </w:rPr>
         <w:t xml:space="preserve"> (from </w:t>
       </w:r>
-      <w:proofErr w:type="spellStart"/>
       <w:r>
         <w:rPr>
           <w:rFonts w:ascii="Calibri" w:hAnsi="Calibri" w:cs="Calibri"/>
@@ -2065,7 +2158,6 @@
         </w:rPr>
         <w:t>Xaml</w:t>
       </w:r>
-      <w:proofErr w:type="spellEnd"/>
       <w:r>
         <w:rPr>
           <w:rFonts w:ascii="Calibri" w:hAnsi="Calibri" w:cs="Calibri"/>
@@ -2264,13 +2356,14 @@
     <w:tbl>
       <w:tblPr>
         <w:tblStyle w:val="TableGridLight"/>
-        <w:tblW w:w="5000" w:type="pct"/>
+        <w:tblW w:w="5126" w:type="pct"/>
+        <w:tblLayout w:type="fixed"/>
         <w:tblLook w:val="04A0" w:firstRow="1" w:lastRow="0" w:firstColumn="1" w:lastColumn="0" w:noHBand="0" w:noVBand="1"/>
       </w:tblPr>
       <w:tblGrid>
         <w:gridCol w:w="2402"/>
-        <w:gridCol w:w="1020"/>
-        <w:gridCol w:w="5928"/>
+        <w:gridCol w:w="1643"/>
+        <w:gridCol w:w="5541"/>
       </w:tblGrid>
       <w:tr>
         <w:trPr>
@@ -2279,7 +2372,7 @@
         </w:trPr>
         <w:tc>
           <w:tcPr>
-            <w:tcW w:w="1520" w:type="pct"/>
+            <w:tcW w:w="1253" w:type="pct"/>
             <w:shd w:val="clear" w:color="auto" w:fill="BFBFBF" w:themeFill="background1" w:themeFillShade="BF"/>
             <w:vAlign w:val="center"/>
           </w:tcPr>
@@ -2313,7 +2406,7 @@
         </w:tc>
         <w:tc>
           <w:tcPr>
-            <w:tcW w:w="780" w:type="pct"/>
+            <w:tcW w:w="857" w:type="pct"/>
             <w:shd w:val="clear" w:color="auto" w:fill="BFBFBF" w:themeFill="background1" w:themeFillShade="BF"/>
             <w:vAlign w:val="center"/>
           </w:tcPr>
@@ -2347,7 +2440,7 @@
         </w:tc>
         <w:tc>
           <w:tcPr>
-            <w:tcW w:w="2700" w:type="pct"/>
+            <w:tcW w:w="2890" w:type="pct"/>
             <w:shd w:val="clear" w:color="auto" w:fill="BFBFBF" w:themeFill="background1" w:themeFillShade="BF"/>
             <w:vAlign w:val="center"/>
           </w:tcPr>
@@ -2396,7 +2489,7 @@
         </w:trPr>
         <w:tc>
           <w:tcPr>
-            <w:tcW w:w="1520" w:type="pct"/>
+            <w:tcW w:w="1253" w:type="pct"/>
           </w:tcPr>
           <w:p>
             <w:pPr>
@@ -2428,7 +2521,7 @@
         </w:tc>
         <w:tc>
           <w:tcPr>
-            <w:tcW w:w="780" w:type="pct"/>
+            <w:tcW w:w="857" w:type="pct"/>
           </w:tcPr>
           <w:p>
             <w:pPr>
@@ -2460,7 +2553,7 @@
         </w:tc>
         <w:tc>
           <w:tcPr>
-            <w:tcW w:w="2700" w:type="pct"/>
+            <w:tcW w:w="2890" w:type="pct"/>
           </w:tcPr>
           <w:p>
             <w:pPr>
@@ -2481,43 +2574,7 @@
                 <w:szCs w:val="22"/>
                 <w:lang w:val="en"/>
               </w:rPr>
-              <w:t xml:space="preserve">&lt;Grid </w:t>
-            </w:r>
-            <w:proofErr w:type="spellStart"/>
-            <w:r>
-              <w:rPr>
-                <w:rFonts w:ascii="Calibri" w:hAnsi="Calibri" w:cs="Calibri"/>
-                <w:szCs w:val="22"/>
-                <w:lang w:val="en"/>
-              </w:rPr>
-              <w:t>ColumnDefinitions</w:t>
-            </w:r>
-            <w:proofErr w:type="spellEnd"/>
-            <w:r>
-              <w:rPr>
-                <w:rFonts w:ascii="Calibri" w:hAnsi="Calibri" w:cs="Calibri"/>
-                <w:szCs w:val="22"/>
-                <w:lang w:val="en"/>
-              </w:rPr>
-              <w:t xml:space="preserve">="" </w:t>
-            </w:r>
-            <w:proofErr w:type="spellStart"/>
-            <w:r>
-              <w:rPr>
-                <w:rFonts w:ascii="Calibri" w:hAnsi="Calibri" w:cs="Calibri"/>
-                <w:szCs w:val="22"/>
-                <w:lang w:val="en"/>
-              </w:rPr>
-              <w:t>RowDefinitions</w:t>
-            </w:r>
-            <w:proofErr w:type="spellEnd"/>
-            <w:r>
-              <w:rPr>
-                <w:rFonts w:ascii="Calibri" w:hAnsi="Calibri" w:cs="Calibri"/>
-                <w:szCs w:val="22"/>
-                <w:lang w:val="en"/>
-              </w:rPr>
-              <w:t>=""&gt;</w:t>
+              <w:t>&lt;Grid ColumnDefinitions="" RowDefinitions=""&gt;</w:t>
             </w:r>
           </w:p>
           <w:p>
@@ -2550,7 +2607,7 @@
         </w:trPr>
         <w:tc>
           <w:tcPr>
-            <w:tcW w:w="1520" w:type="pct"/>
+            <w:tcW w:w="1253" w:type="pct"/>
           </w:tcPr>
           <w:p>
             <w:pPr>
@@ -2582,7 +2639,7 @@
         </w:tc>
         <w:tc>
           <w:tcPr>
-            <w:tcW w:w="780" w:type="pct"/>
+            <w:tcW w:w="857" w:type="pct"/>
           </w:tcPr>
           <w:p>
             <w:pPr>
@@ -2614,7 +2671,7 @@
         </w:tc>
         <w:tc>
           <w:tcPr>
-            <w:tcW w:w="2700" w:type="pct"/>
+            <w:tcW w:w="2890" w:type="pct"/>
           </w:tcPr>
           <w:p>
             <w:pPr>
@@ -2635,48 +2692,30 @@
                 <w:szCs w:val="22"/>
                 <w:lang w:val="en"/>
               </w:rPr>
+              <w:t>&lt;FlexLayout&gt;</w:t>
+            </w:r>
+          </w:p>
+          <w:p>
+            <w:pPr>
+              <w:widowControl w:val="0"/>
+              <w:autoSpaceDE w:val="0"/>
+              <w:autoSpaceDN w:val="0"/>
+              <w:adjustRightInd w:val="0"/>
+              <w:spacing w:after="200"/>
+              <w:rPr>
+                <w:rFonts w:ascii="Calibri" w:hAnsi="Calibri" w:cs="Calibri"/>
+                <w:szCs w:val="22"/>
+                <w:lang w:val="en"/>
+              </w:rPr>
+            </w:pPr>
+            <w:r>
+              <w:rPr>
+                <w:rFonts w:ascii="Calibri" w:hAnsi="Calibri" w:cs="Calibri"/>
+                <w:szCs w:val="22"/>
+                <w:lang w:val="en"/>
+              </w:rPr>
               <w:t>&lt;</w:t>
             </w:r>
-            <w:proofErr w:type="spellStart"/>
-            <w:r>
-              <w:rPr>
-                <w:rFonts w:ascii="Calibri" w:hAnsi="Calibri" w:cs="Calibri"/>
-                <w:szCs w:val="22"/>
-                <w:lang w:val="en"/>
-              </w:rPr>
-              <w:t>FlexLayout</w:t>
-            </w:r>
-            <w:proofErr w:type="spellEnd"/>
-            <w:r>
-              <w:rPr>
-                <w:rFonts w:ascii="Calibri" w:hAnsi="Calibri" w:cs="Calibri"/>
-                <w:szCs w:val="22"/>
-                <w:lang w:val="en"/>
-              </w:rPr>
-              <w:t>&gt;</w:t>
-            </w:r>
-          </w:p>
-          <w:p>
-            <w:pPr>
-              <w:widowControl w:val="0"/>
-              <w:autoSpaceDE w:val="0"/>
-              <w:autoSpaceDN w:val="0"/>
-              <w:adjustRightInd w:val="0"/>
-              <w:spacing w:after="200"/>
-              <w:rPr>
-                <w:rFonts w:ascii="Calibri" w:hAnsi="Calibri" w:cs="Calibri"/>
-                <w:szCs w:val="22"/>
-                <w:lang w:val="en"/>
-              </w:rPr>
-            </w:pPr>
-            <w:r>
-              <w:rPr>
-                <w:rFonts w:ascii="Calibri" w:hAnsi="Calibri" w:cs="Calibri"/>
-                <w:szCs w:val="22"/>
-                <w:lang w:val="en"/>
-              </w:rPr>
-              <w:t>&lt;</w:t>
-            </w:r>
             <w:r>
               <w:rPr>
                 <w:rFonts w:ascii="Calibri" w:hAnsi="Calibri" w:cs="Calibri"/>
@@ -2685,23 +2724,13 @@
               </w:rPr>
               <w:t>/</w:t>
             </w:r>
-            <w:proofErr w:type="spellStart"/>
-            <w:r>
-              <w:rPr>
-                <w:rFonts w:ascii="Calibri" w:hAnsi="Calibri" w:cs="Calibri"/>
-                <w:szCs w:val="22"/>
-                <w:lang w:val="en"/>
-              </w:rPr>
-              <w:t>FlexLayout</w:t>
-            </w:r>
-            <w:proofErr w:type="spellEnd"/>
-            <w:r>
-              <w:rPr>
-                <w:rFonts w:ascii="Calibri" w:hAnsi="Calibri" w:cs="Calibri"/>
-                <w:szCs w:val="22"/>
-                <w:lang w:val="en"/>
-              </w:rPr>
-              <w:t>&gt;</w:t>
+            <w:r>
+              <w:rPr>
+                <w:rFonts w:ascii="Calibri" w:hAnsi="Calibri" w:cs="Calibri"/>
+                <w:szCs w:val="22"/>
+                <w:lang w:val="en"/>
+              </w:rPr>
+              <w:t>FlexLayout&gt;</w:t>
             </w:r>
           </w:p>
         </w:tc>
@@ -2712,7 +2741,7 @@
         </w:trPr>
         <w:tc>
           <w:tcPr>
-            <w:tcW w:w="1520" w:type="pct"/>
+            <w:tcW w:w="1253" w:type="pct"/>
             <w:vAlign w:val="center"/>
           </w:tcPr>
           <w:p>
@@ -2745,7 +2774,7 @@
         </w:tc>
         <w:tc>
           <w:tcPr>
-            <w:tcW w:w="780" w:type="pct"/>
+            <w:tcW w:w="857" w:type="pct"/>
             <w:vAlign w:val="center"/>
           </w:tcPr>
           <w:p>
@@ -2778,7 +2807,7 @@
         </w:tc>
         <w:tc>
           <w:tcPr>
-            <w:tcW w:w="2700" w:type="pct"/>
+            <w:tcW w:w="2890" w:type="pct"/>
           </w:tcPr>
           <w:p>
             <w:pPr>
@@ -2799,65 +2828,29 @@
                 <w:szCs w:val="22"/>
                 <w:lang w:val="en"/>
               </w:rPr>
-              <w:t>&lt;</w:t>
-            </w:r>
-            <w:proofErr w:type="spellStart"/>
-            <w:r>
-              <w:rPr>
-                <w:rFonts w:ascii="Calibri" w:hAnsi="Calibri" w:cs="Calibri"/>
-                <w:szCs w:val="22"/>
-                <w:lang w:val="en"/>
-              </w:rPr>
-              <w:t>StackLayout</w:t>
-            </w:r>
-            <w:proofErr w:type="spellEnd"/>
-            <w:r>
-              <w:rPr>
-                <w:rFonts w:ascii="Calibri" w:hAnsi="Calibri" w:cs="Calibri"/>
-                <w:szCs w:val="22"/>
-                <w:lang w:val="en"/>
-              </w:rPr>
-              <w:t>&gt;</w:t>
-            </w:r>
-          </w:p>
-          <w:p>
-            <w:pPr>
-              <w:widowControl w:val="0"/>
-              <w:autoSpaceDE w:val="0"/>
-              <w:autoSpaceDN w:val="0"/>
-              <w:adjustRightInd w:val="0"/>
-              <w:spacing w:after="200"/>
-              <w:rPr>
-                <w:rFonts w:ascii="Calibri" w:hAnsi="Calibri" w:cs="Calibri"/>
-                <w:szCs w:val="22"/>
-                <w:lang w:val="en"/>
-              </w:rPr>
-            </w:pPr>
-            <w:r>
-              <w:rPr>
-                <w:rFonts w:ascii="Calibri" w:hAnsi="Calibri" w:cs="Calibri"/>
-                <w:szCs w:val="22"/>
-                <w:lang w:val="en"/>
-              </w:rPr>
-              <w:t>&lt;/</w:t>
-            </w:r>
-            <w:proofErr w:type="spellStart"/>
-            <w:r>
-              <w:rPr>
-                <w:rFonts w:ascii="Calibri" w:hAnsi="Calibri" w:cs="Calibri"/>
-                <w:szCs w:val="22"/>
-                <w:lang w:val="en"/>
-              </w:rPr>
-              <w:t>StackLayout</w:t>
-            </w:r>
-            <w:proofErr w:type="spellEnd"/>
-            <w:r>
-              <w:rPr>
-                <w:rFonts w:ascii="Calibri" w:hAnsi="Calibri" w:cs="Calibri"/>
-                <w:szCs w:val="22"/>
-                <w:lang w:val="en"/>
-              </w:rPr>
-              <w:t>&gt;</w:t>
+              <w:t>&lt;StackLayout&gt;</w:t>
+            </w:r>
+          </w:p>
+          <w:p>
+            <w:pPr>
+              <w:widowControl w:val="0"/>
+              <w:autoSpaceDE w:val="0"/>
+              <w:autoSpaceDN w:val="0"/>
+              <w:adjustRightInd w:val="0"/>
+              <w:spacing w:after="200"/>
+              <w:rPr>
+                <w:rFonts w:ascii="Calibri" w:hAnsi="Calibri" w:cs="Calibri"/>
+                <w:szCs w:val="22"/>
+                <w:lang w:val="en"/>
+              </w:rPr>
+            </w:pPr>
+            <w:r>
+              <w:rPr>
+                <w:rFonts w:ascii="Calibri" w:hAnsi="Calibri" w:cs="Calibri"/>
+                <w:szCs w:val="22"/>
+                <w:lang w:val="en"/>
+              </w:rPr>
+              <w:t>&lt;/StackLayout&gt;</w:t>
             </w:r>
           </w:p>
         </w:tc>
@@ -2868,7 +2861,7 @@
         </w:trPr>
         <w:tc>
           <w:tcPr>
-            <w:tcW w:w="1520" w:type="pct"/>
+            <w:tcW w:w="1253" w:type="pct"/>
             <w:vAlign w:val="center"/>
           </w:tcPr>
           <w:p>
@@ -2901,7 +2894,7 @@
         </w:tc>
         <w:tc>
           <w:tcPr>
-            <w:tcW w:w="780" w:type="pct"/>
+            <w:tcW w:w="857" w:type="pct"/>
             <w:vAlign w:val="center"/>
           </w:tcPr>
           <w:p>
@@ -2920,7 +2913,6 @@
                 <w:lang w:val="en"/>
               </w:rPr>
             </w:pPr>
-            <w:proofErr w:type="spellStart"/>
             <w:r>
               <w:rPr>
                 <w:rFonts w:ascii="Calibri" w:hAnsi="Calibri" w:cs="Calibri"/>
@@ -2931,12 +2923,11 @@
               </w:rPr>
               <w:t>hstack</w:t>
             </w:r>
-            <w:proofErr w:type="spellEnd"/>
           </w:p>
         </w:tc>
         <w:tc>
           <w:tcPr>
-            <w:tcW w:w="2700" w:type="pct"/>
+            <w:tcW w:w="2890" w:type="pct"/>
           </w:tcPr>
           <w:p>
             <w:pPr>
@@ -2957,48 +2948,30 @@
                 <w:szCs w:val="22"/>
                 <w:lang w:val="en"/>
               </w:rPr>
+              <w:t>&lt;HorizontalStackLayout&gt;</w:t>
+            </w:r>
+          </w:p>
+          <w:p>
+            <w:pPr>
+              <w:widowControl w:val="0"/>
+              <w:autoSpaceDE w:val="0"/>
+              <w:autoSpaceDN w:val="0"/>
+              <w:adjustRightInd w:val="0"/>
+              <w:spacing w:after="200"/>
+              <w:rPr>
+                <w:rFonts w:ascii="Calibri" w:hAnsi="Calibri" w:cs="Calibri"/>
+                <w:szCs w:val="22"/>
+                <w:lang w:val="en"/>
+              </w:rPr>
+            </w:pPr>
+            <w:r>
+              <w:rPr>
+                <w:rFonts w:ascii="Calibri" w:hAnsi="Calibri" w:cs="Calibri"/>
+                <w:szCs w:val="22"/>
+                <w:lang w:val="en"/>
+              </w:rPr>
               <w:t>&lt;</w:t>
             </w:r>
-            <w:proofErr w:type="spellStart"/>
-            <w:r>
-              <w:rPr>
-                <w:rFonts w:ascii="Calibri" w:hAnsi="Calibri" w:cs="Calibri"/>
-                <w:szCs w:val="22"/>
-                <w:lang w:val="en"/>
-              </w:rPr>
-              <w:t>HorizontalStackLayout</w:t>
-            </w:r>
-            <w:proofErr w:type="spellEnd"/>
-            <w:r>
-              <w:rPr>
-                <w:rFonts w:ascii="Calibri" w:hAnsi="Calibri" w:cs="Calibri"/>
-                <w:szCs w:val="22"/>
-                <w:lang w:val="en"/>
-              </w:rPr>
-              <w:t>&gt;</w:t>
-            </w:r>
-          </w:p>
-          <w:p>
-            <w:pPr>
-              <w:widowControl w:val="0"/>
-              <w:autoSpaceDE w:val="0"/>
-              <w:autoSpaceDN w:val="0"/>
-              <w:adjustRightInd w:val="0"/>
-              <w:spacing w:after="200"/>
-              <w:rPr>
-                <w:rFonts w:ascii="Calibri" w:hAnsi="Calibri" w:cs="Calibri"/>
-                <w:szCs w:val="22"/>
-                <w:lang w:val="en"/>
-              </w:rPr>
-            </w:pPr>
-            <w:r>
-              <w:rPr>
-                <w:rFonts w:ascii="Calibri" w:hAnsi="Calibri" w:cs="Calibri"/>
-                <w:szCs w:val="22"/>
-                <w:lang w:val="en"/>
-              </w:rPr>
-              <w:t>&lt;</w:t>
-            </w:r>
             <w:r>
               <w:rPr>
                 <w:rFonts w:ascii="Calibri" w:hAnsi="Calibri" w:cs="Calibri"/>
@@ -3007,23 +2980,13 @@
               </w:rPr>
               <w:t>/</w:t>
             </w:r>
-            <w:proofErr w:type="spellStart"/>
-            <w:r>
-              <w:rPr>
-                <w:rFonts w:ascii="Calibri" w:hAnsi="Calibri" w:cs="Calibri"/>
-                <w:szCs w:val="22"/>
-                <w:lang w:val="en"/>
-              </w:rPr>
-              <w:t>HorizontalStackLayout</w:t>
-            </w:r>
-            <w:proofErr w:type="spellEnd"/>
-            <w:r>
-              <w:rPr>
-                <w:rFonts w:ascii="Calibri" w:hAnsi="Calibri" w:cs="Calibri"/>
-                <w:szCs w:val="22"/>
-                <w:lang w:val="en"/>
-              </w:rPr>
-              <w:t>&gt;</w:t>
+            <w:r>
+              <w:rPr>
+                <w:rFonts w:ascii="Calibri" w:hAnsi="Calibri" w:cs="Calibri"/>
+                <w:szCs w:val="22"/>
+                <w:lang w:val="en"/>
+              </w:rPr>
+              <w:t>HorizontalStackLayout&gt;</w:t>
             </w:r>
           </w:p>
         </w:tc>
@@ -3034,7 +2997,7 @@
         </w:trPr>
         <w:tc>
           <w:tcPr>
-            <w:tcW w:w="1520" w:type="pct"/>
+            <w:tcW w:w="1253" w:type="pct"/>
             <w:vAlign w:val="center"/>
           </w:tcPr>
           <w:p>
@@ -3067,7 +3030,7 @@
         </w:tc>
         <w:tc>
           <w:tcPr>
-            <w:tcW w:w="780" w:type="pct"/>
+            <w:tcW w:w="857" w:type="pct"/>
             <w:vAlign w:val="center"/>
           </w:tcPr>
           <w:p>
@@ -3086,7 +3049,6 @@
                 <w:lang w:val="en"/>
               </w:rPr>
             </w:pPr>
-            <w:proofErr w:type="spellStart"/>
             <w:r>
               <w:rPr>
                 <w:rFonts w:ascii="Calibri" w:hAnsi="Calibri" w:cs="Calibri"/>
@@ -3097,12 +3059,11 @@
               </w:rPr>
               <w:t>vstack</w:t>
             </w:r>
-            <w:proofErr w:type="spellEnd"/>
           </w:p>
         </w:tc>
         <w:tc>
           <w:tcPr>
-            <w:tcW w:w="2700" w:type="pct"/>
+            <w:tcW w:w="2890" w:type="pct"/>
           </w:tcPr>
           <w:p>
             <w:pPr>
@@ -3123,48 +3084,30 @@
                 <w:szCs w:val="22"/>
                 <w:lang w:val="en"/>
               </w:rPr>
+              <w:t>&lt;VerticalStackLayout&gt;</w:t>
+            </w:r>
+          </w:p>
+          <w:p>
+            <w:pPr>
+              <w:widowControl w:val="0"/>
+              <w:autoSpaceDE w:val="0"/>
+              <w:autoSpaceDN w:val="0"/>
+              <w:adjustRightInd w:val="0"/>
+              <w:spacing w:after="200"/>
+              <w:rPr>
+                <w:rFonts w:ascii="Calibri" w:hAnsi="Calibri" w:cs="Calibri"/>
+                <w:szCs w:val="22"/>
+                <w:lang w:val="en"/>
+              </w:rPr>
+            </w:pPr>
+            <w:r>
+              <w:rPr>
+                <w:rFonts w:ascii="Calibri" w:hAnsi="Calibri" w:cs="Calibri"/>
+                <w:szCs w:val="22"/>
+                <w:lang w:val="en"/>
+              </w:rPr>
               <w:t>&lt;</w:t>
             </w:r>
-            <w:proofErr w:type="spellStart"/>
-            <w:r>
-              <w:rPr>
-                <w:rFonts w:ascii="Calibri" w:hAnsi="Calibri" w:cs="Calibri"/>
-                <w:szCs w:val="22"/>
-                <w:lang w:val="en"/>
-              </w:rPr>
-              <w:t>VerticalStackLayout</w:t>
-            </w:r>
-            <w:proofErr w:type="spellEnd"/>
-            <w:r>
-              <w:rPr>
-                <w:rFonts w:ascii="Calibri" w:hAnsi="Calibri" w:cs="Calibri"/>
-                <w:szCs w:val="22"/>
-                <w:lang w:val="en"/>
-              </w:rPr>
-              <w:t>&gt;</w:t>
-            </w:r>
-          </w:p>
-          <w:p>
-            <w:pPr>
-              <w:widowControl w:val="0"/>
-              <w:autoSpaceDE w:val="0"/>
-              <w:autoSpaceDN w:val="0"/>
-              <w:adjustRightInd w:val="0"/>
-              <w:spacing w:after="200"/>
-              <w:rPr>
-                <w:rFonts w:ascii="Calibri" w:hAnsi="Calibri" w:cs="Calibri"/>
-                <w:szCs w:val="22"/>
-                <w:lang w:val="en"/>
-              </w:rPr>
-            </w:pPr>
-            <w:r>
-              <w:rPr>
-                <w:rFonts w:ascii="Calibri" w:hAnsi="Calibri" w:cs="Calibri"/>
-                <w:szCs w:val="22"/>
-                <w:lang w:val="en"/>
-              </w:rPr>
-              <w:t>&lt;</w:t>
-            </w:r>
             <w:r>
               <w:rPr>
                 <w:rFonts w:ascii="Calibri" w:hAnsi="Calibri" w:cs="Calibri"/>
@@ -3173,23 +3116,13 @@
               </w:rPr>
               <w:t>/</w:t>
             </w:r>
-            <w:proofErr w:type="spellStart"/>
-            <w:r>
-              <w:rPr>
-                <w:rFonts w:ascii="Calibri" w:hAnsi="Calibri" w:cs="Calibri"/>
-                <w:szCs w:val="22"/>
-                <w:lang w:val="en"/>
-              </w:rPr>
-              <w:t>VerticalStackLayout</w:t>
-            </w:r>
-            <w:proofErr w:type="spellEnd"/>
-            <w:r>
-              <w:rPr>
-                <w:rFonts w:ascii="Calibri" w:hAnsi="Calibri" w:cs="Calibri"/>
-                <w:szCs w:val="22"/>
-                <w:lang w:val="en"/>
-              </w:rPr>
-              <w:t>&gt;</w:t>
+            <w:r>
+              <w:rPr>
+                <w:rFonts w:ascii="Calibri" w:hAnsi="Calibri" w:cs="Calibri"/>
+                <w:szCs w:val="22"/>
+                <w:lang w:val="en"/>
+              </w:rPr>
+              <w:t>VerticalStackLayout&gt;</w:t>
             </w:r>
           </w:p>
         </w:tc>
@@ -3200,7 +3133,7 @@
         </w:trPr>
         <w:tc>
           <w:tcPr>
-            <w:tcW w:w="1520" w:type="pct"/>
+            <w:tcW w:w="1253" w:type="pct"/>
             <w:vAlign w:val="center"/>
           </w:tcPr>
           <w:p>
@@ -3232,7 +3165,7 @@
         </w:tc>
         <w:tc>
           <w:tcPr>
-            <w:tcW w:w="780" w:type="pct"/>
+            <w:tcW w:w="857" w:type="pct"/>
             <w:vAlign w:val="center"/>
           </w:tcPr>
           <w:p>
@@ -3263,7 +3196,7 @@
         </w:tc>
         <w:tc>
           <w:tcPr>
-            <w:tcW w:w="2700" w:type="pct"/>
+            <w:tcW w:w="2890" w:type="pct"/>
           </w:tcPr>
           <w:p>
             <w:pPr>
@@ -3284,25 +3217,7 @@
                 <w:szCs w:val="22"/>
                 <w:lang w:val="en"/>
               </w:rPr>
-              <w:t xml:space="preserve">&lt;Style </w:t>
-            </w:r>
-            <w:proofErr w:type="spellStart"/>
-            <w:r>
-              <w:rPr>
-                <w:rFonts w:ascii="Calibri" w:hAnsi="Calibri" w:cs="Calibri"/>
-                <w:szCs w:val="22"/>
-                <w:lang w:val="en"/>
-              </w:rPr>
-              <w:t>TargetType</w:t>
-            </w:r>
-            <w:proofErr w:type="spellEnd"/>
-            <w:r>
-              <w:rPr>
-                <w:rFonts w:ascii="Calibri" w:hAnsi="Calibri" w:cs="Calibri"/>
-                <w:szCs w:val="22"/>
-                <w:lang w:val="en"/>
-              </w:rPr>
-              <w:t>="</w:t>
+              <w:t>&lt;Style TargetType="</w:t>
             </w:r>
             <w:r>
               <w:rPr>
@@ -3352,7 +3267,7 @@
         </w:trPr>
         <w:tc>
           <w:tcPr>
-            <w:tcW w:w="1520" w:type="pct"/>
+            <w:tcW w:w="1253" w:type="pct"/>
             <w:vAlign w:val="center"/>
           </w:tcPr>
           <w:p>
@@ -3381,7 +3296,7 @@
         </w:tc>
         <w:tc>
           <w:tcPr>
-            <w:tcW w:w="780" w:type="pct"/>
+            <w:tcW w:w="857" w:type="pct"/>
             <w:vAlign w:val="center"/>
           </w:tcPr>
           <w:p>
@@ -3410,7 +3325,7 @@
         </w:tc>
         <w:tc>
           <w:tcPr>
-            <w:tcW w:w="2700" w:type="pct"/>
+            <w:tcW w:w="2890" w:type="pct"/>
           </w:tcPr>
           <w:p>
             <w:pPr>
@@ -3476,7 +3391,7 @@
         </w:trPr>
         <w:tc>
           <w:tcPr>
-            <w:tcW w:w="1520" w:type="pct"/>
+            <w:tcW w:w="1253" w:type="pct"/>
             <w:vAlign w:val="center"/>
           </w:tcPr>
           <w:p>
@@ -3505,7 +3420,7 @@
         </w:tc>
         <w:tc>
           <w:tcPr>
-            <w:tcW w:w="780" w:type="pct"/>
+            <w:tcW w:w="857" w:type="pct"/>
             <w:vAlign w:val="center"/>
           </w:tcPr>
           <w:p>
@@ -3534,7 +3449,7 @@
         </w:tc>
         <w:tc>
           <w:tcPr>
-            <w:tcW w:w="2700" w:type="pct"/>
+            <w:tcW w:w="2890" w:type="pct"/>
           </w:tcPr>
           <w:p>
             <w:pPr>
@@ -3557,7 +3472,6 @@
               </w:rPr>
               <w:t>&lt;</w:t>
             </w:r>
-            <w:proofErr w:type="spellStart"/>
             <w:r>
               <w:rPr>
                 <w:rFonts w:ascii="Calibri" w:hAnsi="Calibri" w:cs="Calibri"/>
@@ -3573,16 +3487,29 @@
                 <w:szCs w:val="22"/>
                 <w:lang w:val="en"/>
               </w:rPr>
-              <w:t>.Resources</w:t>
-            </w:r>
-            <w:proofErr w:type="spellEnd"/>
-            <w:r>
-              <w:rPr>
-                <w:rFonts w:ascii="Calibri" w:hAnsi="Calibri" w:cs="Calibri"/>
-                <w:szCs w:val="22"/>
-                <w:lang w:val="en"/>
-              </w:rPr>
-              <w:t>&gt;</w:t>
+              <w:t>.Resources&gt;</w:t>
+            </w:r>
+          </w:p>
+          <w:p>
+            <w:pPr>
+              <w:widowControl w:val="0"/>
+              <w:autoSpaceDE w:val="0"/>
+              <w:autoSpaceDN w:val="0"/>
+              <w:adjustRightInd w:val="0"/>
+              <w:spacing w:after="200"/>
+              <w:rPr>
+                <w:rFonts w:ascii="Calibri" w:hAnsi="Calibri" w:cs="Calibri"/>
+                <w:szCs w:val="22"/>
+                <w:lang w:val="en"/>
+              </w:rPr>
+            </w:pPr>
+            <w:r>
+              <w:rPr>
+                <w:rFonts w:ascii="Calibri" w:hAnsi="Calibri" w:cs="Calibri"/>
+                <w:szCs w:val="22"/>
+                <w:lang w:val="en"/>
+              </w:rPr>
+              <w:t>&lt;ResourceDictionary&gt;</w:t>
             </w:r>
           </w:p>
           <w:p>
@@ -3606,23 +3533,21 @@
               </w:rPr>
               <w:t>&lt;</w:t>
             </w:r>
-            <w:proofErr w:type="spellStart"/>
-            <w:r>
-              <w:rPr>
-                <w:rFonts w:ascii="Calibri" w:hAnsi="Calibri" w:cs="Calibri"/>
-                <w:szCs w:val="22"/>
-                <w:lang w:val="en"/>
-              </w:rPr>
-              <w:t>ResourceDictionary</w:t>
-            </w:r>
-            <w:proofErr w:type="spellEnd"/>
-            <w:r>
-              <w:rPr>
-                <w:rFonts w:ascii="Calibri" w:hAnsi="Calibri" w:cs="Calibri"/>
-                <w:szCs w:val="22"/>
-                <w:lang w:val="en"/>
-              </w:rPr>
-              <w:t>&gt;</w:t>
+            <w:r>
+              <w:rPr>
+                <w:rFonts w:ascii="Calibri" w:hAnsi="Calibri" w:cs="Calibri"/>
+                <w:szCs w:val="22"/>
+                <w:lang w:val="en"/>
+              </w:rPr>
+              <w:t>/</w:t>
+            </w:r>
+            <w:r>
+              <w:rPr>
+                <w:rFonts w:ascii="Calibri" w:hAnsi="Calibri" w:cs="Calibri"/>
+                <w:szCs w:val="22"/>
+                <w:lang w:val="en"/>
+              </w:rPr>
+              <w:t>ResourceDictionary&gt;</w:t>
             </w:r>
           </w:p>
           <w:p>
@@ -3654,55 +3579,6 @@
               </w:rPr>
               <w:t>/</w:t>
             </w:r>
-            <w:proofErr w:type="spellStart"/>
-            <w:r>
-              <w:rPr>
-                <w:rFonts w:ascii="Calibri" w:hAnsi="Calibri" w:cs="Calibri"/>
-                <w:szCs w:val="22"/>
-                <w:lang w:val="en"/>
-              </w:rPr>
-              <w:t>ResourceDictionary</w:t>
-            </w:r>
-            <w:proofErr w:type="spellEnd"/>
-            <w:r>
-              <w:rPr>
-                <w:rFonts w:ascii="Calibri" w:hAnsi="Calibri" w:cs="Calibri"/>
-                <w:szCs w:val="22"/>
-                <w:lang w:val="en"/>
-              </w:rPr>
-              <w:t>&gt;</w:t>
-            </w:r>
-          </w:p>
-          <w:p>
-            <w:pPr>
-              <w:widowControl w:val="0"/>
-              <w:autoSpaceDE w:val="0"/>
-              <w:autoSpaceDN w:val="0"/>
-              <w:adjustRightInd w:val="0"/>
-              <w:spacing w:after="200"/>
-              <w:rPr>
-                <w:rFonts w:ascii="Calibri" w:hAnsi="Calibri" w:cs="Calibri"/>
-                <w:szCs w:val="22"/>
-                <w:lang w:val="en"/>
-              </w:rPr>
-            </w:pPr>
-            <w:r>
-              <w:rPr>
-                <w:rFonts w:ascii="Calibri" w:hAnsi="Calibri" w:cs="Calibri"/>
-                <w:szCs w:val="22"/>
-                <w:lang w:val="en"/>
-              </w:rPr>
-              <w:t>&lt;</w:t>
-            </w:r>
-            <w:r>
-              <w:rPr>
-                <w:rFonts w:ascii="Calibri" w:hAnsi="Calibri" w:cs="Calibri"/>
-                <w:szCs w:val="22"/>
-                <w:lang w:val="en"/>
-              </w:rPr>
-              <w:t>/</w:t>
-            </w:r>
-            <w:proofErr w:type="spellStart"/>
             <w:r>
               <w:rPr>
                 <w:rFonts w:ascii="Calibri" w:hAnsi="Calibri" w:cs="Calibri"/>
@@ -3718,16 +3594,7 @@
                 <w:szCs w:val="22"/>
                 <w:lang w:val="en"/>
               </w:rPr>
-              <w:t>.Resources</w:t>
-            </w:r>
-            <w:proofErr w:type="spellEnd"/>
-            <w:r>
-              <w:rPr>
-                <w:rFonts w:ascii="Calibri" w:hAnsi="Calibri" w:cs="Calibri"/>
-                <w:szCs w:val="22"/>
-                <w:lang w:val="en"/>
-              </w:rPr>
-              <w:t>&gt;</w:t>
+              <w:t>.Resources&gt;</w:t>
             </w:r>
           </w:p>
         </w:tc>
@@ -3738,7 +3605,7 @@
         </w:trPr>
         <w:tc>
           <w:tcPr>
-            <w:tcW w:w="1520" w:type="pct"/>
+            <w:tcW w:w="1253" w:type="pct"/>
             <w:vAlign w:val="center"/>
           </w:tcPr>
           <w:p>
@@ -3767,7 +3634,7 @@
         </w:tc>
         <w:tc>
           <w:tcPr>
-            <w:tcW w:w="780" w:type="pct"/>
+            <w:tcW w:w="857" w:type="pct"/>
             <w:vAlign w:val="center"/>
           </w:tcPr>
           <w:p>
@@ -3796,7 +3663,7 @@
         </w:tc>
         <w:tc>
           <w:tcPr>
-            <w:tcW w:w="2700" w:type="pct"/>
+            <w:tcW w:w="2890" w:type="pct"/>
           </w:tcPr>
           <w:p>
             <w:pPr>
@@ -3819,7 +3686,6 @@
               </w:rPr>
               <w:t>&lt;</w:t>
             </w:r>
-            <w:proofErr w:type="spellStart"/>
             <w:r>
               <w:rPr>
                 <w:rFonts w:ascii="Calibri" w:hAnsi="Calibri" w:cs="Calibri"/>
@@ -3835,16 +3701,7 @@
                 <w:szCs w:val="22"/>
                 <w:lang w:val="en"/>
               </w:rPr>
-              <w:t>.GestureRecognizers</w:t>
-            </w:r>
-            <w:proofErr w:type="spellEnd"/>
-            <w:r>
-              <w:rPr>
-                <w:rFonts w:ascii="Calibri" w:hAnsi="Calibri" w:cs="Calibri"/>
-                <w:szCs w:val="22"/>
-                <w:lang w:val="en"/>
-              </w:rPr>
-              <w:t>&gt;</w:t>
+              <w:t>.GestureRecognizers&gt;</w:t>
             </w:r>
           </w:p>
           <w:p>
@@ -3876,7 +3733,6 @@
               </w:rPr>
               <w:t>/</w:t>
             </w:r>
-            <w:proofErr w:type="spellStart"/>
             <w:r>
               <w:rPr>
                 <w:rFonts w:ascii="Calibri" w:hAnsi="Calibri" w:cs="Calibri"/>
@@ -3892,16 +3748,7 @@
                 <w:szCs w:val="22"/>
                 <w:lang w:val="en"/>
               </w:rPr>
-              <w:t>.GestureRecognizers</w:t>
-            </w:r>
-            <w:proofErr w:type="spellEnd"/>
-            <w:r>
-              <w:rPr>
-                <w:rFonts w:ascii="Calibri" w:hAnsi="Calibri" w:cs="Calibri"/>
-                <w:szCs w:val="22"/>
-                <w:lang w:val="en"/>
-              </w:rPr>
-              <w:t>&gt;</w:t>
+              <w:t>.GestureRecognizers&gt;</w:t>
             </w:r>
           </w:p>
         </w:tc>
@@ -3912,7 +3759,7 @@
         </w:trPr>
         <w:tc>
           <w:tcPr>
-            <w:tcW w:w="1520" w:type="pct"/>
+            <w:tcW w:w="1253" w:type="pct"/>
             <w:vAlign w:val="center"/>
           </w:tcPr>
           <w:p>
@@ -3941,7 +3788,7 @@
         </w:tc>
         <w:tc>
           <w:tcPr>
-            <w:tcW w:w="780" w:type="pct"/>
+            <w:tcW w:w="857" w:type="pct"/>
             <w:vAlign w:val="center"/>
           </w:tcPr>
           <w:p>
@@ -3970,7 +3817,7 @@
         </w:tc>
         <w:tc>
           <w:tcPr>
-            <w:tcW w:w="2700" w:type="pct"/>
+            <w:tcW w:w="2890" w:type="pct"/>
           </w:tcPr>
           <w:p>
             <w:pPr>
@@ -3991,25 +3838,7 @@
                 <w:szCs w:val="22"/>
                 <w:lang w:val="en"/>
               </w:rPr>
-              <w:t>&lt;</w:t>
-            </w:r>
-            <w:proofErr w:type="spellStart"/>
-            <w:r>
-              <w:rPr>
-                <w:rFonts w:ascii="Calibri" w:hAnsi="Calibri" w:cs="Calibri"/>
-                <w:szCs w:val="22"/>
-                <w:lang w:val="en"/>
-              </w:rPr>
-              <w:t>TapGestureRecognizer</w:t>
-            </w:r>
-            <w:proofErr w:type="spellEnd"/>
-            <w:r>
-              <w:rPr>
-                <w:rFonts w:ascii="Calibri" w:hAnsi="Calibri" w:cs="Calibri"/>
-                <w:szCs w:val="22"/>
-                <w:lang w:val="en"/>
-              </w:rPr>
-              <w:t xml:space="preserve"> /&gt;</w:t>
+              <w:t>&lt;TapGestureRecognizer /&gt;</w:t>
             </w:r>
           </w:p>
         </w:tc>
@@ -4020,7 +3849,7 @@
         </w:trPr>
         <w:tc>
           <w:tcPr>
-            <w:tcW w:w="1520" w:type="pct"/>
+            <w:tcW w:w="1253" w:type="pct"/>
             <w:vAlign w:val="center"/>
           </w:tcPr>
           <w:p>
@@ -4049,7 +3878,7 @@
         </w:tc>
         <w:tc>
           <w:tcPr>
-            <w:tcW w:w="780" w:type="pct"/>
+            <w:tcW w:w="857" w:type="pct"/>
             <w:vAlign w:val="center"/>
           </w:tcPr>
           <w:p>
@@ -4078,7 +3907,7 @@
         </w:tc>
         <w:tc>
           <w:tcPr>
-            <w:tcW w:w="2700" w:type="pct"/>
+            <w:tcW w:w="2890" w:type="pct"/>
           </w:tcPr>
           <w:p>
             <w:pPr>
@@ -4099,25 +3928,7 @@
                 <w:szCs w:val="22"/>
                 <w:lang w:val="en"/>
               </w:rPr>
-              <w:t>&lt;</w:t>
-            </w:r>
-            <w:proofErr w:type="spellStart"/>
-            <w:r>
-              <w:rPr>
-                <w:rFonts w:ascii="Calibri" w:hAnsi="Calibri" w:cs="Calibri"/>
-                <w:szCs w:val="22"/>
-                <w:lang w:val="en"/>
-              </w:rPr>
-              <w:t>DragGestureRecognizer</w:t>
-            </w:r>
-            <w:proofErr w:type="spellEnd"/>
-            <w:r>
-              <w:rPr>
-                <w:rFonts w:ascii="Calibri" w:hAnsi="Calibri" w:cs="Calibri"/>
-                <w:szCs w:val="22"/>
-                <w:lang w:val="en"/>
-              </w:rPr>
-              <w:t xml:space="preserve"> /&gt;</w:t>
+              <w:t>&lt;DragGestureRecognizer /&gt;</w:t>
             </w:r>
           </w:p>
         </w:tc>
@@ -4128,7 +3939,7 @@
         </w:trPr>
         <w:tc>
           <w:tcPr>
-            <w:tcW w:w="1520" w:type="pct"/>
+            <w:tcW w:w="1253" w:type="pct"/>
             <w:vAlign w:val="center"/>
           </w:tcPr>
           <w:p>
@@ -4157,7 +3968,7 @@
         </w:tc>
         <w:tc>
           <w:tcPr>
-            <w:tcW w:w="780" w:type="pct"/>
+            <w:tcW w:w="857" w:type="pct"/>
             <w:vAlign w:val="center"/>
           </w:tcPr>
           <w:p>
@@ -4186,7 +3997,7 @@
         </w:tc>
         <w:tc>
           <w:tcPr>
-            <w:tcW w:w="2700" w:type="pct"/>
+            <w:tcW w:w="2890" w:type="pct"/>
           </w:tcPr>
           <w:p>
             <w:pPr>
@@ -4207,25 +4018,7 @@
                 <w:szCs w:val="22"/>
                 <w:lang w:val="en"/>
               </w:rPr>
-              <w:t>&lt;</w:t>
-            </w:r>
-            <w:proofErr w:type="spellStart"/>
-            <w:r>
-              <w:rPr>
-                <w:rFonts w:ascii="Calibri" w:hAnsi="Calibri" w:cs="Calibri"/>
-                <w:szCs w:val="22"/>
-                <w:lang w:val="en"/>
-              </w:rPr>
-              <w:t>DropGestureRecognizer</w:t>
-            </w:r>
-            <w:proofErr w:type="spellEnd"/>
-            <w:r>
-              <w:rPr>
-                <w:rFonts w:ascii="Calibri" w:hAnsi="Calibri" w:cs="Calibri"/>
-                <w:szCs w:val="22"/>
-                <w:lang w:val="en"/>
-              </w:rPr>
-              <w:t xml:space="preserve"> /&gt;</w:t>
+              <w:t>&lt;DropGestureRecognizer /&gt;</w:t>
             </w:r>
           </w:p>
         </w:tc>
@@ -4236,7 +4029,7 @@
         </w:trPr>
         <w:tc>
           <w:tcPr>
-            <w:tcW w:w="1520" w:type="pct"/>
+            <w:tcW w:w="1253" w:type="pct"/>
             <w:vAlign w:val="center"/>
           </w:tcPr>
           <w:p>
@@ -4265,7 +4058,7 @@
         </w:tc>
         <w:tc>
           <w:tcPr>
-            <w:tcW w:w="780" w:type="pct"/>
+            <w:tcW w:w="857" w:type="pct"/>
             <w:vAlign w:val="center"/>
           </w:tcPr>
           <w:p>
@@ -4294,7 +4087,7 @@
         </w:tc>
         <w:tc>
           <w:tcPr>
-            <w:tcW w:w="2700" w:type="pct"/>
+            <w:tcW w:w="2890" w:type="pct"/>
           </w:tcPr>
           <w:p>
             <w:pPr>
@@ -4315,25 +4108,7 @@
                 <w:szCs w:val="22"/>
                 <w:lang w:val="en"/>
               </w:rPr>
-              <w:t>&lt;</w:t>
-            </w:r>
-            <w:proofErr w:type="spellStart"/>
-            <w:r>
-              <w:rPr>
-                <w:rFonts w:ascii="Calibri" w:hAnsi="Calibri" w:cs="Calibri"/>
-                <w:szCs w:val="22"/>
-                <w:lang w:val="en"/>
-              </w:rPr>
-              <w:t>PanGestureRecognizer</w:t>
-            </w:r>
-            <w:proofErr w:type="spellEnd"/>
-            <w:r>
-              <w:rPr>
-                <w:rFonts w:ascii="Calibri" w:hAnsi="Calibri" w:cs="Calibri"/>
-                <w:szCs w:val="22"/>
-                <w:lang w:val="en"/>
-              </w:rPr>
-              <w:t xml:space="preserve"> /&gt;</w:t>
+              <w:t>&lt;PanGestureRecognizer /&gt;</w:t>
             </w:r>
           </w:p>
         </w:tc>
@@ -4344,7 +4119,7 @@
         </w:trPr>
         <w:tc>
           <w:tcPr>
-            <w:tcW w:w="1520" w:type="pct"/>
+            <w:tcW w:w="1253" w:type="pct"/>
             <w:vAlign w:val="center"/>
           </w:tcPr>
           <w:p>
@@ -4373,7 +4148,7 @@
         </w:tc>
         <w:tc>
           <w:tcPr>
-            <w:tcW w:w="780" w:type="pct"/>
+            <w:tcW w:w="857" w:type="pct"/>
             <w:vAlign w:val="center"/>
           </w:tcPr>
           <w:p>
@@ -4402,7 +4177,7 @@
         </w:tc>
         <w:tc>
           <w:tcPr>
-            <w:tcW w:w="2700" w:type="pct"/>
+            <w:tcW w:w="2890" w:type="pct"/>
           </w:tcPr>
           <w:p>
             <w:pPr>
@@ -4423,25 +4198,7 @@
                 <w:szCs w:val="22"/>
                 <w:lang w:val="en"/>
               </w:rPr>
-              <w:t>&lt;</w:t>
-            </w:r>
-            <w:proofErr w:type="spellStart"/>
-            <w:r>
-              <w:rPr>
-                <w:rFonts w:ascii="Calibri" w:hAnsi="Calibri" w:cs="Calibri"/>
-                <w:szCs w:val="22"/>
-                <w:lang w:val="en"/>
-              </w:rPr>
-              <w:t>PinchGestureRecognizer</w:t>
-            </w:r>
-            <w:proofErr w:type="spellEnd"/>
-            <w:r>
-              <w:rPr>
-                <w:rFonts w:ascii="Calibri" w:hAnsi="Calibri" w:cs="Calibri"/>
-                <w:szCs w:val="22"/>
-                <w:lang w:val="en"/>
-              </w:rPr>
-              <w:t xml:space="preserve"> /&gt;</w:t>
+              <w:t>&lt;PinchGestureRecognizer /&gt;</w:t>
             </w:r>
           </w:p>
         </w:tc>
@@ -4452,7 +4209,7 @@
         </w:trPr>
         <w:tc>
           <w:tcPr>
-            <w:tcW w:w="1520" w:type="pct"/>
+            <w:tcW w:w="1253" w:type="pct"/>
             <w:vAlign w:val="center"/>
           </w:tcPr>
           <w:p>
@@ -4481,7 +4238,7 @@
         </w:tc>
         <w:tc>
           <w:tcPr>
-            <w:tcW w:w="780" w:type="pct"/>
+            <w:tcW w:w="857" w:type="pct"/>
             <w:vAlign w:val="center"/>
           </w:tcPr>
           <w:p>
@@ -4510,7 +4267,7 @@
         </w:tc>
         <w:tc>
           <w:tcPr>
-            <w:tcW w:w="2700" w:type="pct"/>
+            <w:tcW w:w="2890" w:type="pct"/>
           </w:tcPr>
           <w:p>
             <w:pPr>
@@ -4531,25 +4288,7 @@
                 <w:szCs w:val="22"/>
                 <w:lang w:val="en"/>
               </w:rPr>
-              <w:t>&lt;</w:t>
-            </w:r>
-            <w:proofErr w:type="spellStart"/>
-            <w:r>
-              <w:rPr>
-                <w:rFonts w:ascii="Calibri" w:hAnsi="Calibri" w:cs="Calibri"/>
-                <w:szCs w:val="22"/>
-                <w:lang w:val="en"/>
-              </w:rPr>
-              <w:t>SwipeGestureRecognizer</w:t>
-            </w:r>
-            <w:proofErr w:type="spellEnd"/>
-            <w:r>
-              <w:rPr>
-                <w:rFonts w:ascii="Calibri" w:hAnsi="Calibri" w:cs="Calibri"/>
-                <w:szCs w:val="22"/>
-                <w:lang w:val="en"/>
-              </w:rPr>
-              <w:t xml:space="preserve"> /&gt;</w:t>
+              <w:t>&lt;SwipeGestureRecognizer /&gt;</w:t>
             </w:r>
           </w:p>
         </w:tc>
@@ -4560,7 +4299,7 @@
         </w:trPr>
         <w:tc>
           <w:tcPr>
-            <w:tcW w:w="1520" w:type="pct"/>
+            <w:tcW w:w="1253" w:type="pct"/>
             <w:vAlign w:val="center"/>
           </w:tcPr>
           <w:p>
@@ -4589,7 +4328,7 @@
         </w:tc>
         <w:tc>
           <w:tcPr>
-            <w:tcW w:w="780" w:type="pct"/>
+            <w:tcW w:w="857" w:type="pct"/>
             <w:vAlign w:val="center"/>
           </w:tcPr>
           <w:p>
@@ -4606,7 +4345,6 @@
                 <w:lang w:val="en"/>
               </w:rPr>
             </w:pPr>
-            <w:proofErr w:type="spellStart"/>
             <w:r>
               <w:rPr>
                 <w:rFonts w:ascii="Calibri" w:hAnsi="Calibri" w:cs="Calibri"/>
@@ -4623,12 +4361,11 @@
               </w:rPr>
               <w:t>wv</w:t>
             </w:r>
-            <w:proofErr w:type="spellEnd"/>
           </w:p>
         </w:tc>
         <w:tc>
           <w:tcPr>
-            <w:tcW w:w="2700" w:type="pct"/>
+            <w:tcW w:w="2890" w:type="pct"/>
           </w:tcPr>
           <w:p>
             <w:pPr>
@@ -4649,257 +4386,95 @@
                 <w:szCs w:val="22"/>
                 <w:lang w:val="en"/>
               </w:rPr>
-              <w:t>&lt;</w:t>
-            </w:r>
-            <w:proofErr w:type="spellStart"/>
-            <w:r>
-              <w:rPr>
-                <w:rFonts w:ascii="Calibri" w:hAnsi="Calibri" w:cs="Calibri"/>
-                <w:szCs w:val="22"/>
-                <w:lang w:val="en"/>
-              </w:rPr>
-              <w:t>b:BlazorWebView</w:t>
-            </w:r>
-            <w:proofErr w:type="spellEnd"/>
-            <w:r>
-              <w:rPr>
-                <w:rFonts w:ascii="Calibri" w:hAnsi="Calibri" w:cs="Calibri"/>
-                <w:szCs w:val="22"/>
-                <w:lang w:val="en"/>
-              </w:rPr>
-              <w:t xml:space="preserve"> </w:t>
-            </w:r>
-            <w:proofErr w:type="spellStart"/>
-            <w:r>
-              <w:rPr>
-                <w:rFonts w:ascii="Calibri" w:hAnsi="Calibri" w:cs="Calibri"/>
-                <w:szCs w:val="22"/>
-                <w:lang w:val="en"/>
-              </w:rPr>
-              <w:t>HostPage</w:t>
-            </w:r>
-            <w:proofErr w:type="spellEnd"/>
-            <w:r>
-              <w:rPr>
-                <w:rFonts w:ascii="Calibri" w:hAnsi="Calibri" w:cs="Calibri"/>
-                <w:szCs w:val="22"/>
-                <w:lang w:val="en"/>
-              </w:rPr>
-              <w:t>="</w:t>
-            </w:r>
-            <w:proofErr w:type="spellStart"/>
-            <w:r>
-              <w:rPr>
-                <w:rFonts w:ascii="Calibri" w:hAnsi="Calibri" w:cs="Calibri"/>
-                <w:szCs w:val="22"/>
-                <w:lang w:val="en"/>
-              </w:rPr>
-              <w:t>wwwroot</w:t>
-            </w:r>
-            <w:proofErr w:type="spellEnd"/>
-            <w:r>
-              <w:rPr>
-                <w:rFonts w:ascii="Calibri" w:hAnsi="Calibri" w:cs="Calibri"/>
-                <w:szCs w:val="22"/>
-                <w:lang w:val="en"/>
-              </w:rPr>
-              <w:t>/index.html"&gt;</w:t>
-            </w:r>
-          </w:p>
-          <w:p>
-            <w:pPr>
-              <w:widowControl w:val="0"/>
-              <w:autoSpaceDE w:val="0"/>
-              <w:autoSpaceDN w:val="0"/>
-              <w:adjustRightInd w:val="0"/>
-              <w:spacing w:after="200"/>
-              <w:rPr>
-                <w:rFonts w:ascii="Calibri" w:hAnsi="Calibri" w:cs="Calibri"/>
-                <w:szCs w:val="22"/>
-                <w:lang w:val="en"/>
-              </w:rPr>
-            </w:pPr>
-            <w:r>
-              <w:rPr>
-                <w:rFonts w:ascii="Calibri" w:hAnsi="Calibri" w:cs="Calibri"/>
-                <w:szCs w:val="22"/>
-                <w:lang w:val="en"/>
-              </w:rPr>
-              <w:t xml:space="preserve">    &lt;</w:t>
-            </w:r>
-            <w:proofErr w:type="spellStart"/>
-            <w:r>
-              <w:rPr>
-                <w:rFonts w:ascii="Calibri" w:hAnsi="Calibri" w:cs="Calibri"/>
-                <w:szCs w:val="22"/>
-                <w:lang w:val="en"/>
-              </w:rPr>
-              <w:t>b:BlazorWebView.RootComponents</w:t>
-            </w:r>
-            <w:proofErr w:type="spellEnd"/>
-            <w:r>
-              <w:rPr>
-                <w:rFonts w:ascii="Calibri" w:hAnsi="Calibri" w:cs="Calibri"/>
-                <w:szCs w:val="22"/>
-                <w:lang w:val="en"/>
-              </w:rPr>
-              <w:t>&gt;</w:t>
-            </w:r>
-          </w:p>
-          <w:p>
-            <w:pPr>
-              <w:widowControl w:val="0"/>
-              <w:autoSpaceDE w:val="0"/>
-              <w:autoSpaceDN w:val="0"/>
-              <w:adjustRightInd w:val="0"/>
-              <w:spacing w:after="200"/>
-              <w:rPr>
-                <w:rFonts w:ascii="Calibri" w:hAnsi="Calibri" w:cs="Calibri"/>
-                <w:szCs w:val="22"/>
-                <w:lang w:val="en"/>
-              </w:rPr>
-            </w:pPr>
-            <w:r>
-              <w:rPr>
-                <w:rFonts w:ascii="Calibri" w:hAnsi="Calibri" w:cs="Calibri"/>
-                <w:szCs w:val="22"/>
-                <w:lang w:val="en"/>
-              </w:rPr>
-              <w:t xml:space="preserve">        &lt;</w:t>
-            </w:r>
-            <w:proofErr w:type="spellStart"/>
-            <w:r>
-              <w:rPr>
-                <w:rFonts w:ascii="Calibri" w:hAnsi="Calibri" w:cs="Calibri"/>
-                <w:szCs w:val="22"/>
-                <w:lang w:val="en"/>
-              </w:rPr>
-              <w:t>b:RootComponent</w:t>
-            </w:r>
-            <w:proofErr w:type="spellEnd"/>
-            <w:r>
-              <w:rPr>
-                <w:rFonts w:ascii="Calibri" w:hAnsi="Calibri" w:cs="Calibri"/>
-                <w:szCs w:val="22"/>
-                <w:lang w:val="en"/>
-              </w:rPr>
-              <w:t xml:space="preserve"> </w:t>
-            </w:r>
-            <w:proofErr w:type="spellStart"/>
-            <w:r>
-              <w:rPr>
-                <w:rFonts w:ascii="Calibri" w:hAnsi="Calibri" w:cs="Calibri"/>
-                <w:szCs w:val="22"/>
-                <w:lang w:val="en"/>
-              </w:rPr>
-              <w:t>ComponentType</w:t>
-            </w:r>
-            <w:proofErr w:type="spellEnd"/>
-            <w:r>
-              <w:rPr>
-                <w:rFonts w:ascii="Calibri" w:hAnsi="Calibri" w:cs="Calibri"/>
-                <w:szCs w:val="22"/>
-                <w:lang w:val="en"/>
-              </w:rPr>
-              <w:t>="{</w:t>
-            </w:r>
-            <w:proofErr w:type="spellStart"/>
-            <w:r>
-              <w:rPr>
-                <w:rFonts w:ascii="Calibri" w:hAnsi="Calibri" w:cs="Calibri"/>
-                <w:szCs w:val="22"/>
-                <w:lang w:val="en"/>
-              </w:rPr>
-              <w:t>x:Type</w:t>
-            </w:r>
-            <w:proofErr w:type="spellEnd"/>
-            <w:r>
-              <w:rPr>
-                <w:rFonts w:ascii="Calibri" w:hAnsi="Calibri" w:cs="Calibri"/>
-                <w:szCs w:val="22"/>
-                <w:lang w:val="en"/>
-              </w:rPr>
-              <w:t xml:space="preserve"> }" Selector="#app" /&gt;</w:t>
-            </w:r>
-          </w:p>
-          <w:p>
-            <w:pPr>
-              <w:widowControl w:val="0"/>
-              <w:autoSpaceDE w:val="0"/>
-              <w:autoSpaceDN w:val="0"/>
-              <w:adjustRightInd w:val="0"/>
-              <w:spacing w:after="200"/>
-              <w:rPr>
-                <w:rFonts w:ascii="Calibri" w:hAnsi="Calibri" w:cs="Calibri"/>
-                <w:szCs w:val="22"/>
-                <w:lang w:val="en"/>
-              </w:rPr>
-            </w:pPr>
-            <w:r>
-              <w:rPr>
-                <w:rFonts w:ascii="Calibri" w:hAnsi="Calibri" w:cs="Calibri"/>
-                <w:szCs w:val="22"/>
-                <w:lang w:val="en"/>
-              </w:rPr>
-              <w:t xml:space="preserve">    &lt;/</w:t>
-            </w:r>
-            <w:proofErr w:type="spellStart"/>
-            <w:r>
-              <w:rPr>
-                <w:rFonts w:ascii="Calibri" w:hAnsi="Calibri" w:cs="Calibri"/>
-                <w:szCs w:val="22"/>
-                <w:lang w:val="en"/>
-              </w:rPr>
-              <w:t>b:BlazorWebView.RootComponents</w:t>
-            </w:r>
-            <w:proofErr w:type="spellEnd"/>
-            <w:r>
-              <w:rPr>
-                <w:rFonts w:ascii="Calibri" w:hAnsi="Calibri" w:cs="Calibri"/>
-                <w:szCs w:val="22"/>
-                <w:lang w:val="en"/>
-              </w:rPr>
-              <w:t>&gt;</w:t>
-            </w:r>
-          </w:p>
-          <w:p>
-            <w:pPr>
-              <w:widowControl w:val="0"/>
-              <w:autoSpaceDE w:val="0"/>
-              <w:autoSpaceDN w:val="0"/>
-              <w:adjustRightInd w:val="0"/>
-              <w:spacing w:after="200"/>
-              <w:rPr>
-                <w:rFonts w:ascii="Calibri" w:hAnsi="Calibri" w:cs="Calibri"/>
-                <w:szCs w:val="22"/>
-                <w:lang w:val="en"/>
-              </w:rPr>
-            </w:pPr>
-            <w:r>
-              <w:rPr>
-                <w:rFonts w:ascii="Calibri" w:hAnsi="Calibri" w:cs="Calibri"/>
-                <w:szCs w:val="22"/>
-                <w:lang w:val="en"/>
-              </w:rPr>
-              <w:t>&lt;/</w:t>
-            </w:r>
-            <w:proofErr w:type="spellStart"/>
-            <w:r>
-              <w:rPr>
-                <w:rFonts w:ascii="Calibri" w:hAnsi="Calibri" w:cs="Calibri"/>
-                <w:szCs w:val="22"/>
-                <w:lang w:val="en"/>
-              </w:rPr>
-              <w:t>b:BlazorWebView</w:t>
-            </w:r>
-            <w:proofErr w:type="spellEnd"/>
-            <w:r>
-              <w:rPr>
-                <w:rFonts w:ascii="Calibri" w:hAnsi="Calibri" w:cs="Calibri"/>
-                <w:szCs w:val="22"/>
-                <w:lang w:val="en"/>
-              </w:rPr>
-              <w:t>&gt;</w:t>
+              <w:t>&lt;b:BlazorWebView HostPage="wwwroot/index.html"&gt;</w:t>
+            </w:r>
+          </w:p>
+          <w:p>
+            <w:pPr>
+              <w:widowControl w:val="0"/>
+              <w:autoSpaceDE w:val="0"/>
+              <w:autoSpaceDN w:val="0"/>
+              <w:adjustRightInd w:val="0"/>
+              <w:spacing w:after="200"/>
+              <w:rPr>
+                <w:rFonts w:ascii="Calibri" w:hAnsi="Calibri" w:cs="Calibri"/>
+                <w:szCs w:val="22"/>
+                <w:lang w:val="en"/>
+              </w:rPr>
+            </w:pPr>
+            <w:r>
+              <w:rPr>
+                <w:rFonts w:ascii="Calibri" w:hAnsi="Calibri" w:cs="Calibri"/>
+                <w:szCs w:val="22"/>
+                <w:lang w:val="en"/>
+              </w:rPr>
+              <w:t xml:space="preserve">    &lt;b:BlazorWebView.RootComponents&gt;</w:t>
+            </w:r>
+          </w:p>
+          <w:p>
+            <w:pPr>
+              <w:widowControl w:val="0"/>
+              <w:autoSpaceDE w:val="0"/>
+              <w:autoSpaceDN w:val="0"/>
+              <w:adjustRightInd w:val="0"/>
+              <w:spacing w:after="200"/>
+              <w:rPr>
+                <w:rFonts w:ascii="Calibri" w:hAnsi="Calibri" w:cs="Calibri"/>
+                <w:szCs w:val="22"/>
+                <w:lang w:val="en"/>
+              </w:rPr>
+            </w:pPr>
+            <w:r>
+              <w:rPr>
+                <w:rFonts w:ascii="Calibri" w:hAnsi="Calibri" w:cs="Calibri"/>
+                <w:szCs w:val="22"/>
+                <w:lang w:val="en"/>
+              </w:rPr>
+              <w:t xml:space="preserve">        &lt;b:RootComponent ComponentType="{x:Type }" Selector="#app" /&gt;</w:t>
+            </w:r>
+          </w:p>
+          <w:p>
+            <w:pPr>
+              <w:widowControl w:val="0"/>
+              <w:autoSpaceDE w:val="0"/>
+              <w:autoSpaceDN w:val="0"/>
+              <w:adjustRightInd w:val="0"/>
+              <w:spacing w:after="200"/>
+              <w:rPr>
+                <w:rFonts w:ascii="Calibri" w:hAnsi="Calibri" w:cs="Calibri"/>
+                <w:szCs w:val="22"/>
+                <w:lang w:val="en"/>
+              </w:rPr>
+            </w:pPr>
+            <w:r>
+              <w:rPr>
+                <w:rFonts w:ascii="Calibri" w:hAnsi="Calibri" w:cs="Calibri"/>
+                <w:szCs w:val="22"/>
+                <w:lang w:val="en"/>
+              </w:rPr>
+              <w:t xml:space="preserve">    &lt;/b:BlazorWebView.RootComponents&gt;</w:t>
+            </w:r>
+          </w:p>
+          <w:p>
+            <w:pPr>
+              <w:widowControl w:val="0"/>
+              <w:autoSpaceDE w:val="0"/>
+              <w:autoSpaceDN w:val="0"/>
+              <w:adjustRightInd w:val="0"/>
+              <w:spacing w:after="200"/>
+              <w:rPr>
+                <w:rFonts w:ascii="Calibri" w:hAnsi="Calibri" w:cs="Calibri"/>
+                <w:szCs w:val="22"/>
+                <w:lang w:val="en"/>
+              </w:rPr>
+            </w:pPr>
+            <w:r>
+              <w:rPr>
+                <w:rFonts w:ascii="Calibri" w:hAnsi="Calibri" w:cs="Calibri"/>
+                <w:szCs w:val="22"/>
+                <w:lang w:val="en"/>
+              </w:rPr>
+              <w:t>&lt;/b:BlazorWebView&gt;</w:t>
             </w:r>
           </w:p>
         </w:tc>
@@ -4910,7 +4485,7 @@
         </w:trPr>
         <w:tc>
           <w:tcPr>
-            <w:tcW w:w="1520" w:type="pct"/>
+            <w:tcW w:w="1253" w:type="pct"/>
             <w:vAlign w:val="center"/>
           </w:tcPr>
           <w:p>
@@ -4933,13 +4508,14 @@
                 <w:szCs w:val="22"/>
                 <w:lang w:val="en"/>
               </w:rPr>
+              <w:lastRenderedPageBreak/>
               <w:t>.NET MAUI Blazor Namespace</w:t>
             </w:r>
           </w:p>
         </w:tc>
         <w:tc>
           <w:tcPr>
-            <w:tcW w:w="780" w:type="pct"/>
+            <w:tcW w:w="857" w:type="pct"/>
             <w:vAlign w:val="center"/>
           </w:tcPr>
           <w:p>
@@ -4968,7 +4544,7 @@
         </w:tc>
         <w:tc>
           <w:tcPr>
-            <w:tcW w:w="2700" w:type="pct"/>
+            <w:tcW w:w="2890" w:type="pct"/>
           </w:tcPr>
           <w:p>
             <w:pPr>
@@ -5011,25 +4587,7 @@
                 <w:szCs w:val="22"/>
                 <w:lang w:val="en"/>
               </w:rPr>
-              <w:t>;assembly=</w:t>
-            </w:r>
-            <w:proofErr w:type="spellStart"/>
-            <w:r>
-              <w:rPr>
-                <w:rFonts w:ascii="Calibri" w:hAnsi="Calibri" w:cs="Calibri"/>
-                <w:szCs w:val="22"/>
-                <w:lang w:val="en"/>
-              </w:rPr>
-              <w:t>Microsoft.AspNetCore.Components.WebView.Maui</w:t>
-            </w:r>
-            <w:proofErr w:type="spellEnd"/>
-            <w:r>
-              <w:rPr>
-                <w:rFonts w:ascii="Calibri" w:hAnsi="Calibri" w:cs="Calibri"/>
-                <w:szCs w:val="22"/>
-                <w:lang w:val="en"/>
-              </w:rPr>
-              <w:t>"</w:t>
+              <w:t>;assembly=Microsoft.AspNetCore.Components.WebView.Maui"</w:t>
             </w:r>
           </w:p>
         </w:tc>
@@ -5040,7 +4598,7 @@
         </w:trPr>
         <w:tc>
           <w:tcPr>
-            <w:tcW w:w="1520" w:type="pct"/>
+            <w:tcW w:w="1253" w:type="pct"/>
             <w:vAlign w:val="center"/>
           </w:tcPr>
           <w:p>
@@ -5063,14 +4621,13 @@
                 <w:szCs w:val="22"/>
                 <w:lang w:val="en"/>
               </w:rPr>
-              <w:lastRenderedPageBreak/>
               <w:t>WPF Blazor Namespace</w:t>
             </w:r>
           </w:p>
         </w:tc>
         <w:tc>
           <w:tcPr>
-            <w:tcW w:w="780" w:type="pct"/>
+            <w:tcW w:w="857" w:type="pct"/>
             <w:vAlign w:val="center"/>
           </w:tcPr>
           <w:p>
@@ -5087,7 +4644,6 @@
                 <w:lang w:val="en"/>
               </w:rPr>
             </w:pPr>
-            <w:proofErr w:type="spellStart"/>
             <w:r>
               <w:rPr>
                 <w:rFonts w:ascii="Calibri" w:hAnsi="Calibri" w:cs="Calibri"/>
@@ -5096,12 +4652,11 @@
               </w:rPr>
               <w:t>wb</w:t>
             </w:r>
-            <w:proofErr w:type="spellEnd"/>
           </w:p>
         </w:tc>
         <w:tc>
           <w:tcPr>
-            <w:tcW w:w="2700" w:type="pct"/>
+            <w:tcW w:w="2890" w:type="pct"/>
           </w:tcPr>
           <w:p>
             <w:pPr>
@@ -5152,16 +4707,7 @@
                 <w:szCs w:val="22"/>
                 <w:lang w:val="en"/>
               </w:rPr>
-              <w:t>;assembly=</w:t>
-            </w:r>
-            <w:proofErr w:type="spellStart"/>
-            <w:r>
-              <w:rPr>
-                <w:rFonts w:ascii="Calibri" w:hAnsi="Calibri" w:cs="Calibri"/>
-                <w:szCs w:val="22"/>
-                <w:lang w:val="en"/>
-              </w:rPr>
-              <w:t>Microsoft.AspNetCore.Components.WebView.</w:t>
+              <w:t>;assembly=Microsoft.AspNetCore.Components.WebView.</w:t>
             </w:r>
             <w:r>
               <w:rPr>
@@ -5171,7 +4717,6 @@
               </w:rPr>
               <w:t>Wpf</w:t>
             </w:r>
-            <w:proofErr w:type="spellEnd"/>
             <w:r>
               <w:rPr>
                 <w:rFonts w:ascii="Calibri" w:hAnsi="Calibri" w:cs="Calibri"/>
@@ -5205,7 +4750,7 @@
           <w:lang w:val="en"/>
         </w:rPr>
       </w:pPr>
-      <w:bookmarkStart w:id="5" w:name="_Toc106856418"/>
+      <w:bookmarkStart w:id="5" w:name="_Toc106918456"/>
       <w:r>
         <w:rPr>
           <w:lang w:val="en"/>
@@ -5280,7 +4825,6 @@
         </w:rPr>
         <w:t xml:space="preserve">Snippets mentioned in bold-face also works as a </w:t>
       </w:r>
-      <w:proofErr w:type="spellStart"/>
       <w:r>
         <w:rPr>
           <w:rFonts w:ascii="Calibri" w:hAnsi="Calibri" w:cs="Calibri"/>
@@ -5291,7 +4835,6 @@
         </w:rPr>
         <w:t>SurroundWith</w:t>
       </w:r>
-      <w:proofErr w:type="spellEnd"/>
       <w:r>
         <w:rPr>
           <w:rFonts w:ascii="Calibri" w:hAnsi="Calibri" w:cs="Calibri"/>
@@ -5308,7 +4851,6 @@
         </w:rPr>
         <w:t xml:space="preserve"> (from </w:t>
       </w:r>
-      <w:proofErr w:type="spellStart"/>
       <w:r>
         <w:rPr>
           <w:rFonts w:ascii="Calibri" w:hAnsi="Calibri" w:cs="Calibri"/>
@@ -5319,7 +4861,6 @@
         </w:rPr>
         <w:t>CSharp</w:t>
       </w:r>
-      <w:proofErr w:type="spellEnd"/>
       <w:r>
         <w:rPr>
           <w:rFonts w:ascii="Calibri" w:hAnsi="Calibri" w:cs="Calibri"/>
@@ -5678,7 +5219,6 @@
                 <w:lang w:val="en"/>
               </w:rPr>
             </w:pPr>
-            <w:proofErr w:type="spellStart"/>
             <w:r>
               <w:rPr>
                 <w:rFonts w:ascii="Calibri" w:hAnsi="Calibri" w:cs="Calibri"/>
@@ -5689,7 +5229,6 @@
               </w:rPr>
               <w:t>aeh</w:t>
             </w:r>
-            <w:proofErr w:type="spellEnd"/>
           </w:p>
         </w:tc>
         <w:tc>
@@ -5717,7 +5256,6 @@
               </w:rPr>
               <w:t xml:space="preserve">private async void </w:t>
             </w:r>
-            <w:proofErr w:type="spellStart"/>
             <w:r>
               <w:rPr>
                 <w:rFonts w:ascii="Calibri" w:hAnsi="Calibri" w:cs="Calibri"/>
@@ -5727,32 +5265,13 @@
               </w:rPr>
               <w:t>MyMethod</w:t>
             </w:r>
-            <w:proofErr w:type="spellEnd"/>
-            <w:r>
-              <w:rPr>
-                <w:rFonts w:ascii="Calibri" w:hAnsi="Calibri" w:cs="Calibri"/>
-                <w:szCs w:val="22"/>
-                <w:lang w:val="en"/>
-              </w:rPr>
-              <w:t xml:space="preserve">(object sender, </w:t>
-            </w:r>
-            <w:proofErr w:type="spellStart"/>
-            <w:r>
-              <w:rPr>
-                <w:rFonts w:ascii="Calibri" w:hAnsi="Calibri" w:cs="Calibri"/>
-                <w:szCs w:val="22"/>
-                <w:lang w:val="en"/>
-              </w:rPr>
-              <w:t>EventArgs</w:t>
-            </w:r>
-            <w:proofErr w:type="spellEnd"/>
-            <w:r>
-              <w:rPr>
-                <w:rFonts w:ascii="Calibri" w:hAnsi="Calibri" w:cs="Calibri"/>
-                <w:szCs w:val="22"/>
-                <w:lang w:val="en"/>
-              </w:rPr>
-              <w:t xml:space="preserve"> e)</w:t>
+            <w:r>
+              <w:rPr>
+                <w:rFonts w:ascii="Calibri" w:hAnsi="Calibri" w:cs="Calibri"/>
+                <w:szCs w:val="22"/>
+                <w:lang w:val="en"/>
+              </w:rPr>
+              <w:t>(object sender, EventArgs e)</w:t>
             </w:r>
           </w:p>
           <w:p>
@@ -5851,7 +5370,6 @@
                 <w:lang w:val="en"/>
               </w:rPr>
             </w:pPr>
-            <w:proofErr w:type="spellStart"/>
             <w:r>
               <w:rPr>
                 <w:rFonts w:ascii="Calibri" w:hAnsi="Calibri" w:cs="Calibri"/>
@@ -5860,7 +5378,6 @@
               </w:rPr>
               <w:t>propap</w:t>
             </w:r>
-            <w:proofErr w:type="spellEnd"/>
           </w:p>
         </w:tc>
         <w:tc>
@@ -5902,7 +5419,6 @@
               </w:rPr>
               <w:t xml:space="preserve">ssuming </w:t>
             </w:r>
-            <w:proofErr w:type="spellStart"/>
             <w:r>
               <w:rPr>
                 <w:rFonts w:ascii="Calibri" w:hAnsi="Calibri" w:cs="Calibri"/>
@@ -5914,7 +5430,6 @@
               </w:rPr>
               <w:t>MyClass</w:t>
             </w:r>
-            <w:proofErr w:type="spellEnd"/>
             <w:r>
               <w:rPr>
                 <w:rFonts w:ascii="Calibri" w:hAnsi="Calibri" w:cs="Calibri"/>
@@ -5945,50 +5460,161 @@
                 <w:szCs w:val="22"/>
                 <w:lang w:val="en"/>
               </w:rPr>
+              <w:t xml:space="preserve">public static readonly BindableProperty </w:t>
+            </w:r>
+            <w:r>
+              <w:rPr>
+                <w:rFonts w:ascii="Calibri" w:hAnsi="Calibri" w:cs="Calibri"/>
+                <w:szCs w:val="22"/>
+                <w:highlight w:val="yellow"/>
+                <w:lang w:val="en"/>
+              </w:rPr>
+              <w:t>Name</w:t>
+            </w:r>
+            <w:r>
+              <w:rPr>
+                <w:rFonts w:ascii="Calibri" w:hAnsi="Calibri" w:cs="Calibri"/>
+                <w:szCs w:val="22"/>
+                <w:lang w:val="en"/>
+              </w:rPr>
+              <w:t>Property = BindableProperty.</w:t>
+            </w:r>
+            <w:r>
+              <w:rPr>
+                <w:rFonts w:ascii="Calibri" w:hAnsi="Calibri" w:cs="Calibri"/>
+                <w:szCs w:val="22"/>
+                <w:lang w:val="en"/>
+              </w:rPr>
+              <w:t>CreateAttached</w:t>
+            </w:r>
+            <w:r>
+              <w:rPr>
+                <w:rFonts w:ascii="Calibri" w:hAnsi="Calibri" w:cs="Calibri"/>
+                <w:szCs w:val="22"/>
+                <w:lang w:val="en"/>
+              </w:rPr>
+              <w:t>(nameof(</w:t>
+            </w:r>
+            <w:r>
+              <w:rPr>
+                <w:rFonts w:ascii="Calibri" w:hAnsi="Calibri" w:cs="Calibri"/>
+                <w:szCs w:val="22"/>
+                <w:highlight w:val="cyan"/>
+                <w:lang w:val="en"/>
+              </w:rPr>
+              <w:t>Name</w:t>
+            </w:r>
+            <w:r>
+              <w:rPr>
+                <w:rFonts w:ascii="Calibri" w:hAnsi="Calibri" w:cs="Calibri"/>
+                <w:szCs w:val="22"/>
+                <w:highlight w:val="cyan"/>
+                <w:lang w:val="en"/>
+              </w:rPr>
+              <w:t>Property</w:t>
+            </w:r>
+            <w:r>
+              <w:rPr>
+                <w:rFonts w:ascii="Calibri" w:hAnsi="Calibri" w:cs="Calibri"/>
+                <w:szCs w:val="22"/>
+                <w:lang w:val="en"/>
+              </w:rPr>
+              <w:t>), typeof(</w:t>
+            </w:r>
+            <w:r>
+              <w:rPr>
+                <w:rFonts w:ascii="Calibri" w:hAnsi="Calibri" w:cs="Calibri"/>
+                <w:szCs w:val="22"/>
+                <w:highlight w:val="yellow"/>
+                <w:lang w:val="en"/>
+              </w:rPr>
+              <w:t>string</w:t>
+            </w:r>
+            <w:r>
+              <w:rPr>
+                <w:rFonts w:ascii="Calibri" w:hAnsi="Calibri" w:cs="Calibri"/>
+                <w:szCs w:val="22"/>
+                <w:lang w:val="en"/>
+              </w:rPr>
+              <w:t>), typeof(</w:t>
+            </w:r>
+            <w:r>
+              <w:rPr>
+                <w:rFonts w:ascii="Calibri" w:hAnsi="Calibri" w:cs="Calibri"/>
+                <w:szCs w:val="22"/>
+                <w:highlight w:val="green"/>
+                <w:lang w:val="en"/>
+              </w:rPr>
+              <w:t>MyClass</w:t>
+            </w:r>
+            <w:r>
+              <w:rPr>
+                <w:rFonts w:ascii="Calibri" w:hAnsi="Calibri" w:cs="Calibri"/>
+                <w:szCs w:val="22"/>
+                <w:lang w:val="en"/>
+              </w:rPr>
+              <w:t>), default(</w:t>
+            </w:r>
+            <w:r>
+              <w:rPr>
+                <w:rFonts w:ascii="Calibri" w:hAnsi="Calibri" w:cs="Calibri"/>
+                <w:szCs w:val="22"/>
+                <w:highlight w:val="cyan"/>
+                <w:lang w:val="en"/>
+              </w:rPr>
+              <w:t>string</w:t>
+            </w:r>
+            <w:r>
+              <w:rPr>
+                <w:rFonts w:ascii="Calibri" w:hAnsi="Calibri" w:cs="Calibri"/>
+                <w:szCs w:val="22"/>
+                <w:lang w:val="en"/>
+              </w:rPr>
+              <w:t>));</w:t>
+            </w:r>
+          </w:p>
+          <w:p>
+            <w:pPr>
+              <w:widowControl w:val="0"/>
+              <w:autoSpaceDE w:val="0"/>
+              <w:autoSpaceDN w:val="0"/>
+              <w:adjustRightInd w:val="0"/>
+              <w:spacing w:after="200"/>
+              <w:rPr>
+                <w:rFonts w:ascii="Calibri" w:hAnsi="Calibri" w:cs="Calibri"/>
+                <w:szCs w:val="22"/>
+                <w:lang w:val="en"/>
+              </w:rPr>
+            </w:pPr>
+            <w:r>
+              <w:rPr>
+                <w:rFonts w:ascii="Calibri" w:hAnsi="Calibri" w:cs="Calibri"/>
+                <w:szCs w:val="22"/>
+                <w:lang w:val="en"/>
+              </w:rPr>
               <w:t xml:space="preserve">public static </w:t>
             </w:r>
-            <w:proofErr w:type="spellStart"/>
-            <w:r>
-              <w:rPr>
-                <w:rFonts w:ascii="Calibri" w:hAnsi="Calibri" w:cs="Calibri"/>
-                <w:szCs w:val="22"/>
-                <w:lang w:val="en"/>
-              </w:rPr>
-              <w:t>readonly</w:t>
-            </w:r>
-            <w:proofErr w:type="spellEnd"/>
-            <w:r>
-              <w:rPr>
-                <w:rFonts w:ascii="Calibri" w:hAnsi="Calibri" w:cs="Calibri"/>
-                <w:szCs w:val="22"/>
-                <w:lang w:val="en"/>
-              </w:rPr>
-              <w:t xml:space="preserve"> </w:t>
-            </w:r>
-            <w:proofErr w:type="spellStart"/>
-            <w:r>
-              <w:rPr>
-                <w:rFonts w:ascii="Calibri" w:hAnsi="Calibri" w:cs="Calibri"/>
-                <w:szCs w:val="22"/>
-                <w:lang w:val="en"/>
-              </w:rPr>
-              <w:t>BindableProperty</w:t>
-            </w:r>
-            <w:proofErr w:type="spellEnd"/>
-            <w:r>
-              <w:rPr>
-                <w:rFonts w:ascii="Calibri" w:hAnsi="Calibri" w:cs="Calibri"/>
-                <w:szCs w:val="22"/>
-                <w:lang w:val="en"/>
-              </w:rPr>
-              <w:t xml:space="preserve"> </w:t>
-            </w:r>
-            <w:proofErr w:type="spellStart"/>
-            <w:r>
-              <w:rPr>
-                <w:rFonts w:ascii="Calibri" w:hAnsi="Calibri" w:cs="Calibri"/>
-                <w:szCs w:val="22"/>
-                <w:highlight w:val="yellow"/>
+            <w:r>
+              <w:rPr>
+                <w:rFonts w:ascii="Calibri" w:hAnsi="Calibri" w:cs="Calibri"/>
+                <w:szCs w:val="22"/>
+                <w:lang w:val="en"/>
+              </w:rPr>
+              <w:t>string</w:t>
+            </w:r>
+            <w:r>
+              <w:rPr>
+                <w:rFonts w:ascii="Calibri" w:hAnsi="Calibri" w:cs="Calibri"/>
+                <w:szCs w:val="22"/>
+                <w:lang w:val="en"/>
+              </w:rPr>
+              <w:t xml:space="preserve"> Get</w:t>
+            </w:r>
+            <w:r>
+              <w:rPr>
+                <w:rFonts w:ascii="Calibri" w:hAnsi="Calibri" w:cs="Calibri"/>
+                <w:szCs w:val="22"/>
+                <w:highlight w:val="cyan"/>
                 <w:lang w:val="en"/>
               </w:rPr>
               <w:t>Name</w:t>
@@ -5999,62 +5625,73 @@
                 <w:szCs w:val="22"/>
                 <w:lang w:val="en"/>
               </w:rPr>
+              <w:t>(BindableObject bindable) =&gt; (</w:t>
+            </w:r>
+            <w:r>
+              <w:rPr>
+                <w:rFonts w:ascii="Calibri" w:hAnsi="Calibri" w:cs="Calibri"/>
+                <w:szCs w:val="22"/>
+                <w:highlight w:val="cyan"/>
+                <w:lang w:val="en"/>
+              </w:rPr>
+              <w:t>string</w:t>
+            </w:r>
+            <w:r>
+              <w:rPr>
+                <w:rFonts w:ascii="Calibri" w:hAnsi="Calibri" w:cs="Calibri"/>
+                <w:szCs w:val="22"/>
+                <w:lang w:val="en"/>
+              </w:rPr>
+              <w:t>)bindable.GetValue(</w:t>
+            </w:r>
+            <w:r>
+              <w:rPr>
+                <w:rFonts w:ascii="Calibri" w:hAnsi="Calibri" w:cs="Calibri"/>
+                <w:szCs w:val="22"/>
+                <w:highlight w:val="cyan"/>
+                <w:lang w:val="en"/>
+              </w:rPr>
+              <w:t>Name</w:t>
+            </w:r>
+            <w:r>
+              <w:rPr>
+                <w:rFonts w:ascii="Calibri" w:hAnsi="Calibri" w:cs="Calibri"/>
+                <w:szCs w:val="22"/>
+                <w:highlight w:val="cyan"/>
+                <w:lang w:val="en"/>
+              </w:rPr>
               <w:t>Property</w:t>
             </w:r>
-            <w:proofErr w:type="spellEnd"/>
-            <w:r>
-              <w:rPr>
-                <w:rFonts w:ascii="Calibri" w:hAnsi="Calibri" w:cs="Calibri"/>
-                <w:szCs w:val="22"/>
-                <w:lang w:val="en"/>
-              </w:rPr>
-              <w:t xml:space="preserve"> = </w:t>
-            </w:r>
-            <w:proofErr w:type="spellStart"/>
-            <w:r>
-              <w:rPr>
-                <w:rFonts w:ascii="Calibri" w:hAnsi="Calibri" w:cs="Calibri"/>
-                <w:szCs w:val="22"/>
-                <w:lang w:val="en"/>
-              </w:rPr>
-              <w:t>BindableProperty.</w:t>
-            </w:r>
-            <w:r>
-              <w:rPr>
-                <w:rFonts w:ascii="Calibri" w:hAnsi="Calibri" w:cs="Calibri"/>
-                <w:szCs w:val="22"/>
-                <w:lang w:val="en"/>
-              </w:rPr>
-              <w:t>CreateAttached</w:t>
-            </w:r>
-            <w:proofErr w:type="spellEnd"/>
-            <w:r>
-              <w:rPr>
-                <w:rFonts w:ascii="Calibri" w:hAnsi="Calibri" w:cs="Calibri"/>
-                <w:szCs w:val="22"/>
-                <w:lang w:val="en"/>
-              </w:rPr>
-              <w:t>(</w:t>
-            </w:r>
-            <w:proofErr w:type="spellStart"/>
-            <w:r>
-              <w:rPr>
-                <w:rFonts w:ascii="Calibri" w:hAnsi="Calibri" w:cs="Calibri"/>
-                <w:szCs w:val="22"/>
-                <w:lang w:val="en"/>
-              </w:rPr>
-              <w:t>nameof</w:t>
-            </w:r>
-            <w:proofErr w:type="spellEnd"/>
-            <w:r>
-              <w:rPr>
-                <w:rFonts w:ascii="Calibri" w:hAnsi="Calibri" w:cs="Calibri"/>
-                <w:szCs w:val="22"/>
-                <w:lang w:val="en"/>
-              </w:rPr>
-              <w:t>(</w:t>
-            </w:r>
-            <w:proofErr w:type="spellStart"/>
+            <w:r>
+              <w:rPr>
+                <w:rFonts w:ascii="Calibri" w:hAnsi="Calibri" w:cs="Calibri"/>
+                <w:szCs w:val="22"/>
+                <w:lang w:val="en"/>
+              </w:rPr>
+              <w:t>);</w:t>
+            </w:r>
+          </w:p>
+          <w:p>
+            <w:pPr>
+              <w:widowControl w:val="0"/>
+              <w:autoSpaceDE w:val="0"/>
+              <w:autoSpaceDN w:val="0"/>
+              <w:adjustRightInd w:val="0"/>
+              <w:spacing w:after="200"/>
+              <w:rPr>
+                <w:rFonts w:ascii="Calibri" w:hAnsi="Calibri" w:cs="Calibri"/>
+                <w:szCs w:val="22"/>
+                <w:lang w:val="en"/>
+              </w:rPr>
+            </w:pPr>
+            <w:r>
+              <w:rPr>
+                <w:rFonts w:ascii="Calibri" w:hAnsi="Calibri" w:cs="Calibri"/>
+                <w:szCs w:val="22"/>
+                <w:lang w:val="en"/>
+              </w:rPr>
+              <w:t>public static void Set</w:t>
+            </w:r>
             <w:r>
               <w:rPr>
                 <w:rFonts w:ascii="Calibri" w:hAnsi="Calibri" w:cs="Calibri"/>
@@ -6068,377 +5705,45 @@
               <w:rPr>
                 <w:rFonts w:ascii="Calibri" w:hAnsi="Calibri" w:cs="Calibri"/>
                 <w:szCs w:val="22"/>
+                <w:lang w:val="en"/>
+              </w:rPr>
+              <w:t xml:space="preserve">(BindableObject bindable, </w:t>
+            </w:r>
+            <w:r>
+              <w:rPr>
+                <w:rFonts w:ascii="Calibri" w:hAnsi="Calibri" w:cs="Calibri"/>
+                <w:szCs w:val="22"/>
                 <w:highlight w:val="cyan"/>
                 <w:lang w:val="en"/>
               </w:rPr>
+              <w:t>string</w:t>
+            </w:r>
+            <w:r>
+              <w:rPr>
+                <w:rFonts w:ascii="Calibri" w:hAnsi="Calibri" w:cs="Calibri"/>
+                <w:szCs w:val="22"/>
+                <w:lang w:val="en"/>
+              </w:rPr>
+              <w:t xml:space="preserve"> value) =&gt; bindable.SetValue(</w:t>
+            </w:r>
+            <w:r>
+              <w:rPr>
+                <w:rFonts w:ascii="Calibri" w:hAnsi="Calibri" w:cs="Calibri"/>
+                <w:szCs w:val="22"/>
+                <w:highlight w:val="cyan"/>
+                <w:lang w:val="en"/>
+              </w:rPr>
+              <w:t>Name</w:t>
+            </w:r>
+            <w:r>
+              <w:rPr>
+                <w:rFonts w:ascii="Calibri" w:hAnsi="Calibri" w:cs="Calibri"/>
+                <w:szCs w:val="22"/>
+                <w:highlight w:val="cyan"/>
+                <w:lang w:val="en"/>
+              </w:rPr>
               <w:t>Property</w:t>
             </w:r>
-            <w:proofErr w:type="spellEnd"/>
-            <w:r>
-              <w:rPr>
-                <w:rFonts w:ascii="Calibri" w:hAnsi="Calibri" w:cs="Calibri"/>
-                <w:szCs w:val="22"/>
-                <w:lang w:val="en"/>
-              </w:rPr>
-              <w:t xml:space="preserve">), </w:t>
-            </w:r>
-            <w:proofErr w:type="spellStart"/>
-            <w:r>
-              <w:rPr>
-                <w:rFonts w:ascii="Calibri" w:hAnsi="Calibri" w:cs="Calibri"/>
-                <w:szCs w:val="22"/>
-                <w:lang w:val="en"/>
-              </w:rPr>
-              <w:t>typeof</w:t>
-            </w:r>
-            <w:proofErr w:type="spellEnd"/>
-            <w:r>
-              <w:rPr>
-                <w:rFonts w:ascii="Calibri" w:hAnsi="Calibri" w:cs="Calibri"/>
-                <w:szCs w:val="22"/>
-                <w:lang w:val="en"/>
-              </w:rPr>
-              <w:t>(</w:t>
-            </w:r>
-            <w:r>
-              <w:rPr>
-                <w:rFonts w:ascii="Calibri" w:hAnsi="Calibri" w:cs="Calibri"/>
-                <w:szCs w:val="22"/>
-                <w:highlight w:val="yellow"/>
-                <w:lang w:val="en"/>
-              </w:rPr>
-              <w:t>string</w:t>
-            </w:r>
-            <w:r>
-              <w:rPr>
-                <w:rFonts w:ascii="Calibri" w:hAnsi="Calibri" w:cs="Calibri"/>
-                <w:szCs w:val="22"/>
-                <w:lang w:val="en"/>
-              </w:rPr>
-              <w:t xml:space="preserve">), </w:t>
-            </w:r>
-            <w:proofErr w:type="spellStart"/>
-            <w:r>
-              <w:rPr>
-                <w:rFonts w:ascii="Calibri" w:hAnsi="Calibri" w:cs="Calibri"/>
-                <w:szCs w:val="22"/>
-                <w:lang w:val="en"/>
-              </w:rPr>
-              <w:t>typeof</w:t>
-            </w:r>
-            <w:proofErr w:type="spellEnd"/>
-            <w:r>
-              <w:rPr>
-                <w:rFonts w:ascii="Calibri" w:hAnsi="Calibri" w:cs="Calibri"/>
-                <w:szCs w:val="22"/>
-                <w:lang w:val="en"/>
-              </w:rPr>
-              <w:t>(</w:t>
-            </w:r>
-            <w:proofErr w:type="spellStart"/>
-            <w:r>
-              <w:rPr>
-                <w:rFonts w:ascii="Calibri" w:hAnsi="Calibri" w:cs="Calibri"/>
-                <w:szCs w:val="22"/>
-                <w:highlight w:val="green"/>
-                <w:lang w:val="en"/>
-              </w:rPr>
-              <w:t>MyClass</w:t>
-            </w:r>
-            <w:proofErr w:type="spellEnd"/>
-            <w:r>
-              <w:rPr>
-                <w:rFonts w:ascii="Calibri" w:hAnsi="Calibri" w:cs="Calibri"/>
-                <w:szCs w:val="22"/>
-                <w:lang w:val="en"/>
-              </w:rPr>
-              <w:t>), default(</w:t>
-            </w:r>
-            <w:r>
-              <w:rPr>
-                <w:rFonts w:ascii="Calibri" w:hAnsi="Calibri" w:cs="Calibri"/>
-                <w:szCs w:val="22"/>
-                <w:highlight w:val="cyan"/>
-                <w:lang w:val="en"/>
-              </w:rPr>
-              <w:t>string</w:t>
-            </w:r>
-            <w:r>
-              <w:rPr>
-                <w:rFonts w:ascii="Calibri" w:hAnsi="Calibri" w:cs="Calibri"/>
-                <w:szCs w:val="22"/>
-                <w:lang w:val="en"/>
-              </w:rPr>
-              <w:t>));</w:t>
-            </w:r>
-          </w:p>
-          <w:p>
-            <w:pPr>
-              <w:widowControl w:val="0"/>
-              <w:autoSpaceDE w:val="0"/>
-              <w:autoSpaceDN w:val="0"/>
-              <w:adjustRightInd w:val="0"/>
-              <w:spacing w:after="200"/>
-              <w:rPr>
-                <w:rFonts w:ascii="Calibri" w:hAnsi="Calibri" w:cs="Calibri"/>
-                <w:szCs w:val="22"/>
-                <w:lang w:val="en"/>
-              </w:rPr>
-            </w:pPr>
-            <w:r>
-              <w:rPr>
-                <w:rFonts w:ascii="Calibri" w:hAnsi="Calibri" w:cs="Calibri"/>
-                <w:szCs w:val="22"/>
-                <w:lang w:val="en"/>
-              </w:rPr>
-              <w:t xml:space="preserve">public static </w:t>
-            </w:r>
-            <w:r>
-              <w:rPr>
-                <w:rFonts w:ascii="Calibri" w:hAnsi="Calibri" w:cs="Calibri"/>
-                <w:szCs w:val="22"/>
-                <w:lang w:val="en"/>
-              </w:rPr>
-              <w:t>string</w:t>
-            </w:r>
-            <w:r>
-              <w:rPr>
-                <w:rFonts w:ascii="Calibri" w:hAnsi="Calibri" w:cs="Calibri"/>
-                <w:szCs w:val="22"/>
-                <w:lang w:val="en"/>
-              </w:rPr>
-              <w:t xml:space="preserve"> </w:t>
-            </w:r>
-            <w:proofErr w:type="spellStart"/>
-            <w:r>
-              <w:rPr>
-                <w:rFonts w:ascii="Calibri" w:hAnsi="Calibri" w:cs="Calibri"/>
-                <w:szCs w:val="22"/>
-                <w:lang w:val="en"/>
-              </w:rPr>
-              <w:t>Get</w:t>
-            </w:r>
-            <w:r>
-              <w:rPr>
-                <w:rFonts w:ascii="Calibri" w:hAnsi="Calibri" w:cs="Calibri"/>
-                <w:szCs w:val="22"/>
-                <w:highlight w:val="cyan"/>
-                <w:lang w:val="en"/>
-              </w:rPr>
-              <w:t>Name</w:t>
-            </w:r>
-            <w:proofErr w:type="spellEnd"/>
-            <w:r>
-              <w:rPr>
-                <w:rFonts w:ascii="Calibri" w:hAnsi="Calibri" w:cs="Calibri"/>
-                <w:szCs w:val="22"/>
-                <w:lang w:val="en"/>
-              </w:rPr>
-              <w:t>(</w:t>
-            </w:r>
-            <w:proofErr w:type="spellStart"/>
-            <w:r>
-              <w:rPr>
-                <w:rFonts w:ascii="Calibri" w:hAnsi="Calibri" w:cs="Calibri"/>
-                <w:szCs w:val="22"/>
-                <w:lang w:val="en"/>
-              </w:rPr>
-              <w:t>BindableObject</w:t>
-            </w:r>
-            <w:proofErr w:type="spellEnd"/>
-            <w:r>
-              <w:rPr>
-                <w:rFonts w:ascii="Calibri" w:hAnsi="Calibri" w:cs="Calibri"/>
-                <w:szCs w:val="22"/>
-                <w:lang w:val="en"/>
-              </w:rPr>
-              <w:t xml:space="preserve"> bindable) =&gt; (</w:t>
-            </w:r>
-            <w:r>
-              <w:rPr>
-                <w:rFonts w:ascii="Calibri" w:hAnsi="Calibri" w:cs="Calibri"/>
-                <w:szCs w:val="22"/>
-                <w:highlight w:val="cyan"/>
-                <w:lang w:val="en"/>
-              </w:rPr>
-              <w:t>string</w:t>
-            </w:r>
-            <w:r>
-              <w:rPr>
-                <w:rFonts w:ascii="Calibri" w:hAnsi="Calibri" w:cs="Calibri"/>
-                <w:szCs w:val="22"/>
-                <w:lang w:val="en"/>
-              </w:rPr>
-              <w:t>)</w:t>
-            </w:r>
-            <w:proofErr w:type="spellStart"/>
-            <w:r>
-              <w:rPr>
-                <w:rFonts w:ascii="Calibri" w:hAnsi="Calibri" w:cs="Calibri"/>
-                <w:szCs w:val="22"/>
-                <w:lang w:val="en"/>
-              </w:rPr>
-              <w:t>bindable.GetValue</w:t>
-            </w:r>
-            <w:proofErr w:type="spellEnd"/>
-            <w:r>
-              <w:rPr>
-                <w:rFonts w:ascii="Calibri" w:hAnsi="Calibri" w:cs="Calibri"/>
-                <w:szCs w:val="22"/>
-                <w:lang w:val="en"/>
-              </w:rPr>
-              <w:t>(</w:t>
-            </w:r>
-            <w:proofErr w:type="spellStart"/>
-            <w:r>
-              <w:rPr>
-                <w:rFonts w:ascii="Calibri" w:hAnsi="Calibri" w:cs="Calibri"/>
-                <w:szCs w:val="22"/>
-                <w:highlight w:val="cyan"/>
-                <w:lang w:val="en"/>
-              </w:rPr>
-              <w:t>Name</w:t>
-            </w:r>
-            <w:r>
-              <w:rPr>
-                <w:rFonts w:ascii="Calibri" w:hAnsi="Calibri" w:cs="Calibri"/>
-                <w:szCs w:val="22"/>
-                <w:highlight w:val="cyan"/>
-                <w:lang w:val="en"/>
-              </w:rPr>
-              <w:t>Property</w:t>
-            </w:r>
-            <w:proofErr w:type="spellEnd"/>
-            <w:r>
-              <w:rPr>
-                <w:rFonts w:ascii="Calibri" w:hAnsi="Calibri" w:cs="Calibri"/>
-                <w:szCs w:val="22"/>
-                <w:lang w:val="en"/>
-              </w:rPr>
-              <w:t>);</w:t>
-            </w:r>
-          </w:p>
-          <w:p>
-            <w:pPr>
-              <w:widowControl w:val="0"/>
-              <w:autoSpaceDE w:val="0"/>
-              <w:autoSpaceDN w:val="0"/>
-              <w:adjustRightInd w:val="0"/>
-              <w:spacing w:after="200"/>
-              <w:rPr>
-                <w:rFonts w:ascii="Calibri" w:hAnsi="Calibri" w:cs="Calibri"/>
-                <w:szCs w:val="22"/>
-                <w:lang w:val="en"/>
-              </w:rPr>
-            </w:pPr>
-            <w:r>
-              <w:rPr>
-                <w:rFonts w:ascii="Calibri" w:hAnsi="Calibri" w:cs="Calibri"/>
-                <w:szCs w:val="22"/>
-                <w:lang w:val="en"/>
-              </w:rPr>
-              <w:t xml:space="preserve">public static void </w:t>
-            </w:r>
-            <w:proofErr w:type="spellStart"/>
-            <w:r>
-              <w:rPr>
-                <w:rFonts w:ascii="Calibri" w:hAnsi="Calibri" w:cs="Calibri"/>
-                <w:szCs w:val="22"/>
-                <w:lang w:val="en"/>
-              </w:rPr>
-              <w:t>Set</w:t>
-            </w:r>
-            <w:r>
-              <w:rPr>
-                <w:rFonts w:ascii="Calibri" w:hAnsi="Calibri" w:cs="Calibri"/>
-                <w:szCs w:val="22"/>
-                <w:highlight w:val="cyan"/>
-                <w:lang w:val="en"/>
-              </w:rPr>
-              <w:t>Name</w:t>
-            </w:r>
-            <w:proofErr w:type="spellEnd"/>
-            <w:r>
-              <w:rPr>
-                <w:rFonts w:ascii="Calibri" w:hAnsi="Calibri" w:cs="Calibri"/>
-                <w:szCs w:val="22"/>
-                <w:lang w:val="en"/>
-              </w:rPr>
-              <w:t>(</w:t>
-            </w:r>
-            <w:proofErr w:type="spellStart"/>
-            <w:r>
-              <w:rPr>
-                <w:rFonts w:ascii="Calibri" w:hAnsi="Calibri" w:cs="Calibri"/>
-                <w:szCs w:val="22"/>
-                <w:lang w:val="en"/>
-              </w:rPr>
-              <w:t>BindableObject</w:t>
-            </w:r>
-            <w:proofErr w:type="spellEnd"/>
-            <w:r>
-              <w:rPr>
-                <w:rFonts w:ascii="Calibri" w:hAnsi="Calibri" w:cs="Calibri"/>
-                <w:szCs w:val="22"/>
-                <w:lang w:val="en"/>
-              </w:rPr>
-              <w:t xml:space="preserve"> bindable, </w:t>
-            </w:r>
-            <w:r>
-              <w:rPr>
-                <w:rFonts w:ascii="Calibri" w:hAnsi="Calibri" w:cs="Calibri"/>
-                <w:szCs w:val="22"/>
-                <w:highlight w:val="cyan"/>
-                <w:lang w:val="en"/>
-              </w:rPr>
-              <w:t>string</w:t>
-            </w:r>
-            <w:r>
-              <w:rPr>
-                <w:rFonts w:ascii="Calibri" w:hAnsi="Calibri" w:cs="Calibri"/>
-                <w:szCs w:val="22"/>
-                <w:lang w:val="en"/>
-              </w:rPr>
-              <w:t xml:space="preserve"> value) =&gt; </w:t>
-            </w:r>
-            <w:proofErr w:type="spellStart"/>
-            <w:r>
-              <w:rPr>
-                <w:rFonts w:ascii="Calibri" w:hAnsi="Calibri" w:cs="Calibri"/>
-                <w:szCs w:val="22"/>
-                <w:lang w:val="en"/>
-              </w:rPr>
-              <w:t>bindable.SetValue</w:t>
-            </w:r>
-            <w:proofErr w:type="spellEnd"/>
-            <w:r>
-              <w:rPr>
-                <w:rFonts w:ascii="Calibri" w:hAnsi="Calibri" w:cs="Calibri"/>
-                <w:szCs w:val="22"/>
-                <w:lang w:val="en"/>
-              </w:rPr>
-              <w:t>(</w:t>
-            </w:r>
-            <w:proofErr w:type="spellStart"/>
-            <w:r>
-              <w:rPr>
-                <w:rFonts w:ascii="Calibri" w:hAnsi="Calibri" w:cs="Calibri"/>
-                <w:szCs w:val="22"/>
-                <w:highlight w:val="cyan"/>
-                <w:lang w:val="en"/>
-              </w:rPr>
-              <w:t>Name</w:t>
-            </w:r>
-            <w:r>
-              <w:rPr>
-                <w:rFonts w:ascii="Calibri" w:hAnsi="Calibri" w:cs="Calibri"/>
-                <w:szCs w:val="22"/>
-                <w:highlight w:val="cyan"/>
-                <w:lang w:val="en"/>
-              </w:rPr>
-              <w:t>Property</w:t>
-            </w:r>
-            <w:proofErr w:type="spellEnd"/>
             <w:r>
               <w:rPr>
                 <w:rFonts w:ascii="Calibri" w:hAnsi="Calibri" w:cs="Calibri"/>
@@ -6501,7 +5806,6 @@
                 <w:lang w:val="en"/>
               </w:rPr>
             </w:pPr>
-            <w:proofErr w:type="spellStart"/>
             <w:r>
               <w:rPr>
                 <w:rFonts w:ascii="Calibri" w:hAnsi="Calibri" w:cs="Calibri"/>
@@ -6510,7 +5814,6 @@
               </w:rPr>
               <w:t>propbp</w:t>
             </w:r>
-            <w:proofErr w:type="spellEnd"/>
           </w:p>
         </w:tc>
         <w:tc>
@@ -6552,7 +5855,6 @@
               </w:rPr>
               <w:t xml:space="preserve">ssuming </w:t>
             </w:r>
-            <w:proofErr w:type="spellStart"/>
             <w:r>
               <w:rPr>
                 <w:rFonts w:ascii="Calibri" w:hAnsi="Calibri" w:cs="Calibri"/>
@@ -6564,7 +5866,6 @@
               </w:rPr>
               <w:t>MyClass</w:t>
             </w:r>
-            <w:proofErr w:type="spellEnd"/>
             <w:r>
               <w:rPr>
                 <w:rFonts w:ascii="Calibri" w:hAnsi="Calibri" w:cs="Calibri"/>
@@ -6595,18 +5896,123 @@
                 <w:szCs w:val="22"/>
                 <w:lang w:val="en"/>
               </w:rPr>
-              <w:t xml:space="preserve">public static </w:t>
-            </w:r>
-            <w:proofErr w:type="spellStart"/>
-            <w:r>
-              <w:rPr>
-                <w:rFonts w:ascii="Calibri" w:hAnsi="Calibri" w:cs="Calibri"/>
-                <w:szCs w:val="22"/>
-                <w:lang w:val="en"/>
-              </w:rPr>
-              <w:t>readonly</w:t>
-            </w:r>
-            <w:proofErr w:type="spellEnd"/>
+              <w:t xml:space="preserve">public static readonly BindableProperty </w:t>
+            </w:r>
+            <w:r>
+              <w:rPr>
+                <w:rFonts w:ascii="Calibri" w:hAnsi="Calibri" w:cs="Calibri"/>
+                <w:szCs w:val="22"/>
+                <w:highlight w:val="yellow"/>
+                <w:lang w:val="en"/>
+              </w:rPr>
+              <w:t>Name</w:t>
+            </w:r>
+            <w:r>
+              <w:rPr>
+                <w:rFonts w:ascii="Calibri" w:hAnsi="Calibri" w:cs="Calibri"/>
+                <w:szCs w:val="22"/>
+                <w:lang w:val="en"/>
+              </w:rPr>
+              <w:t>Property = BindableProperty.Create(nameof(</w:t>
+            </w:r>
+            <w:r>
+              <w:rPr>
+                <w:rFonts w:ascii="Calibri" w:hAnsi="Calibri" w:cs="Calibri"/>
+                <w:szCs w:val="22"/>
+                <w:highlight w:val="cyan"/>
+                <w:lang w:val="en"/>
+              </w:rPr>
+              <w:t>Name</w:t>
+            </w:r>
+            <w:r>
+              <w:rPr>
+                <w:rFonts w:ascii="Calibri" w:hAnsi="Calibri" w:cs="Calibri"/>
+                <w:szCs w:val="22"/>
+                <w:lang w:val="en"/>
+              </w:rPr>
+              <w:t>), typeof(</w:t>
+            </w:r>
+            <w:r>
+              <w:rPr>
+                <w:rFonts w:ascii="Calibri" w:hAnsi="Calibri" w:cs="Calibri"/>
+                <w:szCs w:val="22"/>
+                <w:highlight w:val="yellow"/>
+                <w:lang w:val="en"/>
+              </w:rPr>
+              <w:t>string</w:t>
+            </w:r>
+            <w:r>
+              <w:rPr>
+                <w:rFonts w:ascii="Calibri" w:hAnsi="Calibri" w:cs="Calibri"/>
+                <w:szCs w:val="22"/>
+                <w:lang w:val="en"/>
+              </w:rPr>
+              <w:t>), typeof(</w:t>
+            </w:r>
+            <w:r>
+              <w:rPr>
+                <w:rFonts w:ascii="Calibri" w:hAnsi="Calibri" w:cs="Calibri"/>
+                <w:szCs w:val="22"/>
+                <w:highlight w:val="green"/>
+                <w:lang w:val="en"/>
+              </w:rPr>
+              <w:t>MyClass</w:t>
+            </w:r>
+            <w:r>
+              <w:rPr>
+                <w:rFonts w:ascii="Calibri" w:hAnsi="Calibri" w:cs="Calibri"/>
+                <w:szCs w:val="22"/>
+                <w:lang w:val="en"/>
+              </w:rPr>
+              <w:t>), default(</w:t>
+            </w:r>
+            <w:r>
+              <w:rPr>
+                <w:rFonts w:ascii="Calibri" w:hAnsi="Calibri" w:cs="Calibri"/>
+                <w:szCs w:val="22"/>
+                <w:highlight w:val="cyan"/>
+                <w:lang w:val="en"/>
+              </w:rPr>
+              <w:t>string</w:t>
+            </w:r>
+            <w:r>
+              <w:rPr>
+                <w:rFonts w:ascii="Calibri" w:hAnsi="Calibri" w:cs="Calibri"/>
+                <w:szCs w:val="22"/>
+                <w:lang w:val="en"/>
+              </w:rPr>
+              <w:t>));</w:t>
+            </w:r>
+          </w:p>
+          <w:p>
+            <w:pPr>
+              <w:widowControl w:val="0"/>
+              <w:autoSpaceDE w:val="0"/>
+              <w:autoSpaceDN w:val="0"/>
+              <w:adjustRightInd w:val="0"/>
+              <w:spacing w:after="200"/>
+              <w:rPr>
+                <w:rFonts w:ascii="Calibri" w:hAnsi="Calibri" w:cs="Calibri"/>
+                <w:szCs w:val="22"/>
+                <w:lang w:val="en"/>
+              </w:rPr>
+            </w:pPr>
+            <w:r>
+              <w:rPr>
+                <w:rFonts w:ascii="Calibri" w:hAnsi="Calibri" w:cs="Calibri"/>
+                <w:szCs w:val="22"/>
+                <w:lang w:val="en"/>
+              </w:rPr>
+              <w:t xml:space="preserve">public </w:t>
+            </w:r>
+            <w:r>
+              <w:rPr>
+                <w:rFonts w:ascii="Calibri" w:hAnsi="Calibri" w:cs="Calibri"/>
+                <w:szCs w:val="22"/>
+                <w:lang w:val="en"/>
+              </w:rPr>
+              <w:t>string</w:t>
+            </w:r>
             <w:r>
               <w:rPr>
                 <w:rFonts w:ascii="Calibri" w:hAnsi="Calibri" w:cs="Calibri"/>
@@ -6615,86 +6021,74 @@
               </w:rPr>
               <w:t xml:space="preserve"> </w:t>
             </w:r>
-            <w:proofErr w:type="spellStart"/>
-            <w:r>
-              <w:rPr>
-                <w:rFonts w:ascii="Calibri" w:hAnsi="Calibri" w:cs="Calibri"/>
-                <w:szCs w:val="22"/>
-                <w:lang w:val="en"/>
-              </w:rPr>
-              <w:t>BindableProperty</w:t>
-            </w:r>
-            <w:proofErr w:type="spellEnd"/>
-            <w:r>
-              <w:rPr>
-                <w:rFonts w:ascii="Calibri" w:hAnsi="Calibri" w:cs="Calibri"/>
-                <w:szCs w:val="22"/>
-                <w:lang w:val="en"/>
-              </w:rPr>
-              <w:t xml:space="preserve"> </w:t>
-            </w:r>
-            <w:proofErr w:type="spellStart"/>
-            <w:r>
-              <w:rPr>
-                <w:rFonts w:ascii="Calibri" w:hAnsi="Calibri" w:cs="Calibri"/>
-                <w:szCs w:val="22"/>
-                <w:highlight w:val="yellow"/>
+            <w:r>
+              <w:rPr>
+                <w:rFonts w:ascii="Calibri" w:hAnsi="Calibri" w:cs="Calibri"/>
+                <w:szCs w:val="22"/>
+                <w:highlight w:val="cyan"/>
                 <w:lang w:val="en"/>
               </w:rPr>
               <w:t>Name</w:t>
             </w:r>
-            <w:r>
-              <w:rPr>
-                <w:rFonts w:ascii="Calibri" w:hAnsi="Calibri" w:cs="Calibri"/>
-                <w:szCs w:val="22"/>
-                <w:lang w:val="en"/>
-              </w:rPr>
-              <w:t>Property</w:t>
-            </w:r>
-            <w:proofErr w:type="spellEnd"/>
-            <w:r>
-              <w:rPr>
-                <w:rFonts w:ascii="Calibri" w:hAnsi="Calibri" w:cs="Calibri"/>
-                <w:szCs w:val="22"/>
-                <w:lang w:val="en"/>
-              </w:rPr>
-              <w:t xml:space="preserve"> = </w:t>
-            </w:r>
-            <w:proofErr w:type="spellStart"/>
-            <w:r>
-              <w:rPr>
-                <w:rFonts w:ascii="Calibri" w:hAnsi="Calibri" w:cs="Calibri"/>
-                <w:szCs w:val="22"/>
-                <w:lang w:val="en"/>
-              </w:rPr>
-              <w:t>BindableProperty.Create</w:t>
-            </w:r>
-            <w:proofErr w:type="spellEnd"/>
-            <w:r>
-              <w:rPr>
-                <w:rFonts w:ascii="Calibri" w:hAnsi="Calibri" w:cs="Calibri"/>
-                <w:szCs w:val="22"/>
-                <w:lang w:val="en"/>
-              </w:rPr>
-              <w:t>(</w:t>
-            </w:r>
-            <w:proofErr w:type="spellStart"/>
-            <w:r>
-              <w:rPr>
-                <w:rFonts w:ascii="Calibri" w:hAnsi="Calibri" w:cs="Calibri"/>
-                <w:szCs w:val="22"/>
-                <w:lang w:val="en"/>
-              </w:rPr>
-              <w:t>nameof</w:t>
-            </w:r>
-            <w:proofErr w:type="spellEnd"/>
-            <w:r>
-              <w:rPr>
-                <w:rFonts w:ascii="Calibri" w:hAnsi="Calibri" w:cs="Calibri"/>
-                <w:szCs w:val="22"/>
-                <w:lang w:val="en"/>
-              </w:rPr>
-              <w:t>(</w:t>
+          </w:p>
+          <w:p>
+            <w:pPr>
+              <w:widowControl w:val="0"/>
+              <w:autoSpaceDE w:val="0"/>
+              <w:autoSpaceDN w:val="0"/>
+              <w:adjustRightInd w:val="0"/>
+              <w:spacing w:after="200"/>
+              <w:rPr>
+                <w:rFonts w:ascii="Calibri" w:hAnsi="Calibri" w:cs="Calibri"/>
+                <w:szCs w:val="22"/>
+                <w:lang w:val="en"/>
+              </w:rPr>
+            </w:pPr>
+            <w:r>
+              <w:rPr>
+                <w:rFonts w:ascii="Calibri" w:hAnsi="Calibri" w:cs="Calibri"/>
+                <w:szCs w:val="22"/>
+                <w:lang w:val="en"/>
+              </w:rPr>
+              <w:t>{</w:t>
+            </w:r>
+          </w:p>
+          <w:p>
+            <w:pPr>
+              <w:widowControl w:val="0"/>
+              <w:autoSpaceDE w:val="0"/>
+              <w:autoSpaceDN w:val="0"/>
+              <w:adjustRightInd w:val="0"/>
+              <w:spacing w:after="200"/>
+              <w:rPr>
+                <w:rFonts w:ascii="Calibri" w:hAnsi="Calibri" w:cs="Calibri"/>
+                <w:szCs w:val="22"/>
+                <w:lang w:val="en"/>
+              </w:rPr>
+            </w:pPr>
+            <w:r>
+              <w:rPr>
+                <w:rFonts w:ascii="Calibri" w:hAnsi="Calibri" w:cs="Calibri"/>
+                <w:szCs w:val="22"/>
+                <w:lang w:val="en"/>
+              </w:rPr>
+              <w:t>get =&gt; (</w:t>
+            </w:r>
+            <w:r>
+              <w:rPr>
+                <w:rFonts w:ascii="Calibri" w:hAnsi="Calibri" w:cs="Calibri"/>
+                <w:szCs w:val="22"/>
+                <w:lang w:val="en"/>
+              </w:rPr>
+              <w:t>string</w:t>
+            </w:r>
+            <w:r>
+              <w:rPr>
+                <w:rFonts w:ascii="Calibri" w:hAnsi="Calibri" w:cs="Calibri"/>
+                <w:szCs w:val="22"/>
+                <w:lang w:val="en"/>
+              </w:rPr>
+              <w:t>)GetValue(</w:t>
             </w:r>
             <w:r>
               <w:rPr>
@@ -6703,87 +6097,37 @@
                 <w:highlight w:val="cyan"/>
                 <w:lang w:val="en"/>
               </w:rPr>
-              <w:t>Name</w:t>
-            </w:r>
-            <w:r>
-              <w:rPr>
-                <w:rFonts w:ascii="Calibri" w:hAnsi="Calibri" w:cs="Calibri"/>
-                <w:szCs w:val="22"/>
-                <w:lang w:val="en"/>
-              </w:rPr>
-              <w:t xml:space="preserve">), </w:t>
-            </w:r>
-            <w:proofErr w:type="spellStart"/>
-            <w:r>
-              <w:rPr>
-                <w:rFonts w:ascii="Calibri" w:hAnsi="Calibri" w:cs="Calibri"/>
-                <w:szCs w:val="22"/>
-                <w:lang w:val="en"/>
-              </w:rPr>
-              <w:t>typeof</w:t>
-            </w:r>
-            <w:proofErr w:type="spellEnd"/>
-            <w:r>
-              <w:rPr>
-                <w:rFonts w:ascii="Calibri" w:hAnsi="Calibri" w:cs="Calibri"/>
-                <w:szCs w:val="22"/>
-                <w:lang w:val="en"/>
-              </w:rPr>
-              <w:t>(</w:t>
-            </w:r>
-            <w:r>
-              <w:rPr>
-                <w:rFonts w:ascii="Calibri" w:hAnsi="Calibri" w:cs="Calibri"/>
-                <w:szCs w:val="22"/>
-                <w:highlight w:val="yellow"/>
-                <w:lang w:val="en"/>
-              </w:rPr>
-              <w:t>string</w:t>
-            </w:r>
-            <w:r>
-              <w:rPr>
-                <w:rFonts w:ascii="Calibri" w:hAnsi="Calibri" w:cs="Calibri"/>
-                <w:szCs w:val="22"/>
-                <w:lang w:val="en"/>
-              </w:rPr>
-              <w:t xml:space="preserve">), </w:t>
-            </w:r>
-            <w:proofErr w:type="spellStart"/>
-            <w:r>
-              <w:rPr>
-                <w:rFonts w:ascii="Calibri" w:hAnsi="Calibri" w:cs="Calibri"/>
-                <w:szCs w:val="22"/>
-                <w:lang w:val="en"/>
-              </w:rPr>
-              <w:t>typeof</w:t>
-            </w:r>
-            <w:proofErr w:type="spellEnd"/>
-            <w:r>
-              <w:rPr>
-                <w:rFonts w:ascii="Calibri" w:hAnsi="Calibri" w:cs="Calibri"/>
-                <w:szCs w:val="22"/>
-                <w:lang w:val="en"/>
-              </w:rPr>
-              <w:t>(</w:t>
-            </w:r>
-            <w:proofErr w:type="spellStart"/>
-            <w:r>
-              <w:rPr>
-                <w:rFonts w:ascii="Calibri" w:hAnsi="Calibri" w:cs="Calibri"/>
-                <w:szCs w:val="22"/>
-                <w:highlight w:val="green"/>
-                <w:lang w:val="en"/>
-              </w:rPr>
-              <w:t>MyClass</w:t>
-            </w:r>
-            <w:proofErr w:type="spellEnd"/>
-            <w:r>
-              <w:rPr>
-                <w:rFonts w:ascii="Calibri" w:hAnsi="Calibri" w:cs="Calibri"/>
-                <w:szCs w:val="22"/>
-                <w:lang w:val="en"/>
-              </w:rPr>
-              <w:t>), default(</w:t>
+              <w:t>NameProperty</w:t>
+            </w:r>
+            <w:r>
+              <w:rPr>
+                <w:rFonts w:ascii="Calibri" w:hAnsi="Calibri" w:cs="Calibri"/>
+                <w:szCs w:val="22"/>
+                <w:lang w:val="en"/>
+              </w:rPr>
+              <w:t>);</w:t>
+            </w:r>
+          </w:p>
+          <w:p>
+            <w:pPr>
+              <w:widowControl w:val="0"/>
+              <w:autoSpaceDE w:val="0"/>
+              <w:autoSpaceDN w:val="0"/>
+              <w:adjustRightInd w:val="0"/>
+              <w:spacing w:after="200"/>
+              <w:rPr>
+                <w:rFonts w:ascii="Calibri" w:hAnsi="Calibri" w:cs="Calibri"/>
+                <w:szCs w:val="22"/>
+                <w:lang w:val="en"/>
+              </w:rPr>
+            </w:pPr>
+            <w:r>
+              <w:rPr>
+                <w:rFonts w:ascii="Calibri" w:hAnsi="Calibri" w:cs="Calibri"/>
+                <w:szCs w:val="22"/>
+                <w:lang w:val="en"/>
+              </w:rPr>
+              <w:t>set =&gt; SetValue(</w:t>
             </w:r>
             <w:r>
               <w:rPr>
@@ -6792,211 +6136,8 @@
                 <w:highlight w:val="cyan"/>
                 <w:lang w:val="en"/>
               </w:rPr>
-              <w:t>string</w:t>
-            </w:r>
-            <w:r>
-              <w:rPr>
-                <w:rFonts w:ascii="Calibri" w:hAnsi="Calibri" w:cs="Calibri"/>
-                <w:szCs w:val="22"/>
-                <w:lang w:val="en"/>
-              </w:rPr>
-              <w:t>));</w:t>
-            </w:r>
-          </w:p>
-          <w:p>
-            <w:pPr>
-              <w:widowControl w:val="0"/>
-              <w:autoSpaceDE w:val="0"/>
-              <w:autoSpaceDN w:val="0"/>
-              <w:adjustRightInd w:val="0"/>
-              <w:spacing w:after="200"/>
-              <w:rPr>
-                <w:rFonts w:ascii="Calibri" w:hAnsi="Calibri" w:cs="Calibri"/>
-                <w:szCs w:val="22"/>
-                <w:lang w:val="en"/>
-              </w:rPr>
-            </w:pPr>
-            <w:r>
-              <w:rPr>
-                <w:rFonts w:ascii="Calibri" w:hAnsi="Calibri" w:cs="Calibri"/>
-                <w:szCs w:val="22"/>
-                <w:lang w:val="en"/>
-              </w:rPr>
-              <w:t xml:space="preserve">public </w:t>
-            </w:r>
-            <w:r>
-              <w:rPr>
-                <w:rFonts w:ascii="Calibri" w:hAnsi="Calibri" w:cs="Calibri"/>
-                <w:szCs w:val="22"/>
-                <w:lang w:val="en"/>
-              </w:rPr>
-              <w:t>string</w:t>
-            </w:r>
-            <w:r>
-              <w:rPr>
-                <w:rFonts w:ascii="Calibri" w:hAnsi="Calibri" w:cs="Calibri"/>
-                <w:szCs w:val="22"/>
-                <w:lang w:val="en"/>
-              </w:rPr>
-              <w:t xml:space="preserve"> </w:t>
-            </w:r>
-            <w:r>
-              <w:rPr>
-                <w:rFonts w:ascii="Calibri" w:hAnsi="Calibri" w:cs="Calibri"/>
-                <w:szCs w:val="22"/>
-                <w:highlight w:val="cyan"/>
-                <w:lang w:val="en"/>
-              </w:rPr>
-              <w:t>Name</w:t>
-            </w:r>
-          </w:p>
-          <w:p>
-            <w:pPr>
-              <w:widowControl w:val="0"/>
-              <w:autoSpaceDE w:val="0"/>
-              <w:autoSpaceDN w:val="0"/>
-              <w:adjustRightInd w:val="0"/>
-              <w:spacing w:after="200"/>
-              <w:rPr>
-                <w:rFonts w:ascii="Calibri" w:hAnsi="Calibri" w:cs="Calibri"/>
-                <w:szCs w:val="22"/>
-                <w:lang w:val="en"/>
-              </w:rPr>
-            </w:pPr>
-            <w:r>
-              <w:rPr>
-                <w:rFonts w:ascii="Calibri" w:hAnsi="Calibri" w:cs="Calibri"/>
-                <w:szCs w:val="22"/>
-                <w:lang w:val="en"/>
-              </w:rPr>
-              <w:t>{</w:t>
-            </w:r>
-          </w:p>
-          <w:p>
-            <w:pPr>
-              <w:widowControl w:val="0"/>
-              <w:autoSpaceDE w:val="0"/>
-              <w:autoSpaceDN w:val="0"/>
-              <w:adjustRightInd w:val="0"/>
-              <w:spacing w:after="200"/>
-              <w:rPr>
-                <w:rFonts w:ascii="Calibri" w:hAnsi="Calibri" w:cs="Calibri"/>
-                <w:szCs w:val="22"/>
-                <w:lang w:val="en"/>
-              </w:rPr>
-            </w:pPr>
-            <w:r>
-              <w:rPr>
-                <w:rFonts w:ascii="Calibri" w:hAnsi="Calibri" w:cs="Calibri"/>
-                <w:szCs w:val="22"/>
-                <w:lang w:val="en"/>
-              </w:rPr>
-              <w:t>get =&gt; (</w:t>
-            </w:r>
-            <w:r>
-              <w:rPr>
-                <w:rFonts w:ascii="Calibri" w:hAnsi="Calibri" w:cs="Calibri"/>
-                <w:szCs w:val="22"/>
-                <w:lang w:val="en"/>
-              </w:rPr>
-              <w:t>string</w:t>
-            </w:r>
-            <w:r>
-              <w:rPr>
-                <w:rFonts w:ascii="Calibri" w:hAnsi="Calibri" w:cs="Calibri"/>
-                <w:szCs w:val="22"/>
-                <w:lang w:val="en"/>
-              </w:rPr>
-              <w:t>)</w:t>
-            </w:r>
-            <w:proofErr w:type="spellStart"/>
-            <w:r>
-              <w:rPr>
-                <w:rFonts w:ascii="Calibri" w:hAnsi="Calibri" w:cs="Calibri"/>
-                <w:szCs w:val="22"/>
-                <w:lang w:val="en"/>
-              </w:rPr>
-              <w:t>GetValue</w:t>
-            </w:r>
-            <w:proofErr w:type="spellEnd"/>
-            <w:r>
-              <w:rPr>
-                <w:rFonts w:ascii="Calibri" w:hAnsi="Calibri" w:cs="Calibri"/>
-                <w:szCs w:val="22"/>
-                <w:lang w:val="en"/>
-              </w:rPr>
-              <w:t>(</w:t>
-            </w:r>
-            <w:proofErr w:type="spellStart"/>
-            <w:r>
-              <w:rPr>
-                <w:rFonts w:ascii="Calibri" w:hAnsi="Calibri" w:cs="Calibri"/>
-                <w:szCs w:val="22"/>
-                <w:highlight w:val="cyan"/>
-                <w:lang w:val="en"/>
-              </w:rPr>
               <w:t>NameProperty</w:t>
             </w:r>
-            <w:proofErr w:type="spellEnd"/>
-            <w:r>
-              <w:rPr>
-                <w:rFonts w:ascii="Calibri" w:hAnsi="Calibri" w:cs="Calibri"/>
-                <w:szCs w:val="22"/>
-                <w:lang w:val="en"/>
-              </w:rPr>
-              <w:t>);</w:t>
-            </w:r>
-          </w:p>
-          <w:p>
-            <w:pPr>
-              <w:widowControl w:val="0"/>
-              <w:autoSpaceDE w:val="0"/>
-              <w:autoSpaceDN w:val="0"/>
-              <w:adjustRightInd w:val="0"/>
-              <w:spacing w:after="200"/>
-              <w:rPr>
-                <w:rFonts w:ascii="Calibri" w:hAnsi="Calibri" w:cs="Calibri"/>
-                <w:szCs w:val="22"/>
-                <w:lang w:val="en"/>
-              </w:rPr>
-            </w:pPr>
-            <w:r>
-              <w:rPr>
-                <w:rFonts w:ascii="Calibri" w:hAnsi="Calibri" w:cs="Calibri"/>
-                <w:szCs w:val="22"/>
-                <w:lang w:val="en"/>
-              </w:rPr>
-              <w:t xml:space="preserve">set =&gt; </w:t>
-            </w:r>
-            <w:proofErr w:type="spellStart"/>
-            <w:r>
-              <w:rPr>
-                <w:rFonts w:ascii="Calibri" w:hAnsi="Calibri" w:cs="Calibri"/>
-                <w:szCs w:val="22"/>
-                <w:lang w:val="en"/>
-              </w:rPr>
-              <w:t>SetValue</w:t>
-            </w:r>
-            <w:proofErr w:type="spellEnd"/>
-            <w:r>
-              <w:rPr>
-                <w:rFonts w:ascii="Calibri" w:hAnsi="Calibri" w:cs="Calibri"/>
-                <w:szCs w:val="22"/>
-                <w:lang w:val="en"/>
-              </w:rPr>
-              <w:t>(</w:t>
-            </w:r>
-            <w:proofErr w:type="spellStart"/>
-            <w:r>
-              <w:rPr>
-                <w:rFonts w:ascii="Calibri" w:hAnsi="Calibri" w:cs="Calibri"/>
-                <w:szCs w:val="22"/>
-                <w:highlight w:val="cyan"/>
-                <w:lang w:val="en"/>
-              </w:rPr>
-              <w:t>NameProperty</w:t>
-            </w:r>
-            <w:proofErr w:type="spellEnd"/>
             <w:r>
               <w:rPr>
                 <w:rFonts w:ascii="Calibri" w:hAnsi="Calibri" w:cs="Calibri"/>
@@ -7081,7 +6222,6 @@
                 <w:lang w:val="en"/>
               </w:rPr>
             </w:pPr>
-            <w:proofErr w:type="spellStart"/>
             <w:r>
               <w:rPr>
                 <w:rFonts w:ascii="Calibri" w:hAnsi="Calibri" w:cs="Calibri"/>
@@ -7091,7 +6231,6 @@
               </w:rPr>
               <w:t>propc</w:t>
             </w:r>
-            <w:proofErr w:type="spellEnd"/>
           </w:p>
           <w:p>
             <w:pPr>
@@ -7115,7 +6254,6 @@
               </w:rPr>
               <w:t xml:space="preserve">(This has been shortened to </w:t>
             </w:r>
-            <w:proofErr w:type="spellStart"/>
             <w:r>
               <w:rPr>
                 <w:rFonts w:ascii="Calibri" w:hAnsi="Calibri" w:cs="Calibri"/>
@@ -7126,7 +6264,6 @@
               </w:rPr>
               <w:t>propc</w:t>
             </w:r>
-            <w:proofErr w:type="spellEnd"/>
             <w:r>
               <w:rPr>
                 <w:rFonts w:ascii="Calibri" w:hAnsi="Calibri" w:cs="Calibri"/>
@@ -7135,7 +6272,6 @@
               </w:rPr>
               <w:t xml:space="preserve"> from </w:t>
             </w:r>
-            <w:proofErr w:type="spellStart"/>
             <w:r>
               <w:rPr>
                 <w:rFonts w:ascii="Calibri" w:hAnsi="Calibri" w:cs="Calibri"/>
@@ -7146,7 +6282,6 @@
               </w:rPr>
               <w:t>propcomet</w:t>
             </w:r>
-            <w:proofErr w:type="spellEnd"/>
             <w:r>
               <w:rPr>
                 <w:rFonts w:ascii="Calibri" w:hAnsi="Calibri" w:cs="Calibri"/>
@@ -7250,25 +6385,7 @@
                 <w:szCs w:val="22"/>
                 <w:lang w:val="en"/>
               </w:rPr>
-              <w:t xml:space="preserve">get =&gt; </w:t>
-            </w:r>
-            <w:proofErr w:type="spellStart"/>
-            <w:r>
-              <w:rPr>
-                <w:rFonts w:ascii="Calibri" w:hAnsi="Calibri" w:cs="Calibri"/>
-                <w:szCs w:val="22"/>
-                <w:lang w:val="en"/>
-              </w:rPr>
-              <w:t>GetProperty</w:t>
-            </w:r>
-            <w:proofErr w:type="spellEnd"/>
-            <w:r>
-              <w:rPr>
-                <w:rFonts w:ascii="Calibri" w:hAnsi="Calibri" w:cs="Calibri"/>
-                <w:szCs w:val="22"/>
-                <w:lang w:val="en"/>
-              </w:rPr>
-              <w:t>&lt;</w:t>
+              <w:t>get =&gt; GetProperty&lt;</w:t>
             </w:r>
             <w:r>
               <w:rPr>
@@ -7307,25 +6424,7 @@
                 <w:szCs w:val="22"/>
                 <w:lang w:val="en"/>
               </w:rPr>
-              <w:t xml:space="preserve">set =&gt; </w:t>
-            </w:r>
-            <w:proofErr w:type="spellStart"/>
-            <w:r>
-              <w:rPr>
-                <w:rFonts w:ascii="Calibri" w:hAnsi="Calibri" w:cs="Calibri"/>
-                <w:szCs w:val="22"/>
-                <w:lang w:val="en"/>
-              </w:rPr>
-              <w:t>SetProperty</w:t>
-            </w:r>
-            <w:proofErr w:type="spellEnd"/>
-            <w:r>
-              <w:rPr>
-                <w:rFonts w:ascii="Calibri" w:hAnsi="Calibri" w:cs="Calibri"/>
-                <w:szCs w:val="22"/>
-                <w:lang w:val="en"/>
-              </w:rPr>
-              <w:t>(value);</w:t>
+              <w:t>set =&gt; SetProperty(value);</w:t>
             </w:r>
           </w:p>
           <w:p>
@@ -7454,7 +6553,6 @@
               </w:rPr>
               <w:t xml:space="preserve"> from </w:t>
             </w:r>
-            <w:proofErr w:type="spellStart"/>
             <w:r>
               <w:rPr>
                 <w:rFonts w:ascii="Calibri" w:hAnsi="Calibri" w:cs="Calibri"/>
@@ -7465,7 +6563,6 @@
               </w:rPr>
               <w:t>xplat</w:t>
             </w:r>
-            <w:proofErr w:type="spellEnd"/>
             <w:r>
               <w:rPr>
                 <w:rFonts w:ascii="Calibri" w:hAnsi="Calibri" w:cs="Calibri"/>
@@ -7715,7 +6812,6 @@
               </w:rPr>
               <w:t xml:space="preserve">private void </w:t>
             </w:r>
-            <w:proofErr w:type="spellStart"/>
             <w:r>
               <w:rPr>
                 <w:rFonts w:ascii="Calibri" w:hAnsi="Calibri" w:cs="Calibri"/>
@@ -7725,32 +6821,13 @@
               </w:rPr>
               <w:t>MyMethod</w:t>
             </w:r>
-            <w:proofErr w:type="spellEnd"/>
-            <w:r>
-              <w:rPr>
-                <w:rFonts w:ascii="Calibri" w:hAnsi="Calibri" w:cs="Calibri"/>
-                <w:szCs w:val="22"/>
-                <w:lang w:val="en"/>
-              </w:rPr>
-              <w:t xml:space="preserve">(object sender, </w:t>
-            </w:r>
-            <w:proofErr w:type="spellStart"/>
-            <w:r>
-              <w:rPr>
-                <w:rFonts w:ascii="Calibri" w:hAnsi="Calibri" w:cs="Calibri"/>
-                <w:szCs w:val="22"/>
-                <w:lang w:val="en"/>
-              </w:rPr>
-              <w:t>EventArgs</w:t>
-            </w:r>
-            <w:proofErr w:type="spellEnd"/>
-            <w:r>
-              <w:rPr>
-                <w:rFonts w:ascii="Calibri" w:hAnsi="Calibri" w:cs="Calibri"/>
-                <w:szCs w:val="22"/>
-                <w:lang w:val="en"/>
-              </w:rPr>
-              <w:t xml:space="preserve"> e)</w:t>
+            <w:r>
+              <w:rPr>
+                <w:rFonts w:ascii="Calibri" w:hAnsi="Calibri" w:cs="Calibri"/>
+                <w:szCs w:val="22"/>
+                <w:lang w:val="en"/>
+              </w:rPr>
+              <w:t>(object sender, EventArgs e)</w:t>
             </w:r>
           </w:p>
           <w:p>
@@ -7909,7 +6986,6 @@
               </w:rPr>
               <w:t xml:space="preserve"> </w:t>
             </w:r>
-            <w:proofErr w:type="spellStart"/>
             <w:r>
               <w:rPr>
                 <w:rFonts w:ascii="Calibri" w:hAnsi="Calibri" w:cs="Calibri"/>
@@ -7919,7 +6995,6 @@
               </w:rPr>
               <w:t>MyMethod</w:t>
             </w:r>
-            <w:proofErr w:type="spellEnd"/>
             <w:r>
               <w:rPr>
                 <w:rFonts w:ascii="Calibri" w:hAnsi="Calibri" w:cs="Calibri"/>
@@ -8032,7 +7107,6 @@
                 <w:lang w:val="en"/>
               </w:rPr>
             </w:pPr>
-            <w:proofErr w:type="spellStart"/>
             <w:r>
               <w:rPr>
                 <w:rFonts w:ascii="Calibri" w:hAnsi="Calibri" w:cs="Calibri"/>
@@ -8043,7 +7117,6 @@
               </w:rPr>
               <w:t>amethod</w:t>
             </w:r>
-            <w:proofErr w:type="spellEnd"/>
           </w:p>
         </w:tc>
         <w:tc>
@@ -8077,25 +7150,7 @@
                 <w:szCs w:val="22"/>
                 <w:lang w:val="en"/>
               </w:rPr>
-              <w:t xml:space="preserve">async Task </w:t>
-            </w:r>
-            <w:proofErr w:type="spellStart"/>
-            <w:r>
-              <w:rPr>
-                <w:rFonts w:ascii="Calibri" w:hAnsi="Calibri" w:cs="Calibri"/>
-                <w:szCs w:val="22"/>
-                <w:lang w:val="en"/>
-              </w:rPr>
-              <w:t>MyMethod</w:t>
-            </w:r>
-            <w:proofErr w:type="spellEnd"/>
-            <w:r>
-              <w:rPr>
-                <w:rFonts w:ascii="Calibri" w:hAnsi="Calibri" w:cs="Calibri"/>
-                <w:szCs w:val="22"/>
-                <w:lang w:val="en"/>
-              </w:rPr>
-              <w:t>()</w:t>
+              <w:t>async Task MyMethod()</w:t>
             </w:r>
           </w:p>
           <w:p>
@@ -8272,7 +7327,6 @@
               </w:rPr>
               <w:t xml:space="preserve"> </w:t>
             </w:r>
-            <w:proofErr w:type="spellStart"/>
             <w:r>
               <w:rPr>
                 <w:rFonts w:ascii="Calibri" w:hAnsi="Calibri" w:cs="Calibri"/>
@@ -8282,7 +7336,6 @@
               </w:rPr>
               <w:t>MyRecord</w:t>
             </w:r>
-            <w:proofErr w:type="spellEnd"/>
           </w:p>
           <w:p>
             <w:pPr>
@@ -8414,7 +7467,6 @@
                 <w:lang w:val="en"/>
               </w:rPr>
             </w:pPr>
-            <w:proofErr w:type="spellStart"/>
             <w:r>
               <w:rPr>
                 <w:rFonts w:ascii="Calibri" w:hAnsi="Calibri" w:cs="Calibri"/>
@@ -8426,7 +7478,6 @@
               </w:rPr>
               <w:t>rstruct</w:t>
             </w:r>
-            <w:proofErr w:type="spellEnd"/>
           </w:p>
           <w:p>
             <w:pPr>
@@ -8452,7 +7503,6 @@
               </w:rPr>
               <w:t xml:space="preserve">(This has been updated to </w:t>
             </w:r>
-            <w:proofErr w:type="spellStart"/>
             <w:r>
               <w:rPr>
                 <w:rFonts w:ascii="Calibri" w:hAnsi="Calibri" w:cs="Calibri"/>
@@ -8463,7 +7513,6 @@
               </w:rPr>
               <w:t>rstruct</w:t>
             </w:r>
-            <w:proofErr w:type="spellEnd"/>
             <w:r>
               <w:rPr>
                 <w:rFonts w:ascii="Calibri" w:hAnsi="Calibri" w:cs="Calibri"/>
@@ -8472,7 +7521,6 @@
               </w:rPr>
               <w:t xml:space="preserve"> from </w:t>
             </w:r>
-            <w:proofErr w:type="spellStart"/>
             <w:r>
               <w:rPr>
                 <w:rFonts w:ascii="Calibri" w:hAnsi="Calibri" w:cs="Calibri"/>
@@ -8483,7 +7531,6 @@
               </w:rPr>
               <w:t>recstruct</w:t>
             </w:r>
-            <w:proofErr w:type="spellEnd"/>
             <w:r>
               <w:rPr>
                 <w:rFonts w:ascii="Calibri" w:hAnsi="Calibri" w:cs="Calibri"/>
@@ -8527,7 +7574,6 @@
               </w:rPr>
               <w:t xml:space="preserve"> struct </w:t>
             </w:r>
-            <w:proofErr w:type="spellStart"/>
             <w:r>
               <w:rPr>
                 <w:rFonts w:ascii="Calibri" w:hAnsi="Calibri" w:cs="Calibri"/>
@@ -8537,7 +7583,6 @@
               </w:rPr>
               <w:t>MyRecStruct</w:t>
             </w:r>
-            <w:proofErr w:type="spellEnd"/>
           </w:p>
           <w:p>
             <w:pPr>
@@ -8607,23 +7652,13 @@
                 <w:lang w:val="en"/>
               </w:rPr>
             </w:pPr>
-            <w:proofErr w:type="spellStart"/>
-            <w:r>
-              <w:rPr>
-                <w:rFonts w:ascii="Calibri" w:hAnsi="Calibri" w:cs="Calibri"/>
-                <w:szCs w:val="22"/>
-                <w:lang w:val="en"/>
-              </w:rPr>
-              <w:t>ViewModel</w:t>
-            </w:r>
-            <w:proofErr w:type="spellEnd"/>
-            <w:r>
-              <w:rPr>
-                <w:rFonts w:ascii="Calibri" w:hAnsi="Calibri" w:cs="Calibri"/>
-                <w:szCs w:val="22"/>
-                <w:lang w:val="en"/>
-              </w:rPr>
-              <w:t xml:space="preserve"> Property</w:t>
+            <w:r>
+              <w:rPr>
+                <w:rFonts w:ascii="Calibri" w:hAnsi="Calibri" w:cs="Calibri"/>
+                <w:szCs w:val="22"/>
+                <w:lang w:val="en"/>
+              </w:rPr>
+              <w:t>ViewModel Property</w:t>
             </w:r>
           </w:p>
         </w:tc>
@@ -8645,7 +7680,6 @@
                 <w:lang w:val="en"/>
               </w:rPr>
             </w:pPr>
-            <w:proofErr w:type="spellStart"/>
             <w:r>
               <w:rPr>
                 <w:rFonts w:ascii="Calibri" w:hAnsi="Calibri" w:cs="Calibri"/>
@@ -8654,7 +7688,6 @@
               </w:rPr>
               <w:t>propvm</w:t>
             </w:r>
-            <w:proofErr w:type="spellEnd"/>
           </w:p>
         </w:tc>
         <w:tc>
@@ -8827,25 +7860,7 @@
                 <w:szCs w:val="22"/>
                 <w:lang w:val="en"/>
               </w:rPr>
-              <w:t xml:space="preserve">set =&gt; </w:t>
-            </w:r>
-            <w:proofErr w:type="spellStart"/>
-            <w:r>
-              <w:rPr>
-                <w:rFonts w:ascii="Calibri" w:hAnsi="Calibri" w:cs="Calibri"/>
-                <w:szCs w:val="22"/>
-                <w:lang w:val="en"/>
-              </w:rPr>
-              <w:t>SetProperty</w:t>
-            </w:r>
-            <w:proofErr w:type="spellEnd"/>
-            <w:r>
-              <w:rPr>
-                <w:rFonts w:ascii="Calibri" w:hAnsi="Calibri" w:cs="Calibri"/>
-                <w:szCs w:val="22"/>
-                <w:lang w:val="en"/>
-              </w:rPr>
-              <w:t xml:space="preserve">(ref </w:t>
+              <w:t xml:space="preserve">set =&gt; SetProperty(ref </w:t>
             </w:r>
             <w:r>
               <w:rPr>
@@ -8939,7 +7954,6 @@
                 <w:lang w:val="en"/>
               </w:rPr>
             </w:pPr>
-            <w:proofErr w:type="spellStart"/>
             <w:r>
               <w:rPr>
                 <w:rFonts w:ascii="Calibri" w:hAnsi="Calibri" w:cs="Calibri"/>
@@ -8948,7 +7962,6 @@
               </w:rPr>
               <w:t>cmem</w:t>
             </w:r>
-            <w:proofErr w:type="spellEnd"/>
           </w:p>
         </w:tc>
         <w:tc>
@@ -8976,7 +7989,6 @@
               </w:rPr>
               <w:t xml:space="preserve">public static </w:t>
             </w:r>
-            <w:proofErr w:type="spellStart"/>
             <w:r>
               <w:rPr>
                 <w:rFonts w:ascii="Calibri" w:hAnsi="Calibri" w:cs="Calibri"/>
@@ -8986,7 +7998,6 @@
               </w:rPr>
               <w:t>TBindable</w:t>
             </w:r>
-            <w:proofErr w:type="spellEnd"/>
             <w:r>
               <w:rPr>
                 <w:rFonts w:ascii="Calibri" w:hAnsi="Calibri" w:cs="Calibri"/>
@@ -8995,7 +8006,6 @@
               </w:rPr>
               <w:t xml:space="preserve"> </w:t>
             </w:r>
-            <w:proofErr w:type="spellStart"/>
             <w:r>
               <w:rPr>
                 <w:rFonts w:ascii="Calibri" w:hAnsi="Calibri" w:cs="Calibri"/>
@@ -9005,7 +8015,6 @@
               </w:rPr>
               <w:t>MyMethod</w:t>
             </w:r>
-            <w:proofErr w:type="spellEnd"/>
             <w:r>
               <w:rPr>
                 <w:rFonts w:ascii="Calibri" w:hAnsi="Calibri" w:cs="Calibri"/>
@@ -9014,7 +8023,6 @@
               </w:rPr>
               <w:t>&lt;</w:t>
             </w:r>
-            <w:proofErr w:type="spellStart"/>
             <w:r>
               <w:rPr>
                 <w:rFonts w:ascii="Calibri" w:hAnsi="Calibri" w:cs="Calibri"/>
@@ -9024,7 +8032,6 @@
               </w:rPr>
               <w:t>TBindable</w:t>
             </w:r>
-            <w:proofErr w:type="spellEnd"/>
             <w:r>
               <w:rPr>
                 <w:rFonts w:ascii="Calibri" w:hAnsi="Calibri" w:cs="Calibri"/>
@@ -9033,7 +8040,6 @@
               </w:rPr>
               <w:t xml:space="preserve">&gt;(this </w:t>
             </w:r>
-            <w:proofErr w:type="spellStart"/>
             <w:r>
               <w:rPr>
                 <w:rFonts w:ascii="Calibri" w:hAnsi="Calibri" w:cs="Calibri"/>
@@ -9043,7 +8049,6 @@
               </w:rPr>
               <w:t>TBindable</w:t>
             </w:r>
-            <w:proofErr w:type="spellEnd"/>
             <w:r>
               <w:rPr>
                 <w:rFonts w:ascii="Calibri" w:hAnsi="Calibri" w:cs="Calibri"/>
@@ -9069,7 +8074,6 @@
               </w:rPr>
               <w:t xml:space="preserve">) where </w:t>
             </w:r>
-            <w:proofErr w:type="spellStart"/>
             <w:r>
               <w:rPr>
                 <w:rFonts w:ascii="Calibri" w:hAnsi="Calibri" w:cs="Calibri"/>
@@ -9079,7 +8083,6 @@
               </w:rPr>
               <w:t>TBindable</w:t>
             </w:r>
-            <w:proofErr w:type="spellEnd"/>
             <w:r>
               <w:rPr>
                 <w:rFonts w:ascii="Calibri" w:hAnsi="Calibri" w:cs="Calibri"/>
@@ -9088,7 +8091,6 @@
               </w:rPr>
               <w:t xml:space="preserve"> : </w:t>
             </w:r>
-            <w:proofErr w:type="spellStart"/>
             <w:r>
               <w:rPr>
                 <w:rFonts w:ascii="Calibri" w:hAnsi="Calibri" w:cs="Calibri"/>
@@ -9098,7 +8100,6 @@
               </w:rPr>
               <w:t>BindableObject</w:t>
             </w:r>
-            <w:proofErr w:type="spellEnd"/>
           </w:p>
           <w:p>
             <w:pPr>
@@ -9201,11 +8202,37 @@
           <w:lang w:val="en"/>
         </w:rPr>
       </w:pPr>
-      <w:bookmarkStart w:id="6" w:name="_Toc106856419"/>
-      <w:r>
-        <w:rPr>
-          <w:lang w:val="en"/>
-        </w:rPr>
+    </w:p>
+    <w:p>
+      <w:pPr>
+        <w:rPr>
+          <w:rFonts w:asciiTheme="majorHAnsi" w:eastAsiaTheme="majorEastAsia" w:hAnsiTheme="majorHAnsi" w:cstheme="majorBidi"/>
+          <w:color w:val="2F5496" w:themeColor="accent1" w:themeShade="BF"/>
+          <w:sz w:val="32"/>
+          <w:szCs w:val="29"/>
+          <w:lang w:val="en"/>
+        </w:rPr>
+      </w:pPr>
+      <w:r>
+        <w:rPr>
+          <w:lang w:val="en"/>
+        </w:rPr>
+        <w:br w:type="page"/>
+      </w:r>
+    </w:p>
+    <w:p>
+      <w:pPr>
+        <w:pStyle w:val="Heading1"/>
+        <w:rPr>
+          <w:lang w:val="en"/>
+        </w:rPr>
+      </w:pPr>
+      <w:bookmarkStart w:id="6" w:name="_Toc106918457"/>
+      <w:r>
+        <w:rPr>
+          <w:lang w:val="en"/>
+        </w:rPr>
+        <w:lastRenderedPageBreak/>
         <w:t>Support</w:t>
       </w:r>
       <w:bookmarkEnd w:id="6"/>
@@ -9259,24 +8286,40 @@
           <w:szCs w:val="22"/>
           <w:lang w:val="en"/>
         </w:rPr>
-        <w:t xml:space="preserve"> extension can be installed on top of</w:t>
-      </w:r>
-      <w:r>
-        <w:rPr>
-          <w:rFonts w:ascii="Calibri" w:hAnsi="Calibri" w:cs="Calibri"/>
-          <w:szCs w:val="22"/>
-          <w:lang w:val="en"/>
-        </w:rPr>
         <w:t xml:space="preserve"> </w:t>
       </w:r>
       <w:r>
         <w:rPr>
           <w:rFonts w:ascii="Calibri" w:hAnsi="Calibri" w:cs="Calibri"/>
           <w:szCs w:val="22"/>
+          <w:lang w:val="en"/>
+        </w:rPr>
+        <w:t xml:space="preserve">VS </w:t>
+      </w:r>
+      <w:r>
+        <w:rPr>
+          <w:rFonts w:ascii="Calibri" w:hAnsi="Calibri" w:cs="Calibri"/>
+          <w:szCs w:val="22"/>
+          <w:lang w:val="en"/>
+        </w:rPr>
+        <w:t>extension can be installed on top of</w:t>
+      </w:r>
+      <w:r>
+        <w:rPr>
+          <w:rFonts w:ascii="Calibri" w:hAnsi="Calibri" w:cs="Calibri"/>
+          <w:szCs w:val="22"/>
+          <w:lang w:val="en"/>
+        </w:rPr>
+        <w:t xml:space="preserve"> </w:t>
+      </w:r>
+      <w:r>
+        <w:rPr>
+          <w:rFonts w:ascii="Calibri" w:hAnsi="Calibri" w:cs="Calibri"/>
+          <w:szCs w:val="22"/>
           <w:u w:val="single"/>
           <w:lang w:val="en"/>
         </w:rPr>
-        <w:t>VS2022 17.3 Preview 1.1</w:t>
+        <w:t>VS2022 17.3</w:t>
       </w:r>
       <w:r>
         <w:rPr>
@@ -9285,6 +8328,24 @@
           <w:u w:val="single"/>
           <w:lang w:val="en"/>
         </w:rPr>
+        <w:t>.0</w:t>
+      </w:r>
+      <w:r>
+        <w:rPr>
+          <w:rFonts w:ascii="Calibri" w:hAnsi="Calibri" w:cs="Calibri"/>
+          <w:szCs w:val="22"/>
+          <w:u w:val="single"/>
+          <w:lang w:val="en"/>
+        </w:rPr>
+        <w:t xml:space="preserve"> Preview 1.1</w:t>
+      </w:r>
+      <w:r>
+        <w:rPr>
+          <w:rFonts w:ascii="Calibri" w:hAnsi="Calibri" w:cs="Calibri"/>
+          <w:szCs w:val="22"/>
+          <w:u w:val="single"/>
+          <w:lang w:val="en"/>
+        </w:rPr>
         <w:t xml:space="preserve"> or higher</w:t>
       </w:r>
       <w:r>
@@ -9327,7 +8388,15 @@
           <w:szCs w:val="22"/>
           <w:lang w:val="en"/>
         </w:rPr>
-        <w:t>covers</w:t>
+        <w:t>cover</w:t>
+      </w:r>
+      <w:r>
+        <w:rPr>
+          <w:rFonts w:ascii="Calibri" w:hAnsi="Calibri" w:cs="Calibri"/>
+          <w:szCs w:val="22"/>
+          <w:lang w:val="en"/>
+        </w:rPr>
+        <w:t>ing both</w:t>
       </w:r>
       <w:r>
         <w:rPr>
@@ -9343,7 +8412,7 @@
           <w:szCs w:val="22"/>
           <w:lang w:val="en"/>
         </w:rPr>
-        <w:t xml:space="preserve"> releases</w:t>
+        <w:t xml:space="preserve"> release</w:t>
       </w:r>
       <w:r>
         <w:rPr>
@@ -9377,6 +8446,20 @@
         </w:rPr>
         <w:t xml:space="preserve"> </w:t>
       </w:r>
+    </w:p>
+    <w:p>
+      <w:pPr>
+        <w:widowControl w:val="0"/>
+        <w:autoSpaceDE w:val="0"/>
+        <w:autoSpaceDN w:val="0"/>
+        <w:adjustRightInd w:val="0"/>
+        <w:spacing w:after="200" w:line="276" w:lineRule="auto"/>
+        <w:rPr>
+          <w:rFonts w:ascii="Calibri" w:hAnsi="Calibri" w:cs="Calibri"/>
+          <w:szCs w:val="22"/>
+          <w:lang w:val="en"/>
+        </w:rPr>
+      </w:pPr>
       <w:r>
         <w:rPr>
           <w:rFonts w:ascii="Calibri" w:hAnsi="Calibri" w:cs="Calibri"/>
@@ -9417,7 +8500,7 @@
         </w:rPr>
         <w:t xml:space="preserve"> </w:t>
       </w:r>
-      <w:hyperlink r:id="rId8" w:history="1">
+      <w:hyperlink r:id="rId10" w:history="1">
         <w:r>
           <w:rPr>
             <w:rStyle w:val="Hyperlink"/>
@@ -9438,13 +8521,197 @@
       </w:r>
     </w:p>
     <w:sectPr>
+      <w:headerReference w:type="default" r:id="rId11"/>
+      <w:footerReference w:type="default" r:id="rId12"/>
       <w:pgSz w:w="12240" w:h="15840"/>
       <w:pgMar w:top="1440" w:right="1440" w:bottom="1440" w:left="1440" w:header="720" w:footer="720" w:gutter="0"/>
       <w:cols w:space="720"/>
       <w:noEndnote/>
+      <w:titlePg/>
+      <w:docGrid w:linePitch="299"/>
     </w:sectPr>
   </w:body>
 </w:document>
+</file>
+
+<file path=word/endnotes.xml><?xml version="1.0" encoding="utf-8"?>
+<w:endnotes xmlns:wpc="http://schemas.microsoft.com/office/word/2010/wordprocessingCanvas" xmlns:cx="http://schemas.microsoft.com/office/drawing/2014/chartex" xmlns:cx1="http://schemas.microsoft.com/office/drawing/2015/9/8/chartex" xmlns:cx2="http://schemas.microsoft.com/office/drawing/2015/10/21/chartex" xmlns:cx3="http://schemas.microsoft.com/office/drawing/2016/5/9/chartex" xmlns:cx4="http://schemas.microsoft.com/office/drawing/2016/5/10/chartex" xmlns:cx5="http://schemas.microsoft.com/office/drawing/2016/5/11/chartex" xmlns:cx6="http://schemas.microsoft.com/office/drawing/2016/5/12/chartex" xmlns:cx7="http://schemas.microsoft.com/office/drawing/2016/5/13/chartex" xmlns:cx8="http://schemas.microsoft.com/office/drawing/2016/5/14/chartex" xmlns:mc="http://schemas.openxmlformats.org/markup-compatibility/2006" xmlns:aink="http://schemas.microsoft.com/office/drawing/2016/ink" xmlns:am3d="http://schemas.microsoft.com/office/drawing/2017/model3d" xmlns:o="urn:schemas-microsoft-com:office:office" xmlns:oel="http://schemas.microsoft.com/office/2019/extlst" xmlns:r="http://schemas.openxmlformats.org/officeDocument/2006/relationships" xmlns:m="http://schemas.openxmlformats.org/officeDocument/2006/math" xmlns:v="urn:schemas-microsoft-com:vml" xmlns:wp14="http://schemas.microsoft.com/office/word/2010/wordprocessingDrawing" xmlns:wp="http://schemas.openxmlformats.org/drawingml/2006/wordprocessingDrawing" xmlns:w10="urn:schemas-microsoft-com:office:word" xmlns:w="http://schemas.openxmlformats.org/wordprocessingml/2006/main" xmlns:w14="http://schemas.microsoft.com/office/word/2010/wordml" xmlns:w15="http://schemas.microsoft.com/office/word/2012/wordml" xmlns:w16cex="http://schemas.microsoft.com/office/word/2018/wordml/cex" xmlns:w16cid="http://schemas.microsoft.com/office/word/2016/wordml/cid" xmlns:w16="http://schemas.microsoft.com/office/word/2018/wordml" xmlns:w16sdtdh="http://schemas.microsoft.com/office/word/2020/wordml/sdtdatahash" xmlns:w16se="http://schemas.microsoft.com/office/word/2015/wordml/symex" xmlns:wpg="http://schemas.microsoft.com/office/word/2010/wordprocessingGroup" xmlns:wpi="http://schemas.microsoft.com/office/word/2010/wordprocessingInk" xmlns:wne="http://schemas.microsoft.com/office/word/2006/wordml" xmlns:wps="http://schemas.microsoft.com/office/word/2010/wordprocessingShape" mc:Ignorable="w14 w15 w16se w16cid w16 w16cex w16sdtdh wp14">
+  <w:endnote w:type="separator" w:id="-1">
+    <w:p>
+      <w:pPr>
+        <w:spacing w:after="0" w:line="240" w:lineRule="auto"/>
+      </w:pPr>
+      <w:r>
+        <w:separator/>
+      </w:r>
+    </w:p>
+  </w:endnote>
+  <w:endnote w:type="continuationSeparator" w:id="0">
+    <w:p>
+      <w:pPr>
+        <w:spacing w:after="0" w:line="240" w:lineRule="auto"/>
+      </w:pPr>
+      <w:r>
+        <w:continuationSeparator/>
+      </w:r>
+    </w:p>
+  </w:endnote>
+</w:endnotes>
+</file>
+
+<file path=word/footer1.xml><?xml version="1.0" encoding="utf-8"?>
+<w:ftr xmlns:wpc="http://schemas.microsoft.com/office/word/2010/wordprocessingCanvas" xmlns:cx="http://schemas.microsoft.com/office/drawing/2014/chartex" xmlns:cx1="http://schemas.microsoft.com/office/drawing/2015/9/8/chartex" xmlns:cx2="http://schemas.microsoft.com/office/drawing/2015/10/21/chartex" xmlns:cx3="http://schemas.microsoft.com/office/drawing/2016/5/9/chartex" xmlns:cx4="http://schemas.microsoft.com/office/drawing/2016/5/10/chartex" xmlns:cx5="http://schemas.microsoft.com/office/drawing/2016/5/11/chartex" xmlns:cx6="http://schemas.microsoft.com/office/drawing/2016/5/12/chartex" xmlns:cx7="http://schemas.microsoft.com/office/drawing/2016/5/13/chartex" xmlns:cx8="http://schemas.microsoft.com/office/drawing/2016/5/14/chartex" xmlns:mc="http://schemas.openxmlformats.org/markup-compatibility/2006" xmlns:aink="http://schemas.microsoft.com/office/drawing/2016/ink" xmlns:am3d="http://schemas.microsoft.com/office/drawing/2017/model3d" xmlns:o="urn:schemas-microsoft-com:office:office" xmlns:oel="http://schemas.microsoft.com/office/2019/extlst" xmlns:r="http://schemas.openxmlformats.org/officeDocument/2006/relationships" xmlns:m="http://schemas.openxmlformats.org/officeDocument/2006/math" xmlns:v="urn:schemas-microsoft-com:vml" xmlns:wp14="http://schemas.microsoft.com/office/word/2010/wordprocessingDrawing" xmlns:wp="http://schemas.openxmlformats.org/drawingml/2006/wordprocessingDrawing" xmlns:w10="urn:schemas-microsoft-com:office:word" xmlns:w="http://schemas.openxmlformats.org/wordprocessingml/2006/main" xmlns:w14="http://schemas.microsoft.com/office/word/2010/wordml" xmlns:w15="http://schemas.microsoft.com/office/word/2012/wordml" xmlns:w16cex="http://schemas.microsoft.com/office/word/2018/wordml/cex" xmlns:w16cid="http://schemas.microsoft.com/office/word/2016/wordml/cid" xmlns:w16="http://schemas.microsoft.com/office/word/2018/wordml" xmlns:w16sdtdh="http://schemas.microsoft.com/office/word/2020/wordml/sdtdatahash" xmlns:w16se="http://schemas.microsoft.com/office/word/2015/wordml/symex" xmlns:wpg="http://schemas.microsoft.com/office/word/2010/wordprocessingGroup" xmlns:wpi="http://schemas.microsoft.com/office/word/2010/wordprocessingInk" xmlns:wne="http://schemas.microsoft.com/office/word/2006/wordml" xmlns:wps="http://schemas.microsoft.com/office/word/2010/wordprocessingShape" mc:Ignorable="w14 w15 w16se w16cid w16 w16cex w16sdtdh wp14">
+  <w:p>
+    <w:pPr>
+      <w:pStyle w:val="Footer"/>
+    </w:pPr>
+    <w:r>
+      <w:rPr>
+        <w:rFonts w:cstheme="minorHAnsi"/>
+      </w:rPr>
+      <w:t>©</w:t>
+    </w:r>
+    <w:r>
+      <w:t xml:space="preserve"> 2022 Vijay Anand E G</w:t>
+    </w:r>
+    <w:r>
+      <w:ptab w:relativeTo="margin" w:alignment="center" w:leader="none"/>
+    </w:r>
+    <w:r>
+      <w:ptab w:relativeTo="margin" w:alignment="right" w:leader="none"/>
+    </w:r>
+    <w:r>
+      <w:t xml:space="preserve">Page </w:t>
+    </w:r>
+    <w:r>
+      <w:rPr>
+        <w:b/>
+        <w:bCs/>
+      </w:rPr>
+      <w:fldChar w:fldCharType="begin"/>
+    </w:r>
+    <w:r>
+      <w:rPr>
+        <w:b/>
+        <w:bCs/>
+      </w:rPr>
+      <w:instrText xml:space="preserve"> PAGE  \* Arabic  \* MERGEFORMAT </w:instrText>
+    </w:r>
+    <w:r>
+      <w:rPr>
+        <w:b/>
+        <w:bCs/>
+      </w:rPr>
+      <w:fldChar w:fldCharType="separate"/>
+    </w:r>
+    <w:r>
+      <w:rPr>
+        <w:b/>
+        <w:bCs/>
+        <w:noProof/>
+      </w:rPr>
+      <w:t>1</w:t>
+    </w:r>
+    <w:r>
+      <w:rPr>
+        <w:b/>
+        <w:bCs/>
+      </w:rPr>
+      <w:fldChar w:fldCharType="end"/>
+    </w:r>
+    <w:r>
+      <w:t xml:space="preserve"> of </w:t>
+    </w:r>
+    <w:r>
+      <w:rPr>
+        <w:b/>
+        <w:bCs/>
+      </w:rPr>
+      <w:fldChar w:fldCharType="begin"/>
+    </w:r>
+    <w:r>
+      <w:rPr>
+        <w:b/>
+        <w:bCs/>
+      </w:rPr>
+      <w:instrText xml:space="preserve"> NUMPAGES  \* Arabic  \* MERGEFORMAT </w:instrText>
+    </w:r>
+    <w:r>
+      <w:rPr>
+        <w:b/>
+        <w:bCs/>
+      </w:rPr>
+      <w:fldChar w:fldCharType="separate"/>
+    </w:r>
+    <w:r>
+      <w:rPr>
+        <w:b/>
+        <w:bCs/>
+        <w:noProof/>
+      </w:rPr>
+      <w:t>2</w:t>
+    </w:r>
+    <w:r>
+      <w:rPr>
+        <w:b/>
+        <w:bCs/>
+      </w:rPr>
+      <w:fldChar w:fldCharType="end"/>
+    </w:r>
+  </w:p>
+</w:ftr>
+</file>
+
+<file path=word/footnotes.xml><?xml version="1.0" encoding="utf-8"?>
+<w:footnotes xmlns:wpc="http://schemas.microsoft.com/office/word/2010/wordprocessingCanvas" xmlns:cx="http://schemas.microsoft.com/office/drawing/2014/chartex" xmlns:cx1="http://schemas.microsoft.com/office/drawing/2015/9/8/chartex" xmlns:cx2="http://schemas.microsoft.com/office/drawing/2015/10/21/chartex" xmlns:cx3="http://schemas.microsoft.com/office/drawing/2016/5/9/chartex" xmlns:cx4="http://schemas.microsoft.com/office/drawing/2016/5/10/chartex" xmlns:cx5="http://schemas.microsoft.com/office/drawing/2016/5/11/chartex" xmlns:cx6="http://schemas.microsoft.com/office/drawing/2016/5/12/chartex" xmlns:cx7="http://schemas.microsoft.com/office/drawing/2016/5/13/chartex" xmlns:cx8="http://schemas.microsoft.com/office/drawing/2016/5/14/chartex" xmlns:mc="http://schemas.openxmlformats.org/markup-compatibility/2006" xmlns:aink="http://schemas.microsoft.com/office/drawing/2016/ink" xmlns:am3d="http://schemas.microsoft.com/office/drawing/2017/model3d" xmlns:o="urn:schemas-microsoft-com:office:office" xmlns:oel="http://schemas.microsoft.com/office/2019/extlst" xmlns:r="http://schemas.openxmlformats.org/officeDocument/2006/relationships" xmlns:m="http://schemas.openxmlformats.org/officeDocument/2006/math" xmlns:v="urn:schemas-microsoft-com:vml" xmlns:wp14="http://schemas.microsoft.com/office/word/2010/wordprocessingDrawing" xmlns:wp="http://schemas.openxmlformats.org/drawingml/2006/wordprocessingDrawing" xmlns:w10="urn:schemas-microsoft-com:office:word" xmlns:w="http://schemas.openxmlformats.org/wordprocessingml/2006/main" xmlns:w14="http://schemas.microsoft.com/office/word/2010/wordml" xmlns:w15="http://schemas.microsoft.com/office/word/2012/wordml" xmlns:w16cex="http://schemas.microsoft.com/office/word/2018/wordml/cex" xmlns:w16cid="http://schemas.microsoft.com/office/word/2016/wordml/cid" xmlns:w16="http://schemas.microsoft.com/office/word/2018/wordml" xmlns:w16sdtdh="http://schemas.microsoft.com/office/word/2020/wordml/sdtdatahash" xmlns:w16se="http://schemas.microsoft.com/office/word/2015/wordml/symex" xmlns:wpg="http://schemas.microsoft.com/office/word/2010/wordprocessingGroup" xmlns:wpi="http://schemas.microsoft.com/office/word/2010/wordprocessingInk" xmlns:wne="http://schemas.microsoft.com/office/word/2006/wordml" xmlns:wps="http://schemas.microsoft.com/office/word/2010/wordprocessingShape" mc:Ignorable="w14 w15 w16se w16cid w16 w16cex w16sdtdh wp14">
+  <w:footnote w:type="separator" w:id="-1">
+    <w:p>
+      <w:pPr>
+        <w:spacing w:after="0" w:line="240" w:lineRule="auto"/>
+      </w:pPr>
+      <w:r>
+        <w:separator/>
+      </w:r>
+    </w:p>
+  </w:footnote>
+  <w:footnote w:type="continuationSeparator" w:id="0">
+    <w:p>
+      <w:pPr>
+        <w:spacing w:after="0" w:line="240" w:lineRule="auto"/>
+      </w:pPr>
+      <w:r>
+        <w:continuationSeparator/>
+      </w:r>
+    </w:p>
+  </w:footnote>
+</w:footnotes>
+</file>
+
+<file path=word/header1.xml><?xml version="1.0" encoding="utf-8"?>
+<w:hdr xmlns:wpc="http://schemas.microsoft.com/office/word/2010/wordprocessingCanvas" xmlns:cx="http://schemas.microsoft.com/office/drawing/2014/chartex" xmlns:cx1="http://schemas.microsoft.com/office/drawing/2015/9/8/chartex" xmlns:cx2="http://schemas.microsoft.com/office/drawing/2015/10/21/chartex" xmlns:cx3="http://schemas.microsoft.com/office/drawing/2016/5/9/chartex" xmlns:cx4="http://schemas.microsoft.com/office/drawing/2016/5/10/chartex" xmlns:cx5="http://schemas.microsoft.com/office/drawing/2016/5/11/chartex" xmlns:cx6="http://schemas.microsoft.com/office/drawing/2016/5/12/chartex" xmlns:cx7="http://schemas.microsoft.com/office/drawing/2016/5/13/chartex" xmlns:cx8="http://schemas.microsoft.com/office/drawing/2016/5/14/chartex" xmlns:mc="http://schemas.openxmlformats.org/markup-compatibility/2006" xmlns:aink="http://schemas.microsoft.com/office/drawing/2016/ink" xmlns:am3d="http://schemas.microsoft.com/office/drawing/2017/model3d" xmlns:o="urn:schemas-microsoft-com:office:office" xmlns:oel="http://schemas.microsoft.com/office/2019/extlst" xmlns:r="http://schemas.openxmlformats.org/officeDocument/2006/relationships" xmlns:m="http://schemas.openxmlformats.org/officeDocument/2006/math" xmlns:v="urn:schemas-microsoft-com:vml" xmlns:wp14="http://schemas.microsoft.com/office/word/2010/wordprocessingDrawing" xmlns:wp="http://schemas.openxmlformats.org/drawingml/2006/wordprocessingDrawing" xmlns:w10="urn:schemas-microsoft-com:office:word" xmlns:w="http://schemas.openxmlformats.org/wordprocessingml/2006/main" xmlns:w14="http://schemas.microsoft.com/office/word/2010/wordml" xmlns:w15="http://schemas.microsoft.com/office/word/2012/wordml" xmlns:w16cex="http://schemas.microsoft.com/office/word/2018/wordml/cex" xmlns:w16cid="http://schemas.microsoft.com/office/word/2016/wordml/cid" xmlns:w16="http://schemas.microsoft.com/office/word/2018/wordml" xmlns:w16sdtdh="http://schemas.microsoft.com/office/word/2020/wordml/sdtdatahash" xmlns:w16se="http://schemas.microsoft.com/office/word/2015/wordml/symex" xmlns:wpg="http://schemas.microsoft.com/office/word/2010/wordprocessingGroup" xmlns:wpi="http://schemas.microsoft.com/office/word/2010/wordprocessingInk" xmlns:wne="http://schemas.microsoft.com/office/word/2006/wordml" xmlns:wps="http://schemas.microsoft.com/office/word/2010/wordprocessingShape" mc:Ignorable="w14 w15 w16se w16cid w16 w16cex w16sdtdh wp14">
+  <w:p>
+    <w:pPr>
+      <w:pStyle w:val="Header"/>
+    </w:pPr>
+    <w:r>
+      <w:t>.NET MAUI Templates Pack</w:t>
+    </w:r>
+    <w:r>
+      <w:ptab w:relativeTo="margin" w:alignment="center" w:leader="none"/>
+    </w:r>
+    <w:r>
+      <w:ptab w:relativeTo="margin" w:alignment="right" w:leader="none"/>
+    </w:r>
+    <w:hyperlink r:id="rId1" w:history="1">
+      <w:r>
+        <w:rPr>
+          <w:rStyle w:val="Hyperlink"/>
+        </w:rPr>
+        <w:t>egvijayanand.in</w:t>
+      </w:r>
+    </w:hyperlink>
+  </w:p>
+</w:hdr>
 </file>
 
 <file path=word/numbering.xml><?xml version="1.0" encoding="utf-8"?>
@@ -10646,6 +9913,68 @@
       <w:szCs w:val="50"/>
     </w:rPr>
   </w:style>
+  <w:style w:type="paragraph" w:styleId="Header">
+    <w:name w:val="header"/>
+    <w:basedOn w:val="Normal"/>
+    <w:link w:val="HeaderChar"/>
+    <w:uiPriority w:val="99"/>
+    <w:unhideWhenUsed/>
+    <w:rsid w:val="00503B03"/>
+    <w:pPr>
+      <w:tabs>
+        <w:tab w:val="center" w:pos="4513"/>
+        <w:tab w:val="right" w:pos="9026"/>
+      </w:tabs>
+      <w:spacing w:after="0" w:line="240" w:lineRule="auto"/>
+    </w:pPr>
+  </w:style>
+  <w:style w:type="character" w:customStyle="1" w:styleId="HeaderChar">
+    <w:name w:val="Header Char"/>
+    <w:basedOn w:val="DefaultParagraphFont"/>
+    <w:link w:val="Header"/>
+    <w:uiPriority w:val="99"/>
+    <w:rsid w:val="00503B03"/>
+    <w:rPr>
+      <w:rFonts w:cs="Mangal"/>
+      <w:szCs w:val="20"/>
+    </w:rPr>
+  </w:style>
+  <w:style w:type="paragraph" w:styleId="Footer">
+    <w:name w:val="footer"/>
+    <w:basedOn w:val="Normal"/>
+    <w:link w:val="FooterChar"/>
+    <w:uiPriority w:val="99"/>
+    <w:unhideWhenUsed/>
+    <w:rsid w:val="00503B03"/>
+    <w:pPr>
+      <w:tabs>
+        <w:tab w:val="center" w:pos="4513"/>
+        <w:tab w:val="right" w:pos="9026"/>
+      </w:tabs>
+      <w:spacing w:after="0" w:line="240" w:lineRule="auto"/>
+    </w:pPr>
+  </w:style>
+  <w:style w:type="character" w:customStyle="1" w:styleId="FooterChar">
+    <w:name w:val="Footer Char"/>
+    <w:basedOn w:val="DefaultParagraphFont"/>
+    <w:link w:val="Footer"/>
+    <w:uiPriority w:val="99"/>
+    <w:rsid w:val="00503B03"/>
+    <w:rPr>
+      <w:rFonts w:cs="Mangal"/>
+      <w:szCs w:val="20"/>
+    </w:rPr>
+  </w:style>
+  <w:style w:type="character" w:styleId="PlaceholderText">
+    <w:name w:val="Placeholder Text"/>
+    <w:basedOn w:val="DefaultParagraphFont"/>
+    <w:uiPriority w:val="99"/>
+    <w:semiHidden/>
+    <w:rsid w:val="00BF5A50"/>
+    <w:rPr>
+      <w:color w:val="808080"/>
+    </w:rPr>
+  </w:style>
 </w:styles>
 </file>
 

</xml_diff>

<commit_message>
Item templates for Page with ViewModel
</commit_message>
<xml_diff>
--- a/src/Extensions/MauiTemplates/MauiTemplates/readme.docx
+++ b/src/Extensions/MauiTemplates/MauiTemplates/readme.docx
@@ -74,7 +74,7 @@
           <w:r>
             <w:fldChar w:fldCharType="separate"/>
           </w:r>
-          <w:hyperlink w:anchor="_Toc106918451" w:history="1">
+          <w:hyperlink w:anchor="_Toc109070305" w:history="1">
             <w:r>
               <w:rPr>
                 <w:rStyle w:val="Hyperlink"/>
@@ -102,7 +102,7 @@
                 <w:noProof/>
                 <w:webHidden/>
               </w:rPr>
-              <w:instrText xml:space="preserve"> PAGEREF _Toc106918451 \h </w:instrText>
+              <w:instrText xml:space="preserve"> PAGEREF _Toc109070305 \h </w:instrText>
             </w:r>
             <w:r>
               <w:rPr>
@@ -144,7 +144,7 @@
               <w:noProof/>
             </w:rPr>
           </w:pPr>
-          <w:hyperlink w:anchor="_Toc106918452" w:history="1">
+          <w:hyperlink w:anchor="_Toc109070306" w:history="1">
             <w:r>
               <w:rPr>
                 <w:rStyle w:val="Hyperlink"/>
@@ -172,7 +172,7 @@
                 <w:noProof/>
                 <w:webHidden/>
               </w:rPr>
-              <w:instrText xml:space="preserve"> PAGEREF _Toc106918452 \h </w:instrText>
+              <w:instrText xml:space="preserve"> PAGEREF _Toc109070306 \h </w:instrText>
             </w:r>
             <w:r>
               <w:rPr>
@@ -214,7 +214,7 @@
               <w:noProof/>
             </w:rPr>
           </w:pPr>
-          <w:hyperlink w:anchor="_Toc106918453" w:history="1">
+          <w:hyperlink w:anchor="_Toc109070307" w:history="1">
             <w:r>
               <w:rPr>
                 <w:rStyle w:val="Hyperlink"/>
@@ -242,7 +242,7 @@
                 <w:noProof/>
                 <w:webHidden/>
               </w:rPr>
-              <w:instrText xml:space="preserve"> PAGEREF _Toc106918453 \h </w:instrText>
+              <w:instrText xml:space="preserve"> PAGEREF _Toc109070307 \h </w:instrText>
             </w:r>
             <w:r>
               <w:rPr>
@@ -284,7 +284,7 @@
               <w:noProof/>
             </w:rPr>
           </w:pPr>
-          <w:hyperlink w:anchor="_Toc106918454" w:history="1">
+          <w:hyperlink w:anchor="_Toc109070308" w:history="1">
             <w:r>
               <w:rPr>
                 <w:rStyle w:val="Hyperlink"/>
@@ -312,7 +312,7 @@
                 <w:noProof/>
                 <w:webHidden/>
               </w:rPr>
-              <w:instrText xml:space="preserve"> PAGEREF _Toc106918454 \h </w:instrText>
+              <w:instrText xml:space="preserve"> PAGEREF _Toc109070308 \h </w:instrText>
             </w:r>
             <w:r>
               <w:rPr>
@@ -354,7 +354,7 @@
               <w:noProof/>
             </w:rPr>
           </w:pPr>
-          <w:hyperlink w:anchor="_Toc106918455" w:history="1">
+          <w:hyperlink w:anchor="_Toc109070309" w:history="1">
             <w:r>
               <w:rPr>
                 <w:rStyle w:val="Hyperlink"/>
@@ -389,7 +389,7 @@
                 <w:noProof/>
                 <w:webHidden/>
               </w:rPr>
-              <w:instrText xml:space="preserve"> PAGEREF _Toc106918455 \h </w:instrText>
+              <w:instrText xml:space="preserve"> PAGEREF _Toc109070309 \h </w:instrText>
             </w:r>
             <w:r>
               <w:rPr>
@@ -431,7 +431,7 @@
               <w:noProof/>
             </w:rPr>
           </w:pPr>
-          <w:hyperlink w:anchor="_Toc106918456" w:history="1">
+          <w:hyperlink w:anchor="_Toc109070310" w:history="1">
             <w:r>
               <w:rPr>
                 <w:rStyle w:val="Hyperlink"/>
@@ -459,7 +459,7 @@
                 <w:noProof/>
                 <w:webHidden/>
               </w:rPr>
-              <w:instrText xml:space="preserve"> PAGEREF _Toc106918456 \h </w:instrText>
+              <w:instrText xml:space="preserve"> PAGEREF _Toc109070310 \h </w:instrText>
             </w:r>
             <w:r>
               <w:rPr>
@@ -501,7 +501,7 @@
               <w:noProof/>
             </w:rPr>
           </w:pPr>
-          <w:hyperlink w:anchor="_Toc106918457" w:history="1">
+          <w:hyperlink w:anchor="_Toc109070311" w:history="1">
             <w:r>
               <w:rPr>
                 <w:rStyle w:val="Hyperlink"/>
@@ -529,7 +529,7 @@
                 <w:noProof/>
                 <w:webHidden/>
               </w:rPr>
-              <w:instrText xml:space="preserve"> PAGEREF _Toc106918457 \h </w:instrText>
+              <w:instrText xml:space="preserve"> PAGEREF _Toc109070311 \h </w:instrText>
             </w:r>
             <w:r>
               <w:rPr>
@@ -610,7 +610,7 @@
           <w:lang w:val="en"/>
         </w:rPr>
       </w:pPr>
-      <w:bookmarkStart w:id="0" w:name="_Toc106918451"/>
+      <w:bookmarkStart w:id="0" w:name="_Toc109070305"/>
       <w:r>
         <w:rPr>
           <w:lang w:val="en"/>
@@ -696,7 +696,7 @@
           <w:lang w:val="en"/>
         </w:rPr>
       </w:pPr>
-      <w:bookmarkStart w:id="1" w:name="_Toc106918452"/>
+      <w:bookmarkStart w:id="1" w:name="_Toc109070306"/>
       <w:r>
         <w:rPr>
           <w:lang w:val="en"/>
@@ -886,7 +886,7 @@
           <w:lang w:val="en"/>
         </w:rPr>
       </w:pPr>
-      <w:bookmarkStart w:id="2" w:name="_Toc106918453"/>
+      <w:bookmarkStart w:id="2" w:name="_Toc109070307"/>
       <w:r>
         <w:rPr>
           <w:lang w:val="en"/>
@@ -1051,7 +1051,7 @@
         <w:autoSpaceDE w:val="0"/>
         <w:autoSpaceDN w:val="0"/>
         <w:adjustRightInd w:val="0"/>
-        <w:spacing w:after="200" w:line="276" w:lineRule="auto"/>
+        <w:spacing w:after="200" w:line="240" w:lineRule="auto"/>
         <w:ind w:left="1080" w:hanging="360"/>
         <w:rPr>
           <w:rFonts w:ascii="Calibri" w:hAnsi="Calibri" w:cs="Calibri"/>
@@ -1078,7 +1078,7 @@
         <w:autoSpaceDE w:val="0"/>
         <w:autoSpaceDN w:val="0"/>
         <w:adjustRightInd w:val="0"/>
-        <w:spacing w:after="200" w:line="276" w:lineRule="auto"/>
+        <w:spacing w:after="200" w:line="240" w:lineRule="auto"/>
         <w:ind w:left="1080" w:hanging="360"/>
         <w:rPr>
           <w:rFonts w:ascii="Calibri" w:hAnsi="Calibri" w:cs="Calibri"/>
@@ -1093,63 +1093,6 @@
           <w:lang w:val="en"/>
         </w:rPr>
         <w:t>Content Page (C#) (.NET MAUI)</w:t>
-      </w:r>
-    </w:p>
-    <w:p>
-      <w:pPr>
-        <w:widowControl w:val="0"/>
-        <w:autoSpaceDE w:val="0"/>
-        <w:autoSpaceDN w:val="0"/>
-        <w:adjustRightInd w:val="0"/>
-        <w:spacing w:after="200" w:line="276" w:lineRule="auto"/>
-        <w:ind w:left="360"/>
-        <w:rPr>
-          <w:rFonts w:ascii="Calibri" w:hAnsi="Calibri" w:cs="Calibri"/>
-          <w:szCs w:val="22"/>
-          <w:lang w:val="en"/>
-        </w:rPr>
-      </w:pPr>
-      <w:r>
-        <w:rPr>
-          <w:rFonts w:ascii="Calibri" w:hAnsi="Calibri" w:cs="Calibri"/>
-          <w:b/>
-          <w:bCs/>
-          <w:szCs w:val="22"/>
-          <w:lang w:val="en"/>
-        </w:rPr>
-        <w:t>ContentView</w:t>
-      </w:r>
-      <w:r>
-        <w:rPr>
-          <w:rFonts w:ascii="Calibri" w:hAnsi="Calibri" w:cs="Calibri"/>
-          <w:szCs w:val="22"/>
-          <w:lang w:val="en"/>
-        </w:rPr>
-        <w:t>,</w:t>
-      </w:r>
-      <w:r>
-        <w:rPr>
-          <w:rFonts w:ascii="Calibri" w:hAnsi="Calibri" w:cs="Calibri"/>
-          <w:szCs w:val="22"/>
-          <w:lang w:val="en"/>
-        </w:rPr>
-        <w:t xml:space="preserve"> in both XAML and C#</w:t>
-      </w:r>
-      <w:r>
-        <w:rPr>
-          <w:rFonts w:ascii="Calibri" w:hAnsi="Calibri" w:cs="Calibri"/>
-          <w:szCs w:val="22"/>
-          <w:lang w:val="en"/>
-        </w:rPr>
-        <w:t>,</w:t>
-      </w:r>
-      <w:r>
-        <w:rPr>
-          <w:rFonts w:ascii="Calibri" w:hAnsi="Calibri" w:cs="Calibri"/>
-          <w:szCs w:val="22"/>
-          <w:lang w:val="en"/>
-        </w:rPr>
-        <w:t xml:space="preserve"> and has been named as:</w:t>
       </w:r>
     </w:p>
     <w:p>
@@ -1162,7 +1105,7 @@
         <w:autoSpaceDE w:val="0"/>
         <w:autoSpaceDN w:val="0"/>
         <w:adjustRightInd w:val="0"/>
-        <w:spacing w:after="200" w:line="276" w:lineRule="auto"/>
+        <w:spacing w:after="200" w:line="240" w:lineRule="auto"/>
         <w:ind w:left="1080" w:hanging="360"/>
         <w:rPr>
           <w:rFonts w:ascii="Calibri" w:hAnsi="Calibri" w:cs="Calibri"/>
@@ -1176,7 +1119,15 @@
           <w:szCs w:val="22"/>
           <w:lang w:val="en"/>
         </w:rPr>
-        <w:t>Content View (.NET MAUI)</w:t>
+        <w:t>Content Page with ViewModel</w:t>
+      </w:r>
+      <w:r>
+        <w:rPr>
+          <w:rFonts w:ascii="Calibri" w:hAnsi="Calibri" w:cs="Calibri"/>
+          <w:szCs w:val="22"/>
+          <w:lang w:val="en"/>
+        </w:rPr>
+        <w:t xml:space="preserve"> (.NET MAUI)</w:t>
       </w:r>
     </w:p>
     <w:p>
@@ -1189,7 +1140,7 @@
         <w:autoSpaceDE w:val="0"/>
         <w:autoSpaceDN w:val="0"/>
         <w:adjustRightInd w:val="0"/>
-        <w:spacing w:after="200" w:line="276" w:lineRule="auto"/>
+        <w:spacing w:after="200" w:line="240" w:lineRule="auto"/>
         <w:ind w:left="1080" w:hanging="360"/>
         <w:rPr>
           <w:rFonts w:ascii="Calibri" w:hAnsi="Calibri" w:cs="Calibri"/>
@@ -1203,7 +1154,23 @@
           <w:szCs w:val="22"/>
           <w:lang w:val="en"/>
         </w:rPr>
-        <w:t>Content View (C#) (.NET MAUI)</w:t>
+        <w:t>Content Page</w:t>
+      </w:r>
+      <w:r>
+        <w:rPr>
+          <w:rFonts w:ascii="Calibri" w:hAnsi="Calibri" w:cs="Calibri"/>
+          <w:szCs w:val="22"/>
+          <w:lang w:val="en"/>
+        </w:rPr>
+        <w:t xml:space="preserve"> (C#)</w:t>
+      </w:r>
+      <w:r>
+        <w:rPr>
+          <w:rFonts w:ascii="Calibri" w:hAnsi="Calibri" w:cs="Calibri"/>
+          <w:szCs w:val="22"/>
+          <w:lang w:val="en"/>
+        </w:rPr>
+        <w:t xml:space="preserve"> with ViewModel (.NET MAUI)</w:t>
       </w:r>
     </w:p>
     <w:p>
@@ -1228,50 +1195,93 @@
           <w:szCs w:val="22"/>
           <w:lang w:val="en"/>
         </w:rPr>
-        <w:t>Shell</w:t>
-      </w:r>
-      <w:r>
-        <w:rPr>
-          <w:rFonts w:ascii="Calibri" w:hAnsi="Calibri" w:cs="Calibri"/>
-          <w:szCs w:val="22"/>
-          <w:lang w:val="en"/>
-        </w:rPr>
-        <w:t>, a</w:t>
-      </w:r>
-      <w:r>
-        <w:rPr>
-          <w:rFonts w:ascii="Calibri" w:hAnsi="Calibri" w:cs="Calibri"/>
-          <w:szCs w:val="22"/>
-          <w:lang w:val="en"/>
-        </w:rPr>
-        <w:t xml:space="preserve"> page for defining</w:t>
-      </w:r>
-      <w:r>
-        <w:rPr>
-          <w:rFonts w:ascii="Calibri" w:hAnsi="Calibri" w:cs="Calibri"/>
-          <w:szCs w:val="22"/>
-          <w:lang w:val="en"/>
-        </w:rPr>
-        <w:t xml:space="preserve"> app</w:t>
-      </w:r>
-      <w:r>
-        <w:rPr>
-          <w:rFonts w:ascii="Calibri" w:hAnsi="Calibri" w:cs="Calibri"/>
-          <w:szCs w:val="22"/>
-          <w:lang w:val="en"/>
-        </w:rPr>
-        <w:t xml:space="preserve"> visual hierarchy</w:t>
-      </w:r>
-      <w:r>
-        <w:t xml:space="preserve"> </w:t>
-      </w:r>
-      <w:r>
-        <w:rPr>
-          <w:rFonts w:ascii="Calibri" w:hAnsi="Calibri" w:cs="Calibri"/>
-          <w:szCs w:val="22"/>
-          <w:lang w:val="en"/>
-        </w:rPr>
-        <w:t>along with navigation.</w:t>
+        <w:t>ContentView</w:t>
+      </w:r>
+      <w:r>
+        <w:rPr>
+          <w:rFonts w:ascii="Calibri" w:hAnsi="Calibri" w:cs="Calibri"/>
+          <w:szCs w:val="22"/>
+          <w:lang w:val="en"/>
+        </w:rPr>
+        <w:t>,</w:t>
+      </w:r>
+      <w:r>
+        <w:rPr>
+          <w:rFonts w:ascii="Calibri" w:hAnsi="Calibri" w:cs="Calibri"/>
+          <w:szCs w:val="22"/>
+          <w:lang w:val="en"/>
+        </w:rPr>
+        <w:t xml:space="preserve"> in both XAML and C#</w:t>
+      </w:r>
+      <w:r>
+        <w:rPr>
+          <w:rFonts w:ascii="Calibri" w:hAnsi="Calibri" w:cs="Calibri"/>
+          <w:szCs w:val="22"/>
+          <w:lang w:val="en"/>
+        </w:rPr>
+        <w:t>,</w:t>
+      </w:r>
+      <w:r>
+        <w:rPr>
+          <w:rFonts w:ascii="Calibri" w:hAnsi="Calibri" w:cs="Calibri"/>
+          <w:szCs w:val="22"/>
+          <w:lang w:val="en"/>
+        </w:rPr>
+        <w:t xml:space="preserve"> and has been named as:</w:t>
+      </w:r>
+    </w:p>
+    <w:p>
+      <w:pPr>
+        <w:widowControl w:val="0"/>
+        <w:numPr>
+          <w:ilvl w:val="0"/>
+          <w:numId w:val="1"/>
+        </w:numPr>
+        <w:autoSpaceDE w:val="0"/>
+        <w:autoSpaceDN w:val="0"/>
+        <w:adjustRightInd w:val="0"/>
+        <w:spacing w:after="200" w:line="240" w:lineRule="auto"/>
+        <w:ind w:left="1080" w:hanging="360"/>
+        <w:rPr>
+          <w:rFonts w:ascii="Calibri" w:hAnsi="Calibri" w:cs="Calibri"/>
+          <w:szCs w:val="22"/>
+          <w:lang w:val="en"/>
+        </w:rPr>
+      </w:pPr>
+      <w:r>
+        <w:rPr>
+          <w:rFonts w:ascii="Calibri" w:hAnsi="Calibri" w:cs="Calibri"/>
+          <w:szCs w:val="22"/>
+          <w:lang w:val="en"/>
+        </w:rPr>
+        <w:t>Content View (.NET MAUI)</w:t>
+      </w:r>
+    </w:p>
+    <w:p>
+      <w:pPr>
+        <w:widowControl w:val="0"/>
+        <w:numPr>
+          <w:ilvl w:val="0"/>
+          <w:numId w:val="1"/>
+        </w:numPr>
+        <w:autoSpaceDE w:val="0"/>
+        <w:autoSpaceDN w:val="0"/>
+        <w:adjustRightInd w:val="0"/>
+        <w:spacing w:after="200" w:line="240" w:lineRule="auto"/>
+        <w:ind w:left="1080" w:hanging="360"/>
+        <w:rPr>
+          <w:rFonts w:ascii="Calibri" w:hAnsi="Calibri" w:cs="Calibri"/>
+          <w:szCs w:val="22"/>
+          <w:lang w:val="en"/>
+        </w:rPr>
+      </w:pPr>
+      <w:r>
+        <w:rPr>
+          <w:rFonts w:ascii="Calibri" w:hAnsi="Calibri" w:cs="Calibri"/>
+          <w:szCs w:val="22"/>
+          <w:lang w:val="en"/>
+        </w:rPr>
+        <w:t>Content View (C#) (.NET MAUI)</w:t>
       </w:r>
     </w:p>
     <w:p>
@@ -1296,22 +1306,41 @@
           <w:szCs w:val="22"/>
           <w:lang w:val="en"/>
         </w:rPr>
-        <w:t>ResourceDictionary</w:t>
-      </w:r>
-      <w:r>
-        <w:rPr>
-          <w:rFonts w:ascii="Calibri" w:hAnsi="Calibri" w:cs="Calibri"/>
-          <w:szCs w:val="22"/>
-          <w:lang w:val="en"/>
-        </w:rPr>
-        <w:t>,</w:t>
-      </w:r>
-      <w:r>
-        <w:rPr>
-          <w:rFonts w:ascii="Calibri" w:hAnsi="Calibri" w:cs="Calibri"/>
-          <w:szCs w:val="22"/>
-          <w:lang w:val="en"/>
-        </w:rPr>
+        <w:t>Shell</w:t>
+      </w:r>
+      <w:r>
+        <w:rPr>
+          <w:rFonts w:ascii="Calibri" w:hAnsi="Calibri" w:cs="Calibri"/>
+          <w:szCs w:val="22"/>
+          <w:lang w:val="en"/>
+        </w:rPr>
+        <w:t>, a</w:t>
+      </w:r>
+      <w:r>
+        <w:rPr>
+          <w:rFonts w:ascii="Calibri" w:hAnsi="Calibri" w:cs="Calibri"/>
+          <w:szCs w:val="22"/>
+          <w:lang w:val="en"/>
+        </w:rPr>
+        <w:t xml:space="preserve"> page for defining</w:t>
+      </w:r>
+      <w:r>
+        <w:rPr>
+          <w:rFonts w:ascii="Calibri" w:hAnsi="Calibri" w:cs="Calibri"/>
+          <w:szCs w:val="22"/>
+          <w:lang w:val="en"/>
+        </w:rPr>
+        <w:t xml:space="preserve"> app</w:t>
+      </w:r>
+      <w:r>
+        <w:rPr>
+          <w:rFonts w:ascii="Calibri" w:hAnsi="Calibri" w:cs="Calibri"/>
+          <w:szCs w:val="22"/>
+          <w:lang w:val="en"/>
+        </w:rPr>
+        <w:t xml:space="preserve"> visual hierarchy</w:t>
+      </w:r>
+      <w:r>
         <w:t xml:space="preserve"> </w:t>
       </w:r>
       <w:r>
@@ -1320,119 +1349,7 @@
           <w:szCs w:val="22"/>
           <w:lang w:val="en"/>
         </w:rPr>
-        <w:t xml:space="preserve">a page </w:t>
-      </w:r>
-      <w:r>
-        <w:rPr>
-          <w:rFonts w:ascii="Calibri" w:hAnsi="Calibri" w:cs="Calibri"/>
-          <w:szCs w:val="22"/>
-          <w:lang w:val="en"/>
-        </w:rPr>
-        <w:t>for managing resources</w:t>
-      </w:r>
-      <w:r>
-        <w:rPr>
-          <w:rFonts w:ascii="Calibri" w:hAnsi="Calibri" w:cs="Calibri"/>
-          <w:szCs w:val="22"/>
-          <w:lang w:val="en"/>
-        </w:rPr>
-        <w:t>,</w:t>
-      </w:r>
-      <w:r>
-        <w:rPr>
-          <w:rFonts w:ascii="Calibri" w:hAnsi="Calibri" w:cs="Calibri"/>
-          <w:szCs w:val="22"/>
-          <w:lang w:val="en"/>
-        </w:rPr>
-        <w:t xml:space="preserve"> available</w:t>
-      </w:r>
-      <w:r>
-        <w:rPr>
-          <w:rFonts w:ascii="Calibri" w:hAnsi="Calibri" w:cs="Calibri"/>
-          <w:szCs w:val="22"/>
-          <w:lang w:val="en"/>
-        </w:rPr>
-        <w:t xml:space="preserve"> in both</w:t>
-      </w:r>
-      <w:r>
-        <w:rPr>
-          <w:rFonts w:ascii="Calibri" w:hAnsi="Calibri" w:cs="Calibri"/>
-          <w:szCs w:val="22"/>
-          <w:lang w:val="en"/>
-        </w:rPr>
-        <w:t xml:space="preserve"> the formats</w:t>
-      </w:r>
-      <w:r>
-        <w:rPr>
-          <w:rFonts w:ascii="Calibri" w:hAnsi="Calibri" w:cs="Calibri"/>
-          <w:szCs w:val="22"/>
-          <w:lang w:val="en"/>
-        </w:rPr>
-        <w:t>,</w:t>
-      </w:r>
-      <w:r>
-        <w:rPr>
-          <w:rFonts w:ascii="Calibri" w:hAnsi="Calibri" w:cs="Calibri"/>
-          <w:szCs w:val="22"/>
-          <w:lang w:val="en"/>
-        </w:rPr>
-        <w:t xml:space="preserve"> </w:t>
-      </w:r>
-      <w:r>
-        <w:rPr>
-          <w:rFonts w:ascii="Calibri" w:hAnsi="Calibri" w:cs="Calibri"/>
-          <w:szCs w:val="22"/>
-          <w:lang w:val="en"/>
-        </w:rPr>
-        <w:t>with</w:t>
-      </w:r>
-      <w:r>
-        <w:rPr>
-          <w:rFonts w:ascii="Calibri" w:hAnsi="Calibri" w:cs="Calibri"/>
-          <w:szCs w:val="22"/>
-          <w:lang w:val="en"/>
-        </w:rPr>
-        <w:t xml:space="preserve"> C#</w:t>
-      </w:r>
-      <w:r>
-        <w:rPr>
-          <w:rFonts w:ascii="Calibri" w:hAnsi="Calibri" w:cs="Calibri"/>
-          <w:szCs w:val="22"/>
-          <w:lang w:val="en"/>
-        </w:rPr>
-        <w:t xml:space="preserve"> code-behind file</w:t>
-      </w:r>
-      <w:r>
-        <w:rPr>
-          <w:rFonts w:ascii="Calibri" w:hAnsi="Calibri" w:cs="Calibri"/>
-          <w:szCs w:val="22"/>
-          <w:lang w:val="en"/>
-        </w:rPr>
-        <w:t xml:space="preserve"> </w:t>
-      </w:r>
-      <w:r>
-        <w:rPr>
-          <w:rFonts w:ascii="Calibri" w:hAnsi="Calibri" w:cs="Calibri"/>
-          <w:szCs w:val="22"/>
-          <w:lang w:val="en"/>
-        </w:rPr>
-        <w:t xml:space="preserve">and XAML only </w:t>
-      </w:r>
-      <w:r>
-        <w:rPr>
-          <w:rFonts w:ascii="Calibri" w:hAnsi="Calibri" w:cs="Calibri"/>
-          <w:szCs w:val="22"/>
-          <w:lang w:val="en"/>
-        </w:rPr>
-        <w:t>(as its the C# code-behind is used rarely)</w:t>
-      </w:r>
-      <w:r>
-        <w:rPr>
-          <w:rFonts w:ascii="Calibri" w:hAnsi="Calibri" w:cs="Calibri"/>
-          <w:szCs w:val="22"/>
-          <w:lang w:val="en"/>
-        </w:rPr>
-        <w:t>.</w:t>
+        <w:t>along with navigation.</w:t>
       </w:r>
     </w:p>
     <w:p>
@@ -1457,6 +1374,185 @@
           <w:szCs w:val="22"/>
           <w:lang w:val="en"/>
         </w:rPr>
+        <w:t>ResourceDictionary</w:t>
+      </w:r>
+      <w:r>
+        <w:rPr>
+          <w:rFonts w:ascii="Calibri" w:hAnsi="Calibri" w:cs="Calibri"/>
+          <w:szCs w:val="22"/>
+          <w:lang w:val="en"/>
+        </w:rPr>
+        <w:t>,</w:t>
+      </w:r>
+      <w:r>
+        <w:rPr>
+          <w:rFonts w:ascii="Calibri" w:hAnsi="Calibri" w:cs="Calibri"/>
+          <w:szCs w:val="22"/>
+          <w:lang w:val="en"/>
+        </w:rPr>
+        <w:t xml:space="preserve"> </w:t>
+      </w:r>
+      <w:r>
+        <w:rPr>
+          <w:rFonts w:ascii="Calibri" w:hAnsi="Calibri" w:cs="Calibri"/>
+          <w:szCs w:val="22"/>
+          <w:lang w:val="en"/>
+        </w:rPr>
+        <w:t xml:space="preserve">a page </w:t>
+      </w:r>
+      <w:r>
+        <w:rPr>
+          <w:rFonts w:ascii="Calibri" w:hAnsi="Calibri" w:cs="Calibri"/>
+          <w:szCs w:val="22"/>
+          <w:lang w:val="en"/>
+        </w:rPr>
+        <w:t>for managing resources</w:t>
+      </w:r>
+      <w:r>
+        <w:rPr>
+          <w:rFonts w:ascii="Calibri" w:hAnsi="Calibri" w:cs="Calibri"/>
+          <w:szCs w:val="22"/>
+          <w:lang w:val="en"/>
+        </w:rPr>
+        <w:t>,</w:t>
+      </w:r>
+      <w:r>
+        <w:rPr>
+          <w:rFonts w:ascii="Calibri" w:hAnsi="Calibri" w:cs="Calibri"/>
+          <w:szCs w:val="22"/>
+          <w:lang w:val="en"/>
+        </w:rPr>
+        <w:t xml:space="preserve"> available</w:t>
+      </w:r>
+      <w:r>
+        <w:rPr>
+          <w:rFonts w:ascii="Calibri" w:hAnsi="Calibri" w:cs="Calibri"/>
+          <w:szCs w:val="22"/>
+          <w:lang w:val="en"/>
+        </w:rPr>
+        <w:t xml:space="preserve"> in both</w:t>
+      </w:r>
+      <w:r>
+        <w:rPr>
+          <w:rFonts w:ascii="Calibri" w:hAnsi="Calibri" w:cs="Calibri"/>
+          <w:szCs w:val="22"/>
+          <w:lang w:val="en"/>
+        </w:rPr>
+        <w:t xml:space="preserve"> the formats</w:t>
+      </w:r>
+      <w:r>
+        <w:rPr>
+          <w:rFonts w:ascii="Calibri" w:hAnsi="Calibri" w:cs="Calibri"/>
+          <w:szCs w:val="22"/>
+          <w:lang w:val="en"/>
+        </w:rPr>
+        <w:t>,</w:t>
+      </w:r>
+      <w:r>
+        <w:rPr>
+          <w:rFonts w:ascii="Calibri" w:hAnsi="Calibri" w:cs="Calibri"/>
+          <w:szCs w:val="22"/>
+          <w:lang w:val="en"/>
+        </w:rPr>
+        <w:t xml:space="preserve"> </w:t>
+      </w:r>
+      <w:r>
+        <w:rPr>
+          <w:rFonts w:ascii="Calibri" w:hAnsi="Calibri" w:cs="Calibri"/>
+          <w:szCs w:val="22"/>
+          <w:lang w:val="en"/>
+        </w:rPr>
+        <w:t>with</w:t>
+      </w:r>
+      <w:r>
+        <w:rPr>
+          <w:rFonts w:ascii="Calibri" w:hAnsi="Calibri" w:cs="Calibri"/>
+          <w:szCs w:val="22"/>
+          <w:lang w:val="en"/>
+        </w:rPr>
+        <w:t xml:space="preserve"> C#</w:t>
+      </w:r>
+      <w:r>
+        <w:rPr>
+          <w:rFonts w:ascii="Calibri" w:hAnsi="Calibri" w:cs="Calibri"/>
+          <w:szCs w:val="22"/>
+          <w:lang w:val="en"/>
+        </w:rPr>
+        <w:t xml:space="preserve"> code-behind file</w:t>
+      </w:r>
+      <w:r>
+        <w:rPr>
+          <w:rFonts w:ascii="Calibri" w:hAnsi="Calibri" w:cs="Calibri"/>
+          <w:szCs w:val="22"/>
+          <w:lang w:val="en"/>
+        </w:rPr>
+        <w:t xml:space="preserve"> </w:t>
+      </w:r>
+      <w:r>
+        <w:rPr>
+          <w:rFonts w:ascii="Calibri" w:hAnsi="Calibri" w:cs="Calibri"/>
+          <w:szCs w:val="22"/>
+          <w:lang w:val="en"/>
+        </w:rPr>
+        <w:t xml:space="preserve">and XAML only </w:t>
+      </w:r>
+      <w:r>
+        <w:rPr>
+          <w:rFonts w:ascii="Calibri" w:hAnsi="Calibri" w:cs="Calibri"/>
+          <w:szCs w:val="22"/>
+          <w:lang w:val="en"/>
+        </w:rPr>
+        <w:t>(as its the C# code-behind is used rarely)</w:t>
+      </w:r>
+      <w:r>
+        <w:rPr>
+          <w:rFonts w:ascii="Calibri" w:hAnsi="Calibri" w:cs="Calibri"/>
+          <w:szCs w:val="22"/>
+          <w:lang w:val="en"/>
+        </w:rPr>
+        <w:t>.</w:t>
+      </w:r>
+    </w:p>
+    <w:p>
+      <w:pPr>
+        <w:widowControl w:val="0"/>
+        <w:autoSpaceDE w:val="0"/>
+        <w:autoSpaceDN w:val="0"/>
+        <w:adjustRightInd w:val="0"/>
+        <w:spacing w:after="200" w:line="276" w:lineRule="auto"/>
+        <w:ind w:left="360"/>
+        <w:rPr>
+          <w:rFonts w:ascii="Calibri" w:hAnsi="Calibri" w:cs="Calibri"/>
+          <w:b/>
+          <w:bCs/>
+          <w:szCs w:val="22"/>
+          <w:lang w:val="en"/>
+        </w:rPr>
+      </w:pPr>
+    </w:p>
+    <w:p>
+      <w:pPr>
+        <w:widowControl w:val="0"/>
+        <w:autoSpaceDE w:val="0"/>
+        <w:autoSpaceDN w:val="0"/>
+        <w:adjustRightInd w:val="0"/>
+        <w:spacing w:after="200" w:line="276" w:lineRule="auto"/>
+        <w:ind w:left="360"/>
+        <w:rPr>
+          <w:rFonts w:ascii="Calibri" w:hAnsi="Calibri" w:cs="Calibri"/>
+          <w:szCs w:val="22"/>
+          <w:lang w:val="en"/>
+        </w:rPr>
+      </w:pPr>
+      <w:r>
+        <w:rPr>
+          <w:rFonts w:ascii="Calibri" w:hAnsi="Calibri" w:cs="Calibri"/>
+          <w:b/>
+          <w:bCs/>
+          <w:szCs w:val="22"/>
+          <w:lang w:val="en"/>
+        </w:rPr>
+        <w:lastRenderedPageBreak/>
         <w:t>Templates for creating a Custom View definition</w:t>
       </w:r>
       <w:r>
@@ -1494,7 +1590,7 @@
           <w:tab w:val="left" w:pos="13740"/>
           <w:tab w:val="left" w:pos="14656"/>
         </w:tabs>
-        <w:spacing w:after="0" w:line="240" w:lineRule="auto"/>
+        <w:spacing w:after="0" w:line="360" w:lineRule="auto"/>
         <w:ind w:left="1080"/>
         <w:rPr>
           <w:rFonts w:eastAsia="Times New Roman" w:cstheme="minorHAnsi"/>
@@ -1545,7 +1641,7 @@
           <w:tab w:val="left" w:pos="13740"/>
           <w:tab w:val="left" w:pos="14656"/>
         </w:tabs>
-        <w:spacing w:after="0" w:line="240" w:lineRule="auto"/>
+        <w:spacing w:after="0" w:line="360" w:lineRule="auto"/>
         <w:ind w:left="1080"/>
         <w:rPr>
           <w:rFonts w:eastAsia="Times New Roman" w:cstheme="minorHAnsi"/>
@@ -1596,7 +1692,7 @@
           <w:tab w:val="left" w:pos="13740"/>
           <w:tab w:val="left" w:pos="14656"/>
         </w:tabs>
-        <w:spacing w:after="0" w:line="240" w:lineRule="auto"/>
+        <w:spacing w:after="0" w:line="360" w:lineRule="auto"/>
         <w:ind w:left="1080"/>
         <w:rPr>
           <w:rFonts w:eastAsia="Times New Roman" w:cstheme="minorHAnsi"/>
@@ -1624,6 +1720,7 @@
     <w:p>
       <w:pPr>
         <w:pStyle w:val="ListParagraph"/>
+        <w:widowControl w:val="0"/>
         <w:numPr>
           <w:ilvl w:val="0"/>
           <w:numId w:val="5"/>
@@ -1647,27 +1744,6 @@
           <w:tab w:val="left" w:pos="13740"/>
           <w:tab w:val="left" w:pos="14656"/>
         </w:tabs>
-        <w:spacing w:after="0" w:line="240" w:lineRule="auto"/>
-        <w:ind w:left="1080"/>
-        <w:rPr>
-          <w:rFonts w:eastAsia="Times New Roman" w:cstheme="minorHAnsi"/>
-          <w:color w:val="000000"/>
-          <w:szCs w:val="22"/>
-        </w:rPr>
-      </w:pPr>
-      <w:r>
-        <w:rPr>
-          <w:rFonts w:eastAsia="Times New Roman" w:cstheme="minorHAnsi"/>
-          <w:color w:val="000000"/>
-          <w:szCs w:val="22"/>
-        </w:rPr>
-        <w:lastRenderedPageBreak/>
-        <w:t>Custom View and Renderer (Cond.) (.NET MAUI)</w:t>
-      </w:r>
-    </w:p>
-    <w:p>
-      <w:pPr>
-        <w:widowControl w:val="0"/>
         <w:autoSpaceDE w:val="0"/>
         <w:autoSpaceDN w:val="0"/>
         <w:adjustRightInd w:val="0"/>
@@ -1679,6 +1755,14 @@
           <w:lang w:val="en"/>
         </w:rPr>
       </w:pPr>
+      <w:r>
+        <w:rPr>
+          <w:rFonts w:eastAsia="Times New Roman" w:cstheme="minorHAnsi"/>
+          <w:color w:val="000000"/>
+          <w:szCs w:val="22"/>
+        </w:rPr>
+        <w:t>Custom View and Renderer (Cond.) (.NET MAUI)</w:t>
+      </w:r>
     </w:p>
     <w:p>
       <w:pPr>
@@ -1701,10 +1785,20 @@
       <w:r>
         <w:rPr>
           <w:rFonts w:ascii="Calibri" w:hAnsi="Calibri" w:cs="Calibri"/>
-          <w:szCs w:val="22"/>
-          <w:lang w:val="en"/>
-        </w:rPr>
-        <w:t>Regular type template generates the Handler</w:t>
+          <w:b/>
+          <w:bCs/>
+          <w:szCs w:val="22"/>
+          <w:lang w:val="en"/>
+        </w:rPr>
+        <w:t>Regular type template</w:t>
+      </w:r>
+      <w:r>
+        <w:rPr>
+          <w:rFonts w:ascii="Calibri" w:hAnsi="Calibri" w:cs="Calibri"/>
+          <w:szCs w:val="22"/>
+          <w:lang w:val="en"/>
+        </w:rPr>
+        <w:t xml:space="preserve"> generates the Handler</w:t>
       </w:r>
       <w:r>
         <w:rPr>
@@ -1720,7 +1814,25 @@
           <w:szCs w:val="22"/>
           <w:lang w:val="en"/>
         </w:rPr>
-        <w:t xml:space="preserve"> source files in the Platforms folder whereas Cond. type template houses</w:t>
+        <w:t xml:space="preserve"> source files in the Platforms folder whereas </w:t>
+      </w:r>
+      <w:r>
+        <w:rPr>
+          <w:rFonts w:ascii="Calibri" w:hAnsi="Calibri" w:cs="Calibri"/>
+          <w:b/>
+          <w:bCs/>
+          <w:szCs w:val="22"/>
+          <w:lang w:val="en"/>
+        </w:rPr>
+        <w:t>Cond. type template</w:t>
+      </w:r>
+      <w:r>
+        <w:rPr>
+          <w:rFonts w:ascii="Calibri" w:hAnsi="Calibri" w:cs="Calibri"/>
+          <w:szCs w:val="22"/>
+          <w:lang w:val="en"/>
+        </w:rPr>
+        <w:t xml:space="preserve"> houses</w:t>
       </w:r>
       <w:r>
         <w:rPr>
@@ -2008,7 +2120,7 @@
           <w:lang w:val="en"/>
         </w:rPr>
       </w:pPr>
-      <w:bookmarkStart w:id="3" w:name="_Toc106918454"/>
+      <w:bookmarkStart w:id="3" w:name="_Toc109070308"/>
       <w:r>
         <w:rPr>
           <w:lang w:val="en"/>
@@ -2029,7 +2141,7 @@
           <w:lang w:val="en"/>
         </w:rPr>
       </w:pPr>
-      <w:bookmarkStart w:id="4" w:name="_Toc106918455"/>
+      <w:bookmarkStart w:id="4" w:name="_Toc109070309"/>
       <w:r>
         <w:t>For</w:t>
       </w:r>
@@ -2888,6 +3000,7 @@
                 <w:szCs w:val="22"/>
                 <w:lang w:val="en"/>
               </w:rPr>
+              <w:lastRenderedPageBreak/>
               <w:t>Horizontal Stack Layout</w:t>
             </w:r>
           </w:p>
@@ -3158,7 +3271,6 @@
                 <w:szCs w:val="22"/>
                 <w:lang w:val="en"/>
               </w:rPr>
-              <w:lastRenderedPageBreak/>
               <w:t>Style</w:t>
             </w:r>
           </w:p>
@@ -4322,6 +4434,7 @@
                 <w:szCs w:val="22"/>
                 <w:lang w:val="en"/>
               </w:rPr>
+              <w:lastRenderedPageBreak/>
               <w:t>Blazor Web View</w:t>
             </w:r>
           </w:p>
@@ -4508,7 +4621,6 @@
                 <w:szCs w:val="22"/>
                 <w:lang w:val="en"/>
               </w:rPr>
-              <w:lastRenderedPageBreak/>
               <w:t>.NET MAUI Blazor Namespace</w:t>
             </w:r>
           </w:p>
@@ -4750,7 +4862,7 @@
           <w:lang w:val="en"/>
         </w:rPr>
       </w:pPr>
-      <w:bookmarkStart w:id="5" w:name="_Toc106918456"/>
+      <w:bookmarkStart w:id="5" w:name="_Toc109070310"/>
       <w:r>
         <w:rPr>
           <w:lang w:val="en"/>
@@ -5348,6 +5460,7 @@
                 <w:szCs w:val="22"/>
                 <w:lang w:val="en"/>
               </w:rPr>
+              <w:lastRenderedPageBreak/>
               <w:t>Attached Property</w:t>
             </w:r>
           </w:p>
@@ -5783,7 +5896,6 @@
                 <w:szCs w:val="22"/>
                 <w:lang w:val="en"/>
               </w:rPr>
-              <w:lastRenderedPageBreak/>
               <w:t>Bindable Property</w:t>
             </w:r>
           </w:p>
@@ -6751,6 +6863,7 @@
                 <w:szCs w:val="22"/>
                 <w:lang w:val="en"/>
               </w:rPr>
+              <w:lastRenderedPageBreak/>
               <w:t>Event Handler</w:t>
             </w:r>
           </w:p>
@@ -7082,7 +7195,6 @@
                 <w:szCs w:val="22"/>
                 <w:lang w:val="en"/>
               </w:rPr>
-              <w:lastRenderedPageBreak/>
               <w:t>Async Method</w:t>
             </w:r>
           </w:p>
@@ -7932,6 +8044,7 @@
                 <w:szCs w:val="22"/>
                 <w:lang w:val="en"/>
               </w:rPr>
+              <w:lastRenderedPageBreak/>
               <w:t>C# Markup Extension Method</w:t>
             </w:r>
           </w:p>
@@ -8197,42 +8310,27 @@
     </w:tbl>
     <w:p>
       <w:pPr>
-        <w:pStyle w:val="Heading1"/>
-        <w:rPr>
+        <w:rPr>
+          <w:rFonts w:asciiTheme="majorHAnsi" w:eastAsiaTheme="majorEastAsia" w:hAnsiTheme="majorHAnsi" w:cstheme="majorBidi"/>
+          <w:color w:val="2F5496" w:themeColor="accent1" w:themeShade="BF"/>
+          <w:sz w:val="32"/>
+          <w:szCs w:val="29"/>
           <w:lang w:val="en"/>
         </w:rPr>
       </w:pPr>
     </w:p>
     <w:p>
       <w:pPr>
-        <w:rPr>
-          <w:rFonts w:asciiTheme="majorHAnsi" w:eastAsiaTheme="majorEastAsia" w:hAnsiTheme="majorHAnsi" w:cstheme="majorBidi"/>
-          <w:color w:val="2F5496" w:themeColor="accent1" w:themeShade="BF"/>
-          <w:sz w:val="32"/>
-          <w:szCs w:val="29"/>
+        <w:pStyle w:val="Heading1"/>
+        <w:rPr>
           <w:lang w:val="en"/>
         </w:rPr>
       </w:pPr>
-      <w:r>
-        <w:rPr>
-          <w:lang w:val="en"/>
-        </w:rPr>
-        <w:br w:type="page"/>
-      </w:r>
-    </w:p>
-    <w:p>
-      <w:pPr>
-        <w:pStyle w:val="Heading1"/>
-        <w:rPr>
-          <w:lang w:val="en"/>
-        </w:rPr>
-      </w:pPr>
-      <w:bookmarkStart w:id="6" w:name="_Toc106918457"/>
-      <w:r>
-        <w:rPr>
-          <w:lang w:val="en"/>
-        </w:rPr>
-        <w:lastRenderedPageBreak/>
+      <w:bookmarkStart w:id="6" w:name="_Toc109070311"/>
+      <w:r>
+        <w:rPr>
+          <w:lang w:val="en"/>
+        </w:rPr>
         <w:t>Support</w:t>
       </w:r>
       <w:bookmarkEnd w:id="6"/>
@@ -9605,7 +9703,7 @@
   <w:style w:type="paragraph" w:default="1" w:styleId="Normal">
     <w:name w:val="Normal"/>
     <w:qFormat/>
-    <w:rsid w:val="003173FB"/>
+    <w:rsid w:val="00D5459B"/>
     <w:rPr>
       <w:rFonts w:cs="Mangal"/>
       <w:szCs w:val="20"/>

</xml_diff>

<commit_message>
Updated VS extension with support for CommunityToolkit.Mvvm stable
</commit_message>
<xml_diff>
--- a/src/Extensions/MauiTemplates/MauiTemplates/readme.docx
+++ b/src/Extensions/MauiTemplates/MauiTemplates/readme.docx
@@ -74,7 +74,7 @@
           <w:r>
             <w:fldChar w:fldCharType="separate"/>
           </w:r>
-          <w:hyperlink w:anchor="_Toc109070305" w:history="1">
+          <w:hyperlink w:anchor="_Toc110619391" w:history="1">
             <w:r>
               <w:rPr>
                 <w:rStyle w:val="Hyperlink"/>
@@ -102,7 +102,7 @@
                 <w:noProof/>
                 <w:webHidden/>
               </w:rPr>
-              <w:instrText xml:space="preserve"> PAGEREF _Toc109070305 \h </w:instrText>
+              <w:instrText xml:space="preserve"> PAGEREF _Toc110619391 \h </w:instrText>
             </w:r>
             <w:r>
               <w:rPr>
@@ -144,7 +144,7 @@
               <w:noProof/>
             </w:rPr>
           </w:pPr>
-          <w:hyperlink w:anchor="_Toc109070306" w:history="1">
+          <w:hyperlink w:anchor="_Toc110619392" w:history="1">
             <w:r>
               <w:rPr>
                 <w:rStyle w:val="Hyperlink"/>
@@ -172,7 +172,7 @@
                 <w:noProof/>
                 <w:webHidden/>
               </w:rPr>
-              <w:instrText xml:space="preserve"> PAGEREF _Toc109070306 \h </w:instrText>
+              <w:instrText xml:space="preserve"> PAGEREF _Toc110619392 \h </w:instrText>
             </w:r>
             <w:r>
               <w:rPr>
@@ -214,7 +214,7 @@
               <w:noProof/>
             </w:rPr>
           </w:pPr>
-          <w:hyperlink w:anchor="_Toc109070307" w:history="1">
+          <w:hyperlink w:anchor="_Toc110619393" w:history="1">
             <w:r>
               <w:rPr>
                 <w:rStyle w:val="Hyperlink"/>
@@ -242,7 +242,7 @@
                 <w:noProof/>
                 <w:webHidden/>
               </w:rPr>
-              <w:instrText xml:space="preserve"> PAGEREF _Toc109070307 \h </w:instrText>
+              <w:instrText xml:space="preserve"> PAGEREF _Toc110619393 \h </w:instrText>
             </w:r>
             <w:r>
               <w:rPr>
@@ -284,7 +284,7 @@
               <w:noProof/>
             </w:rPr>
           </w:pPr>
-          <w:hyperlink w:anchor="_Toc109070308" w:history="1">
+          <w:hyperlink w:anchor="_Toc110619394" w:history="1">
             <w:r>
               <w:rPr>
                 <w:rStyle w:val="Hyperlink"/>
@@ -312,7 +312,7 @@
                 <w:noProof/>
                 <w:webHidden/>
               </w:rPr>
-              <w:instrText xml:space="preserve"> PAGEREF _Toc109070308 \h </w:instrText>
+              <w:instrText xml:space="preserve"> PAGEREF _Toc110619394 \h </w:instrText>
             </w:r>
             <w:r>
               <w:rPr>
@@ -354,7 +354,7 @@
               <w:noProof/>
             </w:rPr>
           </w:pPr>
-          <w:hyperlink w:anchor="_Toc109070309" w:history="1">
+          <w:hyperlink w:anchor="_Toc110619395" w:history="1">
             <w:r>
               <w:rPr>
                 <w:rStyle w:val="Hyperlink"/>
@@ -389,7 +389,7 @@
                 <w:noProof/>
                 <w:webHidden/>
               </w:rPr>
-              <w:instrText xml:space="preserve"> PAGEREF _Toc109070309 \h </w:instrText>
+              <w:instrText xml:space="preserve"> PAGEREF _Toc110619395 \h </w:instrText>
             </w:r>
             <w:r>
               <w:rPr>
@@ -431,7 +431,7 @@
               <w:noProof/>
             </w:rPr>
           </w:pPr>
-          <w:hyperlink w:anchor="_Toc109070310" w:history="1">
+          <w:hyperlink w:anchor="_Toc110619396" w:history="1">
             <w:r>
               <w:rPr>
                 <w:rStyle w:val="Hyperlink"/>
@@ -459,7 +459,7 @@
                 <w:noProof/>
                 <w:webHidden/>
               </w:rPr>
-              <w:instrText xml:space="preserve"> PAGEREF _Toc109070310 \h </w:instrText>
+              <w:instrText xml:space="preserve"> PAGEREF _Toc110619396 \h </w:instrText>
             </w:r>
             <w:r>
               <w:rPr>
@@ -501,7 +501,7 @@
               <w:noProof/>
             </w:rPr>
           </w:pPr>
-          <w:hyperlink w:anchor="_Toc109070311" w:history="1">
+          <w:hyperlink w:anchor="_Toc110619397" w:history="1">
             <w:r>
               <w:rPr>
                 <w:rStyle w:val="Hyperlink"/>
@@ -529,7 +529,7 @@
                 <w:noProof/>
                 <w:webHidden/>
               </w:rPr>
-              <w:instrText xml:space="preserve"> PAGEREF _Toc109070311 \h </w:instrText>
+              <w:instrText xml:space="preserve"> PAGEREF _Toc110619397 \h </w:instrText>
             </w:r>
             <w:r>
               <w:rPr>
@@ -549,7 +549,7 @@
                 <w:noProof/>
                 <w:webHidden/>
               </w:rPr>
-              <w:t>8</w:t>
+              <w:t>9</w:t>
             </w:r>
             <w:r>
               <w:rPr>
@@ -610,7 +610,7 @@
           <w:lang w:val="en"/>
         </w:rPr>
       </w:pPr>
-      <w:bookmarkStart w:id="0" w:name="_Toc109070305"/>
+      <w:bookmarkStart w:id="0" w:name="_Toc110619391"/>
       <w:r>
         <w:rPr>
           <w:lang w:val="en"/>
@@ -696,7 +696,7 @@
           <w:lang w:val="en"/>
         </w:rPr>
       </w:pPr>
-      <w:bookmarkStart w:id="1" w:name="_Toc109070306"/>
+      <w:bookmarkStart w:id="1" w:name="_Toc110619392"/>
       <w:r>
         <w:rPr>
           <w:lang w:val="en"/>
@@ -886,7 +886,7 @@
           <w:lang w:val="en"/>
         </w:rPr>
       </w:pPr>
-      <w:bookmarkStart w:id="2" w:name="_Toc109070307"/>
+      <w:bookmarkStart w:id="2" w:name="_Toc110619393"/>
       <w:r>
         <w:rPr>
           <w:lang w:val="en"/>
@@ -2120,7 +2120,7 @@
           <w:lang w:val="en"/>
         </w:rPr>
       </w:pPr>
-      <w:bookmarkStart w:id="3" w:name="_Toc109070308"/>
+      <w:bookmarkStart w:id="3" w:name="_Toc110619394"/>
       <w:r>
         <w:rPr>
           <w:lang w:val="en"/>
@@ -2141,7 +2141,7 @@
           <w:lang w:val="en"/>
         </w:rPr>
       </w:pPr>
-      <w:bookmarkStart w:id="4" w:name="_Toc109070309"/>
+      <w:bookmarkStart w:id="4" w:name="_Toc110619395"/>
       <w:r>
         <w:t>For</w:t>
       </w:r>
@@ -4862,7 +4862,7 @@
           <w:lang w:val="en"/>
         </w:rPr>
       </w:pPr>
-      <w:bookmarkStart w:id="5" w:name="_Toc109070310"/>
+      <w:bookmarkStart w:id="5" w:name="_Toc110619396"/>
       <w:r>
         <w:rPr>
           <w:lang w:val="en"/>
@@ -5139,12 +5139,12 @@
     <w:tbl>
       <w:tblPr>
         <w:tblStyle w:val="TableGridLight"/>
-        <w:tblW w:w="0" w:type="auto"/>
+        <w:tblW w:w="5000" w:type="pct"/>
         <w:tblLook w:val="04A0" w:firstRow="1" w:lastRow="0" w:firstColumn="1" w:lastColumn="0" w:noHBand="0" w:noVBand="1"/>
       </w:tblPr>
       <w:tblGrid>
-        <w:gridCol w:w="2409"/>
-        <w:gridCol w:w="1441"/>
+        <w:gridCol w:w="2558"/>
+        <w:gridCol w:w="1292"/>
         <w:gridCol w:w="5500"/>
       </w:tblGrid>
       <w:tr>
@@ -5154,7 +5154,7 @@
         </w:trPr>
         <w:tc>
           <w:tcPr>
-            <w:tcW w:w="2802" w:type="dxa"/>
+            <w:tcW w:w="1500" w:type="pct"/>
             <w:shd w:val="clear" w:color="auto" w:fill="BFBFBF" w:themeFill="background1" w:themeFillShade="BF"/>
             <w:vAlign w:val="center"/>
           </w:tcPr>
@@ -5188,7 +5188,7 @@
         </w:tc>
         <w:tc>
           <w:tcPr>
-            <w:tcW w:w="1491" w:type="dxa"/>
+            <w:tcW w:w="750" w:type="pct"/>
             <w:shd w:val="clear" w:color="auto" w:fill="BFBFBF" w:themeFill="background1" w:themeFillShade="BF"/>
             <w:vAlign w:val="center"/>
           </w:tcPr>
@@ -5222,7 +5222,7 @@
         </w:tc>
         <w:tc>
           <w:tcPr>
-            <w:tcW w:w="0" w:type="auto"/>
+            <w:tcW w:w="2750" w:type="pct"/>
             <w:shd w:val="clear" w:color="auto" w:fill="BFBFBF" w:themeFill="background1" w:themeFillShade="BF"/>
             <w:vAlign w:val="center"/>
           </w:tcPr>
@@ -5281,7 +5281,7 @@
         </w:trPr>
         <w:tc>
           <w:tcPr>
-            <w:tcW w:w="2802" w:type="dxa"/>
+            <w:tcW w:w="1500" w:type="pct"/>
           </w:tcPr>
           <w:p>
             <w:pPr>
@@ -5313,7 +5313,7 @@
         </w:tc>
         <w:tc>
           <w:tcPr>
-            <w:tcW w:w="1491" w:type="dxa"/>
+            <w:tcW w:w="750" w:type="pct"/>
           </w:tcPr>
           <w:p>
             <w:pPr>
@@ -5345,7 +5345,7 @@
         </w:tc>
         <w:tc>
           <w:tcPr>
-            <w:tcW w:w="0" w:type="auto"/>
+            <w:tcW w:w="2750" w:type="pct"/>
           </w:tcPr>
           <w:p>
             <w:pPr>
@@ -5438,7 +5438,7 @@
         </w:trPr>
         <w:tc>
           <w:tcPr>
-            <w:tcW w:w="2802" w:type="dxa"/>
+            <w:tcW w:w="1500" w:type="pct"/>
           </w:tcPr>
           <w:p>
             <w:pPr>
@@ -5467,7 +5467,7 @@
         </w:tc>
         <w:tc>
           <w:tcPr>
-            <w:tcW w:w="1491" w:type="dxa"/>
+            <w:tcW w:w="750" w:type="pct"/>
           </w:tcPr>
           <w:p>
             <w:pPr>
@@ -5495,7 +5495,7 @@
         </w:tc>
         <w:tc>
           <w:tcPr>
-            <w:tcW w:w="0" w:type="auto"/>
+            <w:tcW w:w="2750" w:type="pct"/>
           </w:tcPr>
           <w:p>
             <w:pPr>
@@ -5874,7 +5874,7 @@
         </w:trPr>
         <w:tc>
           <w:tcPr>
-            <w:tcW w:w="2802" w:type="dxa"/>
+            <w:tcW w:w="1500" w:type="pct"/>
           </w:tcPr>
           <w:p>
             <w:pPr>
@@ -5902,7 +5902,7 @@
         </w:tc>
         <w:tc>
           <w:tcPr>
-            <w:tcW w:w="1491" w:type="dxa"/>
+            <w:tcW w:w="750" w:type="pct"/>
           </w:tcPr>
           <w:p>
             <w:pPr>
@@ -5930,7 +5930,7 @@
         </w:tc>
         <w:tc>
           <w:tcPr>
-            <w:tcW w:w="0" w:type="auto"/>
+            <w:tcW w:w="2750" w:type="pct"/>
           </w:tcPr>
           <w:p>
             <w:pPr>
@@ -6289,7 +6289,7 @@
         </w:trPr>
         <w:tc>
           <w:tcPr>
-            <w:tcW w:w="2802" w:type="dxa"/>
+            <w:tcW w:w="1500" w:type="pct"/>
           </w:tcPr>
           <w:p>
             <w:pPr>
@@ -6317,7 +6317,7 @@
         </w:tc>
         <w:tc>
           <w:tcPr>
-            <w:tcW w:w="1491" w:type="dxa"/>
+            <w:tcW w:w="750" w:type="pct"/>
           </w:tcPr>
           <w:p>
             <w:pPr>
@@ -6406,7 +6406,7 @@
         </w:tc>
         <w:tc>
           <w:tcPr>
-            <w:tcW w:w="0" w:type="auto"/>
+            <w:tcW w:w="2750" w:type="pct"/>
           </w:tcPr>
           <w:p>
             <w:pPr>
@@ -6569,7 +6569,7 @@
         </w:trPr>
         <w:tc>
           <w:tcPr>
-            <w:tcW w:w="2802" w:type="dxa"/>
+            <w:tcW w:w="1500" w:type="pct"/>
           </w:tcPr>
           <w:p>
             <w:pPr>
@@ -6597,7 +6597,7 @@
         </w:tc>
         <w:tc>
           <w:tcPr>
-            <w:tcW w:w="1491" w:type="dxa"/>
+            <w:tcW w:w="750" w:type="pct"/>
           </w:tcPr>
           <w:p>
             <w:pPr>
@@ -6687,7 +6687,7 @@
         </w:tc>
         <w:tc>
           <w:tcPr>
-            <w:tcW w:w="0" w:type="auto"/>
+            <w:tcW w:w="2750" w:type="pct"/>
           </w:tcPr>
           <w:p>
             <w:pPr>
@@ -6837,7 +6837,7 @@
         </w:trPr>
         <w:tc>
           <w:tcPr>
-            <w:tcW w:w="2802" w:type="dxa"/>
+            <w:tcW w:w="1500" w:type="pct"/>
           </w:tcPr>
           <w:p>
             <w:pPr>
@@ -6870,7 +6870,7 @@
         </w:tc>
         <w:tc>
           <w:tcPr>
-            <w:tcW w:w="1491" w:type="dxa"/>
+            <w:tcW w:w="750" w:type="pct"/>
           </w:tcPr>
           <w:p>
             <w:pPr>
@@ -6902,7 +6902,7 @@
         </w:tc>
         <w:tc>
           <w:tcPr>
-            <w:tcW w:w="0" w:type="auto"/>
+            <w:tcW w:w="2750" w:type="pct"/>
           </w:tcPr>
           <w:p>
             <w:pPr>
@@ -6995,7 +6995,7 @@
         </w:trPr>
         <w:tc>
           <w:tcPr>
-            <w:tcW w:w="2802" w:type="dxa"/>
+            <w:tcW w:w="1500" w:type="pct"/>
           </w:tcPr>
           <w:p>
             <w:pPr>
@@ -7027,7 +7027,7 @@
         </w:tc>
         <w:tc>
           <w:tcPr>
-            <w:tcW w:w="1491" w:type="dxa"/>
+            <w:tcW w:w="750" w:type="pct"/>
           </w:tcPr>
           <w:p>
             <w:pPr>
@@ -7059,7 +7059,7 @@
         </w:tc>
         <w:tc>
           <w:tcPr>
-            <w:tcW w:w="0" w:type="auto"/>
+            <w:tcW w:w="2750" w:type="pct"/>
           </w:tcPr>
           <w:p>
             <w:pPr>
@@ -7169,7 +7169,7 @@
         </w:trPr>
         <w:tc>
           <w:tcPr>
-            <w:tcW w:w="2802" w:type="dxa"/>
+            <w:tcW w:w="1500" w:type="pct"/>
           </w:tcPr>
           <w:p>
             <w:pPr>
@@ -7201,7 +7201,7 @@
         </w:tc>
         <w:tc>
           <w:tcPr>
-            <w:tcW w:w="1491" w:type="dxa"/>
+            <w:tcW w:w="750" w:type="pct"/>
           </w:tcPr>
           <w:p>
             <w:pPr>
@@ -7233,7 +7233,7 @@
         </w:tc>
         <w:tc>
           <w:tcPr>
-            <w:tcW w:w="0" w:type="auto"/>
+            <w:tcW w:w="2750" w:type="pct"/>
           </w:tcPr>
           <w:p>
             <w:pPr>
@@ -7317,7 +7317,7 @@
         </w:trPr>
         <w:tc>
           <w:tcPr>
-            <w:tcW w:w="2802" w:type="dxa"/>
+            <w:tcW w:w="1500" w:type="pct"/>
           </w:tcPr>
           <w:p>
             <w:pPr>
@@ -7376,7 +7376,7 @@
         </w:tc>
         <w:tc>
           <w:tcPr>
-            <w:tcW w:w="1491" w:type="dxa"/>
+            <w:tcW w:w="750" w:type="pct"/>
           </w:tcPr>
           <w:p>
             <w:pPr>
@@ -7408,7 +7408,7 @@
         </w:tc>
         <w:tc>
           <w:tcPr>
-            <w:tcW w:w="0" w:type="auto"/>
+            <w:tcW w:w="2750" w:type="pct"/>
           </w:tcPr>
           <w:p>
             <w:pPr>
@@ -7501,7 +7501,7 @@
         </w:trPr>
         <w:tc>
           <w:tcPr>
-            <w:tcW w:w="2802" w:type="dxa"/>
+            <w:tcW w:w="1500" w:type="pct"/>
           </w:tcPr>
           <w:p>
             <w:pPr>
@@ -7560,7 +7560,7 @@
         </w:tc>
         <w:tc>
           <w:tcPr>
-            <w:tcW w:w="1491" w:type="dxa"/>
+            <w:tcW w:w="750" w:type="pct"/>
           </w:tcPr>
           <w:p>
             <w:pPr>
@@ -7655,7 +7655,7 @@
         </w:tc>
         <w:tc>
           <w:tcPr>
-            <w:tcW w:w="0" w:type="auto"/>
+            <w:tcW w:w="2750" w:type="pct"/>
           </w:tcPr>
           <w:p>
             <w:pPr>
@@ -7748,7 +7748,7 @@
         </w:trPr>
         <w:tc>
           <w:tcPr>
-            <w:tcW w:w="2802" w:type="dxa"/>
+            <w:tcW w:w="1500" w:type="pct"/>
           </w:tcPr>
           <w:p>
             <w:pPr>
@@ -7770,13 +7770,46 @@
                 <w:szCs w:val="22"/>
                 <w:lang w:val="en"/>
               </w:rPr>
-              <w:t>ViewModel Property</w:t>
+              <w:t>Observable</w:t>
+            </w:r>
+            <w:r>
+              <w:rPr>
+                <w:rFonts w:ascii="Calibri" w:hAnsi="Calibri" w:cs="Calibri"/>
+                <w:szCs w:val="22"/>
+                <w:lang w:val="en"/>
+              </w:rPr>
+              <w:t xml:space="preserve"> Property</w:t>
+            </w:r>
+          </w:p>
+          <w:p>
+            <w:pPr>
+              <w:widowControl w:val="0"/>
+              <w:autoSpaceDE w:val="0"/>
+              <w:autoSpaceDN w:val="0"/>
+              <w:adjustRightInd w:val="0"/>
+              <w:spacing w:after="200"/>
+              <w:jc w:val="center"/>
+              <w:rPr>
+                <w:rFonts w:ascii="Calibri" w:hAnsi="Calibri" w:cs="Calibri"/>
+                <w:szCs w:val="22"/>
+                <w:lang w:val="en"/>
+              </w:rPr>
+            </w:pPr>
+            <w:r>
+              <w:rPr>
+                <w:rFonts w:ascii="Calibri" w:hAnsi="Calibri" w:cs="Calibri"/>
+                <w:i/>
+                <w:iCs/>
+                <w:sz w:val="20"/>
+                <w:lang w:val="en"/>
+              </w:rPr>
+              <w:t>(CommunityToolkit.Mvvm)</w:t>
             </w:r>
           </w:p>
         </w:tc>
         <w:tc>
           <w:tcPr>
-            <w:tcW w:w="1491" w:type="dxa"/>
+            <w:tcW w:w="750" w:type="pct"/>
           </w:tcPr>
           <w:p>
             <w:pPr>
@@ -7798,13 +7831,21 @@
                 <w:szCs w:val="22"/>
                 <w:lang w:val="en"/>
               </w:rPr>
-              <w:t>propvm</w:t>
+              <w:t>prop</w:t>
+            </w:r>
+            <w:r>
+              <w:rPr>
+                <w:rFonts w:ascii="Calibri" w:hAnsi="Calibri" w:cs="Calibri"/>
+                <w:szCs w:val="22"/>
+                <w:lang w:val="en"/>
+              </w:rPr>
+              <w:t>op</w:t>
             </w:r>
           </w:p>
         </w:tc>
         <w:tc>
           <w:tcPr>
-            <w:tcW w:w="0" w:type="auto"/>
+            <w:tcW w:w="2750" w:type="pct"/>
           </w:tcPr>
           <w:p>
             <w:pPr>
@@ -7825,12 +7866,35 @@
                 <w:szCs w:val="22"/>
                 <w:lang w:val="en"/>
               </w:rPr>
+              <w:t>[ObservableProperty]</w:t>
+            </w:r>
+          </w:p>
+          <w:p>
+            <w:pPr>
+              <w:widowControl w:val="0"/>
+              <w:autoSpaceDE w:val="0"/>
+              <w:autoSpaceDN w:val="0"/>
+              <w:adjustRightInd w:val="0"/>
+              <w:spacing w:after="200"/>
+              <w:rPr>
+                <w:rFonts w:ascii="Calibri" w:hAnsi="Calibri" w:cs="Calibri"/>
+                <w:szCs w:val="22"/>
+                <w:lang w:val="en"/>
+              </w:rPr>
+            </w:pPr>
+            <w:r>
+              <w:rPr>
+                <w:rFonts w:ascii="Calibri" w:hAnsi="Calibri" w:cs="Calibri"/>
+                <w:szCs w:val="22"/>
+                <w:lang w:val="en"/>
+              </w:rPr>
               <w:t xml:space="preserve">private </w:t>
             </w:r>
             <w:r>
               <w:rPr>
                 <w:rFonts w:ascii="Calibri" w:hAnsi="Calibri" w:cs="Calibri"/>
                 <w:szCs w:val="22"/>
+                <w:highlight w:val="yellow"/>
                 <w:lang w:val="en"/>
               </w:rPr>
               <w:t>string</w:t>
@@ -7859,159 +7923,6 @@
                 <w:lang w:val="en"/>
               </w:rPr>
               <w:t>;</w:t>
-            </w:r>
-          </w:p>
-          <w:p>
-            <w:pPr>
-              <w:widowControl w:val="0"/>
-              <w:autoSpaceDE w:val="0"/>
-              <w:autoSpaceDN w:val="0"/>
-              <w:adjustRightInd w:val="0"/>
-              <w:spacing w:after="200"/>
-              <w:rPr>
-                <w:rFonts w:ascii="Calibri" w:hAnsi="Calibri" w:cs="Calibri"/>
-                <w:szCs w:val="22"/>
-                <w:lang w:val="en"/>
-              </w:rPr>
-            </w:pPr>
-            <w:r>
-              <w:rPr>
-                <w:rFonts w:ascii="Calibri" w:hAnsi="Calibri" w:cs="Calibri"/>
-                <w:szCs w:val="22"/>
-                <w:lang w:val="en"/>
-              </w:rPr>
-              <w:t xml:space="preserve">public string </w:t>
-            </w:r>
-            <w:r>
-              <w:rPr>
-                <w:rFonts w:ascii="Calibri" w:hAnsi="Calibri" w:cs="Calibri"/>
-                <w:szCs w:val="22"/>
-                <w:highlight w:val="yellow"/>
-                <w:lang w:val="en"/>
-              </w:rPr>
-              <w:t>Name</w:t>
-            </w:r>
-          </w:p>
-          <w:p>
-            <w:pPr>
-              <w:widowControl w:val="0"/>
-              <w:autoSpaceDE w:val="0"/>
-              <w:autoSpaceDN w:val="0"/>
-              <w:adjustRightInd w:val="0"/>
-              <w:spacing w:after="200"/>
-              <w:rPr>
-                <w:rFonts w:ascii="Calibri" w:hAnsi="Calibri" w:cs="Calibri"/>
-                <w:szCs w:val="22"/>
-                <w:lang w:val="en"/>
-              </w:rPr>
-            </w:pPr>
-            <w:r>
-              <w:rPr>
-                <w:rFonts w:ascii="Calibri" w:hAnsi="Calibri" w:cs="Calibri"/>
-                <w:szCs w:val="22"/>
-                <w:lang w:val="en"/>
-              </w:rPr>
-              <w:t>{</w:t>
-            </w:r>
-          </w:p>
-          <w:p>
-            <w:pPr>
-              <w:widowControl w:val="0"/>
-              <w:autoSpaceDE w:val="0"/>
-              <w:autoSpaceDN w:val="0"/>
-              <w:adjustRightInd w:val="0"/>
-              <w:spacing w:after="200"/>
-              <w:rPr>
-                <w:rFonts w:ascii="Calibri" w:hAnsi="Calibri" w:cs="Calibri"/>
-                <w:szCs w:val="22"/>
-                <w:lang w:val="en"/>
-              </w:rPr>
-            </w:pPr>
-            <w:r>
-              <w:rPr>
-                <w:rFonts w:ascii="Calibri" w:hAnsi="Calibri" w:cs="Calibri"/>
-                <w:szCs w:val="22"/>
-                <w:lang w:val="en"/>
-              </w:rPr>
-              <w:t xml:space="preserve">get =&gt; </w:t>
-            </w:r>
-            <w:r>
-              <w:rPr>
-                <w:rFonts w:ascii="Calibri" w:hAnsi="Calibri" w:cs="Calibri"/>
-                <w:szCs w:val="22"/>
-                <w:highlight w:val="cyan"/>
-                <w:lang w:val="en"/>
-              </w:rPr>
-              <w:t>name</w:t>
-            </w:r>
-            <w:r>
-              <w:rPr>
-                <w:rFonts w:ascii="Calibri" w:hAnsi="Calibri" w:cs="Calibri"/>
-                <w:szCs w:val="22"/>
-                <w:lang w:val="en"/>
-              </w:rPr>
-              <w:t>;</w:t>
-            </w:r>
-          </w:p>
-          <w:p>
-            <w:pPr>
-              <w:widowControl w:val="0"/>
-              <w:autoSpaceDE w:val="0"/>
-              <w:autoSpaceDN w:val="0"/>
-              <w:adjustRightInd w:val="0"/>
-              <w:spacing w:after="200"/>
-              <w:rPr>
-                <w:rFonts w:ascii="Calibri" w:hAnsi="Calibri" w:cs="Calibri"/>
-                <w:szCs w:val="22"/>
-                <w:lang w:val="en"/>
-              </w:rPr>
-            </w:pPr>
-            <w:r>
-              <w:rPr>
-                <w:rFonts w:ascii="Calibri" w:hAnsi="Calibri" w:cs="Calibri"/>
-                <w:szCs w:val="22"/>
-                <w:lang w:val="en"/>
-              </w:rPr>
-              <w:t xml:space="preserve">set =&gt; SetProperty(ref </w:t>
-            </w:r>
-            <w:r>
-              <w:rPr>
-                <w:rFonts w:ascii="Calibri" w:hAnsi="Calibri" w:cs="Calibri"/>
-                <w:szCs w:val="22"/>
-                <w:highlight w:val="cyan"/>
-                <w:lang w:val="en"/>
-              </w:rPr>
-              <w:t>name</w:t>
-            </w:r>
-            <w:r>
-              <w:rPr>
-                <w:rFonts w:ascii="Calibri" w:hAnsi="Calibri" w:cs="Calibri"/>
-                <w:szCs w:val="22"/>
-                <w:lang w:val="en"/>
-              </w:rPr>
-              <w:t>, value);</w:t>
-            </w:r>
-          </w:p>
-          <w:p>
-            <w:pPr>
-              <w:widowControl w:val="0"/>
-              <w:autoSpaceDE w:val="0"/>
-              <w:autoSpaceDN w:val="0"/>
-              <w:adjustRightInd w:val="0"/>
-              <w:spacing w:after="200"/>
-              <w:rPr>
-                <w:rFonts w:ascii="Calibri" w:hAnsi="Calibri" w:cs="Calibri"/>
-                <w:szCs w:val="22"/>
-                <w:lang w:val="en"/>
-              </w:rPr>
-            </w:pPr>
-            <w:r>
-              <w:rPr>
-                <w:rFonts w:ascii="Calibri" w:hAnsi="Calibri" w:cs="Calibri"/>
-                <w:szCs w:val="22"/>
-                <w:lang w:val="en"/>
-              </w:rPr>
-              <w:t>}</w:t>
             </w:r>
           </w:p>
         </w:tc>
@@ -8022,7 +7933,7 @@
         </w:trPr>
         <w:tc>
           <w:tcPr>
-            <w:tcW w:w="2802" w:type="dxa"/>
+            <w:tcW w:w="1500" w:type="pct"/>
           </w:tcPr>
           <w:p>
             <w:pPr>
@@ -8044,14 +7955,38 @@
                 <w:szCs w:val="22"/>
                 <w:lang w:val="en"/>
               </w:rPr>
-              <w:lastRenderedPageBreak/>
-              <w:t>C# Markup Extension Method</w:t>
+              <w:t>Relay Command</w:t>
+            </w:r>
+          </w:p>
+          <w:p>
+            <w:pPr>
+              <w:widowControl w:val="0"/>
+              <w:autoSpaceDE w:val="0"/>
+              <w:autoSpaceDN w:val="0"/>
+              <w:adjustRightInd w:val="0"/>
+              <w:spacing w:after="200"/>
+              <w:jc w:val="center"/>
+              <w:rPr>
+                <w:rFonts w:ascii="Calibri" w:hAnsi="Calibri" w:cs="Calibri"/>
+                <w:szCs w:val="22"/>
+                <w:lang w:val="en"/>
+              </w:rPr>
+            </w:pPr>
+            <w:r>
+              <w:rPr>
+                <w:rFonts w:ascii="Calibri" w:hAnsi="Calibri" w:cs="Calibri"/>
+                <w:i/>
+                <w:iCs/>
+                <w:sz w:val="20"/>
+                <w:lang w:val="en"/>
+              </w:rPr>
+              <w:t>(CommunityToolkit.Mvvm)</w:t>
             </w:r>
           </w:p>
         </w:tc>
         <w:tc>
           <w:tcPr>
-            <w:tcW w:w="1491" w:type="dxa"/>
+            <w:tcW w:w="750" w:type="pct"/>
           </w:tcPr>
           <w:p>
             <w:pPr>
@@ -8073,13 +8008,695 @@
                 <w:szCs w:val="22"/>
                 <w:lang w:val="en"/>
               </w:rPr>
-              <w:t>cmem</w:t>
+              <w:t>rcmd</w:t>
             </w:r>
           </w:p>
         </w:tc>
         <w:tc>
           <w:tcPr>
-            <w:tcW w:w="0" w:type="auto"/>
+            <w:tcW w:w="2750" w:type="pct"/>
+          </w:tcPr>
+          <w:p>
+            <w:pPr>
+              <w:widowControl w:val="0"/>
+              <w:autoSpaceDE w:val="0"/>
+              <w:autoSpaceDN w:val="0"/>
+              <w:adjustRightInd w:val="0"/>
+              <w:spacing w:after="200"/>
+              <w:rPr>
+                <w:rFonts w:ascii="Calibri" w:hAnsi="Calibri" w:cs="Calibri"/>
+                <w:szCs w:val="22"/>
+                <w:lang w:val="en"/>
+              </w:rPr>
+            </w:pPr>
+            <w:r>
+              <w:rPr>
+                <w:rFonts w:ascii="Calibri" w:hAnsi="Calibri" w:cs="Calibri"/>
+                <w:szCs w:val="22"/>
+                <w:lang w:val="en"/>
+              </w:rPr>
+              <w:t>[RelayCommand]</w:t>
+            </w:r>
+          </w:p>
+          <w:p>
+            <w:pPr>
+              <w:widowControl w:val="0"/>
+              <w:autoSpaceDE w:val="0"/>
+              <w:autoSpaceDN w:val="0"/>
+              <w:adjustRightInd w:val="0"/>
+              <w:spacing w:after="200"/>
+              <w:rPr>
+                <w:rFonts w:ascii="Calibri" w:hAnsi="Calibri" w:cs="Calibri"/>
+                <w:szCs w:val="22"/>
+                <w:lang w:val="en"/>
+              </w:rPr>
+            </w:pPr>
+            <w:r>
+              <w:rPr>
+                <w:rFonts w:ascii="Calibri" w:hAnsi="Calibri" w:cs="Calibri"/>
+                <w:szCs w:val="22"/>
+                <w:lang w:val="en"/>
+              </w:rPr>
+              <w:t>private void</w:t>
+            </w:r>
+            <w:r>
+              <w:rPr>
+                <w:rFonts w:ascii="Calibri" w:hAnsi="Calibri" w:cs="Calibri"/>
+                <w:szCs w:val="22"/>
+                <w:lang w:val="en"/>
+              </w:rPr>
+              <w:t xml:space="preserve"> </w:t>
+            </w:r>
+            <w:r>
+              <w:rPr>
+                <w:rFonts w:ascii="Calibri" w:hAnsi="Calibri" w:cs="Calibri"/>
+                <w:szCs w:val="22"/>
+                <w:highlight w:val="yellow"/>
+                <w:lang w:val="en"/>
+              </w:rPr>
+              <w:t>DoSomething</w:t>
+            </w:r>
+            <w:r>
+              <w:rPr>
+                <w:rFonts w:ascii="Calibri" w:hAnsi="Calibri" w:cs="Calibri"/>
+                <w:szCs w:val="22"/>
+                <w:lang w:val="en"/>
+              </w:rPr>
+              <w:t>()</w:t>
+            </w:r>
+          </w:p>
+          <w:p>
+            <w:pPr>
+              <w:widowControl w:val="0"/>
+              <w:autoSpaceDE w:val="0"/>
+              <w:autoSpaceDN w:val="0"/>
+              <w:adjustRightInd w:val="0"/>
+              <w:spacing w:after="200"/>
+              <w:rPr>
+                <w:rFonts w:ascii="Calibri" w:hAnsi="Calibri" w:cs="Calibri"/>
+                <w:szCs w:val="22"/>
+                <w:lang w:val="en"/>
+              </w:rPr>
+            </w:pPr>
+            <w:r>
+              <w:rPr>
+                <w:rFonts w:ascii="Calibri" w:hAnsi="Calibri" w:cs="Calibri"/>
+                <w:szCs w:val="22"/>
+                <w:lang w:val="en"/>
+              </w:rPr>
+              <w:t>{</w:t>
+            </w:r>
+          </w:p>
+          <w:p>
+            <w:pPr>
+              <w:widowControl w:val="0"/>
+              <w:autoSpaceDE w:val="0"/>
+              <w:autoSpaceDN w:val="0"/>
+              <w:adjustRightInd w:val="0"/>
+              <w:spacing w:after="200"/>
+              <w:rPr>
+                <w:rFonts w:ascii="Calibri" w:hAnsi="Calibri" w:cs="Calibri"/>
+                <w:szCs w:val="22"/>
+                <w:lang w:val="en"/>
+              </w:rPr>
+            </w:pPr>
+            <w:r>
+              <w:rPr>
+                <w:rFonts w:ascii="Calibri" w:hAnsi="Calibri" w:cs="Calibri"/>
+                <w:szCs w:val="22"/>
+                <w:lang w:val="en"/>
+              </w:rPr>
+              <w:t>}</w:t>
+            </w:r>
+          </w:p>
+        </w:tc>
+      </w:tr>
+      <w:tr>
+        <w:trPr>
+          <w:cantSplit/>
+        </w:trPr>
+        <w:tc>
+          <w:tcPr>
+            <w:tcW w:w="1500" w:type="pct"/>
+          </w:tcPr>
+          <w:p>
+            <w:pPr>
+              <w:widowControl w:val="0"/>
+              <w:autoSpaceDE w:val="0"/>
+              <w:autoSpaceDN w:val="0"/>
+              <w:adjustRightInd w:val="0"/>
+              <w:spacing w:after="200"/>
+              <w:jc w:val="center"/>
+              <w:rPr>
+                <w:rFonts w:ascii="Calibri" w:hAnsi="Calibri" w:cs="Calibri"/>
+                <w:szCs w:val="22"/>
+                <w:lang w:val="en"/>
+              </w:rPr>
+            </w:pPr>
+            <w:r>
+              <w:rPr>
+                <w:rFonts w:ascii="Calibri" w:hAnsi="Calibri" w:cs="Calibri"/>
+                <w:szCs w:val="22"/>
+                <w:lang w:val="en"/>
+              </w:rPr>
+              <w:lastRenderedPageBreak/>
+              <w:t xml:space="preserve">Async </w:t>
+            </w:r>
+            <w:r>
+              <w:rPr>
+                <w:rFonts w:ascii="Calibri" w:hAnsi="Calibri" w:cs="Calibri"/>
+                <w:szCs w:val="22"/>
+                <w:lang w:val="en"/>
+              </w:rPr>
+              <w:t>Relay Command</w:t>
+            </w:r>
+          </w:p>
+          <w:p>
+            <w:pPr>
+              <w:widowControl w:val="0"/>
+              <w:autoSpaceDE w:val="0"/>
+              <w:autoSpaceDN w:val="0"/>
+              <w:adjustRightInd w:val="0"/>
+              <w:spacing w:after="200"/>
+              <w:jc w:val="center"/>
+              <w:rPr>
+                <w:rFonts w:ascii="Calibri" w:hAnsi="Calibri" w:cs="Calibri"/>
+                <w:szCs w:val="22"/>
+                <w:lang w:val="en"/>
+              </w:rPr>
+            </w:pPr>
+            <w:r>
+              <w:rPr>
+                <w:rFonts w:ascii="Calibri" w:hAnsi="Calibri" w:cs="Calibri"/>
+                <w:i/>
+                <w:iCs/>
+                <w:sz w:val="20"/>
+                <w:lang w:val="en"/>
+              </w:rPr>
+              <w:t>(CommunityToolkit.Mvvm)</w:t>
+            </w:r>
+          </w:p>
+        </w:tc>
+        <w:tc>
+          <w:tcPr>
+            <w:tcW w:w="750" w:type="pct"/>
+          </w:tcPr>
+          <w:p>
+            <w:pPr>
+              <w:widowControl w:val="0"/>
+              <w:autoSpaceDE w:val="0"/>
+              <w:autoSpaceDN w:val="0"/>
+              <w:adjustRightInd w:val="0"/>
+              <w:spacing w:after="200"/>
+              <w:jc w:val="center"/>
+              <w:rPr>
+                <w:rFonts w:ascii="Calibri" w:hAnsi="Calibri" w:cs="Calibri"/>
+                <w:szCs w:val="22"/>
+                <w:lang w:val="en"/>
+              </w:rPr>
+            </w:pPr>
+            <w:r>
+              <w:rPr>
+                <w:rFonts w:ascii="Calibri" w:hAnsi="Calibri" w:cs="Calibri"/>
+                <w:szCs w:val="22"/>
+                <w:lang w:val="en"/>
+              </w:rPr>
+              <w:t>a</w:t>
+            </w:r>
+            <w:r>
+              <w:rPr>
+                <w:rFonts w:ascii="Calibri" w:hAnsi="Calibri" w:cs="Calibri"/>
+                <w:szCs w:val="22"/>
+                <w:lang w:val="en"/>
+              </w:rPr>
+              <w:t>rcmd</w:t>
+            </w:r>
+          </w:p>
+        </w:tc>
+        <w:tc>
+          <w:tcPr>
+            <w:tcW w:w="2750" w:type="pct"/>
+          </w:tcPr>
+          <w:p>
+            <w:pPr>
+              <w:widowControl w:val="0"/>
+              <w:autoSpaceDE w:val="0"/>
+              <w:autoSpaceDN w:val="0"/>
+              <w:adjustRightInd w:val="0"/>
+              <w:spacing w:after="200"/>
+              <w:rPr>
+                <w:rFonts w:ascii="Calibri" w:hAnsi="Calibri" w:cs="Calibri"/>
+                <w:szCs w:val="22"/>
+                <w:lang w:val="en"/>
+              </w:rPr>
+            </w:pPr>
+            <w:r>
+              <w:rPr>
+                <w:rFonts w:ascii="Calibri" w:hAnsi="Calibri" w:cs="Calibri"/>
+                <w:szCs w:val="22"/>
+                <w:lang w:val="en"/>
+              </w:rPr>
+              <w:t>[RelayCommand]</w:t>
+            </w:r>
+          </w:p>
+          <w:p>
+            <w:pPr>
+              <w:widowControl w:val="0"/>
+              <w:autoSpaceDE w:val="0"/>
+              <w:autoSpaceDN w:val="0"/>
+              <w:adjustRightInd w:val="0"/>
+              <w:spacing w:after="200"/>
+              <w:rPr>
+                <w:rFonts w:ascii="Calibri" w:hAnsi="Calibri" w:cs="Calibri"/>
+                <w:szCs w:val="22"/>
+                <w:lang w:val="en"/>
+              </w:rPr>
+            </w:pPr>
+            <w:r>
+              <w:rPr>
+                <w:rFonts w:ascii="Calibri" w:hAnsi="Calibri" w:cs="Calibri"/>
+                <w:szCs w:val="22"/>
+                <w:lang w:val="en"/>
+              </w:rPr>
+              <w:t>private async Task</w:t>
+            </w:r>
+            <w:r>
+              <w:rPr>
+                <w:rFonts w:ascii="Calibri" w:hAnsi="Calibri" w:cs="Calibri"/>
+                <w:szCs w:val="22"/>
+                <w:lang w:val="en"/>
+              </w:rPr>
+              <w:t xml:space="preserve"> </w:t>
+            </w:r>
+            <w:r>
+              <w:rPr>
+                <w:rFonts w:ascii="Calibri" w:hAnsi="Calibri" w:cs="Calibri"/>
+                <w:szCs w:val="22"/>
+                <w:highlight w:val="yellow"/>
+                <w:lang w:val="en"/>
+              </w:rPr>
+              <w:t>DoSomething</w:t>
+            </w:r>
+            <w:r>
+              <w:rPr>
+                <w:rFonts w:ascii="Calibri" w:hAnsi="Calibri" w:cs="Calibri"/>
+                <w:szCs w:val="22"/>
+                <w:lang w:val="en"/>
+              </w:rPr>
+              <w:t>Async</w:t>
+            </w:r>
+            <w:r>
+              <w:rPr>
+                <w:rFonts w:ascii="Calibri" w:hAnsi="Calibri" w:cs="Calibri"/>
+                <w:szCs w:val="22"/>
+                <w:lang w:val="en"/>
+              </w:rPr>
+              <w:t>()</w:t>
+            </w:r>
+          </w:p>
+          <w:p>
+            <w:pPr>
+              <w:widowControl w:val="0"/>
+              <w:autoSpaceDE w:val="0"/>
+              <w:autoSpaceDN w:val="0"/>
+              <w:adjustRightInd w:val="0"/>
+              <w:spacing w:after="200"/>
+              <w:rPr>
+                <w:rFonts w:ascii="Calibri" w:hAnsi="Calibri" w:cs="Calibri"/>
+                <w:szCs w:val="22"/>
+                <w:lang w:val="en"/>
+              </w:rPr>
+            </w:pPr>
+            <w:r>
+              <w:rPr>
+                <w:rFonts w:ascii="Calibri" w:hAnsi="Calibri" w:cs="Calibri"/>
+                <w:szCs w:val="22"/>
+                <w:lang w:val="en"/>
+              </w:rPr>
+              <w:t>{</w:t>
+            </w:r>
+          </w:p>
+          <w:p>
+            <w:pPr>
+              <w:widowControl w:val="0"/>
+              <w:autoSpaceDE w:val="0"/>
+              <w:autoSpaceDN w:val="0"/>
+              <w:adjustRightInd w:val="0"/>
+              <w:spacing w:after="200"/>
+              <w:rPr>
+                <w:rFonts w:ascii="Calibri" w:hAnsi="Calibri" w:cs="Calibri"/>
+                <w:szCs w:val="22"/>
+                <w:lang w:val="en"/>
+              </w:rPr>
+            </w:pPr>
+            <w:r>
+              <w:rPr>
+                <w:rFonts w:ascii="Calibri" w:hAnsi="Calibri" w:cs="Calibri"/>
+                <w:szCs w:val="22"/>
+                <w:lang w:val="en"/>
+              </w:rPr>
+              <w:t>}</w:t>
+            </w:r>
+          </w:p>
+        </w:tc>
+      </w:tr>
+      <w:tr>
+        <w:trPr>
+          <w:cantSplit/>
+        </w:trPr>
+        <w:tc>
+          <w:tcPr>
+            <w:tcW w:w="1500" w:type="pct"/>
+          </w:tcPr>
+          <w:p>
+            <w:pPr>
+              <w:widowControl w:val="0"/>
+              <w:autoSpaceDE w:val="0"/>
+              <w:autoSpaceDN w:val="0"/>
+              <w:adjustRightInd w:val="0"/>
+              <w:spacing w:after="200"/>
+              <w:jc w:val="center"/>
+              <w:rPr>
+                <w:rFonts w:ascii="Calibri" w:hAnsi="Calibri" w:cs="Calibri"/>
+                <w:szCs w:val="22"/>
+                <w:lang w:val="en"/>
+              </w:rPr>
+            </w:pPr>
+            <w:r>
+              <w:rPr>
+                <w:rFonts w:ascii="Calibri" w:hAnsi="Calibri" w:cs="Calibri"/>
+                <w:szCs w:val="22"/>
+                <w:lang w:val="en"/>
+              </w:rPr>
+              <w:t>ViewModel Property</w:t>
+            </w:r>
+          </w:p>
+        </w:tc>
+        <w:tc>
+          <w:tcPr>
+            <w:tcW w:w="750" w:type="pct"/>
+          </w:tcPr>
+          <w:p>
+            <w:pPr>
+              <w:widowControl w:val="0"/>
+              <w:autoSpaceDE w:val="0"/>
+              <w:autoSpaceDN w:val="0"/>
+              <w:adjustRightInd w:val="0"/>
+              <w:spacing w:after="200"/>
+              <w:jc w:val="center"/>
+              <w:rPr>
+                <w:rFonts w:ascii="Calibri" w:hAnsi="Calibri" w:cs="Calibri"/>
+                <w:szCs w:val="22"/>
+                <w:lang w:val="en"/>
+              </w:rPr>
+            </w:pPr>
+            <w:r>
+              <w:rPr>
+                <w:rFonts w:ascii="Calibri" w:hAnsi="Calibri" w:cs="Calibri"/>
+                <w:szCs w:val="22"/>
+                <w:lang w:val="en"/>
+              </w:rPr>
+              <w:t>propvm</w:t>
+            </w:r>
+          </w:p>
+        </w:tc>
+        <w:tc>
+          <w:tcPr>
+            <w:tcW w:w="2750" w:type="pct"/>
+          </w:tcPr>
+          <w:p>
+            <w:pPr>
+              <w:widowControl w:val="0"/>
+              <w:autoSpaceDE w:val="0"/>
+              <w:autoSpaceDN w:val="0"/>
+              <w:adjustRightInd w:val="0"/>
+              <w:spacing w:after="200"/>
+              <w:rPr>
+                <w:rFonts w:ascii="Calibri" w:hAnsi="Calibri" w:cs="Calibri"/>
+                <w:szCs w:val="22"/>
+                <w:lang w:val="en"/>
+              </w:rPr>
+            </w:pPr>
+            <w:r>
+              <w:rPr>
+                <w:rFonts w:ascii="Calibri" w:hAnsi="Calibri" w:cs="Calibri"/>
+                <w:szCs w:val="22"/>
+                <w:lang w:val="en"/>
+              </w:rPr>
+              <w:t xml:space="preserve">private </w:t>
+            </w:r>
+            <w:r>
+              <w:rPr>
+                <w:rFonts w:ascii="Calibri" w:hAnsi="Calibri" w:cs="Calibri"/>
+                <w:szCs w:val="22"/>
+                <w:lang w:val="en"/>
+              </w:rPr>
+              <w:t>string</w:t>
+            </w:r>
+            <w:r>
+              <w:rPr>
+                <w:rFonts w:ascii="Calibri" w:hAnsi="Calibri" w:cs="Calibri"/>
+                <w:szCs w:val="22"/>
+                <w:lang w:val="en"/>
+              </w:rPr>
+              <w:t xml:space="preserve"> </w:t>
+            </w:r>
+            <w:r>
+              <w:rPr>
+                <w:rFonts w:ascii="Calibri" w:hAnsi="Calibri" w:cs="Calibri"/>
+                <w:szCs w:val="22"/>
+                <w:highlight w:val="yellow"/>
+                <w:lang w:val="en"/>
+              </w:rPr>
+              <w:t>name</w:t>
+            </w:r>
+            <w:r>
+              <w:rPr>
+                <w:rFonts w:ascii="Calibri" w:hAnsi="Calibri" w:cs="Calibri"/>
+                <w:szCs w:val="22"/>
+                <w:lang w:val="en"/>
+              </w:rPr>
+              <w:t>;</w:t>
+            </w:r>
+          </w:p>
+          <w:p>
+            <w:pPr>
+              <w:widowControl w:val="0"/>
+              <w:autoSpaceDE w:val="0"/>
+              <w:autoSpaceDN w:val="0"/>
+              <w:adjustRightInd w:val="0"/>
+              <w:spacing w:after="200"/>
+              <w:rPr>
+                <w:rFonts w:ascii="Calibri" w:hAnsi="Calibri" w:cs="Calibri"/>
+                <w:szCs w:val="22"/>
+                <w:lang w:val="en"/>
+              </w:rPr>
+            </w:pPr>
+            <w:r>
+              <w:rPr>
+                <w:rFonts w:ascii="Calibri" w:hAnsi="Calibri" w:cs="Calibri"/>
+                <w:szCs w:val="22"/>
+                <w:lang w:val="en"/>
+              </w:rPr>
+              <w:t xml:space="preserve">public string </w:t>
+            </w:r>
+            <w:r>
+              <w:rPr>
+                <w:rFonts w:ascii="Calibri" w:hAnsi="Calibri" w:cs="Calibri"/>
+                <w:szCs w:val="22"/>
+                <w:highlight w:val="yellow"/>
+                <w:lang w:val="en"/>
+              </w:rPr>
+              <w:t>Name</w:t>
+            </w:r>
+          </w:p>
+          <w:p>
+            <w:pPr>
+              <w:widowControl w:val="0"/>
+              <w:autoSpaceDE w:val="0"/>
+              <w:autoSpaceDN w:val="0"/>
+              <w:adjustRightInd w:val="0"/>
+              <w:spacing w:after="200"/>
+              <w:rPr>
+                <w:rFonts w:ascii="Calibri" w:hAnsi="Calibri" w:cs="Calibri"/>
+                <w:szCs w:val="22"/>
+                <w:lang w:val="en"/>
+              </w:rPr>
+            </w:pPr>
+            <w:r>
+              <w:rPr>
+                <w:rFonts w:ascii="Calibri" w:hAnsi="Calibri" w:cs="Calibri"/>
+                <w:szCs w:val="22"/>
+                <w:lang w:val="en"/>
+              </w:rPr>
+              <w:t>{</w:t>
+            </w:r>
+          </w:p>
+          <w:p>
+            <w:pPr>
+              <w:widowControl w:val="0"/>
+              <w:autoSpaceDE w:val="0"/>
+              <w:autoSpaceDN w:val="0"/>
+              <w:adjustRightInd w:val="0"/>
+              <w:spacing w:after="200"/>
+              <w:rPr>
+                <w:rFonts w:ascii="Calibri" w:hAnsi="Calibri" w:cs="Calibri"/>
+                <w:szCs w:val="22"/>
+                <w:lang w:val="en"/>
+              </w:rPr>
+            </w:pPr>
+            <w:r>
+              <w:rPr>
+                <w:rFonts w:ascii="Calibri" w:hAnsi="Calibri" w:cs="Calibri"/>
+                <w:szCs w:val="22"/>
+                <w:lang w:val="en"/>
+              </w:rPr>
+              <w:t xml:space="preserve">get =&gt; </w:t>
+            </w:r>
+            <w:r>
+              <w:rPr>
+                <w:rFonts w:ascii="Calibri" w:hAnsi="Calibri" w:cs="Calibri"/>
+                <w:szCs w:val="22"/>
+                <w:highlight w:val="cyan"/>
+                <w:lang w:val="en"/>
+              </w:rPr>
+              <w:t>name</w:t>
+            </w:r>
+            <w:r>
+              <w:rPr>
+                <w:rFonts w:ascii="Calibri" w:hAnsi="Calibri" w:cs="Calibri"/>
+                <w:szCs w:val="22"/>
+                <w:lang w:val="en"/>
+              </w:rPr>
+              <w:t>;</w:t>
+            </w:r>
+          </w:p>
+          <w:p>
+            <w:pPr>
+              <w:widowControl w:val="0"/>
+              <w:autoSpaceDE w:val="0"/>
+              <w:autoSpaceDN w:val="0"/>
+              <w:adjustRightInd w:val="0"/>
+              <w:spacing w:after="200"/>
+              <w:rPr>
+                <w:rFonts w:ascii="Calibri" w:hAnsi="Calibri" w:cs="Calibri"/>
+                <w:szCs w:val="22"/>
+                <w:lang w:val="en"/>
+              </w:rPr>
+            </w:pPr>
+            <w:r>
+              <w:rPr>
+                <w:rFonts w:ascii="Calibri" w:hAnsi="Calibri" w:cs="Calibri"/>
+                <w:szCs w:val="22"/>
+                <w:lang w:val="en"/>
+              </w:rPr>
+              <w:t xml:space="preserve">set =&gt; SetProperty(ref </w:t>
+            </w:r>
+            <w:r>
+              <w:rPr>
+                <w:rFonts w:ascii="Calibri" w:hAnsi="Calibri" w:cs="Calibri"/>
+                <w:szCs w:val="22"/>
+                <w:highlight w:val="cyan"/>
+                <w:lang w:val="en"/>
+              </w:rPr>
+              <w:t>name</w:t>
+            </w:r>
+            <w:r>
+              <w:rPr>
+                <w:rFonts w:ascii="Calibri" w:hAnsi="Calibri" w:cs="Calibri"/>
+                <w:szCs w:val="22"/>
+                <w:lang w:val="en"/>
+              </w:rPr>
+              <w:t>, value);</w:t>
+            </w:r>
+          </w:p>
+          <w:p>
+            <w:pPr>
+              <w:widowControl w:val="0"/>
+              <w:autoSpaceDE w:val="0"/>
+              <w:autoSpaceDN w:val="0"/>
+              <w:adjustRightInd w:val="0"/>
+              <w:spacing w:after="200"/>
+              <w:rPr>
+                <w:rFonts w:ascii="Calibri" w:hAnsi="Calibri" w:cs="Calibri"/>
+                <w:szCs w:val="22"/>
+                <w:lang w:val="en"/>
+              </w:rPr>
+            </w:pPr>
+            <w:r>
+              <w:rPr>
+                <w:rFonts w:ascii="Calibri" w:hAnsi="Calibri" w:cs="Calibri"/>
+                <w:szCs w:val="22"/>
+                <w:lang w:val="en"/>
+              </w:rPr>
+              <w:t>}</w:t>
+            </w:r>
+          </w:p>
+        </w:tc>
+      </w:tr>
+      <w:tr>
+        <w:trPr>
+          <w:cantSplit/>
+        </w:trPr>
+        <w:tc>
+          <w:tcPr>
+            <w:tcW w:w="1500" w:type="pct"/>
+          </w:tcPr>
+          <w:p>
+            <w:pPr>
+              <w:widowControl w:val="0"/>
+              <w:autoSpaceDE w:val="0"/>
+              <w:autoSpaceDN w:val="0"/>
+              <w:adjustRightInd w:val="0"/>
+              <w:spacing w:after="200"/>
+              <w:jc w:val="center"/>
+              <w:rPr>
+                <w:rFonts w:ascii="Calibri" w:hAnsi="Calibri" w:cs="Calibri"/>
+                <w:szCs w:val="22"/>
+                <w:lang w:val="en"/>
+              </w:rPr>
+            </w:pPr>
+            <w:r>
+              <w:rPr>
+                <w:rFonts w:ascii="Calibri" w:hAnsi="Calibri" w:cs="Calibri"/>
+                <w:szCs w:val="22"/>
+                <w:lang w:val="en"/>
+              </w:rPr>
+              <w:t>C# Markup Extension Method</w:t>
+            </w:r>
+          </w:p>
+        </w:tc>
+        <w:tc>
+          <w:tcPr>
+            <w:tcW w:w="750" w:type="pct"/>
+          </w:tcPr>
+          <w:p>
+            <w:pPr>
+              <w:widowControl w:val="0"/>
+              <w:autoSpaceDE w:val="0"/>
+              <w:autoSpaceDN w:val="0"/>
+              <w:adjustRightInd w:val="0"/>
+              <w:spacing w:after="200"/>
+              <w:jc w:val="center"/>
+              <w:rPr>
+                <w:rFonts w:ascii="Calibri" w:hAnsi="Calibri" w:cs="Calibri"/>
+                <w:szCs w:val="22"/>
+                <w:lang w:val="en"/>
+              </w:rPr>
+            </w:pPr>
+            <w:r>
+              <w:rPr>
+                <w:rFonts w:ascii="Calibri" w:hAnsi="Calibri" w:cs="Calibri"/>
+                <w:szCs w:val="22"/>
+                <w:lang w:val="en"/>
+              </w:rPr>
+              <w:t>cmem</w:t>
+            </w:r>
+          </w:p>
+        </w:tc>
+        <w:tc>
+          <w:tcPr>
+            <w:tcW w:w="2750" w:type="pct"/>
           </w:tcPr>
           <w:p>
             <w:pPr>
@@ -8321,16 +8938,34 @@
     </w:p>
     <w:p>
       <w:pPr>
+        <w:rPr>
+          <w:rFonts w:asciiTheme="majorHAnsi" w:eastAsiaTheme="majorEastAsia" w:hAnsiTheme="majorHAnsi" w:cstheme="majorBidi"/>
+          <w:color w:val="2F5496" w:themeColor="accent1" w:themeShade="BF"/>
+          <w:sz w:val="32"/>
+          <w:szCs w:val="29"/>
+          <w:lang w:val="en"/>
+        </w:rPr>
+      </w:pPr>
+      <w:r>
+        <w:rPr>
+          <w:lang w:val="en"/>
+        </w:rPr>
+        <w:br w:type="page"/>
+      </w:r>
+    </w:p>
+    <w:p>
+      <w:pPr>
         <w:pStyle w:val="Heading1"/>
         <w:rPr>
           <w:lang w:val="en"/>
         </w:rPr>
       </w:pPr>
-      <w:bookmarkStart w:id="6" w:name="_Toc109070311"/>
-      <w:r>
-        <w:rPr>
-          <w:lang w:val="en"/>
-        </w:rPr>
+      <w:bookmarkStart w:id="6" w:name="_Toc110619397"/>
+      <w:r>
+        <w:rPr>
+          <w:lang w:val="en"/>
+        </w:rPr>
+        <w:lastRenderedPageBreak/>
         <w:t>Support</w:t>
       </w:r>
       <w:bookmarkEnd w:id="6"/>

</xml_diff>

<commit_message>
VS Extension updated to support .NET MAUI on .NET 7
</commit_message>
<xml_diff>
--- a/src/Extensions/MauiTemplates/MauiTemplates/readme.docx
+++ b/src/Extensions/MauiTemplates/MauiTemplates/readme.docx
@@ -74,7 +74,7 @@
           <w:r>
             <w:fldChar w:fldCharType="separate"/>
           </w:r>
-          <w:hyperlink w:anchor="_Toc110619391" w:history="1">
+          <w:hyperlink w:anchor="_Toc115825390" w:history="1">
             <w:r>
               <w:rPr>
                 <w:rStyle w:val="Hyperlink"/>
@@ -102,7 +102,7 @@
                 <w:noProof/>
                 <w:webHidden/>
               </w:rPr>
-              <w:instrText xml:space="preserve"> PAGEREF _Toc110619391 \h </w:instrText>
+              <w:instrText xml:space="preserve"> PAGEREF _Toc115825390 \h </w:instrText>
             </w:r>
             <w:r>
               <w:rPr>
@@ -144,7 +144,7 @@
               <w:noProof/>
             </w:rPr>
           </w:pPr>
-          <w:hyperlink w:anchor="_Toc110619392" w:history="1">
+          <w:hyperlink w:anchor="_Toc115825391" w:history="1">
             <w:r>
               <w:rPr>
                 <w:rStyle w:val="Hyperlink"/>
@@ -172,7 +172,7 @@
                 <w:noProof/>
                 <w:webHidden/>
               </w:rPr>
-              <w:instrText xml:space="preserve"> PAGEREF _Toc110619392 \h </w:instrText>
+              <w:instrText xml:space="preserve"> PAGEREF _Toc115825391 \h </w:instrText>
             </w:r>
             <w:r>
               <w:rPr>
@@ -214,7 +214,7 @@
               <w:noProof/>
             </w:rPr>
           </w:pPr>
-          <w:hyperlink w:anchor="_Toc110619393" w:history="1">
+          <w:hyperlink w:anchor="_Toc115825392" w:history="1">
             <w:r>
               <w:rPr>
                 <w:rStyle w:val="Hyperlink"/>
@@ -242,7 +242,7 @@
                 <w:noProof/>
                 <w:webHidden/>
               </w:rPr>
-              <w:instrText xml:space="preserve"> PAGEREF _Toc110619393 \h </w:instrText>
+              <w:instrText xml:space="preserve"> PAGEREF _Toc115825392 \h </w:instrText>
             </w:r>
             <w:r>
               <w:rPr>
@@ -284,7 +284,7 @@
               <w:noProof/>
             </w:rPr>
           </w:pPr>
-          <w:hyperlink w:anchor="_Toc110619394" w:history="1">
+          <w:hyperlink w:anchor="_Toc115825393" w:history="1">
             <w:r>
               <w:rPr>
                 <w:rStyle w:val="Hyperlink"/>
@@ -312,7 +312,7 @@
                 <w:noProof/>
                 <w:webHidden/>
               </w:rPr>
-              <w:instrText xml:space="preserve"> PAGEREF _Toc110619394 \h </w:instrText>
+              <w:instrText xml:space="preserve"> PAGEREF _Toc115825393 \h </w:instrText>
             </w:r>
             <w:r>
               <w:rPr>
@@ -354,7 +354,7 @@
               <w:noProof/>
             </w:rPr>
           </w:pPr>
-          <w:hyperlink w:anchor="_Toc110619395" w:history="1">
+          <w:hyperlink w:anchor="_Toc115825394" w:history="1">
             <w:r>
               <w:rPr>
                 <w:rStyle w:val="Hyperlink"/>
@@ -389,7 +389,7 @@
                 <w:noProof/>
                 <w:webHidden/>
               </w:rPr>
-              <w:instrText xml:space="preserve"> PAGEREF _Toc110619395 \h </w:instrText>
+              <w:instrText xml:space="preserve"> PAGEREF _Toc115825394 \h </w:instrText>
             </w:r>
             <w:r>
               <w:rPr>
@@ -431,7 +431,7 @@
               <w:noProof/>
             </w:rPr>
           </w:pPr>
-          <w:hyperlink w:anchor="_Toc110619396" w:history="1">
+          <w:hyperlink w:anchor="_Toc115825395" w:history="1">
             <w:r>
               <w:rPr>
                 <w:rStyle w:val="Hyperlink"/>
@@ -459,7 +459,7 @@
                 <w:noProof/>
                 <w:webHidden/>
               </w:rPr>
-              <w:instrText xml:space="preserve"> PAGEREF _Toc110619396 \h </w:instrText>
+              <w:instrText xml:space="preserve"> PAGEREF _Toc115825395 \h </w:instrText>
             </w:r>
             <w:r>
               <w:rPr>
@@ -501,7 +501,7 @@
               <w:noProof/>
             </w:rPr>
           </w:pPr>
-          <w:hyperlink w:anchor="_Toc110619397" w:history="1">
+          <w:hyperlink w:anchor="_Toc115825396" w:history="1">
             <w:r>
               <w:rPr>
                 <w:rStyle w:val="Hyperlink"/>
@@ -529,7 +529,7 @@
                 <w:noProof/>
                 <w:webHidden/>
               </w:rPr>
-              <w:instrText xml:space="preserve"> PAGEREF _Toc110619397 \h </w:instrText>
+              <w:instrText xml:space="preserve"> PAGEREF _Toc115825396 \h </w:instrText>
             </w:r>
             <w:r>
               <w:rPr>
@@ -610,7 +610,7 @@
           <w:lang w:val="en"/>
         </w:rPr>
       </w:pPr>
-      <w:bookmarkStart w:id="0" w:name="_Toc110619391"/>
+      <w:bookmarkStart w:id="0" w:name="_Toc115825390"/>
       <w:r>
         <w:rPr>
           <w:lang w:val="en"/>
@@ -696,7 +696,7 @@
           <w:lang w:val="en"/>
         </w:rPr>
       </w:pPr>
-      <w:bookmarkStart w:id="1" w:name="_Toc110619392"/>
+      <w:bookmarkStart w:id="1" w:name="_Toc115825391"/>
       <w:r>
         <w:rPr>
           <w:lang w:val="en"/>
@@ -886,7 +886,7 @@
           <w:lang w:val="en"/>
         </w:rPr>
       </w:pPr>
-      <w:bookmarkStart w:id="2" w:name="_Toc110619393"/>
+      <w:bookmarkStart w:id="2" w:name="_Toc115825392"/>
       <w:r>
         <w:rPr>
           <w:lang w:val="en"/>
@@ -2120,7 +2120,7 @@
           <w:lang w:val="en"/>
         </w:rPr>
       </w:pPr>
-      <w:bookmarkStart w:id="3" w:name="_Toc110619394"/>
+      <w:bookmarkStart w:id="3" w:name="_Toc115825393"/>
       <w:r>
         <w:rPr>
           <w:lang w:val="en"/>
@@ -2141,7 +2141,7 @@
           <w:lang w:val="en"/>
         </w:rPr>
       </w:pPr>
-      <w:bookmarkStart w:id="4" w:name="_Toc110619395"/>
+      <w:bookmarkStart w:id="4" w:name="_Toc115825394"/>
       <w:r>
         <w:t>For</w:t>
       </w:r>
@@ -2659,7 +2659,7 @@
                 <w:szCs w:val="22"/>
                 <w:lang w:val="en"/>
               </w:rPr>
-              <w:t>grid</w:t>
+              <w:t>grid1</w:t>
             </w:r>
           </w:p>
         </w:tc>
@@ -4344,7 +4344,7 @@
                 <w:szCs w:val="22"/>
                 <w:lang w:val="en"/>
               </w:rPr>
-              <w:t>Swipe Gesture Recognizer</w:t>
+              <w:t>Pointer Gesture Recognizer</w:t>
             </w:r>
           </w:p>
         </w:tc>
@@ -4373,7 +4373,7 @@
                 <w:szCs w:val="22"/>
                 <w:lang w:val="en"/>
               </w:rPr>
-              <w:t>swipe</w:t>
+              <w:t>Pointer</w:t>
             </w:r>
           </w:p>
         </w:tc>
@@ -4400,7 +4400,7 @@
                 <w:szCs w:val="22"/>
                 <w:lang w:val="en"/>
               </w:rPr>
-              <w:t>&lt;SwipeGestureRecognizer /&gt;</w:t>
+              <w:t>&lt;PointerGestureRecognizer /&gt;</w:t>
             </w:r>
           </w:p>
         </w:tc>
@@ -4434,8 +4434,7 @@
                 <w:szCs w:val="22"/>
                 <w:lang w:val="en"/>
               </w:rPr>
-              <w:lastRenderedPageBreak/>
-              <w:t>Blazor Web View</w:t>
+              <w:t>Swipe Gesture Recognizer</w:t>
             </w:r>
           </w:p>
         </w:tc>
@@ -4464,15 +4463,7 @@
                 <w:szCs w:val="22"/>
                 <w:lang w:val="en"/>
               </w:rPr>
-              <w:t>b</w:t>
-            </w:r>
-            <w:r>
-              <w:rPr>
-                <w:rFonts w:ascii="Calibri" w:hAnsi="Calibri" w:cs="Calibri"/>
-                <w:szCs w:val="22"/>
-                <w:lang w:val="en"/>
-              </w:rPr>
-              <w:t>wv</w:t>
+              <w:t>swipe</w:t>
             </w:r>
           </w:p>
         </w:tc>
@@ -4499,95 +4490,7 @@
                 <w:szCs w:val="22"/>
                 <w:lang w:val="en"/>
               </w:rPr>
-              <w:t>&lt;b:BlazorWebView HostPage="wwwroot/index.html"&gt;</w:t>
-            </w:r>
-          </w:p>
-          <w:p>
-            <w:pPr>
-              <w:widowControl w:val="0"/>
-              <w:autoSpaceDE w:val="0"/>
-              <w:autoSpaceDN w:val="0"/>
-              <w:adjustRightInd w:val="0"/>
-              <w:spacing w:after="200"/>
-              <w:rPr>
-                <w:rFonts w:ascii="Calibri" w:hAnsi="Calibri" w:cs="Calibri"/>
-                <w:szCs w:val="22"/>
-                <w:lang w:val="en"/>
-              </w:rPr>
-            </w:pPr>
-            <w:r>
-              <w:rPr>
-                <w:rFonts w:ascii="Calibri" w:hAnsi="Calibri" w:cs="Calibri"/>
-                <w:szCs w:val="22"/>
-                <w:lang w:val="en"/>
-              </w:rPr>
-              <w:t xml:space="preserve">    &lt;b:BlazorWebView.RootComponents&gt;</w:t>
-            </w:r>
-          </w:p>
-          <w:p>
-            <w:pPr>
-              <w:widowControl w:val="0"/>
-              <w:autoSpaceDE w:val="0"/>
-              <w:autoSpaceDN w:val="0"/>
-              <w:adjustRightInd w:val="0"/>
-              <w:spacing w:after="200"/>
-              <w:rPr>
-                <w:rFonts w:ascii="Calibri" w:hAnsi="Calibri" w:cs="Calibri"/>
-                <w:szCs w:val="22"/>
-                <w:lang w:val="en"/>
-              </w:rPr>
-            </w:pPr>
-            <w:r>
-              <w:rPr>
-                <w:rFonts w:ascii="Calibri" w:hAnsi="Calibri" w:cs="Calibri"/>
-                <w:szCs w:val="22"/>
-                <w:lang w:val="en"/>
-              </w:rPr>
-              <w:t xml:space="preserve">        &lt;b:RootComponent ComponentType="{x:Type }" Selector="#app" /&gt;</w:t>
-            </w:r>
-          </w:p>
-          <w:p>
-            <w:pPr>
-              <w:widowControl w:val="0"/>
-              <w:autoSpaceDE w:val="0"/>
-              <w:autoSpaceDN w:val="0"/>
-              <w:adjustRightInd w:val="0"/>
-              <w:spacing w:after="200"/>
-              <w:rPr>
-                <w:rFonts w:ascii="Calibri" w:hAnsi="Calibri" w:cs="Calibri"/>
-                <w:szCs w:val="22"/>
-                <w:lang w:val="en"/>
-              </w:rPr>
-            </w:pPr>
-            <w:r>
-              <w:rPr>
-                <w:rFonts w:ascii="Calibri" w:hAnsi="Calibri" w:cs="Calibri"/>
-                <w:szCs w:val="22"/>
-                <w:lang w:val="en"/>
-              </w:rPr>
-              <w:t xml:space="preserve">    &lt;/b:BlazorWebView.RootComponents&gt;</w:t>
-            </w:r>
-          </w:p>
-          <w:p>
-            <w:pPr>
-              <w:widowControl w:val="0"/>
-              <w:autoSpaceDE w:val="0"/>
-              <w:autoSpaceDN w:val="0"/>
-              <w:adjustRightInd w:val="0"/>
-              <w:spacing w:after="200"/>
-              <w:rPr>
-                <w:rFonts w:ascii="Calibri" w:hAnsi="Calibri" w:cs="Calibri"/>
-                <w:szCs w:val="22"/>
-                <w:lang w:val="en"/>
-              </w:rPr>
-            </w:pPr>
-            <w:r>
-              <w:rPr>
-                <w:rFonts w:ascii="Calibri" w:hAnsi="Calibri" w:cs="Calibri"/>
-                <w:szCs w:val="22"/>
-                <w:lang w:val="en"/>
-              </w:rPr>
-              <w:t>&lt;/b:BlazorWebView&gt;</w:t>
+              <w:t>&lt;SwipeGestureRecognizer /&gt;</w:t>
             </w:r>
           </w:p>
         </w:tc>
@@ -4621,7 +4524,8 @@
                 <w:szCs w:val="22"/>
                 <w:lang w:val="en"/>
               </w:rPr>
-              <w:t>.NET MAUI Blazor Namespace</w:t>
+              <w:lastRenderedPageBreak/>
+              <w:t>Blazor Web View</w:t>
             </w:r>
           </w:p>
         </w:tc>
@@ -4650,7 +4554,15 @@
                 <w:szCs w:val="22"/>
                 <w:lang w:val="en"/>
               </w:rPr>
-              <w:t>mb</w:t>
+              <w:t>b</w:t>
+            </w:r>
+            <w:r>
+              <w:rPr>
+                <w:rFonts w:ascii="Calibri" w:hAnsi="Calibri" w:cs="Calibri"/>
+                <w:szCs w:val="22"/>
+                <w:lang w:val="en"/>
+              </w:rPr>
+              <w:t>wv</w:t>
             </w:r>
           </w:p>
         </w:tc>
@@ -4677,29 +4589,95 @@
                 <w:szCs w:val="22"/>
                 <w:lang w:val="en"/>
               </w:rPr>
-              <w:t>xmlns:b="clr-namespace:Microsoft.AspNetCore.Components.WebView.Maui</w:t>
-            </w:r>
-          </w:p>
-          <w:p>
-            <w:pPr>
-              <w:widowControl w:val="0"/>
-              <w:autoSpaceDE w:val="0"/>
-              <w:autoSpaceDN w:val="0"/>
-              <w:adjustRightInd w:val="0"/>
-              <w:spacing w:after="200"/>
-              <w:rPr>
-                <w:rFonts w:ascii="Calibri" w:hAnsi="Calibri" w:cs="Calibri"/>
-                <w:szCs w:val="22"/>
-                <w:lang w:val="en"/>
-              </w:rPr>
-            </w:pPr>
-            <w:r>
-              <w:rPr>
-                <w:rFonts w:ascii="Calibri" w:hAnsi="Calibri" w:cs="Calibri"/>
-                <w:szCs w:val="22"/>
-                <w:lang w:val="en"/>
-              </w:rPr>
-              <w:t>;assembly=Microsoft.AspNetCore.Components.WebView.Maui"</w:t>
+              <w:t>&lt;BlazorWebView HostPage="wwwroot/index.html"&gt;</w:t>
+            </w:r>
+          </w:p>
+          <w:p>
+            <w:pPr>
+              <w:widowControl w:val="0"/>
+              <w:autoSpaceDE w:val="0"/>
+              <w:autoSpaceDN w:val="0"/>
+              <w:adjustRightInd w:val="0"/>
+              <w:spacing w:after="200"/>
+              <w:rPr>
+                <w:rFonts w:ascii="Calibri" w:hAnsi="Calibri" w:cs="Calibri"/>
+                <w:szCs w:val="22"/>
+                <w:lang w:val="en"/>
+              </w:rPr>
+            </w:pPr>
+            <w:r>
+              <w:rPr>
+                <w:rFonts w:ascii="Calibri" w:hAnsi="Calibri" w:cs="Calibri"/>
+                <w:szCs w:val="22"/>
+                <w:lang w:val="en"/>
+              </w:rPr>
+              <w:t xml:space="preserve">    &lt;BlazorWebView.RootComponents&gt;</w:t>
+            </w:r>
+          </w:p>
+          <w:p>
+            <w:pPr>
+              <w:widowControl w:val="0"/>
+              <w:autoSpaceDE w:val="0"/>
+              <w:autoSpaceDN w:val="0"/>
+              <w:adjustRightInd w:val="0"/>
+              <w:spacing w:after="200"/>
+              <w:rPr>
+                <w:rFonts w:ascii="Calibri" w:hAnsi="Calibri" w:cs="Calibri"/>
+                <w:szCs w:val="22"/>
+                <w:lang w:val="en"/>
+              </w:rPr>
+            </w:pPr>
+            <w:r>
+              <w:rPr>
+                <w:rFonts w:ascii="Calibri" w:hAnsi="Calibri" w:cs="Calibri"/>
+                <w:szCs w:val="22"/>
+                <w:lang w:val="en"/>
+              </w:rPr>
+              <w:t xml:space="preserve">        &lt;RootComponent ComponentType="{x:Type }" Selector="#app" /&gt;</w:t>
+            </w:r>
+          </w:p>
+          <w:p>
+            <w:pPr>
+              <w:widowControl w:val="0"/>
+              <w:autoSpaceDE w:val="0"/>
+              <w:autoSpaceDN w:val="0"/>
+              <w:adjustRightInd w:val="0"/>
+              <w:spacing w:after="200"/>
+              <w:rPr>
+                <w:rFonts w:ascii="Calibri" w:hAnsi="Calibri" w:cs="Calibri"/>
+                <w:szCs w:val="22"/>
+                <w:lang w:val="en"/>
+              </w:rPr>
+            </w:pPr>
+            <w:r>
+              <w:rPr>
+                <w:rFonts w:ascii="Calibri" w:hAnsi="Calibri" w:cs="Calibri"/>
+                <w:szCs w:val="22"/>
+                <w:lang w:val="en"/>
+              </w:rPr>
+              <w:t xml:space="preserve">    &lt;/BlazorWebView.RootComponents&gt;</w:t>
+            </w:r>
+          </w:p>
+          <w:p>
+            <w:pPr>
+              <w:widowControl w:val="0"/>
+              <w:autoSpaceDE w:val="0"/>
+              <w:autoSpaceDN w:val="0"/>
+              <w:adjustRightInd w:val="0"/>
+              <w:spacing w:after="200"/>
+              <w:rPr>
+                <w:rFonts w:ascii="Calibri" w:hAnsi="Calibri" w:cs="Calibri"/>
+                <w:szCs w:val="22"/>
+                <w:lang w:val="en"/>
+              </w:rPr>
+            </w:pPr>
+            <w:r>
+              <w:rPr>
+                <w:rFonts w:ascii="Calibri" w:hAnsi="Calibri" w:cs="Calibri"/>
+                <w:szCs w:val="22"/>
+                <w:lang w:val="en"/>
+              </w:rPr>
+              <w:t>&lt;/BlazorWebView&gt;</w:t>
             </w:r>
           </w:p>
         </w:tc>
@@ -4733,6 +4711,118 @@
                 <w:szCs w:val="22"/>
                 <w:lang w:val="en"/>
               </w:rPr>
+              <w:t>.NET MAUI Blazor Namespace</w:t>
+            </w:r>
+          </w:p>
+        </w:tc>
+        <w:tc>
+          <w:tcPr>
+            <w:tcW w:w="857" w:type="pct"/>
+            <w:vAlign w:val="center"/>
+          </w:tcPr>
+          <w:p>
+            <w:pPr>
+              <w:widowControl w:val="0"/>
+              <w:autoSpaceDE w:val="0"/>
+              <w:autoSpaceDN w:val="0"/>
+              <w:adjustRightInd w:val="0"/>
+              <w:spacing w:after="200"/>
+              <w:jc w:val="center"/>
+              <w:rPr>
+                <w:rFonts w:ascii="Calibri" w:hAnsi="Calibri" w:cs="Calibri"/>
+                <w:szCs w:val="22"/>
+                <w:lang w:val="en"/>
+              </w:rPr>
+            </w:pPr>
+            <w:r>
+              <w:rPr>
+                <w:rFonts w:ascii="Calibri" w:hAnsi="Calibri" w:cs="Calibri"/>
+                <w:szCs w:val="22"/>
+                <w:lang w:val="en"/>
+              </w:rPr>
+              <w:t>mb</w:t>
+            </w:r>
+          </w:p>
+        </w:tc>
+        <w:tc>
+          <w:tcPr>
+            <w:tcW w:w="2890" w:type="pct"/>
+          </w:tcPr>
+          <w:p>
+            <w:pPr>
+              <w:widowControl w:val="0"/>
+              <w:autoSpaceDE w:val="0"/>
+              <w:autoSpaceDN w:val="0"/>
+              <w:adjustRightInd w:val="0"/>
+              <w:spacing w:after="200"/>
+              <w:rPr>
+                <w:rFonts w:ascii="Calibri" w:hAnsi="Calibri" w:cs="Calibri"/>
+                <w:szCs w:val="22"/>
+                <w:lang w:val="en"/>
+              </w:rPr>
+            </w:pPr>
+            <w:r>
+              <w:rPr>
+                <w:rFonts w:ascii="Calibri" w:hAnsi="Calibri" w:cs="Calibri"/>
+                <w:szCs w:val="22"/>
+                <w:lang w:val="en"/>
+              </w:rPr>
+              <w:t>xmlns:b="clr-namespace:Microsoft.AspNetCore.Components.WebView.Maui</w:t>
+            </w:r>
+          </w:p>
+          <w:p>
+            <w:pPr>
+              <w:widowControl w:val="0"/>
+              <w:autoSpaceDE w:val="0"/>
+              <w:autoSpaceDN w:val="0"/>
+              <w:adjustRightInd w:val="0"/>
+              <w:spacing w:after="200"/>
+              <w:rPr>
+                <w:rFonts w:ascii="Calibri" w:hAnsi="Calibri" w:cs="Calibri"/>
+                <w:szCs w:val="22"/>
+                <w:lang w:val="en"/>
+              </w:rPr>
+            </w:pPr>
+            <w:r>
+              <w:rPr>
+                <w:rFonts w:ascii="Calibri" w:hAnsi="Calibri" w:cs="Calibri"/>
+                <w:szCs w:val="22"/>
+                <w:lang w:val="en"/>
+              </w:rPr>
+              <w:t>;assembly=Microsoft.AspNetCore.Components.WebView.Maui"</w:t>
+            </w:r>
+          </w:p>
+        </w:tc>
+      </w:tr>
+      <w:tr>
+        <w:trPr>
+          <w:cantSplit/>
+        </w:trPr>
+        <w:tc>
+          <w:tcPr>
+            <w:tcW w:w="1253" w:type="pct"/>
+            <w:vAlign w:val="center"/>
+          </w:tcPr>
+          <w:p>
+            <w:pPr>
+              <w:widowControl w:val="0"/>
+              <w:autoSpaceDE w:val="0"/>
+              <w:autoSpaceDN w:val="0"/>
+              <w:adjustRightInd w:val="0"/>
+              <w:spacing w:after="200"/>
+              <w:jc w:val="center"/>
+              <w:rPr>
+                <w:rFonts w:ascii="Calibri" w:hAnsi="Calibri" w:cs="Calibri"/>
+                <w:szCs w:val="22"/>
+                <w:lang w:val="en"/>
+              </w:rPr>
+            </w:pPr>
+            <w:r>
+              <w:rPr>
+                <w:rFonts w:ascii="Calibri" w:hAnsi="Calibri" w:cs="Calibri"/>
+                <w:szCs w:val="22"/>
+                <w:lang w:val="en"/>
+              </w:rPr>
               <w:t>WPF Blazor Namespace</w:t>
             </w:r>
           </w:p>
@@ -4862,7 +4952,7 @@
           <w:lang w:val="en"/>
         </w:rPr>
       </w:pPr>
-      <w:bookmarkStart w:id="5" w:name="_Toc110619396"/>
+      <w:bookmarkStart w:id="5" w:name="_Toc115825395"/>
       <w:r>
         <w:rPr>
           <w:lang w:val="en"/>
@@ -8960,7 +9050,7 @@
           <w:lang w:val="en"/>
         </w:rPr>
       </w:pPr>
-      <w:bookmarkStart w:id="6" w:name="_Toc110619397"/>
+      <w:bookmarkStart w:id="6" w:name="_Toc115825396"/>
       <w:r>
         <w:rPr>
           <w:lang w:val="en"/>
@@ -9137,15 +9227,63 @@
           <w:szCs w:val="22"/>
           <w:lang w:val="en"/>
         </w:rPr>
-        <w:t xml:space="preserve"> GA and SR1</w:t>
-      </w:r>
-      <w:r>
-        <w:rPr>
-          <w:rFonts w:ascii="Calibri" w:hAnsi="Calibri" w:cs="Calibri"/>
-          <w:szCs w:val="22"/>
-          <w:lang w:val="en"/>
-        </w:rPr>
-        <w:t xml:space="preserve"> release</w:t>
+        <w:t xml:space="preserve"> GA and </w:t>
+      </w:r>
+      <w:r>
+        <w:rPr>
+          <w:rFonts w:ascii="Calibri" w:hAnsi="Calibri" w:cs="Calibri"/>
+          <w:szCs w:val="22"/>
+          <w:lang w:val="en"/>
+        </w:rPr>
+        <w:t xml:space="preserve">its </w:t>
+      </w:r>
+      <w:r>
+        <w:rPr>
+          <w:rFonts w:ascii="Calibri" w:hAnsi="Calibri" w:cs="Calibri"/>
+          <w:szCs w:val="22"/>
+          <w:lang w:val="en"/>
+        </w:rPr>
+        <w:t>Service</w:t>
+      </w:r>
+      <w:r>
+        <w:rPr>
+          <w:rFonts w:ascii="Calibri" w:hAnsi="Calibri" w:cs="Calibri"/>
+          <w:szCs w:val="22"/>
+          <w:lang w:val="en"/>
+        </w:rPr>
+        <w:t xml:space="preserve"> </w:t>
+      </w:r>
+      <w:r>
+        <w:rPr>
+          <w:rFonts w:ascii="Calibri" w:hAnsi="Calibri" w:cs="Calibri"/>
+          <w:szCs w:val="22"/>
+          <w:lang w:val="en"/>
+        </w:rPr>
+        <w:t>Releases</w:t>
+      </w:r>
+      <w:r>
+        <w:rPr>
+          <w:rFonts w:ascii="Calibri" w:hAnsi="Calibri" w:cs="Calibri"/>
+          <w:szCs w:val="22"/>
+          <w:lang w:val="en"/>
+        </w:rPr>
+        <w:t xml:space="preserve"> and .NET 7 </w:t>
+      </w:r>
+      <w:r>
+        <w:rPr>
+          <w:rFonts w:ascii="Calibri" w:hAnsi="Calibri" w:cs="Calibri"/>
+          <w:szCs w:val="22"/>
+          <w:lang w:val="en"/>
+        </w:rPr>
+        <w:t>RC1</w:t>
+      </w:r>
+      <w:r>
+        <w:rPr>
+          <w:rFonts w:ascii="Calibri" w:hAnsi="Calibri" w:cs="Calibri"/>
+          <w:szCs w:val="22"/>
+          <w:lang w:val="en"/>
+        </w:rPr>
+        <w:t xml:space="preserve"> Preview Release</w:t>
       </w:r>
       <w:r>
         <w:rPr>
@@ -9170,14 +9308,6 @@
           <w:lang w:val="en"/>
         </w:rPr>
         <w:t>and to support further changes in newer .NET MAUI releases, an update to this VS extension will be made available accordingly.</w:t>
-      </w:r>
-      <w:r>
-        <w:rPr>
-          <w:rFonts w:ascii="Calibri" w:hAnsi="Calibri" w:cs="Calibri"/>
-          <w:szCs w:val="22"/>
-          <w:lang w:val="en"/>
-        </w:rPr>
-        <w:t xml:space="preserve"> </w:t>
       </w:r>
     </w:p>
     <w:p>

</xml_diff>

<commit_message>
VS extension updated to support .NET 7 RC2 and Target platform project parameter.
</commit_message>
<xml_diff>
--- a/src/Extensions/MauiTemplates/MauiTemplates/readme.docx
+++ b/src/Extensions/MauiTemplates/MauiTemplates/readme.docx
@@ -1366,6 +1366,7 @@
           <w:lang w:val="en"/>
         </w:rPr>
       </w:pPr>
+      <w:proofErr w:type="spellStart"/>
       <w:r>
         <w:rPr>
           <w:rFonts w:ascii="Calibri" w:hAnsi="Calibri" w:cs="Calibri"/>
@@ -1376,6 +1377,7 @@
         </w:rPr>
         <w:t>ResourceDictionary</w:t>
       </w:r>
+      <w:proofErr w:type="spellEnd"/>
       <w:r>
         <w:rPr>
           <w:rFonts w:ascii="Calibri" w:hAnsi="Calibri" w:cs="Calibri"/>
@@ -2234,6 +2236,7 @@
         </w:rPr>
         <w:t xml:space="preserve">also works as a </w:t>
       </w:r>
+      <w:proofErr w:type="spellStart"/>
       <w:r>
         <w:rPr>
           <w:rFonts w:ascii="Calibri" w:hAnsi="Calibri" w:cs="Calibri"/>
@@ -2244,6 +2247,7 @@
         </w:rPr>
         <w:t>SurroundWith</w:t>
       </w:r>
+      <w:proofErr w:type="spellEnd"/>
       <w:r>
         <w:rPr>
           <w:rFonts w:ascii="Calibri" w:hAnsi="Calibri" w:cs="Calibri"/>
@@ -2686,7 +2690,43 @@
                 <w:szCs w:val="22"/>
                 <w:lang w:val="en"/>
               </w:rPr>
-              <w:t>&lt;Grid ColumnDefinitions="" RowDefinitions=""&gt;</w:t>
+              <w:t xml:space="preserve">&lt;Grid </w:t>
+            </w:r>
+            <w:proofErr w:type="spellStart"/>
+            <w:r>
+              <w:rPr>
+                <w:rFonts w:ascii="Calibri" w:hAnsi="Calibri" w:cs="Calibri"/>
+                <w:szCs w:val="22"/>
+                <w:lang w:val="en"/>
+              </w:rPr>
+              <w:t>ColumnDefinitions</w:t>
+            </w:r>
+            <w:proofErr w:type="spellEnd"/>
+            <w:r>
+              <w:rPr>
+                <w:rFonts w:ascii="Calibri" w:hAnsi="Calibri" w:cs="Calibri"/>
+                <w:szCs w:val="22"/>
+                <w:lang w:val="en"/>
+              </w:rPr>
+              <w:t xml:space="preserve">="" </w:t>
+            </w:r>
+            <w:proofErr w:type="spellStart"/>
+            <w:r>
+              <w:rPr>
+                <w:rFonts w:ascii="Calibri" w:hAnsi="Calibri" w:cs="Calibri"/>
+                <w:szCs w:val="22"/>
+                <w:lang w:val="en"/>
+              </w:rPr>
+              <w:t>RowDefinitions</w:t>
+            </w:r>
+            <w:proofErr w:type="spellEnd"/>
+            <w:r>
+              <w:rPr>
+                <w:rFonts w:ascii="Calibri" w:hAnsi="Calibri" w:cs="Calibri"/>
+                <w:szCs w:val="22"/>
+                <w:lang w:val="en"/>
+              </w:rPr>
+              <w:t>=""&gt;</w:t>
             </w:r>
           </w:p>
           <w:p>
@@ -2804,30 +2844,48 @@
                 <w:szCs w:val="22"/>
                 <w:lang w:val="en"/>
               </w:rPr>
-              <w:t>&lt;FlexLayout&gt;</w:t>
-            </w:r>
-          </w:p>
-          <w:p>
-            <w:pPr>
-              <w:widowControl w:val="0"/>
-              <w:autoSpaceDE w:val="0"/>
-              <w:autoSpaceDN w:val="0"/>
-              <w:adjustRightInd w:val="0"/>
-              <w:spacing w:after="200"/>
-              <w:rPr>
-                <w:rFonts w:ascii="Calibri" w:hAnsi="Calibri" w:cs="Calibri"/>
-                <w:szCs w:val="22"/>
-                <w:lang w:val="en"/>
-              </w:rPr>
-            </w:pPr>
-            <w:r>
-              <w:rPr>
-                <w:rFonts w:ascii="Calibri" w:hAnsi="Calibri" w:cs="Calibri"/>
-                <w:szCs w:val="22"/>
-                <w:lang w:val="en"/>
-              </w:rPr>
               <w:t>&lt;</w:t>
             </w:r>
+            <w:proofErr w:type="spellStart"/>
+            <w:r>
+              <w:rPr>
+                <w:rFonts w:ascii="Calibri" w:hAnsi="Calibri" w:cs="Calibri"/>
+                <w:szCs w:val="22"/>
+                <w:lang w:val="en"/>
+              </w:rPr>
+              <w:t>FlexLayout</w:t>
+            </w:r>
+            <w:proofErr w:type="spellEnd"/>
+            <w:r>
+              <w:rPr>
+                <w:rFonts w:ascii="Calibri" w:hAnsi="Calibri" w:cs="Calibri"/>
+                <w:szCs w:val="22"/>
+                <w:lang w:val="en"/>
+              </w:rPr>
+              <w:t>&gt;</w:t>
+            </w:r>
+          </w:p>
+          <w:p>
+            <w:pPr>
+              <w:widowControl w:val="0"/>
+              <w:autoSpaceDE w:val="0"/>
+              <w:autoSpaceDN w:val="0"/>
+              <w:adjustRightInd w:val="0"/>
+              <w:spacing w:after="200"/>
+              <w:rPr>
+                <w:rFonts w:ascii="Calibri" w:hAnsi="Calibri" w:cs="Calibri"/>
+                <w:szCs w:val="22"/>
+                <w:lang w:val="en"/>
+              </w:rPr>
+            </w:pPr>
+            <w:r>
+              <w:rPr>
+                <w:rFonts w:ascii="Calibri" w:hAnsi="Calibri" w:cs="Calibri"/>
+                <w:szCs w:val="22"/>
+                <w:lang w:val="en"/>
+              </w:rPr>
+              <w:t>&lt;</w:t>
+            </w:r>
             <w:r>
               <w:rPr>
                 <w:rFonts w:ascii="Calibri" w:hAnsi="Calibri" w:cs="Calibri"/>
@@ -2836,13 +2894,23 @@
               </w:rPr>
               <w:t>/</w:t>
             </w:r>
-            <w:r>
-              <w:rPr>
-                <w:rFonts w:ascii="Calibri" w:hAnsi="Calibri" w:cs="Calibri"/>
-                <w:szCs w:val="22"/>
-                <w:lang w:val="en"/>
-              </w:rPr>
-              <w:t>FlexLayout&gt;</w:t>
+            <w:proofErr w:type="spellStart"/>
+            <w:r>
+              <w:rPr>
+                <w:rFonts w:ascii="Calibri" w:hAnsi="Calibri" w:cs="Calibri"/>
+                <w:szCs w:val="22"/>
+                <w:lang w:val="en"/>
+              </w:rPr>
+              <w:t>FlexLayout</w:t>
+            </w:r>
+            <w:proofErr w:type="spellEnd"/>
+            <w:r>
+              <w:rPr>
+                <w:rFonts w:ascii="Calibri" w:hAnsi="Calibri" w:cs="Calibri"/>
+                <w:szCs w:val="22"/>
+                <w:lang w:val="en"/>
+              </w:rPr>
+              <w:t>&gt;</w:t>
             </w:r>
           </w:p>
         </w:tc>
@@ -2940,29 +3008,65 @@
                 <w:szCs w:val="22"/>
                 <w:lang w:val="en"/>
               </w:rPr>
-              <w:t>&lt;StackLayout&gt;</w:t>
-            </w:r>
-          </w:p>
-          <w:p>
-            <w:pPr>
-              <w:widowControl w:val="0"/>
-              <w:autoSpaceDE w:val="0"/>
-              <w:autoSpaceDN w:val="0"/>
-              <w:adjustRightInd w:val="0"/>
-              <w:spacing w:after="200"/>
-              <w:rPr>
-                <w:rFonts w:ascii="Calibri" w:hAnsi="Calibri" w:cs="Calibri"/>
-                <w:szCs w:val="22"/>
-                <w:lang w:val="en"/>
-              </w:rPr>
-            </w:pPr>
-            <w:r>
-              <w:rPr>
-                <w:rFonts w:ascii="Calibri" w:hAnsi="Calibri" w:cs="Calibri"/>
-                <w:szCs w:val="22"/>
-                <w:lang w:val="en"/>
-              </w:rPr>
-              <w:t>&lt;/StackLayout&gt;</w:t>
+              <w:t>&lt;</w:t>
+            </w:r>
+            <w:proofErr w:type="spellStart"/>
+            <w:r>
+              <w:rPr>
+                <w:rFonts w:ascii="Calibri" w:hAnsi="Calibri" w:cs="Calibri"/>
+                <w:szCs w:val="22"/>
+                <w:lang w:val="en"/>
+              </w:rPr>
+              <w:t>StackLayout</w:t>
+            </w:r>
+            <w:proofErr w:type="spellEnd"/>
+            <w:r>
+              <w:rPr>
+                <w:rFonts w:ascii="Calibri" w:hAnsi="Calibri" w:cs="Calibri"/>
+                <w:szCs w:val="22"/>
+                <w:lang w:val="en"/>
+              </w:rPr>
+              <w:t>&gt;</w:t>
+            </w:r>
+          </w:p>
+          <w:p>
+            <w:pPr>
+              <w:widowControl w:val="0"/>
+              <w:autoSpaceDE w:val="0"/>
+              <w:autoSpaceDN w:val="0"/>
+              <w:adjustRightInd w:val="0"/>
+              <w:spacing w:after="200"/>
+              <w:rPr>
+                <w:rFonts w:ascii="Calibri" w:hAnsi="Calibri" w:cs="Calibri"/>
+                <w:szCs w:val="22"/>
+                <w:lang w:val="en"/>
+              </w:rPr>
+            </w:pPr>
+            <w:r>
+              <w:rPr>
+                <w:rFonts w:ascii="Calibri" w:hAnsi="Calibri" w:cs="Calibri"/>
+                <w:szCs w:val="22"/>
+                <w:lang w:val="en"/>
+              </w:rPr>
+              <w:t>&lt;/</w:t>
+            </w:r>
+            <w:proofErr w:type="spellStart"/>
+            <w:r>
+              <w:rPr>
+                <w:rFonts w:ascii="Calibri" w:hAnsi="Calibri" w:cs="Calibri"/>
+                <w:szCs w:val="22"/>
+                <w:lang w:val="en"/>
+              </w:rPr>
+              <w:t>StackLayout</w:t>
+            </w:r>
+            <w:proofErr w:type="spellEnd"/>
+            <w:r>
+              <w:rPr>
+                <w:rFonts w:ascii="Calibri" w:hAnsi="Calibri" w:cs="Calibri"/>
+                <w:szCs w:val="22"/>
+                <w:lang w:val="en"/>
+              </w:rPr>
+              <w:t>&gt;</w:t>
             </w:r>
           </w:p>
         </w:tc>
@@ -3026,6 +3130,7 @@
                 <w:lang w:val="en"/>
               </w:rPr>
             </w:pPr>
+            <w:proofErr w:type="spellStart"/>
             <w:r>
               <w:rPr>
                 <w:rFonts w:ascii="Calibri" w:hAnsi="Calibri" w:cs="Calibri"/>
@@ -3036,6 +3141,7 @@
               </w:rPr>
               <w:t>hstack</w:t>
             </w:r>
+            <w:proofErr w:type="spellEnd"/>
           </w:p>
         </w:tc>
         <w:tc>
@@ -3061,30 +3167,48 @@
                 <w:szCs w:val="22"/>
                 <w:lang w:val="en"/>
               </w:rPr>
-              <w:t>&lt;HorizontalStackLayout&gt;</w:t>
-            </w:r>
-          </w:p>
-          <w:p>
-            <w:pPr>
-              <w:widowControl w:val="0"/>
-              <w:autoSpaceDE w:val="0"/>
-              <w:autoSpaceDN w:val="0"/>
-              <w:adjustRightInd w:val="0"/>
-              <w:spacing w:after="200"/>
-              <w:rPr>
-                <w:rFonts w:ascii="Calibri" w:hAnsi="Calibri" w:cs="Calibri"/>
-                <w:szCs w:val="22"/>
-                <w:lang w:val="en"/>
-              </w:rPr>
-            </w:pPr>
-            <w:r>
-              <w:rPr>
-                <w:rFonts w:ascii="Calibri" w:hAnsi="Calibri" w:cs="Calibri"/>
-                <w:szCs w:val="22"/>
-                <w:lang w:val="en"/>
-              </w:rPr>
               <w:t>&lt;</w:t>
             </w:r>
+            <w:proofErr w:type="spellStart"/>
+            <w:r>
+              <w:rPr>
+                <w:rFonts w:ascii="Calibri" w:hAnsi="Calibri" w:cs="Calibri"/>
+                <w:szCs w:val="22"/>
+                <w:lang w:val="en"/>
+              </w:rPr>
+              <w:t>HorizontalStackLayout</w:t>
+            </w:r>
+            <w:proofErr w:type="spellEnd"/>
+            <w:r>
+              <w:rPr>
+                <w:rFonts w:ascii="Calibri" w:hAnsi="Calibri" w:cs="Calibri"/>
+                <w:szCs w:val="22"/>
+                <w:lang w:val="en"/>
+              </w:rPr>
+              <w:t>&gt;</w:t>
+            </w:r>
+          </w:p>
+          <w:p>
+            <w:pPr>
+              <w:widowControl w:val="0"/>
+              <w:autoSpaceDE w:val="0"/>
+              <w:autoSpaceDN w:val="0"/>
+              <w:adjustRightInd w:val="0"/>
+              <w:spacing w:after="200"/>
+              <w:rPr>
+                <w:rFonts w:ascii="Calibri" w:hAnsi="Calibri" w:cs="Calibri"/>
+                <w:szCs w:val="22"/>
+                <w:lang w:val="en"/>
+              </w:rPr>
+            </w:pPr>
+            <w:r>
+              <w:rPr>
+                <w:rFonts w:ascii="Calibri" w:hAnsi="Calibri" w:cs="Calibri"/>
+                <w:szCs w:val="22"/>
+                <w:lang w:val="en"/>
+              </w:rPr>
+              <w:t>&lt;</w:t>
+            </w:r>
             <w:r>
               <w:rPr>
                 <w:rFonts w:ascii="Calibri" w:hAnsi="Calibri" w:cs="Calibri"/>
@@ -3093,13 +3217,23 @@
               </w:rPr>
               <w:t>/</w:t>
             </w:r>
-            <w:r>
-              <w:rPr>
-                <w:rFonts w:ascii="Calibri" w:hAnsi="Calibri" w:cs="Calibri"/>
-                <w:szCs w:val="22"/>
-                <w:lang w:val="en"/>
-              </w:rPr>
-              <w:t>HorizontalStackLayout&gt;</w:t>
+            <w:proofErr w:type="spellStart"/>
+            <w:r>
+              <w:rPr>
+                <w:rFonts w:ascii="Calibri" w:hAnsi="Calibri" w:cs="Calibri"/>
+                <w:szCs w:val="22"/>
+                <w:lang w:val="en"/>
+              </w:rPr>
+              <w:t>HorizontalStackLayout</w:t>
+            </w:r>
+            <w:proofErr w:type="spellEnd"/>
+            <w:r>
+              <w:rPr>
+                <w:rFonts w:ascii="Calibri" w:hAnsi="Calibri" w:cs="Calibri"/>
+                <w:szCs w:val="22"/>
+                <w:lang w:val="en"/>
+              </w:rPr>
+              <w:t>&gt;</w:t>
             </w:r>
           </w:p>
         </w:tc>
@@ -3162,6 +3296,7 @@
                 <w:lang w:val="en"/>
               </w:rPr>
             </w:pPr>
+            <w:proofErr w:type="spellStart"/>
             <w:r>
               <w:rPr>
                 <w:rFonts w:ascii="Calibri" w:hAnsi="Calibri" w:cs="Calibri"/>
@@ -3172,6 +3307,7 @@
               </w:rPr>
               <w:t>vstack</w:t>
             </w:r>
+            <w:proofErr w:type="spellEnd"/>
           </w:p>
         </w:tc>
         <w:tc>
@@ -3197,30 +3333,48 @@
                 <w:szCs w:val="22"/>
                 <w:lang w:val="en"/>
               </w:rPr>
-              <w:t>&lt;VerticalStackLayout&gt;</w:t>
-            </w:r>
-          </w:p>
-          <w:p>
-            <w:pPr>
-              <w:widowControl w:val="0"/>
-              <w:autoSpaceDE w:val="0"/>
-              <w:autoSpaceDN w:val="0"/>
-              <w:adjustRightInd w:val="0"/>
-              <w:spacing w:after="200"/>
-              <w:rPr>
-                <w:rFonts w:ascii="Calibri" w:hAnsi="Calibri" w:cs="Calibri"/>
-                <w:szCs w:val="22"/>
-                <w:lang w:val="en"/>
-              </w:rPr>
-            </w:pPr>
-            <w:r>
-              <w:rPr>
-                <w:rFonts w:ascii="Calibri" w:hAnsi="Calibri" w:cs="Calibri"/>
-                <w:szCs w:val="22"/>
-                <w:lang w:val="en"/>
-              </w:rPr>
               <w:t>&lt;</w:t>
             </w:r>
+            <w:proofErr w:type="spellStart"/>
+            <w:r>
+              <w:rPr>
+                <w:rFonts w:ascii="Calibri" w:hAnsi="Calibri" w:cs="Calibri"/>
+                <w:szCs w:val="22"/>
+                <w:lang w:val="en"/>
+              </w:rPr>
+              <w:t>VerticalStackLayout</w:t>
+            </w:r>
+            <w:proofErr w:type="spellEnd"/>
+            <w:r>
+              <w:rPr>
+                <w:rFonts w:ascii="Calibri" w:hAnsi="Calibri" w:cs="Calibri"/>
+                <w:szCs w:val="22"/>
+                <w:lang w:val="en"/>
+              </w:rPr>
+              <w:t>&gt;</w:t>
+            </w:r>
+          </w:p>
+          <w:p>
+            <w:pPr>
+              <w:widowControl w:val="0"/>
+              <w:autoSpaceDE w:val="0"/>
+              <w:autoSpaceDN w:val="0"/>
+              <w:adjustRightInd w:val="0"/>
+              <w:spacing w:after="200"/>
+              <w:rPr>
+                <w:rFonts w:ascii="Calibri" w:hAnsi="Calibri" w:cs="Calibri"/>
+                <w:szCs w:val="22"/>
+                <w:lang w:val="en"/>
+              </w:rPr>
+            </w:pPr>
+            <w:r>
+              <w:rPr>
+                <w:rFonts w:ascii="Calibri" w:hAnsi="Calibri" w:cs="Calibri"/>
+                <w:szCs w:val="22"/>
+                <w:lang w:val="en"/>
+              </w:rPr>
+              <w:t>&lt;</w:t>
+            </w:r>
             <w:r>
               <w:rPr>
                 <w:rFonts w:ascii="Calibri" w:hAnsi="Calibri" w:cs="Calibri"/>
@@ -3229,13 +3383,23 @@
               </w:rPr>
               <w:t>/</w:t>
             </w:r>
-            <w:r>
-              <w:rPr>
-                <w:rFonts w:ascii="Calibri" w:hAnsi="Calibri" w:cs="Calibri"/>
-                <w:szCs w:val="22"/>
-                <w:lang w:val="en"/>
-              </w:rPr>
-              <w:t>VerticalStackLayout&gt;</w:t>
+            <w:proofErr w:type="spellStart"/>
+            <w:r>
+              <w:rPr>
+                <w:rFonts w:ascii="Calibri" w:hAnsi="Calibri" w:cs="Calibri"/>
+                <w:szCs w:val="22"/>
+                <w:lang w:val="en"/>
+              </w:rPr>
+              <w:t>VerticalStackLayout</w:t>
+            </w:r>
+            <w:proofErr w:type="spellEnd"/>
+            <w:r>
+              <w:rPr>
+                <w:rFonts w:ascii="Calibri" w:hAnsi="Calibri" w:cs="Calibri"/>
+                <w:szCs w:val="22"/>
+                <w:lang w:val="en"/>
+              </w:rPr>
+              <w:t>&gt;</w:t>
             </w:r>
           </w:p>
         </w:tc>
@@ -3329,7 +3493,25 @@
                 <w:szCs w:val="22"/>
                 <w:lang w:val="en"/>
               </w:rPr>
-              <w:t>&lt;Style TargetType="</w:t>
+              <w:t xml:space="preserve">&lt;Style </w:t>
+            </w:r>
+            <w:proofErr w:type="spellStart"/>
+            <w:r>
+              <w:rPr>
+                <w:rFonts w:ascii="Calibri" w:hAnsi="Calibri" w:cs="Calibri"/>
+                <w:szCs w:val="22"/>
+                <w:lang w:val="en"/>
+              </w:rPr>
+              <w:t>TargetType</w:t>
+            </w:r>
+            <w:proofErr w:type="spellEnd"/>
+            <w:r>
+              <w:rPr>
+                <w:rFonts w:ascii="Calibri" w:hAnsi="Calibri" w:cs="Calibri"/>
+                <w:szCs w:val="22"/>
+                <w:lang w:val="en"/>
+              </w:rPr>
+              <w:t>="</w:t>
             </w:r>
             <w:r>
               <w:rPr>
@@ -3584,6 +3766,7 @@
               </w:rPr>
               <w:t>&lt;</w:t>
             </w:r>
+            <w:proofErr w:type="spellStart"/>
             <w:r>
               <w:rPr>
                 <w:rFonts w:ascii="Calibri" w:hAnsi="Calibri" w:cs="Calibri"/>
@@ -3599,29 +3782,16 @@
                 <w:szCs w:val="22"/>
                 <w:lang w:val="en"/>
               </w:rPr>
-              <w:t>.Resources&gt;</w:t>
-            </w:r>
-          </w:p>
-          <w:p>
-            <w:pPr>
-              <w:widowControl w:val="0"/>
-              <w:autoSpaceDE w:val="0"/>
-              <w:autoSpaceDN w:val="0"/>
-              <w:adjustRightInd w:val="0"/>
-              <w:spacing w:after="200"/>
-              <w:rPr>
-                <w:rFonts w:ascii="Calibri" w:hAnsi="Calibri" w:cs="Calibri"/>
-                <w:szCs w:val="22"/>
-                <w:lang w:val="en"/>
-              </w:rPr>
-            </w:pPr>
-            <w:r>
-              <w:rPr>
-                <w:rFonts w:ascii="Calibri" w:hAnsi="Calibri" w:cs="Calibri"/>
-                <w:szCs w:val="22"/>
-                <w:lang w:val="en"/>
-              </w:rPr>
-              <w:t>&lt;ResourceDictionary&gt;</w:t>
+              <w:t>.Resources</w:t>
+            </w:r>
+            <w:proofErr w:type="spellEnd"/>
+            <w:r>
+              <w:rPr>
+                <w:rFonts w:ascii="Calibri" w:hAnsi="Calibri" w:cs="Calibri"/>
+                <w:szCs w:val="22"/>
+                <w:lang w:val="en"/>
+              </w:rPr>
+              <w:t>&gt;</w:t>
             </w:r>
           </w:p>
           <w:p>
@@ -3645,6 +3815,46 @@
               </w:rPr>
               <w:t>&lt;</w:t>
             </w:r>
+            <w:proofErr w:type="spellStart"/>
+            <w:r>
+              <w:rPr>
+                <w:rFonts w:ascii="Calibri" w:hAnsi="Calibri" w:cs="Calibri"/>
+                <w:szCs w:val="22"/>
+                <w:lang w:val="en"/>
+              </w:rPr>
+              <w:t>ResourceDictionary</w:t>
+            </w:r>
+            <w:proofErr w:type="spellEnd"/>
+            <w:r>
+              <w:rPr>
+                <w:rFonts w:ascii="Calibri" w:hAnsi="Calibri" w:cs="Calibri"/>
+                <w:szCs w:val="22"/>
+                <w:lang w:val="en"/>
+              </w:rPr>
+              <w:t>&gt;</w:t>
+            </w:r>
+          </w:p>
+          <w:p>
+            <w:pPr>
+              <w:widowControl w:val="0"/>
+              <w:autoSpaceDE w:val="0"/>
+              <w:autoSpaceDN w:val="0"/>
+              <w:adjustRightInd w:val="0"/>
+              <w:spacing w:after="200"/>
+              <w:rPr>
+                <w:rFonts w:ascii="Calibri" w:hAnsi="Calibri" w:cs="Calibri"/>
+                <w:szCs w:val="22"/>
+                <w:lang w:val="en"/>
+              </w:rPr>
+            </w:pPr>
+            <w:r>
+              <w:rPr>
+                <w:rFonts w:ascii="Calibri" w:hAnsi="Calibri" w:cs="Calibri"/>
+                <w:szCs w:val="22"/>
+                <w:lang w:val="en"/>
+              </w:rPr>
+              <w:t>&lt;</w:t>
+            </w:r>
             <w:r>
               <w:rPr>
                 <w:rFonts w:ascii="Calibri" w:hAnsi="Calibri" w:cs="Calibri"/>
@@ -3653,13 +3863,23 @@
               </w:rPr>
               <w:t>/</w:t>
             </w:r>
-            <w:r>
-              <w:rPr>
-                <w:rFonts w:ascii="Calibri" w:hAnsi="Calibri" w:cs="Calibri"/>
-                <w:szCs w:val="22"/>
-                <w:lang w:val="en"/>
-              </w:rPr>
-              <w:t>ResourceDictionary&gt;</w:t>
+            <w:proofErr w:type="spellStart"/>
+            <w:r>
+              <w:rPr>
+                <w:rFonts w:ascii="Calibri" w:hAnsi="Calibri" w:cs="Calibri"/>
+                <w:szCs w:val="22"/>
+                <w:lang w:val="en"/>
+              </w:rPr>
+              <w:t>ResourceDictionary</w:t>
+            </w:r>
+            <w:proofErr w:type="spellEnd"/>
+            <w:r>
+              <w:rPr>
+                <w:rFonts w:ascii="Calibri" w:hAnsi="Calibri" w:cs="Calibri"/>
+                <w:szCs w:val="22"/>
+                <w:lang w:val="en"/>
+              </w:rPr>
+              <w:t>&gt;</w:t>
             </w:r>
           </w:p>
           <w:p>
@@ -3691,6 +3911,7 @@
               </w:rPr>
               <w:t>/</w:t>
             </w:r>
+            <w:proofErr w:type="spellStart"/>
             <w:r>
               <w:rPr>
                 <w:rFonts w:ascii="Calibri" w:hAnsi="Calibri" w:cs="Calibri"/>
@@ -3706,7 +3927,16 @@
                 <w:szCs w:val="22"/>
                 <w:lang w:val="en"/>
               </w:rPr>
-              <w:t>.Resources&gt;</w:t>
+              <w:t>.Resources</w:t>
+            </w:r>
+            <w:proofErr w:type="spellEnd"/>
+            <w:r>
+              <w:rPr>
+                <w:rFonts w:ascii="Calibri" w:hAnsi="Calibri" w:cs="Calibri"/>
+                <w:szCs w:val="22"/>
+                <w:lang w:val="en"/>
+              </w:rPr>
+              <w:t>&gt;</w:t>
             </w:r>
           </w:p>
         </w:tc>
@@ -3798,6 +4028,7 @@
               </w:rPr>
               <w:t>&lt;</w:t>
             </w:r>
+            <w:proofErr w:type="spellStart"/>
             <w:r>
               <w:rPr>
                 <w:rFonts w:ascii="Calibri" w:hAnsi="Calibri" w:cs="Calibri"/>
@@ -3813,7 +4044,16 @@
                 <w:szCs w:val="22"/>
                 <w:lang w:val="en"/>
               </w:rPr>
-              <w:t>.GestureRecognizers&gt;</w:t>
+              <w:t>.GestureRecognizers</w:t>
+            </w:r>
+            <w:proofErr w:type="spellEnd"/>
+            <w:r>
+              <w:rPr>
+                <w:rFonts w:ascii="Calibri" w:hAnsi="Calibri" w:cs="Calibri"/>
+                <w:szCs w:val="22"/>
+                <w:lang w:val="en"/>
+              </w:rPr>
+              <w:t>&gt;</w:t>
             </w:r>
           </w:p>
           <w:p>
@@ -3845,6 +4085,7 @@
               </w:rPr>
               <w:t>/</w:t>
             </w:r>
+            <w:proofErr w:type="spellStart"/>
             <w:r>
               <w:rPr>
                 <w:rFonts w:ascii="Calibri" w:hAnsi="Calibri" w:cs="Calibri"/>
@@ -3860,7 +4101,16 @@
                 <w:szCs w:val="22"/>
                 <w:lang w:val="en"/>
               </w:rPr>
-              <w:t>.GestureRecognizers&gt;</w:t>
+              <w:t>.GestureRecognizers</w:t>
+            </w:r>
+            <w:proofErr w:type="spellEnd"/>
+            <w:r>
+              <w:rPr>
+                <w:rFonts w:ascii="Calibri" w:hAnsi="Calibri" w:cs="Calibri"/>
+                <w:szCs w:val="22"/>
+                <w:lang w:val="en"/>
+              </w:rPr>
+              <w:t>&gt;</w:t>
             </w:r>
           </w:p>
         </w:tc>
@@ -3950,7 +4200,25 @@
                 <w:szCs w:val="22"/>
                 <w:lang w:val="en"/>
               </w:rPr>
-              <w:t>&lt;TapGestureRecognizer /&gt;</w:t>
+              <w:t>&lt;</w:t>
+            </w:r>
+            <w:proofErr w:type="spellStart"/>
+            <w:r>
+              <w:rPr>
+                <w:rFonts w:ascii="Calibri" w:hAnsi="Calibri" w:cs="Calibri"/>
+                <w:szCs w:val="22"/>
+                <w:lang w:val="en"/>
+              </w:rPr>
+              <w:t>TapGestureRecognizer</w:t>
+            </w:r>
+            <w:proofErr w:type="spellEnd"/>
+            <w:r>
+              <w:rPr>
+                <w:rFonts w:ascii="Calibri" w:hAnsi="Calibri" w:cs="Calibri"/>
+                <w:szCs w:val="22"/>
+                <w:lang w:val="en"/>
+              </w:rPr>
+              <w:t xml:space="preserve"> /&gt;</w:t>
             </w:r>
           </w:p>
         </w:tc>
@@ -4040,7 +4308,25 @@
                 <w:szCs w:val="22"/>
                 <w:lang w:val="en"/>
               </w:rPr>
-              <w:t>&lt;DragGestureRecognizer /&gt;</w:t>
+              <w:t>&lt;</w:t>
+            </w:r>
+            <w:proofErr w:type="spellStart"/>
+            <w:r>
+              <w:rPr>
+                <w:rFonts w:ascii="Calibri" w:hAnsi="Calibri" w:cs="Calibri"/>
+                <w:szCs w:val="22"/>
+                <w:lang w:val="en"/>
+              </w:rPr>
+              <w:t>DragGestureRecognizer</w:t>
+            </w:r>
+            <w:proofErr w:type="spellEnd"/>
+            <w:r>
+              <w:rPr>
+                <w:rFonts w:ascii="Calibri" w:hAnsi="Calibri" w:cs="Calibri"/>
+                <w:szCs w:val="22"/>
+                <w:lang w:val="en"/>
+              </w:rPr>
+              <w:t xml:space="preserve"> /&gt;</w:t>
             </w:r>
           </w:p>
         </w:tc>
@@ -4130,7 +4416,25 @@
                 <w:szCs w:val="22"/>
                 <w:lang w:val="en"/>
               </w:rPr>
-              <w:t>&lt;DropGestureRecognizer /&gt;</w:t>
+              <w:t>&lt;</w:t>
+            </w:r>
+            <w:proofErr w:type="spellStart"/>
+            <w:r>
+              <w:rPr>
+                <w:rFonts w:ascii="Calibri" w:hAnsi="Calibri" w:cs="Calibri"/>
+                <w:szCs w:val="22"/>
+                <w:lang w:val="en"/>
+              </w:rPr>
+              <w:t>DropGestureRecognizer</w:t>
+            </w:r>
+            <w:proofErr w:type="spellEnd"/>
+            <w:r>
+              <w:rPr>
+                <w:rFonts w:ascii="Calibri" w:hAnsi="Calibri" w:cs="Calibri"/>
+                <w:szCs w:val="22"/>
+                <w:lang w:val="en"/>
+              </w:rPr>
+              <w:t xml:space="preserve"> /&gt;</w:t>
             </w:r>
           </w:p>
         </w:tc>
@@ -4220,7 +4524,25 @@
                 <w:szCs w:val="22"/>
                 <w:lang w:val="en"/>
               </w:rPr>
-              <w:t>&lt;PanGestureRecognizer /&gt;</w:t>
+              <w:t>&lt;</w:t>
+            </w:r>
+            <w:proofErr w:type="spellStart"/>
+            <w:r>
+              <w:rPr>
+                <w:rFonts w:ascii="Calibri" w:hAnsi="Calibri" w:cs="Calibri"/>
+                <w:szCs w:val="22"/>
+                <w:lang w:val="en"/>
+              </w:rPr>
+              <w:t>PanGestureRecognizer</w:t>
+            </w:r>
+            <w:proofErr w:type="spellEnd"/>
+            <w:r>
+              <w:rPr>
+                <w:rFonts w:ascii="Calibri" w:hAnsi="Calibri" w:cs="Calibri"/>
+                <w:szCs w:val="22"/>
+                <w:lang w:val="en"/>
+              </w:rPr>
+              <w:t xml:space="preserve"> /&gt;</w:t>
             </w:r>
           </w:p>
         </w:tc>
@@ -4310,7 +4632,25 @@
                 <w:szCs w:val="22"/>
                 <w:lang w:val="en"/>
               </w:rPr>
-              <w:t>&lt;PinchGestureRecognizer /&gt;</w:t>
+              <w:t>&lt;</w:t>
+            </w:r>
+            <w:proofErr w:type="spellStart"/>
+            <w:r>
+              <w:rPr>
+                <w:rFonts w:ascii="Calibri" w:hAnsi="Calibri" w:cs="Calibri"/>
+                <w:szCs w:val="22"/>
+                <w:lang w:val="en"/>
+              </w:rPr>
+              <w:t>PinchGestureRecognizer</w:t>
+            </w:r>
+            <w:proofErr w:type="spellEnd"/>
+            <w:r>
+              <w:rPr>
+                <w:rFonts w:ascii="Calibri" w:hAnsi="Calibri" w:cs="Calibri"/>
+                <w:szCs w:val="22"/>
+                <w:lang w:val="en"/>
+              </w:rPr>
+              <w:t xml:space="preserve"> /&gt;</w:t>
             </w:r>
           </w:p>
         </w:tc>
@@ -4400,7 +4740,25 @@
                 <w:szCs w:val="22"/>
                 <w:lang w:val="en"/>
               </w:rPr>
-              <w:t>&lt;PointerGestureRecognizer /&gt;</w:t>
+              <w:t>&lt;</w:t>
+            </w:r>
+            <w:proofErr w:type="spellStart"/>
+            <w:r>
+              <w:rPr>
+                <w:rFonts w:ascii="Calibri" w:hAnsi="Calibri" w:cs="Calibri"/>
+                <w:szCs w:val="22"/>
+                <w:lang w:val="en"/>
+              </w:rPr>
+              <w:t>PointerGestureRecognizer</w:t>
+            </w:r>
+            <w:proofErr w:type="spellEnd"/>
+            <w:r>
+              <w:rPr>
+                <w:rFonts w:ascii="Calibri" w:hAnsi="Calibri" w:cs="Calibri"/>
+                <w:szCs w:val="22"/>
+                <w:lang w:val="en"/>
+              </w:rPr>
+              <w:t xml:space="preserve"> /&gt;</w:t>
             </w:r>
           </w:p>
         </w:tc>
@@ -4490,7 +4848,25 @@
                 <w:szCs w:val="22"/>
                 <w:lang w:val="en"/>
               </w:rPr>
-              <w:t>&lt;SwipeGestureRecognizer /&gt;</w:t>
+              <w:t>&lt;</w:t>
+            </w:r>
+            <w:proofErr w:type="spellStart"/>
+            <w:r>
+              <w:rPr>
+                <w:rFonts w:ascii="Calibri" w:hAnsi="Calibri" w:cs="Calibri"/>
+                <w:szCs w:val="22"/>
+                <w:lang w:val="en"/>
+              </w:rPr>
+              <w:t>SwipeGestureRecognizer</w:t>
+            </w:r>
+            <w:proofErr w:type="spellEnd"/>
+            <w:r>
+              <w:rPr>
+                <w:rFonts w:ascii="Calibri" w:hAnsi="Calibri" w:cs="Calibri"/>
+                <w:szCs w:val="22"/>
+                <w:lang w:val="en"/>
+              </w:rPr>
+              <w:t xml:space="preserve"> /&gt;</w:t>
             </w:r>
           </w:p>
         </w:tc>
@@ -4548,6 +4924,7 @@
                 <w:lang w:val="en"/>
               </w:rPr>
             </w:pPr>
+            <w:proofErr w:type="spellStart"/>
             <w:r>
               <w:rPr>
                 <w:rFonts w:ascii="Calibri" w:hAnsi="Calibri" w:cs="Calibri"/>
@@ -4564,6 +4941,7 @@
               </w:rPr>
               <w:t>wv</w:t>
             </w:r>
+            <w:proofErr w:type="spellEnd"/>
           </w:p>
         </w:tc>
         <w:tc>
@@ -4589,95 +4967,257 @@
                 <w:szCs w:val="22"/>
                 <w:lang w:val="en"/>
               </w:rPr>
-              <w:t>&lt;BlazorWebView HostPage="wwwroot/index.html"&gt;</w:t>
-            </w:r>
-          </w:p>
-          <w:p>
-            <w:pPr>
-              <w:widowControl w:val="0"/>
-              <w:autoSpaceDE w:val="0"/>
-              <w:autoSpaceDN w:val="0"/>
-              <w:adjustRightInd w:val="0"/>
-              <w:spacing w:after="200"/>
-              <w:rPr>
-                <w:rFonts w:ascii="Calibri" w:hAnsi="Calibri" w:cs="Calibri"/>
-                <w:szCs w:val="22"/>
-                <w:lang w:val="en"/>
-              </w:rPr>
-            </w:pPr>
-            <w:r>
-              <w:rPr>
-                <w:rFonts w:ascii="Calibri" w:hAnsi="Calibri" w:cs="Calibri"/>
-                <w:szCs w:val="22"/>
-                <w:lang w:val="en"/>
-              </w:rPr>
-              <w:t xml:space="preserve">    &lt;BlazorWebView.RootComponents&gt;</w:t>
-            </w:r>
-          </w:p>
-          <w:p>
-            <w:pPr>
-              <w:widowControl w:val="0"/>
-              <w:autoSpaceDE w:val="0"/>
-              <w:autoSpaceDN w:val="0"/>
-              <w:adjustRightInd w:val="0"/>
-              <w:spacing w:after="200"/>
-              <w:rPr>
-                <w:rFonts w:ascii="Calibri" w:hAnsi="Calibri" w:cs="Calibri"/>
-                <w:szCs w:val="22"/>
-                <w:lang w:val="en"/>
-              </w:rPr>
-            </w:pPr>
-            <w:r>
-              <w:rPr>
-                <w:rFonts w:ascii="Calibri" w:hAnsi="Calibri" w:cs="Calibri"/>
-                <w:szCs w:val="22"/>
-                <w:lang w:val="en"/>
-              </w:rPr>
-              <w:t xml:space="preserve">        &lt;RootComponent ComponentType="{x:Type }" Selector="#app" /&gt;</w:t>
-            </w:r>
-          </w:p>
-          <w:p>
-            <w:pPr>
-              <w:widowControl w:val="0"/>
-              <w:autoSpaceDE w:val="0"/>
-              <w:autoSpaceDN w:val="0"/>
-              <w:adjustRightInd w:val="0"/>
-              <w:spacing w:after="200"/>
-              <w:rPr>
-                <w:rFonts w:ascii="Calibri" w:hAnsi="Calibri" w:cs="Calibri"/>
-                <w:szCs w:val="22"/>
-                <w:lang w:val="en"/>
-              </w:rPr>
-            </w:pPr>
-            <w:r>
-              <w:rPr>
-                <w:rFonts w:ascii="Calibri" w:hAnsi="Calibri" w:cs="Calibri"/>
-                <w:szCs w:val="22"/>
-                <w:lang w:val="en"/>
-              </w:rPr>
-              <w:t xml:space="preserve">    &lt;/BlazorWebView.RootComponents&gt;</w:t>
-            </w:r>
-          </w:p>
-          <w:p>
-            <w:pPr>
-              <w:widowControl w:val="0"/>
-              <w:autoSpaceDE w:val="0"/>
-              <w:autoSpaceDN w:val="0"/>
-              <w:adjustRightInd w:val="0"/>
-              <w:spacing w:after="200"/>
-              <w:rPr>
-                <w:rFonts w:ascii="Calibri" w:hAnsi="Calibri" w:cs="Calibri"/>
-                <w:szCs w:val="22"/>
-                <w:lang w:val="en"/>
-              </w:rPr>
-            </w:pPr>
-            <w:r>
-              <w:rPr>
-                <w:rFonts w:ascii="Calibri" w:hAnsi="Calibri" w:cs="Calibri"/>
-                <w:szCs w:val="22"/>
-                <w:lang w:val="en"/>
-              </w:rPr>
-              <w:t>&lt;/BlazorWebView&gt;</w:t>
+              <w:t>&lt;</w:t>
+            </w:r>
+            <w:proofErr w:type="spellStart"/>
+            <w:r>
+              <w:rPr>
+                <w:rFonts w:ascii="Calibri" w:hAnsi="Calibri" w:cs="Calibri"/>
+                <w:szCs w:val="22"/>
+                <w:lang w:val="en"/>
+              </w:rPr>
+              <w:t>BlazorWebView</w:t>
+            </w:r>
+            <w:proofErr w:type="spellEnd"/>
+            <w:r>
+              <w:rPr>
+                <w:rFonts w:ascii="Calibri" w:hAnsi="Calibri" w:cs="Calibri"/>
+                <w:szCs w:val="22"/>
+                <w:lang w:val="en"/>
+              </w:rPr>
+              <w:t xml:space="preserve"> </w:t>
+            </w:r>
+            <w:proofErr w:type="spellStart"/>
+            <w:r>
+              <w:rPr>
+                <w:rFonts w:ascii="Calibri" w:hAnsi="Calibri" w:cs="Calibri"/>
+                <w:szCs w:val="22"/>
+                <w:lang w:val="en"/>
+              </w:rPr>
+              <w:t>HostPage</w:t>
+            </w:r>
+            <w:proofErr w:type="spellEnd"/>
+            <w:r>
+              <w:rPr>
+                <w:rFonts w:ascii="Calibri" w:hAnsi="Calibri" w:cs="Calibri"/>
+                <w:szCs w:val="22"/>
+                <w:lang w:val="en"/>
+              </w:rPr>
+              <w:t>="</w:t>
+            </w:r>
+            <w:proofErr w:type="spellStart"/>
+            <w:r>
+              <w:rPr>
+                <w:rFonts w:ascii="Calibri" w:hAnsi="Calibri" w:cs="Calibri"/>
+                <w:szCs w:val="22"/>
+                <w:lang w:val="en"/>
+              </w:rPr>
+              <w:t>wwwroot</w:t>
+            </w:r>
+            <w:proofErr w:type="spellEnd"/>
+            <w:r>
+              <w:rPr>
+                <w:rFonts w:ascii="Calibri" w:hAnsi="Calibri" w:cs="Calibri"/>
+                <w:szCs w:val="22"/>
+                <w:lang w:val="en"/>
+              </w:rPr>
+              <w:t>/index.html"&gt;</w:t>
+            </w:r>
+          </w:p>
+          <w:p>
+            <w:pPr>
+              <w:widowControl w:val="0"/>
+              <w:autoSpaceDE w:val="0"/>
+              <w:autoSpaceDN w:val="0"/>
+              <w:adjustRightInd w:val="0"/>
+              <w:spacing w:after="200"/>
+              <w:rPr>
+                <w:rFonts w:ascii="Calibri" w:hAnsi="Calibri" w:cs="Calibri"/>
+                <w:szCs w:val="22"/>
+                <w:lang w:val="en"/>
+              </w:rPr>
+            </w:pPr>
+            <w:r>
+              <w:rPr>
+                <w:rFonts w:ascii="Calibri" w:hAnsi="Calibri" w:cs="Calibri"/>
+                <w:szCs w:val="22"/>
+                <w:lang w:val="en"/>
+              </w:rPr>
+              <w:t xml:space="preserve">    &lt;</w:t>
+            </w:r>
+            <w:proofErr w:type="spellStart"/>
+            <w:r>
+              <w:rPr>
+                <w:rFonts w:ascii="Calibri" w:hAnsi="Calibri" w:cs="Calibri"/>
+                <w:szCs w:val="22"/>
+                <w:lang w:val="en"/>
+              </w:rPr>
+              <w:t>BlazorWebView.RootComponents</w:t>
+            </w:r>
+            <w:proofErr w:type="spellEnd"/>
+            <w:r>
+              <w:rPr>
+                <w:rFonts w:ascii="Calibri" w:hAnsi="Calibri" w:cs="Calibri"/>
+                <w:szCs w:val="22"/>
+                <w:lang w:val="en"/>
+              </w:rPr>
+              <w:t>&gt;</w:t>
+            </w:r>
+          </w:p>
+          <w:p>
+            <w:pPr>
+              <w:widowControl w:val="0"/>
+              <w:autoSpaceDE w:val="0"/>
+              <w:autoSpaceDN w:val="0"/>
+              <w:adjustRightInd w:val="0"/>
+              <w:spacing w:after="200"/>
+              <w:rPr>
+                <w:rFonts w:ascii="Calibri" w:hAnsi="Calibri" w:cs="Calibri"/>
+                <w:szCs w:val="22"/>
+                <w:lang w:val="en"/>
+              </w:rPr>
+            </w:pPr>
+            <w:r>
+              <w:rPr>
+                <w:rFonts w:ascii="Calibri" w:hAnsi="Calibri" w:cs="Calibri"/>
+                <w:szCs w:val="22"/>
+                <w:lang w:val="en"/>
+              </w:rPr>
+              <w:t xml:space="preserve">        &lt;</w:t>
+            </w:r>
+            <w:proofErr w:type="spellStart"/>
+            <w:r>
+              <w:rPr>
+                <w:rFonts w:ascii="Calibri" w:hAnsi="Calibri" w:cs="Calibri"/>
+                <w:szCs w:val="22"/>
+                <w:lang w:val="en"/>
+              </w:rPr>
+              <w:t>RootComponent</w:t>
+            </w:r>
+            <w:proofErr w:type="spellEnd"/>
+            <w:r>
+              <w:rPr>
+                <w:rFonts w:ascii="Calibri" w:hAnsi="Calibri" w:cs="Calibri"/>
+                <w:szCs w:val="22"/>
+                <w:lang w:val="en"/>
+              </w:rPr>
+              <w:t xml:space="preserve"> </w:t>
+            </w:r>
+            <w:proofErr w:type="spellStart"/>
+            <w:r>
+              <w:rPr>
+                <w:rFonts w:ascii="Calibri" w:hAnsi="Calibri" w:cs="Calibri"/>
+                <w:szCs w:val="22"/>
+                <w:lang w:val="en"/>
+              </w:rPr>
+              <w:t>ComponentType</w:t>
+            </w:r>
+            <w:proofErr w:type="spellEnd"/>
+            <w:r>
+              <w:rPr>
+                <w:rFonts w:ascii="Calibri" w:hAnsi="Calibri" w:cs="Calibri"/>
+                <w:szCs w:val="22"/>
+                <w:lang w:val="en"/>
+              </w:rPr>
+              <w:t>="{</w:t>
+            </w:r>
+            <w:proofErr w:type="spellStart"/>
+            <w:r>
+              <w:rPr>
+                <w:rFonts w:ascii="Calibri" w:hAnsi="Calibri" w:cs="Calibri"/>
+                <w:szCs w:val="22"/>
+                <w:lang w:val="en"/>
+              </w:rPr>
+              <w:t>x:Type</w:t>
+            </w:r>
+            <w:proofErr w:type="spellEnd"/>
+            <w:r>
+              <w:rPr>
+                <w:rFonts w:ascii="Calibri" w:hAnsi="Calibri" w:cs="Calibri"/>
+                <w:szCs w:val="22"/>
+                <w:lang w:val="en"/>
+              </w:rPr>
+              <w:t xml:space="preserve"> }" Selector="#app" /&gt;</w:t>
+            </w:r>
+          </w:p>
+          <w:p>
+            <w:pPr>
+              <w:widowControl w:val="0"/>
+              <w:autoSpaceDE w:val="0"/>
+              <w:autoSpaceDN w:val="0"/>
+              <w:adjustRightInd w:val="0"/>
+              <w:spacing w:after="200"/>
+              <w:rPr>
+                <w:rFonts w:ascii="Calibri" w:hAnsi="Calibri" w:cs="Calibri"/>
+                <w:szCs w:val="22"/>
+                <w:lang w:val="en"/>
+              </w:rPr>
+            </w:pPr>
+            <w:r>
+              <w:rPr>
+                <w:rFonts w:ascii="Calibri" w:hAnsi="Calibri" w:cs="Calibri"/>
+                <w:szCs w:val="22"/>
+                <w:lang w:val="en"/>
+              </w:rPr>
+              <w:t xml:space="preserve">    &lt;/</w:t>
+            </w:r>
+            <w:proofErr w:type="spellStart"/>
+            <w:r>
+              <w:rPr>
+                <w:rFonts w:ascii="Calibri" w:hAnsi="Calibri" w:cs="Calibri"/>
+                <w:szCs w:val="22"/>
+                <w:lang w:val="en"/>
+              </w:rPr>
+              <w:t>BlazorWebView.RootComponents</w:t>
+            </w:r>
+            <w:proofErr w:type="spellEnd"/>
+            <w:r>
+              <w:rPr>
+                <w:rFonts w:ascii="Calibri" w:hAnsi="Calibri" w:cs="Calibri"/>
+                <w:szCs w:val="22"/>
+                <w:lang w:val="en"/>
+              </w:rPr>
+              <w:t>&gt;</w:t>
+            </w:r>
+          </w:p>
+          <w:p>
+            <w:pPr>
+              <w:widowControl w:val="0"/>
+              <w:autoSpaceDE w:val="0"/>
+              <w:autoSpaceDN w:val="0"/>
+              <w:adjustRightInd w:val="0"/>
+              <w:spacing w:after="200"/>
+              <w:rPr>
+                <w:rFonts w:ascii="Calibri" w:hAnsi="Calibri" w:cs="Calibri"/>
+                <w:szCs w:val="22"/>
+                <w:lang w:val="en"/>
+              </w:rPr>
+            </w:pPr>
+            <w:r>
+              <w:rPr>
+                <w:rFonts w:ascii="Calibri" w:hAnsi="Calibri" w:cs="Calibri"/>
+                <w:szCs w:val="22"/>
+                <w:lang w:val="en"/>
+              </w:rPr>
+              <w:t>&lt;/</w:t>
+            </w:r>
+            <w:proofErr w:type="spellStart"/>
+            <w:r>
+              <w:rPr>
+                <w:rFonts w:ascii="Calibri" w:hAnsi="Calibri" w:cs="Calibri"/>
+                <w:szCs w:val="22"/>
+                <w:lang w:val="en"/>
+              </w:rPr>
+              <w:t>BlazorWebView</w:t>
+            </w:r>
+            <w:proofErr w:type="spellEnd"/>
+            <w:r>
+              <w:rPr>
+                <w:rFonts w:ascii="Calibri" w:hAnsi="Calibri" w:cs="Calibri"/>
+                <w:szCs w:val="22"/>
+                <w:lang w:val="en"/>
+              </w:rPr>
+              <w:t>&gt;</w:t>
             </w:r>
           </w:p>
         </w:tc>
@@ -4789,7 +5329,25 @@
                 <w:szCs w:val="22"/>
                 <w:lang w:val="en"/>
               </w:rPr>
-              <w:t>;assembly=Microsoft.AspNetCore.Components.WebView.Maui"</w:t>
+              <w:t>;assembly=</w:t>
+            </w:r>
+            <w:proofErr w:type="spellStart"/>
+            <w:r>
+              <w:rPr>
+                <w:rFonts w:ascii="Calibri" w:hAnsi="Calibri" w:cs="Calibri"/>
+                <w:szCs w:val="22"/>
+                <w:lang w:val="en"/>
+              </w:rPr>
+              <w:t>Microsoft.AspNetCore.Components.WebView.Maui</w:t>
+            </w:r>
+            <w:proofErr w:type="spellEnd"/>
+            <w:r>
+              <w:rPr>
+                <w:rFonts w:ascii="Calibri" w:hAnsi="Calibri" w:cs="Calibri"/>
+                <w:szCs w:val="22"/>
+                <w:lang w:val="en"/>
+              </w:rPr>
+              <w:t>"</w:t>
             </w:r>
           </w:p>
         </w:tc>
@@ -4846,6 +5404,7 @@
                 <w:lang w:val="en"/>
               </w:rPr>
             </w:pPr>
+            <w:proofErr w:type="spellStart"/>
             <w:r>
               <w:rPr>
                 <w:rFonts w:ascii="Calibri" w:hAnsi="Calibri" w:cs="Calibri"/>
@@ -4854,6 +5413,7 @@
               </w:rPr>
               <w:t>wb</w:t>
             </w:r>
+            <w:proofErr w:type="spellEnd"/>
           </w:p>
         </w:tc>
         <w:tc>
@@ -4909,7 +5469,16 @@
                 <w:szCs w:val="22"/>
                 <w:lang w:val="en"/>
               </w:rPr>
-              <w:t>;assembly=Microsoft.AspNetCore.Components.WebView.</w:t>
+              <w:t>;assembly=</w:t>
+            </w:r>
+            <w:proofErr w:type="spellStart"/>
+            <w:r>
+              <w:rPr>
+                <w:rFonts w:ascii="Calibri" w:hAnsi="Calibri" w:cs="Calibri"/>
+                <w:szCs w:val="22"/>
+                <w:lang w:val="en"/>
+              </w:rPr>
+              <w:t>Microsoft.AspNetCore.Components.WebView.</w:t>
             </w:r>
             <w:r>
               <w:rPr>
@@ -4919,6 +5488,7 @@
               </w:rPr>
               <w:t>Wpf</w:t>
             </w:r>
+            <w:proofErr w:type="spellEnd"/>
             <w:r>
               <w:rPr>
                 <w:rFonts w:ascii="Calibri" w:hAnsi="Calibri" w:cs="Calibri"/>
@@ -5027,6 +5597,7 @@
         </w:rPr>
         <w:t xml:space="preserve">Snippets mentioned in bold-face also works as a </w:t>
       </w:r>
+      <w:proofErr w:type="spellStart"/>
       <w:r>
         <w:rPr>
           <w:rFonts w:ascii="Calibri" w:hAnsi="Calibri" w:cs="Calibri"/>
@@ -5037,6 +5608,7 @@
         </w:rPr>
         <w:t>SurroundWith</w:t>
       </w:r>
+      <w:proofErr w:type="spellEnd"/>
       <w:r>
         <w:rPr>
           <w:rFonts w:ascii="Calibri" w:hAnsi="Calibri" w:cs="Calibri"/>
@@ -5053,6 +5625,7 @@
         </w:rPr>
         <w:t xml:space="preserve"> (from </w:t>
       </w:r>
+      <w:proofErr w:type="spellStart"/>
       <w:r>
         <w:rPr>
           <w:rFonts w:ascii="Calibri" w:hAnsi="Calibri" w:cs="Calibri"/>
@@ -5063,6 +5636,7 @@
         </w:rPr>
         <w:t>CSharp</w:t>
       </w:r>
+      <w:proofErr w:type="spellEnd"/>
       <w:r>
         <w:rPr>
           <w:rFonts w:ascii="Calibri" w:hAnsi="Calibri" w:cs="Calibri"/>
@@ -5421,6 +5995,7 @@
                 <w:lang w:val="en"/>
               </w:rPr>
             </w:pPr>
+            <w:proofErr w:type="spellStart"/>
             <w:r>
               <w:rPr>
                 <w:rFonts w:ascii="Calibri" w:hAnsi="Calibri" w:cs="Calibri"/>
@@ -5431,6 +6006,7 @@
               </w:rPr>
               <w:t>aeh</w:t>
             </w:r>
+            <w:proofErr w:type="spellEnd"/>
           </w:p>
         </w:tc>
         <w:tc>
@@ -5458,6 +6034,7 @@
               </w:rPr>
               <w:t xml:space="preserve">private async void </w:t>
             </w:r>
+            <w:proofErr w:type="spellStart"/>
             <w:r>
               <w:rPr>
                 <w:rFonts w:ascii="Calibri" w:hAnsi="Calibri" w:cs="Calibri"/>
@@ -5467,13 +6044,32 @@
               </w:rPr>
               <w:t>MyMethod</w:t>
             </w:r>
-            <w:r>
-              <w:rPr>
-                <w:rFonts w:ascii="Calibri" w:hAnsi="Calibri" w:cs="Calibri"/>
-                <w:szCs w:val="22"/>
-                <w:lang w:val="en"/>
-              </w:rPr>
-              <w:t>(object sender, EventArgs e)</w:t>
+            <w:proofErr w:type="spellEnd"/>
+            <w:r>
+              <w:rPr>
+                <w:rFonts w:ascii="Calibri" w:hAnsi="Calibri" w:cs="Calibri"/>
+                <w:szCs w:val="22"/>
+                <w:lang w:val="en"/>
+              </w:rPr>
+              <w:t xml:space="preserve">(object sender, </w:t>
+            </w:r>
+            <w:proofErr w:type="spellStart"/>
+            <w:r>
+              <w:rPr>
+                <w:rFonts w:ascii="Calibri" w:hAnsi="Calibri" w:cs="Calibri"/>
+                <w:szCs w:val="22"/>
+                <w:lang w:val="en"/>
+              </w:rPr>
+              <w:t>EventArgs</w:t>
+            </w:r>
+            <w:proofErr w:type="spellEnd"/>
+            <w:r>
+              <w:rPr>
+                <w:rFonts w:ascii="Calibri" w:hAnsi="Calibri" w:cs="Calibri"/>
+                <w:szCs w:val="22"/>
+                <w:lang w:val="en"/>
+              </w:rPr>
+              <w:t xml:space="preserve"> e)</w:t>
             </w:r>
           </w:p>
           <w:p>
@@ -5573,6 +6169,7 @@
                 <w:lang w:val="en"/>
               </w:rPr>
             </w:pPr>
+            <w:proofErr w:type="spellStart"/>
             <w:r>
               <w:rPr>
                 <w:rFonts w:ascii="Calibri" w:hAnsi="Calibri" w:cs="Calibri"/>
@@ -5581,6 +6178,7 @@
               </w:rPr>
               <w:t>propap</w:t>
             </w:r>
+            <w:proofErr w:type="spellEnd"/>
           </w:p>
         </w:tc>
         <w:tc>
@@ -5622,6 +6220,7 @@
               </w:rPr>
               <w:t xml:space="preserve">ssuming </w:t>
             </w:r>
+            <w:proofErr w:type="spellStart"/>
             <w:r>
               <w:rPr>
                 <w:rFonts w:ascii="Calibri" w:hAnsi="Calibri" w:cs="Calibri"/>
@@ -5633,6 +6232,7 @@
               </w:rPr>
               <w:t>MyClass</w:t>
             </w:r>
+            <w:proofErr w:type="spellEnd"/>
             <w:r>
               <w:rPr>
                 <w:rFonts w:ascii="Calibri" w:hAnsi="Calibri" w:cs="Calibri"/>
@@ -5663,8 +6263,45 @@
                 <w:szCs w:val="22"/>
                 <w:lang w:val="en"/>
               </w:rPr>
-              <w:t xml:space="preserve">public static readonly BindableProperty </w:t>
-            </w:r>
+              <w:t xml:space="preserve">public static </w:t>
+            </w:r>
+            <w:proofErr w:type="spellStart"/>
+            <w:r>
+              <w:rPr>
+                <w:rFonts w:ascii="Calibri" w:hAnsi="Calibri" w:cs="Calibri"/>
+                <w:szCs w:val="22"/>
+                <w:lang w:val="en"/>
+              </w:rPr>
+              <w:t>readonly</w:t>
+            </w:r>
+            <w:proofErr w:type="spellEnd"/>
+            <w:r>
+              <w:rPr>
+                <w:rFonts w:ascii="Calibri" w:hAnsi="Calibri" w:cs="Calibri"/>
+                <w:szCs w:val="22"/>
+                <w:lang w:val="en"/>
+              </w:rPr>
+              <w:t xml:space="preserve"> </w:t>
+            </w:r>
+            <w:proofErr w:type="spellStart"/>
+            <w:r>
+              <w:rPr>
+                <w:rFonts w:ascii="Calibri" w:hAnsi="Calibri" w:cs="Calibri"/>
+                <w:szCs w:val="22"/>
+                <w:lang w:val="en"/>
+              </w:rPr>
+              <w:t>BindableProperty</w:t>
+            </w:r>
+            <w:proofErr w:type="spellEnd"/>
+            <w:r>
+              <w:rPr>
+                <w:rFonts w:ascii="Calibri" w:hAnsi="Calibri" w:cs="Calibri"/>
+                <w:szCs w:val="22"/>
+                <w:lang w:val="en"/>
+              </w:rPr>
+              <w:t xml:space="preserve"> </w:t>
+            </w:r>
+            <w:proofErr w:type="spellStart"/>
             <w:r>
               <w:rPr>
                 <w:rFonts w:ascii="Calibri" w:hAnsi="Calibri" w:cs="Calibri"/>
@@ -5680,7 +6317,25 @@
                 <w:szCs w:val="22"/>
                 <w:lang w:val="en"/>
               </w:rPr>
-              <w:t>Property = BindableProperty.</w:t>
+              <w:t>Property</w:t>
+            </w:r>
+            <w:proofErr w:type="spellEnd"/>
+            <w:r>
+              <w:rPr>
+                <w:rFonts w:ascii="Calibri" w:hAnsi="Calibri" w:cs="Calibri"/>
+                <w:szCs w:val="22"/>
+                <w:lang w:val="en"/>
+              </w:rPr>
+              <w:t xml:space="preserve"> = </w:t>
+            </w:r>
+            <w:proofErr w:type="spellStart"/>
+            <w:r>
+              <w:rPr>
+                <w:rFonts w:ascii="Calibri" w:hAnsi="Calibri" w:cs="Calibri"/>
+                <w:szCs w:val="22"/>
+                <w:lang w:val="en"/>
+              </w:rPr>
+              <w:t>BindableProperty.</w:t>
             </w:r>
             <w:r>
               <w:rPr>
@@ -5690,14 +6345,34 @@
               </w:rPr>
               <w:t>CreateAttached</w:t>
             </w:r>
-            <w:r>
-              <w:rPr>
-                <w:rFonts w:ascii="Calibri" w:hAnsi="Calibri" w:cs="Calibri"/>
-                <w:szCs w:val="22"/>
-                <w:lang w:val="en"/>
-              </w:rPr>
-              <w:t>(nameof(</w:t>
-            </w:r>
+            <w:proofErr w:type="spellEnd"/>
+            <w:r>
+              <w:rPr>
+                <w:rFonts w:ascii="Calibri" w:hAnsi="Calibri" w:cs="Calibri"/>
+                <w:szCs w:val="22"/>
+                <w:lang w:val="en"/>
+              </w:rPr>
+              <w:t>(</w:t>
+            </w:r>
+            <w:proofErr w:type="spellStart"/>
+            <w:r>
+              <w:rPr>
+                <w:rFonts w:ascii="Calibri" w:hAnsi="Calibri" w:cs="Calibri"/>
+                <w:szCs w:val="22"/>
+                <w:lang w:val="en"/>
+              </w:rPr>
+              <w:t>nameof</w:t>
+            </w:r>
+            <w:proofErr w:type="spellEnd"/>
+            <w:r>
+              <w:rPr>
+                <w:rFonts w:ascii="Calibri" w:hAnsi="Calibri" w:cs="Calibri"/>
+                <w:szCs w:val="22"/>
+                <w:lang w:val="en"/>
+              </w:rPr>
+              <w:t>(</w:t>
+            </w:r>
+            <w:proofErr w:type="spellStart"/>
             <w:r>
               <w:rPr>
                 <w:rFonts w:ascii="Calibri" w:hAnsi="Calibri" w:cs="Calibri"/>
@@ -5716,13 +6391,32 @@
               </w:rPr>
               <w:t>Property</w:t>
             </w:r>
-            <w:r>
-              <w:rPr>
-                <w:rFonts w:ascii="Calibri" w:hAnsi="Calibri" w:cs="Calibri"/>
-                <w:szCs w:val="22"/>
-                <w:lang w:val="en"/>
-              </w:rPr>
-              <w:t>), typeof(</w:t>
+            <w:proofErr w:type="spellEnd"/>
+            <w:r>
+              <w:rPr>
+                <w:rFonts w:ascii="Calibri" w:hAnsi="Calibri" w:cs="Calibri"/>
+                <w:szCs w:val="22"/>
+                <w:lang w:val="en"/>
+              </w:rPr>
+              <w:t xml:space="preserve">), </w:t>
+            </w:r>
+            <w:proofErr w:type="spellStart"/>
+            <w:r>
+              <w:rPr>
+                <w:rFonts w:ascii="Calibri" w:hAnsi="Calibri" w:cs="Calibri"/>
+                <w:szCs w:val="22"/>
+                <w:lang w:val="en"/>
+              </w:rPr>
+              <w:t>typeof</w:t>
+            </w:r>
+            <w:proofErr w:type="spellEnd"/>
+            <w:r>
+              <w:rPr>
+                <w:rFonts w:ascii="Calibri" w:hAnsi="Calibri" w:cs="Calibri"/>
+                <w:szCs w:val="22"/>
+                <w:lang w:val="en"/>
+              </w:rPr>
+              <w:t>(</w:t>
             </w:r>
             <w:r>
               <w:rPr>
@@ -5739,8 +6433,27 @@
                 <w:szCs w:val="22"/>
                 <w:lang w:val="en"/>
               </w:rPr>
-              <w:t>), typeof(</w:t>
-            </w:r>
+              <w:t xml:space="preserve">), </w:t>
+            </w:r>
+            <w:proofErr w:type="spellStart"/>
+            <w:r>
+              <w:rPr>
+                <w:rFonts w:ascii="Calibri" w:hAnsi="Calibri" w:cs="Calibri"/>
+                <w:szCs w:val="22"/>
+                <w:lang w:val="en"/>
+              </w:rPr>
+              <w:t>typeof</w:t>
+            </w:r>
+            <w:proofErr w:type="spellEnd"/>
+            <w:r>
+              <w:rPr>
+                <w:rFonts w:ascii="Calibri" w:hAnsi="Calibri" w:cs="Calibri"/>
+                <w:szCs w:val="22"/>
+                <w:lang w:val="en"/>
+              </w:rPr>
+              <w:t>(</w:t>
+            </w:r>
+            <w:proofErr w:type="spellStart"/>
             <w:r>
               <w:rPr>
                 <w:rFonts w:ascii="Calibri" w:hAnsi="Calibri" w:cs="Calibri"/>
@@ -5750,6 +6463,7 @@
               </w:rPr>
               <w:t>MyClass</w:t>
             </w:r>
+            <w:proofErr w:type="spellEnd"/>
             <w:r>
               <w:rPr>
                 <w:rFonts w:ascii="Calibri" w:hAnsi="Calibri" w:cs="Calibri"/>
@@ -5811,7 +6525,16 @@
                 <w:szCs w:val="22"/>
                 <w:lang w:val="en"/>
               </w:rPr>
-              <w:t xml:space="preserve"> Get</w:t>
+              <w:t xml:space="preserve"> </w:t>
+            </w:r>
+            <w:proofErr w:type="spellStart"/>
+            <w:r>
+              <w:rPr>
+                <w:rFonts w:ascii="Calibri" w:hAnsi="Calibri" w:cs="Calibri"/>
+                <w:szCs w:val="22"/>
+                <w:lang w:val="en"/>
+              </w:rPr>
+              <w:t>Get</w:t>
             </w:r>
             <w:r>
               <w:rPr>
@@ -5822,13 +6545,32 @@
               </w:rPr>
               <w:t>Name</w:t>
             </w:r>
-            <w:r>
-              <w:rPr>
-                <w:rFonts w:ascii="Calibri" w:hAnsi="Calibri" w:cs="Calibri"/>
-                <w:szCs w:val="22"/>
-                <w:lang w:val="en"/>
-              </w:rPr>
-              <w:t>(BindableObject bindable) =&gt; (</w:t>
+            <w:proofErr w:type="spellEnd"/>
+            <w:r>
+              <w:rPr>
+                <w:rFonts w:ascii="Calibri" w:hAnsi="Calibri" w:cs="Calibri"/>
+                <w:szCs w:val="22"/>
+                <w:lang w:val="en"/>
+              </w:rPr>
+              <w:t>(</w:t>
+            </w:r>
+            <w:proofErr w:type="spellStart"/>
+            <w:r>
+              <w:rPr>
+                <w:rFonts w:ascii="Calibri" w:hAnsi="Calibri" w:cs="Calibri"/>
+                <w:szCs w:val="22"/>
+                <w:lang w:val="en"/>
+              </w:rPr>
+              <w:t>BindableObject</w:t>
+            </w:r>
+            <w:proofErr w:type="spellEnd"/>
+            <w:r>
+              <w:rPr>
+                <w:rFonts w:ascii="Calibri" w:hAnsi="Calibri" w:cs="Calibri"/>
+                <w:szCs w:val="22"/>
+                <w:lang w:val="en"/>
+              </w:rPr>
+              <w:t xml:space="preserve"> bindable) =&gt; (</w:t>
             </w:r>
             <w:r>
               <w:rPr>
@@ -5845,8 +6587,27 @@
                 <w:szCs w:val="22"/>
                 <w:lang w:val="en"/>
               </w:rPr>
-              <w:t>)bindable.GetValue(</w:t>
-            </w:r>
+              <w:t>)</w:t>
+            </w:r>
+            <w:proofErr w:type="spellStart"/>
+            <w:r>
+              <w:rPr>
+                <w:rFonts w:ascii="Calibri" w:hAnsi="Calibri" w:cs="Calibri"/>
+                <w:szCs w:val="22"/>
+                <w:lang w:val="en"/>
+              </w:rPr>
+              <w:t>bindable.GetValue</w:t>
+            </w:r>
+            <w:proofErr w:type="spellEnd"/>
+            <w:r>
+              <w:rPr>
+                <w:rFonts w:ascii="Calibri" w:hAnsi="Calibri" w:cs="Calibri"/>
+                <w:szCs w:val="22"/>
+                <w:lang w:val="en"/>
+              </w:rPr>
+              <w:t>(</w:t>
+            </w:r>
+            <w:proofErr w:type="spellStart"/>
             <w:r>
               <w:rPr>
                 <w:rFonts w:ascii="Calibri" w:hAnsi="Calibri" w:cs="Calibri"/>
@@ -5865,6 +6626,7 @@
               </w:rPr>
               <w:t>Property</w:t>
             </w:r>
+            <w:proofErr w:type="spellEnd"/>
             <w:r>
               <w:rPr>
                 <w:rFonts w:ascii="Calibri" w:hAnsi="Calibri" w:cs="Calibri"/>
@@ -5893,7 +6655,16 @@
                 <w:szCs w:val="22"/>
                 <w:lang w:val="en"/>
               </w:rPr>
-              <w:t>public static void Set</w:t>
+              <w:t xml:space="preserve">public static void </w:t>
+            </w:r>
+            <w:proofErr w:type="spellStart"/>
+            <w:r>
+              <w:rPr>
+                <w:rFonts w:ascii="Calibri" w:hAnsi="Calibri" w:cs="Calibri"/>
+                <w:szCs w:val="22"/>
+                <w:lang w:val="en"/>
+              </w:rPr>
+              <w:t>Set</w:t>
             </w:r>
             <w:r>
               <w:rPr>
@@ -5904,13 +6675,32 @@
               </w:rPr>
               <w:t>Name</w:t>
             </w:r>
-            <w:r>
-              <w:rPr>
-                <w:rFonts w:ascii="Calibri" w:hAnsi="Calibri" w:cs="Calibri"/>
-                <w:szCs w:val="22"/>
-                <w:lang w:val="en"/>
-              </w:rPr>
-              <w:t xml:space="preserve">(BindableObject bindable, </w:t>
+            <w:proofErr w:type="spellEnd"/>
+            <w:r>
+              <w:rPr>
+                <w:rFonts w:ascii="Calibri" w:hAnsi="Calibri" w:cs="Calibri"/>
+                <w:szCs w:val="22"/>
+                <w:lang w:val="en"/>
+              </w:rPr>
+              <w:t>(</w:t>
+            </w:r>
+            <w:proofErr w:type="spellStart"/>
+            <w:r>
+              <w:rPr>
+                <w:rFonts w:ascii="Calibri" w:hAnsi="Calibri" w:cs="Calibri"/>
+                <w:szCs w:val="22"/>
+                <w:lang w:val="en"/>
+              </w:rPr>
+              <w:t>BindableObject</w:t>
+            </w:r>
+            <w:proofErr w:type="spellEnd"/>
+            <w:r>
+              <w:rPr>
+                <w:rFonts w:ascii="Calibri" w:hAnsi="Calibri" w:cs="Calibri"/>
+                <w:szCs w:val="22"/>
+                <w:lang w:val="en"/>
+              </w:rPr>
+              <w:t xml:space="preserve"> bindable, </w:t>
             </w:r>
             <w:r>
               <w:rPr>
@@ -5927,8 +6717,27 @@
                 <w:szCs w:val="22"/>
                 <w:lang w:val="en"/>
               </w:rPr>
-              <w:t xml:space="preserve"> value) =&gt; bindable.SetValue(</w:t>
-            </w:r>
+              <w:t xml:space="preserve"> value) =&gt; </w:t>
+            </w:r>
+            <w:proofErr w:type="spellStart"/>
+            <w:r>
+              <w:rPr>
+                <w:rFonts w:ascii="Calibri" w:hAnsi="Calibri" w:cs="Calibri"/>
+                <w:szCs w:val="22"/>
+                <w:lang w:val="en"/>
+              </w:rPr>
+              <w:t>bindable.SetValue</w:t>
+            </w:r>
+            <w:proofErr w:type="spellEnd"/>
+            <w:r>
+              <w:rPr>
+                <w:rFonts w:ascii="Calibri" w:hAnsi="Calibri" w:cs="Calibri"/>
+                <w:szCs w:val="22"/>
+                <w:lang w:val="en"/>
+              </w:rPr>
+              <w:t>(</w:t>
+            </w:r>
+            <w:proofErr w:type="spellStart"/>
             <w:r>
               <w:rPr>
                 <w:rFonts w:ascii="Calibri" w:hAnsi="Calibri" w:cs="Calibri"/>
@@ -5947,6 +6756,7 @@
               </w:rPr>
               <w:t>Property</w:t>
             </w:r>
+            <w:proofErr w:type="spellEnd"/>
             <w:r>
               <w:rPr>
                 <w:rFonts w:ascii="Calibri" w:hAnsi="Calibri" w:cs="Calibri"/>
@@ -6008,6 +6818,7 @@
                 <w:lang w:val="en"/>
               </w:rPr>
             </w:pPr>
+            <w:proofErr w:type="spellStart"/>
             <w:r>
               <w:rPr>
                 <w:rFonts w:ascii="Calibri" w:hAnsi="Calibri" w:cs="Calibri"/>
@@ -6016,6 +6827,7 @@
               </w:rPr>
               <w:t>propbp</w:t>
             </w:r>
+            <w:proofErr w:type="spellEnd"/>
           </w:p>
         </w:tc>
         <w:tc>
@@ -6057,6 +6869,7 @@
               </w:rPr>
               <w:t xml:space="preserve">ssuming </w:t>
             </w:r>
+            <w:proofErr w:type="spellStart"/>
             <w:r>
               <w:rPr>
                 <w:rFonts w:ascii="Calibri" w:hAnsi="Calibri" w:cs="Calibri"/>
@@ -6068,6 +6881,7 @@
               </w:rPr>
               <w:t>MyClass</w:t>
             </w:r>
+            <w:proofErr w:type="spellEnd"/>
             <w:r>
               <w:rPr>
                 <w:rFonts w:ascii="Calibri" w:hAnsi="Calibri" w:cs="Calibri"/>
@@ -6098,8 +6912,45 @@
                 <w:szCs w:val="22"/>
                 <w:lang w:val="en"/>
               </w:rPr>
-              <w:t xml:space="preserve">public static readonly BindableProperty </w:t>
-            </w:r>
+              <w:t xml:space="preserve">public static </w:t>
+            </w:r>
+            <w:proofErr w:type="spellStart"/>
+            <w:r>
+              <w:rPr>
+                <w:rFonts w:ascii="Calibri" w:hAnsi="Calibri" w:cs="Calibri"/>
+                <w:szCs w:val="22"/>
+                <w:lang w:val="en"/>
+              </w:rPr>
+              <w:t>readonly</w:t>
+            </w:r>
+            <w:proofErr w:type="spellEnd"/>
+            <w:r>
+              <w:rPr>
+                <w:rFonts w:ascii="Calibri" w:hAnsi="Calibri" w:cs="Calibri"/>
+                <w:szCs w:val="22"/>
+                <w:lang w:val="en"/>
+              </w:rPr>
+              <w:t xml:space="preserve"> </w:t>
+            </w:r>
+            <w:proofErr w:type="spellStart"/>
+            <w:r>
+              <w:rPr>
+                <w:rFonts w:ascii="Calibri" w:hAnsi="Calibri" w:cs="Calibri"/>
+                <w:szCs w:val="22"/>
+                <w:lang w:val="en"/>
+              </w:rPr>
+              <w:t>BindableProperty</w:t>
+            </w:r>
+            <w:proofErr w:type="spellEnd"/>
+            <w:r>
+              <w:rPr>
+                <w:rFonts w:ascii="Calibri" w:hAnsi="Calibri" w:cs="Calibri"/>
+                <w:szCs w:val="22"/>
+                <w:lang w:val="en"/>
+              </w:rPr>
+              <w:t xml:space="preserve"> </w:t>
+            </w:r>
+            <w:proofErr w:type="spellStart"/>
             <w:r>
               <w:rPr>
                 <w:rFonts w:ascii="Calibri" w:hAnsi="Calibri" w:cs="Calibri"/>
@@ -6115,7 +6966,52 @@
                 <w:szCs w:val="22"/>
                 <w:lang w:val="en"/>
               </w:rPr>
-              <w:t>Property = BindableProperty.Create(nameof(</w:t>
+              <w:t>Property</w:t>
+            </w:r>
+            <w:proofErr w:type="spellEnd"/>
+            <w:r>
+              <w:rPr>
+                <w:rFonts w:ascii="Calibri" w:hAnsi="Calibri" w:cs="Calibri"/>
+                <w:szCs w:val="22"/>
+                <w:lang w:val="en"/>
+              </w:rPr>
+              <w:t xml:space="preserve"> = </w:t>
+            </w:r>
+            <w:proofErr w:type="spellStart"/>
+            <w:r>
+              <w:rPr>
+                <w:rFonts w:ascii="Calibri" w:hAnsi="Calibri" w:cs="Calibri"/>
+                <w:szCs w:val="22"/>
+                <w:lang w:val="en"/>
+              </w:rPr>
+              <w:t>BindableProperty.Create</w:t>
+            </w:r>
+            <w:proofErr w:type="spellEnd"/>
+            <w:r>
+              <w:rPr>
+                <w:rFonts w:ascii="Calibri" w:hAnsi="Calibri" w:cs="Calibri"/>
+                <w:szCs w:val="22"/>
+                <w:lang w:val="en"/>
+              </w:rPr>
+              <w:t>(</w:t>
+            </w:r>
+            <w:proofErr w:type="spellStart"/>
+            <w:r>
+              <w:rPr>
+                <w:rFonts w:ascii="Calibri" w:hAnsi="Calibri" w:cs="Calibri"/>
+                <w:szCs w:val="22"/>
+                <w:lang w:val="en"/>
+              </w:rPr>
+              <w:t>nameof</w:t>
+            </w:r>
+            <w:proofErr w:type="spellEnd"/>
+            <w:r>
+              <w:rPr>
+                <w:rFonts w:ascii="Calibri" w:hAnsi="Calibri" w:cs="Calibri"/>
+                <w:szCs w:val="22"/>
+                <w:lang w:val="en"/>
+              </w:rPr>
+              <w:t>(</w:t>
             </w:r>
             <w:r>
               <w:rPr>
@@ -6132,7 +7028,25 @@
                 <w:szCs w:val="22"/>
                 <w:lang w:val="en"/>
               </w:rPr>
-              <w:t>), typeof(</w:t>
+              <w:t xml:space="preserve">), </w:t>
+            </w:r>
+            <w:proofErr w:type="spellStart"/>
+            <w:r>
+              <w:rPr>
+                <w:rFonts w:ascii="Calibri" w:hAnsi="Calibri" w:cs="Calibri"/>
+                <w:szCs w:val="22"/>
+                <w:lang w:val="en"/>
+              </w:rPr>
+              <w:t>typeof</w:t>
+            </w:r>
+            <w:proofErr w:type="spellEnd"/>
+            <w:r>
+              <w:rPr>
+                <w:rFonts w:ascii="Calibri" w:hAnsi="Calibri" w:cs="Calibri"/>
+                <w:szCs w:val="22"/>
+                <w:lang w:val="en"/>
+              </w:rPr>
+              <w:t>(</w:t>
             </w:r>
             <w:r>
               <w:rPr>
@@ -6149,8 +7063,27 @@
                 <w:szCs w:val="22"/>
                 <w:lang w:val="en"/>
               </w:rPr>
-              <w:t>), typeof(</w:t>
-            </w:r>
+              <w:t xml:space="preserve">), </w:t>
+            </w:r>
+            <w:proofErr w:type="spellStart"/>
+            <w:r>
+              <w:rPr>
+                <w:rFonts w:ascii="Calibri" w:hAnsi="Calibri" w:cs="Calibri"/>
+                <w:szCs w:val="22"/>
+                <w:lang w:val="en"/>
+              </w:rPr>
+              <w:t>typeof</w:t>
+            </w:r>
+            <w:proofErr w:type="spellEnd"/>
+            <w:r>
+              <w:rPr>
+                <w:rFonts w:ascii="Calibri" w:hAnsi="Calibri" w:cs="Calibri"/>
+                <w:szCs w:val="22"/>
+                <w:lang w:val="en"/>
+              </w:rPr>
+              <w:t>(</w:t>
+            </w:r>
+            <w:proofErr w:type="spellStart"/>
             <w:r>
               <w:rPr>
                 <w:rFonts w:ascii="Calibri" w:hAnsi="Calibri" w:cs="Calibri"/>
@@ -6160,6 +7093,7 @@
               </w:rPr>
               <w:t>MyClass</w:t>
             </w:r>
+            <w:proofErr w:type="spellEnd"/>
             <w:r>
               <w:rPr>
                 <w:rFonts w:ascii="Calibri" w:hAnsi="Calibri" w:cs="Calibri"/>
@@ -6290,8 +7224,27 @@
                 <w:szCs w:val="22"/>
                 <w:lang w:val="en"/>
               </w:rPr>
-              <w:t>)GetValue(</w:t>
-            </w:r>
+              <w:t>)</w:t>
+            </w:r>
+            <w:proofErr w:type="spellStart"/>
+            <w:r>
+              <w:rPr>
+                <w:rFonts w:ascii="Calibri" w:hAnsi="Calibri" w:cs="Calibri"/>
+                <w:szCs w:val="22"/>
+                <w:lang w:val="en"/>
+              </w:rPr>
+              <w:t>GetValue</w:t>
+            </w:r>
+            <w:proofErr w:type="spellEnd"/>
+            <w:r>
+              <w:rPr>
+                <w:rFonts w:ascii="Calibri" w:hAnsi="Calibri" w:cs="Calibri"/>
+                <w:szCs w:val="22"/>
+                <w:lang w:val="en"/>
+              </w:rPr>
+              <w:t>(</w:t>
+            </w:r>
+            <w:proofErr w:type="spellStart"/>
             <w:r>
               <w:rPr>
                 <w:rFonts w:ascii="Calibri" w:hAnsi="Calibri" w:cs="Calibri"/>
@@ -6301,6 +7254,7 @@
               </w:rPr>
               <w:t>NameProperty</w:t>
             </w:r>
+            <w:proofErr w:type="spellEnd"/>
             <w:r>
               <w:rPr>
                 <w:rFonts w:ascii="Calibri" w:hAnsi="Calibri" w:cs="Calibri"/>
@@ -6329,8 +7283,27 @@
                 <w:szCs w:val="22"/>
                 <w:lang w:val="en"/>
               </w:rPr>
-              <w:t>set =&gt; SetValue(</w:t>
-            </w:r>
+              <w:t xml:space="preserve">set =&gt; </w:t>
+            </w:r>
+            <w:proofErr w:type="spellStart"/>
+            <w:r>
+              <w:rPr>
+                <w:rFonts w:ascii="Calibri" w:hAnsi="Calibri" w:cs="Calibri"/>
+                <w:szCs w:val="22"/>
+                <w:lang w:val="en"/>
+              </w:rPr>
+              <w:t>SetValue</w:t>
+            </w:r>
+            <w:proofErr w:type="spellEnd"/>
+            <w:r>
+              <w:rPr>
+                <w:rFonts w:ascii="Calibri" w:hAnsi="Calibri" w:cs="Calibri"/>
+                <w:szCs w:val="22"/>
+                <w:lang w:val="en"/>
+              </w:rPr>
+              <w:t>(</w:t>
+            </w:r>
+            <w:proofErr w:type="spellStart"/>
             <w:r>
               <w:rPr>
                 <w:rFonts w:ascii="Calibri" w:hAnsi="Calibri" w:cs="Calibri"/>
@@ -6340,6 +7313,7 @@
               </w:rPr>
               <w:t>NameProperty</w:t>
             </w:r>
+            <w:proofErr w:type="spellEnd"/>
             <w:r>
               <w:rPr>
                 <w:rFonts w:ascii="Calibri" w:hAnsi="Calibri" w:cs="Calibri"/>
@@ -6424,6 +7398,7 @@
                 <w:lang w:val="en"/>
               </w:rPr>
             </w:pPr>
+            <w:proofErr w:type="spellStart"/>
             <w:r>
               <w:rPr>
                 <w:rFonts w:ascii="Calibri" w:hAnsi="Calibri" w:cs="Calibri"/>
@@ -6433,6 +7408,7 @@
               </w:rPr>
               <w:t>propc</w:t>
             </w:r>
+            <w:proofErr w:type="spellEnd"/>
           </w:p>
           <w:p>
             <w:pPr>
@@ -6456,6 +7432,7 @@
               </w:rPr>
               <w:t xml:space="preserve">(This has been shortened to </w:t>
             </w:r>
+            <w:proofErr w:type="spellStart"/>
             <w:r>
               <w:rPr>
                 <w:rFonts w:ascii="Calibri" w:hAnsi="Calibri" w:cs="Calibri"/>
@@ -6466,6 +7443,7 @@
               </w:rPr>
               <w:t>propc</w:t>
             </w:r>
+            <w:proofErr w:type="spellEnd"/>
             <w:r>
               <w:rPr>
                 <w:rFonts w:ascii="Calibri" w:hAnsi="Calibri" w:cs="Calibri"/>
@@ -6474,6 +7452,7 @@
               </w:rPr>
               <w:t xml:space="preserve"> from </w:t>
             </w:r>
+            <w:proofErr w:type="spellStart"/>
             <w:r>
               <w:rPr>
                 <w:rFonts w:ascii="Calibri" w:hAnsi="Calibri" w:cs="Calibri"/>
@@ -6484,6 +7463,7 @@
               </w:rPr>
               <w:t>propcomet</w:t>
             </w:r>
+            <w:proofErr w:type="spellEnd"/>
             <w:r>
               <w:rPr>
                 <w:rFonts w:ascii="Calibri" w:hAnsi="Calibri" w:cs="Calibri"/>
@@ -6587,7 +7567,25 @@
                 <w:szCs w:val="22"/>
                 <w:lang w:val="en"/>
               </w:rPr>
-              <w:t>get =&gt; GetProperty&lt;</w:t>
+              <w:t xml:space="preserve">get =&gt; </w:t>
+            </w:r>
+            <w:proofErr w:type="spellStart"/>
+            <w:r>
+              <w:rPr>
+                <w:rFonts w:ascii="Calibri" w:hAnsi="Calibri" w:cs="Calibri"/>
+                <w:szCs w:val="22"/>
+                <w:lang w:val="en"/>
+              </w:rPr>
+              <w:t>GetProperty</w:t>
+            </w:r>
+            <w:proofErr w:type="spellEnd"/>
+            <w:r>
+              <w:rPr>
+                <w:rFonts w:ascii="Calibri" w:hAnsi="Calibri" w:cs="Calibri"/>
+                <w:szCs w:val="22"/>
+                <w:lang w:val="en"/>
+              </w:rPr>
+              <w:t>&lt;</w:t>
             </w:r>
             <w:r>
               <w:rPr>
@@ -6626,7 +7624,25 @@
                 <w:szCs w:val="22"/>
                 <w:lang w:val="en"/>
               </w:rPr>
-              <w:t>set =&gt; SetProperty(value);</w:t>
+              <w:t xml:space="preserve">set =&gt; </w:t>
+            </w:r>
+            <w:proofErr w:type="spellStart"/>
+            <w:r>
+              <w:rPr>
+                <w:rFonts w:ascii="Calibri" w:hAnsi="Calibri" w:cs="Calibri"/>
+                <w:szCs w:val="22"/>
+                <w:lang w:val="en"/>
+              </w:rPr>
+              <w:t>SetProperty</w:t>
+            </w:r>
+            <w:proofErr w:type="spellEnd"/>
+            <w:r>
+              <w:rPr>
+                <w:rFonts w:ascii="Calibri" w:hAnsi="Calibri" w:cs="Calibri"/>
+                <w:szCs w:val="22"/>
+                <w:lang w:val="en"/>
+              </w:rPr>
+              <w:t>(value);</w:t>
             </w:r>
           </w:p>
           <w:p>
@@ -6755,6 +7771,7 @@
               </w:rPr>
               <w:t xml:space="preserve"> from </w:t>
             </w:r>
+            <w:proofErr w:type="spellStart"/>
             <w:r>
               <w:rPr>
                 <w:rFonts w:ascii="Calibri" w:hAnsi="Calibri" w:cs="Calibri"/>
@@ -6765,6 +7782,7 @@
               </w:rPr>
               <w:t>xplat</w:t>
             </w:r>
+            <w:proofErr w:type="spellEnd"/>
             <w:r>
               <w:rPr>
                 <w:rFonts w:ascii="Calibri" w:hAnsi="Calibri" w:cs="Calibri"/>
@@ -7015,6 +8033,7 @@
               </w:rPr>
               <w:t xml:space="preserve">private void </w:t>
             </w:r>
+            <w:proofErr w:type="spellStart"/>
             <w:r>
               <w:rPr>
                 <w:rFonts w:ascii="Calibri" w:hAnsi="Calibri" w:cs="Calibri"/>
@@ -7024,13 +8043,32 @@
               </w:rPr>
               <w:t>MyMethod</w:t>
             </w:r>
-            <w:r>
-              <w:rPr>
-                <w:rFonts w:ascii="Calibri" w:hAnsi="Calibri" w:cs="Calibri"/>
-                <w:szCs w:val="22"/>
-                <w:lang w:val="en"/>
-              </w:rPr>
-              <w:t>(object sender, EventArgs e)</w:t>
+            <w:proofErr w:type="spellEnd"/>
+            <w:r>
+              <w:rPr>
+                <w:rFonts w:ascii="Calibri" w:hAnsi="Calibri" w:cs="Calibri"/>
+                <w:szCs w:val="22"/>
+                <w:lang w:val="en"/>
+              </w:rPr>
+              <w:t xml:space="preserve">(object sender, </w:t>
+            </w:r>
+            <w:proofErr w:type="spellStart"/>
+            <w:r>
+              <w:rPr>
+                <w:rFonts w:ascii="Calibri" w:hAnsi="Calibri" w:cs="Calibri"/>
+                <w:szCs w:val="22"/>
+                <w:lang w:val="en"/>
+              </w:rPr>
+              <w:t>EventArgs</w:t>
+            </w:r>
+            <w:proofErr w:type="spellEnd"/>
+            <w:r>
+              <w:rPr>
+                <w:rFonts w:ascii="Calibri" w:hAnsi="Calibri" w:cs="Calibri"/>
+                <w:szCs w:val="22"/>
+                <w:lang w:val="en"/>
+              </w:rPr>
+              <w:t xml:space="preserve"> e)</w:t>
             </w:r>
           </w:p>
           <w:p>
@@ -7189,6 +8227,7 @@
               </w:rPr>
               <w:t xml:space="preserve"> </w:t>
             </w:r>
+            <w:proofErr w:type="spellStart"/>
             <w:r>
               <w:rPr>
                 <w:rFonts w:ascii="Calibri" w:hAnsi="Calibri" w:cs="Calibri"/>
@@ -7198,6 +8237,7 @@
               </w:rPr>
               <w:t>MyMethod</w:t>
             </w:r>
+            <w:proofErr w:type="spellEnd"/>
             <w:r>
               <w:rPr>
                 <w:rFonts w:ascii="Calibri" w:hAnsi="Calibri" w:cs="Calibri"/>
@@ -7309,6 +8349,7 @@
                 <w:lang w:val="en"/>
               </w:rPr>
             </w:pPr>
+            <w:proofErr w:type="spellStart"/>
             <w:r>
               <w:rPr>
                 <w:rFonts w:ascii="Calibri" w:hAnsi="Calibri" w:cs="Calibri"/>
@@ -7319,6 +8360,7 @@
               </w:rPr>
               <w:t>amethod</w:t>
             </w:r>
+            <w:proofErr w:type="spellEnd"/>
           </w:p>
         </w:tc>
         <w:tc>
@@ -7352,7 +8394,25 @@
                 <w:szCs w:val="22"/>
                 <w:lang w:val="en"/>
               </w:rPr>
-              <w:t>async Task MyMethod()</w:t>
+              <w:t xml:space="preserve">async Task </w:t>
+            </w:r>
+            <w:proofErr w:type="spellStart"/>
+            <w:r>
+              <w:rPr>
+                <w:rFonts w:ascii="Calibri" w:hAnsi="Calibri" w:cs="Calibri"/>
+                <w:szCs w:val="22"/>
+                <w:lang w:val="en"/>
+              </w:rPr>
+              <w:t>MyMethod</w:t>
+            </w:r>
+            <w:proofErr w:type="spellEnd"/>
+            <w:r>
+              <w:rPr>
+                <w:rFonts w:ascii="Calibri" w:hAnsi="Calibri" w:cs="Calibri"/>
+                <w:szCs w:val="22"/>
+                <w:lang w:val="en"/>
+              </w:rPr>
+              <w:t>()</w:t>
             </w:r>
           </w:p>
           <w:p>
@@ -7529,6 +8589,7 @@
               </w:rPr>
               <w:t xml:space="preserve"> </w:t>
             </w:r>
+            <w:proofErr w:type="spellStart"/>
             <w:r>
               <w:rPr>
                 <w:rFonts w:ascii="Calibri" w:hAnsi="Calibri" w:cs="Calibri"/>
@@ -7538,6 +8599,7 @@
               </w:rPr>
               <w:t>MyRecord</w:t>
             </w:r>
+            <w:proofErr w:type="spellEnd"/>
           </w:p>
           <w:p>
             <w:pPr>
@@ -7669,6 +8731,7 @@
                 <w:lang w:val="en"/>
               </w:rPr>
             </w:pPr>
+            <w:proofErr w:type="spellStart"/>
             <w:r>
               <w:rPr>
                 <w:rFonts w:ascii="Calibri" w:hAnsi="Calibri" w:cs="Calibri"/>
@@ -7680,6 +8743,7 @@
               </w:rPr>
               <w:t>rstruct</w:t>
             </w:r>
+            <w:proofErr w:type="spellEnd"/>
           </w:p>
           <w:p>
             <w:pPr>
@@ -7705,6 +8769,7 @@
               </w:rPr>
               <w:t xml:space="preserve">(This has been updated to </w:t>
             </w:r>
+            <w:proofErr w:type="spellStart"/>
             <w:r>
               <w:rPr>
                 <w:rFonts w:ascii="Calibri" w:hAnsi="Calibri" w:cs="Calibri"/>
@@ -7715,6 +8780,7 @@
               </w:rPr>
               <w:t>rstruct</w:t>
             </w:r>
+            <w:proofErr w:type="spellEnd"/>
             <w:r>
               <w:rPr>
                 <w:rFonts w:ascii="Calibri" w:hAnsi="Calibri" w:cs="Calibri"/>
@@ -7723,6 +8789,7 @@
               </w:rPr>
               <w:t xml:space="preserve"> from </w:t>
             </w:r>
+            <w:proofErr w:type="spellStart"/>
             <w:r>
               <w:rPr>
                 <w:rFonts w:ascii="Calibri" w:hAnsi="Calibri" w:cs="Calibri"/>
@@ -7733,6 +8800,7 @@
               </w:rPr>
               <w:t>recstruct</w:t>
             </w:r>
+            <w:proofErr w:type="spellEnd"/>
             <w:r>
               <w:rPr>
                 <w:rFonts w:ascii="Calibri" w:hAnsi="Calibri" w:cs="Calibri"/>
@@ -7776,6 +8844,7 @@
               </w:rPr>
               <w:t xml:space="preserve"> struct </w:t>
             </w:r>
+            <w:proofErr w:type="spellStart"/>
             <w:r>
               <w:rPr>
                 <w:rFonts w:ascii="Calibri" w:hAnsi="Calibri" w:cs="Calibri"/>
@@ -7785,6 +8854,7 @@
               </w:rPr>
               <w:t>MyRecStruct</w:t>
             </w:r>
+            <w:proofErr w:type="spellEnd"/>
           </w:p>
           <w:p>
             <w:pPr>
@@ -7893,7 +8963,29 @@
                 <w:sz w:val="20"/>
                 <w:lang w:val="en"/>
               </w:rPr>
-              <w:t>(CommunityToolkit.Mvvm)</w:t>
+              <w:t>(</w:t>
+            </w:r>
+            <w:proofErr w:type="spellStart"/>
+            <w:r>
+              <w:rPr>
+                <w:rFonts w:ascii="Calibri" w:hAnsi="Calibri" w:cs="Calibri"/>
+                <w:i/>
+                <w:iCs/>
+                <w:sz w:val="20"/>
+                <w:lang w:val="en"/>
+              </w:rPr>
+              <w:t>CommunityToolkit.Mvvm</w:t>
+            </w:r>
+            <w:proofErr w:type="spellEnd"/>
+            <w:r>
+              <w:rPr>
+                <w:rFonts w:ascii="Calibri" w:hAnsi="Calibri" w:cs="Calibri"/>
+                <w:i/>
+                <w:iCs/>
+                <w:sz w:val="20"/>
+                <w:lang w:val="en"/>
+              </w:rPr>
+              <w:t>)</w:t>
             </w:r>
           </w:p>
         </w:tc>
@@ -7915,6 +9007,7 @@
                 <w:lang w:val="en"/>
               </w:rPr>
             </w:pPr>
+            <w:proofErr w:type="spellStart"/>
             <w:r>
               <w:rPr>
                 <w:rFonts w:ascii="Calibri" w:hAnsi="Calibri" w:cs="Calibri"/>
@@ -7931,6 +9024,7 @@
               </w:rPr>
               <w:t>op</w:t>
             </w:r>
+            <w:proofErr w:type="spellEnd"/>
           </w:p>
         </w:tc>
         <w:tc>
@@ -7956,7 +9050,25 @@
                 <w:szCs w:val="22"/>
                 <w:lang w:val="en"/>
               </w:rPr>
-              <w:t>[ObservableProperty]</w:t>
+              <w:t>[</w:t>
+            </w:r>
+            <w:proofErr w:type="spellStart"/>
+            <w:r>
+              <w:rPr>
+                <w:rFonts w:ascii="Calibri" w:hAnsi="Calibri" w:cs="Calibri"/>
+                <w:szCs w:val="22"/>
+                <w:lang w:val="en"/>
+              </w:rPr>
+              <w:t>ObservableProperty</w:t>
+            </w:r>
+            <w:proofErr w:type="spellEnd"/>
+            <w:r>
+              <w:rPr>
+                <w:rFonts w:ascii="Calibri" w:hAnsi="Calibri" w:cs="Calibri"/>
+                <w:szCs w:val="22"/>
+                <w:lang w:val="en"/>
+              </w:rPr>
+              <w:t>]</w:t>
             </w:r>
           </w:p>
           <w:p>
@@ -8070,7 +9182,29 @@
                 <w:sz w:val="20"/>
                 <w:lang w:val="en"/>
               </w:rPr>
-              <w:t>(CommunityToolkit.Mvvm)</w:t>
+              <w:t>(</w:t>
+            </w:r>
+            <w:proofErr w:type="spellStart"/>
+            <w:r>
+              <w:rPr>
+                <w:rFonts w:ascii="Calibri" w:hAnsi="Calibri" w:cs="Calibri"/>
+                <w:i/>
+                <w:iCs/>
+                <w:sz w:val="20"/>
+                <w:lang w:val="en"/>
+              </w:rPr>
+              <w:t>CommunityToolkit.Mvvm</w:t>
+            </w:r>
+            <w:proofErr w:type="spellEnd"/>
+            <w:r>
+              <w:rPr>
+                <w:rFonts w:ascii="Calibri" w:hAnsi="Calibri" w:cs="Calibri"/>
+                <w:i/>
+                <w:iCs/>
+                <w:sz w:val="20"/>
+                <w:lang w:val="en"/>
+              </w:rPr>
+              <w:t>)</w:t>
             </w:r>
           </w:p>
         </w:tc>
@@ -8092,6 +9226,7 @@
                 <w:lang w:val="en"/>
               </w:rPr>
             </w:pPr>
+            <w:proofErr w:type="spellStart"/>
             <w:r>
               <w:rPr>
                 <w:rFonts w:ascii="Calibri" w:hAnsi="Calibri" w:cs="Calibri"/>
@@ -8100,6 +9235,7 @@
               </w:rPr>
               <w:t>rcmd</w:t>
             </w:r>
+            <w:proofErr w:type="spellEnd"/>
           </w:p>
         </w:tc>
         <w:tc>
@@ -8125,7 +9261,25 @@
                 <w:szCs w:val="22"/>
                 <w:lang w:val="en"/>
               </w:rPr>
-              <w:t>[RelayCommand]</w:t>
+              <w:t>[</w:t>
+            </w:r>
+            <w:proofErr w:type="spellStart"/>
+            <w:r>
+              <w:rPr>
+                <w:rFonts w:ascii="Calibri" w:hAnsi="Calibri" w:cs="Calibri"/>
+                <w:szCs w:val="22"/>
+                <w:lang w:val="en"/>
+              </w:rPr>
+              <w:t>RelayCommand</w:t>
+            </w:r>
+            <w:proofErr w:type="spellEnd"/>
+            <w:r>
+              <w:rPr>
+                <w:rFonts w:ascii="Calibri" w:hAnsi="Calibri" w:cs="Calibri"/>
+                <w:szCs w:val="22"/>
+                <w:lang w:val="en"/>
+              </w:rPr>
+              <w:t>]</w:t>
             </w:r>
           </w:p>
           <w:p>
@@ -8283,7 +9437,29 @@
                 <w:sz w:val="20"/>
                 <w:lang w:val="en"/>
               </w:rPr>
-              <w:t>(CommunityToolkit.Mvvm)</w:t>
+              <w:t>(</w:t>
+            </w:r>
+            <w:proofErr w:type="spellStart"/>
+            <w:r>
+              <w:rPr>
+                <w:rFonts w:ascii="Calibri" w:hAnsi="Calibri" w:cs="Calibri"/>
+                <w:i/>
+                <w:iCs/>
+                <w:sz w:val="20"/>
+                <w:lang w:val="en"/>
+              </w:rPr>
+              <w:t>CommunityToolkit.Mvvm</w:t>
+            </w:r>
+            <w:proofErr w:type="spellEnd"/>
+            <w:r>
+              <w:rPr>
+                <w:rFonts w:ascii="Calibri" w:hAnsi="Calibri" w:cs="Calibri"/>
+                <w:i/>
+                <w:iCs/>
+                <w:sz w:val="20"/>
+                <w:lang w:val="en"/>
+              </w:rPr>
+              <w:t>)</w:t>
             </w:r>
           </w:p>
         </w:tc>
@@ -8305,6 +9481,7 @@
                 <w:lang w:val="en"/>
               </w:rPr>
             </w:pPr>
+            <w:proofErr w:type="spellStart"/>
             <w:r>
               <w:rPr>
                 <w:rFonts w:ascii="Calibri" w:hAnsi="Calibri" w:cs="Calibri"/>
@@ -8321,6 +9498,7 @@
               </w:rPr>
               <w:t>rcmd</w:t>
             </w:r>
+            <w:proofErr w:type="spellEnd"/>
           </w:p>
         </w:tc>
         <w:tc>
@@ -8346,7 +9524,25 @@
                 <w:szCs w:val="22"/>
                 <w:lang w:val="en"/>
               </w:rPr>
-              <w:t>[RelayCommand]</w:t>
+              <w:t>[</w:t>
+            </w:r>
+            <w:proofErr w:type="spellStart"/>
+            <w:r>
+              <w:rPr>
+                <w:rFonts w:ascii="Calibri" w:hAnsi="Calibri" w:cs="Calibri"/>
+                <w:szCs w:val="22"/>
+                <w:lang w:val="en"/>
+              </w:rPr>
+              <w:t>RelayCommand</w:t>
+            </w:r>
+            <w:proofErr w:type="spellEnd"/>
+            <w:r>
+              <w:rPr>
+                <w:rFonts w:ascii="Calibri" w:hAnsi="Calibri" w:cs="Calibri"/>
+                <w:szCs w:val="22"/>
+                <w:lang w:val="en"/>
+              </w:rPr>
+              <w:t>]</w:t>
             </w:r>
           </w:p>
           <w:p>
@@ -8378,6 +9574,7 @@
               </w:rPr>
               <w:t xml:space="preserve"> </w:t>
             </w:r>
+            <w:proofErr w:type="spellStart"/>
             <w:r>
               <w:rPr>
                 <w:rFonts w:ascii="Calibri" w:hAnsi="Calibri" w:cs="Calibri"/>
@@ -8395,6 +9592,7 @@
               </w:rPr>
               <w:t>Async</w:t>
             </w:r>
+            <w:proofErr w:type="spellEnd"/>
             <w:r>
               <w:rPr>
                 <w:rFonts w:ascii="Calibri" w:hAnsi="Calibri" w:cs="Calibri"/>
@@ -8500,6 +9698,7 @@
                 <w:lang w:val="en"/>
               </w:rPr>
             </w:pPr>
+            <w:proofErr w:type="spellStart"/>
             <w:r>
               <w:rPr>
                 <w:rFonts w:ascii="Calibri" w:hAnsi="Calibri" w:cs="Calibri"/>
@@ -8508,6 +9707,7 @@
               </w:rPr>
               <w:t>propvm</w:t>
             </w:r>
+            <w:proofErr w:type="spellEnd"/>
           </w:p>
         </w:tc>
         <w:tc>
@@ -8680,7 +9880,25 @@
                 <w:szCs w:val="22"/>
                 <w:lang w:val="en"/>
               </w:rPr>
-              <w:t xml:space="preserve">set =&gt; SetProperty(ref </w:t>
+              <w:t xml:space="preserve">set =&gt; </w:t>
+            </w:r>
+            <w:proofErr w:type="spellStart"/>
+            <w:r>
+              <w:rPr>
+                <w:rFonts w:ascii="Calibri" w:hAnsi="Calibri" w:cs="Calibri"/>
+                <w:szCs w:val="22"/>
+                <w:lang w:val="en"/>
+              </w:rPr>
+              <w:t>SetProperty</w:t>
+            </w:r>
+            <w:proofErr w:type="spellEnd"/>
+            <w:r>
+              <w:rPr>
+                <w:rFonts w:ascii="Calibri" w:hAnsi="Calibri" w:cs="Calibri"/>
+                <w:szCs w:val="22"/>
+                <w:lang w:val="en"/>
+              </w:rPr>
+              <w:t xml:space="preserve">(ref </w:t>
             </w:r>
             <w:r>
               <w:rPr>
@@ -8774,6 +9992,7 @@
                 <w:lang w:val="en"/>
               </w:rPr>
             </w:pPr>
+            <w:proofErr w:type="spellStart"/>
             <w:r>
               <w:rPr>
                 <w:rFonts w:ascii="Calibri" w:hAnsi="Calibri" w:cs="Calibri"/>
@@ -8782,6 +10001,7 @@
               </w:rPr>
               <w:t>cmem</w:t>
             </w:r>
+            <w:proofErr w:type="spellEnd"/>
           </w:p>
         </w:tc>
         <w:tc>
@@ -8809,6 +10029,7 @@
               </w:rPr>
               <w:t xml:space="preserve">public static </w:t>
             </w:r>
+            <w:proofErr w:type="spellStart"/>
             <w:r>
               <w:rPr>
                 <w:rFonts w:ascii="Calibri" w:hAnsi="Calibri" w:cs="Calibri"/>
@@ -8818,6 +10039,7 @@
               </w:rPr>
               <w:t>TBindable</w:t>
             </w:r>
+            <w:proofErr w:type="spellEnd"/>
             <w:r>
               <w:rPr>
                 <w:rFonts w:ascii="Calibri" w:hAnsi="Calibri" w:cs="Calibri"/>
@@ -8826,6 +10048,7 @@
               </w:rPr>
               <w:t xml:space="preserve"> </w:t>
             </w:r>
+            <w:proofErr w:type="spellStart"/>
             <w:r>
               <w:rPr>
                 <w:rFonts w:ascii="Calibri" w:hAnsi="Calibri" w:cs="Calibri"/>
@@ -8835,6 +10058,7 @@
               </w:rPr>
               <w:t>MyMethod</w:t>
             </w:r>
+            <w:proofErr w:type="spellEnd"/>
             <w:r>
               <w:rPr>
                 <w:rFonts w:ascii="Calibri" w:hAnsi="Calibri" w:cs="Calibri"/>
@@ -8843,6 +10067,7 @@
               </w:rPr>
               <w:t>&lt;</w:t>
             </w:r>
+            <w:proofErr w:type="spellStart"/>
             <w:r>
               <w:rPr>
                 <w:rFonts w:ascii="Calibri" w:hAnsi="Calibri" w:cs="Calibri"/>
@@ -8852,6 +10077,7 @@
               </w:rPr>
               <w:t>TBindable</w:t>
             </w:r>
+            <w:proofErr w:type="spellEnd"/>
             <w:r>
               <w:rPr>
                 <w:rFonts w:ascii="Calibri" w:hAnsi="Calibri" w:cs="Calibri"/>
@@ -8860,6 +10086,7 @@
               </w:rPr>
               <w:t xml:space="preserve">&gt;(this </w:t>
             </w:r>
+            <w:proofErr w:type="spellStart"/>
             <w:r>
               <w:rPr>
                 <w:rFonts w:ascii="Calibri" w:hAnsi="Calibri" w:cs="Calibri"/>
@@ -8869,6 +10096,7 @@
               </w:rPr>
               <w:t>TBindable</w:t>
             </w:r>
+            <w:proofErr w:type="spellEnd"/>
             <w:r>
               <w:rPr>
                 <w:rFonts w:ascii="Calibri" w:hAnsi="Calibri" w:cs="Calibri"/>
@@ -8894,6 +10122,7 @@
               </w:rPr>
               <w:t xml:space="preserve">) where </w:t>
             </w:r>
+            <w:proofErr w:type="spellStart"/>
             <w:r>
               <w:rPr>
                 <w:rFonts w:ascii="Calibri" w:hAnsi="Calibri" w:cs="Calibri"/>
@@ -8903,6 +10132,7 @@
               </w:rPr>
               <w:t>TBindable</w:t>
             </w:r>
+            <w:proofErr w:type="spellEnd"/>
             <w:r>
               <w:rPr>
                 <w:rFonts w:ascii="Calibri" w:hAnsi="Calibri" w:cs="Calibri"/>
@@ -8911,6 +10141,7 @@
               </w:rPr>
               <w:t xml:space="preserve"> : </w:t>
             </w:r>
+            <w:proofErr w:type="spellStart"/>
             <w:r>
               <w:rPr>
                 <w:rFonts w:ascii="Calibri" w:hAnsi="Calibri" w:cs="Calibri"/>
@@ -8920,6 +10151,7 @@
               </w:rPr>
               <w:t>BindableObject</w:t>
             </w:r>
+            <w:proofErr w:type="spellEnd"/>
           </w:p>
           <w:p>
             <w:pPr>
@@ -9219,15 +10451,39 @@
           <w:szCs w:val="22"/>
           <w:lang w:val="en"/>
         </w:rPr>
-        <w:t>ing both</w:t>
-      </w:r>
-      <w:r>
-        <w:rPr>
-          <w:rFonts w:ascii="Calibri" w:hAnsi="Calibri" w:cs="Calibri"/>
-          <w:szCs w:val="22"/>
-          <w:lang w:val="en"/>
-        </w:rPr>
-        <w:t xml:space="preserve"> GA and </w:t>
+        <w:t>ing</w:t>
+      </w:r>
+      <w:r>
+        <w:rPr>
+          <w:rFonts w:ascii="Calibri" w:hAnsi="Calibri" w:cs="Calibri"/>
+          <w:szCs w:val="22"/>
+          <w:lang w:val="en"/>
+        </w:rPr>
+        <w:t xml:space="preserve"> from</w:t>
+      </w:r>
+      <w:r>
+        <w:rPr>
+          <w:rFonts w:ascii="Calibri" w:hAnsi="Calibri" w:cs="Calibri"/>
+          <w:szCs w:val="22"/>
+          <w:lang w:val="en"/>
+        </w:rPr>
+        <w:t xml:space="preserve"> </w:t>
+      </w:r>
+      <w:r>
+        <w:rPr>
+          <w:rFonts w:ascii="Calibri" w:hAnsi="Calibri" w:cs="Calibri"/>
+          <w:szCs w:val="22"/>
+          <w:lang w:val="en"/>
+        </w:rPr>
+        <w:t xml:space="preserve">.NET 6 </w:t>
+      </w:r>
+      <w:r>
+        <w:rPr>
+          <w:rFonts w:ascii="Calibri" w:hAnsi="Calibri" w:cs="Calibri"/>
+          <w:szCs w:val="22"/>
+          <w:lang w:val="en"/>
+        </w:rPr>
+        <w:t xml:space="preserve">GA and </w:t>
       </w:r>
       <w:r>
         <w:rPr>
@@ -9267,15 +10523,39 @@
           <w:szCs w:val="22"/>
           <w:lang w:val="en"/>
         </w:rPr>
-        <w:t xml:space="preserve"> and .NET 7 </w:t>
-      </w:r>
-      <w:r>
-        <w:rPr>
-          <w:rFonts w:ascii="Calibri" w:hAnsi="Calibri" w:cs="Calibri"/>
-          <w:szCs w:val="22"/>
-          <w:lang w:val="en"/>
-        </w:rPr>
-        <w:t>RC1</w:t>
+        <w:t xml:space="preserve"> </w:t>
+      </w:r>
+      <w:r>
+        <w:rPr>
+          <w:rFonts w:ascii="Calibri" w:hAnsi="Calibri" w:cs="Calibri"/>
+          <w:szCs w:val="22"/>
+          <w:lang w:val="en"/>
+        </w:rPr>
+        <w:t>till</w:t>
+      </w:r>
+      <w:r>
+        <w:rPr>
+          <w:rFonts w:ascii="Calibri" w:hAnsi="Calibri" w:cs="Calibri"/>
+          <w:szCs w:val="22"/>
+          <w:lang w:val="en"/>
+        </w:rPr>
+        <w:t xml:space="preserve"> .NET 7 </w:t>
+      </w:r>
+      <w:r>
+        <w:rPr>
+          <w:rFonts w:ascii="Calibri" w:hAnsi="Calibri" w:cs="Calibri"/>
+          <w:szCs w:val="22"/>
+          <w:lang w:val="en"/>
+        </w:rPr>
+        <w:t>RC</w:t>
+      </w:r>
+      <w:r>
+        <w:rPr>
+          <w:rFonts w:ascii="Calibri" w:hAnsi="Calibri" w:cs="Calibri"/>
+          <w:szCs w:val="22"/>
+          <w:lang w:val="en"/>
+        </w:rPr>
+        <w:t>2</w:t>
       </w:r>
       <w:r>
         <w:rPr>

</xml_diff>

<commit_message>
VS extension updated to support .NET 7 GA release
</commit_message>
<xml_diff>
--- a/src/Extensions/MauiTemplates/MauiTemplates/readme.docx
+++ b/src/Extensions/MauiTemplates/MauiTemplates/readme.docx
@@ -1366,7 +1366,6 @@
           <w:lang w:val="en"/>
         </w:rPr>
       </w:pPr>
-      <w:proofErr w:type="spellStart"/>
       <w:r>
         <w:rPr>
           <w:rFonts w:ascii="Calibri" w:hAnsi="Calibri" w:cs="Calibri"/>
@@ -1377,7 +1376,6 @@
         </w:rPr>
         <w:t>ResourceDictionary</w:t>
       </w:r>
-      <w:proofErr w:type="spellEnd"/>
       <w:r>
         <w:rPr>
           <w:rFonts w:ascii="Calibri" w:hAnsi="Calibri" w:cs="Calibri"/>
@@ -2236,7 +2234,6 @@
         </w:rPr>
         <w:t xml:space="preserve">also works as a </w:t>
       </w:r>
-      <w:proofErr w:type="spellStart"/>
       <w:r>
         <w:rPr>
           <w:rFonts w:ascii="Calibri" w:hAnsi="Calibri" w:cs="Calibri"/>
@@ -2247,7 +2244,6 @@
         </w:rPr>
         <w:t>SurroundWith</w:t>
       </w:r>
-      <w:proofErr w:type="spellEnd"/>
       <w:r>
         <w:rPr>
           <w:rFonts w:ascii="Calibri" w:hAnsi="Calibri" w:cs="Calibri"/>
@@ -2690,43 +2686,7 @@
                 <w:szCs w:val="22"/>
                 <w:lang w:val="en"/>
               </w:rPr>
-              <w:t xml:space="preserve">&lt;Grid </w:t>
-            </w:r>
-            <w:proofErr w:type="spellStart"/>
-            <w:r>
-              <w:rPr>
-                <w:rFonts w:ascii="Calibri" w:hAnsi="Calibri" w:cs="Calibri"/>
-                <w:szCs w:val="22"/>
-                <w:lang w:val="en"/>
-              </w:rPr>
-              <w:t>ColumnDefinitions</w:t>
-            </w:r>
-            <w:proofErr w:type="spellEnd"/>
-            <w:r>
-              <w:rPr>
-                <w:rFonts w:ascii="Calibri" w:hAnsi="Calibri" w:cs="Calibri"/>
-                <w:szCs w:val="22"/>
-                <w:lang w:val="en"/>
-              </w:rPr>
-              <w:t xml:space="preserve">="" </w:t>
-            </w:r>
-            <w:proofErr w:type="spellStart"/>
-            <w:r>
-              <w:rPr>
-                <w:rFonts w:ascii="Calibri" w:hAnsi="Calibri" w:cs="Calibri"/>
-                <w:szCs w:val="22"/>
-                <w:lang w:val="en"/>
-              </w:rPr>
-              <w:t>RowDefinitions</w:t>
-            </w:r>
-            <w:proofErr w:type="spellEnd"/>
-            <w:r>
-              <w:rPr>
-                <w:rFonts w:ascii="Calibri" w:hAnsi="Calibri" w:cs="Calibri"/>
-                <w:szCs w:val="22"/>
-                <w:lang w:val="en"/>
-              </w:rPr>
-              <w:t>=""&gt;</w:t>
+              <w:t>&lt;Grid ColumnDefinitions="" RowDefinitions=""&gt;</w:t>
             </w:r>
           </w:p>
           <w:p>
@@ -2844,48 +2804,30 @@
                 <w:szCs w:val="22"/>
                 <w:lang w:val="en"/>
               </w:rPr>
+              <w:t>&lt;FlexLayout&gt;</w:t>
+            </w:r>
+          </w:p>
+          <w:p>
+            <w:pPr>
+              <w:widowControl w:val="0"/>
+              <w:autoSpaceDE w:val="0"/>
+              <w:autoSpaceDN w:val="0"/>
+              <w:adjustRightInd w:val="0"/>
+              <w:spacing w:after="200"/>
+              <w:rPr>
+                <w:rFonts w:ascii="Calibri" w:hAnsi="Calibri" w:cs="Calibri"/>
+                <w:szCs w:val="22"/>
+                <w:lang w:val="en"/>
+              </w:rPr>
+            </w:pPr>
+            <w:r>
+              <w:rPr>
+                <w:rFonts w:ascii="Calibri" w:hAnsi="Calibri" w:cs="Calibri"/>
+                <w:szCs w:val="22"/>
+                <w:lang w:val="en"/>
+              </w:rPr>
               <w:t>&lt;</w:t>
             </w:r>
-            <w:proofErr w:type="spellStart"/>
-            <w:r>
-              <w:rPr>
-                <w:rFonts w:ascii="Calibri" w:hAnsi="Calibri" w:cs="Calibri"/>
-                <w:szCs w:val="22"/>
-                <w:lang w:val="en"/>
-              </w:rPr>
-              <w:t>FlexLayout</w:t>
-            </w:r>
-            <w:proofErr w:type="spellEnd"/>
-            <w:r>
-              <w:rPr>
-                <w:rFonts w:ascii="Calibri" w:hAnsi="Calibri" w:cs="Calibri"/>
-                <w:szCs w:val="22"/>
-                <w:lang w:val="en"/>
-              </w:rPr>
-              <w:t>&gt;</w:t>
-            </w:r>
-          </w:p>
-          <w:p>
-            <w:pPr>
-              <w:widowControl w:val="0"/>
-              <w:autoSpaceDE w:val="0"/>
-              <w:autoSpaceDN w:val="0"/>
-              <w:adjustRightInd w:val="0"/>
-              <w:spacing w:after="200"/>
-              <w:rPr>
-                <w:rFonts w:ascii="Calibri" w:hAnsi="Calibri" w:cs="Calibri"/>
-                <w:szCs w:val="22"/>
-                <w:lang w:val="en"/>
-              </w:rPr>
-            </w:pPr>
-            <w:r>
-              <w:rPr>
-                <w:rFonts w:ascii="Calibri" w:hAnsi="Calibri" w:cs="Calibri"/>
-                <w:szCs w:val="22"/>
-                <w:lang w:val="en"/>
-              </w:rPr>
-              <w:t>&lt;</w:t>
-            </w:r>
             <w:r>
               <w:rPr>
                 <w:rFonts w:ascii="Calibri" w:hAnsi="Calibri" w:cs="Calibri"/>
@@ -2894,23 +2836,13 @@
               </w:rPr>
               <w:t>/</w:t>
             </w:r>
-            <w:proofErr w:type="spellStart"/>
-            <w:r>
-              <w:rPr>
-                <w:rFonts w:ascii="Calibri" w:hAnsi="Calibri" w:cs="Calibri"/>
-                <w:szCs w:val="22"/>
-                <w:lang w:val="en"/>
-              </w:rPr>
-              <w:t>FlexLayout</w:t>
-            </w:r>
-            <w:proofErr w:type="spellEnd"/>
-            <w:r>
-              <w:rPr>
-                <w:rFonts w:ascii="Calibri" w:hAnsi="Calibri" w:cs="Calibri"/>
-                <w:szCs w:val="22"/>
-                <w:lang w:val="en"/>
-              </w:rPr>
-              <w:t>&gt;</w:t>
+            <w:r>
+              <w:rPr>
+                <w:rFonts w:ascii="Calibri" w:hAnsi="Calibri" w:cs="Calibri"/>
+                <w:szCs w:val="22"/>
+                <w:lang w:val="en"/>
+              </w:rPr>
+              <w:t>FlexLayout&gt;</w:t>
             </w:r>
           </w:p>
         </w:tc>
@@ -3008,65 +2940,29 @@
                 <w:szCs w:val="22"/>
                 <w:lang w:val="en"/>
               </w:rPr>
-              <w:t>&lt;</w:t>
-            </w:r>
-            <w:proofErr w:type="spellStart"/>
-            <w:r>
-              <w:rPr>
-                <w:rFonts w:ascii="Calibri" w:hAnsi="Calibri" w:cs="Calibri"/>
-                <w:szCs w:val="22"/>
-                <w:lang w:val="en"/>
-              </w:rPr>
-              <w:t>StackLayout</w:t>
-            </w:r>
-            <w:proofErr w:type="spellEnd"/>
-            <w:r>
-              <w:rPr>
-                <w:rFonts w:ascii="Calibri" w:hAnsi="Calibri" w:cs="Calibri"/>
-                <w:szCs w:val="22"/>
-                <w:lang w:val="en"/>
-              </w:rPr>
-              <w:t>&gt;</w:t>
-            </w:r>
-          </w:p>
-          <w:p>
-            <w:pPr>
-              <w:widowControl w:val="0"/>
-              <w:autoSpaceDE w:val="0"/>
-              <w:autoSpaceDN w:val="0"/>
-              <w:adjustRightInd w:val="0"/>
-              <w:spacing w:after="200"/>
-              <w:rPr>
-                <w:rFonts w:ascii="Calibri" w:hAnsi="Calibri" w:cs="Calibri"/>
-                <w:szCs w:val="22"/>
-                <w:lang w:val="en"/>
-              </w:rPr>
-            </w:pPr>
-            <w:r>
-              <w:rPr>
-                <w:rFonts w:ascii="Calibri" w:hAnsi="Calibri" w:cs="Calibri"/>
-                <w:szCs w:val="22"/>
-                <w:lang w:val="en"/>
-              </w:rPr>
-              <w:t>&lt;/</w:t>
-            </w:r>
-            <w:proofErr w:type="spellStart"/>
-            <w:r>
-              <w:rPr>
-                <w:rFonts w:ascii="Calibri" w:hAnsi="Calibri" w:cs="Calibri"/>
-                <w:szCs w:val="22"/>
-                <w:lang w:val="en"/>
-              </w:rPr>
-              <w:t>StackLayout</w:t>
-            </w:r>
-            <w:proofErr w:type="spellEnd"/>
-            <w:r>
-              <w:rPr>
-                <w:rFonts w:ascii="Calibri" w:hAnsi="Calibri" w:cs="Calibri"/>
-                <w:szCs w:val="22"/>
-                <w:lang w:val="en"/>
-              </w:rPr>
-              <w:t>&gt;</w:t>
+              <w:t>&lt;StackLayout&gt;</w:t>
+            </w:r>
+          </w:p>
+          <w:p>
+            <w:pPr>
+              <w:widowControl w:val="0"/>
+              <w:autoSpaceDE w:val="0"/>
+              <w:autoSpaceDN w:val="0"/>
+              <w:adjustRightInd w:val="0"/>
+              <w:spacing w:after="200"/>
+              <w:rPr>
+                <w:rFonts w:ascii="Calibri" w:hAnsi="Calibri" w:cs="Calibri"/>
+                <w:szCs w:val="22"/>
+                <w:lang w:val="en"/>
+              </w:rPr>
+            </w:pPr>
+            <w:r>
+              <w:rPr>
+                <w:rFonts w:ascii="Calibri" w:hAnsi="Calibri" w:cs="Calibri"/>
+                <w:szCs w:val="22"/>
+                <w:lang w:val="en"/>
+              </w:rPr>
+              <w:t>&lt;/StackLayout&gt;</w:t>
             </w:r>
           </w:p>
         </w:tc>
@@ -3130,7 +3026,6 @@
                 <w:lang w:val="en"/>
               </w:rPr>
             </w:pPr>
-            <w:proofErr w:type="spellStart"/>
             <w:r>
               <w:rPr>
                 <w:rFonts w:ascii="Calibri" w:hAnsi="Calibri" w:cs="Calibri"/>
@@ -3141,7 +3036,6 @@
               </w:rPr>
               <w:t>hstack</w:t>
             </w:r>
-            <w:proofErr w:type="spellEnd"/>
           </w:p>
         </w:tc>
         <w:tc>
@@ -3167,48 +3061,30 @@
                 <w:szCs w:val="22"/>
                 <w:lang w:val="en"/>
               </w:rPr>
+              <w:t>&lt;HorizontalStackLayout&gt;</w:t>
+            </w:r>
+          </w:p>
+          <w:p>
+            <w:pPr>
+              <w:widowControl w:val="0"/>
+              <w:autoSpaceDE w:val="0"/>
+              <w:autoSpaceDN w:val="0"/>
+              <w:adjustRightInd w:val="0"/>
+              <w:spacing w:after="200"/>
+              <w:rPr>
+                <w:rFonts w:ascii="Calibri" w:hAnsi="Calibri" w:cs="Calibri"/>
+                <w:szCs w:val="22"/>
+                <w:lang w:val="en"/>
+              </w:rPr>
+            </w:pPr>
+            <w:r>
+              <w:rPr>
+                <w:rFonts w:ascii="Calibri" w:hAnsi="Calibri" w:cs="Calibri"/>
+                <w:szCs w:val="22"/>
+                <w:lang w:val="en"/>
+              </w:rPr>
               <w:t>&lt;</w:t>
             </w:r>
-            <w:proofErr w:type="spellStart"/>
-            <w:r>
-              <w:rPr>
-                <w:rFonts w:ascii="Calibri" w:hAnsi="Calibri" w:cs="Calibri"/>
-                <w:szCs w:val="22"/>
-                <w:lang w:val="en"/>
-              </w:rPr>
-              <w:t>HorizontalStackLayout</w:t>
-            </w:r>
-            <w:proofErr w:type="spellEnd"/>
-            <w:r>
-              <w:rPr>
-                <w:rFonts w:ascii="Calibri" w:hAnsi="Calibri" w:cs="Calibri"/>
-                <w:szCs w:val="22"/>
-                <w:lang w:val="en"/>
-              </w:rPr>
-              <w:t>&gt;</w:t>
-            </w:r>
-          </w:p>
-          <w:p>
-            <w:pPr>
-              <w:widowControl w:val="0"/>
-              <w:autoSpaceDE w:val="0"/>
-              <w:autoSpaceDN w:val="0"/>
-              <w:adjustRightInd w:val="0"/>
-              <w:spacing w:after="200"/>
-              <w:rPr>
-                <w:rFonts w:ascii="Calibri" w:hAnsi="Calibri" w:cs="Calibri"/>
-                <w:szCs w:val="22"/>
-                <w:lang w:val="en"/>
-              </w:rPr>
-            </w:pPr>
-            <w:r>
-              <w:rPr>
-                <w:rFonts w:ascii="Calibri" w:hAnsi="Calibri" w:cs="Calibri"/>
-                <w:szCs w:val="22"/>
-                <w:lang w:val="en"/>
-              </w:rPr>
-              <w:t>&lt;</w:t>
-            </w:r>
             <w:r>
               <w:rPr>
                 <w:rFonts w:ascii="Calibri" w:hAnsi="Calibri" w:cs="Calibri"/>
@@ -3217,23 +3093,13 @@
               </w:rPr>
               <w:t>/</w:t>
             </w:r>
-            <w:proofErr w:type="spellStart"/>
-            <w:r>
-              <w:rPr>
-                <w:rFonts w:ascii="Calibri" w:hAnsi="Calibri" w:cs="Calibri"/>
-                <w:szCs w:val="22"/>
-                <w:lang w:val="en"/>
-              </w:rPr>
-              <w:t>HorizontalStackLayout</w:t>
-            </w:r>
-            <w:proofErr w:type="spellEnd"/>
-            <w:r>
-              <w:rPr>
-                <w:rFonts w:ascii="Calibri" w:hAnsi="Calibri" w:cs="Calibri"/>
-                <w:szCs w:val="22"/>
-                <w:lang w:val="en"/>
-              </w:rPr>
-              <w:t>&gt;</w:t>
+            <w:r>
+              <w:rPr>
+                <w:rFonts w:ascii="Calibri" w:hAnsi="Calibri" w:cs="Calibri"/>
+                <w:szCs w:val="22"/>
+                <w:lang w:val="en"/>
+              </w:rPr>
+              <w:t>HorizontalStackLayout&gt;</w:t>
             </w:r>
           </w:p>
         </w:tc>
@@ -3296,7 +3162,6 @@
                 <w:lang w:val="en"/>
               </w:rPr>
             </w:pPr>
-            <w:proofErr w:type="spellStart"/>
             <w:r>
               <w:rPr>
                 <w:rFonts w:ascii="Calibri" w:hAnsi="Calibri" w:cs="Calibri"/>
@@ -3307,7 +3172,6 @@
               </w:rPr>
               <w:t>vstack</w:t>
             </w:r>
-            <w:proofErr w:type="spellEnd"/>
           </w:p>
         </w:tc>
         <w:tc>
@@ -3333,48 +3197,30 @@
                 <w:szCs w:val="22"/>
                 <w:lang w:val="en"/>
               </w:rPr>
+              <w:t>&lt;VerticalStackLayout&gt;</w:t>
+            </w:r>
+          </w:p>
+          <w:p>
+            <w:pPr>
+              <w:widowControl w:val="0"/>
+              <w:autoSpaceDE w:val="0"/>
+              <w:autoSpaceDN w:val="0"/>
+              <w:adjustRightInd w:val="0"/>
+              <w:spacing w:after="200"/>
+              <w:rPr>
+                <w:rFonts w:ascii="Calibri" w:hAnsi="Calibri" w:cs="Calibri"/>
+                <w:szCs w:val="22"/>
+                <w:lang w:val="en"/>
+              </w:rPr>
+            </w:pPr>
+            <w:r>
+              <w:rPr>
+                <w:rFonts w:ascii="Calibri" w:hAnsi="Calibri" w:cs="Calibri"/>
+                <w:szCs w:val="22"/>
+                <w:lang w:val="en"/>
+              </w:rPr>
               <w:t>&lt;</w:t>
             </w:r>
-            <w:proofErr w:type="spellStart"/>
-            <w:r>
-              <w:rPr>
-                <w:rFonts w:ascii="Calibri" w:hAnsi="Calibri" w:cs="Calibri"/>
-                <w:szCs w:val="22"/>
-                <w:lang w:val="en"/>
-              </w:rPr>
-              <w:t>VerticalStackLayout</w:t>
-            </w:r>
-            <w:proofErr w:type="spellEnd"/>
-            <w:r>
-              <w:rPr>
-                <w:rFonts w:ascii="Calibri" w:hAnsi="Calibri" w:cs="Calibri"/>
-                <w:szCs w:val="22"/>
-                <w:lang w:val="en"/>
-              </w:rPr>
-              <w:t>&gt;</w:t>
-            </w:r>
-          </w:p>
-          <w:p>
-            <w:pPr>
-              <w:widowControl w:val="0"/>
-              <w:autoSpaceDE w:val="0"/>
-              <w:autoSpaceDN w:val="0"/>
-              <w:adjustRightInd w:val="0"/>
-              <w:spacing w:after="200"/>
-              <w:rPr>
-                <w:rFonts w:ascii="Calibri" w:hAnsi="Calibri" w:cs="Calibri"/>
-                <w:szCs w:val="22"/>
-                <w:lang w:val="en"/>
-              </w:rPr>
-            </w:pPr>
-            <w:r>
-              <w:rPr>
-                <w:rFonts w:ascii="Calibri" w:hAnsi="Calibri" w:cs="Calibri"/>
-                <w:szCs w:val="22"/>
-                <w:lang w:val="en"/>
-              </w:rPr>
-              <w:t>&lt;</w:t>
-            </w:r>
             <w:r>
               <w:rPr>
                 <w:rFonts w:ascii="Calibri" w:hAnsi="Calibri" w:cs="Calibri"/>
@@ -3383,23 +3229,13 @@
               </w:rPr>
               <w:t>/</w:t>
             </w:r>
-            <w:proofErr w:type="spellStart"/>
-            <w:r>
-              <w:rPr>
-                <w:rFonts w:ascii="Calibri" w:hAnsi="Calibri" w:cs="Calibri"/>
-                <w:szCs w:val="22"/>
-                <w:lang w:val="en"/>
-              </w:rPr>
-              <w:t>VerticalStackLayout</w:t>
-            </w:r>
-            <w:proofErr w:type="spellEnd"/>
-            <w:r>
-              <w:rPr>
-                <w:rFonts w:ascii="Calibri" w:hAnsi="Calibri" w:cs="Calibri"/>
-                <w:szCs w:val="22"/>
-                <w:lang w:val="en"/>
-              </w:rPr>
-              <w:t>&gt;</w:t>
+            <w:r>
+              <w:rPr>
+                <w:rFonts w:ascii="Calibri" w:hAnsi="Calibri" w:cs="Calibri"/>
+                <w:szCs w:val="22"/>
+                <w:lang w:val="en"/>
+              </w:rPr>
+              <w:t>VerticalStackLayout&gt;</w:t>
             </w:r>
           </w:p>
         </w:tc>
@@ -3493,25 +3329,7 @@
                 <w:szCs w:val="22"/>
                 <w:lang w:val="en"/>
               </w:rPr>
-              <w:t xml:space="preserve">&lt;Style </w:t>
-            </w:r>
-            <w:proofErr w:type="spellStart"/>
-            <w:r>
-              <w:rPr>
-                <w:rFonts w:ascii="Calibri" w:hAnsi="Calibri" w:cs="Calibri"/>
-                <w:szCs w:val="22"/>
-                <w:lang w:val="en"/>
-              </w:rPr>
-              <w:t>TargetType</w:t>
-            </w:r>
-            <w:proofErr w:type="spellEnd"/>
-            <w:r>
-              <w:rPr>
-                <w:rFonts w:ascii="Calibri" w:hAnsi="Calibri" w:cs="Calibri"/>
-                <w:szCs w:val="22"/>
-                <w:lang w:val="en"/>
-              </w:rPr>
-              <w:t>="</w:t>
+              <w:t>&lt;Style TargetType="</w:t>
             </w:r>
             <w:r>
               <w:rPr>
@@ -3766,7 +3584,6 @@
               </w:rPr>
               <w:t>&lt;</w:t>
             </w:r>
-            <w:proofErr w:type="spellStart"/>
             <w:r>
               <w:rPr>
                 <w:rFonts w:ascii="Calibri" w:hAnsi="Calibri" w:cs="Calibri"/>
@@ -3782,16 +3599,29 @@
                 <w:szCs w:val="22"/>
                 <w:lang w:val="en"/>
               </w:rPr>
-              <w:t>.Resources</w:t>
-            </w:r>
-            <w:proofErr w:type="spellEnd"/>
-            <w:r>
-              <w:rPr>
-                <w:rFonts w:ascii="Calibri" w:hAnsi="Calibri" w:cs="Calibri"/>
-                <w:szCs w:val="22"/>
-                <w:lang w:val="en"/>
-              </w:rPr>
-              <w:t>&gt;</w:t>
+              <w:t>.Resources&gt;</w:t>
+            </w:r>
+          </w:p>
+          <w:p>
+            <w:pPr>
+              <w:widowControl w:val="0"/>
+              <w:autoSpaceDE w:val="0"/>
+              <w:autoSpaceDN w:val="0"/>
+              <w:adjustRightInd w:val="0"/>
+              <w:spacing w:after="200"/>
+              <w:rPr>
+                <w:rFonts w:ascii="Calibri" w:hAnsi="Calibri" w:cs="Calibri"/>
+                <w:szCs w:val="22"/>
+                <w:lang w:val="en"/>
+              </w:rPr>
+            </w:pPr>
+            <w:r>
+              <w:rPr>
+                <w:rFonts w:ascii="Calibri" w:hAnsi="Calibri" w:cs="Calibri"/>
+                <w:szCs w:val="22"/>
+                <w:lang w:val="en"/>
+              </w:rPr>
+              <w:t>&lt;ResourceDictionary&gt;</w:t>
             </w:r>
           </w:p>
           <w:p>
@@ -3815,23 +3645,21 @@
               </w:rPr>
               <w:t>&lt;</w:t>
             </w:r>
-            <w:proofErr w:type="spellStart"/>
-            <w:r>
-              <w:rPr>
-                <w:rFonts w:ascii="Calibri" w:hAnsi="Calibri" w:cs="Calibri"/>
-                <w:szCs w:val="22"/>
-                <w:lang w:val="en"/>
-              </w:rPr>
-              <w:t>ResourceDictionary</w:t>
-            </w:r>
-            <w:proofErr w:type="spellEnd"/>
-            <w:r>
-              <w:rPr>
-                <w:rFonts w:ascii="Calibri" w:hAnsi="Calibri" w:cs="Calibri"/>
-                <w:szCs w:val="22"/>
-                <w:lang w:val="en"/>
-              </w:rPr>
-              <w:t>&gt;</w:t>
+            <w:r>
+              <w:rPr>
+                <w:rFonts w:ascii="Calibri" w:hAnsi="Calibri" w:cs="Calibri"/>
+                <w:szCs w:val="22"/>
+                <w:lang w:val="en"/>
+              </w:rPr>
+              <w:t>/</w:t>
+            </w:r>
+            <w:r>
+              <w:rPr>
+                <w:rFonts w:ascii="Calibri" w:hAnsi="Calibri" w:cs="Calibri"/>
+                <w:szCs w:val="22"/>
+                <w:lang w:val="en"/>
+              </w:rPr>
+              <w:t>ResourceDictionary&gt;</w:t>
             </w:r>
           </w:p>
           <w:p>
@@ -3863,55 +3691,6 @@
               </w:rPr>
               <w:t>/</w:t>
             </w:r>
-            <w:proofErr w:type="spellStart"/>
-            <w:r>
-              <w:rPr>
-                <w:rFonts w:ascii="Calibri" w:hAnsi="Calibri" w:cs="Calibri"/>
-                <w:szCs w:val="22"/>
-                <w:lang w:val="en"/>
-              </w:rPr>
-              <w:t>ResourceDictionary</w:t>
-            </w:r>
-            <w:proofErr w:type="spellEnd"/>
-            <w:r>
-              <w:rPr>
-                <w:rFonts w:ascii="Calibri" w:hAnsi="Calibri" w:cs="Calibri"/>
-                <w:szCs w:val="22"/>
-                <w:lang w:val="en"/>
-              </w:rPr>
-              <w:t>&gt;</w:t>
-            </w:r>
-          </w:p>
-          <w:p>
-            <w:pPr>
-              <w:widowControl w:val="0"/>
-              <w:autoSpaceDE w:val="0"/>
-              <w:autoSpaceDN w:val="0"/>
-              <w:adjustRightInd w:val="0"/>
-              <w:spacing w:after="200"/>
-              <w:rPr>
-                <w:rFonts w:ascii="Calibri" w:hAnsi="Calibri" w:cs="Calibri"/>
-                <w:szCs w:val="22"/>
-                <w:lang w:val="en"/>
-              </w:rPr>
-            </w:pPr>
-            <w:r>
-              <w:rPr>
-                <w:rFonts w:ascii="Calibri" w:hAnsi="Calibri" w:cs="Calibri"/>
-                <w:szCs w:val="22"/>
-                <w:lang w:val="en"/>
-              </w:rPr>
-              <w:t>&lt;</w:t>
-            </w:r>
-            <w:r>
-              <w:rPr>
-                <w:rFonts w:ascii="Calibri" w:hAnsi="Calibri" w:cs="Calibri"/>
-                <w:szCs w:val="22"/>
-                <w:lang w:val="en"/>
-              </w:rPr>
-              <w:t>/</w:t>
-            </w:r>
-            <w:proofErr w:type="spellStart"/>
             <w:r>
               <w:rPr>
                 <w:rFonts w:ascii="Calibri" w:hAnsi="Calibri" w:cs="Calibri"/>
@@ -3927,16 +3706,7 @@
                 <w:szCs w:val="22"/>
                 <w:lang w:val="en"/>
               </w:rPr>
-              <w:t>.Resources</w:t>
-            </w:r>
-            <w:proofErr w:type="spellEnd"/>
-            <w:r>
-              <w:rPr>
-                <w:rFonts w:ascii="Calibri" w:hAnsi="Calibri" w:cs="Calibri"/>
-                <w:szCs w:val="22"/>
-                <w:lang w:val="en"/>
-              </w:rPr>
-              <w:t>&gt;</w:t>
+              <w:t>.Resources&gt;</w:t>
             </w:r>
           </w:p>
         </w:tc>
@@ -4028,7 +3798,6 @@
               </w:rPr>
               <w:t>&lt;</w:t>
             </w:r>
-            <w:proofErr w:type="spellStart"/>
             <w:r>
               <w:rPr>
                 <w:rFonts w:ascii="Calibri" w:hAnsi="Calibri" w:cs="Calibri"/>
@@ -4044,16 +3813,7 @@
                 <w:szCs w:val="22"/>
                 <w:lang w:val="en"/>
               </w:rPr>
-              <w:t>.GestureRecognizers</w:t>
-            </w:r>
-            <w:proofErr w:type="spellEnd"/>
-            <w:r>
-              <w:rPr>
-                <w:rFonts w:ascii="Calibri" w:hAnsi="Calibri" w:cs="Calibri"/>
-                <w:szCs w:val="22"/>
-                <w:lang w:val="en"/>
-              </w:rPr>
-              <w:t>&gt;</w:t>
+              <w:t>.GestureRecognizers&gt;</w:t>
             </w:r>
           </w:p>
           <w:p>
@@ -4085,7 +3845,6 @@
               </w:rPr>
               <w:t>/</w:t>
             </w:r>
-            <w:proofErr w:type="spellStart"/>
             <w:r>
               <w:rPr>
                 <w:rFonts w:ascii="Calibri" w:hAnsi="Calibri" w:cs="Calibri"/>
@@ -4101,16 +3860,7 @@
                 <w:szCs w:val="22"/>
                 <w:lang w:val="en"/>
               </w:rPr>
-              <w:t>.GestureRecognizers</w:t>
-            </w:r>
-            <w:proofErr w:type="spellEnd"/>
-            <w:r>
-              <w:rPr>
-                <w:rFonts w:ascii="Calibri" w:hAnsi="Calibri" w:cs="Calibri"/>
-                <w:szCs w:val="22"/>
-                <w:lang w:val="en"/>
-              </w:rPr>
-              <w:t>&gt;</w:t>
+              <w:t>.GestureRecognizers&gt;</w:t>
             </w:r>
           </w:p>
         </w:tc>
@@ -4200,25 +3950,7 @@
                 <w:szCs w:val="22"/>
                 <w:lang w:val="en"/>
               </w:rPr>
-              <w:t>&lt;</w:t>
-            </w:r>
-            <w:proofErr w:type="spellStart"/>
-            <w:r>
-              <w:rPr>
-                <w:rFonts w:ascii="Calibri" w:hAnsi="Calibri" w:cs="Calibri"/>
-                <w:szCs w:val="22"/>
-                <w:lang w:val="en"/>
-              </w:rPr>
-              <w:t>TapGestureRecognizer</w:t>
-            </w:r>
-            <w:proofErr w:type="spellEnd"/>
-            <w:r>
-              <w:rPr>
-                <w:rFonts w:ascii="Calibri" w:hAnsi="Calibri" w:cs="Calibri"/>
-                <w:szCs w:val="22"/>
-                <w:lang w:val="en"/>
-              </w:rPr>
-              <w:t xml:space="preserve"> /&gt;</w:t>
+              <w:t>&lt;TapGestureRecognizer /&gt;</w:t>
             </w:r>
           </w:p>
         </w:tc>
@@ -4308,25 +4040,7 @@
                 <w:szCs w:val="22"/>
                 <w:lang w:val="en"/>
               </w:rPr>
-              <w:t>&lt;</w:t>
-            </w:r>
-            <w:proofErr w:type="spellStart"/>
-            <w:r>
-              <w:rPr>
-                <w:rFonts w:ascii="Calibri" w:hAnsi="Calibri" w:cs="Calibri"/>
-                <w:szCs w:val="22"/>
-                <w:lang w:val="en"/>
-              </w:rPr>
-              <w:t>DragGestureRecognizer</w:t>
-            </w:r>
-            <w:proofErr w:type="spellEnd"/>
-            <w:r>
-              <w:rPr>
-                <w:rFonts w:ascii="Calibri" w:hAnsi="Calibri" w:cs="Calibri"/>
-                <w:szCs w:val="22"/>
-                <w:lang w:val="en"/>
-              </w:rPr>
-              <w:t xml:space="preserve"> /&gt;</w:t>
+              <w:t>&lt;DragGestureRecognizer /&gt;</w:t>
             </w:r>
           </w:p>
         </w:tc>
@@ -4416,25 +4130,7 @@
                 <w:szCs w:val="22"/>
                 <w:lang w:val="en"/>
               </w:rPr>
-              <w:t>&lt;</w:t>
-            </w:r>
-            <w:proofErr w:type="spellStart"/>
-            <w:r>
-              <w:rPr>
-                <w:rFonts w:ascii="Calibri" w:hAnsi="Calibri" w:cs="Calibri"/>
-                <w:szCs w:val="22"/>
-                <w:lang w:val="en"/>
-              </w:rPr>
-              <w:t>DropGestureRecognizer</w:t>
-            </w:r>
-            <w:proofErr w:type="spellEnd"/>
-            <w:r>
-              <w:rPr>
-                <w:rFonts w:ascii="Calibri" w:hAnsi="Calibri" w:cs="Calibri"/>
-                <w:szCs w:val="22"/>
-                <w:lang w:val="en"/>
-              </w:rPr>
-              <w:t xml:space="preserve"> /&gt;</w:t>
+              <w:t>&lt;DropGestureRecognizer /&gt;</w:t>
             </w:r>
           </w:p>
         </w:tc>
@@ -4524,25 +4220,7 @@
                 <w:szCs w:val="22"/>
                 <w:lang w:val="en"/>
               </w:rPr>
-              <w:t>&lt;</w:t>
-            </w:r>
-            <w:proofErr w:type="spellStart"/>
-            <w:r>
-              <w:rPr>
-                <w:rFonts w:ascii="Calibri" w:hAnsi="Calibri" w:cs="Calibri"/>
-                <w:szCs w:val="22"/>
-                <w:lang w:val="en"/>
-              </w:rPr>
-              <w:t>PanGestureRecognizer</w:t>
-            </w:r>
-            <w:proofErr w:type="spellEnd"/>
-            <w:r>
-              <w:rPr>
-                <w:rFonts w:ascii="Calibri" w:hAnsi="Calibri" w:cs="Calibri"/>
-                <w:szCs w:val="22"/>
-                <w:lang w:val="en"/>
-              </w:rPr>
-              <w:t xml:space="preserve"> /&gt;</w:t>
+              <w:t>&lt;PanGestureRecognizer /&gt;</w:t>
             </w:r>
           </w:p>
         </w:tc>
@@ -4632,25 +4310,7 @@
                 <w:szCs w:val="22"/>
                 <w:lang w:val="en"/>
               </w:rPr>
-              <w:t>&lt;</w:t>
-            </w:r>
-            <w:proofErr w:type="spellStart"/>
-            <w:r>
-              <w:rPr>
-                <w:rFonts w:ascii="Calibri" w:hAnsi="Calibri" w:cs="Calibri"/>
-                <w:szCs w:val="22"/>
-                <w:lang w:val="en"/>
-              </w:rPr>
-              <w:t>PinchGestureRecognizer</w:t>
-            </w:r>
-            <w:proofErr w:type="spellEnd"/>
-            <w:r>
-              <w:rPr>
-                <w:rFonts w:ascii="Calibri" w:hAnsi="Calibri" w:cs="Calibri"/>
-                <w:szCs w:val="22"/>
-                <w:lang w:val="en"/>
-              </w:rPr>
-              <w:t xml:space="preserve"> /&gt;</w:t>
+              <w:t>&lt;PinchGestureRecognizer /&gt;</w:t>
             </w:r>
           </w:p>
         </w:tc>
@@ -4740,25 +4400,7 @@
                 <w:szCs w:val="22"/>
                 <w:lang w:val="en"/>
               </w:rPr>
-              <w:t>&lt;</w:t>
-            </w:r>
-            <w:proofErr w:type="spellStart"/>
-            <w:r>
-              <w:rPr>
-                <w:rFonts w:ascii="Calibri" w:hAnsi="Calibri" w:cs="Calibri"/>
-                <w:szCs w:val="22"/>
-                <w:lang w:val="en"/>
-              </w:rPr>
-              <w:t>PointerGestureRecognizer</w:t>
-            </w:r>
-            <w:proofErr w:type="spellEnd"/>
-            <w:r>
-              <w:rPr>
-                <w:rFonts w:ascii="Calibri" w:hAnsi="Calibri" w:cs="Calibri"/>
-                <w:szCs w:val="22"/>
-                <w:lang w:val="en"/>
-              </w:rPr>
-              <w:t xml:space="preserve"> /&gt;</w:t>
+              <w:t>&lt;PointerGestureRecognizer /&gt;</w:t>
             </w:r>
           </w:p>
         </w:tc>
@@ -4848,25 +4490,7 @@
                 <w:szCs w:val="22"/>
                 <w:lang w:val="en"/>
               </w:rPr>
-              <w:t>&lt;</w:t>
-            </w:r>
-            <w:proofErr w:type="spellStart"/>
-            <w:r>
-              <w:rPr>
-                <w:rFonts w:ascii="Calibri" w:hAnsi="Calibri" w:cs="Calibri"/>
-                <w:szCs w:val="22"/>
-                <w:lang w:val="en"/>
-              </w:rPr>
-              <w:t>SwipeGestureRecognizer</w:t>
-            </w:r>
-            <w:proofErr w:type="spellEnd"/>
-            <w:r>
-              <w:rPr>
-                <w:rFonts w:ascii="Calibri" w:hAnsi="Calibri" w:cs="Calibri"/>
-                <w:szCs w:val="22"/>
-                <w:lang w:val="en"/>
-              </w:rPr>
-              <w:t xml:space="preserve"> /&gt;</w:t>
+              <w:t>&lt;SwipeGestureRecognizer /&gt;</w:t>
             </w:r>
           </w:p>
         </w:tc>
@@ -4924,7 +4548,6 @@
                 <w:lang w:val="en"/>
               </w:rPr>
             </w:pPr>
-            <w:proofErr w:type="spellStart"/>
             <w:r>
               <w:rPr>
                 <w:rFonts w:ascii="Calibri" w:hAnsi="Calibri" w:cs="Calibri"/>
@@ -4941,7 +4564,6 @@
               </w:rPr>
               <w:t>wv</w:t>
             </w:r>
-            <w:proofErr w:type="spellEnd"/>
           </w:p>
         </w:tc>
         <w:tc>
@@ -4967,257 +4589,95 @@
                 <w:szCs w:val="22"/>
                 <w:lang w:val="en"/>
               </w:rPr>
-              <w:t>&lt;</w:t>
-            </w:r>
-            <w:proofErr w:type="spellStart"/>
-            <w:r>
-              <w:rPr>
-                <w:rFonts w:ascii="Calibri" w:hAnsi="Calibri" w:cs="Calibri"/>
-                <w:szCs w:val="22"/>
-                <w:lang w:val="en"/>
-              </w:rPr>
-              <w:t>BlazorWebView</w:t>
-            </w:r>
-            <w:proofErr w:type="spellEnd"/>
-            <w:r>
-              <w:rPr>
-                <w:rFonts w:ascii="Calibri" w:hAnsi="Calibri" w:cs="Calibri"/>
-                <w:szCs w:val="22"/>
-                <w:lang w:val="en"/>
-              </w:rPr>
-              <w:t xml:space="preserve"> </w:t>
-            </w:r>
-            <w:proofErr w:type="spellStart"/>
-            <w:r>
-              <w:rPr>
-                <w:rFonts w:ascii="Calibri" w:hAnsi="Calibri" w:cs="Calibri"/>
-                <w:szCs w:val="22"/>
-                <w:lang w:val="en"/>
-              </w:rPr>
-              <w:t>HostPage</w:t>
-            </w:r>
-            <w:proofErr w:type="spellEnd"/>
-            <w:r>
-              <w:rPr>
-                <w:rFonts w:ascii="Calibri" w:hAnsi="Calibri" w:cs="Calibri"/>
-                <w:szCs w:val="22"/>
-                <w:lang w:val="en"/>
-              </w:rPr>
-              <w:t>="</w:t>
-            </w:r>
-            <w:proofErr w:type="spellStart"/>
-            <w:r>
-              <w:rPr>
-                <w:rFonts w:ascii="Calibri" w:hAnsi="Calibri" w:cs="Calibri"/>
-                <w:szCs w:val="22"/>
-                <w:lang w:val="en"/>
-              </w:rPr>
-              <w:t>wwwroot</w:t>
-            </w:r>
-            <w:proofErr w:type="spellEnd"/>
-            <w:r>
-              <w:rPr>
-                <w:rFonts w:ascii="Calibri" w:hAnsi="Calibri" w:cs="Calibri"/>
-                <w:szCs w:val="22"/>
-                <w:lang w:val="en"/>
-              </w:rPr>
-              <w:t>/index.html"&gt;</w:t>
-            </w:r>
-          </w:p>
-          <w:p>
-            <w:pPr>
-              <w:widowControl w:val="0"/>
-              <w:autoSpaceDE w:val="0"/>
-              <w:autoSpaceDN w:val="0"/>
-              <w:adjustRightInd w:val="0"/>
-              <w:spacing w:after="200"/>
-              <w:rPr>
-                <w:rFonts w:ascii="Calibri" w:hAnsi="Calibri" w:cs="Calibri"/>
-                <w:szCs w:val="22"/>
-                <w:lang w:val="en"/>
-              </w:rPr>
-            </w:pPr>
-            <w:r>
-              <w:rPr>
-                <w:rFonts w:ascii="Calibri" w:hAnsi="Calibri" w:cs="Calibri"/>
-                <w:szCs w:val="22"/>
-                <w:lang w:val="en"/>
-              </w:rPr>
-              <w:t xml:space="preserve">    &lt;</w:t>
-            </w:r>
-            <w:proofErr w:type="spellStart"/>
-            <w:r>
-              <w:rPr>
-                <w:rFonts w:ascii="Calibri" w:hAnsi="Calibri" w:cs="Calibri"/>
-                <w:szCs w:val="22"/>
-                <w:lang w:val="en"/>
-              </w:rPr>
-              <w:t>BlazorWebView.RootComponents</w:t>
-            </w:r>
-            <w:proofErr w:type="spellEnd"/>
-            <w:r>
-              <w:rPr>
-                <w:rFonts w:ascii="Calibri" w:hAnsi="Calibri" w:cs="Calibri"/>
-                <w:szCs w:val="22"/>
-                <w:lang w:val="en"/>
-              </w:rPr>
-              <w:t>&gt;</w:t>
-            </w:r>
-          </w:p>
-          <w:p>
-            <w:pPr>
-              <w:widowControl w:val="0"/>
-              <w:autoSpaceDE w:val="0"/>
-              <w:autoSpaceDN w:val="0"/>
-              <w:adjustRightInd w:val="0"/>
-              <w:spacing w:after="200"/>
-              <w:rPr>
-                <w:rFonts w:ascii="Calibri" w:hAnsi="Calibri" w:cs="Calibri"/>
-                <w:szCs w:val="22"/>
-                <w:lang w:val="en"/>
-              </w:rPr>
-            </w:pPr>
-            <w:r>
-              <w:rPr>
-                <w:rFonts w:ascii="Calibri" w:hAnsi="Calibri" w:cs="Calibri"/>
-                <w:szCs w:val="22"/>
-                <w:lang w:val="en"/>
-              </w:rPr>
-              <w:t xml:space="preserve">        &lt;</w:t>
-            </w:r>
-            <w:proofErr w:type="spellStart"/>
-            <w:r>
-              <w:rPr>
-                <w:rFonts w:ascii="Calibri" w:hAnsi="Calibri" w:cs="Calibri"/>
-                <w:szCs w:val="22"/>
-                <w:lang w:val="en"/>
-              </w:rPr>
-              <w:t>RootComponent</w:t>
-            </w:r>
-            <w:proofErr w:type="spellEnd"/>
-            <w:r>
-              <w:rPr>
-                <w:rFonts w:ascii="Calibri" w:hAnsi="Calibri" w:cs="Calibri"/>
-                <w:szCs w:val="22"/>
-                <w:lang w:val="en"/>
-              </w:rPr>
-              <w:t xml:space="preserve"> </w:t>
-            </w:r>
-            <w:proofErr w:type="spellStart"/>
-            <w:r>
-              <w:rPr>
-                <w:rFonts w:ascii="Calibri" w:hAnsi="Calibri" w:cs="Calibri"/>
-                <w:szCs w:val="22"/>
-                <w:lang w:val="en"/>
-              </w:rPr>
-              <w:t>ComponentType</w:t>
-            </w:r>
-            <w:proofErr w:type="spellEnd"/>
-            <w:r>
-              <w:rPr>
-                <w:rFonts w:ascii="Calibri" w:hAnsi="Calibri" w:cs="Calibri"/>
-                <w:szCs w:val="22"/>
-                <w:lang w:val="en"/>
-              </w:rPr>
-              <w:t>="{</w:t>
-            </w:r>
-            <w:proofErr w:type="spellStart"/>
-            <w:r>
-              <w:rPr>
-                <w:rFonts w:ascii="Calibri" w:hAnsi="Calibri" w:cs="Calibri"/>
-                <w:szCs w:val="22"/>
-                <w:lang w:val="en"/>
-              </w:rPr>
-              <w:t>x:Type</w:t>
-            </w:r>
-            <w:proofErr w:type="spellEnd"/>
-            <w:r>
-              <w:rPr>
-                <w:rFonts w:ascii="Calibri" w:hAnsi="Calibri" w:cs="Calibri"/>
-                <w:szCs w:val="22"/>
-                <w:lang w:val="en"/>
-              </w:rPr>
-              <w:t xml:space="preserve"> }" Selector="#app" /&gt;</w:t>
-            </w:r>
-          </w:p>
-          <w:p>
-            <w:pPr>
-              <w:widowControl w:val="0"/>
-              <w:autoSpaceDE w:val="0"/>
-              <w:autoSpaceDN w:val="0"/>
-              <w:adjustRightInd w:val="0"/>
-              <w:spacing w:after="200"/>
-              <w:rPr>
-                <w:rFonts w:ascii="Calibri" w:hAnsi="Calibri" w:cs="Calibri"/>
-                <w:szCs w:val="22"/>
-                <w:lang w:val="en"/>
-              </w:rPr>
-            </w:pPr>
-            <w:r>
-              <w:rPr>
-                <w:rFonts w:ascii="Calibri" w:hAnsi="Calibri" w:cs="Calibri"/>
-                <w:szCs w:val="22"/>
-                <w:lang w:val="en"/>
-              </w:rPr>
-              <w:t xml:space="preserve">    &lt;/</w:t>
-            </w:r>
-            <w:proofErr w:type="spellStart"/>
-            <w:r>
-              <w:rPr>
-                <w:rFonts w:ascii="Calibri" w:hAnsi="Calibri" w:cs="Calibri"/>
-                <w:szCs w:val="22"/>
-                <w:lang w:val="en"/>
-              </w:rPr>
-              <w:t>BlazorWebView.RootComponents</w:t>
-            </w:r>
-            <w:proofErr w:type="spellEnd"/>
-            <w:r>
-              <w:rPr>
-                <w:rFonts w:ascii="Calibri" w:hAnsi="Calibri" w:cs="Calibri"/>
-                <w:szCs w:val="22"/>
-                <w:lang w:val="en"/>
-              </w:rPr>
-              <w:t>&gt;</w:t>
-            </w:r>
-          </w:p>
-          <w:p>
-            <w:pPr>
-              <w:widowControl w:val="0"/>
-              <w:autoSpaceDE w:val="0"/>
-              <w:autoSpaceDN w:val="0"/>
-              <w:adjustRightInd w:val="0"/>
-              <w:spacing w:after="200"/>
-              <w:rPr>
-                <w:rFonts w:ascii="Calibri" w:hAnsi="Calibri" w:cs="Calibri"/>
-                <w:szCs w:val="22"/>
-                <w:lang w:val="en"/>
-              </w:rPr>
-            </w:pPr>
-            <w:r>
-              <w:rPr>
-                <w:rFonts w:ascii="Calibri" w:hAnsi="Calibri" w:cs="Calibri"/>
-                <w:szCs w:val="22"/>
-                <w:lang w:val="en"/>
-              </w:rPr>
-              <w:t>&lt;/</w:t>
-            </w:r>
-            <w:proofErr w:type="spellStart"/>
-            <w:r>
-              <w:rPr>
-                <w:rFonts w:ascii="Calibri" w:hAnsi="Calibri" w:cs="Calibri"/>
-                <w:szCs w:val="22"/>
-                <w:lang w:val="en"/>
-              </w:rPr>
-              <w:t>BlazorWebView</w:t>
-            </w:r>
-            <w:proofErr w:type="spellEnd"/>
-            <w:r>
-              <w:rPr>
-                <w:rFonts w:ascii="Calibri" w:hAnsi="Calibri" w:cs="Calibri"/>
-                <w:szCs w:val="22"/>
-                <w:lang w:val="en"/>
-              </w:rPr>
-              <w:t>&gt;</w:t>
+              <w:t>&lt;BlazorWebView HostPage="wwwroot/index.html"&gt;</w:t>
+            </w:r>
+          </w:p>
+          <w:p>
+            <w:pPr>
+              <w:widowControl w:val="0"/>
+              <w:autoSpaceDE w:val="0"/>
+              <w:autoSpaceDN w:val="0"/>
+              <w:adjustRightInd w:val="0"/>
+              <w:spacing w:after="200"/>
+              <w:rPr>
+                <w:rFonts w:ascii="Calibri" w:hAnsi="Calibri" w:cs="Calibri"/>
+                <w:szCs w:val="22"/>
+                <w:lang w:val="en"/>
+              </w:rPr>
+            </w:pPr>
+            <w:r>
+              <w:rPr>
+                <w:rFonts w:ascii="Calibri" w:hAnsi="Calibri" w:cs="Calibri"/>
+                <w:szCs w:val="22"/>
+                <w:lang w:val="en"/>
+              </w:rPr>
+              <w:t xml:space="preserve">    &lt;BlazorWebView.RootComponents&gt;</w:t>
+            </w:r>
+          </w:p>
+          <w:p>
+            <w:pPr>
+              <w:widowControl w:val="0"/>
+              <w:autoSpaceDE w:val="0"/>
+              <w:autoSpaceDN w:val="0"/>
+              <w:adjustRightInd w:val="0"/>
+              <w:spacing w:after="200"/>
+              <w:rPr>
+                <w:rFonts w:ascii="Calibri" w:hAnsi="Calibri" w:cs="Calibri"/>
+                <w:szCs w:val="22"/>
+                <w:lang w:val="en"/>
+              </w:rPr>
+            </w:pPr>
+            <w:r>
+              <w:rPr>
+                <w:rFonts w:ascii="Calibri" w:hAnsi="Calibri" w:cs="Calibri"/>
+                <w:szCs w:val="22"/>
+                <w:lang w:val="en"/>
+              </w:rPr>
+              <w:t xml:space="preserve">        &lt;RootComponent ComponentType="{x:Type }" Selector="#app" /&gt;</w:t>
+            </w:r>
+          </w:p>
+          <w:p>
+            <w:pPr>
+              <w:widowControl w:val="0"/>
+              <w:autoSpaceDE w:val="0"/>
+              <w:autoSpaceDN w:val="0"/>
+              <w:adjustRightInd w:val="0"/>
+              <w:spacing w:after="200"/>
+              <w:rPr>
+                <w:rFonts w:ascii="Calibri" w:hAnsi="Calibri" w:cs="Calibri"/>
+                <w:szCs w:val="22"/>
+                <w:lang w:val="en"/>
+              </w:rPr>
+            </w:pPr>
+            <w:r>
+              <w:rPr>
+                <w:rFonts w:ascii="Calibri" w:hAnsi="Calibri" w:cs="Calibri"/>
+                <w:szCs w:val="22"/>
+                <w:lang w:val="en"/>
+              </w:rPr>
+              <w:t xml:space="preserve">    &lt;/BlazorWebView.RootComponents&gt;</w:t>
+            </w:r>
+          </w:p>
+          <w:p>
+            <w:pPr>
+              <w:widowControl w:val="0"/>
+              <w:autoSpaceDE w:val="0"/>
+              <w:autoSpaceDN w:val="0"/>
+              <w:adjustRightInd w:val="0"/>
+              <w:spacing w:after="200"/>
+              <w:rPr>
+                <w:rFonts w:ascii="Calibri" w:hAnsi="Calibri" w:cs="Calibri"/>
+                <w:szCs w:val="22"/>
+                <w:lang w:val="en"/>
+              </w:rPr>
+            </w:pPr>
+            <w:r>
+              <w:rPr>
+                <w:rFonts w:ascii="Calibri" w:hAnsi="Calibri" w:cs="Calibri"/>
+                <w:szCs w:val="22"/>
+                <w:lang w:val="en"/>
+              </w:rPr>
+              <w:t>&lt;/BlazorWebView&gt;</w:t>
             </w:r>
           </w:p>
         </w:tc>
@@ -5329,25 +4789,7 @@
                 <w:szCs w:val="22"/>
                 <w:lang w:val="en"/>
               </w:rPr>
-              <w:t>;assembly=</w:t>
-            </w:r>
-            <w:proofErr w:type="spellStart"/>
-            <w:r>
-              <w:rPr>
-                <w:rFonts w:ascii="Calibri" w:hAnsi="Calibri" w:cs="Calibri"/>
-                <w:szCs w:val="22"/>
-                <w:lang w:val="en"/>
-              </w:rPr>
-              <w:t>Microsoft.AspNetCore.Components.WebView.Maui</w:t>
-            </w:r>
-            <w:proofErr w:type="spellEnd"/>
-            <w:r>
-              <w:rPr>
-                <w:rFonts w:ascii="Calibri" w:hAnsi="Calibri" w:cs="Calibri"/>
-                <w:szCs w:val="22"/>
-                <w:lang w:val="en"/>
-              </w:rPr>
-              <w:t>"</w:t>
+              <w:t>;assembly=Microsoft.AspNetCore.Components.WebView.Maui"</w:t>
             </w:r>
           </w:p>
         </w:tc>
@@ -5404,7 +4846,6 @@
                 <w:lang w:val="en"/>
               </w:rPr>
             </w:pPr>
-            <w:proofErr w:type="spellStart"/>
             <w:r>
               <w:rPr>
                 <w:rFonts w:ascii="Calibri" w:hAnsi="Calibri" w:cs="Calibri"/>
@@ -5413,7 +4854,6 @@
               </w:rPr>
               <w:t>wb</w:t>
             </w:r>
-            <w:proofErr w:type="spellEnd"/>
           </w:p>
         </w:tc>
         <w:tc>
@@ -5469,16 +4909,7 @@
                 <w:szCs w:val="22"/>
                 <w:lang w:val="en"/>
               </w:rPr>
-              <w:t>;assembly=</w:t>
-            </w:r>
-            <w:proofErr w:type="spellStart"/>
-            <w:r>
-              <w:rPr>
-                <w:rFonts w:ascii="Calibri" w:hAnsi="Calibri" w:cs="Calibri"/>
-                <w:szCs w:val="22"/>
-                <w:lang w:val="en"/>
-              </w:rPr>
-              <w:t>Microsoft.AspNetCore.Components.WebView.</w:t>
+              <w:t>;assembly=Microsoft.AspNetCore.Components.WebView.</w:t>
             </w:r>
             <w:r>
               <w:rPr>
@@ -5488,7 +4919,6 @@
               </w:rPr>
               <w:t>Wpf</w:t>
             </w:r>
-            <w:proofErr w:type="spellEnd"/>
             <w:r>
               <w:rPr>
                 <w:rFonts w:ascii="Calibri" w:hAnsi="Calibri" w:cs="Calibri"/>
@@ -5597,7 +5027,6 @@
         </w:rPr>
         <w:t xml:space="preserve">Snippets mentioned in bold-face also works as a </w:t>
       </w:r>
-      <w:proofErr w:type="spellStart"/>
       <w:r>
         <w:rPr>
           <w:rFonts w:ascii="Calibri" w:hAnsi="Calibri" w:cs="Calibri"/>
@@ -5608,7 +5037,6 @@
         </w:rPr>
         <w:t>SurroundWith</w:t>
       </w:r>
-      <w:proofErr w:type="spellEnd"/>
       <w:r>
         <w:rPr>
           <w:rFonts w:ascii="Calibri" w:hAnsi="Calibri" w:cs="Calibri"/>
@@ -5625,7 +5053,6 @@
         </w:rPr>
         <w:t xml:space="preserve"> (from </w:t>
       </w:r>
-      <w:proofErr w:type="spellStart"/>
       <w:r>
         <w:rPr>
           <w:rFonts w:ascii="Calibri" w:hAnsi="Calibri" w:cs="Calibri"/>
@@ -5636,7 +5063,6 @@
         </w:rPr>
         <w:t>CSharp</w:t>
       </w:r>
-      <w:proofErr w:type="spellEnd"/>
       <w:r>
         <w:rPr>
           <w:rFonts w:ascii="Calibri" w:hAnsi="Calibri" w:cs="Calibri"/>
@@ -5995,7 +5421,6 @@
                 <w:lang w:val="en"/>
               </w:rPr>
             </w:pPr>
-            <w:proofErr w:type="spellStart"/>
             <w:r>
               <w:rPr>
                 <w:rFonts w:ascii="Calibri" w:hAnsi="Calibri" w:cs="Calibri"/>
@@ -6006,7 +5431,6 @@
               </w:rPr>
               <w:t>aeh</w:t>
             </w:r>
-            <w:proofErr w:type="spellEnd"/>
           </w:p>
         </w:tc>
         <w:tc>
@@ -6034,7 +5458,6 @@
               </w:rPr>
               <w:t xml:space="preserve">private async void </w:t>
             </w:r>
-            <w:proofErr w:type="spellStart"/>
             <w:r>
               <w:rPr>
                 <w:rFonts w:ascii="Calibri" w:hAnsi="Calibri" w:cs="Calibri"/>
@@ -6044,32 +5467,13 @@
               </w:rPr>
               <w:t>MyMethod</w:t>
             </w:r>
-            <w:proofErr w:type="spellEnd"/>
-            <w:r>
-              <w:rPr>
-                <w:rFonts w:ascii="Calibri" w:hAnsi="Calibri" w:cs="Calibri"/>
-                <w:szCs w:val="22"/>
-                <w:lang w:val="en"/>
-              </w:rPr>
-              <w:t xml:space="preserve">(object sender, </w:t>
-            </w:r>
-            <w:proofErr w:type="spellStart"/>
-            <w:r>
-              <w:rPr>
-                <w:rFonts w:ascii="Calibri" w:hAnsi="Calibri" w:cs="Calibri"/>
-                <w:szCs w:val="22"/>
-                <w:lang w:val="en"/>
-              </w:rPr>
-              <w:t>EventArgs</w:t>
-            </w:r>
-            <w:proofErr w:type="spellEnd"/>
-            <w:r>
-              <w:rPr>
-                <w:rFonts w:ascii="Calibri" w:hAnsi="Calibri" w:cs="Calibri"/>
-                <w:szCs w:val="22"/>
-                <w:lang w:val="en"/>
-              </w:rPr>
-              <w:t xml:space="preserve"> e)</w:t>
+            <w:r>
+              <w:rPr>
+                <w:rFonts w:ascii="Calibri" w:hAnsi="Calibri" w:cs="Calibri"/>
+                <w:szCs w:val="22"/>
+                <w:lang w:val="en"/>
+              </w:rPr>
+              <w:t>(object sender, EventArgs e)</w:t>
             </w:r>
           </w:p>
           <w:p>
@@ -6169,7 +5573,6 @@
                 <w:lang w:val="en"/>
               </w:rPr>
             </w:pPr>
-            <w:proofErr w:type="spellStart"/>
             <w:r>
               <w:rPr>
                 <w:rFonts w:ascii="Calibri" w:hAnsi="Calibri" w:cs="Calibri"/>
@@ -6178,7 +5581,6 @@
               </w:rPr>
               <w:t>propap</w:t>
             </w:r>
-            <w:proofErr w:type="spellEnd"/>
           </w:p>
         </w:tc>
         <w:tc>
@@ -6220,7 +5622,6 @@
               </w:rPr>
               <w:t xml:space="preserve">ssuming </w:t>
             </w:r>
-            <w:proofErr w:type="spellStart"/>
             <w:r>
               <w:rPr>
                 <w:rFonts w:ascii="Calibri" w:hAnsi="Calibri" w:cs="Calibri"/>
@@ -6232,7 +5633,6 @@
               </w:rPr>
               <w:t>MyClass</w:t>
             </w:r>
-            <w:proofErr w:type="spellEnd"/>
             <w:r>
               <w:rPr>
                 <w:rFonts w:ascii="Calibri" w:hAnsi="Calibri" w:cs="Calibri"/>
@@ -6263,50 +5663,161 @@
                 <w:szCs w:val="22"/>
                 <w:lang w:val="en"/>
               </w:rPr>
+              <w:t xml:space="preserve">public static readonly BindableProperty </w:t>
+            </w:r>
+            <w:r>
+              <w:rPr>
+                <w:rFonts w:ascii="Calibri" w:hAnsi="Calibri" w:cs="Calibri"/>
+                <w:szCs w:val="22"/>
+                <w:highlight w:val="yellow"/>
+                <w:lang w:val="en"/>
+              </w:rPr>
+              <w:t>Name</w:t>
+            </w:r>
+            <w:r>
+              <w:rPr>
+                <w:rFonts w:ascii="Calibri" w:hAnsi="Calibri" w:cs="Calibri"/>
+                <w:szCs w:val="22"/>
+                <w:lang w:val="en"/>
+              </w:rPr>
+              <w:t>Property = BindableProperty.</w:t>
+            </w:r>
+            <w:r>
+              <w:rPr>
+                <w:rFonts w:ascii="Calibri" w:hAnsi="Calibri" w:cs="Calibri"/>
+                <w:szCs w:val="22"/>
+                <w:lang w:val="en"/>
+              </w:rPr>
+              <w:t>CreateAttached</w:t>
+            </w:r>
+            <w:r>
+              <w:rPr>
+                <w:rFonts w:ascii="Calibri" w:hAnsi="Calibri" w:cs="Calibri"/>
+                <w:szCs w:val="22"/>
+                <w:lang w:val="en"/>
+              </w:rPr>
+              <w:t>(nameof(</w:t>
+            </w:r>
+            <w:r>
+              <w:rPr>
+                <w:rFonts w:ascii="Calibri" w:hAnsi="Calibri" w:cs="Calibri"/>
+                <w:szCs w:val="22"/>
+                <w:highlight w:val="cyan"/>
+                <w:lang w:val="en"/>
+              </w:rPr>
+              <w:t>Name</w:t>
+            </w:r>
+            <w:r>
+              <w:rPr>
+                <w:rFonts w:ascii="Calibri" w:hAnsi="Calibri" w:cs="Calibri"/>
+                <w:szCs w:val="22"/>
+                <w:highlight w:val="cyan"/>
+                <w:lang w:val="en"/>
+              </w:rPr>
+              <w:t>Property</w:t>
+            </w:r>
+            <w:r>
+              <w:rPr>
+                <w:rFonts w:ascii="Calibri" w:hAnsi="Calibri" w:cs="Calibri"/>
+                <w:szCs w:val="22"/>
+                <w:lang w:val="en"/>
+              </w:rPr>
+              <w:t>), typeof(</w:t>
+            </w:r>
+            <w:r>
+              <w:rPr>
+                <w:rFonts w:ascii="Calibri" w:hAnsi="Calibri" w:cs="Calibri"/>
+                <w:szCs w:val="22"/>
+                <w:highlight w:val="yellow"/>
+                <w:lang w:val="en"/>
+              </w:rPr>
+              <w:t>string</w:t>
+            </w:r>
+            <w:r>
+              <w:rPr>
+                <w:rFonts w:ascii="Calibri" w:hAnsi="Calibri" w:cs="Calibri"/>
+                <w:szCs w:val="22"/>
+                <w:lang w:val="en"/>
+              </w:rPr>
+              <w:t>), typeof(</w:t>
+            </w:r>
+            <w:r>
+              <w:rPr>
+                <w:rFonts w:ascii="Calibri" w:hAnsi="Calibri" w:cs="Calibri"/>
+                <w:szCs w:val="22"/>
+                <w:highlight w:val="green"/>
+                <w:lang w:val="en"/>
+              </w:rPr>
+              <w:t>MyClass</w:t>
+            </w:r>
+            <w:r>
+              <w:rPr>
+                <w:rFonts w:ascii="Calibri" w:hAnsi="Calibri" w:cs="Calibri"/>
+                <w:szCs w:val="22"/>
+                <w:lang w:val="en"/>
+              </w:rPr>
+              <w:t>), default(</w:t>
+            </w:r>
+            <w:r>
+              <w:rPr>
+                <w:rFonts w:ascii="Calibri" w:hAnsi="Calibri" w:cs="Calibri"/>
+                <w:szCs w:val="22"/>
+                <w:highlight w:val="cyan"/>
+                <w:lang w:val="en"/>
+              </w:rPr>
+              <w:t>string</w:t>
+            </w:r>
+            <w:r>
+              <w:rPr>
+                <w:rFonts w:ascii="Calibri" w:hAnsi="Calibri" w:cs="Calibri"/>
+                <w:szCs w:val="22"/>
+                <w:lang w:val="en"/>
+              </w:rPr>
+              <w:t>));</w:t>
+            </w:r>
+          </w:p>
+          <w:p>
+            <w:pPr>
+              <w:widowControl w:val="0"/>
+              <w:autoSpaceDE w:val="0"/>
+              <w:autoSpaceDN w:val="0"/>
+              <w:adjustRightInd w:val="0"/>
+              <w:spacing w:after="200"/>
+              <w:rPr>
+                <w:rFonts w:ascii="Calibri" w:hAnsi="Calibri" w:cs="Calibri"/>
+                <w:szCs w:val="22"/>
+                <w:lang w:val="en"/>
+              </w:rPr>
+            </w:pPr>
+            <w:r>
+              <w:rPr>
+                <w:rFonts w:ascii="Calibri" w:hAnsi="Calibri" w:cs="Calibri"/>
+                <w:szCs w:val="22"/>
+                <w:lang w:val="en"/>
+              </w:rPr>
               <w:t xml:space="preserve">public static </w:t>
             </w:r>
-            <w:proofErr w:type="spellStart"/>
-            <w:r>
-              <w:rPr>
-                <w:rFonts w:ascii="Calibri" w:hAnsi="Calibri" w:cs="Calibri"/>
-                <w:szCs w:val="22"/>
-                <w:lang w:val="en"/>
-              </w:rPr>
-              <w:t>readonly</w:t>
-            </w:r>
-            <w:proofErr w:type="spellEnd"/>
-            <w:r>
-              <w:rPr>
-                <w:rFonts w:ascii="Calibri" w:hAnsi="Calibri" w:cs="Calibri"/>
-                <w:szCs w:val="22"/>
-                <w:lang w:val="en"/>
-              </w:rPr>
-              <w:t xml:space="preserve"> </w:t>
-            </w:r>
-            <w:proofErr w:type="spellStart"/>
-            <w:r>
-              <w:rPr>
-                <w:rFonts w:ascii="Calibri" w:hAnsi="Calibri" w:cs="Calibri"/>
-                <w:szCs w:val="22"/>
-                <w:lang w:val="en"/>
-              </w:rPr>
-              <w:t>BindableProperty</w:t>
-            </w:r>
-            <w:proofErr w:type="spellEnd"/>
-            <w:r>
-              <w:rPr>
-                <w:rFonts w:ascii="Calibri" w:hAnsi="Calibri" w:cs="Calibri"/>
-                <w:szCs w:val="22"/>
-                <w:lang w:val="en"/>
-              </w:rPr>
-              <w:t xml:space="preserve"> </w:t>
-            </w:r>
-            <w:proofErr w:type="spellStart"/>
-            <w:r>
-              <w:rPr>
-                <w:rFonts w:ascii="Calibri" w:hAnsi="Calibri" w:cs="Calibri"/>
-                <w:szCs w:val="22"/>
-                <w:highlight w:val="yellow"/>
+            <w:r>
+              <w:rPr>
+                <w:rFonts w:ascii="Calibri" w:hAnsi="Calibri" w:cs="Calibri"/>
+                <w:szCs w:val="22"/>
+                <w:lang w:val="en"/>
+              </w:rPr>
+              <w:t>string</w:t>
+            </w:r>
+            <w:r>
+              <w:rPr>
+                <w:rFonts w:ascii="Calibri" w:hAnsi="Calibri" w:cs="Calibri"/>
+                <w:szCs w:val="22"/>
+                <w:lang w:val="en"/>
+              </w:rPr>
+              <w:t xml:space="preserve"> Get</w:t>
+            </w:r>
+            <w:r>
+              <w:rPr>
+                <w:rFonts w:ascii="Calibri" w:hAnsi="Calibri" w:cs="Calibri"/>
+                <w:szCs w:val="22"/>
+                <w:highlight w:val="cyan"/>
                 <w:lang w:val="en"/>
               </w:rPr>
               <w:t>Name</w:t>
@@ -6317,62 +5828,73 @@
                 <w:szCs w:val="22"/>
                 <w:lang w:val="en"/>
               </w:rPr>
+              <w:t>(BindableObject bindable) =&gt; (</w:t>
+            </w:r>
+            <w:r>
+              <w:rPr>
+                <w:rFonts w:ascii="Calibri" w:hAnsi="Calibri" w:cs="Calibri"/>
+                <w:szCs w:val="22"/>
+                <w:highlight w:val="cyan"/>
+                <w:lang w:val="en"/>
+              </w:rPr>
+              <w:t>string</w:t>
+            </w:r>
+            <w:r>
+              <w:rPr>
+                <w:rFonts w:ascii="Calibri" w:hAnsi="Calibri" w:cs="Calibri"/>
+                <w:szCs w:val="22"/>
+                <w:lang w:val="en"/>
+              </w:rPr>
+              <w:t>)bindable.GetValue(</w:t>
+            </w:r>
+            <w:r>
+              <w:rPr>
+                <w:rFonts w:ascii="Calibri" w:hAnsi="Calibri" w:cs="Calibri"/>
+                <w:szCs w:val="22"/>
+                <w:highlight w:val="cyan"/>
+                <w:lang w:val="en"/>
+              </w:rPr>
+              <w:t>Name</w:t>
+            </w:r>
+            <w:r>
+              <w:rPr>
+                <w:rFonts w:ascii="Calibri" w:hAnsi="Calibri" w:cs="Calibri"/>
+                <w:szCs w:val="22"/>
+                <w:highlight w:val="cyan"/>
+                <w:lang w:val="en"/>
+              </w:rPr>
               <w:t>Property</w:t>
             </w:r>
-            <w:proofErr w:type="spellEnd"/>
-            <w:r>
-              <w:rPr>
-                <w:rFonts w:ascii="Calibri" w:hAnsi="Calibri" w:cs="Calibri"/>
-                <w:szCs w:val="22"/>
-                <w:lang w:val="en"/>
-              </w:rPr>
-              <w:t xml:space="preserve"> = </w:t>
-            </w:r>
-            <w:proofErr w:type="spellStart"/>
-            <w:r>
-              <w:rPr>
-                <w:rFonts w:ascii="Calibri" w:hAnsi="Calibri" w:cs="Calibri"/>
-                <w:szCs w:val="22"/>
-                <w:lang w:val="en"/>
-              </w:rPr>
-              <w:t>BindableProperty.</w:t>
-            </w:r>
-            <w:r>
-              <w:rPr>
-                <w:rFonts w:ascii="Calibri" w:hAnsi="Calibri" w:cs="Calibri"/>
-                <w:szCs w:val="22"/>
-                <w:lang w:val="en"/>
-              </w:rPr>
-              <w:t>CreateAttached</w:t>
-            </w:r>
-            <w:proofErr w:type="spellEnd"/>
-            <w:r>
-              <w:rPr>
-                <w:rFonts w:ascii="Calibri" w:hAnsi="Calibri" w:cs="Calibri"/>
-                <w:szCs w:val="22"/>
-                <w:lang w:val="en"/>
-              </w:rPr>
-              <w:t>(</w:t>
-            </w:r>
-            <w:proofErr w:type="spellStart"/>
-            <w:r>
-              <w:rPr>
-                <w:rFonts w:ascii="Calibri" w:hAnsi="Calibri" w:cs="Calibri"/>
-                <w:szCs w:val="22"/>
-                <w:lang w:val="en"/>
-              </w:rPr>
-              <w:t>nameof</w:t>
-            </w:r>
-            <w:proofErr w:type="spellEnd"/>
-            <w:r>
-              <w:rPr>
-                <w:rFonts w:ascii="Calibri" w:hAnsi="Calibri" w:cs="Calibri"/>
-                <w:szCs w:val="22"/>
-                <w:lang w:val="en"/>
-              </w:rPr>
-              <w:t>(</w:t>
-            </w:r>
-            <w:proofErr w:type="spellStart"/>
+            <w:r>
+              <w:rPr>
+                <w:rFonts w:ascii="Calibri" w:hAnsi="Calibri" w:cs="Calibri"/>
+                <w:szCs w:val="22"/>
+                <w:lang w:val="en"/>
+              </w:rPr>
+              <w:t>);</w:t>
+            </w:r>
+          </w:p>
+          <w:p>
+            <w:pPr>
+              <w:widowControl w:val="0"/>
+              <w:autoSpaceDE w:val="0"/>
+              <w:autoSpaceDN w:val="0"/>
+              <w:adjustRightInd w:val="0"/>
+              <w:spacing w:after="200"/>
+              <w:rPr>
+                <w:rFonts w:ascii="Calibri" w:hAnsi="Calibri" w:cs="Calibri"/>
+                <w:szCs w:val="22"/>
+                <w:lang w:val="en"/>
+              </w:rPr>
+            </w:pPr>
+            <w:r>
+              <w:rPr>
+                <w:rFonts w:ascii="Calibri" w:hAnsi="Calibri" w:cs="Calibri"/>
+                <w:szCs w:val="22"/>
+                <w:lang w:val="en"/>
+              </w:rPr>
+              <w:t>public static void Set</w:t>
+            </w:r>
             <w:r>
               <w:rPr>
                 <w:rFonts w:ascii="Calibri" w:hAnsi="Calibri" w:cs="Calibri"/>
@@ -6386,377 +5908,45 @@
               <w:rPr>
                 <w:rFonts w:ascii="Calibri" w:hAnsi="Calibri" w:cs="Calibri"/>
                 <w:szCs w:val="22"/>
+                <w:lang w:val="en"/>
+              </w:rPr>
+              <w:t xml:space="preserve">(BindableObject bindable, </w:t>
+            </w:r>
+            <w:r>
+              <w:rPr>
+                <w:rFonts w:ascii="Calibri" w:hAnsi="Calibri" w:cs="Calibri"/>
+                <w:szCs w:val="22"/>
                 <w:highlight w:val="cyan"/>
                 <w:lang w:val="en"/>
               </w:rPr>
+              <w:t>string</w:t>
+            </w:r>
+            <w:r>
+              <w:rPr>
+                <w:rFonts w:ascii="Calibri" w:hAnsi="Calibri" w:cs="Calibri"/>
+                <w:szCs w:val="22"/>
+                <w:lang w:val="en"/>
+              </w:rPr>
+              <w:t xml:space="preserve"> value) =&gt; bindable.SetValue(</w:t>
+            </w:r>
+            <w:r>
+              <w:rPr>
+                <w:rFonts w:ascii="Calibri" w:hAnsi="Calibri" w:cs="Calibri"/>
+                <w:szCs w:val="22"/>
+                <w:highlight w:val="cyan"/>
+                <w:lang w:val="en"/>
+              </w:rPr>
+              <w:t>Name</w:t>
+            </w:r>
+            <w:r>
+              <w:rPr>
+                <w:rFonts w:ascii="Calibri" w:hAnsi="Calibri" w:cs="Calibri"/>
+                <w:szCs w:val="22"/>
+                <w:highlight w:val="cyan"/>
+                <w:lang w:val="en"/>
+              </w:rPr>
               <w:t>Property</w:t>
             </w:r>
-            <w:proofErr w:type="spellEnd"/>
-            <w:r>
-              <w:rPr>
-                <w:rFonts w:ascii="Calibri" w:hAnsi="Calibri" w:cs="Calibri"/>
-                <w:szCs w:val="22"/>
-                <w:lang w:val="en"/>
-              </w:rPr>
-              <w:t xml:space="preserve">), </w:t>
-            </w:r>
-            <w:proofErr w:type="spellStart"/>
-            <w:r>
-              <w:rPr>
-                <w:rFonts w:ascii="Calibri" w:hAnsi="Calibri" w:cs="Calibri"/>
-                <w:szCs w:val="22"/>
-                <w:lang w:val="en"/>
-              </w:rPr>
-              <w:t>typeof</w:t>
-            </w:r>
-            <w:proofErr w:type="spellEnd"/>
-            <w:r>
-              <w:rPr>
-                <w:rFonts w:ascii="Calibri" w:hAnsi="Calibri" w:cs="Calibri"/>
-                <w:szCs w:val="22"/>
-                <w:lang w:val="en"/>
-              </w:rPr>
-              <w:t>(</w:t>
-            </w:r>
-            <w:r>
-              <w:rPr>
-                <w:rFonts w:ascii="Calibri" w:hAnsi="Calibri" w:cs="Calibri"/>
-                <w:szCs w:val="22"/>
-                <w:highlight w:val="yellow"/>
-                <w:lang w:val="en"/>
-              </w:rPr>
-              <w:t>string</w:t>
-            </w:r>
-            <w:r>
-              <w:rPr>
-                <w:rFonts w:ascii="Calibri" w:hAnsi="Calibri" w:cs="Calibri"/>
-                <w:szCs w:val="22"/>
-                <w:lang w:val="en"/>
-              </w:rPr>
-              <w:t xml:space="preserve">), </w:t>
-            </w:r>
-            <w:proofErr w:type="spellStart"/>
-            <w:r>
-              <w:rPr>
-                <w:rFonts w:ascii="Calibri" w:hAnsi="Calibri" w:cs="Calibri"/>
-                <w:szCs w:val="22"/>
-                <w:lang w:val="en"/>
-              </w:rPr>
-              <w:t>typeof</w:t>
-            </w:r>
-            <w:proofErr w:type="spellEnd"/>
-            <w:r>
-              <w:rPr>
-                <w:rFonts w:ascii="Calibri" w:hAnsi="Calibri" w:cs="Calibri"/>
-                <w:szCs w:val="22"/>
-                <w:lang w:val="en"/>
-              </w:rPr>
-              <w:t>(</w:t>
-            </w:r>
-            <w:proofErr w:type="spellStart"/>
-            <w:r>
-              <w:rPr>
-                <w:rFonts w:ascii="Calibri" w:hAnsi="Calibri" w:cs="Calibri"/>
-                <w:szCs w:val="22"/>
-                <w:highlight w:val="green"/>
-                <w:lang w:val="en"/>
-              </w:rPr>
-              <w:t>MyClass</w:t>
-            </w:r>
-            <w:proofErr w:type="spellEnd"/>
-            <w:r>
-              <w:rPr>
-                <w:rFonts w:ascii="Calibri" w:hAnsi="Calibri" w:cs="Calibri"/>
-                <w:szCs w:val="22"/>
-                <w:lang w:val="en"/>
-              </w:rPr>
-              <w:t>), default(</w:t>
-            </w:r>
-            <w:r>
-              <w:rPr>
-                <w:rFonts w:ascii="Calibri" w:hAnsi="Calibri" w:cs="Calibri"/>
-                <w:szCs w:val="22"/>
-                <w:highlight w:val="cyan"/>
-                <w:lang w:val="en"/>
-              </w:rPr>
-              <w:t>string</w:t>
-            </w:r>
-            <w:r>
-              <w:rPr>
-                <w:rFonts w:ascii="Calibri" w:hAnsi="Calibri" w:cs="Calibri"/>
-                <w:szCs w:val="22"/>
-                <w:lang w:val="en"/>
-              </w:rPr>
-              <w:t>));</w:t>
-            </w:r>
-          </w:p>
-          <w:p>
-            <w:pPr>
-              <w:widowControl w:val="0"/>
-              <w:autoSpaceDE w:val="0"/>
-              <w:autoSpaceDN w:val="0"/>
-              <w:adjustRightInd w:val="0"/>
-              <w:spacing w:after="200"/>
-              <w:rPr>
-                <w:rFonts w:ascii="Calibri" w:hAnsi="Calibri" w:cs="Calibri"/>
-                <w:szCs w:val="22"/>
-                <w:lang w:val="en"/>
-              </w:rPr>
-            </w:pPr>
-            <w:r>
-              <w:rPr>
-                <w:rFonts w:ascii="Calibri" w:hAnsi="Calibri" w:cs="Calibri"/>
-                <w:szCs w:val="22"/>
-                <w:lang w:val="en"/>
-              </w:rPr>
-              <w:t xml:space="preserve">public static </w:t>
-            </w:r>
-            <w:r>
-              <w:rPr>
-                <w:rFonts w:ascii="Calibri" w:hAnsi="Calibri" w:cs="Calibri"/>
-                <w:szCs w:val="22"/>
-                <w:lang w:val="en"/>
-              </w:rPr>
-              <w:t>string</w:t>
-            </w:r>
-            <w:r>
-              <w:rPr>
-                <w:rFonts w:ascii="Calibri" w:hAnsi="Calibri" w:cs="Calibri"/>
-                <w:szCs w:val="22"/>
-                <w:lang w:val="en"/>
-              </w:rPr>
-              <w:t xml:space="preserve"> </w:t>
-            </w:r>
-            <w:proofErr w:type="spellStart"/>
-            <w:r>
-              <w:rPr>
-                <w:rFonts w:ascii="Calibri" w:hAnsi="Calibri" w:cs="Calibri"/>
-                <w:szCs w:val="22"/>
-                <w:lang w:val="en"/>
-              </w:rPr>
-              <w:t>Get</w:t>
-            </w:r>
-            <w:r>
-              <w:rPr>
-                <w:rFonts w:ascii="Calibri" w:hAnsi="Calibri" w:cs="Calibri"/>
-                <w:szCs w:val="22"/>
-                <w:highlight w:val="cyan"/>
-                <w:lang w:val="en"/>
-              </w:rPr>
-              <w:t>Name</w:t>
-            </w:r>
-            <w:proofErr w:type="spellEnd"/>
-            <w:r>
-              <w:rPr>
-                <w:rFonts w:ascii="Calibri" w:hAnsi="Calibri" w:cs="Calibri"/>
-                <w:szCs w:val="22"/>
-                <w:lang w:val="en"/>
-              </w:rPr>
-              <w:t>(</w:t>
-            </w:r>
-            <w:proofErr w:type="spellStart"/>
-            <w:r>
-              <w:rPr>
-                <w:rFonts w:ascii="Calibri" w:hAnsi="Calibri" w:cs="Calibri"/>
-                <w:szCs w:val="22"/>
-                <w:lang w:val="en"/>
-              </w:rPr>
-              <w:t>BindableObject</w:t>
-            </w:r>
-            <w:proofErr w:type="spellEnd"/>
-            <w:r>
-              <w:rPr>
-                <w:rFonts w:ascii="Calibri" w:hAnsi="Calibri" w:cs="Calibri"/>
-                <w:szCs w:val="22"/>
-                <w:lang w:val="en"/>
-              </w:rPr>
-              <w:t xml:space="preserve"> bindable) =&gt; (</w:t>
-            </w:r>
-            <w:r>
-              <w:rPr>
-                <w:rFonts w:ascii="Calibri" w:hAnsi="Calibri" w:cs="Calibri"/>
-                <w:szCs w:val="22"/>
-                <w:highlight w:val="cyan"/>
-                <w:lang w:val="en"/>
-              </w:rPr>
-              <w:t>string</w:t>
-            </w:r>
-            <w:r>
-              <w:rPr>
-                <w:rFonts w:ascii="Calibri" w:hAnsi="Calibri" w:cs="Calibri"/>
-                <w:szCs w:val="22"/>
-                <w:lang w:val="en"/>
-              </w:rPr>
-              <w:t>)</w:t>
-            </w:r>
-            <w:proofErr w:type="spellStart"/>
-            <w:r>
-              <w:rPr>
-                <w:rFonts w:ascii="Calibri" w:hAnsi="Calibri" w:cs="Calibri"/>
-                <w:szCs w:val="22"/>
-                <w:lang w:val="en"/>
-              </w:rPr>
-              <w:t>bindable.GetValue</w:t>
-            </w:r>
-            <w:proofErr w:type="spellEnd"/>
-            <w:r>
-              <w:rPr>
-                <w:rFonts w:ascii="Calibri" w:hAnsi="Calibri" w:cs="Calibri"/>
-                <w:szCs w:val="22"/>
-                <w:lang w:val="en"/>
-              </w:rPr>
-              <w:t>(</w:t>
-            </w:r>
-            <w:proofErr w:type="spellStart"/>
-            <w:r>
-              <w:rPr>
-                <w:rFonts w:ascii="Calibri" w:hAnsi="Calibri" w:cs="Calibri"/>
-                <w:szCs w:val="22"/>
-                <w:highlight w:val="cyan"/>
-                <w:lang w:val="en"/>
-              </w:rPr>
-              <w:t>Name</w:t>
-            </w:r>
-            <w:r>
-              <w:rPr>
-                <w:rFonts w:ascii="Calibri" w:hAnsi="Calibri" w:cs="Calibri"/>
-                <w:szCs w:val="22"/>
-                <w:highlight w:val="cyan"/>
-                <w:lang w:val="en"/>
-              </w:rPr>
-              <w:t>Property</w:t>
-            </w:r>
-            <w:proofErr w:type="spellEnd"/>
-            <w:r>
-              <w:rPr>
-                <w:rFonts w:ascii="Calibri" w:hAnsi="Calibri" w:cs="Calibri"/>
-                <w:szCs w:val="22"/>
-                <w:lang w:val="en"/>
-              </w:rPr>
-              <w:t>);</w:t>
-            </w:r>
-          </w:p>
-          <w:p>
-            <w:pPr>
-              <w:widowControl w:val="0"/>
-              <w:autoSpaceDE w:val="0"/>
-              <w:autoSpaceDN w:val="0"/>
-              <w:adjustRightInd w:val="0"/>
-              <w:spacing w:after="200"/>
-              <w:rPr>
-                <w:rFonts w:ascii="Calibri" w:hAnsi="Calibri" w:cs="Calibri"/>
-                <w:szCs w:val="22"/>
-                <w:lang w:val="en"/>
-              </w:rPr>
-            </w:pPr>
-            <w:r>
-              <w:rPr>
-                <w:rFonts w:ascii="Calibri" w:hAnsi="Calibri" w:cs="Calibri"/>
-                <w:szCs w:val="22"/>
-                <w:lang w:val="en"/>
-              </w:rPr>
-              <w:t xml:space="preserve">public static void </w:t>
-            </w:r>
-            <w:proofErr w:type="spellStart"/>
-            <w:r>
-              <w:rPr>
-                <w:rFonts w:ascii="Calibri" w:hAnsi="Calibri" w:cs="Calibri"/>
-                <w:szCs w:val="22"/>
-                <w:lang w:val="en"/>
-              </w:rPr>
-              <w:t>Set</w:t>
-            </w:r>
-            <w:r>
-              <w:rPr>
-                <w:rFonts w:ascii="Calibri" w:hAnsi="Calibri" w:cs="Calibri"/>
-                <w:szCs w:val="22"/>
-                <w:highlight w:val="cyan"/>
-                <w:lang w:val="en"/>
-              </w:rPr>
-              <w:t>Name</w:t>
-            </w:r>
-            <w:proofErr w:type="spellEnd"/>
-            <w:r>
-              <w:rPr>
-                <w:rFonts w:ascii="Calibri" w:hAnsi="Calibri" w:cs="Calibri"/>
-                <w:szCs w:val="22"/>
-                <w:lang w:val="en"/>
-              </w:rPr>
-              <w:t>(</w:t>
-            </w:r>
-            <w:proofErr w:type="spellStart"/>
-            <w:r>
-              <w:rPr>
-                <w:rFonts w:ascii="Calibri" w:hAnsi="Calibri" w:cs="Calibri"/>
-                <w:szCs w:val="22"/>
-                <w:lang w:val="en"/>
-              </w:rPr>
-              <w:t>BindableObject</w:t>
-            </w:r>
-            <w:proofErr w:type="spellEnd"/>
-            <w:r>
-              <w:rPr>
-                <w:rFonts w:ascii="Calibri" w:hAnsi="Calibri" w:cs="Calibri"/>
-                <w:szCs w:val="22"/>
-                <w:lang w:val="en"/>
-              </w:rPr>
-              <w:t xml:space="preserve"> bindable, </w:t>
-            </w:r>
-            <w:r>
-              <w:rPr>
-                <w:rFonts w:ascii="Calibri" w:hAnsi="Calibri" w:cs="Calibri"/>
-                <w:szCs w:val="22"/>
-                <w:highlight w:val="cyan"/>
-                <w:lang w:val="en"/>
-              </w:rPr>
-              <w:t>string</w:t>
-            </w:r>
-            <w:r>
-              <w:rPr>
-                <w:rFonts w:ascii="Calibri" w:hAnsi="Calibri" w:cs="Calibri"/>
-                <w:szCs w:val="22"/>
-                <w:lang w:val="en"/>
-              </w:rPr>
-              <w:t xml:space="preserve"> value) =&gt; </w:t>
-            </w:r>
-            <w:proofErr w:type="spellStart"/>
-            <w:r>
-              <w:rPr>
-                <w:rFonts w:ascii="Calibri" w:hAnsi="Calibri" w:cs="Calibri"/>
-                <w:szCs w:val="22"/>
-                <w:lang w:val="en"/>
-              </w:rPr>
-              <w:t>bindable.SetValue</w:t>
-            </w:r>
-            <w:proofErr w:type="spellEnd"/>
-            <w:r>
-              <w:rPr>
-                <w:rFonts w:ascii="Calibri" w:hAnsi="Calibri" w:cs="Calibri"/>
-                <w:szCs w:val="22"/>
-                <w:lang w:val="en"/>
-              </w:rPr>
-              <w:t>(</w:t>
-            </w:r>
-            <w:proofErr w:type="spellStart"/>
-            <w:r>
-              <w:rPr>
-                <w:rFonts w:ascii="Calibri" w:hAnsi="Calibri" w:cs="Calibri"/>
-                <w:szCs w:val="22"/>
-                <w:highlight w:val="cyan"/>
-                <w:lang w:val="en"/>
-              </w:rPr>
-              <w:t>Name</w:t>
-            </w:r>
-            <w:r>
-              <w:rPr>
-                <w:rFonts w:ascii="Calibri" w:hAnsi="Calibri" w:cs="Calibri"/>
-                <w:szCs w:val="22"/>
-                <w:highlight w:val="cyan"/>
-                <w:lang w:val="en"/>
-              </w:rPr>
-              <w:t>Property</w:t>
-            </w:r>
-            <w:proofErr w:type="spellEnd"/>
             <w:r>
               <w:rPr>
                 <w:rFonts w:ascii="Calibri" w:hAnsi="Calibri" w:cs="Calibri"/>
@@ -6818,7 +6008,6 @@
                 <w:lang w:val="en"/>
               </w:rPr>
             </w:pPr>
-            <w:proofErr w:type="spellStart"/>
             <w:r>
               <w:rPr>
                 <w:rFonts w:ascii="Calibri" w:hAnsi="Calibri" w:cs="Calibri"/>
@@ -6827,7 +6016,6 @@
               </w:rPr>
               <w:t>propbp</w:t>
             </w:r>
-            <w:proofErr w:type="spellEnd"/>
           </w:p>
         </w:tc>
         <w:tc>
@@ -6869,7 +6057,6 @@
               </w:rPr>
               <w:t xml:space="preserve">ssuming </w:t>
             </w:r>
-            <w:proofErr w:type="spellStart"/>
             <w:r>
               <w:rPr>
                 <w:rFonts w:ascii="Calibri" w:hAnsi="Calibri" w:cs="Calibri"/>
@@ -6881,7 +6068,6 @@
               </w:rPr>
               <w:t>MyClass</w:t>
             </w:r>
-            <w:proofErr w:type="spellEnd"/>
             <w:r>
               <w:rPr>
                 <w:rFonts w:ascii="Calibri" w:hAnsi="Calibri" w:cs="Calibri"/>
@@ -6912,18 +6098,123 @@
                 <w:szCs w:val="22"/>
                 <w:lang w:val="en"/>
               </w:rPr>
-              <w:t xml:space="preserve">public static </w:t>
-            </w:r>
-            <w:proofErr w:type="spellStart"/>
-            <w:r>
-              <w:rPr>
-                <w:rFonts w:ascii="Calibri" w:hAnsi="Calibri" w:cs="Calibri"/>
-                <w:szCs w:val="22"/>
-                <w:lang w:val="en"/>
-              </w:rPr>
-              <w:t>readonly</w:t>
-            </w:r>
-            <w:proofErr w:type="spellEnd"/>
+              <w:t xml:space="preserve">public static readonly BindableProperty </w:t>
+            </w:r>
+            <w:r>
+              <w:rPr>
+                <w:rFonts w:ascii="Calibri" w:hAnsi="Calibri" w:cs="Calibri"/>
+                <w:szCs w:val="22"/>
+                <w:highlight w:val="yellow"/>
+                <w:lang w:val="en"/>
+              </w:rPr>
+              <w:t>Name</w:t>
+            </w:r>
+            <w:r>
+              <w:rPr>
+                <w:rFonts w:ascii="Calibri" w:hAnsi="Calibri" w:cs="Calibri"/>
+                <w:szCs w:val="22"/>
+                <w:lang w:val="en"/>
+              </w:rPr>
+              <w:t>Property = BindableProperty.Create(nameof(</w:t>
+            </w:r>
+            <w:r>
+              <w:rPr>
+                <w:rFonts w:ascii="Calibri" w:hAnsi="Calibri" w:cs="Calibri"/>
+                <w:szCs w:val="22"/>
+                <w:highlight w:val="cyan"/>
+                <w:lang w:val="en"/>
+              </w:rPr>
+              <w:t>Name</w:t>
+            </w:r>
+            <w:r>
+              <w:rPr>
+                <w:rFonts w:ascii="Calibri" w:hAnsi="Calibri" w:cs="Calibri"/>
+                <w:szCs w:val="22"/>
+                <w:lang w:val="en"/>
+              </w:rPr>
+              <w:t>), typeof(</w:t>
+            </w:r>
+            <w:r>
+              <w:rPr>
+                <w:rFonts w:ascii="Calibri" w:hAnsi="Calibri" w:cs="Calibri"/>
+                <w:szCs w:val="22"/>
+                <w:highlight w:val="yellow"/>
+                <w:lang w:val="en"/>
+              </w:rPr>
+              <w:t>string</w:t>
+            </w:r>
+            <w:r>
+              <w:rPr>
+                <w:rFonts w:ascii="Calibri" w:hAnsi="Calibri" w:cs="Calibri"/>
+                <w:szCs w:val="22"/>
+                <w:lang w:val="en"/>
+              </w:rPr>
+              <w:t>), typeof(</w:t>
+            </w:r>
+            <w:r>
+              <w:rPr>
+                <w:rFonts w:ascii="Calibri" w:hAnsi="Calibri" w:cs="Calibri"/>
+                <w:szCs w:val="22"/>
+                <w:highlight w:val="green"/>
+                <w:lang w:val="en"/>
+              </w:rPr>
+              <w:t>MyClass</w:t>
+            </w:r>
+            <w:r>
+              <w:rPr>
+                <w:rFonts w:ascii="Calibri" w:hAnsi="Calibri" w:cs="Calibri"/>
+                <w:szCs w:val="22"/>
+                <w:lang w:val="en"/>
+              </w:rPr>
+              <w:t>), default(</w:t>
+            </w:r>
+            <w:r>
+              <w:rPr>
+                <w:rFonts w:ascii="Calibri" w:hAnsi="Calibri" w:cs="Calibri"/>
+                <w:szCs w:val="22"/>
+                <w:highlight w:val="cyan"/>
+                <w:lang w:val="en"/>
+              </w:rPr>
+              <w:t>string</w:t>
+            </w:r>
+            <w:r>
+              <w:rPr>
+                <w:rFonts w:ascii="Calibri" w:hAnsi="Calibri" w:cs="Calibri"/>
+                <w:szCs w:val="22"/>
+                <w:lang w:val="en"/>
+              </w:rPr>
+              <w:t>));</w:t>
+            </w:r>
+          </w:p>
+          <w:p>
+            <w:pPr>
+              <w:widowControl w:val="0"/>
+              <w:autoSpaceDE w:val="0"/>
+              <w:autoSpaceDN w:val="0"/>
+              <w:adjustRightInd w:val="0"/>
+              <w:spacing w:after="200"/>
+              <w:rPr>
+                <w:rFonts w:ascii="Calibri" w:hAnsi="Calibri" w:cs="Calibri"/>
+                <w:szCs w:val="22"/>
+                <w:lang w:val="en"/>
+              </w:rPr>
+            </w:pPr>
+            <w:r>
+              <w:rPr>
+                <w:rFonts w:ascii="Calibri" w:hAnsi="Calibri" w:cs="Calibri"/>
+                <w:szCs w:val="22"/>
+                <w:lang w:val="en"/>
+              </w:rPr>
+              <w:t xml:space="preserve">public </w:t>
+            </w:r>
+            <w:r>
+              <w:rPr>
+                <w:rFonts w:ascii="Calibri" w:hAnsi="Calibri" w:cs="Calibri"/>
+                <w:szCs w:val="22"/>
+                <w:lang w:val="en"/>
+              </w:rPr>
+              <w:t>string</w:t>
+            </w:r>
             <w:r>
               <w:rPr>
                 <w:rFonts w:ascii="Calibri" w:hAnsi="Calibri" w:cs="Calibri"/>
@@ -6932,86 +6223,74 @@
               </w:rPr>
               <w:t xml:space="preserve"> </w:t>
             </w:r>
-            <w:proofErr w:type="spellStart"/>
-            <w:r>
-              <w:rPr>
-                <w:rFonts w:ascii="Calibri" w:hAnsi="Calibri" w:cs="Calibri"/>
-                <w:szCs w:val="22"/>
-                <w:lang w:val="en"/>
-              </w:rPr>
-              <w:t>BindableProperty</w:t>
-            </w:r>
-            <w:proofErr w:type="spellEnd"/>
-            <w:r>
-              <w:rPr>
-                <w:rFonts w:ascii="Calibri" w:hAnsi="Calibri" w:cs="Calibri"/>
-                <w:szCs w:val="22"/>
-                <w:lang w:val="en"/>
-              </w:rPr>
-              <w:t xml:space="preserve"> </w:t>
-            </w:r>
-            <w:proofErr w:type="spellStart"/>
-            <w:r>
-              <w:rPr>
-                <w:rFonts w:ascii="Calibri" w:hAnsi="Calibri" w:cs="Calibri"/>
-                <w:szCs w:val="22"/>
-                <w:highlight w:val="yellow"/>
+            <w:r>
+              <w:rPr>
+                <w:rFonts w:ascii="Calibri" w:hAnsi="Calibri" w:cs="Calibri"/>
+                <w:szCs w:val="22"/>
+                <w:highlight w:val="cyan"/>
                 <w:lang w:val="en"/>
               </w:rPr>
               <w:t>Name</w:t>
             </w:r>
-            <w:r>
-              <w:rPr>
-                <w:rFonts w:ascii="Calibri" w:hAnsi="Calibri" w:cs="Calibri"/>
-                <w:szCs w:val="22"/>
-                <w:lang w:val="en"/>
-              </w:rPr>
-              <w:t>Property</w:t>
-            </w:r>
-            <w:proofErr w:type="spellEnd"/>
-            <w:r>
-              <w:rPr>
-                <w:rFonts w:ascii="Calibri" w:hAnsi="Calibri" w:cs="Calibri"/>
-                <w:szCs w:val="22"/>
-                <w:lang w:val="en"/>
-              </w:rPr>
-              <w:t xml:space="preserve"> = </w:t>
-            </w:r>
-            <w:proofErr w:type="spellStart"/>
-            <w:r>
-              <w:rPr>
-                <w:rFonts w:ascii="Calibri" w:hAnsi="Calibri" w:cs="Calibri"/>
-                <w:szCs w:val="22"/>
-                <w:lang w:val="en"/>
-              </w:rPr>
-              <w:t>BindableProperty.Create</w:t>
-            </w:r>
-            <w:proofErr w:type="spellEnd"/>
-            <w:r>
-              <w:rPr>
-                <w:rFonts w:ascii="Calibri" w:hAnsi="Calibri" w:cs="Calibri"/>
-                <w:szCs w:val="22"/>
-                <w:lang w:val="en"/>
-              </w:rPr>
-              <w:t>(</w:t>
-            </w:r>
-            <w:proofErr w:type="spellStart"/>
-            <w:r>
-              <w:rPr>
-                <w:rFonts w:ascii="Calibri" w:hAnsi="Calibri" w:cs="Calibri"/>
-                <w:szCs w:val="22"/>
-                <w:lang w:val="en"/>
-              </w:rPr>
-              <w:t>nameof</w:t>
-            </w:r>
-            <w:proofErr w:type="spellEnd"/>
-            <w:r>
-              <w:rPr>
-                <w:rFonts w:ascii="Calibri" w:hAnsi="Calibri" w:cs="Calibri"/>
-                <w:szCs w:val="22"/>
-                <w:lang w:val="en"/>
-              </w:rPr>
-              <w:t>(</w:t>
+          </w:p>
+          <w:p>
+            <w:pPr>
+              <w:widowControl w:val="0"/>
+              <w:autoSpaceDE w:val="0"/>
+              <w:autoSpaceDN w:val="0"/>
+              <w:adjustRightInd w:val="0"/>
+              <w:spacing w:after="200"/>
+              <w:rPr>
+                <w:rFonts w:ascii="Calibri" w:hAnsi="Calibri" w:cs="Calibri"/>
+                <w:szCs w:val="22"/>
+                <w:lang w:val="en"/>
+              </w:rPr>
+            </w:pPr>
+            <w:r>
+              <w:rPr>
+                <w:rFonts w:ascii="Calibri" w:hAnsi="Calibri" w:cs="Calibri"/>
+                <w:szCs w:val="22"/>
+                <w:lang w:val="en"/>
+              </w:rPr>
+              <w:t>{</w:t>
+            </w:r>
+          </w:p>
+          <w:p>
+            <w:pPr>
+              <w:widowControl w:val="0"/>
+              <w:autoSpaceDE w:val="0"/>
+              <w:autoSpaceDN w:val="0"/>
+              <w:adjustRightInd w:val="0"/>
+              <w:spacing w:after="200"/>
+              <w:rPr>
+                <w:rFonts w:ascii="Calibri" w:hAnsi="Calibri" w:cs="Calibri"/>
+                <w:szCs w:val="22"/>
+                <w:lang w:val="en"/>
+              </w:rPr>
+            </w:pPr>
+            <w:r>
+              <w:rPr>
+                <w:rFonts w:ascii="Calibri" w:hAnsi="Calibri" w:cs="Calibri"/>
+                <w:szCs w:val="22"/>
+                <w:lang w:val="en"/>
+              </w:rPr>
+              <w:t>get =&gt; (</w:t>
+            </w:r>
+            <w:r>
+              <w:rPr>
+                <w:rFonts w:ascii="Calibri" w:hAnsi="Calibri" w:cs="Calibri"/>
+                <w:szCs w:val="22"/>
+                <w:lang w:val="en"/>
+              </w:rPr>
+              <w:t>string</w:t>
+            </w:r>
+            <w:r>
+              <w:rPr>
+                <w:rFonts w:ascii="Calibri" w:hAnsi="Calibri" w:cs="Calibri"/>
+                <w:szCs w:val="22"/>
+                <w:lang w:val="en"/>
+              </w:rPr>
+              <w:t>)GetValue(</w:t>
             </w:r>
             <w:r>
               <w:rPr>
@@ -7020,87 +6299,37 @@
                 <w:highlight w:val="cyan"/>
                 <w:lang w:val="en"/>
               </w:rPr>
-              <w:t>Name</w:t>
-            </w:r>
-            <w:r>
-              <w:rPr>
-                <w:rFonts w:ascii="Calibri" w:hAnsi="Calibri" w:cs="Calibri"/>
-                <w:szCs w:val="22"/>
-                <w:lang w:val="en"/>
-              </w:rPr>
-              <w:t xml:space="preserve">), </w:t>
-            </w:r>
-            <w:proofErr w:type="spellStart"/>
-            <w:r>
-              <w:rPr>
-                <w:rFonts w:ascii="Calibri" w:hAnsi="Calibri" w:cs="Calibri"/>
-                <w:szCs w:val="22"/>
-                <w:lang w:val="en"/>
-              </w:rPr>
-              <w:t>typeof</w:t>
-            </w:r>
-            <w:proofErr w:type="spellEnd"/>
-            <w:r>
-              <w:rPr>
-                <w:rFonts w:ascii="Calibri" w:hAnsi="Calibri" w:cs="Calibri"/>
-                <w:szCs w:val="22"/>
-                <w:lang w:val="en"/>
-              </w:rPr>
-              <w:t>(</w:t>
-            </w:r>
-            <w:r>
-              <w:rPr>
-                <w:rFonts w:ascii="Calibri" w:hAnsi="Calibri" w:cs="Calibri"/>
-                <w:szCs w:val="22"/>
-                <w:highlight w:val="yellow"/>
-                <w:lang w:val="en"/>
-              </w:rPr>
-              <w:t>string</w:t>
-            </w:r>
-            <w:r>
-              <w:rPr>
-                <w:rFonts w:ascii="Calibri" w:hAnsi="Calibri" w:cs="Calibri"/>
-                <w:szCs w:val="22"/>
-                <w:lang w:val="en"/>
-              </w:rPr>
-              <w:t xml:space="preserve">), </w:t>
-            </w:r>
-            <w:proofErr w:type="spellStart"/>
-            <w:r>
-              <w:rPr>
-                <w:rFonts w:ascii="Calibri" w:hAnsi="Calibri" w:cs="Calibri"/>
-                <w:szCs w:val="22"/>
-                <w:lang w:val="en"/>
-              </w:rPr>
-              <w:t>typeof</w:t>
-            </w:r>
-            <w:proofErr w:type="spellEnd"/>
-            <w:r>
-              <w:rPr>
-                <w:rFonts w:ascii="Calibri" w:hAnsi="Calibri" w:cs="Calibri"/>
-                <w:szCs w:val="22"/>
-                <w:lang w:val="en"/>
-              </w:rPr>
-              <w:t>(</w:t>
-            </w:r>
-            <w:proofErr w:type="spellStart"/>
-            <w:r>
-              <w:rPr>
-                <w:rFonts w:ascii="Calibri" w:hAnsi="Calibri" w:cs="Calibri"/>
-                <w:szCs w:val="22"/>
-                <w:highlight w:val="green"/>
-                <w:lang w:val="en"/>
-              </w:rPr>
-              <w:t>MyClass</w:t>
-            </w:r>
-            <w:proofErr w:type="spellEnd"/>
-            <w:r>
-              <w:rPr>
-                <w:rFonts w:ascii="Calibri" w:hAnsi="Calibri" w:cs="Calibri"/>
-                <w:szCs w:val="22"/>
-                <w:lang w:val="en"/>
-              </w:rPr>
-              <w:t>), default(</w:t>
+              <w:t>NameProperty</w:t>
+            </w:r>
+            <w:r>
+              <w:rPr>
+                <w:rFonts w:ascii="Calibri" w:hAnsi="Calibri" w:cs="Calibri"/>
+                <w:szCs w:val="22"/>
+                <w:lang w:val="en"/>
+              </w:rPr>
+              <w:t>);</w:t>
+            </w:r>
+          </w:p>
+          <w:p>
+            <w:pPr>
+              <w:widowControl w:val="0"/>
+              <w:autoSpaceDE w:val="0"/>
+              <w:autoSpaceDN w:val="0"/>
+              <w:adjustRightInd w:val="0"/>
+              <w:spacing w:after="200"/>
+              <w:rPr>
+                <w:rFonts w:ascii="Calibri" w:hAnsi="Calibri" w:cs="Calibri"/>
+                <w:szCs w:val="22"/>
+                <w:lang w:val="en"/>
+              </w:rPr>
+            </w:pPr>
+            <w:r>
+              <w:rPr>
+                <w:rFonts w:ascii="Calibri" w:hAnsi="Calibri" w:cs="Calibri"/>
+                <w:szCs w:val="22"/>
+                <w:lang w:val="en"/>
+              </w:rPr>
+              <w:t>set =&gt; SetValue(</w:t>
             </w:r>
             <w:r>
               <w:rPr>
@@ -7109,211 +6338,8 @@
                 <w:highlight w:val="cyan"/>
                 <w:lang w:val="en"/>
               </w:rPr>
-              <w:t>string</w:t>
-            </w:r>
-            <w:r>
-              <w:rPr>
-                <w:rFonts w:ascii="Calibri" w:hAnsi="Calibri" w:cs="Calibri"/>
-                <w:szCs w:val="22"/>
-                <w:lang w:val="en"/>
-              </w:rPr>
-              <w:t>));</w:t>
-            </w:r>
-          </w:p>
-          <w:p>
-            <w:pPr>
-              <w:widowControl w:val="0"/>
-              <w:autoSpaceDE w:val="0"/>
-              <w:autoSpaceDN w:val="0"/>
-              <w:adjustRightInd w:val="0"/>
-              <w:spacing w:after="200"/>
-              <w:rPr>
-                <w:rFonts w:ascii="Calibri" w:hAnsi="Calibri" w:cs="Calibri"/>
-                <w:szCs w:val="22"/>
-                <w:lang w:val="en"/>
-              </w:rPr>
-            </w:pPr>
-            <w:r>
-              <w:rPr>
-                <w:rFonts w:ascii="Calibri" w:hAnsi="Calibri" w:cs="Calibri"/>
-                <w:szCs w:val="22"/>
-                <w:lang w:val="en"/>
-              </w:rPr>
-              <w:t xml:space="preserve">public </w:t>
-            </w:r>
-            <w:r>
-              <w:rPr>
-                <w:rFonts w:ascii="Calibri" w:hAnsi="Calibri" w:cs="Calibri"/>
-                <w:szCs w:val="22"/>
-                <w:lang w:val="en"/>
-              </w:rPr>
-              <w:t>string</w:t>
-            </w:r>
-            <w:r>
-              <w:rPr>
-                <w:rFonts w:ascii="Calibri" w:hAnsi="Calibri" w:cs="Calibri"/>
-                <w:szCs w:val="22"/>
-                <w:lang w:val="en"/>
-              </w:rPr>
-              <w:t xml:space="preserve"> </w:t>
-            </w:r>
-            <w:r>
-              <w:rPr>
-                <w:rFonts w:ascii="Calibri" w:hAnsi="Calibri" w:cs="Calibri"/>
-                <w:szCs w:val="22"/>
-                <w:highlight w:val="cyan"/>
-                <w:lang w:val="en"/>
-              </w:rPr>
-              <w:t>Name</w:t>
-            </w:r>
-          </w:p>
-          <w:p>
-            <w:pPr>
-              <w:widowControl w:val="0"/>
-              <w:autoSpaceDE w:val="0"/>
-              <w:autoSpaceDN w:val="0"/>
-              <w:adjustRightInd w:val="0"/>
-              <w:spacing w:after="200"/>
-              <w:rPr>
-                <w:rFonts w:ascii="Calibri" w:hAnsi="Calibri" w:cs="Calibri"/>
-                <w:szCs w:val="22"/>
-                <w:lang w:val="en"/>
-              </w:rPr>
-            </w:pPr>
-            <w:r>
-              <w:rPr>
-                <w:rFonts w:ascii="Calibri" w:hAnsi="Calibri" w:cs="Calibri"/>
-                <w:szCs w:val="22"/>
-                <w:lang w:val="en"/>
-              </w:rPr>
-              <w:t>{</w:t>
-            </w:r>
-          </w:p>
-          <w:p>
-            <w:pPr>
-              <w:widowControl w:val="0"/>
-              <w:autoSpaceDE w:val="0"/>
-              <w:autoSpaceDN w:val="0"/>
-              <w:adjustRightInd w:val="0"/>
-              <w:spacing w:after="200"/>
-              <w:rPr>
-                <w:rFonts w:ascii="Calibri" w:hAnsi="Calibri" w:cs="Calibri"/>
-                <w:szCs w:val="22"/>
-                <w:lang w:val="en"/>
-              </w:rPr>
-            </w:pPr>
-            <w:r>
-              <w:rPr>
-                <w:rFonts w:ascii="Calibri" w:hAnsi="Calibri" w:cs="Calibri"/>
-                <w:szCs w:val="22"/>
-                <w:lang w:val="en"/>
-              </w:rPr>
-              <w:t>get =&gt; (</w:t>
-            </w:r>
-            <w:r>
-              <w:rPr>
-                <w:rFonts w:ascii="Calibri" w:hAnsi="Calibri" w:cs="Calibri"/>
-                <w:szCs w:val="22"/>
-                <w:lang w:val="en"/>
-              </w:rPr>
-              <w:t>string</w:t>
-            </w:r>
-            <w:r>
-              <w:rPr>
-                <w:rFonts w:ascii="Calibri" w:hAnsi="Calibri" w:cs="Calibri"/>
-                <w:szCs w:val="22"/>
-                <w:lang w:val="en"/>
-              </w:rPr>
-              <w:t>)</w:t>
-            </w:r>
-            <w:proofErr w:type="spellStart"/>
-            <w:r>
-              <w:rPr>
-                <w:rFonts w:ascii="Calibri" w:hAnsi="Calibri" w:cs="Calibri"/>
-                <w:szCs w:val="22"/>
-                <w:lang w:val="en"/>
-              </w:rPr>
-              <w:t>GetValue</w:t>
-            </w:r>
-            <w:proofErr w:type="spellEnd"/>
-            <w:r>
-              <w:rPr>
-                <w:rFonts w:ascii="Calibri" w:hAnsi="Calibri" w:cs="Calibri"/>
-                <w:szCs w:val="22"/>
-                <w:lang w:val="en"/>
-              </w:rPr>
-              <w:t>(</w:t>
-            </w:r>
-            <w:proofErr w:type="spellStart"/>
-            <w:r>
-              <w:rPr>
-                <w:rFonts w:ascii="Calibri" w:hAnsi="Calibri" w:cs="Calibri"/>
-                <w:szCs w:val="22"/>
-                <w:highlight w:val="cyan"/>
-                <w:lang w:val="en"/>
-              </w:rPr>
               <w:t>NameProperty</w:t>
             </w:r>
-            <w:proofErr w:type="spellEnd"/>
-            <w:r>
-              <w:rPr>
-                <w:rFonts w:ascii="Calibri" w:hAnsi="Calibri" w:cs="Calibri"/>
-                <w:szCs w:val="22"/>
-                <w:lang w:val="en"/>
-              </w:rPr>
-              <w:t>);</w:t>
-            </w:r>
-          </w:p>
-          <w:p>
-            <w:pPr>
-              <w:widowControl w:val="0"/>
-              <w:autoSpaceDE w:val="0"/>
-              <w:autoSpaceDN w:val="0"/>
-              <w:adjustRightInd w:val="0"/>
-              <w:spacing w:after="200"/>
-              <w:rPr>
-                <w:rFonts w:ascii="Calibri" w:hAnsi="Calibri" w:cs="Calibri"/>
-                <w:szCs w:val="22"/>
-                <w:lang w:val="en"/>
-              </w:rPr>
-            </w:pPr>
-            <w:r>
-              <w:rPr>
-                <w:rFonts w:ascii="Calibri" w:hAnsi="Calibri" w:cs="Calibri"/>
-                <w:szCs w:val="22"/>
-                <w:lang w:val="en"/>
-              </w:rPr>
-              <w:t xml:space="preserve">set =&gt; </w:t>
-            </w:r>
-            <w:proofErr w:type="spellStart"/>
-            <w:r>
-              <w:rPr>
-                <w:rFonts w:ascii="Calibri" w:hAnsi="Calibri" w:cs="Calibri"/>
-                <w:szCs w:val="22"/>
-                <w:lang w:val="en"/>
-              </w:rPr>
-              <w:t>SetValue</w:t>
-            </w:r>
-            <w:proofErr w:type="spellEnd"/>
-            <w:r>
-              <w:rPr>
-                <w:rFonts w:ascii="Calibri" w:hAnsi="Calibri" w:cs="Calibri"/>
-                <w:szCs w:val="22"/>
-                <w:lang w:val="en"/>
-              </w:rPr>
-              <w:t>(</w:t>
-            </w:r>
-            <w:proofErr w:type="spellStart"/>
-            <w:r>
-              <w:rPr>
-                <w:rFonts w:ascii="Calibri" w:hAnsi="Calibri" w:cs="Calibri"/>
-                <w:szCs w:val="22"/>
-                <w:highlight w:val="cyan"/>
-                <w:lang w:val="en"/>
-              </w:rPr>
-              <w:t>NameProperty</w:t>
-            </w:r>
-            <w:proofErr w:type="spellEnd"/>
             <w:r>
               <w:rPr>
                 <w:rFonts w:ascii="Calibri" w:hAnsi="Calibri" w:cs="Calibri"/>
@@ -7398,7 +6424,6 @@
                 <w:lang w:val="en"/>
               </w:rPr>
             </w:pPr>
-            <w:proofErr w:type="spellStart"/>
             <w:r>
               <w:rPr>
                 <w:rFonts w:ascii="Calibri" w:hAnsi="Calibri" w:cs="Calibri"/>
@@ -7408,7 +6433,6 @@
               </w:rPr>
               <w:t>propc</w:t>
             </w:r>
-            <w:proofErr w:type="spellEnd"/>
           </w:p>
           <w:p>
             <w:pPr>
@@ -7432,7 +6456,6 @@
               </w:rPr>
               <w:t xml:space="preserve">(This has been shortened to </w:t>
             </w:r>
-            <w:proofErr w:type="spellStart"/>
             <w:r>
               <w:rPr>
                 <w:rFonts w:ascii="Calibri" w:hAnsi="Calibri" w:cs="Calibri"/>
@@ -7443,7 +6466,6 @@
               </w:rPr>
               <w:t>propc</w:t>
             </w:r>
-            <w:proofErr w:type="spellEnd"/>
             <w:r>
               <w:rPr>
                 <w:rFonts w:ascii="Calibri" w:hAnsi="Calibri" w:cs="Calibri"/>
@@ -7452,7 +6474,6 @@
               </w:rPr>
               <w:t xml:space="preserve"> from </w:t>
             </w:r>
-            <w:proofErr w:type="spellStart"/>
             <w:r>
               <w:rPr>
                 <w:rFonts w:ascii="Calibri" w:hAnsi="Calibri" w:cs="Calibri"/>
@@ -7463,7 +6484,6 @@
               </w:rPr>
               <w:t>propcomet</w:t>
             </w:r>
-            <w:proofErr w:type="spellEnd"/>
             <w:r>
               <w:rPr>
                 <w:rFonts w:ascii="Calibri" w:hAnsi="Calibri" w:cs="Calibri"/>
@@ -7567,25 +6587,7 @@
                 <w:szCs w:val="22"/>
                 <w:lang w:val="en"/>
               </w:rPr>
-              <w:t xml:space="preserve">get =&gt; </w:t>
-            </w:r>
-            <w:proofErr w:type="spellStart"/>
-            <w:r>
-              <w:rPr>
-                <w:rFonts w:ascii="Calibri" w:hAnsi="Calibri" w:cs="Calibri"/>
-                <w:szCs w:val="22"/>
-                <w:lang w:val="en"/>
-              </w:rPr>
-              <w:t>GetProperty</w:t>
-            </w:r>
-            <w:proofErr w:type="spellEnd"/>
-            <w:r>
-              <w:rPr>
-                <w:rFonts w:ascii="Calibri" w:hAnsi="Calibri" w:cs="Calibri"/>
-                <w:szCs w:val="22"/>
-                <w:lang w:val="en"/>
-              </w:rPr>
-              <w:t>&lt;</w:t>
+              <w:t>get =&gt; GetProperty&lt;</w:t>
             </w:r>
             <w:r>
               <w:rPr>
@@ -7624,25 +6626,7 @@
                 <w:szCs w:val="22"/>
                 <w:lang w:val="en"/>
               </w:rPr>
-              <w:t xml:space="preserve">set =&gt; </w:t>
-            </w:r>
-            <w:proofErr w:type="spellStart"/>
-            <w:r>
-              <w:rPr>
-                <w:rFonts w:ascii="Calibri" w:hAnsi="Calibri" w:cs="Calibri"/>
-                <w:szCs w:val="22"/>
-                <w:lang w:val="en"/>
-              </w:rPr>
-              <w:t>SetProperty</w:t>
-            </w:r>
-            <w:proofErr w:type="spellEnd"/>
-            <w:r>
-              <w:rPr>
-                <w:rFonts w:ascii="Calibri" w:hAnsi="Calibri" w:cs="Calibri"/>
-                <w:szCs w:val="22"/>
-                <w:lang w:val="en"/>
-              </w:rPr>
-              <w:t>(value);</w:t>
+              <w:t>set =&gt; SetProperty(value);</w:t>
             </w:r>
           </w:p>
           <w:p>
@@ -7771,7 +6755,6 @@
               </w:rPr>
               <w:t xml:space="preserve"> from </w:t>
             </w:r>
-            <w:proofErr w:type="spellStart"/>
             <w:r>
               <w:rPr>
                 <w:rFonts w:ascii="Calibri" w:hAnsi="Calibri" w:cs="Calibri"/>
@@ -7782,7 +6765,6 @@
               </w:rPr>
               <w:t>xplat</w:t>
             </w:r>
-            <w:proofErr w:type="spellEnd"/>
             <w:r>
               <w:rPr>
                 <w:rFonts w:ascii="Calibri" w:hAnsi="Calibri" w:cs="Calibri"/>
@@ -8033,7 +7015,6 @@
               </w:rPr>
               <w:t xml:space="preserve">private void </w:t>
             </w:r>
-            <w:proofErr w:type="spellStart"/>
             <w:r>
               <w:rPr>
                 <w:rFonts w:ascii="Calibri" w:hAnsi="Calibri" w:cs="Calibri"/>
@@ -8043,32 +7024,13 @@
               </w:rPr>
               <w:t>MyMethod</w:t>
             </w:r>
-            <w:proofErr w:type="spellEnd"/>
-            <w:r>
-              <w:rPr>
-                <w:rFonts w:ascii="Calibri" w:hAnsi="Calibri" w:cs="Calibri"/>
-                <w:szCs w:val="22"/>
-                <w:lang w:val="en"/>
-              </w:rPr>
-              <w:t xml:space="preserve">(object sender, </w:t>
-            </w:r>
-            <w:proofErr w:type="spellStart"/>
-            <w:r>
-              <w:rPr>
-                <w:rFonts w:ascii="Calibri" w:hAnsi="Calibri" w:cs="Calibri"/>
-                <w:szCs w:val="22"/>
-                <w:lang w:val="en"/>
-              </w:rPr>
-              <w:t>EventArgs</w:t>
-            </w:r>
-            <w:proofErr w:type="spellEnd"/>
-            <w:r>
-              <w:rPr>
-                <w:rFonts w:ascii="Calibri" w:hAnsi="Calibri" w:cs="Calibri"/>
-                <w:szCs w:val="22"/>
-                <w:lang w:val="en"/>
-              </w:rPr>
-              <w:t xml:space="preserve"> e)</w:t>
+            <w:r>
+              <w:rPr>
+                <w:rFonts w:ascii="Calibri" w:hAnsi="Calibri" w:cs="Calibri"/>
+                <w:szCs w:val="22"/>
+                <w:lang w:val="en"/>
+              </w:rPr>
+              <w:t>(object sender, EventArgs e)</w:t>
             </w:r>
           </w:p>
           <w:p>
@@ -8227,7 +7189,6 @@
               </w:rPr>
               <w:t xml:space="preserve"> </w:t>
             </w:r>
-            <w:proofErr w:type="spellStart"/>
             <w:r>
               <w:rPr>
                 <w:rFonts w:ascii="Calibri" w:hAnsi="Calibri" w:cs="Calibri"/>
@@ -8237,7 +7198,6 @@
               </w:rPr>
               <w:t>MyMethod</w:t>
             </w:r>
-            <w:proofErr w:type="spellEnd"/>
             <w:r>
               <w:rPr>
                 <w:rFonts w:ascii="Calibri" w:hAnsi="Calibri" w:cs="Calibri"/>
@@ -8349,7 +7309,6 @@
                 <w:lang w:val="en"/>
               </w:rPr>
             </w:pPr>
-            <w:proofErr w:type="spellStart"/>
             <w:r>
               <w:rPr>
                 <w:rFonts w:ascii="Calibri" w:hAnsi="Calibri" w:cs="Calibri"/>
@@ -8360,7 +7319,6 @@
               </w:rPr>
               <w:t>amethod</w:t>
             </w:r>
-            <w:proofErr w:type="spellEnd"/>
           </w:p>
         </w:tc>
         <w:tc>
@@ -8394,25 +7352,7 @@
                 <w:szCs w:val="22"/>
                 <w:lang w:val="en"/>
               </w:rPr>
-              <w:t xml:space="preserve">async Task </w:t>
-            </w:r>
-            <w:proofErr w:type="spellStart"/>
-            <w:r>
-              <w:rPr>
-                <w:rFonts w:ascii="Calibri" w:hAnsi="Calibri" w:cs="Calibri"/>
-                <w:szCs w:val="22"/>
-                <w:lang w:val="en"/>
-              </w:rPr>
-              <w:t>MyMethod</w:t>
-            </w:r>
-            <w:proofErr w:type="spellEnd"/>
-            <w:r>
-              <w:rPr>
-                <w:rFonts w:ascii="Calibri" w:hAnsi="Calibri" w:cs="Calibri"/>
-                <w:szCs w:val="22"/>
-                <w:lang w:val="en"/>
-              </w:rPr>
-              <w:t>()</w:t>
+              <w:t>async Task MyMethod()</w:t>
             </w:r>
           </w:p>
           <w:p>
@@ -8589,7 +7529,6 @@
               </w:rPr>
               <w:t xml:space="preserve"> </w:t>
             </w:r>
-            <w:proofErr w:type="spellStart"/>
             <w:r>
               <w:rPr>
                 <w:rFonts w:ascii="Calibri" w:hAnsi="Calibri" w:cs="Calibri"/>
@@ -8599,7 +7538,6 @@
               </w:rPr>
               <w:t>MyRecord</w:t>
             </w:r>
-            <w:proofErr w:type="spellEnd"/>
           </w:p>
           <w:p>
             <w:pPr>
@@ -8731,7 +7669,6 @@
                 <w:lang w:val="en"/>
               </w:rPr>
             </w:pPr>
-            <w:proofErr w:type="spellStart"/>
             <w:r>
               <w:rPr>
                 <w:rFonts w:ascii="Calibri" w:hAnsi="Calibri" w:cs="Calibri"/>
@@ -8743,7 +7680,6 @@
               </w:rPr>
               <w:t>rstruct</w:t>
             </w:r>
-            <w:proofErr w:type="spellEnd"/>
           </w:p>
           <w:p>
             <w:pPr>
@@ -8769,7 +7705,6 @@
               </w:rPr>
               <w:t xml:space="preserve">(This has been updated to </w:t>
             </w:r>
-            <w:proofErr w:type="spellStart"/>
             <w:r>
               <w:rPr>
                 <w:rFonts w:ascii="Calibri" w:hAnsi="Calibri" w:cs="Calibri"/>
@@ -8780,7 +7715,6 @@
               </w:rPr>
               <w:t>rstruct</w:t>
             </w:r>
-            <w:proofErr w:type="spellEnd"/>
             <w:r>
               <w:rPr>
                 <w:rFonts w:ascii="Calibri" w:hAnsi="Calibri" w:cs="Calibri"/>
@@ -8789,7 +7723,6 @@
               </w:rPr>
               <w:t xml:space="preserve"> from </w:t>
             </w:r>
-            <w:proofErr w:type="spellStart"/>
             <w:r>
               <w:rPr>
                 <w:rFonts w:ascii="Calibri" w:hAnsi="Calibri" w:cs="Calibri"/>
@@ -8800,7 +7733,6 @@
               </w:rPr>
               <w:t>recstruct</w:t>
             </w:r>
-            <w:proofErr w:type="spellEnd"/>
             <w:r>
               <w:rPr>
                 <w:rFonts w:ascii="Calibri" w:hAnsi="Calibri" w:cs="Calibri"/>
@@ -8844,7 +7776,6 @@
               </w:rPr>
               <w:t xml:space="preserve"> struct </w:t>
             </w:r>
-            <w:proofErr w:type="spellStart"/>
             <w:r>
               <w:rPr>
                 <w:rFonts w:ascii="Calibri" w:hAnsi="Calibri" w:cs="Calibri"/>
@@ -8854,7 +7785,6 @@
               </w:rPr>
               <w:t>MyRecStruct</w:t>
             </w:r>
-            <w:proofErr w:type="spellEnd"/>
           </w:p>
           <w:p>
             <w:pPr>
@@ -8963,29 +7893,7 @@
                 <w:sz w:val="20"/>
                 <w:lang w:val="en"/>
               </w:rPr>
-              <w:t>(</w:t>
-            </w:r>
-            <w:proofErr w:type="spellStart"/>
-            <w:r>
-              <w:rPr>
-                <w:rFonts w:ascii="Calibri" w:hAnsi="Calibri" w:cs="Calibri"/>
-                <w:i/>
-                <w:iCs/>
-                <w:sz w:val="20"/>
-                <w:lang w:val="en"/>
-              </w:rPr>
-              <w:t>CommunityToolkit.Mvvm</w:t>
-            </w:r>
-            <w:proofErr w:type="spellEnd"/>
-            <w:r>
-              <w:rPr>
-                <w:rFonts w:ascii="Calibri" w:hAnsi="Calibri" w:cs="Calibri"/>
-                <w:i/>
-                <w:iCs/>
-                <w:sz w:val="20"/>
-                <w:lang w:val="en"/>
-              </w:rPr>
-              <w:t>)</w:t>
+              <w:t>(CommunityToolkit.Mvvm)</w:t>
             </w:r>
           </w:p>
         </w:tc>
@@ -9007,7 +7915,6 @@
                 <w:lang w:val="en"/>
               </w:rPr>
             </w:pPr>
-            <w:proofErr w:type="spellStart"/>
             <w:r>
               <w:rPr>
                 <w:rFonts w:ascii="Calibri" w:hAnsi="Calibri" w:cs="Calibri"/>
@@ -9024,7 +7931,6 @@
               </w:rPr>
               <w:t>op</w:t>
             </w:r>
-            <w:proofErr w:type="spellEnd"/>
           </w:p>
         </w:tc>
         <w:tc>
@@ -9050,25 +7956,7 @@
                 <w:szCs w:val="22"/>
                 <w:lang w:val="en"/>
               </w:rPr>
-              <w:t>[</w:t>
-            </w:r>
-            <w:proofErr w:type="spellStart"/>
-            <w:r>
-              <w:rPr>
-                <w:rFonts w:ascii="Calibri" w:hAnsi="Calibri" w:cs="Calibri"/>
-                <w:szCs w:val="22"/>
-                <w:lang w:val="en"/>
-              </w:rPr>
-              <w:t>ObservableProperty</w:t>
-            </w:r>
-            <w:proofErr w:type="spellEnd"/>
-            <w:r>
-              <w:rPr>
-                <w:rFonts w:ascii="Calibri" w:hAnsi="Calibri" w:cs="Calibri"/>
-                <w:szCs w:val="22"/>
-                <w:lang w:val="en"/>
-              </w:rPr>
-              <w:t>]</w:t>
+              <w:t>[ObservableProperty]</w:t>
             </w:r>
           </w:p>
           <w:p>
@@ -9182,29 +8070,7 @@
                 <w:sz w:val="20"/>
                 <w:lang w:val="en"/>
               </w:rPr>
-              <w:t>(</w:t>
-            </w:r>
-            <w:proofErr w:type="spellStart"/>
-            <w:r>
-              <w:rPr>
-                <w:rFonts w:ascii="Calibri" w:hAnsi="Calibri" w:cs="Calibri"/>
-                <w:i/>
-                <w:iCs/>
-                <w:sz w:val="20"/>
-                <w:lang w:val="en"/>
-              </w:rPr>
-              <w:t>CommunityToolkit.Mvvm</w:t>
-            </w:r>
-            <w:proofErr w:type="spellEnd"/>
-            <w:r>
-              <w:rPr>
-                <w:rFonts w:ascii="Calibri" w:hAnsi="Calibri" w:cs="Calibri"/>
-                <w:i/>
-                <w:iCs/>
-                <w:sz w:val="20"/>
-                <w:lang w:val="en"/>
-              </w:rPr>
-              <w:t>)</w:t>
+              <w:t>(CommunityToolkit.Mvvm)</w:t>
             </w:r>
           </w:p>
         </w:tc>
@@ -9226,7 +8092,6 @@
                 <w:lang w:val="en"/>
               </w:rPr>
             </w:pPr>
-            <w:proofErr w:type="spellStart"/>
             <w:r>
               <w:rPr>
                 <w:rFonts w:ascii="Calibri" w:hAnsi="Calibri" w:cs="Calibri"/>
@@ -9235,7 +8100,6 @@
               </w:rPr>
               <w:t>rcmd</w:t>
             </w:r>
-            <w:proofErr w:type="spellEnd"/>
           </w:p>
         </w:tc>
         <w:tc>
@@ -9261,25 +8125,7 @@
                 <w:szCs w:val="22"/>
                 <w:lang w:val="en"/>
               </w:rPr>
-              <w:t>[</w:t>
-            </w:r>
-            <w:proofErr w:type="spellStart"/>
-            <w:r>
-              <w:rPr>
-                <w:rFonts w:ascii="Calibri" w:hAnsi="Calibri" w:cs="Calibri"/>
-                <w:szCs w:val="22"/>
-                <w:lang w:val="en"/>
-              </w:rPr>
-              <w:t>RelayCommand</w:t>
-            </w:r>
-            <w:proofErr w:type="spellEnd"/>
-            <w:r>
-              <w:rPr>
-                <w:rFonts w:ascii="Calibri" w:hAnsi="Calibri" w:cs="Calibri"/>
-                <w:szCs w:val="22"/>
-                <w:lang w:val="en"/>
-              </w:rPr>
-              <w:t>]</w:t>
+              <w:t>[RelayCommand]</w:t>
             </w:r>
           </w:p>
           <w:p>
@@ -9437,29 +8283,7 @@
                 <w:sz w:val="20"/>
                 <w:lang w:val="en"/>
               </w:rPr>
-              <w:t>(</w:t>
-            </w:r>
-            <w:proofErr w:type="spellStart"/>
-            <w:r>
-              <w:rPr>
-                <w:rFonts w:ascii="Calibri" w:hAnsi="Calibri" w:cs="Calibri"/>
-                <w:i/>
-                <w:iCs/>
-                <w:sz w:val="20"/>
-                <w:lang w:val="en"/>
-              </w:rPr>
-              <w:t>CommunityToolkit.Mvvm</w:t>
-            </w:r>
-            <w:proofErr w:type="spellEnd"/>
-            <w:r>
-              <w:rPr>
-                <w:rFonts w:ascii="Calibri" w:hAnsi="Calibri" w:cs="Calibri"/>
-                <w:i/>
-                <w:iCs/>
-                <w:sz w:val="20"/>
-                <w:lang w:val="en"/>
-              </w:rPr>
-              <w:t>)</w:t>
+              <w:t>(CommunityToolkit.Mvvm)</w:t>
             </w:r>
           </w:p>
         </w:tc>
@@ -9481,7 +8305,6 @@
                 <w:lang w:val="en"/>
               </w:rPr>
             </w:pPr>
-            <w:proofErr w:type="spellStart"/>
             <w:r>
               <w:rPr>
                 <w:rFonts w:ascii="Calibri" w:hAnsi="Calibri" w:cs="Calibri"/>
@@ -9498,7 +8321,6 @@
               </w:rPr>
               <w:t>rcmd</w:t>
             </w:r>
-            <w:proofErr w:type="spellEnd"/>
           </w:p>
         </w:tc>
         <w:tc>
@@ -9524,25 +8346,7 @@
                 <w:szCs w:val="22"/>
                 <w:lang w:val="en"/>
               </w:rPr>
-              <w:t>[</w:t>
-            </w:r>
-            <w:proofErr w:type="spellStart"/>
-            <w:r>
-              <w:rPr>
-                <w:rFonts w:ascii="Calibri" w:hAnsi="Calibri" w:cs="Calibri"/>
-                <w:szCs w:val="22"/>
-                <w:lang w:val="en"/>
-              </w:rPr>
-              <w:t>RelayCommand</w:t>
-            </w:r>
-            <w:proofErr w:type="spellEnd"/>
-            <w:r>
-              <w:rPr>
-                <w:rFonts w:ascii="Calibri" w:hAnsi="Calibri" w:cs="Calibri"/>
-                <w:szCs w:val="22"/>
-                <w:lang w:val="en"/>
-              </w:rPr>
-              <w:t>]</w:t>
+              <w:t>[RelayCommand]</w:t>
             </w:r>
           </w:p>
           <w:p>
@@ -9574,7 +8378,6 @@
               </w:rPr>
               <w:t xml:space="preserve"> </w:t>
             </w:r>
-            <w:proofErr w:type="spellStart"/>
             <w:r>
               <w:rPr>
                 <w:rFonts w:ascii="Calibri" w:hAnsi="Calibri" w:cs="Calibri"/>
@@ -9592,7 +8395,6 @@
               </w:rPr>
               <w:t>Async</w:t>
             </w:r>
-            <w:proofErr w:type="spellEnd"/>
             <w:r>
               <w:rPr>
                 <w:rFonts w:ascii="Calibri" w:hAnsi="Calibri" w:cs="Calibri"/>
@@ -9698,7 +8500,6 @@
                 <w:lang w:val="en"/>
               </w:rPr>
             </w:pPr>
-            <w:proofErr w:type="spellStart"/>
             <w:r>
               <w:rPr>
                 <w:rFonts w:ascii="Calibri" w:hAnsi="Calibri" w:cs="Calibri"/>
@@ -9707,7 +8508,6 @@
               </w:rPr>
               <w:t>propvm</w:t>
             </w:r>
-            <w:proofErr w:type="spellEnd"/>
           </w:p>
         </w:tc>
         <w:tc>
@@ -9880,25 +8680,7 @@
                 <w:szCs w:val="22"/>
                 <w:lang w:val="en"/>
               </w:rPr>
-              <w:t xml:space="preserve">set =&gt; </w:t>
-            </w:r>
-            <w:proofErr w:type="spellStart"/>
-            <w:r>
-              <w:rPr>
-                <w:rFonts w:ascii="Calibri" w:hAnsi="Calibri" w:cs="Calibri"/>
-                <w:szCs w:val="22"/>
-                <w:lang w:val="en"/>
-              </w:rPr>
-              <w:t>SetProperty</w:t>
-            </w:r>
-            <w:proofErr w:type="spellEnd"/>
-            <w:r>
-              <w:rPr>
-                <w:rFonts w:ascii="Calibri" w:hAnsi="Calibri" w:cs="Calibri"/>
-                <w:szCs w:val="22"/>
-                <w:lang w:val="en"/>
-              </w:rPr>
-              <w:t xml:space="preserve">(ref </w:t>
+              <w:t xml:space="preserve">set =&gt; SetProperty(ref </w:t>
             </w:r>
             <w:r>
               <w:rPr>
@@ -9992,7 +8774,6 @@
                 <w:lang w:val="en"/>
               </w:rPr>
             </w:pPr>
-            <w:proofErr w:type="spellStart"/>
             <w:r>
               <w:rPr>
                 <w:rFonts w:ascii="Calibri" w:hAnsi="Calibri" w:cs="Calibri"/>
@@ -10001,7 +8782,6 @@
               </w:rPr>
               <w:t>cmem</w:t>
             </w:r>
-            <w:proofErr w:type="spellEnd"/>
           </w:p>
         </w:tc>
         <w:tc>
@@ -10029,7 +8809,6 @@
               </w:rPr>
               <w:t xml:space="preserve">public static </w:t>
             </w:r>
-            <w:proofErr w:type="spellStart"/>
             <w:r>
               <w:rPr>
                 <w:rFonts w:ascii="Calibri" w:hAnsi="Calibri" w:cs="Calibri"/>
@@ -10039,7 +8818,6 @@
               </w:rPr>
               <w:t>TBindable</w:t>
             </w:r>
-            <w:proofErr w:type="spellEnd"/>
             <w:r>
               <w:rPr>
                 <w:rFonts w:ascii="Calibri" w:hAnsi="Calibri" w:cs="Calibri"/>
@@ -10048,7 +8826,6 @@
               </w:rPr>
               <w:t xml:space="preserve"> </w:t>
             </w:r>
-            <w:proofErr w:type="spellStart"/>
             <w:r>
               <w:rPr>
                 <w:rFonts w:ascii="Calibri" w:hAnsi="Calibri" w:cs="Calibri"/>
@@ -10058,7 +8835,6 @@
               </w:rPr>
               <w:t>MyMethod</w:t>
             </w:r>
-            <w:proofErr w:type="spellEnd"/>
             <w:r>
               <w:rPr>
                 <w:rFonts w:ascii="Calibri" w:hAnsi="Calibri" w:cs="Calibri"/>
@@ -10067,7 +8843,6 @@
               </w:rPr>
               <w:t>&lt;</w:t>
             </w:r>
-            <w:proofErr w:type="spellStart"/>
             <w:r>
               <w:rPr>
                 <w:rFonts w:ascii="Calibri" w:hAnsi="Calibri" w:cs="Calibri"/>
@@ -10077,7 +8852,6 @@
               </w:rPr>
               <w:t>TBindable</w:t>
             </w:r>
-            <w:proofErr w:type="spellEnd"/>
             <w:r>
               <w:rPr>
                 <w:rFonts w:ascii="Calibri" w:hAnsi="Calibri" w:cs="Calibri"/>
@@ -10086,7 +8860,6 @@
               </w:rPr>
               <w:t xml:space="preserve">&gt;(this </w:t>
             </w:r>
-            <w:proofErr w:type="spellStart"/>
             <w:r>
               <w:rPr>
                 <w:rFonts w:ascii="Calibri" w:hAnsi="Calibri" w:cs="Calibri"/>
@@ -10096,7 +8869,6 @@
               </w:rPr>
               <w:t>TBindable</w:t>
             </w:r>
-            <w:proofErr w:type="spellEnd"/>
             <w:r>
               <w:rPr>
                 <w:rFonts w:ascii="Calibri" w:hAnsi="Calibri" w:cs="Calibri"/>
@@ -10122,7 +8894,6 @@
               </w:rPr>
               <w:t xml:space="preserve">) where </w:t>
             </w:r>
-            <w:proofErr w:type="spellStart"/>
             <w:r>
               <w:rPr>
                 <w:rFonts w:ascii="Calibri" w:hAnsi="Calibri" w:cs="Calibri"/>
@@ -10132,7 +8903,6 @@
               </w:rPr>
               <w:t>TBindable</w:t>
             </w:r>
-            <w:proofErr w:type="spellEnd"/>
             <w:r>
               <w:rPr>
                 <w:rFonts w:ascii="Calibri" w:hAnsi="Calibri" w:cs="Calibri"/>
@@ -10141,7 +8911,6 @@
               </w:rPr>
               <w:t xml:space="preserve"> : </w:t>
             </w:r>
-            <w:proofErr w:type="spellStart"/>
             <w:r>
               <w:rPr>
                 <w:rFonts w:ascii="Calibri" w:hAnsi="Calibri" w:cs="Calibri"/>
@@ -10151,7 +8920,6 @@
               </w:rPr>
               <w:t>BindableObject</w:t>
             </w:r>
-            <w:proofErr w:type="spellEnd"/>
           </w:p>
           <w:p>
             <w:pPr>
@@ -10392,7 +9160,7 @@
           <w:u w:val="single"/>
           <w:lang w:val="en"/>
         </w:rPr>
-        <w:t xml:space="preserve"> Preview 1.1</w:t>
+        <w:t xml:space="preserve"> </w:t>
       </w:r>
       <w:r>
         <w:rPr>
@@ -10401,7 +9169,7 @@
           <w:u w:val="single"/>
           <w:lang w:val="en"/>
         </w:rPr>
-        <w:t xml:space="preserve"> or higher</w:t>
+        <w:t>or higher</w:t>
       </w:r>
       <w:r>
         <w:rPr>
@@ -10547,23 +9315,7 @@
           <w:szCs w:val="22"/>
           <w:lang w:val="en"/>
         </w:rPr>
-        <w:t>RC</w:t>
-      </w:r>
-      <w:r>
-        <w:rPr>
-          <w:rFonts w:ascii="Calibri" w:hAnsi="Calibri" w:cs="Calibri"/>
-          <w:szCs w:val="22"/>
-          <w:lang w:val="en"/>
-        </w:rPr>
-        <w:t>2</w:t>
-      </w:r>
-      <w:r>
-        <w:rPr>
-          <w:rFonts w:ascii="Calibri" w:hAnsi="Calibri" w:cs="Calibri"/>
-          <w:szCs w:val="22"/>
-          <w:lang w:val="en"/>
-        </w:rPr>
-        <w:t xml:space="preserve"> Preview Release</w:t>
+        <w:t>GA</w:t>
       </w:r>
       <w:r>
         <w:rPr>

</xml_diff>

<commit_message>
VS extension updated to support .NET 7 SR1 (v7.0.52)
</commit_message>
<xml_diff>
--- a/src/Extensions/MauiTemplates/MauiTemplates/readme.docx
+++ b/src/Extensions/MauiTemplates/MauiTemplates/readme.docx
@@ -9243,7 +9243,23 @@
           <w:szCs w:val="22"/>
           <w:lang w:val="en"/>
         </w:rPr>
-        <w:t xml:space="preserve">.NET 6 </w:t>
+        <w:t>.NET 6</w:t>
+      </w:r>
+      <w:r>
+        <w:rPr>
+          <w:rFonts w:ascii="Calibri" w:hAnsi="Calibri" w:cs="Calibri"/>
+          <w:szCs w:val="22"/>
+          <w:lang w:val="en"/>
+        </w:rPr>
+        <w:t>/7</w:t>
+      </w:r>
+      <w:r>
+        <w:rPr>
+          <w:rFonts w:ascii="Calibri" w:hAnsi="Calibri" w:cs="Calibri"/>
+          <w:szCs w:val="22"/>
+          <w:lang w:val="en"/>
+        </w:rPr>
+        <w:t xml:space="preserve"> </w:t>
       </w:r>
       <w:r>
         <w:rPr>
@@ -9284,38 +9300,6 @@
           <w:lang w:val="en"/>
         </w:rPr>
         <w:t>Releases</w:t>
-      </w:r>
-      <w:r>
-        <w:rPr>
-          <w:rFonts w:ascii="Calibri" w:hAnsi="Calibri" w:cs="Calibri"/>
-          <w:szCs w:val="22"/>
-          <w:lang w:val="en"/>
-        </w:rPr>
-        <w:t xml:space="preserve"> </w:t>
-      </w:r>
-      <w:r>
-        <w:rPr>
-          <w:rFonts w:ascii="Calibri" w:hAnsi="Calibri" w:cs="Calibri"/>
-          <w:szCs w:val="22"/>
-          <w:lang w:val="en"/>
-        </w:rPr>
-        <w:t>till</w:t>
-      </w:r>
-      <w:r>
-        <w:rPr>
-          <w:rFonts w:ascii="Calibri" w:hAnsi="Calibri" w:cs="Calibri"/>
-          <w:szCs w:val="22"/>
-          <w:lang w:val="en"/>
-        </w:rPr>
-        <w:t xml:space="preserve"> .NET 7 </w:t>
-      </w:r>
-      <w:r>
-        <w:rPr>
-          <w:rFonts w:ascii="Calibri" w:hAnsi="Calibri" w:cs="Calibri"/>
-          <w:szCs w:val="22"/>
-          <w:lang w:val="en"/>
-        </w:rPr>
-        <w:t>GA</w:t>
       </w:r>
       <w:r>
         <w:rPr>

</xml_diff>

<commit_message>
VS Extension updated to support corresponding NuGet release
</commit_message>
<xml_diff>
--- a/src/Extensions/MauiTemplates/MauiTemplates/readme.docx
+++ b/src/Extensions/MauiTemplates/MauiTemplates/readme.docx
@@ -74,7 +74,7 @@
           <w:r>
             <w:fldChar w:fldCharType="separate"/>
           </w:r>
-          <w:hyperlink w:anchor="_Toc115825390" w:history="1">
+          <w:hyperlink w:anchor="_Toc126684357" w:history="1">
             <w:r>
               <w:rPr>
                 <w:rStyle w:val="Hyperlink"/>
@@ -102,7 +102,7 @@
                 <w:noProof/>
                 <w:webHidden/>
               </w:rPr>
-              <w:instrText xml:space="preserve"> PAGEREF _Toc115825390 \h </w:instrText>
+              <w:instrText xml:space="preserve"> PAGEREF _Toc126684357 \h </w:instrText>
             </w:r>
             <w:r>
               <w:rPr>
@@ -144,7 +144,7 @@
               <w:noProof/>
             </w:rPr>
           </w:pPr>
-          <w:hyperlink w:anchor="_Toc115825391" w:history="1">
+          <w:hyperlink w:anchor="_Toc126684358" w:history="1">
             <w:r>
               <w:rPr>
                 <w:rStyle w:val="Hyperlink"/>
@@ -172,7 +172,7 @@
                 <w:noProof/>
                 <w:webHidden/>
               </w:rPr>
-              <w:instrText xml:space="preserve"> PAGEREF _Toc115825391 \h </w:instrText>
+              <w:instrText xml:space="preserve"> PAGEREF _Toc126684358 \h </w:instrText>
             </w:r>
             <w:r>
               <w:rPr>
@@ -214,7 +214,7 @@
               <w:noProof/>
             </w:rPr>
           </w:pPr>
-          <w:hyperlink w:anchor="_Toc115825392" w:history="1">
+          <w:hyperlink w:anchor="_Toc126684359" w:history="1">
             <w:r>
               <w:rPr>
                 <w:rStyle w:val="Hyperlink"/>
@@ -242,7 +242,7 @@
                 <w:noProof/>
                 <w:webHidden/>
               </w:rPr>
-              <w:instrText xml:space="preserve"> PAGEREF _Toc115825392 \h </w:instrText>
+              <w:instrText xml:space="preserve"> PAGEREF _Toc126684359 \h </w:instrText>
             </w:r>
             <w:r>
               <w:rPr>
@@ -284,7 +284,7 @@
               <w:noProof/>
             </w:rPr>
           </w:pPr>
-          <w:hyperlink w:anchor="_Toc115825393" w:history="1">
+          <w:hyperlink w:anchor="_Toc126684360" w:history="1">
             <w:r>
               <w:rPr>
                 <w:rStyle w:val="Hyperlink"/>
@@ -312,7 +312,7 @@
                 <w:noProof/>
                 <w:webHidden/>
               </w:rPr>
-              <w:instrText xml:space="preserve"> PAGEREF _Toc115825393 \h </w:instrText>
+              <w:instrText xml:space="preserve"> PAGEREF _Toc126684360 \h </w:instrText>
             </w:r>
             <w:r>
               <w:rPr>
@@ -354,7 +354,7 @@
               <w:noProof/>
             </w:rPr>
           </w:pPr>
-          <w:hyperlink w:anchor="_Toc115825394" w:history="1">
+          <w:hyperlink w:anchor="_Toc126684361" w:history="1">
             <w:r>
               <w:rPr>
                 <w:rStyle w:val="Hyperlink"/>
@@ -389,7 +389,7 @@
                 <w:noProof/>
                 <w:webHidden/>
               </w:rPr>
-              <w:instrText xml:space="preserve"> PAGEREF _Toc115825394 \h </w:instrText>
+              <w:instrText xml:space="preserve"> PAGEREF _Toc126684361 \h </w:instrText>
             </w:r>
             <w:r>
               <w:rPr>
@@ -431,7 +431,7 @@
               <w:noProof/>
             </w:rPr>
           </w:pPr>
-          <w:hyperlink w:anchor="_Toc115825395" w:history="1">
+          <w:hyperlink w:anchor="_Toc126684362" w:history="1">
             <w:r>
               <w:rPr>
                 <w:rStyle w:val="Hyperlink"/>
@@ -459,7 +459,7 @@
                 <w:noProof/>
                 <w:webHidden/>
               </w:rPr>
-              <w:instrText xml:space="preserve"> PAGEREF _Toc115825395 \h </w:instrText>
+              <w:instrText xml:space="preserve"> PAGEREF _Toc126684362 \h </w:instrText>
             </w:r>
             <w:r>
               <w:rPr>
@@ -501,7 +501,7 @@
               <w:noProof/>
             </w:rPr>
           </w:pPr>
-          <w:hyperlink w:anchor="_Toc115825396" w:history="1">
+          <w:hyperlink w:anchor="_Toc126684363" w:history="1">
             <w:r>
               <w:rPr>
                 <w:rStyle w:val="Hyperlink"/>
@@ -529,7 +529,7 @@
                 <w:noProof/>
                 <w:webHidden/>
               </w:rPr>
-              <w:instrText xml:space="preserve"> PAGEREF _Toc115825396 \h </w:instrText>
+              <w:instrText xml:space="preserve"> PAGEREF _Toc126684363 \h </w:instrText>
             </w:r>
             <w:r>
               <w:rPr>
@@ -610,7 +610,7 @@
           <w:lang w:val="en"/>
         </w:rPr>
       </w:pPr>
-      <w:bookmarkStart w:id="0" w:name="_Toc115825390"/>
+      <w:bookmarkStart w:id="0" w:name="_Toc126684357"/>
       <w:r>
         <w:rPr>
           <w:lang w:val="en"/>
@@ -696,7 +696,7 @@
           <w:lang w:val="en"/>
         </w:rPr>
       </w:pPr>
-      <w:bookmarkStart w:id="1" w:name="_Toc115825391"/>
+      <w:bookmarkStart w:id="1" w:name="_Toc126684358"/>
       <w:r>
         <w:rPr>
           <w:lang w:val="en"/>
@@ -886,7 +886,7 @@
           <w:lang w:val="en"/>
         </w:rPr>
       </w:pPr>
-      <w:bookmarkStart w:id="2" w:name="_Toc115825392"/>
+      <w:bookmarkStart w:id="2" w:name="_Toc126684359"/>
       <w:r>
         <w:rPr>
           <w:lang w:val="en"/>
@@ -1366,6 +1366,7 @@
           <w:lang w:val="en"/>
         </w:rPr>
       </w:pPr>
+      <w:proofErr w:type="spellStart"/>
       <w:r>
         <w:rPr>
           <w:rFonts w:ascii="Calibri" w:hAnsi="Calibri" w:cs="Calibri"/>
@@ -1376,6 +1377,7 @@
         </w:rPr>
         <w:t>ResourceDictionary</w:t>
       </w:r>
+      <w:proofErr w:type="spellEnd"/>
       <w:r>
         <w:rPr>
           <w:rFonts w:ascii="Calibri" w:hAnsi="Calibri" w:cs="Calibri"/>
@@ -2115,12 +2117,134 @@
     </w:p>
     <w:p>
       <w:pPr>
+        <w:widowControl w:val="0"/>
+        <w:autoSpaceDE w:val="0"/>
+        <w:autoSpaceDN w:val="0"/>
+        <w:adjustRightInd w:val="0"/>
+        <w:spacing w:after="200" w:line="276" w:lineRule="auto"/>
+        <w:ind w:left="360"/>
+        <w:rPr>
+          <w:rFonts w:ascii="Calibri" w:hAnsi="Calibri" w:cs="Calibri"/>
+          <w:b/>
+          <w:bCs/>
+          <w:szCs w:val="22"/>
+          <w:u w:val="single"/>
+          <w:lang w:val="en"/>
+        </w:rPr>
+      </w:pPr>
+      <w:r>
+        <w:rPr>
+          <w:rFonts w:ascii="Calibri" w:hAnsi="Calibri" w:cs="Calibri"/>
+          <w:b/>
+          <w:bCs/>
+          <w:szCs w:val="22"/>
+          <w:lang w:val="en"/>
+        </w:rPr>
+        <w:t>Partial Class</w:t>
+      </w:r>
+      <w:r>
+        <w:rPr>
+          <w:rFonts w:ascii="Calibri" w:hAnsi="Calibri" w:cs="Calibri"/>
+          <w:szCs w:val="22"/>
+          <w:lang w:val="en"/>
+        </w:rPr>
+        <w:t xml:space="preserve">, a C# class (partial), useful for defining </w:t>
+      </w:r>
+      <w:r>
+        <w:rPr>
+          <w:rFonts w:ascii="Calibri" w:hAnsi="Calibri" w:cs="Calibri"/>
+          <w:i/>
+          <w:iCs/>
+          <w:szCs w:val="22"/>
+          <w:lang w:val="en"/>
+        </w:rPr>
+        <w:t>ViewModel type</w:t>
+      </w:r>
+      <w:r>
+        <w:rPr>
+          <w:rFonts w:ascii="Calibri" w:hAnsi="Calibri" w:cs="Calibri"/>
+          <w:szCs w:val="22"/>
+          <w:lang w:val="en"/>
+        </w:rPr>
+        <w:t xml:space="preserve"> with </w:t>
+      </w:r>
+      <w:r>
+        <w:rPr>
+          <w:rFonts w:ascii="Calibri" w:hAnsi="Calibri" w:cs="Calibri"/>
+          <w:szCs w:val="22"/>
+          <w:lang w:val="en"/>
+        </w:rPr>
+        <w:t xml:space="preserve">the </w:t>
+      </w:r>
+      <w:r>
+        <w:rPr>
+          <w:rFonts w:ascii="Calibri" w:hAnsi="Calibri" w:cs="Calibri"/>
+          <w:i/>
+          <w:iCs/>
+          <w:szCs w:val="22"/>
+          <w:lang w:val="en"/>
+        </w:rPr>
+        <w:t>MVVM Toolkit</w:t>
+      </w:r>
+      <w:r>
+        <w:rPr>
+          <w:rFonts w:ascii="Calibri" w:hAnsi="Calibri" w:cs="Calibri"/>
+          <w:szCs w:val="22"/>
+          <w:lang w:val="en"/>
+        </w:rPr>
+        <w:t xml:space="preserve">, </w:t>
+      </w:r>
+      <w:r>
+        <w:rPr>
+          <w:rFonts w:ascii="Calibri" w:hAnsi="Calibri" w:cs="Calibri"/>
+          <w:szCs w:val="22"/>
+          <w:lang w:val="en"/>
+        </w:rPr>
+        <w:t>Made a</w:t>
+      </w:r>
+      <w:r>
+        <w:rPr>
+          <w:rFonts w:ascii="Calibri" w:hAnsi="Calibri" w:cs="Calibri"/>
+          <w:szCs w:val="22"/>
+          <w:lang w:val="en"/>
+        </w:rPr>
+        <w:t>vailable in the</w:t>
+      </w:r>
+      <w:r>
+        <w:rPr>
+          <w:rFonts w:ascii="Calibri" w:hAnsi="Calibri" w:cs="Calibri"/>
+          <w:szCs w:val="22"/>
+          <w:lang w:val="en"/>
+        </w:rPr>
+        <w:t xml:space="preserve"> section titled </w:t>
+      </w:r>
+      <w:r>
+        <w:rPr>
+          <w:rFonts w:ascii="Calibri" w:hAnsi="Calibri" w:cs="Calibri"/>
+          <w:b/>
+          <w:bCs/>
+          <w:szCs w:val="22"/>
+          <w:lang w:val="en"/>
+        </w:rPr>
+        <w:t>Code</w:t>
+      </w:r>
+      <w:r>
+        <w:rPr>
+          <w:rFonts w:ascii="Calibri" w:hAnsi="Calibri" w:cs="Calibri"/>
+          <w:szCs w:val="22"/>
+          <w:lang w:val="en"/>
+        </w:rPr>
+        <w:t>.</w:t>
+      </w:r>
+    </w:p>
+    <w:p>
+      <w:pPr>
         <w:pStyle w:val="Heading1"/>
         <w:rPr>
           <w:lang w:val="en"/>
         </w:rPr>
       </w:pPr>
-      <w:bookmarkStart w:id="3" w:name="_Toc115825393"/>
+      <w:bookmarkStart w:id="3" w:name="_Toc126684360"/>
       <w:r>
         <w:rPr>
           <w:lang w:val="en"/>
@@ -2141,7 +2265,7 @@
           <w:lang w:val="en"/>
         </w:rPr>
       </w:pPr>
-      <w:bookmarkStart w:id="4" w:name="_Toc115825394"/>
+      <w:bookmarkStart w:id="4" w:name="_Toc126684361"/>
       <w:r>
         <w:t>For</w:t>
       </w:r>
@@ -2234,6 +2358,7 @@
         </w:rPr>
         <w:t xml:space="preserve">also works as a </w:t>
       </w:r>
+      <w:proofErr w:type="spellStart"/>
       <w:r>
         <w:rPr>
           <w:rFonts w:ascii="Calibri" w:hAnsi="Calibri" w:cs="Calibri"/>
@@ -2244,6 +2369,7 @@
         </w:rPr>
         <w:t>SurroundWith</w:t>
       </w:r>
+      <w:proofErr w:type="spellEnd"/>
       <w:r>
         <w:rPr>
           <w:rFonts w:ascii="Calibri" w:hAnsi="Calibri" w:cs="Calibri"/>
@@ -2686,7 +2812,43 @@
                 <w:szCs w:val="22"/>
                 <w:lang w:val="en"/>
               </w:rPr>
-              <w:t>&lt;Grid ColumnDefinitions="" RowDefinitions=""&gt;</w:t>
+              <w:t xml:space="preserve">&lt;Grid </w:t>
+            </w:r>
+            <w:proofErr w:type="spellStart"/>
+            <w:r>
+              <w:rPr>
+                <w:rFonts w:ascii="Calibri" w:hAnsi="Calibri" w:cs="Calibri"/>
+                <w:szCs w:val="22"/>
+                <w:lang w:val="en"/>
+              </w:rPr>
+              <w:t>ColumnDefinitions</w:t>
+            </w:r>
+            <w:proofErr w:type="spellEnd"/>
+            <w:r>
+              <w:rPr>
+                <w:rFonts w:ascii="Calibri" w:hAnsi="Calibri" w:cs="Calibri"/>
+                <w:szCs w:val="22"/>
+                <w:lang w:val="en"/>
+              </w:rPr>
+              <w:t xml:space="preserve">="" </w:t>
+            </w:r>
+            <w:proofErr w:type="spellStart"/>
+            <w:r>
+              <w:rPr>
+                <w:rFonts w:ascii="Calibri" w:hAnsi="Calibri" w:cs="Calibri"/>
+                <w:szCs w:val="22"/>
+                <w:lang w:val="en"/>
+              </w:rPr>
+              <w:t>RowDefinitions</w:t>
+            </w:r>
+            <w:proofErr w:type="spellEnd"/>
+            <w:r>
+              <w:rPr>
+                <w:rFonts w:ascii="Calibri" w:hAnsi="Calibri" w:cs="Calibri"/>
+                <w:szCs w:val="22"/>
+                <w:lang w:val="en"/>
+              </w:rPr>
+              <w:t>=""&gt;</w:t>
             </w:r>
           </w:p>
           <w:p>
@@ -2804,30 +2966,48 @@
                 <w:szCs w:val="22"/>
                 <w:lang w:val="en"/>
               </w:rPr>
-              <w:t>&lt;FlexLayout&gt;</w:t>
-            </w:r>
-          </w:p>
-          <w:p>
-            <w:pPr>
-              <w:widowControl w:val="0"/>
-              <w:autoSpaceDE w:val="0"/>
-              <w:autoSpaceDN w:val="0"/>
-              <w:adjustRightInd w:val="0"/>
-              <w:spacing w:after="200"/>
-              <w:rPr>
-                <w:rFonts w:ascii="Calibri" w:hAnsi="Calibri" w:cs="Calibri"/>
-                <w:szCs w:val="22"/>
-                <w:lang w:val="en"/>
-              </w:rPr>
-            </w:pPr>
-            <w:r>
-              <w:rPr>
-                <w:rFonts w:ascii="Calibri" w:hAnsi="Calibri" w:cs="Calibri"/>
-                <w:szCs w:val="22"/>
-                <w:lang w:val="en"/>
-              </w:rPr>
               <w:t>&lt;</w:t>
             </w:r>
+            <w:proofErr w:type="spellStart"/>
+            <w:r>
+              <w:rPr>
+                <w:rFonts w:ascii="Calibri" w:hAnsi="Calibri" w:cs="Calibri"/>
+                <w:szCs w:val="22"/>
+                <w:lang w:val="en"/>
+              </w:rPr>
+              <w:t>FlexLayout</w:t>
+            </w:r>
+            <w:proofErr w:type="spellEnd"/>
+            <w:r>
+              <w:rPr>
+                <w:rFonts w:ascii="Calibri" w:hAnsi="Calibri" w:cs="Calibri"/>
+                <w:szCs w:val="22"/>
+                <w:lang w:val="en"/>
+              </w:rPr>
+              <w:t>&gt;</w:t>
+            </w:r>
+          </w:p>
+          <w:p>
+            <w:pPr>
+              <w:widowControl w:val="0"/>
+              <w:autoSpaceDE w:val="0"/>
+              <w:autoSpaceDN w:val="0"/>
+              <w:adjustRightInd w:val="0"/>
+              <w:spacing w:after="200"/>
+              <w:rPr>
+                <w:rFonts w:ascii="Calibri" w:hAnsi="Calibri" w:cs="Calibri"/>
+                <w:szCs w:val="22"/>
+                <w:lang w:val="en"/>
+              </w:rPr>
+            </w:pPr>
+            <w:r>
+              <w:rPr>
+                <w:rFonts w:ascii="Calibri" w:hAnsi="Calibri" w:cs="Calibri"/>
+                <w:szCs w:val="22"/>
+                <w:lang w:val="en"/>
+              </w:rPr>
+              <w:t>&lt;</w:t>
+            </w:r>
             <w:r>
               <w:rPr>
                 <w:rFonts w:ascii="Calibri" w:hAnsi="Calibri" w:cs="Calibri"/>
@@ -2836,13 +3016,23 @@
               </w:rPr>
               <w:t>/</w:t>
             </w:r>
-            <w:r>
-              <w:rPr>
-                <w:rFonts w:ascii="Calibri" w:hAnsi="Calibri" w:cs="Calibri"/>
-                <w:szCs w:val="22"/>
-                <w:lang w:val="en"/>
-              </w:rPr>
-              <w:t>FlexLayout&gt;</w:t>
+            <w:proofErr w:type="spellStart"/>
+            <w:r>
+              <w:rPr>
+                <w:rFonts w:ascii="Calibri" w:hAnsi="Calibri" w:cs="Calibri"/>
+                <w:szCs w:val="22"/>
+                <w:lang w:val="en"/>
+              </w:rPr>
+              <w:t>FlexLayout</w:t>
+            </w:r>
+            <w:proofErr w:type="spellEnd"/>
+            <w:r>
+              <w:rPr>
+                <w:rFonts w:ascii="Calibri" w:hAnsi="Calibri" w:cs="Calibri"/>
+                <w:szCs w:val="22"/>
+                <w:lang w:val="en"/>
+              </w:rPr>
+              <w:t>&gt;</w:t>
             </w:r>
           </w:p>
         </w:tc>
@@ -2880,6 +3070,7 @@
                 <w:szCs w:val="22"/>
                 <w:lang w:val="en"/>
               </w:rPr>
+              <w:lastRenderedPageBreak/>
               <w:t>Stack Layout</w:t>
             </w:r>
           </w:p>
@@ -2940,29 +3131,65 @@
                 <w:szCs w:val="22"/>
                 <w:lang w:val="en"/>
               </w:rPr>
-              <w:t>&lt;StackLayout&gt;</w:t>
-            </w:r>
-          </w:p>
-          <w:p>
-            <w:pPr>
-              <w:widowControl w:val="0"/>
-              <w:autoSpaceDE w:val="0"/>
-              <w:autoSpaceDN w:val="0"/>
-              <w:adjustRightInd w:val="0"/>
-              <w:spacing w:after="200"/>
-              <w:rPr>
-                <w:rFonts w:ascii="Calibri" w:hAnsi="Calibri" w:cs="Calibri"/>
-                <w:szCs w:val="22"/>
-                <w:lang w:val="en"/>
-              </w:rPr>
-            </w:pPr>
-            <w:r>
-              <w:rPr>
-                <w:rFonts w:ascii="Calibri" w:hAnsi="Calibri" w:cs="Calibri"/>
-                <w:szCs w:val="22"/>
-                <w:lang w:val="en"/>
-              </w:rPr>
-              <w:t>&lt;/StackLayout&gt;</w:t>
+              <w:t>&lt;</w:t>
+            </w:r>
+            <w:proofErr w:type="spellStart"/>
+            <w:r>
+              <w:rPr>
+                <w:rFonts w:ascii="Calibri" w:hAnsi="Calibri" w:cs="Calibri"/>
+                <w:szCs w:val="22"/>
+                <w:lang w:val="en"/>
+              </w:rPr>
+              <w:t>StackLayout</w:t>
+            </w:r>
+            <w:proofErr w:type="spellEnd"/>
+            <w:r>
+              <w:rPr>
+                <w:rFonts w:ascii="Calibri" w:hAnsi="Calibri" w:cs="Calibri"/>
+                <w:szCs w:val="22"/>
+                <w:lang w:val="en"/>
+              </w:rPr>
+              <w:t>&gt;</w:t>
+            </w:r>
+          </w:p>
+          <w:p>
+            <w:pPr>
+              <w:widowControl w:val="0"/>
+              <w:autoSpaceDE w:val="0"/>
+              <w:autoSpaceDN w:val="0"/>
+              <w:adjustRightInd w:val="0"/>
+              <w:spacing w:after="200"/>
+              <w:rPr>
+                <w:rFonts w:ascii="Calibri" w:hAnsi="Calibri" w:cs="Calibri"/>
+                <w:szCs w:val="22"/>
+                <w:lang w:val="en"/>
+              </w:rPr>
+            </w:pPr>
+            <w:r>
+              <w:rPr>
+                <w:rFonts w:ascii="Calibri" w:hAnsi="Calibri" w:cs="Calibri"/>
+                <w:szCs w:val="22"/>
+                <w:lang w:val="en"/>
+              </w:rPr>
+              <w:t>&lt;/</w:t>
+            </w:r>
+            <w:proofErr w:type="spellStart"/>
+            <w:r>
+              <w:rPr>
+                <w:rFonts w:ascii="Calibri" w:hAnsi="Calibri" w:cs="Calibri"/>
+                <w:szCs w:val="22"/>
+                <w:lang w:val="en"/>
+              </w:rPr>
+              <w:t>StackLayout</w:t>
+            </w:r>
+            <w:proofErr w:type="spellEnd"/>
+            <w:r>
+              <w:rPr>
+                <w:rFonts w:ascii="Calibri" w:hAnsi="Calibri" w:cs="Calibri"/>
+                <w:szCs w:val="22"/>
+                <w:lang w:val="en"/>
+              </w:rPr>
+              <w:t>&gt;</w:t>
             </w:r>
           </w:p>
         </w:tc>
@@ -3000,7 +3227,6 @@
                 <w:szCs w:val="22"/>
                 <w:lang w:val="en"/>
               </w:rPr>
-              <w:lastRenderedPageBreak/>
               <w:t>Horizontal Stack Layout</w:t>
             </w:r>
           </w:p>
@@ -3026,6 +3252,7 @@
                 <w:lang w:val="en"/>
               </w:rPr>
             </w:pPr>
+            <w:proofErr w:type="spellStart"/>
             <w:r>
               <w:rPr>
                 <w:rFonts w:ascii="Calibri" w:hAnsi="Calibri" w:cs="Calibri"/>
@@ -3036,6 +3263,7 @@
               </w:rPr>
               <w:t>hstack</w:t>
             </w:r>
+            <w:proofErr w:type="spellEnd"/>
           </w:p>
         </w:tc>
         <w:tc>
@@ -3061,30 +3289,48 @@
                 <w:szCs w:val="22"/>
                 <w:lang w:val="en"/>
               </w:rPr>
-              <w:t>&lt;HorizontalStackLayout&gt;</w:t>
-            </w:r>
-          </w:p>
-          <w:p>
-            <w:pPr>
-              <w:widowControl w:val="0"/>
-              <w:autoSpaceDE w:val="0"/>
-              <w:autoSpaceDN w:val="0"/>
-              <w:adjustRightInd w:val="0"/>
-              <w:spacing w:after="200"/>
-              <w:rPr>
-                <w:rFonts w:ascii="Calibri" w:hAnsi="Calibri" w:cs="Calibri"/>
-                <w:szCs w:val="22"/>
-                <w:lang w:val="en"/>
-              </w:rPr>
-            </w:pPr>
-            <w:r>
-              <w:rPr>
-                <w:rFonts w:ascii="Calibri" w:hAnsi="Calibri" w:cs="Calibri"/>
-                <w:szCs w:val="22"/>
-                <w:lang w:val="en"/>
-              </w:rPr>
               <w:t>&lt;</w:t>
             </w:r>
+            <w:proofErr w:type="spellStart"/>
+            <w:r>
+              <w:rPr>
+                <w:rFonts w:ascii="Calibri" w:hAnsi="Calibri" w:cs="Calibri"/>
+                <w:szCs w:val="22"/>
+                <w:lang w:val="en"/>
+              </w:rPr>
+              <w:t>HorizontalStackLayout</w:t>
+            </w:r>
+            <w:proofErr w:type="spellEnd"/>
+            <w:r>
+              <w:rPr>
+                <w:rFonts w:ascii="Calibri" w:hAnsi="Calibri" w:cs="Calibri"/>
+                <w:szCs w:val="22"/>
+                <w:lang w:val="en"/>
+              </w:rPr>
+              <w:t>&gt;</w:t>
+            </w:r>
+          </w:p>
+          <w:p>
+            <w:pPr>
+              <w:widowControl w:val="0"/>
+              <w:autoSpaceDE w:val="0"/>
+              <w:autoSpaceDN w:val="0"/>
+              <w:adjustRightInd w:val="0"/>
+              <w:spacing w:after="200"/>
+              <w:rPr>
+                <w:rFonts w:ascii="Calibri" w:hAnsi="Calibri" w:cs="Calibri"/>
+                <w:szCs w:val="22"/>
+                <w:lang w:val="en"/>
+              </w:rPr>
+            </w:pPr>
+            <w:r>
+              <w:rPr>
+                <w:rFonts w:ascii="Calibri" w:hAnsi="Calibri" w:cs="Calibri"/>
+                <w:szCs w:val="22"/>
+                <w:lang w:val="en"/>
+              </w:rPr>
+              <w:t>&lt;</w:t>
+            </w:r>
             <w:r>
               <w:rPr>
                 <w:rFonts w:ascii="Calibri" w:hAnsi="Calibri" w:cs="Calibri"/>
@@ -3093,13 +3339,23 @@
               </w:rPr>
               <w:t>/</w:t>
             </w:r>
-            <w:r>
-              <w:rPr>
-                <w:rFonts w:ascii="Calibri" w:hAnsi="Calibri" w:cs="Calibri"/>
-                <w:szCs w:val="22"/>
-                <w:lang w:val="en"/>
-              </w:rPr>
-              <w:t>HorizontalStackLayout&gt;</w:t>
+            <w:proofErr w:type="spellStart"/>
+            <w:r>
+              <w:rPr>
+                <w:rFonts w:ascii="Calibri" w:hAnsi="Calibri" w:cs="Calibri"/>
+                <w:szCs w:val="22"/>
+                <w:lang w:val="en"/>
+              </w:rPr>
+              <w:t>HorizontalStackLayout</w:t>
+            </w:r>
+            <w:proofErr w:type="spellEnd"/>
+            <w:r>
+              <w:rPr>
+                <w:rFonts w:ascii="Calibri" w:hAnsi="Calibri" w:cs="Calibri"/>
+                <w:szCs w:val="22"/>
+                <w:lang w:val="en"/>
+              </w:rPr>
+              <w:t>&gt;</w:t>
             </w:r>
           </w:p>
         </w:tc>
@@ -3162,6 +3418,7 @@
                 <w:lang w:val="en"/>
               </w:rPr>
             </w:pPr>
+            <w:proofErr w:type="spellStart"/>
             <w:r>
               <w:rPr>
                 <w:rFonts w:ascii="Calibri" w:hAnsi="Calibri" w:cs="Calibri"/>
@@ -3172,6 +3429,7 @@
               </w:rPr>
               <w:t>vstack</w:t>
             </w:r>
+            <w:proofErr w:type="spellEnd"/>
           </w:p>
         </w:tc>
         <w:tc>
@@ -3197,30 +3455,48 @@
                 <w:szCs w:val="22"/>
                 <w:lang w:val="en"/>
               </w:rPr>
-              <w:t>&lt;VerticalStackLayout&gt;</w:t>
-            </w:r>
-          </w:p>
-          <w:p>
-            <w:pPr>
-              <w:widowControl w:val="0"/>
-              <w:autoSpaceDE w:val="0"/>
-              <w:autoSpaceDN w:val="0"/>
-              <w:adjustRightInd w:val="0"/>
-              <w:spacing w:after="200"/>
-              <w:rPr>
-                <w:rFonts w:ascii="Calibri" w:hAnsi="Calibri" w:cs="Calibri"/>
-                <w:szCs w:val="22"/>
-                <w:lang w:val="en"/>
-              </w:rPr>
-            </w:pPr>
-            <w:r>
-              <w:rPr>
-                <w:rFonts w:ascii="Calibri" w:hAnsi="Calibri" w:cs="Calibri"/>
-                <w:szCs w:val="22"/>
-                <w:lang w:val="en"/>
-              </w:rPr>
               <w:t>&lt;</w:t>
             </w:r>
+            <w:proofErr w:type="spellStart"/>
+            <w:r>
+              <w:rPr>
+                <w:rFonts w:ascii="Calibri" w:hAnsi="Calibri" w:cs="Calibri"/>
+                <w:szCs w:val="22"/>
+                <w:lang w:val="en"/>
+              </w:rPr>
+              <w:t>VerticalStackLayout</w:t>
+            </w:r>
+            <w:proofErr w:type="spellEnd"/>
+            <w:r>
+              <w:rPr>
+                <w:rFonts w:ascii="Calibri" w:hAnsi="Calibri" w:cs="Calibri"/>
+                <w:szCs w:val="22"/>
+                <w:lang w:val="en"/>
+              </w:rPr>
+              <w:t>&gt;</w:t>
+            </w:r>
+          </w:p>
+          <w:p>
+            <w:pPr>
+              <w:widowControl w:val="0"/>
+              <w:autoSpaceDE w:val="0"/>
+              <w:autoSpaceDN w:val="0"/>
+              <w:adjustRightInd w:val="0"/>
+              <w:spacing w:after="200"/>
+              <w:rPr>
+                <w:rFonts w:ascii="Calibri" w:hAnsi="Calibri" w:cs="Calibri"/>
+                <w:szCs w:val="22"/>
+                <w:lang w:val="en"/>
+              </w:rPr>
+            </w:pPr>
+            <w:r>
+              <w:rPr>
+                <w:rFonts w:ascii="Calibri" w:hAnsi="Calibri" w:cs="Calibri"/>
+                <w:szCs w:val="22"/>
+                <w:lang w:val="en"/>
+              </w:rPr>
+              <w:t>&lt;</w:t>
+            </w:r>
             <w:r>
               <w:rPr>
                 <w:rFonts w:ascii="Calibri" w:hAnsi="Calibri" w:cs="Calibri"/>
@@ -3229,13 +3505,23 @@
               </w:rPr>
               <w:t>/</w:t>
             </w:r>
-            <w:r>
-              <w:rPr>
-                <w:rFonts w:ascii="Calibri" w:hAnsi="Calibri" w:cs="Calibri"/>
-                <w:szCs w:val="22"/>
-                <w:lang w:val="en"/>
-              </w:rPr>
-              <w:t>VerticalStackLayout&gt;</w:t>
+            <w:proofErr w:type="spellStart"/>
+            <w:r>
+              <w:rPr>
+                <w:rFonts w:ascii="Calibri" w:hAnsi="Calibri" w:cs="Calibri"/>
+                <w:szCs w:val="22"/>
+                <w:lang w:val="en"/>
+              </w:rPr>
+              <w:t>VerticalStackLayout</w:t>
+            </w:r>
+            <w:proofErr w:type="spellEnd"/>
+            <w:r>
+              <w:rPr>
+                <w:rFonts w:ascii="Calibri" w:hAnsi="Calibri" w:cs="Calibri"/>
+                <w:szCs w:val="22"/>
+                <w:lang w:val="en"/>
+              </w:rPr>
+              <w:t>&gt;</w:t>
             </w:r>
           </w:p>
         </w:tc>
@@ -3329,7 +3615,25 @@
                 <w:szCs w:val="22"/>
                 <w:lang w:val="en"/>
               </w:rPr>
-              <w:t>&lt;Style TargetType="</w:t>
+              <w:t xml:space="preserve">&lt;Style </w:t>
+            </w:r>
+            <w:proofErr w:type="spellStart"/>
+            <w:r>
+              <w:rPr>
+                <w:rFonts w:ascii="Calibri" w:hAnsi="Calibri" w:cs="Calibri"/>
+                <w:szCs w:val="22"/>
+                <w:lang w:val="en"/>
+              </w:rPr>
+              <w:t>TargetType</w:t>
+            </w:r>
+            <w:proofErr w:type="spellEnd"/>
+            <w:r>
+              <w:rPr>
+                <w:rFonts w:ascii="Calibri" w:hAnsi="Calibri" w:cs="Calibri"/>
+                <w:szCs w:val="22"/>
+                <w:lang w:val="en"/>
+              </w:rPr>
+              <w:t>="</w:t>
             </w:r>
             <w:r>
               <w:rPr>
@@ -3584,6 +3888,7 @@
               </w:rPr>
               <w:t>&lt;</w:t>
             </w:r>
+            <w:proofErr w:type="spellStart"/>
             <w:r>
               <w:rPr>
                 <w:rFonts w:ascii="Calibri" w:hAnsi="Calibri" w:cs="Calibri"/>
@@ -3599,29 +3904,16 @@
                 <w:szCs w:val="22"/>
                 <w:lang w:val="en"/>
               </w:rPr>
-              <w:t>.Resources&gt;</w:t>
-            </w:r>
-          </w:p>
-          <w:p>
-            <w:pPr>
-              <w:widowControl w:val="0"/>
-              <w:autoSpaceDE w:val="0"/>
-              <w:autoSpaceDN w:val="0"/>
-              <w:adjustRightInd w:val="0"/>
-              <w:spacing w:after="200"/>
-              <w:rPr>
-                <w:rFonts w:ascii="Calibri" w:hAnsi="Calibri" w:cs="Calibri"/>
-                <w:szCs w:val="22"/>
-                <w:lang w:val="en"/>
-              </w:rPr>
-            </w:pPr>
-            <w:r>
-              <w:rPr>
-                <w:rFonts w:ascii="Calibri" w:hAnsi="Calibri" w:cs="Calibri"/>
-                <w:szCs w:val="22"/>
-                <w:lang w:val="en"/>
-              </w:rPr>
-              <w:t>&lt;ResourceDictionary&gt;</w:t>
+              <w:t>.Resources</w:t>
+            </w:r>
+            <w:proofErr w:type="spellEnd"/>
+            <w:r>
+              <w:rPr>
+                <w:rFonts w:ascii="Calibri" w:hAnsi="Calibri" w:cs="Calibri"/>
+                <w:szCs w:val="22"/>
+                <w:lang w:val="en"/>
+              </w:rPr>
+              <w:t>&gt;</w:t>
             </w:r>
           </w:p>
           <w:p>
@@ -3645,6 +3937,46 @@
               </w:rPr>
               <w:t>&lt;</w:t>
             </w:r>
+            <w:proofErr w:type="spellStart"/>
+            <w:r>
+              <w:rPr>
+                <w:rFonts w:ascii="Calibri" w:hAnsi="Calibri" w:cs="Calibri"/>
+                <w:szCs w:val="22"/>
+                <w:lang w:val="en"/>
+              </w:rPr>
+              <w:t>ResourceDictionary</w:t>
+            </w:r>
+            <w:proofErr w:type="spellEnd"/>
+            <w:r>
+              <w:rPr>
+                <w:rFonts w:ascii="Calibri" w:hAnsi="Calibri" w:cs="Calibri"/>
+                <w:szCs w:val="22"/>
+                <w:lang w:val="en"/>
+              </w:rPr>
+              <w:t>&gt;</w:t>
+            </w:r>
+          </w:p>
+          <w:p>
+            <w:pPr>
+              <w:widowControl w:val="0"/>
+              <w:autoSpaceDE w:val="0"/>
+              <w:autoSpaceDN w:val="0"/>
+              <w:adjustRightInd w:val="0"/>
+              <w:spacing w:after="200"/>
+              <w:rPr>
+                <w:rFonts w:ascii="Calibri" w:hAnsi="Calibri" w:cs="Calibri"/>
+                <w:szCs w:val="22"/>
+                <w:lang w:val="en"/>
+              </w:rPr>
+            </w:pPr>
+            <w:r>
+              <w:rPr>
+                <w:rFonts w:ascii="Calibri" w:hAnsi="Calibri" w:cs="Calibri"/>
+                <w:szCs w:val="22"/>
+                <w:lang w:val="en"/>
+              </w:rPr>
+              <w:t>&lt;</w:t>
+            </w:r>
             <w:r>
               <w:rPr>
                 <w:rFonts w:ascii="Calibri" w:hAnsi="Calibri" w:cs="Calibri"/>
@@ -3653,13 +3985,23 @@
               </w:rPr>
               <w:t>/</w:t>
             </w:r>
-            <w:r>
-              <w:rPr>
-                <w:rFonts w:ascii="Calibri" w:hAnsi="Calibri" w:cs="Calibri"/>
-                <w:szCs w:val="22"/>
-                <w:lang w:val="en"/>
-              </w:rPr>
-              <w:t>ResourceDictionary&gt;</w:t>
+            <w:proofErr w:type="spellStart"/>
+            <w:r>
+              <w:rPr>
+                <w:rFonts w:ascii="Calibri" w:hAnsi="Calibri" w:cs="Calibri"/>
+                <w:szCs w:val="22"/>
+                <w:lang w:val="en"/>
+              </w:rPr>
+              <w:t>ResourceDictionary</w:t>
+            </w:r>
+            <w:proofErr w:type="spellEnd"/>
+            <w:r>
+              <w:rPr>
+                <w:rFonts w:ascii="Calibri" w:hAnsi="Calibri" w:cs="Calibri"/>
+                <w:szCs w:val="22"/>
+                <w:lang w:val="en"/>
+              </w:rPr>
+              <w:t>&gt;</w:t>
             </w:r>
           </w:p>
           <w:p>
@@ -3691,6 +4033,7 @@
               </w:rPr>
               <w:t>/</w:t>
             </w:r>
+            <w:proofErr w:type="spellStart"/>
             <w:r>
               <w:rPr>
                 <w:rFonts w:ascii="Calibri" w:hAnsi="Calibri" w:cs="Calibri"/>
@@ -3706,7 +4049,16 @@
                 <w:szCs w:val="22"/>
                 <w:lang w:val="en"/>
               </w:rPr>
-              <w:t>.Resources&gt;</w:t>
+              <w:t>.Resources</w:t>
+            </w:r>
+            <w:proofErr w:type="spellEnd"/>
+            <w:r>
+              <w:rPr>
+                <w:rFonts w:ascii="Calibri" w:hAnsi="Calibri" w:cs="Calibri"/>
+                <w:szCs w:val="22"/>
+                <w:lang w:val="en"/>
+              </w:rPr>
+              <w:t>&gt;</w:t>
             </w:r>
           </w:p>
         </w:tc>
@@ -3798,6 +4150,7 @@
               </w:rPr>
               <w:t>&lt;</w:t>
             </w:r>
+            <w:proofErr w:type="spellStart"/>
             <w:r>
               <w:rPr>
                 <w:rFonts w:ascii="Calibri" w:hAnsi="Calibri" w:cs="Calibri"/>
@@ -3813,7 +4166,16 @@
                 <w:szCs w:val="22"/>
                 <w:lang w:val="en"/>
               </w:rPr>
-              <w:t>.GestureRecognizers&gt;</w:t>
+              <w:t>.GestureRecognizers</w:t>
+            </w:r>
+            <w:proofErr w:type="spellEnd"/>
+            <w:r>
+              <w:rPr>
+                <w:rFonts w:ascii="Calibri" w:hAnsi="Calibri" w:cs="Calibri"/>
+                <w:szCs w:val="22"/>
+                <w:lang w:val="en"/>
+              </w:rPr>
+              <w:t>&gt;</w:t>
             </w:r>
           </w:p>
           <w:p>
@@ -3845,6 +4207,7 @@
               </w:rPr>
               <w:t>/</w:t>
             </w:r>
+            <w:proofErr w:type="spellStart"/>
             <w:r>
               <w:rPr>
                 <w:rFonts w:ascii="Calibri" w:hAnsi="Calibri" w:cs="Calibri"/>
@@ -3860,7 +4223,16 @@
                 <w:szCs w:val="22"/>
                 <w:lang w:val="en"/>
               </w:rPr>
-              <w:t>.GestureRecognizers&gt;</w:t>
+              <w:t>.GestureRecognizers</w:t>
+            </w:r>
+            <w:proofErr w:type="spellEnd"/>
+            <w:r>
+              <w:rPr>
+                <w:rFonts w:ascii="Calibri" w:hAnsi="Calibri" w:cs="Calibri"/>
+                <w:szCs w:val="22"/>
+                <w:lang w:val="en"/>
+              </w:rPr>
+              <w:t>&gt;</w:t>
             </w:r>
           </w:p>
         </w:tc>
@@ -3950,7 +4322,25 @@
                 <w:szCs w:val="22"/>
                 <w:lang w:val="en"/>
               </w:rPr>
-              <w:t>&lt;TapGestureRecognizer /&gt;</w:t>
+              <w:t>&lt;</w:t>
+            </w:r>
+            <w:proofErr w:type="spellStart"/>
+            <w:r>
+              <w:rPr>
+                <w:rFonts w:ascii="Calibri" w:hAnsi="Calibri" w:cs="Calibri"/>
+                <w:szCs w:val="22"/>
+                <w:lang w:val="en"/>
+              </w:rPr>
+              <w:t>TapGestureRecognizer</w:t>
+            </w:r>
+            <w:proofErr w:type="spellEnd"/>
+            <w:r>
+              <w:rPr>
+                <w:rFonts w:ascii="Calibri" w:hAnsi="Calibri" w:cs="Calibri"/>
+                <w:szCs w:val="22"/>
+                <w:lang w:val="en"/>
+              </w:rPr>
+              <w:t xml:space="preserve"> /&gt;</w:t>
             </w:r>
           </w:p>
         </w:tc>
@@ -4040,7 +4430,25 @@
                 <w:szCs w:val="22"/>
                 <w:lang w:val="en"/>
               </w:rPr>
-              <w:t>&lt;DragGestureRecognizer /&gt;</w:t>
+              <w:t>&lt;</w:t>
+            </w:r>
+            <w:proofErr w:type="spellStart"/>
+            <w:r>
+              <w:rPr>
+                <w:rFonts w:ascii="Calibri" w:hAnsi="Calibri" w:cs="Calibri"/>
+                <w:szCs w:val="22"/>
+                <w:lang w:val="en"/>
+              </w:rPr>
+              <w:t>DragGestureRecognizer</w:t>
+            </w:r>
+            <w:proofErr w:type="spellEnd"/>
+            <w:r>
+              <w:rPr>
+                <w:rFonts w:ascii="Calibri" w:hAnsi="Calibri" w:cs="Calibri"/>
+                <w:szCs w:val="22"/>
+                <w:lang w:val="en"/>
+              </w:rPr>
+              <w:t xml:space="preserve"> /&gt;</w:t>
             </w:r>
           </w:p>
         </w:tc>
@@ -4130,7 +4538,25 @@
                 <w:szCs w:val="22"/>
                 <w:lang w:val="en"/>
               </w:rPr>
-              <w:t>&lt;DropGestureRecognizer /&gt;</w:t>
+              <w:t>&lt;</w:t>
+            </w:r>
+            <w:proofErr w:type="spellStart"/>
+            <w:r>
+              <w:rPr>
+                <w:rFonts w:ascii="Calibri" w:hAnsi="Calibri" w:cs="Calibri"/>
+                <w:szCs w:val="22"/>
+                <w:lang w:val="en"/>
+              </w:rPr>
+              <w:t>DropGestureRecognizer</w:t>
+            </w:r>
+            <w:proofErr w:type="spellEnd"/>
+            <w:r>
+              <w:rPr>
+                <w:rFonts w:ascii="Calibri" w:hAnsi="Calibri" w:cs="Calibri"/>
+                <w:szCs w:val="22"/>
+                <w:lang w:val="en"/>
+              </w:rPr>
+              <w:t xml:space="preserve"> /&gt;</w:t>
             </w:r>
           </w:p>
         </w:tc>
@@ -4220,7 +4646,25 @@
                 <w:szCs w:val="22"/>
                 <w:lang w:val="en"/>
               </w:rPr>
-              <w:t>&lt;PanGestureRecognizer /&gt;</w:t>
+              <w:t>&lt;</w:t>
+            </w:r>
+            <w:proofErr w:type="spellStart"/>
+            <w:r>
+              <w:rPr>
+                <w:rFonts w:ascii="Calibri" w:hAnsi="Calibri" w:cs="Calibri"/>
+                <w:szCs w:val="22"/>
+                <w:lang w:val="en"/>
+              </w:rPr>
+              <w:t>PanGestureRecognizer</w:t>
+            </w:r>
+            <w:proofErr w:type="spellEnd"/>
+            <w:r>
+              <w:rPr>
+                <w:rFonts w:ascii="Calibri" w:hAnsi="Calibri" w:cs="Calibri"/>
+                <w:szCs w:val="22"/>
+                <w:lang w:val="en"/>
+              </w:rPr>
+              <w:t xml:space="preserve"> /&gt;</w:t>
             </w:r>
           </w:p>
         </w:tc>
@@ -4310,7 +4754,25 @@
                 <w:szCs w:val="22"/>
                 <w:lang w:val="en"/>
               </w:rPr>
-              <w:t>&lt;PinchGestureRecognizer /&gt;</w:t>
+              <w:t>&lt;</w:t>
+            </w:r>
+            <w:proofErr w:type="spellStart"/>
+            <w:r>
+              <w:rPr>
+                <w:rFonts w:ascii="Calibri" w:hAnsi="Calibri" w:cs="Calibri"/>
+                <w:szCs w:val="22"/>
+                <w:lang w:val="en"/>
+              </w:rPr>
+              <w:t>PinchGestureRecognizer</w:t>
+            </w:r>
+            <w:proofErr w:type="spellEnd"/>
+            <w:r>
+              <w:rPr>
+                <w:rFonts w:ascii="Calibri" w:hAnsi="Calibri" w:cs="Calibri"/>
+                <w:szCs w:val="22"/>
+                <w:lang w:val="en"/>
+              </w:rPr>
+              <w:t xml:space="preserve"> /&gt;</w:t>
             </w:r>
           </w:p>
         </w:tc>
@@ -4400,7 +4862,25 @@
                 <w:szCs w:val="22"/>
                 <w:lang w:val="en"/>
               </w:rPr>
-              <w:t>&lt;PointerGestureRecognizer /&gt;</w:t>
+              <w:t>&lt;</w:t>
+            </w:r>
+            <w:proofErr w:type="spellStart"/>
+            <w:r>
+              <w:rPr>
+                <w:rFonts w:ascii="Calibri" w:hAnsi="Calibri" w:cs="Calibri"/>
+                <w:szCs w:val="22"/>
+                <w:lang w:val="en"/>
+              </w:rPr>
+              <w:t>PointerGestureRecognizer</w:t>
+            </w:r>
+            <w:proofErr w:type="spellEnd"/>
+            <w:r>
+              <w:rPr>
+                <w:rFonts w:ascii="Calibri" w:hAnsi="Calibri" w:cs="Calibri"/>
+                <w:szCs w:val="22"/>
+                <w:lang w:val="en"/>
+              </w:rPr>
+              <w:t xml:space="preserve"> /&gt;</w:t>
             </w:r>
           </w:p>
         </w:tc>
@@ -4490,7 +4970,25 @@
                 <w:szCs w:val="22"/>
                 <w:lang w:val="en"/>
               </w:rPr>
-              <w:t>&lt;SwipeGestureRecognizer /&gt;</w:t>
+              <w:t>&lt;</w:t>
+            </w:r>
+            <w:proofErr w:type="spellStart"/>
+            <w:r>
+              <w:rPr>
+                <w:rFonts w:ascii="Calibri" w:hAnsi="Calibri" w:cs="Calibri"/>
+                <w:szCs w:val="22"/>
+                <w:lang w:val="en"/>
+              </w:rPr>
+              <w:t>SwipeGestureRecognizer</w:t>
+            </w:r>
+            <w:proofErr w:type="spellEnd"/>
+            <w:r>
+              <w:rPr>
+                <w:rFonts w:ascii="Calibri" w:hAnsi="Calibri" w:cs="Calibri"/>
+                <w:szCs w:val="22"/>
+                <w:lang w:val="en"/>
+              </w:rPr>
+              <w:t xml:space="preserve"> /&gt;</w:t>
             </w:r>
           </w:p>
         </w:tc>
@@ -4548,6 +5046,7 @@
                 <w:lang w:val="en"/>
               </w:rPr>
             </w:pPr>
+            <w:proofErr w:type="spellStart"/>
             <w:r>
               <w:rPr>
                 <w:rFonts w:ascii="Calibri" w:hAnsi="Calibri" w:cs="Calibri"/>
@@ -4564,6 +5063,7 @@
               </w:rPr>
               <w:t>wv</w:t>
             </w:r>
+            <w:proofErr w:type="spellEnd"/>
           </w:p>
         </w:tc>
         <w:tc>
@@ -4589,95 +5089,257 @@
                 <w:szCs w:val="22"/>
                 <w:lang w:val="en"/>
               </w:rPr>
-              <w:t>&lt;BlazorWebView HostPage="wwwroot/index.html"&gt;</w:t>
-            </w:r>
-          </w:p>
-          <w:p>
-            <w:pPr>
-              <w:widowControl w:val="0"/>
-              <w:autoSpaceDE w:val="0"/>
-              <w:autoSpaceDN w:val="0"/>
-              <w:adjustRightInd w:val="0"/>
-              <w:spacing w:after="200"/>
-              <w:rPr>
-                <w:rFonts w:ascii="Calibri" w:hAnsi="Calibri" w:cs="Calibri"/>
-                <w:szCs w:val="22"/>
-                <w:lang w:val="en"/>
-              </w:rPr>
-            </w:pPr>
-            <w:r>
-              <w:rPr>
-                <w:rFonts w:ascii="Calibri" w:hAnsi="Calibri" w:cs="Calibri"/>
-                <w:szCs w:val="22"/>
-                <w:lang w:val="en"/>
-              </w:rPr>
-              <w:t xml:space="preserve">    &lt;BlazorWebView.RootComponents&gt;</w:t>
-            </w:r>
-          </w:p>
-          <w:p>
-            <w:pPr>
-              <w:widowControl w:val="0"/>
-              <w:autoSpaceDE w:val="0"/>
-              <w:autoSpaceDN w:val="0"/>
-              <w:adjustRightInd w:val="0"/>
-              <w:spacing w:after="200"/>
-              <w:rPr>
-                <w:rFonts w:ascii="Calibri" w:hAnsi="Calibri" w:cs="Calibri"/>
-                <w:szCs w:val="22"/>
-                <w:lang w:val="en"/>
-              </w:rPr>
-            </w:pPr>
-            <w:r>
-              <w:rPr>
-                <w:rFonts w:ascii="Calibri" w:hAnsi="Calibri" w:cs="Calibri"/>
-                <w:szCs w:val="22"/>
-                <w:lang w:val="en"/>
-              </w:rPr>
-              <w:t xml:space="preserve">        &lt;RootComponent ComponentType="{x:Type }" Selector="#app" /&gt;</w:t>
-            </w:r>
-          </w:p>
-          <w:p>
-            <w:pPr>
-              <w:widowControl w:val="0"/>
-              <w:autoSpaceDE w:val="0"/>
-              <w:autoSpaceDN w:val="0"/>
-              <w:adjustRightInd w:val="0"/>
-              <w:spacing w:after="200"/>
-              <w:rPr>
-                <w:rFonts w:ascii="Calibri" w:hAnsi="Calibri" w:cs="Calibri"/>
-                <w:szCs w:val="22"/>
-                <w:lang w:val="en"/>
-              </w:rPr>
-            </w:pPr>
-            <w:r>
-              <w:rPr>
-                <w:rFonts w:ascii="Calibri" w:hAnsi="Calibri" w:cs="Calibri"/>
-                <w:szCs w:val="22"/>
-                <w:lang w:val="en"/>
-              </w:rPr>
-              <w:t xml:space="preserve">    &lt;/BlazorWebView.RootComponents&gt;</w:t>
-            </w:r>
-          </w:p>
-          <w:p>
-            <w:pPr>
-              <w:widowControl w:val="0"/>
-              <w:autoSpaceDE w:val="0"/>
-              <w:autoSpaceDN w:val="0"/>
-              <w:adjustRightInd w:val="0"/>
-              <w:spacing w:after="200"/>
-              <w:rPr>
-                <w:rFonts w:ascii="Calibri" w:hAnsi="Calibri" w:cs="Calibri"/>
-                <w:szCs w:val="22"/>
-                <w:lang w:val="en"/>
-              </w:rPr>
-            </w:pPr>
-            <w:r>
-              <w:rPr>
-                <w:rFonts w:ascii="Calibri" w:hAnsi="Calibri" w:cs="Calibri"/>
-                <w:szCs w:val="22"/>
-                <w:lang w:val="en"/>
-              </w:rPr>
-              <w:t>&lt;/BlazorWebView&gt;</w:t>
+              <w:t>&lt;</w:t>
+            </w:r>
+            <w:proofErr w:type="spellStart"/>
+            <w:r>
+              <w:rPr>
+                <w:rFonts w:ascii="Calibri" w:hAnsi="Calibri" w:cs="Calibri"/>
+                <w:szCs w:val="22"/>
+                <w:lang w:val="en"/>
+              </w:rPr>
+              <w:t>BlazorWebView</w:t>
+            </w:r>
+            <w:proofErr w:type="spellEnd"/>
+            <w:r>
+              <w:rPr>
+                <w:rFonts w:ascii="Calibri" w:hAnsi="Calibri" w:cs="Calibri"/>
+                <w:szCs w:val="22"/>
+                <w:lang w:val="en"/>
+              </w:rPr>
+              <w:t xml:space="preserve"> </w:t>
+            </w:r>
+            <w:proofErr w:type="spellStart"/>
+            <w:r>
+              <w:rPr>
+                <w:rFonts w:ascii="Calibri" w:hAnsi="Calibri" w:cs="Calibri"/>
+                <w:szCs w:val="22"/>
+                <w:lang w:val="en"/>
+              </w:rPr>
+              <w:t>HostPage</w:t>
+            </w:r>
+            <w:proofErr w:type="spellEnd"/>
+            <w:r>
+              <w:rPr>
+                <w:rFonts w:ascii="Calibri" w:hAnsi="Calibri" w:cs="Calibri"/>
+                <w:szCs w:val="22"/>
+                <w:lang w:val="en"/>
+              </w:rPr>
+              <w:t>="</w:t>
+            </w:r>
+            <w:proofErr w:type="spellStart"/>
+            <w:r>
+              <w:rPr>
+                <w:rFonts w:ascii="Calibri" w:hAnsi="Calibri" w:cs="Calibri"/>
+                <w:szCs w:val="22"/>
+                <w:lang w:val="en"/>
+              </w:rPr>
+              <w:t>wwwroot</w:t>
+            </w:r>
+            <w:proofErr w:type="spellEnd"/>
+            <w:r>
+              <w:rPr>
+                <w:rFonts w:ascii="Calibri" w:hAnsi="Calibri" w:cs="Calibri"/>
+                <w:szCs w:val="22"/>
+                <w:lang w:val="en"/>
+              </w:rPr>
+              <w:t>/index.html"&gt;</w:t>
+            </w:r>
+          </w:p>
+          <w:p>
+            <w:pPr>
+              <w:widowControl w:val="0"/>
+              <w:autoSpaceDE w:val="0"/>
+              <w:autoSpaceDN w:val="0"/>
+              <w:adjustRightInd w:val="0"/>
+              <w:spacing w:after="200"/>
+              <w:rPr>
+                <w:rFonts w:ascii="Calibri" w:hAnsi="Calibri" w:cs="Calibri"/>
+                <w:szCs w:val="22"/>
+                <w:lang w:val="en"/>
+              </w:rPr>
+            </w:pPr>
+            <w:r>
+              <w:rPr>
+                <w:rFonts w:ascii="Calibri" w:hAnsi="Calibri" w:cs="Calibri"/>
+                <w:szCs w:val="22"/>
+                <w:lang w:val="en"/>
+              </w:rPr>
+              <w:t xml:space="preserve">    &lt;</w:t>
+            </w:r>
+            <w:proofErr w:type="spellStart"/>
+            <w:r>
+              <w:rPr>
+                <w:rFonts w:ascii="Calibri" w:hAnsi="Calibri" w:cs="Calibri"/>
+                <w:szCs w:val="22"/>
+                <w:lang w:val="en"/>
+              </w:rPr>
+              <w:t>BlazorWebView.RootComponents</w:t>
+            </w:r>
+            <w:proofErr w:type="spellEnd"/>
+            <w:r>
+              <w:rPr>
+                <w:rFonts w:ascii="Calibri" w:hAnsi="Calibri" w:cs="Calibri"/>
+                <w:szCs w:val="22"/>
+                <w:lang w:val="en"/>
+              </w:rPr>
+              <w:t>&gt;</w:t>
+            </w:r>
+          </w:p>
+          <w:p>
+            <w:pPr>
+              <w:widowControl w:val="0"/>
+              <w:autoSpaceDE w:val="0"/>
+              <w:autoSpaceDN w:val="0"/>
+              <w:adjustRightInd w:val="0"/>
+              <w:spacing w:after="200"/>
+              <w:rPr>
+                <w:rFonts w:ascii="Calibri" w:hAnsi="Calibri" w:cs="Calibri"/>
+                <w:szCs w:val="22"/>
+                <w:lang w:val="en"/>
+              </w:rPr>
+            </w:pPr>
+            <w:r>
+              <w:rPr>
+                <w:rFonts w:ascii="Calibri" w:hAnsi="Calibri" w:cs="Calibri"/>
+                <w:szCs w:val="22"/>
+                <w:lang w:val="en"/>
+              </w:rPr>
+              <w:t xml:space="preserve">        &lt;</w:t>
+            </w:r>
+            <w:proofErr w:type="spellStart"/>
+            <w:r>
+              <w:rPr>
+                <w:rFonts w:ascii="Calibri" w:hAnsi="Calibri" w:cs="Calibri"/>
+                <w:szCs w:val="22"/>
+                <w:lang w:val="en"/>
+              </w:rPr>
+              <w:t>RootComponent</w:t>
+            </w:r>
+            <w:proofErr w:type="spellEnd"/>
+            <w:r>
+              <w:rPr>
+                <w:rFonts w:ascii="Calibri" w:hAnsi="Calibri" w:cs="Calibri"/>
+                <w:szCs w:val="22"/>
+                <w:lang w:val="en"/>
+              </w:rPr>
+              <w:t xml:space="preserve"> </w:t>
+            </w:r>
+            <w:proofErr w:type="spellStart"/>
+            <w:r>
+              <w:rPr>
+                <w:rFonts w:ascii="Calibri" w:hAnsi="Calibri" w:cs="Calibri"/>
+                <w:szCs w:val="22"/>
+                <w:lang w:val="en"/>
+              </w:rPr>
+              <w:t>ComponentType</w:t>
+            </w:r>
+            <w:proofErr w:type="spellEnd"/>
+            <w:r>
+              <w:rPr>
+                <w:rFonts w:ascii="Calibri" w:hAnsi="Calibri" w:cs="Calibri"/>
+                <w:szCs w:val="22"/>
+                <w:lang w:val="en"/>
+              </w:rPr>
+              <w:t>="{</w:t>
+            </w:r>
+            <w:proofErr w:type="spellStart"/>
+            <w:r>
+              <w:rPr>
+                <w:rFonts w:ascii="Calibri" w:hAnsi="Calibri" w:cs="Calibri"/>
+                <w:szCs w:val="22"/>
+                <w:lang w:val="en"/>
+              </w:rPr>
+              <w:t>x:Type</w:t>
+            </w:r>
+            <w:proofErr w:type="spellEnd"/>
+            <w:r>
+              <w:rPr>
+                <w:rFonts w:ascii="Calibri" w:hAnsi="Calibri" w:cs="Calibri"/>
+                <w:szCs w:val="22"/>
+                <w:lang w:val="en"/>
+              </w:rPr>
+              <w:t xml:space="preserve"> }" Selector="#app" /&gt;</w:t>
+            </w:r>
+          </w:p>
+          <w:p>
+            <w:pPr>
+              <w:widowControl w:val="0"/>
+              <w:autoSpaceDE w:val="0"/>
+              <w:autoSpaceDN w:val="0"/>
+              <w:adjustRightInd w:val="0"/>
+              <w:spacing w:after="200"/>
+              <w:rPr>
+                <w:rFonts w:ascii="Calibri" w:hAnsi="Calibri" w:cs="Calibri"/>
+                <w:szCs w:val="22"/>
+                <w:lang w:val="en"/>
+              </w:rPr>
+            </w:pPr>
+            <w:r>
+              <w:rPr>
+                <w:rFonts w:ascii="Calibri" w:hAnsi="Calibri" w:cs="Calibri"/>
+                <w:szCs w:val="22"/>
+                <w:lang w:val="en"/>
+              </w:rPr>
+              <w:t xml:space="preserve">    &lt;/</w:t>
+            </w:r>
+            <w:proofErr w:type="spellStart"/>
+            <w:r>
+              <w:rPr>
+                <w:rFonts w:ascii="Calibri" w:hAnsi="Calibri" w:cs="Calibri"/>
+                <w:szCs w:val="22"/>
+                <w:lang w:val="en"/>
+              </w:rPr>
+              <w:t>BlazorWebView.RootComponents</w:t>
+            </w:r>
+            <w:proofErr w:type="spellEnd"/>
+            <w:r>
+              <w:rPr>
+                <w:rFonts w:ascii="Calibri" w:hAnsi="Calibri" w:cs="Calibri"/>
+                <w:szCs w:val="22"/>
+                <w:lang w:val="en"/>
+              </w:rPr>
+              <w:t>&gt;</w:t>
+            </w:r>
+          </w:p>
+          <w:p>
+            <w:pPr>
+              <w:widowControl w:val="0"/>
+              <w:autoSpaceDE w:val="0"/>
+              <w:autoSpaceDN w:val="0"/>
+              <w:adjustRightInd w:val="0"/>
+              <w:spacing w:after="200"/>
+              <w:rPr>
+                <w:rFonts w:ascii="Calibri" w:hAnsi="Calibri" w:cs="Calibri"/>
+                <w:szCs w:val="22"/>
+                <w:lang w:val="en"/>
+              </w:rPr>
+            </w:pPr>
+            <w:r>
+              <w:rPr>
+                <w:rFonts w:ascii="Calibri" w:hAnsi="Calibri" w:cs="Calibri"/>
+                <w:szCs w:val="22"/>
+                <w:lang w:val="en"/>
+              </w:rPr>
+              <w:t>&lt;/</w:t>
+            </w:r>
+            <w:proofErr w:type="spellStart"/>
+            <w:r>
+              <w:rPr>
+                <w:rFonts w:ascii="Calibri" w:hAnsi="Calibri" w:cs="Calibri"/>
+                <w:szCs w:val="22"/>
+                <w:lang w:val="en"/>
+              </w:rPr>
+              <w:t>BlazorWebView</w:t>
+            </w:r>
+            <w:proofErr w:type="spellEnd"/>
+            <w:r>
+              <w:rPr>
+                <w:rFonts w:ascii="Calibri" w:hAnsi="Calibri" w:cs="Calibri"/>
+                <w:szCs w:val="22"/>
+                <w:lang w:val="en"/>
+              </w:rPr>
+              <w:t>&gt;</w:t>
             </w:r>
           </w:p>
         </w:tc>
@@ -4789,7 +5451,25 @@
                 <w:szCs w:val="22"/>
                 <w:lang w:val="en"/>
               </w:rPr>
-              <w:t>;assembly=Microsoft.AspNetCore.Components.WebView.Maui"</w:t>
+              <w:t>;assembly=</w:t>
+            </w:r>
+            <w:proofErr w:type="spellStart"/>
+            <w:r>
+              <w:rPr>
+                <w:rFonts w:ascii="Calibri" w:hAnsi="Calibri" w:cs="Calibri"/>
+                <w:szCs w:val="22"/>
+                <w:lang w:val="en"/>
+              </w:rPr>
+              <w:t>Microsoft.AspNetCore.Components.WebView.Maui</w:t>
+            </w:r>
+            <w:proofErr w:type="spellEnd"/>
+            <w:r>
+              <w:rPr>
+                <w:rFonts w:ascii="Calibri" w:hAnsi="Calibri" w:cs="Calibri"/>
+                <w:szCs w:val="22"/>
+                <w:lang w:val="en"/>
+              </w:rPr>
+              <w:t>"</w:t>
             </w:r>
           </w:p>
         </w:tc>
@@ -4846,6 +5526,7 @@
                 <w:lang w:val="en"/>
               </w:rPr>
             </w:pPr>
+            <w:proofErr w:type="spellStart"/>
             <w:r>
               <w:rPr>
                 <w:rFonts w:ascii="Calibri" w:hAnsi="Calibri" w:cs="Calibri"/>
@@ -4854,6 +5535,7 @@
               </w:rPr>
               <w:t>wb</w:t>
             </w:r>
+            <w:proofErr w:type="spellEnd"/>
           </w:p>
         </w:tc>
         <w:tc>
@@ -4909,7 +5591,16 @@
                 <w:szCs w:val="22"/>
                 <w:lang w:val="en"/>
               </w:rPr>
-              <w:t>;assembly=Microsoft.AspNetCore.Components.WebView.</w:t>
+              <w:t>;assembly=</w:t>
+            </w:r>
+            <w:proofErr w:type="spellStart"/>
+            <w:r>
+              <w:rPr>
+                <w:rFonts w:ascii="Calibri" w:hAnsi="Calibri" w:cs="Calibri"/>
+                <w:szCs w:val="22"/>
+                <w:lang w:val="en"/>
+              </w:rPr>
+              <w:t>Microsoft.AspNetCore.Components.WebView.</w:t>
             </w:r>
             <w:r>
               <w:rPr>
@@ -4919,6 +5610,7 @@
               </w:rPr>
               <w:t>Wpf</w:t>
             </w:r>
+            <w:proofErr w:type="spellEnd"/>
             <w:r>
               <w:rPr>
                 <w:rFonts w:ascii="Calibri" w:hAnsi="Calibri" w:cs="Calibri"/>
@@ -4952,7 +5644,7 @@
           <w:lang w:val="en"/>
         </w:rPr>
       </w:pPr>
-      <w:bookmarkStart w:id="5" w:name="_Toc115825395"/>
+      <w:bookmarkStart w:id="5" w:name="_Toc126684362"/>
       <w:r>
         <w:rPr>
           <w:lang w:val="en"/>
@@ -5027,6 +5719,7 @@
         </w:rPr>
         <w:t xml:space="preserve">Snippets mentioned in bold-face also works as a </w:t>
       </w:r>
+      <w:proofErr w:type="spellStart"/>
       <w:r>
         <w:rPr>
           <w:rFonts w:ascii="Calibri" w:hAnsi="Calibri" w:cs="Calibri"/>
@@ -5037,6 +5730,7 @@
         </w:rPr>
         <w:t>SurroundWith</w:t>
       </w:r>
+      <w:proofErr w:type="spellEnd"/>
       <w:r>
         <w:rPr>
           <w:rFonts w:ascii="Calibri" w:hAnsi="Calibri" w:cs="Calibri"/>
@@ -5053,6 +5747,7 @@
         </w:rPr>
         <w:t xml:space="preserve"> (from </w:t>
       </w:r>
+      <w:proofErr w:type="spellStart"/>
       <w:r>
         <w:rPr>
           <w:rFonts w:ascii="Calibri" w:hAnsi="Calibri" w:cs="Calibri"/>
@@ -5063,6 +5758,7 @@
         </w:rPr>
         <w:t>CSharp</w:t>
       </w:r>
+      <w:proofErr w:type="spellEnd"/>
       <w:r>
         <w:rPr>
           <w:rFonts w:ascii="Calibri" w:hAnsi="Calibri" w:cs="Calibri"/>
@@ -5421,6 +6117,7 @@
                 <w:lang w:val="en"/>
               </w:rPr>
             </w:pPr>
+            <w:proofErr w:type="spellStart"/>
             <w:r>
               <w:rPr>
                 <w:rFonts w:ascii="Calibri" w:hAnsi="Calibri" w:cs="Calibri"/>
@@ -5431,6 +6128,7 @@
               </w:rPr>
               <w:t>aeh</w:t>
             </w:r>
+            <w:proofErr w:type="spellEnd"/>
           </w:p>
         </w:tc>
         <w:tc>
@@ -5458,6 +6156,7 @@
               </w:rPr>
               <w:t xml:space="preserve">private async void </w:t>
             </w:r>
+            <w:proofErr w:type="spellStart"/>
             <w:r>
               <w:rPr>
                 <w:rFonts w:ascii="Calibri" w:hAnsi="Calibri" w:cs="Calibri"/>
@@ -5467,13 +6166,32 @@
               </w:rPr>
               <w:t>MyMethod</w:t>
             </w:r>
-            <w:r>
-              <w:rPr>
-                <w:rFonts w:ascii="Calibri" w:hAnsi="Calibri" w:cs="Calibri"/>
-                <w:szCs w:val="22"/>
-                <w:lang w:val="en"/>
-              </w:rPr>
-              <w:t>(object sender, EventArgs e)</w:t>
+            <w:proofErr w:type="spellEnd"/>
+            <w:r>
+              <w:rPr>
+                <w:rFonts w:ascii="Calibri" w:hAnsi="Calibri" w:cs="Calibri"/>
+                <w:szCs w:val="22"/>
+                <w:lang w:val="en"/>
+              </w:rPr>
+              <w:t xml:space="preserve">(object sender, </w:t>
+            </w:r>
+            <w:proofErr w:type="spellStart"/>
+            <w:r>
+              <w:rPr>
+                <w:rFonts w:ascii="Calibri" w:hAnsi="Calibri" w:cs="Calibri"/>
+                <w:szCs w:val="22"/>
+                <w:lang w:val="en"/>
+              </w:rPr>
+              <w:t>EventArgs</w:t>
+            </w:r>
+            <w:proofErr w:type="spellEnd"/>
+            <w:r>
+              <w:rPr>
+                <w:rFonts w:ascii="Calibri" w:hAnsi="Calibri" w:cs="Calibri"/>
+                <w:szCs w:val="22"/>
+                <w:lang w:val="en"/>
+              </w:rPr>
+              <w:t xml:space="preserve"> e)</w:t>
             </w:r>
           </w:p>
           <w:p>
@@ -5573,6 +6291,7 @@
                 <w:lang w:val="en"/>
               </w:rPr>
             </w:pPr>
+            <w:proofErr w:type="spellStart"/>
             <w:r>
               <w:rPr>
                 <w:rFonts w:ascii="Calibri" w:hAnsi="Calibri" w:cs="Calibri"/>
@@ -5581,6 +6300,7 @@
               </w:rPr>
               <w:t>propap</w:t>
             </w:r>
+            <w:proofErr w:type="spellEnd"/>
           </w:p>
         </w:tc>
         <w:tc>
@@ -5622,6 +6342,7 @@
               </w:rPr>
               <w:t xml:space="preserve">ssuming </w:t>
             </w:r>
+            <w:proofErr w:type="spellStart"/>
             <w:r>
               <w:rPr>
                 <w:rFonts w:ascii="Calibri" w:hAnsi="Calibri" w:cs="Calibri"/>
@@ -5633,6 +6354,7 @@
               </w:rPr>
               <w:t>MyClass</w:t>
             </w:r>
+            <w:proofErr w:type="spellEnd"/>
             <w:r>
               <w:rPr>
                 <w:rFonts w:ascii="Calibri" w:hAnsi="Calibri" w:cs="Calibri"/>
@@ -5663,8 +6385,45 @@
                 <w:szCs w:val="22"/>
                 <w:lang w:val="en"/>
               </w:rPr>
-              <w:t xml:space="preserve">public static readonly BindableProperty </w:t>
-            </w:r>
+              <w:t xml:space="preserve">public static </w:t>
+            </w:r>
+            <w:proofErr w:type="spellStart"/>
+            <w:r>
+              <w:rPr>
+                <w:rFonts w:ascii="Calibri" w:hAnsi="Calibri" w:cs="Calibri"/>
+                <w:szCs w:val="22"/>
+                <w:lang w:val="en"/>
+              </w:rPr>
+              <w:t>readonly</w:t>
+            </w:r>
+            <w:proofErr w:type="spellEnd"/>
+            <w:r>
+              <w:rPr>
+                <w:rFonts w:ascii="Calibri" w:hAnsi="Calibri" w:cs="Calibri"/>
+                <w:szCs w:val="22"/>
+                <w:lang w:val="en"/>
+              </w:rPr>
+              <w:t xml:space="preserve"> </w:t>
+            </w:r>
+            <w:proofErr w:type="spellStart"/>
+            <w:r>
+              <w:rPr>
+                <w:rFonts w:ascii="Calibri" w:hAnsi="Calibri" w:cs="Calibri"/>
+                <w:szCs w:val="22"/>
+                <w:lang w:val="en"/>
+              </w:rPr>
+              <w:t>BindableProperty</w:t>
+            </w:r>
+            <w:proofErr w:type="spellEnd"/>
+            <w:r>
+              <w:rPr>
+                <w:rFonts w:ascii="Calibri" w:hAnsi="Calibri" w:cs="Calibri"/>
+                <w:szCs w:val="22"/>
+                <w:lang w:val="en"/>
+              </w:rPr>
+              <w:t xml:space="preserve"> </w:t>
+            </w:r>
+            <w:proofErr w:type="spellStart"/>
             <w:r>
               <w:rPr>
                 <w:rFonts w:ascii="Calibri" w:hAnsi="Calibri" w:cs="Calibri"/>
@@ -5680,7 +6439,25 @@
                 <w:szCs w:val="22"/>
                 <w:lang w:val="en"/>
               </w:rPr>
-              <w:t>Property = BindableProperty.</w:t>
+              <w:t>Property</w:t>
+            </w:r>
+            <w:proofErr w:type="spellEnd"/>
+            <w:r>
+              <w:rPr>
+                <w:rFonts w:ascii="Calibri" w:hAnsi="Calibri" w:cs="Calibri"/>
+                <w:szCs w:val="22"/>
+                <w:lang w:val="en"/>
+              </w:rPr>
+              <w:t xml:space="preserve"> = </w:t>
+            </w:r>
+            <w:proofErr w:type="spellStart"/>
+            <w:r>
+              <w:rPr>
+                <w:rFonts w:ascii="Calibri" w:hAnsi="Calibri" w:cs="Calibri"/>
+                <w:szCs w:val="22"/>
+                <w:lang w:val="en"/>
+              </w:rPr>
+              <w:t>BindableProperty.</w:t>
             </w:r>
             <w:r>
               <w:rPr>
@@ -5690,14 +6467,34 @@
               </w:rPr>
               <w:t>CreateAttached</w:t>
             </w:r>
-            <w:r>
-              <w:rPr>
-                <w:rFonts w:ascii="Calibri" w:hAnsi="Calibri" w:cs="Calibri"/>
-                <w:szCs w:val="22"/>
-                <w:lang w:val="en"/>
-              </w:rPr>
-              <w:t>(nameof(</w:t>
-            </w:r>
+            <w:proofErr w:type="spellEnd"/>
+            <w:r>
+              <w:rPr>
+                <w:rFonts w:ascii="Calibri" w:hAnsi="Calibri" w:cs="Calibri"/>
+                <w:szCs w:val="22"/>
+                <w:lang w:val="en"/>
+              </w:rPr>
+              <w:t>(</w:t>
+            </w:r>
+            <w:proofErr w:type="spellStart"/>
+            <w:r>
+              <w:rPr>
+                <w:rFonts w:ascii="Calibri" w:hAnsi="Calibri" w:cs="Calibri"/>
+                <w:szCs w:val="22"/>
+                <w:lang w:val="en"/>
+              </w:rPr>
+              <w:t>nameof</w:t>
+            </w:r>
+            <w:proofErr w:type="spellEnd"/>
+            <w:r>
+              <w:rPr>
+                <w:rFonts w:ascii="Calibri" w:hAnsi="Calibri" w:cs="Calibri"/>
+                <w:szCs w:val="22"/>
+                <w:lang w:val="en"/>
+              </w:rPr>
+              <w:t>(</w:t>
+            </w:r>
+            <w:proofErr w:type="spellStart"/>
             <w:r>
               <w:rPr>
                 <w:rFonts w:ascii="Calibri" w:hAnsi="Calibri" w:cs="Calibri"/>
@@ -5716,13 +6513,32 @@
               </w:rPr>
               <w:t>Property</w:t>
             </w:r>
-            <w:r>
-              <w:rPr>
-                <w:rFonts w:ascii="Calibri" w:hAnsi="Calibri" w:cs="Calibri"/>
-                <w:szCs w:val="22"/>
-                <w:lang w:val="en"/>
-              </w:rPr>
-              <w:t>), typeof(</w:t>
+            <w:proofErr w:type="spellEnd"/>
+            <w:r>
+              <w:rPr>
+                <w:rFonts w:ascii="Calibri" w:hAnsi="Calibri" w:cs="Calibri"/>
+                <w:szCs w:val="22"/>
+                <w:lang w:val="en"/>
+              </w:rPr>
+              <w:t xml:space="preserve">), </w:t>
+            </w:r>
+            <w:proofErr w:type="spellStart"/>
+            <w:r>
+              <w:rPr>
+                <w:rFonts w:ascii="Calibri" w:hAnsi="Calibri" w:cs="Calibri"/>
+                <w:szCs w:val="22"/>
+                <w:lang w:val="en"/>
+              </w:rPr>
+              <w:t>typeof</w:t>
+            </w:r>
+            <w:proofErr w:type="spellEnd"/>
+            <w:r>
+              <w:rPr>
+                <w:rFonts w:ascii="Calibri" w:hAnsi="Calibri" w:cs="Calibri"/>
+                <w:szCs w:val="22"/>
+                <w:lang w:val="en"/>
+              </w:rPr>
+              <w:t>(</w:t>
             </w:r>
             <w:r>
               <w:rPr>
@@ -5739,8 +6555,27 @@
                 <w:szCs w:val="22"/>
                 <w:lang w:val="en"/>
               </w:rPr>
-              <w:t>), typeof(</w:t>
-            </w:r>
+              <w:t xml:space="preserve">), </w:t>
+            </w:r>
+            <w:proofErr w:type="spellStart"/>
+            <w:r>
+              <w:rPr>
+                <w:rFonts w:ascii="Calibri" w:hAnsi="Calibri" w:cs="Calibri"/>
+                <w:szCs w:val="22"/>
+                <w:lang w:val="en"/>
+              </w:rPr>
+              <w:t>typeof</w:t>
+            </w:r>
+            <w:proofErr w:type="spellEnd"/>
+            <w:r>
+              <w:rPr>
+                <w:rFonts w:ascii="Calibri" w:hAnsi="Calibri" w:cs="Calibri"/>
+                <w:szCs w:val="22"/>
+                <w:lang w:val="en"/>
+              </w:rPr>
+              <w:t>(</w:t>
+            </w:r>
+            <w:proofErr w:type="spellStart"/>
             <w:r>
               <w:rPr>
                 <w:rFonts w:ascii="Calibri" w:hAnsi="Calibri" w:cs="Calibri"/>
@@ -5750,6 +6585,7 @@
               </w:rPr>
               <w:t>MyClass</w:t>
             </w:r>
+            <w:proofErr w:type="spellEnd"/>
             <w:r>
               <w:rPr>
                 <w:rFonts w:ascii="Calibri" w:hAnsi="Calibri" w:cs="Calibri"/>
@@ -5811,7 +6647,16 @@
                 <w:szCs w:val="22"/>
                 <w:lang w:val="en"/>
               </w:rPr>
-              <w:t xml:space="preserve"> Get</w:t>
+              <w:t xml:space="preserve"> </w:t>
+            </w:r>
+            <w:proofErr w:type="spellStart"/>
+            <w:r>
+              <w:rPr>
+                <w:rFonts w:ascii="Calibri" w:hAnsi="Calibri" w:cs="Calibri"/>
+                <w:szCs w:val="22"/>
+                <w:lang w:val="en"/>
+              </w:rPr>
+              <w:t>Get</w:t>
             </w:r>
             <w:r>
               <w:rPr>
@@ -5822,13 +6667,32 @@
               </w:rPr>
               <w:t>Name</w:t>
             </w:r>
-            <w:r>
-              <w:rPr>
-                <w:rFonts w:ascii="Calibri" w:hAnsi="Calibri" w:cs="Calibri"/>
-                <w:szCs w:val="22"/>
-                <w:lang w:val="en"/>
-              </w:rPr>
-              <w:t>(BindableObject bindable) =&gt; (</w:t>
+            <w:proofErr w:type="spellEnd"/>
+            <w:r>
+              <w:rPr>
+                <w:rFonts w:ascii="Calibri" w:hAnsi="Calibri" w:cs="Calibri"/>
+                <w:szCs w:val="22"/>
+                <w:lang w:val="en"/>
+              </w:rPr>
+              <w:t>(</w:t>
+            </w:r>
+            <w:proofErr w:type="spellStart"/>
+            <w:r>
+              <w:rPr>
+                <w:rFonts w:ascii="Calibri" w:hAnsi="Calibri" w:cs="Calibri"/>
+                <w:szCs w:val="22"/>
+                <w:lang w:val="en"/>
+              </w:rPr>
+              <w:t>BindableObject</w:t>
+            </w:r>
+            <w:proofErr w:type="spellEnd"/>
+            <w:r>
+              <w:rPr>
+                <w:rFonts w:ascii="Calibri" w:hAnsi="Calibri" w:cs="Calibri"/>
+                <w:szCs w:val="22"/>
+                <w:lang w:val="en"/>
+              </w:rPr>
+              <w:t xml:space="preserve"> bindable) =&gt; (</w:t>
             </w:r>
             <w:r>
               <w:rPr>
@@ -5845,8 +6709,27 @@
                 <w:szCs w:val="22"/>
                 <w:lang w:val="en"/>
               </w:rPr>
-              <w:t>)bindable.GetValue(</w:t>
-            </w:r>
+              <w:t>)</w:t>
+            </w:r>
+            <w:proofErr w:type="spellStart"/>
+            <w:r>
+              <w:rPr>
+                <w:rFonts w:ascii="Calibri" w:hAnsi="Calibri" w:cs="Calibri"/>
+                <w:szCs w:val="22"/>
+                <w:lang w:val="en"/>
+              </w:rPr>
+              <w:t>bindable.GetValue</w:t>
+            </w:r>
+            <w:proofErr w:type="spellEnd"/>
+            <w:r>
+              <w:rPr>
+                <w:rFonts w:ascii="Calibri" w:hAnsi="Calibri" w:cs="Calibri"/>
+                <w:szCs w:val="22"/>
+                <w:lang w:val="en"/>
+              </w:rPr>
+              <w:t>(</w:t>
+            </w:r>
+            <w:proofErr w:type="spellStart"/>
             <w:r>
               <w:rPr>
                 <w:rFonts w:ascii="Calibri" w:hAnsi="Calibri" w:cs="Calibri"/>
@@ -5865,6 +6748,7 @@
               </w:rPr>
               <w:t>Property</w:t>
             </w:r>
+            <w:proofErr w:type="spellEnd"/>
             <w:r>
               <w:rPr>
                 <w:rFonts w:ascii="Calibri" w:hAnsi="Calibri" w:cs="Calibri"/>
@@ -5893,7 +6777,16 @@
                 <w:szCs w:val="22"/>
                 <w:lang w:val="en"/>
               </w:rPr>
-              <w:t>public static void Set</w:t>
+              <w:t xml:space="preserve">public static void </w:t>
+            </w:r>
+            <w:proofErr w:type="spellStart"/>
+            <w:r>
+              <w:rPr>
+                <w:rFonts w:ascii="Calibri" w:hAnsi="Calibri" w:cs="Calibri"/>
+                <w:szCs w:val="22"/>
+                <w:lang w:val="en"/>
+              </w:rPr>
+              <w:t>Set</w:t>
             </w:r>
             <w:r>
               <w:rPr>
@@ -5904,13 +6797,32 @@
               </w:rPr>
               <w:t>Name</w:t>
             </w:r>
-            <w:r>
-              <w:rPr>
-                <w:rFonts w:ascii="Calibri" w:hAnsi="Calibri" w:cs="Calibri"/>
-                <w:szCs w:val="22"/>
-                <w:lang w:val="en"/>
-              </w:rPr>
-              <w:t xml:space="preserve">(BindableObject bindable, </w:t>
+            <w:proofErr w:type="spellEnd"/>
+            <w:r>
+              <w:rPr>
+                <w:rFonts w:ascii="Calibri" w:hAnsi="Calibri" w:cs="Calibri"/>
+                <w:szCs w:val="22"/>
+                <w:lang w:val="en"/>
+              </w:rPr>
+              <w:t>(</w:t>
+            </w:r>
+            <w:proofErr w:type="spellStart"/>
+            <w:r>
+              <w:rPr>
+                <w:rFonts w:ascii="Calibri" w:hAnsi="Calibri" w:cs="Calibri"/>
+                <w:szCs w:val="22"/>
+                <w:lang w:val="en"/>
+              </w:rPr>
+              <w:t>BindableObject</w:t>
+            </w:r>
+            <w:proofErr w:type="spellEnd"/>
+            <w:r>
+              <w:rPr>
+                <w:rFonts w:ascii="Calibri" w:hAnsi="Calibri" w:cs="Calibri"/>
+                <w:szCs w:val="22"/>
+                <w:lang w:val="en"/>
+              </w:rPr>
+              <w:t xml:space="preserve"> bindable, </w:t>
             </w:r>
             <w:r>
               <w:rPr>
@@ -5927,8 +6839,27 @@
                 <w:szCs w:val="22"/>
                 <w:lang w:val="en"/>
               </w:rPr>
-              <w:t xml:space="preserve"> value) =&gt; bindable.SetValue(</w:t>
-            </w:r>
+              <w:t xml:space="preserve"> value) =&gt; </w:t>
+            </w:r>
+            <w:proofErr w:type="spellStart"/>
+            <w:r>
+              <w:rPr>
+                <w:rFonts w:ascii="Calibri" w:hAnsi="Calibri" w:cs="Calibri"/>
+                <w:szCs w:val="22"/>
+                <w:lang w:val="en"/>
+              </w:rPr>
+              <w:t>bindable.SetValue</w:t>
+            </w:r>
+            <w:proofErr w:type="spellEnd"/>
+            <w:r>
+              <w:rPr>
+                <w:rFonts w:ascii="Calibri" w:hAnsi="Calibri" w:cs="Calibri"/>
+                <w:szCs w:val="22"/>
+                <w:lang w:val="en"/>
+              </w:rPr>
+              <w:t>(</w:t>
+            </w:r>
+            <w:proofErr w:type="spellStart"/>
             <w:r>
               <w:rPr>
                 <w:rFonts w:ascii="Calibri" w:hAnsi="Calibri" w:cs="Calibri"/>
@@ -5947,6 +6878,7 @@
               </w:rPr>
               <w:t>Property</w:t>
             </w:r>
+            <w:proofErr w:type="spellEnd"/>
             <w:r>
               <w:rPr>
                 <w:rFonts w:ascii="Calibri" w:hAnsi="Calibri" w:cs="Calibri"/>
@@ -6008,6 +6940,7 @@
                 <w:lang w:val="en"/>
               </w:rPr>
             </w:pPr>
+            <w:proofErr w:type="spellStart"/>
             <w:r>
               <w:rPr>
                 <w:rFonts w:ascii="Calibri" w:hAnsi="Calibri" w:cs="Calibri"/>
@@ -6016,6 +6949,7 @@
               </w:rPr>
               <w:t>propbp</w:t>
             </w:r>
+            <w:proofErr w:type="spellEnd"/>
           </w:p>
         </w:tc>
         <w:tc>
@@ -6057,6 +6991,7 @@
               </w:rPr>
               <w:t xml:space="preserve">ssuming </w:t>
             </w:r>
+            <w:proofErr w:type="spellStart"/>
             <w:r>
               <w:rPr>
                 <w:rFonts w:ascii="Calibri" w:hAnsi="Calibri" w:cs="Calibri"/>
@@ -6068,6 +7003,7 @@
               </w:rPr>
               <w:t>MyClass</w:t>
             </w:r>
+            <w:proofErr w:type="spellEnd"/>
             <w:r>
               <w:rPr>
                 <w:rFonts w:ascii="Calibri" w:hAnsi="Calibri" w:cs="Calibri"/>
@@ -6098,8 +7034,45 @@
                 <w:szCs w:val="22"/>
                 <w:lang w:val="en"/>
               </w:rPr>
-              <w:t xml:space="preserve">public static readonly BindableProperty </w:t>
-            </w:r>
+              <w:t xml:space="preserve">public static </w:t>
+            </w:r>
+            <w:proofErr w:type="spellStart"/>
+            <w:r>
+              <w:rPr>
+                <w:rFonts w:ascii="Calibri" w:hAnsi="Calibri" w:cs="Calibri"/>
+                <w:szCs w:val="22"/>
+                <w:lang w:val="en"/>
+              </w:rPr>
+              <w:t>readonly</w:t>
+            </w:r>
+            <w:proofErr w:type="spellEnd"/>
+            <w:r>
+              <w:rPr>
+                <w:rFonts w:ascii="Calibri" w:hAnsi="Calibri" w:cs="Calibri"/>
+                <w:szCs w:val="22"/>
+                <w:lang w:val="en"/>
+              </w:rPr>
+              <w:t xml:space="preserve"> </w:t>
+            </w:r>
+            <w:proofErr w:type="spellStart"/>
+            <w:r>
+              <w:rPr>
+                <w:rFonts w:ascii="Calibri" w:hAnsi="Calibri" w:cs="Calibri"/>
+                <w:szCs w:val="22"/>
+                <w:lang w:val="en"/>
+              </w:rPr>
+              <w:t>BindableProperty</w:t>
+            </w:r>
+            <w:proofErr w:type="spellEnd"/>
+            <w:r>
+              <w:rPr>
+                <w:rFonts w:ascii="Calibri" w:hAnsi="Calibri" w:cs="Calibri"/>
+                <w:szCs w:val="22"/>
+                <w:lang w:val="en"/>
+              </w:rPr>
+              <w:t xml:space="preserve"> </w:t>
+            </w:r>
+            <w:proofErr w:type="spellStart"/>
             <w:r>
               <w:rPr>
                 <w:rFonts w:ascii="Calibri" w:hAnsi="Calibri" w:cs="Calibri"/>
@@ -6115,7 +7088,52 @@
                 <w:szCs w:val="22"/>
                 <w:lang w:val="en"/>
               </w:rPr>
-              <w:t>Property = BindableProperty.Create(nameof(</w:t>
+              <w:t>Property</w:t>
+            </w:r>
+            <w:proofErr w:type="spellEnd"/>
+            <w:r>
+              <w:rPr>
+                <w:rFonts w:ascii="Calibri" w:hAnsi="Calibri" w:cs="Calibri"/>
+                <w:szCs w:val="22"/>
+                <w:lang w:val="en"/>
+              </w:rPr>
+              <w:t xml:space="preserve"> = </w:t>
+            </w:r>
+            <w:proofErr w:type="spellStart"/>
+            <w:r>
+              <w:rPr>
+                <w:rFonts w:ascii="Calibri" w:hAnsi="Calibri" w:cs="Calibri"/>
+                <w:szCs w:val="22"/>
+                <w:lang w:val="en"/>
+              </w:rPr>
+              <w:t>BindableProperty.Create</w:t>
+            </w:r>
+            <w:proofErr w:type="spellEnd"/>
+            <w:r>
+              <w:rPr>
+                <w:rFonts w:ascii="Calibri" w:hAnsi="Calibri" w:cs="Calibri"/>
+                <w:szCs w:val="22"/>
+                <w:lang w:val="en"/>
+              </w:rPr>
+              <w:t>(</w:t>
+            </w:r>
+            <w:proofErr w:type="spellStart"/>
+            <w:r>
+              <w:rPr>
+                <w:rFonts w:ascii="Calibri" w:hAnsi="Calibri" w:cs="Calibri"/>
+                <w:szCs w:val="22"/>
+                <w:lang w:val="en"/>
+              </w:rPr>
+              <w:t>nameof</w:t>
+            </w:r>
+            <w:proofErr w:type="spellEnd"/>
+            <w:r>
+              <w:rPr>
+                <w:rFonts w:ascii="Calibri" w:hAnsi="Calibri" w:cs="Calibri"/>
+                <w:szCs w:val="22"/>
+                <w:lang w:val="en"/>
+              </w:rPr>
+              <w:t>(</w:t>
             </w:r>
             <w:r>
               <w:rPr>
@@ -6132,7 +7150,25 @@
                 <w:szCs w:val="22"/>
                 <w:lang w:val="en"/>
               </w:rPr>
-              <w:t>), typeof(</w:t>
+              <w:t xml:space="preserve">), </w:t>
+            </w:r>
+            <w:proofErr w:type="spellStart"/>
+            <w:r>
+              <w:rPr>
+                <w:rFonts w:ascii="Calibri" w:hAnsi="Calibri" w:cs="Calibri"/>
+                <w:szCs w:val="22"/>
+                <w:lang w:val="en"/>
+              </w:rPr>
+              <w:t>typeof</w:t>
+            </w:r>
+            <w:proofErr w:type="spellEnd"/>
+            <w:r>
+              <w:rPr>
+                <w:rFonts w:ascii="Calibri" w:hAnsi="Calibri" w:cs="Calibri"/>
+                <w:szCs w:val="22"/>
+                <w:lang w:val="en"/>
+              </w:rPr>
+              <w:t>(</w:t>
             </w:r>
             <w:r>
               <w:rPr>
@@ -6149,8 +7185,27 @@
                 <w:szCs w:val="22"/>
                 <w:lang w:val="en"/>
               </w:rPr>
-              <w:t>), typeof(</w:t>
-            </w:r>
+              <w:t xml:space="preserve">), </w:t>
+            </w:r>
+            <w:proofErr w:type="spellStart"/>
+            <w:r>
+              <w:rPr>
+                <w:rFonts w:ascii="Calibri" w:hAnsi="Calibri" w:cs="Calibri"/>
+                <w:szCs w:val="22"/>
+                <w:lang w:val="en"/>
+              </w:rPr>
+              <w:t>typeof</w:t>
+            </w:r>
+            <w:proofErr w:type="spellEnd"/>
+            <w:r>
+              <w:rPr>
+                <w:rFonts w:ascii="Calibri" w:hAnsi="Calibri" w:cs="Calibri"/>
+                <w:szCs w:val="22"/>
+                <w:lang w:val="en"/>
+              </w:rPr>
+              <w:t>(</w:t>
+            </w:r>
+            <w:proofErr w:type="spellStart"/>
             <w:r>
               <w:rPr>
                 <w:rFonts w:ascii="Calibri" w:hAnsi="Calibri" w:cs="Calibri"/>
@@ -6160,6 +7215,7 @@
               </w:rPr>
               <w:t>MyClass</w:t>
             </w:r>
+            <w:proofErr w:type="spellEnd"/>
             <w:r>
               <w:rPr>
                 <w:rFonts w:ascii="Calibri" w:hAnsi="Calibri" w:cs="Calibri"/>
@@ -6290,8 +7346,27 @@
                 <w:szCs w:val="22"/>
                 <w:lang w:val="en"/>
               </w:rPr>
-              <w:t>)GetValue(</w:t>
-            </w:r>
+              <w:t>)</w:t>
+            </w:r>
+            <w:proofErr w:type="spellStart"/>
+            <w:r>
+              <w:rPr>
+                <w:rFonts w:ascii="Calibri" w:hAnsi="Calibri" w:cs="Calibri"/>
+                <w:szCs w:val="22"/>
+                <w:lang w:val="en"/>
+              </w:rPr>
+              <w:t>GetValue</w:t>
+            </w:r>
+            <w:proofErr w:type="spellEnd"/>
+            <w:r>
+              <w:rPr>
+                <w:rFonts w:ascii="Calibri" w:hAnsi="Calibri" w:cs="Calibri"/>
+                <w:szCs w:val="22"/>
+                <w:lang w:val="en"/>
+              </w:rPr>
+              <w:t>(</w:t>
+            </w:r>
+            <w:proofErr w:type="spellStart"/>
             <w:r>
               <w:rPr>
                 <w:rFonts w:ascii="Calibri" w:hAnsi="Calibri" w:cs="Calibri"/>
@@ -6301,6 +7376,7 @@
               </w:rPr>
               <w:t>NameProperty</w:t>
             </w:r>
+            <w:proofErr w:type="spellEnd"/>
             <w:r>
               <w:rPr>
                 <w:rFonts w:ascii="Calibri" w:hAnsi="Calibri" w:cs="Calibri"/>
@@ -6329,8 +7405,27 @@
                 <w:szCs w:val="22"/>
                 <w:lang w:val="en"/>
               </w:rPr>
-              <w:t>set =&gt; SetValue(</w:t>
-            </w:r>
+              <w:t xml:space="preserve">set =&gt; </w:t>
+            </w:r>
+            <w:proofErr w:type="spellStart"/>
+            <w:r>
+              <w:rPr>
+                <w:rFonts w:ascii="Calibri" w:hAnsi="Calibri" w:cs="Calibri"/>
+                <w:szCs w:val="22"/>
+                <w:lang w:val="en"/>
+              </w:rPr>
+              <w:t>SetValue</w:t>
+            </w:r>
+            <w:proofErr w:type="spellEnd"/>
+            <w:r>
+              <w:rPr>
+                <w:rFonts w:ascii="Calibri" w:hAnsi="Calibri" w:cs="Calibri"/>
+                <w:szCs w:val="22"/>
+                <w:lang w:val="en"/>
+              </w:rPr>
+              <w:t>(</w:t>
+            </w:r>
+            <w:proofErr w:type="spellStart"/>
             <w:r>
               <w:rPr>
                 <w:rFonts w:ascii="Calibri" w:hAnsi="Calibri" w:cs="Calibri"/>
@@ -6340,6 +7435,7 @@
               </w:rPr>
               <w:t>NameProperty</w:t>
             </w:r>
+            <w:proofErr w:type="spellEnd"/>
             <w:r>
               <w:rPr>
                 <w:rFonts w:ascii="Calibri" w:hAnsi="Calibri" w:cs="Calibri"/>
@@ -6424,6 +7520,7 @@
                 <w:lang w:val="en"/>
               </w:rPr>
             </w:pPr>
+            <w:proofErr w:type="spellStart"/>
             <w:r>
               <w:rPr>
                 <w:rFonts w:ascii="Calibri" w:hAnsi="Calibri" w:cs="Calibri"/>
@@ -6433,6 +7530,7 @@
               </w:rPr>
               <w:t>propc</w:t>
             </w:r>
+            <w:proofErr w:type="spellEnd"/>
           </w:p>
           <w:p>
             <w:pPr>
@@ -6456,6 +7554,7 @@
               </w:rPr>
               <w:t xml:space="preserve">(This has been shortened to </w:t>
             </w:r>
+            <w:proofErr w:type="spellStart"/>
             <w:r>
               <w:rPr>
                 <w:rFonts w:ascii="Calibri" w:hAnsi="Calibri" w:cs="Calibri"/>
@@ -6466,6 +7565,7 @@
               </w:rPr>
               <w:t>propc</w:t>
             </w:r>
+            <w:proofErr w:type="spellEnd"/>
             <w:r>
               <w:rPr>
                 <w:rFonts w:ascii="Calibri" w:hAnsi="Calibri" w:cs="Calibri"/>
@@ -6474,6 +7574,7 @@
               </w:rPr>
               <w:t xml:space="preserve"> from </w:t>
             </w:r>
+            <w:proofErr w:type="spellStart"/>
             <w:r>
               <w:rPr>
                 <w:rFonts w:ascii="Calibri" w:hAnsi="Calibri" w:cs="Calibri"/>
@@ -6484,6 +7585,7 @@
               </w:rPr>
               <w:t>propcomet</w:t>
             </w:r>
+            <w:proofErr w:type="spellEnd"/>
             <w:r>
               <w:rPr>
                 <w:rFonts w:ascii="Calibri" w:hAnsi="Calibri" w:cs="Calibri"/>
@@ -6587,7 +7689,25 @@
                 <w:szCs w:val="22"/>
                 <w:lang w:val="en"/>
               </w:rPr>
-              <w:t>get =&gt; GetProperty&lt;</w:t>
+              <w:t xml:space="preserve">get =&gt; </w:t>
+            </w:r>
+            <w:proofErr w:type="spellStart"/>
+            <w:r>
+              <w:rPr>
+                <w:rFonts w:ascii="Calibri" w:hAnsi="Calibri" w:cs="Calibri"/>
+                <w:szCs w:val="22"/>
+                <w:lang w:val="en"/>
+              </w:rPr>
+              <w:t>GetProperty</w:t>
+            </w:r>
+            <w:proofErr w:type="spellEnd"/>
+            <w:r>
+              <w:rPr>
+                <w:rFonts w:ascii="Calibri" w:hAnsi="Calibri" w:cs="Calibri"/>
+                <w:szCs w:val="22"/>
+                <w:lang w:val="en"/>
+              </w:rPr>
+              <w:t>&lt;</w:t>
             </w:r>
             <w:r>
               <w:rPr>
@@ -6626,7 +7746,25 @@
                 <w:szCs w:val="22"/>
                 <w:lang w:val="en"/>
               </w:rPr>
-              <w:t>set =&gt; SetProperty(value);</w:t>
+              <w:t xml:space="preserve">set =&gt; </w:t>
+            </w:r>
+            <w:proofErr w:type="spellStart"/>
+            <w:r>
+              <w:rPr>
+                <w:rFonts w:ascii="Calibri" w:hAnsi="Calibri" w:cs="Calibri"/>
+                <w:szCs w:val="22"/>
+                <w:lang w:val="en"/>
+              </w:rPr>
+              <w:t>SetProperty</w:t>
+            </w:r>
+            <w:proofErr w:type="spellEnd"/>
+            <w:r>
+              <w:rPr>
+                <w:rFonts w:ascii="Calibri" w:hAnsi="Calibri" w:cs="Calibri"/>
+                <w:szCs w:val="22"/>
+                <w:lang w:val="en"/>
+              </w:rPr>
+              <w:t>(value);</w:t>
             </w:r>
           </w:p>
           <w:p>
@@ -6755,6 +7893,7 @@
               </w:rPr>
               <w:t xml:space="preserve"> from </w:t>
             </w:r>
+            <w:proofErr w:type="spellStart"/>
             <w:r>
               <w:rPr>
                 <w:rFonts w:ascii="Calibri" w:hAnsi="Calibri" w:cs="Calibri"/>
@@ -6765,6 +7904,7 @@
               </w:rPr>
               <w:t>xplat</w:t>
             </w:r>
+            <w:proofErr w:type="spellEnd"/>
             <w:r>
               <w:rPr>
                 <w:rFonts w:ascii="Calibri" w:hAnsi="Calibri" w:cs="Calibri"/>
@@ -7015,6 +8155,7 @@
               </w:rPr>
               <w:t xml:space="preserve">private void </w:t>
             </w:r>
+            <w:proofErr w:type="spellStart"/>
             <w:r>
               <w:rPr>
                 <w:rFonts w:ascii="Calibri" w:hAnsi="Calibri" w:cs="Calibri"/>
@@ -7024,13 +8165,32 @@
               </w:rPr>
               <w:t>MyMethod</w:t>
             </w:r>
-            <w:r>
-              <w:rPr>
-                <w:rFonts w:ascii="Calibri" w:hAnsi="Calibri" w:cs="Calibri"/>
-                <w:szCs w:val="22"/>
-                <w:lang w:val="en"/>
-              </w:rPr>
-              <w:t>(object sender, EventArgs e)</w:t>
+            <w:proofErr w:type="spellEnd"/>
+            <w:r>
+              <w:rPr>
+                <w:rFonts w:ascii="Calibri" w:hAnsi="Calibri" w:cs="Calibri"/>
+                <w:szCs w:val="22"/>
+                <w:lang w:val="en"/>
+              </w:rPr>
+              <w:t xml:space="preserve">(object sender, </w:t>
+            </w:r>
+            <w:proofErr w:type="spellStart"/>
+            <w:r>
+              <w:rPr>
+                <w:rFonts w:ascii="Calibri" w:hAnsi="Calibri" w:cs="Calibri"/>
+                <w:szCs w:val="22"/>
+                <w:lang w:val="en"/>
+              </w:rPr>
+              <w:t>EventArgs</w:t>
+            </w:r>
+            <w:proofErr w:type="spellEnd"/>
+            <w:r>
+              <w:rPr>
+                <w:rFonts w:ascii="Calibri" w:hAnsi="Calibri" w:cs="Calibri"/>
+                <w:szCs w:val="22"/>
+                <w:lang w:val="en"/>
+              </w:rPr>
+              <w:t xml:space="preserve"> e)</w:t>
             </w:r>
           </w:p>
           <w:p>
@@ -7189,6 +8349,7 @@
               </w:rPr>
               <w:t xml:space="preserve"> </w:t>
             </w:r>
+            <w:proofErr w:type="spellStart"/>
             <w:r>
               <w:rPr>
                 <w:rFonts w:ascii="Calibri" w:hAnsi="Calibri" w:cs="Calibri"/>
@@ -7198,6 +8359,7 @@
               </w:rPr>
               <w:t>MyMethod</w:t>
             </w:r>
+            <w:proofErr w:type="spellEnd"/>
             <w:r>
               <w:rPr>
                 <w:rFonts w:ascii="Calibri" w:hAnsi="Calibri" w:cs="Calibri"/>
@@ -7309,6 +8471,7 @@
                 <w:lang w:val="en"/>
               </w:rPr>
             </w:pPr>
+            <w:proofErr w:type="spellStart"/>
             <w:r>
               <w:rPr>
                 <w:rFonts w:ascii="Calibri" w:hAnsi="Calibri" w:cs="Calibri"/>
@@ -7319,6 +8482,7 @@
               </w:rPr>
               <w:t>amethod</w:t>
             </w:r>
+            <w:proofErr w:type="spellEnd"/>
           </w:p>
         </w:tc>
         <w:tc>
@@ -7352,7 +8516,25 @@
                 <w:szCs w:val="22"/>
                 <w:lang w:val="en"/>
               </w:rPr>
-              <w:t>async Task MyMethod()</w:t>
+              <w:t xml:space="preserve">async Task </w:t>
+            </w:r>
+            <w:proofErr w:type="spellStart"/>
+            <w:r>
+              <w:rPr>
+                <w:rFonts w:ascii="Calibri" w:hAnsi="Calibri" w:cs="Calibri"/>
+                <w:szCs w:val="22"/>
+                <w:lang w:val="en"/>
+              </w:rPr>
+              <w:t>MyMethod</w:t>
+            </w:r>
+            <w:proofErr w:type="spellEnd"/>
+            <w:r>
+              <w:rPr>
+                <w:rFonts w:ascii="Calibri" w:hAnsi="Calibri" w:cs="Calibri"/>
+                <w:szCs w:val="22"/>
+                <w:lang w:val="en"/>
+              </w:rPr>
+              <w:t>()</w:t>
             </w:r>
           </w:p>
           <w:p>
@@ -7529,6 +8711,7 @@
               </w:rPr>
               <w:t xml:space="preserve"> </w:t>
             </w:r>
+            <w:proofErr w:type="spellStart"/>
             <w:r>
               <w:rPr>
                 <w:rFonts w:ascii="Calibri" w:hAnsi="Calibri" w:cs="Calibri"/>
@@ -7538,6 +8721,7 @@
               </w:rPr>
               <w:t>MyRecord</w:t>
             </w:r>
+            <w:proofErr w:type="spellEnd"/>
           </w:p>
           <w:p>
             <w:pPr>
@@ -7669,6 +8853,7 @@
                 <w:lang w:val="en"/>
               </w:rPr>
             </w:pPr>
+            <w:proofErr w:type="spellStart"/>
             <w:r>
               <w:rPr>
                 <w:rFonts w:ascii="Calibri" w:hAnsi="Calibri" w:cs="Calibri"/>
@@ -7680,6 +8865,7 @@
               </w:rPr>
               <w:t>rstruct</w:t>
             </w:r>
+            <w:proofErr w:type="spellEnd"/>
           </w:p>
           <w:p>
             <w:pPr>
@@ -7705,6 +8891,7 @@
               </w:rPr>
               <w:t xml:space="preserve">(This has been updated to </w:t>
             </w:r>
+            <w:proofErr w:type="spellStart"/>
             <w:r>
               <w:rPr>
                 <w:rFonts w:ascii="Calibri" w:hAnsi="Calibri" w:cs="Calibri"/>
@@ -7715,6 +8902,7 @@
               </w:rPr>
               <w:t>rstruct</w:t>
             </w:r>
+            <w:proofErr w:type="spellEnd"/>
             <w:r>
               <w:rPr>
                 <w:rFonts w:ascii="Calibri" w:hAnsi="Calibri" w:cs="Calibri"/>
@@ -7723,6 +8911,7 @@
               </w:rPr>
               <w:t xml:space="preserve"> from </w:t>
             </w:r>
+            <w:proofErr w:type="spellStart"/>
             <w:r>
               <w:rPr>
                 <w:rFonts w:ascii="Calibri" w:hAnsi="Calibri" w:cs="Calibri"/>
@@ -7733,6 +8922,7 @@
               </w:rPr>
               <w:t>recstruct</w:t>
             </w:r>
+            <w:proofErr w:type="spellEnd"/>
             <w:r>
               <w:rPr>
                 <w:rFonts w:ascii="Calibri" w:hAnsi="Calibri" w:cs="Calibri"/>
@@ -7776,6 +8966,7 @@
               </w:rPr>
               <w:t xml:space="preserve"> struct </w:t>
             </w:r>
+            <w:proofErr w:type="spellStart"/>
             <w:r>
               <w:rPr>
                 <w:rFonts w:ascii="Calibri" w:hAnsi="Calibri" w:cs="Calibri"/>
@@ -7785,6 +8976,7 @@
               </w:rPr>
               <w:t>MyRecStruct</w:t>
             </w:r>
+            <w:proofErr w:type="spellEnd"/>
           </w:p>
           <w:p>
             <w:pPr>
@@ -7893,7 +9085,29 @@
                 <w:sz w:val="20"/>
                 <w:lang w:val="en"/>
               </w:rPr>
-              <w:t>(CommunityToolkit.Mvvm)</w:t>
+              <w:t>(</w:t>
+            </w:r>
+            <w:proofErr w:type="spellStart"/>
+            <w:r>
+              <w:rPr>
+                <w:rFonts w:ascii="Calibri" w:hAnsi="Calibri" w:cs="Calibri"/>
+                <w:i/>
+                <w:iCs/>
+                <w:sz w:val="20"/>
+                <w:lang w:val="en"/>
+              </w:rPr>
+              <w:t>CommunityToolkit.Mvvm</w:t>
+            </w:r>
+            <w:proofErr w:type="spellEnd"/>
+            <w:r>
+              <w:rPr>
+                <w:rFonts w:ascii="Calibri" w:hAnsi="Calibri" w:cs="Calibri"/>
+                <w:i/>
+                <w:iCs/>
+                <w:sz w:val="20"/>
+                <w:lang w:val="en"/>
+              </w:rPr>
+              <w:t>)</w:t>
             </w:r>
           </w:p>
         </w:tc>
@@ -7915,6 +9129,7 @@
                 <w:lang w:val="en"/>
               </w:rPr>
             </w:pPr>
+            <w:proofErr w:type="spellStart"/>
             <w:r>
               <w:rPr>
                 <w:rFonts w:ascii="Calibri" w:hAnsi="Calibri" w:cs="Calibri"/>
@@ -7931,6 +9146,7 @@
               </w:rPr>
               <w:t>op</w:t>
             </w:r>
+            <w:proofErr w:type="spellEnd"/>
           </w:p>
         </w:tc>
         <w:tc>
@@ -7956,7 +9172,25 @@
                 <w:szCs w:val="22"/>
                 <w:lang w:val="en"/>
               </w:rPr>
-              <w:t>[ObservableProperty]</w:t>
+              <w:t>[</w:t>
+            </w:r>
+            <w:proofErr w:type="spellStart"/>
+            <w:r>
+              <w:rPr>
+                <w:rFonts w:ascii="Calibri" w:hAnsi="Calibri" w:cs="Calibri"/>
+                <w:szCs w:val="22"/>
+                <w:lang w:val="en"/>
+              </w:rPr>
+              <w:t>ObservableProperty</w:t>
+            </w:r>
+            <w:proofErr w:type="spellEnd"/>
+            <w:r>
+              <w:rPr>
+                <w:rFonts w:ascii="Calibri" w:hAnsi="Calibri" w:cs="Calibri"/>
+                <w:szCs w:val="22"/>
+                <w:lang w:val="en"/>
+              </w:rPr>
+              <w:t>]</w:t>
             </w:r>
           </w:p>
           <w:p>
@@ -8070,7 +9304,29 @@
                 <w:sz w:val="20"/>
                 <w:lang w:val="en"/>
               </w:rPr>
-              <w:t>(CommunityToolkit.Mvvm)</w:t>
+              <w:t>(</w:t>
+            </w:r>
+            <w:proofErr w:type="spellStart"/>
+            <w:r>
+              <w:rPr>
+                <w:rFonts w:ascii="Calibri" w:hAnsi="Calibri" w:cs="Calibri"/>
+                <w:i/>
+                <w:iCs/>
+                <w:sz w:val="20"/>
+                <w:lang w:val="en"/>
+              </w:rPr>
+              <w:t>CommunityToolkit.Mvvm</w:t>
+            </w:r>
+            <w:proofErr w:type="spellEnd"/>
+            <w:r>
+              <w:rPr>
+                <w:rFonts w:ascii="Calibri" w:hAnsi="Calibri" w:cs="Calibri"/>
+                <w:i/>
+                <w:iCs/>
+                <w:sz w:val="20"/>
+                <w:lang w:val="en"/>
+              </w:rPr>
+              <w:t>)</w:t>
             </w:r>
           </w:p>
         </w:tc>
@@ -8092,6 +9348,7 @@
                 <w:lang w:val="en"/>
               </w:rPr>
             </w:pPr>
+            <w:proofErr w:type="spellStart"/>
             <w:r>
               <w:rPr>
                 <w:rFonts w:ascii="Calibri" w:hAnsi="Calibri" w:cs="Calibri"/>
@@ -8100,6 +9357,7 @@
               </w:rPr>
               <w:t>rcmd</w:t>
             </w:r>
+            <w:proofErr w:type="spellEnd"/>
           </w:p>
         </w:tc>
         <w:tc>
@@ -8125,7 +9383,25 @@
                 <w:szCs w:val="22"/>
                 <w:lang w:val="en"/>
               </w:rPr>
-              <w:t>[RelayCommand]</w:t>
+              <w:t>[</w:t>
+            </w:r>
+            <w:proofErr w:type="spellStart"/>
+            <w:r>
+              <w:rPr>
+                <w:rFonts w:ascii="Calibri" w:hAnsi="Calibri" w:cs="Calibri"/>
+                <w:szCs w:val="22"/>
+                <w:lang w:val="en"/>
+              </w:rPr>
+              <w:t>RelayCommand</w:t>
+            </w:r>
+            <w:proofErr w:type="spellEnd"/>
+            <w:r>
+              <w:rPr>
+                <w:rFonts w:ascii="Calibri" w:hAnsi="Calibri" w:cs="Calibri"/>
+                <w:szCs w:val="22"/>
+                <w:lang w:val="en"/>
+              </w:rPr>
+              <w:t>]</w:t>
             </w:r>
           </w:p>
           <w:p>
@@ -8283,7 +9559,29 @@
                 <w:sz w:val="20"/>
                 <w:lang w:val="en"/>
               </w:rPr>
-              <w:t>(CommunityToolkit.Mvvm)</w:t>
+              <w:t>(</w:t>
+            </w:r>
+            <w:proofErr w:type="spellStart"/>
+            <w:r>
+              <w:rPr>
+                <w:rFonts w:ascii="Calibri" w:hAnsi="Calibri" w:cs="Calibri"/>
+                <w:i/>
+                <w:iCs/>
+                <w:sz w:val="20"/>
+                <w:lang w:val="en"/>
+              </w:rPr>
+              <w:t>CommunityToolkit.Mvvm</w:t>
+            </w:r>
+            <w:proofErr w:type="spellEnd"/>
+            <w:r>
+              <w:rPr>
+                <w:rFonts w:ascii="Calibri" w:hAnsi="Calibri" w:cs="Calibri"/>
+                <w:i/>
+                <w:iCs/>
+                <w:sz w:val="20"/>
+                <w:lang w:val="en"/>
+              </w:rPr>
+              <w:t>)</w:t>
             </w:r>
           </w:p>
         </w:tc>
@@ -8305,6 +9603,7 @@
                 <w:lang w:val="en"/>
               </w:rPr>
             </w:pPr>
+            <w:proofErr w:type="spellStart"/>
             <w:r>
               <w:rPr>
                 <w:rFonts w:ascii="Calibri" w:hAnsi="Calibri" w:cs="Calibri"/>
@@ -8321,6 +9620,7 @@
               </w:rPr>
               <w:t>rcmd</w:t>
             </w:r>
+            <w:proofErr w:type="spellEnd"/>
           </w:p>
         </w:tc>
         <w:tc>
@@ -8346,7 +9646,25 @@
                 <w:szCs w:val="22"/>
                 <w:lang w:val="en"/>
               </w:rPr>
-              <w:t>[RelayCommand]</w:t>
+              <w:t>[</w:t>
+            </w:r>
+            <w:proofErr w:type="spellStart"/>
+            <w:r>
+              <w:rPr>
+                <w:rFonts w:ascii="Calibri" w:hAnsi="Calibri" w:cs="Calibri"/>
+                <w:szCs w:val="22"/>
+                <w:lang w:val="en"/>
+              </w:rPr>
+              <w:t>RelayCommand</w:t>
+            </w:r>
+            <w:proofErr w:type="spellEnd"/>
+            <w:r>
+              <w:rPr>
+                <w:rFonts w:ascii="Calibri" w:hAnsi="Calibri" w:cs="Calibri"/>
+                <w:szCs w:val="22"/>
+                <w:lang w:val="en"/>
+              </w:rPr>
+              <w:t>]</w:t>
             </w:r>
           </w:p>
           <w:p>
@@ -8378,6 +9696,7 @@
               </w:rPr>
               <w:t xml:space="preserve"> </w:t>
             </w:r>
+            <w:proofErr w:type="spellStart"/>
             <w:r>
               <w:rPr>
                 <w:rFonts w:ascii="Calibri" w:hAnsi="Calibri" w:cs="Calibri"/>
@@ -8395,6 +9714,7 @@
               </w:rPr>
               <w:t>Async</w:t>
             </w:r>
+            <w:proofErr w:type="spellEnd"/>
             <w:r>
               <w:rPr>
                 <w:rFonts w:ascii="Calibri" w:hAnsi="Calibri" w:cs="Calibri"/>
@@ -8500,6 +9820,7 @@
                 <w:lang w:val="en"/>
               </w:rPr>
             </w:pPr>
+            <w:proofErr w:type="spellStart"/>
             <w:r>
               <w:rPr>
                 <w:rFonts w:ascii="Calibri" w:hAnsi="Calibri" w:cs="Calibri"/>
@@ -8508,6 +9829,7 @@
               </w:rPr>
               <w:t>propvm</w:t>
             </w:r>
+            <w:proofErr w:type="spellEnd"/>
           </w:p>
         </w:tc>
         <w:tc>
@@ -8680,7 +10002,25 @@
                 <w:szCs w:val="22"/>
                 <w:lang w:val="en"/>
               </w:rPr>
-              <w:t xml:space="preserve">set =&gt; SetProperty(ref </w:t>
+              <w:t xml:space="preserve">set =&gt; </w:t>
+            </w:r>
+            <w:proofErr w:type="spellStart"/>
+            <w:r>
+              <w:rPr>
+                <w:rFonts w:ascii="Calibri" w:hAnsi="Calibri" w:cs="Calibri"/>
+                <w:szCs w:val="22"/>
+                <w:lang w:val="en"/>
+              </w:rPr>
+              <w:t>SetProperty</w:t>
+            </w:r>
+            <w:proofErr w:type="spellEnd"/>
+            <w:r>
+              <w:rPr>
+                <w:rFonts w:ascii="Calibri" w:hAnsi="Calibri" w:cs="Calibri"/>
+                <w:szCs w:val="22"/>
+                <w:lang w:val="en"/>
+              </w:rPr>
+              <w:t xml:space="preserve">(ref </w:t>
             </w:r>
             <w:r>
               <w:rPr>
@@ -8774,6 +10114,7 @@
                 <w:lang w:val="en"/>
               </w:rPr>
             </w:pPr>
+            <w:proofErr w:type="spellStart"/>
             <w:r>
               <w:rPr>
                 <w:rFonts w:ascii="Calibri" w:hAnsi="Calibri" w:cs="Calibri"/>
@@ -8782,6 +10123,7 @@
               </w:rPr>
               <w:t>cmem</w:t>
             </w:r>
+            <w:proofErr w:type="spellEnd"/>
           </w:p>
         </w:tc>
         <w:tc>
@@ -8809,6 +10151,7 @@
               </w:rPr>
               <w:t xml:space="preserve">public static </w:t>
             </w:r>
+            <w:proofErr w:type="spellStart"/>
             <w:r>
               <w:rPr>
                 <w:rFonts w:ascii="Calibri" w:hAnsi="Calibri" w:cs="Calibri"/>
@@ -8818,6 +10161,7 @@
               </w:rPr>
               <w:t>TBindable</w:t>
             </w:r>
+            <w:proofErr w:type="spellEnd"/>
             <w:r>
               <w:rPr>
                 <w:rFonts w:ascii="Calibri" w:hAnsi="Calibri" w:cs="Calibri"/>
@@ -8826,6 +10170,7 @@
               </w:rPr>
               <w:t xml:space="preserve"> </w:t>
             </w:r>
+            <w:proofErr w:type="spellStart"/>
             <w:r>
               <w:rPr>
                 <w:rFonts w:ascii="Calibri" w:hAnsi="Calibri" w:cs="Calibri"/>
@@ -8835,6 +10180,7 @@
               </w:rPr>
               <w:t>MyMethod</w:t>
             </w:r>
+            <w:proofErr w:type="spellEnd"/>
             <w:r>
               <w:rPr>
                 <w:rFonts w:ascii="Calibri" w:hAnsi="Calibri" w:cs="Calibri"/>
@@ -8843,6 +10189,7 @@
               </w:rPr>
               <w:t>&lt;</w:t>
             </w:r>
+            <w:proofErr w:type="spellStart"/>
             <w:r>
               <w:rPr>
                 <w:rFonts w:ascii="Calibri" w:hAnsi="Calibri" w:cs="Calibri"/>
@@ -8852,6 +10199,7 @@
               </w:rPr>
               <w:t>TBindable</w:t>
             </w:r>
+            <w:proofErr w:type="spellEnd"/>
             <w:r>
               <w:rPr>
                 <w:rFonts w:ascii="Calibri" w:hAnsi="Calibri" w:cs="Calibri"/>
@@ -8860,6 +10208,7 @@
               </w:rPr>
               <w:t xml:space="preserve">&gt;(this </w:t>
             </w:r>
+            <w:proofErr w:type="spellStart"/>
             <w:r>
               <w:rPr>
                 <w:rFonts w:ascii="Calibri" w:hAnsi="Calibri" w:cs="Calibri"/>
@@ -8869,6 +10218,7 @@
               </w:rPr>
               <w:t>TBindable</w:t>
             </w:r>
+            <w:proofErr w:type="spellEnd"/>
             <w:r>
               <w:rPr>
                 <w:rFonts w:ascii="Calibri" w:hAnsi="Calibri" w:cs="Calibri"/>
@@ -8894,6 +10244,7 @@
               </w:rPr>
               <w:t xml:space="preserve">) where </w:t>
             </w:r>
+            <w:proofErr w:type="spellStart"/>
             <w:r>
               <w:rPr>
                 <w:rFonts w:ascii="Calibri" w:hAnsi="Calibri" w:cs="Calibri"/>
@@ -8903,6 +10254,7 @@
               </w:rPr>
               <w:t>TBindable</w:t>
             </w:r>
+            <w:proofErr w:type="spellEnd"/>
             <w:r>
               <w:rPr>
                 <w:rFonts w:ascii="Calibri" w:hAnsi="Calibri" w:cs="Calibri"/>
@@ -8911,6 +10263,7 @@
               </w:rPr>
               <w:t xml:space="preserve"> : </w:t>
             </w:r>
+            <w:proofErr w:type="spellStart"/>
             <w:r>
               <w:rPr>
                 <w:rFonts w:ascii="Calibri" w:hAnsi="Calibri" w:cs="Calibri"/>
@@ -8920,6 +10273,7 @@
               </w:rPr>
               <w:t>BindableObject</w:t>
             </w:r>
+            <w:proofErr w:type="spellEnd"/>
           </w:p>
           <w:p>
             <w:pPr>
@@ -9050,7 +10404,7 @@
           <w:lang w:val="en"/>
         </w:rPr>
       </w:pPr>
-      <w:bookmarkStart w:id="6" w:name="_Toc115825396"/>
+      <w:bookmarkStart w:id="6" w:name="_Toc126684363"/>
       <w:r>
         <w:rPr>
           <w:lang w:val="en"/>
@@ -10484,7 +11838,7 @@
   <w:style w:type="paragraph" w:default="1" w:styleId="Normal">
     <w:name w:val="Normal"/>
     <w:qFormat/>
-    <w:rsid w:val="00D5459B"/>
+    <w:rsid w:val="00F36044"/>
     <w:rPr>
       <w:rFonts w:cs="Mangal"/>
       <w:szCs w:val="20"/>

</xml_diff>

<commit_message>
VS Extension updated to support .NET 8 Preview 1
</commit_message>
<xml_diff>
--- a/src/Extensions/MauiTemplates/MauiTemplates/readme.docx
+++ b/src/Extensions/MauiTemplates/MauiTemplates/readme.docx
@@ -1366,7 +1366,6 @@
           <w:lang w:val="en"/>
         </w:rPr>
       </w:pPr>
-      <w:proofErr w:type="spellStart"/>
       <w:r>
         <w:rPr>
           <w:rFonts w:ascii="Calibri" w:hAnsi="Calibri" w:cs="Calibri"/>
@@ -1377,7 +1376,6 @@
         </w:rPr>
         <w:t>ResourceDictionary</w:t>
       </w:r>
-      <w:proofErr w:type="spellEnd"/>
       <w:r>
         <w:rPr>
           <w:rFonts w:ascii="Calibri" w:hAnsi="Calibri" w:cs="Calibri"/>
@@ -2166,15 +2164,7 @@
           <w:szCs w:val="22"/>
           <w:lang w:val="en"/>
         </w:rPr>
-        <w:t xml:space="preserve"> with </w:t>
-      </w:r>
-      <w:r>
-        <w:rPr>
-          <w:rFonts w:ascii="Calibri" w:hAnsi="Calibri" w:cs="Calibri"/>
-          <w:szCs w:val="22"/>
-          <w:lang w:val="en"/>
-        </w:rPr>
-        <w:t xml:space="preserve">the </w:t>
+        <w:t xml:space="preserve"> with the </w:t>
       </w:r>
       <w:r>
         <w:rPr>
@@ -2192,31 +2182,7 @@
           <w:szCs w:val="22"/>
           <w:lang w:val="en"/>
         </w:rPr>
-        <w:t xml:space="preserve">, </w:t>
-      </w:r>
-      <w:r>
-        <w:rPr>
-          <w:rFonts w:ascii="Calibri" w:hAnsi="Calibri" w:cs="Calibri"/>
-          <w:szCs w:val="22"/>
-          <w:lang w:val="en"/>
-        </w:rPr>
-        <w:t>Made a</w:t>
-      </w:r>
-      <w:r>
-        <w:rPr>
-          <w:rFonts w:ascii="Calibri" w:hAnsi="Calibri" w:cs="Calibri"/>
-          <w:szCs w:val="22"/>
-          <w:lang w:val="en"/>
-        </w:rPr>
-        <w:t>vailable in the</w:t>
-      </w:r>
-      <w:r>
-        <w:rPr>
-          <w:rFonts w:ascii="Calibri" w:hAnsi="Calibri" w:cs="Calibri"/>
-          <w:szCs w:val="22"/>
-          <w:lang w:val="en"/>
-        </w:rPr>
-        <w:t xml:space="preserve"> section titled </w:t>
+        <w:t xml:space="preserve">, Made available in the section titled </w:t>
       </w:r>
       <w:r>
         <w:rPr>
@@ -2358,7 +2324,6 @@
         </w:rPr>
         <w:t xml:space="preserve">also works as a </w:t>
       </w:r>
-      <w:proofErr w:type="spellStart"/>
       <w:r>
         <w:rPr>
           <w:rFonts w:ascii="Calibri" w:hAnsi="Calibri" w:cs="Calibri"/>
@@ -2369,7 +2334,6 @@
         </w:rPr>
         <w:t>SurroundWith</w:t>
       </w:r>
-      <w:proofErr w:type="spellEnd"/>
       <w:r>
         <w:rPr>
           <w:rFonts w:ascii="Calibri" w:hAnsi="Calibri" w:cs="Calibri"/>
@@ -2812,43 +2776,7 @@
                 <w:szCs w:val="22"/>
                 <w:lang w:val="en"/>
               </w:rPr>
-              <w:t xml:space="preserve">&lt;Grid </w:t>
-            </w:r>
-            <w:proofErr w:type="spellStart"/>
-            <w:r>
-              <w:rPr>
-                <w:rFonts w:ascii="Calibri" w:hAnsi="Calibri" w:cs="Calibri"/>
-                <w:szCs w:val="22"/>
-                <w:lang w:val="en"/>
-              </w:rPr>
-              <w:t>ColumnDefinitions</w:t>
-            </w:r>
-            <w:proofErr w:type="spellEnd"/>
-            <w:r>
-              <w:rPr>
-                <w:rFonts w:ascii="Calibri" w:hAnsi="Calibri" w:cs="Calibri"/>
-                <w:szCs w:val="22"/>
-                <w:lang w:val="en"/>
-              </w:rPr>
-              <w:t xml:space="preserve">="" </w:t>
-            </w:r>
-            <w:proofErr w:type="spellStart"/>
-            <w:r>
-              <w:rPr>
-                <w:rFonts w:ascii="Calibri" w:hAnsi="Calibri" w:cs="Calibri"/>
-                <w:szCs w:val="22"/>
-                <w:lang w:val="en"/>
-              </w:rPr>
-              <w:t>RowDefinitions</w:t>
-            </w:r>
-            <w:proofErr w:type="spellEnd"/>
-            <w:r>
-              <w:rPr>
-                <w:rFonts w:ascii="Calibri" w:hAnsi="Calibri" w:cs="Calibri"/>
-                <w:szCs w:val="22"/>
-                <w:lang w:val="en"/>
-              </w:rPr>
-              <w:t>=""&gt;</w:t>
+              <w:t>&lt;Grid ColumnDefinitions="" RowDefinitions=""&gt;</w:t>
             </w:r>
           </w:p>
           <w:p>
@@ -2966,48 +2894,30 @@
                 <w:szCs w:val="22"/>
                 <w:lang w:val="en"/>
               </w:rPr>
+              <w:t>&lt;FlexLayout&gt;</w:t>
+            </w:r>
+          </w:p>
+          <w:p>
+            <w:pPr>
+              <w:widowControl w:val="0"/>
+              <w:autoSpaceDE w:val="0"/>
+              <w:autoSpaceDN w:val="0"/>
+              <w:adjustRightInd w:val="0"/>
+              <w:spacing w:after="200"/>
+              <w:rPr>
+                <w:rFonts w:ascii="Calibri" w:hAnsi="Calibri" w:cs="Calibri"/>
+                <w:szCs w:val="22"/>
+                <w:lang w:val="en"/>
+              </w:rPr>
+            </w:pPr>
+            <w:r>
+              <w:rPr>
+                <w:rFonts w:ascii="Calibri" w:hAnsi="Calibri" w:cs="Calibri"/>
+                <w:szCs w:val="22"/>
+                <w:lang w:val="en"/>
+              </w:rPr>
               <w:t>&lt;</w:t>
             </w:r>
-            <w:proofErr w:type="spellStart"/>
-            <w:r>
-              <w:rPr>
-                <w:rFonts w:ascii="Calibri" w:hAnsi="Calibri" w:cs="Calibri"/>
-                <w:szCs w:val="22"/>
-                <w:lang w:val="en"/>
-              </w:rPr>
-              <w:t>FlexLayout</w:t>
-            </w:r>
-            <w:proofErr w:type="spellEnd"/>
-            <w:r>
-              <w:rPr>
-                <w:rFonts w:ascii="Calibri" w:hAnsi="Calibri" w:cs="Calibri"/>
-                <w:szCs w:val="22"/>
-                <w:lang w:val="en"/>
-              </w:rPr>
-              <w:t>&gt;</w:t>
-            </w:r>
-          </w:p>
-          <w:p>
-            <w:pPr>
-              <w:widowControl w:val="0"/>
-              <w:autoSpaceDE w:val="0"/>
-              <w:autoSpaceDN w:val="0"/>
-              <w:adjustRightInd w:val="0"/>
-              <w:spacing w:after="200"/>
-              <w:rPr>
-                <w:rFonts w:ascii="Calibri" w:hAnsi="Calibri" w:cs="Calibri"/>
-                <w:szCs w:val="22"/>
-                <w:lang w:val="en"/>
-              </w:rPr>
-            </w:pPr>
-            <w:r>
-              <w:rPr>
-                <w:rFonts w:ascii="Calibri" w:hAnsi="Calibri" w:cs="Calibri"/>
-                <w:szCs w:val="22"/>
-                <w:lang w:val="en"/>
-              </w:rPr>
-              <w:t>&lt;</w:t>
-            </w:r>
             <w:r>
               <w:rPr>
                 <w:rFonts w:ascii="Calibri" w:hAnsi="Calibri" w:cs="Calibri"/>
@@ -3016,23 +2926,13 @@
               </w:rPr>
               <w:t>/</w:t>
             </w:r>
-            <w:proofErr w:type="spellStart"/>
-            <w:r>
-              <w:rPr>
-                <w:rFonts w:ascii="Calibri" w:hAnsi="Calibri" w:cs="Calibri"/>
-                <w:szCs w:val="22"/>
-                <w:lang w:val="en"/>
-              </w:rPr>
-              <w:t>FlexLayout</w:t>
-            </w:r>
-            <w:proofErr w:type="spellEnd"/>
-            <w:r>
-              <w:rPr>
-                <w:rFonts w:ascii="Calibri" w:hAnsi="Calibri" w:cs="Calibri"/>
-                <w:szCs w:val="22"/>
-                <w:lang w:val="en"/>
-              </w:rPr>
-              <w:t>&gt;</w:t>
+            <w:r>
+              <w:rPr>
+                <w:rFonts w:ascii="Calibri" w:hAnsi="Calibri" w:cs="Calibri"/>
+                <w:szCs w:val="22"/>
+                <w:lang w:val="en"/>
+              </w:rPr>
+              <w:t>FlexLayout&gt;</w:t>
             </w:r>
           </w:p>
         </w:tc>
@@ -3131,65 +3031,29 @@
                 <w:szCs w:val="22"/>
                 <w:lang w:val="en"/>
               </w:rPr>
-              <w:t>&lt;</w:t>
-            </w:r>
-            <w:proofErr w:type="spellStart"/>
-            <w:r>
-              <w:rPr>
-                <w:rFonts w:ascii="Calibri" w:hAnsi="Calibri" w:cs="Calibri"/>
-                <w:szCs w:val="22"/>
-                <w:lang w:val="en"/>
-              </w:rPr>
-              <w:t>StackLayout</w:t>
-            </w:r>
-            <w:proofErr w:type="spellEnd"/>
-            <w:r>
-              <w:rPr>
-                <w:rFonts w:ascii="Calibri" w:hAnsi="Calibri" w:cs="Calibri"/>
-                <w:szCs w:val="22"/>
-                <w:lang w:val="en"/>
-              </w:rPr>
-              <w:t>&gt;</w:t>
-            </w:r>
-          </w:p>
-          <w:p>
-            <w:pPr>
-              <w:widowControl w:val="0"/>
-              <w:autoSpaceDE w:val="0"/>
-              <w:autoSpaceDN w:val="0"/>
-              <w:adjustRightInd w:val="0"/>
-              <w:spacing w:after="200"/>
-              <w:rPr>
-                <w:rFonts w:ascii="Calibri" w:hAnsi="Calibri" w:cs="Calibri"/>
-                <w:szCs w:val="22"/>
-                <w:lang w:val="en"/>
-              </w:rPr>
-            </w:pPr>
-            <w:r>
-              <w:rPr>
-                <w:rFonts w:ascii="Calibri" w:hAnsi="Calibri" w:cs="Calibri"/>
-                <w:szCs w:val="22"/>
-                <w:lang w:val="en"/>
-              </w:rPr>
-              <w:t>&lt;/</w:t>
-            </w:r>
-            <w:proofErr w:type="spellStart"/>
-            <w:r>
-              <w:rPr>
-                <w:rFonts w:ascii="Calibri" w:hAnsi="Calibri" w:cs="Calibri"/>
-                <w:szCs w:val="22"/>
-                <w:lang w:val="en"/>
-              </w:rPr>
-              <w:t>StackLayout</w:t>
-            </w:r>
-            <w:proofErr w:type="spellEnd"/>
-            <w:r>
-              <w:rPr>
-                <w:rFonts w:ascii="Calibri" w:hAnsi="Calibri" w:cs="Calibri"/>
-                <w:szCs w:val="22"/>
-                <w:lang w:val="en"/>
-              </w:rPr>
-              <w:t>&gt;</w:t>
+              <w:t>&lt;StackLayout&gt;</w:t>
+            </w:r>
+          </w:p>
+          <w:p>
+            <w:pPr>
+              <w:widowControl w:val="0"/>
+              <w:autoSpaceDE w:val="0"/>
+              <w:autoSpaceDN w:val="0"/>
+              <w:adjustRightInd w:val="0"/>
+              <w:spacing w:after="200"/>
+              <w:rPr>
+                <w:rFonts w:ascii="Calibri" w:hAnsi="Calibri" w:cs="Calibri"/>
+                <w:szCs w:val="22"/>
+                <w:lang w:val="en"/>
+              </w:rPr>
+            </w:pPr>
+            <w:r>
+              <w:rPr>
+                <w:rFonts w:ascii="Calibri" w:hAnsi="Calibri" w:cs="Calibri"/>
+                <w:szCs w:val="22"/>
+                <w:lang w:val="en"/>
+              </w:rPr>
+              <w:t>&lt;/StackLayout&gt;</w:t>
             </w:r>
           </w:p>
         </w:tc>
@@ -3252,7 +3116,6 @@
                 <w:lang w:val="en"/>
               </w:rPr>
             </w:pPr>
-            <w:proofErr w:type="spellStart"/>
             <w:r>
               <w:rPr>
                 <w:rFonts w:ascii="Calibri" w:hAnsi="Calibri" w:cs="Calibri"/>
@@ -3263,7 +3126,6 @@
               </w:rPr>
               <w:t>hstack</w:t>
             </w:r>
-            <w:proofErr w:type="spellEnd"/>
           </w:p>
         </w:tc>
         <w:tc>
@@ -3289,48 +3151,30 @@
                 <w:szCs w:val="22"/>
                 <w:lang w:val="en"/>
               </w:rPr>
+              <w:t>&lt;HorizontalStackLayout&gt;</w:t>
+            </w:r>
+          </w:p>
+          <w:p>
+            <w:pPr>
+              <w:widowControl w:val="0"/>
+              <w:autoSpaceDE w:val="0"/>
+              <w:autoSpaceDN w:val="0"/>
+              <w:adjustRightInd w:val="0"/>
+              <w:spacing w:after="200"/>
+              <w:rPr>
+                <w:rFonts w:ascii="Calibri" w:hAnsi="Calibri" w:cs="Calibri"/>
+                <w:szCs w:val="22"/>
+                <w:lang w:val="en"/>
+              </w:rPr>
+            </w:pPr>
+            <w:r>
+              <w:rPr>
+                <w:rFonts w:ascii="Calibri" w:hAnsi="Calibri" w:cs="Calibri"/>
+                <w:szCs w:val="22"/>
+                <w:lang w:val="en"/>
+              </w:rPr>
               <w:t>&lt;</w:t>
             </w:r>
-            <w:proofErr w:type="spellStart"/>
-            <w:r>
-              <w:rPr>
-                <w:rFonts w:ascii="Calibri" w:hAnsi="Calibri" w:cs="Calibri"/>
-                <w:szCs w:val="22"/>
-                <w:lang w:val="en"/>
-              </w:rPr>
-              <w:t>HorizontalStackLayout</w:t>
-            </w:r>
-            <w:proofErr w:type="spellEnd"/>
-            <w:r>
-              <w:rPr>
-                <w:rFonts w:ascii="Calibri" w:hAnsi="Calibri" w:cs="Calibri"/>
-                <w:szCs w:val="22"/>
-                <w:lang w:val="en"/>
-              </w:rPr>
-              <w:t>&gt;</w:t>
-            </w:r>
-          </w:p>
-          <w:p>
-            <w:pPr>
-              <w:widowControl w:val="0"/>
-              <w:autoSpaceDE w:val="0"/>
-              <w:autoSpaceDN w:val="0"/>
-              <w:adjustRightInd w:val="0"/>
-              <w:spacing w:after="200"/>
-              <w:rPr>
-                <w:rFonts w:ascii="Calibri" w:hAnsi="Calibri" w:cs="Calibri"/>
-                <w:szCs w:val="22"/>
-                <w:lang w:val="en"/>
-              </w:rPr>
-            </w:pPr>
-            <w:r>
-              <w:rPr>
-                <w:rFonts w:ascii="Calibri" w:hAnsi="Calibri" w:cs="Calibri"/>
-                <w:szCs w:val="22"/>
-                <w:lang w:val="en"/>
-              </w:rPr>
-              <w:t>&lt;</w:t>
-            </w:r>
             <w:r>
               <w:rPr>
                 <w:rFonts w:ascii="Calibri" w:hAnsi="Calibri" w:cs="Calibri"/>
@@ -3339,23 +3183,13 @@
               </w:rPr>
               <w:t>/</w:t>
             </w:r>
-            <w:proofErr w:type="spellStart"/>
-            <w:r>
-              <w:rPr>
-                <w:rFonts w:ascii="Calibri" w:hAnsi="Calibri" w:cs="Calibri"/>
-                <w:szCs w:val="22"/>
-                <w:lang w:val="en"/>
-              </w:rPr>
-              <w:t>HorizontalStackLayout</w:t>
-            </w:r>
-            <w:proofErr w:type="spellEnd"/>
-            <w:r>
-              <w:rPr>
-                <w:rFonts w:ascii="Calibri" w:hAnsi="Calibri" w:cs="Calibri"/>
-                <w:szCs w:val="22"/>
-                <w:lang w:val="en"/>
-              </w:rPr>
-              <w:t>&gt;</w:t>
+            <w:r>
+              <w:rPr>
+                <w:rFonts w:ascii="Calibri" w:hAnsi="Calibri" w:cs="Calibri"/>
+                <w:szCs w:val="22"/>
+                <w:lang w:val="en"/>
+              </w:rPr>
+              <w:t>HorizontalStackLayout&gt;</w:t>
             </w:r>
           </w:p>
         </w:tc>
@@ -3418,7 +3252,6 @@
                 <w:lang w:val="en"/>
               </w:rPr>
             </w:pPr>
-            <w:proofErr w:type="spellStart"/>
             <w:r>
               <w:rPr>
                 <w:rFonts w:ascii="Calibri" w:hAnsi="Calibri" w:cs="Calibri"/>
@@ -3429,7 +3262,6 @@
               </w:rPr>
               <w:t>vstack</w:t>
             </w:r>
-            <w:proofErr w:type="spellEnd"/>
           </w:p>
         </w:tc>
         <w:tc>
@@ -3455,48 +3287,30 @@
                 <w:szCs w:val="22"/>
                 <w:lang w:val="en"/>
               </w:rPr>
+              <w:t>&lt;VerticalStackLayout&gt;</w:t>
+            </w:r>
+          </w:p>
+          <w:p>
+            <w:pPr>
+              <w:widowControl w:val="0"/>
+              <w:autoSpaceDE w:val="0"/>
+              <w:autoSpaceDN w:val="0"/>
+              <w:adjustRightInd w:val="0"/>
+              <w:spacing w:after="200"/>
+              <w:rPr>
+                <w:rFonts w:ascii="Calibri" w:hAnsi="Calibri" w:cs="Calibri"/>
+                <w:szCs w:val="22"/>
+                <w:lang w:val="en"/>
+              </w:rPr>
+            </w:pPr>
+            <w:r>
+              <w:rPr>
+                <w:rFonts w:ascii="Calibri" w:hAnsi="Calibri" w:cs="Calibri"/>
+                <w:szCs w:val="22"/>
+                <w:lang w:val="en"/>
+              </w:rPr>
               <w:t>&lt;</w:t>
             </w:r>
-            <w:proofErr w:type="spellStart"/>
-            <w:r>
-              <w:rPr>
-                <w:rFonts w:ascii="Calibri" w:hAnsi="Calibri" w:cs="Calibri"/>
-                <w:szCs w:val="22"/>
-                <w:lang w:val="en"/>
-              </w:rPr>
-              <w:t>VerticalStackLayout</w:t>
-            </w:r>
-            <w:proofErr w:type="spellEnd"/>
-            <w:r>
-              <w:rPr>
-                <w:rFonts w:ascii="Calibri" w:hAnsi="Calibri" w:cs="Calibri"/>
-                <w:szCs w:val="22"/>
-                <w:lang w:val="en"/>
-              </w:rPr>
-              <w:t>&gt;</w:t>
-            </w:r>
-          </w:p>
-          <w:p>
-            <w:pPr>
-              <w:widowControl w:val="0"/>
-              <w:autoSpaceDE w:val="0"/>
-              <w:autoSpaceDN w:val="0"/>
-              <w:adjustRightInd w:val="0"/>
-              <w:spacing w:after="200"/>
-              <w:rPr>
-                <w:rFonts w:ascii="Calibri" w:hAnsi="Calibri" w:cs="Calibri"/>
-                <w:szCs w:val="22"/>
-                <w:lang w:val="en"/>
-              </w:rPr>
-            </w:pPr>
-            <w:r>
-              <w:rPr>
-                <w:rFonts w:ascii="Calibri" w:hAnsi="Calibri" w:cs="Calibri"/>
-                <w:szCs w:val="22"/>
-                <w:lang w:val="en"/>
-              </w:rPr>
-              <w:t>&lt;</w:t>
-            </w:r>
             <w:r>
               <w:rPr>
                 <w:rFonts w:ascii="Calibri" w:hAnsi="Calibri" w:cs="Calibri"/>
@@ -3505,23 +3319,13 @@
               </w:rPr>
               <w:t>/</w:t>
             </w:r>
-            <w:proofErr w:type="spellStart"/>
-            <w:r>
-              <w:rPr>
-                <w:rFonts w:ascii="Calibri" w:hAnsi="Calibri" w:cs="Calibri"/>
-                <w:szCs w:val="22"/>
-                <w:lang w:val="en"/>
-              </w:rPr>
-              <w:t>VerticalStackLayout</w:t>
-            </w:r>
-            <w:proofErr w:type="spellEnd"/>
-            <w:r>
-              <w:rPr>
-                <w:rFonts w:ascii="Calibri" w:hAnsi="Calibri" w:cs="Calibri"/>
-                <w:szCs w:val="22"/>
-                <w:lang w:val="en"/>
-              </w:rPr>
-              <w:t>&gt;</w:t>
+            <w:r>
+              <w:rPr>
+                <w:rFonts w:ascii="Calibri" w:hAnsi="Calibri" w:cs="Calibri"/>
+                <w:szCs w:val="22"/>
+                <w:lang w:val="en"/>
+              </w:rPr>
+              <w:t>VerticalStackLayout&gt;</w:t>
             </w:r>
           </w:p>
         </w:tc>
@@ -3615,25 +3419,7 @@
                 <w:szCs w:val="22"/>
                 <w:lang w:val="en"/>
               </w:rPr>
-              <w:t xml:space="preserve">&lt;Style </w:t>
-            </w:r>
-            <w:proofErr w:type="spellStart"/>
-            <w:r>
-              <w:rPr>
-                <w:rFonts w:ascii="Calibri" w:hAnsi="Calibri" w:cs="Calibri"/>
-                <w:szCs w:val="22"/>
-                <w:lang w:val="en"/>
-              </w:rPr>
-              <w:t>TargetType</w:t>
-            </w:r>
-            <w:proofErr w:type="spellEnd"/>
-            <w:r>
-              <w:rPr>
-                <w:rFonts w:ascii="Calibri" w:hAnsi="Calibri" w:cs="Calibri"/>
-                <w:szCs w:val="22"/>
-                <w:lang w:val="en"/>
-              </w:rPr>
-              <w:t>="</w:t>
+              <w:t>&lt;Style TargetType="</w:t>
             </w:r>
             <w:r>
               <w:rPr>
@@ -3888,7 +3674,6 @@
               </w:rPr>
               <w:t>&lt;</w:t>
             </w:r>
-            <w:proofErr w:type="spellStart"/>
             <w:r>
               <w:rPr>
                 <w:rFonts w:ascii="Calibri" w:hAnsi="Calibri" w:cs="Calibri"/>
@@ -3904,16 +3689,29 @@
                 <w:szCs w:val="22"/>
                 <w:lang w:val="en"/>
               </w:rPr>
-              <w:t>.Resources</w:t>
-            </w:r>
-            <w:proofErr w:type="spellEnd"/>
-            <w:r>
-              <w:rPr>
-                <w:rFonts w:ascii="Calibri" w:hAnsi="Calibri" w:cs="Calibri"/>
-                <w:szCs w:val="22"/>
-                <w:lang w:val="en"/>
-              </w:rPr>
-              <w:t>&gt;</w:t>
+              <w:t>.Resources&gt;</w:t>
+            </w:r>
+          </w:p>
+          <w:p>
+            <w:pPr>
+              <w:widowControl w:val="0"/>
+              <w:autoSpaceDE w:val="0"/>
+              <w:autoSpaceDN w:val="0"/>
+              <w:adjustRightInd w:val="0"/>
+              <w:spacing w:after="200"/>
+              <w:rPr>
+                <w:rFonts w:ascii="Calibri" w:hAnsi="Calibri" w:cs="Calibri"/>
+                <w:szCs w:val="22"/>
+                <w:lang w:val="en"/>
+              </w:rPr>
+            </w:pPr>
+            <w:r>
+              <w:rPr>
+                <w:rFonts w:ascii="Calibri" w:hAnsi="Calibri" w:cs="Calibri"/>
+                <w:szCs w:val="22"/>
+                <w:lang w:val="en"/>
+              </w:rPr>
+              <w:t>&lt;ResourceDictionary&gt;</w:t>
             </w:r>
           </w:p>
           <w:p>
@@ -3937,23 +3735,21 @@
               </w:rPr>
               <w:t>&lt;</w:t>
             </w:r>
-            <w:proofErr w:type="spellStart"/>
-            <w:r>
-              <w:rPr>
-                <w:rFonts w:ascii="Calibri" w:hAnsi="Calibri" w:cs="Calibri"/>
-                <w:szCs w:val="22"/>
-                <w:lang w:val="en"/>
-              </w:rPr>
-              <w:t>ResourceDictionary</w:t>
-            </w:r>
-            <w:proofErr w:type="spellEnd"/>
-            <w:r>
-              <w:rPr>
-                <w:rFonts w:ascii="Calibri" w:hAnsi="Calibri" w:cs="Calibri"/>
-                <w:szCs w:val="22"/>
-                <w:lang w:val="en"/>
-              </w:rPr>
-              <w:t>&gt;</w:t>
+            <w:r>
+              <w:rPr>
+                <w:rFonts w:ascii="Calibri" w:hAnsi="Calibri" w:cs="Calibri"/>
+                <w:szCs w:val="22"/>
+                <w:lang w:val="en"/>
+              </w:rPr>
+              <w:t>/</w:t>
+            </w:r>
+            <w:r>
+              <w:rPr>
+                <w:rFonts w:ascii="Calibri" w:hAnsi="Calibri" w:cs="Calibri"/>
+                <w:szCs w:val="22"/>
+                <w:lang w:val="en"/>
+              </w:rPr>
+              <w:t>ResourceDictionary&gt;</w:t>
             </w:r>
           </w:p>
           <w:p>
@@ -3985,55 +3781,6 @@
               </w:rPr>
               <w:t>/</w:t>
             </w:r>
-            <w:proofErr w:type="spellStart"/>
-            <w:r>
-              <w:rPr>
-                <w:rFonts w:ascii="Calibri" w:hAnsi="Calibri" w:cs="Calibri"/>
-                <w:szCs w:val="22"/>
-                <w:lang w:val="en"/>
-              </w:rPr>
-              <w:t>ResourceDictionary</w:t>
-            </w:r>
-            <w:proofErr w:type="spellEnd"/>
-            <w:r>
-              <w:rPr>
-                <w:rFonts w:ascii="Calibri" w:hAnsi="Calibri" w:cs="Calibri"/>
-                <w:szCs w:val="22"/>
-                <w:lang w:val="en"/>
-              </w:rPr>
-              <w:t>&gt;</w:t>
-            </w:r>
-          </w:p>
-          <w:p>
-            <w:pPr>
-              <w:widowControl w:val="0"/>
-              <w:autoSpaceDE w:val="0"/>
-              <w:autoSpaceDN w:val="0"/>
-              <w:adjustRightInd w:val="0"/>
-              <w:spacing w:after="200"/>
-              <w:rPr>
-                <w:rFonts w:ascii="Calibri" w:hAnsi="Calibri" w:cs="Calibri"/>
-                <w:szCs w:val="22"/>
-                <w:lang w:val="en"/>
-              </w:rPr>
-            </w:pPr>
-            <w:r>
-              <w:rPr>
-                <w:rFonts w:ascii="Calibri" w:hAnsi="Calibri" w:cs="Calibri"/>
-                <w:szCs w:val="22"/>
-                <w:lang w:val="en"/>
-              </w:rPr>
-              <w:t>&lt;</w:t>
-            </w:r>
-            <w:r>
-              <w:rPr>
-                <w:rFonts w:ascii="Calibri" w:hAnsi="Calibri" w:cs="Calibri"/>
-                <w:szCs w:val="22"/>
-                <w:lang w:val="en"/>
-              </w:rPr>
-              <w:t>/</w:t>
-            </w:r>
-            <w:proofErr w:type="spellStart"/>
             <w:r>
               <w:rPr>
                 <w:rFonts w:ascii="Calibri" w:hAnsi="Calibri" w:cs="Calibri"/>
@@ -4049,16 +3796,7 @@
                 <w:szCs w:val="22"/>
                 <w:lang w:val="en"/>
               </w:rPr>
-              <w:t>.Resources</w:t>
-            </w:r>
-            <w:proofErr w:type="spellEnd"/>
-            <w:r>
-              <w:rPr>
-                <w:rFonts w:ascii="Calibri" w:hAnsi="Calibri" w:cs="Calibri"/>
-                <w:szCs w:val="22"/>
-                <w:lang w:val="en"/>
-              </w:rPr>
-              <w:t>&gt;</w:t>
+              <w:t>.Resources&gt;</w:t>
             </w:r>
           </w:p>
         </w:tc>
@@ -4150,7 +3888,6 @@
               </w:rPr>
               <w:t>&lt;</w:t>
             </w:r>
-            <w:proofErr w:type="spellStart"/>
             <w:r>
               <w:rPr>
                 <w:rFonts w:ascii="Calibri" w:hAnsi="Calibri" w:cs="Calibri"/>
@@ -4166,16 +3903,7 @@
                 <w:szCs w:val="22"/>
                 <w:lang w:val="en"/>
               </w:rPr>
-              <w:t>.GestureRecognizers</w:t>
-            </w:r>
-            <w:proofErr w:type="spellEnd"/>
-            <w:r>
-              <w:rPr>
-                <w:rFonts w:ascii="Calibri" w:hAnsi="Calibri" w:cs="Calibri"/>
-                <w:szCs w:val="22"/>
-                <w:lang w:val="en"/>
-              </w:rPr>
-              <w:t>&gt;</w:t>
+              <w:t>.GestureRecognizers&gt;</w:t>
             </w:r>
           </w:p>
           <w:p>
@@ -4207,7 +3935,6 @@
               </w:rPr>
               <w:t>/</w:t>
             </w:r>
-            <w:proofErr w:type="spellStart"/>
             <w:r>
               <w:rPr>
                 <w:rFonts w:ascii="Calibri" w:hAnsi="Calibri" w:cs="Calibri"/>
@@ -4223,16 +3950,7 @@
                 <w:szCs w:val="22"/>
                 <w:lang w:val="en"/>
               </w:rPr>
-              <w:t>.GestureRecognizers</w:t>
-            </w:r>
-            <w:proofErr w:type="spellEnd"/>
-            <w:r>
-              <w:rPr>
-                <w:rFonts w:ascii="Calibri" w:hAnsi="Calibri" w:cs="Calibri"/>
-                <w:szCs w:val="22"/>
-                <w:lang w:val="en"/>
-              </w:rPr>
-              <w:t>&gt;</w:t>
+              <w:t>.GestureRecognizers&gt;</w:t>
             </w:r>
           </w:p>
         </w:tc>
@@ -4322,25 +4040,7 @@
                 <w:szCs w:val="22"/>
                 <w:lang w:val="en"/>
               </w:rPr>
-              <w:t>&lt;</w:t>
-            </w:r>
-            <w:proofErr w:type="spellStart"/>
-            <w:r>
-              <w:rPr>
-                <w:rFonts w:ascii="Calibri" w:hAnsi="Calibri" w:cs="Calibri"/>
-                <w:szCs w:val="22"/>
-                <w:lang w:val="en"/>
-              </w:rPr>
-              <w:t>TapGestureRecognizer</w:t>
-            </w:r>
-            <w:proofErr w:type="spellEnd"/>
-            <w:r>
-              <w:rPr>
-                <w:rFonts w:ascii="Calibri" w:hAnsi="Calibri" w:cs="Calibri"/>
-                <w:szCs w:val="22"/>
-                <w:lang w:val="en"/>
-              </w:rPr>
-              <w:t xml:space="preserve"> /&gt;</w:t>
+              <w:t>&lt;TapGestureRecognizer /&gt;</w:t>
             </w:r>
           </w:p>
         </w:tc>
@@ -4430,25 +4130,7 @@
                 <w:szCs w:val="22"/>
                 <w:lang w:val="en"/>
               </w:rPr>
-              <w:t>&lt;</w:t>
-            </w:r>
-            <w:proofErr w:type="spellStart"/>
-            <w:r>
-              <w:rPr>
-                <w:rFonts w:ascii="Calibri" w:hAnsi="Calibri" w:cs="Calibri"/>
-                <w:szCs w:val="22"/>
-                <w:lang w:val="en"/>
-              </w:rPr>
-              <w:t>DragGestureRecognizer</w:t>
-            </w:r>
-            <w:proofErr w:type="spellEnd"/>
-            <w:r>
-              <w:rPr>
-                <w:rFonts w:ascii="Calibri" w:hAnsi="Calibri" w:cs="Calibri"/>
-                <w:szCs w:val="22"/>
-                <w:lang w:val="en"/>
-              </w:rPr>
-              <w:t xml:space="preserve"> /&gt;</w:t>
+              <w:t>&lt;DragGestureRecognizer /&gt;</w:t>
             </w:r>
           </w:p>
         </w:tc>
@@ -4538,25 +4220,7 @@
                 <w:szCs w:val="22"/>
                 <w:lang w:val="en"/>
               </w:rPr>
-              <w:t>&lt;</w:t>
-            </w:r>
-            <w:proofErr w:type="spellStart"/>
-            <w:r>
-              <w:rPr>
-                <w:rFonts w:ascii="Calibri" w:hAnsi="Calibri" w:cs="Calibri"/>
-                <w:szCs w:val="22"/>
-                <w:lang w:val="en"/>
-              </w:rPr>
-              <w:t>DropGestureRecognizer</w:t>
-            </w:r>
-            <w:proofErr w:type="spellEnd"/>
-            <w:r>
-              <w:rPr>
-                <w:rFonts w:ascii="Calibri" w:hAnsi="Calibri" w:cs="Calibri"/>
-                <w:szCs w:val="22"/>
-                <w:lang w:val="en"/>
-              </w:rPr>
-              <w:t xml:space="preserve"> /&gt;</w:t>
+              <w:t>&lt;DropGestureRecognizer /&gt;</w:t>
             </w:r>
           </w:p>
         </w:tc>
@@ -4646,25 +4310,7 @@
                 <w:szCs w:val="22"/>
                 <w:lang w:val="en"/>
               </w:rPr>
-              <w:t>&lt;</w:t>
-            </w:r>
-            <w:proofErr w:type="spellStart"/>
-            <w:r>
-              <w:rPr>
-                <w:rFonts w:ascii="Calibri" w:hAnsi="Calibri" w:cs="Calibri"/>
-                <w:szCs w:val="22"/>
-                <w:lang w:val="en"/>
-              </w:rPr>
-              <w:t>PanGestureRecognizer</w:t>
-            </w:r>
-            <w:proofErr w:type="spellEnd"/>
-            <w:r>
-              <w:rPr>
-                <w:rFonts w:ascii="Calibri" w:hAnsi="Calibri" w:cs="Calibri"/>
-                <w:szCs w:val="22"/>
-                <w:lang w:val="en"/>
-              </w:rPr>
-              <w:t xml:space="preserve"> /&gt;</w:t>
+              <w:t>&lt;PanGestureRecognizer /&gt;</w:t>
             </w:r>
           </w:p>
         </w:tc>
@@ -4754,25 +4400,7 @@
                 <w:szCs w:val="22"/>
                 <w:lang w:val="en"/>
               </w:rPr>
-              <w:t>&lt;</w:t>
-            </w:r>
-            <w:proofErr w:type="spellStart"/>
-            <w:r>
-              <w:rPr>
-                <w:rFonts w:ascii="Calibri" w:hAnsi="Calibri" w:cs="Calibri"/>
-                <w:szCs w:val="22"/>
-                <w:lang w:val="en"/>
-              </w:rPr>
-              <w:t>PinchGestureRecognizer</w:t>
-            </w:r>
-            <w:proofErr w:type="spellEnd"/>
-            <w:r>
-              <w:rPr>
-                <w:rFonts w:ascii="Calibri" w:hAnsi="Calibri" w:cs="Calibri"/>
-                <w:szCs w:val="22"/>
-                <w:lang w:val="en"/>
-              </w:rPr>
-              <w:t xml:space="preserve"> /&gt;</w:t>
+              <w:t>&lt;PinchGestureRecognizer /&gt;</w:t>
             </w:r>
           </w:p>
         </w:tc>
@@ -4862,25 +4490,7 @@
                 <w:szCs w:val="22"/>
                 <w:lang w:val="en"/>
               </w:rPr>
-              <w:t>&lt;</w:t>
-            </w:r>
-            <w:proofErr w:type="spellStart"/>
-            <w:r>
-              <w:rPr>
-                <w:rFonts w:ascii="Calibri" w:hAnsi="Calibri" w:cs="Calibri"/>
-                <w:szCs w:val="22"/>
-                <w:lang w:val="en"/>
-              </w:rPr>
-              <w:t>PointerGestureRecognizer</w:t>
-            </w:r>
-            <w:proofErr w:type="spellEnd"/>
-            <w:r>
-              <w:rPr>
-                <w:rFonts w:ascii="Calibri" w:hAnsi="Calibri" w:cs="Calibri"/>
-                <w:szCs w:val="22"/>
-                <w:lang w:val="en"/>
-              </w:rPr>
-              <w:t xml:space="preserve"> /&gt;</w:t>
+              <w:t>&lt;PointerGestureRecognizer /&gt;</w:t>
             </w:r>
           </w:p>
         </w:tc>
@@ -4970,25 +4580,7 @@
                 <w:szCs w:val="22"/>
                 <w:lang w:val="en"/>
               </w:rPr>
-              <w:t>&lt;</w:t>
-            </w:r>
-            <w:proofErr w:type="spellStart"/>
-            <w:r>
-              <w:rPr>
-                <w:rFonts w:ascii="Calibri" w:hAnsi="Calibri" w:cs="Calibri"/>
-                <w:szCs w:val="22"/>
-                <w:lang w:val="en"/>
-              </w:rPr>
-              <w:t>SwipeGestureRecognizer</w:t>
-            </w:r>
-            <w:proofErr w:type="spellEnd"/>
-            <w:r>
-              <w:rPr>
-                <w:rFonts w:ascii="Calibri" w:hAnsi="Calibri" w:cs="Calibri"/>
-                <w:szCs w:val="22"/>
-                <w:lang w:val="en"/>
-              </w:rPr>
-              <w:t xml:space="preserve"> /&gt;</w:t>
+              <w:t>&lt;SwipeGestureRecognizer /&gt;</w:t>
             </w:r>
           </w:p>
         </w:tc>
@@ -5046,7 +4638,6 @@
                 <w:lang w:val="en"/>
               </w:rPr>
             </w:pPr>
-            <w:proofErr w:type="spellStart"/>
             <w:r>
               <w:rPr>
                 <w:rFonts w:ascii="Calibri" w:hAnsi="Calibri" w:cs="Calibri"/>
@@ -5063,7 +4654,6 @@
               </w:rPr>
               <w:t>wv</w:t>
             </w:r>
-            <w:proofErr w:type="spellEnd"/>
           </w:p>
         </w:tc>
         <w:tc>
@@ -5089,257 +4679,95 @@
                 <w:szCs w:val="22"/>
                 <w:lang w:val="en"/>
               </w:rPr>
-              <w:t>&lt;</w:t>
-            </w:r>
-            <w:proofErr w:type="spellStart"/>
-            <w:r>
-              <w:rPr>
-                <w:rFonts w:ascii="Calibri" w:hAnsi="Calibri" w:cs="Calibri"/>
-                <w:szCs w:val="22"/>
-                <w:lang w:val="en"/>
-              </w:rPr>
-              <w:t>BlazorWebView</w:t>
-            </w:r>
-            <w:proofErr w:type="spellEnd"/>
-            <w:r>
-              <w:rPr>
-                <w:rFonts w:ascii="Calibri" w:hAnsi="Calibri" w:cs="Calibri"/>
-                <w:szCs w:val="22"/>
-                <w:lang w:val="en"/>
-              </w:rPr>
-              <w:t xml:space="preserve"> </w:t>
-            </w:r>
-            <w:proofErr w:type="spellStart"/>
-            <w:r>
-              <w:rPr>
-                <w:rFonts w:ascii="Calibri" w:hAnsi="Calibri" w:cs="Calibri"/>
-                <w:szCs w:val="22"/>
-                <w:lang w:val="en"/>
-              </w:rPr>
-              <w:t>HostPage</w:t>
-            </w:r>
-            <w:proofErr w:type="spellEnd"/>
-            <w:r>
-              <w:rPr>
-                <w:rFonts w:ascii="Calibri" w:hAnsi="Calibri" w:cs="Calibri"/>
-                <w:szCs w:val="22"/>
-                <w:lang w:val="en"/>
-              </w:rPr>
-              <w:t>="</w:t>
-            </w:r>
-            <w:proofErr w:type="spellStart"/>
-            <w:r>
-              <w:rPr>
-                <w:rFonts w:ascii="Calibri" w:hAnsi="Calibri" w:cs="Calibri"/>
-                <w:szCs w:val="22"/>
-                <w:lang w:val="en"/>
-              </w:rPr>
-              <w:t>wwwroot</w:t>
-            </w:r>
-            <w:proofErr w:type="spellEnd"/>
-            <w:r>
-              <w:rPr>
-                <w:rFonts w:ascii="Calibri" w:hAnsi="Calibri" w:cs="Calibri"/>
-                <w:szCs w:val="22"/>
-                <w:lang w:val="en"/>
-              </w:rPr>
-              <w:t>/index.html"&gt;</w:t>
-            </w:r>
-          </w:p>
-          <w:p>
-            <w:pPr>
-              <w:widowControl w:val="0"/>
-              <w:autoSpaceDE w:val="0"/>
-              <w:autoSpaceDN w:val="0"/>
-              <w:adjustRightInd w:val="0"/>
-              <w:spacing w:after="200"/>
-              <w:rPr>
-                <w:rFonts w:ascii="Calibri" w:hAnsi="Calibri" w:cs="Calibri"/>
-                <w:szCs w:val="22"/>
-                <w:lang w:val="en"/>
-              </w:rPr>
-            </w:pPr>
-            <w:r>
-              <w:rPr>
-                <w:rFonts w:ascii="Calibri" w:hAnsi="Calibri" w:cs="Calibri"/>
-                <w:szCs w:val="22"/>
-                <w:lang w:val="en"/>
-              </w:rPr>
-              <w:t xml:space="preserve">    &lt;</w:t>
-            </w:r>
-            <w:proofErr w:type="spellStart"/>
-            <w:r>
-              <w:rPr>
-                <w:rFonts w:ascii="Calibri" w:hAnsi="Calibri" w:cs="Calibri"/>
-                <w:szCs w:val="22"/>
-                <w:lang w:val="en"/>
-              </w:rPr>
-              <w:t>BlazorWebView.RootComponents</w:t>
-            </w:r>
-            <w:proofErr w:type="spellEnd"/>
-            <w:r>
-              <w:rPr>
-                <w:rFonts w:ascii="Calibri" w:hAnsi="Calibri" w:cs="Calibri"/>
-                <w:szCs w:val="22"/>
-                <w:lang w:val="en"/>
-              </w:rPr>
-              <w:t>&gt;</w:t>
-            </w:r>
-          </w:p>
-          <w:p>
-            <w:pPr>
-              <w:widowControl w:val="0"/>
-              <w:autoSpaceDE w:val="0"/>
-              <w:autoSpaceDN w:val="0"/>
-              <w:adjustRightInd w:val="0"/>
-              <w:spacing w:after="200"/>
-              <w:rPr>
-                <w:rFonts w:ascii="Calibri" w:hAnsi="Calibri" w:cs="Calibri"/>
-                <w:szCs w:val="22"/>
-                <w:lang w:val="en"/>
-              </w:rPr>
-            </w:pPr>
-            <w:r>
-              <w:rPr>
-                <w:rFonts w:ascii="Calibri" w:hAnsi="Calibri" w:cs="Calibri"/>
-                <w:szCs w:val="22"/>
-                <w:lang w:val="en"/>
-              </w:rPr>
-              <w:t xml:space="preserve">        &lt;</w:t>
-            </w:r>
-            <w:proofErr w:type="spellStart"/>
-            <w:r>
-              <w:rPr>
-                <w:rFonts w:ascii="Calibri" w:hAnsi="Calibri" w:cs="Calibri"/>
-                <w:szCs w:val="22"/>
-                <w:lang w:val="en"/>
-              </w:rPr>
-              <w:t>RootComponent</w:t>
-            </w:r>
-            <w:proofErr w:type="spellEnd"/>
-            <w:r>
-              <w:rPr>
-                <w:rFonts w:ascii="Calibri" w:hAnsi="Calibri" w:cs="Calibri"/>
-                <w:szCs w:val="22"/>
-                <w:lang w:val="en"/>
-              </w:rPr>
-              <w:t xml:space="preserve"> </w:t>
-            </w:r>
-            <w:proofErr w:type="spellStart"/>
-            <w:r>
-              <w:rPr>
-                <w:rFonts w:ascii="Calibri" w:hAnsi="Calibri" w:cs="Calibri"/>
-                <w:szCs w:val="22"/>
-                <w:lang w:val="en"/>
-              </w:rPr>
-              <w:t>ComponentType</w:t>
-            </w:r>
-            <w:proofErr w:type="spellEnd"/>
-            <w:r>
-              <w:rPr>
-                <w:rFonts w:ascii="Calibri" w:hAnsi="Calibri" w:cs="Calibri"/>
-                <w:szCs w:val="22"/>
-                <w:lang w:val="en"/>
-              </w:rPr>
-              <w:t>="{</w:t>
-            </w:r>
-            <w:proofErr w:type="spellStart"/>
-            <w:r>
-              <w:rPr>
-                <w:rFonts w:ascii="Calibri" w:hAnsi="Calibri" w:cs="Calibri"/>
-                <w:szCs w:val="22"/>
-                <w:lang w:val="en"/>
-              </w:rPr>
-              <w:t>x:Type</w:t>
-            </w:r>
-            <w:proofErr w:type="spellEnd"/>
-            <w:r>
-              <w:rPr>
-                <w:rFonts w:ascii="Calibri" w:hAnsi="Calibri" w:cs="Calibri"/>
-                <w:szCs w:val="22"/>
-                <w:lang w:val="en"/>
-              </w:rPr>
-              <w:t xml:space="preserve"> }" Selector="#app" /&gt;</w:t>
-            </w:r>
-          </w:p>
-          <w:p>
-            <w:pPr>
-              <w:widowControl w:val="0"/>
-              <w:autoSpaceDE w:val="0"/>
-              <w:autoSpaceDN w:val="0"/>
-              <w:adjustRightInd w:val="0"/>
-              <w:spacing w:after="200"/>
-              <w:rPr>
-                <w:rFonts w:ascii="Calibri" w:hAnsi="Calibri" w:cs="Calibri"/>
-                <w:szCs w:val="22"/>
-                <w:lang w:val="en"/>
-              </w:rPr>
-            </w:pPr>
-            <w:r>
-              <w:rPr>
-                <w:rFonts w:ascii="Calibri" w:hAnsi="Calibri" w:cs="Calibri"/>
-                <w:szCs w:val="22"/>
-                <w:lang w:val="en"/>
-              </w:rPr>
-              <w:t xml:space="preserve">    &lt;/</w:t>
-            </w:r>
-            <w:proofErr w:type="spellStart"/>
-            <w:r>
-              <w:rPr>
-                <w:rFonts w:ascii="Calibri" w:hAnsi="Calibri" w:cs="Calibri"/>
-                <w:szCs w:val="22"/>
-                <w:lang w:val="en"/>
-              </w:rPr>
-              <w:t>BlazorWebView.RootComponents</w:t>
-            </w:r>
-            <w:proofErr w:type="spellEnd"/>
-            <w:r>
-              <w:rPr>
-                <w:rFonts w:ascii="Calibri" w:hAnsi="Calibri" w:cs="Calibri"/>
-                <w:szCs w:val="22"/>
-                <w:lang w:val="en"/>
-              </w:rPr>
-              <w:t>&gt;</w:t>
-            </w:r>
-          </w:p>
-          <w:p>
-            <w:pPr>
-              <w:widowControl w:val="0"/>
-              <w:autoSpaceDE w:val="0"/>
-              <w:autoSpaceDN w:val="0"/>
-              <w:adjustRightInd w:val="0"/>
-              <w:spacing w:after="200"/>
-              <w:rPr>
-                <w:rFonts w:ascii="Calibri" w:hAnsi="Calibri" w:cs="Calibri"/>
-                <w:szCs w:val="22"/>
-                <w:lang w:val="en"/>
-              </w:rPr>
-            </w:pPr>
-            <w:r>
-              <w:rPr>
-                <w:rFonts w:ascii="Calibri" w:hAnsi="Calibri" w:cs="Calibri"/>
-                <w:szCs w:val="22"/>
-                <w:lang w:val="en"/>
-              </w:rPr>
-              <w:t>&lt;/</w:t>
-            </w:r>
-            <w:proofErr w:type="spellStart"/>
-            <w:r>
-              <w:rPr>
-                <w:rFonts w:ascii="Calibri" w:hAnsi="Calibri" w:cs="Calibri"/>
-                <w:szCs w:val="22"/>
-                <w:lang w:val="en"/>
-              </w:rPr>
-              <w:t>BlazorWebView</w:t>
-            </w:r>
-            <w:proofErr w:type="spellEnd"/>
-            <w:r>
-              <w:rPr>
-                <w:rFonts w:ascii="Calibri" w:hAnsi="Calibri" w:cs="Calibri"/>
-                <w:szCs w:val="22"/>
-                <w:lang w:val="en"/>
-              </w:rPr>
-              <w:t>&gt;</w:t>
+              <w:t>&lt;BlazorWebView HostPage="wwwroot/index.html"&gt;</w:t>
+            </w:r>
+          </w:p>
+          <w:p>
+            <w:pPr>
+              <w:widowControl w:val="0"/>
+              <w:autoSpaceDE w:val="0"/>
+              <w:autoSpaceDN w:val="0"/>
+              <w:adjustRightInd w:val="0"/>
+              <w:spacing w:after="200"/>
+              <w:rPr>
+                <w:rFonts w:ascii="Calibri" w:hAnsi="Calibri" w:cs="Calibri"/>
+                <w:szCs w:val="22"/>
+                <w:lang w:val="en"/>
+              </w:rPr>
+            </w:pPr>
+            <w:r>
+              <w:rPr>
+                <w:rFonts w:ascii="Calibri" w:hAnsi="Calibri" w:cs="Calibri"/>
+                <w:szCs w:val="22"/>
+                <w:lang w:val="en"/>
+              </w:rPr>
+              <w:t xml:space="preserve">    &lt;BlazorWebView.RootComponents&gt;</w:t>
+            </w:r>
+          </w:p>
+          <w:p>
+            <w:pPr>
+              <w:widowControl w:val="0"/>
+              <w:autoSpaceDE w:val="0"/>
+              <w:autoSpaceDN w:val="0"/>
+              <w:adjustRightInd w:val="0"/>
+              <w:spacing w:after="200"/>
+              <w:rPr>
+                <w:rFonts w:ascii="Calibri" w:hAnsi="Calibri" w:cs="Calibri"/>
+                <w:szCs w:val="22"/>
+                <w:lang w:val="en"/>
+              </w:rPr>
+            </w:pPr>
+            <w:r>
+              <w:rPr>
+                <w:rFonts w:ascii="Calibri" w:hAnsi="Calibri" w:cs="Calibri"/>
+                <w:szCs w:val="22"/>
+                <w:lang w:val="en"/>
+              </w:rPr>
+              <w:t xml:space="preserve">        &lt;RootComponent ComponentType="{x:Type }" Selector="#app" /&gt;</w:t>
+            </w:r>
+          </w:p>
+          <w:p>
+            <w:pPr>
+              <w:widowControl w:val="0"/>
+              <w:autoSpaceDE w:val="0"/>
+              <w:autoSpaceDN w:val="0"/>
+              <w:adjustRightInd w:val="0"/>
+              <w:spacing w:after="200"/>
+              <w:rPr>
+                <w:rFonts w:ascii="Calibri" w:hAnsi="Calibri" w:cs="Calibri"/>
+                <w:szCs w:val="22"/>
+                <w:lang w:val="en"/>
+              </w:rPr>
+            </w:pPr>
+            <w:r>
+              <w:rPr>
+                <w:rFonts w:ascii="Calibri" w:hAnsi="Calibri" w:cs="Calibri"/>
+                <w:szCs w:val="22"/>
+                <w:lang w:val="en"/>
+              </w:rPr>
+              <w:t xml:space="preserve">    &lt;/BlazorWebView.RootComponents&gt;</w:t>
+            </w:r>
+          </w:p>
+          <w:p>
+            <w:pPr>
+              <w:widowControl w:val="0"/>
+              <w:autoSpaceDE w:val="0"/>
+              <w:autoSpaceDN w:val="0"/>
+              <w:adjustRightInd w:val="0"/>
+              <w:spacing w:after="200"/>
+              <w:rPr>
+                <w:rFonts w:ascii="Calibri" w:hAnsi="Calibri" w:cs="Calibri"/>
+                <w:szCs w:val="22"/>
+                <w:lang w:val="en"/>
+              </w:rPr>
+            </w:pPr>
+            <w:r>
+              <w:rPr>
+                <w:rFonts w:ascii="Calibri" w:hAnsi="Calibri" w:cs="Calibri"/>
+                <w:szCs w:val="22"/>
+                <w:lang w:val="en"/>
+              </w:rPr>
+              <w:t>&lt;/BlazorWebView&gt;</w:t>
             </w:r>
           </w:p>
         </w:tc>
@@ -5451,25 +4879,7 @@
                 <w:szCs w:val="22"/>
                 <w:lang w:val="en"/>
               </w:rPr>
-              <w:t>;assembly=</w:t>
-            </w:r>
-            <w:proofErr w:type="spellStart"/>
-            <w:r>
-              <w:rPr>
-                <w:rFonts w:ascii="Calibri" w:hAnsi="Calibri" w:cs="Calibri"/>
-                <w:szCs w:val="22"/>
-                <w:lang w:val="en"/>
-              </w:rPr>
-              <w:t>Microsoft.AspNetCore.Components.WebView.Maui</w:t>
-            </w:r>
-            <w:proofErr w:type="spellEnd"/>
-            <w:r>
-              <w:rPr>
-                <w:rFonts w:ascii="Calibri" w:hAnsi="Calibri" w:cs="Calibri"/>
-                <w:szCs w:val="22"/>
-                <w:lang w:val="en"/>
-              </w:rPr>
-              <w:t>"</w:t>
+              <w:t>;assembly=Microsoft.AspNetCore.Components.WebView.Maui"</w:t>
             </w:r>
           </w:p>
         </w:tc>
@@ -5526,7 +4936,6 @@
                 <w:lang w:val="en"/>
               </w:rPr>
             </w:pPr>
-            <w:proofErr w:type="spellStart"/>
             <w:r>
               <w:rPr>
                 <w:rFonts w:ascii="Calibri" w:hAnsi="Calibri" w:cs="Calibri"/>
@@ -5535,7 +4944,6 @@
               </w:rPr>
               <w:t>wb</w:t>
             </w:r>
-            <w:proofErr w:type="spellEnd"/>
           </w:p>
         </w:tc>
         <w:tc>
@@ -5591,16 +4999,7 @@
                 <w:szCs w:val="22"/>
                 <w:lang w:val="en"/>
               </w:rPr>
-              <w:t>;assembly=</w:t>
-            </w:r>
-            <w:proofErr w:type="spellStart"/>
-            <w:r>
-              <w:rPr>
-                <w:rFonts w:ascii="Calibri" w:hAnsi="Calibri" w:cs="Calibri"/>
-                <w:szCs w:val="22"/>
-                <w:lang w:val="en"/>
-              </w:rPr>
-              <w:t>Microsoft.AspNetCore.Components.WebView.</w:t>
+              <w:t>;assembly=Microsoft.AspNetCore.Components.WebView.</w:t>
             </w:r>
             <w:r>
               <w:rPr>
@@ -5610,7 +5009,6 @@
               </w:rPr>
               <w:t>Wpf</w:t>
             </w:r>
-            <w:proofErr w:type="spellEnd"/>
             <w:r>
               <w:rPr>
                 <w:rFonts w:ascii="Calibri" w:hAnsi="Calibri" w:cs="Calibri"/>
@@ -5719,7 +5117,6 @@
         </w:rPr>
         <w:t xml:space="preserve">Snippets mentioned in bold-face also works as a </w:t>
       </w:r>
-      <w:proofErr w:type="spellStart"/>
       <w:r>
         <w:rPr>
           <w:rFonts w:ascii="Calibri" w:hAnsi="Calibri" w:cs="Calibri"/>
@@ -5730,7 +5127,6 @@
         </w:rPr>
         <w:t>SurroundWith</w:t>
       </w:r>
-      <w:proofErr w:type="spellEnd"/>
       <w:r>
         <w:rPr>
           <w:rFonts w:ascii="Calibri" w:hAnsi="Calibri" w:cs="Calibri"/>
@@ -5747,7 +5143,6 @@
         </w:rPr>
         <w:t xml:space="preserve"> (from </w:t>
       </w:r>
-      <w:proofErr w:type="spellStart"/>
       <w:r>
         <w:rPr>
           <w:rFonts w:ascii="Calibri" w:hAnsi="Calibri" w:cs="Calibri"/>
@@ -5758,7 +5153,6 @@
         </w:rPr>
         <w:t>CSharp</w:t>
       </w:r>
-      <w:proofErr w:type="spellEnd"/>
       <w:r>
         <w:rPr>
           <w:rFonts w:ascii="Calibri" w:hAnsi="Calibri" w:cs="Calibri"/>
@@ -6117,7 +5511,6 @@
                 <w:lang w:val="en"/>
               </w:rPr>
             </w:pPr>
-            <w:proofErr w:type="spellStart"/>
             <w:r>
               <w:rPr>
                 <w:rFonts w:ascii="Calibri" w:hAnsi="Calibri" w:cs="Calibri"/>
@@ -6128,7 +5521,6 @@
               </w:rPr>
               <w:t>aeh</w:t>
             </w:r>
-            <w:proofErr w:type="spellEnd"/>
           </w:p>
         </w:tc>
         <w:tc>
@@ -6156,7 +5548,6 @@
               </w:rPr>
               <w:t xml:space="preserve">private async void </w:t>
             </w:r>
-            <w:proofErr w:type="spellStart"/>
             <w:r>
               <w:rPr>
                 <w:rFonts w:ascii="Calibri" w:hAnsi="Calibri" w:cs="Calibri"/>
@@ -6166,32 +5557,13 @@
               </w:rPr>
               <w:t>MyMethod</w:t>
             </w:r>
-            <w:proofErr w:type="spellEnd"/>
-            <w:r>
-              <w:rPr>
-                <w:rFonts w:ascii="Calibri" w:hAnsi="Calibri" w:cs="Calibri"/>
-                <w:szCs w:val="22"/>
-                <w:lang w:val="en"/>
-              </w:rPr>
-              <w:t xml:space="preserve">(object sender, </w:t>
-            </w:r>
-            <w:proofErr w:type="spellStart"/>
-            <w:r>
-              <w:rPr>
-                <w:rFonts w:ascii="Calibri" w:hAnsi="Calibri" w:cs="Calibri"/>
-                <w:szCs w:val="22"/>
-                <w:lang w:val="en"/>
-              </w:rPr>
-              <w:t>EventArgs</w:t>
-            </w:r>
-            <w:proofErr w:type="spellEnd"/>
-            <w:r>
-              <w:rPr>
-                <w:rFonts w:ascii="Calibri" w:hAnsi="Calibri" w:cs="Calibri"/>
-                <w:szCs w:val="22"/>
-                <w:lang w:val="en"/>
-              </w:rPr>
-              <w:t xml:space="preserve"> e)</w:t>
+            <w:r>
+              <w:rPr>
+                <w:rFonts w:ascii="Calibri" w:hAnsi="Calibri" w:cs="Calibri"/>
+                <w:szCs w:val="22"/>
+                <w:lang w:val="en"/>
+              </w:rPr>
+              <w:t>(object sender, EventArgs e)</w:t>
             </w:r>
           </w:p>
           <w:p>
@@ -6291,7 +5663,6 @@
                 <w:lang w:val="en"/>
               </w:rPr>
             </w:pPr>
-            <w:proofErr w:type="spellStart"/>
             <w:r>
               <w:rPr>
                 <w:rFonts w:ascii="Calibri" w:hAnsi="Calibri" w:cs="Calibri"/>
@@ -6300,7 +5671,6 @@
               </w:rPr>
               <w:t>propap</w:t>
             </w:r>
-            <w:proofErr w:type="spellEnd"/>
           </w:p>
         </w:tc>
         <w:tc>
@@ -6342,7 +5712,6 @@
               </w:rPr>
               <w:t xml:space="preserve">ssuming </w:t>
             </w:r>
-            <w:proofErr w:type="spellStart"/>
             <w:r>
               <w:rPr>
                 <w:rFonts w:ascii="Calibri" w:hAnsi="Calibri" w:cs="Calibri"/>
@@ -6354,7 +5723,6 @@
               </w:rPr>
               <w:t>MyClass</w:t>
             </w:r>
-            <w:proofErr w:type="spellEnd"/>
             <w:r>
               <w:rPr>
                 <w:rFonts w:ascii="Calibri" w:hAnsi="Calibri" w:cs="Calibri"/>
@@ -6385,50 +5753,161 @@
                 <w:szCs w:val="22"/>
                 <w:lang w:val="en"/>
               </w:rPr>
+              <w:t xml:space="preserve">public static readonly BindableProperty </w:t>
+            </w:r>
+            <w:r>
+              <w:rPr>
+                <w:rFonts w:ascii="Calibri" w:hAnsi="Calibri" w:cs="Calibri"/>
+                <w:szCs w:val="22"/>
+                <w:highlight w:val="yellow"/>
+                <w:lang w:val="en"/>
+              </w:rPr>
+              <w:t>Name</w:t>
+            </w:r>
+            <w:r>
+              <w:rPr>
+                <w:rFonts w:ascii="Calibri" w:hAnsi="Calibri" w:cs="Calibri"/>
+                <w:szCs w:val="22"/>
+                <w:lang w:val="en"/>
+              </w:rPr>
+              <w:t>Property = BindableProperty.</w:t>
+            </w:r>
+            <w:r>
+              <w:rPr>
+                <w:rFonts w:ascii="Calibri" w:hAnsi="Calibri" w:cs="Calibri"/>
+                <w:szCs w:val="22"/>
+                <w:lang w:val="en"/>
+              </w:rPr>
+              <w:t>CreateAttached</w:t>
+            </w:r>
+            <w:r>
+              <w:rPr>
+                <w:rFonts w:ascii="Calibri" w:hAnsi="Calibri" w:cs="Calibri"/>
+                <w:szCs w:val="22"/>
+                <w:lang w:val="en"/>
+              </w:rPr>
+              <w:t>(nameof(</w:t>
+            </w:r>
+            <w:r>
+              <w:rPr>
+                <w:rFonts w:ascii="Calibri" w:hAnsi="Calibri" w:cs="Calibri"/>
+                <w:szCs w:val="22"/>
+                <w:highlight w:val="cyan"/>
+                <w:lang w:val="en"/>
+              </w:rPr>
+              <w:t>Name</w:t>
+            </w:r>
+            <w:r>
+              <w:rPr>
+                <w:rFonts w:ascii="Calibri" w:hAnsi="Calibri" w:cs="Calibri"/>
+                <w:szCs w:val="22"/>
+                <w:highlight w:val="cyan"/>
+                <w:lang w:val="en"/>
+              </w:rPr>
+              <w:t>Property</w:t>
+            </w:r>
+            <w:r>
+              <w:rPr>
+                <w:rFonts w:ascii="Calibri" w:hAnsi="Calibri" w:cs="Calibri"/>
+                <w:szCs w:val="22"/>
+                <w:lang w:val="en"/>
+              </w:rPr>
+              <w:t>), typeof(</w:t>
+            </w:r>
+            <w:r>
+              <w:rPr>
+                <w:rFonts w:ascii="Calibri" w:hAnsi="Calibri" w:cs="Calibri"/>
+                <w:szCs w:val="22"/>
+                <w:highlight w:val="yellow"/>
+                <w:lang w:val="en"/>
+              </w:rPr>
+              <w:t>string</w:t>
+            </w:r>
+            <w:r>
+              <w:rPr>
+                <w:rFonts w:ascii="Calibri" w:hAnsi="Calibri" w:cs="Calibri"/>
+                <w:szCs w:val="22"/>
+                <w:lang w:val="en"/>
+              </w:rPr>
+              <w:t>), typeof(</w:t>
+            </w:r>
+            <w:r>
+              <w:rPr>
+                <w:rFonts w:ascii="Calibri" w:hAnsi="Calibri" w:cs="Calibri"/>
+                <w:szCs w:val="22"/>
+                <w:highlight w:val="green"/>
+                <w:lang w:val="en"/>
+              </w:rPr>
+              <w:t>MyClass</w:t>
+            </w:r>
+            <w:r>
+              <w:rPr>
+                <w:rFonts w:ascii="Calibri" w:hAnsi="Calibri" w:cs="Calibri"/>
+                <w:szCs w:val="22"/>
+                <w:lang w:val="en"/>
+              </w:rPr>
+              <w:t>), default(</w:t>
+            </w:r>
+            <w:r>
+              <w:rPr>
+                <w:rFonts w:ascii="Calibri" w:hAnsi="Calibri" w:cs="Calibri"/>
+                <w:szCs w:val="22"/>
+                <w:highlight w:val="cyan"/>
+                <w:lang w:val="en"/>
+              </w:rPr>
+              <w:t>string</w:t>
+            </w:r>
+            <w:r>
+              <w:rPr>
+                <w:rFonts w:ascii="Calibri" w:hAnsi="Calibri" w:cs="Calibri"/>
+                <w:szCs w:val="22"/>
+                <w:lang w:val="en"/>
+              </w:rPr>
+              <w:t>));</w:t>
+            </w:r>
+          </w:p>
+          <w:p>
+            <w:pPr>
+              <w:widowControl w:val="0"/>
+              <w:autoSpaceDE w:val="0"/>
+              <w:autoSpaceDN w:val="0"/>
+              <w:adjustRightInd w:val="0"/>
+              <w:spacing w:after="200"/>
+              <w:rPr>
+                <w:rFonts w:ascii="Calibri" w:hAnsi="Calibri" w:cs="Calibri"/>
+                <w:szCs w:val="22"/>
+                <w:lang w:val="en"/>
+              </w:rPr>
+            </w:pPr>
+            <w:r>
+              <w:rPr>
+                <w:rFonts w:ascii="Calibri" w:hAnsi="Calibri" w:cs="Calibri"/>
+                <w:szCs w:val="22"/>
+                <w:lang w:val="en"/>
+              </w:rPr>
               <w:t xml:space="preserve">public static </w:t>
             </w:r>
-            <w:proofErr w:type="spellStart"/>
-            <w:r>
-              <w:rPr>
-                <w:rFonts w:ascii="Calibri" w:hAnsi="Calibri" w:cs="Calibri"/>
-                <w:szCs w:val="22"/>
-                <w:lang w:val="en"/>
-              </w:rPr>
-              <w:t>readonly</w:t>
-            </w:r>
-            <w:proofErr w:type="spellEnd"/>
-            <w:r>
-              <w:rPr>
-                <w:rFonts w:ascii="Calibri" w:hAnsi="Calibri" w:cs="Calibri"/>
-                <w:szCs w:val="22"/>
-                <w:lang w:val="en"/>
-              </w:rPr>
-              <w:t xml:space="preserve"> </w:t>
-            </w:r>
-            <w:proofErr w:type="spellStart"/>
-            <w:r>
-              <w:rPr>
-                <w:rFonts w:ascii="Calibri" w:hAnsi="Calibri" w:cs="Calibri"/>
-                <w:szCs w:val="22"/>
-                <w:lang w:val="en"/>
-              </w:rPr>
-              <w:t>BindableProperty</w:t>
-            </w:r>
-            <w:proofErr w:type="spellEnd"/>
-            <w:r>
-              <w:rPr>
-                <w:rFonts w:ascii="Calibri" w:hAnsi="Calibri" w:cs="Calibri"/>
-                <w:szCs w:val="22"/>
-                <w:lang w:val="en"/>
-              </w:rPr>
-              <w:t xml:space="preserve"> </w:t>
-            </w:r>
-            <w:proofErr w:type="spellStart"/>
-            <w:r>
-              <w:rPr>
-                <w:rFonts w:ascii="Calibri" w:hAnsi="Calibri" w:cs="Calibri"/>
-                <w:szCs w:val="22"/>
-                <w:highlight w:val="yellow"/>
+            <w:r>
+              <w:rPr>
+                <w:rFonts w:ascii="Calibri" w:hAnsi="Calibri" w:cs="Calibri"/>
+                <w:szCs w:val="22"/>
+                <w:lang w:val="en"/>
+              </w:rPr>
+              <w:t>string</w:t>
+            </w:r>
+            <w:r>
+              <w:rPr>
+                <w:rFonts w:ascii="Calibri" w:hAnsi="Calibri" w:cs="Calibri"/>
+                <w:szCs w:val="22"/>
+                <w:lang w:val="en"/>
+              </w:rPr>
+              <w:t xml:space="preserve"> Get</w:t>
+            </w:r>
+            <w:r>
+              <w:rPr>
+                <w:rFonts w:ascii="Calibri" w:hAnsi="Calibri" w:cs="Calibri"/>
+                <w:szCs w:val="22"/>
+                <w:highlight w:val="cyan"/>
                 <w:lang w:val="en"/>
               </w:rPr>
               <w:t>Name</w:t>
@@ -6439,62 +5918,73 @@
                 <w:szCs w:val="22"/>
                 <w:lang w:val="en"/>
               </w:rPr>
+              <w:t>(BindableObject bindable) =&gt; (</w:t>
+            </w:r>
+            <w:r>
+              <w:rPr>
+                <w:rFonts w:ascii="Calibri" w:hAnsi="Calibri" w:cs="Calibri"/>
+                <w:szCs w:val="22"/>
+                <w:highlight w:val="cyan"/>
+                <w:lang w:val="en"/>
+              </w:rPr>
+              <w:t>string</w:t>
+            </w:r>
+            <w:r>
+              <w:rPr>
+                <w:rFonts w:ascii="Calibri" w:hAnsi="Calibri" w:cs="Calibri"/>
+                <w:szCs w:val="22"/>
+                <w:lang w:val="en"/>
+              </w:rPr>
+              <w:t>)bindable.GetValue(</w:t>
+            </w:r>
+            <w:r>
+              <w:rPr>
+                <w:rFonts w:ascii="Calibri" w:hAnsi="Calibri" w:cs="Calibri"/>
+                <w:szCs w:val="22"/>
+                <w:highlight w:val="cyan"/>
+                <w:lang w:val="en"/>
+              </w:rPr>
+              <w:t>Name</w:t>
+            </w:r>
+            <w:r>
+              <w:rPr>
+                <w:rFonts w:ascii="Calibri" w:hAnsi="Calibri" w:cs="Calibri"/>
+                <w:szCs w:val="22"/>
+                <w:highlight w:val="cyan"/>
+                <w:lang w:val="en"/>
+              </w:rPr>
               <w:t>Property</w:t>
             </w:r>
-            <w:proofErr w:type="spellEnd"/>
-            <w:r>
-              <w:rPr>
-                <w:rFonts w:ascii="Calibri" w:hAnsi="Calibri" w:cs="Calibri"/>
-                <w:szCs w:val="22"/>
-                <w:lang w:val="en"/>
-              </w:rPr>
-              <w:t xml:space="preserve"> = </w:t>
-            </w:r>
-            <w:proofErr w:type="spellStart"/>
-            <w:r>
-              <w:rPr>
-                <w:rFonts w:ascii="Calibri" w:hAnsi="Calibri" w:cs="Calibri"/>
-                <w:szCs w:val="22"/>
-                <w:lang w:val="en"/>
-              </w:rPr>
-              <w:t>BindableProperty.</w:t>
-            </w:r>
-            <w:r>
-              <w:rPr>
-                <w:rFonts w:ascii="Calibri" w:hAnsi="Calibri" w:cs="Calibri"/>
-                <w:szCs w:val="22"/>
-                <w:lang w:val="en"/>
-              </w:rPr>
-              <w:t>CreateAttached</w:t>
-            </w:r>
-            <w:proofErr w:type="spellEnd"/>
-            <w:r>
-              <w:rPr>
-                <w:rFonts w:ascii="Calibri" w:hAnsi="Calibri" w:cs="Calibri"/>
-                <w:szCs w:val="22"/>
-                <w:lang w:val="en"/>
-              </w:rPr>
-              <w:t>(</w:t>
-            </w:r>
-            <w:proofErr w:type="spellStart"/>
-            <w:r>
-              <w:rPr>
-                <w:rFonts w:ascii="Calibri" w:hAnsi="Calibri" w:cs="Calibri"/>
-                <w:szCs w:val="22"/>
-                <w:lang w:val="en"/>
-              </w:rPr>
-              <w:t>nameof</w:t>
-            </w:r>
-            <w:proofErr w:type="spellEnd"/>
-            <w:r>
-              <w:rPr>
-                <w:rFonts w:ascii="Calibri" w:hAnsi="Calibri" w:cs="Calibri"/>
-                <w:szCs w:val="22"/>
-                <w:lang w:val="en"/>
-              </w:rPr>
-              <w:t>(</w:t>
-            </w:r>
-            <w:proofErr w:type="spellStart"/>
+            <w:r>
+              <w:rPr>
+                <w:rFonts w:ascii="Calibri" w:hAnsi="Calibri" w:cs="Calibri"/>
+                <w:szCs w:val="22"/>
+                <w:lang w:val="en"/>
+              </w:rPr>
+              <w:t>);</w:t>
+            </w:r>
+          </w:p>
+          <w:p>
+            <w:pPr>
+              <w:widowControl w:val="0"/>
+              <w:autoSpaceDE w:val="0"/>
+              <w:autoSpaceDN w:val="0"/>
+              <w:adjustRightInd w:val="0"/>
+              <w:spacing w:after="200"/>
+              <w:rPr>
+                <w:rFonts w:ascii="Calibri" w:hAnsi="Calibri" w:cs="Calibri"/>
+                <w:szCs w:val="22"/>
+                <w:lang w:val="en"/>
+              </w:rPr>
+            </w:pPr>
+            <w:r>
+              <w:rPr>
+                <w:rFonts w:ascii="Calibri" w:hAnsi="Calibri" w:cs="Calibri"/>
+                <w:szCs w:val="22"/>
+                <w:lang w:val="en"/>
+              </w:rPr>
+              <w:t>public static void Set</w:t>
+            </w:r>
             <w:r>
               <w:rPr>
                 <w:rFonts w:ascii="Calibri" w:hAnsi="Calibri" w:cs="Calibri"/>
@@ -6508,377 +5998,45 @@
               <w:rPr>
                 <w:rFonts w:ascii="Calibri" w:hAnsi="Calibri" w:cs="Calibri"/>
                 <w:szCs w:val="22"/>
+                <w:lang w:val="en"/>
+              </w:rPr>
+              <w:t xml:space="preserve">(BindableObject bindable, </w:t>
+            </w:r>
+            <w:r>
+              <w:rPr>
+                <w:rFonts w:ascii="Calibri" w:hAnsi="Calibri" w:cs="Calibri"/>
+                <w:szCs w:val="22"/>
                 <w:highlight w:val="cyan"/>
                 <w:lang w:val="en"/>
               </w:rPr>
+              <w:t>string</w:t>
+            </w:r>
+            <w:r>
+              <w:rPr>
+                <w:rFonts w:ascii="Calibri" w:hAnsi="Calibri" w:cs="Calibri"/>
+                <w:szCs w:val="22"/>
+                <w:lang w:val="en"/>
+              </w:rPr>
+              <w:t xml:space="preserve"> value) =&gt; bindable.SetValue(</w:t>
+            </w:r>
+            <w:r>
+              <w:rPr>
+                <w:rFonts w:ascii="Calibri" w:hAnsi="Calibri" w:cs="Calibri"/>
+                <w:szCs w:val="22"/>
+                <w:highlight w:val="cyan"/>
+                <w:lang w:val="en"/>
+              </w:rPr>
+              <w:t>Name</w:t>
+            </w:r>
+            <w:r>
+              <w:rPr>
+                <w:rFonts w:ascii="Calibri" w:hAnsi="Calibri" w:cs="Calibri"/>
+                <w:szCs w:val="22"/>
+                <w:highlight w:val="cyan"/>
+                <w:lang w:val="en"/>
+              </w:rPr>
               <w:t>Property</w:t>
             </w:r>
-            <w:proofErr w:type="spellEnd"/>
-            <w:r>
-              <w:rPr>
-                <w:rFonts w:ascii="Calibri" w:hAnsi="Calibri" w:cs="Calibri"/>
-                <w:szCs w:val="22"/>
-                <w:lang w:val="en"/>
-              </w:rPr>
-              <w:t xml:space="preserve">), </w:t>
-            </w:r>
-            <w:proofErr w:type="spellStart"/>
-            <w:r>
-              <w:rPr>
-                <w:rFonts w:ascii="Calibri" w:hAnsi="Calibri" w:cs="Calibri"/>
-                <w:szCs w:val="22"/>
-                <w:lang w:val="en"/>
-              </w:rPr>
-              <w:t>typeof</w:t>
-            </w:r>
-            <w:proofErr w:type="spellEnd"/>
-            <w:r>
-              <w:rPr>
-                <w:rFonts w:ascii="Calibri" w:hAnsi="Calibri" w:cs="Calibri"/>
-                <w:szCs w:val="22"/>
-                <w:lang w:val="en"/>
-              </w:rPr>
-              <w:t>(</w:t>
-            </w:r>
-            <w:r>
-              <w:rPr>
-                <w:rFonts w:ascii="Calibri" w:hAnsi="Calibri" w:cs="Calibri"/>
-                <w:szCs w:val="22"/>
-                <w:highlight w:val="yellow"/>
-                <w:lang w:val="en"/>
-              </w:rPr>
-              <w:t>string</w:t>
-            </w:r>
-            <w:r>
-              <w:rPr>
-                <w:rFonts w:ascii="Calibri" w:hAnsi="Calibri" w:cs="Calibri"/>
-                <w:szCs w:val="22"/>
-                <w:lang w:val="en"/>
-              </w:rPr>
-              <w:t xml:space="preserve">), </w:t>
-            </w:r>
-            <w:proofErr w:type="spellStart"/>
-            <w:r>
-              <w:rPr>
-                <w:rFonts w:ascii="Calibri" w:hAnsi="Calibri" w:cs="Calibri"/>
-                <w:szCs w:val="22"/>
-                <w:lang w:val="en"/>
-              </w:rPr>
-              <w:t>typeof</w:t>
-            </w:r>
-            <w:proofErr w:type="spellEnd"/>
-            <w:r>
-              <w:rPr>
-                <w:rFonts w:ascii="Calibri" w:hAnsi="Calibri" w:cs="Calibri"/>
-                <w:szCs w:val="22"/>
-                <w:lang w:val="en"/>
-              </w:rPr>
-              <w:t>(</w:t>
-            </w:r>
-            <w:proofErr w:type="spellStart"/>
-            <w:r>
-              <w:rPr>
-                <w:rFonts w:ascii="Calibri" w:hAnsi="Calibri" w:cs="Calibri"/>
-                <w:szCs w:val="22"/>
-                <w:highlight w:val="green"/>
-                <w:lang w:val="en"/>
-              </w:rPr>
-              <w:t>MyClass</w:t>
-            </w:r>
-            <w:proofErr w:type="spellEnd"/>
-            <w:r>
-              <w:rPr>
-                <w:rFonts w:ascii="Calibri" w:hAnsi="Calibri" w:cs="Calibri"/>
-                <w:szCs w:val="22"/>
-                <w:lang w:val="en"/>
-              </w:rPr>
-              <w:t>), default(</w:t>
-            </w:r>
-            <w:r>
-              <w:rPr>
-                <w:rFonts w:ascii="Calibri" w:hAnsi="Calibri" w:cs="Calibri"/>
-                <w:szCs w:val="22"/>
-                <w:highlight w:val="cyan"/>
-                <w:lang w:val="en"/>
-              </w:rPr>
-              <w:t>string</w:t>
-            </w:r>
-            <w:r>
-              <w:rPr>
-                <w:rFonts w:ascii="Calibri" w:hAnsi="Calibri" w:cs="Calibri"/>
-                <w:szCs w:val="22"/>
-                <w:lang w:val="en"/>
-              </w:rPr>
-              <w:t>));</w:t>
-            </w:r>
-          </w:p>
-          <w:p>
-            <w:pPr>
-              <w:widowControl w:val="0"/>
-              <w:autoSpaceDE w:val="0"/>
-              <w:autoSpaceDN w:val="0"/>
-              <w:adjustRightInd w:val="0"/>
-              <w:spacing w:after="200"/>
-              <w:rPr>
-                <w:rFonts w:ascii="Calibri" w:hAnsi="Calibri" w:cs="Calibri"/>
-                <w:szCs w:val="22"/>
-                <w:lang w:val="en"/>
-              </w:rPr>
-            </w:pPr>
-            <w:r>
-              <w:rPr>
-                <w:rFonts w:ascii="Calibri" w:hAnsi="Calibri" w:cs="Calibri"/>
-                <w:szCs w:val="22"/>
-                <w:lang w:val="en"/>
-              </w:rPr>
-              <w:t xml:space="preserve">public static </w:t>
-            </w:r>
-            <w:r>
-              <w:rPr>
-                <w:rFonts w:ascii="Calibri" w:hAnsi="Calibri" w:cs="Calibri"/>
-                <w:szCs w:val="22"/>
-                <w:lang w:val="en"/>
-              </w:rPr>
-              <w:t>string</w:t>
-            </w:r>
-            <w:r>
-              <w:rPr>
-                <w:rFonts w:ascii="Calibri" w:hAnsi="Calibri" w:cs="Calibri"/>
-                <w:szCs w:val="22"/>
-                <w:lang w:val="en"/>
-              </w:rPr>
-              <w:t xml:space="preserve"> </w:t>
-            </w:r>
-            <w:proofErr w:type="spellStart"/>
-            <w:r>
-              <w:rPr>
-                <w:rFonts w:ascii="Calibri" w:hAnsi="Calibri" w:cs="Calibri"/>
-                <w:szCs w:val="22"/>
-                <w:lang w:val="en"/>
-              </w:rPr>
-              <w:t>Get</w:t>
-            </w:r>
-            <w:r>
-              <w:rPr>
-                <w:rFonts w:ascii="Calibri" w:hAnsi="Calibri" w:cs="Calibri"/>
-                <w:szCs w:val="22"/>
-                <w:highlight w:val="cyan"/>
-                <w:lang w:val="en"/>
-              </w:rPr>
-              <w:t>Name</w:t>
-            </w:r>
-            <w:proofErr w:type="spellEnd"/>
-            <w:r>
-              <w:rPr>
-                <w:rFonts w:ascii="Calibri" w:hAnsi="Calibri" w:cs="Calibri"/>
-                <w:szCs w:val="22"/>
-                <w:lang w:val="en"/>
-              </w:rPr>
-              <w:t>(</w:t>
-            </w:r>
-            <w:proofErr w:type="spellStart"/>
-            <w:r>
-              <w:rPr>
-                <w:rFonts w:ascii="Calibri" w:hAnsi="Calibri" w:cs="Calibri"/>
-                <w:szCs w:val="22"/>
-                <w:lang w:val="en"/>
-              </w:rPr>
-              <w:t>BindableObject</w:t>
-            </w:r>
-            <w:proofErr w:type="spellEnd"/>
-            <w:r>
-              <w:rPr>
-                <w:rFonts w:ascii="Calibri" w:hAnsi="Calibri" w:cs="Calibri"/>
-                <w:szCs w:val="22"/>
-                <w:lang w:val="en"/>
-              </w:rPr>
-              <w:t xml:space="preserve"> bindable) =&gt; (</w:t>
-            </w:r>
-            <w:r>
-              <w:rPr>
-                <w:rFonts w:ascii="Calibri" w:hAnsi="Calibri" w:cs="Calibri"/>
-                <w:szCs w:val="22"/>
-                <w:highlight w:val="cyan"/>
-                <w:lang w:val="en"/>
-              </w:rPr>
-              <w:t>string</w:t>
-            </w:r>
-            <w:r>
-              <w:rPr>
-                <w:rFonts w:ascii="Calibri" w:hAnsi="Calibri" w:cs="Calibri"/>
-                <w:szCs w:val="22"/>
-                <w:lang w:val="en"/>
-              </w:rPr>
-              <w:t>)</w:t>
-            </w:r>
-            <w:proofErr w:type="spellStart"/>
-            <w:r>
-              <w:rPr>
-                <w:rFonts w:ascii="Calibri" w:hAnsi="Calibri" w:cs="Calibri"/>
-                <w:szCs w:val="22"/>
-                <w:lang w:val="en"/>
-              </w:rPr>
-              <w:t>bindable.GetValue</w:t>
-            </w:r>
-            <w:proofErr w:type="spellEnd"/>
-            <w:r>
-              <w:rPr>
-                <w:rFonts w:ascii="Calibri" w:hAnsi="Calibri" w:cs="Calibri"/>
-                <w:szCs w:val="22"/>
-                <w:lang w:val="en"/>
-              </w:rPr>
-              <w:t>(</w:t>
-            </w:r>
-            <w:proofErr w:type="spellStart"/>
-            <w:r>
-              <w:rPr>
-                <w:rFonts w:ascii="Calibri" w:hAnsi="Calibri" w:cs="Calibri"/>
-                <w:szCs w:val="22"/>
-                <w:highlight w:val="cyan"/>
-                <w:lang w:val="en"/>
-              </w:rPr>
-              <w:t>Name</w:t>
-            </w:r>
-            <w:r>
-              <w:rPr>
-                <w:rFonts w:ascii="Calibri" w:hAnsi="Calibri" w:cs="Calibri"/>
-                <w:szCs w:val="22"/>
-                <w:highlight w:val="cyan"/>
-                <w:lang w:val="en"/>
-              </w:rPr>
-              <w:t>Property</w:t>
-            </w:r>
-            <w:proofErr w:type="spellEnd"/>
-            <w:r>
-              <w:rPr>
-                <w:rFonts w:ascii="Calibri" w:hAnsi="Calibri" w:cs="Calibri"/>
-                <w:szCs w:val="22"/>
-                <w:lang w:val="en"/>
-              </w:rPr>
-              <w:t>);</w:t>
-            </w:r>
-          </w:p>
-          <w:p>
-            <w:pPr>
-              <w:widowControl w:val="0"/>
-              <w:autoSpaceDE w:val="0"/>
-              <w:autoSpaceDN w:val="0"/>
-              <w:adjustRightInd w:val="0"/>
-              <w:spacing w:after="200"/>
-              <w:rPr>
-                <w:rFonts w:ascii="Calibri" w:hAnsi="Calibri" w:cs="Calibri"/>
-                <w:szCs w:val="22"/>
-                <w:lang w:val="en"/>
-              </w:rPr>
-            </w:pPr>
-            <w:r>
-              <w:rPr>
-                <w:rFonts w:ascii="Calibri" w:hAnsi="Calibri" w:cs="Calibri"/>
-                <w:szCs w:val="22"/>
-                <w:lang w:val="en"/>
-              </w:rPr>
-              <w:t xml:space="preserve">public static void </w:t>
-            </w:r>
-            <w:proofErr w:type="spellStart"/>
-            <w:r>
-              <w:rPr>
-                <w:rFonts w:ascii="Calibri" w:hAnsi="Calibri" w:cs="Calibri"/>
-                <w:szCs w:val="22"/>
-                <w:lang w:val="en"/>
-              </w:rPr>
-              <w:t>Set</w:t>
-            </w:r>
-            <w:r>
-              <w:rPr>
-                <w:rFonts w:ascii="Calibri" w:hAnsi="Calibri" w:cs="Calibri"/>
-                <w:szCs w:val="22"/>
-                <w:highlight w:val="cyan"/>
-                <w:lang w:val="en"/>
-              </w:rPr>
-              <w:t>Name</w:t>
-            </w:r>
-            <w:proofErr w:type="spellEnd"/>
-            <w:r>
-              <w:rPr>
-                <w:rFonts w:ascii="Calibri" w:hAnsi="Calibri" w:cs="Calibri"/>
-                <w:szCs w:val="22"/>
-                <w:lang w:val="en"/>
-              </w:rPr>
-              <w:t>(</w:t>
-            </w:r>
-            <w:proofErr w:type="spellStart"/>
-            <w:r>
-              <w:rPr>
-                <w:rFonts w:ascii="Calibri" w:hAnsi="Calibri" w:cs="Calibri"/>
-                <w:szCs w:val="22"/>
-                <w:lang w:val="en"/>
-              </w:rPr>
-              <w:t>BindableObject</w:t>
-            </w:r>
-            <w:proofErr w:type="spellEnd"/>
-            <w:r>
-              <w:rPr>
-                <w:rFonts w:ascii="Calibri" w:hAnsi="Calibri" w:cs="Calibri"/>
-                <w:szCs w:val="22"/>
-                <w:lang w:val="en"/>
-              </w:rPr>
-              <w:t xml:space="preserve"> bindable, </w:t>
-            </w:r>
-            <w:r>
-              <w:rPr>
-                <w:rFonts w:ascii="Calibri" w:hAnsi="Calibri" w:cs="Calibri"/>
-                <w:szCs w:val="22"/>
-                <w:highlight w:val="cyan"/>
-                <w:lang w:val="en"/>
-              </w:rPr>
-              <w:t>string</w:t>
-            </w:r>
-            <w:r>
-              <w:rPr>
-                <w:rFonts w:ascii="Calibri" w:hAnsi="Calibri" w:cs="Calibri"/>
-                <w:szCs w:val="22"/>
-                <w:lang w:val="en"/>
-              </w:rPr>
-              <w:t xml:space="preserve"> value) =&gt; </w:t>
-            </w:r>
-            <w:proofErr w:type="spellStart"/>
-            <w:r>
-              <w:rPr>
-                <w:rFonts w:ascii="Calibri" w:hAnsi="Calibri" w:cs="Calibri"/>
-                <w:szCs w:val="22"/>
-                <w:lang w:val="en"/>
-              </w:rPr>
-              <w:t>bindable.SetValue</w:t>
-            </w:r>
-            <w:proofErr w:type="spellEnd"/>
-            <w:r>
-              <w:rPr>
-                <w:rFonts w:ascii="Calibri" w:hAnsi="Calibri" w:cs="Calibri"/>
-                <w:szCs w:val="22"/>
-                <w:lang w:val="en"/>
-              </w:rPr>
-              <w:t>(</w:t>
-            </w:r>
-            <w:proofErr w:type="spellStart"/>
-            <w:r>
-              <w:rPr>
-                <w:rFonts w:ascii="Calibri" w:hAnsi="Calibri" w:cs="Calibri"/>
-                <w:szCs w:val="22"/>
-                <w:highlight w:val="cyan"/>
-                <w:lang w:val="en"/>
-              </w:rPr>
-              <w:t>Name</w:t>
-            </w:r>
-            <w:r>
-              <w:rPr>
-                <w:rFonts w:ascii="Calibri" w:hAnsi="Calibri" w:cs="Calibri"/>
-                <w:szCs w:val="22"/>
-                <w:highlight w:val="cyan"/>
-                <w:lang w:val="en"/>
-              </w:rPr>
-              <w:t>Property</w:t>
-            </w:r>
-            <w:proofErr w:type="spellEnd"/>
             <w:r>
               <w:rPr>
                 <w:rFonts w:ascii="Calibri" w:hAnsi="Calibri" w:cs="Calibri"/>
@@ -6940,7 +6098,6 @@
                 <w:lang w:val="en"/>
               </w:rPr>
             </w:pPr>
-            <w:proofErr w:type="spellStart"/>
             <w:r>
               <w:rPr>
                 <w:rFonts w:ascii="Calibri" w:hAnsi="Calibri" w:cs="Calibri"/>
@@ -6949,7 +6106,6 @@
               </w:rPr>
               <w:t>propbp</w:t>
             </w:r>
-            <w:proofErr w:type="spellEnd"/>
           </w:p>
         </w:tc>
         <w:tc>
@@ -6991,7 +6147,6 @@
               </w:rPr>
               <w:t xml:space="preserve">ssuming </w:t>
             </w:r>
-            <w:proofErr w:type="spellStart"/>
             <w:r>
               <w:rPr>
                 <w:rFonts w:ascii="Calibri" w:hAnsi="Calibri" w:cs="Calibri"/>
@@ -7003,7 +6158,6 @@
               </w:rPr>
               <w:t>MyClass</w:t>
             </w:r>
-            <w:proofErr w:type="spellEnd"/>
             <w:r>
               <w:rPr>
                 <w:rFonts w:ascii="Calibri" w:hAnsi="Calibri" w:cs="Calibri"/>
@@ -7034,18 +6188,123 @@
                 <w:szCs w:val="22"/>
                 <w:lang w:val="en"/>
               </w:rPr>
-              <w:t xml:space="preserve">public static </w:t>
-            </w:r>
-            <w:proofErr w:type="spellStart"/>
-            <w:r>
-              <w:rPr>
-                <w:rFonts w:ascii="Calibri" w:hAnsi="Calibri" w:cs="Calibri"/>
-                <w:szCs w:val="22"/>
-                <w:lang w:val="en"/>
-              </w:rPr>
-              <w:t>readonly</w:t>
-            </w:r>
-            <w:proofErr w:type="spellEnd"/>
+              <w:t xml:space="preserve">public static readonly BindableProperty </w:t>
+            </w:r>
+            <w:r>
+              <w:rPr>
+                <w:rFonts w:ascii="Calibri" w:hAnsi="Calibri" w:cs="Calibri"/>
+                <w:szCs w:val="22"/>
+                <w:highlight w:val="yellow"/>
+                <w:lang w:val="en"/>
+              </w:rPr>
+              <w:t>Name</w:t>
+            </w:r>
+            <w:r>
+              <w:rPr>
+                <w:rFonts w:ascii="Calibri" w:hAnsi="Calibri" w:cs="Calibri"/>
+                <w:szCs w:val="22"/>
+                <w:lang w:val="en"/>
+              </w:rPr>
+              <w:t>Property = BindableProperty.Create(nameof(</w:t>
+            </w:r>
+            <w:r>
+              <w:rPr>
+                <w:rFonts w:ascii="Calibri" w:hAnsi="Calibri" w:cs="Calibri"/>
+                <w:szCs w:val="22"/>
+                <w:highlight w:val="cyan"/>
+                <w:lang w:val="en"/>
+              </w:rPr>
+              <w:t>Name</w:t>
+            </w:r>
+            <w:r>
+              <w:rPr>
+                <w:rFonts w:ascii="Calibri" w:hAnsi="Calibri" w:cs="Calibri"/>
+                <w:szCs w:val="22"/>
+                <w:lang w:val="en"/>
+              </w:rPr>
+              <w:t>), typeof(</w:t>
+            </w:r>
+            <w:r>
+              <w:rPr>
+                <w:rFonts w:ascii="Calibri" w:hAnsi="Calibri" w:cs="Calibri"/>
+                <w:szCs w:val="22"/>
+                <w:highlight w:val="yellow"/>
+                <w:lang w:val="en"/>
+              </w:rPr>
+              <w:t>string</w:t>
+            </w:r>
+            <w:r>
+              <w:rPr>
+                <w:rFonts w:ascii="Calibri" w:hAnsi="Calibri" w:cs="Calibri"/>
+                <w:szCs w:val="22"/>
+                <w:lang w:val="en"/>
+              </w:rPr>
+              <w:t>), typeof(</w:t>
+            </w:r>
+            <w:r>
+              <w:rPr>
+                <w:rFonts w:ascii="Calibri" w:hAnsi="Calibri" w:cs="Calibri"/>
+                <w:szCs w:val="22"/>
+                <w:highlight w:val="green"/>
+                <w:lang w:val="en"/>
+              </w:rPr>
+              <w:t>MyClass</w:t>
+            </w:r>
+            <w:r>
+              <w:rPr>
+                <w:rFonts w:ascii="Calibri" w:hAnsi="Calibri" w:cs="Calibri"/>
+                <w:szCs w:val="22"/>
+                <w:lang w:val="en"/>
+              </w:rPr>
+              <w:t>), default(</w:t>
+            </w:r>
+            <w:r>
+              <w:rPr>
+                <w:rFonts w:ascii="Calibri" w:hAnsi="Calibri" w:cs="Calibri"/>
+                <w:szCs w:val="22"/>
+                <w:highlight w:val="cyan"/>
+                <w:lang w:val="en"/>
+              </w:rPr>
+              <w:t>string</w:t>
+            </w:r>
+            <w:r>
+              <w:rPr>
+                <w:rFonts w:ascii="Calibri" w:hAnsi="Calibri" w:cs="Calibri"/>
+                <w:szCs w:val="22"/>
+                <w:lang w:val="en"/>
+              </w:rPr>
+              <w:t>));</w:t>
+            </w:r>
+          </w:p>
+          <w:p>
+            <w:pPr>
+              <w:widowControl w:val="0"/>
+              <w:autoSpaceDE w:val="0"/>
+              <w:autoSpaceDN w:val="0"/>
+              <w:adjustRightInd w:val="0"/>
+              <w:spacing w:after="200"/>
+              <w:rPr>
+                <w:rFonts w:ascii="Calibri" w:hAnsi="Calibri" w:cs="Calibri"/>
+                <w:szCs w:val="22"/>
+                <w:lang w:val="en"/>
+              </w:rPr>
+            </w:pPr>
+            <w:r>
+              <w:rPr>
+                <w:rFonts w:ascii="Calibri" w:hAnsi="Calibri" w:cs="Calibri"/>
+                <w:szCs w:val="22"/>
+                <w:lang w:val="en"/>
+              </w:rPr>
+              <w:t xml:space="preserve">public </w:t>
+            </w:r>
+            <w:r>
+              <w:rPr>
+                <w:rFonts w:ascii="Calibri" w:hAnsi="Calibri" w:cs="Calibri"/>
+                <w:szCs w:val="22"/>
+                <w:lang w:val="en"/>
+              </w:rPr>
+              <w:t>string</w:t>
+            </w:r>
             <w:r>
               <w:rPr>
                 <w:rFonts w:ascii="Calibri" w:hAnsi="Calibri" w:cs="Calibri"/>
@@ -7054,86 +6313,74 @@
               </w:rPr>
               <w:t xml:space="preserve"> </w:t>
             </w:r>
-            <w:proofErr w:type="spellStart"/>
-            <w:r>
-              <w:rPr>
-                <w:rFonts w:ascii="Calibri" w:hAnsi="Calibri" w:cs="Calibri"/>
-                <w:szCs w:val="22"/>
-                <w:lang w:val="en"/>
-              </w:rPr>
-              <w:t>BindableProperty</w:t>
-            </w:r>
-            <w:proofErr w:type="spellEnd"/>
-            <w:r>
-              <w:rPr>
-                <w:rFonts w:ascii="Calibri" w:hAnsi="Calibri" w:cs="Calibri"/>
-                <w:szCs w:val="22"/>
-                <w:lang w:val="en"/>
-              </w:rPr>
-              <w:t xml:space="preserve"> </w:t>
-            </w:r>
-            <w:proofErr w:type="spellStart"/>
-            <w:r>
-              <w:rPr>
-                <w:rFonts w:ascii="Calibri" w:hAnsi="Calibri" w:cs="Calibri"/>
-                <w:szCs w:val="22"/>
-                <w:highlight w:val="yellow"/>
+            <w:r>
+              <w:rPr>
+                <w:rFonts w:ascii="Calibri" w:hAnsi="Calibri" w:cs="Calibri"/>
+                <w:szCs w:val="22"/>
+                <w:highlight w:val="cyan"/>
                 <w:lang w:val="en"/>
               </w:rPr>
               <w:t>Name</w:t>
             </w:r>
-            <w:r>
-              <w:rPr>
-                <w:rFonts w:ascii="Calibri" w:hAnsi="Calibri" w:cs="Calibri"/>
-                <w:szCs w:val="22"/>
-                <w:lang w:val="en"/>
-              </w:rPr>
-              <w:t>Property</w:t>
-            </w:r>
-            <w:proofErr w:type="spellEnd"/>
-            <w:r>
-              <w:rPr>
-                <w:rFonts w:ascii="Calibri" w:hAnsi="Calibri" w:cs="Calibri"/>
-                <w:szCs w:val="22"/>
-                <w:lang w:val="en"/>
-              </w:rPr>
-              <w:t xml:space="preserve"> = </w:t>
-            </w:r>
-            <w:proofErr w:type="spellStart"/>
-            <w:r>
-              <w:rPr>
-                <w:rFonts w:ascii="Calibri" w:hAnsi="Calibri" w:cs="Calibri"/>
-                <w:szCs w:val="22"/>
-                <w:lang w:val="en"/>
-              </w:rPr>
-              <w:t>BindableProperty.Create</w:t>
-            </w:r>
-            <w:proofErr w:type="spellEnd"/>
-            <w:r>
-              <w:rPr>
-                <w:rFonts w:ascii="Calibri" w:hAnsi="Calibri" w:cs="Calibri"/>
-                <w:szCs w:val="22"/>
-                <w:lang w:val="en"/>
-              </w:rPr>
-              <w:t>(</w:t>
-            </w:r>
-            <w:proofErr w:type="spellStart"/>
-            <w:r>
-              <w:rPr>
-                <w:rFonts w:ascii="Calibri" w:hAnsi="Calibri" w:cs="Calibri"/>
-                <w:szCs w:val="22"/>
-                <w:lang w:val="en"/>
-              </w:rPr>
-              <w:t>nameof</w:t>
-            </w:r>
-            <w:proofErr w:type="spellEnd"/>
-            <w:r>
-              <w:rPr>
-                <w:rFonts w:ascii="Calibri" w:hAnsi="Calibri" w:cs="Calibri"/>
-                <w:szCs w:val="22"/>
-                <w:lang w:val="en"/>
-              </w:rPr>
-              <w:t>(</w:t>
+          </w:p>
+          <w:p>
+            <w:pPr>
+              <w:widowControl w:val="0"/>
+              <w:autoSpaceDE w:val="0"/>
+              <w:autoSpaceDN w:val="0"/>
+              <w:adjustRightInd w:val="0"/>
+              <w:spacing w:after="200"/>
+              <w:rPr>
+                <w:rFonts w:ascii="Calibri" w:hAnsi="Calibri" w:cs="Calibri"/>
+                <w:szCs w:val="22"/>
+                <w:lang w:val="en"/>
+              </w:rPr>
+            </w:pPr>
+            <w:r>
+              <w:rPr>
+                <w:rFonts w:ascii="Calibri" w:hAnsi="Calibri" w:cs="Calibri"/>
+                <w:szCs w:val="22"/>
+                <w:lang w:val="en"/>
+              </w:rPr>
+              <w:t>{</w:t>
+            </w:r>
+          </w:p>
+          <w:p>
+            <w:pPr>
+              <w:widowControl w:val="0"/>
+              <w:autoSpaceDE w:val="0"/>
+              <w:autoSpaceDN w:val="0"/>
+              <w:adjustRightInd w:val="0"/>
+              <w:spacing w:after="200"/>
+              <w:rPr>
+                <w:rFonts w:ascii="Calibri" w:hAnsi="Calibri" w:cs="Calibri"/>
+                <w:szCs w:val="22"/>
+                <w:lang w:val="en"/>
+              </w:rPr>
+            </w:pPr>
+            <w:r>
+              <w:rPr>
+                <w:rFonts w:ascii="Calibri" w:hAnsi="Calibri" w:cs="Calibri"/>
+                <w:szCs w:val="22"/>
+                <w:lang w:val="en"/>
+              </w:rPr>
+              <w:t>get =&gt; (</w:t>
+            </w:r>
+            <w:r>
+              <w:rPr>
+                <w:rFonts w:ascii="Calibri" w:hAnsi="Calibri" w:cs="Calibri"/>
+                <w:szCs w:val="22"/>
+                <w:lang w:val="en"/>
+              </w:rPr>
+              <w:t>string</w:t>
+            </w:r>
+            <w:r>
+              <w:rPr>
+                <w:rFonts w:ascii="Calibri" w:hAnsi="Calibri" w:cs="Calibri"/>
+                <w:szCs w:val="22"/>
+                <w:lang w:val="en"/>
+              </w:rPr>
+              <w:t>)GetValue(</w:t>
             </w:r>
             <w:r>
               <w:rPr>
@@ -7142,87 +6389,37 @@
                 <w:highlight w:val="cyan"/>
                 <w:lang w:val="en"/>
               </w:rPr>
-              <w:t>Name</w:t>
-            </w:r>
-            <w:r>
-              <w:rPr>
-                <w:rFonts w:ascii="Calibri" w:hAnsi="Calibri" w:cs="Calibri"/>
-                <w:szCs w:val="22"/>
-                <w:lang w:val="en"/>
-              </w:rPr>
-              <w:t xml:space="preserve">), </w:t>
-            </w:r>
-            <w:proofErr w:type="spellStart"/>
-            <w:r>
-              <w:rPr>
-                <w:rFonts w:ascii="Calibri" w:hAnsi="Calibri" w:cs="Calibri"/>
-                <w:szCs w:val="22"/>
-                <w:lang w:val="en"/>
-              </w:rPr>
-              <w:t>typeof</w:t>
-            </w:r>
-            <w:proofErr w:type="spellEnd"/>
-            <w:r>
-              <w:rPr>
-                <w:rFonts w:ascii="Calibri" w:hAnsi="Calibri" w:cs="Calibri"/>
-                <w:szCs w:val="22"/>
-                <w:lang w:val="en"/>
-              </w:rPr>
-              <w:t>(</w:t>
-            </w:r>
-            <w:r>
-              <w:rPr>
-                <w:rFonts w:ascii="Calibri" w:hAnsi="Calibri" w:cs="Calibri"/>
-                <w:szCs w:val="22"/>
-                <w:highlight w:val="yellow"/>
-                <w:lang w:val="en"/>
-              </w:rPr>
-              <w:t>string</w:t>
-            </w:r>
-            <w:r>
-              <w:rPr>
-                <w:rFonts w:ascii="Calibri" w:hAnsi="Calibri" w:cs="Calibri"/>
-                <w:szCs w:val="22"/>
-                <w:lang w:val="en"/>
-              </w:rPr>
-              <w:t xml:space="preserve">), </w:t>
-            </w:r>
-            <w:proofErr w:type="spellStart"/>
-            <w:r>
-              <w:rPr>
-                <w:rFonts w:ascii="Calibri" w:hAnsi="Calibri" w:cs="Calibri"/>
-                <w:szCs w:val="22"/>
-                <w:lang w:val="en"/>
-              </w:rPr>
-              <w:t>typeof</w:t>
-            </w:r>
-            <w:proofErr w:type="spellEnd"/>
-            <w:r>
-              <w:rPr>
-                <w:rFonts w:ascii="Calibri" w:hAnsi="Calibri" w:cs="Calibri"/>
-                <w:szCs w:val="22"/>
-                <w:lang w:val="en"/>
-              </w:rPr>
-              <w:t>(</w:t>
-            </w:r>
-            <w:proofErr w:type="spellStart"/>
-            <w:r>
-              <w:rPr>
-                <w:rFonts w:ascii="Calibri" w:hAnsi="Calibri" w:cs="Calibri"/>
-                <w:szCs w:val="22"/>
-                <w:highlight w:val="green"/>
-                <w:lang w:val="en"/>
-              </w:rPr>
-              <w:t>MyClass</w:t>
-            </w:r>
-            <w:proofErr w:type="spellEnd"/>
-            <w:r>
-              <w:rPr>
-                <w:rFonts w:ascii="Calibri" w:hAnsi="Calibri" w:cs="Calibri"/>
-                <w:szCs w:val="22"/>
-                <w:lang w:val="en"/>
-              </w:rPr>
-              <w:t>), default(</w:t>
+              <w:t>NameProperty</w:t>
+            </w:r>
+            <w:r>
+              <w:rPr>
+                <w:rFonts w:ascii="Calibri" w:hAnsi="Calibri" w:cs="Calibri"/>
+                <w:szCs w:val="22"/>
+                <w:lang w:val="en"/>
+              </w:rPr>
+              <w:t>);</w:t>
+            </w:r>
+          </w:p>
+          <w:p>
+            <w:pPr>
+              <w:widowControl w:val="0"/>
+              <w:autoSpaceDE w:val="0"/>
+              <w:autoSpaceDN w:val="0"/>
+              <w:adjustRightInd w:val="0"/>
+              <w:spacing w:after="200"/>
+              <w:rPr>
+                <w:rFonts w:ascii="Calibri" w:hAnsi="Calibri" w:cs="Calibri"/>
+                <w:szCs w:val="22"/>
+                <w:lang w:val="en"/>
+              </w:rPr>
+            </w:pPr>
+            <w:r>
+              <w:rPr>
+                <w:rFonts w:ascii="Calibri" w:hAnsi="Calibri" w:cs="Calibri"/>
+                <w:szCs w:val="22"/>
+                <w:lang w:val="en"/>
+              </w:rPr>
+              <w:t>set =&gt; SetValue(</w:t>
             </w:r>
             <w:r>
               <w:rPr>
@@ -7231,211 +6428,8 @@
                 <w:highlight w:val="cyan"/>
                 <w:lang w:val="en"/>
               </w:rPr>
-              <w:t>string</w:t>
-            </w:r>
-            <w:r>
-              <w:rPr>
-                <w:rFonts w:ascii="Calibri" w:hAnsi="Calibri" w:cs="Calibri"/>
-                <w:szCs w:val="22"/>
-                <w:lang w:val="en"/>
-              </w:rPr>
-              <w:t>));</w:t>
-            </w:r>
-          </w:p>
-          <w:p>
-            <w:pPr>
-              <w:widowControl w:val="0"/>
-              <w:autoSpaceDE w:val="0"/>
-              <w:autoSpaceDN w:val="0"/>
-              <w:adjustRightInd w:val="0"/>
-              <w:spacing w:after="200"/>
-              <w:rPr>
-                <w:rFonts w:ascii="Calibri" w:hAnsi="Calibri" w:cs="Calibri"/>
-                <w:szCs w:val="22"/>
-                <w:lang w:val="en"/>
-              </w:rPr>
-            </w:pPr>
-            <w:r>
-              <w:rPr>
-                <w:rFonts w:ascii="Calibri" w:hAnsi="Calibri" w:cs="Calibri"/>
-                <w:szCs w:val="22"/>
-                <w:lang w:val="en"/>
-              </w:rPr>
-              <w:t xml:space="preserve">public </w:t>
-            </w:r>
-            <w:r>
-              <w:rPr>
-                <w:rFonts w:ascii="Calibri" w:hAnsi="Calibri" w:cs="Calibri"/>
-                <w:szCs w:val="22"/>
-                <w:lang w:val="en"/>
-              </w:rPr>
-              <w:t>string</w:t>
-            </w:r>
-            <w:r>
-              <w:rPr>
-                <w:rFonts w:ascii="Calibri" w:hAnsi="Calibri" w:cs="Calibri"/>
-                <w:szCs w:val="22"/>
-                <w:lang w:val="en"/>
-              </w:rPr>
-              <w:t xml:space="preserve"> </w:t>
-            </w:r>
-            <w:r>
-              <w:rPr>
-                <w:rFonts w:ascii="Calibri" w:hAnsi="Calibri" w:cs="Calibri"/>
-                <w:szCs w:val="22"/>
-                <w:highlight w:val="cyan"/>
-                <w:lang w:val="en"/>
-              </w:rPr>
-              <w:t>Name</w:t>
-            </w:r>
-          </w:p>
-          <w:p>
-            <w:pPr>
-              <w:widowControl w:val="0"/>
-              <w:autoSpaceDE w:val="0"/>
-              <w:autoSpaceDN w:val="0"/>
-              <w:adjustRightInd w:val="0"/>
-              <w:spacing w:after="200"/>
-              <w:rPr>
-                <w:rFonts w:ascii="Calibri" w:hAnsi="Calibri" w:cs="Calibri"/>
-                <w:szCs w:val="22"/>
-                <w:lang w:val="en"/>
-              </w:rPr>
-            </w:pPr>
-            <w:r>
-              <w:rPr>
-                <w:rFonts w:ascii="Calibri" w:hAnsi="Calibri" w:cs="Calibri"/>
-                <w:szCs w:val="22"/>
-                <w:lang w:val="en"/>
-              </w:rPr>
-              <w:t>{</w:t>
-            </w:r>
-          </w:p>
-          <w:p>
-            <w:pPr>
-              <w:widowControl w:val="0"/>
-              <w:autoSpaceDE w:val="0"/>
-              <w:autoSpaceDN w:val="0"/>
-              <w:adjustRightInd w:val="0"/>
-              <w:spacing w:after="200"/>
-              <w:rPr>
-                <w:rFonts w:ascii="Calibri" w:hAnsi="Calibri" w:cs="Calibri"/>
-                <w:szCs w:val="22"/>
-                <w:lang w:val="en"/>
-              </w:rPr>
-            </w:pPr>
-            <w:r>
-              <w:rPr>
-                <w:rFonts w:ascii="Calibri" w:hAnsi="Calibri" w:cs="Calibri"/>
-                <w:szCs w:val="22"/>
-                <w:lang w:val="en"/>
-              </w:rPr>
-              <w:t>get =&gt; (</w:t>
-            </w:r>
-            <w:r>
-              <w:rPr>
-                <w:rFonts w:ascii="Calibri" w:hAnsi="Calibri" w:cs="Calibri"/>
-                <w:szCs w:val="22"/>
-                <w:lang w:val="en"/>
-              </w:rPr>
-              <w:t>string</w:t>
-            </w:r>
-            <w:r>
-              <w:rPr>
-                <w:rFonts w:ascii="Calibri" w:hAnsi="Calibri" w:cs="Calibri"/>
-                <w:szCs w:val="22"/>
-                <w:lang w:val="en"/>
-              </w:rPr>
-              <w:t>)</w:t>
-            </w:r>
-            <w:proofErr w:type="spellStart"/>
-            <w:r>
-              <w:rPr>
-                <w:rFonts w:ascii="Calibri" w:hAnsi="Calibri" w:cs="Calibri"/>
-                <w:szCs w:val="22"/>
-                <w:lang w:val="en"/>
-              </w:rPr>
-              <w:t>GetValue</w:t>
-            </w:r>
-            <w:proofErr w:type="spellEnd"/>
-            <w:r>
-              <w:rPr>
-                <w:rFonts w:ascii="Calibri" w:hAnsi="Calibri" w:cs="Calibri"/>
-                <w:szCs w:val="22"/>
-                <w:lang w:val="en"/>
-              </w:rPr>
-              <w:t>(</w:t>
-            </w:r>
-            <w:proofErr w:type="spellStart"/>
-            <w:r>
-              <w:rPr>
-                <w:rFonts w:ascii="Calibri" w:hAnsi="Calibri" w:cs="Calibri"/>
-                <w:szCs w:val="22"/>
-                <w:highlight w:val="cyan"/>
-                <w:lang w:val="en"/>
-              </w:rPr>
               <w:t>NameProperty</w:t>
             </w:r>
-            <w:proofErr w:type="spellEnd"/>
-            <w:r>
-              <w:rPr>
-                <w:rFonts w:ascii="Calibri" w:hAnsi="Calibri" w:cs="Calibri"/>
-                <w:szCs w:val="22"/>
-                <w:lang w:val="en"/>
-              </w:rPr>
-              <w:t>);</w:t>
-            </w:r>
-          </w:p>
-          <w:p>
-            <w:pPr>
-              <w:widowControl w:val="0"/>
-              <w:autoSpaceDE w:val="0"/>
-              <w:autoSpaceDN w:val="0"/>
-              <w:adjustRightInd w:val="0"/>
-              <w:spacing w:after="200"/>
-              <w:rPr>
-                <w:rFonts w:ascii="Calibri" w:hAnsi="Calibri" w:cs="Calibri"/>
-                <w:szCs w:val="22"/>
-                <w:lang w:val="en"/>
-              </w:rPr>
-            </w:pPr>
-            <w:r>
-              <w:rPr>
-                <w:rFonts w:ascii="Calibri" w:hAnsi="Calibri" w:cs="Calibri"/>
-                <w:szCs w:val="22"/>
-                <w:lang w:val="en"/>
-              </w:rPr>
-              <w:t xml:space="preserve">set =&gt; </w:t>
-            </w:r>
-            <w:proofErr w:type="spellStart"/>
-            <w:r>
-              <w:rPr>
-                <w:rFonts w:ascii="Calibri" w:hAnsi="Calibri" w:cs="Calibri"/>
-                <w:szCs w:val="22"/>
-                <w:lang w:val="en"/>
-              </w:rPr>
-              <w:t>SetValue</w:t>
-            </w:r>
-            <w:proofErr w:type="spellEnd"/>
-            <w:r>
-              <w:rPr>
-                <w:rFonts w:ascii="Calibri" w:hAnsi="Calibri" w:cs="Calibri"/>
-                <w:szCs w:val="22"/>
-                <w:lang w:val="en"/>
-              </w:rPr>
-              <w:t>(</w:t>
-            </w:r>
-            <w:proofErr w:type="spellStart"/>
-            <w:r>
-              <w:rPr>
-                <w:rFonts w:ascii="Calibri" w:hAnsi="Calibri" w:cs="Calibri"/>
-                <w:szCs w:val="22"/>
-                <w:highlight w:val="cyan"/>
-                <w:lang w:val="en"/>
-              </w:rPr>
-              <w:t>NameProperty</w:t>
-            </w:r>
-            <w:proofErr w:type="spellEnd"/>
             <w:r>
               <w:rPr>
                 <w:rFonts w:ascii="Calibri" w:hAnsi="Calibri" w:cs="Calibri"/>
@@ -7520,7 +6514,6 @@
                 <w:lang w:val="en"/>
               </w:rPr>
             </w:pPr>
-            <w:proofErr w:type="spellStart"/>
             <w:r>
               <w:rPr>
                 <w:rFonts w:ascii="Calibri" w:hAnsi="Calibri" w:cs="Calibri"/>
@@ -7530,7 +6523,6 @@
               </w:rPr>
               <w:t>propc</w:t>
             </w:r>
-            <w:proofErr w:type="spellEnd"/>
           </w:p>
           <w:p>
             <w:pPr>
@@ -7554,7 +6546,6 @@
               </w:rPr>
               <w:t xml:space="preserve">(This has been shortened to </w:t>
             </w:r>
-            <w:proofErr w:type="spellStart"/>
             <w:r>
               <w:rPr>
                 <w:rFonts w:ascii="Calibri" w:hAnsi="Calibri" w:cs="Calibri"/>
@@ -7565,7 +6556,6 @@
               </w:rPr>
               <w:t>propc</w:t>
             </w:r>
-            <w:proofErr w:type="spellEnd"/>
             <w:r>
               <w:rPr>
                 <w:rFonts w:ascii="Calibri" w:hAnsi="Calibri" w:cs="Calibri"/>
@@ -7574,7 +6564,6 @@
               </w:rPr>
               <w:t xml:space="preserve"> from </w:t>
             </w:r>
-            <w:proofErr w:type="spellStart"/>
             <w:r>
               <w:rPr>
                 <w:rFonts w:ascii="Calibri" w:hAnsi="Calibri" w:cs="Calibri"/>
@@ -7585,7 +6574,6 @@
               </w:rPr>
               <w:t>propcomet</w:t>
             </w:r>
-            <w:proofErr w:type="spellEnd"/>
             <w:r>
               <w:rPr>
                 <w:rFonts w:ascii="Calibri" w:hAnsi="Calibri" w:cs="Calibri"/>
@@ -7689,25 +6677,7 @@
                 <w:szCs w:val="22"/>
                 <w:lang w:val="en"/>
               </w:rPr>
-              <w:t xml:space="preserve">get =&gt; </w:t>
-            </w:r>
-            <w:proofErr w:type="spellStart"/>
-            <w:r>
-              <w:rPr>
-                <w:rFonts w:ascii="Calibri" w:hAnsi="Calibri" w:cs="Calibri"/>
-                <w:szCs w:val="22"/>
-                <w:lang w:val="en"/>
-              </w:rPr>
-              <w:t>GetProperty</w:t>
-            </w:r>
-            <w:proofErr w:type="spellEnd"/>
-            <w:r>
-              <w:rPr>
-                <w:rFonts w:ascii="Calibri" w:hAnsi="Calibri" w:cs="Calibri"/>
-                <w:szCs w:val="22"/>
-                <w:lang w:val="en"/>
-              </w:rPr>
-              <w:t>&lt;</w:t>
+              <w:t>get =&gt; GetProperty&lt;</w:t>
             </w:r>
             <w:r>
               <w:rPr>
@@ -7746,25 +6716,7 @@
                 <w:szCs w:val="22"/>
                 <w:lang w:val="en"/>
               </w:rPr>
-              <w:t xml:space="preserve">set =&gt; </w:t>
-            </w:r>
-            <w:proofErr w:type="spellStart"/>
-            <w:r>
-              <w:rPr>
-                <w:rFonts w:ascii="Calibri" w:hAnsi="Calibri" w:cs="Calibri"/>
-                <w:szCs w:val="22"/>
-                <w:lang w:val="en"/>
-              </w:rPr>
-              <w:t>SetProperty</w:t>
-            </w:r>
-            <w:proofErr w:type="spellEnd"/>
-            <w:r>
-              <w:rPr>
-                <w:rFonts w:ascii="Calibri" w:hAnsi="Calibri" w:cs="Calibri"/>
-                <w:szCs w:val="22"/>
-                <w:lang w:val="en"/>
-              </w:rPr>
-              <w:t>(value);</w:t>
+              <w:t>set =&gt; SetProperty(value);</w:t>
             </w:r>
           </w:p>
           <w:p>
@@ -7893,7 +6845,6 @@
               </w:rPr>
               <w:t xml:space="preserve"> from </w:t>
             </w:r>
-            <w:proofErr w:type="spellStart"/>
             <w:r>
               <w:rPr>
                 <w:rFonts w:ascii="Calibri" w:hAnsi="Calibri" w:cs="Calibri"/>
@@ -7904,7 +6855,6 @@
               </w:rPr>
               <w:t>xplat</w:t>
             </w:r>
-            <w:proofErr w:type="spellEnd"/>
             <w:r>
               <w:rPr>
                 <w:rFonts w:ascii="Calibri" w:hAnsi="Calibri" w:cs="Calibri"/>
@@ -8155,7 +7105,6 @@
               </w:rPr>
               <w:t xml:space="preserve">private void </w:t>
             </w:r>
-            <w:proofErr w:type="spellStart"/>
             <w:r>
               <w:rPr>
                 <w:rFonts w:ascii="Calibri" w:hAnsi="Calibri" w:cs="Calibri"/>
@@ -8165,32 +7114,13 @@
               </w:rPr>
               <w:t>MyMethod</w:t>
             </w:r>
-            <w:proofErr w:type="spellEnd"/>
-            <w:r>
-              <w:rPr>
-                <w:rFonts w:ascii="Calibri" w:hAnsi="Calibri" w:cs="Calibri"/>
-                <w:szCs w:val="22"/>
-                <w:lang w:val="en"/>
-              </w:rPr>
-              <w:t xml:space="preserve">(object sender, </w:t>
-            </w:r>
-            <w:proofErr w:type="spellStart"/>
-            <w:r>
-              <w:rPr>
-                <w:rFonts w:ascii="Calibri" w:hAnsi="Calibri" w:cs="Calibri"/>
-                <w:szCs w:val="22"/>
-                <w:lang w:val="en"/>
-              </w:rPr>
-              <w:t>EventArgs</w:t>
-            </w:r>
-            <w:proofErr w:type="spellEnd"/>
-            <w:r>
-              <w:rPr>
-                <w:rFonts w:ascii="Calibri" w:hAnsi="Calibri" w:cs="Calibri"/>
-                <w:szCs w:val="22"/>
-                <w:lang w:val="en"/>
-              </w:rPr>
-              <w:t xml:space="preserve"> e)</w:t>
+            <w:r>
+              <w:rPr>
+                <w:rFonts w:ascii="Calibri" w:hAnsi="Calibri" w:cs="Calibri"/>
+                <w:szCs w:val="22"/>
+                <w:lang w:val="en"/>
+              </w:rPr>
+              <w:t>(object sender, EventArgs e)</w:t>
             </w:r>
           </w:p>
           <w:p>
@@ -8349,7 +7279,6 @@
               </w:rPr>
               <w:t xml:space="preserve"> </w:t>
             </w:r>
-            <w:proofErr w:type="spellStart"/>
             <w:r>
               <w:rPr>
                 <w:rFonts w:ascii="Calibri" w:hAnsi="Calibri" w:cs="Calibri"/>
@@ -8359,7 +7288,6 @@
               </w:rPr>
               <w:t>MyMethod</w:t>
             </w:r>
-            <w:proofErr w:type="spellEnd"/>
             <w:r>
               <w:rPr>
                 <w:rFonts w:ascii="Calibri" w:hAnsi="Calibri" w:cs="Calibri"/>
@@ -8471,7 +7399,6 @@
                 <w:lang w:val="en"/>
               </w:rPr>
             </w:pPr>
-            <w:proofErr w:type="spellStart"/>
             <w:r>
               <w:rPr>
                 <w:rFonts w:ascii="Calibri" w:hAnsi="Calibri" w:cs="Calibri"/>
@@ -8482,7 +7409,6 @@
               </w:rPr>
               <w:t>amethod</w:t>
             </w:r>
-            <w:proofErr w:type="spellEnd"/>
           </w:p>
         </w:tc>
         <w:tc>
@@ -8516,25 +7442,7 @@
                 <w:szCs w:val="22"/>
                 <w:lang w:val="en"/>
               </w:rPr>
-              <w:t xml:space="preserve">async Task </w:t>
-            </w:r>
-            <w:proofErr w:type="spellStart"/>
-            <w:r>
-              <w:rPr>
-                <w:rFonts w:ascii="Calibri" w:hAnsi="Calibri" w:cs="Calibri"/>
-                <w:szCs w:val="22"/>
-                <w:lang w:val="en"/>
-              </w:rPr>
-              <w:t>MyMethod</w:t>
-            </w:r>
-            <w:proofErr w:type="spellEnd"/>
-            <w:r>
-              <w:rPr>
-                <w:rFonts w:ascii="Calibri" w:hAnsi="Calibri" w:cs="Calibri"/>
-                <w:szCs w:val="22"/>
-                <w:lang w:val="en"/>
-              </w:rPr>
-              <w:t>()</w:t>
+              <w:t>async Task MyMethod()</w:t>
             </w:r>
           </w:p>
           <w:p>
@@ -8711,7 +7619,6 @@
               </w:rPr>
               <w:t xml:space="preserve"> </w:t>
             </w:r>
-            <w:proofErr w:type="spellStart"/>
             <w:r>
               <w:rPr>
                 <w:rFonts w:ascii="Calibri" w:hAnsi="Calibri" w:cs="Calibri"/>
@@ -8721,7 +7628,6 @@
               </w:rPr>
               <w:t>MyRecord</w:t>
             </w:r>
-            <w:proofErr w:type="spellEnd"/>
           </w:p>
           <w:p>
             <w:pPr>
@@ -8853,7 +7759,6 @@
                 <w:lang w:val="en"/>
               </w:rPr>
             </w:pPr>
-            <w:proofErr w:type="spellStart"/>
             <w:r>
               <w:rPr>
                 <w:rFonts w:ascii="Calibri" w:hAnsi="Calibri" w:cs="Calibri"/>
@@ -8865,7 +7770,6 @@
               </w:rPr>
               <w:t>rstruct</w:t>
             </w:r>
-            <w:proofErr w:type="spellEnd"/>
           </w:p>
           <w:p>
             <w:pPr>
@@ -8891,7 +7795,6 @@
               </w:rPr>
               <w:t xml:space="preserve">(This has been updated to </w:t>
             </w:r>
-            <w:proofErr w:type="spellStart"/>
             <w:r>
               <w:rPr>
                 <w:rFonts w:ascii="Calibri" w:hAnsi="Calibri" w:cs="Calibri"/>
@@ -8902,7 +7805,6 @@
               </w:rPr>
               <w:t>rstruct</w:t>
             </w:r>
-            <w:proofErr w:type="spellEnd"/>
             <w:r>
               <w:rPr>
                 <w:rFonts w:ascii="Calibri" w:hAnsi="Calibri" w:cs="Calibri"/>
@@ -8911,7 +7813,6 @@
               </w:rPr>
               <w:t xml:space="preserve"> from </w:t>
             </w:r>
-            <w:proofErr w:type="spellStart"/>
             <w:r>
               <w:rPr>
                 <w:rFonts w:ascii="Calibri" w:hAnsi="Calibri" w:cs="Calibri"/>
@@ -8922,7 +7823,6 @@
               </w:rPr>
               <w:t>recstruct</w:t>
             </w:r>
-            <w:proofErr w:type="spellEnd"/>
             <w:r>
               <w:rPr>
                 <w:rFonts w:ascii="Calibri" w:hAnsi="Calibri" w:cs="Calibri"/>
@@ -8966,7 +7866,6 @@
               </w:rPr>
               <w:t xml:space="preserve"> struct </w:t>
             </w:r>
-            <w:proofErr w:type="spellStart"/>
             <w:r>
               <w:rPr>
                 <w:rFonts w:ascii="Calibri" w:hAnsi="Calibri" w:cs="Calibri"/>
@@ -8976,7 +7875,6 @@
               </w:rPr>
               <w:t>MyRecStruct</w:t>
             </w:r>
-            <w:proofErr w:type="spellEnd"/>
           </w:p>
           <w:p>
             <w:pPr>
@@ -9085,29 +7983,7 @@
                 <w:sz w:val="20"/>
                 <w:lang w:val="en"/>
               </w:rPr>
-              <w:t>(</w:t>
-            </w:r>
-            <w:proofErr w:type="spellStart"/>
-            <w:r>
-              <w:rPr>
-                <w:rFonts w:ascii="Calibri" w:hAnsi="Calibri" w:cs="Calibri"/>
-                <w:i/>
-                <w:iCs/>
-                <w:sz w:val="20"/>
-                <w:lang w:val="en"/>
-              </w:rPr>
-              <w:t>CommunityToolkit.Mvvm</w:t>
-            </w:r>
-            <w:proofErr w:type="spellEnd"/>
-            <w:r>
-              <w:rPr>
-                <w:rFonts w:ascii="Calibri" w:hAnsi="Calibri" w:cs="Calibri"/>
-                <w:i/>
-                <w:iCs/>
-                <w:sz w:val="20"/>
-                <w:lang w:val="en"/>
-              </w:rPr>
-              <w:t>)</w:t>
+              <w:t>(CommunityToolkit.Mvvm)</w:t>
             </w:r>
           </w:p>
         </w:tc>
@@ -9129,7 +8005,6 @@
                 <w:lang w:val="en"/>
               </w:rPr>
             </w:pPr>
-            <w:proofErr w:type="spellStart"/>
             <w:r>
               <w:rPr>
                 <w:rFonts w:ascii="Calibri" w:hAnsi="Calibri" w:cs="Calibri"/>
@@ -9146,7 +8021,6 @@
               </w:rPr>
               <w:t>op</w:t>
             </w:r>
-            <w:proofErr w:type="spellEnd"/>
           </w:p>
         </w:tc>
         <w:tc>
@@ -9172,25 +8046,7 @@
                 <w:szCs w:val="22"/>
                 <w:lang w:val="en"/>
               </w:rPr>
-              <w:t>[</w:t>
-            </w:r>
-            <w:proofErr w:type="spellStart"/>
-            <w:r>
-              <w:rPr>
-                <w:rFonts w:ascii="Calibri" w:hAnsi="Calibri" w:cs="Calibri"/>
-                <w:szCs w:val="22"/>
-                <w:lang w:val="en"/>
-              </w:rPr>
-              <w:t>ObservableProperty</w:t>
-            </w:r>
-            <w:proofErr w:type="spellEnd"/>
-            <w:r>
-              <w:rPr>
-                <w:rFonts w:ascii="Calibri" w:hAnsi="Calibri" w:cs="Calibri"/>
-                <w:szCs w:val="22"/>
-                <w:lang w:val="en"/>
-              </w:rPr>
-              <w:t>]</w:t>
+              <w:t>[ObservableProperty]</w:t>
             </w:r>
           </w:p>
           <w:p>
@@ -9304,29 +8160,7 @@
                 <w:sz w:val="20"/>
                 <w:lang w:val="en"/>
               </w:rPr>
-              <w:t>(</w:t>
-            </w:r>
-            <w:proofErr w:type="spellStart"/>
-            <w:r>
-              <w:rPr>
-                <w:rFonts w:ascii="Calibri" w:hAnsi="Calibri" w:cs="Calibri"/>
-                <w:i/>
-                <w:iCs/>
-                <w:sz w:val="20"/>
-                <w:lang w:val="en"/>
-              </w:rPr>
-              <w:t>CommunityToolkit.Mvvm</w:t>
-            </w:r>
-            <w:proofErr w:type="spellEnd"/>
-            <w:r>
-              <w:rPr>
-                <w:rFonts w:ascii="Calibri" w:hAnsi="Calibri" w:cs="Calibri"/>
-                <w:i/>
-                <w:iCs/>
-                <w:sz w:val="20"/>
-                <w:lang w:val="en"/>
-              </w:rPr>
-              <w:t>)</w:t>
+              <w:t>(CommunityToolkit.Mvvm)</w:t>
             </w:r>
           </w:p>
         </w:tc>
@@ -9348,7 +8182,6 @@
                 <w:lang w:val="en"/>
               </w:rPr>
             </w:pPr>
-            <w:proofErr w:type="spellStart"/>
             <w:r>
               <w:rPr>
                 <w:rFonts w:ascii="Calibri" w:hAnsi="Calibri" w:cs="Calibri"/>
@@ -9357,7 +8190,6 @@
               </w:rPr>
               <w:t>rcmd</w:t>
             </w:r>
-            <w:proofErr w:type="spellEnd"/>
           </w:p>
         </w:tc>
         <w:tc>
@@ -9383,25 +8215,7 @@
                 <w:szCs w:val="22"/>
                 <w:lang w:val="en"/>
               </w:rPr>
-              <w:t>[</w:t>
-            </w:r>
-            <w:proofErr w:type="spellStart"/>
-            <w:r>
-              <w:rPr>
-                <w:rFonts w:ascii="Calibri" w:hAnsi="Calibri" w:cs="Calibri"/>
-                <w:szCs w:val="22"/>
-                <w:lang w:val="en"/>
-              </w:rPr>
-              <w:t>RelayCommand</w:t>
-            </w:r>
-            <w:proofErr w:type="spellEnd"/>
-            <w:r>
-              <w:rPr>
-                <w:rFonts w:ascii="Calibri" w:hAnsi="Calibri" w:cs="Calibri"/>
-                <w:szCs w:val="22"/>
-                <w:lang w:val="en"/>
-              </w:rPr>
-              <w:t>]</w:t>
+              <w:t>[RelayCommand]</w:t>
             </w:r>
           </w:p>
           <w:p>
@@ -9559,29 +8373,7 @@
                 <w:sz w:val="20"/>
                 <w:lang w:val="en"/>
               </w:rPr>
-              <w:t>(</w:t>
-            </w:r>
-            <w:proofErr w:type="spellStart"/>
-            <w:r>
-              <w:rPr>
-                <w:rFonts w:ascii="Calibri" w:hAnsi="Calibri" w:cs="Calibri"/>
-                <w:i/>
-                <w:iCs/>
-                <w:sz w:val="20"/>
-                <w:lang w:val="en"/>
-              </w:rPr>
-              <w:t>CommunityToolkit.Mvvm</w:t>
-            </w:r>
-            <w:proofErr w:type="spellEnd"/>
-            <w:r>
-              <w:rPr>
-                <w:rFonts w:ascii="Calibri" w:hAnsi="Calibri" w:cs="Calibri"/>
-                <w:i/>
-                <w:iCs/>
-                <w:sz w:val="20"/>
-                <w:lang w:val="en"/>
-              </w:rPr>
-              <w:t>)</w:t>
+              <w:t>(CommunityToolkit.Mvvm)</w:t>
             </w:r>
           </w:p>
         </w:tc>
@@ -9603,7 +8395,6 @@
                 <w:lang w:val="en"/>
               </w:rPr>
             </w:pPr>
-            <w:proofErr w:type="spellStart"/>
             <w:r>
               <w:rPr>
                 <w:rFonts w:ascii="Calibri" w:hAnsi="Calibri" w:cs="Calibri"/>
@@ -9620,7 +8411,6 @@
               </w:rPr>
               <w:t>rcmd</w:t>
             </w:r>
-            <w:proofErr w:type="spellEnd"/>
           </w:p>
         </w:tc>
         <w:tc>
@@ -9646,25 +8436,7 @@
                 <w:szCs w:val="22"/>
                 <w:lang w:val="en"/>
               </w:rPr>
-              <w:t>[</w:t>
-            </w:r>
-            <w:proofErr w:type="spellStart"/>
-            <w:r>
-              <w:rPr>
-                <w:rFonts w:ascii="Calibri" w:hAnsi="Calibri" w:cs="Calibri"/>
-                <w:szCs w:val="22"/>
-                <w:lang w:val="en"/>
-              </w:rPr>
-              <w:t>RelayCommand</w:t>
-            </w:r>
-            <w:proofErr w:type="spellEnd"/>
-            <w:r>
-              <w:rPr>
-                <w:rFonts w:ascii="Calibri" w:hAnsi="Calibri" w:cs="Calibri"/>
-                <w:szCs w:val="22"/>
-                <w:lang w:val="en"/>
-              </w:rPr>
-              <w:t>]</w:t>
+              <w:t>[RelayCommand]</w:t>
             </w:r>
           </w:p>
           <w:p>
@@ -9696,7 +8468,6 @@
               </w:rPr>
               <w:t xml:space="preserve"> </w:t>
             </w:r>
-            <w:proofErr w:type="spellStart"/>
             <w:r>
               <w:rPr>
                 <w:rFonts w:ascii="Calibri" w:hAnsi="Calibri" w:cs="Calibri"/>
@@ -9714,7 +8485,6 @@
               </w:rPr>
               <w:t>Async</w:t>
             </w:r>
-            <w:proofErr w:type="spellEnd"/>
             <w:r>
               <w:rPr>
                 <w:rFonts w:ascii="Calibri" w:hAnsi="Calibri" w:cs="Calibri"/>
@@ -9820,7 +8590,6 @@
                 <w:lang w:val="en"/>
               </w:rPr>
             </w:pPr>
-            <w:proofErr w:type="spellStart"/>
             <w:r>
               <w:rPr>
                 <w:rFonts w:ascii="Calibri" w:hAnsi="Calibri" w:cs="Calibri"/>
@@ -9829,7 +8598,6 @@
               </w:rPr>
               <w:t>propvm</w:t>
             </w:r>
-            <w:proofErr w:type="spellEnd"/>
           </w:p>
         </w:tc>
         <w:tc>
@@ -10002,25 +8770,7 @@
                 <w:szCs w:val="22"/>
                 <w:lang w:val="en"/>
               </w:rPr>
-              <w:t xml:space="preserve">set =&gt; </w:t>
-            </w:r>
-            <w:proofErr w:type="spellStart"/>
-            <w:r>
-              <w:rPr>
-                <w:rFonts w:ascii="Calibri" w:hAnsi="Calibri" w:cs="Calibri"/>
-                <w:szCs w:val="22"/>
-                <w:lang w:val="en"/>
-              </w:rPr>
-              <w:t>SetProperty</w:t>
-            </w:r>
-            <w:proofErr w:type="spellEnd"/>
-            <w:r>
-              <w:rPr>
-                <w:rFonts w:ascii="Calibri" w:hAnsi="Calibri" w:cs="Calibri"/>
-                <w:szCs w:val="22"/>
-                <w:lang w:val="en"/>
-              </w:rPr>
-              <w:t xml:space="preserve">(ref </w:t>
+              <w:t xml:space="preserve">set =&gt; SetProperty(ref </w:t>
             </w:r>
             <w:r>
               <w:rPr>
@@ -10114,7 +8864,6 @@
                 <w:lang w:val="en"/>
               </w:rPr>
             </w:pPr>
-            <w:proofErr w:type="spellStart"/>
             <w:r>
               <w:rPr>
                 <w:rFonts w:ascii="Calibri" w:hAnsi="Calibri" w:cs="Calibri"/>
@@ -10123,7 +8872,6 @@
               </w:rPr>
               <w:t>cmem</w:t>
             </w:r>
-            <w:proofErr w:type="spellEnd"/>
           </w:p>
         </w:tc>
         <w:tc>
@@ -10151,7 +8899,6 @@
               </w:rPr>
               <w:t xml:space="preserve">public static </w:t>
             </w:r>
-            <w:proofErr w:type="spellStart"/>
             <w:r>
               <w:rPr>
                 <w:rFonts w:ascii="Calibri" w:hAnsi="Calibri" w:cs="Calibri"/>
@@ -10161,7 +8908,6 @@
               </w:rPr>
               <w:t>TBindable</w:t>
             </w:r>
-            <w:proofErr w:type="spellEnd"/>
             <w:r>
               <w:rPr>
                 <w:rFonts w:ascii="Calibri" w:hAnsi="Calibri" w:cs="Calibri"/>
@@ -10170,7 +8916,6 @@
               </w:rPr>
               <w:t xml:space="preserve"> </w:t>
             </w:r>
-            <w:proofErr w:type="spellStart"/>
             <w:r>
               <w:rPr>
                 <w:rFonts w:ascii="Calibri" w:hAnsi="Calibri" w:cs="Calibri"/>
@@ -10180,7 +8925,6 @@
               </w:rPr>
               <w:t>MyMethod</w:t>
             </w:r>
-            <w:proofErr w:type="spellEnd"/>
             <w:r>
               <w:rPr>
                 <w:rFonts w:ascii="Calibri" w:hAnsi="Calibri" w:cs="Calibri"/>
@@ -10189,7 +8933,6 @@
               </w:rPr>
               <w:t>&lt;</w:t>
             </w:r>
-            <w:proofErr w:type="spellStart"/>
             <w:r>
               <w:rPr>
                 <w:rFonts w:ascii="Calibri" w:hAnsi="Calibri" w:cs="Calibri"/>
@@ -10199,7 +8942,6 @@
               </w:rPr>
               <w:t>TBindable</w:t>
             </w:r>
-            <w:proofErr w:type="spellEnd"/>
             <w:r>
               <w:rPr>
                 <w:rFonts w:ascii="Calibri" w:hAnsi="Calibri" w:cs="Calibri"/>
@@ -10208,7 +8950,6 @@
               </w:rPr>
               <w:t xml:space="preserve">&gt;(this </w:t>
             </w:r>
-            <w:proofErr w:type="spellStart"/>
             <w:r>
               <w:rPr>
                 <w:rFonts w:ascii="Calibri" w:hAnsi="Calibri" w:cs="Calibri"/>
@@ -10218,7 +8959,6 @@
               </w:rPr>
               <w:t>TBindable</w:t>
             </w:r>
-            <w:proofErr w:type="spellEnd"/>
             <w:r>
               <w:rPr>
                 <w:rFonts w:ascii="Calibri" w:hAnsi="Calibri" w:cs="Calibri"/>
@@ -10244,7 +8984,6 @@
               </w:rPr>
               <w:t xml:space="preserve">) where </w:t>
             </w:r>
-            <w:proofErr w:type="spellStart"/>
             <w:r>
               <w:rPr>
                 <w:rFonts w:ascii="Calibri" w:hAnsi="Calibri" w:cs="Calibri"/>
@@ -10254,7 +8993,6 @@
               </w:rPr>
               <w:t>TBindable</w:t>
             </w:r>
-            <w:proofErr w:type="spellEnd"/>
             <w:r>
               <w:rPr>
                 <w:rFonts w:ascii="Calibri" w:hAnsi="Calibri" w:cs="Calibri"/>
@@ -10263,7 +9001,6 @@
               </w:rPr>
               <w:t xml:space="preserve"> : </w:t>
             </w:r>
-            <w:proofErr w:type="spellStart"/>
             <w:r>
               <w:rPr>
                 <w:rFonts w:ascii="Calibri" w:hAnsi="Calibri" w:cs="Calibri"/>
@@ -10273,7 +9010,6 @@
               </w:rPr>
               <w:t>BindableObject</w:t>
             </w:r>
-            <w:proofErr w:type="spellEnd"/>
           </w:p>
           <w:p>
             <w:pPr>
@@ -10654,6 +9390,14 @@
           <w:lang w:val="en"/>
         </w:rPr>
         <w:t>Releases</w:t>
+      </w:r>
+      <w:r>
+        <w:rPr>
+          <w:rFonts w:ascii="Calibri" w:hAnsi="Calibri" w:cs="Calibri"/>
+          <w:szCs w:val="22"/>
+          <w:lang w:val="en"/>
+        </w:rPr>
+        <w:t>, .NET 8 Previews</w:t>
       </w:r>
       <w:r>
         <w:rPr>

</xml_diff>

<commit_message>
v3.1.0.0 release of VS Extension
</commit_message>
<xml_diff>
--- a/src/Extensions/MauiTemplates/MauiTemplates/readme.docx
+++ b/src/Extensions/MauiTemplates/MauiTemplates/readme.docx
@@ -74,7 +74,7 @@
           <w:r>
             <w:fldChar w:fldCharType="separate"/>
           </w:r>
-          <w:hyperlink w:anchor="_Toc126684357" w:history="1">
+          <w:hyperlink w:anchor="_Toc130518705" w:history="1">
             <w:r>
               <w:rPr>
                 <w:rStyle w:val="Hyperlink"/>
@@ -102,7 +102,7 @@
                 <w:noProof/>
                 <w:webHidden/>
               </w:rPr>
-              <w:instrText xml:space="preserve"> PAGEREF _Toc126684357 \h </w:instrText>
+              <w:instrText xml:space="preserve"> PAGEREF _Toc130518705 \h </w:instrText>
             </w:r>
             <w:r>
               <w:rPr>
@@ -144,7 +144,7 @@
               <w:noProof/>
             </w:rPr>
           </w:pPr>
-          <w:hyperlink w:anchor="_Toc126684358" w:history="1">
+          <w:hyperlink w:anchor="_Toc130518706" w:history="1">
             <w:r>
               <w:rPr>
                 <w:rStyle w:val="Hyperlink"/>
@@ -172,7 +172,7 @@
                 <w:noProof/>
                 <w:webHidden/>
               </w:rPr>
-              <w:instrText xml:space="preserve"> PAGEREF _Toc126684358 \h </w:instrText>
+              <w:instrText xml:space="preserve"> PAGEREF _Toc130518706 \h </w:instrText>
             </w:r>
             <w:r>
               <w:rPr>
@@ -214,7 +214,7 @@
               <w:noProof/>
             </w:rPr>
           </w:pPr>
-          <w:hyperlink w:anchor="_Toc126684359" w:history="1">
+          <w:hyperlink w:anchor="_Toc130518707" w:history="1">
             <w:r>
               <w:rPr>
                 <w:rStyle w:val="Hyperlink"/>
@@ -242,7 +242,7 @@
                 <w:noProof/>
                 <w:webHidden/>
               </w:rPr>
-              <w:instrText xml:space="preserve"> PAGEREF _Toc126684359 \h </w:instrText>
+              <w:instrText xml:space="preserve"> PAGEREF _Toc130518707 \h </w:instrText>
             </w:r>
             <w:r>
               <w:rPr>
@@ -284,7 +284,7 @@
               <w:noProof/>
             </w:rPr>
           </w:pPr>
-          <w:hyperlink w:anchor="_Toc126684360" w:history="1">
+          <w:hyperlink w:anchor="_Toc130518708" w:history="1">
             <w:r>
               <w:rPr>
                 <w:rStyle w:val="Hyperlink"/>
@@ -312,7 +312,7 @@
                 <w:noProof/>
                 <w:webHidden/>
               </w:rPr>
-              <w:instrText xml:space="preserve"> PAGEREF _Toc126684360 \h </w:instrText>
+              <w:instrText xml:space="preserve"> PAGEREF _Toc130518708 \h </w:instrText>
             </w:r>
             <w:r>
               <w:rPr>
@@ -354,7 +354,7 @@
               <w:noProof/>
             </w:rPr>
           </w:pPr>
-          <w:hyperlink w:anchor="_Toc126684361" w:history="1">
+          <w:hyperlink w:anchor="_Toc130518709" w:history="1">
             <w:r>
               <w:rPr>
                 <w:rStyle w:val="Hyperlink"/>
@@ -389,7 +389,7 @@
                 <w:noProof/>
                 <w:webHidden/>
               </w:rPr>
-              <w:instrText xml:space="preserve"> PAGEREF _Toc126684361 \h </w:instrText>
+              <w:instrText xml:space="preserve"> PAGEREF _Toc130518709 \h </w:instrText>
             </w:r>
             <w:r>
               <w:rPr>
@@ -431,7 +431,7 @@
               <w:noProof/>
             </w:rPr>
           </w:pPr>
-          <w:hyperlink w:anchor="_Toc126684362" w:history="1">
+          <w:hyperlink w:anchor="_Toc130518710" w:history="1">
             <w:r>
               <w:rPr>
                 <w:rStyle w:val="Hyperlink"/>
@@ -459,7 +459,7 @@
                 <w:noProof/>
                 <w:webHidden/>
               </w:rPr>
-              <w:instrText xml:space="preserve"> PAGEREF _Toc126684362 \h </w:instrText>
+              <w:instrText xml:space="preserve"> PAGEREF _Toc130518710 \h </w:instrText>
             </w:r>
             <w:r>
               <w:rPr>
@@ -501,7 +501,7 @@
               <w:noProof/>
             </w:rPr>
           </w:pPr>
-          <w:hyperlink w:anchor="_Toc126684363" w:history="1">
+          <w:hyperlink w:anchor="_Toc130518711" w:history="1">
             <w:r>
               <w:rPr>
                 <w:rStyle w:val="Hyperlink"/>
@@ -529,7 +529,7 @@
                 <w:noProof/>
                 <w:webHidden/>
               </w:rPr>
-              <w:instrText xml:space="preserve"> PAGEREF _Toc126684363 \h </w:instrText>
+              <w:instrText xml:space="preserve"> PAGEREF _Toc130518711 \h </w:instrText>
             </w:r>
             <w:r>
               <w:rPr>
@@ -610,7 +610,7 @@
           <w:lang w:val="en"/>
         </w:rPr>
       </w:pPr>
-      <w:bookmarkStart w:id="0" w:name="_Toc126684357"/>
+      <w:bookmarkStart w:id="0" w:name="_Toc130518705"/>
       <w:r>
         <w:rPr>
           <w:lang w:val="en"/>
@@ -696,7 +696,7 @@
           <w:lang w:val="en"/>
         </w:rPr>
       </w:pPr>
-      <w:bookmarkStart w:id="1" w:name="_Toc126684358"/>
+      <w:bookmarkStart w:id="1" w:name="_Toc130518706"/>
       <w:r>
         <w:rPr>
           <w:lang w:val="en"/>
@@ -806,7 +806,7 @@
           <w:szCs w:val="22"/>
           <w:lang w:val="en"/>
         </w:rPr>
-        <w:t>.NET MAUI App (C#)</w:t>
+        <w:t>.NET MAUI Class Library</w:t>
       </w:r>
     </w:p>
     <w:p>
@@ -833,33 +833,6 @@
           <w:szCs w:val="22"/>
           <w:lang w:val="en"/>
         </w:rPr>
-        <w:t>.NET MAUI Class Library</w:t>
-      </w:r>
-    </w:p>
-    <w:p>
-      <w:pPr>
-        <w:widowControl w:val="0"/>
-        <w:numPr>
-          <w:ilvl w:val="0"/>
-          <w:numId w:val="1"/>
-        </w:numPr>
-        <w:autoSpaceDE w:val="0"/>
-        <w:autoSpaceDN w:val="0"/>
-        <w:adjustRightInd w:val="0"/>
-        <w:spacing w:after="200" w:line="276" w:lineRule="auto"/>
-        <w:ind w:left="720" w:hanging="360"/>
-        <w:rPr>
-          <w:rFonts w:ascii="Calibri" w:hAnsi="Calibri" w:cs="Calibri"/>
-          <w:szCs w:val="22"/>
-          <w:lang w:val="en"/>
-        </w:rPr>
-      </w:pPr>
-      <w:r>
-        <w:rPr>
-          <w:rFonts w:ascii="Calibri" w:hAnsi="Calibri" w:cs="Calibri"/>
-          <w:szCs w:val="22"/>
-          <w:lang w:val="en"/>
-        </w:rPr>
         <w:t>Shared Class Library (</w:t>
       </w:r>
       <w:r>
@@ -886,7 +859,7 @@
           <w:lang w:val="en"/>
         </w:rPr>
       </w:pPr>
-      <w:bookmarkStart w:id="2" w:name="_Toc126684359"/>
+      <w:bookmarkStart w:id="2" w:name="_Toc130518707"/>
       <w:r>
         <w:rPr>
           <w:lang w:val="en"/>
@@ -1014,23 +987,7 @@
           <w:szCs w:val="22"/>
           <w:lang w:val="en"/>
         </w:rPr>
-        <w:t>,</w:t>
-      </w:r>
-      <w:r>
-        <w:rPr>
-          <w:rFonts w:ascii="Calibri" w:hAnsi="Calibri" w:cs="Calibri"/>
-          <w:szCs w:val="22"/>
-          <w:lang w:val="en"/>
-        </w:rPr>
-        <w:t xml:space="preserve"> in both XAML and C#</w:t>
-      </w:r>
-      <w:r>
-        <w:rPr>
-          <w:rFonts w:ascii="Calibri" w:hAnsi="Calibri" w:cs="Calibri"/>
-          <w:szCs w:val="22"/>
-          <w:lang w:val="en"/>
-        </w:rPr>
-        <w:t>,</w:t>
+        <w:t xml:space="preserve"> in XAML, C#, and Razor</w:t>
       </w:r>
       <w:r>
         <w:rPr>
@@ -1119,7 +1076,7 @@
           <w:szCs w:val="22"/>
           <w:lang w:val="en"/>
         </w:rPr>
-        <w:t>Content Page with ViewModel</w:t>
+        <w:t>Content Page (Razor)</w:t>
       </w:r>
       <w:r>
         <w:rPr>
@@ -1154,80 +1111,15 @@
           <w:szCs w:val="22"/>
           <w:lang w:val="en"/>
         </w:rPr>
-        <w:t>Content Page</w:t>
-      </w:r>
-      <w:r>
-        <w:rPr>
-          <w:rFonts w:ascii="Calibri" w:hAnsi="Calibri" w:cs="Calibri"/>
-          <w:szCs w:val="22"/>
-          <w:lang w:val="en"/>
-        </w:rPr>
-        <w:t xml:space="preserve"> (C#)</w:t>
-      </w:r>
-      <w:r>
-        <w:rPr>
-          <w:rFonts w:ascii="Calibri" w:hAnsi="Calibri" w:cs="Calibri"/>
-          <w:szCs w:val="22"/>
-          <w:lang w:val="en"/>
-        </w:rPr>
-        <w:t xml:space="preserve"> with ViewModel (.NET MAUI)</w:t>
-      </w:r>
-    </w:p>
-    <w:p>
-      <w:pPr>
-        <w:widowControl w:val="0"/>
-        <w:autoSpaceDE w:val="0"/>
-        <w:autoSpaceDN w:val="0"/>
-        <w:adjustRightInd w:val="0"/>
-        <w:spacing w:after="200" w:line="276" w:lineRule="auto"/>
-        <w:ind w:left="360"/>
-        <w:rPr>
-          <w:rFonts w:ascii="Calibri" w:hAnsi="Calibri" w:cs="Calibri"/>
-          <w:szCs w:val="22"/>
-          <w:lang w:val="en"/>
-        </w:rPr>
-      </w:pPr>
-      <w:r>
-        <w:rPr>
-          <w:rFonts w:ascii="Calibri" w:hAnsi="Calibri" w:cs="Calibri"/>
-          <w:b/>
-          <w:bCs/>
-          <w:szCs w:val="22"/>
-          <w:lang w:val="en"/>
-        </w:rPr>
-        <w:t>ContentView</w:t>
-      </w:r>
-      <w:r>
-        <w:rPr>
-          <w:rFonts w:ascii="Calibri" w:hAnsi="Calibri" w:cs="Calibri"/>
-          <w:szCs w:val="22"/>
-          <w:lang w:val="en"/>
-        </w:rPr>
-        <w:t>,</w:t>
-      </w:r>
-      <w:r>
-        <w:rPr>
-          <w:rFonts w:ascii="Calibri" w:hAnsi="Calibri" w:cs="Calibri"/>
-          <w:szCs w:val="22"/>
-          <w:lang w:val="en"/>
-        </w:rPr>
-        <w:t xml:space="preserve"> in both XAML and C#</w:t>
-      </w:r>
-      <w:r>
-        <w:rPr>
-          <w:rFonts w:ascii="Calibri" w:hAnsi="Calibri" w:cs="Calibri"/>
-          <w:szCs w:val="22"/>
-          <w:lang w:val="en"/>
-        </w:rPr>
-        <w:t>,</w:t>
-      </w:r>
-      <w:r>
-        <w:rPr>
-          <w:rFonts w:ascii="Calibri" w:hAnsi="Calibri" w:cs="Calibri"/>
-          <w:szCs w:val="22"/>
-          <w:lang w:val="en"/>
-        </w:rPr>
-        <w:t xml:space="preserve"> and has been named as:</w:t>
+        <w:t>Content Page with ViewModel</w:t>
+      </w:r>
+      <w:r>
+        <w:rPr>
+          <w:rFonts w:ascii="Calibri" w:hAnsi="Calibri" w:cs="Calibri"/>
+          <w:szCs w:val="22"/>
+          <w:lang w:val="en"/>
+        </w:rPr>
+        <w:t xml:space="preserve"> (.NET MAUI)</w:t>
       </w:r>
     </w:p>
     <w:p>
@@ -1254,7 +1146,64 @@
           <w:szCs w:val="22"/>
           <w:lang w:val="en"/>
         </w:rPr>
-        <w:t>Content View (.NET MAUI)</w:t>
+        <w:t>Content Page</w:t>
+      </w:r>
+      <w:r>
+        <w:rPr>
+          <w:rFonts w:ascii="Calibri" w:hAnsi="Calibri" w:cs="Calibri"/>
+          <w:szCs w:val="22"/>
+          <w:lang w:val="en"/>
+        </w:rPr>
+        <w:t xml:space="preserve"> (C#)</w:t>
+      </w:r>
+      <w:r>
+        <w:rPr>
+          <w:rFonts w:ascii="Calibri" w:hAnsi="Calibri" w:cs="Calibri"/>
+          <w:szCs w:val="22"/>
+          <w:lang w:val="en"/>
+        </w:rPr>
+        <w:t xml:space="preserve"> with ViewModel (.NET MAUI)</w:t>
+      </w:r>
+    </w:p>
+    <w:p>
+      <w:pPr>
+        <w:widowControl w:val="0"/>
+        <w:autoSpaceDE w:val="0"/>
+        <w:autoSpaceDN w:val="0"/>
+        <w:adjustRightInd w:val="0"/>
+        <w:spacing w:after="200" w:line="276" w:lineRule="auto"/>
+        <w:ind w:left="360"/>
+        <w:rPr>
+          <w:rFonts w:ascii="Calibri" w:hAnsi="Calibri" w:cs="Calibri"/>
+          <w:szCs w:val="22"/>
+          <w:lang w:val="en"/>
+        </w:rPr>
+      </w:pPr>
+      <w:r>
+        <w:rPr>
+          <w:rFonts w:ascii="Calibri" w:hAnsi="Calibri" w:cs="Calibri"/>
+          <w:b/>
+          <w:bCs/>
+          <w:szCs w:val="22"/>
+          <w:lang w:val="en"/>
+        </w:rPr>
+        <w:t>ContentView</w:t>
+      </w:r>
+      <w:r>
+        <w:rPr>
+          <w:rFonts w:ascii="Calibri" w:hAnsi="Calibri" w:cs="Calibri"/>
+          <w:szCs w:val="22"/>
+          <w:lang w:val="en"/>
+        </w:rPr>
+        <w:t xml:space="preserve"> in XAML, C#, and Razor</w:t>
+      </w:r>
+      <w:r>
+        <w:rPr>
+          <w:rFonts w:ascii="Calibri" w:hAnsi="Calibri" w:cs="Calibri"/>
+          <w:szCs w:val="22"/>
+          <w:lang w:val="en"/>
+        </w:rPr>
+        <w:t xml:space="preserve"> and has been named as:</w:t>
       </w:r>
     </w:p>
     <w:p>
@@ -1281,7 +1230,69 @@
           <w:szCs w:val="22"/>
           <w:lang w:val="en"/>
         </w:rPr>
+        <w:t>Content View (.NET MAUI)</w:t>
+      </w:r>
+    </w:p>
+    <w:p>
+      <w:pPr>
+        <w:widowControl w:val="0"/>
+        <w:numPr>
+          <w:ilvl w:val="0"/>
+          <w:numId w:val="1"/>
+        </w:numPr>
+        <w:autoSpaceDE w:val="0"/>
+        <w:autoSpaceDN w:val="0"/>
+        <w:adjustRightInd w:val="0"/>
+        <w:spacing w:after="200" w:line="240" w:lineRule="auto"/>
+        <w:ind w:left="1080" w:hanging="360"/>
+        <w:rPr>
+          <w:rFonts w:ascii="Calibri" w:hAnsi="Calibri" w:cs="Calibri"/>
+          <w:szCs w:val="22"/>
+          <w:lang w:val="en"/>
+        </w:rPr>
+      </w:pPr>
+      <w:r>
+        <w:rPr>
+          <w:rFonts w:ascii="Calibri" w:hAnsi="Calibri" w:cs="Calibri"/>
+          <w:szCs w:val="22"/>
+          <w:lang w:val="en"/>
+        </w:rPr>
         <w:t>Content View (C#) (.NET MAUI)</w:t>
+      </w:r>
+    </w:p>
+    <w:p>
+      <w:pPr>
+        <w:widowControl w:val="0"/>
+        <w:numPr>
+          <w:ilvl w:val="0"/>
+          <w:numId w:val="1"/>
+        </w:numPr>
+        <w:autoSpaceDE w:val="0"/>
+        <w:autoSpaceDN w:val="0"/>
+        <w:adjustRightInd w:val="0"/>
+        <w:spacing w:after="200" w:line="240" w:lineRule="auto"/>
+        <w:ind w:left="1080" w:hanging="360"/>
+        <w:rPr>
+          <w:rFonts w:ascii="Calibri" w:hAnsi="Calibri" w:cs="Calibri"/>
+          <w:szCs w:val="22"/>
+          <w:lang w:val="en"/>
+        </w:rPr>
+      </w:pPr>
+      <w:r>
+        <w:rPr>
+          <w:rFonts w:ascii="Calibri" w:hAnsi="Calibri" w:cs="Calibri"/>
+          <w:szCs w:val="22"/>
+          <w:lang w:val="en"/>
+        </w:rPr>
+        <w:t>Content View (Razor)</w:t>
+      </w:r>
+      <w:r>
+        <w:rPr>
+          <w:rFonts w:ascii="Calibri" w:hAnsi="Calibri" w:cs="Calibri"/>
+          <w:szCs w:val="22"/>
+          <w:lang w:val="en"/>
+        </w:rPr>
+        <w:t xml:space="preserve"> (.NET MAUI)</w:t>
       </w:r>
     </w:p>
     <w:p>
@@ -1314,7 +1325,23 @@
           <w:szCs w:val="22"/>
           <w:lang w:val="en"/>
         </w:rPr>
-        <w:t>, a</w:t>
+        <w:t>, in both XAML and C#</w:t>
+      </w:r>
+      <w:r>
+        <w:rPr>
+          <w:rFonts w:ascii="Calibri" w:hAnsi="Calibri" w:cs="Calibri"/>
+          <w:szCs w:val="22"/>
+          <w:lang w:val="en"/>
+        </w:rPr>
+        <w:t>,</w:t>
+      </w:r>
+      <w:r>
+        <w:rPr>
+          <w:rFonts w:ascii="Calibri" w:hAnsi="Calibri" w:cs="Calibri"/>
+          <w:szCs w:val="22"/>
+          <w:lang w:val="en"/>
+        </w:rPr>
+        <w:t xml:space="preserve"> a</w:t>
       </w:r>
       <w:r>
         <w:rPr>
@@ -1512,23 +1539,6 @@
         </w:rPr>
         <w:t>.</w:t>
       </w:r>
-    </w:p>
-    <w:p>
-      <w:pPr>
-        <w:widowControl w:val="0"/>
-        <w:autoSpaceDE w:val="0"/>
-        <w:autoSpaceDN w:val="0"/>
-        <w:adjustRightInd w:val="0"/>
-        <w:spacing w:after="200" w:line="276" w:lineRule="auto"/>
-        <w:ind w:left="360"/>
-        <w:rPr>
-          <w:rFonts w:ascii="Calibri" w:hAnsi="Calibri" w:cs="Calibri"/>
-          <w:b/>
-          <w:bCs/>
-          <w:szCs w:val="22"/>
-          <w:lang w:val="en"/>
-        </w:rPr>
-      </w:pPr>
     </w:p>
     <w:p>
       <w:pPr>
@@ -2210,7 +2220,7 @@
           <w:lang w:val="en"/>
         </w:rPr>
       </w:pPr>
-      <w:bookmarkStart w:id="3" w:name="_Toc126684360"/>
+      <w:bookmarkStart w:id="3" w:name="_Toc130518708"/>
       <w:r>
         <w:rPr>
           <w:lang w:val="en"/>
@@ -2231,7 +2241,7 @@
           <w:lang w:val="en"/>
         </w:rPr>
       </w:pPr>
-      <w:bookmarkStart w:id="4" w:name="_Toc126684361"/>
+      <w:bookmarkStart w:id="4" w:name="_Toc130518709"/>
       <w:r>
         <w:t>For</w:t>
       </w:r>
@@ -5042,7 +5052,7 @@
           <w:lang w:val="en"/>
         </w:rPr>
       </w:pPr>
-      <w:bookmarkStart w:id="5" w:name="_Toc126684362"/>
+      <w:bookmarkStart w:id="5" w:name="_Toc130518710"/>
       <w:r>
         <w:rPr>
           <w:lang w:val="en"/>
@@ -9140,7 +9150,7 @@
           <w:lang w:val="en"/>
         </w:rPr>
       </w:pPr>
-      <w:bookmarkStart w:id="6" w:name="_Toc126684363"/>
+      <w:bookmarkStart w:id="6" w:name="_Toc130518711"/>
       <w:r>
         <w:rPr>
           <w:lang w:val="en"/>

</xml_diff>

<commit_message>
v3.2.0.0 release of VS extension
</commit_message>
<xml_diff>
--- a/src/Extensions/MauiTemplates/MauiTemplates/readme.docx
+++ b/src/Extensions/MauiTemplates/MauiTemplates/readme.docx
@@ -74,7 +74,7 @@
           <w:r>
             <w:fldChar w:fldCharType="separate"/>
           </w:r>
-          <w:hyperlink w:anchor="_Toc130518705" w:history="1">
+          <w:hyperlink w:anchor="_Toc131638137" w:history="1">
             <w:r>
               <w:rPr>
                 <w:rStyle w:val="Hyperlink"/>
@@ -102,7 +102,7 @@
                 <w:noProof/>
                 <w:webHidden/>
               </w:rPr>
-              <w:instrText xml:space="preserve"> PAGEREF _Toc130518705 \h </w:instrText>
+              <w:instrText xml:space="preserve"> PAGEREF _Toc131638137 \h </w:instrText>
             </w:r>
             <w:r>
               <w:rPr>
@@ -144,7 +144,7 @@
               <w:noProof/>
             </w:rPr>
           </w:pPr>
-          <w:hyperlink w:anchor="_Toc130518706" w:history="1">
+          <w:hyperlink w:anchor="_Toc131638138" w:history="1">
             <w:r>
               <w:rPr>
                 <w:rStyle w:val="Hyperlink"/>
@@ -172,7 +172,7 @@
                 <w:noProof/>
                 <w:webHidden/>
               </w:rPr>
-              <w:instrText xml:space="preserve"> PAGEREF _Toc130518706 \h </w:instrText>
+              <w:instrText xml:space="preserve"> PAGEREF _Toc131638138 \h </w:instrText>
             </w:r>
             <w:r>
               <w:rPr>
@@ -214,7 +214,7 @@
               <w:noProof/>
             </w:rPr>
           </w:pPr>
-          <w:hyperlink w:anchor="_Toc130518707" w:history="1">
+          <w:hyperlink w:anchor="_Toc131638139" w:history="1">
             <w:r>
               <w:rPr>
                 <w:rStyle w:val="Hyperlink"/>
@@ -242,7 +242,7 @@
                 <w:noProof/>
                 <w:webHidden/>
               </w:rPr>
-              <w:instrText xml:space="preserve"> PAGEREF _Toc130518707 \h </w:instrText>
+              <w:instrText xml:space="preserve"> PAGEREF _Toc131638139 \h </w:instrText>
             </w:r>
             <w:r>
               <w:rPr>
@@ -284,7 +284,7 @@
               <w:noProof/>
             </w:rPr>
           </w:pPr>
-          <w:hyperlink w:anchor="_Toc130518708" w:history="1">
+          <w:hyperlink w:anchor="_Toc131638140" w:history="1">
             <w:r>
               <w:rPr>
                 <w:rStyle w:val="Hyperlink"/>
@@ -312,7 +312,7 @@
                 <w:noProof/>
                 <w:webHidden/>
               </w:rPr>
-              <w:instrText xml:space="preserve"> PAGEREF _Toc130518708 \h </w:instrText>
+              <w:instrText xml:space="preserve"> PAGEREF _Toc131638140 \h </w:instrText>
             </w:r>
             <w:r>
               <w:rPr>
@@ -354,7 +354,7 @@
               <w:noProof/>
             </w:rPr>
           </w:pPr>
-          <w:hyperlink w:anchor="_Toc130518709" w:history="1">
+          <w:hyperlink w:anchor="_Toc131638141" w:history="1">
             <w:r>
               <w:rPr>
                 <w:rStyle w:val="Hyperlink"/>
@@ -389,7 +389,7 @@
                 <w:noProof/>
                 <w:webHidden/>
               </w:rPr>
-              <w:instrText xml:space="preserve"> PAGEREF _Toc130518709 \h </w:instrText>
+              <w:instrText xml:space="preserve"> PAGEREF _Toc131638141 \h </w:instrText>
             </w:r>
             <w:r>
               <w:rPr>
@@ -431,7 +431,7 @@
               <w:noProof/>
             </w:rPr>
           </w:pPr>
-          <w:hyperlink w:anchor="_Toc130518710" w:history="1">
+          <w:hyperlink w:anchor="_Toc131638142" w:history="1">
             <w:r>
               <w:rPr>
                 <w:rStyle w:val="Hyperlink"/>
@@ -459,7 +459,7 @@
                 <w:noProof/>
                 <w:webHidden/>
               </w:rPr>
-              <w:instrText xml:space="preserve"> PAGEREF _Toc130518710 \h </w:instrText>
+              <w:instrText xml:space="preserve"> PAGEREF _Toc131638142 \h </w:instrText>
             </w:r>
             <w:r>
               <w:rPr>
@@ -501,7 +501,7 @@
               <w:noProof/>
             </w:rPr>
           </w:pPr>
-          <w:hyperlink w:anchor="_Toc130518711" w:history="1">
+          <w:hyperlink w:anchor="_Toc131638143" w:history="1">
             <w:r>
               <w:rPr>
                 <w:rStyle w:val="Hyperlink"/>
@@ -529,7 +529,7 @@
                 <w:noProof/>
                 <w:webHidden/>
               </w:rPr>
-              <w:instrText xml:space="preserve"> PAGEREF _Toc130518711 \h </w:instrText>
+              <w:instrText xml:space="preserve"> PAGEREF _Toc131638143 \h </w:instrText>
             </w:r>
             <w:r>
               <w:rPr>
@@ -610,7 +610,7 @@
           <w:lang w:val="en"/>
         </w:rPr>
       </w:pPr>
-      <w:bookmarkStart w:id="0" w:name="_Toc130518705"/>
+      <w:bookmarkStart w:id="0" w:name="_Toc131638137"/>
       <w:r>
         <w:rPr>
           <w:lang w:val="en"/>
@@ -696,7 +696,7 @@
           <w:lang w:val="en"/>
         </w:rPr>
       </w:pPr>
-      <w:bookmarkStart w:id="1" w:name="_Toc130518706"/>
+      <w:bookmarkStart w:id="1" w:name="_Toc131638138"/>
       <w:r>
         <w:rPr>
           <w:lang w:val="en"/>
@@ -859,7 +859,7 @@
           <w:lang w:val="en"/>
         </w:rPr>
       </w:pPr>
-      <w:bookmarkStart w:id="2" w:name="_Toc130518707"/>
+      <w:bookmarkStart w:id="2" w:name="_Toc131638139"/>
       <w:r>
         <w:rPr>
           <w:lang w:val="en"/>
@@ -1022,7 +1022,7 @@
           <w:szCs w:val="22"/>
           <w:lang w:val="en"/>
         </w:rPr>
-        <w:t>Content Page (.NET MAUI)</w:t>
+        <w:t>Content Page</w:t>
       </w:r>
     </w:p>
     <w:p>
@@ -1049,7 +1049,7 @@
           <w:szCs w:val="22"/>
           <w:lang w:val="en"/>
         </w:rPr>
-        <w:t>Content Page (C#) (.NET MAUI)</w:t>
+        <w:t>Content Page (C#)</w:t>
       </w:r>
     </w:p>
     <w:p>
@@ -1078,14 +1078,6 @@
         </w:rPr>
         <w:t>Content Page (Razor)</w:t>
       </w:r>
-      <w:r>
-        <w:rPr>
-          <w:rFonts w:ascii="Calibri" w:hAnsi="Calibri" w:cs="Calibri"/>
-          <w:szCs w:val="22"/>
-          <w:lang w:val="en"/>
-        </w:rPr>
-        <w:t xml:space="preserve"> (.NET MAUI)</w:t>
-      </w:r>
     </w:p>
     <w:p>
       <w:pPr>
@@ -1111,16 +1103,18 @@
           <w:szCs w:val="22"/>
           <w:lang w:val="en"/>
         </w:rPr>
-        <w:t>Content Page with ViewModel</w:t>
-      </w:r>
-      <w:r>
-        <w:rPr>
-          <w:rFonts w:ascii="Calibri" w:hAnsi="Calibri" w:cs="Calibri"/>
-          <w:szCs w:val="22"/>
-          <w:lang w:val="en"/>
-        </w:rPr>
-        <w:t xml:space="preserve"> (.NET MAUI)</w:t>
-      </w:r>
+        <w:t xml:space="preserve">Content Page with </w:t>
+      </w:r>
+      <w:proofErr w:type="spellStart"/>
+      <w:r>
+        <w:rPr>
+          <w:rFonts w:ascii="Calibri" w:hAnsi="Calibri" w:cs="Calibri"/>
+          <w:szCs w:val="22"/>
+          <w:lang w:val="en"/>
+        </w:rPr>
+        <w:t>BlazorWebView</w:t>
+      </w:r>
+      <w:proofErr w:type="spellEnd"/>
     </w:p>
     <w:p>
       <w:pPr>
@@ -1146,8 +1140,18 @@
           <w:szCs w:val="22"/>
           <w:lang w:val="en"/>
         </w:rPr>
-        <w:t>Content Page</w:t>
-      </w:r>
+        <w:t xml:space="preserve">Content Page with </w:t>
+      </w:r>
+      <w:proofErr w:type="spellStart"/>
+      <w:r>
+        <w:rPr>
+          <w:rFonts w:ascii="Calibri" w:hAnsi="Calibri" w:cs="Calibri"/>
+          <w:szCs w:val="22"/>
+          <w:lang w:val="en"/>
+        </w:rPr>
+        <w:t>BlazorWebView</w:t>
+      </w:r>
+      <w:proofErr w:type="spellEnd"/>
       <w:r>
         <w:rPr>
           <w:rFonts w:ascii="Calibri" w:hAnsi="Calibri" w:cs="Calibri"/>
@@ -1155,55 +1159,6 @@
           <w:lang w:val="en"/>
         </w:rPr>
         <w:t xml:space="preserve"> (C#)</w:t>
-      </w:r>
-      <w:r>
-        <w:rPr>
-          <w:rFonts w:ascii="Calibri" w:hAnsi="Calibri" w:cs="Calibri"/>
-          <w:szCs w:val="22"/>
-          <w:lang w:val="en"/>
-        </w:rPr>
-        <w:t xml:space="preserve"> with ViewModel (.NET MAUI)</w:t>
-      </w:r>
-    </w:p>
-    <w:p>
-      <w:pPr>
-        <w:widowControl w:val="0"/>
-        <w:autoSpaceDE w:val="0"/>
-        <w:autoSpaceDN w:val="0"/>
-        <w:adjustRightInd w:val="0"/>
-        <w:spacing w:after="200" w:line="276" w:lineRule="auto"/>
-        <w:ind w:left="360"/>
-        <w:rPr>
-          <w:rFonts w:ascii="Calibri" w:hAnsi="Calibri" w:cs="Calibri"/>
-          <w:szCs w:val="22"/>
-          <w:lang w:val="en"/>
-        </w:rPr>
-      </w:pPr>
-      <w:r>
-        <w:rPr>
-          <w:rFonts w:ascii="Calibri" w:hAnsi="Calibri" w:cs="Calibri"/>
-          <w:b/>
-          <w:bCs/>
-          <w:szCs w:val="22"/>
-          <w:lang w:val="en"/>
-        </w:rPr>
-        <w:t>ContentView</w:t>
-      </w:r>
-      <w:r>
-        <w:rPr>
-          <w:rFonts w:ascii="Calibri" w:hAnsi="Calibri" w:cs="Calibri"/>
-          <w:szCs w:val="22"/>
-          <w:lang w:val="en"/>
-        </w:rPr>
-        <w:t xml:space="preserve"> in XAML, C#, and Razor</w:t>
-      </w:r>
-      <w:r>
-        <w:rPr>
-          <w:rFonts w:ascii="Calibri" w:hAnsi="Calibri" w:cs="Calibri"/>
-          <w:szCs w:val="22"/>
-          <w:lang w:val="en"/>
-        </w:rPr>
-        <w:t xml:space="preserve"> and has been named as:</w:t>
       </w:r>
     </w:p>
     <w:p>
@@ -1230,7 +1185,7 @@
           <w:szCs w:val="22"/>
           <w:lang w:val="en"/>
         </w:rPr>
-        <w:t>Content View (.NET MAUI)</w:t>
+        <w:t>Content Page with ViewModel</w:t>
       </w:r>
     </w:p>
     <w:p>
@@ -1257,7 +1212,64 @@
           <w:szCs w:val="22"/>
           <w:lang w:val="en"/>
         </w:rPr>
-        <w:t>Content View (C#) (.NET MAUI)</w:t>
+        <w:t>Content Page</w:t>
+      </w:r>
+      <w:r>
+        <w:rPr>
+          <w:rFonts w:ascii="Calibri" w:hAnsi="Calibri" w:cs="Calibri"/>
+          <w:szCs w:val="22"/>
+          <w:lang w:val="en"/>
+        </w:rPr>
+        <w:t xml:space="preserve"> (C#)</w:t>
+      </w:r>
+      <w:r>
+        <w:rPr>
+          <w:rFonts w:ascii="Calibri" w:hAnsi="Calibri" w:cs="Calibri"/>
+          <w:szCs w:val="22"/>
+          <w:lang w:val="en"/>
+        </w:rPr>
+        <w:t xml:space="preserve"> with ViewModel</w:t>
+      </w:r>
+    </w:p>
+    <w:p>
+      <w:pPr>
+        <w:widowControl w:val="0"/>
+        <w:autoSpaceDE w:val="0"/>
+        <w:autoSpaceDN w:val="0"/>
+        <w:adjustRightInd w:val="0"/>
+        <w:spacing w:after="200" w:line="276" w:lineRule="auto"/>
+        <w:ind w:left="360"/>
+        <w:rPr>
+          <w:rFonts w:ascii="Calibri" w:hAnsi="Calibri" w:cs="Calibri"/>
+          <w:szCs w:val="22"/>
+          <w:lang w:val="en"/>
+        </w:rPr>
+      </w:pPr>
+      <w:r>
+        <w:rPr>
+          <w:rFonts w:ascii="Calibri" w:hAnsi="Calibri" w:cs="Calibri"/>
+          <w:b/>
+          <w:bCs/>
+          <w:szCs w:val="22"/>
+          <w:lang w:val="en"/>
+        </w:rPr>
+        <w:t>ContentView</w:t>
+      </w:r>
+      <w:r>
+        <w:rPr>
+          <w:rFonts w:ascii="Calibri" w:hAnsi="Calibri" w:cs="Calibri"/>
+          <w:szCs w:val="22"/>
+          <w:lang w:val="en"/>
+        </w:rPr>
+        <w:t xml:space="preserve"> in XAML, C#, and Razor</w:t>
+      </w:r>
+      <w:r>
+        <w:rPr>
+          <w:rFonts w:ascii="Calibri" w:hAnsi="Calibri" w:cs="Calibri"/>
+          <w:szCs w:val="22"/>
+          <w:lang w:val="en"/>
+        </w:rPr>
+        <w:t xml:space="preserve"> and has been named as:</w:t>
       </w:r>
     </w:p>
     <w:p>
@@ -1284,15 +1296,61 @@
           <w:szCs w:val="22"/>
           <w:lang w:val="en"/>
         </w:rPr>
+        <w:t>Content View</w:t>
+      </w:r>
+    </w:p>
+    <w:p>
+      <w:pPr>
+        <w:widowControl w:val="0"/>
+        <w:numPr>
+          <w:ilvl w:val="0"/>
+          <w:numId w:val="1"/>
+        </w:numPr>
+        <w:autoSpaceDE w:val="0"/>
+        <w:autoSpaceDN w:val="0"/>
+        <w:adjustRightInd w:val="0"/>
+        <w:spacing w:after="200" w:line="240" w:lineRule="auto"/>
+        <w:ind w:left="1080" w:hanging="360"/>
+        <w:rPr>
+          <w:rFonts w:ascii="Calibri" w:hAnsi="Calibri" w:cs="Calibri"/>
+          <w:szCs w:val="22"/>
+          <w:lang w:val="en"/>
+        </w:rPr>
+      </w:pPr>
+      <w:r>
+        <w:rPr>
+          <w:rFonts w:ascii="Calibri" w:hAnsi="Calibri" w:cs="Calibri"/>
+          <w:szCs w:val="22"/>
+          <w:lang w:val="en"/>
+        </w:rPr>
+        <w:t>Content View (C#)</w:t>
+      </w:r>
+    </w:p>
+    <w:p>
+      <w:pPr>
+        <w:widowControl w:val="0"/>
+        <w:numPr>
+          <w:ilvl w:val="0"/>
+          <w:numId w:val="1"/>
+        </w:numPr>
+        <w:autoSpaceDE w:val="0"/>
+        <w:autoSpaceDN w:val="0"/>
+        <w:adjustRightInd w:val="0"/>
+        <w:spacing w:after="200" w:line="240" w:lineRule="auto"/>
+        <w:ind w:left="1080" w:hanging="360"/>
+        <w:rPr>
+          <w:rFonts w:ascii="Calibri" w:hAnsi="Calibri" w:cs="Calibri"/>
+          <w:szCs w:val="22"/>
+          <w:lang w:val="en"/>
+        </w:rPr>
+      </w:pPr>
+      <w:r>
+        <w:rPr>
+          <w:rFonts w:ascii="Calibri" w:hAnsi="Calibri" w:cs="Calibri"/>
+          <w:szCs w:val="22"/>
+          <w:lang w:val="en"/>
+        </w:rPr>
         <w:t>Content View (Razor)</w:t>
-      </w:r>
-      <w:r>
-        <w:rPr>
-          <w:rFonts w:ascii="Calibri" w:hAnsi="Calibri" w:cs="Calibri"/>
-          <w:szCs w:val="22"/>
-          <w:lang w:val="en"/>
-        </w:rPr>
-        <w:t xml:space="preserve"> (.NET MAUI)</w:t>
       </w:r>
     </w:p>
     <w:p>
@@ -1325,7 +1383,39 @@
           <w:szCs w:val="22"/>
           <w:lang w:val="en"/>
         </w:rPr>
-        <w:t>, in both XAML and C#</w:t>
+        <w:t>, in XAML</w:t>
+      </w:r>
+      <w:r>
+        <w:rPr>
+          <w:rFonts w:ascii="Calibri" w:hAnsi="Calibri" w:cs="Calibri"/>
+          <w:szCs w:val="22"/>
+          <w:lang w:val="en"/>
+        </w:rPr>
+        <w:t>,</w:t>
+      </w:r>
+      <w:r>
+        <w:rPr>
+          <w:rFonts w:ascii="Calibri" w:hAnsi="Calibri" w:cs="Calibri"/>
+          <w:szCs w:val="22"/>
+          <w:lang w:val="en"/>
+        </w:rPr>
+        <w:t xml:space="preserve"> C#</w:t>
+      </w:r>
+      <w:r>
+        <w:rPr>
+          <w:rFonts w:ascii="Calibri" w:hAnsi="Calibri" w:cs="Calibri"/>
+          <w:szCs w:val="22"/>
+          <w:lang w:val="en"/>
+        </w:rPr>
+        <w:t>,</w:t>
+      </w:r>
+      <w:r>
+        <w:rPr>
+          <w:rFonts w:ascii="Calibri" w:hAnsi="Calibri" w:cs="Calibri"/>
+          <w:szCs w:val="22"/>
+          <w:lang w:val="en"/>
+        </w:rPr>
+        <w:t xml:space="preserve"> and Razor</w:t>
       </w:r>
       <w:r>
         <w:rPr>
@@ -1393,6 +1483,7 @@
           <w:lang w:val="en"/>
         </w:rPr>
       </w:pPr>
+      <w:proofErr w:type="spellStart"/>
       <w:r>
         <w:rPr>
           <w:rFonts w:ascii="Calibri" w:hAnsi="Calibri" w:cs="Calibri"/>
@@ -1401,8 +1492,10 @@
           <w:szCs w:val="22"/>
           <w:lang w:val="en"/>
         </w:rPr>
+        <w:lastRenderedPageBreak/>
         <w:t>ResourceDictionary</w:t>
       </w:r>
+      <w:proofErr w:type="spellEnd"/>
       <w:r>
         <w:rPr>
           <w:rFonts w:ascii="Calibri" w:hAnsi="Calibri" w:cs="Calibri"/>
@@ -1562,7 +1655,6 @@
           <w:szCs w:val="22"/>
           <w:lang w:val="en"/>
         </w:rPr>
-        <w:lastRenderedPageBreak/>
         <w:t>Templates for creating a Custom View definition</w:t>
       </w:r>
       <w:r>
@@ -2058,8 +2150,9 @@
           <w:szCs w:val="22"/>
           <w:lang w:val="en"/>
         </w:rPr>
-        <w:t xml:space="preserve"> (in both VS IDE and CLI)</w:t>
-      </w:r>
+        <w:t xml:space="preserve"> (in both VS IDE and </w:t>
+      </w:r>
+      <w:proofErr w:type="gramStart"/>
       <w:r>
         <w:rPr>
           <w:rFonts w:ascii="Calibri" w:hAnsi="Calibri" w:cs="Calibri"/>
@@ -2068,7 +2161,28 @@
           <w:szCs w:val="22"/>
           <w:lang w:val="en"/>
         </w:rPr>
-        <w:t>(or</w:t>
+        <w:t>CLI)</w:t>
+      </w:r>
+      <w:r>
+        <w:rPr>
+          <w:rFonts w:ascii="Calibri" w:hAnsi="Calibri" w:cs="Calibri"/>
+          <w:i/>
+          <w:iCs/>
+          <w:szCs w:val="22"/>
+          <w:lang w:val="en"/>
+        </w:rPr>
+        <w:t>(</w:t>
+      </w:r>
+      <w:proofErr w:type="gramEnd"/>
+      <w:r>
+        <w:rPr>
+          <w:rFonts w:ascii="Calibri" w:hAnsi="Calibri" w:cs="Calibri"/>
+          <w:i/>
+          <w:iCs/>
+          <w:szCs w:val="22"/>
+          <w:lang w:val="en"/>
+        </w:rPr>
+        <w:t>or</w:t>
       </w:r>
       <w:r>
         <w:rPr>
@@ -2192,7 +2306,25 @@
           <w:szCs w:val="22"/>
           <w:lang w:val="en"/>
         </w:rPr>
-        <w:t xml:space="preserve">, Made available in the section titled </w:t>
+        <w:t xml:space="preserve">, </w:t>
+      </w:r>
+      <w:proofErr w:type="gramStart"/>
+      <w:r>
+        <w:rPr>
+          <w:rFonts w:ascii="Calibri" w:hAnsi="Calibri" w:cs="Calibri"/>
+          <w:szCs w:val="22"/>
+          <w:lang w:val="en"/>
+        </w:rPr>
+        <w:t>Made</w:t>
+      </w:r>
+      <w:proofErr w:type="gramEnd"/>
+      <w:r>
+        <w:rPr>
+          <w:rFonts w:ascii="Calibri" w:hAnsi="Calibri" w:cs="Calibri"/>
+          <w:szCs w:val="22"/>
+          <w:lang w:val="en"/>
+        </w:rPr>
+        <w:t xml:space="preserve"> available in the section titled </w:t>
       </w:r>
       <w:r>
         <w:rPr>
@@ -2220,7 +2352,7 @@
           <w:lang w:val="en"/>
         </w:rPr>
       </w:pPr>
-      <w:bookmarkStart w:id="3" w:name="_Toc130518708"/>
+      <w:bookmarkStart w:id="3" w:name="_Toc131638140"/>
       <w:r>
         <w:rPr>
           <w:lang w:val="en"/>
@@ -2241,7 +2373,7 @@
           <w:lang w:val="en"/>
         </w:rPr>
       </w:pPr>
-      <w:bookmarkStart w:id="4" w:name="_Toc130518709"/>
+      <w:bookmarkStart w:id="4" w:name="_Toc131638141"/>
       <w:r>
         <w:t>For</w:t>
       </w:r>
@@ -2324,7 +2456,25 @@
           <w:szCs w:val="22"/>
           <w:lang w:val="en"/>
         </w:rPr>
-        <w:t xml:space="preserve">mentioned in bold-face </w:t>
+        <w:t xml:space="preserve">mentioned in </w:t>
+      </w:r>
+      <w:proofErr w:type="gramStart"/>
+      <w:r>
+        <w:rPr>
+          <w:rFonts w:ascii="Calibri" w:hAnsi="Calibri" w:cs="Calibri"/>
+          <w:szCs w:val="22"/>
+          <w:lang w:val="en"/>
+        </w:rPr>
+        <w:t>bold-face</w:t>
+      </w:r>
+      <w:proofErr w:type="gramEnd"/>
+      <w:r>
+        <w:rPr>
+          <w:rFonts w:ascii="Calibri" w:hAnsi="Calibri" w:cs="Calibri"/>
+          <w:szCs w:val="22"/>
+          <w:lang w:val="en"/>
+        </w:rPr>
+        <w:t xml:space="preserve"> </w:t>
       </w:r>
       <w:r>
         <w:rPr>
@@ -2334,6 +2484,7 @@
         </w:rPr>
         <w:t xml:space="preserve">also works as a </w:t>
       </w:r>
+      <w:proofErr w:type="spellStart"/>
       <w:r>
         <w:rPr>
           <w:rFonts w:ascii="Calibri" w:hAnsi="Calibri" w:cs="Calibri"/>
@@ -2344,6 +2495,7 @@
         </w:rPr>
         <w:t>SurroundWith</w:t>
       </w:r>
+      <w:proofErr w:type="spellEnd"/>
       <w:r>
         <w:rPr>
           <w:rFonts w:ascii="Calibri" w:hAnsi="Calibri" w:cs="Calibri"/>
@@ -2474,8 +2626,18 @@
           <w:szCs w:val="22"/>
           <w:lang w:val="en"/>
         </w:rPr>
-        <w:t xml:space="preserve"> color are placeholders where user can modify the values</w:t>
-      </w:r>
+        <w:t xml:space="preserve"> color are placeholders where user can modify the </w:t>
+      </w:r>
+      <w:proofErr w:type="gramStart"/>
+      <w:r>
+        <w:rPr>
+          <w:rFonts w:ascii="Calibri" w:hAnsi="Calibri" w:cs="Calibri"/>
+          <w:szCs w:val="22"/>
+          <w:lang w:val="en"/>
+        </w:rPr>
+        <w:t>values</w:t>
+      </w:r>
+      <w:proofErr w:type="gramEnd"/>
     </w:p>
     <w:p>
       <w:pPr>
@@ -2526,8 +2688,18 @@
           <w:szCs w:val="22"/>
           <w:lang w:val="en"/>
         </w:rPr>
-        <w:t>. For example, containing class name</w:t>
-      </w:r>
+        <w:t xml:space="preserve">. For example, containing class </w:t>
+      </w:r>
+      <w:proofErr w:type="gramStart"/>
+      <w:r>
+        <w:rPr>
+          <w:rFonts w:ascii="Calibri" w:hAnsi="Calibri" w:cs="Calibri"/>
+          <w:szCs w:val="22"/>
+          <w:lang w:val="en"/>
+        </w:rPr>
+        <w:t>name</w:t>
+      </w:r>
+      <w:proofErr w:type="gramEnd"/>
     </w:p>
     <w:p>
       <w:pPr>
@@ -2562,7 +2734,25 @@
           <w:szCs w:val="22"/>
           <w:lang w:val="en"/>
         </w:rPr>
-        <w:t xml:space="preserve"> color are reflected values, where the placeholder value is filled-in</w:t>
+        <w:t xml:space="preserve"> </w:t>
+      </w:r>
+      <w:proofErr w:type="gramStart"/>
+      <w:r>
+        <w:rPr>
+          <w:rFonts w:ascii="Calibri" w:hAnsi="Calibri" w:cs="Calibri"/>
+          <w:szCs w:val="22"/>
+          <w:lang w:val="en"/>
+        </w:rPr>
+        <w:t>color</w:t>
+      </w:r>
+      <w:proofErr w:type="gramEnd"/>
+      <w:r>
+        <w:rPr>
+          <w:rFonts w:ascii="Calibri" w:hAnsi="Calibri" w:cs="Calibri"/>
+          <w:szCs w:val="22"/>
+          <w:lang w:val="en"/>
+        </w:rPr>
+        <w:t xml:space="preserve"> are reflected values, where the placeholder value is filled-in</w:t>
       </w:r>
     </w:p>
     <w:tbl>
@@ -2786,7 +2976,43 @@
                 <w:szCs w:val="22"/>
                 <w:lang w:val="en"/>
               </w:rPr>
-              <w:t>&lt;Grid ColumnDefinitions="" RowDefinitions=""&gt;</w:t>
+              <w:t xml:space="preserve">&lt;Grid </w:t>
+            </w:r>
+            <w:proofErr w:type="spellStart"/>
+            <w:r>
+              <w:rPr>
+                <w:rFonts w:ascii="Calibri" w:hAnsi="Calibri" w:cs="Calibri"/>
+                <w:szCs w:val="22"/>
+                <w:lang w:val="en"/>
+              </w:rPr>
+              <w:t>ColumnDefinitions</w:t>
+            </w:r>
+            <w:proofErr w:type="spellEnd"/>
+            <w:r>
+              <w:rPr>
+                <w:rFonts w:ascii="Calibri" w:hAnsi="Calibri" w:cs="Calibri"/>
+                <w:szCs w:val="22"/>
+                <w:lang w:val="en"/>
+              </w:rPr>
+              <w:t xml:space="preserve">="" </w:t>
+            </w:r>
+            <w:proofErr w:type="spellStart"/>
+            <w:r>
+              <w:rPr>
+                <w:rFonts w:ascii="Calibri" w:hAnsi="Calibri" w:cs="Calibri"/>
+                <w:szCs w:val="22"/>
+                <w:lang w:val="en"/>
+              </w:rPr>
+              <w:t>RowDefinitions</w:t>
+            </w:r>
+            <w:proofErr w:type="spellEnd"/>
+            <w:r>
+              <w:rPr>
+                <w:rFonts w:ascii="Calibri" w:hAnsi="Calibri" w:cs="Calibri"/>
+                <w:szCs w:val="22"/>
+                <w:lang w:val="en"/>
+              </w:rPr>
+              <w:t>=""&gt;</w:t>
             </w:r>
           </w:p>
           <w:p>
@@ -2904,30 +3130,48 @@
                 <w:szCs w:val="22"/>
                 <w:lang w:val="en"/>
               </w:rPr>
-              <w:t>&lt;FlexLayout&gt;</w:t>
-            </w:r>
-          </w:p>
-          <w:p>
-            <w:pPr>
-              <w:widowControl w:val="0"/>
-              <w:autoSpaceDE w:val="0"/>
-              <w:autoSpaceDN w:val="0"/>
-              <w:adjustRightInd w:val="0"/>
-              <w:spacing w:after="200"/>
-              <w:rPr>
-                <w:rFonts w:ascii="Calibri" w:hAnsi="Calibri" w:cs="Calibri"/>
-                <w:szCs w:val="22"/>
-                <w:lang w:val="en"/>
-              </w:rPr>
-            </w:pPr>
-            <w:r>
-              <w:rPr>
-                <w:rFonts w:ascii="Calibri" w:hAnsi="Calibri" w:cs="Calibri"/>
-                <w:szCs w:val="22"/>
-                <w:lang w:val="en"/>
-              </w:rPr>
               <w:t>&lt;</w:t>
             </w:r>
+            <w:proofErr w:type="spellStart"/>
+            <w:r>
+              <w:rPr>
+                <w:rFonts w:ascii="Calibri" w:hAnsi="Calibri" w:cs="Calibri"/>
+                <w:szCs w:val="22"/>
+                <w:lang w:val="en"/>
+              </w:rPr>
+              <w:t>FlexLayout</w:t>
+            </w:r>
+            <w:proofErr w:type="spellEnd"/>
+            <w:r>
+              <w:rPr>
+                <w:rFonts w:ascii="Calibri" w:hAnsi="Calibri" w:cs="Calibri"/>
+                <w:szCs w:val="22"/>
+                <w:lang w:val="en"/>
+              </w:rPr>
+              <w:t>&gt;</w:t>
+            </w:r>
+          </w:p>
+          <w:p>
+            <w:pPr>
+              <w:widowControl w:val="0"/>
+              <w:autoSpaceDE w:val="0"/>
+              <w:autoSpaceDN w:val="0"/>
+              <w:adjustRightInd w:val="0"/>
+              <w:spacing w:after="200"/>
+              <w:rPr>
+                <w:rFonts w:ascii="Calibri" w:hAnsi="Calibri" w:cs="Calibri"/>
+                <w:szCs w:val="22"/>
+                <w:lang w:val="en"/>
+              </w:rPr>
+            </w:pPr>
+            <w:r>
+              <w:rPr>
+                <w:rFonts w:ascii="Calibri" w:hAnsi="Calibri" w:cs="Calibri"/>
+                <w:szCs w:val="22"/>
+                <w:lang w:val="en"/>
+              </w:rPr>
+              <w:t>&lt;</w:t>
+            </w:r>
             <w:r>
               <w:rPr>
                 <w:rFonts w:ascii="Calibri" w:hAnsi="Calibri" w:cs="Calibri"/>
@@ -2936,13 +3180,23 @@
               </w:rPr>
               <w:t>/</w:t>
             </w:r>
-            <w:r>
-              <w:rPr>
-                <w:rFonts w:ascii="Calibri" w:hAnsi="Calibri" w:cs="Calibri"/>
-                <w:szCs w:val="22"/>
-                <w:lang w:val="en"/>
-              </w:rPr>
-              <w:t>FlexLayout&gt;</w:t>
+            <w:proofErr w:type="spellStart"/>
+            <w:r>
+              <w:rPr>
+                <w:rFonts w:ascii="Calibri" w:hAnsi="Calibri" w:cs="Calibri"/>
+                <w:szCs w:val="22"/>
+                <w:lang w:val="en"/>
+              </w:rPr>
+              <w:t>FlexLayout</w:t>
+            </w:r>
+            <w:proofErr w:type="spellEnd"/>
+            <w:r>
+              <w:rPr>
+                <w:rFonts w:ascii="Calibri" w:hAnsi="Calibri" w:cs="Calibri"/>
+                <w:szCs w:val="22"/>
+                <w:lang w:val="en"/>
+              </w:rPr>
+              <w:t>&gt;</w:t>
             </w:r>
           </w:p>
         </w:tc>
@@ -3041,29 +3295,65 @@
                 <w:szCs w:val="22"/>
                 <w:lang w:val="en"/>
               </w:rPr>
-              <w:t>&lt;StackLayout&gt;</w:t>
-            </w:r>
-          </w:p>
-          <w:p>
-            <w:pPr>
-              <w:widowControl w:val="0"/>
-              <w:autoSpaceDE w:val="0"/>
-              <w:autoSpaceDN w:val="0"/>
-              <w:adjustRightInd w:val="0"/>
-              <w:spacing w:after="200"/>
-              <w:rPr>
-                <w:rFonts w:ascii="Calibri" w:hAnsi="Calibri" w:cs="Calibri"/>
-                <w:szCs w:val="22"/>
-                <w:lang w:val="en"/>
-              </w:rPr>
-            </w:pPr>
-            <w:r>
-              <w:rPr>
-                <w:rFonts w:ascii="Calibri" w:hAnsi="Calibri" w:cs="Calibri"/>
-                <w:szCs w:val="22"/>
-                <w:lang w:val="en"/>
-              </w:rPr>
-              <w:t>&lt;/StackLayout&gt;</w:t>
+              <w:t>&lt;</w:t>
+            </w:r>
+            <w:proofErr w:type="spellStart"/>
+            <w:r>
+              <w:rPr>
+                <w:rFonts w:ascii="Calibri" w:hAnsi="Calibri" w:cs="Calibri"/>
+                <w:szCs w:val="22"/>
+                <w:lang w:val="en"/>
+              </w:rPr>
+              <w:t>StackLayout</w:t>
+            </w:r>
+            <w:proofErr w:type="spellEnd"/>
+            <w:r>
+              <w:rPr>
+                <w:rFonts w:ascii="Calibri" w:hAnsi="Calibri" w:cs="Calibri"/>
+                <w:szCs w:val="22"/>
+                <w:lang w:val="en"/>
+              </w:rPr>
+              <w:t>&gt;</w:t>
+            </w:r>
+          </w:p>
+          <w:p>
+            <w:pPr>
+              <w:widowControl w:val="0"/>
+              <w:autoSpaceDE w:val="0"/>
+              <w:autoSpaceDN w:val="0"/>
+              <w:adjustRightInd w:val="0"/>
+              <w:spacing w:after="200"/>
+              <w:rPr>
+                <w:rFonts w:ascii="Calibri" w:hAnsi="Calibri" w:cs="Calibri"/>
+                <w:szCs w:val="22"/>
+                <w:lang w:val="en"/>
+              </w:rPr>
+            </w:pPr>
+            <w:r>
+              <w:rPr>
+                <w:rFonts w:ascii="Calibri" w:hAnsi="Calibri" w:cs="Calibri"/>
+                <w:szCs w:val="22"/>
+                <w:lang w:val="en"/>
+              </w:rPr>
+              <w:t>&lt;/</w:t>
+            </w:r>
+            <w:proofErr w:type="spellStart"/>
+            <w:r>
+              <w:rPr>
+                <w:rFonts w:ascii="Calibri" w:hAnsi="Calibri" w:cs="Calibri"/>
+                <w:szCs w:val="22"/>
+                <w:lang w:val="en"/>
+              </w:rPr>
+              <w:t>StackLayout</w:t>
+            </w:r>
+            <w:proofErr w:type="spellEnd"/>
+            <w:r>
+              <w:rPr>
+                <w:rFonts w:ascii="Calibri" w:hAnsi="Calibri" w:cs="Calibri"/>
+                <w:szCs w:val="22"/>
+                <w:lang w:val="en"/>
+              </w:rPr>
+              <w:t>&gt;</w:t>
             </w:r>
           </w:p>
         </w:tc>
@@ -3126,6 +3416,7 @@
                 <w:lang w:val="en"/>
               </w:rPr>
             </w:pPr>
+            <w:proofErr w:type="spellStart"/>
             <w:r>
               <w:rPr>
                 <w:rFonts w:ascii="Calibri" w:hAnsi="Calibri" w:cs="Calibri"/>
@@ -3136,6 +3427,7 @@
               </w:rPr>
               <w:t>hstack</w:t>
             </w:r>
+            <w:proofErr w:type="spellEnd"/>
           </w:p>
         </w:tc>
         <w:tc>
@@ -3161,30 +3453,48 @@
                 <w:szCs w:val="22"/>
                 <w:lang w:val="en"/>
               </w:rPr>
-              <w:t>&lt;HorizontalStackLayout&gt;</w:t>
-            </w:r>
-          </w:p>
-          <w:p>
-            <w:pPr>
-              <w:widowControl w:val="0"/>
-              <w:autoSpaceDE w:val="0"/>
-              <w:autoSpaceDN w:val="0"/>
-              <w:adjustRightInd w:val="0"/>
-              <w:spacing w:after="200"/>
-              <w:rPr>
-                <w:rFonts w:ascii="Calibri" w:hAnsi="Calibri" w:cs="Calibri"/>
-                <w:szCs w:val="22"/>
-                <w:lang w:val="en"/>
-              </w:rPr>
-            </w:pPr>
-            <w:r>
-              <w:rPr>
-                <w:rFonts w:ascii="Calibri" w:hAnsi="Calibri" w:cs="Calibri"/>
-                <w:szCs w:val="22"/>
-                <w:lang w:val="en"/>
-              </w:rPr>
               <w:t>&lt;</w:t>
             </w:r>
+            <w:proofErr w:type="spellStart"/>
+            <w:r>
+              <w:rPr>
+                <w:rFonts w:ascii="Calibri" w:hAnsi="Calibri" w:cs="Calibri"/>
+                <w:szCs w:val="22"/>
+                <w:lang w:val="en"/>
+              </w:rPr>
+              <w:t>HorizontalStackLayout</w:t>
+            </w:r>
+            <w:proofErr w:type="spellEnd"/>
+            <w:r>
+              <w:rPr>
+                <w:rFonts w:ascii="Calibri" w:hAnsi="Calibri" w:cs="Calibri"/>
+                <w:szCs w:val="22"/>
+                <w:lang w:val="en"/>
+              </w:rPr>
+              <w:t>&gt;</w:t>
+            </w:r>
+          </w:p>
+          <w:p>
+            <w:pPr>
+              <w:widowControl w:val="0"/>
+              <w:autoSpaceDE w:val="0"/>
+              <w:autoSpaceDN w:val="0"/>
+              <w:adjustRightInd w:val="0"/>
+              <w:spacing w:after="200"/>
+              <w:rPr>
+                <w:rFonts w:ascii="Calibri" w:hAnsi="Calibri" w:cs="Calibri"/>
+                <w:szCs w:val="22"/>
+                <w:lang w:val="en"/>
+              </w:rPr>
+            </w:pPr>
+            <w:r>
+              <w:rPr>
+                <w:rFonts w:ascii="Calibri" w:hAnsi="Calibri" w:cs="Calibri"/>
+                <w:szCs w:val="22"/>
+                <w:lang w:val="en"/>
+              </w:rPr>
+              <w:t>&lt;</w:t>
+            </w:r>
             <w:r>
               <w:rPr>
                 <w:rFonts w:ascii="Calibri" w:hAnsi="Calibri" w:cs="Calibri"/>
@@ -3193,13 +3503,23 @@
               </w:rPr>
               <w:t>/</w:t>
             </w:r>
-            <w:r>
-              <w:rPr>
-                <w:rFonts w:ascii="Calibri" w:hAnsi="Calibri" w:cs="Calibri"/>
-                <w:szCs w:val="22"/>
-                <w:lang w:val="en"/>
-              </w:rPr>
-              <w:t>HorizontalStackLayout&gt;</w:t>
+            <w:proofErr w:type="spellStart"/>
+            <w:r>
+              <w:rPr>
+                <w:rFonts w:ascii="Calibri" w:hAnsi="Calibri" w:cs="Calibri"/>
+                <w:szCs w:val="22"/>
+                <w:lang w:val="en"/>
+              </w:rPr>
+              <w:t>HorizontalStackLayout</w:t>
+            </w:r>
+            <w:proofErr w:type="spellEnd"/>
+            <w:r>
+              <w:rPr>
+                <w:rFonts w:ascii="Calibri" w:hAnsi="Calibri" w:cs="Calibri"/>
+                <w:szCs w:val="22"/>
+                <w:lang w:val="en"/>
+              </w:rPr>
+              <w:t>&gt;</w:t>
             </w:r>
           </w:p>
         </w:tc>
@@ -3262,6 +3582,7 @@
                 <w:lang w:val="en"/>
               </w:rPr>
             </w:pPr>
+            <w:proofErr w:type="spellStart"/>
             <w:r>
               <w:rPr>
                 <w:rFonts w:ascii="Calibri" w:hAnsi="Calibri" w:cs="Calibri"/>
@@ -3272,6 +3593,7 @@
               </w:rPr>
               <w:t>vstack</w:t>
             </w:r>
+            <w:proofErr w:type="spellEnd"/>
           </w:p>
         </w:tc>
         <w:tc>
@@ -3297,30 +3619,48 @@
                 <w:szCs w:val="22"/>
                 <w:lang w:val="en"/>
               </w:rPr>
-              <w:t>&lt;VerticalStackLayout&gt;</w:t>
-            </w:r>
-          </w:p>
-          <w:p>
-            <w:pPr>
-              <w:widowControl w:val="0"/>
-              <w:autoSpaceDE w:val="0"/>
-              <w:autoSpaceDN w:val="0"/>
-              <w:adjustRightInd w:val="0"/>
-              <w:spacing w:after="200"/>
-              <w:rPr>
-                <w:rFonts w:ascii="Calibri" w:hAnsi="Calibri" w:cs="Calibri"/>
-                <w:szCs w:val="22"/>
-                <w:lang w:val="en"/>
-              </w:rPr>
-            </w:pPr>
-            <w:r>
-              <w:rPr>
-                <w:rFonts w:ascii="Calibri" w:hAnsi="Calibri" w:cs="Calibri"/>
-                <w:szCs w:val="22"/>
-                <w:lang w:val="en"/>
-              </w:rPr>
               <w:t>&lt;</w:t>
             </w:r>
+            <w:proofErr w:type="spellStart"/>
+            <w:r>
+              <w:rPr>
+                <w:rFonts w:ascii="Calibri" w:hAnsi="Calibri" w:cs="Calibri"/>
+                <w:szCs w:val="22"/>
+                <w:lang w:val="en"/>
+              </w:rPr>
+              <w:t>VerticalStackLayout</w:t>
+            </w:r>
+            <w:proofErr w:type="spellEnd"/>
+            <w:r>
+              <w:rPr>
+                <w:rFonts w:ascii="Calibri" w:hAnsi="Calibri" w:cs="Calibri"/>
+                <w:szCs w:val="22"/>
+                <w:lang w:val="en"/>
+              </w:rPr>
+              <w:t>&gt;</w:t>
+            </w:r>
+          </w:p>
+          <w:p>
+            <w:pPr>
+              <w:widowControl w:val="0"/>
+              <w:autoSpaceDE w:val="0"/>
+              <w:autoSpaceDN w:val="0"/>
+              <w:adjustRightInd w:val="0"/>
+              <w:spacing w:after="200"/>
+              <w:rPr>
+                <w:rFonts w:ascii="Calibri" w:hAnsi="Calibri" w:cs="Calibri"/>
+                <w:szCs w:val="22"/>
+                <w:lang w:val="en"/>
+              </w:rPr>
+            </w:pPr>
+            <w:r>
+              <w:rPr>
+                <w:rFonts w:ascii="Calibri" w:hAnsi="Calibri" w:cs="Calibri"/>
+                <w:szCs w:val="22"/>
+                <w:lang w:val="en"/>
+              </w:rPr>
+              <w:t>&lt;</w:t>
+            </w:r>
             <w:r>
               <w:rPr>
                 <w:rFonts w:ascii="Calibri" w:hAnsi="Calibri" w:cs="Calibri"/>
@@ -3329,13 +3669,23 @@
               </w:rPr>
               <w:t>/</w:t>
             </w:r>
-            <w:r>
-              <w:rPr>
-                <w:rFonts w:ascii="Calibri" w:hAnsi="Calibri" w:cs="Calibri"/>
-                <w:szCs w:val="22"/>
-                <w:lang w:val="en"/>
-              </w:rPr>
-              <w:t>VerticalStackLayout&gt;</w:t>
+            <w:proofErr w:type="spellStart"/>
+            <w:r>
+              <w:rPr>
+                <w:rFonts w:ascii="Calibri" w:hAnsi="Calibri" w:cs="Calibri"/>
+                <w:szCs w:val="22"/>
+                <w:lang w:val="en"/>
+              </w:rPr>
+              <w:t>VerticalStackLayout</w:t>
+            </w:r>
+            <w:proofErr w:type="spellEnd"/>
+            <w:r>
+              <w:rPr>
+                <w:rFonts w:ascii="Calibri" w:hAnsi="Calibri" w:cs="Calibri"/>
+                <w:szCs w:val="22"/>
+                <w:lang w:val="en"/>
+              </w:rPr>
+              <w:t>&gt;</w:t>
             </w:r>
           </w:p>
         </w:tc>
@@ -3429,7 +3779,25 @@
                 <w:szCs w:val="22"/>
                 <w:lang w:val="en"/>
               </w:rPr>
-              <w:t>&lt;Style TargetType="</w:t>
+              <w:t xml:space="preserve">&lt;Style </w:t>
+            </w:r>
+            <w:proofErr w:type="spellStart"/>
+            <w:r>
+              <w:rPr>
+                <w:rFonts w:ascii="Calibri" w:hAnsi="Calibri" w:cs="Calibri"/>
+                <w:szCs w:val="22"/>
+                <w:lang w:val="en"/>
+              </w:rPr>
+              <w:t>TargetType</w:t>
+            </w:r>
+            <w:proofErr w:type="spellEnd"/>
+            <w:r>
+              <w:rPr>
+                <w:rFonts w:ascii="Calibri" w:hAnsi="Calibri" w:cs="Calibri"/>
+                <w:szCs w:val="22"/>
+                <w:lang w:val="en"/>
+              </w:rPr>
+              <w:t>="</w:t>
             </w:r>
             <w:r>
               <w:rPr>
@@ -3558,7 +3926,25 @@
                 <w:szCs w:val="22"/>
                 <w:lang w:val="en"/>
               </w:rPr>
-              <w:t>&lt;Color x:Key="</w:t>
+              <w:t xml:space="preserve">&lt;Color </w:t>
+            </w:r>
+            <w:proofErr w:type="gramStart"/>
+            <w:r>
+              <w:rPr>
+                <w:rFonts w:ascii="Calibri" w:hAnsi="Calibri" w:cs="Calibri"/>
+                <w:szCs w:val="22"/>
+                <w:lang w:val="en"/>
+              </w:rPr>
+              <w:t>x:Key</w:t>
+            </w:r>
+            <w:proofErr w:type="gramEnd"/>
+            <w:r>
+              <w:rPr>
+                <w:rFonts w:ascii="Calibri" w:hAnsi="Calibri" w:cs="Calibri"/>
+                <w:szCs w:val="22"/>
+                <w:lang w:val="en"/>
+              </w:rPr>
+              <w:t>="</w:t>
             </w:r>
             <w:r>
               <w:rPr>
@@ -3684,6 +4070,7 @@
               </w:rPr>
               <w:t>&lt;</w:t>
             </w:r>
+            <w:proofErr w:type="spellStart"/>
             <w:r>
               <w:rPr>
                 <w:rFonts w:ascii="Calibri" w:hAnsi="Calibri" w:cs="Calibri"/>
@@ -3699,29 +4086,16 @@
                 <w:szCs w:val="22"/>
                 <w:lang w:val="en"/>
               </w:rPr>
-              <w:t>.Resources&gt;</w:t>
-            </w:r>
-          </w:p>
-          <w:p>
-            <w:pPr>
-              <w:widowControl w:val="0"/>
-              <w:autoSpaceDE w:val="0"/>
-              <w:autoSpaceDN w:val="0"/>
-              <w:adjustRightInd w:val="0"/>
-              <w:spacing w:after="200"/>
-              <w:rPr>
-                <w:rFonts w:ascii="Calibri" w:hAnsi="Calibri" w:cs="Calibri"/>
-                <w:szCs w:val="22"/>
-                <w:lang w:val="en"/>
-              </w:rPr>
-            </w:pPr>
-            <w:r>
-              <w:rPr>
-                <w:rFonts w:ascii="Calibri" w:hAnsi="Calibri" w:cs="Calibri"/>
-                <w:szCs w:val="22"/>
-                <w:lang w:val="en"/>
-              </w:rPr>
-              <w:t>&lt;ResourceDictionary&gt;</w:t>
+              <w:t>.Resources</w:t>
+            </w:r>
+            <w:proofErr w:type="spellEnd"/>
+            <w:r>
+              <w:rPr>
+                <w:rFonts w:ascii="Calibri" w:hAnsi="Calibri" w:cs="Calibri"/>
+                <w:szCs w:val="22"/>
+                <w:lang w:val="en"/>
+              </w:rPr>
+              <w:t>&gt;</w:t>
             </w:r>
           </w:p>
           <w:p>
@@ -3745,6 +4119,46 @@
               </w:rPr>
               <w:t>&lt;</w:t>
             </w:r>
+            <w:proofErr w:type="spellStart"/>
+            <w:r>
+              <w:rPr>
+                <w:rFonts w:ascii="Calibri" w:hAnsi="Calibri" w:cs="Calibri"/>
+                <w:szCs w:val="22"/>
+                <w:lang w:val="en"/>
+              </w:rPr>
+              <w:t>ResourceDictionary</w:t>
+            </w:r>
+            <w:proofErr w:type="spellEnd"/>
+            <w:r>
+              <w:rPr>
+                <w:rFonts w:ascii="Calibri" w:hAnsi="Calibri" w:cs="Calibri"/>
+                <w:szCs w:val="22"/>
+                <w:lang w:val="en"/>
+              </w:rPr>
+              <w:t>&gt;</w:t>
+            </w:r>
+          </w:p>
+          <w:p>
+            <w:pPr>
+              <w:widowControl w:val="0"/>
+              <w:autoSpaceDE w:val="0"/>
+              <w:autoSpaceDN w:val="0"/>
+              <w:adjustRightInd w:val="0"/>
+              <w:spacing w:after="200"/>
+              <w:rPr>
+                <w:rFonts w:ascii="Calibri" w:hAnsi="Calibri" w:cs="Calibri"/>
+                <w:szCs w:val="22"/>
+                <w:lang w:val="en"/>
+              </w:rPr>
+            </w:pPr>
+            <w:r>
+              <w:rPr>
+                <w:rFonts w:ascii="Calibri" w:hAnsi="Calibri" w:cs="Calibri"/>
+                <w:szCs w:val="22"/>
+                <w:lang w:val="en"/>
+              </w:rPr>
+              <w:t>&lt;</w:t>
+            </w:r>
             <w:r>
               <w:rPr>
                 <w:rFonts w:ascii="Calibri" w:hAnsi="Calibri" w:cs="Calibri"/>
@@ -3753,13 +4167,23 @@
               </w:rPr>
               <w:t>/</w:t>
             </w:r>
-            <w:r>
-              <w:rPr>
-                <w:rFonts w:ascii="Calibri" w:hAnsi="Calibri" w:cs="Calibri"/>
-                <w:szCs w:val="22"/>
-                <w:lang w:val="en"/>
-              </w:rPr>
-              <w:t>ResourceDictionary&gt;</w:t>
+            <w:proofErr w:type="spellStart"/>
+            <w:r>
+              <w:rPr>
+                <w:rFonts w:ascii="Calibri" w:hAnsi="Calibri" w:cs="Calibri"/>
+                <w:szCs w:val="22"/>
+                <w:lang w:val="en"/>
+              </w:rPr>
+              <w:t>ResourceDictionary</w:t>
+            </w:r>
+            <w:proofErr w:type="spellEnd"/>
+            <w:r>
+              <w:rPr>
+                <w:rFonts w:ascii="Calibri" w:hAnsi="Calibri" w:cs="Calibri"/>
+                <w:szCs w:val="22"/>
+                <w:lang w:val="en"/>
+              </w:rPr>
+              <w:t>&gt;</w:t>
             </w:r>
           </w:p>
           <w:p>
@@ -3791,6 +4215,7 @@
               </w:rPr>
               <w:t>/</w:t>
             </w:r>
+            <w:proofErr w:type="spellStart"/>
             <w:r>
               <w:rPr>
                 <w:rFonts w:ascii="Calibri" w:hAnsi="Calibri" w:cs="Calibri"/>
@@ -3806,7 +4231,16 @@
                 <w:szCs w:val="22"/>
                 <w:lang w:val="en"/>
               </w:rPr>
-              <w:t>.Resources&gt;</w:t>
+              <w:t>.Resources</w:t>
+            </w:r>
+            <w:proofErr w:type="spellEnd"/>
+            <w:r>
+              <w:rPr>
+                <w:rFonts w:ascii="Calibri" w:hAnsi="Calibri" w:cs="Calibri"/>
+                <w:szCs w:val="22"/>
+                <w:lang w:val="en"/>
+              </w:rPr>
+              <w:t>&gt;</w:t>
             </w:r>
           </w:p>
         </w:tc>
@@ -3898,6 +4332,7 @@
               </w:rPr>
               <w:t>&lt;</w:t>
             </w:r>
+            <w:proofErr w:type="spellStart"/>
             <w:r>
               <w:rPr>
                 <w:rFonts w:ascii="Calibri" w:hAnsi="Calibri" w:cs="Calibri"/>
@@ -3913,7 +4348,16 @@
                 <w:szCs w:val="22"/>
                 <w:lang w:val="en"/>
               </w:rPr>
-              <w:t>.GestureRecognizers&gt;</w:t>
+              <w:t>.GestureRecognizers</w:t>
+            </w:r>
+            <w:proofErr w:type="spellEnd"/>
+            <w:r>
+              <w:rPr>
+                <w:rFonts w:ascii="Calibri" w:hAnsi="Calibri" w:cs="Calibri"/>
+                <w:szCs w:val="22"/>
+                <w:lang w:val="en"/>
+              </w:rPr>
+              <w:t>&gt;</w:t>
             </w:r>
           </w:p>
           <w:p>
@@ -3945,6 +4389,7 @@
               </w:rPr>
               <w:t>/</w:t>
             </w:r>
+            <w:proofErr w:type="spellStart"/>
             <w:r>
               <w:rPr>
                 <w:rFonts w:ascii="Calibri" w:hAnsi="Calibri" w:cs="Calibri"/>
@@ -3960,7 +4405,16 @@
                 <w:szCs w:val="22"/>
                 <w:lang w:val="en"/>
               </w:rPr>
-              <w:t>.GestureRecognizers&gt;</w:t>
+              <w:t>.GestureRecognizers</w:t>
+            </w:r>
+            <w:proofErr w:type="spellEnd"/>
+            <w:r>
+              <w:rPr>
+                <w:rFonts w:ascii="Calibri" w:hAnsi="Calibri" w:cs="Calibri"/>
+                <w:szCs w:val="22"/>
+                <w:lang w:val="en"/>
+              </w:rPr>
+              <w:t>&gt;</w:t>
             </w:r>
           </w:p>
         </w:tc>
@@ -4050,7 +4504,25 @@
                 <w:szCs w:val="22"/>
                 <w:lang w:val="en"/>
               </w:rPr>
-              <w:t>&lt;TapGestureRecognizer /&gt;</w:t>
+              <w:t>&lt;</w:t>
+            </w:r>
+            <w:proofErr w:type="spellStart"/>
+            <w:r>
+              <w:rPr>
+                <w:rFonts w:ascii="Calibri" w:hAnsi="Calibri" w:cs="Calibri"/>
+                <w:szCs w:val="22"/>
+                <w:lang w:val="en"/>
+              </w:rPr>
+              <w:t>TapGestureRecognizer</w:t>
+            </w:r>
+            <w:proofErr w:type="spellEnd"/>
+            <w:r>
+              <w:rPr>
+                <w:rFonts w:ascii="Calibri" w:hAnsi="Calibri" w:cs="Calibri"/>
+                <w:szCs w:val="22"/>
+                <w:lang w:val="en"/>
+              </w:rPr>
+              <w:t xml:space="preserve"> /&gt;</w:t>
             </w:r>
           </w:p>
         </w:tc>
@@ -4140,7 +4612,25 @@
                 <w:szCs w:val="22"/>
                 <w:lang w:val="en"/>
               </w:rPr>
-              <w:t>&lt;DragGestureRecognizer /&gt;</w:t>
+              <w:t>&lt;</w:t>
+            </w:r>
+            <w:proofErr w:type="spellStart"/>
+            <w:r>
+              <w:rPr>
+                <w:rFonts w:ascii="Calibri" w:hAnsi="Calibri" w:cs="Calibri"/>
+                <w:szCs w:val="22"/>
+                <w:lang w:val="en"/>
+              </w:rPr>
+              <w:t>DragGestureRecognizer</w:t>
+            </w:r>
+            <w:proofErr w:type="spellEnd"/>
+            <w:r>
+              <w:rPr>
+                <w:rFonts w:ascii="Calibri" w:hAnsi="Calibri" w:cs="Calibri"/>
+                <w:szCs w:val="22"/>
+                <w:lang w:val="en"/>
+              </w:rPr>
+              <w:t xml:space="preserve"> /&gt;</w:t>
             </w:r>
           </w:p>
         </w:tc>
@@ -4230,7 +4720,25 @@
                 <w:szCs w:val="22"/>
                 <w:lang w:val="en"/>
               </w:rPr>
-              <w:t>&lt;DropGestureRecognizer /&gt;</w:t>
+              <w:t>&lt;</w:t>
+            </w:r>
+            <w:proofErr w:type="spellStart"/>
+            <w:r>
+              <w:rPr>
+                <w:rFonts w:ascii="Calibri" w:hAnsi="Calibri" w:cs="Calibri"/>
+                <w:szCs w:val="22"/>
+                <w:lang w:val="en"/>
+              </w:rPr>
+              <w:t>DropGestureRecognizer</w:t>
+            </w:r>
+            <w:proofErr w:type="spellEnd"/>
+            <w:r>
+              <w:rPr>
+                <w:rFonts w:ascii="Calibri" w:hAnsi="Calibri" w:cs="Calibri"/>
+                <w:szCs w:val="22"/>
+                <w:lang w:val="en"/>
+              </w:rPr>
+              <w:t xml:space="preserve"> /&gt;</w:t>
             </w:r>
           </w:p>
         </w:tc>
@@ -4320,7 +4828,25 @@
                 <w:szCs w:val="22"/>
                 <w:lang w:val="en"/>
               </w:rPr>
-              <w:t>&lt;PanGestureRecognizer /&gt;</w:t>
+              <w:t>&lt;</w:t>
+            </w:r>
+            <w:proofErr w:type="spellStart"/>
+            <w:r>
+              <w:rPr>
+                <w:rFonts w:ascii="Calibri" w:hAnsi="Calibri" w:cs="Calibri"/>
+                <w:szCs w:val="22"/>
+                <w:lang w:val="en"/>
+              </w:rPr>
+              <w:t>PanGestureRecognizer</w:t>
+            </w:r>
+            <w:proofErr w:type="spellEnd"/>
+            <w:r>
+              <w:rPr>
+                <w:rFonts w:ascii="Calibri" w:hAnsi="Calibri" w:cs="Calibri"/>
+                <w:szCs w:val="22"/>
+                <w:lang w:val="en"/>
+              </w:rPr>
+              <w:t xml:space="preserve"> /&gt;</w:t>
             </w:r>
           </w:p>
         </w:tc>
@@ -4410,7 +4936,25 @@
                 <w:szCs w:val="22"/>
                 <w:lang w:val="en"/>
               </w:rPr>
-              <w:t>&lt;PinchGestureRecognizer /&gt;</w:t>
+              <w:t>&lt;</w:t>
+            </w:r>
+            <w:proofErr w:type="spellStart"/>
+            <w:r>
+              <w:rPr>
+                <w:rFonts w:ascii="Calibri" w:hAnsi="Calibri" w:cs="Calibri"/>
+                <w:szCs w:val="22"/>
+                <w:lang w:val="en"/>
+              </w:rPr>
+              <w:t>PinchGestureRecognizer</w:t>
+            </w:r>
+            <w:proofErr w:type="spellEnd"/>
+            <w:r>
+              <w:rPr>
+                <w:rFonts w:ascii="Calibri" w:hAnsi="Calibri" w:cs="Calibri"/>
+                <w:szCs w:val="22"/>
+                <w:lang w:val="en"/>
+              </w:rPr>
+              <w:t xml:space="preserve"> /&gt;</w:t>
             </w:r>
           </w:p>
         </w:tc>
@@ -4500,7 +5044,25 @@
                 <w:szCs w:val="22"/>
                 <w:lang w:val="en"/>
               </w:rPr>
-              <w:t>&lt;PointerGestureRecognizer /&gt;</w:t>
+              <w:t>&lt;</w:t>
+            </w:r>
+            <w:proofErr w:type="spellStart"/>
+            <w:r>
+              <w:rPr>
+                <w:rFonts w:ascii="Calibri" w:hAnsi="Calibri" w:cs="Calibri"/>
+                <w:szCs w:val="22"/>
+                <w:lang w:val="en"/>
+              </w:rPr>
+              <w:t>PointerGestureRecognizer</w:t>
+            </w:r>
+            <w:proofErr w:type="spellEnd"/>
+            <w:r>
+              <w:rPr>
+                <w:rFonts w:ascii="Calibri" w:hAnsi="Calibri" w:cs="Calibri"/>
+                <w:szCs w:val="22"/>
+                <w:lang w:val="en"/>
+              </w:rPr>
+              <w:t xml:space="preserve"> /&gt;</w:t>
             </w:r>
           </w:p>
         </w:tc>
@@ -4590,7 +5152,25 @@
                 <w:szCs w:val="22"/>
                 <w:lang w:val="en"/>
               </w:rPr>
-              <w:t>&lt;SwipeGestureRecognizer /&gt;</w:t>
+              <w:t>&lt;</w:t>
+            </w:r>
+            <w:proofErr w:type="spellStart"/>
+            <w:r>
+              <w:rPr>
+                <w:rFonts w:ascii="Calibri" w:hAnsi="Calibri" w:cs="Calibri"/>
+                <w:szCs w:val="22"/>
+                <w:lang w:val="en"/>
+              </w:rPr>
+              <w:t>SwipeGestureRecognizer</w:t>
+            </w:r>
+            <w:proofErr w:type="spellEnd"/>
+            <w:r>
+              <w:rPr>
+                <w:rFonts w:ascii="Calibri" w:hAnsi="Calibri" w:cs="Calibri"/>
+                <w:szCs w:val="22"/>
+                <w:lang w:val="en"/>
+              </w:rPr>
+              <w:t xml:space="preserve"> /&gt;</w:t>
             </w:r>
           </w:p>
         </w:tc>
@@ -4648,6 +5228,7 @@
                 <w:lang w:val="en"/>
               </w:rPr>
             </w:pPr>
+            <w:proofErr w:type="spellStart"/>
             <w:r>
               <w:rPr>
                 <w:rFonts w:ascii="Calibri" w:hAnsi="Calibri" w:cs="Calibri"/>
@@ -4664,6 +5245,7 @@
               </w:rPr>
               <w:t>wv</w:t>
             </w:r>
+            <w:proofErr w:type="spellEnd"/>
           </w:p>
         </w:tc>
         <w:tc>
@@ -4689,95 +5271,259 @@
                 <w:szCs w:val="22"/>
                 <w:lang w:val="en"/>
               </w:rPr>
-              <w:t>&lt;BlazorWebView HostPage="wwwroot/index.html"&gt;</w:t>
-            </w:r>
-          </w:p>
-          <w:p>
-            <w:pPr>
-              <w:widowControl w:val="0"/>
-              <w:autoSpaceDE w:val="0"/>
-              <w:autoSpaceDN w:val="0"/>
-              <w:adjustRightInd w:val="0"/>
-              <w:spacing w:after="200"/>
-              <w:rPr>
-                <w:rFonts w:ascii="Calibri" w:hAnsi="Calibri" w:cs="Calibri"/>
-                <w:szCs w:val="22"/>
-                <w:lang w:val="en"/>
-              </w:rPr>
-            </w:pPr>
-            <w:r>
-              <w:rPr>
-                <w:rFonts w:ascii="Calibri" w:hAnsi="Calibri" w:cs="Calibri"/>
-                <w:szCs w:val="22"/>
-                <w:lang w:val="en"/>
-              </w:rPr>
-              <w:t xml:space="preserve">    &lt;BlazorWebView.RootComponents&gt;</w:t>
-            </w:r>
-          </w:p>
-          <w:p>
-            <w:pPr>
-              <w:widowControl w:val="0"/>
-              <w:autoSpaceDE w:val="0"/>
-              <w:autoSpaceDN w:val="0"/>
-              <w:adjustRightInd w:val="0"/>
-              <w:spacing w:after="200"/>
-              <w:rPr>
-                <w:rFonts w:ascii="Calibri" w:hAnsi="Calibri" w:cs="Calibri"/>
-                <w:szCs w:val="22"/>
-                <w:lang w:val="en"/>
-              </w:rPr>
-            </w:pPr>
-            <w:r>
-              <w:rPr>
-                <w:rFonts w:ascii="Calibri" w:hAnsi="Calibri" w:cs="Calibri"/>
-                <w:szCs w:val="22"/>
-                <w:lang w:val="en"/>
-              </w:rPr>
-              <w:t xml:space="preserve">        &lt;RootComponent ComponentType="{x:Type }" Selector="#app" /&gt;</w:t>
-            </w:r>
-          </w:p>
-          <w:p>
-            <w:pPr>
-              <w:widowControl w:val="0"/>
-              <w:autoSpaceDE w:val="0"/>
-              <w:autoSpaceDN w:val="0"/>
-              <w:adjustRightInd w:val="0"/>
-              <w:spacing w:after="200"/>
-              <w:rPr>
-                <w:rFonts w:ascii="Calibri" w:hAnsi="Calibri" w:cs="Calibri"/>
-                <w:szCs w:val="22"/>
-                <w:lang w:val="en"/>
-              </w:rPr>
-            </w:pPr>
-            <w:r>
-              <w:rPr>
-                <w:rFonts w:ascii="Calibri" w:hAnsi="Calibri" w:cs="Calibri"/>
-                <w:szCs w:val="22"/>
-                <w:lang w:val="en"/>
-              </w:rPr>
-              <w:t xml:space="preserve">    &lt;/BlazorWebView.RootComponents&gt;</w:t>
-            </w:r>
-          </w:p>
-          <w:p>
-            <w:pPr>
-              <w:widowControl w:val="0"/>
-              <w:autoSpaceDE w:val="0"/>
-              <w:autoSpaceDN w:val="0"/>
-              <w:adjustRightInd w:val="0"/>
-              <w:spacing w:after="200"/>
-              <w:rPr>
-                <w:rFonts w:ascii="Calibri" w:hAnsi="Calibri" w:cs="Calibri"/>
-                <w:szCs w:val="22"/>
-                <w:lang w:val="en"/>
-              </w:rPr>
-            </w:pPr>
-            <w:r>
-              <w:rPr>
-                <w:rFonts w:ascii="Calibri" w:hAnsi="Calibri" w:cs="Calibri"/>
-                <w:szCs w:val="22"/>
-                <w:lang w:val="en"/>
-              </w:rPr>
-              <w:t>&lt;/BlazorWebView&gt;</w:t>
+              <w:t>&lt;</w:t>
+            </w:r>
+            <w:proofErr w:type="spellStart"/>
+            <w:r>
+              <w:rPr>
+                <w:rFonts w:ascii="Calibri" w:hAnsi="Calibri" w:cs="Calibri"/>
+                <w:szCs w:val="22"/>
+                <w:lang w:val="en"/>
+              </w:rPr>
+              <w:t>BlazorWebView</w:t>
+            </w:r>
+            <w:proofErr w:type="spellEnd"/>
+            <w:r>
+              <w:rPr>
+                <w:rFonts w:ascii="Calibri" w:hAnsi="Calibri" w:cs="Calibri"/>
+                <w:szCs w:val="22"/>
+                <w:lang w:val="en"/>
+              </w:rPr>
+              <w:t xml:space="preserve"> </w:t>
+            </w:r>
+            <w:proofErr w:type="spellStart"/>
+            <w:r>
+              <w:rPr>
+                <w:rFonts w:ascii="Calibri" w:hAnsi="Calibri" w:cs="Calibri"/>
+                <w:szCs w:val="22"/>
+                <w:lang w:val="en"/>
+              </w:rPr>
+              <w:t>HostPage</w:t>
+            </w:r>
+            <w:proofErr w:type="spellEnd"/>
+            <w:r>
+              <w:rPr>
+                <w:rFonts w:ascii="Calibri" w:hAnsi="Calibri" w:cs="Calibri"/>
+                <w:szCs w:val="22"/>
+                <w:lang w:val="en"/>
+              </w:rPr>
+              <w:t>="</w:t>
+            </w:r>
+            <w:proofErr w:type="spellStart"/>
+            <w:r>
+              <w:rPr>
+                <w:rFonts w:ascii="Calibri" w:hAnsi="Calibri" w:cs="Calibri"/>
+                <w:szCs w:val="22"/>
+                <w:lang w:val="en"/>
+              </w:rPr>
+              <w:t>wwwroot</w:t>
+            </w:r>
+            <w:proofErr w:type="spellEnd"/>
+            <w:r>
+              <w:rPr>
+                <w:rFonts w:ascii="Calibri" w:hAnsi="Calibri" w:cs="Calibri"/>
+                <w:szCs w:val="22"/>
+                <w:lang w:val="en"/>
+              </w:rPr>
+              <w:t>/index.html"&gt;</w:t>
+            </w:r>
+          </w:p>
+          <w:p>
+            <w:pPr>
+              <w:widowControl w:val="0"/>
+              <w:autoSpaceDE w:val="0"/>
+              <w:autoSpaceDN w:val="0"/>
+              <w:adjustRightInd w:val="0"/>
+              <w:spacing w:after="200"/>
+              <w:rPr>
+                <w:rFonts w:ascii="Calibri" w:hAnsi="Calibri" w:cs="Calibri"/>
+                <w:szCs w:val="22"/>
+                <w:lang w:val="en"/>
+              </w:rPr>
+            </w:pPr>
+            <w:r>
+              <w:rPr>
+                <w:rFonts w:ascii="Calibri" w:hAnsi="Calibri" w:cs="Calibri"/>
+                <w:szCs w:val="22"/>
+                <w:lang w:val="en"/>
+              </w:rPr>
+              <w:t xml:space="preserve">    &lt;</w:t>
+            </w:r>
+            <w:proofErr w:type="spellStart"/>
+            <w:r>
+              <w:rPr>
+                <w:rFonts w:ascii="Calibri" w:hAnsi="Calibri" w:cs="Calibri"/>
+                <w:szCs w:val="22"/>
+                <w:lang w:val="en"/>
+              </w:rPr>
+              <w:t>BlazorWebView.RootComponents</w:t>
+            </w:r>
+            <w:proofErr w:type="spellEnd"/>
+            <w:r>
+              <w:rPr>
+                <w:rFonts w:ascii="Calibri" w:hAnsi="Calibri" w:cs="Calibri"/>
+                <w:szCs w:val="22"/>
+                <w:lang w:val="en"/>
+              </w:rPr>
+              <w:t>&gt;</w:t>
+            </w:r>
+          </w:p>
+          <w:p>
+            <w:pPr>
+              <w:widowControl w:val="0"/>
+              <w:autoSpaceDE w:val="0"/>
+              <w:autoSpaceDN w:val="0"/>
+              <w:adjustRightInd w:val="0"/>
+              <w:spacing w:after="200"/>
+              <w:rPr>
+                <w:rFonts w:ascii="Calibri" w:hAnsi="Calibri" w:cs="Calibri"/>
+                <w:szCs w:val="22"/>
+                <w:lang w:val="en"/>
+              </w:rPr>
+            </w:pPr>
+            <w:r>
+              <w:rPr>
+                <w:rFonts w:ascii="Calibri" w:hAnsi="Calibri" w:cs="Calibri"/>
+                <w:szCs w:val="22"/>
+                <w:lang w:val="en"/>
+              </w:rPr>
+              <w:t xml:space="preserve">        &lt;</w:t>
+            </w:r>
+            <w:proofErr w:type="spellStart"/>
+            <w:r>
+              <w:rPr>
+                <w:rFonts w:ascii="Calibri" w:hAnsi="Calibri" w:cs="Calibri"/>
+                <w:szCs w:val="22"/>
+                <w:lang w:val="en"/>
+              </w:rPr>
+              <w:t>RootComponent</w:t>
+            </w:r>
+            <w:proofErr w:type="spellEnd"/>
+            <w:r>
+              <w:rPr>
+                <w:rFonts w:ascii="Calibri" w:hAnsi="Calibri" w:cs="Calibri"/>
+                <w:szCs w:val="22"/>
+                <w:lang w:val="en"/>
+              </w:rPr>
+              <w:t xml:space="preserve"> </w:t>
+            </w:r>
+            <w:proofErr w:type="spellStart"/>
+            <w:r>
+              <w:rPr>
+                <w:rFonts w:ascii="Calibri" w:hAnsi="Calibri" w:cs="Calibri"/>
+                <w:szCs w:val="22"/>
+                <w:lang w:val="en"/>
+              </w:rPr>
+              <w:t>ComponentType</w:t>
+            </w:r>
+            <w:proofErr w:type="spellEnd"/>
+            <w:r>
+              <w:rPr>
+                <w:rFonts w:ascii="Calibri" w:hAnsi="Calibri" w:cs="Calibri"/>
+                <w:szCs w:val="22"/>
+                <w:lang w:val="en"/>
+              </w:rPr>
+              <w:t>="{</w:t>
+            </w:r>
+            <w:proofErr w:type="spellStart"/>
+            <w:proofErr w:type="gramStart"/>
+            <w:r>
+              <w:rPr>
+                <w:rFonts w:ascii="Calibri" w:hAnsi="Calibri" w:cs="Calibri"/>
+                <w:szCs w:val="22"/>
+                <w:lang w:val="en"/>
+              </w:rPr>
+              <w:t>x:Type</w:t>
+            </w:r>
+            <w:proofErr w:type="spellEnd"/>
+            <w:proofErr w:type="gramEnd"/>
+            <w:r>
+              <w:rPr>
+                <w:rFonts w:ascii="Calibri" w:hAnsi="Calibri" w:cs="Calibri"/>
+                <w:szCs w:val="22"/>
+                <w:lang w:val="en"/>
+              </w:rPr>
+              <w:t xml:space="preserve"> }" Selector="#app" /&gt;</w:t>
+            </w:r>
+          </w:p>
+          <w:p>
+            <w:pPr>
+              <w:widowControl w:val="0"/>
+              <w:autoSpaceDE w:val="0"/>
+              <w:autoSpaceDN w:val="0"/>
+              <w:adjustRightInd w:val="0"/>
+              <w:spacing w:after="200"/>
+              <w:rPr>
+                <w:rFonts w:ascii="Calibri" w:hAnsi="Calibri" w:cs="Calibri"/>
+                <w:szCs w:val="22"/>
+                <w:lang w:val="en"/>
+              </w:rPr>
+            </w:pPr>
+            <w:r>
+              <w:rPr>
+                <w:rFonts w:ascii="Calibri" w:hAnsi="Calibri" w:cs="Calibri"/>
+                <w:szCs w:val="22"/>
+                <w:lang w:val="en"/>
+              </w:rPr>
+              <w:t xml:space="preserve">    &lt;/</w:t>
+            </w:r>
+            <w:proofErr w:type="spellStart"/>
+            <w:r>
+              <w:rPr>
+                <w:rFonts w:ascii="Calibri" w:hAnsi="Calibri" w:cs="Calibri"/>
+                <w:szCs w:val="22"/>
+                <w:lang w:val="en"/>
+              </w:rPr>
+              <w:t>BlazorWebView.RootComponents</w:t>
+            </w:r>
+            <w:proofErr w:type="spellEnd"/>
+            <w:r>
+              <w:rPr>
+                <w:rFonts w:ascii="Calibri" w:hAnsi="Calibri" w:cs="Calibri"/>
+                <w:szCs w:val="22"/>
+                <w:lang w:val="en"/>
+              </w:rPr>
+              <w:t>&gt;</w:t>
+            </w:r>
+          </w:p>
+          <w:p>
+            <w:pPr>
+              <w:widowControl w:val="0"/>
+              <w:autoSpaceDE w:val="0"/>
+              <w:autoSpaceDN w:val="0"/>
+              <w:adjustRightInd w:val="0"/>
+              <w:spacing w:after="200"/>
+              <w:rPr>
+                <w:rFonts w:ascii="Calibri" w:hAnsi="Calibri" w:cs="Calibri"/>
+                <w:szCs w:val="22"/>
+                <w:lang w:val="en"/>
+              </w:rPr>
+            </w:pPr>
+            <w:r>
+              <w:rPr>
+                <w:rFonts w:ascii="Calibri" w:hAnsi="Calibri" w:cs="Calibri"/>
+                <w:szCs w:val="22"/>
+                <w:lang w:val="en"/>
+              </w:rPr>
+              <w:t>&lt;/</w:t>
+            </w:r>
+            <w:proofErr w:type="spellStart"/>
+            <w:r>
+              <w:rPr>
+                <w:rFonts w:ascii="Calibri" w:hAnsi="Calibri" w:cs="Calibri"/>
+                <w:szCs w:val="22"/>
+                <w:lang w:val="en"/>
+              </w:rPr>
+              <w:t>BlazorWebView</w:t>
+            </w:r>
+            <w:proofErr w:type="spellEnd"/>
+            <w:r>
+              <w:rPr>
+                <w:rFonts w:ascii="Calibri" w:hAnsi="Calibri" w:cs="Calibri"/>
+                <w:szCs w:val="22"/>
+                <w:lang w:val="en"/>
+              </w:rPr>
+              <w:t>&gt;</w:t>
             </w:r>
           </w:p>
         </w:tc>
@@ -4861,35 +5607,73 @@
                 <w:lang w:val="en"/>
               </w:rPr>
             </w:pPr>
-            <w:r>
-              <w:rPr>
-                <w:rFonts w:ascii="Calibri" w:hAnsi="Calibri" w:cs="Calibri"/>
-                <w:szCs w:val="22"/>
-                <w:lang w:val="en"/>
-              </w:rPr>
-              <w:t>xmlns:b="clr-namespace:Microsoft.AspNetCore.Components.WebView.Maui</w:t>
-            </w:r>
-          </w:p>
-          <w:p>
-            <w:pPr>
-              <w:widowControl w:val="0"/>
-              <w:autoSpaceDE w:val="0"/>
-              <w:autoSpaceDN w:val="0"/>
-              <w:adjustRightInd w:val="0"/>
-              <w:spacing w:after="200"/>
-              <w:rPr>
-                <w:rFonts w:ascii="Calibri" w:hAnsi="Calibri" w:cs="Calibri"/>
-                <w:szCs w:val="22"/>
-                <w:lang w:val="en"/>
-              </w:rPr>
-            </w:pPr>
-            <w:r>
-              <w:rPr>
-                <w:rFonts w:ascii="Calibri" w:hAnsi="Calibri" w:cs="Calibri"/>
-                <w:szCs w:val="22"/>
-                <w:lang w:val="en"/>
-              </w:rPr>
-              <w:t>;assembly=Microsoft.AspNetCore.Components.WebView.Maui"</w:t>
+            <w:proofErr w:type="gramStart"/>
+            <w:r>
+              <w:rPr>
+                <w:rFonts w:ascii="Calibri" w:hAnsi="Calibri" w:cs="Calibri"/>
+                <w:szCs w:val="22"/>
+                <w:lang w:val="en"/>
+              </w:rPr>
+              <w:t>xmlns:b</w:t>
+            </w:r>
+            <w:proofErr w:type="gramEnd"/>
+            <w:r>
+              <w:rPr>
+                <w:rFonts w:ascii="Calibri" w:hAnsi="Calibri" w:cs="Calibri"/>
+                <w:szCs w:val="22"/>
+                <w:lang w:val="en"/>
+              </w:rPr>
+              <w:t>="clr-namespace:Microsoft.AspNetCore.Components.WebView.Maui</w:t>
+            </w:r>
+          </w:p>
+          <w:p>
+            <w:pPr>
+              <w:widowControl w:val="0"/>
+              <w:autoSpaceDE w:val="0"/>
+              <w:autoSpaceDN w:val="0"/>
+              <w:adjustRightInd w:val="0"/>
+              <w:spacing w:after="200"/>
+              <w:rPr>
+                <w:rFonts w:ascii="Calibri" w:hAnsi="Calibri" w:cs="Calibri"/>
+                <w:szCs w:val="22"/>
+                <w:lang w:val="en"/>
+              </w:rPr>
+            </w:pPr>
+            <w:proofErr w:type="gramStart"/>
+            <w:r>
+              <w:rPr>
+                <w:rFonts w:ascii="Calibri" w:hAnsi="Calibri" w:cs="Calibri"/>
+                <w:szCs w:val="22"/>
+                <w:lang w:val="en"/>
+              </w:rPr>
+              <w:t>;assembly=</w:t>
+            </w:r>
+            <w:proofErr w:type="spellStart"/>
+            <w:r>
+              <w:rPr>
+                <w:rFonts w:ascii="Calibri" w:hAnsi="Calibri" w:cs="Calibri"/>
+                <w:szCs w:val="22"/>
+                <w:lang w:val="en"/>
+              </w:rPr>
+              <w:t>Microsoft.AspNetCore</w:t>
+            </w:r>
+            <w:proofErr w:type="gramEnd"/>
+            <w:r>
+              <w:rPr>
+                <w:rFonts w:ascii="Calibri" w:hAnsi="Calibri" w:cs="Calibri"/>
+                <w:szCs w:val="22"/>
+                <w:lang w:val="en"/>
+              </w:rPr>
+              <w:t>.Components.WebView.Maui</w:t>
+            </w:r>
+            <w:proofErr w:type="spellEnd"/>
+            <w:r>
+              <w:rPr>
+                <w:rFonts w:ascii="Calibri" w:hAnsi="Calibri" w:cs="Calibri"/>
+                <w:szCs w:val="22"/>
+                <w:lang w:val="en"/>
+              </w:rPr>
+              <w:t>"</w:t>
             </w:r>
           </w:p>
         </w:tc>
@@ -4946,6 +5730,7 @@
                 <w:lang w:val="en"/>
               </w:rPr>
             </w:pPr>
+            <w:proofErr w:type="spellStart"/>
             <w:r>
               <w:rPr>
                 <w:rFonts w:ascii="Calibri" w:hAnsi="Calibri" w:cs="Calibri"/>
@@ -4954,6 +5739,7 @@
               </w:rPr>
               <w:t>wb</w:t>
             </w:r>
+            <w:proofErr w:type="spellEnd"/>
           </w:p>
         </w:tc>
         <w:tc>
@@ -4973,13 +5759,23 @@
                 <w:lang w:val="en"/>
               </w:rPr>
             </w:pPr>
-            <w:r>
-              <w:rPr>
-                <w:rFonts w:ascii="Calibri" w:hAnsi="Calibri" w:cs="Calibri"/>
-                <w:szCs w:val="22"/>
-                <w:lang w:val="en"/>
-              </w:rPr>
-              <w:t>xmlns:b="clr-namespace:Microsoft.AspNetCore.Components.WebView.</w:t>
+            <w:proofErr w:type="gramStart"/>
+            <w:r>
+              <w:rPr>
+                <w:rFonts w:ascii="Calibri" w:hAnsi="Calibri" w:cs="Calibri"/>
+                <w:szCs w:val="22"/>
+                <w:lang w:val="en"/>
+              </w:rPr>
+              <w:t>xmlns:b</w:t>
+            </w:r>
+            <w:proofErr w:type="gramEnd"/>
+            <w:r>
+              <w:rPr>
+                <w:rFonts w:ascii="Calibri" w:hAnsi="Calibri" w:cs="Calibri"/>
+                <w:szCs w:val="22"/>
+                <w:lang w:val="en"/>
+              </w:rPr>
+              <w:t>="clr-namespace:Microsoft.AspNetCore.Components.WebView.</w:t>
             </w:r>
             <w:r>
               <w:rPr>
@@ -5003,13 +5799,32 @@
                 <w:lang w:val="en"/>
               </w:rPr>
             </w:pPr>
-            <w:r>
-              <w:rPr>
-                <w:rFonts w:ascii="Calibri" w:hAnsi="Calibri" w:cs="Calibri"/>
-                <w:szCs w:val="22"/>
-                <w:lang w:val="en"/>
-              </w:rPr>
-              <w:t>;assembly=Microsoft.AspNetCore.Components.WebView.</w:t>
+            <w:proofErr w:type="gramStart"/>
+            <w:r>
+              <w:rPr>
+                <w:rFonts w:ascii="Calibri" w:hAnsi="Calibri" w:cs="Calibri"/>
+                <w:szCs w:val="22"/>
+                <w:lang w:val="en"/>
+              </w:rPr>
+              <w:t>;assembly=</w:t>
+            </w:r>
+            <w:proofErr w:type="spellStart"/>
+            <w:r>
+              <w:rPr>
+                <w:rFonts w:ascii="Calibri" w:hAnsi="Calibri" w:cs="Calibri"/>
+                <w:szCs w:val="22"/>
+                <w:lang w:val="en"/>
+              </w:rPr>
+              <w:t>Microsoft.AspNetCore</w:t>
+            </w:r>
+            <w:proofErr w:type="gramEnd"/>
+            <w:r>
+              <w:rPr>
+                <w:rFonts w:ascii="Calibri" w:hAnsi="Calibri" w:cs="Calibri"/>
+                <w:szCs w:val="22"/>
+                <w:lang w:val="en"/>
+              </w:rPr>
+              <w:t>.Components.WebView.</w:t>
             </w:r>
             <w:r>
               <w:rPr>
@@ -5019,6 +5834,7 @@
               </w:rPr>
               <w:t>Wpf</w:t>
             </w:r>
+            <w:proofErr w:type="spellEnd"/>
             <w:r>
               <w:rPr>
                 <w:rFonts w:ascii="Calibri" w:hAnsi="Calibri" w:cs="Calibri"/>
@@ -5052,7 +5868,7 @@
           <w:lang w:val="en"/>
         </w:rPr>
       </w:pPr>
-      <w:bookmarkStart w:id="5" w:name="_Toc130518710"/>
+      <w:bookmarkStart w:id="5" w:name="_Toc131638142"/>
       <w:r>
         <w:rPr>
           <w:lang w:val="en"/>
@@ -5125,8 +5941,27 @@
           <w:szCs w:val="22"/>
           <w:lang w:val="en"/>
         </w:rPr>
-        <w:t xml:space="preserve">Snippets mentioned in bold-face also works as a </w:t>
-      </w:r>
+        <w:t xml:space="preserve">Snippets mentioned in </w:t>
+      </w:r>
+      <w:proofErr w:type="gramStart"/>
+      <w:r>
+        <w:rPr>
+          <w:rFonts w:ascii="Calibri" w:hAnsi="Calibri" w:cs="Calibri"/>
+          <w:szCs w:val="22"/>
+          <w:lang w:val="en"/>
+        </w:rPr>
+        <w:t>bold-face</w:t>
+      </w:r>
+      <w:proofErr w:type="gramEnd"/>
+      <w:r>
+        <w:rPr>
+          <w:rFonts w:ascii="Calibri" w:hAnsi="Calibri" w:cs="Calibri"/>
+          <w:szCs w:val="22"/>
+          <w:lang w:val="en"/>
+        </w:rPr>
+        <w:t xml:space="preserve"> also works as a </w:t>
+      </w:r>
+      <w:proofErr w:type="spellStart"/>
       <w:r>
         <w:rPr>
           <w:rFonts w:ascii="Calibri" w:hAnsi="Calibri" w:cs="Calibri"/>
@@ -5137,6 +5972,7 @@
         </w:rPr>
         <w:t>SurroundWith</w:t>
       </w:r>
+      <w:proofErr w:type="spellEnd"/>
       <w:r>
         <w:rPr>
           <w:rFonts w:ascii="Calibri" w:hAnsi="Calibri" w:cs="Calibri"/>
@@ -5153,6 +5989,7 @@
         </w:rPr>
         <w:t xml:space="preserve"> (from </w:t>
       </w:r>
+      <w:proofErr w:type="spellStart"/>
       <w:r>
         <w:rPr>
           <w:rFonts w:ascii="Calibri" w:hAnsi="Calibri" w:cs="Calibri"/>
@@ -5163,6 +6000,7 @@
         </w:rPr>
         <w:t>CSharp</w:t>
       </w:r>
+      <w:proofErr w:type="spellEnd"/>
       <w:r>
         <w:rPr>
           <w:rFonts w:ascii="Calibri" w:hAnsi="Calibri" w:cs="Calibri"/>
@@ -5251,8 +6089,18 @@
           <w:szCs w:val="22"/>
           <w:lang w:val="en"/>
         </w:rPr>
-        <w:t xml:space="preserve"> color are placeholders where user can modify the values</w:t>
-      </w:r>
+        <w:t xml:space="preserve"> color are placeholders where user can modify the </w:t>
+      </w:r>
+      <w:proofErr w:type="gramStart"/>
+      <w:r>
+        <w:rPr>
+          <w:rFonts w:ascii="Calibri" w:hAnsi="Calibri" w:cs="Calibri"/>
+          <w:szCs w:val="22"/>
+          <w:lang w:val="en"/>
+        </w:rPr>
+        <w:t>values</w:t>
+      </w:r>
+      <w:proofErr w:type="gramEnd"/>
     </w:p>
     <w:p>
       <w:pPr>
@@ -5287,8 +6135,18 @@
           <w:szCs w:val="22"/>
           <w:lang w:val="en"/>
         </w:rPr>
-        <w:t xml:space="preserve"> color are derived values, can’t be modified. For example, containing class name</w:t>
-      </w:r>
+        <w:t xml:space="preserve"> color are derived values, can’t be modified. For example, containing class </w:t>
+      </w:r>
+      <w:proofErr w:type="gramStart"/>
+      <w:r>
+        <w:rPr>
+          <w:rFonts w:ascii="Calibri" w:hAnsi="Calibri" w:cs="Calibri"/>
+          <w:szCs w:val="22"/>
+          <w:lang w:val="en"/>
+        </w:rPr>
+        <w:t>name</w:t>
+      </w:r>
+      <w:proofErr w:type="gramEnd"/>
     </w:p>
     <w:p>
       <w:pPr>
@@ -5323,7 +6181,25 @@
           <w:szCs w:val="22"/>
           <w:lang w:val="en"/>
         </w:rPr>
-        <w:t xml:space="preserve"> color are reflected values, where the placeholder value is filled-in</w:t>
+        <w:t xml:space="preserve"> </w:t>
+      </w:r>
+      <w:proofErr w:type="gramStart"/>
+      <w:r>
+        <w:rPr>
+          <w:rFonts w:ascii="Calibri" w:hAnsi="Calibri" w:cs="Calibri"/>
+          <w:szCs w:val="22"/>
+          <w:lang w:val="en"/>
+        </w:rPr>
+        <w:t>color</w:t>
+      </w:r>
+      <w:proofErr w:type="gramEnd"/>
+      <w:r>
+        <w:rPr>
+          <w:rFonts w:ascii="Calibri" w:hAnsi="Calibri" w:cs="Calibri"/>
+          <w:szCs w:val="22"/>
+          <w:lang w:val="en"/>
+        </w:rPr>
+        <w:t xml:space="preserve"> are reflected values, where the placeholder value is filled-in</w:t>
       </w:r>
     </w:p>
     <w:tbl>
@@ -5521,6 +6397,7 @@
                 <w:lang w:val="en"/>
               </w:rPr>
             </w:pPr>
+            <w:proofErr w:type="spellStart"/>
             <w:r>
               <w:rPr>
                 <w:rFonts w:ascii="Calibri" w:hAnsi="Calibri" w:cs="Calibri"/>
@@ -5531,6 +6408,7 @@
               </w:rPr>
               <w:t>aeh</w:t>
             </w:r>
+            <w:proofErr w:type="spellEnd"/>
           </w:p>
         </w:tc>
         <w:tc>
@@ -5558,6 +6436,8 @@
               </w:rPr>
               <w:t xml:space="preserve">private async void </w:t>
             </w:r>
+            <w:proofErr w:type="spellStart"/>
+            <w:proofErr w:type="gramStart"/>
             <w:r>
               <w:rPr>
                 <w:rFonts w:ascii="Calibri" w:hAnsi="Calibri" w:cs="Calibri"/>
@@ -5567,13 +6447,41 @@
               </w:rPr>
               <w:t>MyMethod</w:t>
             </w:r>
-            <w:r>
-              <w:rPr>
-                <w:rFonts w:ascii="Calibri" w:hAnsi="Calibri" w:cs="Calibri"/>
-                <w:szCs w:val="22"/>
-                <w:lang w:val="en"/>
-              </w:rPr>
-              <w:t>(object sender, EventArgs e)</w:t>
+            <w:proofErr w:type="spellEnd"/>
+            <w:r>
+              <w:rPr>
+                <w:rFonts w:ascii="Calibri" w:hAnsi="Calibri" w:cs="Calibri"/>
+                <w:szCs w:val="22"/>
+                <w:lang w:val="en"/>
+              </w:rPr>
+              <w:t>(</w:t>
+            </w:r>
+            <w:proofErr w:type="gramEnd"/>
+            <w:r>
+              <w:rPr>
+                <w:rFonts w:ascii="Calibri" w:hAnsi="Calibri" w:cs="Calibri"/>
+                <w:szCs w:val="22"/>
+                <w:lang w:val="en"/>
+              </w:rPr>
+              <w:t xml:space="preserve">object sender, </w:t>
+            </w:r>
+            <w:proofErr w:type="spellStart"/>
+            <w:r>
+              <w:rPr>
+                <w:rFonts w:ascii="Calibri" w:hAnsi="Calibri" w:cs="Calibri"/>
+                <w:szCs w:val="22"/>
+                <w:lang w:val="en"/>
+              </w:rPr>
+              <w:t>EventArgs</w:t>
+            </w:r>
+            <w:proofErr w:type="spellEnd"/>
+            <w:r>
+              <w:rPr>
+                <w:rFonts w:ascii="Calibri" w:hAnsi="Calibri" w:cs="Calibri"/>
+                <w:szCs w:val="22"/>
+                <w:lang w:val="en"/>
+              </w:rPr>
+              <w:t xml:space="preserve"> e)</w:t>
             </w:r>
           </w:p>
           <w:p>
@@ -5673,6 +6581,7 @@
                 <w:lang w:val="en"/>
               </w:rPr>
             </w:pPr>
+            <w:proofErr w:type="spellStart"/>
             <w:r>
               <w:rPr>
                 <w:rFonts w:ascii="Calibri" w:hAnsi="Calibri" w:cs="Calibri"/>
@@ -5681,6 +6590,7 @@
               </w:rPr>
               <w:t>propap</w:t>
             </w:r>
+            <w:proofErr w:type="spellEnd"/>
           </w:p>
         </w:tc>
         <w:tc>
@@ -5722,6 +6632,7 @@
               </w:rPr>
               <w:t xml:space="preserve">ssuming </w:t>
             </w:r>
+            <w:proofErr w:type="spellStart"/>
             <w:r>
               <w:rPr>
                 <w:rFonts w:ascii="Calibri" w:hAnsi="Calibri" w:cs="Calibri"/>
@@ -5733,6 +6644,7 @@
               </w:rPr>
               <w:t>MyClass</w:t>
             </w:r>
+            <w:proofErr w:type="spellEnd"/>
             <w:r>
               <w:rPr>
                 <w:rFonts w:ascii="Calibri" w:hAnsi="Calibri" w:cs="Calibri"/>
@@ -5763,8 +6675,45 @@
                 <w:szCs w:val="22"/>
                 <w:lang w:val="en"/>
               </w:rPr>
-              <w:t xml:space="preserve">public static readonly BindableProperty </w:t>
-            </w:r>
+              <w:t xml:space="preserve">public static </w:t>
+            </w:r>
+            <w:proofErr w:type="spellStart"/>
+            <w:r>
+              <w:rPr>
+                <w:rFonts w:ascii="Calibri" w:hAnsi="Calibri" w:cs="Calibri"/>
+                <w:szCs w:val="22"/>
+                <w:lang w:val="en"/>
+              </w:rPr>
+              <w:t>readonly</w:t>
+            </w:r>
+            <w:proofErr w:type="spellEnd"/>
+            <w:r>
+              <w:rPr>
+                <w:rFonts w:ascii="Calibri" w:hAnsi="Calibri" w:cs="Calibri"/>
+                <w:szCs w:val="22"/>
+                <w:lang w:val="en"/>
+              </w:rPr>
+              <w:t xml:space="preserve"> </w:t>
+            </w:r>
+            <w:proofErr w:type="spellStart"/>
+            <w:r>
+              <w:rPr>
+                <w:rFonts w:ascii="Calibri" w:hAnsi="Calibri" w:cs="Calibri"/>
+                <w:szCs w:val="22"/>
+                <w:lang w:val="en"/>
+              </w:rPr>
+              <w:t>BindableProperty</w:t>
+            </w:r>
+            <w:proofErr w:type="spellEnd"/>
+            <w:r>
+              <w:rPr>
+                <w:rFonts w:ascii="Calibri" w:hAnsi="Calibri" w:cs="Calibri"/>
+                <w:szCs w:val="22"/>
+                <w:lang w:val="en"/>
+              </w:rPr>
+              <w:t xml:space="preserve"> </w:t>
+            </w:r>
+            <w:proofErr w:type="spellStart"/>
             <w:r>
               <w:rPr>
                 <w:rFonts w:ascii="Calibri" w:hAnsi="Calibri" w:cs="Calibri"/>
@@ -5780,7 +6729,25 @@
                 <w:szCs w:val="22"/>
                 <w:lang w:val="en"/>
               </w:rPr>
-              <w:t>Property = BindableProperty.</w:t>
+              <w:t>Property</w:t>
+            </w:r>
+            <w:proofErr w:type="spellEnd"/>
+            <w:r>
+              <w:rPr>
+                <w:rFonts w:ascii="Calibri" w:hAnsi="Calibri" w:cs="Calibri"/>
+                <w:szCs w:val="22"/>
+                <w:lang w:val="en"/>
+              </w:rPr>
+              <w:t xml:space="preserve"> = </w:t>
+            </w:r>
+            <w:proofErr w:type="spellStart"/>
+            <w:r>
+              <w:rPr>
+                <w:rFonts w:ascii="Calibri" w:hAnsi="Calibri" w:cs="Calibri"/>
+                <w:szCs w:val="22"/>
+                <w:lang w:val="en"/>
+              </w:rPr>
+              <w:t>BindableProperty.</w:t>
             </w:r>
             <w:r>
               <w:rPr>
@@ -5790,14 +6757,36 @@
               </w:rPr>
               <w:t>CreateAttached</w:t>
             </w:r>
-            <w:r>
-              <w:rPr>
-                <w:rFonts w:ascii="Calibri" w:hAnsi="Calibri" w:cs="Calibri"/>
-                <w:szCs w:val="22"/>
-                <w:lang w:val="en"/>
-              </w:rPr>
-              <w:t>(nameof(</w:t>
-            </w:r>
+            <w:proofErr w:type="spellEnd"/>
+            <w:r>
+              <w:rPr>
+                <w:rFonts w:ascii="Calibri" w:hAnsi="Calibri" w:cs="Calibri"/>
+                <w:szCs w:val="22"/>
+                <w:lang w:val="en"/>
+              </w:rPr>
+              <w:t>(</w:t>
+            </w:r>
+            <w:proofErr w:type="spellStart"/>
+            <w:proofErr w:type="gramStart"/>
+            <w:r>
+              <w:rPr>
+                <w:rFonts w:ascii="Calibri" w:hAnsi="Calibri" w:cs="Calibri"/>
+                <w:szCs w:val="22"/>
+                <w:lang w:val="en"/>
+              </w:rPr>
+              <w:t>nameof</w:t>
+            </w:r>
+            <w:proofErr w:type="spellEnd"/>
+            <w:r>
+              <w:rPr>
+                <w:rFonts w:ascii="Calibri" w:hAnsi="Calibri" w:cs="Calibri"/>
+                <w:szCs w:val="22"/>
+                <w:lang w:val="en"/>
+              </w:rPr>
+              <w:t>(</w:t>
+            </w:r>
+            <w:proofErr w:type="spellStart"/>
+            <w:proofErr w:type="gramEnd"/>
             <w:r>
               <w:rPr>
                 <w:rFonts w:ascii="Calibri" w:hAnsi="Calibri" w:cs="Calibri"/>
@@ -5816,13 +6805,32 @@
               </w:rPr>
               <w:t>Property</w:t>
             </w:r>
-            <w:r>
-              <w:rPr>
-                <w:rFonts w:ascii="Calibri" w:hAnsi="Calibri" w:cs="Calibri"/>
-                <w:szCs w:val="22"/>
-                <w:lang w:val="en"/>
-              </w:rPr>
-              <w:t>), typeof(</w:t>
+            <w:proofErr w:type="spellEnd"/>
+            <w:r>
+              <w:rPr>
+                <w:rFonts w:ascii="Calibri" w:hAnsi="Calibri" w:cs="Calibri"/>
+                <w:szCs w:val="22"/>
+                <w:lang w:val="en"/>
+              </w:rPr>
+              <w:t xml:space="preserve">), </w:t>
+            </w:r>
+            <w:proofErr w:type="spellStart"/>
+            <w:r>
+              <w:rPr>
+                <w:rFonts w:ascii="Calibri" w:hAnsi="Calibri" w:cs="Calibri"/>
+                <w:szCs w:val="22"/>
+                <w:lang w:val="en"/>
+              </w:rPr>
+              <w:t>typeof</w:t>
+            </w:r>
+            <w:proofErr w:type="spellEnd"/>
+            <w:r>
+              <w:rPr>
+                <w:rFonts w:ascii="Calibri" w:hAnsi="Calibri" w:cs="Calibri"/>
+                <w:szCs w:val="22"/>
+                <w:lang w:val="en"/>
+              </w:rPr>
+              <w:t>(</w:t>
             </w:r>
             <w:r>
               <w:rPr>
@@ -5839,8 +6847,27 @@
                 <w:szCs w:val="22"/>
                 <w:lang w:val="en"/>
               </w:rPr>
-              <w:t>), typeof(</w:t>
-            </w:r>
+              <w:t xml:space="preserve">), </w:t>
+            </w:r>
+            <w:proofErr w:type="spellStart"/>
+            <w:r>
+              <w:rPr>
+                <w:rFonts w:ascii="Calibri" w:hAnsi="Calibri" w:cs="Calibri"/>
+                <w:szCs w:val="22"/>
+                <w:lang w:val="en"/>
+              </w:rPr>
+              <w:t>typeof</w:t>
+            </w:r>
+            <w:proofErr w:type="spellEnd"/>
+            <w:r>
+              <w:rPr>
+                <w:rFonts w:ascii="Calibri" w:hAnsi="Calibri" w:cs="Calibri"/>
+                <w:szCs w:val="22"/>
+                <w:lang w:val="en"/>
+              </w:rPr>
+              <w:t>(</w:t>
+            </w:r>
+            <w:proofErr w:type="spellStart"/>
             <w:r>
               <w:rPr>
                 <w:rFonts w:ascii="Calibri" w:hAnsi="Calibri" w:cs="Calibri"/>
@@ -5850,6 +6877,7 @@
               </w:rPr>
               <w:t>MyClass</w:t>
             </w:r>
+            <w:proofErr w:type="spellEnd"/>
             <w:r>
               <w:rPr>
                 <w:rFonts w:ascii="Calibri" w:hAnsi="Calibri" w:cs="Calibri"/>
@@ -5911,7 +6939,17 @@
                 <w:szCs w:val="22"/>
                 <w:lang w:val="en"/>
               </w:rPr>
-              <w:t xml:space="preserve"> Get</w:t>
+              <w:t xml:space="preserve"> </w:t>
+            </w:r>
+            <w:proofErr w:type="spellStart"/>
+            <w:proofErr w:type="gramStart"/>
+            <w:r>
+              <w:rPr>
+                <w:rFonts w:ascii="Calibri" w:hAnsi="Calibri" w:cs="Calibri"/>
+                <w:szCs w:val="22"/>
+                <w:lang w:val="en"/>
+              </w:rPr>
+              <w:t>Get</w:t>
             </w:r>
             <w:r>
               <w:rPr>
@@ -5922,13 +6960,33 @@
               </w:rPr>
               <w:t>Name</w:t>
             </w:r>
-            <w:r>
-              <w:rPr>
-                <w:rFonts w:ascii="Calibri" w:hAnsi="Calibri" w:cs="Calibri"/>
-                <w:szCs w:val="22"/>
-                <w:lang w:val="en"/>
-              </w:rPr>
-              <w:t>(BindableObject bindable) =&gt; (</w:t>
+            <w:proofErr w:type="spellEnd"/>
+            <w:r>
+              <w:rPr>
+                <w:rFonts w:ascii="Calibri" w:hAnsi="Calibri" w:cs="Calibri"/>
+                <w:szCs w:val="22"/>
+                <w:lang w:val="en"/>
+              </w:rPr>
+              <w:t>(</w:t>
+            </w:r>
+            <w:proofErr w:type="spellStart"/>
+            <w:proofErr w:type="gramEnd"/>
+            <w:r>
+              <w:rPr>
+                <w:rFonts w:ascii="Calibri" w:hAnsi="Calibri" w:cs="Calibri"/>
+                <w:szCs w:val="22"/>
+                <w:lang w:val="en"/>
+              </w:rPr>
+              <w:t>BindableObject</w:t>
+            </w:r>
+            <w:proofErr w:type="spellEnd"/>
+            <w:r>
+              <w:rPr>
+                <w:rFonts w:ascii="Calibri" w:hAnsi="Calibri" w:cs="Calibri"/>
+                <w:szCs w:val="22"/>
+                <w:lang w:val="en"/>
+              </w:rPr>
+              <w:t xml:space="preserve"> bindable) =&gt; (</w:t>
             </w:r>
             <w:r>
               <w:rPr>
@@ -5945,8 +7003,27 @@
                 <w:szCs w:val="22"/>
                 <w:lang w:val="en"/>
               </w:rPr>
-              <w:t>)bindable.GetValue(</w:t>
-            </w:r>
+              <w:t>)</w:t>
+            </w:r>
+            <w:proofErr w:type="spellStart"/>
+            <w:r>
+              <w:rPr>
+                <w:rFonts w:ascii="Calibri" w:hAnsi="Calibri" w:cs="Calibri"/>
+                <w:szCs w:val="22"/>
+                <w:lang w:val="en"/>
+              </w:rPr>
+              <w:t>bindable.GetValue</w:t>
+            </w:r>
+            <w:proofErr w:type="spellEnd"/>
+            <w:r>
+              <w:rPr>
+                <w:rFonts w:ascii="Calibri" w:hAnsi="Calibri" w:cs="Calibri"/>
+                <w:szCs w:val="22"/>
+                <w:lang w:val="en"/>
+              </w:rPr>
+              <w:t>(</w:t>
+            </w:r>
+            <w:proofErr w:type="spellStart"/>
             <w:r>
               <w:rPr>
                 <w:rFonts w:ascii="Calibri" w:hAnsi="Calibri" w:cs="Calibri"/>
@@ -5965,6 +7042,7 @@
               </w:rPr>
               <w:t>Property</w:t>
             </w:r>
+            <w:proofErr w:type="spellEnd"/>
             <w:r>
               <w:rPr>
                 <w:rFonts w:ascii="Calibri" w:hAnsi="Calibri" w:cs="Calibri"/>
@@ -5993,7 +7071,17 @@
                 <w:szCs w:val="22"/>
                 <w:lang w:val="en"/>
               </w:rPr>
-              <w:t>public static void Set</w:t>
+              <w:t xml:space="preserve">public static void </w:t>
+            </w:r>
+            <w:proofErr w:type="spellStart"/>
+            <w:proofErr w:type="gramStart"/>
+            <w:r>
+              <w:rPr>
+                <w:rFonts w:ascii="Calibri" w:hAnsi="Calibri" w:cs="Calibri"/>
+                <w:szCs w:val="22"/>
+                <w:lang w:val="en"/>
+              </w:rPr>
+              <w:t>Set</w:t>
             </w:r>
             <w:r>
               <w:rPr>
@@ -6004,13 +7092,33 @@
               </w:rPr>
               <w:t>Name</w:t>
             </w:r>
-            <w:r>
-              <w:rPr>
-                <w:rFonts w:ascii="Calibri" w:hAnsi="Calibri" w:cs="Calibri"/>
-                <w:szCs w:val="22"/>
-                <w:lang w:val="en"/>
-              </w:rPr>
-              <w:t xml:space="preserve">(BindableObject bindable, </w:t>
+            <w:proofErr w:type="spellEnd"/>
+            <w:r>
+              <w:rPr>
+                <w:rFonts w:ascii="Calibri" w:hAnsi="Calibri" w:cs="Calibri"/>
+                <w:szCs w:val="22"/>
+                <w:lang w:val="en"/>
+              </w:rPr>
+              <w:t>(</w:t>
+            </w:r>
+            <w:proofErr w:type="spellStart"/>
+            <w:proofErr w:type="gramEnd"/>
+            <w:r>
+              <w:rPr>
+                <w:rFonts w:ascii="Calibri" w:hAnsi="Calibri" w:cs="Calibri"/>
+                <w:szCs w:val="22"/>
+                <w:lang w:val="en"/>
+              </w:rPr>
+              <w:t>BindableObject</w:t>
+            </w:r>
+            <w:proofErr w:type="spellEnd"/>
+            <w:r>
+              <w:rPr>
+                <w:rFonts w:ascii="Calibri" w:hAnsi="Calibri" w:cs="Calibri"/>
+                <w:szCs w:val="22"/>
+                <w:lang w:val="en"/>
+              </w:rPr>
+              <w:t xml:space="preserve"> bindable, </w:t>
             </w:r>
             <w:r>
               <w:rPr>
@@ -6027,8 +7135,27 @@
                 <w:szCs w:val="22"/>
                 <w:lang w:val="en"/>
               </w:rPr>
-              <w:t xml:space="preserve"> value) =&gt; bindable.SetValue(</w:t>
-            </w:r>
+              <w:t xml:space="preserve"> value) =&gt; </w:t>
+            </w:r>
+            <w:proofErr w:type="spellStart"/>
+            <w:r>
+              <w:rPr>
+                <w:rFonts w:ascii="Calibri" w:hAnsi="Calibri" w:cs="Calibri"/>
+                <w:szCs w:val="22"/>
+                <w:lang w:val="en"/>
+              </w:rPr>
+              <w:t>bindable.SetValue</w:t>
+            </w:r>
+            <w:proofErr w:type="spellEnd"/>
+            <w:r>
+              <w:rPr>
+                <w:rFonts w:ascii="Calibri" w:hAnsi="Calibri" w:cs="Calibri"/>
+                <w:szCs w:val="22"/>
+                <w:lang w:val="en"/>
+              </w:rPr>
+              <w:t>(</w:t>
+            </w:r>
+            <w:proofErr w:type="spellStart"/>
             <w:r>
               <w:rPr>
                 <w:rFonts w:ascii="Calibri" w:hAnsi="Calibri" w:cs="Calibri"/>
@@ -6047,6 +7174,7 @@
               </w:rPr>
               <w:t>Property</w:t>
             </w:r>
+            <w:proofErr w:type="spellEnd"/>
             <w:r>
               <w:rPr>
                 <w:rFonts w:ascii="Calibri" w:hAnsi="Calibri" w:cs="Calibri"/>
@@ -6108,6 +7236,7 @@
                 <w:lang w:val="en"/>
               </w:rPr>
             </w:pPr>
+            <w:proofErr w:type="spellStart"/>
             <w:r>
               <w:rPr>
                 <w:rFonts w:ascii="Calibri" w:hAnsi="Calibri" w:cs="Calibri"/>
@@ -6116,6 +7245,7 @@
               </w:rPr>
               <w:t>propbp</w:t>
             </w:r>
+            <w:proofErr w:type="spellEnd"/>
           </w:p>
         </w:tc>
         <w:tc>
@@ -6157,6 +7287,7 @@
               </w:rPr>
               <w:t xml:space="preserve">ssuming </w:t>
             </w:r>
+            <w:proofErr w:type="spellStart"/>
             <w:r>
               <w:rPr>
                 <w:rFonts w:ascii="Calibri" w:hAnsi="Calibri" w:cs="Calibri"/>
@@ -6168,6 +7299,7 @@
               </w:rPr>
               <w:t>MyClass</w:t>
             </w:r>
+            <w:proofErr w:type="spellEnd"/>
             <w:r>
               <w:rPr>
                 <w:rFonts w:ascii="Calibri" w:hAnsi="Calibri" w:cs="Calibri"/>
@@ -6198,8 +7330,45 @@
                 <w:szCs w:val="22"/>
                 <w:lang w:val="en"/>
               </w:rPr>
-              <w:t xml:space="preserve">public static readonly BindableProperty </w:t>
-            </w:r>
+              <w:t xml:space="preserve">public static </w:t>
+            </w:r>
+            <w:proofErr w:type="spellStart"/>
+            <w:r>
+              <w:rPr>
+                <w:rFonts w:ascii="Calibri" w:hAnsi="Calibri" w:cs="Calibri"/>
+                <w:szCs w:val="22"/>
+                <w:lang w:val="en"/>
+              </w:rPr>
+              <w:t>readonly</w:t>
+            </w:r>
+            <w:proofErr w:type="spellEnd"/>
+            <w:r>
+              <w:rPr>
+                <w:rFonts w:ascii="Calibri" w:hAnsi="Calibri" w:cs="Calibri"/>
+                <w:szCs w:val="22"/>
+                <w:lang w:val="en"/>
+              </w:rPr>
+              <w:t xml:space="preserve"> </w:t>
+            </w:r>
+            <w:proofErr w:type="spellStart"/>
+            <w:r>
+              <w:rPr>
+                <w:rFonts w:ascii="Calibri" w:hAnsi="Calibri" w:cs="Calibri"/>
+                <w:szCs w:val="22"/>
+                <w:lang w:val="en"/>
+              </w:rPr>
+              <w:t>BindableProperty</w:t>
+            </w:r>
+            <w:proofErr w:type="spellEnd"/>
+            <w:r>
+              <w:rPr>
+                <w:rFonts w:ascii="Calibri" w:hAnsi="Calibri" w:cs="Calibri"/>
+                <w:szCs w:val="22"/>
+                <w:lang w:val="en"/>
+              </w:rPr>
+              <w:t xml:space="preserve"> </w:t>
+            </w:r>
+            <w:proofErr w:type="spellStart"/>
             <w:r>
               <w:rPr>
                 <w:rFonts w:ascii="Calibri" w:hAnsi="Calibri" w:cs="Calibri"/>
@@ -6215,8 +7384,55 @@
                 <w:szCs w:val="22"/>
                 <w:lang w:val="en"/>
               </w:rPr>
-              <w:t>Property = BindableProperty.Create(nameof(</w:t>
-            </w:r>
+              <w:t>Property</w:t>
+            </w:r>
+            <w:proofErr w:type="spellEnd"/>
+            <w:r>
+              <w:rPr>
+                <w:rFonts w:ascii="Calibri" w:hAnsi="Calibri" w:cs="Calibri"/>
+                <w:szCs w:val="22"/>
+                <w:lang w:val="en"/>
+              </w:rPr>
+              <w:t xml:space="preserve"> = </w:t>
+            </w:r>
+            <w:proofErr w:type="spellStart"/>
+            <w:r>
+              <w:rPr>
+                <w:rFonts w:ascii="Calibri" w:hAnsi="Calibri" w:cs="Calibri"/>
+                <w:szCs w:val="22"/>
+                <w:lang w:val="en"/>
+              </w:rPr>
+              <w:t>BindableProperty.Create</w:t>
+            </w:r>
+            <w:proofErr w:type="spellEnd"/>
+            <w:r>
+              <w:rPr>
+                <w:rFonts w:ascii="Calibri" w:hAnsi="Calibri" w:cs="Calibri"/>
+                <w:szCs w:val="22"/>
+                <w:lang w:val="en"/>
+              </w:rPr>
+              <w:t>(</w:t>
+            </w:r>
+            <w:proofErr w:type="spellStart"/>
+            <w:proofErr w:type="gramStart"/>
+            <w:r>
+              <w:rPr>
+                <w:rFonts w:ascii="Calibri" w:hAnsi="Calibri" w:cs="Calibri"/>
+                <w:szCs w:val="22"/>
+                <w:lang w:val="en"/>
+              </w:rPr>
+              <w:t>nameof</w:t>
+            </w:r>
+            <w:proofErr w:type="spellEnd"/>
+            <w:r>
+              <w:rPr>
+                <w:rFonts w:ascii="Calibri" w:hAnsi="Calibri" w:cs="Calibri"/>
+                <w:szCs w:val="22"/>
+                <w:lang w:val="en"/>
+              </w:rPr>
+              <w:t>(</w:t>
+            </w:r>
+            <w:proofErr w:type="gramEnd"/>
             <w:r>
               <w:rPr>
                 <w:rFonts w:ascii="Calibri" w:hAnsi="Calibri" w:cs="Calibri"/>
@@ -6232,7 +7448,25 @@
                 <w:szCs w:val="22"/>
                 <w:lang w:val="en"/>
               </w:rPr>
-              <w:t>), typeof(</w:t>
+              <w:t xml:space="preserve">), </w:t>
+            </w:r>
+            <w:proofErr w:type="spellStart"/>
+            <w:r>
+              <w:rPr>
+                <w:rFonts w:ascii="Calibri" w:hAnsi="Calibri" w:cs="Calibri"/>
+                <w:szCs w:val="22"/>
+                <w:lang w:val="en"/>
+              </w:rPr>
+              <w:t>typeof</w:t>
+            </w:r>
+            <w:proofErr w:type="spellEnd"/>
+            <w:r>
+              <w:rPr>
+                <w:rFonts w:ascii="Calibri" w:hAnsi="Calibri" w:cs="Calibri"/>
+                <w:szCs w:val="22"/>
+                <w:lang w:val="en"/>
+              </w:rPr>
+              <w:t>(</w:t>
             </w:r>
             <w:r>
               <w:rPr>
@@ -6249,8 +7483,27 @@
                 <w:szCs w:val="22"/>
                 <w:lang w:val="en"/>
               </w:rPr>
-              <w:t>), typeof(</w:t>
-            </w:r>
+              <w:t xml:space="preserve">), </w:t>
+            </w:r>
+            <w:proofErr w:type="spellStart"/>
+            <w:r>
+              <w:rPr>
+                <w:rFonts w:ascii="Calibri" w:hAnsi="Calibri" w:cs="Calibri"/>
+                <w:szCs w:val="22"/>
+                <w:lang w:val="en"/>
+              </w:rPr>
+              <w:t>typeof</w:t>
+            </w:r>
+            <w:proofErr w:type="spellEnd"/>
+            <w:r>
+              <w:rPr>
+                <w:rFonts w:ascii="Calibri" w:hAnsi="Calibri" w:cs="Calibri"/>
+                <w:szCs w:val="22"/>
+                <w:lang w:val="en"/>
+              </w:rPr>
+              <w:t>(</w:t>
+            </w:r>
+            <w:proofErr w:type="spellStart"/>
             <w:r>
               <w:rPr>
                 <w:rFonts w:ascii="Calibri" w:hAnsi="Calibri" w:cs="Calibri"/>
@@ -6260,6 +7513,7 @@
               </w:rPr>
               <w:t>MyClass</w:t>
             </w:r>
+            <w:proofErr w:type="spellEnd"/>
             <w:r>
               <w:rPr>
                 <w:rFonts w:ascii="Calibri" w:hAnsi="Calibri" w:cs="Calibri"/>
@@ -6390,8 +7644,29 @@
                 <w:szCs w:val="22"/>
                 <w:lang w:val="en"/>
               </w:rPr>
-              <w:t>)GetValue(</w:t>
-            </w:r>
+              <w:t>)</w:t>
+            </w:r>
+            <w:proofErr w:type="spellStart"/>
+            <w:proofErr w:type="gramStart"/>
+            <w:r>
+              <w:rPr>
+                <w:rFonts w:ascii="Calibri" w:hAnsi="Calibri" w:cs="Calibri"/>
+                <w:szCs w:val="22"/>
+                <w:lang w:val="en"/>
+              </w:rPr>
+              <w:t>GetValue</w:t>
+            </w:r>
+            <w:proofErr w:type="spellEnd"/>
+            <w:r>
+              <w:rPr>
+                <w:rFonts w:ascii="Calibri" w:hAnsi="Calibri" w:cs="Calibri"/>
+                <w:szCs w:val="22"/>
+                <w:lang w:val="en"/>
+              </w:rPr>
+              <w:t>(</w:t>
+            </w:r>
+            <w:proofErr w:type="spellStart"/>
+            <w:proofErr w:type="gramEnd"/>
             <w:r>
               <w:rPr>
                 <w:rFonts w:ascii="Calibri" w:hAnsi="Calibri" w:cs="Calibri"/>
@@ -6401,6 +7676,7 @@
               </w:rPr>
               <w:t>NameProperty</w:t>
             </w:r>
+            <w:proofErr w:type="spellEnd"/>
             <w:r>
               <w:rPr>
                 <w:rFonts w:ascii="Calibri" w:hAnsi="Calibri" w:cs="Calibri"/>
@@ -6429,8 +7705,29 @@
                 <w:szCs w:val="22"/>
                 <w:lang w:val="en"/>
               </w:rPr>
-              <w:t>set =&gt; SetValue(</w:t>
-            </w:r>
+              <w:t xml:space="preserve">set =&gt; </w:t>
+            </w:r>
+            <w:proofErr w:type="spellStart"/>
+            <w:proofErr w:type="gramStart"/>
+            <w:r>
+              <w:rPr>
+                <w:rFonts w:ascii="Calibri" w:hAnsi="Calibri" w:cs="Calibri"/>
+                <w:szCs w:val="22"/>
+                <w:lang w:val="en"/>
+              </w:rPr>
+              <w:t>SetValue</w:t>
+            </w:r>
+            <w:proofErr w:type="spellEnd"/>
+            <w:r>
+              <w:rPr>
+                <w:rFonts w:ascii="Calibri" w:hAnsi="Calibri" w:cs="Calibri"/>
+                <w:szCs w:val="22"/>
+                <w:lang w:val="en"/>
+              </w:rPr>
+              <w:t>(</w:t>
+            </w:r>
+            <w:proofErr w:type="spellStart"/>
+            <w:proofErr w:type="gramEnd"/>
             <w:r>
               <w:rPr>
                 <w:rFonts w:ascii="Calibri" w:hAnsi="Calibri" w:cs="Calibri"/>
@@ -6440,6 +7737,7 @@
               </w:rPr>
               <w:t>NameProperty</w:t>
             </w:r>
+            <w:proofErr w:type="spellEnd"/>
             <w:r>
               <w:rPr>
                 <w:rFonts w:ascii="Calibri" w:hAnsi="Calibri" w:cs="Calibri"/>
@@ -6524,6 +7822,7 @@
                 <w:lang w:val="en"/>
               </w:rPr>
             </w:pPr>
+            <w:proofErr w:type="spellStart"/>
             <w:r>
               <w:rPr>
                 <w:rFonts w:ascii="Calibri" w:hAnsi="Calibri" w:cs="Calibri"/>
@@ -6533,6 +7832,7 @@
               </w:rPr>
               <w:t>propc</w:t>
             </w:r>
+            <w:proofErr w:type="spellEnd"/>
           </w:p>
           <w:p>
             <w:pPr>
@@ -6556,6 +7856,7 @@
               </w:rPr>
               <w:t xml:space="preserve">(This has been shortened to </w:t>
             </w:r>
+            <w:proofErr w:type="spellStart"/>
             <w:r>
               <w:rPr>
                 <w:rFonts w:ascii="Calibri" w:hAnsi="Calibri" w:cs="Calibri"/>
@@ -6566,6 +7867,7 @@
               </w:rPr>
               <w:t>propc</w:t>
             </w:r>
+            <w:proofErr w:type="spellEnd"/>
             <w:r>
               <w:rPr>
                 <w:rFonts w:ascii="Calibri" w:hAnsi="Calibri" w:cs="Calibri"/>
@@ -6574,6 +7876,7 @@
               </w:rPr>
               <w:t xml:space="preserve"> from </w:t>
             </w:r>
+            <w:proofErr w:type="spellStart"/>
             <w:r>
               <w:rPr>
                 <w:rFonts w:ascii="Calibri" w:hAnsi="Calibri" w:cs="Calibri"/>
@@ -6584,6 +7887,7 @@
               </w:rPr>
               <w:t>propcomet</w:t>
             </w:r>
+            <w:proofErr w:type="spellEnd"/>
             <w:r>
               <w:rPr>
                 <w:rFonts w:ascii="Calibri" w:hAnsi="Calibri" w:cs="Calibri"/>
@@ -6687,7 +7991,25 @@
                 <w:szCs w:val="22"/>
                 <w:lang w:val="en"/>
               </w:rPr>
-              <w:t>get =&gt; GetProperty&lt;</w:t>
+              <w:t xml:space="preserve">get =&gt; </w:t>
+            </w:r>
+            <w:proofErr w:type="spellStart"/>
+            <w:r>
+              <w:rPr>
+                <w:rFonts w:ascii="Calibri" w:hAnsi="Calibri" w:cs="Calibri"/>
+                <w:szCs w:val="22"/>
+                <w:lang w:val="en"/>
+              </w:rPr>
+              <w:t>GetProperty</w:t>
+            </w:r>
+            <w:proofErr w:type="spellEnd"/>
+            <w:r>
+              <w:rPr>
+                <w:rFonts w:ascii="Calibri" w:hAnsi="Calibri" w:cs="Calibri"/>
+                <w:szCs w:val="22"/>
+                <w:lang w:val="en"/>
+              </w:rPr>
+              <w:t>&lt;</w:t>
             </w:r>
             <w:r>
               <w:rPr>
@@ -6698,36 +8020,74 @@
               </w:rPr>
               <w:t>string</w:t>
             </w:r>
-            <w:r>
-              <w:rPr>
-                <w:rFonts w:ascii="Calibri" w:hAnsi="Calibri" w:cs="Calibri"/>
-                <w:szCs w:val="22"/>
-                <w:lang w:val="en"/>
-              </w:rPr>
-              <w:t>&gt;();</w:t>
-            </w:r>
-          </w:p>
-          <w:p>
-            <w:pPr>
-              <w:widowControl w:val="0"/>
-              <w:autoSpaceDE w:val="0"/>
-              <w:autoSpaceDN w:val="0"/>
-              <w:adjustRightInd w:val="0"/>
-              <w:spacing w:after="200"/>
-              <w:rPr>
-                <w:rFonts w:ascii="Calibri" w:hAnsi="Calibri" w:cs="Calibri"/>
-                <w:szCs w:val="22"/>
-                <w:lang w:val="en"/>
-              </w:rPr>
-            </w:pPr>
-            <w:r>
-              <w:rPr>
-                <w:rFonts w:ascii="Calibri" w:hAnsi="Calibri" w:cs="Calibri"/>
-                <w:szCs w:val="22"/>
-                <w:lang w:val="en"/>
-              </w:rPr>
-              <w:t>set =&gt; SetProperty(value);</w:t>
-            </w:r>
+            <w:proofErr w:type="gramStart"/>
+            <w:r>
+              <w:rPr>
+                <w:rFonts w:ascii="Calibri" w:hAnsi="Calibri" w:cs="Calibri"/>
+                <w:szCs w:val="22"/>
+                <w:lang w:val="en"/>
+              </w:rPr>
+              <w:t>&gt;(</w:t>
+            </w:r>
+            <w:proofErr w:type="gramEnd"/>
+            <w:r>
+              <w:rPr>
+                <w:rFonts w:ascii="Calibri" w:hAnsi="Calibri" w:cs="Calibri"/>
+                <w:szCs w:val="22"/>
+                <w:lang w:val="en"/>
+              </w:rPr>
+              <w:t>);</w:t>
+            </w:r>
+          </w:p>
+          <w:p>
+            <w:pPr>
+              <w:widowControl w:val="0"/>
+              <w:autoSpaceDE w:val="0"/>
+              <w:autoSpaceDN w:val="0"/>
+              <w:adjustRightInd w:val="0"/>
+              <w:spacing w:after="200"/>
+              <w:rPr>
+                <w:rFonts w:ascii="Calibri" w:hAnsi="Calibri" w:cs="Calibri"/>
+                <w:szCs w:val="22"/>
+                <w:lang w:val="en"/>
+              </w:rPr>
+            </w:pPr>
+            <w:r>
+              <w:rPr>
+                <w:rFonts w:ascii="Calibri" w:hAnsi="Calibri" w:cs="Calibri"/>
+                <w:szCs w:val="22"/>
+                <w:lang w:val="en"/>
+              </w:rPr>
+              <w:t xml:space="preserve">set =&gt; </w:t>
+            </w:r>
+            <w:proofErr w:type="spellStart"/>
+            <w:r>
+              <w:rPr>
+                <w:rFonts w:ascii="Calibri" w:hAnsi="Calibri" w:cs="Calibri"/>
+                <w:szCs w:val="22"/>
+                <w:lang w:val="en"/>
+              </w:rPr>
+              <w:t>SetProperty</w:t>
+            </w:r>
+            <w:proofErr w:type="spellEnd"/>
+            <w:r>
+              <w:rPr>
+                <w:rFonts w:ascii="Calibri" w:hAnsi="Calibri" w:cs="Calibri"/>
+                <w:szCs w:val="22"/>
+                <w:lang w:val="en"/>
+              </w:rPr>
+              <w:t>(value</w:t>
+            </w:r>
+            <w:proofErr w:type="gramStart"/>
+            <w:r>
+              <w:rPr>
+                <w:rFonts w:ascii="Calibri" w:hAnsi="Calibri" w:cs="Calibri"/>
+                <w:szCs w:val="22"/>
+                <w:lang w:val="en"/>
+              </w:rPr>
+              <w:t>);</w:t>
+            </w:r>
+            <w:proofErr w:type="gramEnd"/>
           </w:p>
           <w:p>
             <w:pPr>
@@ -6855,6 +8215,7 @@
               </w:rPr>
               <w:t xml:space="preserve"> from </w:t>
             </w:r>
+            <w:proofErr w:type="spellStart"/>
             <w:r>
               <w:rPr>
                 <w:rFonts w:ascii="Calibri" w:hAnsi="Calibri" w:cs="Calibri"/>
@@ -6865,6 +8226,7 @@
               </w:rPr>
               <w:t>xplat</w:t>
             </w:r>
+            <w:proofErr w:type="spellEnd"/>
             <w:r>
               <w:rPr>
                 <w:rFonts w:ascii="Calibri" w:hAnsi="Calibri" w:cs="Calibri"/>
@@ -6898,7 +8260,25 @@
                 <w:szCs w:val="22"/>
                 <w:lang w:val="en"/>
               </w:rPr>
-              <w:t>#if ANDROID</w:t>
+              <w:t>#</w:t>
+            </w:r>
+            <w:proofErr w:type="gramStart"/>
+            <w:r>
+              <w:rPr>
+                <w:rFonts w:ascii="Calibri" w:hAnsi="Calibri" w:cs="Calibri"/>
+                <w:szCs w:val="22"/>
+                <w:lang w:val="en"/>
+              </w:rPr>
+              <w:t>if</w:t>
+            </w:r>
+            <w:proofErr w:type="gramEnd"/>
+            <w:r>
+              <w:rPr>
+                <w:rFonts w:ascii="Calibri" w:hAnsi="Calibri" w:cs="Calibri"/>
+                <w:szCs w:val="22"/>
+                <w:lang w:val="en"/>
+              </w:rPr>
+              <w:t xml:space="preserve"> ANDROID</w:t>
             </w:r>
           </w:p>
           <w:p>
@@ -7115,6 +8495,8 @@
               </w:rPr>
               <w:t xml:space="preserve">private void </w:t>
             </w:r>
+            <w:proofErr w:type="spellStart"/>
+            <w:proofErr w:type="gramStart"/>
             <w:r>
               <w:rPr>
                 <w:rFonts w:ascii="Calibri" w:hAnsi="Calibri" w:cs="Calibri"/>
@@ -7124,13 +8506,41 @@
               </w:rPr>
               <w:t>MyMethod</w:t>
             </w:r>
-            <w:r>
-              <w:rPr>
-                <w:rFonts w:ascii="Calibri" w:hAnsi="Calibri" w:cs="Calibri"/>
-                <w:szCs w:val="22"/>
-                <w:lang w:val="en"/>
-              </w:rPr>
-              <w:t>(object sender, EventArgs e)</w:t>
+            <w:proofErr w:type="spellEnd"/>
+            <w:r>
+              <w:rPr>
+                <w:rFonts w:ascii="Calibri" w:hAnsi="Calibri" w:cs="Calibri"/>
+                <w:szCs w:val="22"/>
+                <w:lang w:val="en"/>
+              </w:rPr>
+              <w:t>(</w:t>
+            </w:r>
+            <w:proofErr w:type="gramEnd"/>
+            <w:r>
+              <w:rPr>
+                <w:rFonts w:ascii="Calibri" w:hAnsi="Calibri" w:cs="Calibri"/>
+                <w:szCs w:val="22"/>
+                <w:lang w:val="en"/>
+              </w:rPr>
+              <w:t xml:space="preserve">object sender, </w:t>
+            </w:r>
+            <w:proofErr w:type="spellStart"/>
+            <w:r>
+              <w:rPr>
+                <w:rFonts w:ascii="Calibri" w:hAnsi="Calibri" w:cs="Calibri"/>
+                <w:szCs w:val="22"/>
+                <w:lang w:val="en"/>
+              </w:rPr>
+              <w:t>EventArgs</w:t>
+            </w:r>
+            <w:proofErr w:type="spellEnd"/>
+            <w:r>
+              <w:rPr>
+                <w:rFonts w:ascii="Calibri" w:hAnsi="Calibri" w:cs="Calibri"/>
+                <w:szCs w:val="22"/>
+                <w:lang w:val="en"/>
+              </w:rPr>
+              <w:t xml:space="preserve"> e)</w:t>
             </w:r>
           </w:p>
           <w:p>
@@ -7289,6 +8699,8 @@
               </w:rPr>
               <w:t xml:space="preserve"> </w:t>
             </w:r>
+            <w:proofErr w:type="spellStart"/>
+            <w:proofErr w:type="gramStart"/>
             <w:r>
               <w:rPr>
                 <w:rFonts w:ascii="Calibri" w:hAnsi="Calibri" w:cs="Calibri"/>
@@ -7298,13 +8710,23 @@
               </w:rPr>
               <w:t>MyMethod</w:t>
             </w:r>
-            <w:r>
-              <w:rPr>
-                <w:rFonts w:ascii="Calibri" w:hAnsi="Calibri" w:cs="Calibri"/>
-                <w:szCs w:val="22"/>
-                <w:lang w:val="en"/>
-              </w:rPr>
-              <w:t>()</w:t>
+            <w:proofErr w:type="spellEnd"/>
+            <w:r>
+              <w:rPr>
+                <w:rFonts w:ascii="Calibri" w:hAnsi="Calibri" w:cs="Calibri"/>
+                <w:szCs w:val="22"/>
+                <w:lang w:val="en"/>
+              </w:rPr>
+              <w:t>(</w:t>
+            </w:r>
+            <w:proofErr w:type="gramEnd"/>
+            <w:r>
+              <w:rPr>
+                <w:rFonts w:ascii="Calibri" w:hAnsi="Calibri" w:cs="Calibri"/>
+                <w:szCs w:val="22"/>
+                <w:lang w:val="en"/>
+              </w:rPr>
+              <w:t>)</w:t>
             </w:r>
           </w:p>
           <w:p>
@@ -7409,6 +8831,7 @@
                 <w:lang w:val="en"/>
               </w:rPr>
             </w:pPr>
+            <w:proofErr w:type="spellStart"/>
             <w:r>
               <w:rPr>
                 <w:rFonts w:ascii="Calibri" w:hAnsi="Calibri" w:cs="Calibri"/>
@@ -7419,6 +8842,7 @@
               </w:rPr>
               <w:t>amethod</w:t>
             </w:r>
+            <w:proofErr w:type="spellEnd"/>
           </w:p>
         </w:tc>
         <w:tc>
@@ -7452,7 +8876,35 @@
                 <w:szCs w:val="22"/>
                 <w:lang w:val="en"/>
               </w:rPr>
-              <w:t>async Task MyMethod()</w:t>
+              <w:t xml:space="preserve">async Task </w:t>
+            </w:r>
+            <w:proofErr w:type="spellStart"/>
+            <w:proofErr w:type="gramStart"/>
+            <w:r>
+              <w:rPr>
+                <w:rFonts w:ascii="Calibri" w:hAnsi="Calibri" w:cs="Calibri"/>
+                <w:szCs w:val="22"/>
+                <w:lang w:val="en"/>
+              </w:rPr>
+              <w:t>MyMethod</w:t>
+            </w:r>
+            <w:proofErr w:type="spellEnd"/>
+            <w:r>
+              <w:rPr>
+                <w:rFonts w:ascii="Calibri" w:hAnsi="Calibri" w:cs="Calibri"/>
+                <w:szCs w:val="22"/>
+                <w:lang w:val="en"/>
+              </w:rPr>
+              <w:t>(</w:t>
+            </w:r>
+            <w:proofErr w:type="gramEnd"/>
+            <w:r>
+              <w:rPr>
+                <w:rFonts w:ascii="Calibri" w:hAnsi="Calibri" w:cs="Calibri"/>
+                <w:szCs w:val="22"/>
+                <w:lang w:val="en"/>
+              </w:rPr>
+              <w:t>)</w:t>
             </w:r>
           </w:p>
           <w:p>
@@ -7629,6 +9081,7 @@
               </w:rPr>
               <w:t xml:space="preserve"> </w:t>
             </w:r>
+            <w:proofErr w:type="spellStart"/>
             <w:r>
               <w:rPr>
                 <w:rFonts w:ascii="Calibri" w:hAnsi="Calibri" w:cs="Calibri"/>
@@ -7638,6 +9091,7 @@
               </w:rPr>
               <w:t>MyRecord</w:t>
             </w:r>
+            <w:proofErr w:type="spellEnd"/>
           </w:p>
           <w:p>
             <w:pPr>
@@ -7769,6 +9223,7 @@
                 <w:lang w:val="en"/>
               </w:rPr>
             </w:pPr>
+            <w:proofErr w:type="spellStart"/>
             <w:r>
               <w:rPr>
                 <w:rFonts w:ascii="Calibri" w:hAnsi="Calibri" w:cs="Calibri"/>
@@ -7780,6 +9235,7 @@
               </w:rPr>
               <w:t>rstruct</w:t>
             </w:r>
+            <w:proofErr w:type="spellEnd"/>
           </w:p>
           <w:p>
             <w:pPr>
@@ -7805,6 +9261,7 @@
               </w:rPr>
               <w:t xml:space="preserve">(This has been updated to </w:t>
             </w:r>
+            <w:proofErr w:type="spellStart"/>
             <w:r>
               <w:rPr>
                 <w:rFonts w:ascii="Calibri" w:hAnsi="Calibri" w:cs="Calibri"/>
@@ -7815,6 +9272,7 @@
               </w:rPr>
               <w:t>rstruct</w:t>
             </w:r>
+            <w:proofErr w:type="spellEnd"/>
             <w:r>
               <w:rPr>
                 <w:rFonts w:ascii="Calibri" w:hAnsi="Calibri" w:cs="Calibri"/>
@@ -7823,6 +9281,7 @@
               </w:rPr>
               <w:t xml:space="preserve"> from </w:t>
             </w:r>
+            <w:proofErr w:type="spellStart"/>
             <w:r>
               <w:rPr>
                 <w:rFonts w:ascii="Calibri" w:hAnsi="Calibri" w:cs="Calibri"/>
@@ -7833,6 +9292,7 @@
               </w:rPr>
               <w:t>recstruct</w:t>
             </w:r>
+            <w:proofErr w:type="spellEnd"/>
             <w:r>
               <w:rPr>
                 <w:rFonts w:ascii="Calibri" w:hAnsi="Calibri" w:cs="Calibri"/>
@@ -7876,6 +9336,8 @@
               </w:rPr>
               <w:t xml:space="preserve"> struct </w:t>
             </w:r>
+            <w:proofErr w:type="spellStart"/>
+            <w:proofErr w:type="gramStart"/>
             <w:r>
               <w:rPr>
                 <w:rFonts w:ascii="Calibri" w:hAnsi="Calibri" w:cs="Calibri"/>
@@ -7885,6 +9347,8 @@
               </w:rPr>
               <w:t>MyRecStruct</w:t>
             </w:r>
+            <w:proofErr w:type="spellEnd"/>
+            <w:proofErr w:type="gramEnd"/>
           </w:p>
           <w:p>
             <w:pPr>
@@ -7993,7 +9457,29 @@
                 <w:sz w:val="20"/>
                 <w:lang w:val="en"/>
               </w:rPr>
-              <w:t>(CommunityToolkit.Mvvm)</w:t>
+              <w:t>(</w:t>
+            </w:r>
+            <w:proofErr w:type="spellStart"/>
+            <w:r>
+              <w:rPr>
+                <w:rFonts w:ascii="Calibri" w:hAnsi="Calibri" w:cs="Calibri"/>
+                <w:i/>
+                <w:iCs/>
+                <w:sz w:val="20"/>
+                <w:lang w:val="en"/>
+              </w:rPr>
+              <w:t>CommunityToolkit.Mvvm</w:t>
+            </w:r>
+            <w:proofErr w:type="spellEnd"/>
+            <w:r>
+              <w:rPr>
+                <w:rFonts w:ascii="Calibri" w:hAnsi="Calibri" w:cs="Calibri"/>
+                <w:i/>
+                <w:iCs/>
+                <w:sz w:val="20"/>
+                <w:lang w:val="en"/>
+              </w:rPr>
+              <w:t>)</w:t>
             </w:r>
           </w:p>
         </w:tc>
@@ -8015,6 +9501,7 @@
                 <w:lang w:val="en"/>
               </w:rPr>
             </w:pPr>
+            <w:proofErr w:type="spellStart"/>
             <w:r>
               <w:rPr>
                 <w:rFonts w:ascii="Calibri" w:hAnsi="Calibri" w:cs="Calibri"/>
@@ -8031,6 +9518,7 @@
               </w:rPr>
               <w:t>op</w:t>
             </w:r>
+            <w:proofErr w:type="spellEnd"/>
           </w:p>
         </w:tc>
         <w:tc>
@@ -8056,7 +9544,25 @@
                 <w:szCs w:val="22"/>
                 <w:lang w:val="en"/>
               </w:rPr>
-              <w:t>[ObservableProperty]</w:t>
+              <w:t>[</w:t>
+            </w:r>
+            <w:proofErr w:type="spellStart"/>
+            <w:r>
+              <w:rPr>
+                <w:rFonts w:ascii="Calibri" w:hAnsi="Calibri" w:cs="Calibri"/>
+                <w:szCs w:val="22"/>
+                <w:lang w:val="en"/>
+              </w:rPr>
+              <w:t>ObservableProperty</w:t>
+            </w:r>
+            <w:proofErr w:type="spellEnd"/>
+            <w:r>
+              <w:rPr>
+                <w:rFonts w:ascii="Calibri" w:hAnsi="Calibri" w:cs="Calibri"/>
+                <w:szCs w:val="22"/>
+                <w:lang w:val="en"/>
+              </w:rPr>
+              <w:t>]</w:t>
             </w:r>
           </w:p>
           <w:p>
@@ -8170,7 +9676,29 @@
                 <w:sz w:val="20"/>
                 <w:lang w:val="en"/>
               </w:rPr>
-              <w:t>(CommunityToolkit.Mvvm)</w:t>
+              <w:t>(</w:t>
+            </w:r>
+            <w:proofErr w:type="spellStart"/>
+            <w:r>
+              <w:rPr>
+                <w:rFonts w:ascii="Calibri" w:hAnsi="Calibri" w:cs="Calibri"/>
+                <w:i/>
+                <w:iCs/>
+                <w:sz w:val="20"/>
+                <w:lang w:val="en"/>
+              </w:rPr>
+              <w:t>CommunityToolkit.Mvvm</w:t>
+            </w:r>
+            <w:proofErr w:type="spellEnd"/>
+            <w:r>
+              <w:rPr>
+                <w:rFonts w:ascii="Calibri" w:hAnsi="Calibri" w:cs="Calibri"/>
+                <w:i/>
+                <w:iCs/>
+                <w:sz w:val="20"/>
+                <w:lang w:val="en"/>
+              </w:rPr>
+              <w:t>)</w:t>
             </w:r>
           </w:p>
         </w:tc>
@@ -8192,6 +9720,7 @@
                 <w:lang w:val="en"/>
               </w:rPr>
             </w:pPr>
+            <w:proofErr w:type="spellStart"/>
             <w:r>
               <w:rPr>
                 <w:rFonts w:ascii="Calibri" w:hAnsi="Calibri" w:cs="Calibri"/>
@@ -8200,6 +9729,7 @@
               </w:rPr>
               <w:t>rcmd</w:t>
             </w:r>
+            <w:proofErr w:type="spellEnd"/>
           </w:p>
         </w:tc>
         <w:tc>
@@ -8225,7 +9755,25 @@
                 <w:szCs w:val="22"/>
                 <w:lang w:val="en"/>
               </w:rPr>
-              <w:t>[RelayCommand]</w:t>
+              <w:t>[</w:t>
+            </w:r>
+            <w:proofErr w:type="spellStart"/>
+            <w:r>
+              <w:rPr>
+                <w:rFonts w:ascii="Calibri" w:hAnsi="Calibri" w:cs="Calibri"/>
+                <w:szCs w:val="22"/>
+                <w:lang w:val="en"/>
+              </w:rPr>
+              <w:t>RelayCommand</w:t>
+            </w:r>
+            <w:proofErr w:type="spellEnd"/>
+            <w:r>
+              <w:rPr>
+                <w:rFonts w:ascii="Calibri" w:hAnsi="Calibri" w:cs="Calibri"/>
+                <w:szCs w:val="22"/>
+                <w:lang w:val="en"/>
+              </w:rPr>
+              <w:t>]</w:t>
             </w:r>
           </w:p>
           <w:p>
@@ -8257,6 +9805,7 @@
               </w:rPr>
               <w:t xml:space="preserve"> </w:t>
             </w:r>
+            <w:proofErr w:type="gramStart"/>
             <w:r>
               <w:rPr>
                 <w:rFonts w:ascii="Calibri" w:hAnsi="Calibri" w:cs="Calibri"/>
@@ -8272,7 +9821,16 @@
                 <w:szCs w:val="22"/>
                 <w:lang w:val="en"/>
               </w:rPr>
-              <w:t>()</w:t>
+              <w:t>(</w:t>
+            </w:r>
+            <w:proofErr w:type="gramEnd"/>
+            <w:r>
+              <w:rPr>
+                <w:rFonts w:ascii="Calibri" w:hAnsi="Calibri" w:cs="Calibri"/>
+                <w:szCs w:val="22"/>
+                <w:lang w:val="en"/>
+              </w:rPr>
+              <w:t>)</w:t>
             </w:r>
           </w:p>
           <w:p>
@@ -8383,7 +9941,29 @@
                 <w:sz w:val="20"/>
                 <w:lang w:val="en"/>
               </w:rPr>
-              <w:t>(CommunityToolkit.Mvvm)</w:t>
+              <w:t>(</w:t>
+            </w:r>
+            <w:proofErr w:type="spellStart"/>
+            <w:r>
+              <w:rPr>
+                <w:rFonts w:ascii="Calibri" w:hAnsi="Calibri" w:cs="Calibri"/>
+                <w:i/>
+                <w:iCs/>
+                <w:sz w:val="20"/>
+                <w:lang w:val="en"/>
+              </w:rPr>
+              <w:t>CommunityToolkit.Mvvm</w:t>
+            </w:r>
+            <w:proofErr w:type="spellEnd"/>
+            <w:r>
+              <w:rPr>
+                <w:rFonts w:ascii="Calibri" w:hAnsi="Calibri" w:cs="Calibri"/>
+                <w:i/>
+                <w:iCs/>
+                <w:sz w:val="20"/>
+                <w:lang w:val="en"/>
+              </w:rPr>
+              <w:t>)</w:t>
             </w:r>
           </w:p>
         </w:tc>
@@ -8405,6 +9985,7 @@
                 <w:lang w:val="en"/>
               </w:rPr>
             </w:pPr>
+            <w:proofErr w:type="spellStart"/>
             <w:r>
               <w:rPr>
                 <w:rFonts w:ascii="Calibri" w:hAnsi="Calibri" w:cs="Calibri"/>
@@ -8421,6 +10002,7 @@
               </w:rPr>
               <w:t>rcmd</w:t>
             </w:r>
+            <w:proofErr w:type="spellEnd"/>
           </w:p>
         </w:tc>
         <w:tc>
@@ -8446,7 +10028,25 @@
                 <w:szCs w:val="22"/>
                 <w:lang w:val="en"/>
               </w:rPr>
-              <w:t>[RelayCommand]</w:t>
+              <w:t>[</w:t>
+            </w:r>
+            <w:proofErr w:type="spellStart"/>
+            <w:r>
+              <w:rPr>
+                <w:rFonts w:ascii="Calibri" w:hAnsi="Calibri" w:cs="Calibri"/>
+                <w:szCs w:val="22"/>
+                <w:lang w:val="en"/>
+              </w:rPr>
+              <w:t>RelayCommand</w:t>
+            </w:r>
+            <w:proofErr w:type="spellEnd"/>
+            <w:r>
+              <w:rPr>
+                <w:rFonts w:ascii="Calibri" w:hAnsi="Calibri" w:cs="Calibri"/>
+                <w:szCs w:val="22"/>
+                <w:lang w:val="en"/>
+              </w:rPr>
+              <w:t>]</w:t>
             </w:r>
           </w:p>
           <w:p>
@@ -8478,6 +10078,8 @@
               </w:rPr>
               <w:t xml:space="preserve"> </w:t>
             </w:r>
+            <w:proofErr w:type="spellStart"/>
+            <w:proofErr w:type="gramStart"/>
             <w:r>
               <w:rPr>
                 <w:rFonts w:ascii="Calibri" w:hAnsi="Calibri" w:cs="Calibri"/>
@@ -8495,13 +10097,23 @@
               </w:rPr>
               <w:t>Async</w:t>
             </w:r>
-            <w:r>
-              <w:rPr>
-                <w:rFonts w:ascii="Calibri" w:hAnsi="Calibri" w:cs="Calibri"/>
-                <w:szCs w:val="22"/>
-                <w:lang w:val="en"/>
-              </w:rPr>
-              <w:t>()</w:t>
+            <w:proofErr w:type="spellEnd"/>
+            <w:r>
+              <w:rPr>
+                <w:rFonts w:ascii="Calibri" w:hAnsi="Calibri" w:cs="Calibri"/>
+                <w:szCs w:val="22"/>
+                <w:lang w:val="en"/>
+              </w:rPr>
+              <w:t>(</w:t>
+            </w:r>
+            <w:proofErr w:type="gramEnd"/>
+            <w:r>
+              <w:rPr>
+                <w:rFonts w:ascii="Calibri" w:hAnsi="Calibri" w:cs="Calibri"/>
+                <w:szCs w:val="22"/>
+                <w:lang w:val="en"/>
+              </w:rPr>
+              <w:t>)</w:t>
             </w:r>
           </w:p>
           <w:p>
@@ -8600,6 +10212,7 @@
                 <w:lang w:val="en"/>
               </w:rPr>
             </w:pPr>
+            <w:proofErr w:type="spellStart"/>
             <w:r>
               <w:rPr>
                 <w:rFonts w:ascii="Calibri" w:hAnsi="Calibri" w:cs="Calibri"/>
@@ -8608,6 +10221,7 @@
               </w:rPr>
               <w:t>propvm</w:t>
             </w:r>
+            <w:proofErr w:type="spellEnd"/>
           </w:p>
         </w:tc>
         <w:tc>
@@ -8651,6 +10265,7 @@
               </w:rPr>
               <w:t xml:space="preserve"> </w:t>
             </w:r>
+            <w:proofErr w:type="gramStart"/>
             <w:r>
               <w:rPr>
                 <w:rFonts w:ascii="Calibri" w:hAnsi="Calibri" w:cs="Calibri"/>
@@ -8668,6 +10283,7 @@
               </w:rPr>
               <w:t>;</w:t>
             </w:r>
+            <w:proofErr w:type="gramEnd"/>
           </w:p>
           <w:p>
             <w:pPr>
@@ -8743,6 +10359,7 @@
               </w:rPr>
               <w:t xml:space="preserve">get =&gt; </w:t>
             </w:r>
+            <w:proofErr w:type="gramStart"/>
             <w:r>
               <w:rPr>
                 <w:rFonts w:ascii="Calibri" w:hAnsi="Calibri" w:cs="Calibri"/>
@@ -8760,27 +10377,56 @@
               </w:rPr>
               <w:t>;</w:t>
             </w:r>
-          </w:p>
-          <w:p>
-            <w:pPr>
-              <w:widowControl w:val="0"/>
-              <w:autoSpaceDE w:val="0"/>
-              <w:autoSpaceDN w:val="0"/>
-              <w:adjustRightInd w:val="0"/>
-              <w:spacing w:after="200"/>
-              <w:rPr>
-                <w:rFonts w:ascii="Calibri" w:hAnsi="Calibri" w:cs="Calibri"/>
-                <w:szCs w:val="22"/>
-                <w:lang w:val="en"/>
-              </w:rPr>
-            </w:pPr>
-            <w:r>
-              <w:rPr>
-                <w:rFonts w:ascii="Calibri" w:hAnsi="Calibri" w:cs="Calibri"/>
-                <w:szCs w:val="22"/>
-                <w:lang w:val="en"/>
-              </w:rPr>
-              <w:t xml:space="preserve">set =&gt; SetProperty(ref </w:t>
+            <w:proofErr w:type="gramEnd"/>
+          </w:p>
+          <w:p>
+            <w:pPr>
+              <w:widowControl w:val="0"/>
+              <w:autoSpaceDE w:val="0"/>
+              <w:autoSpaceDN w:val="0"/>
+              <w:adjustRightInd w:val="0"/>
+              <w:spacing w:after="200"/>
+              <w:rPr>
+                <w:rFonts w:ascii="Calibri" w:hAnsi="Calibri" w:cs="Calibri"/>
+                <w:szCs w:val="22"/>
+                <w:lang w:val="en"/>
+              </w:rPr>
+            </w:pPr>
+            <w:r>
+              <w:rPr>
+                <w:rFonts w:ascii="Calibri" w:hAnsi="Calibri" w:cs="Calibri"/>
+                <w:szCs w:val="22"/>
+                <w:lang w:val="en"/>
+              </w:rPr>
+              <w:t xml:space="preserve">set =&gt; </w:t>
+            </w:r>
+            <w:proofErr w:type="spellStart"/>
+            <w:proofErr w:type="gramStart"/>
+            <w:r>
+              <w:rPr>
+                <w:rFonts w:ascii="Calibri" w:hAnsi="Calibri" w:cs="Calibri"/>
+                <w:szCs w:val="22"/>
+                <w:lang w:val="en"/>
+              </w:rPr>
+              <w:t>SetProperty</w:t>
+            </w:r>
+            <w:proofErr w:type="spellEnd"/>
+            <w:r>
+              <w:rPr>
+                <w:rFonts w:ascii="Calibri" w:hAnsi="Calibri" w:cs="Calibri"/>
+                <w:szCs w:val="22"/>
+                <w:lang w:val="en"/>
+              </w:rPr>
+              <w:t>(</w:t>
+            </w:r>
+            <w:proofErr w:type="gramEnd"/>
+            <w:r>
+              <w:rPr>
+                <w:rFonts w:ascii="Calibri" w:hAnsi="Calibri" w:cs="Calibri"/>
+                <w:szCs w:val="22"/>
+                <w:lang w:val="en"/>
+              </w:rPr>
+              <w:t xml:space="preserve">ref </w:t>
             </w:r>
             <w:r>
               <w:rPr>
@@ -8874,6 +10520,7 @@
                 <w:lang w:val="en"/>
               </w:rPr>
             </w:pPr>
+            <w:proofErr w:type="spellStart"/>
             <w:r>
               <w:rPr>
                 <w:rFonts w:ascii="Calibri" w:hAnsi="Calibri" w:cs="Calibri"/>
@@ -8882,6 +10529,7 @@
               </w:rPr>
               <w:t>cmem</w:t>
             </w:r>
+            <w:proofErr w:type="spellEnd"/>
           </w:p>
         </w:tc>
         <w:tc>
@@ -8909,6 +10557,7 @@
               </w:rPr>
               <w:t xml:space="preserve">public static </w:t>
             </w:r>
+            <w:proofErr w:type="spellStart"/>
             <w:r>
               <w:rPr>
                 <w:rFonts w:ascii="Calibri" w:hAnsi="Calibri" w:cs="Calibri"/>
@@ -8918,6 +10567,7 @@
               </w:rPr>
               <w:t>TBindable</w:t>
             </w:r>
+            <w:proofErr w:type="spellEnd"/>
             <w:r>
               <w:rPr>
                 <w:rFonts w:ascii="Calibri" w:hAnsi="Calibri" w:cs="Calibri"/>
@@ -8926,6 +10576,7 @@
               </w:rPr>
               <w:t xml:space="preserve"> </w:t>
             </w:r>
+            <w:proofErr w:type="spellStart"/>
             <w:r>
               <w:rPr>
                 <w:rFonts w:ascii="Calibri" w:hAnsi="Calibri" w:cs="Calibri"/>
@@ -8935,6 +10586,7 @@
               </w:rPr>
               <w:t>MyMethod</w:t>
             </w:r>
+            <w:proofErr w:type="spellEnd"/>
             <w:r>
               <w:rPr>
                 <w:rFonts w:ascii="Calibri" w:hAnsi="Calibri" w:cs="Calibri"/>
@@ -8943,6 +10595,7 @@
               </w:rPr>
               <w:t>&lt;</w:t>
             </w:r>
+            <w:proofErr w:type="spellStart"/>
             <w:r>
               <w:rPr>
                 <w:rFonts w:ascii="Calibri" w:hAnsi="Calibri" w:cs="Calibri"/>
@@ -8952,14 +10605,26 @@
               </w:rPr>
               <w:t>TBindable</w:t>
             </w:r>
-            <w:r>
-              <w:rPr>
-                <w:rFonts w:ascii="Calibri" w:hAnsi="Calibri" w:cs="Calibri"/>
-                <w:szCs w:val="22"/>
-                <w:lang w:val="en"/>
-              </w:rPr>
-              <w:t xml:space="preserve">&gt;(this </w:t>
-            </w:r>
+            <w:proofErr w:type="spellEnd"/>
+            <w:proofErr w:type="gramStart"/>
+            <w:r>
+              <w:rPr>
+                <w:rFonts w:ascii="Calibri" w:hAnsi="Calibri" w:cs="Calibri"/>
+                <w:szCs w:val="22"/>
+                <w:lang w:val="en"/>
+              </w:rPr>
+              <w:t>&gt;(</w:t>
+            </w:r>
+            <w:proofErr w:type="gramEnd"/>
+            <w:r>
+              <w:rPr>
+                <w:rFonts w:ascii="Calibri" w:hAnsi="Calibri" w:cs="Calibri"/>
+                <w:szCs w:val="22"/>
+                <w:lang w:val="en"/>
+              </w:rPr>
+              <w:t xml:space="preserve">this </w:t>
+            </w:r>
+            <w:proofErr w:type="spellStart"/>
             <w:r>
               <w:rPr>
                 <w:rFonts w:ascii="Calibri" w:hAnsi="Calibri" w:cs="Calibri"/>
@@ -8969,6 +10634,7 @@
               </w:rPr>
               <w:t>TBindable</w:t>
             </w:r>
+            <w:proofErr w:type="spellEnd"/>
             <w:r>
               <w:rPr>
                 <w:rFonts w:ascii="Calibri" w:hAnsi="Calibri" w:cs="Calibri"/>
@@ -8994,6 +10660,7 @@
               </w:rPr>
               <w:t xml:space="preserve">) where </w:t>
             </w:r>
+            <w:proofErr w:type="spellStart"/>
             <w:r>
               <w:rPr>
                 <w:rFonts w:ascii="Calibri" w:hAnsi="Calibri" w:cs="Calibri"/>
@@ -9003,6 +10670,7 @@
               </w:rPr>
               <w:t>TBindable</w:t>
             </w:r>
+            <w:proofErr w:type="spellEnd"/>
             <w:r>
               <w:rPr>
                 <w:rFonts w:ascii="Calibri" w:hAnsi="Calibri" w:cs="Calibri"/>
@@ -9011,6 +10679,7 @@
               </w:rPr>
               <w:t xml:space="preserve"> : </w:t>
             </w:r>
+            <w:proofErr w:type="spellStart"/>
             <w:r>
               <w:rPr>
                 <w:rFonts w:ascii="Calibri" w:hAnsi="Calibri" w:cs="Calibri"/>
@@ -9020,6 +10689,7 @@
               </w:rPr>
               <w:t>BindableObject</w:t>
             </w:r>
+            <w:proofErr w:type="spellEnd"/>
           </w:p>
           <w:p>
             <w:pPr>
@@ -9072,6 +10742,7 @@
               </w:rPr>
               <w:t xml:space="preserve">return </w:t>
             </w:r>
+            <w:proofErr w:type="gramStart"/>
             <w:r>
               <w:rPr>
                 <w:rFonts w:ascii="Calibri" w:hAnsi="Calibri" w:cs="Calibri"/>
@@ -9089,6 +10760,7 @@
               </w:rPr>
               <w:t>;</w:t>
             </w:r>
+            <w:proofErr w:type="gramEnd"/>
           </w:p>
           <w:p>
             <w:pPr>
@@ -9150,7 +10822,7 @@
           <w:lang w:val="en"/>
         </w:rPr>
       </w:pPr>
-      <w:bookmarkStart w:id="6" w:name="_Toc130518711"/>
+      <w:bookmarkStart w:id="6" w:name="_Toc131638143"/>
       <w:r>
         <w:rPr>
           <w:lang w:val="en"/>

</xml_diff>

<commit_message>
VS Extension updated for .NET 8 RTM
</commit_message>
<xml_diff>
--- a/src/Extensions/MauiTemplates/MauiTemplates/readme.docx
+++ b/src/Extensions/MauiTemplates/MauiTemplates/readme.docx
@@ -1103,18 +1103,8 @@
           <w:szCs w:val="22"/>
           <w:lang w:val="en"/>
         </w:rPr>
-        <w:t xml:space="preserve">Content Page with </w:t>
-      </w:r>
-      <w:proofErr w:type="spellStart"/>
-      <w:r>
-        <w:rPr>
-          <w:rFonts w:ascii="Calibri" w:hAnsi="Calibri" w:cs="Calibri"/>
-          <w:szCs w:val="22"/>
-          <w:lang w:val="en"/>
-        </w:rPr>
-        <w:t>BlazorWebView</w:t>
-      </w:r>
-      <w:proofErr w:type="spellEnd"/>
+        <w:t>Content Page with BlazorWebView</w:t>
+      </w:r>
     </w:p>
     <w:p>
       <w:pPr>
@@ -1140,25 +1130,7 @@
           <w:szCs w:val="22"/>
           <w:lang w:val="en"/>
         </w:rPr>
-        <w:t xml:space="preserve">Content Page with </w:t>
-      </w:r>
-      <w:proofErr w:type="spellStart"/>
-      <w:r>
-        <w:rPr>
-          <w:rFonts w:ascii="Calibri" w:hAnsi="Calibri" w:cs="Calibri"/>
-          <w:szCs w:val="22"/>
-          <w:lang w:val="en"/>
-        </w:rPr>
-        <w:t>BlazorWebView</w:t>
-      </w:r>
-      <w:proofErr w:type="spellEnd"/>
-      <w:r>
-        <w:rPr>
-          <w:rFonts w:ascii="Calibri" w:hAnsi="Calibri" w:cs="Calibri"/>
-          <w:szCs w:val="22"/>
-          <w:lang w:val="en"/>
-        </w:rPr>
-        <w:t xml:space="preserve"> (C#)</w:t>
+        <w:t>Content Page with BlazorWebView (C#)</w:t>
       </w:r>
     </w:p>
     <w:p>
@@ -1483,7 +1455,6 @@
           <w:lang w:val="en"/>
         </w:rPr>
       </w:pPr>
-      <w:proofErr w:type="spellStart"/>
       <w:r>
         <w:rPr>
           <w:rFonts w:ascii="Calibri" w:hAnsi="Calibri" w:cs="Calibri"/>
@@ -1495,7 +1466,6 @@
         <w:lastRenderedPageBreak/>
         <w:t>ResourceDictionary</w:t>
       </w:r>
-      <w:proofErr w:type="spellEnd"/>
       <w:r>
         <w:rPr>
           <w:rFonts w:ascii="Calibri" w:hAnsi="Calibri" w:cs="Calibri"/>
@@ -2150,9 +2120,8 @@
           <w:szCs w:val="22"/>
           <w:lang w:val="en"/>
         </w:rPr>
-        <w:t xml:space="preserve"> (in both VS IDE and </w:t>
-      </w:r>
-      <w:proofErr w:type="gramStart"/>
+        <w:t xml:space="preserve"> (in both VS IDE and CLI)</w:t>
+      </w:r>
       <w:r>
         <w:rPr>
           <w:rFonts w:ascii="Calibri" w:hAnsi="Calibri" w:cs="Calibri"/>
@@ -2161,28 +2130,7 @@
           <w:szCs w:val="22"/>
           <w:lang w:val="en"/>
         </w:rPr>
-        <w:t>CLI)</w:t>
-      </w:r>
-      <w:r>
-        <w:rPr>
-          <w:rFonts w:ascii="Calibri" w:hAnsi="Calibri" w:cs="Calibri"/>
-          <w:i/>
-          <w:iCs/>
-          <w:szCs w:val="22"/>
-          <w:lang w:val="en"/>
-        </w:rPr>
-        <w:t>(</w:t>
-      </w:r>
-      <w:proofErr w:type="gramEnd"/>
-      <w:r>
-        <w:rPr>
-          <w:rFonts w:ascii="Calibri" w:hAnsi="Calibri" w:cs="Calibri"/>
-          <w:i/>
-          <w:iCs/>
-          <w:szCs w:val="22"/>
-          <w:lang w:val="en"/>
-        </w:rPr>
-        <w:t>or</w:t>
+        <w:t>(or</w:t>
       </w:r>
       <w:r>
         <w:rPr>
@@ -2306,25 +2254,7 @@
           <w:szCs w:val="22"/>
           <w:lang w:val="en"/>
         </w:rPr>
-        <w:t xml:space="preserve">, </w:t>
-      </w:r>
-      <w:proofErr w:type="gramStart"/>
-      <w:r>
-        <w:rPr>
-          <w:rFonts w:ascii="Calibri" w:hAnsi="Calibri" w:cs="Calibri"/>
-          <w:szCs w:val="22"/>
-          <w:lang w:val="en"/>
-        </w:rPr>
-        <w:t>Made</w:t>
-      </w:r>
-      <w:proofErr w:type="gramEnd"/>
-      <w:r>
-        <w:rPr>
-          <w:rFonts w:ascii="Calibri" w:hAnsi="Calibri" w:cs="Calibri"/>
-          <w:szCs w:val="22"/>
-          <w:lang w:val="en"/>
-        </w:rPr>
-        <w:t xml:space="preserve"> available in the section titled </w:t>
+        <w:t xml:space="preserve">, Made available in the section titled </w:t>
       </w:r>
       <w:r>
         <w:rPr>
@@ -2456,25 +2386,7 @@
           <w:szCs w:val="22"/>
           <w:lang w:val="en"/>
         </w:rPr>
-        <w:t xml:space="preserve">mentioned in </w:t>
-      </w:r>
-      <w:proofErr w:type="gramStart"/>
-      <w:r>
-        <w:rPr>
-          <w:rFonts w:ascii="Calibri" w:hAnsi="Calibri" w:cs="Calibri"/>
-          <w:szCs w:val="22"/>
-          <w:lang w:val="en"/>
-        </w:rPr>
-        <w:t>bold-face</w:t>
-      </w:r>
-      <w:proofErr w:type="gramEnd"/>
-      <w:r>
-        <w:rPr>
-          <w:rFonts w:ascii="Calibri" w:hAnsi="Calibri" w:cs="Calibri"/>
-          <w:szCs w:val="22"/>
-          <w:lang w:val="en"/>
-        </w:rPr>
-        <w:t xml:space="preserve"> </w:t>
+        <w:t xml:space="preserve">mentioned in bold-face </w:t>
       </w:r>
       <w:r>
         <w:rPr>
@@ -2484,7 +2396,6 @@
         </w:rPr>
         <w:t xml:space="preserve">also works as a </w:t>
       </w:r>
-      <w:proofErr w:type="spellStart"/>
       <w:r>
         <w:rPr>
           <w:rFonts w:ascii="Calibri" w:hAnsi="Calibri" w:cs="Calibri"/>
@@ -2495,7 +2406,6 @@
         </w:rPr>
         <w:t>SurroundWith</w:t>
       </w:r>
-      <w:proofErr w:type="spellEnd"/>
       <w:r>
         <w:rPr>
           <w:rFonts w:ascii="Calibri" w:hAnsi="Calibri" w:cs="Calibri"/>
@@ -2626,18 +2536,8 @@
           <w:szCs w:val="22"/>
           <w:lang w:val="en"/>
         </w:rPr>
-        <w:t xml:space="preserve"> color are placeholders where user can modify the </w:t>
-      </w:r>
-      <w:proofErr w:type="gramStart"/>
-      <w:r>
-        <w:rPr>
-          <w:rFonts w:ascii="Calibri" w:hAnsi="Calibri" w:cs="Calibri"/>
-          <w:szCs w:val="22"/>
-          <w:lang w:val="en"/>
-        </w:rPr>
-        <w:t>values</w:t>
-      </w:r>
-      <w:proofErr w:type="gramEnd"/>
+        <w:t xml:space="preserve"> color are placeholders where user can modify the values</w:t>
+      </w:r>
     </w:p>
     <w:p>
       <w:pPr>
@@ -2688,18 +2588,8 @@
           <w:szCs w:val="22"/>
           <w:lang w:val="en"/>
         </w:rPr>
-        <w:t xml:space="preserve">. For example, containing class </w:t>
-      </w:r>
-      <w:proofErr w:type="gramStart"/>
-      <w:r>
-        <w:rPr>
-          <w:rFonts w:ascii="Calibri" w:hAnsi="Calibri" w:cs="Calibri"/>
-          <w:szCs w:val="22"/>
-          <w:lang w:val="en"/>
-        </w:rPr>
-        <w:t>name</w:t>
-      </w:r>
-      <w:proofErr w:type="gramEnd"/>
+        <w:t>. For example, containing class name</w:t>
+      </w:r>
     </w:p>
     <w:p>
       <w:pPr>
@@ -2734,25 +2624,7 @@
           <w:szCs w:val="22"/>
           <w:lang w:val="en"/>
         </w:rPr>
-        <w:t xml:space="preserve"> </w:t>
-      </w:r>
-      <w:proofErr w:type="gramStart"/>
-      <w:r>
-        <w:rPr>
-          <w:rFonts w:ascii="Calibri" w:hAnsi="Calibri" w:cs="Calibri"/>
-          <w:szCs w:val="22"/>
-          <w:lang w:val="en"/>
-        </w:rPr>
-        <w:t>color</w:t>
-      </w:r>
-      <w:proofErr w:type="gramEnd"/>
-      <w:r>
-        <w:rPr>
-          <w:rFonts w:ascii="Calibri" w:hAnsi="Calibri" w:cs="Calibri"/>
-          <w:szCs w:val="22"/>
-          <w:lang w:val="en"/>
-        </w:rPr>
-        <w:t xml:space="preserve"> are reflected values, where the placeholder value is filled-in</w:t>
+        <w:t xml:space="preserve"> color are reflected values, where the placeholder value is filled-in</w:t>
       </w:r>
     </w:p>
     <w:tbl>
@@ -2976,43 +2848,7 @@
                 <w:szCs w:val="22"/>
                 <w:lang w:val="en"/>
               </w:rPr>
-              <w:t xml:space="preserve">&lt;Grid </w:t>
-            </w:r>
-            <w:proofErr w:type="spellStart"/>
-            <w:r>
-              <w:rPr>
-                <w:rFonts w:ascii="Calibri" w:hAnsi="Calibri" w:cs="Calibri"/>
-                <w:szCs w:val="22"/>
-                <w:lang w:val="en"/>
-              </w:rPr>
-              <w:t>ColumnDefinitions</w:t>
-            </w:r>
-            <w:proofErr w:type="spellEnd"/>
-            <w:r>
-              <w:rPr>
-                <w:rFonts w:ascii="Calibri" w:hAnsi="Calibri" w:cs="Calibri"/>
-                <w:szCs w:val="22"/>
-                <w:lang w:val="en"/>
-              </w:rPr>
-              <w:t xml:space="preserve">="" </w:t>
-            </w:r>
-            <w:proofErr w:type="spellStart"/>
-            <w:r>
-              <w:rPr>
-                <w:rFonts w:ascii="Calibri" w:hAnsi="Calibri" w:cs="Calibri"/>
-                <w:szCs w:val="22"/>
-                <w:lang w:val="en"/>
-              </w:rPr>
-              <w:t>RowDefinitions</w:t>
-            </w:r>
-            <w:proofErr w:type="spellEnd"/>
-            <w:r>
-              <w:rPr>
-                <w:rFonts w:ascii="Calibri" w:hAnsi="Calibri" w:cs="Calibri"/>
-                <w:szCs w:val="22"/>
-                <w:lang w:val="en"/>
-              </w:rPr>
-              <w:t>=""&gt;</w:t>
+              <w:t>&lt;Grid ColumnDefinitions="" RowDefinitions=""&gt;</w:t>
             </w:r>
           </w:p>
           <w:p>
@@ -3130,48 +2966,30 @@
                 <w:szCs w:val="22"/>
                 <w:lang w:val="en"/>
               </w:rPr>
+              <w:t>&lt;FlexLayout&gt;</w:t>
+            </w:r>
+          </w:p>
+          <w:p>
+            <w:pPr>
+              <w:widowControl w:val="0"/>
+              <w:autoSpaceDE w:val="0"/>
+              <w:autoSpaceDN w:val="0"/>
+              <w:adjustRightInd w:val="0"/>
+              <w:spacing w:after="200"/>
+              <w:rPr>
+                <w:rFonts w:ascii="Calibri" w:hAnsi="Calibri" w:cs="Calibri"/>
+                <w:szCs w:val="22"/>
+                <w:lang w:val="en"/>
+              </w:rPr>
+            </w:pPr>
+            <w:r>
+              <w:rPr>
+                <w:rFonts w:ascii="Calibri" w:hAnsi="Calibri" w:cs="Calibri"/>
+                <w:szCs w:val="22"/>
+                <w:lang w:val="en"/>
+              </w:rPr>
               <w:t>&lt;</w:t>
             </w:r>
-            <w:proofErr w:type="spellStart"/>
-            <w:r>
-              <w:rPr>
-                <w:rFonts w:ascii="Calibri" w:hAnsi="Calibri" w:cs="Calibri"/>
-                <w:szCs w:val="22"/>
-                <w:lang w:val="en"/>
-              </w:rPr>
-              <w:t>FlexLayout</w:t>
-            </w:r>
-            <w:proofErr w:type="spellEnd"/>
-            <w:r>
-              <w:rPr>
-                <w:rFonts w:ascii="Calibri" w:hAnsi="Calibri" w:cs="Calibri"/>
-                <w:szCs w:val="22"/>
-                <w:lang w:val="en"/>
-              </w:rPr>
-              <w:t>&gt;</w:t>
-            </w:r>
-          </w:p>
-          <w:p>
-            <w:pPr>
-              <w:widowControl w:val="0"/>
-              <w:autoSpaceDE w:val="0"/>
-              <w:autoSpaceDN w:val="0"/>
-              <w:adjustRightInd w:val="0"/>
-              <w:spacing w:after="200"/>
-              <w:rPr>
-                <w:rFonts w:ascii="Calibri" w:hAnsi="Calibri" w:cs="Calibri"/>
-                <w:szCs w:val="22"/>
-                <w:lang w:val="en"/>
-              </w:rPr>
-            </w:pPr>
-            <w:r>
-              <w:rPr>
-                <w:rFonts w:ascii="Calibri" w:hAnsi="Calibri" w:cs="Calibri"/>
-                <w:szCs w:val="22"/>
-                <w:lang w:val="en"/>
-              </w:rPr>
-              <w:t>&lt;</w:t>
-            </w:r>
             <w:r>
               <w:rPr>
                 <w:rFonts w:ascii="Calibri" w:hAnsi="Calibri" w:cs="Calibri"/>
@@ -3180,23 +2998,13 @@
               </w:rPr>
               <w:t>/</w:t>
             </w:r>
-            <w:proofErr w:type="spellStart"/>
-            <w:r>
-              <w:rPr>
-                <w:rFonts w:ascii="Calibri" w:hAnsi="Calibri" w:cs="Calibri"/>
-                <w:szCs w:val="22"/>
-                <w:lang w:val="en"/>
-              </w:rPr>
-              <w:t>FlexLayout</w:t>
-            </w:r>
-            <w:proofErr w:type="spellEnd"/>
-            <w:r>
-              <w:rPr>
-                <w:rFonts w:ascii="Calibri" w:hAnsi="Calibri" w:cs="Calibri"/>
-                <w:szCs w:val="22"/>
-                <w:lang w:val="en"/>
-              </w:rPr>
-              <w:t>&gt;</w:t>
+            <w:r>
+              <w:rPr>
+                <w:rFonts w:ascii="Calibri" w:hAnsi="Calibri" w:cs="Calibri"/>
+                <w:szCs w:val="22"/>
+                <w:lang w:val="en"/>
+              </w:rPr>
+              <w:t>FlexLayout&gt;</w:t>
             </w:r>
           </w:p>
         </w:tc>
@@ -3295,65 +3103,29 @@
                 <w:szCs w:val="22"/>
                 <w:lang w:val="en"/>
               </w:rPr>
-              <w:t>&lt;</w:t>
-            </w:r>
-            <w:proofErr w:type="spellStart"/>
-            <w:r>
-              <w:rPr>
-                <w:rFonts w:ascii="Calibri" w:hAnsi="Calibri" w:cs="Calibri"/>
-                <w:szCs w:val="22"/>
-                <w:lang w:val="en"/>
-              </w:rPr>
-              <w:t>StackLayout</w:t>
-            </w:r>
-            <w:proofErr w:type="spellEnd"/>
-            <w:r>
-              <w:rPr>
-                <w:rFonts w:ascii="Calibri" w:hAnsi="Calibri" w:cs="Calibri"/>
-                <w:szCs w:val="22"/>
-                <w:lang w:val="en"/>
-              </w:rPr>
-              <w:t>&gt;</w:t>
-            </w:r>
-          </w:p>
-          <w:p>
-            <w:pPr>
-              <w:widowControl w:val="0"/>
-              <w:autoSpaceDE w:val="0"/>
-              <w:autoSpaceDN w:val="0"/>
-              <w:adjustRightInd w:val="0"/>
-              <w:spacing w:after="200"/>
-              <w:rPr>
-                <w:rFonts w:ascii="Calibri" w:hAnsi="Calibri" w:cs="Calibri"/>
-                <w:szCs w:val="22"/>
-                <w:lang w:val="en"/>
-              </w:rPr>
-            </w:pPr>
-            <w:r>
-              <w:rPr>
-                <w:rFonts w:ascii="Calibri" w:hAnsi="Calibri" w:cs="Calibri"/>
-                <w:szCs w:val="22"/>
-                <w:lang w:val="en"/>
-              </w:rPr>
-              <w:t>&lt;/</w:t>
-            </w:r>
-            <w:proofErr w:type="spellStart"/>
-            <w:r>
-              <w:rPr>
-                <w:rFonts w:ascii="Calibri" w:hAnsi="Calibri" w:cs="Calibri"/>
-                <w:szCs w:val="22"/>
-                <w:lang w:val="en"/>
-              </w:rPr>
-              <w:t>StackLayout</w:t>
-            </w:r>
-            <w:proofErr w:type="spellEnd"/>
-            <w:r>
-              <w:rPr>
-                <w:rFonts w:ascii="Calibri" w:hAnsi="Calibri" w:cs="Calibri"/>
-                <w:szCs w:val="22"/>
-                <w:lang w:val="en"/>
-              </w:rPr>
-              <w:t>&gt;</w:t>
+              <w:t>&lt;StackLayout&gt;</w:t>
+            </w:r>
+          </w:p>
+          <w:p>
+            <w:pPr>
+              <w:widowControl w:val="0"/>
+              <w:autoSpaceDE w:val="0"/>
+              <w:autoSpaceDN w:val="0"/>
+              <w:adjustRightInd w:val="0"/>
+              <w:spacing w:after="200"/>
+              <w:rPr>
+                <w:rFonts w:ascii="Calibri" w:hAnsi="Calibri" w:cs="Calibri"/>
+                <w:szCs w:val="22"/>
+                <w:lang w:val="en"/>
+              </w:rPr>
+            </w:pPr>
+            <w:r>
+              <w:rPr>
+                <w:rFonts w:ascii="Calibri" w:hAnsi="Calibri" w:cs="Calibri"/>
+                <w:szCs w:val="22"/>
+                <w:lang w:val="en"/>
+              </w:rPr>
+              <w:t>&lt;/StackLayout&gt;</w:t>
             </w:r>
           </w:p>
         </w:tc>
@@ -3416,7 +3188,6 @@
                 <w:lang w:val="en"/>
               </w:rPr>
             </w:pPr>
-            <w:proofErr w:type="spellStart"/>
             <w:r>
               <w:rPr>
                 <w:rFonts w:ascii="Calibri" w:hAnsi="Calibri" w:cs="Calibri"/>
@@ -3427,7 +3198,6 @@
               </w:rPr>
               <w:t>hstack</w:t>
             </w:r>
-            <w:proofErr w:type="spellEnd"/>
           </w:p>
         </w:tc>
         <w:tc>
@@ -3453,48 +3223,30 @@
                 <w:szCs w:val="22"/>
                 <w:lang w:val="en"/>
               </w:rPr>
+              <w:t>&lt;HorizontalStackLayout&gt;</w:t>
+            </w:r>
+          </w:p>
+          <w:p>
+            <w:pPr>
+              <w:widowControl w:val="0"/>
+              <w:autoSpaceDE w:val="0"/>
+              <w:autoSpaceDN w:val="0"/>
+              <w:adjustRightInd w:val="0"/>
+              <w:spacing w:after="200"/>
+              <w:rPr>
+                <w:rFonts w:ascii="Calibri" w:hAnsi="Calibri" w:cs="Calibri"/>
+                <w:szCs w:val="22"/>
+                <w:lang w:val="en"/>
+              </w:rPr>
+            </w:pPr>
+            <w:r>
+              <w:rPr>
+                <w:rFonts w:ascii="Calibri" w:hAnsi="Calibri" w:cs="Calibri"/>
+                <w:szCs w:val="22"/>
+                <w:lang w:val="en"/>
+              </w:rPr>
               <w:t>&lt;</w:t>
             </w:r>
-            <w:proofErr w:type="spellStart"/>
-            <w:r>
-              <w:rPr>
-                <w:rFonts w:ascii="Calibri" w:hAnsi="Calibri" w:cs="Calibri"/>
-                <w:szCs w:val="22"/>
-                <w:lang w:val="en"/>
-              </w:rPr>
-              <w:t>HorizontalStackLayout</w:t>
-            </w:r>
-            <w:proofErr w:type="spellEnd"/>
-            <w:r>
-              <w:rPr>
-                <w:rFonts w:ascii="Calibri" w:hAnsi="Calibri" w:cs="Calibri"/>
-                <w:szCs w:val="22"/>
-                <w:lang w:val="en"/>
-              </w:rPr>
-              <w:t>&gt;</w:t>
-            </w:r>
-          </w:p>
-          <w:p>
-            <w:pPr>
-              <w:widowControl w:val="0"/>
-              <w:autoSpaceDE w:val="0"/>
-              <w:autoSpaceDN w:val="0"/>
-              <w:adjustRightInd w:val="0"/>
-              <w:spacing w:after="200"/>
-              <w:rPr>
-                <w:rFonts w:ascii="Calibri" w:hAnsi="Calibri" w:cs="Calibri"/>
-                <w:szCs w:val="22"/>
-                <w:lang w:val="en"/>
-              </w:rPr>
-            </w:pPr>
-            <w:r>
-              <w:rPr>
-                <w:rFonts w:ascii="Calibri" w:hAnsi="Calibri" w:cs="Calibri"/>
-                <w:szCs w:val="22"/>
-                <w:lang w:val="en"/>
-              </w:rPr>
-              <w:t>&lt;</w:t>
-            </w:r>
             <w:r>
               <w:rPr>
                 <w:rFonts w:ascii="Calibri" w:hAnsi="Calibri" w:cs="Calibri"/>
@@ -3503,23 +3255,13 @@
               </w:rPr>
               <w:t>/</w:t>
             </w:r>
-            <w:proofErr w:type="spellStart"/>
-            <w:r>
-              <w:rPr>
-                <w:rFonts w:ascii="Calibri" w:hAnsi="Calibri" w:cs="Calibri"/>
-                <w:szCs w:val="22"/>
-                <w:lang w:val="en"/>
-              </w:rPr>
-              <w:t>HorizontalStackLayout</w:t>
-            </w:r>
-            <w:proofErr w:type="spellEnd"/>
-            <w:r>
-              <w:rPr>
-                <w:rFonts w:ascii="Calibri" w:hAnsi="Calibri" w:cs="Calibri"/>
-                <w:szCs w:val="22"/>
-                <w:lang w:val="en"/>
-              </w:rPr>
-              <w:t>&gt;</w:t>
+            <w:r>
+              <w:rPr>
+                <w:rFonts w:ascii="Calibri" w:hAnsi="Calibri" w:cs="Calibri"/>
+                <w:szCs w:val="22"/>
+                <w:lang w:val="en"/>
+              </w:rPr>
+              <w:t>HorizontalStackLayout&gt;</w:t>
             </w:r>
           </w:p>
         </w:tc>
@@ -3582,7 +3324,6 @@
                 <w:lang w:val="en"/>
               </w:rPr>
             </w:pPr>
-            <w:proofErr w:type="spellStart"/>
             <w:r>
               <w:rPr>
                 <w:rFonts w:ascii="Calibri" w:hAnsi="Calibri" w:cs="Calibri"/>
@@ -3593,7 +3334,6 @@
               </w:rPr>
               <w:t>vstack</w:t>
             </w:r>
-            <w:proofErr w:type="spellEnd"/>
           </w:p>
         </w:tc>
         <w:tc>
@@ -3619,48 +3359,30 @@
                 <w:szCs w:val="22"/>
                 <w:lang w:val="en"/>
               </w:rPr>
+              <w:t>&lt;VerticalStackLayout&gt;</w:t>
+            </w:r>
+          </w:p>
+          <w:p>
+            <w:pPr>
+              <w:widowControl w:val="0"/>
+              <w:autoSpaceDE w:val="0"/>
+              <w:autoSpaceDN w:val="0"/>
+              <w:adjustRightInd w:val="0"/>
+              <w:spacing w:after="200"/>
+              <w:rPr>
+                <w:rFonts w:ascii="Calibri" w:hAnsi="Calibri" w:cs="Calibri"/>
+                <w:szCs w:val="22"/>
+                <w:lang w:val="en"/>
+              </w:rPr>
+            </w:pPr>
+            <w:r>
+              <w:rPr>
+                <w:rFonts w:ascii="Calibri" w:hAnsi="Calibri" w:cs="Calibri"/>
+                <w:szCs w:val="22"/>
+                <w:lang w:val="en"/>
+              </w:rPr>
               <w:t>&lt;</w:t>
             </w:r>
-            <w:proofErr w:type="spellStart"/>
-            <w:r>
-              <w:rPr>
-                <w:rFonts w:ascii="Calibri" w:hAnsi="Calibri" w:cs="Calibri"/>
-                <w:szCs w:val="22"/>
-                <w:lang w:val="en"/>
-              </w:rPr>
-              <w:t>VerticalStackLayout</w:t>
-            </w:r>
-            <w:proofErr w:type="spellEnd"/>
-            <w:r>
-              <w:rPr>
-                <w:rFonts w:ascii="Calibri" w:hAnsi="Calibri" w:cs="Calibri"/>
-                <w:szCs w:val="22"/>
-                <w:lang w:val="en"/>
-              </w:rPr>
-              <w:t>&gt;</w:t>
-            </w:r>
-          </w:p>
-          <w:p>
-            <w:pPr>
-              <w:widowControl w:val="0"/>
-              <w:autoSpaceDE w:val="0"/>
-              <w:autoSpaceDN w:val="0"/>
-              <w:adjustRightInd w:val="0"/>
-              <w:spacing w:after="200"/>
-              <w:rPr>
-                <w:rFonts w:ascii="Calibri" w:hAnsi="Calibri" w:cs="Calibri"/>
-                <w:szCs w:val="22"/>
-                <w:lang w:val="en"/>
-              </w:rPr>
-            </w:pPr>
-            <w:r>
-              <w:rPr>
-                <w:rFonts w:ascii="Calibri" w:hAnsi="Calibri" w:cs="Calibri"/>
-                <w:szCs w:val="22"/>
-                <w:lang w:val="en"/>
-              </w:rPr>
-              <w:t>&lt;</w:t>
-            </w:r>
             <w:r>
               <w:rPr>
                 <w:rFonts w:ascii="Calibri" w:hAnsi="Calibri" w:cs="Calibri"/>
@@ -3669,23 +3391,13 @@
               </w:rPr>
               <w:t>/</w:t>
             </w:r>
-            <w:proofErr w:type="spellStart"/>
-            <w:r>
-              <w:rPr>
-                <w:rFonts w:ascii="Calibri" w:hAnsi="Calibri" w:cs="Calibri"/>
-                <w:szCs w:val="22"/>
-                <w:lang w:val="en"/>
-              </w:rPr>
-              <w:t>VerticalStackLayout</w:t>
-            </w:r>
-            <w:proofErr w:type="spellEnd"/>
-            <w:r>
-              <w:rPr>
-                <w:rFonts w:ascii="Calibri" w:hAnsi="Calibri" w:cs="Calibri"/>
-                <w:szCs w:val="22"/>
-                <w:lang w:val="en"/>
-              </w:rPr>
-              <w:t>&gt;</w:t>
+            <w:r>
+              <w:rPr>
+                <w:rFonts w:ascii="Calibri" w:hAnsi="Calibri" w:cs="Calibri"/>
+                <w:szCs w:val="22"/>
+                <w:lang w:val="en"/>
+              </w:rPr>
+              <w:t>VerticalStackLayout&gt;</w:t>
             </w:r>
           </w:p>
         </w:tc>
@@ -3779,25 +3491,7 @@
                 <w:szCs w:val="22"/>
                 <w:lang w:val="en"/>
               </w:rPr>
-              <w:t xml:space="preserve">&lt;Style </w:t>
-            </w:r>
-            <w:proofErr w:type="spellStart"/>
-            <w:r>
-              <w:rPr>
-                <w:rFonts w:ascii="Calibri" w:hAnsi="Calibri" w:cs="Calibri"/>
-                <w:szCs w:val="22"/>
-                <w:lang w:val="en"/>
-              </w:rPr>
-              <w:t>TargetType</w:t>
-            </w:r>
-            <w:proofErr w:type="spellEnd"/>
-            <w:r>
-              <w:rPr>
-                <w:rFonts w:ascii="Calibri" w:hAnsi="Calibri" w:cs="Calibri"/>
-                <w:szCs w:val="22"/>
-                <w:lang w:val="en"/>
-              </w:rPr>
-              <w:t>="</w:t>
+              <w:t>&lt;Style TargetType="</w:t>
             </w:r>
             <w:r>
               <w:rPr>
@@ -3926,25 +3620,7 @@
                 <w:szCs w:val="22"/>
                 <w:lang w:val="en"/>
               </w:rPr>
-              <w:t xml:space="preserve">&lt;Color </w:t>
-            </w:r>
-            <w:proofErr w:type="gramStart"/>
-            <w:r>
-              <w:rPr>
-                <w:rFonts w:ascii="Calibri" w:hAnsi="Calibri" w:cs="Calibri"/>
-                <w:szCs w:val="22"/>
-                <w:lang w:val="en"/>
-              </w:rPr>
-              <w:t>x:Key</w:t>
-            </w:r>
-            <w:proofErr w:type="gramEnd"/>
-            <w:r>
-              <w:rPr>
-                <w:rFonts w:ascii="Calibri" w:hAnsi="Calibri" w:cs="Calibri"/>
-                <w:szCs w:val="22"/>
-                <w:lang w:val="en"/>
-              </w:rPr>
-              <w:t>="</w:t>
+              <w:t>&lt;Color x:Key="</w:t>
             </w:r>
             <w:r>
               <w:rPr>
@@ -4070,7 +3746,6 @@
               </w:rPr>
               <w:t>&lt;</w:t>
             </w:r>
-            <w:proofErr w:type="spellStart"/>
             <w:r>
               <w:rPr>
                 <w:rFonts w:ascii="Calibri" w:hAnsi="Calibri" w:cs="Calibri"/>
@@ -4086,16 +3761,29 @@
                 <w:szCs w:val="22"/>
                 <w:lang w:val="en"/>
               </w:rPr>
-              <w:t>.Resources</w:t>
-            </w:r>
-            <w:proofErr w:type="spellEnd"/>
-            <w:r>
-              <w:rPr>
-                <w:rFonts w:ascii="Calibri" w:hAnsi="Calibri" w:cs="Calibri"/>
-                <w:szCs w:val="22"/>
-                <w:lang w:val="en"/>
-              </w:rPr>
-              <w:t>&gt;</w:t>
+              <w:t>.Resources&gt;</w:t>
+            </w:r>
+          </w:p>
+          <w:p>
+            <w:pPr>
+              <w:widowControl w:val="0"/>
+              <w:autoSpaceDE w:val="0"/>
+              <w:autoSpaceDN w:val="0"/>
+              <w:adjustRightInd w:val="0"/>
+              <w:spacing w:after="200"/>
+              <w:rPr>
+                <w:rFonts w:ascii="Calibri" w:hAnsi="Calibri" w:cs="Calibri"/>
+                <w:szCs w:val="22"/>
+                <w:lang w:val="en"/>
+              </w:rPr>
+            </w:pPr>
+            <w:r>
+              <w:rPr>
+                <w:rFonts w:ascii="Calibri" w:hAnsi="Calibri" w:cs="Calibri"/>
+                <w:szCs w:val="22"/>
+                <w:lang w:val="en"/>
+              </w:rPr>
+              <w:t>&lt;ResourceDictionary&gt;</w:t>
             </w:r>
           </w:p>
           <w:p>
@@ -4119,23 +3807,21 @@
               </w:rPr>
               <w:t>&lt;</w:t>
             </w:r>
-            <w:proofErr w:type="spellStart"/>
-            <w:r>
-              <w:rPr>
-                <w:rFonts w:ascii="Calibri" w:hAnsi="Calibri" w:cs="Calibri"/>
-                <w:szCs w:val="22"/>
-                <w:lang w:val="en"/>
-              </w:rPr>
-              <w:t>ResourceDictionary</w:t>
-            </w:r>
-            <w:proofErr w:type="spellEnd"/>
-            <w:r>
-              <w:rPr>
-                <w:rFonts w:ascii="Calibri" w:hAnsi="Calibri" w:cs="Calibri"/>
-                <w:szCs w:val="22"/>
-                <w:lang w:val="en"/>
-              </w:rPr>
-              <w:t>&gt;</w:t>
+            <w:r>
+              <w:rPr>
+                <w:rFonts w:ascii="Calibri" w:hAnsi="Calibri" w:cs="Calibri"/>
+                <w:szCs w:val="22"/>
+                <w:lang w:val="en"/>
+              </w:rPr>
+              <w:t>/</w:t>
+            </w:r>
+            <w:r>
+              <w:rPr>
+                <w:rFonts w:ascii="Calibri" w:hAnsi="Calibri" w:cs="Calibri"/>
+                <w:szCs w:val="22"/>
+                <w:lang w:val="en"/>
+              </w:rPr>
+              <w:t>ResourceDictionary&gt;</w:t>
             </w:r>
           </w:p>
           <w:p>
@@ -4167,55 +3853,6 @@
               </w:rPr>
               <w:t>/</w:t>
             </w:r>
-            <w:proofErr w:type="spellStart"/>
-            <w:r>
-              <w:rPr>
-                <w:rFonts w:ascii="Calibri" w:hAnsi="Calibri" w:cs="Calibri"/>
-                <w:szCs w:val="22"/>
-                <w:lang w:val="en"/>
-              </w:rPr>
-              <w:t>ResourceDictionary</w:t>
-            </w:r>
-            <w:proofErr w:type="spellEnd"/>
-            <w:r>
-              <w:rPr>
-                <w:rFonts w:ascii="Calibri" w:hAnsi="Calibri" w:cs="Calibri"/>
-                <w:szCs w:val="22"/>
-                <w:lang w:val="en"/>
-              </w:rPr>
-              <w:t>&gt;</w:t>
-            </w:r>
-          </w:p>
-          <w:p>
-            <w:pPr>
-              <w:widowControl w:val="0"/>
-              <w:autoSpaceDE w:val="0"/>
-              <w:autoSpaceDN w:val="0"/>
-              <w:adjustRightInd w:val="0"/>
-              <w:spacing w:after="200"/>
-              <w:rPr>
-                <w:rFonts w:ascii="Calibri" w:hAnsi="Calibri" w:cs="Calibri"/>
-                <w:szCs w:val="22"/>
-                <w:lang w:val="en"/>
-              </w:rPr>
-            </w:pPr>
-            <w:r>
-              <w:rPr>
-                <w:rFonts w:ascii="Calibri" w:hAnsi="Calibri" w:cs="Calibri"/>
-                <w:szCs w:val="22"/>
-                <w:lang w:val="en"/>
-              </w:rPr>
-              <w:t>&lt;</w:t>
-            </w:r>
-            <w:r>
-              <w:rPr>
-                <w:rFonts w:ascii="Calibri" w:hAnsi="Calibri" w:cs="Calibri"/>
-                <w:szCs w:val="22"/>
-                <w:lang w:val="en"/>
-              </w:rPr>
-              <w:t>/</w:t>
-            </w:r>
-            <w:proofErr w:type="spellStart"/>
             <w:r>
               <w:rPr>
                 <w:rFonts w:ascii="Calibri" w:hAnsi="Calibri" w:cs="Calibri"/>
@@ -4231,16 +3868,7 @@
                 <w:szCs w:val="22"/>
                 <w:lang w:val="en"/>
               </w:rPr>
-              <w:t>.Resources</w:t>
-            </w:r>
-            <w:proofErr w:type="spellEnd"/>
-            <w:r>
-              <w:rPr>
-                <w:rFonts w:ascii="Calibri" w:hAnsi="Calibri" w:cs="Calibri"/>
-                <w:szCs w:val="22"/>
-                <w:lang w:val="en"/>
-              </w:rPr>
-              <w:t>&gt;</w:t>
+              <w:t>.Resources&gt;</w:t>
             </w:r>
           </w:p>
         </w:tc>
@@ -4332,7 +3960,6 @@
               </w:rPr>
               <w:t>&lt;</w:t>
             </w:r>
-            <w:proofErr w:type="spellStart"/>
             <w:r>
               <w:rPr>
                 <w:rFonts w:ascii="Calibri" w:hAnsi="Calibri" w:cs="Calibri"/>
@@ -4348,16 +3975,7 @@
                 <w:szCs w:val="22"/>
                 <w:lang w:val="en"/>
               </w:rPr>
-              <w:t>.GestureRecognizers</w:t>
-            </w:r>
-            <w:proofErr w:type="spellEnd"/>
-            <w:r>
-              <w:rPr>
-                <w:rFonts w:ascii="Calibri" w:hAnsi="Calibri" w:cs="Calibri"/>
-                <w:szCs w:val="22"/>
-                <w:lang w:val="en"/>
-              </w:rPr>
-              <w:t>&gt;</w:t>
+              <w:t>.GestureRecognizers&gt;</w:t>
             </w:r>
           </w:p>
           <w:p>
@@ -4389,7 +4007,6 @@
               </w:rPr>
               <w:t>/</w:t>
             </w:r>
-            <w:proofErr w:type="spellStart"/>
             <w:r>
               <w:rPr>
                 <w:rFonts w:ascii="Calibri" w:hAnsi="Calibri" w:cs="Calibri"/>
@@ -4405,16 +4022,7 @@
                 <w:szCs w:val="22"/>
                 <w:lang w:val="en"/>
               </w:rPr>
-              <w:t>.GestureRecognizers</w:t>
-            </w:r>
-            <w:proofErr w:type="spellEnd"/>
-            <w:r>
-              <w:rPr>
-                <w:rFonts w:ascii="Calibri" w:hAnsi="Calibri" w:cs="Calibri"/>
-                <w:szCs w:val="22"/>
-                <w:lang w:val="en"/>
-              </w:rPr>
-              <w:t>&gt;</w:t>
+              <w:t>.GestureRecognizers&gt;</w:t>
             </w:r>
           </w:p>
         </w:tc>
@@ -4504,25 +4112,7 @@
                 <w:szCs w:val="22"/>
                 <w:lang w:val="en"/>
               </w:rPr>
-              <w:t>&lt;</w:t>
-            </w:r>
-            <w:proofErr w:type="spellStart"/>
-            <w:r>
-              <w:rPr>
-                <w:rFonts w:ascii="Calibri" w:hAnsi="Calibri" w:cs="Calibri"/>
-                <w:szCs w:val="22"/>
-                <w:lang w:val="en"/>
-              </w:rPr>
-              <w:t>TapGestureRecognizer</w:t>
-            </w:r>
-            <w:proofErr w:type="spellEnd"/>
-            <w:r>
-              <w:rPr>
-                <w:rFonts w:ascii="Calibri" w:hAnsi="Calibri" w:cs="Calibri"/>
-                <w:szCs w:val="22"/>
-                <w:lang w:val="en"/>
-              </w:rPr>
-              <w:t xml:space="preserve"> /&gt;</w:t>
+              <w:t>&lt;TapGestureRecognizer /&gt;</w:t>
             </w:r>
           </w:p>
         </w:tc>
@@ -4612,25 +4202,7 @@
                 <w:szCs w:val="22"/>
                 <w:lang w:val="en"/>
               </w:rPr>
-              <w:t>&lt;</w:t>
-            </w:r>
-            <w:proofErr w:type="spellStart"/>
-            <w:r>
-              <w:rPr>
-                <w:rFonts w:ascii="Calibri" w:hAnsi="Calibri" w:cs="Calibri"/>
-                <w:szCs w:val="22"/>
-                <w:lang w:val="en"/>
-              </w:rPr>
-              <w:t>DragGestureRecognizer</w:t>
-            </w:r>
-            <w:proofErr w:type="spellEnd"/>
-            <w:r>
-              <w:rPr>
-                <w:rFonts w:ascii="Calibri" w:hAnsi="Calibri" w:cs="Calibri"/>
-                <w:szCs w:val="22"/>
-                <w:lang w:val="en"/>
-              </w:rPr>
-              <w:t xml:space="preserve"> /&gt;</w:t>
+              <w:t>&lt;DragGestureRecognizer /&gt;</w:t>
             </w:r>
           </w:p>
         </w:tc>
@@ -4720,25 +4292,7 @@
                 <w:szCs w:val="22"/>
                 <w:lang w:val="en"/>
               </w:rPr>
-              <w:t>&lt;</w:t>
-            </w:r>
-            <w:proofErr w:type="spellStart"/>
-            <w:r>
-              <w:rPr>
-                <w:rFonts w:ascii="Calibri" w:hAnsi="Calibri" w:cs="Calibri"/>
-                <w:szCs w:val="22"/>
-                <w:lang w:val="en"/>
-              </w:rPr>
-              <w:t>DropGestureRecognizer</w:t>
-            </w:r>
-            <w:proofErr w:type="spellEnd"/>
-            <w:r>
-              <w:rPr>
-                <w:rFonts w:ascii="Calibri" w:hAnsi="Calibri" w:cs="Calibri"/>
-                <w:szCs w:val="22"/>
-                <w:lang w:val="en"/>
-              </w:rPr>
-              <w:t xml:space="preserve"> /&gt;</w:t>
+              <w:t>&lt;DropGestureRecognizer /&gt;</w:t>
             </w:r>
           </w:p>
         </w:tc>
@@ -4828,25 +4382,7 @@
                 <w:szCs w:val="22"/>
                 <w:lang w:val="en"/>
               </w:rPr>
-              <w:t>&lt;</w:t>
-            </w:r>
-            <w:proofErr w:type="spellStart"/>
-            <w:r>
-              <w:rPr>
-                <w:rFonts w:ascii="Calibri" w:hAnsi="Calibri" w:cs="Calibri"/>
-                <w:szCs w:val="22"/>
-                <w:lang w:val="en"/>
-              </w:rPr>
-              <w:t>PanGestureRecognizer</w:t>
-            </w:r>
-            <w:proofErr w:type="spellEnd"/>
-            <w:r>
-              <w:rPr>
-                <w:rFonts w:ascii="Calibri" w:hAnsi="Calibri" w:cs="Calibri"/>
-                <w:szCs w:val="22"/>
-                <w:lang w:val="en"/>
-              </w:rPr>
-              <w:t xml:space="preserve"> /&gt;</w:t>
+              <w:t>&lt;PanGestureRecognizer /&gt;</w:t>
             </w:r>
           </w:p>
         </w:tc>
@@ -4936,25 +4472,7 @@
                 <w:szCs w:val="22"/>
                 <w:lang w:val="en"/>
               </w:rPr>
-              <w:t>&lt;</w:t>
-            </w:r>
-            <w:proofErr w:type="spellStart"/>
-            <w:r>
-              <w:rPr>
-                <w:rFonts w:ascii="Calibri" w:hAnsi="Calibri" w:cs="Calibri"/>
-                <w:szCs w:val="22"/>
-                <w:lang w:val="en"/>
-              </w:rPr>
-              <w:t>PinchGestureRecognizer</w:t>
-            </w:r>
-            <w:proofErr w:type="spellEnd"/>
-            <w:r>
-              <w:rPr>
-                <w:rFonts w:ascii="Calibri" w:hAnsi="Calibri" w:cs="Calibri"/>
-                <w:szCs w:val="22"/>
-                <w:lang w:val="en"/>
-              </w:rPr>
-              <w:t xml:space="preserve"> /&gt;</w:t>
+              <w:t>&lt;PinchGestureRecognizer /&gt;</w:t>
             </w:r>
           </w:p>
         </w:tc>
@@ -5044,25 +4562,7 @@
                 <w:szCs w:val="22"/>
                 <w:lang w:val="en"/>
               </w:rPr>
-              <w:t>&lt;</w:t>
-            </w:r>
-            <w:proofErr w:type="spellStart"/>
-            <w:r>
-              <w:rPr>
-                <w:rFonts w:ascii="Calibri" w:hAnsi="Calibri" w:cs="Calibri"/>
-                <w:szCs w:val="22"/>
-                <w:lang w:val="en"/>
-              </w:rPr>
-              <w:t>PointerGestureRecognizer</w:t>
-            </w:r>
-            <w:proofErr w:type="spellEnd"/>
-            <w:r>
-              <w:rPr>
-                <w:rFonts w:ascii="Calibri" w:hAnsi="Calibri" w:cs="Calibri"/>
-                <w:szCs w:val="22"/>
-                <w:lang w:val="en"/>
-              </w:rPr>
-              <w:t xml:space="preserve"> /&gt;</w:t>
+              <w:t>&lt;PointerGestureRecognizer /&gt;</w:t>
             </w:r>
           </w:p>
         </w:tc>
@@ -5152,25 +4652,7 @@
                 <w:szCs w:val="22"/>
                 <w:lang w:val="en"/>
               </w:rPr>
-              <w:t>&lt;</w:t>
-            </w:r>
-            <w:proofErr w:type="spellStart"/>
-            <w:r>
-              <w:rPr>
-                <w:rFonts w:ascii="Calibri" w:hAnsi="Calibri" w:cs="Calibri"/>
-                <w:szCs w:val="22"/>
-                <w:lang w:val="en"/>
-              </w:rPr>
-              <w:t>SwipeGestureRecognizer</w:t>
-            </w:r>
-            <w:proofErr w:type="spellEnd"/>
-            <w:r>
-              <w:rPr>
-                <w:rFonts w:ascii="Calibri" w:hAnsi="Calibri" w:cs="Calibri"/>
-                <w:szCs w:val="22"/>
-                <w:lang w:val="en"/>
-              </w:rPr>
-              <w:t xml:space="preserve"> /&gt;</w:t>
+              <w:t>&lt;SwipeGestureRecognizer /&gt;</w:t>
             </w:r>
           </w:p>
         </w:tc>
@@ -5228,7 +4710,6 @@
                 <w:lang w:val="en"/>
               </w:rPr>
             </w:pPr>
-            <w:proofErr w:type="spellStart"/>
             <w:r>
               <w:rPr>
                 <w:rFonts w:ascii="Calibri" w:hAnsi="Calibri" w:cs="Calibri"/>
@@ -5245,7 +4726,6 @@
               </w:rPr>
               <w:t>wv</w:t>
             </w:r>
-            <w:proofErr w:type="spellEnd"/>
           </w:p>
         </w:tc>
         <w:tc>
@@ -5271,259 +4751,95 @@
                 <w:szCs w:val="22"/>
                 <w:lang w:val="en"/>
               </w:rPr>
-              <w:t>&lt;</w:t>
-            </w:r>
-            <w:proofErr w:type="spellStart"/>
-            <w:r>
-              <w:rPr>
-                <w:rFonts w:ascii="Calibri" w:hAnsi="Calibri" w:cs="Calibri"/>
-                <w:szCs w:val="22"/>
-                <w:lang w:val="en"/>
-              </w:rPr>
-              <w:t>BlazorWebView</w:t>
-            </w:r>
-            <w:proofErr w:type="spellEnd"/>
-            <w:r>
-              <w:rPr>
-                <w:rFonts w:ascii="Calibri" w:hAnsi="Calibri" w:cs="Calibri"/>
-                <w:szCs w:val="22"/>
-                <w:lang w:val="en"/>
-              </w:rPr>
-              <w:t xml:space="preserve"> </w:t>
-            </w:r>
-            <w:proofErr w:type="spellStart"/>
-            <w:r>
-              <w:rPr>
-                <w:rFonts w:ascii="Calibri" w:hAnsi="Calibri" w:cs="Calibri"/>
-                <w:szCs w:val="22"/>
-                <w:lang w:val="en"/>
-              </w:rPr>
-              <w:t>HostPage</w:t>
-            </w:r>
-            <w:proofErr w:type="spellEnd"/>
-            <w:r>
-              <w:rPr>
-                <w:rFonts w:ascii="Calibri" w:hAnsi="Calibri" w:cs="Calibri"/>
-                <w:szCs w:val="22"/>
-                <w:lang w:val="en"/>
-              </w:rPr>
-              <w:t>="</w:t>
-            </w:r>
-            <w:proofErr w:type="spellStart"/>
-            <w:r>
-              <w:rPr>
-                <w:rFonts w:ascii="Calibri" w:hAnsi="Calibri" w:cs="Calibri"/>
-                <w:szCs w:val="22"/>
-                <w:lang w:val="en"/>
-              </w:rPr>
-              <w:t>wwwroot</w:t>
-            </w:r>
-            <w:proofErr w:type="spellEnd"/>
-            <w:r>
-              <w:rPr>
-                <w:rFonts w:ascii="Calibri" w:hAnsi="Calibri" w:cs="Calibri"/>
-                <w:szCs w:val="22"/>
-                <w:lang w:val="en"/>
-              </w:rPr>
-              <w:t>/index.html"&gt;</w:t>
-            </w:r>
-          </w:p>
-          <w:p>
-            <w:pPr>
-              <w:widowControl w:val="0"/>
-              <w:autoSpaceDE w:val="0"/>
-              <w:autoSpaceDN w:val="0"/>
-              <w:adjustRightInd w:val="0"/>
-              <w:spacing w:after="200"/>
-              <w:rPr>
-                <w:rFonts w:ascii="Calibri" w:hAnsi="Calibri" w:cs="Calibri"/>
-                <w:szCs w:val="22"/>
-                <w:lang w:val="en"/>
-              </w:rPr>
-            </w:pPr>
-            <w:r>
-              <w:rPr>
-                <w:rFonts w:ascii="Calibri" w:hAnsi="Calibri" w:cs="Calibri"/>
-                <w:szCs w:val="22"/>
-                <w:lang w:val="en"/>
-              </w:rPr>
-              <w:t xml:space="preserve">    &lt;</w:t>
-            </w:r>
-            <w:proofErr w:type="spellStart"/>
-            <w:r>
-              <w:rPr>
-                <w:rFonts w:ascii="Calibri" w:hAnsi="Calibri" w:cs="Calibri"/>
-                <w:szCs w:val="22"/>
-                <w:lang w:val="en"/>
-              </w:rPr>
-              <w:t>BlazorWebView.RootComponents</w:t>
-            </w:r>
-            <w:proofErr w:type="spellEnd"/>
-            <w:r>
-              <w:rPr>
-                <w:rFonts w:ascii="Calibri" w:hAnsi="Calibri" w:cs="Calibri"/>
-                <w:szCs w:val="22"/>
-                <w:lang w:val="en"/>
-              </w:rPr>
-              <w:t>&gt;</w:t>
-            </w:r>
-          </w:p>
-          <w:p>
-            <w:pPr>
-              <w:widowControl w:val="0"/>
-              <w:autoSpaceDE w:val="0"/>
-              <w:autoSpaceDN w:val="0"/>
-              <w:adjustRightInd w:val="0"/>
-              <w:spacing w:after="200"/>
-              <w:rPr>
-                <w:rFonts w:ascii="Calibri" w:hAnsi="Calibri" w:cs="Calibri"/>
-                <w:szCs w:val="22"/>
-                <w:lang w:val="en"/>
-              </w:rPr>
-            </w:pPr>
-            <w:r>
-              <w:rPr>
-                <w:rFonts w:ascii="Calibri" w:hAnsi="Calibri" w:cs="Calibri"/>
-                <w:szCs w:val="22"/>
-                <w:lang w:val="en"/>
-              </w:rPr>
-              <w:t xml:space="preserve">        &lt;</w:t>
-            </w:r>
-            <w:proofErr w:type="spellStart"/>
-            <w:r>
-              <w:rPr>
-                <w:rFonts w:ascii="Calibri" w:hAnsi="Calibri" w:cs="Calibri"/>
-                <w:szCs w:val="22"/>
-                <w:lang w:val="en"/>
-              </w:rPr>
-              <w:t>RootComponent</w:t>
-            </w:r>
-            <w:proofErr w:type="spellEnd"/>
-            <w:r>
-              <w:rPr>
-                <w:rFonts w:ascii="Calibri" w:hAnsi="Calibri" w:cs="Calibri"/>
-                <w:szCs w:val="22"/>
-                <w:lang w:val="en"/>
-              </w:rPr>
-              <w:t xml:space="preserve"> </w:t>
-            </w:r>
-            <w:proofErr w:type="spellStart"/>
-            <w:r>
-              <w:rPr>
-                <w:rFonts w:ascii="Calibri" w:hAnsi="Calibri" w:cs="Calibri"/>
-                <w:szCs w:val="22"/>
-                <w:lang w:val="en"/>
-              </w:rPr>
-              <w:t>ComponentType</w:t>
-            </w:r>
-            <w:proofErr w:type="spellEnd"/>
-            <w:r>
-              <w:rPr>
-                <w:rFonts w:ascii="Calibri" w:hAnsi="Calibri" w:cs="Calibri"/>
-                <w:szCs w:val="22"/>
-                <w:lang w:val="en"/>
-              </w:rPr>
-              <w:t>="{</w:t>
-            </w:r>
-            <w:proofErr w:type="spellStart"/>
-            <w:proofErr w:type="gramStart"/>
-            <w:r>
-              <w:rPr>
-                <w:rFonts w:ascii="Calibri" w:hAnsi="Calibri" w:cs="Calibri"/>
-                <w:szCs w:val="22"/>
-                <w:lang w:val="en"/>
-              </w:rPr>
-              <w:t>x:Type</w:t>
-            </w:r>
-            <w:proofErr w:type="spellEnd"/>
-            <w:proofErr w:type="gramEnd"/>
-            <w:r>
-              <w:rPr>
-                <w:rFonts w:ascii="Calibri" w:hAnsi="Calibri" w:cs="Calibri"/>
-                <w:szCs w:val="22"/>
-                <w:lang w:val="en"/>
-              </w:rPr>
-              <w:t xml:space="preserve"> }" Selector="#app" /&gt;</w:t>
-            </w:r>
-          </w:p>
-          <w:p>
-            <w:pPr>
-              <w:widowControl w:val="0"/>
-              <w:autoSpaceDE w:val="0"/>
-              <w:autoSpaceDN w:val="0"/>
-              <w:adjustRightInd w:val="0"/>
-              <w:spacing w:after="200"/>
-              <w:rPr>
-                <w:rFonts w:ascii="Calibri" w:hAnsi="Calibri" w:cs="Calibri"/>
-                <w:szCs w:val="22"/>
-                <w:lang w:val="en"/>
-              </w:rPr>
-            </w:pPr>
-            <w:r>
-              <w:rPr>
-                <w:rFonts w:ascii="Calibri" w:hAnsi="Calibri" w:cs="Calibri"/>
-                <w:szCs w:val="22"/>
-                <w:lang w:val="en"/>
-              </w:rPr>
-              <w:t xml:space="preserve">    &lt;/</w:t>
-            </w:r>
-            <w:proofErr w:type="spellStart"/>
-            <w:r>
-              <w:rPr>
-                <w:rFonts w:ascii="Calibri" w:hAnsi="Calibri" w:cs="Calibri"/>
-                <w:szCs w:val="22"/>
-                <w:lang w:val="en"/>
-              </w:rPr>
-              <w:t>BlazorWebView.RootComponents</w:t>
-            </w:r>
-            <w:proofErr w:type="spellEnd"/>
-            <w:r>
-              <w:rPr>
-                <w:rFonts w:ascii="Calibri" w:hAnsi="Calibri" w:cs="Calibri"/>
-                <w:szCs w:val="22"/>
-                <w:lang w:val="en"/>
-              </w:rPr>
-              <w:t>&gt;</w:t>
-            </w:r>
-          </w:p>
-          <w:p>
-            <w:pPr>
-              <w:widowControl w:val="0"/>
-              <w:autoSpaceDE w:val="0"/>
-              <w:autoSpaceDN w:val="0"/>
-              <w:adjustRightInd w:val="0"/>
-              <w:spacing w:after="200"/>
-              <w:rPr>
-                <w:rFonts w:ascii="Calibri" w:hAnsi="Calibri" w:cs="Calibri"/>
-                <w:szCs w:val="22"/>
-                <w:lang w:val="en"/>
-              </w:rPr>
-            </w:pPr>
-            <w:r>
-              <w:rPr>
-                <w:rFonts w:ascii="Calibri" w:hAnsi="Calibri" w:cs="Calibri"/>
-                <w:szCs w:val="22"/>
-                <w:lang w:val="en"/>
-              </w:rPr>
-              <w:t>&lt;/</w:t>
-            </w:r>
-            <w:proofErr w:type="spellStart"/>
-            <w:r>
-              <w:rPr>
-                <w:rFonts w:ascii="Calibri" w:hAnsi="Calibri" w:cs="Calibri"/>
-                <w:szCs w:val="22"/>
-                <w:lang w:val="en"/>
-              </w:rPr>
-              <w:t>BlazorWebView</w:t>
-            </w:r>
-            <w:proofErr w:type="spellEnd"/>
-            <w:r>
-              <w:rPr>
-                <w:rFonts w:ascii="Calibri" w:hAnsi="Calibri" w:cs="Calibri"/>
-                <w:szCs w:val="22"/>
-                <w:lang w:val="en"/>
-              </w:rPr>
-              <w:t>&gt;</w:t>
+              <w:t>&lt;BlazorWebView HostPage="wwwroot/index.html"&gt;</w:t>
+            </w:r>
+          </w:p>
+          <w:p>
+            <w:pPr>
+              <w:widowControl w:val="0"/>
+              <w:autoSpaceDE w:val="0"/>
+              <w:autoSpaceDN w:val="0"/>
+              <w:adjustRightInd w:val="0"/>
+              <w:spacing w:after="200"/>
+              <w:rPr>
+                <w:rFonts w:ascii="Calibri" w:hAnsi="Calibri" w:cs="Calibri"/>
+                <w:szCs w:val="22"/>
+                <w:lang w:val="en"/>
+              </w:rPr>
+            </w:pPr>
+            <w:r>
+              <w:rPr>
+                <w:rFonts w:ascii="Calibri" w:hAnsi="Calibri" w:cs="Calibri"/>
+                <w:szCs w:val="22"/>
+                <w:lang w:val="en"/>
+              </w:rPr>
+              <w:t xml:space="preserve">    &lt;BlazorWebView.RootComponents&gt;</w:t>
+            </w:r>
+          </w:p>
+          <w:p>
+            <w:pPr>
+              <w:widowControl w:val="0"/>
+              <w:autoSpaceDE w:val="0"/>
+              <w:autoSpaceDN w:val="0"/>
+              <w:adjustRightInd w:val="0"/>
+              <w:spacing w:after="200"/>
+              <w:rPr>
+                <w:rFonts w:ascii="Calibri" w:hAnsi="Calibri" w:cs="Calibri"/>
+                <w:szCs w:val="22"/>
+                <w:lang w:val="en"/>
+              </w:rPr>
+            </w:pPr>
+            <w:r>
+              <w:rPr>
+                <w:rFonts w:ascii="Calibri" w:hAnsi="Calibri" w:cs="Calibri"/>
+                <w:szCs w:val="22"/>
+                <w:lang w:val="en"/>
+              </w:rPr>
+              <w:t xml:space="preserve">        &lt;RootComponent ComponentType="{x:Type }" Selector="#app" /&gt;</w:t>
+            </w:r>
+          </w:p>
+          <w:p>
+            <w:pPr>
+              <w:widowControl w:val="0"/>
+              <w:autoSpaceDE w:val="0"/>
+              <w:autoSpaceDN w:val="0"/>
+              <w:adjustRightInd w:val="0"/>
+              <w:spacing w:after="200"/>
+              <w:rPr>
+                <w:rFonts w:ascii="Calibri" w:hAnsi="Calibri" w:cs="Calibri"/>
+                <w:szCs w:val="22"/>
+                <w:lang w:val="en"/>
+              </w:rPr>
+            </w:pPr>
+            <w:r>
+              <w:rPr>
+                <w:rFonts w:ascii="Calibri" w:hAnsi="Calibri" w:cs="Calibri"/>
+                <w:szCs w:val="22"/>
+                <w:lang w:val="en"/>
+              </w:rPr>
+              <w:t xml:space="preserve">    &lt;/BlazorWebView.RootComponents&gt;</w:t>
+            </w:r>
+          </w:p>
+          <w:p>
+            <w:pPr>
+              <w:widowControl w:val="0"/>
+              <w:autoSpaceDE w:val="0"/>
+              <w:autoSpaceDN w:val="0"/>
+              <w:adjustRightInd w:val="0"/>
+              <w:spacing w:after="200"/>
+              <w:rPr>
+                <w:rFonts w:ascii="Calibri" w:hAnsi="Calibri" w:cs="Calibri"/>
+                <w:szCs w:val="22"/>
+                <w:lang w:val="en"/>
+              </w:rPr>
+            </w:pPr>
+            <w:r>
+              <w:rPr>
+                <w:rFonts w:ascii="Calibri" w:hAnsi="Calibri" w:cs="Calibri"/>
+                <w:szCs w:val="22"/>
+                <w:lang w:val="en"/>
+              </w:rPr>
+              <w:t>&lt;/BlazorWebView&gt;</w:t>
             </w:r>
           </w:p>
         </w:tc>
@@ -5607,73 +4923,35 @@
                 <w:lang w:val="en"/>
               </w:rPr>
             </w:pPr>
-            <w:proofErr w:type="gramStart"/>
-            <w:r>
-              <w:rPr>
-                <w:rFonts w:ascii="Calibri" w:hAnsi="Calibri" w:cs="Calibri"/>
-                <w:szCs w:val="22"/>
-                <w:lang w:val="en"/>
-              </w:rPr>
-              <w:t>xmlns:b</w:t>
-            </w:r>
-            <w:proofErr w:type="gramEnd"/>
-            <w:r>
-              <w:rPr>
-                <w:rFonts w:ascii="Calibri" w:hAnsi="Calibri" w:cs="Calibri"/>
-                <w:szCs w:val="22"/>
-                <w:lang w:val="en"/>
-              </w:rPr>
-              <w:t>="clr-namespace:Microsoft.AspNetCore.Components.WebView.Maui</w:t>
-            </w:r>
-          </w:p>
-          <w:p>
-            <w:pPr>
-              <w:widowControl w:val="0"/>
-              <w:autoSpaceDE w:val="0"/>
-              <w:autoSpaceDN w:val="0"/>
-              <w:adjustRightInd w:val="0"/>
-              <w:spacing w:after="200"/>
-              <w:rPr>
-                <w:rFonts w:ascii="Calibri" w:hAnsi="Calibri" w:cs="Calibri"/>
-                <w:szCs w:val="22"/>
-                <w:lang w:val="en"/>
-              </w:rPr>
-            </w:pPr>
-            <w:proofErr w:type="gramStart"/>
-            <w:r>
-              <w:rPr>
-                <w:rFonts w:ascii="Calibri" w:hAnsi="Calibri" w:cs="Calibri"/>
-                <w:szCs w:val="22"/>
-                <w:lang w:val="en"/>
-              </w:rPr>
-              <w:t>;assembly=</w:t>
-            </w:r>
-            <w:proofErr w:type="spellStart"/>
-            <w:r>
-              <w:rPr>
-                <w:rFonts w:ascii="Calibri" w:hAnsi="Calibri" w:cs="Calibri"/>
-                <w:szCs w:val="22"/>
-                <w:lang w:val="en"/>
-              </w:rPr>
-              <w:t>Microsoft.AspNetCore</w:t>
-            </w:r>
-            <w:proofErr w:type="gramEnd"/>
-            <w:r>
-              <w:rPr>
-                <w:rFonts w:ascii="Calibri" w:hAnsi="Calibri" w:cs="Calibri"/>
-                <w:szCs w:val="22"/>
-                <w:lang w:val="en"/>
-              </w:rPr>
-              <w:t>.Components.WebView.Maui</w:t>
-            </w:r>
-            <w:proofErr w:type="spellEnd"/>
-            <w:r>
-              <w:rPr>
-                <w:rFonts w:ascii="Calibri" w:hAnsi="Calibri" w:cs="Calibri"/>
-                <w:szCs w:val="22"/>
-                <w:lang w:val="en"/>
-              </w:rPr>
-              <w:t>"</w:t>
+            <w:r>
+              <w:rPr>
+                <w:rFonts w:ascii="Calibri" w:hAnsi="Calibri" w:cs="Calibri"/>
+                <w:szCs w:val="22"/>
+                <w:lang w:val="en"/>
+              </w:rPr>
+              <w:t>xmlns:b="clr-namespace:Microsoft.AspNetCore.Components.WebView.Maui</w:t>
+            </w:r>
+          </w:p>
+          <w:p>
+            <w:pPr>
+              <w:widowControl w:val="0"/>
+              <w:autoSpaceDE w:val="0"/>
+              <w:autoSpaceDN w:val="0"/>
+              <w:adjustRightInd w:val="0"/>
+              <w:spacing w:after="200"/>
+              <w:rPr>
+                <w:rFonts w:ascii="Calibri" w:hAnsi="Calibri" w:cs="Calibri"/>
+                <w:szCs w:val="22"/>
+                <w:lang w:val="en"/>
+              </w:rPr>
+            </w:pPr>
+            <w:r>
+              <w:rPr>
+                <w:rFonts w:ascii="Calibri" w:hAnsi="Calibri" w:cs="Calibri"/>
+                <w:szCs w:val="22"/>
+                <w:lang w:val="en"/>
+              </w:rPr>
+              <w:t>;assembly=Microsoft.AspNetCore.Components.WebView.Maui"</w:t>
             </w:r>
           </w:p>
         </w:tc>
@@ -5730,7 +5008,6 @@
                 <w:lang w:val="en"/>
               </w:rPr>
             </w:pPr>
-            <w:proofErr w:type="spellStart"/>
             <w:r>
               <w:rPr>
                 <w:rFonts w:ascii="Calibri" w:hAnsi="Calibri" w:cs="Calibri"/>
@@ -5739,7 +5016,6 @@
               </w:rPr>
               <w:t>wb</w:t>
             </w:r>
-            <w:proofErr w:type="spellEnd"/>
           </w:p>
         </w:tc>
         <w:tc>
@@ -5759,23 +5035,13 @@
                 <w:lang w:val="en"/>
               </w:rPr>
             </w:pPr>
-            <w:proofErr w:type="gramStart"/>
-            <w:r>
-              <w:rPr>
-                <w:rFonts w:ascii="Calibri" w:hAnsi="Calibri" w:cs="Calibri"/>
-                <w:szCs w:val="22"/>
-                <w:lang w:val="en"/>
-              </w:rPr>
-              <w:t>xmlns:b</w:t>
-            </w:r>
-            <w:proofErr w:type="gramEnd"/>
-            <w:r>
-              <w:rPr>
-                <w:rFonts w:ascii="Calibri" w:hAnsi="Calibri" w:cs="Calibri"/>
-                <w:szCs w:val="22"/>
-                <w:lang w:val="en"/>
-              </w:rPr>
-              <w:t>="clr-namespace:Microsoft.AspNetCore.Components.WebView.</w:t>
+            <w:r>
+              <w:rPr>
+                <w:rFonts w:ascii="Calibri" w:hAnsi="Calibri" w:cs="Calibri"/>
+                <w:szCs w:val="22"/>
+                <w:lang w:val="en"/>
+              </w:rPr>
+              <w:t>xmlns:b="clr-namespace:Microsoft.AspNetCore.Components.WebView.</w:t>
             </w:r>
             <w:r>
               <w:rPr>
@@ -5799,32 +5065,13 @@
                 <w:lang w:val="en"/>
               </w:rPr>
             </w:pPr>
-            <w:proofErr w:type="gramStart"/>
-            <w:r>
-              <w:rPr>
-                <w:rFonts w:ascii="Calibri" w:hAnsi="Calibri" w:cs="Calibri"/>
-                <w:szCs w:val="22"/>
-                <w:lang w:val="en"/>
-              </w:rPr>
-              <w:t>;assembly=</w:t>
-            </w:r>
-            <w:proofErr w:type="spellStart"/>
-            <w:r>
-              <w:rPr>
-                <w:rFonts w:ascii="Calibri" w:hAnsi="Calibri" w:cs="Calibri"/>
-                <w:szCs w:val="22"/>
-                <w:lang w:val="en"/>
-              </w:rPr>
-              <w:t>Microsoft.AspNetCore</w:t>
-            </w:r>
-            <w:proofErr w:type="gramEnd"/>
-            <w:r>
-              <w:rPr>
-                <w:rFonts w:ascii="Calibri" w:hAnsi="Calibri" w:cs="Calibri"/>
-                <w:szCs w:val="22"/>
-                <w:lang w:val="en"/>
-              </w:rPr>
-              <w:t>.Components.WebView.</w:t>
+            <w:r>
+              <w:rPr>
+                <w:rFonts w:ascii="Calibri" w:hAnsi="Calibri" w:cs="Calibri"/>
+                <w:szCs w:val="22"/>
+                <w:lang w:val="en"/>
+              </w:rPr>
+              <w:t>;assembly=Microsoft.AspNetCore.Components.WebView.</w:t>
             </w:r>
             <w:r>
               <w:rPr>
@@ -5834,7 +5081,6 @@
               </w:rPr>
               <w:t>Wpf</w:t>
             </w:r>
-            <w:proofErr w:type="spellEnd"/>
             <w:r>
               <w:rPr>
                 <w:rFonts w:ascii="Calibri" w:hAnsi="Calibri" w:cs="Calibri"/>
@@ -5941,27 +5187,8 @@
           <w:szCs w:val="22"/>
           <w:lang w:val="en"/>
         </w:rPr>
-        <w:t xml:space="preserve">Snippets mentioned in </w:t>
-      </w:r>
-      <w:proofErr w:type="gramStart"/>
-      <w:r>
-        <w:rPr>
-          <w:rFonts w:ascii="Calibri" w:hAnsi="Calibri" w:cs="Calibri"/>
-          <w:szCs w:val="22"/>
-          <w:lang w:val="en"/>
-        </w:rPr>
-        <w:t>bold-face</w:t>
-      </w:r>
-      <w:proofErr w:type="gramEnd"/>
-      <w:r>
-        <w:rPr>
-          <w:rFonts w:ascii="Calibri" w:hAnsi="Calibri" w:cs="Calibri"/>
-          <w:szCs w:val="22"/>
-          <w:lang w:val="en"/>
-        </w:rPr>
-        <w:t xml:space="preserve"> also works as a </w:t>
-      </w:r>
-      <w:proofErr w:type="spellStart"/>
+        <w:t xml:space="preserve">Snippets mentioned in bold-face also works as a </w:t>
+      </w:r>
       <w:r>
         <w:rPr>
           <w:rFonts w:ascii="Calibri" w:hAnsi="Calibri" w:cs="Calibri"/>
@@ -5972,7 +5199,6 @@
         </w:rPr>
         <w:t>SurroundWith</w:t>
       </w:r>
-      <w:proofErr w:type="spellEnd"/>
       <w:r>
         <w:rPr>
           <w:rFonts w:ascii="Calibri" w:hAnsi="Calibri" w:cs="Calibri"/>
@@ -5989,7 +5215,6 @@
         </w:rPr>
         <w:t xml:space="preserve"> (from </w:t>
       </w:r>
-      <w:proofErr w:type="spellStart"/>
       <w:r>
         <w:rPr>
           <w:rFonts w:ascii="Calibri" w:hAnsi="Calibri" w:cs="Calibri"/>
@@ -6000,7 +5225,6 @@
         </w:rPr>
         <w:t>CSharp</w:t>
       </w:r>
-      <w:proofErr w:type="spellEnd"/>
       <w:r>
         <w:rPr>
           <w:rFonts w:ascii="Calibri" w:hAnsi="Calibri" w:cs="Calibri"/>
@@ -6089,18 +5313,8 @@
           <w:szCs w:val="22"/>
           <w:lang w:val="en"/>
         </w:rPr>
-        <w:t xml:space="preserve"> color are placeholders where user can modify the </w:t>
-      </w:r>
-      <w:proofErr w:type="gramStart"/>
-      <w:r>
-        <w:rPr>
-          <w:rFonts w:ascii="Calibri" w:hAnsi="Calibri" w:cs="Calibri"/>
-          <w:szCs w:val="22"/>
-          <w:lang w:val="en"/>
-        </w:rPr>
-        <w:t>values</w:t>
-      </w:r>
-      <w:proofErr w:type="gramEnd"/>
+        <w:t xml:space="preserve"> color are placeholders where user can modify the values</w:t>
+      </w:r>
     </w:p>
     <w:p>
       <w:pPr>
@@ -6135,18 +5349,8 @@
           <w:szCs w:val="22"/>
           <w:lang w:val="en"/>
         </w:rPr>
-        <w:t xml:space="preserve"> color are derived values, can’t be modified. For example, containing class </w:t>
-      </w:r>
-      <w:proofErr w:type="gramStart"/>
-      <w:r>
-        <w:rPr>
-          <w:rFonts w:ascii="Calibri" w:hAnsi="Calibri" w:cs="Calibri"/>
-          <w:szCs w:val="22"/>
-          <w:lang w:val="en"/>
-        </w:rPr>
-        <w:t>name</w:t>
-      </w:r>
-      <w:proofErr w:type="gramEnd"/>
+        <w:t xml:space="preserve"> color are derived values, can’t be modified. For example, containing class name</w:t>
+      </w:r>
     </w:p>
     <w:p>
       <w:pPr>
@@ -6181,25 +5385,7 @@
           <w:szCs w:val="22"/>
           <w:lang w:val="en"/>
         </w:rPr>
-        <w:t xml:space="preserve"> </w:t>
-      </w:r>
-      <w:proofErr w:type="gramStart"/>
-      <w:r>
-        <w:rPr>
-          <w:rFonts w:ascii="Calibri" w:hAnsi="Calibri" w:cs="Calibri"/>
-          <w:szCs w:val="22"/>
-          <w:lang w:val="en"/>
-        </w:rPr>
-        <w:t>color</w:t>
-      </w:r>
-      <w:proofErr w:type="gramEnd"/>
-      <w:r>
-        <w:rPr>
-          <w:rFonts w:ascii="Calibri" w:hAnsi="Calibri" w:cs="Calibri"/>
-          <w:szCs w:val="22"/>
-          <w:lang w:val="en"/>
-        </w:rPr>
-        <w:t xml:space="preserve"> are reflected values, where the placeholder value is filled-in</w:t>
+        <w:t xml:space="preserve"> color are reflected values, where the placeholder value is filled-in</w:t>
       </w:r>
     </w:p>
     <w:tbl>
@@ -6397,7 +5583,6 @@
                 <w:lang w:val="en"/>
               </w:rPr>
             </w:pPr>
-            <w:proofErr w:type="spellStart"/>
             <w:r>
               <w:rPr>
                 <w:rFonts w:ascii="Calibri" w:hAnsi="Calibri" w:cs="Calibri"/>
@@ -6408,7 +5593,6 @@
               </w:rPr>
               <w:t>aeh</w:t>
             </w:r>
-            <w:proofErr w:type="spellEnd"/>
           </w:p>
         </w:tc>
         <w:tc>
@@ -6436,8 +5620,6 @@
               </w:rPr>
               <w:t xml:space="preserve">private async void </w:t>
             </w:r>
-            <w:proofErr w:type="spellStart"/>
-            <w:proofErr w:type="gramStart"/>
             <w:r>
               <w:rPr>
                 <w:rFonts w:ascii="Calibri" w:hAnsi="Calibri" w:cs="Calibri"/>
@@ -6447,41 +5629,13 @@
               </w:rPr>
               <w:t>MyMethod</w:t>
             </w:r>
-            <w:proofErr w:type="spellEnd"/>
-            <w:r>
-              <w:rPr>
-                <w:rFonts w:ascii="Calibri" w:hAnsi="Calibri" w:cs="Calibri"/>
-                <w:szCs w:val="22"/>
-                <w:lang w:val="en"/>
-              </w:rPr>
-              <w:t>(</w:t>
-            </w:r>
-            <w:proofErr w:type="gramEnd"/>
-            <w:r>
-              <w:rPr>
-                <w:rFonts w:ascii="Calibri" w:hAnsi="Calibri" w:cs="Calibri"/>
-                <w:szCs w:val="22"/>
-                <w:lang w:val="en"/>
-              </w:rPr>
-              <w:t xml:space="preserve">object sender, </w:t>
-            </w:r>
-            <w:proofErr w:type="spellStart"/>
-            <w:r>
-              <w:rPr>
-                <w:rFonts w:ascii="Calibri" w:hAnsi="Calibri" w:cs="Calibri"/>
-                <w:szCs w:val="22"/>
-                <w:lang w:val="en"/>
-              </w:rPr>
-              <w:t>EventArgs</w:t>
-            </w:r>
-            <w:proofErr w:type="spellEnd"/>
-            <w:r>
-              <w:rPr>
-                <w:rFonts w:ascii="Calibri" w:hAnsi="Calibri" w:cs="Calibri"/>
-                <w:szCs w:val="22"/>
-                <w:lang w:val="en"/>
-              </w:rPr>
-              <w:t xml:space="preserve"> e)</w:t>
+            <w:r>
+              <w:rPr>
+                <w:rFonts w:ascii="Calibri" w:hAnsi="Calibri" w:cs="Calibri"/>
+                <w:szCs w:val="22"/>
+                <w:lang w:val="en"/>
+              </w:rPr>
+              <w:t>(object sender, EventArgs e)</w:t>
             </w:r>
           </w:p>
           <w:p>
@@ -6581,7 +5735,6 @@
                 <w:lang w:val="en"/>
               </w:rPr>
             </w:pPr>
-            <w:proofErr w:type="spellStart"/>
             <w:r>
               <w:rPr>
                 <w:rFonts w:ascii="Calibri" w:hAnsi="Calibri" w:cs="Calibri"/>
@@ -6590,7 +5743,6 @@
               </w:rPr>
               <w:t>propap</w:t>
             </w:r>
-            <w:proofErr w:type="spellEnd"/>
           </w:p>
         </w:tc>
         <w:tc>
@@ -6632,7 +5784,6 @@
               </w:rPr>
               <w:t xml:space="preserve">ssuming </w:t>
             </w:r>
-            <w:proofErr w:type="spellStart"/>
             <w:r>
               <w:rPr>
                 <w:rFonts w:ascii="Calibri" w:hAnsi="Calibri" w:cs="Calibri"/>
@@ -6644,7 +5795,6 @@
               </w:rPr>
               <w:t>MyClass</w:t>
             </w:r>
-            <w:proofErr w:type="spellEnd"/>
             <w:r>
               <w:rPr>
                 <w:rFonts w:ascii="Calibri" w:hAnsi="Calibri" w:cs="Calibri"/>
@@ -6675,50 +5825,161 @@
                 <w:szCs w:val="22"/>
                 <w:lang w:val="en"/>
               </w:rPr>
+              <w:t xml:space="preserve">public static readonly BindableProperty </w:t>
+            </w:r>
+            <w:r>
+              <w:rPr>
+                <w:rFonts w:ascii="Calibri" w:hAnsi="Calibri" w:cs="Calibri"/>
+                <w:szCs w:val="22"/>
+                <w:highlight w:val="yellow"/>
+                <w:lang w:val="en"/>
+              </w:rPr>
+              <w:t>Name</w:t>
+            </w:r>
+            <w:r>
+              <w:rPr>
+                <w:rFonts w:ascii="Calibri" w:hAnsi="Calibri" w:cs="Calibri"/>
+                <w:szCs w:val="22"/>
+                <w:lang w:val="en"/>
+              </w:rPr>
+              <w:t>Property = BindableProperty.</w:t>
+            </w:r>
+            <w:r>
+              <w:rPr>
+                <w:rFonts w:ascii="Calibri" w:hAnsi="Calibri" w:cs="Calibri"/>
+                <w:szCs w:val="22"/>
+                <w:lang w:val="en"/>
+              </w:rPr>
+              <w:t>CreateAttached</w:t>
+            </w:r>
+            <w:r>
+              <w:rPr>
+                <w:rFonts w:ascii="Calibri" w:hAnsi="Calibri" w:cs="Calibri"/>
+                <w:szCs w:val="22"/>
+                <w:lang w:val="en"/>
+              </w:rPr>
+              <w:t>(nameof(</w:t>
+            </w:r>
+            <w:r>
+              <w:rPr>
+                <w:rFonts w:ascii="Calibri" w:hAnsi="Calibri" w:cs="Calibri"/>
+                <w:szCs w:val="22"/>
+                <w:highlight w:val="cyan"/>
+                <w:lang w:val="en"/>
+              </w:rPr>
+              <w:t>Name</w:t>
+            </w:r>
+            <w:r>
+              <w:rPr>
+                <w:rFonts w:ascii="Calibri" w:hAnsi="Calibri" w:cs="Calibri"/>
+                <w:szCs w:val="22"/>
+                <w:highlight w:val="cyan"/>
+                <w:lang w:val="en"/>
+              </w:rPr>
+              <w:t>Property</w:t>
+            </w:r>
+            <w:r>
+              <w:rPr>
+                <w:rFonts w:ascii="Calibri" w:hAnsi="Calibri" w:cs="Calibri"/>
+                <w:szCs w:val="22"/>
+                <w:lang w:val="en"/>
+              </w:rPr>
+              <w:t>), typeof(</w:t>
+            </w:r>
+            <w:r>
+              <w:rPr>
+                <w:rFonts w:ascii="Calibri" w:hAnsi="Calibri" w:cs="Calibri"/>
+                <w:szCs w:val="22"/>
+                <w:highlight w:val="yellow"/>
+                <w:lang w:val="en"/>
+              </w:rPr>
+              <w:t>string</w:t>
+            </w:r>
+            <w:r>
+              <w:rPr>
+                <w:rFonts w:ascii="Calibri" w:hAnsi="Calibri" w:cs="Calibri"/>
+                <w:szCs w:val="22"/>
+                <w:lang w:val="en"/>
+              </w:rPr>
+              <w:t>), typeof(</w:t>
+            </w:r>
+            <w:r>
+              <w:rPr>
+                <w:rFonts w:ascii="Calibri" w:hAnsi="Calibri" w:cs="Calibri"/>
+                <w:szCs w:val="22"/>
+                <w:highlight w:val="green"/>
+                <w:lang w:val="en"/>
+              </w:rPr>
+              <w:t>MyClass</w:t>
+            </w:r>
+            <w:r>
+              <w:rPr>
+                <w:rFonts w:ascii="Calibri" w:hAnsi="Calibri" w:cs="Calibri"/>
+                <w:szCs w:val="22"/>
+                <w:lang w:val="en"/>
+              </w:rPr>
+              <w:t>), default(</w:t>
+            </w:r>
+            <w:r>
+              <w:rPr>
+                <w:rFonts w:ascii="Calibri" w:hAnsi="Calibri" w:cs="Calibri"/>
+                <w:szCs w:val="22"/>
+                <w:highlight w:val="cyan"/>
+                <w:lang w:val="en"/>
+              </w:rPr>
+              <w:t>string</w:t>
+            </w:r>
+            <w:r>
+              <w:rPr>
+                <w:rFonts w:ascii="Calibri" w:hAnsi="Calibri" w:cs="Calibri"/>
+                <w:szCs w:val="22"/>
+                <w:lang w:val="en"/>
+              </w:rPr>
+              <w:t>));</w:t>
+            </w:r>
+          </w:p>
+          <w:p>
+            <w:pPr>
+              <w:widowControl w:val="0"/>
+              <w:autoSpaceDE w:val="0"/>
+              <w:autoSpaceDN w:val="0"/>
+              <w:adjustRightInd w:val="0"/>
+              <w:spacing w:after="200"/>
+              <w:rPr>
+                <w:rFonts w:ascii="Calibri" w:hAnsi="Calibri" w:cs="Calibri"/>
+                <w:szCs w:val="22"/>
+                <w:lang w:val="en"/>
+              </w:rPr>
+            </w:pPr>
+            <w:r>
+              <w:rPr>
+                <w:rFonts w:ascii="Calibri" w:hAnsi="Calibri" w:cs="Calibri"/>
+                <w:szCs w:val="22"/>
+                <w:lang w:val="en"/>
+              </w:rPr>
               <w:t xml:space="preserve">public static </w:t>
             </w:r>
-            <w:proofErr w:type="spellStart"/>
-            <w:r>
-              <w:rPr>
-                <w:rFonts w:ascii="Calibri" w:hAnsi="Calibri" w:cs="Calibri"/>
-                <w:szCs w:val="22"/>
-                <w:lang w:val="en"/>
-              </w:rPr>
-              <w:t>readonly</w:t>
-            </w:r>
-            <w:proofErr w:type="spellEnd"/>
-            <w:r>
-              <w:rPr>
-                <w:rFonts w:ascii="Calibri" w:hAnsi="Calibri" w:cs="Calibri"/>
-                <w:szCs w:val="22"/>
-                <w:lang w:val="en"/>
-              </w:rPr>
-              <w:t xml:space="preserve"> </w:t>
-            </w:r>
-            <w:proofErr w:type="spellStart"/>
-            <w:r>
-              <w:rPr>
-                <w:rFonts w:ascii="Calibri" w:hAnsi="Calibri" w:cs="Calibri"/>
-                <w:szCs w:val="22"/>
-                <w:lang w:val="en"/>
-              </w:rPr>
-              <w:t>BindableProperty</w:t>
-            </w:r>
-            <w:proofErr w:type="spellEnd"/>
-            <w:r>
-              <w:rPr>
-                <w:rFonts w:ascii="Calibri" w:hAnsi="Calibri" w:cs="Calibri"/>
-                <w:szCs w:val="22"/>
-                <w:lang w:val="en"/>
-              </w:rPr>
-              <w:t xml:space="preserve"> </w:t>
-            </w:r>
-            <w:proofErr w:type="spellStart"/>
-            <w:r>
-              <w:rPr>
-                <w:rFonts w:ascii="Calibri" w:hAnsi="Calibri" w:cs="Calibri"/>
-                <w:szCs w:val="22"/>
-                <w:highlight w:val="yellow"/>
+            <w:r>
+              <w:rPr>
+                <w:rFonts w:ascii="Calibri" w:hAnsi="Calibri" w:cs="Calibri"/>
+                <w:szCs w:val="22"/>
+                <w:lang w:val="en"/>
+              </w:rPr>
+              <w:t>string</w:t>
+            </w:r>
+            <w:r>
+              <w:rPr>
+                <w:rFonts w:ascii="Calibri" w:hAnsi="Calibri" w:cs="Calibri"/>
+                <w:szCs w:val="22"/>
+                <w:lang w:val="en"/>
+              </w:rPr>
+              <w:t xml:space="preserve"> Get</w:t>
+            </w:r>
+            <w:r>
+              <w:rPr>
+                <w:rFonts w:ascii="Calibri" w:hAnsi="Calibri" w:cs="Calibri"/>
+                <w:szCs w:val="22"/>
+                <w:highlight w:val="cyan"/>
                 <w:lang w:val="en"/>
               </w:rPr>
               <w:t>Name</w:t>
@@ -6729,64 +5990,73 @@
                 <w:szCs w:val="22"/>
                 <w:lang w:val="en"/>
               </w:rPr>
+              <w:t>(BindableObject bindable) =&gt; (</w:t>
+            </w:r>
+            <w:r>
+              <w:rPr>
+                <w:rFonts w:ascii="Calibri" w:hAnsi="Calibri" w:cs="Calibri"/>
+                <w:szCs w:val="22"/>
+                <w:highlight w:val="cyan"/>
+                <w:lang w:val="en"/>
+              </w:rPr>
+              <w:t>string</w:t>
+            </w:r>
+            <w:r>
+              <w:rPr>
+                <w:rFonts w:ascii="Calibri" w:hAnsi="Calibri" w:cs="Calibri"/>
+                <w:szCs w:val="22"/>
+                <w:lang w:val="en"/>
+              </w:rPr>
+              <w:t>)bindable.GetValue(</w:t>
+            </w:r>
+            <w:r>
+              <w:rPr>
+                <w:rFonts w:ascii="Calibri" w:hAnsi="Calibri" w:cs="Calibri"/>
+                <w:szCs w:val="22"/>
+                <w:highlight w:val="cyan"/>
+                <w:lang w:val="en"/>
+              </w:rPr>
+              <w:t>Name</w:t>
+            </w:r>
+            <w:r>
+              <w:rPr>
+                <w:rFonts w:ascii="Calibri" w:hAnsi="Calibri" w:cs="Calibri"/>
+                <w:szCs w:val="22"/>
+                <w:highlight w:val="cyan"/>
+                <w:lang w:val="en"/>
+              </w:rPr>
               <w:t>Property</w:t>
             </w:r>
-            <w:proofErr w:type="spellEnd"/>
-            <w:r>
-              <w:rPr>
-                <w:rFonts w:ascii="Calibri" w:hAnsi="Calibri" w:cs="Calibri"/>
-                <w:szCs w:val="22"/>
-                <w:lang w:val="en"/>
-              </w:rPr>
-              <w:t xml:space="preserve"> = </w:t>
-            </w:r>
-            <w:proofErr w:type="spellStart"/>
-            <w:r>
-              <w:rPr>
-                <w:rFonts w:ascii="Calibri" w:hAnsi="Calibri" w:cs="Calibri"/>
-                <w:szCs w:val="22"/>
-                <w:lang w:val="en"/>
-              </w:rPr>
-              <w:t>BindableProperty.</w:t>
-            </w:r>
-            <w:r>
-              <w:rPr>
-                <w:rFonts w:ascii="Calibri" w:hAnsi="Calibri" w:cs="Calibri"/>
-                <w:szCs w:val="22"/>
-                <w:lang w:val="en"/>
-              </w:rPr>
-              <w:t>CreateAttached</w:t>
-            </w:r>
-            <w:proofErr w:type="spellEnd"/>
-            <w:r>
-              <w:rPr>
-                <w:rFonts w:ascii="Calibri" w:hAnsi="Calibri" w:cs="Calibri"/>
-                <w:szCs w:val="22"/>
-                <w:lang w:val="en"/>
-              </w:rPr>
-              <w:t>(</w:t>
-            </w:r>
-            <w:proofErr w:type="spellStart"/>
-            <w:proofErr w:type="gramStart"/>
-            <w:r>
-              <w:rPr>
-                <w:rFonts w:ascii="Calibri" w:hAnsi="Calibri" w:cs="Calibri"/>
-                <w:szCs w:val="22"/>
-                <w:lang w:val="en"/>
-              </w:rPr>
-              <w:t>nameof</w:t>
-            </w:r>
-            <w:proofErr w:type="spellEnd"/>
-            <w:r>
-              <w:rPr>
-                <w:rFonts w:ascii="Calibri" w:hAnsi="Calibri" w:cs="Calibri"/>
-                <w:szCs w:val="22"/>
-                <w:lang w:val="en"/>
-              </w:rPr>
-              <w:t>(</w:t>
-            </w:r>
-            <w:proofErr w:type="spellStart"/>
-            <w:proofErr w:type="gramEnd"/>
+            <w:r>
+              <w:rPr>
+                <w:rFonts w:ascii="Calibri" w:hAnsi="Calibri" w:cs="Calibri"/>
+                <w:szCs w:val="22"/>
+                <w:lang w:val="en"/>
+              </w:rPr>
+              <w:t>);</w:t>
+            </w:r>
+          </w:p>
+          <w:p>
+            <w:pPr>
+              <w:widowControl w:val="0"/>
+              <w:autoSpaceDE w:val="0"/>
+              <w:autoSpaceDN w:val="0"/>
+              <w:adjustRightInd w:val="0"/>
+              <w:spacing w:after="200"/>
+              <w:rPr>
+                <w:rFonts w:ascii="Calibri" w:hAnsi="Calibri" w:cs="Calibri"/>
+                <w:szCs w:val="22"/>
+                <w:lang w:val="en"/>
+              </w:rPr>
+            </w:pPr>
+            <w:r>
+              <w:rPr>
+                <w:rFonts w:ascii="Calibri" w:hAnsi="Calibri" w:cs="Calibri"/>
+                <w:szCs w:val="22"/>
+                <w:lang w:val="en"/>
+              </w:rPr>
+              <w:t>public static void Set</w:t>
+            </w:r>
             <w:r>
               <w:rPr>
                 <w:rFonts w:ascii="Calibri" w:hAnsi="Calibri" w:cs="Calibri"/>
@@ -6800,381 +6070,45 @@
               <w:rPr>
                 <w:rFonts w:ascii="Calibri" w:hAnsi="Calibri" w:cs="Calibri"/>
                 <w:szCs w:val="22"/>
+                <w:lang w:val="en"/>
+              </w:rPr>
+              <w:t xml:space="preserve">(BindableObject bindable, </w:t>
+            </w:r>
+            <w:r>
+              <w:rPr>
+                <w:rFonts w:ascii="Calibri" w:hAnsi="Calibri" w:cs="Calibri"/>
+                <w:szCs w:val="22"/>
                 <w:highlight w:val="cyan"/>
                 <w:lang w:val="en"/>
               </w:rPr>
+              <w:t>string</w:t>
+            </w:r>
+            <w:r>
+              <w:rPr>
+                <w:rFonts w:ascii="Calibri" w:hAnsi="Calibri" w:cs="Calibri"/>
+                <w:szCs w:val="22"/>
+                <w:lang w:val="en"/>
+              </w:rPr>
+              <w:t xml:space="preserve"> value) =&gt; bindable.SetValue(</w:t>
+            </w:r>
+            <w:r>
+              <w:rPr>
+                <w:rFonts w:ascii="Calibri" w:hAnsi="Calibri" w:cs="Calibri"/>
+                <w:szCs w:val="22"/>
+                <w:highlight w:val="cyan"/>
+                <w:lang w:val="en"/>
+              </w:rPr>
+              <w:t>Name</w:t>
+            </w:r>
+            <w:r>
+              <w:rPr>
+                <w:rFonts w:ascii="Calibri" w:hAnsi="Calibri" w:cs="Calibri"/>
+                <w:szCs w:val="22"/>
+                <w:highlight w:val="cyan"/>
+                <w:lang w:val="en"/>
+              </w:rPr>
               <w:t>Property</w:t>
             </w:r>
-            <w:proofErr w:type="spellEnd"/>
-            <w:r>
-              <w:rPr>
-                <w:rFonts w:ascii="Calibri" w:hAnsi="Calibri" w:cs="Calibri"/>
-                <w:szCs w:val="22"/>
-                <w:lang w:val="en"/>
-              </w:rPr>
-              <w:t xml:space="preserve">), </w:t>
-            </w:r>
-            <w:proofErr w:type="spellStart"/>
-            <w:r>
-              <w:rPr>
-                <w:rFonts w:ascii="Calibri" w:hAnsi="Calibri" w:cs="Calibri"/>
-                <w:szCs w:val="22"/>
-                <w:lang w:val="en"/>
-              </w:rPr>
-              <w:t>typeof</w:t>
-            </w:r>
-            <w:proofErr w:type="spellEnd"/>
-            <w:r>
-              <w:rPr>
-                <w:rFonts w:ascii="Calibri" w:hAnsi="Calibri" w:cs="Calibri"/>
-                <w:szCs w:val="22"/>
-                <w:lang w:val="en"/>
-              </w:rPr>
-              <w:t>(</w:t>
-            </w:r>
-            <w:r>
-              <w:rPr>
-                <w:rFonts w:ascii="Calibri" w:hAnsi="Calibri" w:cs="Calibri"/>
-                <w:szCs w:val="22"/>
-                <w:highlight w:val="yellow"/>
-                <w:lang w:val="en"/>
-              </w:rPr>
-              <w:t>string</w:t>
-            </w:r>
-            <w:r>
-              <w:rPr>
-                <w:rFonts w:ascii="Calibri" w:hAnsi="Calibri" w:cs="Calibri"/>
-                <w:szCs w:val="22"/>
-                <w:lang w:val="en"/>
-              </w:rPr>
-              <w:t xml:space="preserve">), </w:t>
-            </w:r>
-            <w:proofErr w:type="spellStart"/>
-            <w:r>
-              <w:rPr>
-                <w:rFonts w:ascii="Calibri" w:hAnsi="Calibri" w:cs="Calibri"/>
-                <w:szCs w:val="22"/>
-                <w:lang w:val="en"/>
-              </w:rPr>
-              <w:t>typeof</w:t>
-            </w:r>
-            <w:proofErr w:type="spellEnd"/>
-            <w:r>
-              <w:rPr>
-                <w:rFonts w:ascii="Calibri" w:hAnsi="Calibri" w:cs="Calibri"/>
-                <w:szCs w:val="22"/>
-                <w:lang w:val="en"/>
-              </w:rPr>
-              <w:t>(</w:t>
-            </w:r>
-            <w:proofErr w:type="spellStart"/>
-            <w:r>
-              <w:rPr>
-                <w:rFonts w:ascii="Calibri" w:hAnsi="Calibri" w:cs="Calibri"/>
-                <w:szCs w:val="22"/>
-                <w:highlight w:val="green"/>
-                <w:lang w:val="en"/>
-              </w:rPr>
-              <w:t>MyClass</w:t>
-            </w:r>
-            <w:proofErr w:type="spellEnd"/>
-            <w:r>
-              <w:rPr>
-                <w:rFonts w:ascii="Calibri" w:hAnsi="Calibri" w:cs="Calibri"/>
-                <w:szCs w:val="22"/>
-                <w:lang w:val="en"/>
-              </w:rPr>
-              <w:t>), default(</w:t>
-            </w:r>
-            <w:r>
-              <w:rPr>
-                <w:rFonts w:ascii="Calibri" w:hAnsi="Calibri" w:cs="Calibri"/>
-                <w:szCs w:val="22"/>
-                <w:highlight w:val="cyan"/>
-                <w:lang w:val="en"/>
-              </w:rPr>
-              <w:t>string</w:t>
-            </w:r>
-            <w:r>
-              <w:rPr>
-                <w:rFonts w:ascii="Calibri" w:hAnsi="Calibri" w:cs="Calibri"/>
-                <w:szCs w:val="22"/>
-                <w:lang w:val="en"/>
-              </w:rPr>
-              <w:t>));</w:t>
-            </w:r>
-          </w:p>
-          <w:p>
-            <w:pPr>
-              <w:widowControl w:val="0"/>
-              <w:autoSpaceDE w:val="0"/>
-              <w:autoSpaceDN w:val="0"/>
-              <w:adjustRightInd w:val="0"/>
-              <w:spacing w:after="200"/>
-              <w:rPr>
-                <w:rFonts w:ascii="Calibri" w:hAnsi="Calibri" w:cs="Calibri"/>
-                <w:szCs w:val="22"/>
-                <w:lang w:val="en"/>
-              </w:rPr>
-            </w:pPr>
-            <w:r>
-              <w:rPr>
-                <w:rFonts w:ascii="Calibri" w:hAnsi="Calibri" w:cs="Calibri"/>
-                <w:szCs w:val="22"/>
-                <w:lang w:val="en"/>
-              </w:rPr>
-              <w:t xml:space="preserve">public static </w:t>
-            </w:r>
-            <w:r>
-              <w:rPr>
-                <w:rFonts w:ascii="Calibri" w:hAnsi="Calibri" w:cs="Calibri"/>
-                <w:szCs w:val="22"/>
-                <w:lang w:val="en"/>
-              </w:rPr>
-              <w:t>string</w:t>
-            </w:r>
-            <w:r>
-              <w:rPr>
-                <w:rFonts w:ascii="Calibri" w:hAnsi="Calibri" w:cs="Calibri"/>
-                <w:szCs w:val="22"/>
-                <w:lang w:val="en"/>
-              </w:rPr>
-              <w:t xml:space="preserve"> </w:t>
-            </w:r>
-            <w:proofErr w:type="spellStart"/>
-            <w:proofErr w:type="gramStart"/>
-            <w:r>
-              <w:rPr>
-                <w:rFonts w:ascii="Calibri" w:hAnsi="Calibri" w:cs="Calibri"/>
-                <w:szCs w:val="22"/>
-                <w:lang w:val="en"/>
-              </w:rPr>
-              <w:t>Get</w:t>
-            </w:r>
-            <w:r>
-              <w:rPr>
-                <w:rFonts w:ascii="Calibri" w:hAnsi="Calibri" w:cs="Calibri"/>
-                <w:szCs w:val="22"/>
-                <w:highlight w:val="cyan"/>
-                <w:lang w:val="en"/>
-              </w:rPr>
-              <w:t>Name</w:t>
-            </w:r>
-            <w:proofErr w:type="spellEnd"/>
-            <w:r>
-              <w:rPr>
-                <w:rFonts w:ascii="Calibri" w:hAnsi="Calibri" w:cs="Calibri"/>
-                <w:szCs w:val="22"/>
-                <w:lang w:val="en"/>
-              </w:rPr>
-              <w:t>(</w:t>
-            </w:r>
-            <w:proofErr w:type="spellStart"/>
-            <w:proofErr w:type="gramEnd"/>
-            <w:r>
-              <w:rPr>
-                <w:rFonts w:ascii="Calibri" w:hAnsi="Calibri" w:cs="Calibri"/>
-                <w:szCs w:val="22"/>
-                <w:lang w:val="en"/>
-              </w:rPr>
-              <w:t>BindableObject</w:t>
-            </w:r>
-            <w:proofErr w:type="spellEnd"/>
-            <w:r>
-              <w:rPr>
-                <w:rFonts w:ascii="Calibri" w:hAnsi="Calibri" w:cs="Calibri"/>
-                <w:szCs w:val="22"/>
-                <w:lang w:val="en"/>
-              </w:rPr>
-              <w:t xml:space="preserve"> bindable) =&gt; (</w:t>
-            </w:r>
-            <w:r>
-              <w:rPr>
-                <w:rFonts w:ascii="Calibri" w:hAnsi="Calibri" w:cs="Calibri"/>
-                <w:szCs w:val="22"/>
-                <w:highlight w:val="cyan"/>
-                <w:lang w:val="en"/>
-              </w:rPr>
-              <w:t>string</w:t>
-            </w:r>
-            <w:r>
-              <w:rPr>
-                <w:rFonts w:ascii="Calibri" w:hAnsi="Calibri" w:cs="Calibri"/>
-                <w:szCs w:val="22"/>
-                <w:lang w:val="en"/>
-              </w:rPr>
-              <w:t>)</w:t>
-            </w:r>
-            <w:proofErr w:type="spellStart"/>
-            <w:r>
-              <w:rPr>
-                <w:rFonts w:ascii="Calibri" w:hAnsi="Calibri" w:cs="Calibri"/>
-                <w:szCs w:val="22"/>
-                <w:lang w:val="en"/>
-              </w:rPr>
-              <w:t>bindable.GetValue</w:t>
-            </w:r>
-            <w:proofErr w:type="spellEnd"/>
-            <w:r>
-              <w:rPr>
-                <w:rFonts w:ascii="Calibri" w:hAnsi="Calibri" w:cs="Calibri"/>
-                <w:szCs w:val="22"/>
-                <w:lang w:val="en"/>
-              </w:rPr>
-              <w:t>(</w:t>
-            </w:r>
-            <w:proofErr w:type="spellStart"/>
-            <w:r>
-              <w:rPr>
-                <w:rFonts w:ascii="Calibri" w:hAnsi="Calibri" w:cs="Calibri"/>
-                <w:szCs w:val="22"/>
-                <w:highlight w:val="cyan"/>
-                <w:lang w:val="en"/>
-              </w:rPr>
-              <w:t>Name</w:t>
-            </w:r>
-            <w:r>
-              <w:rPr>
-                <w:rFonts w:ascii="Calibri" w:hAnsi="Calibri" w:cs="Calibri"/>
-                <w:szCs w:val="22"/>
-                <w:highlight w:val="cyan"/>
-                <w:lang w:val="en"/>
-              </w:rPr>
-              <w:t>Property</w:t>
-            </w:r>
-            <w:proofErr w:type="spellEnd"/>
-            <w:r>
-              <w:rPr>
-                <w:rFonts w:ascii="Calibri" w:hAnsi="Calibri" w:cs="Calibri"/>
-                <w:szCs w:val="22"/>
-                <w:lang w:val="en"/>
-              </w:rPr>
-              <w:t>);</w:t>
-            </w:r>
-          </w:p>
-          <w:p>
-            <w:pPr>
-              <w:widowControl w:val="0"/>
-              <w:autoSpaceDE w:val="0"/>
-              <w:autoSpaceDN w:val="0"/>
-              <w:adjustRightInd w:val="0"/>
-              <w:spacing w:after="200"/>
-              <w:rPr>
-                <w:rFonts w:ascii="Calibri" w:hAnsi="Calibri" w:cs="Calibri"/>
-                <w:szCs w:val="22"/>
-                <w:lang w:val="en"/>
-              </w:rPr>
-            </w:pPr>
-            <w:r>
-              <w:rPr>
-                <w:rFonts w:ascii="Calibri" w:hAnsi="Calibri" w:cs="Calibri"/>
-                <w:szCs w:val="22"/>
-                <w:lang w:val="en"/>
-              </w:rPr>
-              <w:t xml:space="preserve">public static void </w:t>
-            </w:r>
-            <w:proofErr w:type="spellStart"/>
-            <w:proofErr w:type="gramStart"/>
-            <w:r>
-              <w:rPr>
-                <w:rFonts w:ascii="Calibri" w:hAnsi="Calibri" w:cs="Calibri"/>
-                <w:szCs w:val="22"/>
-                <w:lang w:val="en"/>
-              </w:rPr>
-              <w:t>Set</w:t>
-            </w:r>
-            <w:r>
-              <w:rPr>
-                <w:rFonts w:ascii="Calibri" w:hAnsi="Calibri" w:cs="Calibri"/>
-                <w:szCs w:val="22"/>
-                <w:highlight w:val="cyan"/>
-                <w:lang w:val="en"/>
-              </w:rPr>
-              <w:t>Name</w:t>
-            </w:r>
-            <w:proofErr w:type="spellEnd"/>
-            <w:r>
-              <w:rPr>
-                <w:rFonts w:ascii="Calibri" w:hAnsi="Calibri" w:cs="Calibri"/>
-                <w:szCs w:val="22"/>
-                <w:lang w:val="en"/>
-              </w:rPr>
-              <w:t>(</w:t>
-            </w:r>
-            <w:proofErr w:type="spellStart"/>
-            <w:proofErr w:type="gramEnd"/>
-            <w:r>
-              <w:rPr>
-                <w:rFonts w:ascii="Calibri" w:hAnsi="Calibri" w:cs="Calibri"/>
-                <w:szCs w:val="22"/>
-                <w:lang w:val="en"/>
-              </w:rPr>
-              <w:t>BindableObject</w:t>
-            </w:r>
-            <w:proofErr w:type="spellEnd"/>
-            <w:r>
-              <w:rPr>
-                <w:rFonts w:ascii="Calibri" w:hAnsi="Calibri" w:cs="Calibri"/>
-                <w:szCs w:val="22"/>
-                <w:lang w:val="en"/>
-              </w:rPr>
-              <w:t xml:space="preserve"> bindable, </w:t>
-            </w:r>
-            <w:r>
-              <w:rPr>
-                <w:rFonts w:ascii="Calibri" w:hAnsi="Calibri" w:cs="Calibri"/>
-                <w:szCs w:val="22"/>
-                <w:highlight w:val="cyan"/>
-                <w:lang w:val="en"/>
-              </w:rPr>
-              <w:t>string</w:t>
-            </w:r>
-            <w:r>
-              <w:rPr>
-                <w:rFonts w:ascii="Calibri" w:hAnsi="Calibri" w:cs="Calibri"/>
-                <w:szCs w:val="22"/>
-                <w:lang w:val="en"/>
-              </w:rPr>
-              <w:t xml:space="preserve"> value) =&gt; </w:t>
-            </w:r>
-            <w:proofErr w:type="spellStart"/>
-            <w:r>
-              <w:rPr>
-                <w:rFonts w:ascii="Calibri" w:hAnsi="Calibri" w:cs="Calibri"/>
-                <w:szCs w:val="22"/>
-                <w:lang w:val="en"/>
-              </w:rPr>
-              <w:t>bindable.SetValue</w:t>
-            </w:r>
-            <w:proofErr w:type="spellEnd"/>
-            <w:r>
-              <w:rPr>
-                <w:rFonts w:ascii="Calibri" w:hAnsi="Calibri" w:cs="Calibri"/>
-                <w:szCs w:val="22"/>
-                <w:lang w:val="en"/>
-              </w:rPr>
-              <w:t>(</w:t>
-            </w:r>
-            <w:proofErr w:type="spellStart"/>
-            <w:r>
-              <w:rPr>
-                <w:rFonts w:ascii="Calibri" w:hAnsi="Calibri" w:cs="Calibri"/>
-                <w:szCs w:val="22"/>
-                <w:highlight w:val="cyan"/>
-                <w:lang w:val="en"/>
-              </w:rPr>
-              <w:t>Name</w:t>
-            </w:r>
-            <w:r>
-              <w:rPr>
-                <w:rFonts w:ascii="Calibri" w:hAnsi="Calibri" w:cs="Calibri"/>
-                <w:szCs w:val="22"/>
-                <w:highlight w:val="cyan"/>
-                <w:lang w:val="en"/>
-              </w:rPr>
-              <w:t>Property</w:t>
-            </w:r>
-            <w:proofErr w:type="spellEnd"/>
             <w:r>
               <w:rPr>
                 <w:rFonts w:ascii="Calibri" w:hAnsi="Calibri" w:cs="Calibri"/>
@@ -7236,7 +6170,6 @@
                 <w:lang w:val="en"/>
               </w:rPr>
             </w:pPr>
-            <w:proofErr w:type="spellStart"/>
             <w:r>
               <w:rPr>
                 <w:rFonts w:ascii="Calibri" w:hAnsi="Calibri" w:cs="Calibri"/>
@@ -7245,7 +6178,6 @@
               </w:rPr>
               <w:t>propbp</w:t>
             </w:r>
-            <w:proofErr w:type="spellEnd"/>
           </w:p>
         </w:tc>
         <w:tc>
@@ -7287,7 +6219,6 @@
               </w:rPr>
               <w:t xml:space="preserve">ssuming </w:t>
             </w:r>
-            <w:proofErr w:type="spellStart"/>
             <w:r>
               <w:rPr>
                 <w:rFonts w:ascii="Calibri" w:hAnsi="Calibri" w:cs="Calibri"/>
@@ -7299,7 +6230,6 @@
               </w:rPr>
               <w:t>MyClass</w:t>
             </w:r>
-            <w:proofErr w:type="spellEnd"/>
             <w:r>
               <w:rPr>
                 <w:rFonts w:ascii="Calibri" w:hAnsi="Calibri" w:cs="Calibri"/>
@@ -7330,18 +6260,123 @@
                 <w:szCs w:val="22"/>
                 <w:lang w:val="en"/>
               </w:rPr>
-              <w:t xml:space="preserve">public static </w:t>
-            </w:r>
-            <w:proofErr w:type="spellStart"/>
-            <w:r>
-              <w:rPr>
-                <w:rFonts w:ascii="Calibri" w:hAnsi="Calibri" w:cs="Calibri"/>
-                <w:szCs w:val="22"/>
-                <w:lang w:val="en"/>
-              </w:rPr>
-              <w:t>readonly</w:t>
-            </w:r>
-            <w:proofErr w:type="spellEnd"/>
+              <w:t xml:space="preserve">public static readonly BindableProperty </w:t>
+            </w:r>
+            <w:r>
+              <w:rPr>
+                <w:rFonts w:ascii="Calibri" w:hAnsi="Calibri" w:cs="Calibri"/>
+                <w:szCs w:val="22"/>
+                <w:highlight w:val="yellow"/>
+                <w:lang w:val="en"/>
+              </w:rPr>
+              <w:t>Name</w:t>
+            </w:r>
+            <w:r>
+              <w:rPr>
+                <w:rFonts w:ascii="Calibri" w:hAnsi="Calibri" w:cs="Calibri"/>
+                <w:szCs w:val="22"/>
+                <w:lang w:val="en"/>
+              </w:rPr>
+              <w:t>Property = BindableProperty.Create(nameof(</w:t>
+            </w:r>
+            <w:r>
+              <w:rPr>
+                <w:rFonts w:ascii="Calibri" w:hAnsi="Calibri" w:cs="Calibri"/>
+                <w:szCs w:val="22"/>
+                <w:highlight w:val="cyan"/>
+                <w:lang w:val="en"/>
+              </w:rPr>
+              <w:t>Name</w:t>
+            </w:r>
+            <w:r>
+              <w:rPr>
+                <w:rFonts w:ascii="Calibri" w:hAnsi="Calibri" w:cs="Calibri"/>
+                <w:szCs w:val="22"/>
+                <w:lang w:val="en"/>
+              </w:rPr>
+              <w:t>), typeof(</w:t>
+            </w:r>
+            <w:r>
+              <w:rPr>
+                <w:rFonts w:ascii="Calibri" w:hAnsi="Calibri" w:cs="Calibri"/>
+                <w:szCs w:val="22"/>
+                <w:highlight w:val="yellow"/>
+                <w:lang w:val="en"/>
+              </w:rPr>
+              <w:t>string</w:t>
+            </w:r>
+            <w:r>
+              <w:rPr>
+                <w:rFonts w:ascii="Calibri" w:hAnsi="Calibri" w:cs="Calibri"/>
+                <w:szCs w:val="22"/>
+                <w:lang w:val="en"/>
+              </w:rPr>
+              <w:t>), typeof(</w:t>
+            </w:r>
+            <w:r>
+              <w:rPr>
+                <w:rFonts w:ascii="Calibri" w:hAnsi="Calibri" w:cs="Calibri"/>
+                <w:szCs w:val="22"/>
+                <w:highlight w:val="green"/>
+                <w:lang w:val="en"/>
+              </w:rPr>
+              <w:t>MyClass</w:t>
+            </w:r>
+            <w:r>
+              <w:rPr>
+                <w:rFonts w:ascii="Calibri" w:hAnsi="Calibri" w:cs="Calibri"/>
+                <w:szCs w:val="22"/>
+                <w:lang w:val="en"/>
+              </w:rPr>
+              <w:t>), default(</w:t>
+            </w:r>
+            <w:r>
+              <w:rPr>
+                <w:rFonts w:ascii="Calibri" w:hAnsi="Calibri" w:cs="Calibri"/>
+                <w:szCs w:val="22"/>
+                <w:highlight w:val="cyan"/>
+                <w:lang w:val="en"/>
+              </w:rPr>
+              <w:t>string</w:t>
+            </w:r>
+            <w:r>
+              <w:rPr>
+                <w:rFonts w:ascii="Calibri" w:hAnsi="Calibri" w:cs="Calibri"/>
+                <w:szCs w:val="22"/>
+                <w:lang w:val="en"/>
+              </w:rPr>
+              <w:t>));</w:t>
+            </w:r>
+          </w:p>
+          <w:p>
+            <w:pPr>
+              <w:widowControl w:val="0"/>
+              <w:autoSpaceDE w:val="0"/>
+              <w:autoSpaceDN w:val="0"/>
+              <w:adjustRightInd w:val="0"/>
+              <w:spacing w:after="200"/>
+              <w:rPr>
+                <w:rFonts w:ascii="Calibri" w:hAnsi="Calibri" w:cs="Calibri"/>
+                <w:szCs w:val="22"/>
+                <w:lang w:val="en"/>
+              </w:rPr>
+            </w:pPr>
+            <w:r>
+              <w:rPr>
+                <w:rFonts w:ascii="Calibri" w:hAnsi="Calibri" w:cs="Calibri"/>
+                <w:szCs w:val="22"/>
+                <w:lang w:val="en"/>
+              </w:rPr>
+              <w:t xml:space="preserve">public </w:t>
+            </w:r>
+            <w:r>
+              <w:rPr>
+                <w:rFonts w:ascii="Calibri" w:hAnsi="Calibri" w:cs="Calibri"/>
+                <w:szCs w:val="22"/>
+                <w:lang w:val="en"/>
+              </w:rPr>
+              <w:t>string</w:t>
+            </w:r>
             <w:r>
               <w:rPr>
                 <w:rFonts w:ascii="Calibri" w:hAnsi="Calibri" w:cs="Calibri"/>
@@ -7350,89 +6385,75 @@
               </w:rPr>
               <w:t xml:space="preserve"> </w:t>
             </w:r>
-            <w:proofErr w:type="spellStart"/>
-            <w:r>
-              <w:rPr>
-                <w:rFonts w:ascii="Calibri" w:hAnsi="Calibri" w:cs="Calibri"/>
-                <w:szCs w:val="22"/>
-                <w:lang w:val="en"/>
-              </w:rPr>
-              <w:t>BindableProperty</w:t>
-            </w:r>
-            <w:proofErr w:type="spellEnd"/>
-            <w:r>
-              <w:rPr>
-                <w:rFonts w:ascii="Calibri" w:hAnsi="Calibri" w:cs="Calibri"/>
-                <w:szCs w:val="22"/>
-                <w:lang w:val="en"/>
-              </w:rPr>
-              <w:t xml:space="preserve"> </w:t>
-            </w:r>
-            <w:proofErr w:type="spellStart"/>
-            <w:r>
-              <w:rPr>
-                <w:rFonts w:ascii="Calibri" w:hAnsi="Calibri" w:cs="Calibri"/>
-                <w:szCs w:val="22"/>
-                <w:highlight w:val="yellow"/>
+            <w:r>
+              <w:rPr>
+                <w:rFonts w:ascii="Calibri" w:hAnsi="Calibri" w:cs="Calibri"/>
+                <w:szCs w:val="22"/>
+                <w:highlight w:val="cyan"/>
                 <w:lang w:val="en"/>
               </w:rPr>
               <w:t>Name</w:t>
             </w:r>
-            <w:r>
-              <w:rPr>
-                <w:rFonts w:ascii="Calibri" w:hAnsi="Calibri" w:cs="Calibri"/>
-                <w:szCs w:val="22"/>
-                <w:lang w:val="en"/>
-              </w:rPr>
-              <w:t>Property</w:t>
-            </w:r>
-            <w:proofErr w:type="spellEnd"/>
-            <w:r>
-              <w:rPr>
-                <w:rFonts w:ascii="Calibri" w:hAnsi="Calibri" w:cs="Calibri"/>
-                <w:szCs w:val="22"/>
-                <w:lang w:val="en"/>
-              </w:rPr>
-              <w:t xml:space="preserve"> = </w:t>
-            </w:r>
-            <w:proofErr w:type="spellStart"/>
-            <w:r>
-              <w:rPr>
-                <w:rFonts w:ascii="Calibri" w:hAnsi="Calibri" w:cs="Calibri"/>
-                <w:szCs w:val="22"/>
-                <w:lang w:val="en"/>
-              </w:rPr>
-              <w:t>BindableProperty.Create</w:t>
-            </w:r>
-            <w:proofErr w:type="spellEnd"/>
-            <w:r>
-              <w:rPr>
-                <w:rFonts w:ascii="Calibri" w:hAnsi="Calibri" w:cs="Calibri"/>
-                <w:szCs w:val="22"/>
-                <w:lang w:val="en"/>
-              </w:rPr>
-              <w:t>(</w:t>
-            </w:r>
-            <w:proofErr w:type="spellStart"/>
-            <w:proofErr w:type="gramStart"/>
-            <w:r>
-              <w:rPr>
-                <w:rFonts w:ascii="Calibri" w:hAnsi="Calibri" w:cs="Calibri"/>
-                <w:szCs w:val="22"/>
-                <w:lang w:val="en"/>
-              </w:rPr>
-              <w:t>nameof</w:t>
-            </w:r>
-            <w:proofErr w:type="spellEnd"/>
-            <w:r>
-              <w:rPr>
-                <w:rFonts w:ascii="Calibri" w:hAnsi="Calibri" w:cs="Calibri"/>
-                <w:szCs w:val="22"/>
-                <w:lang w:val="en"/>
-              </w:rPr>
-              <w:t>(</w:t>
-            </w:r>
-            <w:proofErr w:type="gramEnd"/>
+          </w:p>
+          <w:p>
+            <w:pPr>
+              <w:widowControl w:val="0"/>
+              <w:autoSpaceDE w:val="0"/>
+              <w:autoSpaceDN w:val="0"/>
+              <w:adjustRightInd w:val="0"/>
+              <w:spacing w:after="200"/>
+              <w:rPr>
+                <w:rFonts w:ascii="Calibri" w:hAnsi="Calibri" w:cs="Calibri"/>
+                <w:szCs w:val="22"/>
+                <w:lang w:val="en"/>
+              </w:rPr>
+            </w:pPr>
+            <w:r>
+              <w:rPr>
+                <w:rFonts w:ascii="Calibri" w:hAnsi="Calibri" w:cs="Calibri"/>
+                <w:szCs w:val="22"/>
+                <w:lang w:val="en"/>
+              </w:rPr>
+              <w:t>{</w:t>
+            </w:r>
+          </w:p>
+          <w:p>
+            <w:pPr>
+              <w:widowControl w:val="0"/>
+              <w:autoSpaceDE w:val="0"/>
+              <w:autoSpaceDN w:val="0"/>
+              <w:adjustRightInd w:val="0"/>
+              <w:spacing w:after="200"/>
+              <w:rPr>
+                <w:rFonts w:ascii="Calibri" w:hAnsi="Calibri" w:cs="Calibri"/>
+                <w:szCs w:val="22"/>
+                <w:lang w:val="en"/>
+              </w:rPr>
+            </w:pPr>
+            <w:r>
+              <w:rPr>
+                <w:rFonts w:ascii="Calibri" w:hAnsi="Calibri" w:cs="Calibri"/>
+                <w:szCs w:val="22"/>
+                <w:lang w:val="en"/>
+              </w:rPr>
+              <w:t>get =&gt; (</w:t>
+            </w:r>
+            <w:r>
+              <w:rPr>
+                <w:rFonts w:ascii="Calibri" w:hAnsi="Calibri" w:cs="Calibri"/>
+                <w:szCs w:val="22"/>
+                <w:lang w:val="en"/>
+              </w:rPr>
+              <w:t>string</w:t>
+            </w:r>
+            <w:r>
+              <w:rPr>
+                <w:rFonts w:ascii="Calibri" w:hAnsi="Calibri" w:cs="Calibri"/>
+                <w:szCs w:val="22"/>
+                <w:lang w:val="en"/>
+              </w:rPr>
+              <w:t>)GetValue(</w:t>
+            </w:r>
             <w:r>
               <w:rPr>
                 <w:rFonts w:ascii="Calibri" w:hAnsi="Calibri" w:cs="Calibri"/>
@@ -7440,87 +6461,37 @@
                 <w:highlight w:val="cyan"/>
                 <w:lang w:val="en"/>
               </w:rPr>
-              <w:t>Name</w:t>
-            </w:r>
-            <w:r>
-              <w:rPr>
-                <w:rFonts w:ascii="Calibri" w:hAnsi="Calibri" w:cs="Calibri"/>
-                <w:szCs w:val="22"/>
-                <w:lang w:val="en"/>
-              </w:rPr>
-              <w:t xml:space="preserve">), </w:t>
-            </w:r>
-            <w:proofErr w:type="spellStart"/>
-            <w:r>
-              <w:rPr>
-                <w:rFonts w:ascii="Calibri" w:hAnsi="Calibri" w:cs="Calibri"/>
-                <w:szCs w:val="22"/>
-                <w:lang w:val="en"/>
-              </w:rPr>
-              <w:t>typeof</w:t>
-            </w:r>
-            <w:proofErr w:type="spellEnd"/>
-            <w:r>
-              <w:rPr>
-                <w:rFonts w:ascii="Calibri" w:hAnsi="Calibri" w:cs="Calibri"/>
-                <w:szCs w:val="22"/>
-                <w:lang w:val="en"/>
-              </w:rPr>
-              <w:t>(</w:t>
-            </w:r>
-            <w:r>
-              <w:rPr>
-                <w:rFonts w:ascii="Calibri" w:hAnsi="Calibri" w:cs="Calibri"/>
-                <w:szCs w:val="22"/>
-                <w:highlight w:val="yellow"/>
-                <w:lang w:val="en"/>
-              </w:rPr>
-              <w:t>string</w:t>
-            </w:r>
-            <w:r>
-              <w:rPr>
-                <w:rFonts w:ascii="Calibri" w:hAnsi="Calibri" w:cs="Calibri"/>
-                <w:szCs w:val="22"/>
-                <w:lang w:val="en"/>
-              </w:rPr>
-              <w:t xml:space="preserve">), </w:t>
-            </w:r>
-            <w:proofErr w:type="spellStart"/>
-            <w:r>
-              <w:rPr>
-                <w:rFonts w:ascii="Calibri" w:hAnsi="Calibri" w:cs="Calibri"/>
-                <w:szCs w:val="22"/>
-                <w:lang w:val="en"/>
-              </w:rPr>
-              <w:t>typeof</w:t>
-            </w:r>
-            <w:proofErr w:type="spellEnd"/>
-            <w:r>
-              <w:rPr>
-                <w:rFonts w:ascii="Calibri" w:hAnsi="Calibri" w:cs="Calibri"/>
-                <w:szCs w:val="22"/>
-                <w:lang w:val="en"/>
-              </w:rPr>
-              <w:t>(</w:t>
-            </w:r>
-            <w:proofErr w:type="spellStart"/>
-            <w:r>
-              <w:rPr>
-                <w:rFonts w:ascii="Calibri" w:hAnsi="Calibri" w:cs="Calibri"/>
-                <w:szCs w:val="22"/>
-                <w:highlight w:val="green"/>
-                <w:lang w:val="en"/>
-              </w:rPr>
-              <w:t>MyClass</w:t>
-            </w:r>
-            <w:proofErr w:type="spellEnd"/>
-            <w:r>
-              <w:rPr>
-                <w:rFonts w:ascii="Calibri" w:hAnsi="Calibri" w:cs="Calibri"/>
-                <w:szCs w:val="22"/>
-                <w:lang w:val="en"/>
-              </w:rPr>
-              <w:t>), default(</w:t>
+              <w:t>NameProperty</w:t>
+            </w:r>
+            <w:r>
+              <w:rPr>
+                <w:rFonts w:ascii="Calibri" w:hAnsi="Calibri" w:cs="Calibri"/>
+                <w:szCs w:val="22"/>
+                <w:lang w:val="en"/>
+              </w:rPr>
+              <w:t>);</w:t>
+            </w:r>
+          </w:p>
+          <w:p>
+            <w:pPr>
+              <w:widowControl w:val="0"/>
+              <w:autoSpaceDE w:val="0"/>
+              <w:autoSpaceDN w:val="0"/>
+              <w:adjustRightInd w:val="0"/>
+              <w:spacing w:after="200"/>
+              <w:rPr>
+                <w:rFonts w:ascii="Calibri" w:hAnsi="Calibri" w:cs="Calibri"/>
+                <w:szCs w:val="22"/>
+                <w:lang w:val="en"/>
+              </w:rPr>
+            </w:pPr>
+            <w:r>
+              <w:rPr>
+                <w:rFonts w:ascii="Calibri" w:hAnsi="Calibri" w:cs="Calibri"/>
+                <w:szCs w:val="22"/>
+                <w:lang w:val="en"/>
+              </w:rPr>
+              <w:t>set =&gt; SetValue(</w:t>
             </w:r>
             <w:r>
               <w:rPr>
@@ -7529,215 +6500,8 @@
                 <w:highlight w:val="cyan"/>
                 <w:lang w:val="en"/>
               </w:rPr>
-              <w:t>string</w:t>
-            </w:r>
-            <w:r>
-              <w:rPr>
-                <w:rFonts w:ascii="Calibri" w:hAnsi="Calibri" w:cs="Calibri"/>
-                <w:szCs w:val="22"/>
-                <w:lang w:val="en"/>
-              </w:rPr>
-              <w:t>));</w:t>
-            </w:r>
-          </w:p>
-          <w:p>
-            <w:pPr>
-              <w:widowControl w:val="0"/>
-              <w:autoSpaceDE w:val="0"/>
-              <w:autoSpaceDN w:val="0"/>
-              <w:adjustRightInd w:val="0"/>
-              <w:spacing w:after="200"/>
-              <w:rPr>
-                <w:rFonts w:ascii="Calibri" w:hAnsi="Calibri" w:cs="Calibri"/>
-                <w:szCs w:val="22"/>
-                <w:lang w:val="en"/>
-              </w:rPr>
-            </w:pPr>
-            <w:r>
-              <w:rPr>
-                <w:rFonts w:ascii="Calibri" w:hAnsi="Calibri" w:cs="Calibri"/>
-                <w:szCs w:val="22"/>
-                <w:lang w:val="en"/>
-              </w:rPr>
-              <w:t xml:space="preserve">public </w:t>
-            </w:r>
-            <w:r>
-              <w:rPr>
-                <w:rFonts w:ascii="Calibri" w:hAnsi="Calibri" w:cs="Calibri"/>
-                <w:szCs w:val="22"/>
-                <w:lang w:val="en"/>
-              </w:rPr>
-              <w:t>string</w:t>
-            </w:r>
-            <w:r>
-              <w:rPr>
-                <w:rFonts w:ascii="Calibri" w:hAnsi="Calibri" w:cs="Calibri"/>
-                <w:szCs w:val="22"/>
-                <w:lang w:val="en"/>
-              </w:rPr>
-              <w:t xml:space="preserve"> </w:t>
-            </w:r>
-            <w:r>
-              <w:rPr>
-                <w:rFonts w:ascii="Calibri" w:hAnsi="Calibri" w:cs="Calibri"/>
-                <w:szCs w:val="22"/>
-                <w:highlight w:val="cyan"/>
-                <w:lang w:val="en"/>
-              </w:rPr>
-              <w:t>Name</w:t>
-            </w:r>
-          </w:p>
-          <w:p>
-            <w:pPr>
-              <w:widowControl w:val="0"/>
-              <w:autoSpaceDE w:val="0"/>
-              <w:autoSpaceDN w:val="0"/>
-              <w:adjustRightInd w:val="0"/>
-              <w:spacing w:after="200"/>
-              <w:rPr>
-                <w:rFonts w:ascii="Calibri" w:hAnsi="Calibri" w:cs="Calibri"/>
-                <w:szCs w:val="22"/>
-                <w:lang w:val="en"/>
-              </w:rPr>
-            </w:pPr>
-            <w:r>
-              <w:rPr>
-                <w:rFonts w:ascii="Calibri" w:hAnsi="Calibri" w:cs="Calibri"/>
-                <w:szCs w:val="22"/>
-                <w:lang w:val="en"/>
-              </w:rPr>
-              <w:t>{</w:t>
-            </w:r>
-          </w:p>
-          <w:p>
-            <w:pPr>
-              <w:widowControl w:val="0"/>
-              <w:autoSpaceDE w:val="0"/>
-              <w:autoSpaceDN w:val="0"/>
-              <w:adjustRightInd w:val="0"/>
-              <w:spacing w:after="200"/>
-              <w:rPr>
-                <w:rFonts w:ascii="Calibri" w:hAnsi="Calibri" w:cs="Calibri"/>
-                <w:szCs w:val="22"/>
-                <w:lang w:val="en"/>
-              </w:rPr>
-            </w:pPr>
-            <w:r>
-              <w:rPr>
-                <w:rFonts w:ascii="Calibri" w:hAnsi="Calibri" w:cs="Calibri"/>
-                <w:szCs w:val="22"/>
-                <w:lang w:val="en"/>
-              </w:rPr>
-              <w:t>get =&gt; (</w:t>
-            </w:r>
-            <w:r>
-              <w:rPr>
-                <w:rFonts w:ascii="Calibri" w:hAnsi="Calibri" w:cs="Calibri"/>
-                <w:szCs w:val="22"/>
-                <w:lang w:val="en"/>
-              </w:rPr>
-              <w:t>string</w:t>
-            </w:r>
-            <w:r>
-              <w:rPr>
-                <w:rFonts w:ascii="Calibri" w:hAnsi="Calibri" w:cs="Calibri"/>
-                <w:szCs w:val="22"/>
-                <w:lang w:val="en"/>
-              </w:rPr>
-              <w:t>)</w:t>
-            </w:r>
-            <w:proofErr w:type="spellStart"/>
-            <w:proofErr w:type="gramStart"/>
-            <w:r>
-              <w:rPr>
-                <w:rFonts w:ascii="Calibri" w:hAnsi="Calibri" w:cs="Calibri"/>
-                <w:szCs w:val="22"/>
-                <w:lang w:val="en"/>
-              </w:rPr>
-              <w:t>GetValue</w:t>
-            </w:r>
-            <w:proofErr w:type="spellEnd"/>
-            <w:r>
-              <w:rPr>
-                <w:rFonts w:ascii="Calibri" w:hAnsi="Calibri" w:cs="Calibri"/>
-                <w:szCs w:val="22"/>
-                <w:lang w:val="en"/>
-              </w:rPr>
-              <w:t>(</w:t>
-            </w:r>
-            <w:proofErr w:type="spellStart"/>
-            <w:proofErr w:type="gramEnd"/>
-            <w:r>
-              <w:rPr>
-                <w:rFonts w:ascii="Calibri" w:hAnsi="Calibri" w:cs="Calibri"/>
-                <w:szCs w:val="22"/>
-                <w:highlight w:val="cyan"/>
-                <w:lang w:val="en"/>
-              </w:rPr>
               <w:t>NameProperty</w:t>
             </w:r>
-            <w:proofErr w:type="spellEnd"/>
-            <w:r>
-              <w:rPr>
-                <w:rFonts w:ascii="Calibri" w:hAnsi="Calibri" w:cs="Calibri"/>
-                <w:szCs w:val="22"/>
-                <w:lang w:val="en"/>
-              </w:rPr>
-              <w:t>);</w:t>
-            </w:r>
-          </w:p>
-          <w:p>
-            <w:pPr>
-              <w:widowControl w:val="0"/>
-              <w:autoSpaceDE w:val="0"/>
-              <w:autoSpaceDN w:val="0"/>
-              <w:adjustRightInd w:val="0"/>
-              <w:spacing w:after="200"/>
-              <w:rPr>
-                <w:rFonts w:ascii="Calibri" w:hAnsi="Calibri" w:cs="Calibri"/>
-                <w:szCs w:val="22"/>
-                <w:lang w:val="en"/>
-              </w:rPr>
-            </w:pPr>
-            <w:r>
-              <w:rPr>
-                <w:rFonts w:ascii="Calibri" w:hAnsi="Calibri" w:cs="Calibri"/>
-                <w:szCs w:val="22"/>
-                <w:lang w:val="en"/>
-              </w:rPr>
-              <w:t xml:space="preserve">set =&gt; </w:t>
-            </w:r>
-            <w:proofErr w:type="spellStart"/>
-            <w:proofErr w:type="gramStart"/>
-            <w:r>
-              <w:rPr>
-                <w:rFonts w:ascii="Calibri" w:hAnsi="Calibri" w:cs="Calibri"/>
-                <w:szCs w:val="22"/>
-                <w:lang w:val="en"/>
-              </w:rPr>
-              <w:t>SetValue</w:t>
-            </w:r>
-            <w:proofErr w:type="spellEnd"/>
-            <w:r>
-              <w:rPr>
-                <w:rFonts w:ascii="Calibri" w:hAnsi="Calibri" w:cs="Calibri"/>
-                <w:szCs w:val="22"/>
-                <w:lang w:val="en"/>
-              </w:rPr>
-              <w:t>(</w:t>
-            </w:r>
-            <w:proofErr w:type="spellStart"/>
-            <w:proofErr w:type="gramEnd"/>
-            <w:r>
-              <w:rPr>
-                <w:rFonts w:ascii="Calibri" w:hAnsi="Calibri" w:cs="Calibri"/>
-                <w:szCs w:val="22"/>
-                <w:highlight w:val="cyan"/>
-                <w:lang w:val="en"/>
-              </w:rPr>
-              <w:t>NameProperty</w:t>
-            </w:r>
-            <w:proofErr w:type="spellEnd"/>
             <w:r>
               <w:rPr>
                 <w:rFonts w:ascii="Calibri" w:hAnsi="Calibri" w:cs="Calibri"/>
@@ -7822,7 +6586,6 @@
                 <w:lang w:val="en"/>
               </w:rPr>
             </w:pPr>
-            <w:proofErr w:type="spellStart"/>
             <w:r>
               <w:rPr>
                 <w:rFonts w:ascii="Calibri" w:hAnsi="Calibri" w:cs="Calibri"/>
@@ -7832,7 +6595,6 @@
               </w:rPr>
               <w:t>propc</w:t>
             </w:r>
-            <w:proofErr w:type="spellEnd"/>
           </w:p>
           <w:p>
             <w:pPr>
@@ -7856,7 +6618,6 @@
               </w:rPr>
               <w:t xml:space="preserve">(This has been shortened to </w:t>
             </w:r>
-            <w:proofErr w:type="spellStart"/>
             <w:r>
               <w:rPr>
                 <w:rFonts w:ascii="Calibri" w:hAnsi="Calibri" w:cs="Calibri"/>
@@ -7867,7 +6628,6 @@
               </w:rPr>
               <w:t>propc</w:t>
             </w:r>
-            <w:proofErr w:type="spellEnd"/>
             <w:r>
               <w:rPr>
                 <w:rFonts w:ascii="Calibri" w:hAnsi="Calibri" w:cs="Calibri"/>
@@ -7876,7 +6636,6 @@
               </w:rPr>
               <w:t xml:space="preserve"> from </w:t>
             </w:r>
-            <w:proofErr w:type="spellStart"/>
             <w:r>
               <w:rPr>
                 <w:rFonts w:ascii="Calibri" w:hAnsi="Calibri" w:cs="Calibri"/>
@@ -7887,7 +6646,6 @@
               </w:rPr>
               <w:t>propcomet</w:t>
             </w:r>
-            <w:proofErr w:type="spellEnd"/>
             <w:r>
               <w:rPr>
                 <w:rFonts w:ascii="Calibri" w:hAnsi="Calibri" w:cs="Calibri"/>
@@ -7991,25 +6749,7 @@
                 <w:szCs w:val="22"/>
                 <w:lang w:val="en"/>
               </w:rPr>
-              <w:t xml:space="preserve">get =&gt; </w:t>
-            </w:r>
-            <w:proofErr w:type="spellStart"/>
-            <w:r>
-              <w:rPr>
-                <w:rFonts w:ascii="Calibri" w:hAnsi="Calibri" w:cs="Calibri"/>
-                <w:szCs w:val="22"/>
-                <w:lang w:val="en"/>
-              </w:rPr>
-              <w:t>GetProperty</w:t>
-            </w:r>
-            <w:proofErr w:type="spellEnd"/>
-            <w:r>
-              <w:rPr>
-                <w:rFonts w:ascii="Calibri" w:hAnsi="Calibri" w:cs="Calibri"/>
-                <w:szCs w:val="22"/>
-                <w:lang w:val="en"/>
-              </w:rPr>
-              <w:t>&lt;</w:t>
+              <w:t>get =&gt; GetProperty&lt;</w:t>
             </w:r>
             <w:r>
               <w:rPr>
@@ -8020,74 +6760,36 @@
               </w:rPr>
               <w:t>string</w:t>
             </w:r>
-            <w:proofErr w:type="gramStart"/>
-            <w:r>
-              <w:rPr>
-                <w:rFonts w:ascii="Calibri" w:hAnsi="Calibri" w:cs="Calibri"/>
-                <w:szCs w:val="22"/>
-                <w:lang w:val="en"/>
-              </w:rPr>
-              <w:t>&gt;(</w:t>
-            </w:r>
-            <w:proofErr w:type="gramEnd"/>
-            <w:r>
-              <w:rPr>
-                <w:rFonts w:ascii="Calibri" w:hAnsi="Calibri" w:cs="Calibri"/>
-                <w:szCs w:val="22"/>
-                <w:lang w:val="en"/>
-              </w:rPr>
-              <w:t>);</w:t>
-            </w:r>
-          </w:p>
-          <w:p>
-            <w:pPr>
-              <w:widowControl w:val="0"/>
-              <w:autoSpaceDE w:val="0"/>
-              <w:autoSpaceDN w:val="0"/>
-              <w:adjustRightInd w:val="0"/>
-              <w:spacing w:after="200"/>
-              <w:rPr>
-                <w:rFonts w:ascii="Calibri" w:hAnsi="Calibri" w:cs="Calibri"/>
-                <w:szCs w:val="22"/>
-                <w:lang w:val="en"/>
-              </w:rPr>
-            </w:pPr>
-            <w:r>
-              <w:rPr>
-                <w:rFonts w:ascii="Calibri" w:hAnsi="Calibri" w:cs="Calibri"/>
-                <w:szCs w:val="22"/>
-                <w:lang w:val="en"/>
-              </w:rPr>
-              <w:t xml:space="preserve">set =&gt; </w:t>
-            </w:r>
-            <w:proofErr w:type="spellStart"/>
-            <w:r>
-              <w:rPr>
-                <w:rFonts w:ascii="Calibri" w:hAnsi="Calibri" w:cs="Calibri"/>
-                <w:szCs w:val="22"/>
-                <w:lang w:val="en"/>
-              </w:rPr>
-              <w:t>SetProperty</w:t>
-            </w:r>
-            <w:proofErr w:type="spellEnd"/>
-            <w:r>
-              <w:rPr>
-                <w:rFonts w:ascii="Calibri" w:hAnsi="Calibri" w:cs="Calibri"/>
-                <w:szCs w:val="22"/>
-                <w:lang w:val="en"/>
-              </w:rPr>
-              <w:t>(value</w:t>
-            </w:r>
-            <w:proofErr w:type="gramStart"/>
-            <w:r>
-              <w:rPr>
-                <w:rFonts w:ascii="Calibri" w:hAnsi="Calibri" w:cs="Calibri"/>
-                <w:szCs w:val="22"/>
-                <w:lang w:val="en"/>
-              </w:rPr>
-              <w:t>);</w:t>
-            </w:r>
-            <w:proofErr w:type="gramEnd"/>
+            <w:r>
+              <w:rPr>
+                <w:rFonts w:ascii="Calibri" w:hAnsi="Calibri" w:cs="Calibri"/>
+                <w:szCs w:val="22"/>
+                <w:lang w:val="en"/>
+              </w:rPr>
+              <w:t>&gt;();</w:t>
+            </w:r>
+          </w:p>
+          <w:p>
+            <w:pPr>
+              <w:widowControl w:val="0"/>
+              <w:autoSpaceDE w:val="0"/>
+              <w:autoSpaceDN w:val="0"/>
+              <w:adjustRightInd w:val="0"/>
+              <w:spacing w:after="200"/>
+              <w:rPr>
+                <w:rFonts w:ascii="Calibri" w:hAnsi="Calibri" w:cs="Calibri"/>
+                <w:szCs w:val="22"/>
+                <w:lang w:val="en"/>
+              </w:rPr>
+            </w:pPr>
+            <w:r>
+              <w:rPr>
+                <w:rFonts w:ascii="Calibri" w:hAnsi="Calibri" w:cs="Calibri"/>
+                <w:szCs w:val="22"/>
+                <w:lang w:val="en"/>
+              </w:rPr>
+              <w:t>set =&gt; SetProperty(value);</w:t>
+            </w:r>
           </w:p>
           <w:p>
             <w:pPr>
@@ -8215,7 +6917,6 @@
               </w:rPr>
               <w:t xml:space="preserve"> from </w:t>
             </w:r>
-            <w:proofErr w:type="spellStart"/>
             <w:r>
               <w:rPr>
                 <w:rFonts w:ascii="Calibri" w:hAnsi="Calibri" w:cs="Calibri"/>
@@ -8226,7 +6927,6 @@
               </w:rPr>
               <w:t>xplat</w:t>
             </w:r>
-            <w:proofErr w:type="spellEnd"/>
             <w:r>
               <w:rPr>
                 <w:rFonts w:ascii="Calibri" w:hAnsi="Calibri" w:cs="Calibri"/>
@@ -8260,25 +6960,7 @@
                 <w:szCs w:val="22"/>
                 <w:lang w:val="en"/>
               </w:rPr>
-              <w:t>#</w:t>
-            </w:r>
-            <w:proofErr w:type="gramStart"/>
-            <w:r>
-              <w:rPr>
-                <w:rFonts w:ascii="Calibri" w:hAnsi="Calibri" w:cs="Calibri"/>
-                <w:szCs w:val="22"/>
-                <w:lang w:val="en"/>
-              </w:rPr>
-              <w:t>if</w:t>
-            </w:r>
-            <w:proofErr w:type="gramEnd"/>
-            <w:r>
-              <w:rPr>
-                <w:rFonts w:ascii="Calibri" w:hAnsi="Calibri" w:cs="Calibri"/>
-                <w:szCs w:val="22"/>
-                <w:lang w:val="en"/>
-              </w:rPr>
-              <w:t xml:space="preserve"> ANDROID</w:t>
+              <w:t>#if ANDROID</w:t>
             </w:r>
           </w:p>
           <w:p>
@@ -8495,8 +7177,6 @@
               </w:rPr>
               <w:t xml:space="preserve">private void </w:t>
             </w:r>
-            <w:proofErr w:type="spellStart"/>
-            <w:proofErr w:type="gramStart"/>
             <w:r>
               <w:rPr>
                 <w:rFonts w:ascii="Calibri" w:hAnsi="Calibri" w:cs="Calibri"/>
@@ -8506,41 +7186,13 @@
               </w:rPr>
               <w:t>MyMethod</w:t>
             </w:r>
-            <w:proofErr w:type="spellEnd"/>
-            <w:r>
-              <w:rPr>
-                <w:rFonts w:ascii="Calibri" w:hAnsi="Calibri" w:cs="Calibri"/>
-                <w:szCs w:val="22"/>
-                <w:lang w:val="en"/>
-              </w:rPr>
-              <w:t>(</w:t>
-            </w:r>
-            <w:proofErr w:type="gramEnd"/>
-            <w:r>
-              <w:rPr>
-                <w:rFonts w:ascii="Calibri" w:hAnsi="Calibri" w:cs="Calibri"/>
-                <w:szCs w:val="22"/>
-                <w:lang w:val="en"/>
-              </w:rPr>
-              <w:t xml:space="preserve">object sender, </w:t>
-            </w:r>
-            <w:proofErr w:type="spellStart"/>
-            <w:r>
-              <w:rPr>
-                <w:rFonts w:ascii="Calibri" w:hAnsi="Calibri" w:cs="Calibri"/>
-                <w:szCs w:val="22"/>
-                <w:lang w:val="en"/>
-              </w:rPr>
-              <w:t>EventArgs</w:t>
-            </w:r>
-            <w:proofErr w:type="spellEnd"/>
-            <w:r>
-              <w:rPr>
-                <w:rFonts w:ascii="Calibri" w:hAnsi="Calibri" w:cs="Calibri"/>
-                <w:szCs w:val="22"/>
-                <w:lang w:val="en"/>
-              </w:rPr>
-              <w:t xml:space="preserve"> e)</w:t>
+            <w:r>
+              <w:rPr>
+                <w:rFonts w:ascii="Calibri" w:hAnsi="Calibri" w:cs="Calibri"/>
+                <w:szCs w:val="22"/>
+                <w:lang w:val="en"/>
+              </w:rPr>
+              <w:t>(object sender, EventArgs e)</w:t>
             </w:r>
           </w:p>
           <w:p>
@@ -8699,8 +7351,6 @@
               </w:rPr>
               <w:t xml:space="preserve"> </w:t>
             </w:r>
-            <w:proofErr w:type="spellStart"/>
-            <w:proofErr w:type="gramStart"/>
             <w:r>
               <w:rPr>
                 <w:rFonts w:ascii="Calibri" w:hAnsi="Calibri" w:cs="Calibri"/>
@@ -8710,23 +7360,13 @@
               </w:rPr>
               <w:t>MyMethod</w:t>
             </w:r>
-            <w:proofErr w:type="spellEnd"/>
-            <w:r>
-              <w:rPr>
-                <w:rFonts w:ascii="Calibri" w:hAnsi="Calibri" w:cs="Calibri"/>
-                <w:szCs w:val="22"/>
-                <w:lang w:val="en"/>
-              </w:rPr>
-              <w:t>(</w:t>
-            </w:r>
-            <w:proofErr w:type="gramEnd"/>
-            <w:r>
-              <w:rPr>
-                <w:rFonts w:ascii="Calibri" w:hAnsi="Calibri" w:cs="Calibri"/>
-                <w:szCs w:val="22"/>
-                <w:lang w:val="en"/>
-              </w:rPr>
-              <w:t>)</w:t>
+            <w:r>
+              <w:rPr>
+                <w:rFonts w:ascii="Calibri" w:hAnsi="Calibri" w:cs="Calibri"/>
+                <w:szCs w:val="22"/>
+                <w:lang w:val="en"/>
+              </w:rPr>
+              <w:t>()</w:t>
             </w:r>
           </w:p>
           <w:p>
@@ -8831,7 +7471,6 @@
                 <w:lang w:val="en"/>
               </w:rPr>
             </w:pPr>
-            <w:proofErr w:type="spellStart"/>
             <w:r>
               <w:rPr>
                 <w:rFonts w:ascii="Calibri" w:hAnsi="Calibri" w:cs="Calibri"/>
@@ -8842,7 +7481,6 @@
               </w:rPr>
               <w:t>amethod</w:t>
             </w:r>
-            <w:proofErr w:type="spellEnd"/>
           </w:p>
         </w:tc>
         <w:tc>
@@ -8876,35 +7514,7 @@
                 <w:szCs w:val="22"/>
                 <w:lang w:val="en"/>
               </w:rPr>
-              <w:t xml:space="preserve">async Task </w:t>
-            </w:r>
-            <w:proofErr w:type="spellStart"/>
-            <w:proofErr w:type="gramStart"/>
-            <w:r>
-              <w:rPr>
-                <w:rFonts w:ascii="Calibri" w:hAnsi="Calibri" w:cs="Calibri"/>
-                <w:szCs w:val="22"/>
-                <w:lang w:val="en"/>
-              </w:rPr>
-              <w:t>MyMethod</w:t>
-            </w:r>
-            <w:proofErr w:type="spellEnd"/>
-            <w:r>
-              <w:rPr>
-                <w:rFonts w:ascii="Calibri" w:hAnsi="Calibri" w:cs="Calibri"/>
-                <w:szCs w:val="22"/>
-                <w:lang w:val="en"/>
-              </w:rPr>
-              <w:t>(</w:t>
-            </w:r>
-            <w:proofErr w:type="gramEnd"/>
-            <w:r>
-              <w:rPr>
-                <w:rFonts w:ascii="Calibri" w:hAnsi="Calibri" w:cs="Calibri"/>
-                <w:szCs w:val="22"/>
-                <w:lang w:val="en"/>
-              </w:rPr>
-              <w:t>)</w:t>
+              <w:t>async Task MyMethod()</w:t>
             </w:r>
           </w:p>
           <w:p>
@@ -9081,7 +7691,6 @@
               </w:rPr>
               <w:t xml:space="preserve"> </w:t>
             </w:r>
-            <w:proofErr w:type="spellStart"/>
             <w:r>
               <w:rPr>
                 <w:rFonts w:ascii="Calibri" w:hAnsi="Calibri" w:cs="Calibri"/>
@@ -9091,7 +7700,6 @@
               </w:rPr>
               <w:t>MyRecord</w:t>
             </w:r>
-            <w:proofErr w:type="spellEnd"/>
           </w:p>
           <w:p>
             <w:pPr>
@@ -9223,7 +7831,6 @@
                 <w:lang w:val="en"/>
               </w:rPr>
             </w:pPr>
-            <w:proofErr w:type="spellStart"/>
             <w:r>
               <w:rPr>
                 <w:rFonts w:ascii="Calibri" w:hAnsi="Calibri" w:cs="Calibri"/>
@@ -9235,7 +7842,6 @@
               </w:rPr>
               <w:t>rstruct</w:t>
             </w:r>
-            <w:proofErr w:type="spellEnd"/>
           </w:p>
           <w:p>
             <w:pPr>
@@ -9261,7 +7867,6 @@
               </w:rPr>
               <w:t xml:space="preserve">(This has been updated to </w:t>
             </w:r>
-            <w:proofErr w:type="spellStart"/>
             <w:r>
               <w:rPr>
                 <w:rFonts w:ascii="Calibri" w:hAnsi="Calibri" w:cs="Calibri"/>
@@ -9272,7 +7877,6 @@
               </w:rPr>
               <w:t>rstruct</w:t>
             </w:r>
-            <w:proofErr w:type="spellEnd"/>
             <w:r>
               <w:rPr>
                 <w:rFonts w:ascii="Calibri" w:hAnsi="Calibri" w:cs="Calibri"/>
@@ -9281,7 +7885,6 @@
               </w:rPr>
               <w:t xml:space="preserve"> from </w:t>
             </w:r>
-            <w:proofErr w:type="spellStart"/>
             <w:r>
               <w:rPr>
                 <w:rFonts w:ascii="Calibri" w:hAnsi="Calibri" w:cs="Calibri"/>
@@ -9292,7 +7895,6 @@
               </w:rPr>
               <w:t>recstruct</w:t>
             </w:r>
-            <w:proofErr w:type="spellEnd"/>
             <w:r>
               <w:rPr>
                 <w:rFonts w:ascii="Calibri" w:hAnsi="Calibri" w:cs="Calibri"/>
@@ -9336,8 +7938,6 @@
               </w:rPr>
               <w:t xml:space="preserve"> struct </w:t>
             </w:r>
-            <w:proofErr w:type="spellStart"/>
-            <w:proofErr w:type="gramStart"/>
             <w:r>
               <w:rPr>
                 <w:rFonts w:ascii="Calibri" w:hAnsi="Calibri" w:cs="Calibri"/>
@@ -9347,8 +7947,6 @@
               </w:rPr>
               <w:t>MyRecStruct</w:t>
             </w:r>
-            <w:proofErr w:type="spellEnd"/>
-            <w:proofErr w:type="gramEnd"/>
           </w:p>
           <w:p>
             <w:pPr>
@@ -9457,29 +8055,7 @@
                 <w:sz w:val="20"/>
                 <w:lang w:val="en"/>
               </w:rPr>
-              <w:t>(</w:t>
-            </w:r>
-            <w:proofErr w:type="spellStart"/>
-            <w:r>
-              <w:rPr>
-                <w:rFonts w:ascii="Calibri" w:hAnsi="Calibri" w:cs="Calibri"/>
-                <w:i/>
-                <w:iCs/>
-                <w:sz w:val="20"/>
-                <w:lang w:val="en"/>
-              </w:rPr>
-              <w:t>CommunityToolkit.Mvvm</w:t>
-            </w:r>
-            <w:proofErr w:type="spellEnd"/>
-            <w:r>
-              <w:rPr>
-                <w:rFonts w:ascii="Calibri" w:hAnsi="Calibri" w:cs="Calibri"/>
-                <w:i/>
-                <w:iCs/>
-                <w:sz w:val="20"/>
-                <w:lang w:val="en"/>
-              </w:rPr>
-              <w:t>)</w:t>
+              <w:t>(CommunityToolkit.Mvvm)</w:t>
             </w:r>
           </w:p>
         </w:tc>
@@ -9501,7 +8077,6 @@
                 <w:lang w:val="en"/>
               </w:rPr>
             </w:pPr>
-            <w:proofErr w:type="spellStart"/>
             <w:r>
               <w:rPr>
                 <w:rFonts w:ascii="Calibri" w:hAnsi="Calibri" w:cs="Calibri"/>
@@ -9518,7 +8093,6 @@
               </w:rPr>
               <w:t>op</w:t>
             </w:r>
-            <w:proofErr w:type="spellEnd"/>
           </w:p>
         </w:tc>
         <w:tc>
@@ -9544,25 +8118,7 @@
                 <w:szCs w:val="22"/>
                 <w:lang w:val="en"/>
               </w:rPr>
-              <w:t>[</w:t>
-            </w:r>
-            <w:proofErr w:type="spellStart"/>
-            <w:r>
-              <w:rPr>
-                <w:rFonts w:ascii="Calibri" w:hAnsi="Calibri" w:cs="Calibri"/>
-                <w:szCs w:val="22"/>
-                <w:lang w:val="en"/>
-              </w:rPr>
-              <w:t>ObservableProperty</w:t>
-            </w:r>
-            <w:proofErr w:type="spellEnd"/>
-            <w:r>
-              <w:rPr>
-                <w:rFonts w:ascii="Calibri" w:hAnsi="Calibri" w:cs="Calibri"/>
-                <w:szCs w:val="22"/>
-                <w:lang w:val="en"/>
-              </w:rPr>
-              <w:t>]</w:t>
+              <w:t>[ObservableProperty]</w:t>
             </w:r>
           </w:p>
           <w:p>
@@ -9676,29 +8232,7 @@
                 <w:sz w:val="20"/>
                 <w:lang w:val="en"/>
               </w:rPr>
-              <w:t>(</w:t>
-            </w:r>
-            <w:proofErr w:type="spellStart"/>
-            <w:r>
-              <w:rPr>
-                <w:rFonts w:ascii="Calibri" w:hAnsi="Calibri" w:cs="Calibri"/>
-                <w:i/>
-                <w:iCs/>
-                <w:sz w:val="20"/>
-                <w:lang w:val="en"/>
-              </w:rPr>
-              <w:t>CommunityToolkit.Mvvm</w:t>
-            </w:r>
-            <w:proofErr w:type="spellEnd"/>
-            <w:r>
-              <w:rPr>
-                <w:rFonts w:ascii="Calibri" w:hAnsi="Calibri" w:cs="Calibri"/>
-                <w:i/>
-                <w:iCs/>
-                <w:sz w:val="20"/>
-                <w:lang w:val="en"/>
-              </w:rPr>
-              <w:t>)</w:t>
+              <w:t>(CommunityToolkit.Mvvm)</w:t>
             </w:r>
           </w:p>
         </w:tc>
@@ -9720,7 +8254,6 @@
                 <w:lang w:val="en"/>
               </w:rPr>
             </w:pPr>
-            <w:proofErr w:type="spellStart"/>
             <w:r>
               <w:rPr>
                 <w:rFonts w:ascii="Calibri" w:hAnsi="Calibri" w:cs="Calibri"/>
@@ -9729,7 +8262,6 @@
               </w:rPr>
               <w:t>rcmd</w:t>
             </w:r>
-            <w:proofErr w:type="spellEnd"/>
           </w:p>
         </w:tc>
         <w:tc>
@@ -9755,25 +8287,7 @@
                 <w:szCs w:val="22"/>
                 <w:lang w:val="en"/>
               </w:rPr>
-              <w:t>[</w:t>
-            </w:r>
-            <w:proofErr w:type="spellStart"/>
-            <w:r>
-              <w:rPr>
-                <w:rFonts w:ascii="Calibri" w:hAnsi="Calibri" w:cs="Calibri"/>
-                <w:szCs w:val="22"/>
-                <w:lang w:val="en"/>
-              </w:rPr>
-              <w:t>RelayCommand</w:t>
-            </w:r>
-            <w:proofErr w:type="spellEnd"/>
-            <w:r>
-              <w:rPr>
-                <w:rFonts w:ascii="Calibri" w:hAnsi="Calibri" w:cs="Calibri"/>
-                <w:szCs w:val="22"/>
-                <w:lang w:val="en"/>
-              </w:rPr>
-              <w:t>]</w:t>
+              <w:t>[RelayCommand]</w:t>
             </w:r>
           </w:p>
           <w:p>
@@ -9805,7 +8319,6 @@
               </w:rPr>
               <w:t xml:space="preserve"> </w:t>
             </w:r>
-            <w:proofErr w:type="gramStart"/>
             <w:r>
               <w:rPr>
                 <w:rFonts w:ascii="Calibri" w:hAnsi="Calibri" w:cs="Calibri"/>
@@ -9821,16 +8334,7 @@
                 <w:szCs w:val="22"/>
                 <w:lang w:val="en"/>
               </w:rPr>
-              <w:t>(</w:t>
-            </w:r>
-            <w:proofErr w:type="gramEnd"/>
-            <w:r>
-              <w:rPr>
-                <w:rFonts w:ascii="Calibri" w:hAnsi="Calibri" w:cs="Calibri"/>
-                <w:szCs w:val="22"/>
-                <w:lang w:val="en"/>
-              </w:rPr>
-              <w:t>)</w:t>
+              <w:t>()</w:t>
             </w:r>
           </w:p>
           <w:p>
@@ -9941,29 +8445,7 @@
                 <w:sz w:val="20"/>
                 <w:lang w:val="en"/>
               </w:rPr>
-              <w:t>(</w:t>
-            </w:r>
-            <w:proofErr w:type="spellStart"/>
-            <w:r>
-              <w:rPr>
-                <w:rFonts w:ascii="Calibri" w:hAnsi="Calibri" w:cs="Calibri"/>
-                <w:i/>
-                <w:iCs/>
-                <w:sz w:val="20"/>
-                <w:lang w:val="en"/>
-              </w:rPr>
-              <w:t>CommunityToolkit.Mvvm</w:t>
-            </w:r>
-            <w:proofErr w:type="spellEnd"/>
-            <w:r>
-              <w:rPr>
-                <w:rFonts w:ascii="Calibri" w:hAnsi="Calibri" w:cs="Calibri"/>
-                <w:i/>
-                <w:iCs/>
-                <w:sz w:val="20"/>
-                <w:lang w:val="en"/>
-              </w:rPr>
-              <w:t>)</w:t>
+              <w:t>(CommunityToolkit.Mvvm)</w:t>
             </w:r>
           </w:p>
         </w:tc>
@@ -9985,7 +8467,6 @@
                 <w:lang w:val="en"/>
               </w:rPr>
             </w:pPr>
-            <w:proofErr w:type="spellStart"/>
             <w:r>
               <w:rPr>
                 <w:rFonts w:ascii="Calibri" w:hAnsi="Calibri" w:cs="Calibri"/>
@@ -10002,7 +8483,6 @@
               </w:rPr>
               <w:t>rcmd</w:t>
             </w:r>
-            <w:proofErr w:type="spellEnd"/>
           </w:p>
         </w:tc>
         <w:tc>
@@ -10028,25 +8508,7 @@
                 <w:szCs w:val="22"/>
                 <w:lang w:val="en"/>
               </w:rPr>
-              <w:t>[</w:t>
-            </w:r>
-            <w:proofErr w:type="spellStart"/>
-            <w:r>
-              <w:rPr>
-                <w:rFonts w:ascii="Calibri" w:hAnsi="Calibri" w:cs="Calibri"/>
-                <w:szCs w:val="22"/>
-                <w:lang w:val="en"/>
-              </w:rPr>
-              <w:t>RelayCommand</w:t>
-            </w:r>
-            <w:proofErr w:type="spellEnd"/>
-            <w:r>
-              <w:rPr>
-                <w:rFonts w:ascii="Calibri" w:hAnsi="Calibri" w:cs="Calibri"/>
-                <w:szCs w:val="22"/>
-                <w:lang w:val="en"/>
-              </w:rPr>
-              <w:t>]</w:t>
+              <w:t>[RelayCommand]</w:t>
             </w:r>
           </w:p>
           <w:p>
@@ -10078,8 +8540,6 @@
               </w:rPr>
               <w:t xml:space="preserve"> </w:t>
             </w:r>
-            <w:proofErr w:type="spellStart"/>
-            <w:proofErr w:type="gramStart"/>
             <w:r>
               <w:rPr>
                 <w:rFonts w:ascii="Calibri" w:hAnsi="Calibri" w:cs="Calibri"/>
@@ -10097,23 +8557,13 @@
               </w:rPr>
               <w:t>Async</w:t>
             </w:r>
-            <w:proofErr w:type="spellEnd"/>
-            <w:r>
-              <w:rPr>
-                <w:rFonts w:ascii="Calibri" w:hAnsi="Calibri" w:cs="Calibri"/>
-                <w:szCs w:val="22"/>
-                <w:lang w:val="en"/>
-              </w:rPr>
-              <w:t>(</w:t>
-            </w:r>
-            <w:proofErr w:type="gramEnd"/>
-            <w:r>
-              <w:rPr>
-                <w:rFonts w:ascii="Calibri" w:hAnsi="Calibri" w:cs="Calibri"/>
-                <w:szCs w:val="22"/>
-                <w:lang w:val="en"/>
-              </w:rPr>
-              <w:t>)</w:t>
+            <w:r>
+              <w:rPr>
+                <w:rFonts w:ascii="Calibri" w:hAnsi="Calibri" w:cs="Calibri"/>
+                <w:szCs w:val="22"/>
+                <w:lang w:val="en"/>
+              </w:rPr>
+              <w:t>()</w:t>
             </w:r>
           </w:p>
           <w:p>
@@ -10212,7 +8662,6 @@
                 <w:lang w:val="en"/>
               </w:rPr>
             </w:pPr>
-            <w:proofErr w:type="spellStart"/>
             <w:r>
               <w:rPr>
                 <w:rFonts w:ascii="Calibri" w:hAnsi="Calibri" w:cs="Calibri"/>
@@ -10221,7 +8670,6 @@
               </w:rPr>
               <w:t>propvm</w:t>
             </w:r>
-            <w:proofErr w:type="spellEnd"/>
           </w:p>
         </w:tc>
         <w:tc>
@@ -10265,7 +8713,6 @@
               </w:rPr>
               <w:t xml:space="preserve"> </w:t>
             </w:r>
-            <w:proofErr w:type="gramStart"/>
             <w:r>
               <w:rPr>
                 <w:rFonts w:ascii="Calibri" w:hAnsi="Calibri" w:cs="Calibri"/>
@@ -10283,7 +8730,6 @@
               </w:rPr>
               <w:t>;</w:t>
             </w:r>
-            <w:proofErr w:type="gramEnd"/>
           </w:p>
           <w:p>
             <w:pPr>
@@ -10359,7 +8805,6 @@
               </w:rPr>
               <w:t xml:space="preserve">get =&gt; </w:t>
             </w:r>
-            <w:proofErr w:type="gramStart"/>
             <w:r>
               <w:rPr>
                 <w:rFonts w:ascii="Calibri" w:hAnsi="Calibri" w:cs="Calibri"/>
@@ -10377,56 +8822,27 @@
               </w:rPr>
               <w:t>;</w:t>
             </w:r>
-            <w:proofErr w:type="gramEnd"/>
-          </w:p>
-          <w:p>
-            <w:pPr>
-              <w:widowControl w:val="0"/>
-              <w:autoSpaceDE w:val="0"/>
-              <w:autoSpaceDN w:val="0"/>
-              <w:adjustRightInd w:val="0"/>
-              <w:spacing w:after="200"/>
-              <w:rPr>
-                <w:rFonts w:ascii="Calibri" w:hAnsi="Calibri" w:cs="Calibri"/>
-                <w:szCs w:val="22"/>
-                <w:lang w:val="en"/>
-              </w:rPr>
-            </w:pPr>
-            <w:r>
-              <w:rPr>
-                <w:rFonts w:ascii="Calibri" w:hAnsi="Calibri" w:cs="Calibri"/>
-                <w:szCs w:val="22"/>
-                <w:lang w:val="en"/>
-              </w:rPr>
-              <w:t xml:space="preserve">set =&gt; </w:t>
-            </w:r>
-            <w:proofErr w:type="spellStart"/>
-            <w:proofErr w:type="gramStart"/>
-            <w:r>
-              <w:rPr>
-                <w:rFonts w:ascii="Calibri" w:hAnsi="Calibri" w:cs="Calibri"/>
-                <w:szCs w:val="22"/>
-                <w:lang w:val="en"/>
-              </w:rPr>
-              <w:t>SetProperty</w:t>
-            </w:r>
-            <w:proofErr w:type="spellEnd"/>
-            <w:r>
-              <w:rPr>
-                <w:rFonts w:ascii="Calibri" w:hAnsi="Calibri" w:cs="Calibri"/>
-                <w:szCs w:val="22"/>
-                <w:lang w:val="en"/>
-              </w:rPr>
-              <w:t>(</w:t>
-            </w:r>
-            <w:proofErr w:type="gramEnd"/>
-            <w:r>
-              <w:rPr>
-                <w:rFonts w:ascii="Calibri" w:hAnsi="Calibri" w:cs="Calibri"/>
-                <w:szCs w:val="22"/>
-                <w:lang w:val="en"/>
-              </w:rPr>
-              <w:t xml:space="preserve">ref </w:t>
+          </w:p>
+          <w:p>
+            <w:pPr>
+              <w:widowControl w:val="0"/>
+              <w:autoSpaceDE w:val="0"/>
+              <w:autoSpaceDN w:val="0"/>
+              <w:adjustRightInd w:val="0"/>
+              <w:spacing w:after="200"/>
+              <w:rPr>
+                <w:rFonts w:ascii="Calibri" w:hAnsi="Calibri" w:cs="Calibri"/>
+                <w:szCs w:val="22"/>
+                <w:lang w:val="en"/>
+              </w:rPr>
+            </w:pPr>
+            <w:r>
+              <w:rPr>
+                <w:rFonts w:ascii="Calibri" w:hAnsi="Calibri" w:cs="Calibri"/>
+                <w:szCs w:val="22"/>
+                <w:lang w:val="en"/>
+              </w:rPr>
+              <w:t xml:space="preserve">set =&gt; SetProperty(ref </w:t>
             </w:r>
             <w:r>
               <w:rPr>
@@ -10520,7 +8936,6 @@
                 <w:lang w:val="en"/>
               </w:rPr>
             </w:pPr>
-            <w:proofErr w:type="spellStart"/>
             <w:r>
               <w:rPr>
                 <w:rFonts w:ascii="Calibri" w:hAnsi="Calibri" w:cs="Calibri"/>
@@ -10529,7 +8944,6 @@
               </w:rPr>
               <w:t>cmem</w:t>
             </w:r>
-            <w:proofErr w:type="spellEnd"/>
           </w:p>
         </w:tc>
         <w:tc>
@@ -10557,7 +8971,6 @@
               </w:rPr>
               <w:t xml:space="preserve">public static </w:t>
             </w:r>
-            <w:proofErr w:type="spellStart"/>
             <w:r>
               <w:rPr>
                 <w:rFonts w:ascii="Calibri" w:hAnsi="Calibri" w:cs="Calibri"/>
@@ -10567,7 +8980,6 @@
               </w:rPr>
               <w:t>TBindable</w:t>
             </w:r>
-            <w:proofErr w:type="spellEnd"/>
             <w:r>
               <w:rPr>
                 <w:rFonts w:ascii="Calibri" w:hAnsi="Calibri" w:cs="Calibri"/>
@@ -10576,7 +8988,6 @@
               </w:rPr>
               <w:t xml:space="preserve"> </w:t>
             </w:r>
-            <w:proofErr w:type="spellStart"/>
             <w:r>
               <w:rPr>
                 <w:rFonts w:ascii="Calibri" w:hAnsi="Calibri" w:cs="Calibri"/>
@@ -10586,7 +8997,6 @@
               </w:rPr>
               <w:t>MyMethod</w:t>
             </w:r>
-            <w:proofErr w:type="spellEnd"/>
             <w:r>
               <w:rPr>
                 <w:rFonts w:ascii="Calibri" w:hAnsi="Calibri" w:cs="Calibri"/>
@@ -10595,7 +9005,6 @@
               </w:rPr>
               <w:t>&lt;</w:t>
             </w:r>
-            <w:proofErr w:type="spellStart"/>
             <w:r>
               <w:rPr>
                 <w:rFonts w:ascii="Calibri" w:hAnsi="Calibri" w:cs="Calibri"/>
@@ -10605,26 +9014,14 @@
               </w:rPr>
               <w:t>TBindable</w:t>
             </w:r>
-            <w:proofErr w:type="spellEnd"/>
-            <w:proofErr w:type="gramStart"/>
-            <w:r>
-              <w:rPr>
-                <w:rFonts w:ascii="Calibri" w:hAnsi="Calibri" w:cs="Calibri"/>
-                <w:szCs w:val="22"/>
-                <w:lang w:val="en"/>
-              </w:rPr>
-              <w:t>&gt;(</w:t>
-            </w:r>
-            <w:proofErr w:type="gramEnd"/>
-            <w:r>
-              <w:rPr>
-                <w:rFonts w:ascii="Calibri" w:hAnsi="Calibri" w:cs="Calibri"/>
-                <w:szCs w:val="22"/>
-                <w:lang w:val="en"/>
-              </w:rPr>
-              <w:t xml:space="preserve">this </w:t>
-            </w:r>
-            <w:proofErr w:type="spellStart"/>
+            <w:r>
+              <w:rPr>
+                <w:rFonts w:ascii="Calibri" w:hAnsi="Calibri" w:cs="Calibri"/>
+                <w:szCs w:val="22"/>
+                <w:lang w:val="en"/>
+              </w:rPr>
+              <w:t xml:space="preserve">&gt;(this </w:t>
+            </w:r>
             <w:r>
               <w:rPr>
                 <w:rFonts w:ascii="Calibri" w:hAnsi="Calibri" w:cs="Calibri"/>
@@ -10634,7 +9031,6 @@
               </w:rPr>
               <w:t>TBindable</w:t>
             </w:r>
-            <w:proofErr w:type="spellEnd"/>
             <w:r>
               <w:rPr>
                 <w:rFonts w:ascii="Calibri" w:hAnsi="Calibri" w:cs="Calibri"/>
@@ -10660,7 +9056,6 @@
               </w:rPr>
               <w:t xml:space="preserve">) where </w:t>
             </w:r>
-            <w:proofErr w:type="spellStart"/>
             <w:r>
               <w:rPr>
                 <w:rFonts w:ascii="Calibri" w:hAnsi="Calibri" w:cs="Calibri"/>
@@ -10670,7 +9065,6 @@
               </w:rPr>
               <w:t>TBindable</w:t>
             </w:r>
-            <w:proofErr w:type="spellEnd"/>
             <w:r>
               <w:rPr>
                 <w:rFonts w:ascii="Calibri" w:hAnsi="Calibri" w:cs="Calibri"/>
@@ -10679,7 +9073,6 @@
               </w:rPr>
               <w:t xml:space="preserve"> : </w:t>
             </w:r>
-            <w:proofErr w:type="spellStart"/>
             <w:r>
               <w:rPr>
                 <w:rFonts w:ascii="Calibri" w:hAnsi="Calibri" w:cs="Calibri"/>
@@ -10689,7 +9082,6 @@
               </w:rPr>
               <w:t>BindableObject</w:t>
             </w:r>
-            <w:proofErr w:type="spellEnd"/>
           </w:p>
           <w:p>
             <w:pPr>
@@ -10742,7 +9134,6 @@
               </w:rPr>
               <w:t xml:space="preserve">return </w:t>
             </w:r>
-            <w:proofErr w:type="gramStart"/>
             <w:r>
               <w:rPr>
                 <w:rFonts w:ascii="Calibri" w:hAnsi="Calibri" w:cs="Calibri"/>
@@ -10760,7 +9151,6 @@
               </w:rPr>
               <w:t>;</w:t>
             </w:r>
-            <w:proofErr w:type="gramEnd"/>
           </w:p>
           <w:p>
             <w:pPr>
@@ -11031,6 +9421,14 @@
           <w:szCs w:val="22"/>
           <w:lang w:val="en"/>
         </w:rPr>
+        <w:t>/8</w:t>
+      </w:r>
+      <w:r>
+        <w:rPr>
+          <w:rFonts w:ascii="Calibri" w:hAnsi="Calibri" w:cs="Calibri"/>
+          <w:szCs w:val="22"/>
+          <w:lang w:val="en"/>
+        </w:rPr>
         <w:t xml:space="preserve"> </w:t>
       </w:r>
       <w:r>
@@ -11072,14 +9470,6 @@
           <w:lang w:val="en"/>
         </w:rPr>
         <w:t>Releases</w:t>
-      </w:r>
-      <w:r>
-        <w:rPr>
-          <w:rFonts w:ascii="Calibri" w:hAnsi="Calibri" w:cs="Calibri"/>
-          <w:szCs w:val="22"/>
-          <w:lang w:val="en"/>
-        </w:rPr>
-        <w:t>, .NET 8 Previews</w:t>
       </w:r>
       <w:r>
         <w:rPr>

</xml_diff>

<commit_message>
VS Extension updated to its corresponding CLI NuGet package
</commit_message>
<xml_diff>
--- a/src/Extensions/MauiTemplates/MauiTemplates/readme.docx
+++ b/src/Extensions/MauiTemplates/MauiTemplates/readme.docx
@@ -9570,8 +9570,12 @@
       </w:r>
     </w:p>
     <w:sectPr>
-      <w:headerReference w:type="default" r:id="rId11"/>
-      <w:footerReference w:type="default" r:id="rId12"/>
+      <w:headerReference w:type="even" r:id="rId11"/>
+      <w:headerReference w:type="default" r:id="rId12"/>
+      <w:footerReference w:type="even" r:id="rId13"/>
+      <w:footerReference w:type="default" r:id="rId14"/>
+      <w:headerReference w:type="first" r:id="rId15"/>
+      <w:footerReference w:type="first" r:id="rId16"/>
       <w:pgSz w:w="12240" w:h="15840"/>
       <w:pgMar w:top="1440" w:right="1440" w:bottom="1440" w:left="1440" w:header="720" w:footer="720" w:gutter="0"/>
       <w:cols w:space="720"/>
@@ -9614,6 +9618,16 @@
     <w:pPr>
       <w:pStyle w:val="Footer"/>
     </w:pPr>
+  </w:p>
+</w:ftr>
+</file>
+
+<file path=word/footer2.xml><?xml version="1.0" encoding="utf-8"?>
+<w:ftr xmlns:wpc="http://schemas.microsoft.com/office/word/2010/wordprocessingCanvas" xmlns:cx="http://schemas.microsoft.com/office/drawing/2014/chartex" xmlns:cx1="http://schemas.microsoft.com/office/drawing/2015/9/8/chartex" xmlns:cx2="http://schemas.microsoft.com/office/drawing/2015/10/21/chartex" xmlns:cx3="http://schemas.microsoft.com/office/drawing/2016/5/9/chartex" xmlns:cx4="http://schemas.microsoft.com/office/drawing/2016/5/10/chartex" xmlns:cx5="http://schemas.microsoft.com/office/drawing/2016/5/11/chartex" xmlns:cx6="http://schemas.microsoft.com/office/drawing/2016/5/12/chartex" xmlns:cx7="http://schemas.microsoft.com/office/drawing/2016/5/13/chartex" xmlns:cx8="http://schemas.microsoft.com/office/drawing/2016/5/14/chartex" xmlns:mc="http://schemas.openxmlformats.org/markup-compatibility/2006" xmlns:aink="http://schemas.microsoft.com/office/drawing/2016/ink" xmlns:am3d="http://schemas.microsoft.com/office/drawing/2017/model3d" xmlns:o="urn:schemas-microsoft-com:office:office" xmlns:oel="http://schemas.microsoft.com/office/2019/extlst" xmlns:r="http://schemas.openxmlformats.org/officeDocument/2006/relationships" xmlns:m="http://schemas.openxmlformats.org/officeDocument/2006/math" xmlns:v="urn:schemas-microsoft-com:vml" xmlns:wp14="http://schemas.microsoft.com/office/word/2010/wordprocessingDrawing" xmlns:wp="http://schemas.openxmlformats.org/drawingml/2006/wordprocessingDrawing" xmlns:w10="urn:schemas-microsoft-com:office:word" xmlns:w="http://schemas.openxmlformats.org/wordprocessingml/2006/main" xmlns:w14="http://schemas.microsoft.com/office/word/2010/wordml" xmlns:w15="http://schemas.microsoft.com/office/word/2012/wordml" xmlns:w16cex="http://schemas.microsoft.com/office/word/2018/wordml/cex" xmlns:w16cid="http://schemas.microsoft.com/office/word/2016/wordml/cid" xmlns:w16="http://schemas.microsoft.com/office/word/2018/wordml" xmlns:w16sdtdh="http://schemas.microsoft.com/office/word/2020/wordml/sdtdatahash" xmlns:w16se="http://schemas.microsoft.com/office/word/2015/wordml/symex" xmlns:wpg="http://schemas.microsoft.com/office/word/2010/wordprocessingGroup" xmlns:wpi="http://schemas.microsoft.com/office/word/2010/wordprocessingInk" xmlns:wne="http://schemas.microsoft.com/office/word/2006/wordml" xmlns:wps="http://schemas.microsoft.com/office/word/2010/wordprocessingShape" mc:Ignorable="w14 w15 w16se w16cid w16 w16cex w16sdtdh wp14">
+  <w:p>
+    <w:pPr>
+      <w:pStyle w:val="Footer"/>
+    </w:pPr>
     <w:r>
       <w:rPr>
         <w:rFonts w:cstheme="minorHAnsi"/>
@@ -9621,7 +9635,13 @@
       <w:t>©</w:t>
     </w:r>
     <w:r>
-      <w:t xml:space="preserve"> 2022 Vijay Anand E G</w:t>
+      <w:t xml:space="preserve"> 202</w:t>
+    </w:r>
+    <w:r>
+      <w:t>1-2024</w:t>
+    </w:r>
+    <w:r>
+      <w:t xml:space="preserve"> Vijay Anand E G</w:t>
     </w:r>
     <w:r>
       <w:ptab w:relativeTo="margin" w:alignment="center" w:leader="none"/>
@@ -9711,6 +9731,16 @@
 </w:ftr>
 </file>
 
+<file path=word/footer3.xml><?xml version="1.0" encoding="utf-8"?>
+<w:ftr xmlns:wpc="http://schemas.microsoft.com/office/word/2010/wordprocessingCanvas" xmlns:cx="http://schemas.microsoft.com/office/drawing/2014/chartex" xmlns:cx1="http://schemas.microsoft.com/office/drawing/2015/9/8/chartex" xmlns:cx2="http://schemas.microsoft.com/office/drawing/2015/10/21/chartex" xmlns:cx3="http://schemas.microsoft.com/office/drawing/2016/5/9/chartex" xmlns:cx4="http://schemas.microsoft.com/office/drawing/2016/5/10/chartex" xmlns:cx5="http://schemas.microsoft.com/office/drawing/2016/5/11/chartex" xmlns:cx6="http://schemas.microsoft.com/office/drawing/2016/5/12/chartex" xmlns:cx7="http://schemas.microsoft.com/office/drawing/2016/5/13/chartex" xmlns:cx8="http://schemas.microsoft.com/office/drawing/2016/5/14/chartex" xmlns:mc="http://schemas.openxmlformats.org/markup-compatibility/2006" xmlns:aink="http://schemas.microsoft.com/office/drawing/2016/ink" xmlns:am3d="http://schemas.microsoft.com/office/drawing/2017/model3d" xmlns:o="urn:schemas-microsoft-com:office:office" xmlns:oel="http://schemas.microsoft.com/office/2019/extlst" xmlns:r="http://schemas.openxmlformats.org/officeDocument/2006/relationships" xmlns:m="http://schemas.openxmlformats.org/officeDocument/2006/math" xmlns:v="urn:schemas-microsoft-com:vml" xmlns:wp14="http://schemas.microsoft.com/office/word/2010/wordprocessingDrawing" xmlns:wp="http://schemas.openxmlformats.org/drawingml/2006/wordprocessingDrawing" xmlns:w10="urn:schemas-microsoft-com:office:word" xmlns:w="http://schemas.openxmlformats.org/wordprocessingml/2006/main" xmlns:w14="http://schemas.microsoft.com/office/word/2010/wordml" xmlns:w15="http://schemas.microsoft.com/office/word/2012/wordml" xmlns:w16cex="http://schemas.microsoft.com/office/word/2018/wordml/cex" xmlns:w16cid="http://schemas.microsoft.com/office/word/2016/wordml/cid" xmlns:w16="http://schemas.microsoft.com/office/word/2018/wordml" xmlns:w16sdtdh="http://schemas.microsoft.com/office/word/2020/wordml/sdtdatahash" xmlns:w16se="http://schemas.microsoft.com/office/word/2015/wordml/symex" xmlns:wpg="http://schemas.microsoft.com/office/word/2010/wordprocessingGroup" xmlns:wpi="http://schemas.microsoft.com/office/word/2010/wordprocessingInk" xmlns:wne="http://schemas.microsoft.com/office/word/2006/wordml" xmlns:wps="http://schemas.microsoft.com/office/word/2010/wordprocessingShape" mc:Ignorable="w14 w15 w16se w16cid w16 w16cex w16sdtdh wp14">
+  <w:p>
+    <w:pPr>
+      <w:pStyle w:val="Footer"/>
+    </w:pPr>
+  </w:p>
+</w:ftr>
+</file>
+
 <file path=word/footnotes.xml><?xml version="1.0" encoding="utf-8"?>
 <w:footnotes xmlns:wpc="http://schemas.microsoft.com/office/word/2010/wordprocessingCanvas" xmlns:cx="http://schemas.microsoft.com/office/drawing/2014/chartex" xmlns:cx1="http://schemas.microsoft.com/office/drawing/2015/9/8/chartex" xmlns:cx2="http://schemas.microsoft.com/office/drawing/2015/10/21/chartex" xmlns:cx3="http://schemas.microsoft.com/office/drawing/2016/5/9/chartex" xmlns:cx4="http://schemas.microsoft.com/office/drawing/2016/5/10/chartex" xmlns:cx5="http://schemas.microsoft.com/office/drawing/2016/5/11/chartex" xmlns:cx6="http://schemas.microsoft.com/office/drawing/2016/5/12/chartex" xmlns:cx7="http://schemas.microsoft.com/office/drawing/2016/5/13/chartex" xmlns:cx8="http://schemas.microsoft.com/office/drawing/2016/5/14/chartex" xmlns:mc="http://schemas.openxmlformats.org/markup-compatibility/2006" xmlns:aink="http://schemas.microsoft.com/office/drawing/2016/ink" xmlns:am3d="http://schemas.microsoft.com/office/drawing/2017/model3d" xmlns:o="urn:schemas-microsoft-com:office:office" xmlns:oel="http://schemas.microsoft.com/office/2019/extlst" xmlns:r="http://schemas.openxmlformats.org/officeDocument/2006/relationships" xmlns:m="http://schemas.openxmlformats.org/officeDocument/2006/math" xmlns:v="urn:schemas-microsoft-com:vml" xmlns:wp14="http://schemas.microsoft.com/office/word/2010/wordprocessingDrawing" xmlns:wp="http://schemas.openxmlformats.org/drawingml/2006/wordprocessingDrawing" xmlns:w10="urn:schemas-microsoft-com:office:word" xmlns:w="http://schemas.openxmlformats.org/wordprocessingml/2006/main" xmlns:w14="http://schemas.microsoft.com/office/word/2010/wordml" xmlns:w15="http://schemas.microsoft.com/office/word/2012/wordml" xmlns:w16cex="http://schemas.microsoft.com/office/word/2018/wordml/cex" xmlns:w16cid="http://schemas.microsoft.com/office/word/2016/wordml/cid" xmlns:w16="http://schemas.microsoft.com/office/word/2018/wordml" xmlns:w16sdtdh="http://schemas.microsoft.com/office/word/2020/wordml/sdtdatahash" xmlns:w16se="http://schemas.microsoft.com/office/word/2015/wordml/symex" xmlns:wpg="http://schemas.microsoft.com/office/word/2010/wordprocessingGroup" xmlns:wpi="http://schemas.microsoft.com/office/word/2010/wordprocessingInk" xmlns:wne="http://schemas.microsoft.com/office/word/2006/wordml" xmlns:wps="http://schemas.microsoft.com/office/word/2010/wordprocessingShape" mc:Ignorable="w14 w15 w16se w16cid w16 w16cex w16sdtdh wp14">
   <w:footnote w:type="separator" w:id="-1">
@@ -9737,6 +9767,16 @@
 </file>
 
 <file path=word/header1.xml><?xml version="1.0" encoding="utf-8"?>
+<w:hdr xmlns:wpc="http://schemas.microsoft.com/office/word/2010/wordprocessingCanvas" xmlns:cx="http://schemas.microsoft.com/office/drawing/2014/chartex" xmlns:cx1="http://schemas.microsoft.com/office/drawing/2015/9/8/chartex" xmlns:cx2="http://schemas.microsoft.com/office/drawing/2015/10/21/chartex" xmlns:cx3="http://schemas.microsoft.com/office/drawing/2016/5/9/chartex" xmlns:cx4="http://schemas.microsoft.com/office/drawing/2016/5/10/chartex" xmlns:cx5="http://schemas.microsoft.com/office/drawing/2016/5/11/chartex" xmlns:cx6="http://schemas.microsoft.com/office/drawing/2016/5/12/chartex" xmlns:cx7="http://schemas.microsoft.com/office/drawing/2016/5/13/chartex" xmlns:cx8="http://schemas.microsoft.com/office/drawing/2016/5/14/chartex" xmlns:mc="http://schemas.openxmlformats.org/markup-compatibility/2006" xmlns:aink="http://schemas.microsoft.com/office/drawing/2016/ink" xmlns:am3d="http://schemas.microsoft.com/office/drawing/2017/model3d" xmlns:o="urn:schemas-microsoft-com:office:office" xmlns:oel="http://schemas.microsoft.com/office/2019/extlst" xmlns:r="http://schemas.openxmlformats.org/officeDocument/2006/relationships" xmlns:m="http://schemas.openxmlformats.org/officeDocument/2006/math" xmlns:v="urn:schemas-microsoft-com:vml" xmlns:wp14="http://schemas.microsoft.com/office/word/2010/wordprocessingDrawing" xmlns:wp="http://schemas.openxmlformats.org/drawingml/2006/wordprocessingDrawing" xmlns:w10="urn:schemas-microsoft-com:office:word" xmlns:w="http://schemas.openxmlformats.org/wordprocessingml/2006/main" xmlns:w14="http://schemas.microsoft.com/office/word/2010/wordml" xmlns:w15="http://schemas.microsoft.com/office/word/2012/wordml" xmlns:w16cex="http://schemas.microsoft.com/office/word/2018/wordml/cex" xmlns:w16cid="http://schemas.microsoft.com/office/word/2016/wordml/cid" xmlns:w16="http://schemas.microsoft.com/office/word/2018/wordml" xmlns:w16sdtdh="http://schemas.microsoft.com/office/word/2020/wordml/sdtdatahash" xmlns:w16se="http://schemas.microsoft.com/office/word/2015/wordml/symex" xmlns:wpg="http://schemas.microsoft.com/office/word/2010/wordprocessingGroup" xmlns:wpi="http://schemas.microsoft.com/office/word/2010/wordprocessingInk" xmlns:wne="http://schemas.microsoft.com/office/word/2006/wordml" xmlns:wps="http://schemas.microsoft.com/office/word/2010/wordprocessingShape" mc:Ignorable="w14 w15 w16se w16cid w16 w16cex w16sdtdh wp14">
+  <w:p>
+    <w:pPr>
+      <w:pStyle w:val="Header"/>
+    </w:pPr>
+  </w:p>
+</w:hdr>
+</file>
+
+<file path=word/header2.xml><?xml version="1.0" encoding="utf-8"?>
 <w:hdr xmlns:wpc="http://schemas.microsoft.com/office/word/2010/wordprocessingCanvas" xmlns:cx="http://schemas.microsoft.com/office/drawing/2014/chartex" xmlns:cx1="http://schemas.microsoft.com/office/drawing/2015/9/8/chartex" xmlns:cx2="http://schemas.microsoft.com/office/drawing/2015/10/21/chartex" xmlns:cx3="http://schemas.microsoft.com/office/drawing/2016/5/9/chartex" xmlns:cx4="http://schemas.microsoft.com/office/drawing/2016/5/10/chartex" xmlns:cx5="http://schemas.microsoft.com/office/drawing/2016/5/11/chartex" xmlns:cx6="http://schemas.microsoft.com/office/drawing/2016/5/12/chartex" xmlns:cx7="http://schemas.microsoft.com/office/drawing/2016/5/13/chartex" xmlns:cx8="http://schemas.microsoft.com/office/drawing/2016/5/14/chartex" xmlns:mc="http://schemas.openxmlformats.org/markup-compatibility/2006" xmlns:aink="http://schemas.microsoft.com/office/drawing/2016/ink" xmlns:am3d="http://schemas.microsoft.com/office/drawing/2017/model3d" xmlns:o="urn:schemas-microsoft-com:office:office" xmlns:oel="http://schemas.microsoft.com/office/2019/extlst" xmlns:r="http://schemas.openxmlformats.org/officeDocument/2006/relationships" xmlns:m="http://schemas.openxmlformats.org/officeDocument/2006/math" xmlns:v="urn:schemas-microsoft-com:vml" xmlns:wp14="http://schemas.microsoft.com/office/word/2010/wordprocessingDrawing" xmlns:wp="http://schemas.openxmlformats.org/drawingml/2006/wordprocessingDrawing" xmlns:w10="urn:schemas-microsoft-com:office:word" xmlns:w="http://schemas.openxmlformats.org/wordprocessingml/2006/main" xmlns:w14="http://schemas.microsoft.com/office/word/2010/wordml" xmlns:w15="http://schemas.microsoft.com/office/word/2012/wordml" xmlns:w16cex="http://schemas.microsoft.com/office/word/2018/wordml/cex" xmlns:w16cid="http://schemas.microsoft.com/office/word/2016/wordml/cid" xmlns:w16="http://schemas.microsoft.com/office/word/2018/wordml" xmlns:w16sdtdh="http://schemas.microsoft.com/office/word/2020/wordml/sdtdatahash" xmlns:w16se="http://schemas.microsoft.com/office/word/2015/wordml/symex" xmlns:wpg="http://schemas.microsoft.com/office/word/2010/wordprocessingGroup" xmlns:wpi="http://schemas.microsoft.com/office/word/2010/wordprocessingInk" xmlns:wne="http://schemas.microsoft.com/office/word/2006/wordml" xmlns:wps="http://schemas.microsoft.com/office/word/2010/wordprocessingShape" mc:Ignorable="w14 w15 w16se w16cid w16 w16cex w16sdtdh wp14">
   <w:p>
     <w:pPr>
@@ -9759,6 +9799,16 @@
         <w:t>egvijayanand.in</w:t>
       </w:r>
     </w:hyperlink>
+  </w:p>
+</w:hdr>
+</file>
+
+<file path=word/header3.xml><?xml version="1.0" encoding="utf-8"?>
+<w:hdr xmlns:wpc="http://schemas.microsoft.com/office/word/2010/wordprocessingCanvas" xmlns:cx="http://schemas.microsoft.com/office/drawing/2014/chartex" xmlns:cx1="http://schemas.microsoft.com/office/drawing/2015/9/8/chartex" xmlns:cx2="http://schemas.microsoft.com/office/drawing/2015/10/21/chartex" xmlns:cx3="http://schemas.microsoft.com/office/drawing/2016/5/9/chartex" xmlns:cx4="http://schemas.microsoft.com/office/drawing/2016/5/10/chartex" xmlns:cx5="http://schemas.microsoft.com/office/drawing/2016/5/11/chartex" xmlns:cx6="http://schemas.microsoft.com/office/drawing/2016/5/12/chartex" xmlns:cx7="http://schemas.microsoft.com/office/drawing/2016/5/13/chartex" xmlns:cx8="http://schemas.microsoft.com/office/drawing/2016/5/14/chartex" xmlns:mc="http://schemas.openxmlformats.org/markup-compatibility/2006" xmlns:aink="http://schemas.microsoft.com/office/drawing/2016/ink" xmlns:am3d="http://schemas.microsoft.com/office/drawing/2017/model3d" xmlns:o="urn:schemas-microsoft-com:office:office" xmlns:oel="http://schemas.microsoft.com/office/2019/extlst" xmlns:r="http://schemas.openxmlformats.org/officeDocument/2006/relationships" xmlns:m="http://schemas.openxmlformats.org/officeDocument/2006/math" xmlns:v="urn:schemas-microsoft-com:vml" xmlns:wp14="http://schemas.microsoft.com/office/word/2010/wordprocessingDrawing" xmlns:wp="http://schemas.openxmlformats.org/drawingml/2006/wordprocessingDrawing" xmlns:w10="urn:schemas-microsoft-com:office:word" xmlns:w="http://schemas.openxmlformats.org/wordprocessingml/2006/main" xmlns:w14="http://schemas.microsoft.com/office/word/2010/wordml" xmlns:w15="http://schemas.microsoft.com/office/word/2012/wordml" xmlns:w16cex="http://schemas.microsoft.com/office/word/2018/wordml/cex" xmlns:w16cid="http://schemas.microsoft.com/office/word/2016/wordml/cid" xmlns:w16="http://schemas.microsoft.com/office/word/2018/wordml" xmlns:w16sdtdh="http://schemas.microsoft.com/office/word/2020/wordml/sdtdatahash" xmlns:w16se="http://schemas.microsoft.com/office/word/2015/wordml/symex" xmlns:wpg="http://schemas.microsoft.com/office/word/2010/wordprocessingGroup" xmlns:wpi="http://schemas.microsoft.com/office/word/2010/wordprocessingInk" xmlns:wne="http://schemas.microsoft.com/office/word/2006/wordml" xmlns:wps="http://schemas.microsoft.com/office/word/2010/wordprocessingShape" mc:Ignorable="w14 w15 w16se w16cid w16 w16cex w16sdtdh wp14">
+  <w:p>
+    <w:pPr>
+      <w:pStyle w:val="Header"/>
+    </w:pPr>
   </w:p>
 </w:hdr>
 </file>

</xml_diff>

<commit_message>
Generic Item Templates for VS2022 - #195
</commit_message>
<xml_diff>
--- a/src/Extensions/MauiTemplates/MauiTemplates/readme.docx
+++ b/src/Extensions/MauiTemplates/MauiTemplates/readme.docx
@@ -14,7 +14,19 @@
         <w:rPr>
           <w:lang w:val="en"/>
         </w:rPr>
-        <w:t xml:space="preserve">.NET MAUI </w:t>
+        <w:t>.NET MAUI</w:t>
+      </w:r>
+      <w:r>
+        <w:rPr>
+          <w:lang w:val="en"/>
+        </w:rPr>
+        <w:t xml:space="preserve"> All-in-One</w:t>
+      </w:r>
+      <w:r>
+        <w:rPr>
+          <w:lang w:val="en"/>
+        </w:rPr>
+        <w:t xml:space="preserve"> </w:t>
       </w:r>
       <w:r>
         <w:rPr>
@@ -63,6 +75,10 @@
             <w:rPr>
               <w:rFonts w:cstheme="minorBidi"/>
               <w:noProof/>
+              <w:kern w:val="2"/>
+              <w:sz w:val="24"/>
+              <w:szCs w:val="21"/>
+              <w14:ligatures w14:val="standardContextual"/>
             </w:rPr>
           </w:pPr>
           <w:r>
@@ -74,7 +90,7 @@
           <w:r>
             <w:fldChar w:fldCharType="separate"/>
           </w:r>
-          <w:hyperlink w:anchor="_Toc131638137" w:history="1">
+          <w:hyperlink w:anchor="_Toc156622114" w:history="1">
             <w:r>
               <w:rPr>
                 <w:rStyle w:val="Hyperlink"/>
@@ -102,7 +118,7 @@
                 <w:noProof/>
                 <w:webHidden/>
               </w:rPr>
-              <w:instrText xml:space="preserve"> PAGEREF _Toc131638137 \h </w:instrText>
+              <w:instrText xml:space="preserve"> PAGEREF _Toc156622114 \h </w:instrText>
             </w:r>
             <w:r>
               <w:rPr>
@@ -142,9 +158,13 @@
             <w:rPr>
               <w:rFonts w:cstheme="minorBidi"/>
               <w:noProof/>
+              <w:kern w:val="2"/>
+              <w:sz w:val="24"/>
+              <w:szCs w:val="21"/>
+              <w14:ligatures w14:val="standardContextual"/>
             </w:rPr>
           </w:pPr>
-          <w:hyperlink w:anchor="_Toc131638138" w:history="1">
+          <w:hyperlink w:anchor="_Toc156622115" w:history="1">
             <w:r>
               <w:rPr>
                 <w:rStyle w:val="Hyperlink"/>
@@ -172,7 +192,7 @@
                 <w:noProof/>
                 <w:webHidden/>
               </w:rPr>
-              <w:instrText xml:space="preserve"> PAGEREF _Toc131638138 \h </w:instrText>
+              <w:instrText xml:space="preserve"> PAGEREF _Toc156622115 \h </w:instrText>
             </w:r>
             <w:r>
               <w:rPr>
@@ -212,9 +232,13 @@
             <w:rPr>
               <w:rFonts w:cstheme="minorBidi"/>
               <w:noProof/>
+              <w:kern w:val="2"/>
+              <w:sz w:val="24"/>
+              <w:szCs w:val="21"/>
+              <w14:ligatures w14:val="standardContextual"/>
             </w:rPr>
           </w:pPr>
-          <w:hyperlink w:anchor="_Toc131638139" w:history="1">
+          <w:hyperlink w:anchor="_Toc156622116" w:history="1">
             <w:r>
               <w:rPr>
                 <w:rStyle w:val="Hyperlink"/>
@@ -242,7 +266,7 @@
                 <w:noProof/>
                 <w:webHidden/>
               </w:rPr>
-              <w:instrText xml:space="preserve"> PAGEREF _Toc131638139 \h </w:instrText>
+              <w:instrText xml:space="preserve"> PAGEREF _Toc156622116 \h </w:instrText>
             </w:r>
             <w:r>
               <w:rPr>
@@ -282,9 +306,13 @@
             <w:rPr>
               <w:rFonts w:cstheme="minorBidi"/>
               <w:noProof/>
+              <w:kern w:val="2"/>
+              <w:sz w:val="24"/>
+              <w:szCs w:val="21"/>
+              <w14:ligatures w14:val="standardContextual"/>
             </w:rPr>
           </w:pPr>
-          <w:hyperlink w:anchor="_Toc131638140" w:history="1">
+          <w:hyperlink w:anchor="_Toc156622117" w:history="1">
             <w:r>
               <w:rPr>
                 <w:rStyle w:val="Hyperlink"/>
@@ -312,7 +340,7 @@
                 <w:noProof/>
                 <w:webHidden/>
               </w:rPr>
-              <w:instrText xml:space="preserve"> PAGEREF _Toc131638140 \h </w:instrText>
+              <w:instrText xml:space="preserve"> PAGEREF _Toc156622117 \h </w:instrText>
             </w:r>
             <w:r>
               <w:rPr>
@@ -352,9 +380,13 @@
             <w:rPr>
               <w:rFonts w:cstheme="minorBidi"/>
               <w:noProof/>
+              <w:kern w:val="2"/>
+              <w:sz w:val="24"/>
+              <w:szCs w:val="21"/>
+              <w14:ligatures w14:val="standardContextual"/>
             </w:rPr>
           </w:pPr>
-          <w:hyperlink w:anchor="_Toc131638141" w:history="1">
+          <w:hyperlink w:anchor="_Toc156622118" w:history="1">
             <w:r>
               <w:rPr>
                 <w:rStyle w:val="Hyperlink"/>
@@ -389,7 +421,7 @@
                 <w:noProof/>
                 <w:webHidden/>
               </w:rPr>
-              <w:instrText xml:space="preserve"> PAGEREF _Toc131638141 \h </w:instrText>
+              <w:instrText xml:space="preserve"> PAGEREF _Toc156622118 \h </w:instrText>
             </w:r>
             <w:r>
               <w:rPr>
@@ -429,9 +461,13 @@
             <w:rPr>
               <w:rFonts w:cstheme="minorBidi"/>
               <w:noProof/>
+              <w:kern w:val="2"/>
+              <w:sz w:val="24"/>
+              <w:szCs w:val="21"/>
+              <w14:ligatures w14:val="standardContextual"/>
             </w:rPr>
           </w:pPr>
-          <w:hyperlink w:anchor="_Toc131638142" w:history="1">
+          <w:hyperlink w:anchor="_Toc156622119" w:history="1">
             <w:r>
               <w:rPr>
                 <w:rStyle w:val="Hyperlink"/>
@@ -459,7 +495,7 @@
                 <w:noProof/>
                 <w:webHidden/>
               </w:rPr>
-              <w:instrText xml:space="preserve"> PAGEREF _Toc131638142 \h </w:instrText>
+              <w:instrText xml:space="preserve"> PAGEREF _Toc156622119 \h </w:instrText>
             </w:r>
             <w:r>
               <w:rPr>
@@ -499,9 +535,13 @@
             <w:rPr>
               <w:rFonts w:cstheme="minorBidi"/>
               <w:noProof/>
+              <w:kern w:val="2"/>
+              <w:sz w:val="24"/>
+              <w:szCs w:val="21"/>
+              <w14:ligatures w14:val="standardContextual"/>
             </w:rPr>
           </w:pPr>
-          <w:hyperlink w:anchor="_Toc131638143" w:history="1">
+          <w:hyperlink w:anchor="_Toc156622120" w:history="1">
             <w:r>
               <w:rPr>
                 <w:rStyle w:val="Hyperlink"/>
@@ -529,7 +569,7 @@
                 <w:noProof/>
                 <w:webHidden/>
               </w:rPr>
-              <w:instrText xml:space="preserve"> PAGEREF _Toc131638143 \h </w:instrText>
+              <w:instrText xml:space="preserve"> PAGEREF _Toc156622120 \h </w:instrText>
             </w:r>
             <w:r>
               <w:rPr>
@@ -610,7 +650,7 @@
           <w:lang w:val="en"/>
         </w:rPr>
       </w:pPr>
-      <w:bookmarkStart w:id="0" w:name="_Toc131638137"/>
+      <w:bookmarkStart w:id="0" w:name="_Toc156622114"/>
       <w:r>
         <w:rPr>
           <w:lang w:val="en"/>
@@ -696,7 +736,7 @@
           <w:lang w:val="en"/>
         </w:rPr>
       </w:pPr>
-      <w:bookmarkStart w:id="1" w:name="_Toc131638138"/>
+      <w:bookmarkStart w:id="1" w:name="_Toc156622115"/>
       <w:r>
         <w:rPr>
           <w:lang w:val="en"/>
@@ -859,7 +899,7 @@
           <w:lang w:val="en"/>
         </w:rPr>
       </w:pPr>
-      <w:bookmarkStart w:id="2" w:name="_Toc131638139"/>
+      <w:bookmarkStart w:id="2" w:name="_Toc156622116"/>
       <w:r>
         <w:rPr>
           <w:lang w:val="en"/>
@@ -979,23 +1019,51 @@
           <w:szCs w:val="22"/>
           <w:lang w:val="en"/>
         </w:rPr>
-        <w:t>ContentPage</w:t>
-      </w:r>
-      <w:r>
-        <w:rPr>
-          <w:rFonts w:ascii="Calibri" w:hAnsi="Calibri" w:cs="Calibri"/>
-          <w:szCs w:val="22"/>
-          <w:lang w:val="en"/>
-        </w:rPr>
-        <w:t xml:space="preserve"> in XAML, C#, and Razor</w:t>
-      </w:r>
-      <w:r>
-        <w:rPr>
-          <w:rFonts w:ascii="Calibri" w:hAnsi="Calibri" w:cs="Calibri"/>
-          <w:szCs w:val="22"/>
-          <w:lang w:val="en"/>
-        </w:rPr>
-        <w:t xml:space="preserve"> and has been named as:</w:t>
+        <w:t xml:space="preserve">Generic </w:t>
+      </w:r>
+      <w:r>
+        <w:rPr>
+          <w:rFonts w:ascii="Calibri" w:hAnsi="Calibri" w:cs="Calibri"/>
+          <w:b/>
+          <w:bCs/>
+          <w:szCs w:val="22"/>
+          <w:lang w:val="en"/>
+        </w:rPr>
+        <w:t>T</w:t>
+      </w:r>
+      <w:r>
+        <w:rPr>
+          <w:rFonts w:ascii="Calibri" w:hAnsi="Calibri" w:cs="Calibri"/>
+          <w:b/>
+          <w:bCs/>
+          <w:szCs w:val="22"/>
+          <w:lang w:val="en"/>
+        </w:rPr>
+        <w:t>emplate</w:t>
+      </w:r>
+      <w:r>
+        <w:rPr>
+          <w:rFonts w:ascii="Calibri" w:hAnsi="Calibri" w:cs="Calibri"/>
+          <w:szCs w:val="22"/>
+          <w:lang w:val="en"/>
+        </w:rPr>
+        <w:t xml:space="preserve"> in XAML</w:t>
+      </w:r>
+      <w:r>
+        <w:rPr>
+          <w:rFonts w:ascii="Calibri" w:hAnsi="Calibri" w:cs="Calibri"/>
+          <w:szCs w:val="22"/>
+          <w:lang w:val="en"/>
+        </w:rPr>
+        <w:t xml:space="preserve"> and</w:t>
+      </w:r>
+      <w:r>
+        <w:rPr>
+          <w:rFonts w:ascii="Calibri" w:hAnsi="Calibri" w:cs="Calibri"/>
+          <w:szCs w:val="22"/>
+          <w:lang w:val="en"/>
+        </w:rPr>
+        <w:t xml:space="preserve"> C# and has been named as:</w:t>
       </w:r>
     </w:p>
     <w:p>
@@ -1022,7 +1090,7 @@
           <w:szCs w:val="22"/>
           <w:lang w:val="en"/>
         </w:rPr>
-        <w:t>Content Page</w:t>
+        <w:t>Generic Item</w:t>
       </w:r>
     </w:p>
     <w:p>
@@ -1049,7 +1117,72 @@
           <w:szCs w:val="22"/>
           <w:lang w:val="en"/>
         </w:rPr>
-        <w:t>Content Page (C#)</w:t>
+        <w:t>Generic Item</w:t>
+      </w:r>
+      <w:r>
+        <w:rPr>
+          <w:rFonts w:ascii="Calibri" w:hAnsi="Calibri" w:cs="Calibri"/>
+          <w:szCs w:val="22"/>
+          <w:lang w:val="en"/>
+        </w:rPr>
+        <w:t xml:space="preserve"> (C#)</w:t>
+      </w:r>
+    </w:p>
+    <w:p>
+      <w:pPr>
+        <w:widowControl w:val="0"/>
+        <w:autoSpaceDE w:val="0"/>
+        <w:autoSpaceDN w:val="0"/>
+        <w:adjustRightInd w:val="0"/>
+        <w:spacing w:after="200" w:line="276" w:lineRule="auto"/>
+        <w:rPr>
+          <w:rFonts w:ascii="Calibri" w:hAnsi="Calibri" w:cs="Calibri"/>
+          <w:b/>
+          <w:bCs/>
+          <w:szCs w:val="22"/>
+          <w:lang w:val="en"/>
+        </w:rPr>
+      </w:pPr>
+    </w:p>
+    <w:p>
+      <w:pPr>
+        <w:widowControl w:val="0"/>
+        <w:autoSpaceDE w:val="0"/>
+        <w:autoSpaceDN w:val="0"/>
+        <w:adjustRightInd w:val="0"/>
+        <w:spacing w:after="200" w:line="276" w:lineRule="auto"/>
+        <w:ind w:left="360"/>
+        <w:rPr>
+          <w:rFonts w:ascii="Calibri" w:hAnsi="Calibri" w:cs="Calibri"/>
+          <w:szCs w:val="22"/>
+          <w:lang w:val="en"/>
+        </w:rPr>
+      </w:pPr>
+      <w:r>
+        <w:rPr>
+          <w:rFonts w:ascii="Calibri" w:hAnsi="Calibri" w:cs="Calibri"/>
+          <w:b/>
+          <w:bCs/>
+          <w:szCs w:val="22"/>
+          <w:lang w:val="en"/>
+        </w:rPr>
+        <w:t>ContentPage</w:t>
+      </w:r>
+      <w:r>
+        <w:rPr>
+          <w:rFonts w:ascii="Calibri" w:hAnsi="Calibri" w:cs="Calibri"/>
+          <w:szCs w:val="22"/>
+          <w:lang w:val="en"/>
+        </w:rPr>
+        <w:t xml:space="preserve"> in XAML, C#, and Razor</w:t>
+      </w:r>
+      <w:r>
+        <w:rPr>
+          <w:rFonts w:ascii="Calibri" w:hAnsi="Calibri" w:cs="Calibri"/>
+          <w:szCs w:val="22"/>
+          <w:lang w:val="en"/>
+        </w:rPr>
+        <w:t xml:space="preserve"> and has been named as:</w:t>
       </w:r>
     </w:p>
     <w:p>
@@ -1076,7 +1209,7 @@
           <w:szCs w:val="22"/>
           <w:lang w:val="en"/>
         </w:rPr>
-        <w:t>Content Page (Razor)</w:t>
+        <w:t>Content Page</w:t>
       </w:r>
     </w:p>
     <w:p>
@@ -1103,7 +1236,7 @@
           <w:szCs w:val="22"/>
           <w:lang w:val="en"/>
         </w:rPr>
-        <w:t>Content Page with BlazorWebView</w:t>
+        <w:t>Content Page (C#)</w:t>
       </w:r>
     </w:p>
     <w:p>
@@ -1130,7 +1263,7 @@
           <w:szCs w:val="22"/>
           <w:lang w:val="en"/>
         </w:rPr>
-        <w:t>Content Page with BlazorWebView (C#)</w:t>
+        <w:t>Content Page (Razor)</w:t>
       </w:r>
     </w:p>
     <w:p>
@@ -1157,7 +1290,7 @@
           <w:szCs w:val="22"/>
           <w:lang w:val="en"/>
         </w:rPr>
-        <w:t>Content Page with ViewModel</w:t>
+        <w:t>Content Page with BlazorWebView</w:t>
       </w:r>
     </w:p>
     <w:p>
@@ -1184,64 +1317,7 @@
           <w:szCs w:val="22"/>
           <w:lang w:val="en"/>
         </w:rPr>
-        <w:t>Content Page</w:t>
-      </w:r>
-      <w:r>
-        <w:rPr>
-          <w:rFonts w:ascii="Calibri" w:hAnsi="Calibri" w:cs="Calibri"/>
-          <w:szCs w:val="22"/>
-          <w:lang w:val="en"/>
-        </w:rPr>
-        <w:t xml:space="preserve"> (C#)</w:t>
-      </w:r>
-      <w:r>
-        <w:rPr>
-          <w:rFonts w:ascii="Calibri" w:hAnsi="Calibri" w:cs="Calibri"/>
-          <w:szCs w:val="22"/>
-          <w:lang w:val="en"/>
-        </w:rPr>
-        <w:t xml:space="preserve"> with ViewModel</w:t>
-      </w:r>
-    </w:p>
-    <w:p>
-      <w:pPr>
-        <w:widowControl w:val="0"/>
-        <w:autoSpaceDE w:val="0"/>
-        <w:autoSpaceDN w:val="0"/>
-        <w:adjustRightInd w:val="0"/>
-        <w:spacing w:after="200" w:line="276" w:lineRule="auto"/>
-        <w:ind w:left="360"/>
-        <w:rPr>
-          <w:rFonts w:ascii="Calibri" w:hAnsi="Calibri" w:cs="Calibri"/>
-          <w:szCs w:val="22"/>
-          <w:lang w:val="en"/>
-        </w:rPr>
-      </w:pPr>
-      <w:r>
-        <w:rPr>
-          <w:rFonts w:ascii="Calibri" w:hAnsi="Calibri" w:cs="Calibri"/>
-          <w:b/>
-          <w:bCs/>
-          <w:szCs w:val="22"/>
-          <w:lang w:val="en"/>
-        </w:rPr>
-        <w:t>ContentView</w:t>
-      </w:r>
-      <w:r>
-        <w:rPr>
-          <w:rFonts w:ascii="Calibri" w:hAnsi="Calibri" w:cs="Calibri"/>
-          <w:szCs w:val="22"/>
-          <w:lang w:val="en"/>
-        </w:rPr>
-        <w:t xml:space="preserve"> in XAML, C#, and Razor</w:t>
-      </w:r>
-      <w:r>
-        <w:rPr>
-          <w:rFonts w:ascii="Calibri" w:hAnsi="Calibri" w:cs="Calibri"/>
-          <w:szCs w:val="22"/>
-          <w:lang w:val="en"/>
-        </w:rPr>
-        <w:t xml:space="preserve"> and has been named as:</w:t>
+        <w:t>Content Page with BlazorWebView (C#)</w:t>
       </w:r>
     </w:p>
     <w:p>
@@ -1268,7 +1344,7 @@
           <w:szCs w:val="22"/>
           <w:lang w:val="en"/>
         </w:rPr>
-        <w:t>Content View</w:t>
+        <w:t>Content Page with ViewModel</w:t>
       </w:r>
     </w:p>
     <w:p>
@@ -1295,7 +1371,82 @@
           <w:szCs w:val="22"/>
           <w:lang w:val="en"/>
         </w:rPr>
-        <w:t>Content View (C#)</w:t>
+        <w:t>Content Page</w:t>
+      </w:r>
+      <w:r>
+        <w:rPr>
+          <w:rFonts w:ascii="Calibri" w:hAnsi="Calibri" w:cs="Calibri"/>
+          <w:szCs w:val="22"/>
+          <w:lang w:val="en"/>
+        </w:rPr>
+        <w:t xml:space="preserve"> (C#)</w:t>
+      </w:r>
+      <w:r>
+        <w:rPr>
+          <w:rFonts w:ascii="Calibri" w:hAnsi="Calibri" w:cs="Calibri"/>
+          <w:szCs w:val="22"/>
+          <w:lang w:val="en"/>
+        </w:rPr>
+        <w:t xml:space="preserve"> with ViewModel</w:t>
+      </w:r>
+    </w:p>
+    <w:p>
+      <w:pPr>
+        <w:widowControl w:val="0"/>
+        <w:autoSpaceDE w:val="0"/>
+        <w:autoSpaceDN w:val="0"/>
+        <w:adjustRightInd w:val="0"/>
+        <w:spacing w:after="200" w:line="276" w:lineRule="auto"/>
+        <w:ind w:left="360"/>
+        <w:rPr>
+          <w:rFonts w:ascii="Calibri" w:hAnsi="Calibri" w:cs="Calibri"/>
+          <w:b/>
+          <w:bCs/>
+          <w:szCs w:val="22"/>
+          <w:lang w:val="en"/>
+        </w:rPr>
+      </w:pPr>
+    </w:p>
+    <w:p>
+      <w:pPr>
+        <w:widowControl w:val="0"/>
+        <w:autoSpaceDE w:val="0"/>
+        <w:autoSpaceDN w:val="0"/>
+        <w:adjustRightInd w:val="0"/>
+        <w:spacing w:after="200" w:line="276" w:lineRule="auto"/>
+        <w:ind w:left="360"/>
+        <w:rPr>
+          <w:rFonts w:ascii="Calibri" w:hAnsi="Calibri" w:cs="Calibri"/>
+          <w:szCs w:val="22"/>
+          <w:lang w:val="en"/>
+        </w:rPr>
+      </w:pPr>
+      <w:r>
+        <w:rPr>
+          <w:rFonts w:ascii="Calibri" w:hAnsi="Calibri" w:cs="Calibri"/>
+          <w:b/>
+          <w:bCs/>
+          <w:szCs w:val="22"/>
+          <w:lang w:val="en"/>
+        </w:rPr>
+        <w:lastRenderedPageBreak/>
+        <w:t>ContentView</w:t>
+      </w:r>
+      <w:r>
+        <w:rPr>
+          <w:rFonts w:ascii="Calibri" w:hAnsi="Calibri" w:cs="Calibri"/>
+          <w:szCs w:val="22"/>
+          <w:lang w:val="en"/>
+        </w:rPr>
+        <w:t xml:space="preserve"> in XAML, C#, and Razor</w:t>
+      </w:r>
+      <w:r>
+        <w:rPr>
+          <w:rFonts w:ascii="Calibri" w:hAnsi="Calibri" w:cs="Calibri"/>
+          <w:szCs w:val="22"/>
+          <w:lang w:val="en"/>
+        </w:rPr>
+        <w:t xml:space="preserve"> and has been named as:</w:t>
       </w:r>
     </w:p>
     <w:p>
@@ -1322,6 +1473,60 @@
           <w:szCs w:val="22"/>
           <w:lang w:val="en"/>
         </w:rPr>
+        <w:t>Content View</w:t>
+      </w:r>
+    </w:p>
+    <w:p>
+      <w:pPr>
+        <w:widowControl w:val="0"/>
+        <w:numPr>
+          <w:ilvl w:val="0"/>
+          <w:numId w:val="1"/>
+        </w:numPr>
+        <w:autoSpaceDE w:val="0"/>
+        <w:autoSpaceDN w:val="0"/>
+        <w:adjustRightInd w:val="0"/>
+        <w:spacing w:after="200" w:line="240" w:lineRule="auto"/>
+        <w:ind w:left="1080" w:hanging="360"/>
+        <w:rPr>
+          <w:rFonts w:ascii="Calibri" w:hAnsi="Calibri" w:cs="Calibri"/>
+          <w:szCs w:val="22"/>
+          <w:lang w:val="en"/>
+        </w:rPr>
+      </w:pPr>
+      <w:r>
+        <w:rPr>
+          <w:rFonts w:ascii="Calibri" w:hAnsi="Calibri" w:cs="Calibri"/>
+          <w:szCs w:val="22"/>
+          <w:lang w:val="en"/>
+        </w:rPr>
+        <w:t>Content View (C#)</w:t>
+      </w:r>
+    </w:p>
+    <w:p>
+      <w:pPr>
+        <w:widowControl w:val="0"/>
+        <w:numPr>
+          <w:ilvl w:val="0"/>
+          <w:numId w:val="1"/>
+        </w:numPr>
+        <w:autoSpaceDE w:val="0"/>
+        <w:autoSpaceDN w:val="0"/>
+        <w:adjustRightInd w:val="0"/>
+        <w:spacing w:after="200" w:line="240" w:lineRule="auto"/>
+        <w:ind w:left="1080" w:hanging="360"/>
+        <w:rPr>
+          <w:rFonts w:ascii="Calibri" w:hAnsi="Calibri" w:cs="Calibri"/>
+          <w:szCs w:val="22"/>
+          <w:lang w:val="en"/>
+        </w:rPr>
+      </w:pPr>
+      <w:r>
+        <w:rPr>
+          <w:rFonts w:ascii="Calibri" w:hAnsi="Calibri" w:cs="Calibri"/>
+          <w:szCs w:val="22"/>
+          <w:lang w:val="en"/>
+        </w:rPr>
         <w:t>Content View (Razor)</w:t>
       </w:r>
     </w:p>
@@ -1463,7 +1668,6 @@
           <w:szCs w:val="22"/>
           <w:lang w:val="en"/>
         </w:rPr>
-        <w:lastRenderedPageBreak/>
         <w:t>ResourceDictionary</w:t>
       </w:r>
       <w:r>
@@ -1504,46 +1708,6 @@
           <w:szCs w:val="22"/>
           <w:lang w:val="en"/>
         </w:rPr>
-        <w:t>,</w:t>
-      </w:r>
-      <w:r>
-        <w:rPr>
-          <w:rFonts w:ascii="Calibri" w:hAnsi="Calibri" w:cs="Calibri"/>
-          <w:szCs w:val="22"/>
-          <w:lang w:val="en"/>
-        </w:rPr>
-        <w:t xml:space="preserve"> available</w:t>
-      </w:r>
-      <w:r>
-        <w:rPr>
-          <w:rFonts w:ascii="Calibri" w:hAnsi="Calibri" w:cs="Calibri"/>
-          <w:szCs w:val="22"/>
-          <w:lang w:val="en"/>
-        </w:rPr>
-        <w:t xml:space="preserve"> in both</w:t>
-      </w:r>
-      <w:r>
-        <w:rPr>
-          <w:rFonts w:ascii="Calibri" w:hAnsi="Calibri" w:cs="Calibri"/>
-          <w:szCs w:val="22"/>
-          <w:lang w:val="en"/>
-        </w:rPr>
-        <w:t xml:space="preserve"> the formats</w:t>
-      </w:r>
-      <w:r>
-        <w:rPr>
-          <w:rFonts w:ascii="Calibri" w:hAnsi="Calibri" w:cs="Calibri"/>
-          <w:szCs w:val="22"/>
-          <w:lang w:val="en"/>
-        </w:rPr>
-        <w:t>,</w:t>
-      </w:r>
-      <w:r>
-        <w:rPr>
-          <w:rFonts w:ascii="Calibri" w:hAnsi="Calibri" w:cs="Calibri"/>
-          <w:szCs w:val="22"/>
-          <w:lang w:val="en"/>
-        </w:rPr>
         <w:t xml:space="preserve"> </w:t>
       </w:r>
       <w:r>
@@ -1552,15 +1716,31 @@
           <w:szCs w:val="22"/>
           <w:lang w:val="en"/>
         </w:rPr>
-        <w:t>with</w:t>
-      </w:r>
-      <w:r>
-        <w:rPr>
-          <w:rFonts w:ascii="Calibri" w:hAnsi="Calibri" w:cs="Calibri"/>
-          <w:szCs w:val="22"/>
-          <w:lang w:val="en"/>
-        </w:rPr>
-        <w:t xml:space="preserve"> C#</w:t>
+        <w:t>made available</w:t>
+      </w:r>
+      <w:r>
+        <w:rPr>
+          <w:rFonts w:ascii="Calibri" w:hAnsi="Calibri" w:cs="Calibri"/>
+          <w:szCs w:val="22"/>
+          <w:lang w:val="en"/>
+        </w:rPr>
+        <w:t xml:space="preserve"> </w:t>
+      </w:r>
+      <w:r>
+        <w:rPr>
+          <w:rFonts w:ascii="Calibri" w:hAnsi="Calibri" w:cs="Calibri"/>
+          <w:szCs w:val="22"/>
+          <w:lang w:val="en"/>
+        </w:rPr>
+        <w:t xml:space="preserve">with </w:t>
+      </w:r>
+      <w:r>
+        <w:rPr>
+          <w:rFonts w:ascii="Calibri" w:hAnsi="Calibri" w:cs="Calibri"/>
+          <w:szCs w:val="22"/>
+          <w:lang w:val="en"/>
+        </w:rPr>
+        <w:t>C#</w:t>
       </w:r>
       <w:r>
         <w:rPr>
@@ -1592,7 +1772,7 @@
           <w:szCs w:val="22"/>
           <w:lang w:val="en"/>
         </w:rPr>
-        <w:t>(as its the C# code-behind is used rarely)</w:t>
+        <w:t>(as its the code-behind is used rarely)</w:t>
       </w:r>
       <w:r>
         <w:rPr>
@@ -2120,7 +2300,7 @@
           <w:szCs w:val="22"/>
           <w:lang w:val="en"/>
         </w:rPr>
-        <w:t xml:space="preserve"> (in both VS IDE and CLI)</w:t>
+        <w:t xml:space="preserve"> (in both VS IDE and </w:t>
       </w:r>
       <w:r>
         <w:rPr>
@@ -2130,7 +2310,17 @@
           <w:szCs w:val="22"/>
           <w:lang w:val="en"/>
         </w:rPr>
-        <w:t>(or</w:t>
+        <w:t>CLI) (</w:t>
+      </w:r>
+      <w:r>
+        <w:rPr>
+          <w:rFonts w:ascii="Calibri" w:hAnsi="Calibri" w:cs="Calibri"/>
+          <w:i/>
+          <w:iCs/>
+          <w:szCs w:val="22"/>
+          <w:lang w:val="en"/>
+        </w:rPr>
+        <w:t>or</w:t>
       </w:r>
       <w:r>
         <w:rPr>
@@ -2254,7 +2444,23 @@
           <w:szCs w:val="22"/>
           <w:lang w:val="en"/>
         </w:rPr>
-        <w:t xml:space="preserve">, Made available in the section titled </w:t>
+        <w:t xml:space="preserve">, </w:t>
+      </w:r>
+      <w:r>
+        <w:rPr>
+          <w:rFonts w:ascii="Calibri" w:hAnsi="Calibri" w:cs="Calibri"/>
+          <w:szCs w:val="22"/>
+          <w:lang w:val="en"/>
+        </w:rPr>
+        <w:t>m</w:t>
+      </w:r>
+      <w:r>
+        <w:rPr>
+          <w:rFonts w:ascii="Calibri" w:hAnsi="Calibri" w:cs="Calibri"/>
+          <w:szCs w:val="22"/>
+          <w:lang w:val="en"/>
+        </w:rPr>
+        <w:t xml:space="preserve">ade available in the section titled </w:t>
       </w:r>
       <w:r>
         <w:rPr>
@@ -2282,7 +2488,7 @@
           <w:lang w:val="en"/>
         </w:rPr>
       </w:pPr>
-      <w:bookmarkStart w:id="3" w:name="_Toc131638140"/>
+      <w:bookmarkStart w:id="3" w:name="_Toc156622117"/>
       <w:r>
         <w:rPr>
           <w:lang w:val="en"/>
@@ -2303,7 +2509,7 @@
           <w:lang w:val="en"/>
         </w:rPr>
       </w:pPr>
-      <w:bookmarkStart w:id="4" w:name="_Toc131638141"/>
+      <w:bookmarkStart w:id="4" w:name="_Toc156622118"/>
       <w:r>
         <w:t>For</w:t>
       </w:r>
@@ -2635,9 +2841,9 @@
         <w:tblLook w:val="04A0" w:firstRow="1" w:lastRow="0" w:firstColumn="1" w:lastColumn="0" w:noHBand="0" w:noVBand="1"/>
       </w:tblPr>
       <w:tblGrid>
-        <w:gridCol w:w="2402"/>
-        <w:gridCol w:w="1643"/>
-        <w:gridCol w:w="5541"/>
+        <w:gridCol w:w="2460"/>
+        <w:gridCol w:w="1683"/>
+        <w:gridCol w:w="5674"/>
       </w:tblGrid>
       <w:tr>
         <w:trPr>
@@ -2674,6 +2880,7 @@
                 <w:szCs w:val="22"/>
                 <w:lang w:val="en"/>
               </w:rPr>
+              <w:lastRenderedPageBreak/>
               <w:t>Snippet</w:t>
             </w:r>
           </w:p>
@@ -3042,7 +3249,6 @@
                 <w:szCs w:val="22"/>
                 <w:lang w:val="en"/>
               </w:rPr>
-              <w:lastRenderedPageBreak/>
               <w:t>Stack Layout</w:t>
             </w:r>
           </w:p>
@@ -4596,6 +4802,7 @@
                 <w:szCs w:val="22"/>
                 <w:lang w:val="en"/>
               </w:rPr>
+              <w:lastRenderedPageBreak/>
               <w:t>Swipe Gesture Recognizer</w:t>
             </w:r>
           </w:p>
@@ -4686,7 +4893,6 @@
                 <w:szCs w:val="22"/>
                 <w:lang w:val="en"/>
               </w:rPr>
-              <w:lastRenderedPageBreak/>
               <w:t>Blazor Web View</w:t>
             </w:r>
           </w:p>
@@ -5114,7 +5320,7 @@
           <w:lang w:val="en"/>
         </w:rPr>
       </w:pPr>
-      <w:bookmarkStart w:id="5" w:name="_Toc131638142"/>
+      <w:bookmarkStart w:id="5" w:name="_Toc156622119"/>
       <w:r>
         <w:rPr>
           <w:lang w:val="en"/>
@@ -5388,6 +5594,48 @@
         <w:t xml:space="preserve"> color are reflected values, where the placeholder value is filled-in</w:t>
       </w:r>
     </w:p>
+    <w:p>
+      <w:pPr>
+        <w:widowControl w:val="0"/>
+        <w:autoSpaceDE w:val="0"/>
+        <w:autoSpaceDN w:val="0"/>
+        <w:adjustRightInd w:val="0"/>
+        <w:spacing w:after="200" w:line="276" w:lineRule="auto"/>
+        <w:rPr>
+          <w:rFonts w:ascii="Calibri" w:hAnsi="Calibri" w:cs="Calibri"/>
+          <w:szCs w:val="22"/>
+          <w:lang w:val="en"/>
+        </w:rPr>
+      </w:pPr>
+    </w:p>
+    <w:p>
+      <w:pPr>
+        <w:widowControl w:val="0"/>
+        <w:autoSpaceDE w:val="0"/>
+        <w:autoSpaceDN w:val="0"/>
+        <w:adjustRightInd w:val="0"/>
+        <w:spacing w:after="200" w:line="276" w:lineRule="auto"/>
+        <w:rPr>
+          <w:rFonts w:ascii="Calibri" w:hAnsi="Calibri" w:cs="Calibri"/>
+          <w:szCs w:val="22"/>
+          <w:lang w:val="en"/>
+        </w:rPr>
+      </w:pPr>
+    </w:p>
+    <w:p>
+      <w:pPr>
+        <w:widowControl w:val="0"/>
+        <w:autoSpaceDE w:val="0"/>
+        <w:autoSpaceDN w:val="0"/>
+        <w:adjustRightInd w:val="0"/>
+        <w:spacing w:after="200" w:line="276" w:lineRule="auto"/>
+        <w:rPr>
+          <w:rFonts w:ascii="Calibri" w:hAnsi="Calibri" w:cs="Calibri"/>
+          <w:szCs w:val="22"/>
+          <w:lang w:val="en"/>
+        </w:rPr>
+      </w:pPr>
+    </w:p>
     <w:tbl>
       <w:tblPr>
         <w:tblStyle w:val="TableGridLight"/>
@@ -5395,8 +5643,8 @@
         <w:tblLook w:val="04A0" w:firstRow="1" w:lastRow="0" w:firstColumn="1" w:lastColumn="0" w:noHBand="0" w:noVBand="1"/>
       </w:tblPr>
       <w:tblGrid>
-        <w:gridCol w:w="2558"/>
-        <w:gridCol w:w="1292"/>
+        <w:gridCol w:w="2756"/>
+        <w:gridCol w:w="1320"/>
         <w:gridCol w:w="5500"/>
       </w:tblGrid>
       <w:tr>
@@ -5434,6 +5682,7 @@
                 <w:szCs w:val="22"/>
                 <w:lang w:val="en"/>
               </w:rPr>
+              <w:lastRenderedPageBreak/>
               <w:t>Snippet</w:t>
             </w:r>
           </w:p>
@@ -5712,7 +5961,6 @@
                 <w:szCs w:val="22"/>
                 <w:lang w:val="en"/>
               </w:rPr>
-              <w:lastRenderedPageBreak/>
               <w:t>Attached Property</w:t>
             </w:r>
           </w:p>
@@ -6843,6 +7091,7 @@
                 <w:szCs w:val="22"/>
                 <w:lang w:val="en"/>
               </w:rPr>
+              <w:lastRenderedPageBreak/>
               <w:t>Cross Platform</w:t>
             </w:r>
           </w:p>
@@ -7115,7 +7364,6 @@
                 <w:szCs w:val="22"/>
                 <w:lang w:val="en"/>
               </w:rPr>
-              <w:lastRenderedPageBreak/>
               <w:t>Event Handler</w:t>
             </w:r>
           </w:p>
@@ -8207,6 +8455,7 @@
                 <w:szCs w:val="22"/>
                 <w:lang w:val="en"/>
               </w:rPr>
+              <w:lastRenderedPageBreak/>
               <w:t>Relay Command</w:t>
             </w:r>
           </w:p>
@@ -8411,7 +8660,6 @@
                 <w:szCs w:val="22"/>
                 <w:lang w:val="en"/>
               </w:rPr>
-              <w:lastRenderedPageBreak/>
               <w:t xml:space="preserve">Async </w:t>
             </w:r>
             <w:r>
@@ -9212,7 +9460,7 @@
           <w:lang w:val="en"/>
         </w:rPr>
       </w:pPr>
-      <w:bookmarkStart w:id="6" w:name="_Toc131638143"/>
+      <w:bookmarkStart w:id="6" w:name="_Toc156622120"/>
       <w:r>
         <w:rPr>
           <w:lang w:val="en"/>

</xml_diff>

<commit_message>
VS Extension updated to its corresponding CLI NuGet package #198
</commit_message>
<xml_diff>
--- a/src/Extensions/MauiTemplates/MauiTemplates/readme.docx
+++ b/src/Extensions/MauiTemplates/MauiTemplates/readme.docx
@@ -90,7 +90,7 @@
           <w:r>
             <w:fldChar w:fldCharType="separate"/>
           </w:r>
-          <w:hyperlink w:anchor="_Toc156622114" w:history="1">
+          <w:hyperlink w:anchor="_Toc158841346" w:history="1">
             <w:r>
               <w:rPr>
                 <w:rStyle w:val="Hyperlink"/>
@@ -118,7 +118,7 @@
                 <w:noProof/>
                 <w:webHidden/>
               </w:rPr>
-              <w:instrText xml:space="preserve"> PAGEREF _Toc156622114 \h </w:instrText>
+              <w:instrText xml:space="preserve"> PAGEREF _Toc158841346 \h </w:instrText>
             </w:r>
             <w:r>
               <w:rPr>
@@ -164,7 +164,7 @@
               <w14:ligatures w14:val="standardContextual"/>
             </w:rPr>
           </w:pPr>
-          <w:hyperlink w:anchor="_Toc156622115" w:history="1">
+          <w:hyperlink w:anchor="_Toc158841347" w:history="1">
             <w:r>
               <w:rPr>
                 <w:rStyle w:val="Hyperlink"/>
@@ -192,7 +192,7 @@
                 <w:noProof/>
                 <w:webHidden/>
               </w:rPr>
-              <w:instrText xml:space="preserve"> PAGEREF _Toc156622115 \h </w:instrText>
+              <w:instrText xml:space="preserve"> PAGEREF _Toc158841347 \h </w:instrText>
             </w:r>
             <w:r>
               <w:rPr>
@@ -238,7 +238,7 @@
               <w14:ligatures w14:val="standardContextual"/>
             </w:rPr>
           </w:pPr>
-          <w:hyperlink w:anchor="_Toc156622116" w:history="1">
+          <w:hyperlink w:anchor="_Toc158841348" w:history="1">
             <w:r>
               <w:rPr>
                 <w:rStyle w:val="Hyperlink"/>
@@ -266,7 +266,7 @@
                 <w:noProof/>
                 <w:webHidden/>
               </w:rPr>
-              <w:instrText xml:space="preserve"> PAGEREF _Toc156622116 \h </w:instrText>
+              <w:instrText xml:space="preserve"> PAGEREF _Toc158841348 \h </w:instrText>
             </w:r>
             <w:r>
               <w:rPr>
@@ -312,7 +312,7 @@
               <w14:ligatures w14:val="standardContextual"/>
             </w:rPr>
           </w:pPr>
-          <w:hyperlink w:anchor="_Toc156622117" w:history="1">
+          <w:hyperlink w:anchor="_Toc158841349" w:history="1">
             <w:r>
               <w:rPr>
                 <w:rStyle w:val="Hyperlink"/>
@@ -340,7 +340,7 @@
                 <w:noProof/>
                 <w:webHidden/>
               </w:rPr>
-              <w:instrText xml:space="preserve"> PAGEREF _Toc156622117 \h </w:instrText>
+              <w:instrText xml:space="preserve"> PAGEREF _Toc158841349 \h </w:instrText>
             </w:r>
             <w:r>
               <w:rPr>
@@ -386,7 +386,7 @@
               <w14:ligatures w14:val="standardContextual"/>
             </w:rPr>
           </w:pPr>
-          <w:hyperlink w:anchor="_Toc156622118" w:history="1">
+          <w:hyperlink w:anchor="_Toc158841350" w:history="1">
             <w:r>
               <w:rPr>
                 <w:rStyle w:val="Hyperlink"/>
@@ -421,7 +421,7 @@
                 <w:noProof/>
                 <w:webHidden/>
               </w:rPr>
-              <w:instrText xml:space="preserve"> PAGEREF _Toc156622118 \h </w:instrText>
+              <w:instrText xml:space="preserve"> PAGEREF _Toc158841350 \h </w:instrText>
             </w:r>
             <w:r>
               <w:rPr>
@@ -467,7 +467,7 @@
               <w14:ligatures w14:val="standardContextual"/>
             </w:rPr>
           </w:pPr>
-          <w:hyperlink w:anchor="_Toc156622119" w:history="1">
+          <w:hyperlink w:anchor="_Toc158841351" w:history="1">
             <w:r>
               <w:rPr>
                 <w:rStyle w:val="Hyperlink"/>
@@ -495,7 +495,7 @@
                 <w:noProof/>
                 <w:webHidden/>
               </w:rPr>
-              <w:instrText xml:space="preserve"> PAGEREF _Toc156622119 \h </w:instrText>
+              <w:instrText xml:space="preserve"> PAGEREF _Toc158841351 \h </w:instrText>
             </w:r>
             <w:r>
               <w:rPr>
@@ -541,7 +541,7 @@
               <w14:ligatures w14:val="standardContextual"/>
             </w:rPr>
           </w:pPr>
-          <w:hyperlink w:anchor="_Toc156622120" w:history="1">
+          <w:hyperlink w:anchor="_Toc158841352" w:history="1">
             <w:r>
               <w:rPr>
                 <w:rStyle w:val="Hyperlink"/>
@@ -569,7 +569,7 @@
                 <w:noProof/>
                 <w:webHidden/>
               </w:rPr>
-              <w:instrText xml:space="preserve"> PAGEREF _Toc156622120 \h </w:instrText>
+              <w:instrText xml:space="preserve"> PAGEREF _Toc158841352 \h </w:instrText>
             </w:r>
             <w:r>
               <w:rPr>
@@ -650,7 +650,7 @@
           <w:lang w:val="en"/>
         </w:rPr>
       </w:pPr>
-      <w:bookmarkStart w:id="0" w:name="_Toc156622114"/>
+      <w:bookmarkStart w:id="0" w:name="_Toc158841346"/>
       <w:r>
         <w:rPr>
           <w:lang w:val="en"/>
@@ -736,7 +736,7 @@
           <w:lang w:val="en"/>
         </w:rPr>
       </w:pPr>
-      <w:bookmarkStart w:id="1" w:name="_Toc156622115"/>
+      <w:bookmarkStart w:id="1" w:name="_Toc158841347"/>
       <w:r>
         <w:rPr>
           <w:lang w:val="en"/>
@@ -899,7 +899,7 @@
           <w:lang w:val="en"/>
         </w:rPr>
       </w:pPr>
-      <w:bookmarkStart w:id="2" w:name="_Toc156622116"/>
+      <w:bookmarkStart w:id="2" w:name="_Toc158841348"/>
       <w:r>
         <w:rPr>
           <w:lang w:val="en"/>
@@ -2488,7 +2488,7 @@
           <w:lang w:val="en"/>
         </w:rPr>
       </w:pPr>
-      <w:bookmarkStart w:id="3" w:name="_Toc156622117"/>
+      <w:bookmarkStart w:id="3" w:name="_Toc158841349"/>
       <w:r>
         <w:rPr>
           <w:lang w:val="en"/>
@@ -2509,7 +2509,7 @@
           <w:lang w:val="en"/>
         </w:rPr>
       </w:pPr>
-      <w:bookmarkStart w:id="4" w:name="_Toc156622118"/>
+      <w:bookmarkStart w:id="4" w:name="_Toc158841350"/>
       <w:r>
         <w:t>For</w:t>
       </w:r>
@@ -5320,7 +5320,7 @@
           <w:lang w:val="en"/>
         </w:rPr>
       </w:pPr>
-      <w:bookmarkStart w:id="5" w:name="_Toc156622119"/>
+      <w:bookmarkStart w:id="5" w:name="_Toc158841351"/>
       <w:r>
         <w:rPr>
           <w:lang w:val="en"/>
@@ -9460,7 +9460,7 @@
           <w:lang w:val="en"/>
         </w:rPr>
       </w:pPr>
-      <w:bookmarkStart w:id="6" w:name="_Toc156622120"/>
+      <w:bookmarkStart w:id="6" w:name="_Toc158841352"/>
       <w:r>
         <w:rPr>
           <w:lang w:val="en"/>
@@ -9718,6 +9718,14 @@
           <w:lang w:val="en"/>
         </w:rPr>
         <w:t>Releases</w:t>
+      </w:r>
+      <w:r>
+        <w:rPr>
+          <w:rFonts w:ascii="Calibri" w:hAnsi="Calibri" w:cs="Calibri"/>
+          <w:szCs w:val="22"/>
+          <w:lang w:val="en"/>
+        </w:rPr>
+        <w:t xml:space="preserve"> and .NET 9 Previews</w:t>
       </w:r>
       <w:r>
         <w:rPr>

</xml_diff>

<commit_message>
VS Extension support for VS2022 ARM64 installations #253
</commit_message>
<xml_diff>
--- a/src/Extensions/MauiTemplates/MauiTemplates/readme.docx
+++ b/src/Extensions/MauiTemplates/MauiTemplates/readme.docx
@@ -1,11 +1,11 @@
 
 <file path=word/document.xml><?xml version="1.0" encoding="utf-8"?>
-<w:document xmlns:wpc="http://schemas.microsoft.com/office/word/2010/wordprocessingCanvas" xmlns:cx="http://schemas.microsoft.com/office/drawing/2014/chartex" xmlns:cx1="http://schemas.microsoft.com/office/drawing/2015/9/8/chartex" xmlns:cx2="http://schemas.microsoft.com/office/drawing/2015/10/21/chartex" xmlns:cx3="http://schemas.microsoft.com/office/drawing/2016/5/9/chartex" xmlns:cx4="http://schemas.microsoft.com/office/drawing/2016/5/10/chartex" xmlns:cx5="http://schemas.microsoft.com/office/drawing/2016/5/11/chartex" xmlns:cx6="http://schemas.microsoft.com/office/drawing/2016/5/12/chartex" xmlns:cx7="http://schemas.microsoft.com/office/drawing/2016/5/13/chartex" xmlns:cx8="http://schemas.microsoft.com/office/drawing/2016/5/14/chartex" xmlns:mc="http://schemas.openxmlformats.org/markup-compatibility/2006" xmlns:aink="http://schemas.microsoft.com/office/drawing/2016/ink" xmlns:am3d="http://schemas.microsoft.com/office/drawing/2017/model3d" xmlns:o="urn:schemas-microsoft-com:office:office" xmlns:oel="http://schemas.microsoft.com/office/2019/extlst" xmlns:r="http://schemas.openxmlformats.org/officeDocument/2006/relationships" xmlns:m="http://schemas.openxmlformats.org/officeDocument/2006/math" xmlns:v="urn:schemas-microsoft-com:vml" xmlns:wp14="http://schemas.microsoft.com/office/word/2010/wordprocessingDrawing" xmlns:wp="http://schemas.openxmlformats.org/drawingml/2006/wordprocessingDrawing" xmlns:w10="urn:schemas-microsoft-com:office:word" xmlns:w="http://schemas.openxmlformats.org/wordprocessingml/2006/main" xmlns:w14="http://schemas.microsoft.com/office/word/2010/wordml" xmlns:w15="http://schemas.microsoft.com/office/word/2012/wordml" xmlns:w16cex="http://schemas.microsoft.com/office/word/2018/wordml/cex" xmlns:w16cid="http://schemas.microsoft.com/office/word/2016/wordml/cid" xmlns:w16="http://schemas.microsoft.com/office/word/2018/wordml" xmlns:w16sdtdh="http://schemas.microsoft.com/office/word/2020/wordml/sdtdatahash" xmlns:w16se="http://schemas.microsoft.com/office/word/2015/wordml/symex" xmlns:wpg="http://schemas.microsoft.com/office/word/2010/wordprocessingGroup" xmlns:wpi="http://schemas.microsoft.com/office/word/2010/wordprocessingInk" xmlns:wne="http://schemas.microsoft.com/office/word/2006/wordml" xmlns:wps="http://schemas.microsoft.com/office/word/2010/wordprocessingShape" mc:Ignorable="w14 w15 w16se w16cid w16 w16cex w16sdtdh wp14">
+<w:document xmlns:wpc="http://schemas.microsoft.com/office/word/2010/wordprocessingCanvas" xmlns:cx="http://schemas.microsoft.com/office/drawing/2014/chartex" xmlns:cx1="http://schemas.microsoft.com/office/drawing/2015/9/8/chartex" xmlns:cx2="http://schemas.microsoft.com/office/drawing/2015/10/21/chartex" xmlns:cx3="http://schemas.microsoft.com/office/drawing/2016/5/9/chartex" xmlns:cx4="http://schemas.microsoft.com/office/drawing/2016/5/10/chartex" xmlns:cx5="http://schemas.microsoft.com/office/drawing/2016/5/11/chartex" xmlns:cx6="http://schemas.microsoft.com/office/drawing/2016/5/12/chartex" xmlns:cx7="http://schemas.microsoft.com/office/drawing/2016/5/13/chartex" xmlns:cx8="http://schemas.microsoft.com/office/drawing/2016/5/14/chartex" xmlns:mc="http://schemas.openxmlformats.org/markup-compatibility/2006" xmlns:aink="http://schemas.microsoft.com/office/drawing/2016/ink" xmlns:am3d="http://schemas.microsoft.com/office/drawing/2017/model3d" xmlns:o="urn:schemas-microsoft-com:office:office" xmlns:oel="http://schemas.microsoft.com/office/2019/extlst" xmlns:r="http://schemas.openxmlformats.org/officeDocument/2006/relationships" xmlns:m="http://schemas.openxmlformats.org/officeDocument/2006/math" xmlns:v="urn:schemas-microsoft-com:vml" xmlns:wp14="http://schemas.microsoft.com/office/word/2010/wordprocessingDrawing" xmlns:wp="http://schemas.openxmlformats.org/drawingml/2006/wordprocessingDrawing" xmlns:w10="urn:schemas-microsoft-com:office:word" xmlns:w="http://schemas.openxmlformats.org/wordprocessingml/2006/main" xmlns:w14="http://schemas.microsoft.com/office/word/2010/wordml" xmlns:w15="http://schemas.microsoft.com/office/word/2012/wordml" xmlns:w16cex="http://schemas.microsoft.com/office/word/2018/wordml/cex" xmlns:w16cid="http://schemas.microsoft.com/office/word/2016/wordml/cid" xmlns:w16="http://schemas.microsoft.com/office/word/2018/wordml" xmlns:w16du="http://schemas.microsoft.com/office/word/2023/wordml/word16du" xmlns:w16sdtdh="http://schemas.microsoft.com/office/word/2020/wordml/sdtdatahash" xmlns:w16se="http://schemas.microsoft.com/office/word/2015/wordml/symex" xmlns:wpg="http://schemas.microsoft.com/office/word/2010/wordprocessingGroup" xmlns:wpi="http://schemas.microsoft.com/office/word/2010/wordprocessingInk" xmlns:wne="http://schemas.microsoft.com/office/word/2006/wordml" xmlns:wps="http://schemas.microsoft.com/office/word/2010/wordprocessingShape" mc:Ignorable="w14 w15 w16se w16cid w16 w16cex w16sdtdh w16du wp14">
   <w:body>
     <w:p>
       <w:pPr>
         <w:pStyle w:val="Title"/>
-        <w:jc w:val="center"/>
+        <w:jc w:val="both"/>
         <w:rPr>
           <w:lang w:val="en"/>
         </w:rPr>
@@ -61,6 +61,7 @@
         <w:p>
           <w:pPr>
             <w:pStyle w:val="TOCHeading"/>
+            <w:jc w:val="both"/>
           </w:pPr>
           <w:r>
             <w:t>Contents</w:t>
@@ -90,7 +91,7 @@
           <w:r>
             <w:fldChar w:fldCharType="separate"/>
           </w:r>
-          <w:hyperlink w:anchor="_Toc158841346" w:history="1">
+          <w:hyperlink w:anchor="_Toc173880385" w:history="1">
             <w:r>
               <w:rPr>
                 <w:rStyle w:val="Hyperlink"/>
@@ -118,7 +119,7 @@
                 <w:noProof/>
                 <w:webHidden/>
               </w:rPr>
-              <w:instrText xml:space="preserve"> PAGEREF _Toc158841346 \h </w:instrText>
+              <w:instrText xml:space="preserve"> PAGEREF _Toc173880385 \h </w:instrText>
             </w:r>
             <w:r>
               <w:rPr>
@@ -164,7 +165,7 @@
               <w14:ligatures w14:val="standardContextual"/>
             </w:rPr>
           </w:pPr>
-          <w:hyperlink w:anchor="_Toc158841347" w:history="1">
+          <w:hyperlink w:anchor="_Toc173880386" w:history="1">
             <w:r>
               <w:rPr>
                 <w:rStyle w:val="Hyperlink"/>
@@ -192,7 +193,7 @@
                 <w:noProof/>
                 <w:webHidden/>
               </w:rPr>
-              <w:instrText xml:space="preserve"> PAGEREF _Toc158841347 \h </w:instrText>
+              <w:instrText xml:space="preserve"> PAGEREF _Toc173880386 \h </w:instrText>
             </w:r>
             <w:r>
               <w:rPr>
@@ -238,7 +239,7 @@
               <w14:ligatures w14:val="standardContextual"/>
             </w:rPr>
           </w:pPr>
-          <w:hyperlink w:anchor="_Toc158841348" w:history="1">
+          <w:hyperlink w:anchor="_Toc173880387" w:history="1">
             <w:r>
               <w:rPr>
                 <w:rStyle w:val="Hyperlink"/>
@@ -266,7 +267,7 @@
                 <w:noProof/>
                 <w:webHidden/>
               </w:rPr>
-              <w:instrText xml:space="preserve"> PAGEREF _Toc158841348 \h </w:instrText>
+              <w:instrText xml:space="preserve"> PAGEREF _Toc173880387 \h </w:instrText>
             </w:r>
             <w:r>
               <w:rPr>
@@ -312,7 +313,7 @@
               <w14:ligatures w14:val="standardContextual"/>
             </w:rPr>
           </w:pPr>
-          <w:hyperlink w:anchor="_Toc158841349" w:history="1">
+          <w:hyperlink w:anchor="_Toc173880388" w:history="1">
             <w:r>
               <w:rPr>
                 <w:rStyle w:val="Hyperlink"/>
@@ -340,7 +341,7 @@
                 <w:noProof/>
                 <w:webHidden/>
               </w:rPr>
-              <w:instrText xml:space="preserve"> PAGEREF _Toc158841349 \h </w:instrText>
+              <w:instrText xml:space="preserve"> PAGEREF _Toc173880388 \h </w:instrText>
             </w:r>
             <w:r>
               <w:rPr>
@@ -386,7 +387,7 @@
               <w14:ligatures w14:val="standardContextual"/>
             </w:rPr>
           </w:pPr>
-          <w:hyperlink w:anchor="_Toc158841350" w:history="1">
+          <w:hyperlink w:anchor="_Toc173880389" w:history="1">
             <w:r>
               <w:rPr>
                 <w:rStyle w:val="Hyperlink"/>
@@ -421,7 +422,7 @@
                 <w:noProof/>
                 <w:webHidden/>
               </w:rPr>
-              <w:instrText xml:space="preserve"> PAGEREF _Toc158841350 \h </w:instrText>
+              <w:instrText xml:space="preserve"> PAGEREF _Toc173880389 \h </w:instrText>
             </w:r>
             <w:r>
               <w:rPr>
@@ -467,7 +468,7 @@
               <w14:ligatures w14:val="standardContextual"/>
             </w:rPr>
           </w:pPr>
-          <w:hyperlink w:anchor="_Toc158841351" w:history="1">
+          <w:hyperlink w:anchor="_Toc173880390" w:history="1">
             <w:r>
               <w:rPr>
                 <w:rStyle w:val="Hyperlink"/>
@@ -495,7 +496,7 @@
                 <w:noProof/>
                 <w:webHidden/>
               </w:rPr>
-              <w:instrText xml:space="preserve"> PAGEREF _Toc158841351 \h </w:instrText>
+              <w:instrText xml:space="preserve"> PAGEREF _Toc173880390 \h </w:instrText>
             </w:r>
             <w:r>
               <w:rPr>
@@ -541,7 +542,7 @@
               <w14:ligatures w14:val="standardContextual"/>
             </w:rPr>
           </w:pPr>
-          <w:hyperlink w:anchor="_Toc158841352" w:history="1">
+          <w:hyperlink w:anchor="_Toc173880391" w:history="1">
             <w:r>
               <w:rPr>
                 <w:rStyle w:val="Hyperlink"/>
@@ -569,7 +570,7 @@
                 <w:noProof/>
                 <w:webHidden/>
               </w:rPr>
-              <w:instrText xml:space="preserve"> PAGEREF _Toc158841352 \h </w:instrText>
+              <w:instrText xml:space="preserve"> PAGEREF _Toc173880391 \h </w:instrText>
             </w:r>
             <w:r>
               <w:rPr>
@@ -601,6 +602,9 @@
           </w:hyperlink>
         </w:p>
         <w:p>
+          <w:pPr>
+            <w:jc w:val="both"/>
+          </w:pPr>
           <w:r>
             <w:rPr>
               <w:b/>
@@ -619,6 +623,7 @@
         <w:autoSpaceDN w:val="0"/>
         <w:adjustRightInd w:val="0"/>
         <w:spacing w:after="200" w:line="276" w:lineRule="auto"/>
+        <w:jc w:val="both"/>
         <w:rPr>
           <w:rFonts w:ascii="Calibri" w:hAnsi="Calibri" w:cs="Calibri"/>
           <w:szCs w:val="22"/>
@@ -628,6 +633,7 @@
     </w:p>
     <w:p>
       <w:pPr>
+        <w:jc w:val="both"/>
         <w:rPr>
           <w:rFonts w:asciiTheme="majorHAnsi" w:eastAsiaTheme="majorEastAsia" w:hAnsiTheme="majorHAnsi" w:cstheme="majorBidi"/>
           <w:color w:val="2F5496" w:themeColor="accent1" w:themeShade="BF"/>
@@ -646,11 +652,12 @@
     <w:p>
       <w:pPr>
         <w:pStyle w:val="Heading1"/>
+        <w:jc w:val="both"/>
         <w:rPr>
           <w:lang w:val="en"/>
         </w:rPr>
       </w:pPr>
-      <w:bookmarkStart w:id="0" w:name="_Toc158841346"/>
+      <w:bookmarkStart w:id="0" w:name="_Toc173880385"/>
       <w:r>
         <w:rPr>
           <w:lang w:val="en"/>
@@ -667,6 +674,7 @@
         <w:autoSpaceDN w:val="0"/>
         <w:adjustRightInd w:val="0"/>
         <w:spacing w:after="200" w:line="276" w:lineRule="auto"/>
+        <w:jc w:val="both"/>
         <w:rPr>
           <w:rFonts w:ascii="Calibri" w:hAnsi="Calibri" w:cs="Calibri"/>
           <w:szCs w:val="22"/>
@@ -682,6 +690,7 @@
         <w:adjustRightInd w:val="0"/>
         <w:spacing w:after="200" w:line="276" w:lineRule="auto"/>
         <w:ind w:firstLine="720"/>
+        <w:jc w:val="both"/>
         <w:rPr>
           <w:rFonts w:ascii="Calibri" w:hAnsi="Calibri" w:cs="Calibri"/>
           <w:szCs w:val="22"/>
@@ -694,7 +703,15 @@
           <w:szCs w:val="22"/>
           <w:lang w:val="en"/>
         </w:rPr>
-        <w:t>This VS extension is loaded with Project</w:t>
+        <w:t xml:space="preserve">This VS extension is loaded with </w:t>
+      </w:r>
+      <w:r>
+        <w:rPr>
+          <w:rFonts w:ascii="Calibri" w:hAnsi="Calibri" w:cs="Calibri"/>
+          <w:szCs w:val="22"/>
+          <w:lang w:val="en"/>
+        </w:rPr>
+        <w:t>Projects</w:t>
       </w:r>
       <w:r>
         <w:rPr>
@@ -718,25 +735,74 @@
           <w:szCs w:val="22"/>
           <w:lang w:val="en"/>
         </w:rPr>
-        <w:t>Templates and Code Snippets</w:t>
-      </w:r>
-      <w:r>
-        <w:rPr>
-          <w:rFonts w:ascii="Calibri" w:hAnsi="Calibri" w:cs="Calibri"/>
-          <w:szCs w:val="22"/>
-          <w:lang w:val="en"/>
-        </w:rPr>
-        <w:t xml:space="preserve"> for working with .NET MAUI in Visual Studio 2022.</w:t>
+        <w:t>Templates</w:t>
+      </w:r>
+      <w:r>
+        <w:rPr>
+          <w:rFonts w:ascii="Calibri" w:hAnsi="Calibri" w:cs="Calibri"/>
+          <w:szCs w:val="22"/>
+          <w:lang w:val="en"/>
+        </w:rPr>
+        <w:t>,</w:t>
+      </w:r>
+      <w:r>
+        <w:rPr>
+          <w:rFonts w:ascii="Calibri" w:hAnsi="Calibri" w:cs="Calibri"/>
+          <w:szCs w:val="22"/>
+          <w:lang w:val="en"/>
+        </w:rPr>
+        <w:t xml:space="preserve"> and Code Snippets</w:t>
+      </w:r>
+      <w:r>
+        <w:rPr>
+          <w:rFonts w:ascii="Calibri" w:hAnsi="Calibri" w:cs="Calibri"/>
+          <w:szCs w:val="22"/>
+          <w:lang w:val="en"/>
+        </w:rPr>
+        <w:t xml:space="preserve"> for working with .NET MAUI in Visual Studio 2022</w:t>
+      </w:r>
+      <w:r>
+        <w:rPr>
+          <w:rFonts w:ascii="Calibri" w:hAnsi="Calibri" w:cs="Calibri"/>
+          <w:szCs w:val="22"/>
+          <w:lang w:val="en"/>
+        </w:rPr>
+        <w:t xml:space="preserve"> (</w:t>
+      </w:r>
+      <w:r>
+        <w:rPr>
+          <w:rFonts w:ascii="Calibri" w:hAnsi="Calibri" w:cs="Calibri"/>
+          <w:szCs w:val="22"/>
+          <w:lang w:val="en"/>
+        </w:rPr>
+        <w:t xml:space="preserve">on both </w:t>
+      </w:r>
+      <w:r>
+        <w:rPr>
+          <w:rFonts w:ascii="Calibri" w:hAnsi="Calibri" w:cs="Calibri"/>
+          <w:szCs w:val="22"/>
+          <w:lang w:val="en"/>
+        </w:rPr>
+        <w:t>x64 and ARM64 installations)</w:t>
+      </w:r>
+      <w:r>
+        <w:rPr>
+          <w:rFonts w:ascii="Calibri" w:hAnsi="Calibri" w:cs="Calibri"/>
+          <w:szCs w:val="22"/>
+          <w:lang w:val="en"/>
+        </w:rPr>
+        <w:t>.</w:t>
       </w:r>
     </w:p>
     <w:p>
       <w:pPr>
         <w:pStyle w:val="Heading1"/>
+        <w:jc w:val="both"/>
         <w:rPr>
           <w:lang w:val="en"/>
         </w:rPr>
       </w:pPr>
-      <w:bookmarkStart w:id="1" w:name="_Toc158841347"/>
+      <w:bookmarkStart w:id="1" w:name="_Toc173880386"/>
       <w:r>
         <w:rPr>
           <w:lang w:val="en"/>
@@ -753,6 +819,7 @@
         <w:adjustRightInd w:val="0"/>
         <w:spacing w:after="200" w:line="276" w:lineRule="auto"/>
         <w:ind w:left="720"/>
+        <w:jc w:val="both"/>
         <w:rPr>
           <w:rFonts w:ascii="Calibri" w:hAnsi="Calibri" w:cs="Calibri"/>
           <w:szCs w:val="22"/>
@@ -772,6 +839,7 @@
         <w:adjustRightInd w:val="0"/>
         <w:spacing w:after="200" w:line="276" w:lineRule="auto"/>
         <w:ind w:left="720" w:hanging="360"/>
+        <w:jc w:val="both"/>
         <w:rPr>
           <w:rFonts w:ascii="Calibri" w:hAnsi="Calibri" w:cs="Calibri"/>
           <w:szCs w:val="22"/>
@@ -808,7 +876,39 @@
           <w:szCs w:val="22"/>
           <w:lang w:val="en"/>
         </w:rPr>
-        <w:t xml:space="preserve">For more details check out this </w:t>
+        <w:t>For more details</w:t>
+      </w:r>
+      <w:r>
+        <w:rPr>
+          <w:rFonts w:ascii="Calibri" w:hAnsi="Calibri" w:cs="Calibri"/>
+          <w:szCs w:val="22"/>
+          <w:lang w:val="en"/>
+        </w:rPr>
+        <w:t>,</w:t>
+      </w:r>
+      <w:r>
+        <w:rPr>
+          <w:rFonts w:ascii="Calibri" w:hAnsi="Calibri" w:cs="Calibri"/>
+          <w:szCs w:val="22"/>
+          <w:lang w:val="en"/>
+        </w:rPr>
+        <w:t xml:space="preserve"> check out th</w:t>
+      </w:r>
+      <w:r>
+        <w:rPr>
+          <w:rFonts w:ascii="Calibri" w:hAnsi="Calibri" w:cs="Calibri"/>
+          <w:szCs w:val="22"/>
+          <w:lang w:val="en"/>
+        </w:rPr>
+        <w:t>ese</w:t>
+      </w:r>
+      <w:r>
+        <w:rPr>
+          <w:rFonts w:ascii="Calibri" w:hAnsi="Calibri" w:cs="Calibri"/>
+          <w:szCs w:val="22"/>
+          <w:lang w:val="en"/>
+        </w:rPr>
+        <w:t xml:space="preserve"> </w:t>
       </w:r>
       <w:hyperlink r:id="rId8" w:history="1">
         <w:r>
@@ -818,7 +918,7 @@
             <w:szCs w:val="22"/>
             <w:lang w:val="en"/>
           </w:rPr>
-          <w:t>blog post</w:t>
+          <w:t>articles</w:t>
         </w:r>
       </w:hyperlink>
     </w:p>
@@ -834,6 +934,7 @@
         <w:adjustRightInd w:val="0"/>
         <w:spacing w:after="200" w:line="276" w:lineRule="auto"/>
         <w:ind w:left="720" w:hanging="360"/>
+        <w:jc w:val="both"/>
         <w:rPr>
           <w:rFonts w:ascii="Calibri" w:hAnsi="Calibri" w:cs="Calibri"/>
           <w:szCs w:val="22"/>
@@ -861,6 +962,7 @@
         <w:adjustRightInd w:val="0"/>
         <w:spacing w:after="200" w:line="276" w:lineRule="auto"/>
         <w:ind w:left="720" w:hanging="360"/>
+        <w:jc w:val="both"/>
         <w:rPr>
           <w:rFonts w:ascii="Calibri" w:hAnsi="Calibri" w:cs="Calibri"/>
           <w:szCs w:val="22"/>
@@ -895,11 +997,12 @@
     <w:p>
       <w:pPr>
         <w:pStyle w:val="Heading1"/>
+        <w:jc w:val="both"/>
         <w:rPr>
           <w:lang w:val="en"/>
         </w:rPr>
       </w:pPr>
-      <w:bookmarkStart w:id="2" w:name="_Toc158841348"/>
+      <w:bookmarkStart w:id="2" w:name="_Toc173880387"/>
       <w:r>
         <w:rPr>
           <w:lang w:val="en"/>
@@ -915,6 +1018,7 @@
         <w:autoSpaceDN w:val="0"/>
         <w:adjustRightInd w:val="0"/>
         <w:spacing w:after="200" w:line="276" w:lineRule="auto"/>
+        <w:jc w:val="both"/>
         <w:rPr>
           <w:rFonts w:ascii="Calibri" w:hAnsi="Calibri" w:cs="Calibri"/>
           <w:szCs w:val="22"/>
@@ -930,6 +1034,7 @@
         <w:adjustRightInd w:val="0"/>
         <w:spacing w:after="200" w:line="276" w:lineRule="auto"/>
         <w:ind w:firstLine="360"/>
+        <w:jc w:val="both"/>
         <w:rPr>
           <w:rFonts w:ascii="Calibri" w:hAnsi="Calibri" w:cs="Calibri"/>
           <w:szCs w:val="22"/>
@@ -988,6 +1093,7 @@
         <w:autoSpaceDN w:val="0"/>
         <w:adjustRightInd w:val="0"/>
         <w:spacing w:after="200" w:line="276" w:lineRule="auto"/>
+        <w:jc w:val="both"/>
         <w:rPr>
           <w:rFonts w:ascii="Calibri" w:hAnsi="Calibri" w:cs="Calibri"/>
           <w:b/>
@@ -1005,6 +1111,7 @@
         <w:adjustRightInd w:val="0"/>
         <w:spacing w:after="200" w:line="276" w:lineRule="auto"/>
         <w:ind w:left="360"/>
+        <w:jc w:val="both"/>
         <w:rPr>
           <w:rFonts w:ascii="Calibri" w:hAnsi="Calibri" w:cs="Calibri"/>
           <w:szCs w:val="22"/>
@@ -1078,6 +1185,7 @@
         <w:adjustRightInd w:val="0"/>
         <w:spacing w:after="200" w:line="240" w:lineRule="auto"/>
         <w:ind w:left="1080" w:hanging="360"/>
+        <w:jc w:val="both"/>
         <w:rPr>
           <w:rFonts w:ascii="Calibri" w:hAnsi="Calibri" w:cs="Calibri"/>
           <w:szCs w:val="22"/>
@@ -1105,6 +1213,7 @@
         <w:adjustRightInd w:val="0"/>
         <w:spacing w:after="200" w:line="240" w:lineRule="auto"/>
         <w:ind w:left="1080" w:hanging="360"/>
+        <w:jc w:val="both"/>
         <w:rPr>
           <w:rFonts w:ascii="Calibri" w:hAnsi="Calibri" w:cs="Calibri"/>
           <w:szCs w:val="22"/>
@@ -1135,6 +1244,7 @@
         <w:autoSpaceDN w:val="0"/>
         <w:adjustRightInd w:val="0"/>
         <w:spacing w:after="200" w:line="276" w:lineRule="auto"/>
+        <w:jc w:val="both"/>
         <w:rPr>
           <w:rFonts w:ascii="Calibri" w:hAnsi="Calibri" w:cs="Calibri"/>
           <w:b/>
@@ -1152,6 +1262,7 @@
         <w:adjustRightInd w:val="0"/>
         <w:spacing w:after="200" w:line="276" w:lineRule="auto"/>
         <w:ind w:left="360"/>
+        <w:jc w:val="both"/>
         <w:rPr>
           <w:rFonts w:ascii="Calibri" w:hAnsi="Calibri" w:cs="Calibri"/>
           <w:szCs w:val="22"/>
@@ -1197,6 +1308,7 @@
         <w:adjustRightInd w:val="0"/>
         <w:spacing w:after="200" w:line="240" w:lineRule="auto"/>
         <w:ind w:left="1080" w:hanging="360"/>
+        <w:jc w:val="both"/>
         <w:rPr>
           <w:rFonts w:ascii="Calibri" w:hAnsi="Calibri" w:cs="Calibri"/>
           <w:szCs w:val="22"/>
@@ -1224,6 +1336,7 @@
         <w:adjustRightInd w:val="0"/>
         <w:spacing w:after="200" w:line="240" w:lineRule="auto"/>
         <w:ind w:left="1080" w:hanging="360"/>
+        <w:jc w:val="both"/>
         <w:rPr>
           <w:rFonts w:ascii="Calibri" w:hAnsi="Calibri" w:cs="Calibri"/>
           <w:szCs w:val="22"/>
@@ -1251,6 +1364,7 @@
         <w:adjustRightInd w:val="0"/>
         <w:spacing w:after="200" w:line="240" w:lineRule="auto"/>
         <w:ind w:left="1080" w:hanging="360"/>
+        <w:jc w:val="both"/>
         <w:rPr>
           <w:rFonts w:ascii="Calibri" w:hAnsi="Calibri" w:cs="Calibri"/>
           <w:szCs w:val="22"/>
@@ -1278,6 +1392,7 @@
         <w:adjustRightInd w:val="0"/>
         <w:spacing w:after="200" w:line="240" w:lineRule="auto"/>
         <w:ind w:left="1080" w:hanging="360"/>
+        <w:jc w:val="both"/>
         <w:rPr>
           <w:rFonts w:ascii="Calibri" w:hAnsi="Calibri" w:cs="Calibri"/>
           <w:szCs w:val="22"/>
@@ -1290,8 +1405,18 @@
           <w:szCs w:val="22"/>
           <w:lang w:val="en"/>
         </w:rPr>
-        <w:t>Content Page with BlazorWebView</w:t>
-      </w:r>
+        <w:t xml:space="preserve">Content Page with </w:t>
+      </w:r>
+      <w:proofErr w:type="spellStart"/>
+      <w:r>
+        <w:rPr>
+          <w:rFonts w:ascii="Calibri" w:hAnsi="Calibri" w:cs="Calibri"/>
+          <w:szCs w:val="22"/>
+          <w:lang w:val="en"/>
+        </w:rPr>
+        <w:t>BlazorWebView</w:t>
+      </w:r>
+      <w:proofErr w:type="spellEnd"/>
     </w:p>
     <w:p>
       <w:pPr>
@@ -1305,6 +1430,7 @@
         <w:adjustRightInd w:val="0"/>
         <w:spacing w:after="200" w:line="240" w:lineRule="auto"/>
         <w:ind w:left="1080" w:hanging="360"/>
+        <w:jc w:val="both"/>
         <w:rPr>
           <w:rFonts w:ascii="Calibri" w:hAnsi="Calibri" w:cs="Calibri"/>
           <w:szCs w:val="22"/>
@@ -1317,7 +1443,25 @@
           <w:szCs w:val="22"/>
           <w:lang w:val="en"/>
         </w:rPr>
-        <w:t>Content Page with BlazorWebView (C#)</w:t>
+        <w:t xml:space="preserve">Content Page with </w:t>
+      </w:r>
+      <w:proofErr w:type="spellStart"/>
+      <w:r>
+        <w:rPr>
+          <w:rFonts w:ascii="Calibri" w:hAnsi="Calibri" w:cs="Calibri"/>
+          <w:szCs w:val="22"/>
+          <w:lang w:val="en"/>
+        </w:rPr>
+        <w:t>BlazorWebView</w:t>
+      </w:r>
+      <w:proofErr w:type="spellEnd"/>
+      <w:r>
+        <w:rPr>
+          <w:rFonts w:ascii="Calibri" w:hAnsi="Calibri" w:cs="Calibri"/>
+          <w:szCs w:val="22"/>
+          <w:lang w:val="en"/>
+        </w:rPr>
+        <w:t xml:space="preserve"> (C#)</w:t>
       </w:r>
     </w:p>
     <w:p>
@@ -1332,6 +1476,7 @@
         <w:adjustRightInd w:val="0"/>
         <w:spacing w:after="200" w:line="240" w:lineRule="auto"/>
         <w:ind w:left="1080" w:hanging="360"/>
+        <w:jc w:val="both"/>
         <w:rPr>
           <w:rFonts w:ascii="Calibri" w:hAnsi="Calibri" w:cs="Calibri"/>
           <w:szCs w:val="22"/>
@@ -1359,6 +1504,7 @@
         <w:adjustRightInd w:val="0"/>
         <w:spacing w:after="200" w:line="240" w:lineRule="auto"/>
         <w:ind w:left="1080" w:hanging="360"/>
+        <w:jc w:val="both"/>
         <w:rPr>
           <w:rFonts w:ascii="Calibri" w:hAnsi="Calibri" w:cs="Calibri"/>
           <w:szCs w:val="22"/>
@@ -1398,6 +1544,7 @@
         <w:adjustRightInd w:val="0"/>
         <w:spacing w:after="200" w:line="276" w:lineRule="auto"/>
         <w:ind w:left="360"/>
+        <w:jc w:val="both"/>
         <w:rPr>
           <w:rFonts w:ascii="Calibri" w:hAnsi="Calibri" w:cs="Calibri"/>
           <w:b/>
@@ -1415,6 +1562,7 @@
         <w:adjustRightInd w:val="0"/>
         <w:spacing w:after="200" w:line="276" w:lineRule="auto"/>
         <w:ind w:left="360"/>
+        <w:jc w:val="both"/>
         <w:rPr>
           <w:rFonts w:ascii="Calibri" w:hAnsi="Calibri" w:cs="Calibri"/>
           <w:szCs w:val="22"/>
@@ -1461,6 +1609,7 @@
         <w:adjustRightInd w:val="0"/>
         <w:spacing w:after="200" w:line="240" w:lineRule="auto"/>
         <w:ind w:left="1080" w:hanging="360"/>
+        <w:jc w:val="both"/>
         <w:rPr>
           <w:rFonts w:ascii="Calibri" w:hAnsi="Calibri" w:cs="Calibri"/>
           <w:szCs w:val="22"/>
@@ -1488,6 +1637,7 @@
         <w:adjustRightInd w:val="0"/>
         <w:spacing w:after="200" w:line="240" w:lineRule="auto"/>
         <w:ind w:left="1080" w:hanging="360"/>
+        <w:jc w:val="both"/>
         <w:rPr>
           <w:rFonts w:ascii="Calibri" w:hAnsi="Calibri" w:cs="Calibri"/>
           <w:szCs w:val="22"/>
@@ -1515,6 +1665,7 @@
         <w:adjustRightInd w:val="0"/>
         <w:spacing w:after="200" w:line="240" w:lineRule="auto"/>
         <w:ind w:left="1080" w:hanging="360"/>
+        <w:jc w:val="both"/>
         <w:rPr>
           <w:rFonts w:ascii="Calibri" w:hAnsi="Calibri" w:cs="Calibri"/>
           <w:szCs w:val="22"/>
@@ -1538,6 +1689,7 @@
         <w:adjustRightInd w:val="0"/>
         <w:spacing w:after="200" w:line="276" w:lineRule="auto"/>
         <w:ind w:left="360"/>
+        <w:jc w:val="both"/>
         <w:rPr>
           <w:rFonts w:ascii="Calibri" w:hAnsi="Calibri" w:cs="Calibri"/>
           <w:szCs w:val="22"/>
@@ -1608,7 +1760,23 @@
           <w:szCs w:val="22"/>
           <w:lang w:val="en"/>
         </w:rPr>
-        <w:t xml:space="preserve"> a</w:t>
+        <w:t xml:space="preserve"> </w:t>
+      </w:r>
+      <w:r>
+        <w:rPr>
+          <w:rFonts w:ascii="Calibri" w:hAnsi="Calibri" w:cs="Calibri"/>
+          <w:szCs w:val="22"/>
+          <w:lang w:val="en"/>
+        </w:rPr>
+        <w:t xml:space="preserve">is </w:t>
+      </w:r>
+      <w:r>
+        <w:rPr>
+          <w:rFonts w:ascii="Calibri" w:hAnsi="Calibri" w:cs="Calibri"/>
+          <w:szCs w:val="22"/>
+          <w:lang w:val="en"/>
+        </w:rPr>
+        <w:t>a</w:t>
       </w:r>
       <w:r>
         <w:rPr>
@@ -1654,12 +1822,14 @@
         <w:adjustRightInd w:val="0"/>
         <w:spacing w:after="200" w:line="276" w:lineRule="auto"/>
         <w:ind w:left="360"/>
+        <w:jc w:val="both"/>
         <w:rPr>
           <w:rFonts w:ascii="Calibri" w:hAnsi="Calibri" w:cs="Calibri"/>
           <w:szCs w:val="22"/>
           <w:lang w:val="en"/>
         </w:rPr>
       </w:pPr>
+      <w:proofErr w:type="spellStart"/>
       <w:r>
         <w:rPr>
           <w:rFonts w:ascii="Calibri" w:hAnsi="Calibri" w:cs="Calibri"/>
@@ -1670,6 +1840,7 @@
         </w:rPr>
         <w:t>ResourceDictionary</w:t>
       </w:r>
+      <w:proofErr w:type="spellEnd"/>
       <w:r>
         <w:rPr>
           <w:rFonts w:ascii="Calibri" w:hAnsi="Calibri" w:cs="Calibri"/>
@@ -1772,7 +1943,7 @@
           <w:szCs w:val="22"/>
           <w:lang w:val="en"/>
         </w:rPr>
-        <w:t>(as its the code-behind is used rarely)</w:t>
+        <w:t>(as the code-behind is used rarely)</w:t>
       </w:r>
       <w:r>
         <w:rPr>
@@ -1791,6 +1962,7 @@
         <w:adjustRightInd w:val="0"/>
         <w:spacing w:after="200" w:line="276" w:lineRule="auto"/>
         <w:ind w:left="360"/>
+        <w:jc w:val="both"/>
         <w:rPr>
           <w:rFonts w:ascii="Calibri" w:hAnsi="Calibri" w:cs="Calibri"/>
           <w:szCs w:val="22"/>
@@ -1844,6 +2016,7 @@
         </w:tabs>
         <w:spacing w:after="0" w:line="360" w:lineRule="auto"/>
         <w:ind w:left="1080"/>
+        <w:jc w:val="both"/>
         <w:rPr>
           <w:rFonts w:eastAsia="Times New Roman" w:cstheme="minorHAnsi"/>
           <w:color w:val="000000"/>
@@ -1895,6 +2068,7 @@
         </w:tabs>
         <w:spacing w:after="0" w:line="360" w:lineRule="auto"/>
         <w:ind w:left="1080"/>
+        <w:jc w:val="both"/>
         <w:rPr>
           <w:rFonts w:eastAsia="Times New Roman" w:cstheme="minorHAnsi"/>
           <w:color w:val="000000"/>
@@ -1946,6 +2120,7 @@
         </w:tabs>
         <w:spacing w:after="0" w:line="360" w:lineRule="auto"/>
         <w:ind w:left="1080"/>
+        <w:jc w:val="both"/>
         <w:rPr>
           <w:rFonts w:eastAsia="Times New Roman" w:cstheme="minorHAnsi"/>
           <w:color w:val="000000"/>
@@ -2001,6 +2176,7 @@
         <w:adjustRightInd w:val="0"/>
         <w:spacing w:after="200" w:line="276" w:lineRule="auto"/>
         <w:ind w:left="1080"/>
+        <w:jc w:val="both"/>
         <w:rPr>
           <w:rFonts w:ascii="Calibri" w:hAnsi="Calibri" w:cs="Calibri"/>
           <w:szCs w:val="22"/>
@@ -2028,6 +2204,7 @@
         <w:adjustRightInd w:val="0"/>
         <w:spacing w:after="200" w:line="276" w:lineRule="auto"/>
         <w:ind w:left="1080" w:hanging="360"/>
+        <w:jc w:val="both"/>
         <w:rPr>
           <w:rFonts w:ascii="Calibri" w:hAnsi="Calibri" w:cs="Calibri"/>
           <w:szCs w:val="22"/>
@@ -2123,6 +2300,7 @@
         <w:adjustRightInd w:val="0"/>
         <w:spacing w:after="200" w:line="276" w:lineRule="auto"/>
         <w:ind w:left="1080" w:hanging="360"/>
+        <w:jc w:val="both"/>
         <w:rPr>
           <w:rFonts w:ascii="Calibri" w:hAnsi="Calibri" w:cs="Calibri"/>
           <w:b/>
@@ -2383,6 +2561,7 @@
         <w:adjustRightInd w:val="0"/>
         <w:spacing w:after="200" w:line="276" w:lineRule="auto"/>
         <w:ind w:left="360"/>
+        <w:jc w:val="both"/>
         <w:rPr>
           <w:rFonts w:ascii="Calibri" w:hAnsi="Calibri" w:cs="Calibri"/>
           <w:b/>
@@ -2445,6 +2624,14 @@
           <w:lang w:val="en"/>
         </w:rPr>
         <w:t xml:space="preserve">, </w:t>
+      </w:r>
+      <w:r>
+        <w:rPr>
+          <w:rFonts w:ascii="Calibri" w:hAnsi="Calibri" w:cs="Calibri"/>
+          <w:szCs w:val="22"/>
+          <w:lang w:val="en"/>
+        </w:rPr>
+        <w:t xml:space="preserve">is </w:t>
       </w:r>
       <w:r>
         <w:rPr>
@@ -2484,11 +2671,12 @@
     <w:p>
       <w:pPr>
         <w:pStyle w:val="Heading1"/>
+        <w:jc w:val="both"/>
         <w:rPr>
           <w:lang w:val="en"/>
         </w:rPr>
       </w:pPr>
-      <w:bookmarkStart w:id="3" w:name="_Toc158841349"/>
+      <w:bookmarkStart w:id="3" w:name="_Toc173880388"/>
       <w:r>
         <w:rPr>
           <w:lang w:val="en"/>
@@ -2500,16 +2688,18 @@
     <w:p>
       <w:pPr>
         <w:pStyle w:val="Heading2"/>
+        <w:jc w:val="both"/>
       </w:pPr>
     </w:p>
     <w:p>
       <w:pPr>
         <w:pStyle w:val="Heading2"/>
+        <w:jc w:val="both"/>
         <w:rPr>
           <w:lang w:val="en"/>
         </w:rPr>
       </w:pPr>
-      <w:bookmarkStart w:id="4" w:name="_Toc158841350"/>
+      <w:bookmarkStart w:id="4" w:name="_Toc173880389"/>
       <w:r>
         <w:t>For</w:t>
       </w:r>
@@ -2528,6 +2718,7 @@
         <w:autoSpaceDN w:val="0"/>
         <w:adjustRightInd w:val="0"/>
         <w:spacing w:after="200" w:line="276" w:lineRule="auto"/>
+        <w:jc w:val="both"/>
         <w:rPr>
           <w:rFonts w:ascii="Calibri" w:hAnsi="Calibri" w:cs="Calibri"/>
           <w:szCs w:val="22"/>
@@ -2542,6 +2733,7 @@
         <w:autoSpaceDN w:val="0"/>
         <w:adjustRightInd w:val="0"/>
         <w:spacing w:after="200" w:line="276" w:lineRule="auto"/>
+        <w:jc w:val="both"/>
         <w:rPr>
           <w:rFonts w:ascii="Calibri" w:hAnsi="Calibri" w:cs="Calibri"/>
           <w:szCs w:val="22"/>
@@ -2554,7 +2746,15 @@
           <w:szCs w:val="22"/>
           <w:lang w:val="en"/>
         </w:rPr>
-        <w:t>In the XAML page, type the short name and hit the Tab key twice to insert the snippet</w:t>
+        <w:t>On</w:t>
+      </w:r>
+      <w:r>
+        <w:rPr>
+          <w:rFonts w:ascii="Calibri" w:hAnsi="Calibri" w:cs="Calibri"/>
+          <w:szCs w:val="22"/>
+          <w:lang w:val="en"/>
+        </w:rPr>
+        <w:t xml:space="preserve"> the XAML page, type the short name and hit the Tab key twice to insert the snippet</w:t>
       </w:r>
       <w:r>
         <w:rPr>
@@ -2572,6 +2772,7 @@
         <w:autoSpaceDN w:val="0"/>
         <w:adjustRightInd w:val="0"/>
         <w:spacing w:after="200" w:line="276" w:lineRule="auto"/>
+        <w:jc w:val="both"/>
         <w:rPr>
           <w:rFonts w:ascii="Calibri" w:hAnsi="Calibri" w:cs="Calibri"/>
           <w:szCs w:val="22"/>
@@ -2592,16 +2793,49 @@
           <w:szCs w:val="22"/>
           <w:lang w:val="en"/>
         </w:rPr>
-        <w:t xml:space="preserve">mentioned in bold-face </w:t>
-      </w:r>
-      <w:r>
-        <w:rPr>
-          <w:rFonts w:ascii="Calibri" w:hAnsi="Calibri" w:cs="Calibri"/>
-          <w:szCs w:val="22"/>
-          <w:lang w:val="en"/>
-        </w:rPr>
-        <w:t xml:space="preserve">also works as a </w:t>
-      </w:r>
+        <w:t xml:space="preserve">mentioned in </w:t>
+      </w:r>
+      <w:r>
+        <w:rPr>
+          <w:rFonts w:ascii="Calibri" w:hAnsi="Calibri" w:cs="Calibri"/>
+          <w:szCs w:val="22"/>
+          <w:lang w:val="en"/>
+        </w:rPr>
+        <w:t>boldface</w:t>
+      </w:r>
+      <w:r>
+        <w:rPr>
+          <w:rFonts w:ascii="Calibri" w:hAnsi="Calibri" w:cs="Calibri"/>
+          <w:szCs w:val="22"/>
+          <w:lang w:val="en"/>
+        </w:rPr>
+        <w:t xml:space="preserve"> </w:t>
+      </w:r>
+      <w:r>
+        <w:rPr>
+          <w:rFonts w:ascii="Calibri" w:hAnsi="Calibri" w:cs="Calibri"/>
+          <w:szCs w:val="22"/>
+          <w:lang w:val="en"/>
+        </w:rPr>
+        <w:t xml:space="preserve">also </w:t>
+      </w:r>
+      <w:r>
+        <w:rPr>
+          <w:rFonts w:ascii="Calibri" w:hAnsi="Calibri" w:cs="Calibri"/>
+          <w:szCs w:val="22"/>
+          <w:lang w:val="en"/>
+        </w:rPr>
+        <w:t>work</w:t>
+      </w:r>
+      <w:r>
+        <w:rPr>
+          <w:rFonts w:ascii="Calibri" w:hAnsi="Calibri" w:cs="Calibri"/>
+          <w:szCs w:val="22"/>
+          <w:lang w:val="en"/>
+        </w:rPr>
+        <w:t xml:space="preserve"> as a </w:t>
+      </w:r>
+      <w:proofErr w:type="spellStart"/>
       <w:r>
         <w:rPr>
           <w:rFonts w:ascii="Calibri" w:hAnsi="Calibri" w:cs="Calibri"/>
@@ -2612,6 +2846,7 @@
         </w:rPr>
         <w:t>SurroundWith</w:t>
       </w:r>
+      <w:proofErr w:type="spellEnd"/>
       <w:r>
         <w:rPr>
           <w:rFonts w:ascii="Calibri" w:hAnsi="Calibri" w:cs="Calibri"/>
@@ -2627,6 +2862,14 @@
           <w:lang w:val="en"/>
         </w:rPr>
         <w:t xml:space="preserve"> (from </w:t>
+      </w:r>
+      <w:r>
+        <w:rPr>
+          <w:rFonts w:ascii="Calibri" w:hAnsi="Calibri" w:cs="Calibri"/>
+          <w:szCs w:val="22"/>
+          <w:lang w:val="en"/>
+        </w:rPr>
+        <w:t xml:space="preserve">the </w:t>
       </w:r>
       <w:r>
         <w:rPr>
@@ -2662,6 +2905,7 @@
         <w:autoSpaceDN w:val="0"/>
         <w:adjustRightInd w:val="0"/>
         <w:spacing w:after="200" w:line="276" w:lineRule="auto"/>
+        <w:jc w:val="both"/>
         <w:rPr>
           <w:rFonts w:ascii="Calibri" w:hAnsi="Calibri" w:cs="Calibri"/>
           <w:szCs w:val="22"/>
@@ -2690,7 +2934,7 @@
           <w:szCs w:val="22"/>
           <w:lang w:val="en"/>
         </w:rPr>
-        <w:t>infer</w:t>
+        <w:t>infers</w:t>
       </w:r>
       <w:r>
         <w:rPr>
@@ -2721,6 +2965,7 @@
         <w:autoSpaceDN w:val="0"/>
         <w:adjustRightInd w:val="0"/>
         <w:spacing w:after="200" w:line="276" w:lineRule="auto"/>
+        <w:jc w:val="both"/>
         <w:rPr>
           <w:rFonts w:ascii="Calibri" w:hAnsi="Calibri" w:cs="Calibri"/>
           <w:szCs w:val="22"/>
@@ -2742,7 +2987,39 @@
           <w:szCs w:val="22"/>
           <w:lang w:val="en"/>
         </w:rPr>
-        <w:t xml:space="preserve"> color are placeholders where user can modify the values</w:t>
+        <w:t xml:space="preserve"> </w:t>
+      </w:r>
+      <w:r>
+        <w:rPr>
+          <w:rFonts w:ascii="Calibri" w:hAnsi="Calibri" w:cs="Calibri"/>
+          <w:szCs w:val="22"/>
+          <w:lang w:val="en"/>
+        </w:rPr>
+        <w:t>colors</w:t>
+      </w:r>
+      <w:r>
+        <w:rPr>
+          <w:rFonts w:ascii="Calibri" w:hAnsi="Calibri" w:cs="Calibri"/>
+          <w:szCs w:val="22"/>
+          <w:lang w:val="en"/>
+        </w:rPr>
+        <w:t xml:space="preserve"> are placeholders where </w:t>
+      </w:r>
+      <w:r>
+        <w:rPr>
+          <w:rFonts w:ascii="Calibri" w:hAnsi="Calibri" w:cs="Calibri"/>
+          <w:szCs w:val="22"/>
+          <w:lang w:val="en"/>
+        </w:rPr>
+        <w:t xml:space="preserve">the </w:t>
+      </w:r>
+      <w:r>
+        <w:rPr>
+          <w:rFonts w:ascii="Calibri" w:hAnsi="Calibri" w:cs="Calibri"/>
+          <w:szCs w:val="22"/>
+          <w:lang w:val="en"/>
+        </w:rPr>
+        <w:t>user can modify the values</w:t>
       </w:r>
     </w:p>
     <w:p>
@@ -2757,6 +3034,7 @@
         <w:autoSpaceDN w:val="0"/>
         <w:adjustRightInd w:val="0"/>
         <w:spacing w:after="200" w:line="276" w:lineRule="auto"/>
+        <w:jc w:val="both"/>
         <w:rPr>
           <w:rFonts w:ascii="Calibri" w:hAnsi="Calibri" w:cs="Calibri"/>
           <w:szCs w:val="22"/>
@@ -2778,23 +3056,71 @@
           <w:szCs w:val="22"/>
           <w:lang w:val="en"/>
         </w:rPr>
-        <w:t xml:space="preserve"> color are derived values</w:t>
-      </w:r>
-      <w:r>
-        <w:rPr>
-          <w:rFonts w:ascii="Calibri" w:hAnsi="Calibri" w:cs="Calibri"/>
-          <w:szCs w:val="22"/>
-          <w:lang w:val="en"/>
-        </w:rPr>
-        <w:t>, can’t be modified</w:t>
-      </w:r>
-      <w:r>
-        <w:rPr>
-          <w:rFonts w:ascii="Calibri" w:hAnsi="Calibri" w:cs="Calibri"/>
-          <w:szCs w:val="22"/>
-          <w:lang w:val="en"/>
-        </w:rPr>
-        <w:t>. For example, containing class name</w:t>
+        <w:t xml:space="preserve"> </w:t>
+      </w:r>
+      <w:r>
+        <w:rPr>
+          <w:rFonts w:ascii="Calibri" w:hAnsi="Calibri" w:cs="Calibri"/>
+          <w:szCs w:val="22"/>
+          <w:lang w:val="en"/>
+        </w:rPr>
+        <w:t>colors</w:t>
+      </w:r>
+      <w:r>
+        <w:rPr>
+          <w:rFonts w:ascii="Calibri" w:hAnsi="Calibri" w:cs="Calibri"/>
+          <w:szCs w:val="22"/>
+          <w:lang w:val="en"/>
+        </w:rPr>
+        <w:t xml:space="preserve"> are derived </w:t>
+      </w:r>
+      <w:r>
+        <w:rPr>
+          <w:rFonts w:ascii="Calibri" w:hAnsi="Calibri" w:cs="Calibri"/>
+          <w:szCs w:val="22"/>
+          <w:lang w:val="en"/>
+        </w:rPr>
+        <w:t>values</w:t>
+      </w:r>
+      <w:r>
+        <w:rPr>
+          <w:rFonts w:ascii="Calibri" w:hAnsi="Calibri" w:cs="Calibri"/>
+          <w:szCs w:val="22"/>
+          <w:lang w:val="en"/>
+        </w:rPr>
+        <w:t xml:space="preserve"> and </w:t>
+      </w:r>
+      <w:r>
+        <w:rPr>
+          <w:rFonts w:ascii="Calibri" w:hAnsi="Calibri" w:cs="Calibri"/>
+          <w:szCs w:val="22"/>
+          <w:lang w:val="en"/>
+        </w:rPr>
+        <w:t>can’t be modified</w:t>
+      </w:r>
+      <w:r>
+        <w:rPr>
+          <w:rFonts w:ascii="Calibri" w:hAnsi="Calibri" w:cs="Calibri"/>
+          <w:szCs w:val="22"/>
+          <w:lang w:val="en"/>
+        </w:rPr>
+        <w:t xml:space="preserve">. For example, containing </w:t>
+      </w:r>
+      <w:r>
+        <w:rPr>
+          <w:rFonts w:ascii="Calibri" w:hAnsi="Calibri" w:cs="Calibri"/>
+          <w:szCs w:val="22"/>
+          <w:lang w:val="en"/>
+        </w:rPr>
+        <w:t xml:space="preserve">the </w:t>
+      </w:r>
+      <w:r>
+        <w:rPr>
+          <w:rFonts w:ascii="Calibri" w:hAnsi="Calibri" w:cs="Calibri"/>
+          <w:szCs w:val="22"/>
+          <w:lang w:val="en"/>
+        </w:rPr>
+        <w:t>class name</w:t>
       </w:r>
     </w:p>
     <w:p>
@@ -2809,6 +3135,7 @@
         <w:autoSpaceDN w:val="0"/>
         <w:adjustRightInd w:val="0"/>
         <w:spacing w:after="200" w:line="276" w:lineRule="auto"/>
+        <w:jc w:val="both"/>
         <w:rPr>
           <w:rFonts w:ascii="Calibri" w:hAnsi="Calibri" w:cs="Calibri"/>
           <w:szCs w:val="22"/>
@@ -2830,7 +3157,31 @@
           <w:szCs w:val="22"/>
           <w:lang w:val="en"/>
         </w:rPr>
-        <w:t xml:space="preserve"> color are reflected values, where the placeholder value is filled-in</w:t>
+        <w:t xml:space="preserve"> </w:t>
+      </w:r>
+      <w:r>
+        <w:rPr>
+          <w:rFonts w:ascii="Calibri" w:hAnsi="Calibri" w:cs="Calibri"/>
+          <w:szCs w:val="22"/>
+          <w:lang w:val="en"/>
+        </w:rPr>
+        <w:t>colors</w:t>
+      </w:r>
+      <w:r>
+        <w:rPr>
+          <w:rFonts w:ascii="Calibri" w:hAnsi="Calibri" w:cs="Calibri"/>
+          <w:szCs w:val="22"/>
+          <w:lang w:val="en"/>
+        </w:rPr>
+        <w:t xml:space="preserve"> are reflected values, where the placeholder value is </w:t>
+      </w:r>
+      <w:r>
+        <w:rPr>
+          <w:rFonts w:ascii="Calibri" w:hAnsi="Calibri" w:cs="Calibri"/>
+          <w:szCs w:val="22"/>
+          <w:lang w:val="en"/>
+        </w:rPr>
+        <w:t>filled in</w:t>
       </w:r>
     </w:p>
     <w:tbl>
@@ -2932,7 +3283,6 @@
               <w:autoSpaceDN w:val="0"/>
               <w:adjustRightInd w:val="0"/>
               <w:spacing w:after="200"/>
-              <w:jc w:val="center"/>
               <w:rPr>
                 <w:rFonts w:ascii="Calibri" w:hAnsi="Calibri" w:cs="Calibri"/>
                 <w:b/>
@@ -3055,7 +3405,43 @@
                 <w:szCs w:val="22"/>
                 <w:lang w:val="en"/>
               </w:rPr>
-              <w:t>&lt;Grid ColumnDefinitions="" RowDefinitions=""&gt;</w:t>
+              <w:t xml:space="preserve">&lt;Grid </w:t>
+            </w:r>
+            <w:proofErr w:type="spellStart"/>
+            <w:r>
+              <w:rPr>
+                <w:rFonts w:ascii="Calibri" w:hAnsi="Calibri" w:cs="Calibri"/>
+                <w:szCs w:val="22"/>
+                <w:lang w:val="en"/>
+              </w:rPr>
+              <w:t>ColumnDefinitions</w:t>
+            </w:r>
+            <w:proofErr w:type="spellEnd"/>
+            <w:r>
+              <w:rPr>
+                <w:rFonts w:ascii="Calibri" w:hAnsi="Calibri" w:cs="Calibri"/>
+                <w:szCs w:val="22"/>
+                <w:lang w:val="en"/>
+              </w:rPr>
+              <w:t xml:space="preserve">="" </w:t>
+            </w:r>
+            <w:proofErr w:type="spellStart"/>
+            <w:r>
+              <w:rPr>
+                <w:rFonts w:ascii="Calibri" w:hAnsi="Calibri" w:cs="Calibri"/>
+                <w:szCs w:val="22"/>
+                <w:lang w:val="en"/>
+              </w:rPr>
+              <w:t>RowDefinitions</w:t>
+            </w:r>
+            <w:proofErr w:type="spellEnd"/>
+            <w:r>
+              <w:rPr>
+                <w:rFonts w:ascii="Calibri" w:hAnsi="Calibri" w:cs="Calibri"/>
+                <w:szCs w:val="22"/>
+                <w:lang w:val="en"/>
+              </w:rPr>
+              <w:t>=""&gt;</w:t>
             </w:r>
           </w:p>
           <w:p>
@@ -3173,30 +3559,48 @@
                 <w:szCs w:val="22"/>
                 <w:lang w:val="en"/>
               </w:rPr>
-              <w:t>&lt;FlexLayout&gt;</w:t>
-            </w:r>
-          </w:p>
-          <w:p>
-            <w:pPr>
-              <w:widowControl w:val="0"/>
-              <w:autoSpaceDE w:val="0"/>
-              <w:autoSpaceDN w:val="0"/>
-              <w:adjustRightInd w:val="0"/>
-              <w:spacing w:after="200"/>
-              <w:rPr>
-                <w:rFonts w:ascii="Calibri" w:hAnsi="Calibri" w:cs="Calibri"/>
-                <w:szCs w:val="22"/>
-                <w:lang w:val="en"/>
-              </w:rPr>
-            </w:pPr>
-            <w:r>
-              <w:rPr>
-                <w:rFonts w:ascii="Calibri" w:hAnsi="Calibri" w:cs="Calibri"/>
-                <w:szCs w:val="22"/>
-                <w:lang w:val="en"/>
-              </w:rPr>
               <w:t>&lt;</w:t>
             </w:r>
+            <w:proofErr w:type="spellStart"/>
+            <w:r>
+              <w:rPr>
+                <w:rFonts w:ascii="Calibri" w:hAnsi="Calibri" w:cs="Calibri"/>
+                <w:szCs w:val="22"/>
+                <w:lang w:val="en"/>
+              </w:rPr>
+              <w:t>FlexLayout</w:t>
+            </w:r>
+            <w:proofErr w:type="spellEnd"/>
+            <w:r>
+              <w:rPr>
+                <w:rFonts w:ascii="Calibri" w:hAnsi="Calibri" w:cs="Calibri"/>
+                <w:szCs w:val="22"/>
+                <w:lang w:val="en"/>
+              </w:rPr>
+              <w:t>&gt;</w:t>
+            </w:r>
+          </w:p>
+          <w:p>
+            <w:pPr>
+              <w:widowControl w:val="0"/>
+              <w:autoSpaceDE w:val="0"/>
+              <w:autoSpaceDN w:val="0"/>
+              <w:adjustRightInd w:val="0"/>
+              <w:spacing w:after="200"/>
+              <w:rPr>
+                <w:rFonts w:ascii="Calibri" w:hAnsi="Calibri" w:cs="Calibri"/>
+                <w:szCs w:val="22"/>
+                <w:lang w:val="en"/>
+              </w:rPr>
+            </w:pPr>
+            <w:r>
+              <w:rPr>
+                <w:rFonts w:ascii="Calibri" w:hAnsi="Calibri" w:cs="Calibri"/>
+                <w:szCs w:val="22"/>
+                <w:lang w:val="en"/>
+              </w:rPr>
+              <w:t>&lt;</w:t>
+            </w:r>
             <w:r>
               <w:rPr>
                 <w:rFonts w:ascii="Calibri" w:hAnsi="Calibri" w:cs="Calibri"/>
@@ -3205,13 +3609,23 @@
               </w:rPr>
               <w:t>/</w:t>
             </w:r>
-            <w:r>
-              <w:rPr>
-                <w:rFonts w:ascii="Calibri" w:hAnsi="Calibri" w:cs="Calibri"/>
-                <w:szCs w:val="22"/>
-                <w:lang w:val="en"/>
-              </w:rPr>
-              <w:t>FlexLayout&gt;</w:t>
+            <w:proofErr w:type="spellStart"/>
+            <w:r>
+              <w:rPr>
+                <w:rFonts w:ascii="Calibri" w:hAnsi="Calibri" w:cs="Calibri"/>
+                <w:szCs w:val="22"/>
+                <w:lang w:val="en"/>
+              </w:rPr>
+              <w:t>FlexLayout</w:t>
+            </w:r>
+            <w:proofErr w:type="spellEnd"/>
+            <w:r>
+              <w:rPr>
+                <w:rFonts w:ascii="Calibri" w:hAnsi="Calibri" w:cs="Calibri"/>
+                <w:szCs w:val="22"/>
+                <w:lang w:val="en"/>
+              </w:rPr>
+              <w:t>&gt;</w:t>
             </w:r>
           </w:p>
         </w:tc>
@@ -3309,29 +3723,65 @@
                 <w:szCs w:val="22"/>
                 <w:lang w:val="en"/>
               </w:rPr>
-              <w:t>&lt;StackLayout&gt;</w:t>
-            </w:r>
-          </w:p>
-          <w:p>
-            <w:pPr>
-              <w:widowControl w:val="0"/>
-              <w:autoSpaceDE w:val="0"/>
-              <w:autoSpaceDN w:val="0"/>
-              <w:adjustRightInd w:val="0"/>
-              <w:spacing w:after="200"/>
-              <w:rPr>
-                <w:rFonts w:ascii="Calibri" w:hAnsi="Calibri" w:cs="Calibri"/>
-                <w:szCs w:val="22"/>
-                <w:lang w:val="en"/>
-              </w:rPr>
-            </w:pPr>
-            <w:r>
-              <w:rPr>
-                <w:rFonts w:ascii="Calibri" w:hAnsi="Calibri" w:cs="Calibri"/>
-                <w:szCs w:val="22"/>
-                <w:lang w:val="en"/>
-              </w:rPr>
-              <w:t>&lt;/StackLayout&gt;</w:t>
+              <w:t>&lt;</w:t>
+            </w:r>
+            <w:proofErr w:type="spellStart"/>
+            <w:r>
+              <w:rPr>
+                <w:rFonts w:ascii="Calibri" w:hAnsi="Calibri" w:cs="Calibri"/>
+                <w:szCs w:val="22"/>
+                <w:lang w:val="en"/>
+              </w:rPr>
+              <w:t>StackLayout</w:t>
+            </w:r>
+            <w:proofErr w:type="spellEnd"/>
+            <w:r>
+              <w:rPr>
+                <w:rFonts w:ascii="Calibri" w:hAnsi="Calibri" w:cs="Calibri"/>
+                <w:szCs w:val="22"/>
+                <w:lang w:val="en"/>
+              </w:rPr>
+              <w:t>&gt;</w:t>
+            </w:r>
+          </w:p>
+          <w:p>
+            <w:pPr>
+              <w:widowControl w:val="0"/>
+              <w:autoSpaceDE w:val="0"/>
+              <w:autoSpaceDN w:val="0"/>
+              <w:adjustRightInd w:val="0"/>
+              <w:spacing w:after="200"/>
+              <w:rPr>
+                <w:rFonts w:ascii="Calibri" w:hAnsi="Calibri" w:cs="Calibri"/>
+                <w:szCs w:val="22"/>
+                <w:lang w:val="en"/>
+              </w:rPr>
+            </w:pPr>
+            <w:r>
+              <w:rPr>
+                <w:rFonts w:ascii="Calibri" w:hAnsi="Calibri" w:cs="Calibri"/>
+                <w:szCs w:val="22"/>
+                <w:lang w:val="en"/>
+              </w:rPr>
+              <w:t>&lt;/</w:t>
+            </w:r>
+            <w:proofErr w:type="spellStart"/>
+            <w:r>
+              <w:rPr>
+                <w:rFonts w:ascii="Calibri" w:hAnsi="Calibri" w:cs="Calibri"/>
+                <w:szCs w:val="22"/>
+                <w:lang w:val="en"/>
+              </w:rPr>
+              <w:t>StackLayout</w:t>
+            </w:r>
+            <w:proofErr w:type="spellEnd"/>
+            <w:r>
+              <w:rPr>
+                <w:rFonts w:ascii="Calibri" w:hAnsi="Calibri" w:cs="Calibri"/>
+                <w:szCs w:val="22"/>
+                <w:lang w:val="en"/>
+              </w:rPr>
+              <w:t>&gt;</w:t>
             </w:r>
           </w:p>
         </w:tc>
@@ -3394,6 +3844,7 @@
                 <w:lang w:val="en"/>
               </w:rPr>
             </w:pPr>
+            <w:proofErr w:type="spellStart"/>
             <w:r>
               <w:rPr>
                 <w:rFonts w:ascii="Calibri" w:hAnsi="Calibri" w:cs="Calibri"/>
@@ -3404,6 +3855,7 @@
               </w:rPr>
               <w:t>hstack</w:t>
             </w:r>
+            <w:proofErr w:type="spellEnd"/>
           </w:p>
         </w:tc>
         <w:tc>
@@ -3429,30 +3881,48 @@
                 <w:szCs w:val="22"/>
                 <w:lang w:val="en"/>
               </w:rPr>
-              <w:t>&lt;HorizontalStackLayout&gt;</w:t>
-            </w:r>
-          </w:p>
-          <w:p>
-            <w:pPr>
-              <w:widowControl w:val="0"/>
-              <w:autoSpaceDE w:val="0"/>
-              <w:autoSpaceDN w:val="0"/>
-              <w:adjustRightInd w:val="0"/>
-              <w:spacing w:after="200"/>
-              <w:rPr>
-                <w:rFonts w:ascii="Calibri" w:hAnsi="Calibri" w:cs="Calibri"/>
-                <w:szCs w:val="22"/>
-                <w:lang w:val="en"/>
-              </w:rPr>
-            </w:pPr>
-            <w:r>
-              <w:rPr>
-                <w:rFonts w:ascii="Calibri" w:hAnsi="Calibri" w:cs="Calibri"/>
-                <w:szCs w:val="22"/>
-                <w:lang w:val="en"/>
-              </w:rPr>
               <w:t>&lt;</w:t>
             </w:r>
+            <w:proofErr w:type="spellStart"/>
+            <w:r>
+              <w:rPr>
+                <w:rFonts w:ascii="Calibri" w:hAnsi="Calibri" w:cs="Calibri"/>
+                <w:szCs w:val="22"/>
+                <w:lang w:val="en"/>
+              </w:rPr>
+              <w:t>HorizontalStackLayout</w:t>
+            </w:r>
+            <w:proofErr w:type="spellEnd"/>
+            <w:r>
+              <w:rPr>
+                <w:rFonts w:ascii="Calibri" w:hAnsi="Calibri" w:cs="Calibri"/>
+                <w:szCs w:val="22"/>
+                <w:lang w:val="en"/>
+              </w:rPr>
+              <w:t>&gt;</w:t>
+            </w:r>
+          </w:p>
+          <w:p>
+            <w:pPr>
+              <w:widowControl w:val="0"/>
+              <w:autoSpaceDE w:val="0"/>
+              <w:autoSpaceDN w:val="0"/>
+              <w:adjustRightInd w:val="0"/>
+              <w:spacing w:after="200"/>
+              <w:rPr>
+                <w:rFonts w:ascii="Calibri" w:hAnsi="Calibri" w:cs="Calibri"/>
+                <w:szCs w:val="22"/>
+                <w:lang w:val="en"/>
+              </w:rPr>
+            </w:pPr>
+            <w:r>
+              <w:rPr>
+                <w:rFonts w:ascii="Calibri" w:hAnsi="Calibri" w:cs="Calibri"/>
+                <w:szCs w:val="22"/>
+                <w:lang w:val="en"/>
+              </w:rPr>
+              <w:t>&lt;</w:t>
+            </w:r>
             <w:r>
               <w:rPr>
                 <w:rFonts w:ascii="Calibri" w:hAnsi="Calibri" w:cs="Calibri"/>
@@ -3461,13 +3931,23 @@
               </w:rPr>
               <w:t>/</w:t>
             </w:r>
-            <w:r>
-              <w:rPr>
-                <w:rFonts w:ascii="Calibri" w:hAnsi="Calibri" w:cs="Calibri"/>
-                <w:szCs w:val="22"/>
-                <w:lang w:val="en"/>
-              </w:rPr>
-              <w:t>HorizontalStackLayout&gt;</w:t>
+            <w:proofErr w:type="spellStart"/>
+            <w:r>
+              <w:rPr>
+                <w:rFonts w:ascii="Calibri" w:hAnsi="Calibri" w:cs="Calibri"/>
+                <w:szCs w:val="22"/>
+                <w:lang w:val="en"/>
+              </w:rPr>
+              <w:t>HorizontalStackLayout</w:t>
+            </w:r>
+            <w:proofErr w:type="spellEnd"/>
+            <w:r>
+              <w:rPr>
+                <w:rFonts w:ascii="Calibri" w:hAnsi="Calibri" w:cs="Calibri"/>
+                <w:szCs w:val="22"/>
+                <w:lang w:val="en"/>
+              </w:rPr>
+              <w:t>&gt;</w:t>
             </w:r>
           </w:p>
         </w:tc>
@@ -3530,6 +4010,7 @@
                 <w:lang w:val="en"/>
               </w:rPr>
             </w:pPr>
+            <w:proofErr w:type="spellStart"/>
             <w:r>
               <w:rPr>
                 <w:rFonts w:ascii="Calibri" w:hAnsi="Calibri" w:cs="Calibri"/>
@@ -3540,6 +4021,7 @@
               </w:rPr>
               <w:t>vstack</w:t>
             </w:r>
+            <w:proofErr w:type="spellEnd"/>
           </w:p>
         </w:tc>
         <w:tc>
@@ -3565,30 +4047,48 @@
                 <w:szCs w:val="22"/>
                 <w:lang w:val="en"/>
               </w:rPr>
-              <w:t>&lt;VerticalStackLayout&gt;</w:t>
-            </w:r>
-          </w:p>
-          <w:p>
-            <w:pPr>
-              <w:widowControl w:val="0"/>
-              <w:autoSpaceDE w:val="0"/>
-              <w:autoSpaceDN w:val="0"/>
-              <w:adjustRightInd w:val="0"/>
-              <w:spacing w:after="200"/>
-              <w:rPr>
-                <w:rFonts w:ascii="Calibri" w:hAnsi="Calibri" w:cs="Calibri"/>
-                <w:szCs w:val="22"/>
-                <w:lang w:val="en"/>
-              </w:rPr>
-            </w:pPr>
-            <w:r>
-              <w:rPr>
-                <w:rFonts w:ascii="Calibri" w:hAnsi="Calibri" w:cs="Calibri"/>
-                <w:szCs w:val="22"/>
-                <w:lang w:val="en"/>
-              </w:rPr>
               <w:t>&lt;</w:t>
             </w:r>
+            <w:proofErr w:type="spellStart"/>
+            <w:r>
+              <w:rPr>
+                <w:rFonts w:ascii="Calibri" w:hAnsi="Calibri" w:cs="Calibri"/>
+                <w:szCs w:val="22"/>
+                <w:lang w:val="en"/>
+              </w:rPr>
+              <w:t>VerticalStackLayout</w:t>
+            </w:r>
+            <w:proofErr w:type="spellEnd"/>
+            <w:r>
+              <w:rPr>
+                <w:rFonts w:ascii="Calibri" w:hAnsi="Calibri" w:cs="Calibri"/>
+                <w:szCs w:val="22"/>
+                <w:lang w:val="en"/>
+              </w:rPr>
+              <w:t>&gt;</w:t>
+            </w:r>
+          </w:p>
+          <w:p>
+            <w:pPr>
+              <w:widowControl w:val="0"/>
+              <w:autoSpaceDE w:val="0"/>
+              <w:autoSpaceDN w:val="0"/>
+              <w:adjustRightInd w:val="0"/>
+              <w:spacing w:after="200"/>
+              <w:rPr>
+                <w:rFonts w:ascii="Calibri" w:hAnsi="Calibri" w:cs="Calibri"/>
+                <w:szCs w:val="22"/>
+                <w:lang w:val="en"/>
+              </w:rPr>
+            </w:pPr>
+            <w:r>
+              <w:rPr>
+                <w:rFonts w:ascii="Calibri" w:hAnsi="Calibri" w:cs="Calibri"/>
+                <w:szCs w:val="22"/>
+                <w:lang w:val="en"/>
+              </w:rPr>
+              <w:t>&lt;</w:t>
+            </w:r>
             <w:r>
               <w:rPr>
                 <w:rFonts w:ascii="Calibri" w:hAnsi="Calibri" w:cs="Calibri"/>
@@ -3597,13 +4097,23 @@
               </w:rPr>
               <w:t>/</w:t>
             </w:r>
-            <w:r>
-              <w:rPr>
-                <w:rFonts w:ascii="Calibri" w:hAnsi="Calibri" w:cs="Calibri"/>
-                <w:szCs w:val="22"/>
-                <w:lang w:val="en"/>
-              </w:rPr>
-              <w:t>VerticalStackLayout&gt;</w:t>
+            <w:proofErr w:type="spellStart"/>
+            <w:r>
+              <w:rPr>
+                <w:rFonts w:ascii="Calibri" w:hAnsi="Calibri" w:cs="Calibri"/>
+                <w:szCs w:val="22"/>
+                <w:lang w:val="en"/>
+              </w:rPr>
+              <w:t>VerticalStackLayout</w:t>
+            </w:r>
+            <w:proofErr w:type="spellEnd"/>
+            <w:r>
+              <w:rPr>
+                <w:rFonts w:ascii="Calibri" w:hAnsi="Calibri" w:cs="Calibri"/>
+                <w:szCs w:val="22"/>
+                <w:lang w:val="en"/>
+              </w:rPr>
+              <w:t>&gt;</w:t>
             </w:r>
           </w:p>
         </w:tc>
@@ -3697,7 +4207,25 @@
                 <w:szCs w:val="22"/>
                 <w:lang w:val="en"/>
               </w:rPr>
-              <w:t>&lt;Style TargetType="</w:t>
+              <w:t xml:space="preserve">&lt;Style </w:t>
+            </w:r>
+            <w:proofErr w:type="spellStart"/>
+            <w:r>
+              <w:rPr>
+                <w:rFonts w:ascii="Calibri" w:hAnsi="Calibri" w:cs="Calibri"/>
+                <w:szCs w:val="22"/>
+                <w:lang w:val="en"/>
+              </w:rPr>
+              <w:t>TargetType</w:t>
+            </w:r>
+            <w:proofErr w:type="spellEnd"/>
+            <w:r>
+              <w:rPr>
+                <w:rFonts w:ascii="Calibri" w:hAnsi="Calibri" w:cs="Calibri"/>
+                <w:szCs w:val="22"/>
+                <w:lang w:val="en"/>
+              </w:rPr>
+              <w:t>="</w:t>
             </w:r>
             <w:r>
               <w:rPr>
@@ -3826,7 +4354,25 @@
                 <w:szCs w:val="22"/>
                 <w:lang w:val="en"/>
               </w:rPr>
-              <w:t>&lt;Color x:Key="</w:t>
+              <w:t xml:space="preserve">&lt;Color </w:t>
+            </w:r>
+            <w:proofErr w:type="gramStart"/>
+            <w:r>
+              <w:rPr>
+                <w:rFonts w:ascii="Calibri" w:hAnsi="Calibri" w:cs="Calibri"/>
+                <w:szCs w:val="22"/>
+                <w:lang w:val="en"/>
+              </w:rPr>
+              <w:t>x:Key</w:t>
+            </w:r>
+            <w:proofErr w:type="gramEnd"/>
+            <w:r>
+              <w:rPr>
+                <w:rFonts w:ascii="Calibri" w:hAnsi="Calibri" w:cs="Calibri"/>
+                <w:szCs w:val="22"/>
+                <w:lang w:val="en"/>
+              </w:rPr>
+              <w:t>="</w:t>
             </w:r>
             <w:r>
               <w:rPr>
@@ -3952,6 +4498,7 @@
               </w:rPr>
               <w:t>&lt;</w:t>
             </w:r>
+            <w:proofErr w:type="spellStart"/>
             <w:r>
               <w:rPr>
                 <w:rFonts w:ascii="Calibri" w:hAnsi="Calibri" w:cs="Calibri"/>
@@ -3967,29 +4514,16 @@
                 <w:szCs w:val="22"/>
                 <w:lang w:val="en"/>
               </w:rPr>
-              <w:t>.Resources&gt;</w:t>
-            </w:r>
-          </w:p>
-          <w:p>
-            <w:pPr>
-              <w:widowControl w:val="0"/>
-              <w:autoSpaceDE w:val="0"/>
-              <w:autoSpaceDN w:val="0"/>
-              <w:adjustRightInd w:val="0"/>
-              <w:spacing w:after="200"/>
-              <w:rPr>
-                <w:rFonts w:ascii="Calibri" w:hAnsi="Calibri" w:cs="Calibri"/>
-                <w:szCs w:val="22"/>
-                <w:lang w:val="en"/>
-              </w:rPr>
-            </w:pPr>
-            <w:r>
-              <w:rPr>
-                <w:rFonts w:ascii="Calibri" w:hAnsi="Calibri" w:cs="Calibri"/>
-                <w:szCs w:val="22"/>
-                <w:lang w:val="en"/>
-              </w:rPr>
-              <w:t>&lt;ResourceDictionary&gt;</w:t>
+              <w:t>.Resources</w:t>
+            </w:r>
+            <w:proofErr w:type="spellEnd"/>
+            <w:r>
+              <w:rPr>
+                <w:rFonts w:ascii="Calibri" w:hAnsi="Calibri" w:cs="Calibri"/>
+                <w:szCs w:val="22"/>
+                <w:lang w:val="en"/>
+              </w:rPr>
+              <w:t>&gt;</w:t>
             </w:r>
           </w:p>
           <w:p>
@@ -4013,6 +4547,46 @@
               </w:rPr>
               <w:t>&lt;</w:t>
             </w:r>
+            <w:proofErr w:type="spellStart"/>
+            <w:r>
+              <w:rPr>
+                <w:rFonts w:ascii="Calibri" w:hAnsi="Calibri" w:cs="Calibri"/>
+                <w:szCs w:val="22"/>
+                <w:lang w:val="en"/>
+              </w:rPr>
+              <w:t>ResourceDictionary</w:t>
+            </w:r>
+            <w:proofErr w:type="spellEnd"/>
+            <w:r>
+              <w:rPr>
+                <w:rFonts w:ascii="Calibri" w:hAnsi="Calibri" w:cs="Calibri"/>
+                <w:szCs w:val="22"/>
+                <w:lang w:val="en"/>
+              </w:rPr>
+              <w:t>&gt;</w:t>
+            </w:r>
+          </w:p>
+          <w:p>
+            <w:pPr>
+              <w:widowControl w:val="0"/>
+              <w:autoSpaceDE w:val="0"/>
+              <w:autoSpaceDN w:val="0"/>
+              <w:adjustRightInd w:val="0"/>
+              <w:spacing w:after="200"/>
+              <w:rPr>
+                <w:rFonts w:ascii="Calibri" w:hAnsi="Calibri" w:cs="Calibri"/>
+                <w:szCs w:val="22"/>
+                <w:lang w:val="en"/>
+              </w:rPr>
+            </w:pPr>
+            <w:r>
+              <w:rPr>
+                <w:rFonts w:ascii="Calibri" w:hAnsi="Calibri" w:cs="Calibri"/>
+                <w:szCs w:val="22"/>
+                <w:lang w:val="en"/>
+              </w:rPr>
+              <w:t>&lt;</w:t>
+            </w:r>
             <w:r>
               <w:rPr>
                 <w:rFonts w:ascii="Calibri" w:hAnsi="Calibri" w:cs="Calibri"/>
@@ -4021,13 +4595,23 @@
               </w:rPr>
               <w:t>/</w:t>
             </w:r>
-            <w:r>
-              <w:rPr>
-                <w:rFonts w:ascii="Calibri" w:hAnsi="Calibri" w:cs="Calibri"/>
-                <w:szCs w:val="22"/>
-                <w:lang w:val="en"/>
-              </w:rPr>
-              <w:t>ResourceDictionary&gt;</w:t>
+            <w:proofErr w:type="spellStart"/>
+            <w:r>
+              <w:rPr>
+                <w:rFonts w:ascii="Calibri" w:hAnsi="Calibri" w:cs="Calibri"/>
+                <w:szCs w:val="22"/>
+                <w:lang w:val="en"/>
+              </w:rPr>
+              <w:t>ResourceDictionary</w:t>
+            </w:r>
+            <w:proofErr w:type="spellEnd"/>
+            <w:r>
+              <w:rPr>
+                <w:rFonts w:ascii="Calibri" w:hAnsi="Calibri" w:cs="Calibri"/>
+                <w:szCs w:val="22"/>
+                <w:lang w:val="en"/>
+              </w:rPr>
+              <w:t>&gt;</w:t>
             </w:r>
           </w:p>
           <w:p>
@@ -4059,6 +4643,7 @@
               </w:rPr>
               <w:t>/</w:t>
             </w:r>
+            <w:proofErr w:type="spellStart"/>
             <w:r>
               <w:rPr>
                 <w:rFonts w:ascii="Calibri" w:hAnsi="Calibri" w:cs="Calibri"/>
@@ -4074,7 +4659,16 @@
                 <w:szCs w:val="22"/>
                 <w:lang w:val="en"/>
               </w:rPr>
-              <w:t>.Resources&gt;</w:t>
+              <w:t>.Resources</w:t>
+            </w:r>
+            <w:proofErr w:type="spellEnd"/>
+            <w:r>
+              <w:rPr>
+                <w:rFonts w:ascii="Calibri" w:hAnsi="Calibri" w:cs="Calibri"/>
+                <w:szCs w:val="22"/>
+                <w:lang w:val="en"/>
+              </w:rPr>
+              <w:t>&gt;</w:t>
             </w:r>
           </w:p>
         </w:tc>
@@ -4166,6 +4760,7 @@
               </w:rPr>
               <w:t>&lt;</w:t>
             </w:r>
+            <w:proofErr w:type="spellStart"/>
             <w:r>
               <w:rPr>
                 <w:rFonts w:ascii="Calibri" w:hAnsi="Calibri" w:cs="Calibri"/>
@@ -4181,7 +4776,16 @@
                 <w:szCs w:val="22"/>
                 <w:lang w:val="en"/>
               </w:rPr>
-              <w:t>.GestureRecognizers&gt;</w:t>
+              <w:t>.GestureRecognizers</w:t>
+            </w:r>
+            <w:proofErr w:type="spellEnd"/>
+            <w:r>
+              <w:rPr>
+                <w:rFonts w:ascii="Calibri" w:hAnsi="Calibri" w:cs="Calibri"/>
+                <w:szCs w:val="22"/>
+                <w:lang w:val="en"/>
+              </w:rPr>
+              <w:t>&gt;</w:t>
             </w:r>
           </w:p>
           <w:p>
@@ -4213,6 +4817,7 @@
               </w:rPr>
               <w:t>/</w:t>
             </w:r>
+            <w:proofErr w:type="spellStart"/>
             <w:r>
               <w:rPr>
                 <w:rFonts w:ascii="Calibri" w:hAnsi="Calibri" w:cs="Calibri"/>
@@ -4228,7 +4833,16 @@
                 <w:szCs w:val="22"/>
                 <w:lang w:val="en"/>
               </w:rPr>
-              <w:t>.GestureRecognizers&gt;</w:t>
+              <w:t>.GestureRecognizers</w:t>
+            </w:r>
+            <w:proofErr w:type="spellEnd"/>
+            <w:r>
+              <w:rPr>
+                <w:rFonts w:ascii="Calibri" w:hAnsi="Calibri" w:cs="Calibri"/>
+                <w:szCs w:val="22"/>
+                <w:lang w:val="en"/>
+              </w:rPr>
+              <w:t>&gt;</w:t>
             </w:r>
           </w:p>
         </w:tc>
@@ -4318,7 +4932,25 @@
                 <w:szCs w:val="22"/>
                 <w:lang w:val="en"/>
               </w:rPr>
-              <w:t>&lt;TapGestureRecognizer /&gt;</w:t>
+              <w:t>&lt;</w:t>
+            </w:r>
+            <w:proofErr w:type="spellStart"/>
+            <w:r>
+              <w:rPr>
+                <w:rFonts w:ascii="Calibri" w:hAnsi="Calibri" w:cs="Calibri"/>
+                <w:szCs w:val="22"/>
+                <w:lang w:val="en"/>
+              </w:rPr>
+              <w:t>TapGestureRecognizer</w:t>
+            </w:r>
+            <w:proofErr w:type="spellEnd"/>
+            <w:r>
+              <w:rPr>
+                <w:rFonts w:ascii="Calibri" w:hAnsi="Calibri" w:cs="Calibri"/>
+                <w:szCs w:val="22"/>
+                <w:lang w:val="en"/>
+              </w:rPr>
+              <w:t xml:space="preserve"> /&gt;</w:t>
             </w:r>
           </w:p>
         </w:tc>
@@ -4408,7 +5040,25 @@
                 <w:szCs w:val="22"/>
                 <w:lang w:val="en"/>
               </w:rPr>
-              <w:t>&lt;DragGestureRecognizer /&gt;</w:t>
+              <w:t>&lt;</w:t>
+            </w:r>
+            <w:proofErr w:type="spellStart"/>
+            <w:r>
+              <w:rPr>
+                <w:rFonts w:ascii="Calibri" w:hAnsi="Calibri" w:cs="Calibri"/>
+                <w:szCs w:val="22"/>
+                <w:lang w:val="en"/>
+              </w:rPr>
+              <w:t>DragGestureRecognizer</w:t>
+            </w:r>
+            <w:proofErr w:type="spellEnd"/>
+            <w:r>
+              <w:rPr>
+                <w:rFonts w:ascii="Calibri" w:hAnsi="Calibri" w:cs="Calibri"/>
+                <w:szCs w:val="22"/>
+                <w:lang w:val="en"/>
+              </w:rPr>
+              <w:t xml:space="preserve"> /&gt;</w:t>
             </w:r>
           </w:p>
         </w:tc>
@@ -4498,7 +5148,25 @@
                 <w:szCs w:val="22"/>
                 <w:lang w:val="en"/>
               </w:rPr>
-              <w:t>&lt;DropGestureRecognizer /&gt;</w:t>
+              <w:t>&lt;</w:t>
+            </w:r>
+            <w:proofErr w:type="spellStart"/>
+            <w:r>
+              <w:rPr>
+                <w:rFonts w:ascii="Calibri" w:hAnsi="Calibri" w:cs="Calibri"/>
+                <w:szCs w:val="22"/>
+                <w:lang w:val="en"/>
+              </w:rPr>
+              <w:t>DropGestureRecognizer</w:t>
+            </w:r>
+            <w:proofErr w:type="spellEnd"/>
+            <w:r>
+              <w:rPr>
+                <w:rFonts w:ascii="Calibri" w:hAnsi="Calibri" w:cs="Calibri"/>
+                <w:szCs w:val="22"/>
+                <w:lang w:val="en"/>
+              </w:rPr>
+              <w:t xml:space="preserve"> /&gt;</w:t>
             </w:r>
           </w:p>
         </w:tc>
@@ -4588,7 +5256,25 @@
                 <w:szCs w:val="22"/>
                 <w:lang w:val="en"/>
               </w:rPr>
-              <w:t>&lt;PanGestureRecognizer /&gt;</w:t>
+              <w:t>&lt;</w:t>
+            </w:r>
+            <w:proofErr w:type="spellStart"/>
+            <w:r>
+              <w:rPr>
+                <w:rFonts w:ascii="Calibri" w:hAnsi="Calibri" w:cs="Calibri"/>
+                <w:szCs w:val="22"/>
+                <w:lang w:val="en"/>
+              </w:rPr>
+              <w:t>PanGestureRecognizer</w:t>
+            </w:r>
+            <w:proofErr w:type="spellEnd"/>
+            <w:r>
+              <w:rPr>
+                <w:rFonts w:ascii="Calibri" w:hAnsi="Calibri" w:cs="Calibri"/>
+                <w:szCs w:val="22"/>
+                <w:lang w:val="en"/>
+              </w:rPr>
+              <w:t xml:space="preserve"> /&gt;</w:t>
             </w:r>
           </w:p>
         </w:tc>
@@ -4678,7 +5364,25 @@
                 <w:szCs w:val="22"/>
                 <w:lang w:val="en"/>
               </w:rPr>
-              <w:t>&lt;PinchGestureRecognizer /&gt;</w:t>
+              <w:t>&lt;</w:t>
+            </w:r>
+            <w:proofErr w:type="spellStart"/>
+            <w:r>
+              <w:rPr>
+                <w:rFonts w:ascii="Calibri" w:hAnsi="Calibri" w:cs="Calibri"/>
+                <w:szCs w:val="22"/>
+                <w:lang w:val="en"/>
+              </w:rPr>
+              <w:t>PinchGestureRecognizer</w:t>
+            </w:r>
+            <w:proofErr w:type="spellEnd"/>
+            <w:r>
+              <w:rPr>
+                <w:rFonts w:ascii="Calibri" w:hAnsi="Calibri" w:cs="Calibri"/>
+                <w:szCs w:val="22"/>
+                <w:lang w:val="en"/>
+              </w:rPr>
+              <w:t xml:space="preserve"> /&gt;</w:t>
             </w:r>
           </w:p>
         </w:tc>
@@ -4768,7 +5472,25 @@
                 <w:szCs w:val="22"/>
                 <w:lang w:val="en"/>
               </w:rPr>
-              <w:t>&lt;PointerGestureRecognizer /&gt;</w:t>
+              <w:t>&lt;</w:t>
+            </w:r>
+            <w:proofErr w:type="spellStart"/>
+            <w:r>
+              <w:rPr>
+                <w:rFonts w:ascii="Calibri" w:hAnsi="Calibri" w:cs="Calibri"/>
+                <w:szCs w:val="22"/>
+                <w:lang w:val="en"/>
+              </w:rPr>
+              <w:t>PointerGestureRecognizer</w:t>
+            </w:r>
+            <w:proofErr w:type="spellEnd"/>
+            <w:r>
+              <w:rPr>
+                <w:rFonts w:ascii="Calibri" w:hAnsi="Calibri" w:cs="Calibri"/>
+                <w:szCs w:val="22"/>
+                <w:lang w:val="en"/>
+              </w:rPr>
+              <w:t xml:space="preserve"> /&gt;</w:t>
             </w:r>
           </w:p>
         </w:tc>
@@ -4859,7 +5581,25 @@
                 <w:szCs w:val="22"/>
                 <w:lang w:val="en"/>
               </w:rPr>
-              <w:t>&lt;SwipeGestureRecognizer /&gt;</w:t>
+              <w:t>&lt;</w:t>
+            </w:r>
+            <w:proofErr w:type="spellStart"/>
+            <w:r>
+              <w:rPr>
+                <w:rFonts w:ascii="Calibri" w:hAnsi="Calibri" w:cs="Calibri"/>
+                <w:szCs w:val="22"/>
+                <w:lang w:val="en"/>
+              </w:rPr>
+              <w:t>SwipeGestureRecognizer</w:t>
+            </w:r>
+            <w:proofErr w:type="spellEnd"/>
+            <w:r>
+              <w:rPr>
+                <w:rFonts w:ascii="Calibri" w:hAnsi="Calibri" w:cs="Calibri"/>
+                <w:szCs w:val="22"/>
+                <w:lang w:val="en"/>
+              </w:rPr>
+              <w:t xml:space="preserve"> /&gt;</w:t>
             </w:r>
           </w:p>
         </w:tc>
@@ -4916,6 +5656,7 @@
                 <w:lang w:val="en"/>
               </w:rPr>
             </w:pPr>
+            <w:proofErr w:type="spellStart"/>
             <w:r>
               <w:rPr>
                 <w:rFonts w:ascii="Calibri" w:hAnsi="Calibri" w:cs="Calibri"/>
@@ -4932,6 +5673,7 @@
               </w:rPr>
               <w:t>wv</w:t>
             </w:r>
+            <w:proofErr w:type="spellEnd"/>
           </w:p>
         </w:tc>
         <w:tc>
@@ -4957,95 +5699,259 @@
                 <w:szCs w:val="22"/>
                 <w:lang w:val="en"/>
               </w:rPr>
-              <w:t>&lt;BlazorWebView HostPage="wwwroot/index.html"&gt;</w:t>
-            </w:r>
-          </w:p>
-          <w:p>
-            <w:pPr>
-              <w:widowControl w:val="0"/>
-              <w:autoSpaceDE w:val="0"/>
-              <w:autoSpaceDN w:val="0"/>
-              <w:adjustRightInd w:val="0"/>
-              <w:spacing w:after="200"/>
-              <w:rPr>
-                <w:rFonts w:ascii="Calibri" w:hAnsi="Calibri" w:cs="Calibri"/>
-                <w:szCs w:val="22"/>
-                <w:lang w:val="en"/>
-              </w:rPr>
-            </w:pPr>
-            <w:r>
-              <w:rPr>
-                <w:rFonts w:ascii="Calibri" w:hAnsi="Calibri" w:cs="Calibri"/>
-                <w:szCs w:val="22"/>
-                <w:lang w:val="en"/>
-              </w:rPr>
-              <w:t xml:space="preserve">    &lt;BlazorWebView.RootComponents&gt;</w:t>
-            </w:r>
-          </w:p>
-          <w:p>
-            <w:pPr>
-              <w:widowControl w:val="0"/>
-              <w:autoSpaceDE w:val="0"/>
-              <w:autoSpaceDN w:val="0"/>
-              <w:adjustRightInd w:val="0"/>
-              <w:spacing w:after="200"/>
-              <w:rPr>
-                <w:rFonts w:ascii="Calibri" w:hAnsi="Calibri" w:cs="Calibri"/>
-                <w:szCs w:val="22"/>
-                <w:lang w:val="en"/>
-              </w:rPr>
-            </w:pPr>
-            <w:r>
-              <w:rPr>
-                <w:rFonts w:ascii="Calibri" w:hAnsi="Calibri" w:cs="Calibri"/>
-                <w:szCs w:val="22"/>
-                <w:lang w:val="en"/>
-              </w:rPr>
-              <w:t xml:space="preserve">        &lt;RootComponent ComponentType="{x:Type }" Selector="#app" /&gt;</w:t>
-            </w:r>
-          </w:p>
-          <w:p>
-            <w:pPr>
-              <w:widowControl w:val="0"/>
-              <w:autoSpaceDE w:val="0"/>
-              <w:autoSpaceDN w:val="0"/>
-              <w:adjustRightInd w:val="0"/>
-              <w:spacing w:after="200"/>
-              <w:rPr>
-                <w:rFonts w:ascii="Calibri" w:hAnsi="Calibri" w:cs="Calibri"/>
-                <w:szCs w:val="22"/>
-                <w:lang w:val="en"/>
-              </w:rPr>
-            </w:pPr>
-            <w:r>
-              <w:rPr>
-                <w:rFonts w:ascii="Calibri" w:hAnsi="Calibri" w:cs="Calibri"/>
-                <w:szCs w:val="22"/>
-                <w:lang w:val="en"/>
-              </w:rPr>
-              <w:t xml:space="preserve">    &lt;/BlazorWebView.RootComponents&gt;</w:t>
-            </w:r>
-          </w:p>
-          <w:p>
-            <w:pPr>
-              <w:widowControl w:val="0"/>
-              <w:autoSpaceDE w:val="0"/>
-              <w:autoSpaceDN w:val="0"/>
-              <w:adjustRightInd w:val="0"/>
-              <w:spacing w:after="200"/>
-              <w:rPr>
-                <w:rFonts w:ascii="Calibri" w:hAnsi="Calibri" w:cs="Calibri"/>
-                <w:szCs w:val="22"/>
-                <w:lang w:val="en"/>
-              </w:rPr>
-            </w:pPr>
-            <w:r>
-              <w:rPr>
-                <w:rFonts w:ascii="Calibri" w:hAnsi="Calibri" w:cs="Calibri"/>
-                <w:szCs w:val="22"/>
-                <w:lang w:val="en"/>
-              </w:rPr>
-              <w:t>&lt;/BlazorWebView&gt;</w:t>
+              <w:t>&lt;</w:t>
+            </w:r>
+            <w:proofErr w:type="spellStart"/>
+            <w:r>
+              <w:rPr>
+                <w:rFonts w:ascii="Calibri" w:hAnsi="Calibri" w:cs="Calibri"/>
+                <w:szCs w:val="22"/>
+                <w:lang w:val="en"/>
+              </w:rPr>
+              <w:t>BlazorWebView</w:t>
+            </w:r>
+            <w:proofErr w:type="spellEnd"/>
+            <w:r>
+              <w:rPr>
+                <w:rFonts w:ascii="Calibri" w:hAnsi="Calibri" w:cs="Calibri"/>
+                <w:szCs w:val="22"/>
+                <w:lang w:val="en"/>
+              </w:rPr>
+              <w:t xml:space="preserve"> </w:t>
+            </w:r>
+            <w:proofErr w:type="spellStart"/>
+            <w:r>
+              <w:rPr>
+                <w:rFonts w:ascii="Calibri" w:hAnsi="Calibri" w:cs="Calibri"/>
+                <w:szCs w:val="22"/>
+                <w:lang w:val="en"/>
+              </w:rPr>
+              <w:t>HostPage</w:t>
+            </w:r>
+            <w:proofErr w:type="spellEnd"/>
+            <w:r>
+              <w:rPr>
+                <w:rFonts w:ascii="Calibri" w:hAnsi="Calibri" w:cs="Calibri"/>
+                <w:szCs w:val="22"/>
+                <w:lang w:val="en"/>
+              </w:rPr>
+              <w:t>="</w:t>
+            </w:r>
+            <w:proofErr w:type="spellStart"/>
+            <w:r>
+              <w:rPr>
+                <w:rFonts w:ascii="Calibri" w:hAnsi="Calibri" w:cs="Calibri"/>
+                <w:szCs w:val="22"/>
+                <w:lang w:val="en"/>
+              </w:rPr>
+              <w:t>wwwroot</w:t>
+            </w:r>
+            <w:proofErr w:type="spellEnd"/>
+            <w:r>
+              <w:rPr>
+                <w:rFonts w:ascii="Calibri" w:hAnsi="Calibri" w:cs="Calibri"/>
+                <w:szCs w:val="22"/>
+                <w:lang w:val="en"/>
+              </w:rPr>
+              <w:t>/index.html"&gt;</w:t>
+            </w:r>
+          </w:p>
+          <w:p>
+            <w:pPr>
+              <w:widowControl w:val="0"/>
+              <w:autoSpaceDE w:val="0"/>
+              <w:autoSpaceDN w:val="0"/>
+              <w:adjustRightInd w:val="0"/>
+              <w:spacing w:after="200"/>
+              <w:rPr>
+                <w:rFonts w:ascii="Calibri" w:hAnsi="Calibri" w:cs="Calibri"/>
+                <w:szCs w:val="22"/>
+                <w:lang w:val="en"/>
+              </w:rPr>
+            </w:pPr>
+            <w:r>
+              <w:rPr>
+                <w:rFonts w:ascii="Calibri" w:hAnsi="Calibri" w:cs="Calibri"/>
+                <w:szCs w:val="22"/>
+                <w:lang w:val="en"/>
+              </w:rPr>
+              <w:t xml:space="preserve">    &lt;</w:t>
+            </w:r>
+            <w:proofErr w:type="spellStart"/>
+            <w:r>
+              <w:rPr>
+                <w:rFonts w:ascii="Calibri" w:hAnsi="Calibri" w:cs="Calibri"/>
+                <w:szCs w:val="22"/>
+                <w:lang w:val="en"/>
+              </w:rPr>
+              <w:t>BlazorWebView.RootComponents</w:t>
+            </w:r>
+            <w:proofErr w:type="spellEnd"/>
+            <w:r>
+              <w:rPr>
+                <w:rFonts w:ascii="Calibri" w:hAnsi="Calibri" w:cs="Calibri"/>
+                <w:szCs w:val="22"/>
+                <w:lang w:val="en"/>
+              </w:rPr>
+              <w:t>&gt;</w:t>
+            </w:r>
+          </w:p>
+          <w:p>
+            <w:pPr>
+              <w:widowControl w:val="0"/>
+              <w:autoSpaceDE w:val="0"/>
+              <w:autoSpaceDN w:val="0"/>
+              <w:adjustRightInd w:val="0"/>
+              <w:spacing w:after="200"/>
+              <w:rPr>
+                <w:rFonts w:ascii="Calibri" w:hAnsi="Calibri" w:cs="Calibri"/>
+                <w:szCs w:val="22"/>
+                <w:lang w:val="en"/>
+              </w:rPr>
+            </w:pPr>
+            <w:r>
+              <w:rPr>
+                <w:rFonts w:ascii="Calibri" w:hAnsi="Calibri" w:cs="Calibri"/>
+                <w:szCs w:val="22"/>
+                <w:lang w:val="en"/>
+              </w:rPr>
+              <w:t xml:space="preserve">        &lt;</w:t>
+            </w:r>
+            <w:proofErr w:type="spellStart"/>
+            <w:r>
+              <w:rPr>
+                <w:rFonts w:ascii="Calibri" w:hAnsi="Calibri" w:cs="Calibri"/>
+                <w:szCs w:val="22"/>
+                <w:lang w:val="en"/>
+              </w:rPr>
+              <w:t>RootComponent</w:t>
+            </w:r>
+            <w:proofErr w:type="spellEnd"/>
+            <w:r>
+              <w:rPr>
+                <w:rFonts w:ascii="Calibri" w:hAnsi="Calibri" w:cs="Calibri"/>
+                <w:szCs w:val="22"/>
+                <w:lang w:val="en"/>
+              </w:rPr>
+              <w:t xml:space="preserve"> </w:t>
+            </w:r>
+            <w:proofErr w:type="spellStart"/>
+            <w:r>
+              <w:rPr>
+                <w:rFonts w:ascii="Calibri" w:hAnsi="Calibri" w:cs="Calibri"/>
+                <w:szCs w:val="22"/>
+                <w:lang w:val="en"/>
+              </w:rPr>
+              <w:t>ComponentType</w:t>
+            </w:r>
+            <w:proofErr w:type="spellEnd"/>
+            <w:r>
+              <w:rPr>
+                <w:rFonts w:ascii="Calibri" w:hAnsi="Calibri" w:cs="Calibri"/>
+                <w:szCs w:val="22"/>
+                <w:lang w:val="en"/>
+              </w:rPr>
+              <w:t>="{</w:t>
+            </w:r>
+            <w:proofErr w:type="spellStart"/>
+            <w:proofErr w:type="gramStart"/>
+            <w:r>
+              <w:rPr>
+                <w:rFonts w:ascii="Calibri" w:hAnsi="Calibri" w:cs="Calibri"/>
+                <w:szCs w:val="22"/>
+                <w:lang w:val="en"/>
+              </w:rPr>
+              <w:t>x:Type</w:t>
+            </w:r>
+            <w:proofErr w:type="spellEnd"/>
+            <w:proofErr w:type="gramEnd"/>
+            <w:r>
+              <w:rPr>
+                <w:rFonts w:ascii="Calibri" w:hAnsi="Calibri" w:cs="Calibri"/>
+                <w:szCs w:val="22"/>
+                <w:lang w:val="en"/>
+              </w:rPr>
+              <w:t xml:space="preserve"> }" Selector="#app" /&gt;</w:t>
+            </w:r>
+          </w:p>
+          <w:p>
+            <w:pPr>
+              <w:widowControl w:val="0"/>
+              <w:autoSpaceDE w:val="0"/>
+              <w:autoSpaceDN w:val="0"/>
+              <w:adjustRightInd w:val="0"/>
+              <w:spacing w:after="200"/>
+              <w:rPr>
+                <w:rFonts w:ascii="Calibri" w:hAnsi="Calibri" w:cs="Calibri"/>
+                <w:szCs w:val="22"/>
+                <w:lang w:val="en"/>
+              </w:rPr>
+            </w:pPr>
+            <w:r>
+              <w:rPr>
+                <w:rFonts w:ascii="Calibri" w:hAnsi="Calibri" w:cs="Calibri"/>
+                <w:szCs w:val="22"/>
+                <w:lang w:val="en"/>
+              </w:rPr>
+              <w:t xml:space="preserve">    &lt;/</w:t>
+            </w:r>
+            <w:proofErr w:type="spellStart"/>
+            <w:r>
+              <w:rPr>
+                <w:rFonts w:ascii="Calibri" w:hAnsi="Calibri" w:cs="Calibri"/>
+                <w:szCs w:val="22"/>
+                <w:lang w:val="en"/>
+              </w:rPr>
+              <w:t>BlazorWebView.RootComponents</w:t>
+            </w:r>
+            <w:proofErr w:type="spellEnd"/>
+            <w:r>
+              <w:rPr>
+                <w:rFonts w:ascii="Calibri" w:hAnsi="Calibri" w:cs="Calibri"/>
+                <w:szCs w:val="22"/>
+                <w:lang w:val="en"/>
+              </w:rPr>
+              <w:t>&gt;</w:t>
+            </w:r>
+          </w:p>
+          <w:p>
+            <w:pPr>
+              <w:widowControl w:val="0"/>
+              <w:autoSpaceDE w:val="0"/>
+              <w:autoSpaceDN w:val="0"/>
+              <w:adjustRightInd w:val="0"/>
+              <w:spacing w:after="200"/>
+              <w:rPr>
+                <w:rFonts w:ascii="Calibri" w:hAnsi="Calibri" w:cs="Calibri"/>
+                <w:szCs w:val="22"/>
+                <w:lang w:val="en"/>
+              </w:rPr>
+            </w:pPr>
+            <w:r>
+              <w:rPr>
+                <w:rFonts w:ascii="Calibri" w:hAnsi="Calibri" w:cs="Calibri"/>
+                <w:szCs w:val="22"/>
+                <w:lang w:val="en"/>
+              </w:rPr>
+              <w:t>&lt;/</w:t>
+            </w:r>
+            <w:proofErr w:type="spellStart"/>
+            <w:r>
+              <w:rPr>
+                <w:rFonts w:ascii="Calibri" w:hAnsi="Calibri" w:cs="Calibri"/>
+                <w:szCs w:val="22"/>
+                <w:lang w:val="en"/>
+              </w:rPr>
+              <w:t>BlazorWebView</w:t>
+            </w:r>
+            <w:proofErr w:type="spellEnd"/>
+            <w:r>
+              <w:rPr>
+                <w:rFonts w:ascii="Calibri" w:hAnsi="Calibri" w:cs="Calibri"/>
+                <w:szCs w:val="22"/>
+                <w:lang w:val="en"/>
+              </w:rPr>
+              <w:t>&gt;</w:t>
             </w:r>
           </w:p>
         </w:tc>
@@ -5129,35 +6035,73 @@
                 <w:lang w:val="en"/>
               </w:rPr>
             </w:pPr>
-            <w:r>
-              <w:rPr>
-                <w:rFonts w:ascii="Calibri" w:hAnsi="Calibri" w:cs="Calibri"/>
-                <w:szCs w:val="22"/>
-                <w:lang w:val="en"/>
-              </w:rPr>
-              <w:t>xmlns:b="clr-namespace:Microsoft.AspNetCore.Components.WebView.Maui</w:t>
-            </w:r>
-          </w:p>
-          <w:p>
-            <w:pPr>
-              <w:widowControl w:val="0"/>
-              <w:autoSpaceDE w:val="0"/>
-              <w:autoSpaceDN w:val="0"/>
-              <w:adjustRightInd w:val="0"/>
-              <w:spacing w:after="200"/>
-              <w:rPr>
-                <w:rFonts w:ascii="Calibri" w:hAnsi="Calibri" w:cs="Calibri"/>
-                <w:szCs w:val="22"/>
-                <w:lang w:val="en"/>
-              </w:rPr>
-            </w:pPr>
-            <w:r>
-              <w:rPr>
-                <w:rFonts w:ascii="Calibri" w:hAnsi="Calibri" w:cs="Calibri"/>
-                <w:szCs w:val="22"/>
-                <w:lang w:val="en"/>
-              </w:rPr>
-              <w:t>;assembly=Microsoft.AspNetCore.Components.WebView.Maui"</w:t>
+            <w:proofErr w:type="gramStart"/>
+            <w:r>
+              <w:rPr>
+                <w:rFonts w:ascii="Calibri" w:hAnsi="Calibri" w:cs="Calibri"/>
+                <w:szCs w:val="22"/>
+                <w:lang w:val="en"/>
+              </w:rPr>
+              <w:t>xmlns:b</w:t>
+            </w:r>
+            <w:proofErr w:type="gramEnd"/>
+            <w:r>
+              <w:rPr>
+                <w:rFonts w:ascii="Calibri" w:hAnsi="Calibri" w:cs="Calibri"/>
+                <w:szCs w:val="22"/>
+                <w:lang w:val="en"/>
+              </w:rPr>
+              <w:t>="clr-namespace:Microsoft.AspNetCore.Components.WebView.Maui</w:t>
+            </w:r>
+          </w:p>
+          <w:p>
+            <w:pPr>
+              <w:widowControl w:val="0"/>
+              <w:autoSpaceDE w:val="0"/>
+              <w:autoSpaceDN w:val="0"/>
+              <w:adjustRightInd w:val="0"/>
+              <w:spacing w:after="200"/>
+              <w:rPr>
+                <w:rFonts w:ascii="Calibri" w:hAnsi="Calibri" w:cs="Calibri"/>
+                <w:szCs w:val="22"/>
+                <w:lang w:val="en"/>
+              </w:rPr>
+            </w:pPr>
+            <w:proofErr w:type="gramStart"/>
+            <w:r>
+              <w:rPr>
+                <w:rFonts w:ascii="Calibri" w:hAnsi="Calibri" w:cs="Calibri"/>
+                <w:szCs w:val="22"/>
+                <w:lang w:val="en"/>
+              </w:rPr>
+              <w:t>;assembly=</w:t>
+            </w:r>
+            <w:proofErr w:type="spellStart"/>
+            <w:r>
+              <w:rPr>
+                <w:rFonts w:ascii="Calibri" w:hAnsi="Calibri" w:cs="Calibri"/>
+                <w:szCs w:val="22"/>
+                <w:lang w:val="en"/>
+              </w:rPr>
+              <w:t>Microsoft.AspNetCore</w:t>
+            </w:r>
+            <w:proofErr w:type="gramEnd"/>
+            <w:r>
+              <w:rPr>
+                <w:rFonts w:ascii="Calibri" w:hAnsi="Calibri" w:cs="Calibri"/>
+                <w:szCs w:val="22"/>
+                <w:lang w:val="en"/>
+              </w:rPr>
+              <w:t>.Components.WebView.Maui</w:t>
+            </w:r>
+            <w:proofErr w:type="spellEnd"/>
+            <w:r>
+              <w:rPr>
+                <w:rFonts w:ascii="Calibri" w:hAnsi="Calibri" w:cs="Calibri"/>
+                <w:szCs w:val="22"/>
+                <w:lang w:val="en"/>
+              </w:rPr>
+              <w:t>"</w:t>
             </w:r>
           </w:p>
         </w:tc>
@@ -5214,6 +6158,7 @@
                 <w:lang w:val="en"/>
               </w:rPr>
             </w:pPr>
+            <w:proofErr w:type="spellStart"/>
             <w:r>
               <w:rPr>
                 <w:rFonts w:ascii="Calibri" w:hAnsi="Calibri" w:cs="Calibri"/>
@@ -5222,6 +6167,7 @@
               </w:rPr>
               <w:t>wb</w:t>
             </w:r>
+            <w:proofErr w:type="spellEnd"/>
           </w:p>
         </w:tc>
         <w:tc>
@@ -5241,13 +6187,23 @@
                 <w:lang w:val="en"/>
               </w:rPr>
             </w:pPr>
-            <w:r>
-              <w:rPr>
-                <w:rFonts w:ascii="Calibri" w:hAnsi="Calibri" w:cs="Calibri"/>
-                <w:szCs w:val="22"/>
-                <w:lang w:val="en"/>
-              </w:rPr>
-              <w:t>xmlns:b="clr-namespace:Microsoft.AspNetCore.Components.WebView.</w:t>
+            <w:proofErr w:type="gramStart"/>
+            <w:r>
+              <w:rPr>
+                <w:rFonts w:ascii="Calibri" w:hAnsi="Calibri" w:cs="Calibri"/>
+                <w:szCs w:val="22"/>
+                <w:lang w:val="en"/>
+              </w:rPr>
+              <w:t>xmlns:b</w:t>
+            </w:r>
+            <w:proofErr w:type="gramEnd"/>
+            <w:r>
+              <w:rPr>
+                <w:rFonts w:ascii="Calibri" w:hAnsi="Calibri" w:cs="Calibri"/>
+                <w:szCs w:val="22"/>
+                <w:lang w:val="en"/>
+              </w:rPr>
+              <w:t>="clr-namespace:Microsoft.AspNetCore.Components.WebView.</w:t>
             </w:r>
             <w:r>
               <w:rPr>
@@ -5271,13 +6227,32 @@
                 <w:lang w:val="en"/>
               </w:rPr>
             </w:pPr>
-            <w:r>
-              <w:rPr>
-                <w:rFonts w:ascii="Calibri" w:hAnsi="Calibri" w:cs="Calibri"/>
-                <w:szCs w:val="22"/>
-                <w:lang w:val="en"/>
-              </w:rPr>
-              <w:t>;assembly=Microsoft.AspNetCore.Components.WebView.</w:t>
+            <w:proofErr w:type="gramStart"/>
+            <w:r>
+              <w:rPr>
+                <w:rFonts w:ascii="Calibri" w:hAnsi="Calibri" w:cs="Calibri"/>
+                <w:szCs w:val="22"/>
+                <w:lang w:val="en"/>
+              </w:rPr>
+              <w:t>;assembly=</w:t>
+            </w:r>
+            <w:proofErr w:type="spellStart"/>
+            <w:r>
+              <w:rPr>
+                <w:rFonts w:ascii="Calibri" w:hAnsi="Calibri" w:cs="Calibri"/>
+                <w:szCs w:val="22"/>
+                <w:lang w:val="en"/>
+              </w:rPr>
+              <w:t>Microsoft.AspNetCore</w:t>
+            </w:r>
+            <w:proofErr w:type="gramEnd"/>
+            <w:r>
+              <w:rPr>
+                <w:rFonts w:ascii="Calibri" w:hAnsi="Calibri" w:cs="Calibri"/>
+                <w:szCs w:val="22"/>
+                <w:lang w:val="en"/>
+              </w:rPr>
+              <w:t>.Components.WebView.</w:t>
             </w:r>
             <w:r>
               <w:rPr>
@@ -5287,6 +6262,7 @@
               </w:rPr>
               <w:t>Wpf</w:t>
             </w:r>
+            <w:proofErr w:type="spellEnd"/>
             <w:r>
               <w:rPr>
                 <w:rFonts w:ascii="Calibri" w:hAnsi="Calibri" w:cs="Calibri"/>
@@ -5306,6 +6282,7 @@
         <w:autoSpaceDN w:val="0"/>
         <w:adjustRightInd w:val="0"/>
         <w:spacing w:after="200" w:line="276" w:lineRule="auto"/>
+        <w:jc w:val="both"/>
         <w:rPr>
           <w:rFonts w:ascii="Calibri" w:hAnsi="Calibri" w:cs="Calibri"/>
           <w:szCs w:val="22"/>
@@ -5316,11 +6293,12 @@
     <w:p>
       <w:pPr>
         <w:pStyle w:val="Heading2"/>
+        <w:jc w:val="both"/>
         <w:rPr>
           <w:lang w:val="en"/>
         </w:rPr>
       </w:pPr>
-      <w:bookmarkStart w:id="5" w:name="_Toc158841351"/>
+      <w:bookmarkStart w:id="5" w:name="_Toc173880390"/>
       <w:r>
         <w:rPr>
           <w:lang w:val="en"/>
@@ -5331,6 +6309,7 @@
     </w:p>
     <w:p>
       <w:pPr>
+        <w:jc w:val="both"/>
         <w:rPr>
           <w:lang w:val="en"/>
         </w:rPr>
@@ -5343,6 +6322,7 @@
         <w:autoSpaceDN w:val="0"/>
         <w:adjustRightInd w:val="0"/>
         <w:spacing w:after="200" w:line="276" w:lineRule="auto"/>
+        <w:jc w:val="both"/>
         <w:rPr>
           <w:rFonts w:ascii="Calibri" w:hAnsi="Calibri" w:cs="Calibri"/>
           <w:szCs w:val="22"/>
@@ -5381,6 +6361,7 @@
         <w:autoSpaceDN w:val="0"/>
         <w:adjustRightInd w:val="0"/>
         <w:spacing w:after="200" w:line="276" w:lineRule="auto"/>
+        <w:jc w:val="both"/>
         <w:rPr>
           <w:rFonts w:ascii="Calibri" w:hAnsi="Calibri" w:cs="Calibri"/>
           <w:szCs w:val="22"/>
@@ -5393,8 +6374,41 @@
           <w:szCs w:val="22"/>
           <w:lang w:val="en"/>
         </w:rPr>
-        <w:t xml:space="preserve">Snippets mentioned in bold-face also works as a </w:t>
-      </w:r>
+        <w:t xml:space="preserve">Snippets mentioned in </w:t>
+      </w:r>
+      <w:r>
+        <w:rPr>
+          <w:rFonts w:ascii="Calibri" w:hAnsi="Calibri" w:cs="Calibri"/>
+          <w:szCs w:val="22"/>
+          <w:lang w:val="en"/>
+        </w:rPr>
+        <w:t>boldface</w:t>
+      </w:r>
+      <w:r>
+        <w:rPr>
+          <w:rFonts w:ascii="Calibri" w:hAnsi="Calibri" w:cs="Calibri"/>
+          <w:szCs w:val="22"/>
+          <w:lang w:val="en"/>
+        </w:rPr>
+        <w:t xml:space="preserve"> also </w:t>
+      </w:r>
+      <w:r>
+        <w:rPr>
+          <w:rFonts w:ascii="Calibri" w:hAnsi="Calibri" w:cs="Calibri"/>
+          <w:szCs w:val="22"/>
+          <w:lang w:val="en"/>
+        </w:rPr>
+        <w:t>work</w:t>
+      </w:r>
+      <w:r>
+        <w:rPr>
+          <w:rFonts w:ascii="Calibri" w:hAnsi="Calibri" w:cs="Calibri"/>
+          <w:szCs w:val="22"/>
+          <w:lang w:val="en"/>
+        </w:rPr>
+        <w:t xml:space="preserve"> as a </w:t>
+      </w:r>
+      <w:proofErr w:type="spellStart"/>
       <w:r>
         <w:rPr>
           <w:rFonts w:ascii="Calibri" w:hAnsi="Calibri" w:cs="Calibri"/>
@@ -5405,22 +6419,32 @@
         </w:rPr>
         <w:t>SurroundWith</w:t>
       </w:r>
-      <w:r>
-        <w:rPr>
-          <w:rFonts w:ascii="Calibri" w:hAnsi="Calibri" w:cs="Calibri"/>
-          <w:szCs w:val="22"/>
-          <w:lang w:val="en"/>
-        </w:rPr>
-        <w:t xml:space="preserve"> snippet too</w:t>
-      </w:r>
-      <w:r>
-        <w:rPr>
-          <w:rFonts w:ascii="Calibri" w:hAnsi="Calibri" w:cs="Calibri"/>
-          <w:szCs w:val="22"/>
-          <w:lang w:val="en"/>
-        </w:rPr>
-        <w:t xml:space="preserve"> (from </w:t>
-      </w:r>
+      <w:proofErr w:type="spellEnd"/>
+      <w:r>
+        <w:rPr>
+          <w:rFonts w:ascii="Calibri" w:hAnsi="Calibri" w:cs="Calibri"/>
+          <w:szCs w:val="22"/>
+          <w:lang w:val="en"/>
+        </w:rPr>
+        <w:t xml:space="preserve"> snippet </w:t>
+      </w:r>
+      <w:r>
+        <w:rPr>
+          <w:rFonts w:ascii="Calibri" w:hAnsi="Calibri" w:cs="Calibri"/>
+          <w:szCs w:val="22"/>
+          <w:lang w:val="en"/>
+        </w:rPr>
+        <w:t xml:space="preserve">(from </w:t>
+      </w:r>
+      <w:r>
+        <w:rPr>
+          <w:rFonts w:ascii="Calibri" w:hAnsi="Calibri" w:cs="Calibri"/>
+          <w:szCs w:val="22"/>
+          <w:lang w:val="en"/>
+        </w:rPr>
+        <w:t xml:space="preserve">the </w:t>
+      </w:r>
+      <w:proofErr w:type="spellStart"/>
       <w:r>
         <w:rPr>
           <w:rFonts w:ascii="Calibri" w:hAnsi="Calibri" w:cs="Calibri"/>
@@ -5431,6 +6455,7 @@
         </w:rPr>
         <w:t>CSharp</w:t>
       </w:r>
+      <w:proofErr w:type="spellEnd"/>
       <w:r>
         <w:rPr>
           <w:rFonts w:ascii="Calibri" w:hAnsi="Calibri" w:cs="Calibri"/>
@@ -5455,6 +6480,7 @@
         <w:autoSpaceDN w:val="0"/>
         <w:adjustRightInd w:val="0"/>
         <w:spacing w:after="200" w:line="276" w:lineRule="auto"/>
+        <w:jc w:val="both"/>
         <w:rPr>
           <w:rFonts w:ascii="Calibri" w:hAnsi="Calibri" w:cs="Calibri"/>
           <w:szCs w:val="22"/>
@@ -5475,7 +6501,7 @@
           <w:szCs w:val="22"/>
           <w:lang w:val="en"/>
         </w:rPr>
-        <w:t>infer</w:t>
+        <w:t>infers</w:t>
       </w:r>
       <w:r>
         <w:rPr>
@@ -5498,6 +6524,7 @@
         <w:autoSpaceDN w:val="0"/>
         <w:adjustRightInd w:val="0"/>
         <w:spacing w:after="200" w:line="276" w:lineRule="auto"/>
+        <w:jc w:val="both"/>
         <w:rPr>
           <w:rFonts w:ascii="Calibri" w:hAnsi="Calibri" w:cs="Calibri"/>
           <w:szCs w:val="22"/>
@@ -5519,7 +6546,39 @@
           <w:szCs w:val="22"/>
           <w:lang w:val="en"/>
         </w:rPr>
-        <w:t xml:space="preserve"> color are placeholders where user can modify the values</w:t>
+        <w:t xml:space="preserve"> </w:t>
+      </w:r>
+      <w:r>
+        <w:rPr>
+          <w:rFonts w:ascii="Calibri" w:hAnsi="Calibri" w:cs="Calibri"/>
+          <w:szCs w:val="22"/>
+          <w:lang w:val="en"/>
+        </w:rPr>
+        <w:t>colors</w:t>
+      </w:r>
+      <w:r>
+        <w:rPr>
+          <w:rFonts w:ascii="Calibri" w:hAnsi="Calibri" w:cs="Calibri"/>
+          <w:szCs w:val="22"/>
+          <w:lang w:val="en"/>
+        </w:rPr>
+        <w:t xml:space="preserve"> are placeholders where </w:t>
+      </w:r>
+      <w:r>
+        <w:rPr>
+          <w:rFonts w:ascii="Calibri" w:hAnsi="Calibri" w:cs="Calibri"/>
+          <w:szCs w:val="22"/>
+          <w:lang w:val="en"/>
+        </w:rPr>
+        <w:t xml:space="preserve">the </w:t>
+      </w:r>
+      <w:r>
+        <w:rPr>
+          <w:rFonts w:ascii="Calibri" w:hAnsi="Calibri" w:cs="Calibri"/>
+          <w:szCs w:val="22"/>
+          <w:lang w:val="en"/>
+        </w:rPr>
+        <w:t>user can modify the values</w:t>
       </w:r>
     </w:p>
     <w:p>
@@ -5534,6 +6593,7 @@
         <w:autoSpaceDN w:val="0"/>
         <w:adjustRightInd w:val="0"/>
         <w:spacing w:after="200" w:line="276" w:lineRule="auto"/>
+        <w:jc w:val="both"/>
         <w:rPr>
           <w:rFonts w:ascii="Calibri" w:hAnsi="Calibri" w:cs="Calibri"/>
           <w:szCs w:val="22"/>
@@ -5555,7 +6615,73 @@
           <w:szCs w:val="22"/>
           <w:lang w:val="en"/>
         </w:rPr>
-        <w:t xml:space="preserve"> color are derived values, can’t be modified. For example, containing class name</w:t>
+        <w:t xml:space="preserve"> </w:t>
+      </w:r>
+      <w:r>
+        <w:rPr>
+          <w:rFonts w:ascii="Calibri" w:hAnsi="Calibri" w:cs="Calibri"/>
+          <w:szCs w:val="22"/>
+          <w:lang w:val="en"/>
+        </w:rPr>
+        <w:t>colors</w:t>
+      </w:r>
+      <w:r>
+        <w:rPr>
+          <w:rFonts w:ascii="Calibri" w:hAnsi="Calibri" w:cs="Calibri"/>
+          <w:szCs w:val="22"/>
+          <w:lang w:val="en"/>
+        </w:rPr>
+        <w:t xml:space="preserve"> are derived </w:t>
+      </w:r>
+      <w:proofErr w:type="gramStart"/>
+      <w:r>
+        <w:rPr>
+          <w:rFonts w:ascii="Calibri" w:hAnsi="Calibri" w:cs="Calibri"/>
+          <w:szCs w:val="22"/>
+          <w:lang w:val="en"/>
+        </w:rPr>
+        <w:t xml:space="preserve">values, </w:t>
+      </w:r>
+      <w:r>
+        <w:rPr>
+          <w:rFonts w:ascii="Calibri" w:hAnsi="Calibri" w:cs="Calibri"/>
+          <w:szCs w:val="22"/>
+          <w:lang w:val="en"/>
+        </w:rPr>
+        <w:t>and</w:t>
+      </w:r>
+      <w:proofErr w:type="gramEnd"/>
+      <w:r>
+        <w:rPr>
+          <w:rFonts w:ascii="Calibri" w:hAnsi="Calibri" w:cs="Calibri"/>
+          <w:szCs w:val="22"/>
+          <w:lang w:val="en"/>
+        </w:rPr>
+        <w:t xml:space="preserve"> </w:t>
+      </w:r>
+      <w:r>
+        <w:rPr>
+          <w:rFonts w:ascii="Calibri" w:hAnsi="Calibri" w:cs="Calibri"/>
+          <w:szCs w:val="22"/>
+          <w:lang w:val="en"/>
+        </w:rPr>
+        <w:t xml:space="preserve">can’t be modified. For example, containing </w:t>
+      </w:r>
+      <w:r>
+        <w:rPr>
+          <w:rFonts w:ascii="Calibri" w:hAnsi="Calibri" w:cs="Calibri"/>
+          <w:szCs w:val="22"/>
+          <w:lang w:val="en"/>
+        </w:rPr>
+        <w:t xml:space="preserve">the </w:t>
+      </w:r>
+      <w:r>
+        <w:rPr>
+          <w:rFonts w:ascii="Calibri" w:hAnsi="Calibri" w:cs="Calibri"/>
+          <w:szCs w:val="22"/>
+          <w:lang w:val="en"/>
+        </w:rPr>
+        <w:t>class name</w:t>
       </w:r>
     </w:p>
     <w:p>
@@ -5570,6 +6696,7 @@
         <w:autoSpaceDN w:val="0"/>
         <w:adjustRightInd w:val="0"/>
         <w:spacing w:after="200" w:line="276" w:lineRule="auto"/>
+        <w:jc w:val="both"/>
         <w:rPr>
           <w:rFonts w:ascii="Calibri" w:hAnsi="Calibri" w:cs="Calibri"/>
           <w:szCs w:val="22"/>
@@ -5591,7 +6718,31 @@
           <w:szCs w:val="22"/>
           <w:lang w:val="en"/>
         </w:rPr>
-        <w:t xml:space="preserve"> color are reflected values, where the placeholder value is filled-in</w:t>
+        <w:t xml:space="preserve"> </w:t>
+      </w:r>
+      <w:r>
+        <w:rPr>
+          <w:rFonts w:ascii="Calibri" w:hAnsi="Calibri" w:cs="Calibri"/>
+          <w:szCs w:val="22"/>
+          <w:lang w:val="en"/>
+        </w:rPr>
+        <w:t>colors</w:t>
+      </w:r>
+      <w:r>
+        <w:rPr>
+          <w:rFonts w:ascii="Calibri" w:hAnsi="Calibri" w:cs="Calibri"/>
+          <w:szCs w:val="22"/>
+          <w:lang w:val="en"/>
+        </w:rPr>
+        <w:t xml:space="preserve"> are reflected values, where the placeholder value is </w:t>
+      </w:r>
+      <w:r>
+        <w:rPr>
+          <w:rFonts w:ascii="Calibri" w:hAnsi="Calibri" w:cs="Calibri"/>
+          <w:szCs w:val="22"/>
+          <w:lang w:val="en"/>
+        </w:rPr>
+        <w:t>filled in</w:t>
       </w:r>
     </w:p>
     <w:p>
@@ -5601,6 +6752,7 @@
         <w:autoSpaceDN w:val="0"/>
         <w:adjustRightInd w:val="0"/>
         <w:spacing w:after="200" w:line="276" w:lineRule="auto"/>
+        <w:jc w:val="both"/>
         <w:rPr>
           <w:rFonts w:ascii="Calibri" w:hAnsi="Calibri" w:cs="Calibri"/>
           <w:szCs w:val="22"/>
@@ -5615,6 +6767,7 @@
         <w:autoSpaceDN w:val="0"/>
         <w:adjustRightInd w:val="0"/>
         <w:spacing w:after="200" w:line="276" w:lineRule="auto"/>
+        <w:jc w:val="both"/>
         <w:rPr>
           <w:rFonts w:ascii="Calibri" w:hAnsi="Calibri" w:cs="Calibri"/>
           <w:szCs w:val="22"/>
@@ -5629,6 +6782,7 @@
         <w:autoSpaceDN w:val="0"/>
         <w:adjustRightInd w:val="0"/>
         <w:spacing w:after="200" w:line="276" w:lineRule="auto"/>
+        <w:jc w:val="both"/>
         <w:rPr>
           <w:rFonts w:ascii="Calibri" w:hAnsi="Calibri" w:cs="Calibri"/>
           <w:szCs w:val="22"/>
@@ -5832,6 +6986,7 @@
                 <w:lang w:val="en"/>
               </w:rPr>
             </w:pPr>
+            <w:proofErr w:type="spellStart"/>
             <w:r>
               <w:rPr>
                 <w:rFonts w:ascii="Calibri" w:hAnsi="Calibri" w:cs="Calibri"/>
@@ -5842,6 +6997,7 @@
               </w:rPr>
               <w:t>aeh</w:t>
             </w:r>
+            <w:proofErr w:type="spellEnd"/>
           </w:p>
         </w:tc>
         <w:tc>
@@ -5869,6 +7025,8 @@
               </w:rPr>
               <w:t xml:space="preserve">private async void </w:t>
             </w:r>
+            <w:proofErr w:type="spellStart"/>
+            <w:proofErr w:type="gramStart"/>
             <w:r>
               <w:rPr>
                 <w:rFonts w:ascii="Calibri" w:hAnsi="Calibri" w:cs="Calibri"/>
@@ -5878,13 +7036,41 @@
               </w:rPr>
               <w:t>MyMethod</w:t>
             </w:r>
-            <w:r>
-              <w:rPr>
-                <w:rFonts w:ascii="Calibri" w:hAnsi="Calibri" w:cs="Calibri"/>
-                <w:szCs w:val="22"/>
-                <w:lang w:val="en"/>
-              </w:rPr>
-              <w:t>(object sender, EventArgs e)</w:t>
+            <w:proofErr w:type="spellEnd"/>
+            <w:r>
+              <w:rPr>
+                <w:rFonts w:ascii="Calibri" w:hAnsi="Calibri" w:cs="Calibri"/>
+                <w:szCs w:val="22"/>
+                <w:lang w:val="en"/>
+              </w:rPr>
+              <w:t>(</w:t>
+            </w:r>
+            <w:proofErr w:type="gramEnd"/>
+            <w:r>
+              <w:rPr>
+                <w:rFonts w:ascii="Calibri" w:hAnsi="Calibri" w:cs="Calibri"/>
+                <w:szCs w:val="22"/>
+                <w:lang w:val="en"/>
+              </w:rPr>
+              <w:t xml:space="preserve">object sender, </w:t>
+            </w:r>
+            <w:proofErr w:type="spellStart"/>
+            <w:r>
+              <w:rPr>
+                <w:rFonts w:ascii="Calibri" w:hAnsi="Calibri" w:cs="Calibri"/>
+                <w:szCs w:val="22"/>
+                <w:lang w:val="en"/>
+              </w:rPr>
+              <w:t>EventArgs</w:t>
+            </w:r>
+            <w:proofErr w:type="spellEnd"/>
+            <w:r>
+              <w:rPr>
+                <w:rFonts w:ascii="Calibri" w:hAnsi="Calibri" w:cs="Calibri"/>
+                <w:szCs w:val="22"/>
+                <w:lang w:val="en"/>
+              </w:rPr>
+              <w:t xml:space="preserve"> e)</w:t>
             </w:r>
           </w:p>
           <w:p>
@@ -5983,6 +7169,7 @@
                 <w:lang w:val="en"/>
               </w:rPr>
             </w:pPr>
+            <w:proofErr w:type="spellStart"/>
             <w:r>
               <w:rPr>
                 <w:rFonts w:ascii="Calibri" w:hAnsi="Calibri" w:cs="Calibri"/>
@@ -5991,6 +7178,7 @@
               </w:rPr>
               <w:t>propap</w:t>
             </w:r>
+            <w:proofErr w:type="spellEnd"/>
           </w:p>
         </w:tc>
         <w:tc>
@@ -6032,6 +7220,7 @@
               </w:rPr>
               <w:t xml:space="preserve">ssuming </w:t>
             </w:r>
+            <w:proofErr w:type="spellStart"/>
             <w:r>
               <w:rPr>
                 <w:rFonts w:ascii="Calibri" w:hAnsi="Calibri" w:cs="Calibri"/>
@@ -6043,6 +7232,7 @@
               </w:rPr>
               <w:t>MyClass</w:t>
             </w:r>
+            <w:proofErr w:type="spellEnd"/>
             <w:r>
               <w:rPr>
                 <w:rFonts w:ascii="Calibri" w:hAnsi="Calibri" w:cs="Calibri"/>
@@ -6073,8 +7263,45 @@
                 <w:szCs w:val="22"/>
                 <w:lang w:val="en"/>
               </w:rPr>
-              <w:t xml:space="preserve">public static readonly BindableProperty </w:t>
-            </w:r>
+              <w:t xml:space="preserve">public static </w:t>
+            </w:r>
+            <w:proofErr w:type="spellStart"/>
+            <w:r>
+              <w:rPr>
+                <w:rFonts w:ascii="Calibri" w:hAnsi="Calibri" w:cs="Calibri"/>
+                <w:szCs w:val="22"/>
+                <w:lang w:val="en"/>
+              </w:rPr>
+              <w:t>readonly</w:t>
+            </w:r>
+            <w:proofErr w:type="spellEnd"/>
+            <w:r>
+              <w:rPr>
+                <w:rFonts w:ascii="Calibri" w:hAnsi="Calibri" w:cs="Calibri"/>
+                <w:szCs w:val="22"/>
+                <w:lang w:val="en"/>
+              </w:rPr>
+              <w:t xml:space="preserve"> </w:t>
+            </w:r>
+            <w:proofErr w:type="spellStart"/>
+            <w:r>
+              <w:rPr>
+                <w:rFonts w:ascii="Calibri" w:hAnsi="Calibri" w:cs="Calibri"/>
+                <w:szCs w:val="22"/>
+                <w:lang w:val="en"/>
+              </w:rPr>
+              <w:t>BindableProperty</w:t>
+            </w:r>
+            <w:proofErr w:type="spellEnd"/>
+            <w:r>
+              <w:rPr>
+                <w:rFonts w:ascii="Calibri" w:hAnsi="Calibri" w:cs="Calibri"/>
+                <w:szCs w:val="22"/>
+                <w:lang w:val="en"/>
+              </w:rPr>
+              <w:t xml:space="preserve"> </w:t>
+            </w:r>
+            <w:proofErr w:type="spellStart"/>
             <w:r>
               <w:rPr>
                 <w:rFonts w:ascii="Calibri" w:hAnsi="Calibri" w:cs="Calibri"/>
@@ -6090,7 +7317,25 @@
                 <w:szCs w:val="22"/>
                 <w:lang w:val="en"/>
               </w:rPr>
-              <w:t>Property = BindableProperty.</w:t>
+              <w:t>Property</w:t>
+            </w:r>
+            <w:proofErr w:type="spellEnd"/>
+            <w:r>
+              <w:rPr>
+                <w:rFonts w:ascii="Calibri" w:hAnsi="Calibri" w:cs="Calibri"/>
+                <w:szCs w:val="22"/>
+                <w:lang w:val="en"/>
+              </w:rPr>
+              <w:t xml:space="preserve"> = </w:t>
+            </w:r>
+            <w:proofErr w:type="spellStart"/>
+            <w:r>
+              <w:rPr>
+                <w:rFonts w:ascii="Calibri" w:hAnsi="Calibri" w:cs="Calibri"/>
+                <w:szCs w:val="22"/>
+                <w:lang w:val="en"/>
+              </w:rPr>
+              <w:t>BindableProperty.</w:t>
             </w:r>
             <w:r>
               <w:rPr>
@@ -6100,14 +7345,36 @@
               </w:rPr>
               <w:t>CreateAttached</w:t>
             </w:r>
-            <w:r>
-              <w:rPr>
-                <w:rFonts w:ascii="Calibri" w:hAnsi="Calibri" w:cs="Calibri"/>
-                <w:szCs w:val="22"/>
-                <w:lang w:val="en"/>
-              </w:rPr>
-              <w:t>(nameof(</w:t>
-            </w:r>
+            <w:proofErr w:type="spellEnd"/>
+            <w:r>
+              <w:rPr>
+                <w:rFonts w:ascii="Calibri" w:hAnsi="Calibri" w:cs="Calibri"/>
+                <w:szCs w:val="22"/>
+                <w:lang w:val="en"/>
+              </w:rPr>
+              <w:t>(</w:t>
+            </w:r>
+            <w:proofErr w:type="spellStart"/>
+            <w:proofErr w:type="gramStart"/>
+            <w:r>
+              <w:rPr>
+                <w:rFonts w:ascii="Calibri" w:hAnsi="Calibri" w:cs="Calibri"/>
+                <w:szCs w:val="22"/>
+                <w:lang w:val="en"/>
+              </w:rPr>
+              <w:t>nameof</w:t>
+            </w:r>
+            <w:proofErr w:type="spellEnd"/>
+            <w:r>
+              <w:rPr>
+                <w:rFonts w:ascii="Calibri" w:hAnsi="Calibri" w:cs="Calibri"/>
+                <w:szCs w:val="22"/>
+                <w:lang w:val="en"/>
+              </w:rPr>
+              <w:t>(</w:t>
+            </w:r>
+            <w:proofErr w:type="spellStart"/>
+            <w:proofErr w:type="gramEnd"/>
             <w:r>
               <w:rPr>
                 <w:rFonts w:ascii="Calibri" w:hAnsi="Calibri" w:cs="Calibri"/>
@@ -6126,13 +7393,32 @@
               </w:rPr>
               <w:t>Property</w:t>
             </w:r>
-            <w:r>
-              <w:rPr>
-                <w:rFonts w:ascii="Calibri" w:hAnsi="Calibri" w:cs="Calibri"/>
-                <w:szCs w:val="22"/>
-                <w:lang w:val="en"/>
-              </w:rPr>
-              <w:t>), typeof(</w:t>
+            <w:proofErr w:type="spellEnd"/>
+            <w:r>
+              <w:rPr>
+                <w:rFonts w:ascii="Calibri" w:hAnsi="Calibri" w:cs="Calibri"/>
+                <w:szCs w:val="22"/>
+                <w:lang w:val="en"/>
+              </w:rPr>
+              <w:t xml:space="preserve">), </w:t>
+            </w:r>
+            <w:proofErr w:type="spellStart"/>
+            <w:r>
+              <w:rPr>
+                <w:rFonts w:ascii="Calibri" w:hAnsi="Calibri" w:cs="Calibri"/>
+                <w:szCs w:val="22"/>
+                <w:lang w:val="en"/>
+              </w:rPr>
+              <w:t>typeof</w:t>
+            </w:r>
+            <w:proofErr w:type="spellEnd"/>
+            <w:r>
+              <w:rPr>
+                <w:rFonts w:ascii="Calibri" w:hAnsi="Calibri" w:cs="Calibri"/>
+                <w:szCs w:val="22"/>
+                <w:lang w:val="en"/>
+              </w:rPr>
+              <w:t>(</w:t>
             </w:r>
             <w:r>
               <w:rPr>
@@ -6149,8 +7435,27 @@
                 <w:szCs w:val="22"/>
                 <w:lang w:val="en"/>
               </w:rPr>
-              <w:t>), typeof(</w:t>
-            </w:r>
+              <w:t xml:space="preserve">), </w:t>
+            </w:r>
+            <w:proofErr w:type="spellStart"/>
+            <w:r>
+              <w:rPr>
+                <w:rFonts w:ascii="Calibri" w:hAnsi="Calibri" w:cs="Calibri"/>
+                <w:szCs w:val="22"/>
+                <w:lang w:val="en"/>
+              </w:rPr>
+              <w:t>typeof</w:t>
+            </w:r>
+            <w:proofErr w:type="spellEnd"/>
+            <w:r>
+              <w:rPr>
+                <w:rFonts w:ascii="Calibri" w:hAnsi="Calibri" w:cs="Calibri"/>
+                <w:szCs w:val="22"/>
+                <w:lang w:val="en"/>
+              </w:rPr>
+              <w:t>(</w:t>
+            </w:r>
+            <w:proofErr w:type="spellStart"/>
             <w:r>
               <w:rPr>
                 <w:rFonts w:ascii="Calibri" w:hAnsi="Calibri" w:cs="Calibri"/>
@@ -6160,6 +7465,7 @@
               </w:rPr>
               <w:t>MyClass</w:t>
             </w:r>
+            <w:proofErr w:type="spellEnd"/>
             <w:r>
               <w:rPr>
                 <w:rFonts w:ascii="Calibri" w:hAnsi="Calibri" w:cs="Calibri"/>
@@ -6221,7 +7527,17 @@
                 <w:szCs w:val="22"/>
                 <w:lang w:val="en"/>
               </w:rPr>
-              <w:t xml:space="preserve"> Get</w:t>
+              <w:t xml:space="preserve"> </w:t>
+            </w:r>
+            <w:proofErr w:type="spellStart"/>
+            <w:proofErr w:type="gramStart"/>
+            <w:r>
+              <w:rPr>
+                <w:rFonts w:ascii="Calibri" w:hAnsi="Calibri" w:cs="Calibri"/>
+                <w:szCs w:val="22"/>
+                <w:lang w:val="en"/>
+              </w:rPr>
+              <w:t>Get</w:t>
             </w:r>
             <w:r>
               <w:rPr>
@@ -6232,13 +7548,33 @@
               </w:rPr>
               <w:t>Name</w:t>
             </w:r>
-            <w:r>
-              <w:rPr>
-                <w:rFonts w:ascii="Calibri" w:hAnsi="Calibri" w:cs="Calibri"/>
-                <w:szCs w:val="22"/>
-                <w:lang w:val="en"/>
-              </w:rPr>
-              <w:t>(BindableObject bindable) =&gt; (</w:t>
+            <w:proofErr w:type="spellEnd"/>
+            <w:r>
+              <w:rPr>
+                <w:rFonts w:ascii="Calibri" w:hAnsi="Calibri" w:cs="Calibri"/>
+                <w:szCs w:val="22"/>
+                <w:lang w:val="en"/>
+              </w:rPr>
+              <w:t>(</w:t>
+            </w:r>
+            <w:proofErr w:type="spellStart"/>
+            <w:proofErr w:type="gramEnd"/>
+            <w:r>
+              <w:rPr>
+                <w:rFonts w:ascii="Calibri" w:hAnsi="Calibri" w:cs="Calibri"/>
+                <w:szCs w:val="22"/>
+                <w:lang w:val="en"/>
+              </w:rPr>
+              <w:t>BindableObject</w:t>
+            </w:r>
+            <w:proofErr w:type="spellEnd"/>
+            <w:r>
+              <w:rPr>
+                <w:rFonts w:ascii="Calibri" w:hAnsi="Calibri" w:cs="Calibri"/>
+                <w:szCs w:val="22"/>
+                <w:lang w:val="en"/>
+              </w:rPr>
+              <w:t xml:space="preserve"> bindable) =&gt; (</w:t>
             </w:r>
             <w:r>
               <w:rPr>
@@ -6255,8 +7591,27 @@
                 <w:szCs w:val="22"/>
                 <w:lang w:val="en"/>
               </w:rPr>
-              <w:t>)bindable.GetValue(</w:t>
-            </w:r>
+              <w:t>)</w:t>
+            </w:r>
+            <w:proofErr w:type="spellStart"/>
+            <w:r>
+              <w:rPr>
+                <w:rFonts w:ascii="Calibri" w:hAnsi="Calibri" w:cs="Calibri"/>
+                <w:szCs w:val="22"/>
+                <w:lang w:val="en"/>
+              </w:rPr>
+              <w:t>bindable.GetValue</w:t>
+            </w:r>
+            <w:proofErr w:type="spellEnd"/>
+            <w:r>
+              <w:rPr>
+                <w:rFonts w:ascii="Calibri" w:hAnsi="Calibri" w:cs="Calibri"/>
+                <w:szCs w:val="22"/>
+                <w:lang w:val="en"/>
+              </w:rPr>
+              <w:t>(</w:t>
+            </w:r>
+            <w:proofErr w:type="spellStart"/>
             <w:r>
               <w:rPr>
                 <w:rFonts w:ascii="Calibri" w:hAnsi="Calibri" w:cs="Calibri"/>
@@ -6275,6 +7630,7 @@
               </w:rPr>
               <w:t>Property</w:t>
             </w:r>
+            <w:proofErr w:type="spellEnd"/>
             <w:r>
               <w:rPr>
                 <w:rFonts w:ascii="Calibri" w:hAnsi="Calibri" w:cs="Calibri"/>
@@ -6303,7 +7659,17 @@
                 <w:szCs w:val="22"/>
                 <w:lang w:val="en"/>
               </w:rPr>
-              <w:t>public static void Set</w:t>
+              <w:t xml:space="preserve">public static void </w:t>
+            </w:r>
+            <w:proofErr w:type="spellStart"/>
+            <w:proofErr w:type="gramStart"/>
+            <w:r>
+              <w:rPr>
+                <w:rFonts w:ascii="Calibri" w:hAnsi="Calibri" w:cs="Calibri"/>
+                <w:szCs w:val="22"/>
+                <w:lang w:val="en"/>
+              </w:rPr>
+              <w:t>Set</w:t>
             </w:r>
             <w:r>
               <w:rPr>
@@ -6314,13 +7680,33 @@
               </w:rPr>
               <w:t>Name</w:t>
             </w:r>
-            <w:r>
-              <w:rPr>
-                <w:rFonts w:ascii="Calibri" w:hAnsi="Calibri" w:cs="Calibri"/>
-                <w:szCs w:val="22"/>
-                <w:lang w:val="en"/>
-              </w:rPr>
-              <w:t xml:space="preserve">(BindableObject bindable, </w:t>
+            <w:proofErr w:type="spellEnd"/>
+            <w:r>
+              <w:rPr>
+                <w:rFonts w:ascii="Calibri" w:hAnsi="Calibri" w:cs="Calibri"/>
+                <w:szCs w:val="22"/>
+                <w:lang w:val="en"/>
+              </w:rPr>
+              <w:t>(</w:t>
+            </w:r>
+            <w:proofErr w:type="spellStart"/>
+            <w:proofErr w:type="gramEnd"/>
+            <w:r>
+              <w:rPr>
+                <w:rFonts w:ascii="Calibri" w:hAnsi="Calibri" w:cs="Calibri"/>
+                <w:szCs w:val="22"/>
+                <w:lang w:val="en"/>
+              </w:rPr>
+              <w:t>BindableObject</w:t>
+            </w:r>
+            <w:proofErr w:type="spellEnd"/>
+            <w:r>
+              <w:rPr>
+                <w:rFonts w:ascii="Calibri" w:hAnsi="Calibri" w:cs="Calibri"/>
+                <w:szCs w:val="22"/>
+                <w:lang w:val="en"/>
+              </w:rPr>
+              <w:t xml:space="preserve"> bindable, </w:t>
             </w:r>
             <w:r>
               <w:rPr>
@@ -6337,8 +7723,27 @@
                 <w:szCs w:val="22"/>
                 <w:lang w:val="en"/>
               </w:rPr>
-              <w:t xml:space="preserve"> value) =&gt; bindable.SetValue(</w:t>
-            </w:r>
+              <w:t xml:space="preserve"> value) =&gt; </w:t>
+            </w:r>
+            <w:proofErr w:type="spellStart"/>
+            <w:r>
+              <w:rPr>
+                <w:rFonts w:ascii="Calibri" w:hAnsi="Calibri" w:cs="Calibri"/>
+                <w:szCs w:val="22"/>
+                <w:lang w:val="en"/>
+              </w:rPr>
+              <w:t>bindable.SetValue</w:t>
+            </w:r>
+            <w:proofErr w:type="spellEnd"/>
+            <w:r>
+              <w:rPr>
+                <w:rFonts w:ascii="Calibri" w:hAnsi="Calibri" w:cs="Calibri"/>
+                <w:szCs w:val="22"/>
+                <w:lang w:val="en"/>
+              </w:rPr>
+              <w:t>(</w:t>
+            </w:r>
+            <w:proofErr w:type="spellStart"/>
             <w:r>
               <w:rPr>
                 <w:rFonts w:ascii="Calibri" w:hAnsi="Calibri" w:cs="Calibri"/>
@@ -6357,6 +7762,7 @@
               </w:rPr>
               <w:t>Property</w:t>
             </w:r>
+            <w:proofErr w:type="spellEnd"/>
             <w:r>
               <w:rPr>
                 <w:rFonts w:ascii="Calibri" w:hAnsi="Calibri" w:cs="Calibri"/>
@@ -6418,6 +7824,7 @@
                 <w:lang w:val="en"/>
               </w:rPr>
             </w:pPr>
+            <w:proofErr w:type="spellStart"/>
             <w:r>
               <w:rPr>
                 <w:rFonts w:ascii="Calibri" w:hAnsi="Calibri" w:cs="Calibri"/>
@@ -6426,6 +7833,7 @@
               </w:rPr>
               <w:t>propbp</w:t>
             </w:r>
+            <w:proofErr w:type="spellEnd"/>
           </w:p>
         </w:tc>
         <w:tc>
@@ -6467,6 +7875,7 @@
               </w:rPr>
               <w:t xml:space="preserve">ssuming </w:t>
             </w:r>
+            <w:proofErr w:type="spellStart"/>
             <w:r>
               <w:rPr>
                 <w:rFonts w:ascii="Calibri" w:hAnsi="Calibri" w:cs="Calibri"/>
@@ -6478,6 +7887,7 @@
               </w:rPr>
               <w:t>MyClass</w:t>
             </w:r>
+            <w:proofErr w:type="spellEnd"/>
             <w:r>
               <w:rPr>
                 <w:rFonts w:ascii="Calibri" w:hAnsi="Calibri" w:cs="Calibri"/>
@@ -6508,8 +7918,45 @@
                 <w:szCs w:val="22"/>
                 <w:lang w:val="en"/>
               </w:rPr>
-              <w:t xml:space="preserve">public static readonly BindableProperty </w:t>
-            </w:r>
+              <w:t xml:space="preserve">public static </w:t>
+            </w:r>
+            <w:proofErr w:type="spellStart"/>
+            <w:r>
+              <w:rPr>
+                <w:rFonts w:ascii="Calibri" w:hAnsi="Calibri" w:cs="Calibri"/>
+                <w:szCs w:val="22"/>
+                <w:lang w:val="en"/>
+              </w:rPr>
+              <w:t>readonly</w:t>
+            </w:r>
+            <w:proofErr w:type="spellEnd"/>
+            <w:r>
+              <w:rPr>
+                <w:rFonts w:ascii="Calibri" w:hAnsi="Calibri" w:cs="Calibri"/>
+                <w:szCs w:val="22"/>
+                <w:lang w:val="en"/>
+              </w:rPr>
+              <w:t xml:space="preserve"> </w:t>
+            </w:r>
+            <w:proofErr w:type="spellStart"/>
+            <w:r>
+              <w:rPr>
+                <w:rFonts w:ascii="Calibri" w:hAnsi="Calibri" w:cs="Calibri"/>
+                <w:szCs w:val="22"/>
+                <w:lang w:val="en"/>
+              </w:rPr>
+              <w:t>BindableProperty</w:t>
+            </w:r>
+            <w:proofErr w:type="spellEnd"/>
+            <w:r>
+              <w:rPr>
+                <w:rFonts w:ascii="Calibri" w:hAnsi="Calibri" w:cs="Calibri"/>
+                <w:szCs w:val="22"/>
+                <w:lang w:val="en"/>
+              </w:rPr>
+              <w:t xml:space="preserve"> </w:t>
+            </w:r>
+            <w:proofErr w:type="spellStart"/>
             <w:r>
               <w:rPr>
                 <w:rFonts w:ascii="Calibri" w:hAnsi="Calibri" w:cs="Calibri"/>
@@ -6525,8 +7972,55 @@
                 <w:szCs w:val="22"/>
                 <w:lang w:val="en"/>
               </w:rPr>
-              <w:t>Property = BindableProperty.Create(nameof(</w:t>
-            </w:r>
+              <w:t>Property</w:t>
+            </w:r>
+            <w:proofErr w:type="spellEnd"/>
+            <w:r>
+              <w:rPr>
+                <w:rFonts w:ascii="Calibri" w:hAnsi="Calibri" w:cs="Calibri"/>
+                <w:szCs w:val="22"/>
+                <w:lang w:val="en"/>
+              </w:rPr>
+              <w:t xml:space="preserve"> = </w:t>
+            </w:r>
+            <w:proofErr w:type="spellStart"/>
+            <w:r>
+              <w:rPr>
+                <w:rFonts w:ascii="Calibri" w:hAnsi="Calibri" w:cs="Calibri"/>
+                <w:szCs w:val="22"/>
+                <w:lang w:val="en"/>
+              </w:rPr>
+              <w:t>BindableProperty.Create</w:t>
+            </w:r>
+            <w:proofErr w:type="spellEnd"/>
+            <w:r>
+              <w:rPr>
+                <w:rFonts w:ascii="Calibri" w:hAnsi="Calibri" w:cs="Calibri"/>
+                <w:szCs w:val="22"/>
+                <w:lang w:val="en"/>
+              </w:rPr>
+              <w:t>(</w:t>
+            </w:r>
+            <w:proofErr w:type="spellStart"/>
+            <w:proofErr w:type="gramStart"/>
+            <w:r>
+              <w:rPr>
+                <w:rFonts w:ascii="Calibri" w:hAnsi="Calibri" w:cs="Calibri"/>
+                <w:szCs w:val="22"/>
+                <w:lang w:val="en"/>
+              </w:rPr>
+              <w:t>nameof</w:t>
+            </w:r>
+            <w:proofErr w:type="spellEnd"/>
+            <w:r>
+              <w:rPr>
+                <w:rFonts w:ascii="Calibri" w:hAnsi="Calibri" w:cs="Calibri"/>
+                <w:szCs w:val="22"/>
+                <w:lang w:val="en"/>
+              </w:rPr>
+              <w:t>(</w:t>
+            </w:r>
+            <w:proofErr w:type="gramEnd"/>
             <w:r>
               <w:rPr>
                 <w:rFonts w:ascii="Calibri" w:hAnsi="Calibri" w:cs="Calibri"/>
@@ -6542,7 +8036,25 @@
                 <w:szCs w:val="22"/>
                 <w:lang w:val="en"/>
               </w:rPr>
-              <w:t>), typeof(</w:t>
+              <w:t xml:space="preserve">), </w:t>
+            </w:r>
+            <w:proofErr w:type="spellStart"/>
+            <w:r>
+              <w:rPr>
+                <w:rFonts w:ascii="Calibri" w:hAnsi="Calibri" w:cs="Calibri"/>
+                <w:szCs w:val="22"/>
+                <w:lang w:val="en"/>
+              </w:rPr>
+              <w:t>typeof</w:t>
+            </w:r>
+            <w:proofErr w:type="spellEnd"/>
+            <w:r>
+              <w:rPr>
+                <w:rFonts w:ascii="Calibri" w:hAnsi="Calibri" w:cs="Calibri"/>
+                <w:szCs w:val="22"/>
+                <w:lang w:val="en"/>
+              </w:rPr>
+              <w:t>(</w:t>
             </w:r>
             <w:r>
               <w:rPr>
@@ -6559,8 +8071,27 @@
                 <w:szCs w:val="22"/>
                 <w:lang w:val="en"/>
               </w:rPr>
-              <w:t>), typeof(</w:t>
-            </w:r>
+              <w:t xml:space="preserve">), </w:t>
+            </w:r>
+            <w:proofErr w:type="spellStart"/>
+            <w:r>
+              <w:rPr>
+                <w:rFonts w:ascii="Calibri" w:hAnsi="Calibri" w:cs="Calibri"/>
+                <w:szCs w:val="22"/>
+                <w:lang w:val="en"/>
+              </w:rPr>
+              <w:t>typeof</w:t>
+            </w:r>
+            <w:proofErr w:type="spellEnd"/>
+            <w:r>
+              <w:rPr>
+                <w:rFonts w:ascii="Calibri" w:hAnsi="Calibri" w:cs="Calibri"/>
+                <w:szCs w:val="22"/>
+                <w:lang w:val="en"/>
+              </w:rPr>
+              <w:t>(</w:t>
+            </w:r>
+            <w:proofErr w:type="spellStart"/>
             <w:r>
               <w:rPr>
                 <w:rFonts w:ascii="Calibri" w:hAnsi="Calibri" w:cs="Calibri"/>
@@ -6570,6 +8101,7 @@
               </w:rPr>
               <w:t>MyClass</w:t>
             </w:r>
+            <w:proofErr w:type="spellEnd"/>
             <w:r>
               <w:rPr>
                 <w:rFonts w:ascii="Calibri" w:hAnsi="Calibri" w:cs="Calibri"/>
@@ -6700,8 +8232,29 @@
                 <w:szCs w:val="22"/>
                 <w:lang w:val="en"/>
               </w:rPr>
-              <w:t>)GetValue(</w:t>
-            </w:r>
+              <w:t>)</w:t>
+            </w:r>
+            <w:proofErr w:type="spellStart"/>
+            <w:proofErr w:type="gramStart"/>
+            <w:r>
+              <w:rPr>
+                <w:rFonts w:ascii="Calibri" w:hAnsi="Calibri" w:cs="Calibri"/>
+                <w:szCs w:val="22"/>
+                <w:lang w:val="en"/>
+              </w:rPr>
+              <w:t>GetValue</w:t>
+            </w:r>
+            <w:proofErr w:type="spellEnd"/>
+            <w:r>
+              <w:rPr>
+                <w:rFonts w:ascii="Calibri" w:hAnsi="Calibri" w:cs="Calibri"/>
+                <w:szCs w:val="22"/>
+                <w:lang w:val="en"/>
+              </w:rPr>
+              <w:t>(</w:t>
+            </w:r>
+            <w:proofErr w:type="spellStart"/>
+            <w:proofErr w:type="gramEnd"/>
             <w:r>
               <w:rPr>
                 <w:rFonts w:ascii="Calibri" w:hAnsi="Calibri" w:cs="Calibri"/>
@@ -6711,6 +8264,7 @@
               </w:rPr>
               <w:t>NameProperty</w:t>
             </w:r>
+            <w:proofErr w:type="spellEnd"/>
             <w:r>
               <w:rPr>
                 <w:rFonts w:ascii="Calibri" w:hAnsi="Calibri" w:cs="Calibri"/>
@@ -6739,8 +8293,29 @@
                 <w:szCs w:val="22"/>
                 <w:lang w:val="en"/>
               </w:rPr>
-              <w:t>set =&gt; SetValue(</w:t>
-            </w:r>
+              <w:t xml:space="preserve">set =&gt; </w:t>
+            </w:r>
+            <w:proofErr w:type="spellStart"/>
+            <w:proofErr w:type="gramStart"/>
+            <w:r>
+              <w:rPr>
+                <w:rFonts w:ascii="Calibri" w:hAnsi="Calibri" w:cs="Calibri"/>
+                <w:szCs w:val="22"/>
+                <w:lang w:val="en"/>
+              </w:rPr>
+              <w:t>SetValue</w:t>
+            </w:r>
+            <w:proofErr w:type="spellEnd"/>
+            <w:r>
+              <w:rPr>
+                <w:rFonts w:ascii="Calibri" w:hAnsi="Calibri" w:cs="Calibri"/>
+                <w:szCs w:val="22"/>
+                <w:lang w:val="en"/>
+              </w:rPr>
+              <w:t>(</w:t>
+            </w:r>
+            <w:proofErr w:type="spellStart"/>
+            <w:proofErr w:type="gramEnd"/>
             <w:r>
               <w:rPr>
                 <w:rFonts w:ascii="Calibri" w:hAnsi="Calibri" w:cs="Calibri"/>
@@ -6750,6 +8325,7 @@
               </w:rPr>
               <w:t>NameProperty</w:t>
             </w:r>
+            <w:proofErr w:type="spellEnd"/>
             <w:r>
               <w:rPr>
                 <w:rFonts w:ascii="Calibri" w:hAnsi="Calibri" w:cs="Calibri"/>
@@ -6834,6 +8410,7 @@
                 <w:lang w:val="en"/>
               </w:rPr>
             </w:pPr>
+            <w:proofErr w:type="spellStart"/>
             <w:r>
               <w:rPr>
                 <w:rFonts w:ascii="Calibri" w:hAnsi="Calibri" w:cs="Calibri"/>
@@ -6843,6 +8420,7 @@
               </w:rPr>
               <w:t>propc</w:t>
             </w:r>
+            <w:proofErr w:type="spellEnd"/>
           </w:p>
           <w:p>
             <w:pPr>
@@ -6866,6 +8444,7 @@
               </w:rPr>
               <w:t xml:space="preserve">(This has been shortened to </w:t>
             </w:r>
+            <w:proofErr w:type="spellStart"/>
             <w:r>
               <w:rPr>
                 <w:rFonts w:ascii="Calibri" w:hAnsi="Calibri" w:cs="Calibri"/>
@@ -6876,6 +8455,7 @@
               </w:rPr>
               <w:t>propc</w:t>
             </w:r>
+            <w:proofErr w:type="spellEnd"/>
             <w:r>
               <w:rPr>
                 <w:rFonts w:ascii="Calibri" w:hAnsi="Calibri" w:cs="Calibri"/>
@@ -6884,6 +8464,7 @@
               </w:rPr>
               <w:t xml:space="preserve"> from </w:t>
             </w:r>
+            <w:proofErr w:type="spellStart"/>
             <w:r>
               <w:rPr>
                 <w:rFonts w:ascii="Calibri" w:hAnsi="Calibri" w:cs="Calibri"/>
@@ -6894,6 +8475,7 @@
               </w:rPr>
               <w:t>propcomet</w:t>
             </w:r>
+            <w:proofErr w:type="spellEnd"/>
             <w:r>
               <w:rPr>
                 <w:rFonts w:ascii="Calibri" w:hAnsi="Calibri" w:cs="Calibri"/>
@@ -6997,7 +8579,25 @@
                 <w:szCs w:val="22"/>
                 <w:lang w:val="en"/>
               </w:rPr>
-              <w:t>get =&gt; GetProperty&lt;</w:t>
+              <w:t xml:space="preserve">get =&gt; </w:t>
+            </w:r>
+            <w:proofErr w:type="spellStart"/>
+            <w:r>
+              <w:rPr>
+                <w:rFonts w:ascii="Calibri" w:hAnsi="Calibri" w:cs="Calibri"/>
+                <w:szCs w:val="22"/>
+                <w:lang w:val="en"/>
+              </w:rPr>
+              <w:t>GetProperty</w:t>
+            </w:r>
+            <w:proofErr w:type="spellEnd"/>
+            <w:r>
+              <w:rPr>
+                <w:rFonts w:ascii="Calibri" w:hAnsi="Calibri" w:cs="Calibri"/>
+                <w:szCs w:val="22"/>
+                <w:lang w:val="en"/>
+              </w:rPr>
+              <w:t>&lt;</w:t>
             </w:r>
             <w:r>
               <w:rPr>
@@ -7008,36 +8608,74 @@
               </w:rPr>
               <w:t>string</w:t>
             </w:r>
-            <w:r>
-              <w:rPr>
-                <w:rFonts w:ascii="Calibri" w:hAnsi="Calibri" w:cs="Calibri"/>
-                <w:szCs w:val="22"/>
-                <w:lang w:val="en"/>
-              </w:rPr>
-              <w:t>&gt;();</w:t>
-            </w:r>
-          </w:p>
-          <w:p>
-            <w:pPr>
-              <w:widowControl w:val="0"/>
-              <w:autoSpaceDE w:val="0"/>
-              <w:autoSpaceDN w:val="0"/>
-              <w:adjustRightInd w:val="0"/>
-              <w:spacing w:after="200"/>
-              <w:rPr>
-                <w:rFonts w:ascii="Calibri" w:hAnsi="Calibri" w:cs="Calibri"/>
-                <w:szCs w:val="22"/>
-                <w:lang w:val="en"/>
-              </w:rPr>
-            </w:pPr>
-            <w:r>
-              <w:rPr>
-                <w:rFonts w:ascii="Calibri" w:hAnsi="Calibri" w:cs="Calibri"/>
-                <w:szCs w:val="22"/>
-                <w:lang w:val="en"/>
-              </w:rPr>
-              <w:t>set =&gt; SetProperty(value);</w:t>
-            </w:r>
+            <w:proofErr w:type="gramStart"/>
+            <w:r>
+              <w:rPr>
+                <w:rFonts w:ascii="Calibri" w:hAnsi="Calibri" w:cs="Calibri"/>
+                <w:szCs w:val="22"/>
+                <w:lang w:val="en"/>
+              </w:rPr>
+              <w:t>&gt;(</w:t>
+            </w:r>
+            <w:proofErr w:type="gramEnd"/>
+            <w:r>
+              <w:rPr>
+                <w:rFonts w:ascii="Calibri" w:hAnsi="Calibri" w:cs="Calibri"/>
+                <w:szCs w:val="22"/>
+                <w:lang w:val="en"/>
+              </w:rPr>
+              <w:t>);</w:t>
+            </w:r>
+          </w:p>
+          <w:p>
+            <w:pPr>
+              <w:widowControl w:val="0"/>
+              <w:autoSpaceDE w:val="0"/>
+              <w:autoSpaceDN w:val="0"/>
+              <w:adjustRightInd w:val="0"/>
+              <w:spacing w:after="200"/>
+              <w:rPr>
+                <w:rFonts w:ascii="Calibri" w:hAnsi="Calibri" w:cs="Calibri"/>
+                <w:szCs w:val="22"/>
+                <w:lang w:val="en"/>
+              </w:rPr>
+            </w:pPr>
+            <w:r>
+              <w:rPr>
+                <w:rFonts w:ascii="Calibri" w:hAnsi="Calibri" w:cs="Calibri"/>
+                <w:szCs w:val="22"/>
+                <w:lang w:val="en"/>
+              </w:rPr>
+              <w:t xml:space="preserve">set =&gt; </w:t>
+            </w:r>
+            <w:proofErr w:type="spellStart"/>
+            <w:r>
+              <w:rPr>
+                <w:rFonts w:ascii="Calibri" w:hAnsi="Calibri" w:cs="Calibri"/>
+                <w:szCs w:val="22"/>
+                <w:lang w:val="en"/>
+              </w:rPr>
+              <w:t>SetProperty</w:t>
+            </w:r>
+            <w:proofErr w:type="spellEnd"/>
+            <w:r>
+              <w:rPr>
+                <w:rFonts w:ascii="Calibri" w:hAnsi="Calibri" w:cs="Calibri"/>
+                <w:szCs w:val="22"/>
+                <w:lang w:val="en"/>
+              </w:rPr>
+              <w:t>(value</w:t>
+            </w:r>
+            <w:proofErr w:type="gramStart"/>
+            <w:r>
+              <w:rPr>
+                <w:rFonts w:ascii="Calibri" w:hAnsi="Calibri" w:cs="Calibri"/>
+                <w:szCs w:val="22"/>
+                <w:lang w:val="en"/>
+              </w:rPr>
+              <w:t>);</w:t>
+            </w:r>
+            <w:proofErr w:type="gramEnd"/>
           </w:p>
           <w:p>
             <w:pPr>
@@ -7166,6 +8804,7 @@
               </w:rPr>
               <w:t xml:space="preserve"> from </w:t>
             </w:r>
+            <w:proofErr w:type="spellStart"/>
             <w:r>
               <w:rPr>
                 <w:rFonts w:ascii="Calibri" w:hAnsi="Calibri" w:cs="Calibri"/>
@@ -7176,6 +8815,7 @@
               </w:rPr>
               <w:t>xplat</w:t>
             </w:r>
+            <w:proofErr w:type="spellEnd"/>
             <w:r>
               <w:rPr>
                 <w:rFonts w:ascii="Calibri" w:hAnsi="Calibri" w:cs="Calibri"/>
@@ -7209,7 +8849,25 @@
                 <w:szCs w:val="22"/>
                 <w:lang w:val="en"/>
               </w:rPr>
-              <w:t>#if ANDROID</w:t>
+              <w:t>#</w:t>
+            </w:r>
+            <w:proofErr w:type="gramStart"/>
+            <w:r>
+              <w:rPr>
+                <w:rFonts w:ascii="Calibri" w:hAnsi="Calibri" w:cs="Calibri"/>
+                <w:szCs w:val="22"/>
+                <w:lang w:val="en"/>
+              </w:rPr>
+              <w:t>if</w:t>
+            </w:r>
+            <w:proofErr w:type="gramEnd"/>
+            <w:r>
+              <w:rPr>
+                <w:rFonts w:ascii="Calibri" w:hAnsi="Calibri" w:cs="Calibri"/>
+                <w:szCs w:val="22"/>
+                <w:lang w:val="en"/>
+              </w:rPr>
+              <w:t xml:space="preserve"> ANDROID</w:t>
             </w:r>
           </w:p>
           <w:p>
@@ -7425,6 +9083,8 @@
               </w:rPr>
               <w:t xml:space="preserve">private void </w:t>
             </w:r>
+            <w:proofErr w:type="spellStart"/>
+            <w:proofErr w:type="gramStart"/>
             <w:r>
               <w:rPr>
                 <w:rFonts w:ascii="Calibri" w:hAnsi="Calibri" w:cs="Calibri"/>
@@ -7434,13 +9094,41 @@
               </w:rPr>
               <w:t>MyMethod</w:t>
             </w:r>
-            <w:r>
-              <w:rPr>
-                <w:rFonts w:ascii="Calibri" w:hAnsi="Calibri" w:cs="Calibri"/>
-                <w:szCs w:val="22"/>
-                <w:lang w:val="en"/>
-              </w:rPr>
-              <w:t>(object sender, EventArgs e)</w:t>
+            <w:proofErr w:type="spellEnd"/>
+            <w:r>
+              <w:rPr>
+                <w:rFonts w:ascii="Calibri" w:hAnsi="Calibri" w:cs="Calibri"/>
+                <w:szCs w:val="22"/>
+                <w:lang w:val="en"/>
+              </w:rPr>
+              <w:t>(</w:t>
+            </w:r>
+            <w:proofErr w:type="gramEnd"/>
+            <w:r>
+              <w:rPr>
+                <w:rFonts w:ascii="Calibri" w:hAnsi="Calibri" w:cs="Calibri"/>
+                <w:szCs w:val="22"/>
+                <w:lang w:val="en"/>
+              </w:rPr>
+              <w:t xml:space="preserve">object sender, </w:t>
+            </w:r>
+            <w:proofErr w:type="spellStart"/>
+            <w:r>
+              <w:rPr>
+                <w:rFonts w:ascii="Calibri" w:hAnsi="Calibri" w:cs="Calibri"/>
+                <w:szCs w:val="22"/>
+                <w:lang w:val="en"/>
+              </w:rPr>
+              <w:t>EventArgs</w:t>
+            </w:r>
+            <w:proofErr w:type="spellEnd"/>
+            <w:r>
+              <w:rPr>
+                <w:rFonts w:ascii="Calibri" w:hAnsi="Calibri" w:cs="Calibri"/>
+                <w:szCs w:val="22"/>
+                <w:lang w:val="en"/>
+              </w:rPr>
+              <w:t xml:space="preserve"> e)</w:t>
             </w:r>
           </w:p>
           <w:p>
@@ -7599,6 +9287,8 @@
               </w:rPr>
               <w:t xml:space="preserve"> </w:t>
             </w:r>
+            <w:proofErr w:type="spellStart"/>
+            <w:proofErr w:type="gramStart"/>
             <w:r>
               <w:rPr>
                 <w:rFonts w:ascii="Calibri" w:hAnsi="Calibri" w:cs="Calibri"/>
@@ -7608,13 +9298,23 @@
               </w:rPr>
               <w:t>MyMethod</w:t>
             </w:r>
-            <w:r>
-              <w:rPr>
-                <w:rFonts w:ascii="Calibri" w:hAnsi="Calibri" w:cs="Calibri"/>
-                <w:szCs w:val="22"/>
-                <w:lang w:val="en"/>
-              </w:rPr>
-              <w:t>()</w:t>
+            <w:proofErr w:type="spellEnd"/>
+            <w:r>
+              <w:rPr>
+                <w:rFonts w:ascii="Calibri" w:hAnsi="Calibri" w:cs="Calibri"/>
+                <w:szCs w:val="22"/>
+                <w:lang w:val="en"/>
+              </w:rPr>
+              <w:t>(</w:t>
+            </w:r>
+            <w:proofErr w:type="gramEnd"/>
+            <w:r>
+              <w:rPr>
+                <w:rFonts w:ascii="Calibri" w:hAnsi="Calibri" w:cs="Calibri"/>
+                <w:szCs w:val="22"/>
+                <w:lang w:val="en"/>
+              </w:rPr>
+              <w:t>)</w:t>
             </w:r>
           </w:p>
           <w:p>
@@ -7719,6 +9419,7 @@
                 <w:lang w:val="en"/>
               </w:rPr>
             </w:pPr>
+            <w:proofErr w:type="spellStart"/>
             <w:r>
               <w:rPr>
                 <w:rFonts w:ascii="Calibri" w:hAnsi="Calibri" w:cs="Calibri"/>
@@ -7729,6 +9430,7 @@
               </w:rPr>
               <w:t>amethod</w:t>
             </w:r>
+            <w:proofErr w:type="spellEnd"/>
           </w:p>
         </w:tc>
         <w:tc>
@@ -7762,7 +9464,35 @@
                 <w:szCs w:val="22"/>
                 <w:lang w:val="en"/>
               </w:rPr>
-              <w:t>async Task MyMethod()</w:t>
+              <w:t xml:space="preserve">async Task </w:t>
+            </w:r>
+            <w:proofErr w:type="spellStart"/>
+            <w:proofErr w:type="gramStart"/>
+            <w:r>
+              <w:rPr>
+                <w:rFonts w:ascii="Calibri" w:hAnsi="Calibri" w:cs="Calibri"/>
+                <w:szCs w:val="22"/>
+                <w:lang w:val="en"/>
+              </w:rPr>
+              <w:t>MyMethod</w:t>
+            </w:r>
+            <w:proofErr w:type="spellEnd"/>
+            <w:r>
+              <w:rPr>
+                <w:rFonts w:ascii="Calibri" w:hAnsi="Calibri" w:cs="Calibri"/>
+                <w:szCs w:val="22"/>
+                <w:lang w:val="en"/>
+              </w:rPr>
+              <w:t>(</w:t>
+            </w:r>
+            <w:proofErr w:type="gramEnd"/>
+            <w:r>
+              <w:rPr>
+                <w:rFonts w:ascii="Calibri" w:hAnsi="Calibri" w:cs="Calibri"/>
+                <w:szCs w:val="22"/>
+                <w:lang w:val="en"/>
+              </w:rPr>
+              <w:t>)</w:t>
             </w:r>
           </w:p>
           <w:p>
@@ -7939,6 +9669,7 @@
               </w:rPr>
               <w:t xml:space="preserve"> </w:t>
             </w:r>
+            <w:proofErr w:type="spellStart"/>
             <w:r>
               <w:rPr>
                 <w:rFonts w:ascii="Calibri" w:hAnsi="Calibri" w:cs="Calibri"/>
@@ -7948,6 +9679,7 @@
               </w:rPr>
               <w:t>MyRecord</w:t>
             </w:r>
+            <w:proofErr w:type="spellEnd"/>
           </w:p>
           <w:p>
             <w:pPr>
@@ -8079,6 +9811,7 @@
                 <w:lang w:val="en"/>
               </w:rPr>
             </w:pPr>
+            <w:proofErr w:type="spellStart"/>
             <w:r>
               <w:rPr>
                 <w:rFonts w:ascii="Calibri" w:hAnsi="Calibri" w:cs="Calibri"/>
@@ -8090,6 +9823,7 @@
               </w:rPr>
               <w:t>rstruct</w:t>
             </w:r>
+            <w:proofErr w:type="spellEnd"/>
           </w:p>
           <w:p>
             <w:pPr>
@@ -8115,6 +9849,7 @@
               </w:rPr>
               <w:t xml:space="preserve">(This has been updated to </w:t>
             </w:r>
+            <w:proofErr w:type="spellStart"/>
             <w:r>
               <w:rPr>
                 <w:rFonts w:ascii="Calibri" w:hAnsi="Calibri" w:cs="Calibri"/>
@@ -8125,6 +9860,7 @@
               </w:rPr>
               <w:t>rstruct</w:t>
             </w:r>
+            <w:proofErr w:type="spellEnd"/>
             <w:r>
               <w:rPr>
                 <w:rFonts w:ascii="Calibri" w:hAnsi="Calibri" w:cs="Calibri"/>
@@ -8133,6 +9869,7 @@
               </w:rPr>
               <w:t xml:space="preserve"> from </w:t>
             </w:r>
+            <w:proofErr w:type="spellStart"/>
             <w:r>
               <w:rPr>
                 <w:rFonts w:ascii="Calibri" w:hAnsi="Calibri" w:cs="Calibri"/>
@@ -8143,6 +9880,7 @@
               </w:rPr>
               <w:t>recstruct</w:t>
             </w:r>
+            <w:proofErr w:type="spellEnd"/>
             <w:r>
               <w:rPr>
                 <w:rFonts w:ascii="Calibri" w:hAnsi="Calibri" w:cs="Calibri"/>
@@ -8186,6 +9924,7 @@
               </w:rPr>
               <w:t xml:space="preserve"> struct </w:t>
             </w:r>
+            <w:proofErr w:type="spellStart"/>
             <w:r>
               <w:rPr>
                 <w:rFonts w:ascii="Calibri" w:hAnsi="Calibri" w:cs="Calibri"/>
@@ -8195,6 +9934,7 @@
               </w:rPr>
               <w:t>MyRecStruct</w:t>
             </w:r>
+            <w:proofErr w:type="spellEnd"/>
           </w:p>
           <w:p>
             <w:pPr>
@@ -8303,7 +10043,29 @@
                 <w:sz w:val="20"/>
                 <w:lang w:val="en"/>
               </w:rPr>
-              <w:t>(CommunityToolkit.Mvvm)</w:t>
+              <w:t>(</w:t>
+            </w:r>
+            <w:proofErr w:type="spellStart"/>
+            <w:r>
+              <w:rPr>
+                <w:rFonts w:ascii="Calibri" w:hAnsi="Calibri" w:cs="Calibri"/>
+                <w:i/>
+                <w:iCs/>
+                <w:sz w:val="20"/>
+                <w:lang w:val="en"/>
+              </w:rPr>
+              <w:t>CommunityToolkit.Mvvm</w:t>
+            </w:r>
+            <w:proofErr w:type="spellEnd"/>
+            <w:r>
+              <w:rPr>
+                <w:rFonts w:ascii="Calibri" w:hAnsi="Calibri" w:cs="Calibri"/>
+                <w:i/>
+                <w:iCs/>
+                <w:sz w:val="20"/>
+                <w:lang w:val="en"/>
+              </w:rPr>
+              <w:t>)</w:t>
             </w:r>
           </w:p>
         </w:tc>
@@ -8325,6 +10087,7 @@
                 <w:lang w:val="en"/>
               </w:rPr>
             </w:pPr>
+            <w:proofErr w:type="spellStart"/>
             <w:r>
               <w:rPr>
                 <w:rFonts w:ascii="Calibri" w:hAnsi="Calibri" w:cs="Calibri"/>
@@ -8341,6 +10104,7 @@
               </w:rPr>
               <w:t>op</w:t>
             </w:r>
+            <w:proofErr w:type="spellEnd"/>
           </w:p>
         </w:tc>
         <w:tc>
@@ -8366,7 +10130,25 @@
                 <w:szCs w:val="22"/>
                 <w:lang w:val="en"/>
               </w:rPr>
-              <w:t>[ObservableProperty]</w:t>
+              <w:t>[</w:t>
+            </w:r>
+            <w:proofErr w:type="spellStart"/>
+            <w:r>
+              <w:rPr>
+                <w:rFonts w:ascii="Calibri" w:hAnsi="Calibri" w:cs="Calibri"/>
+                <w:szCs w:val="22"/>
+                <w:lang w:val="en"/>
+              </w:rPr>
+              <w:t>ObservableProperty</w:t>
+            </w:r>
+            <w:proofErr w:type="spellEnd"/>
+            <w:r>
+              <w:rPr>
+                <w:rFonts w:ascii="Calibri" w:hAnsi="Calibri" w:cs="Calibri"/>
+                <w:szCs w:val="22"/>
+                <w:lang w:val="en"/>
+              </w:rPr>
+              <w:t>]</w:t>
             </w:r>
           </w:p>
           <w:p>
@@ -8481,7 +10263,29 @@
                 <w:sz w:val="20"/>
                 <w:lang w:val="en"/>
               </w:rPr>
-              <w:t>(CommunityToolkit.Mvvm)</w:t>
+              <w:t>(</w:t>
+            </w:r>
+            <w:proofErr w:type="spellStart"/>
+            <w:r>
+              <w:rPr>
+                <w:rFonts w:ascii="Calibri" w:hAnsi="Calibri" w:cs="Calibri"/>
+                <w:i/>
+                <w:iCs/>
+                <w:sz w:val="20"/>
+                <w:lang w:val="en"/>
+              </w:rPr>
+              <w:t>CommunityToolkit.Mvvm</w:t>
+            </w:r>
+            <w:proofErr w:type="spellEnd"/>
+            <w:r>
+              <w:rPr>
+                <w:rFonts w:ascii="Calibri" w:hAnsi="Calibri" w:cs="Calibri"/>
+                <w:i/>
+                <w:iCs/>
+                <w:sz w:val="20"/>
+                <w:lang w:val="en"/>
+              </w:rPr>
+              <w:t>)</w:t>
             </w:r>
           </w:p>
         </w:tc>
@@ -8503,6 +10307,7 @@
                 <w:lang w:val="en"/>
               </w:rPr>
             </w:pPr>
+            <w:proofErr w:type="spellStart"/>
             <w:r>
               <w:rPr>
                 <w:rFonts w:ascii="Calibri" w:hAnsi="Calibri" w:cs="Calibri"/>
@@ -8511,6 +10316,7 @@
               </w:rPr>
               <w:t>rcmd</w:t>
             </w:r>
+            <w:proofErr w:type="spellEnd"/>
           </w:p>
         </w:tc>
         <w:tc>
@@ -8536,7 +10342,25 @@
                 <w:szCs w:val="22"/>
                 <w:lang w:val="en"/>
               </w:rPr>
-              <w:t>[RelayCommand]</w:t>
+              <w:t>[</w:t>
+            </w:r>
+            <w:proofErr w:type="spellStart"/>
+            <w:r>
+              <w:rPr>
+                <w:rFonts w:ascii="Calibri" w:hAnsi="Calibri" w:cs="Calibri"/>
+                <w:szCs w:val="22"/>
+                <w:lang w:val="en"/>
+              </w:rPr>
+              <w:t>RelayCommand</w:t>
+            </w:r>
+            <w:proofErr w:type="spellEnd"/>
+            <w:r>
+              <w:rPr>
+                <w:rFonts w:ascii="Calibri" w:hAnsi="Calibri" w:cs="Calibri"/>
+                <w:szCs w:val="22"/>
+                <w:lang w:val="en"/>
+              </w:rPr>
+              <w:t>]</w:t>
             </w:r>
           </w:p>
           <w:p>
@@ -8568,6 +10392,7 @@
               </w:rPr>
               <w:t xml:space="preserve"> </w:t>
             </w:r>
+            <w:proofErr w:type="gramStart"/>
             <w:r>
               <w:rPr>
                 <w:rFonts w:ascii="Calibri" w:hAnsi="Calibri" w:cs="Calibri"/>
@@ -8583,7 +10408,16 @@
                 <w:szCs w:val="22"/>
                 <w:lang w:val="en"/>
               </w:rPr>
-              <w:t>()</w:t>
+              <w:t>(</w:t>
+            </w:r>
+            <w:proofErr w:type="gramEnd"/>
+            <w:r>
+              <w:rPr>
+                <w:rFonts w:ascii="Calibri" w:hAnsi="Calibri" w:cs="Calibri"/>
+                <w:szCs w:val="22"/>
+                <w:lang w:val="en"/>
+              </w:rPr>
+              <w:t>)</w:t>
             </w:r>
           </w:p>
           <w:p>
@@ -8693,7 +10527,29 @@
                 <w:sz w:val="20"/>
                 <w:lang w:val="en"/>
               </w:rPr>
-              <w:t>(CommunityToolkit.Mvvm)</w:t>
+              <w:t>(</w:t>
+            </w:r>
+            <w:proofErr w:type="spellStart"/>
+            <w:r>
+              <w:rPr>
+                <w:rFonts w:ascii="Calibri" w:hAnsi="Calibri" w:cs="Calibri"/>
+                <w:i/>
+                <w:iCs/>
+                <w:sz w:val="20"/>
+                <w:lang w:val="en"/>
+              </w:rPr>
+              <w:t>CommunityToolkit.Mvvm</w:t>
+            </w:r>
+            <w:proofErr w:type="spellEnd"/>
+            <w:r>
+              <w:rPr>
+                <w:rFonts w:ascii="Calibri" w:hAnsi="Calibri" w:cs="Calibri"/>
+                <w:i/>
+                <w:iCs/>
+                <w:sz w:val="20"/>
+                <w:lang w:val="en"/>
+              </w:rPr>
+              <w:t>)</w:t>
             </w:r>
           </w:p>
         </w:tc>
@@ -8715,6 +10571,7 @@
                 <w:lang w:val="en"/>
               </w:rPr>
             </w:pPr>
+            <w:proofErr w:type="spellStart"/>
             <w:r>
               <w:rPr>
                 <w:rFonts w:ascii="Calibri" w:hAnsi="Calibri" w:cs="Calibri"/>
@@ -8731,6 +10588,7 @@
               </w:rPr>
               <w:t>rcmd</w:t>
             </w:r>
+            <w:proofErr w:type="spellEnd"/>
           </w:p>
         </w:tc>
         <w:tc>
@@ -8756,7 +10614,25 @@
                 <w:szCs w:val="22"/>
                 <w:lang w:val="en"/>
               </w:rPr>
-              <w:t>[RelayCommand]</w:t>
+              <w:t>[</w:t>
+            </w:r>
+            <w:proofErr w:type="spellStart"/>
+            <w:r>
+              <w:rPr>
+                <w:rFonts w:ascii="Calibri" w:hAnsi="Calibri" w:cs="Calibri"/>
+                <w:szCs w:val="22"/>
+                <w:lang w:val="en"/>
+              </w:rPr>
+              <w:t>RelayCommand</w:t>
+            </w:r>
+            <w:proofErr w:type="spellEnd"/>
+            <w:r>
+              <w:rPr>
+                <w:rFonts w:ascii="Calibri" w:hAnsi="Calibri" w:cs="Calibri"/>
+                <w:szCs w:val="22"/>
+                <w:lang w:val="en"/>
+              </w:rPr>
+              <w:t>]</w:t>
             </w:r>
           </w:p>
           <w:p>
@@ -8788,6 +10664,8 @@
               </w:rPr>
               <w:t xml:space="preserve"> </w:t>
             </w:r>
+            <w:proofErr w:type="spellStart"/>
+            <w:proofErr w:type="gramStart"/>
             <w:r>
               <w:rPr>
                 <w:rFonts w:ascii="Calibri" w:hAnsi="Calibri" w:cs="Calibri"/>
@@ -8805,13 +10683,23 @@
               </w:rPr>
               <w:t>Async</w:t>
             </w:r>
-            <w:r>
-              <w:rPr>
-                <w:rFonts w:ascii="Calibri" w:hAnsi="Calibri" w:cs="Calibri"/>
-                <w:szCs w:val="22"/>
-                <w:lang w:val="en"/>
-              </w:rPr>
-              <w:t>()</w:t>
+            <w:proofErr w:type="spellEnd"/>
+            <w:r>
+              <w:rPr>
+                <w:rFonts w:ascii="Calibri" w:hAnsi="Calibri" w:cs="Calibri"/>
+                <w:szCs w:val="22"/>
+                <w:lang w:val="en"/>
+              </w:rPr>
+              <w:t>(</w:t>
+            </w:r>
+            <w:proofErr w:type="gramEnd"/>
+            <w:r>
+              <w:rPr>
+                <w:rFonts w:ascii="Calibri" w:hAnsi="Calibri" w:cs="Calibri"/>
+                <w:szCs w:val="22"/>
+                <w:lang w:val="en"/>
+              </w:rPr>
+              <w:t>)</w:t>
             </w:r>
           </w:p>
           <w:p>
@@ -8910,6 +10798,7 @@
                 <w:lang w:val="en"/>
               </w:rPr>
             </w:pPr>
+            <w:proofErr w:type="spellStart"/>
             <w:r>
               <w:rPr>
                 <w:rFonts w:ascii="Calibri" w:hAnsi="Calibri" w:cs="Calibri"/>
@@ -8918,6 +10807,7 @@
               </w:rPr>
               <w:t>propvm</w:t>
             </w:r>
+            <w:proofErr w:type="spellEnd"/>
           </w:p>
         </w:tc>
         <w:tc>
@@ -8961,6 +10851,7 @@
               </w:rPr>
               <w:t xml:space="preserve"> </w:t>
             </w:r>
+            <w:proofErr w:type="gramStart"/>
             <w:r>
               <w:rPr>
                 <w:rFonts w:ascii="Calibri" w:hAnsi="Calibri" w:cs="Calibri"/>
@@ -8978,6 +10869,7 @@
               </w:rPr>
               <w:t>;</w:t>
             </w:r>
+            <w:proofErr w:type="gramEnd"/>
           </w:p>
           <w:p>
             <w:pPr>
@@ -9053,6 +10945,7 @@
               </w:rPr>
               <w:t xml:space="preserve">get =&gt; </w:t>
             </w:r>
+            <w:proofErr w:type="gramStart"/>
             <w:r>
               <w:rPr>
                 <w:rFonts w:ascii="Calibri" w:hAnsi="Calibri" w:cs="Calibri"/>
@@ -9070,27 +10963,56 @@
               </w:rPr>
               <w:t>;</w:t>
             </w:r>
-          </w:p>
-          <w:p>
-            <w:pPr>
-              <w:widowControl w:val="0"/>
-              <w:autoSpaceDE w:val="0"/>
-              <w:autoSpaceDN w:val="0"/>
-              <w:adjustRightInd w:val="0"/>
-              <w:spacing w:after="200"/>
-              <w:rPr>
-                <w:rFonts w:ascii="Calibri" w:hAnsi="Calibri" w:cs="Calibri"/>
-                <w:szCs w:val="22"/>
-                <w:lang w:val="en"/>
-              </w:rPr>
-            </w:pPr>
-            <w:r>
-              <w:rPr>
-                <w:rFonts w:ascii="Calibri" w:hAnsi="Calibri" w:cs="Calibri"/>
-                <w:szCs w:val="22"/>
-                <w:lang w:val="en"/>
-              </w:rPr>
-              <w:t xml:space="preserve">set =&gt; SetProperty(ref </w:t>
+            <w:proofErr w:type="gramEnd"/>
+          </w:p>
+          <w:p>
+            <w:pPr>
+              <w:widowControl w:val="0"/>
+              <w:autoSpaceDE w:val="0"/>
+              <w:autoSpaceDN w:val="0"/>
+              <w:adjustRightInd w:val="0"/>
+              <w:spacing w:after="200"/>
+              <w:rPr>
+                <w:rFonts w:ascii="Calibri" w:hAnsi="Calibri" w:cs="Calibri"/>
+                <w:szCs w:val="22"/>
+                <w:lang w:val="en"/>
+              </w:rPr>
+            </w:pPr>
+            <w:r>
+              <w:rPr>
+                <w:rFonts w:ascii="Calibri" w:hAnsi="Calibri" w:cs="Calibri"/>
+                <w:szCs w:val="22"/>
+                <w:lang w:val="en"/>
+              </w:rPr>
+              <w:t xml:space="preserve">set =&gt; </w:t>
+            </w:r>
+            <w:proofErr w:type="spellStart"/>
+            <w:proofErr w:type="gramStart"/>
+            <w:r>
+              <w:rPr>
+                <w:rFonts w:ascii="Calibri" w:hAnsi="Calibri" w:cs="Calibri"/>
+                <w:szCs w:val="22"/>
+                <w:lang w:val="en"/>
+              </w:rPr>
+              <w:t>SetProperty</w:t>
+            </w:r>
+            <w:proofErr w:type="spellEnd"/>
+            <w:r>
+              <w:rPr>
+                <w:rFonts w:ascii="Calibri" w:hAnsi="Calibri" w:cs="Calibri"/>
+                <w:szCs w:val="22"/>
+                <w:lang w:val="en"/>
+              </w:rPr>
+              <w:t>(</w:t>
+            </w:r>
+            <w:proofErr w:type="gramEnd"/>
+            <w:r>
+              <w:rPr>
+                <w:rFonts w:ascii="Calibri" w:hAnsi="Calibri" w:cs="Calibri"/>
+                <w:szCs w:val="22"/>
+                <w:lang w:val="en"/>
+              </w:rPr>
+              <w:t xml:space="preserve">ref </w:t>
             </w:r>
             <w:r>
               <w:rPr>
@@ -9184,6 +11106,7 @@
                 <w:lang w:val="en"/>
               </w:rPr>
             </w:pPr>
+            <w:proofErr w:type="spellStart"/>
             <w:r>
               <w:rPr>
                 <w:rFonts w:ascii="Calibri" w:hAnsi="Calibri" w:cs="Calibri"/>
@@ -9192,6 +11115,7 @@
               </w:rPr>
               <w:t>cmem</w:t>
             </w:r>
+            <w:proofErr w:type="spellEnd"/>
           </w:p>
         </w:tc>
         <w:tc>
@@ -9219,6 +11143,7 @@
               </w:rPr>
               <w:t xml:space="preserve">public static </w:t>
             </w:r>
+            <w:proofErr w:type="spellStart"/>
             <w:r>
               <w:rPr>
                 <w:rFonts w:ascii="Calibri" w:hAnsi="Calibri" w:cs="Calibri"/>
@@ -9228,6 +11153,7 @@
               </w:rPr>
               <w:t>TBindable</w:t>
             </w:r>
+            <w:proofErr w:type="spellEnd"/>
             <w:r>
               <w:rPr>
                 <w:rFonts w:ascii="Calibri" w:hAnsi="Calibri" w:cs="Calibri"/>
@@ -9236,6 +11162,7 @@
               </w:rPr>
               <w:t xml:space="preserve"> </w:t>
             </w:r>
+            <w:proofErr w:type="spellStart"/>
             <w:r>
               <w:rPr>
                 <w:rFonts w:ascii="Calibri" w:hAnsi="Calibri" w:cs="Calibri"/>
@@ -9245,6 +11172,7 @@
               </w:rPr>
               <w:t>MyMethod</w:t>
             </w:r>
+            <w:proofErr w:type="spellEnd"/>
             <w:r>
               <w:rPr>
                 <w:rFonts w:ascii="Calibri" w:hAnsi="Calibri" w:cs="Calibri"/>
@@ -9253,6 +11181,7 @@
               </w:rPr>
               <w:t>&lt;</w:t>
             </w:r>
+            <w:proofErr w:type="spellStart"/>
             <w:r>
               <w:rPr>
                 <w:rFonts w:ascii="Calibri" w:hAnsi="Calibri" w:cs="Calibri"/>
@@ -9262,14 +11191,26 @@
               </w:rPr>
               <w:t>TBindable</w:t>
             </w:r>
-            <w:r>
-              <w:rPr>
-                <w:rFonts w:ascii="Calibri" w:hAnsi="Calibri" w:cs="Calibri"/>
-                <w:szCs w:val="22"/>
-                <w:lang w:val="en"/>
-              </w:rPr>
-              <w:t xml:space="preserve">&gt;(this </w:t>
-            </w:r>
+            <w:proofErr w:type="spellEnd"/>
+            <w:proofErr w:type="gramStart"/>
+            <w:r>
+              <w:rPr>
+                <w:rFonts w:ascii="Calibri" w:hAnsi="Calibri" w:cs="Calibri"/>
+                <w:szCs w:val="22"/>
+                <w:lang w:val="en"/>
+              </w:rPr>
+              <w:t>&gt;(</w:t>
+            </w:r>
+            <w:proofErr w:type="gramEnd"/>
+            <w:r>
+              <w:rPr>
+                <w:rFonts w:ascii="Calibri" w:hAnsi="Calibri" w:cs="Calibri"/>
+                <w:szCs w:val="22"/>
+                <w:lang w:val="en"/>
+              </w:rPr>
+              <w:t xml:space="preserve">this </w:t>
+            </w:r>
+            <w:proofErr w:type="spellStart"/>
             <w:r>
               <w:rPr>
                 <w:rFonts w:ascii="Calibri" w:hAnsi="Calibri" w:cs="Calibri"/>
@@ -9279,6 +11220,7 @@
               </w:rPr>
               <w:t>TBindable</w:t>
             </w:r>
+            <w:proofErr w:type="spellEnd"/>
             <w:r>
               <w:rPr>
                 <w:rFonts w:ascii="Calibri" w:hAnsi="Calibri" w:cs="Calibri"/>
@@ -9304,6 +11246,7 @@
               </w:rPr>
               <w:t xml:space="preserve">) where </w:t>
             </w:r>
+            <w:proofErr w:type="spellStart"/>
             <w:r>
               <w:rPr>
                 <w:rFonts w:ascii="Calibri" w:hAnsi="Calibri" w:cs="Calibri"/>
@@ -9313,6 +11256,7 @@
               </w:rPr>
               <w:t>TBindable</w:t>
             </w:r>
+            <w:proofErr w:type="spellEnd"/>
             <w:r>
               <w:rPr>
                 <w:rFonts w:ascii="Calibri" w:hAnsi="Calibri" w:cs="Calibri"/>
@@ -9321,6 +11265,7 @@
               </w:rPr>
               <w:t xml:space="preserve"> : </w:t>
             </w:r>
+            <w:proofErr w:type="spellStart"/>
             <w:r>
               <w:rPr>
                 <w:rFonts w:ascii="Calibri" w:hAnsi="Calibri" w:cs="Calibri"/>
@@ -9330,6 +11275,7 @@
               </w:rPr>
               <w:t>BindableObject</w:t>
             </w:r>
+            <w:proofErr w:type="spellEnd"/>
           </w:p>
           <w:p>
             <w:pPr>
@@ -9382,6 +11328,7 @@
               </w:rPr>
               <w:t xml:space="preserve">return </w:t>
             </w:r>
+            <w:proofErr w:type="gramStart"/>
             <w:r>
               <w:rPr>
                 <w:rFonts w:ascii="Calibri" w:hAnsi="Calibri" w:cs="Calibri"/>
@@ -9399,6 +11346,7 @@
               </w:rPr>
               <w:t>;</w:t>
             </w:r>
+            <w:proofErr w:type="gramEnd"/>
           </w:p>
           <w:p>
             <w:pPr>
@@ -9427,6 +11375,7 @@
     </w:tbl>
     <w:p>
       <w:pPr>
+        <w:jc w:val="both"/>
         <w:rPr>
           <w:rFonts w:asciiTheme="majorHAnsi" w:eastAsiaTheme="majorEastAsia" w:hAnsiTheme="majorHAnsi" w:cstheme="majorBidi"/>
           <w:color w:val="2F5496" w:themeColor="accent1" w:themeShade="BF"/>
@@ -9438,6 +11387,7 @@
     </w:p>
     <w:p>
       <w:pPr>
+        <w:jc w:val="both"/>
         <w:rPr>
           <w:rFonts w:asciiTheme="majorHAnsi" w:eastAsiaTheme="majorEastAsia" w:hAnsiTheme="majorHAnsi" w:cstheme="majorBidi"/>
           <w:color w:val="2F5496" w:themeColor="accent1" w:themeShade="BF"/>
@@ -9456,11 +11406,12 @@
     <w:p>
       <w:pPr>
         <w:pStyle w:val="Heading1"/>
+        <w:jc w:val="both"/>
         <w:rPr>
           <w:lang w:val="en"/>
         </w:rPr>
       </w:pPr>
-      <w:bookmarkStart w:id="6" w:name="_Toc158841352"/>
+      <w:bookmarkStart w:id="6" w:name="_Toc173880391"/>
       <w:r>
         <w:rPr>
           <w:lang w:val="en"/>
@@ -9477,6 +11428,7 @@
         <w:autoSpaceDN w:val="0"/>
         <w:adjustRightInd w:val="0"/>
         <w:spacing w:after="200" w:line="276" w:lineRule="auto"/>
+        <w:jc w:val="both"/>
         <w:rPr>
           <w:rFonts w:ascii="Calibri" w:hAnsi="Calibri" w:cs="Calibri"/>
           <w:szCs w:val="22"/>
@@ -9491,6 +11443,7 @@
         <w:autoSpaceDN w:val="0"/>
         <w:adjustRightInd w:val="0"/>
         <w:spacing w:after="200" w:line="276" w:lineRule="auto"/>
+        <w:jc w:val="both"/>
         <w:rPr>
           <w:rFonts w:ascii="Calibri" w:hAnsi="Calibri" w:cs="Calibri"/>
           <w:szCs w:val="22"/>
@@ -9552,7 +11505,7 @@
           <w:u w:val="single"/>
           <w:lang w:val="en"/>
         </w:rPr>
-        <w:t>VS2022 17.3</w:t>
+        <w:t>VS2022 17.</w:t>
       </w:r>
       <w:r>
         <w:rPr>
@@ -9561,6 +11514,15 @@
           <w:u w:val="single"/>
           <w:lang w:val="en"/>
         </w:rPr>
+        <w:t>6</w:t>
+      </w:r>
+      <w:r>
+        <w:rPr>
+          <w:rFonts w:ascii="Calibri" w:hAnsi="Calibri" w:cs="Calibri"/>
+          <w:szCs w:val="22"/>
+          <w:u w:val="single"/>
+          <w:lang w:val="en"/>
+        </w:rPr>
         <w:t>.0</w:t>
       </w:r>
       <w:r>
@@ -9653,7 +11615,23 @@
           <w:szCs w:val="22"/>
           <w:lang w:val="en"/>
         </w:rPr>
-        <w:t>.NET 6</w:t>
+        <w:t>.NET</w:t>
+      </w:r>
+      <w:r>
+        <w:rPr>
+          <w:rFonts w:ascii="Calibri" w:hAnsi="Calibri" w:cs="Calibri"/>
+          <w:szCs w:val="22"/>
+          <w:lang w:val="en"/>
+        </w:rPr>
+        <w:t xml:space="preserve"> MAUI</w:t>
+      </w:r>
+      <w:r>
+        <w:rPr>
+          <w:rFonts w:ascii="Calibri" w:hAnsi="Calibri" w:cs="Calibri"/>
+          <w:szCs w:val="22"/>
+          <w:lang w:val="en"/>
+        </w:rPr>
+        <w:t xml:space="preserve"> 6</w:t>
       </w:r>
       <w:r>
         <w:rPr>
@@ -9741,6 +11719,22 @@
           <w:szCs w:val="22"/>
           <w:lang w:val="en"/>
         </w:rPr>
+        <w:t xml:space="preserve"> on both x64 and ARM64 installations</w:t>
+      </w:r>
+      <w:r>
+        <w:rPr>
+          <w:rFonts w:ascii="Calibri" w:hAnsi="Calibri" w:cs="Calibri"/>
+          <w:szCs w:val="22"/>
+          <w:lang w:val="en"/>
+        </w:rPr>
+        <w:t>.</w:t>
+      </w:r>
+      <w:r>
+        <w:rPr>
+          <w:rFonts w:ascii="Calibri" w:hAnsi="Calibri" w:cs="Calibri"/>
+          <w:szCs w:val="22"/>
+          <w:lang w:val="en"/>
+        </w:rPr>
         <w:t xml:space="preserve"> </w:t>
       </w:r>
       <w:r>
@@ -9749,7 +11743,15 @@
           <w:szCs w:val="22"/>
           <w:lang w:val="en"/>
         </w:rPr>
-        <w:t>and to support further changes in newer .NET MAUI releases, an update to this VS extension will be made available accordingly.</w:t>
+        <w:t>T</w:t>
+      </w:r>
+      <w:r>
+        <w:rPr>
+          <w:rFonts w:ascii="Calibri" w:hAnsi="Calibri" w:cs="Calibri"/>
+          <w:szCs w:val="22"/>
+          <w:lang w:val="en"/>
+        </w:rPr>
+        <w:t>o support further changes in newer .NET MAUI releases, an update to this VS extension will be made available accordingly.</w:t>
       </w:r>
     </w:p>
     <w:p>
@@ -9759,6 +11761,7 @@
         <w:autoSpaceDN w:val="0"/>
         <w:adjustRightInd w:val="0"/>
         <w:spacing w:after="200" w:line="276" w:lineRule="auto"/>
+        <w:jc w:val="both"/>
         <w:rPr>
           <w:rFonts w:ascii="Calibri" w:hAnsi="Calibri" w:cs="Calibri"/>
           <w:szCs w:val="22"/>
@@ -9844,7 +11847,7 @@
 </file>
 
 <file path=word/endnotes.xml><?xml version="1.0" encoding="utf-8"?>
-<w:endnotes xmlns:wpc="http://schemas.microsoft.com/office/word/2010/wordprocessingCanvas" xmlns:cx="http://schemas.microsoft.com/office/drawing/2014/chartex" xmlns:cx1="http://schemas.microsoft.com/office/drawing/2015/9/8/chartex" xmlns:cx2="http://schemas.microsoft.com/office/drawing/2015/10/21/chartex" xmlns:cx3="http://schemas.microsoft.com/office/drawing/2016/5/9/chartex" xmlns:cx4="http://schemas.microsoft.com/office/drawing/2016/5/10/chartex" xmlns:cx5="http://schemas.microsoft.com/office/drawing/2016/5/11/chartex" xmlns:cx6="http://schemas.microsoft.com/office/drawing/2016/5/12/chartex" xmlns:cx7="http://schemas.microsoft.com/office/drawing/2016/5/13/chartex" xmlns:cx8="http://schemas.microsoft.com/office/drawing/2016/5/14/chartex" xmlns:mc="http://schemas.openxmlformats.org/markup-compatibility/2006" xmlns:aink="http://schemas.microsoft.com/office/drawing/2016/ink" xmlns:am3d="http://schemas.microsoft.com/office/drawing/2017/model3d" xmlns:o="urn:schemas-microsoft-com:office:office" xmlns:oel="http://schemas.microsoft.com/office/2019/extlst" xmlns:r="http://schemas.openxmlformats.org/officeDocument/2006/relationships" xmlns:m="http://schemas.openxmlformats.org/officeDocument/2006/math" xmlns:v="urn:schemas-microsoft-com:vml" xmlns:wp14="http://schemas.microsoft.com/office/word/2010/wordprocessingDrawing" xmlns:wp="http://schemas.openxmlformats.org/drawingml/2006/wordprocessingDrawing" xmlns:w10="urn:schemas-microsoft-com:office:word" xmlns:w="http://schemas.openxmlformats.org/wordprocessingml/2006/main" xmlns:w14="http://schemas.microsoft.com/office/word/2010/wordml" xmlns:w15="http://schemas.microsoft.com/office/word/2012/wordml" xmlns:w16cex="http://schemas.microsoft.com/office/word/2018/wordml/cex" xmlns:w16cid="http://schemas.microsoft.com/office/word/2016/wordml/cid" xmlns:w16="http://schemas.microsoft.com/office/word/2018/wordml" xmlns:w16sdtdh="http://schemas.microsoft.com/office/word/2020/wordml/sdtdatahash" xmlns:w16se="http://schemas.microsoft.com/office/word/2015/wordml/symex" xmlns:wpg="http://schemas.microsoft.com/office/word/2010/wordprocessingGroup" xmlns:wpi="http://schemas.microsoft.com/office/word/2010/wordprocessingInk" xmlns:wne="http://schemas.microsoft.com/office/word/2006/wordml" xmlns:wps="http://schemas.microsoft.com/office/word/2010/wordprocessingShape" mc:Ignorable="w14 w15 w16se w16cid w16 w16cex w16sdtdh wp14">
+<w:endnotes xmlns:wpc="http://schemas.microsoft.com/office/word/2010/wordprocessingCanvas" xmlns:cx="http://schemas.microsoft.com/office/drawing/2014/chartex" xmlns:cx1="http://schemas.microsoft.com/office/drawing/2015/9/8/chartex" xmlns:cx2="http://schemas.microsoft.com/office/drawing/2015/10/21/chartex" xmlns:cx3="http://schemas.microsoft.com/office/drawing/2016/5/9/chartex" xmlns:cx4="http://schemas.microsoft.com/office/drawing/2016/5/10/chartex" xmlns:cx5="http://schemas.microsoft.com/office/drawing/2016/5/11/chartex" xmlns:cx6="http://schemas.microsoft.com/office/drawing/2016/5/12/chartex" xmlns:cx7="http://schemas.microsoft.com/office/drawing/2016/5/13/chartex" xmlns:cx8="http://schemas.microsoft.com/office/drawing/2016/5/14/chartex" xmlns:mc="http://schemas.openxmlformats.org/markup-compatibility/2006" xmlns:aink="http://schemas.microsoft.com/office/drawing/2016/ink" xmlns:am3d="http://schemas.microsoft.com/office/drawing/2017/model3d" xmlns:o="urn:schemas-microsoft-com:office:office" xmlns:oel="http://schemas.microsoft.com/office/2019/extlst" xmlns:r="http://schemas.openxmlformats.org/officeDocument/2006/relationships" xmlns:m="http://schemas.openxmlformats.org/officeDocument/2006/math" xmlns:v="urn:schemas-microsoft-com:vml" xmlns:wp14="http://schemas.microsoft.com/office/word/2010/wordprocessingDrawing" xmlns:wp="http://schemas.openxmlformats.org/drawingml/2006/wordprocessingDrawing" xmlns:w10="urn:schemas-microsoft-com:office:word" xmlns:w="http://schemas.openxmlformats.org/wordprocessingml/2006/main" xmlns:w14="http://schemas.microsoft.com/office/word/2010/wordml" xmlns:w15="http://schemas.microsoft.com/office/word/2012/wordml" xmlns:w16cex="http://schemas.microsoft.com/office/word/2018/wordml/cex" xmlns:w16cid="http://schemas.microsoft.com/office/word/2016/wordml/cid" xmlns:w16="http://schemas.microsoft.com/office/word/2018/wordml" xmlns:w16du="http://schemas.microsoft.com/office/word/2023/wordml/word16du" xmlns:w16sdtdh="http://schemas.microsoft.com/office/word/2020/wordml/sdtdatahash" xmlns:w16se="http://schemas.microsoft.com/office/word/2015/wordml/symex" xmlns:wpg="http://schemas.microsoft.com/office/word/2010/wordprocessingGroup" xmlns:wpi="http://schemas.microsoft.com/office/word/2010/wordprocessingInk" xmlns:wne="http://schemas.microsoft.com/office/word/2006/wordml" xmlns:wps="http://schemas.microsoft.com/office/word/2010/wordprocessingShape" mc:Ignorable="w14 w15 w16se w16cid w16 w16cex w16sdtdh w16du wp14">
   <w:endnote w:type="separator" w:id="-1">
     <w:p>
       <w:pPr>
@@ -9869,7 +11872,7 @@
 </file>
 
 <file path=word/footer1.xml><?xml version="1.0" encoding="utf-8"?>
-<w:ftr xmlns:wpc="http://schemas.microsoft.com/office/word/2010/wordprocessingCanvas" xmlns:cx="http://schemas.microsoft.com/office/drawing/2014/chartex" xmlns:cx1="http://schemas.microsoft.com/office/drawing/2015/9/8/chartex" xmlns:cx2="http://schemas.microsoft.com/office/drawing/2015/10/21/chartex" xmlns:cx3="http://schemas.microsoft.com/office/drawing/2016/5/9/chartex" xmlns:cx4="http://schemas.microsoft.com/office/drawing/2016/5/10/chartex" xmlns:cx5="http://schemas.microsoft.com/office/drawing/2016/5/11/chartex" xmlns:cx6="http://schemas.microsoft.com/office/drawing/2016/5/12/chartex" xmlns:cx7="http://schemas.microsoft.com/office/drawing/2016/5/13/chartex" xmlns:cx8="http://schemas.microsoft.com/office/drawing/2016/5/14/chartex" xmlns:mc="http://schemas.openxmlformats.org/markup-compatibility/2006" xmlns:aink="http://schemas.microsoft.com/office/drawing/2016/ink" xmlns:am3d="http://schemas.microsoft.com/office/drawing/2017/model3d" xmlns:o="urn:schemas-microsoft-com:office:office" xmlns:oel="http://schemas.microsoft.com/office/2019/extlst" xmlns:r="http://schemas.openxmlformats.org/officeDocument/2006/relationships" xmlns:m="http://schemas.openxmlformats.org/officeDocument/2006/math" xmlns:v="urn:schemas-microsoft-com:vml" xmlns:wp14="http://schemas.microsoft.com/office/word/2010/wordprocessingDrawing" xmlns:wp="http://schemas.openxmlformats.org/drawingml/2006/wordprocessingDrawing" xmlns:w10="urn:schemas-microsoft-com:office:word" xmlns:w="http://schemas.openxmlformats.org/wordprocessingml/2006/main" xmlns:w14="http://schemas.microsoft.com/office/word/2010/wordml" xmlns:w15="http://schemas.microsoft.com/office/word/2012/wordml" xmlns:w16cex="http://schemas.microsoft.com/office/word/2018/wordml/cex" xmlns:w16cid="http://schemas.microsoft.com/office/word/2016/wordml/cid" xmlns:w16="http://schemas.microsoft.com/office/word/2018/wordml" xmlns:w16sdtdh="http://schemas.microsoft.com/office/word/2020/wordml/sdtdatahash" xmlns:w16se="http://schemas.microsoft.com/office/word/2015/wordml/symex" xmlns:wpg="http://schemas.microsoft.com/office/word/2010/wordprocessingGroup" xmlns:wpi="http://schemas.microsoft.com/office/word/2010/wordprocessingInk" xmlns:wne="http://schemas.microsoft.com/office/word/2006/wordml" xmlns:wps="http://schemas.microsoft.com/office/word/2010/wordprocessingShape" mc:Ignorable="w14 w15 w16se w16cid w16 w16cex w16sdtdh wp14">
+<w:ftr xmlns:wpc="http://schemas.microsoft.com/office/word/2010/wordprocessingCanvas" xmlns:cx="http://schemas.microsoft.com/office/drawing/2014/chartex" xmlns:cx1="http://schemas.microsoft.com/office/drawing/2015/9/8/chartex" xmlns:cx2="http://schemas.microsoft.com/office/drawing/2015/10/21/chartex" xmlns:cx3="http://schemas.microsoft.com/office/drawing/2016/5/9/chartex" xmlns:cx4="http://schemas.microsoft.com/office/drawing/2016/5/10/chartex" xmlns:cx5="http://schemas.microsoft.com/office/drawing/2016/5/11/chartex" xmlns:cx6="http://schemas.microsoft.com/office/drawing/2016/5/12/chartex" xmlns:cx7="http://schemas.microsoft.com/office/drawing/2016/5/13/chartex" xmlns:cx8="http://schemas.microsoft.com/office/drawing/2016/5/14/chartex" xmlns:mc="http://schemas.openxmlformats.org/markup-compatibility/2006" xmlns:aink="http://schemas.microsoft.com/office/drawing/2016/ink" xmlns:am3d="http://schemas.microsoft.com/office/drawing/2017/model3d" xmlns:o="urn:schemas-microsoft-com:office:office" xmlns:oel="http://schemas.microsoft.com/office/2019/extlst" xmlns:r="http://schemas.openxmlformats.org/officeDocument/2006/relationships" xmlns:m="http://schemas.openxmlformats.org/officeDocument/2006/math" xmlns:v="urn:schemas-microsoft-com:vml" xmlns:wp14="http://schemas.microsoft.com/office/word/2010/wordprocessingDrawing" xmlns:wp="http://schemas.openxmlformats.org/drawingml/2006/wordprocessingDrawing" xmlns:w10="urn:schemas-microsoft-com:office:word" xmlns:w="http://schemas.openxmlformats.org/wordprocessingml/2006/main" xmlns:w14="http://schemas.microsoft.com/office/word/2010/wordml" xmlns:w15="http://schemas.microsoft.com/office/word/2012/wordml" xmlns:w16cex="http://schemas.microsoft.com/office/word/2018/wordml/cex" xmlns:w16cid="http://schemas.microsoft.com/office/word/2016/wordml/cid" xmlns:w16="http://schemas.microsoft.com/office/word/2018/wordml" xmlns:w16du="http://schemas.microsoft.com/office/word/2023/wordml/word16du" xmlns:w16sdtdh="http://schemas.microsoft.com/office/word/2020/wordml/sdtdatahash" xmlns:w16se="http://schemas.microsoft.com/office/word/2015/wordml/symex" xmlns:wpg="http://schemas.microsoft.com/office/word/2010/wordprocessingGroup" xmlns:wpi="http://schemas.microsoft.com/office/word/2010/wordprocessingInk" xmlns:wne="http://schemas.microsoft.com/office/word/2006/wordml" xmlns:wps="http://schemas.microsoft.com/office/word/2010/wordprocessingShape" mc:Ignorable="w14 w15 w16se w16cid w16 w16cex w16sdtdh w16du wp14">
   <w:p>
     <w:pPr>
       <w:pStyle w:val="Footer"/>
@@ -9879,7 +11882,7 @@
 </file>
 
 <file path=word/footer2.xml><?xml version="1.0" encoding="utf-8"?>
-<w:ftr xmlns:wpc="http://schemas.microsoft.com/office/word/2010/wordprocessingCanvas" xmlns:cx="http://schemas.microsoft.com/office/drawing/2014/chartex" xmlns:cx1="http://schemas.microsoft.com/office/drawing/2015/9/8/chartex" xmlns:cx2="http://schemas.microsoft.com/office/drawing/2015/10/21/chartex" xmlns:cx3="http://schemas.microsoft.com/office/drawing/2016/5/9/chartex" xmlns:cx4="http://schemas.microsoft.com/office/drawing/2016/5/10/chartex" xmlns:cx5="http://schemas.microsoft.com/office/drawing/2016/5/11/chartex" xmlns:cx6="http://schemas.microsoft.com/office/drawing/2016/5/12/chartex" xmlns:cx7="http://schemas.microsoft.com/office/drawing/2016/5/13/chartex" xmlns:cx8="http://schemas.microsoft.com/office/drawing/2016/5/14/chartex" xmlns:mc="http://schemas.openxmlformats.org/markup-compatibility/2006" xmlns:aink="http://schemas.microsoft.com/office/drawing/2016/ink" xmlns:am3d="http://schemas.microsoft.com/office/drawing/2017/model3d" xmlns:o="urn:schemas-microsoft-com:office:office" xmlns:oel="http://schemas.microsoft.com/office/2019/extlst" xmlns:r="http://schemas.openxmlformats.org/officeDocument/2006/relationships" xmlns:m="http://schemas.openxmlformats.org/officeDocument/2006/math" xmlns:v="urn:schemas-microsoft-com:vml" xmlns:wp14="http://schemas.microsoft.com/office/word/2010/wordprocessingDrawing" xmlns:wp="http://schemas.openxmlformats.org/drawingml/2006/wordprocessingDrawing" xmlns:w10="urn:schemas-microsoft-com:office:word" xmlns:w="http://schemas.openxmlformats.org/wordprocessingml/2006/main" xmlns:w14="http://schemas.microsoft.com/office/word/2010/wordml" xmlns:w15="http://schemas.microsoft.com/office/word/2012/wordml" xmlns:w16cex="http://schemas.microsoft.com/office/word/2018/wordml/cex" xmlns:w16cid="http://schemas.microsoft.com/office/word/2016/wordml/cid" xmlns:w16="http://schemas.microsoft.com/office/word/2018/wordml" xmlns:w16sdtdh="http://schemas.microsoft.com/office/word/2020/wordml/sdtdatahash" xmlns:w16se="http://schemas.microsoft.com/office/word/2015/wordml/symex" xmlns:wpg="http://schemas.microsoft.com/office/word/2010/wordprocessingGroup" xmlns:wpi="http://schemas.microsoft.com/office/word/2010/wordprocessingInk" xmlns:wne="http://schemas.microsoft.com/office/word/2006/wordml" xmlns:wps="http://schemas.microsoft.com/office/word/2010/wordprocessingShape" mc:Ignorable="w14 w15 w16se w16cid w16 w16cex w16sdtdh wp14">
+<w:ftr xmlns:wpc="http://schemas.microsoft.com/office/word/2010/wordprocessingCanvas" xmlns:cx="http://schemas.microsoft.com/office/drawing/2014/chartex" xmlns:cx1="http://schemas.microsoft.com/office/drawing/2015/9/8/chartex" xmlns:cx2="http://schemas.microsoft.com/office/drawing/2015/10/21/chartex" xmlns:cx3="http://schemas.microsoft.com/office/drawing/2016/5/9/chartex" xmlns:cx4="http://schemas.microsoft.com/office/drawing/2016/5/10/chartex" xmlns:cx5="http://schemas.microsoft.com/office/drawing/2016/5/11/chartex" xmlns:cx6="http://schemas.microsoft.com/office/drawing/2016/5/12/chartex" xmlns:cx7="http://schemas.microsoft.com/office/drawing/2016/5/13/chartex" xmlns:cx8="http://schemas.microsoft.com/office/drawing/2016/5/14/chartex" xmlns:mc="http://schemas.openxmlformats.org/markup-compatibility/2006" xmlns:aink="http://schemas.microsoft.com/office/drawing/2016/ink" xmlns:am3d="http://schemas.microsoft.com/office/drawing/2017/model3d" xmlns:o="urn:schemas-microsoft-com:office:office" xmlns:oel="http://schemas.microsoft.com/office/2019/extlst" xmlns:r="http://schemas.openxmlformats.org/officeDocument/2006/relationships" xmlns:m="http://schemas.openxmlformats.org/officeDocument/2006/math" xmlns:v="urn:schemas-microsoft-com:vml" xmlns:wp14="http://schemas.microsoft.com/office/word/2010/wordprocessingDrawing" xmlns:wp="http://schemas.openxmlformats.org/drawingml/2006/wordprocessingDrawing" xmlns:w10="urn:schemas-microsoft-com:office:word" xmlns:w="http://schemas.openxmlformats.org/wordprocessingml/2006/main" xmlns:w14="http://schemas.microsoft.com/office/word/2010/wordml" xmlns:w15="http://schemas.microsoft.com/office/word/2012/wordml" xmlns:w16cex="http://schemas.microsoft.com/office/word/2018/wordml/cex" xmlns:w16cid="http://schemas.microsoft.com/office/word/2016/wordml/cid" xmlns:w16="http://schemas.microsoft.com/office/word/2018/wordml" xmlns:w16du="http://schemas.microsoft.com/office/word/2023/wordml/word16du" xmlns:w16sdtdh="http://schemas.microsoft.com/office/word/2020/wordml/sdtdatahash" xmlns:w16se="http://schemas.microsoft.com/office/word/2015/wordml/symex" xmlns:wpg="http://schemas.microsoft.com/office/word/2010/wordprocessingGroup" xmlns:wpi="http://schemas.microsoft.com/office/word/2010/wordprocessingInk" xmlns:wne="http://schemas.microsoft.com/office/word/2006/wordml" xmlns:wps="http://schemas.microsoft.com/office/word/2010/wordprocessingShape" mc:Ignorable="w14 w15 w16se w16cid w16 w16cex w16sdtdh w16du wp14">
   <w:p>
     <w:pPr>
       <w:pStyle w:val="Footer"/>
@@ -9988,7 +11991,7 @@
 </file>
 
 <file path=word/footer3.xml><?xml version="1.0" encoding="utf-8"?>
-<w:ftr xmlns:wpc="http://schemas.microsoft.com/office/word/2010/wordprocessingCanvas" xmlns:cx="http://schemas.microsoft.com/office/drawing/2014/chartex" xmlns:cx1="http://schemas.microsoft.com/office/drawing/2015/9/8/chartex" xmlns:cx2="http://schemas.microsoft.com/office/drawing/2015/10/21/chartex" xmlns:cx3="http://schemas.microsoft.com/office/drawing/2016/5/9/chartex" xmlns:cx4="http://schemas.microsoft.com/office/drawing/2016/5/10/chartex" xmlns:cx5="http://schemas.microsoft.com/office/drawing/2016/5/11/chartex" xmlns:cx6="http://schemas.microsoft.com/office/drawing/2016/5/12/chartex" xmlns:cx7="http://schemas.microsoft.com/office/drawing/2016/5/13/chartex" xmlns:cx8="http://schemas.microsoft.com/office/drawing/2016/5/14/chartex" xmlns:mc="http://schemas.openxmlformats.org/markup-compatibility/2006" xmlns:aink="http://schemas.microsoft.com/office/drawing/2016/ink" xmlns:am3d="http://schemas.microsoft.com/office/drawing/2017/model3d" xmlns:o="urn:schemas-microsoft-com:office:office" xmlns:oel="http://schemas.microsoft.com/office/2019/extlst" xmlns:r="http://schemas.openxmlformats.org/officeDocument/2006/relationships" xmlns:m="http://schemas.openxmlformats.org/officeDocument/2006/math" xmlns:v="urn:schemas-microsoft-com:vml" xmlns:wp14="http://schemas.microsoft.com/office/word/2010/wordprocessingDrawing" xmlns:wp="http://schemas.openxmlformats.org/drawingml/2006/wordprocessingDrawing" xmlns:w10="urn:schemas-microsoft-com:office:word" xmlns:w="http://schemas.openxmlformats.org/wordprocessingml/2006/main" xmlns:w14="http://schemas.microsoft.com/office/word/2010/wordml" xmlns:w15="http://schemas.microsoft.com/office/word/2012/wordml" xmlns:w16cex="http://schemas.microsoft.com/office/word/2018/wordml/cex" xmlns:w16cid="http://schemas.microsoft.com/office/word/2016/wordml/cid" xmlns:w16="http://schemas.microsoft.com/office/word/2018/wordml" xmlns:w16sdtdh="http://schemas.microsoft.com/office/word/2020/wordml/sdtdatahash" xmlns:w16se="http://schemas.microsoft.com/office/word/2015/wordml/symex" xmlns:wpg="http://schemas.microsoft.com/office/word/2010/wordprocessingGroup" xmlns:wpi="http://schemas.microsoft.com/office/word/2010/wordprocessingInk" xmlns:wne="http://schemas.microsoft.com/office/word/2006/wordml" xmlns:wps="http://schemas.microsoft.com/office/word/2010/wordprocessingShape" mc:Ignorable="w14 w15 w16se w16cid w16 w16cex w16sdtdh wp14">
+<w:ftr xmlns:wpc="http://schemas.microsoft.com/office/word/2010/wordprocessingCanvas" xmlns:cx="http://schemas.microsoft.com/office/drawing/2014/chartex" xmlns:cx1="http://schemas.microsoft.com/office/drawing/2015/9/8/chartex" xmlns:cx2="http://schemas.microsoft.com/office/drawing/2015/10/21/chartex" xmlns:cx3="http://schemas.microsoft.com/office/drawing/2016/5/9/chartex" xmlns:cx4="http://schemas.microsoft.com/office/drawing/2016/5/10/chartex" xmlns:cx5="http://schemas.microsoft.com/office/drawing/2016/5/11/chartex" xmlns:cx6="http://schemas.microsoft.com/office/drawing/2016/5/12/chartex" xmlns:cx7="http://schemas.microsoft.com/office/drawing/2016/5/13/chartex" xmlns:cx8="http://schemas.microsoft.com/office/drawing/2016/5/14/chartex" xmlns:mc="http://schemas.openxmlformats.org/markup-compatibility/2006" xmlns:aink="http://schemas.microsoft.com/office/drawing/2016/ink" xmlns:am3d="http://schemas.microsoft.com/office/drawing/2017/model3d" xmlns:o="urn:schemas-microsoft-com:office:office" xmlns:oel="http://schemas.microsoft.com/office/2019/extlst" xmlns:r="http://schemas.openxmlformats.org/officeDocument/2006/relationships" xmlns:m="http://schemas.openxmlformats.org/officeDocument/2006/math" xmlns:v="urn:schemas-microsoft-com:vml" xmlns:wp14="http://schemas.microsoft.com/office/word/2010/wordprocessingDrawing" xmlns:wp="http://schemas.openxmlformats.org/drawingml/2006/wordprocessingDrawing" xmlns:w10="urn:schemas-microsoft-com:office:word" xmlns:w="http://schemas.openxmlformats.org/wordprocessingml/2006/main" xmlns:w14="http://schemas.microsoft.com/office/word/2010/wordml" xmlns:w15="http://schemas.microsoft.com/office/word/2012/wordml" xmlns:w16cex="http://schemas.microsoft.com/office/word/2018/wordml/cex" xmlns:w16cid="http://schemas.microsoft.com/office/word/2016/wordml/cid" xmlns:w16="http://schemas.microsoft.com/office/word/2018/wordml" xmlns:w16du="http://schemas.microsoft.com/office/word/2023/wordml/word16du" xmlns:w16sdtdh="http://schemas.microsoft.com/office/word/2020/wordml/sdtdatahash" xmlns:w16se="http://schemas.microsoft.com/office/word/2015/wordml/symex" xmlns:wpg="http://schemas.microsoft.com/office/word/2010/wordprocessingGroup" xmlns:wpi="http://schemas.microsoft.com/office/word/2010/wordprocessingInk" xmlns:wne="http://schemas.microsoft.com/office/word/2006/wordml" xmlns:wps="http://schemas.microsoft.com/office/word/2010/wordprocessingShape" mc:Ignorable="w14 w15 w16se w16cid w16 w16cex w16sdtdh w16du wp14">
   <w:p>
     <w:pPr>
       <w:pStyle w:val="Footer"/>
@@ -9998,7 +12001,7 @@
 </file>
 
 <file path=word/footnotes.xml><?xml version="1.0" encoding="utf-8"?>
-<w:footnotes xmlns:wpc="http://schemas.microsoft.com/office/word/2010/wordprocessingCanvas" xmlns:cx="http://schemas.microsoft.com/office/drawing/2014/chartex" xmlns:cx1="http://schemas.microsoft.com/office/drawing/2015/9/8/chartex" xmlns:cx2="http://schemas.microsoft.com/office/drawing/2015/10/21/chartex" xmlns:cx3="http://schemas.microsoft.com/office/drawing/2016/5/9/chartex" xmlns:cx4="http://schemas.microsoft.com/office/drawing/2016/5/10/chartex" xmlns:cx5="http://schemas.microsoft.com/office/drawing/2016/5/11/chartex" xmlns:cx6="http://schemas.microsoft.com/office/drawing/2016/5/12/chartex" xmlns:cx7="http://schemas.microsoft.com/office/drawing/2016/5/13/chartex" xmlns:cx8="http://schemas.microsoft.com/office/drawing/2016/5/14/chartex" xmlns:mc="http://schemas.openxmlformats.org/markup-compatibility/2006" xmlns:aink="http://schemas.microsoft.com/office/drawing/2016/ink" xmlns:am3d="http://schemas.microsoft.com/office/drawing/2017/model3d" xmlns:o="urn:schemas-microsoft-com:office:office" xmlns:oel="http://schemas.microsoft.com/office/2019/extlst" xmlns:r="http://schemas.openxmlformats.org/officeDocument/2006/relationships" xmlns:m="http://schemas.openxmlformats.org/officeDocument/2006/math" xmlns:v="urn:schemas-microsoft-com:vml" xmlns:wp14="http://schemas.microsoft.com/office/word/2010/wordprocessingDrawing" xmlns:wp="http://schemas.openxmlformats.org/drawingml/2006/wordprocessingDrawing" xmlns:w10="urn:schemas-microsoft-com:office:word" xmlns:w="http://schemas.openxmlformats.org/wordprocessingml/2006/main" xmlns:w14="http://schemas.microsoft.com/office/word/2010/wordml" xmlns:w15="http://schemas.microsoft.com/office/word/2012/wordml" xmlns:w16cex="http://schemas.microsoft.com/office/word/2018/wordml/cex" xmlns:w16cid="http://schemas.microsoft.com/office/word/2016/wordml/cid" xmlns:w16="http://schemas.microsoft.com/office/word/2018/wordml" xmlns:w16sdtdh="http://schemas.microsoft.com/office/word/2020/wordml/sdtdatahash" xmlns:w16se="http://schemas.microsoft.com/office/word/2015/wordml/symex" xmlns:wpg="http://schemas.microsoft.com/office/word/2010/wordprocessingGroup" xmlns:wpi="http://schemas.microsoft.com/office/word/2010/wordprocessingInk" xmlns:wne="http://schemas.microsoft.com/office/word/2006/wordml" xmlns:wps="http://schemas.microsoft.com/office/word/2010/wordprocessingShape" mc:Ignorable="w14 w15 w16se w16cid w16 w16cex w16sdtdh wp14">
+<w:footnotes xmlns:wpc="http://schemas.microsoft.com/office/word/2010/wordprocessingCanvas" xmlns:cx="http://schemas.microsoft.com/office/drawing/2014/chartex" xmlns:cx1="http://schemas.microsoft.com/office/drawing/2015/9/8/chartex" xmlns:cx2="http://schemas.microsoft.com/office/drawing/2015/10/21/chartex" xmlns:cx3="http://schemas.microsoft.com/office/drawing/2016/5/9/chartex" xmlns:cx4="http://schemas.microsoft.com/office/drawing/2016/5/10/chartex" xmlns:cx5="http://schemas.microsoft.com/office/drawing/2016/5/11/chartex" xmlns:cx6="http://schemas.microsoft.com/office/drawing/2016/5/12/chartex" xmlns:cx7="http://schemas.microsoft.com/office/drawing/2016/5/13/chartex" xmlns:cx8="http://schemas.microsoft.com/office/drawing/2016/5/14/chartex" xmlns:mc="http://schemas.openxmlformats.org/markup-compatibility/2006" xmlns:aink="http://schemas.microsoft.com/office/drawing/2016/ink" xmlns:am3d="http://schemas.microsoft.com/office/drawing/2017/model3d" xmlns:o="urn:schemas-microsoft-com:office:office" xmlns:oel="http://schemas.microsoft.com/office/2019/extlst" xmlns:r="http://schemas.openxmlformats.org/officeDocument/2006/relationships" xmlns:m="http://schemas.openxmlformats.org/officeDocument/2006/math" xmlns:v="urn:schemas-microsoft-com:vml" xmlns:wp14="http://schemas.microsoft.com/office/word/2010/wordprocessingDrawing" xmlns:wp="http://schemas.openxmlformats.org/drawingml/2006/wordprocessingDrawing" xmlns:w10="urn:schemas-microsoft-com:office:word" xmlns:w="http://schemas.openxmlformats.org/wordprocessingml/2006/main" xmlns:w14="http://schemas.microsoft.com/office/word/2010/wordml" xmlns:w15="http://schemas.microsoft.com/office/word/2012/wordml" xmlns:w16cex="http://schemas.microsoft.com/office/word/2018/wordml/cex" xmlns:w16cid="http://schemas.microsoft.com/office/word/2016/wordml/cid" xmlns:w16="http://schemas.microsoft.com/office/word/2018/wordml" xmlns:w16du="http://schemas.microsoft.com/office/word/2023/wordml/word16du" xmlns:w16sdtdh="http://schemas.microsoft.com/office/word/2020/wordml/sdtdatahash" xmlns:w16se="http://schemas.microsoft.com/office/word/2015/wordml/symex" xmlns:wpg="http://schemas.microsoft.com/office/word/2010/wordprocessingGroup" xmlns:wpi="http://schemas.microsoft.com/office/word/2010/wordprocessingInk" xmlns:wne="http://schemas.microsoft.com/office/word/2006/wordml" xmlns:wps="http://schemas.microsoft.com/office/word/2010/wordprocessingShape" mc:Ignorable="w14 w15 w16se w16cid w16 w16cex w16sdtdh w16du wp14">
   <w:footnote w:type="separator" w:id="-1">
     <w:p>
       <w:pPr>
@@ -10023,7 +12026,7 @@
 </file>
 
 <file path=word/header1.xml><?xml version="1.0" encoding="utf-8"?>
-<w:hdr xmlns:wpc="http://schemas.microsoft.com/office/word/2010/wordprocessingCanvas" xmlns:cx="http://schemas.microsoft.com/office/drawing/2014/chartex" xmlns:cx1="http://schemas.microsoft.com/office/drawing/2015/9/8/chartex" xmlns:cx2="http://schemas.microsoft.com/office/drawing/2015/10/21/chartex" xmlns:cx3="http://schemas.microsoft.com/office/drawing/2016/5/9/chartex" xmlns:cx4="http://schemas.microsoft.com/office/drawing/2016/5/10/chartex" xmlns:cx5="http://schemas.microsoft.com/office/drawing/2016/5/11/chartex" xmlns:cx6="http://schemas.microsoft.com/office/drawing/2016/5/12/chartex" xmlns:cx7="http://schemas.microsoft.com/office/drawing/2016/5/13/chartex" xmlns:cx8="http://schemas.microsoft.com/office/drawing/2016/5/14/chartex" xmlns:mc="http://schemas.openxmlformats.org/markup-compatibility/2006" xmlns:aink="http://schemas.microsoft.com/office/drawing/2016/ink" xmlns:am3d="http://schemas.microsoft.com/office/drawing/2017/model3d" xmlns:o="urn:schemas-microsoft-com:office:office" xmlns:oel="http://schemas.microsoft.com/office/2019/extlst" xmlns:r="http://schemas.openxmlformats.org/officeDocument/2006/relationships" xmlns:m="http://schemas.openxmlformats.org/officeDocument/2006/math" xmlns:v="urn:schemas-microsoft-com:vml" xmlns:wp14="http://schemas.microsoft.com/office/word/2010/wordprocessingDrawing" xmlns:wp="http://schemas.openxmlformats.org/drawingml/2006/wordprocessingDrawing" xmlns:w10="urn:schemas-microsoft-com:office:word" xmlns:w="http://schemas.openxmlformats.org/wordprocessingml/2006/main" xmlns:w14="http://schemas.microsoft.com/office/word/2010/wordml" xmlns:w15="http://schemas.microsoft.com/office/word/2012/wordml" xmlns:w16cex="http://schemas.microsoft.com/office/word/2018/wordml/cex" xmlns:w16cid="http://schemas.microsoft.com/office/word/2016/wordml/cid" xmlns:w16="http://schemas.microsoft.com/office/word/2018/wordml" xmlns:w16sdtdh="http://schemas.microsoft.com/office/word/2020/wordml/sdtdatahash" xmlns:w16se="http://schemas.microsoft.com/office/word/2015/wordml/symex" xmlns:wpg="http://schemas.microsoft.com/office/word/2010/wordprocessingGroup" xmlns:wpi="http://schemas.microsoft.com/office/word/2010/wordprocessingInk" xmlns:wne="http://schemas.microsoft.com/office/word/2006/wordml" xmlns:wps="http://schemas.microsoft.com/office/word/2010/wordprocessingShape" mc:Ignorable="w14 w15 w16se w16cid w16 w16cex w16sdtdh wp14">
+<w:hdr xmlns:wpc="http://schemas.microsoft.com/office/word/2010/wordprocessingCanvas" xmlns:cx="http://schemas.microsoft.com/office/drawing/2014/chartex" xmlns:cx1="http://schemas.microsoft.com/office/drawing/2015/9/8/chartex" xmlns:cx2="http://schemas.microsoft.com/office/drawing/2015/10/21/chartex" xmlns:cx3="http://schemas.microsoft.com/office/drawing/2016/5/9/chartex" xmlns:cx4="http://schemas.microsoft.com/office/drawing/2016/5/10/chartex" xmlns:cx5="http://schemas.microsoft.com/office/drawing/2016/5/11/chartex" xmlns:cx6="http://schemas.microsoft.com/office/drawing/2016/5/12/chartex" xmlns:cx7="http://schemas.microsoft.com/office/drawing/2016/5/13/chartex" xmlns:cx8="http://schemas.microsoft.com/office/drawing/2016/5/14/chartex" xmlns:mc="http://schemas.openxmlformats.org/markup-compatibility/2006" xmlns:aink="http://schemas.microsoft.com/office/drawing/2016/ink" xmlns:am3d="http://schemas.microsoft.com/office/drawing/2017/model3d" xmlns:o="urn:schemas-microsoft-com:office:office" xmlns:oel="http://schemas.microsoft.com/office/2019/extlst" xmlns:r="http://schemas.openxmlformats.org/officeDocument/2006/relationships" xmlns:m="http://schemas.openxmlformats.org/officeDocument/2006/math" xmlns:v="urn:schemas-microsoft-com:vml" xmlns:wp14="http://schemas.microsoft.com/office/word/2010/wordprocessingDrawing" xmlns:wp="http://schemas.openxmlformats.org/drawingml/2006/wordprocessingDrawing" xmlns:w10="urn:schemas-microsoft-com:office:word" xmlns:w="http://schemas.openxmlformats.org/wordprocessingml/2006/main" xmlns:w14="http://schemas.microsoft.com/office/word/2010/wordml" xmlns:w15="http://schemas.microsoft.com/office/word/2012/wordml" xmlns:w16cex="http://schemas.microsoft.com/office/word/2018/wordml/cex" xmlns:w16cid="http://schemas.microsoft.com/office/word/2016/wordml/cid" xmlns:w16="http://schemas.microsoft.com/office/word/2018/wordml" xmlns:w16du="http://schemas.microsoft.com/office/word/2023/wordml/word16du" xmlns:w16sdtdh="http://schemas.microsoft.com/office/word/2020/wordml/sdtdatahash" xmlns:w16se="http://schemas.microsoft.com/office/word/2015/wordml/symex" xmlns:wpg="http://schemas.microsoft.com/office/word/2010/wordprocessingGroup" xmlns:wpi="http://schemas.microsoft.com/office/word/2010/wordprocessingInk" xmlns:wne="http://schemas.microsoft.com/office/word/2006/wordml" xmlns:wps="http://schemas.microsoft.com/office/word/2010/wordprocessingShape" mc:Ignorable="w14 w15 w16se w16cid w16 w16cex w16sdtdh w16du wp14">
   <w:p>
     <w:pPr>
       <w:pStyle w:val="Header"/>
@@ -10033,7 +12036,7 @@
 </file>
 
 <file path=word/header2.xml><?xml version="1.0" encoding="utf-8"?>
-<w:hdr xmlns:wpc="http://schemas.microsoft.com/office/word/2010/wordprocessingCanvas" xmlns:cx="http://schemas.microsoft.com/office/drawing/2014/chartex" xmlns:cx1="http://schemas.microsoft.com/office/drawing/2015/9/8/chartex" xmlns:cx2="http://schemas.microsoft.com/office/drawing/2015/10/21/chartex" xmlns:cx3="http://schemas.microsoft.com/office/drawing/2016/5/9/chartex" xmlns:cx4="http://schemas.microsoft.com/office/drawing/2016/5/10/chartex" xmlns:cx5="http://schemas.microsoft.com/office/drawing/2016/5/11/chartex" xmlns:cx6="http://schemas.microsoft.com/office/drawing/2016/5/12/chartex" xmlns:cx7="http://schemas.microsoft.com/office/drawing/2016/5/13/chartex" xmlns:cx8="http://schemas.microsoft.com/office/drawing/2016/5/14/chartex" xmlns:mc="http://schemas.openxmlformats.org/markup-compatibility/2006" xmlns:aink="http://schemas.microsoft.com/office/drawing/2016/ink" xmlns:am3d="http://schemas.microsoft.com/office/drawing/2017/model3d" xmlns:o="urn:schemas-microsoft-com:office:office" xmlns:oel="http://schemas.microsoft.com/office/2019/extlst" xmlns:r="http://schemas.openxmlformats.org/officeDocument/2006/relationships" xmlns:m="http://schemas.openxmlformats.org/officeDocument/2006/math" xmlns:v="urn:schemas-microsoft-com:vml" xmlns:wp14="http://schemas.microsoft.com/office/word/2010/wordprocessingDrawing" xmlns:wp="http://schemas.openxmlformats.org/drawingml/2006/wordprocessingDrawing" xmlns:w10="urn:schemas-microsoft-com:office:word" xmlns:w="http://schemas.openxmlformats.org/wordprocessingml/2006/main" xmlns:w14="http://schemas.microsoft.com/office/word/2010/wordml" xmlns:w15="http://schemas.microsoft.com/office/word/2012/wordml" xmlns:w16cex="http://schemas.microsoft.com/office/word/2018/wordml/cex" xmlns:w16cid="http://schemas.microsoft.com/office/word/2016/wordml/cid" xmlns:w16="http://schemas.microsoft.com/office/word/2018/wordml" xmlns:w16sdtdh="http://schemas.microsoft.com/office/word/2020/wordml/sdtdatahash" xmlns:w16se="http://schemas.microsoft.com/office/word/2015/wordml/symex" xmlns:wpg="http://schemas.microsoft.com/office/word/2010/wordprocessingGroup" xmlns:wpi="http://schemas.microsoft.com/office/word/2010/wordprocessingInk" xmlns:wne="http://schemas.microsoft.com/office/word/2006/wordml" xmlns:wps="http://schemas.microsoft.com/office/word/2010/wordprocessingShape" mc:Ignorable="w14 w15 w16se w16cid w16 w16cex w16sdtdh wp14">
+<w:hdr xmlns:wpc="http://schemas.microsoft.com/office/word/2010/wordprocessingCanvas" xmlns:cx="http://schemas.microsoft.com/office/drawing/2014/chartex" xmlns:cx1="http://schemas.microsoft.com/office/drawing/2015/9/8/chartex" xmlns:cx2="http://schemas.microsoft.com/office/drawing/2015/10/21/chartex" xmlns:cx3="http://schemas.microsoft.com/office/drawing/2016/5/9/chartex" xmlns:cx4="http://schemas.microsoft.com/office/drawing/2016/5/10/chartex" xmlns:cx5="http://schemas.microsoft.com/office/drawing/2016/5/11/chartex" xmlns:cx6="http://schemas.microsoft.com/office/drawing/2016/5/12/chartex" xmlns:cx7="http://schemas.microsoft.com/office/drawing/2016/5/13/chartex" xmlns:cx8="http://schemas.microsoft.com/office/drawing/2016/5/14/chartex" xmlns:mc="http://schemas.openxmlformats.org/markup-compatibility/2006" xmlns:aink="http://schemas.microsoft.com/office/drawing/2016/ink" xmlns:am3d="http://schemas.microsoft.com/office/drawing/2017/model3d" xmlns:o="urn:schemas-microsoft-com:office:office" xmlns:oel="http://schemas.microsoft.com/office/2019/extlst" xmlns:r="http://schemas.openxmlformats.org/officeDocument/2006/relationships" xmlns:m="http://schemas.openxmlformats.org/officeDocument/2006/math" xmlns:v="urn:schemas-microsoft-com:vml" xmlns:wp14="http://schemas.microsoft.com/office/word/2010/wordprocessingDrawing" xmlns:wp="http://schemas.openxmlformats.org/drawingml/2006/wordprocessingDrawing" xmlns:w10="urn:schemas-microsoft-com:office:word" xmlns:w="http://schemas.openxmlformats.org/wordprocessingml/2006/main" xmlns:w14="http://schemas.microsoft.com/office/word/2010/wordml" xmlns:w15="http://schemas.microsoft.com/office/word/2012/wordml" xmlns:w16cex="http://schemas.microsoft.com/office/word/2018/wordml/cex" xmlns:w16cid="http://schemas.microsoft.com/office/word/2016/wordml/cid" xmlns:w16="http://schemas.microsoft.com/office/word/2018/wordml" xmlns:w16du="http://schemas.microsoft.com/office/word/2023/wordml/word16du" xmlns:w16sdtdh="http://schemas.microsoft.com/office/word/2020/wordml/sdtdatahash" xmlns:w16se="http://schemas.microsoft.com/office/word/2015/wordml/symex" xmlns:wpg="http://schemas.microsoft.com/office/word/2010/wordprocessingGroup" xmlns:wpi="http://schemas.microsoft.com/office/word/2010/wordprocessingInk" xmlns:wne="http://schemas.microsoft.com/office/word/2006/wordml" xmlns:wps="http://schemas.microsoft.com/office/word/2010/wordprocessingShape" mc:Ignorable="w14 w15 w16se w16cid w16 w16cex w16sdtdh w16du wp14">
   <w:p>
     <w:pPr>
       <w:pStyle w:val="Header"/>
@@ -10060,7 +12063,7 @@
 </file>
 
 <file path=word/header3.xml><?xml version="1.0" encoding="utf-8"?>
-<w:hdr xmlns:wpc="http://schemas.microsoft.com/office/word/2010/wordprocessingCanvas" xmlns:cx="http://schemas.microsoft.com/office/drawing/2014/chartex" xmlns:cx1="http://schemas.microsoft.com/office/drawing/2015/9/8/chartex" xmlns:cx2="http://schemas.microsoft.com/office/drawing/2015/10/21/chartex" xmlns:cx3="http://schemas.microsoft.com/office/drawing/2016/5/9/chartex" xmlns:cx4="http://schemas.microsoft.com/office/drawing/2016/5/10/chartex" xmlns:cx5="http://schemas.microsoft.com/office/drawing/2016/5/11/chartex" xmlns:cx6="http://schemas.microsoft.com/office/drawing/2016/5/12/chartex" xmlns:cx7="http://schemas.microsoft.com/office/drawing/2016/5/13/chartex" xmlns:cx8="http://schemas.microsoft.com/office/drawing/2016/5/14/chartex" xmlns:mc="http://schemas.openxmlformats.org/markup-compatibility/2006" xmlns:aink="http://schemas.microsoft.com/office/drawing/2016/ink" xmlns:am3d="http://schemas.microsoft.com/office/drawing/2017/model3d" xmlns:o="urn:schemas-microsoft-com:office:office" xmlns:oel="http://schemas.microsoft.com/office/2019/extlst" xmlns:r="http://schemas.openxmlformats.org/officeDocument/2006/relationships" xmlns:m="http://schemas.openxmlformats.org/officeDocument/2006/math" xmlns:v="urn:schemas-microsoft-com:vml" xmlns:wp14="http://schemas.microsoft.com/office/word/2010/wordprocessingDrawing" xmlns:wp="http://schemas.openxmlformats.org/drawingml/2006/wordprocessingDrawing" xmlns:w10="urn:schemas-microsoft-com:office:word" xmlns:w="http://schemas.openxmlformats.org/wordprocessingml/2006/main" xmlns:w14="http://schemas.microsoft.com/office/word/2010/wordml" xmlns:w15="http://schemas.microsoft.com/office/word/2012/wordml" xmlns:w16cex="http://schemas.microsoft.com/office/word/2018/wordml/cex" xmlns:w16cid="http://schemas.microsoft.com/office/word/2016/wordml/cid" xmlns:w16="http://schemas.microsoft.com/office/word/2018/wordml" xmlns:w16sdtdh="http://schemas.microsoft.com/office/word/2020/wordml/sdtdatahash" xmlns:w16se="http://schemas.microsoft.com/office/word/2015/wordml/symex" xmlns:wpg="http://schemas.microsoft.com/office/word/2010/wordprocessingGroup" xmlns:wpi="http://schemas.microsoft.com/office/word/2010/wordprocessingInk" xmlns:wne="http://schemas.microsoft.com/office/word/2006/wordml" xmlns:wps="http://schemas.microsoft.com/office/word/2010/wordprocessingShape" mc:Ignorable="w14 w15 w16se w16cid w16 w16cex w16sdtdh wp14">
+<w:hdr xmlns:wpc="http://schemas.microsoft.com/office/word/2010/wordprocessingCanvas" xmlns:cx="http://schemas.microsoft.com/office/drawing/2014/chartex" xmlns:cx1="http://schemas.microsoft.com/office/drawing/2015/9/8/chartex" xmlns:cx2="http://schemas.microsoft.com/office/drawing/2015/10/21/chartex" xmlns:cx3="http://schemas.microsoft.com/office/drawing/2016/5/9/chartex" xmlns:cx4="http://schemas.microsoft.com/office/drawing/2016/5/10/chartex" xmlns:cx5="http://schemas.microsoft.com/office/drawing/2016/5/11/chartex" xmlns:cx6="http://schemas.microsoft.com/office/drawing/2016/5/12/chartex" xmlns:cx7="http://schemas.microsoft.com/office/drawing/2016/5/13/chartex" xmlns:cx8="http://schemas.microsoft.com/office/drawing/2016/5/14/chartex" xmlns:mc="http://schemas.openxmlformats.org/markup-compatibility/2006" xmlns:aink="http://schemas.microsoft.com/office/drawing/2016/ink" xmlns:am3d="http://schemas.microsoft.com/office/drawing/2017/model3d" xmlns:o="urn:schemas-microsoft-com:office:office" xmlns:oel="http://schemas.microsoft.com/office/2019/extlst" xmlns:r="http://schemas.openxmlformats.org/officeDocument/2006/relationships" xmlns:m="http://schemas.openxmlformats.org/officeDocument/2006/math" xmlns:v="urn:schemas-microsoft-com:vml" xmlns:wp14="http://schemas.microsoft.com/office/word/2010/wordprocessingDrawing" xmlns:wp="http://schemas.openxmlformats.org/drawingml/2006/wordprocessingDrawing" xmlns:w10="urn:schemas-microsoft-com:office:word" xmlns:w="http://schemas.openxmlformats.org/wordprocessingml/2006/main" xmlns:w14="http://schemas.microsoft.com/office/word/2010/wordml" xmlns:w15="http://schemas.microsoft.com/office/word/2012/wordml" xmlns:w16cex="http://schemas.microsoft.com/office/word/2018/wordml/cex" xmlns:w16cid="http://schemas.microsoft.com/office/word/2016/wordml/cid" xmlns:w16="http://schemas.microsoft.com/office/word/2018/wordml" xmlns:w16du="http://schemas.microsoft.com/office/word/2023/wordml/word16du" xmlns:w16sdtdh="http://schemas.microsoft.com/office/word/2020/wordml/sdtdatahash" xmlns:w16se="http://schemas.microsoft.com/office/word/2015/wordml/symex" xmlns:wpg="http://schemas.microsoft.com/office/word/2010/wordprocessingGroup" xmlns:wpi="http://schemas.microsoft.com/office/word/2010/wordprocessingInk" xmlns:wne="http://schemas.microsoft.com/office/word/2006/wordml" xmlns:wps="http://schemas.microsoft.com/office/word/2010/wordprocessingShape" mc:Ignorable="w14 w15 w16se w16cid w16 w16cex w16sdtdh w16du wp14">
   <w:p>
     <w:pPr>
       <w:pStyle w:val="Header"/>
@@ -10070,7 +12073,7 @@
 </file>
 
 <file path=word/numbering.xml><?xml version="1.0" encoding="utf-8"?>
-<w:numbering xmlns:wpc="http://schemas.microsoft.com/office/word/2010/wordprocessingCanvas" xmlns:cx="http://schemas.microsoft.com/office/drawing/2014/chartex" xmlns:cx1="http://schemas.microsoft.com/office/drawing/2015/9/8/chartex" xmlns:cx2="http://schemas.microsoft.com/office/drawing/2015/10/21/chartex" xmlns:cx3="http://schemas.microsoft.com/office/drawing/2016/5/9/chartex" xmlns:cx4="http://schemas.microsoft.com/office/drawing/2016/5/10/chartex" xmlns:cx5="http://schemas.microsoft.com/office/drawing/2016/5/11/chartex" xmlns:cx6="http://schemas.microsoft.com/office/drawing/2016/5/12/chartex" xmlns:cx7="http://schemas.microsoft.com/office/drawing/2016/5/13/chartex" xmlns:cx8="http://schemas.microsoft.com/office/drawing/2016/5/14/chartex" xmlns:mc="http://schemas.openxmlformats.org/markup-compatibility/2006" xmlns:aink="http://schemas.microsoft.com/office/drawing/2016/ink" xmlns:am3d="http://schemas.microsoft.com/office/drawing/2017/model3d" xmlns:o="urn:schemas-microsoft-com:office:office" xmlns:oel="http://schemas.microsoft.com/office/2019/extlst" xmlns:r="http://schemas.openxmlformats.org/officeDocument/2006/relationships" xmlns:m="http://schemas.openxmlformats.org/officeDocument/2006/math" xmlns:v="urn:schemas-microsoft-com:vml" xmlns:wp14="http://schemas.microsoft.com/office/word/2010/wordprocessingDrawing" xmlns:wp="http://schemas.openxmlformats.org/drawingml/2006/wordprocessingDrawing" xmlns:w10="urn:schemas-microsoft-com:office:word" xmlns:w="http://schemas.openxmlformats.org/wordprocessingml/2006/main" xmlns:w14="http://schemas.microsoft.com/office/word/2010/wordml" xmlns:w15="http://schemas.microsoft.com/office/word/2012/wordml" xmlns:w16cex="http://schemas.microsoft.com/office/word/2018/wordml/cex" xmlns:w16cid="http://schemas.microsoft.com/office/word/2016/wordml/cid" xmlns:w16="http://schemas.microsoft.com/office/word/2018/wordml" xmlns:w16sdtdh="http://schemas.microsoft.com/office/word/2020/wordml/sdtdatahash" xmlns:w16se="http://schemas.microsoft.com/office/word/2015/wordml/symex" xmlns:wpg="http://schemas.microsoft.com/office/word/2010/wordprocessingGroup" xmlns:wpi="http://schemas.microsoft.com/office/word/2010/wordprocessingInk" xmlns:wne="http://schemas.microsoft.com/office/word/2006/wordml" xmlns:wps="http://schemas.microsoft.com/office/word/2010/wordprocessingShape" mc:Ignorable="w14 w15 w16se w16cid w16 w16cex w16sdtdh wp14">
+<w:numbering xmlns:wpc="http://schemas.microsoft.com/office/word/2010/wordprocessingCanvas" xmlns:cx="http://schemas.microsoft.com/office/drawing/2014/chartex" xmlns:cx1="http://schemas.microsoft.com/office/drawing/2015/9/8/chartex" xmlns:cx2="http://schemas.microsoft.com/office/drawing/2015/10/21/chartex" xmlns:cx3="http://schemas.microsoft.com/office/drawing/2016/5/9/chartex" xmlns:cx4="http://schemas.microsoft.com/office/drawing/2016/5/10/chartex" xmlns:cx5="http://schemas.microsoft.com/office/drawing/2016/5/11/chartex" xmlns:cx6="http://schemas.microsoft.com/office/drawing/2016/5/12/chartex" xmlns:cx7="http://schemas.microsoft.com/office/drawing/2016/5/13/chartex" xmlns:cx8="http://schemas.microsoft.com/office/drawing/2016/5/14/chartex" xmlns:mc="http://schemas.openxmlformats.org/markup-compatibility/2006" xmlns:aink="http://schemas.microsoft.com/office/drawing/2016/ink" xmlns:am3d="http://schemas.microsoft.com/office/drawing/2017/model3d" xmlns:o="urn:schemas-microsoft-com:office:office" xmlns:oel="http://schemas.microsoft.com/office/2019/extlst" xmlns:r="http://schemas.openxmlformats.org/officeDocument/2006/relationships" xmlns:m="http://schemas.openxmlformats.org/officeDocument/2006/math" xmlns:v="urn:schemas-microsoft-com:vml" xmlns:wp14="http://schemas.microsoft.com/office/word/2010/wordprocessingDrawing" xmlns:wp="http://schemas.openxmlformats.org/drawingml/2006/wordprocessingDrawing" xmlns:w10="urn:schemas-microsoft-com:office:word" xmlns:w="http://schemas.openxmlformats.org/wordprocessingml/2006/main" xmlns:w14="http://schemas.microsoft.com/office/word/2010/wordml" xmlns:w15="http://schemas.microsoft.com/office/word/2012/wordml" xmlns:w16cex="http://schemas.microsoft.com/office/word/2018/wordml/cex" xmlns:w16cid="http://schemas.microsoft.com/office/word/2016/wordml/cid" xmlns:w16="http://schemas.microsoft.com/office/word/2018/wordml" xmlns:w16du="http://schemas.microsoft.com/office/word/2023/wordml/word16du" xmlns:w16sdtdh="http://schemas.microsoft.com/office/word/2020/wordml/sdtdatahash" xmlns:w16se="http://schemas.microsoft.com/office/word/2015/wordml/symex" xmlns:wpg="http://schemas.microsoft.com/office/word/2010/wordprocessingGroup" xmlns:wpi="http://schemas.microsoft.com/office/word/2010/wordprocessingInk" xmlns:wne="http://schemas.microsoft.com/office/word/2006/wordml" xmlns:wps="http://schemas.microsoft.com/office/word/2010/wordprocessingShape" mc:Ignorable="w14 w15 w16se w16cid w16 w16cex w16sdtdh w16du wp14">
   <w:abstractNum w:abstractNumId="0" w15:restartNumberingAfterBreak="0">
     <w:nsid w:val="FFFFFFFE"/>
     <w:multiLevelType w:val="singleLevel"/>
@@ -10563,7 +12566,7 @@
 </file>
 
 <file path=word/styles.xml><?xml version="1.0" encoding="utf-8"?>
-<w:styles xmlns:mc="http://schemas.openxmlformats.org/markup-compatibility/2006" xmlns:r="http://schemas.openxmlformats.org/officeDocument/2006/relationships" xmlns:w="http://schemas.openxmlformats.org/wordprocessingml/2006/main" xmlns:w14="http://schemas.microsoft.com/office/word/2010/wordml" xmlns:w15="http://schemas.microsoft.com/office/word/2012/wordml" xmlns:w16cex="http://schemas.microsoft.com/office/word/2018/wordml/cex" xmlns:w16cid="http://schemas.microsoft.com/office/word/2016/wordml/cid" xmlns:w16="http://schemas.microsoft.com/office/word/2018/wordml" xmlns:w16sdtdh="http://schemas.microsoft.com/office/word/2020/wordml/sdtdatahash" xmlns:w16se="http://schemas.microsoft.com/office/word/2015/wordml/symex" mc:Ignorable="w14 w15 w16se w16cid w16 w16cex w16sdtdh">
+<w:styles xmlns:mc="http://schemas.openxmlformats.org/markup-compatibility/2006" xmlns:r="http://schemas.openxmlformats.org/officeDocument/2006/relationships" xmlns:w="http://schemas.openxmlformats.org/wordprocessingml/2006/main" xmlns:w14="http://schemas.microsoft.com/office/word/2010/wordml" xmlns:w15="http://schemas.microsoft.com/office/word/2012/wordml" xmlns:w16cex="http://schemas.microsoft.com/office/word/2018/wordml/cex" xmlns:w16cid="http://schemas.microsoft.com/office/word/2016/wordml/cid" xmlns:w16="http://schemas.microsoft.com/office/word/2018/wordml" xmlns:w16du="http://schemas.microsoft.com/office/word/2023/wordml/word16du" xmlns:w16sdtdh="http://schemas.microsoft.com/office/word/2020/wordml/sdtdatahash" xmlns:w16se="http://schemas.microsoft.com/office/word/2015/wordml/symex" mc:Ignorable="w14 w15 w16se w16cid w16 w16cex w16sdtdh w16du">
   <w:docDefaults>
     <w:rPrDefault>
       <w:rPr>

</xml_diff>

<commit_message>
VS Extension updated to its corresponding CLI NuGet package #271 #272 #273
</commit_message>
<xml_diff>
--- a/src/Extensions/MauiTemplates/MauiTemplates/readme.docx
+++ b/src/Extensions/MauiTemplates/MauiTemplates/readme.docx
@@ -91,7 +91,7 @@
           <w:r>
             <w:fldChar w:fldCharType="separate"/>
           </w:r>
-          <w:hyperlink w:anchor="_Toc173880385" w:history="1">
+          <w:hyperlink w:anchor="_Toc182995300" w:history="1">
             <w:r>
               <w:rPr>
                 <w:rStyle w:val="Hyperlink"/>
@@ -119,7 +119,7 @@
                 <w:noProof/>
                 <w:webHidden/>
               </w:rPr>
-              <w:instrText xml:space="preserve"> PAGEREF _Toc173880385 \h </w:instrText>
+              <w:instrText xml:space="preserve"> PAGEREF _Toc182995300 \h </w:instrText>
             </w:r>
             <w:r>
               <w:rPr>
@@ -165,7 +165,7 @@
               <w14:ligatures w14:val="standardContextual"/>
             </w:rPr>
           </w:pPr>
-          <w:hyperlink w:anchor="_Toc173880386" w:history="1">
+          <w:hyperlink w:anchor="_Toc182995301" w:history="1">
             <w:r>
               <w:rPr>
                 <w:rStyle w:val="Hyperlink"/>
@@ -193,7 +193,7 @@
                 <w:noProof/>
                 <w:webHidden/>
               </w:rPr>
-              <w:instrText xml:space="preserve"> PAGEREF _Toc173880386 \h </w:instrText>
+              <w:instrText xml:space="preserve"> PAGEREF _Toc182995301 \h </w:instrText>
             </w:r>
             <w:r>
               <w:rPr>
@@ -239,7 +239,7 @@
               <w14:ligatures w14:val="standardContextual"/>
             </w:rPr>
           </w:pPr>
-          <w:hyperlink w:anchor="_Toc173880387" w:history="1">
+          <w:hyperlink w:anchor="_Toc182995302" w:history="1">
             <w:r>
               <w:rPr>
                 <w:rStyle w:val="Hyperlink"/>
@@ -267,7 +267,7 @@
                 <w:noProof/>
                 <w:webHidden/>
               </w:rPr>
-              <w:instrText xml:space="preserve"> PAGEREF _Toc173880387 \h </w:instrText>
+              <w:instrText xml:space="preserve"> PAGEREF _Toc182995302 \h </w:instrText>
             </w:r>
             <w:r>
               <w:rPr>
@@ -313,7 +313,7 @@
               <w14:ligatures w14:val="standardContextual"/>
             </w:rPr>
           </w:pPr>
-          <w:hyperlink w:anchor="_Toc173880388" w:history="1">
+          <w:hyperlink w:anchor="_Toc182995303" w:history="1">
             <w:r>
               <w:rPr>
                 <w:rStyle w:val="Hyperlink"/>
@@ -341,7 +341,7 @@
                 <w:noProof/>
                 <w:webHidden/>
               </w:rPr>
-              <w:instrText xml:space="preserve"> PAGEREF _Toc173880388 \h </w:instrText>
+              <w:instrText xml:space="preserve"> PAGEREF _Toc182995303 \h </w:instrText>
             </w:r>
             <w:r>
               <w:rPr>
@@ -387,7 +387,7 @@
               <w14:ligatures w14:val="standardContextual"/>
             </w:rPr>
           </w:pPr>
-          <w:hyperlink w:anchor="_Toc173880389" w:history="1">
+          <w:hyperlink w:anchor="_Toc182995304" w:history="1">
             <w:r>
               <w:rPr>
                 <w:rStyle w:val="Hyperlink"/>
@@ -422,7 +422,7 @@
                 <w:noProof/>
                 <w:webHidden/>
               </w:rPr>
-              <w:instrText xml:space="preserve"> PAGEREF _Toc173880389 \h </w:instrText>
+              <w:instrText xml:space="preserve"> PAGEREF _Toc182995304 \h </w:instrText>
             </w:r>
             <w:r>
               <w:rPr>
@@ -468,7 +468,7 @@
               <w14:ligatures w14:val="standardContextual"/>
             </w:rPr>
           </w:pPr>
-          <w:hyperlink w:anchor="_Toc173880390" w:history="1">
+          <w:hyperlink w:anchor="_Toc182995305" w:history="1">
             <w:r>
               <w:rPr>
                 <w:rStyle w:val="Hyperlink"/>
@@ -496,7 +496,7 @@
                 <w:noProof/>
                 <w:webHidden/>
               </w:rPr>
-              <w:instrText xml:space="preserve"> PAGEREF _Toc173880390 \h </w:instrText>
+              <w:instrText xml:space="preserve"> PAGEREF _Toc182995305 \h </w:instrText>
             </w:r>
             <w:r>
               <w:rPr>
@@ -542,7 +542,7 @@
               <w14:ligatures w14:val="standardContextual"/>
             </w:rPr>
           </w:pPr>
-          <w:hyperlink w:anchor="_Toc173880391" w:history="1">
+          <w:hyperlink w:anchor="_Toc182995306" w:history="1">
             <w:r>
               <w:rPr>
                 <w:rStyle w:val="Hyperlink"/>
@@ -570,7 +570,7 @@
                 <w:noProof/>
                 <w:webHidden/>
               </w:rPr>
-              <w:instrText xml:space="preserve"> PAGEREF _Toc173880391 \h </w:instrText>
+              <w:instrText xml:space="preserve"> PAGEREF _Toc182995306 \h </w:instrText>
             </w:r>
             <w:r>
               <w:rPr>
@@ -657,7 +657,7 @@
           <w:lang w:val="en"/>
         </w:rPr>
       </w:pPr>
-      <w:bookmarkStart w:id="0" w:name="_Toc173880385"/>
+      <w:bookmarkStart w:id="0" w:name="_Toc182995300"/>
       <w:r>
         <w:rPr>
           <w:lang w:val="en"/>
@@ -802,7 +802,7 @@
           <w:lang w:val="en"/>
         </w:rPr>
       </w:pPr>
-      <w:bookmarkStart w:id="1" w:name="_Toc173880386"/>
+      <w:bookmarkStart w:id="1" w:name="_Toc182995301"/>
       <w:r>
         <w:rPr>
           <w:lang w:val="en"/>
@@ -1002,7 +1002,7 @@
           <w:lang w:val="en"/>
         </w:rPr>
       </w:pPr>
-      <w:bookmarkStart w:id="2" w:name="_Toc173880387"/>
+      <w:bookmarkStart w:id="2" w:name="_Toc182995302"/>
       <w:r>
         <w:rPr>
           <w:lang w:val="en"/>
@@ -2676,7 +2676,7 @@
           <w:lang w:val="en"/>
         </w:rPr>
       </w:pPr>
-      <w:bookmarkStart w:id="3" w:name="_Toc173880388"/>
+      <w:bookmarkStart w:id="3" w:name="_Toc182995303"/>
       <w:r>
         <w:rPr>
           <w:lang w:val="en"/>
@@ -2699,7 +2699,7 @@
           <w:lang w:val="en"/>
         </w:rPr>
       </w:pPr>
-      <w:bookmarkStart w:id="4" w:name="_Toc173880389"/>
+      <w:bookmarkStart w:id="4" w:name="_Toc182995304"/>
       <w:r>
         <w:t>For</w:t>
       </w:r>
@@ -6298,7 +6298,7 @@
           <w:lang w:val="en"/>
         </w:rPr>
       </w:pPr>
-      <w:bookmarkStart w:id="5" w:name="_Toc173880390"/>
+      <w:bookmarkStart w:id="5" w:name="_Toc182995305"/>
       <w:r>
         <w:rPr>
           <w:lang w:val="en"/>
@@ -11411,7 +11411,7 @@
           <w:lang w:val="en"/>
         </w:rPr>
       </w:pPr>
-      <w:bookmarkStart w:id="6" w:name="_Toc173880391"/>
+      <w:bookmarkStart w:id="6" w:name="_Toc182995306"/>
       <w:r>
         <w:rPr>
           <w:lang w:val="en"/>
@@ -11456,302 +11456,43 @@
           <w:szCs w:val="22"/>
           <w:lang w:val="en"/>
         </w:rPr>
-        <w:t>Currently, th</w:t>
-      </w:r>
-      <w:r>
-        <w:rPr>
-          <w:rFonts w:ascii="Calibri" w:hAnsi="Calibri" w:cs="Calibri"/>
-          <w:szCs w:val="22"/>
-          <w:lang w:val="en"/>
-        </w:rPr>
-        <w:t>is</w:t>
-      </w:r>
-      <w:r>
-        <w:rPr>
-          <w:rFonts w:ascii="Calibri" w:hAnsi="Calibri" w:cs="Calibri"/>
-          <w:szCs w:val="22"/>
-          <w:lang w:val="en"/>
-        </w:rPr>
-        <w:t xml:space="preserve"> </w:t>
-      </w:r>
-      <w:r>
-        <w:rPr>
-          <w:rFonts w:ascii="Calibri" w:hAnsi="Calibri" w:cs="Calibri"/>
-          <w:szCs w:val="22"/>
-          <w:lang w:val="en"/>
-        </w:rPr>
-        <w:t xml:space="preserve">VS </w:t>
-      </w:r>
-      <w:r>
-        <w:rPr>
-          <w:rFonts w:ascii="Calibri" w:hAnsi="Calibri" w:cs="Calibri"/>
-          <w:szCs w:val="22"/>
-          <w:lang w:val="en"/>
-        </w:rPr>
-        <w:t>extension can be installed on top of</w:t>
-      </w:r>
-      <w:r>
-        <w:rPr>
-          <w:rFonts w:ascii="Calibri" w:hAnsi="Calibri" w:cs="Calibri"/>
-          <w:szCs w:val="22"/>
-          <w:lang w:val="en"/>
-        </w:rPr>
-        <w:t xml:space="preserve"> </w:t>
-      </w:r>
-      <w:r>
-        <w:rPr>
-          <w:rFonts w:ascii="Calibri" w:hAnsi="Calibri" w:cs="Calibri"/>
-          <w:szCs w:val="22"/>
-          <w:u w:val="single"/>
-          <w:lang w:val="en"/>
-        </w:rPr>
-        <w:t>VS2022 17.</w:t>
-      </w:r>
-      <w:r>
-        <w:rPr>
-          <w:rFonts w:ascii="Calibri" w:hAnsi="Calibri" w:cs="Calibri"/>
-          <w:szCs w:val="22"/>
-          <w:u w:val="single"/>
-          <w:lang w:val="en"/>
-        </w:rPr>
-        <w:t>6</w:t>
-      </w:r>
-      <w:r>
-        <w:rPr>
-          <w:rFonts w:ascii="Calibri" w:hAnsi="Calibri" w:cs="Calibri"/>
-          <w:szCs w:val="22"/>
-          <w:u w:val="single"/>
-          <w:lang w:val="en"/>
-        </w:rPr>
-        <w:t>.0</w:t>
-      </w:r>
-      <w:r>
-        <w:rPr>
-          <w:rFonts w:ascii="Calibri" w:hAnsi="Calibri" w:cs="Calibri"/>
-          <w:szCs w:val="22"/>
-          <w:u w:val="single"/>
-          <w:lang w:val="en"/>
-        </w:rPr>
-        <w:t xml:space="preserve"> </w:t>
-      </w:r>
-      <w:r>
-        <w:rPr>
-          <w:rFonts w:ascii="Calibri" w:hAnsi="Calibri" w:cs="Calibri"/>
-          <w:szCs w:val="22"/>
-          <w:u w:val="single"/>
-          <w:lang w:val="en"/>
-        </w:rPr>
-        <w:t>or higher</w:t>
-      </w:r>
-      <w:r>
-        <w:rPr>
-          <w:rFonts w:ascii="Calibri" w:hAnsi="Calibri" w:cs="Calibri"/>
-          <w:szCs w:val="22"/>
-          <w:u w:val="single"/>
-          <w:lang w:val="en"/>
-        </w:rPr>
-        <w:t xml:space="preserve"> with .NET MAUI workload </w:t>
-      </w:r>
-      <w:r>
-        <w:rPr>
-          <w:rFonts w:ascii="Calibri" w:hAnsi="Calibri" w:cs="Calibri"/>
-          <w:szCs w:val="22"/>
-          <w:u w:val="single"/>
-          <w:lang w:val="en"/>
-        </w:rPr>
-        <w:t>as its prerequisite</w:t>
-      </w:r>
-      <w:r>
-        <w:rPr>
-          <w:rFonts w:ascii="Calibri" w:hAnsi="Calibri" w:cs="Calibri"/>
-          <w:szCs w:val="22"/>
-          <w:lang w:val="en"/>
-        </w:rPr>
-        <w:t xml:space="preserve"> </w:t>
-      </w:r>
-      <w:r>
-        <w:rPr>
-          <w:rFonts w:ascii="Calibri" w:hAnsi="Calibri" w:cs="Calibri"/>
-          <w:szCs w:val="22"/>
-          <w:lang w:val="en"/>
-        </w:rPr>
-        <w:t>(</w:t>
-      </w:r>
-      <w:r>
-        <w:rPr>
-          <w:rFonts w:ascii="Calibri" w:hAnsi="Calibri" w:cs="Calibri"/>
-          <w:szCs w:val="22"/>
-          <w:lang w:val="en"/>
-        </w:rPr>
-        <w:t>cover</w:t>
-      </w:r>
-      <w:r>
-        <w:rPr>
-          <w:rFonts w:ascii="Calibri" w:hAnsi="Calibri" w:cs="Calibri"/>
-          <w:szCs w:val="22"/>
-          <w:lang w:val="en"/>
-        </w:rPr>
-        <w:t>ing</w:t>
-      </w:r>
-      <w:r>
-        <w:rPr>
-          <w:rFonts w:ascii="Calibri" w:hAnsi="Calibri" w:cs="Calibri"/>
-          <w:szCs w:val="22"/>
-          <w:lang w:val="en"/>
-        </w:rPr>
-        <w:t xml:space="preserve"> from</w:t>
-      </w:r>
-      <w:r>
-        <w:rPr>
-          <w:rFonts w:ascii="Calibri" w:hAnsi="Calibri" w:cs="Calibri"/>
-          <w:szCs w:val="22"/>
-          <w:lang w:val="en"/>
-        </w:rPr>
-        <w:t xml:space="preserve"> </w:t>
-      </w:r>
-      <w:r>
-        <w:rPr>
-          <w:rFonts w:ascii="Calibri" w:hAnsi="Calibri" w:cs="Calibri"/>
-          <w:szCs w:val="22"/>
-          <w:lang w:val="en"/>
-        </w:rPr>
-        <w:t>.NET</w:t>
-      </w:r>
-      <w:r>
-        <w:rPr>
-          <w:rFonts w:ascii="Calibri" w:hAnsi="Calibri" w:cs="Calibri"/>
-          <w:szCs w:val="22"/>
-          <w:lang w:val="en"/>
-        </w:rPr>
-        <w:t xml:space="preserve"> MAUI</w:t>
-      </w:r>
-      <w:r>
-        <w:rPr>
-          <w:rFonts w:ascii="Calibri" w:hAnsi="Calibri" w:cs="Calibri"/>
-          <w:szCs w:val="22"/>
-          <w:lang w:val="en"/>
-        </w:rPr>
-        <w:t xml:space="preserve"> 6</w:t>
-      </w:r>
-      <w:r>
-        <w:rPr>
-          <w:rFonts w:ascii="Calibri" w:hAnsi="Calibri" w:cs="Calibri"/>
-          <w:szCs w:val="22"/>
-          <w:lang w:val="en"/>
-        </w:rPr>
-        <w:t>/7</w:t>
-      </w:r>
-      <w:r>
-        <w:rPr>
-          <w:rFonts w:ascii="Calibri" w:hAnsi="Calibri" w:cs="Calibri"/>
-          <w:szCs w:val="22"/>
-          <w:lang w:val="en"/>
-        </w:rPr>
-        <w:t>/8</w:t>
-      </w:r>
-      <w:r>
-        <w:rPr>
-          <w:rFonts w:ascii="Calibri" w:hAnsi="Calibri" w:cs="Calibri"/>
-          <w:szCs w:val="22"/>
-          <w:lang w:val="en"/>
-        </w:rPr>
-        <w:t xml:space="preserve"> </w:t>
-      </w:r>
-      <w:r>
-        <w:rPr>
-          <w:rFonts w:ascii="Calibri" w:hAnsi="Calibri" w:cs="Calibri"/>
-          <w:szCs w:val="22"/>
-          <w:lang w:val="en"/>
-        </w:rPr>
-        <w:t xml:space="preserve">GA and </w:t>
-      </w:r>
-      <w:r>
-        <w:rPr>
-          <w:rFonts w:ascii="Calibri" w:hAnsi="Calibri" w:cs="Calibri"/>
-          <w:szCs w:val="22"/>
-          <w:lang w:val="en"/>
-        </w:rPr>
-        <w:t xml:space="preserve">its </w:t>
-      </w:r>
-      <w:r>
-        <w:rPr>
-          <w:rFonts w:ascii="Calibri" w:hAnsi="Calibri" w:cs="Calibri"/>
-          <w:szCs w:val="22"/>
-          <w:lang w:val="en"/>
-        </w:rPr>
-        <w:t>Service</w:t>
-      </w:r>
-      <w:r>
-        <w:rPr>
-          <w:rFonts w:ascii="Calibri" w:hAnsi="Calibri" w:cs="Calibri"/>
-          <w:szCs w:val="22"/>
-          <w:lang w:val="en"/>
-        </w:rPr>
-        <w:t xml:space="preserve"> </w:t>
-      </w:r>
-      <w:r>
-        <w:rPr>
-          <w:rFonts w:ascii="Calibri" w:hAnsi="Calibri" w:cs="Calibri"/>
-          <w:szCs w:val="22"/>
-          <w:lang w:val="en"/>
-        </w:rPr>
-        <w:t>Releases</w:t>
-      </w:r>
-      <w:r>
-        <w:rPr>
-          <w:rFonts w:ascii="Calibri" w:hAnsi="Calibri" w:cs="Calibri"/>
-          <w:szCs w:val="22"/>
-          <w:lang w:val="en"/>
-        </w:rPr>
-        <w:t xml:space="preserve"> and .NET 9 Previews</w:t>
-      </w:r>
-      <w:r>
-        <w:rPr>
-          <w:rFonts w:ascii="Calibri" w:hAnsi="Calibri" w:cs="Calibri"/>
-          <w:szCs w:val="22"/>
-          <w:lang w:val="en"/>
-        </w:rPr>
-        <w:t>)</w:t>
-      </w:r>
-      <w:r>
-        <w:rPr>
-          <w:rFonts w:ascii="Calibri" w:hAnsi="Calibri" w:cs="Calibri"/>
-          <w:szCs w:val="22"/>
-          <w:lang w:val="en"/>
-        </w:rPr>
-        <w:t xml:space="preserve"> on both x64 and ARM64 installations</w:t>
-      </w:r>
-      <w:r>
-        <w:rPr>
-          <w:rFonts w:ascii="Calibri" w:hAnsi="Calibri" w:cs="Calibri"/>
-          <w:szCs w:val="22"/>
-          <w:lang w:val="en"/>
-        </w:rPr>
-        <w:t>.</w:t>
-      </w:r>
-      <w:r>
-        <w:rPr>
-          <w:rFonts w:ascii="Calibri" w:hAnsi="Calibri" w:cs="Calibri"/>
-          <w:szCs w:val="22"/>
-          <w:lang w:val="en"/>
-        </w:rPr>
-        <w:t xml:space="preserve"> </w:t>
-      </w:r>
-      <w:r>
-        <w:rPr>
-          <w:rFonts w:ascii="Calibri" w:hAnsi="Calibri" w:cs="Calibri"/>
-          <w:szCs w:val="22"/>
-          <w:lang w:val="en"/>
-        </w:rPr>
-        <w:t>T</w:t>
-      </w:r>
-      <w:r>
-        <w:rPr>
-          <w:rFonts w:ascii="Calibri" w:hAnsi="Calibri" w:cs="Calibri"/>
-          <w:szCs w:val="22"/>
-          <w:lang w:val="en"/>
-        </w:rPr>
-        <w:t>o support further changes in newer .NET MAUI releases, an update to this VS extension will be made available accordingly.</w:t>
+        <w:t xml:space="preserve">This VS extension is compatible with Visual Studio 2022 version 17.6.0 and higher, provided the .NET MAUI workload is installed. It supports </w:t>
+      </w:r>
+      <w:r>
+        <w:rPr>
+          <w:rFonts w:ascii="Calibri" w:hAnsi="Calibri" w:cs="Calibri"/>
+          <w:b/>
+          <w:bCs/>
+          <w:szCs w:val="22"/>
+          <w:lang w:val="en"/>
+        </w:rPr>
+        <w:t>Stable</w:t>
+      </w:r>
+      <w:r>
+        <w:rPr>
+          <w:rFonts w:ascii="Calibri" w:hAnsi="Calibri" w:cs="Calibri"/>
+          <w:szCs w:val="22"/>
+          <w:lang w:val="en"/>
+        </w:rPr>
+        <w:t xml:space="preserve"> releases and </w:t>
+      </w:r>
+      <w:r>
+        <w:rPr>
+          <w:rFonts w:ascii="Calibri" w:hAnsi="Calibri" w:cs="Calibri"/>
+          <w:b/>
+          <w:bCs/>
+          <w:szCs w:val="22"/>
+          <w:lang w:val="en"/>
+        </w:rPr>
+        <w:t>Previews</w:t>
+      </w:r>
+      <w:r>
+        <w:rPr>
+          <w:rFonts w:ascii="Calibri" w:hAnsi="Calibri" w:cs="Calibri"/>
+          <w:szCs w:val="22"/>
+          <w:lang w:val="en"/>
+        </w:rPr>
+        <w:t xml:space="preserve"> of .NET MAUI versions on x64 and ARM64 installations (.NET MAUI 8 and 9 for now). To accommodate future updates in newer .NET MAUI releases, an update for this VS extension will be made available as needed.</w:t>
       </w:r>
     </w:p>
     <w:p>
@@ -11774,39 +11515,7 @@
           <w:szCs w:val="22"/>
           <w:lang w:val="en"/>
         </w:rPr>
-        <w:t xml:space="preserve">If you </w:t>
-      </w:r>
-      <w:r>
-        <w:rPr>
-          <w:rFonts w:ascii="Calibri" w:hAnsi="Calibri" w:cs="Calibri"/>
-          <w:szCs w:val="22"/>
-          <w:lang w:val="en"/>
-        </w:rPr>
-        <w:t>come across</w:t>
-      </w:r>
-      <w:r>
-        <w:rPr>
-          <w:rFonts w:ascii="Calibri" w:hAnsi="Calibri" w:cs="Calibri"/>
-          <w:szCs w:val="22"/>
-          <w:lang w:val="en"/>
-        </w:rPr>
-        <w:t xml:space="preserve"> any issues or have suggestions to improve these templates, kindly log them</w:t>
-      </w:r>
-      <w:r>
-        <w:rPr>
-          <w:rFonts w:ascii="Calibri" w:hAnsi="Calibri" w:cs="Calibri"/>
-          <w:szCs w:val="22"/>
-          <w:lang w:val="en"/>
-        </w:rPr>
-        <w:t xml:space="preserve"> as issues</w:t>
-      </w:r>
-      <w:r>
-        <w:rPr>
-          <w:rFonts w:ascii="Calibri" w:hAnsi="Calibri" w:cs="Calibri"/>
-          <w:szCs w:val="22"/>
-          <w:lang w:val="en"/>
-        </w:rPr>
-        <w:t xml:space="preserve"> </w:t>
+        <w:t xml:space="preserve">If you encounter any issues or have suggestions for improving these templates, please log them as issues </w:t>
       </w:r>
       <w:hyperlink r:id="rId10" w:history="1">
         <w:r>
@@ -11816,7 +11525,34 @@
             <w:szCs w:val="22"/>
             <w:lang w:val="en"/>
           </w:rPr>
-          <w:t>here</w:t>
+          <w:t>h</w:t>
+        </w:r>
+        <w:r>
+          <w:rPr>
+            <w:rStyle w:val="Hyperlink"/>
+            <w:rFonts w:ascii="Calibri" w:hAnsi="Calibri" w:cs="Calibri"/>
+            <w:szCs w:val="22"/>
+            <w:lang w:val="en"/>
+          </w:rPr>
+          <w:t>e</w:t>
+        </w:r>
+        <w:r>
+          <w:rPr>
+            <w:rStyle w:val="Hyperlink"/>
+            <w:rFonts w:ascii="Calibri" w:hAnsi="Calibri" w:cs="Calibri"/>
+            <w:szCs w:val="22"/>
+            <w:lang w:val="en"/>
+          </w:rPr>
+          <w:t>r</w:t>
+        </w:r>
+        <w:r>
+          <w:rPr>
+            <w:rStyle w:val="Hyperlink"/>
+            <w:rFonts w:ascii="Calibri" w:hAnsi="Calibri" w:cs="Calibri"/>
+            <w:szCs w:val="22"/>
+            <w:lang w:val="en"/>
+          </w:rPr>
+          <w:t>e</w:t>
         </w:r>
       </w:hyperlink>
       <w:r>

</xml_diff>

<commit_message>
VS Extension updated to support for .NET 10 Previews #288 #290
</commit_message>
<xml_diff>
--- a/src/Extensions/MauiTemplates/MauiTemplates/readme.docx
+++ b/src/Extensions/MauiTemplates/MauiTemplates/readme.docx
@@ -1,6 +1,6 @@
 
 <file path=word/document.xml><?xml version="1.0" encoding="utf-8"?>
-<w:document xmlns:wpc="http://schemas.microsoft.com/office/word/2010/wordprocessingCanvas" xmlns:cx="http://schemas.microsoft.com/office/drawing/2014/chartex" xmlns:cx1="http://schemas.microsoft.com/office/drawing/2015/9/8/chartex" xmlns:cx2="http://schemas.microsoft.com/office/drawing/2015/10/21/chartex" xmlns:cx3="http://schemas.microsoft.com/office/drawing/2016/5/9/chartex" xmlns:cx4="http://schemas.microsoft.com/office/drawing/2016/5/10/chartex" xmlns:cx5="http://schemas.microsoft.com/office/drawing/2016/5/11/chartex" xmlns:cx6="http://schemas.microsoft.com/office/drawing/2016/5/12/chartex" xmlns:cx7="http://schemas.microsoft.com/office/drawing/2016/5/13/chartex" xmlns:cx8="http://schemas.microsoft.com/office/drawing/2016/5/14/chartex" xmlns:mc="http://schemas.openxmlformats.org/markup-compatibility/2006" xmlns:aink="http://schemas.microsoft.com/office/drawing/2016/ink" xmlns:am3d="http://schemas.microsoft.com/office/drawing/2017/model3d" xmlns:o="urn:schemas-microsoft-com:office:office" xmlns:oel="http://schemas.microsoft.com/office/2019/extlst" xmlns:r="http://schemas.openxmlformats.org/officeDocument/2006/relationships" xmlns:m="http://schemas.openxmlformats.org/officeDocument/2006/math" xmlns:v="urn:schemas-microsoft-com:vml" xmlns:wp14="http://schemas.microsoft.com/office/word/2010/wordprocessingDrawing" xmlns:wp="http://schemas.openxmlformats.org/drawingml/2006/wordprocessingDrawing" xmlns:w10="urn:schemas-microsoft-com:office:word" xmlns:w="http://schemas.openxmlformats.org/wordprocessingml/2006/main" xmlns:w14="http://schemas.microsoft.com/office/word/2010/wordml" xmlns:w15="http://schemas.microsoft.com/office/word/2012/wordml" xmlns:w16cex="http://schemas.microsoft.com/office/word/2018/wordml/cex" xmlns:w16cid="http://schemas.microsoft.com/office/word/2016/wordml/cid" xmlns:w16="http://schemas.microsoft.com/office/word/2018/wordml" xmlns:w16du="http://schemas.microsoft.com/office/word/2023/wordml/word16du" xmlns:w16sdtdh="http://schemas.microsoft.com/office/word/2020/wordml/sdtdatahash" xmlns:w16se="http://schemas.microsoft.com/office/word/2015/wordml/symex" xmlns:wpg="http://schemas.microsoft.com/office/word/2010/wordprocessingGroup" xmlns:wpi="http://schemas.microsoft.com/office/word/2010/wordprocessingInk" xmlns:wne="http://schemas.microsoft.com/office/word/2006/wordml" xmlns:wps="http://schemas.microsoft.com/office/word/2010/wordprocessingShape" mc:Ignorable="w14 w15 w16se w16cid w16 w16cex w16sdtdh w16du wp14">
+<w:document xmlns:wpc="http://schemas.microsoft.com/office/word/2010/wordprocessingCanvas" xmlns:cx="http://schemas.microsoft.com/office/drawing/2014/chartex" xmlns:cx1="http://schemas.microsoft.com/office/drawing/2015/9/8/chartex" xmlns:cx2="http://schemas.microsoft.com/office/drawing/2015/10/21/chartex" xmlns:cx3="http://schemas.microsoft.com/office/drawing/2016/5/9/chartex" xmlns:cx4="http://schemas.microsoft.com/office/drawing/2016/5/10/chartex" xmlns:cx5="http://schemas.microsoft.com/office/drawing/2016/5/11/chartex" xmlns:cx6="http://schemas.microsoft.com/office/drawing/2016/5/12/chartex" xmlns:cx7="http://schemas.microsoft.com/office/drawing/2016/5/13/chartex" xmlns:cx8="http://schemas.microsoft.com/office/drawing/2016/5/14/chartex" xmlns:mc="http://schemas.openxmlformats.org/markup-compatibility/2006" xmlns:aink="http://schemas.microsoft.com/office/drawing/2016/ink" xmlns:am3d="http://schemas.microsoft.com/office/drawing/2017/model3d" xmlns:o="urn:schemas-microsoft-com:office:office" xmlns:oel="http://schemas.microsoft.com/office/2019/extlst" xmlns:r="http://schemas.openxmlformats.org/officeDocument/2006/relationships" xmlns:m="http://schemas.openxmlformats.org/officeDocument/2006/math" xmlns:v="urn:schemas-microsoft-com:vml" xmlns:wp14="http://schemas.microsoft.com/office/word/2010/wordprocessingDrawing" xmlns:wp="http://schemas.openxmlformats.org/drawingml/2006/wordprocessingDrawing" xmlns:w10="urn:schemas-microsoft-com:office:word" xmlns:w="http://schemas.openxmlformats.org/wordprocessingml/2006/main" xmlns:w14="http://schemas.microsoft.com/office/word/2010/wordml" xmlns:w15="http://schemas.microsoft.com/office/word/2012/wordml" xmlns:w16cex="http://schemas.microsoft.com/office/word/2018/wordml/cex" xmlns:w16cid="http://schemas.microsoft.com/office/word/2016/wordml/cid" xmlns:w16="http://schemas.microsoft.com/office/word/2018/wordml" xmlns:w16du="http://schemas.microsoft.com/office/word/2023/wordml/word16du" xmlns:w16sdtdh="http://schemas.microsoft.com/office/word/2020/wordml/sdtdatahash" xmlns:w16sdtfl="http://schemas.microsoft.com/office/word/2024/wordml/sdtformatlock" xmlns:w16se="http://schemas.microsoft.com/office/word/2015/wordml/symex" xmlns:wpg="http://schemas.microsoft.com/office/word/2010/wordprocessingGroup" xmlns:wpi="http://schemas.microsoft.com/office/word/2010/wordprocessingInk" xmlns:wne="http://schemas.microsoft.com/office/word/2006/wordml" xmlns:wps="http://schemas.microsoft.com/office/word/2010/wordprocessingShape" mc:Ignorable="w14 w15 w16se w16cid w16 w16cex w16sdtdh w16sdtfl w16du wp14">
   <w:body>
     <w:p>
       <w:pPr>
@@ -1405,18 +1405,8 @@
           <w:szCs w:val="22"/>
           <w:lang w:val="en"/>
         </w:rPr>
-        <w:t xml:space="preserve">Content Page with </w:t>
-      </w:r>
-      <w:proofErr w:type="spellStart"/>
-      <w:r>
-        <w:rPr>
-          <w:rFonts w:ascii="Calibri" w:hAnsi="Calibri" w:cs="Calibri"/>
-          <w:szCs w:val="22"/>
-          <w:lang w:val="en"/>
-        </w:rPr>
-        <w:t>BlazorWebView</w:t>
-      </w:r>
-      <w:proofErr w:type="spellEnd"/>
+        <w:t>Content Page with BlazorWebView</w:t>
+      </w:r>
     </w:p>
     <w:p>
       <w:pPr>
@@ -1443,25 +1433,7 @@
           <w:szCs w:val="22"/>
           <w:lang w:val="en"/>
         </w:rPr>
-        <w:t xml:space="preserve">Content Page with </w:t>
-      </w:r>
-      <w:proofErr w:type="spellStart"/>
-      <w:r>
-        <w:rPr>
-          <w:rFonts w:ascii="Calibri" w:hAnsi="Calibri" w:cs="Calibri"/>
-          <w:szCs w:val="22"/>
-          <w:lang w:val="en"/>
-        </w:rPr>
-        <w:t>BlazorWebView</w:t>
-      </w:r>
-      <w:proofErr w:type="spellEnd"/>
-      <w:r>
-        <w:rPr>
-          <w:rFonts w:ascii="Calibri" w:hAnsi="Calibri" w:cs="Calibri"/>
-          <w:szCs w:val="22"/>
-          <w:lang w:val="en"/>
-        </w:rPr>
-        <w:t xml:space="preserve"> (C#)</w:t>
+        <w:t>Content Page with BlazorWebView (C#)</w:t>
       </w:r>
     </w:p>
     <w:p>
@@ -1829,7 +1801,6 @@
           <w:lang w:val="en"/>
         </w:rPr>
       </w:pPr>
-      <w:proofErr w:type="spellStart"/>
       <w:r>
         <w:rPr>
           <w:rFonts w:ascii="Calibri" w:hAnsi="Calibri" w:cs="Calibri"/>
@@ -1840,7 +1811,6 @@
         </w:rPr>
         <w:t>ResourceDictionary</w:t>
       </w:r>
-      <w:proofErr w:type="spellEnd"/>
       <w:r>
         <w:rPr>
           <w:rFonts w:ascii="Calibri" w:hAnsi="Calibri" w:cs="Calibri"/>
@@ -2835,7 +2805,6 @@
         </w:rPr>
         <w:t xml:space="preserve"> as a </w:t>
       </w:r>
-      <w:proofErr w:type="spellStart"/>
       <w:r>
         <w:rPr>
           <w:rFonts w:ascii="Calibri" w:hAnsi="Calibri" w:cs="Calibri"/>
@@ -2846,7 +2815,6 @@
         </w:rPr>
         <w:t>SurroundWith</w:t>
       </w:r>
-      <w:proofErr w:type="spellEnd"/>
       <w:r>
         <w:rPr>
           <w:rFonts w:ascii="Calibri" w:hAnsi="Calibri" w:cs="Calibri"/>
@@ -3405,43 +3373,7 @@
                 <w:szCs w:val="22"/>
                 <w:lang w:val="en"/>
               </w:rPr>
-              <w:t xml:space="preserve">&lt;Grid </w:t>
-            </w:r>
-            <w:proofErr w:type="spellStart"/>
-            <w:r>
-              <w:rPr>
-                <w:rFonts w:ascii="Calibri" w:hAnsi="Calibri" w:cs="Calibri"/>
-                <w:szCs w:val="22"/>
-                <w:lang w:val="en"/>
-              </w:rPr>
-              <w:t>ColumnDefinitions</w:t>
-            </w:r>
-            <w:proofErr w:type="spellEnd"/>
-            <w:r>
-              <w:rPr>
-                <w:rFonts w:ascii="Calibri" w:hAnsi="Calibri" w:cs="Calibri"/>
-                <w:szCs w:val="22"/>
-                <w:lang w:val="en"/>
-              </w:rPr>
-              <w:t xml:space="preserve">="" </w:t>
-            </w:r>
-            <w:proofErr w:type="spellStart"/>
-            <w:r>
-              <w:rPr>
-                <w:rFonts w:ascii="Calibri" w:hAnsi="Calibri" w:cs="Calibri"/>
-                <w:szCs w:val="22"/>
-                <w:lang w:val="en"/>
-              </w:rPr>
-              <w:t>RowDefinitions</w:t>
-            </w:r>
-            <w:proofErr w:type="spellEnd"/>
-            <w:r>
-              <w:rPr>
-                <w:rFonts w:ascii="Calibri" w:hAnsi="Calibri" w:cs="Calibri"/>
-                <w:szCs w:val="22"/>
-                <w:lang w:val="en"/>
-              </w:rPr>
-              <w:t>=""&gt;</w:t>
+              <w:t>&lt;Grid ColumnDefinitions="" RowDefinitions=""&gt;</w:t>
             </w:r>
           </w:p>
           <w:p>
@@ -3559,48 +3491,30 @@
                 <w:szCs w:val="22"/>
                 <w:lang w:val="en"/>
               </w:rPr>
+              <w:t>&lt;FlexLayout&gt;</w:t>
+            </w:r>
+          </w:p>
+          <w:p>
+            <w:pPr>
+              <w:widowControl w:val="0"/>
+              <w:autoSpaceDE w:val="0"/>
+              <w:autoSpaceDN w:val="0"/>
+              <w:adjustRightInd w:val="0"/>
+              <w:spacing w:after="200"/>
+              <w:rPr>
+                <w:rFonts w:ascii="Calibri" w:hAnsi="Calibri" w:cs="Calibri"/>
+                <w:szCs w:val="22"/>
+                <w:lang w:val="en"/>
+              </w:rPr>
+            </w:pPr>
+            <w:r>
+              <w:rPr>
+                <w:rFonts w:ascii="Calibri" w:hAnsi="Calibri" w:cs="Calibri"/>
+                <w:szCs w:val="22"/>
+                <w:lang w:val="en"/>
+              </w:rPr>
               <w:t>&lt;</w:t>
             </w:r>
-            <w:proofErr w:type="spellStart"/>
-            <w:r>
-              <w:rPr>
-                <w:rFonts w:ascii="Calibri" w:hAnsi="Calibri" w:cs="Calibri"/>
-                <w:szCs w:val="22"/>
-                <w:lang w:val="en"/>
-              </w:rPr>
-              <w:t>FlexLayout</w:t>
-            </w:r>
-            <w:proofErr w:type="spellEnd"/>
-            <w:r>
-              <w:rPr>
-                <w:rFonts w:ascii="Calibri" w:hAnsi="Calibri" w:cs="Calibri"/>
-                <w:szCs w:val="22"/>
-                <w:lang w:val="en"/>
-              </w:rPr>
-              <w:t>&gt;</w:t>
-            </w:r>
-          </w:p>
-          <w:p>
-            <w:pPr>
-              <w:widowControl w:val="0"/>
-              <w:autoSpaceDE w:val="0"/>
-              <w:autoSpaceDN w:val="0"/>
-              <w:adjustRightInd w:val="0"/>
-              <w:spacing w:after="200"/>
-              <w:rPr>
-                <w:rFonts w:ascii="Calibri" w:hAnsi="Calibri" w:cs="Calibri"/>
-                <w:szCs w:val="22"/>
-                <w:lang w:val="en"/>
-              </w:rPr>
-            </w:pPr>
-            <w:r>
-              <w:rPr>
-                <w:rFonts w:ascii="Calibri" w:hAnsi="Calibri" w:cs="Calibri"/>
-                <w:szCs w:val="22"/>
-                <w:lang w:val="en"/>
-              </w:rPr>
-              <w:t>&lt;</w:t>
-            </w:r>
             <w:r>
               <w:rPr>
                 <w:rFonts w:ascii="Calibri" w:hAnsi="Calibri" w:cs="Calibri"/>
@@ -3609,23 +3523,13 @@
               </w:rPr>
               <w:t>/</w:t>
             </w:r>
-            <w:proofErr w:type="spellStart"/>
-            <w:r>
-              <w:rPr>
-                <w:rFonts w:ascii="Calibri" w:hAnsi="Calibri" w:cs="Calibri"/>
-                <w:szCs w:val="22"/>
-                <w:lang w:val="en"/>
-              </w:rPr>
-              <w:t>FlexLayout</w:t>
-            </w:r>
-            <w:proofErr w:type="spellEnd"/>
-            <w:r>
-              <w:rPr>
-                <w:rFonts w:ascii="Calibri" w:hAnsi="Calibri" w:cs="Calibri"/>
-                <w:szCs w:val="22"/>
-                <w:lang w:val="en"/>
-              </w:rPr>
-              <w:t>&gt;</w:t>
+            <w:r>
+              <w:rPr>
+                <w:rFonts w:ascii="Calibri" w:hAnsi="Calibri" w:cs="Calibri"/>
+                <w:szCs w:val="22"/>
+                <w:lang w:val="en"/>
+              </w:rPr>
+              <w:t>FlexLayout&gt;</w:t>
             </w:r>
           </w:p>
         </w:tc>
@@ -3723,65 +3627,29 @@
                 <w:szCs w:val="22"/>
                 <w:lang w:val="en"/>
               </w:rPr>
-              <w:t>&lt;</w:t>
-            </w:r>
-            <w:proofErr w:type="spellStart"/>
-            <w:r>
-              <w:rPr>
-                <w:rFonts w:ascii="Calibri" w:hAnsi="Calibri" w:cs="Calibri"/>
-                <w:szCs w:val="22"/>
-                <w:lang w:val="en"/>
-              </w:rPr>
-              <w:t>StackLayout</w:t>
-            </w:r>
-            <w:proofErr w:type="spellEnd"/>
-            <w:r>
-              <w:rPr>
-                <w:rFonts w:ascii="Calibri" w:hAnsi="Calibri" w:cs="Calibri"/>
-                <w:szCs w:val="22"/>
-                <w:lang w:val="en"/>
-              </w:rPr>
-              <w:t>&gt;</w:t>
-            </w:r>
-          </w:p>
-          <w:p>
-            <w:pPr>
-              <w:widowControl w:val="0"/>
-              <w:autoSpaceDE w:val="0"/>
-              <w:autoSpaceDN w:val="0"/>
-              <w:adjustRightInd w:val="0"/>
-              <w:spacing w:after="200"/>
-              <w:rPr>
-                <w:rFonts w:ascii="Calibri" w:hAnsi="Calibri" w:cs="Calibri"/>
-                <w:szCs w:val="22"/>
-                <w:lang w:val="en"/>
-              </w:rPr>
-            </w:pPr>
-            <w:r>
-              <w:rPr>
-                <w:rFonts w:ascii="Calibri" w:hAnsi="Calibri" w:cs="Calibri"/>
-                <w:szCs w:val="22"/>
-                <w:lang w:val="en"/>
-              </w:rPr>
-              <w:t>&lt;/</w:t>
-            </w:r>
-            <w:proofErr w:type="spellStart"/>
-            <w:r>
-              <w:rPr>
-                <w:rFonts w:ascii="Calibri" w:hAnsi="Calibri" w:cs="Calibri"/>
-                <w:szCs w:val="22"/>
-                <w:lang w:val="en"/>
-              </w:rPr>
-              <w:t>StackLayout</w:t>
-            </w:r>
-            <w:proofErr w:type="spellEnd"/>
-            <w:r>
-              <w:rPr>
-                <w:rFonts w:ascii="Calibri" w:hAnsi="Calibri" w:cs="Calibri"/>
-                <w:szCs w:val="22"/>
-                <w:lang w:val="en"/>
-              </w:rPr>
-              <w:t>&gt;</w:t>
+              <w:t>&lt;StackLayout&gt;</w:t>
+            </w:r>
+          </w:p>
+          <w:p>
+            <w:pPr>
+              <w:widowControl w:val="0"/>
+              <w:autoSpaceDE w:val="0"/>
+              <w:autoSpaceDN w:val="0"/>
+              <w:adjustRightInd w:val="0"/>
+              <w:spacing w:after="200"/>
+              <w:rPr>
+                <w:rFonts w:ascii="Calibri" w:hAnsi="Calibri" w:cs="Calibri"/>
+                <w:szCs w:val="22"/>
+                <w:lang w:val="en"/>
+              </w:rPr>
+            </w:pPr>
+            <w:r>
+              <w:rPr>
+                <w:rFonts w:ascii="Calibri" w:hAnsi="Calibri" w:cs="Calibri"/>
+                <w:szCs w:val="22"/>
+                <w:lang w:val="en"/>
+              </w:rPr>
+              <w:t>&lt;/StackLayout&gt;</w:t>
             </w:r>
           </w:p>
         </w:tc>
@@ -3844,7 +3712,6 @@
                 <w:lang w:val="en"/>
               </w:rPr>
             </w:pPr>
-            <w:proofErr w:type="spellStart"/>
             <w:r>
               <w:rPr>
                 <w:rFonts w:ascii="Calibri" w:hAnsi="Calibri" w:cs="Calibri"/>
@@ -3855,7 +3722,6 @@
               </w:rPr>
               <w:t>hstack</w:t>
             </w:r>
-            <w:proofErr w:type="spellEnd"/>
           </w:p>
         </w:tc>
         <w:tc>
@@ -3881,48 +3747,30 @@
                 <w:szCs w:val="22"/>
                 <w:lang w:val="en"/>
               </w:rPr>
+              <w:t>&lt;HorizontalStackLayout&gt;</w:t>
+            </w:r>
+          </w:p>
+          <w:p>
+            <w:pPr>
+              <w:widowControl w:val="0"/>
+              <w:autoSpaceDE w:val="0"/>
+              <w:autoSpaceDN w:val="0"/>
+              <w:adjustRightInd w:val="0"/>
+              <w:spacing w:after="200"/>
+              <w:rPr>
+                <w:rFonts w:ascii="Calibri" w:hAnsi="Calibri" w:cs="Calibri"/>
+                <w:szCs w:val="22"/>
+                <w:lang w:val="en"/>
+              </w:rPr>
+            </w:pPr>
+            <w:r>
+              <w:rPr>
+                <w:rFonts w:ascii="Calibri" w:hAnsi="Calibri" w:cs="Calibri"/>
+                <w:szCs w:val="22"/>
+                <w:lang w:val="en"/>
+              </w:rPr>
               <w:t>&lt;</w:t>
             </w:r>
-            <w:proofErr w:type="spellStart"/>
-            <w:r>
-              <w:rPr>
-                <w:rFonts w:ascii="Calibri" w:hAnsi="Calibri" w:cs="Calibri"/>
-                <w:szCs w:val="22"/>
-                <w:lang w:val="en"/>
-              </w:rPr>
-              <w:t>HorizontalStackLayout</w:t>
-            </w:r>
-            <w:proofErr w:type="spellEnd"/>
-            <w:r>
-              <w:rPr>
-                <w:rFonts w:ascii="Calibri" w:hAnsi="Calibri" w:cs="Calibri"/>
-                <w:szCs w:val="22"/>
-                <w:lang w:val="en"/>
-              </w:rPr>
-              <w:t>&gt;</w:t>
-            </w:r>
-          </w:p>
-          <w:p>
-            <w:pPr>
-              <w:widowControl w:val="0"/>
-              <w:autoSpaceDE w:val="0"/>
-              <w:autoSpaceDN w:val="0"/>
-              <w:adjustRightInd w:val="0"/>
-              <w:spacing w:after="200"/>
-              <w:rPr>
-                <w:rFonts w:ascii="Calibri" w:hAnsi="Calibri" w:cs="Calibri"/>
-                <w:szCs w:val="22"/>
-                <w:lang w:val="en"/>
-              </w:rPr>
-            </w:pPr>
-            <w:r>
-              <w:rPr>
-                <w:rFonts w:ascii="Calibri" w:hAnsi="Calibri" w:cs="Calibri"/>
-                <w:szCs w:val="22"/>
-                <w:lang w:val="en"/>
-              </w:rPr>
-              <w:t>&lt;</w:t>
-            </w:r>
             <w:r>
               <w:rPr>
                 <w:rFonts w:ascii="Calibri" w:hAnsi="Calibri" w:cs="Calibri"/>
@@ -3931,23 +3779,13 @@
               </w:rPr>
               <w:t>/</w:t>
             </w:r>
-            <w:proofErr w:type="spellStart"/>
-            <w:r>
-              <w:rPr>
-                <w:rFonts w:ascii="Calibri" w:hAnsi="Calibri" w:cs="Calibri"/>
-                <w:szCs w:val="22"/>
-                <w:lang w:val="en"/>
-              </w:rPr>
-              <w:t>HorizontalStackLayout</w:t>
-            </w:r>
-            <w:proofErr w:type="spellEnd"/>
-            <w:r>
-              <w:rPr>
-                <w:rFonts w:ascii="Calibri" w:hAnsi="Calibri" w:cs="Calibri"/>
-                <w:szCs w:val="22"/>
-                <w:lang w:val="en"/>
-              </w:rPr>
-              <w:t>&gt;</w:t>
+            <w:r>
+              <w:rPr>
+                <w:rFonts w:ascii="Calibri" w:hAnsi="Calibri" w:cs="Calibri"/>
+                <w:szCs w:val="22"/>
+                <w:lang w:val="en"/>
+              </w:rPr>
+              <w:t>HorizontalStackLayout&gt;</w:t>
             </w:r>
           </w:p>
         </w:tc>
@@ -4010,7 +3848,6 @@
                 <w:lang w:val="en"/>
               </w:rPr>
             </w:pPr>
-            <w:proofErr w:type="spellStart"/>
             <w:r>
               <w:rPr>
                 <w:rFonts w:ascii="Calibri" w:hAnsi="Calibri" w:cs="Calibri"/>
@@ -4021,7 +3858,6 @@
               </w:rPr>
               <w:t>vstack</w:t>
             </w:r>
-            <w:proofErr w:type="spellEnd"/>
           </w:p>
         </w:tc>
         <w:tc>
@@ -4047,48 +3883,30 @@
                 <w:szCs w:val="22"/>
                 <w:lang w:val="en"/>
               </w:rPr>
+              <w:t>&lt;VerticalStackLayout&gt;</w:t>
+            </w:r>
+          </w:p>
+          <w:p>
+            <w:pPr>
+              <w:widowControl w:val="0"/>
+              <w:autoSpaceDE w:val="0"/>
+              <w:autoSpaceDN w:val="0"/>
+              <w:adjustRightInd w:val="0"/>
+              <w:spacing w:after="200"/>
+              <w:rPr>
+                <w:rFonts w:ascii="Calibri" w:hAnsi="Calibri" w:cs="Calibri"/>
+                <w:szCs w:val="22"/>
+                <w:lang w:val="en"/>
+              </w:rPr>
+            </w:pPr>
+            <w:r>
+              <w:rPr>
+                <w:rFonts w:ascii="Calibri" w:hAnsi="Calibri" w:cs="Calibri"/>
+                <w:szCs w:val="22"/>
+                <w:lang w:val="en"/>
+              </w:rPr>
               <w:t>&lt;</w:t>
             </w:r>
-            <w:proofErr w:type="spellStart"/>
-            <w:r>
-              <w:rPr>
-                <w:rFonts w:ascii="Calibri" w:hAnsi="Calibri" w:cs="Calibri"/>
-                <w:szCs w:val="22"/>
-                <w:lang w:val="en"/>
-              </w:rPr>
-              <w:t>VerticalStackLayout</w:t>
-            </w:r>
-            <w:proofErr w:type="spellEnd"/>
-            <w:r>
-              <w:rPr>
-                <w:rFonts w:ascii="Calibri" w:hAnsi="Calibri" w:cs="Calibri"/>
-                <w:szCs w:val="22"/>
-                <w:lang w:val="en"/>
-              </w:rPr>
-              <w:t>&gt;</w:t>
-            </w:r>
-          </w:p>
-          <w:p>
-            <w:pPr>
-              <w:widowControl w:val="0"/>
-              <w:autoSpaceDE w:val="0"/>
-              <w:autoSpaceDN w:val="0"/>
-              <w:adjustRightInd w:val="0"/>
-              <w:spacing w:after="200"/>
-              <w:rPr>
-                <w:rFonts w:ascii="Calibri" w:hAnsi="Calibri" w:cs="Calibri"/>
-                <w:szCs w:val="22"/>
-                <w:lang w:val="en"/>
-              </w:rPr>
-            </w:pPr>
-            <w:r>
-              <w:rPr>
-                <w:rFonts w:ascii="Calibri" w:hAnsi="Calibri" w:cs="Calibri"/>
-                <w:szCs w:val="22"/>
-                <w:lang w:val="en"/>
-              </w:rPr>
-              <w:t>&lt;</w:t>
-            </w:r>
             <w:r>
               <w:rPr>
                 <w:rFonts w:ascii="Calibri" w:hAnsi="Calibri" w:cs="Calibri"/>
@@ -4097,23 +3915,13 @@
               </w:rPr>
               <w:t>/</w:t>
             </w:r>
-            <w:proofErr w:type="spellStart"/>
-            <w:r>
-              <w:rPr>
-                <w:rFonts w:ascii="Calibri" w:hAnsi="Calibri" w:cs="Calibri"/>
-                <w:szCs w:val="22"/>
-                <w:lang w:val="en"/>
-              </w:rPr>
-              <w:t>VerticalStackLayout</w:t>
-            </w:r>
-            <w:proofErr w:type="spellEnd"/>
-            <w:r>
-              <w:rPr>
-                <w:rFonts w:ascii="Calibri" w:hAnsi="Calibri" w:cs="Calibri"/>
-                <w:szCs w:val="22"/>
-                <w:lang w:val="en"/>
-              </w:rPr>
-              <w:t>&gt;</w:t>
+            <w:r>
+              <w:rPr>
+                <w:rFonts w:ascii="Calibri" w:hAnsi="Calibri" w:cs="Calibri"/>
+                <w:szCs w:val="22"/>
+                <w:lang w:val="en"/>
+              </w:rPr>
+              <w:t>VerticalStackLayout&gt;</w:t>
             </w:r>
           </w:p>
         </w:tc>
@@ -4207,25 +4015,7 @@
                 <w:szCs w:val="22"/>
                 <w:lang w:val="en"/>
               </w:rPr>
-              <w:t xml:space="preserve">&lt;Style </w:t>
-            </w:r>
-            <w:proofErr w:type="spellStart"/>
-            <w:r>
-              <w:rPr>
-                <w:rFonts w:ascii="Calibri" w:hAnsi="Calibri" w:cs="Calibri"/>
-                <w:szCs w:val="22"/>
-                <w:lang w:val="en"/>
-              </w:rPr>
-              <w:t>TargetType</w:t>
-            </w:r>
-            <w:proofErr w:type="spellEnd"/>
-            <w:r>
-              <w:rPr>
-                <w:rFonts w:ascii="Calibri" w:hAnsi="Calibri" w:cs="Calibri"/>
-                <w:szCs w:val="22"/>
-                <w:lang w:val="en"/>
-              </w:rPr>
-              <w:t>="</w:t>
+              <w:t>&lt;Style TargetType="</w:t>
             </w:r>
             <w:r>
               <w:rPr>
@@ -4498,7 +4288,6 @@
               </w:rPr>
               <w:t>&lt;</w:t>
             </w:r>
-            <w:proofErr w:type="spellStart"/>
             <w:r>
               <w:rPr>
                 <w:rFonts w:ascii="Calibri" w:hAnsi="Calibri" w:cs="Calibri"/>
@@ -4514,16 +4303,29 @@
                 <w:szCs w:val="22"/>
                 <w:lang w:val="en"/>
               </w:rPr>
-              <w:t>.Resources</w:t>
-            </w:r>
-            <w:proofErr w:type="spellEnd"/>
-            <w:r>
-              <w:rPr>
-                <w:rFonts w:ascii="Calibri" w:hAnsi="Calibri" w:cs="Calibri"/>
-                <w:szCs w:val="22"/>
-                <w:lang w:val="en"/>
-              </w:rPr>
-              <w:t>&gt;</w:t>
+              <w:t>.Resources&gt;</w:t>
+            </w:r>
+          </w:p>
+          <w:p>
+            <w:pPr>
+              <w:widowControl w:val="0"/>
+              <w:autoSpaceDE w:val="0"/>
+              <w:autoSpaceDN w:val="0"/>
+              <w:adjustRightInd w:val="0"/>
+              <w:spacing w:after="200"/>
+              <w:rPr>
+                <w:rFonts w:ascii="Calibri" w:hAnsi="Calibri" w:cs="Calibri"/>
+                <w:szCs w:val="22"/>
+                <w:lang w:val="en"/>
+              </w:rPr>
+            </w:pPr>
+            <w:r>
+              <w:rPr>
+                <w:rFonts w:ascii="Calibri" w:hAnsi="Calibri" w:cs="Calibri"/>
+                <w:szCs w:val="22"/>
+                <w:lang w:val="en"/>
+              </w:rPr>
+              <w:t>&lt;ResourceDictionary&gt;</w:t>
             </w:r>
           </w:p>
           <w:p>
@@ -4547,23 +4349,21 @@
               </w:rPr>
               <w:t>&lt;</w:t>
             </w:r>
-            <w:proofErr w:type="spellStart"/>
-            <w:r>
-              <w:rPr>
-                <w:rFonts w:ascii="Calibri" w:hAnsi="Calibri" w:cs="Calibri"/>
-                <w:szCs w:val="22"/>
-                <w:lang w:val="en"/>
-              </w:rPr>
-              <w:t>ResourceDictionary</w:t>
-            </w:r>
-            <w:proofErr w:type="spellEnd"/>
-            <w:r>
-              <w:rPr>
-                <w:rFonts w:ascii="Calibri" w:hAnsi="Calibri" w:cs="Calibri"/>
-                <w:szCs w:val="22"/>
-                <w:lang w:val="en"/>
-              </w:rPr>
-              <w:t>&gt;</w:t>
+            <w:r>
+              <w:rPr>
+                <w:rFonts w:ascii="Calibri" w:hAnsi="Calibri" w:cs="Calibri"/>
+                <w:szCs w:val="22"/>
+                <w:lang w:val="en"/>
+              </w:rPr>
+              <w:t>/</w:t>
+            </w:r>
+            <w:r>
+              <w:rPr>
+                <w:rFonts w:ascii="Calibri" w:hAnsi="Calibri" w:cs="Calibri"/>
+                <w:szCs w:val="22"/>
+                <w:lang w:val="en"/>
+              </w:rPr>
+              <w:t>ResourceDictionary&gt;</w:t>
             </w:r>
           </w:p>
           <w:p>
@@ -4595,55 +4395,6 @@
               </w:rPr>
               <w:t>/</w:t>
             </w:r>
-            <w:proofErr w:type="spellStart"/>
-            <w:r>
-              <w:rPr>
-                <w:rFonts w:ascii="Calibri" w:hAnsi="Calibri" w:cs="Calibri"/>
-                <w:szCs w:val="22"/>
-                <w:lang w:val="en"/>
-              </w:rPr>
-              <w:t>ResourceDictionary</w:t>
-            </w:r>
-            <w:proofErr w:type="spellEnd"/>
-            <w:r>
-              <w:rPr>
-                <w:rFonts w:ascii="Calibri" w:hAnsi="Calibri" w:cs="Calibri"/>
-                <w:szCs w:val="22"/>
-                <w:lang w:val="en"/>
-              </w:rPr>
-              <w:t>&gt;</w:t>
-            </w:r>
-          </w:p>
-          <w:p>
-            <w:pPr>
-              <w:widowControl w:val="0"/>
-              <w:autoSpaceDE w:val="0"/>
-              <w:autoSpaceDN w:val="0"/>
-              <w:adjustRightInd w:val="0"/>
-              <w:spacing w:after="200"/>
-              <w:rPr>
-                <w:rFonts w:ascii="Calibri" w:hAnsi="Calibri" w:cs="Calibri"/>
-                <w:szCs w:val="22"/>
-                <w:lang w:val="en"/>
-              </w:rPr>
-            </w:pPr>
-            <w:r>
-              <w:rPr>
-                <w:rFonts w:ascii="Calibri" w:hAnsi="Calibri" w:cs="Calibri"/>
-                <w:szCs w:val="22"/>
-                <w:lang w:val="en"/>
-              </w:rPr>
-              <w:t>&lt;</w:t>
-            </w:r>
-            <w:r>
-              <w:rPr>
-                <w:rFonts w:ascii="Calibri" w:hAnsi="Calibri" w:cs="Calibri"/>
-                <w:szCs w:val="22"/>
-                <w:lang w:val="en"/>
-              </w:rPr>
-              <w:t>/</w:t>
-            </w:r>
-            <w:proofErr w:type="spellStart"/>
             <w:r>
               <w:rPr>
                 <w:rFonts w:ascii="Calibri" w:hAnsi="Calibri" w:cs="Calibri"/>
@@ -4659,16 +4410,7 @@
                 <w:szCs w:val="22"/>
                 <w:lang w:val="en"/>
               </w:rPr>
-              <w:t>.Resources</w:t>
-            </w:r>
-            <w:proofErr w:type="spellEnd"/>
-            <w:r>
-              <w:rPr>
-                <w:rFonts w:ascii="Calibri" w:hAnsi="Calibri" w:cs="Calibri"/>
-                <w:szCs w:val="22"/>
-                <w:lang w:val="en"/>
-              </w:rPr>
-              <w:t>&gt;</w:t>
+              <w:t>.Resources&gt;</w:t>
             </w:r>
           </w:p>
         </w:tc>
@@ -4760,7 +4502,6 @@
               </w:rPr>
               <w:t>&lt;</w:t>
             </w:r>
-            <w:proofErr w:type="spellStart"/>
             <w:r>
               <w:rPr>
                 <w:rFonts w:ascii="Calibri" w:hAnsi="Calibri" w:cs="Calibri"/>
@@ -4776,16 +4517,7 @@
                 <w:szCs w:val="22"/>
                 <w:lang w:val="en"/>
               </w:rPr>
-              <w:t>.GestureRecognizers</w:t>
-            </w:r>
-            <w:proofErr w:type="spellEnd"/>
-            <w:r>
-              <w:rPr>
-                <w:rFonts w:ascii="Calibri" w:hAnsi="Calibri" w:cs="Calibri"/>
-                <w:szCs w:val="22"/>
-                <w:lang w:val="en"/>
-              </w:rPr>
-              <w:t>&gt;</w:t>
+              <w:t>.GestureRecognizers&gt;</w:t>
             </w:r>
           </w:p>
           <w:p>
@@ -4817,7 +4549,6 @@
               </w:rPr>
               <w:t>/</w:t>
             </w:r>
-            <w:proofErr w:type="spellStart"/>
             <w:r>
               <w:rPr>
                 <w:rFonts w:ascii="Calibri" w:hAnsi="Calibri" w:cs="Calibri"/>
@@ -4833,16 +4564,7 @@
                 <w:szCs w:val="22"/>
                 <w:lang w:val="en"/>
               </w:rPr>
-              <w:t>.GestureRecognizers</w:t>
-            </w:r>
-            <w:proofErr w:type="spellEnd"/>
-            <w:r>
-              <w:rPr>
-                <w:rFonts w:ascii="Calibri" w:hAnsi="Calibri" w:cs="Calibri"/>
-                <w:szCs w:val="22"/>
-                <w:lang w:val="en"/>
-              </w:rPr>
-              <w:t>&gt;</w:t>
+              <w:t>.GestureRecognizers&gt;</w:t>
             </w:r>
           </w:p>
         </w:tc>
@@ -4932,25 +4654,7 @@
                 <w:szCs w:val="22"/>
                 <w:lang w:val="en"/>
               </w:rPr>
-              <w:t>&lt;</w:t>
-            </w:r>
-            <w:proofErr w:type="spellStart"/>
-            <w:r>
-              <w:rPr>
-                <w:rFonts w:ascii="Calibri" w:hAnsi="Calibri" w:cs="Calibri"/>
-                <w:szCs w:val="22"/>
-                <w:lang w:val="en"/>
-              </w:rPr>
-              <w:t>TapGestureRecognizer</w:t>
-            </w:r>
-            <w:proofErr w:type="spellEnd"/>
-            <w:r>
-              <w:rPr>
-                <w:rFonts w:ascii="Calibri" w:hAnsi="Calibri" w:cs="Calibri"/>
-                <w:szCs w:val="22"/>
-                <w:lang w:val="en"/>
-              </w:rPr>
-              <w:t xml:space="preserve"> /&gt;</w:t>
+              <w:t>&lt;TapGestureRecognizer /&gt;</w:t>
             </w:r>
           </w:p>
         </w:tc>
@@ -5040,25 +4744,7 @@
                 <w:szCs w:val="22"/>
                 <w:lang w:val="en"/>
               </w:rPr>
-              <w:t>&lt;</w:t>
-            </w:r>
-            <w:proofErr w:type="spellStart"/>
-            <w:r>
-              <w:rPr>
-                <w:rFonts w:ascii="Calibri" w:hAnsi="Calibri" w:cs="Calibri"/>
-                <w:szCs w:val="22"/>
-                <w:lang w:val="en"/>
-              </w:rPr>
-              <w:t>DragGestureRecognizer</w:t>
-            </w:r>
-            <w:proofErr w:type="spellEnd"/>
-            <w:r>
-              <w:rPr>
-                <w:rFonts w:ascii="Calibri" w:hAnsi="Calibri" w:cs="Calibri"/>
-                <w:szCs w:val="22"/>
-                <w:lang w:val="en"/>
-              </w:rPr>
-              <w:t xml:space="preserve"> /&gt;</w:t>
+              <w:t>&lt;DragGestureRecognizer /&gt;</w:t>
             </w:r>
           </w:p>
         </w:tc>
@@ -5148,25 +4834,7 @@
                 <w:szCs w:val="22"/>
                 <w:lang w:val="en"/>
               </w:rPr>
-              <w:t>&lt;</w:t>
-            </w:r>
-            <w:proofErr w:type="spellStart"/>
-            <w:r>
-              <w:rPr>
-                <w:rFonts w:ascii="Calibri" w:hAnsi="Calibri" w:cs="Calibri"/>
-                <w:szCs w:val="22"/>
-                <w:lang w:val="en"/>
-              </w:rPr>
-              <w:t>DropGestureRecognizer</w:t>
-            </w:r>
-            <w:proofErr w:type="spellEnd"/>
-            <w:r>
-              <w:rPr>
-                <w:rFonts w:ascii="Calibri" w:hAnsi="Calibri" w:cs="Calibri"/>
-                <w:szCs w:val="22"/>
-                <w:lang w:val="en"/>
-              </w:rPr>
-              <w:t xml:space="preserve"> /&gt;</w:t>
+              <w:t>&lt;DropGestureRecognizer /&gt;</w:t>
             </w:r>
           </w:p>
         </w:tc>
@@ -5256,25 +4924,7 @@
                 <w:szCs w:val="22"/>
                 <w:lang w:val="en"/>
               </w:rPr>
-              <w:t>&lt;</w:t>
-            </w:r>
-            <w:proofErr w:type="spellStart"/>
-            <w:r>
-              <w:rPr>
-                <w:rFonts w:ascii="Calibri" w:hAnsi="Calibri" w:cs="Calibri"/>
-                <w:szCs w:val="22"/>
-                <w:lang w:val="en"/>
-              </w:rPr>
-              <w:t>PanGestureRecognizer</w:t>
-            </w:r>
-            <w:proofErr w:type="spellEnd"/>
-            <w:r>
-              <w:rPr>
-                <w:rFonts w:ascii="Calibri" w:hAnsi="Calibri" w:cs="Calibri"/>
-                <w:szCs w:val="22"/>
-                <w:lang w:val="en"/>
-              </w:rPr>
-              <w:t xml:space="preserve"> /&gt;</w:t>
+              <w:t>&lt;PanGestureRecognizer /&gt;</w:t>
             </w:r>
           </w:p>
         </w:tc>
@@ -5364,25 +5014,7 @@
                 <w:szCs w:val="22"/>
                 <w:lang w:val="en"/>
               </w:rPr>
-              <w:t>&lt;</w:t>
-            </w:r>
-            <w:proofErr w:type="spellStart"/>
-            <w:r>
-              <w:rPr>
-                <w:rFonts w:ascii="Calibri" w:hAnsi="Calibri" w:cs="Calibri"/>
-                <w:szCs w:val="22"/>
-                <w:lang w:val="en"/>
-              </w:rPr>
-              <w:t>PinchGestureRecognizer</w:t>
-            </w:r>
-            <w:proofErr w:type="spellEnd"/>
-            <w:r>
-              <w:rPr>
-                <w:rFonts w:ascii="Calibri" w:hAnsi="Calibri" w:cs="Calibri"/>
-                <w:szCs w:val="22"/>
-                <w:lang w:val="en"/>
-              </w:rPr>
-              <w:t xml:space="preserve"> /&gt;</w:t>
+              <w:t>&lt;PinchGestureRecognizer /&gt;</w:t>
             </w:r>
           </w:p>
         </w:tc>
@@ -5472,25 +5104,7 @@
                 <w:szCs w:val="22"/>
                 <w:lang w:val="en"/>
               </w:rPr>
-              <w:t>&lt;</w:t>
-            </w:r>
-            <w:proofErr w:type="spellStart"/>
-            <w:r>
-              <w:rPr>
-                <w:rFonts w:ascii="Calibri" w:hAnsi="Calibri" w:cs="Calibri"/>
-                <w:szCs w:val="22"/>
-                <w:lang w:val="en"/>
-              </w:rPr>
-              <w:t>PointerGestureRecognizer</w:t>
-            </w:r>
-            <w:proofErr w:type="spellEnd"/>
-            <w:r>
-              <w:rPr>
-                <w:rFonts w:ascii="Calibri" w:hAnsi="Calibri" w:cs="Calibri"/>
-                <w:szCs w:val="22"/>
-                <w:lang w:val="en"/>
-              </w:rPr>
-              <w:t xml:space="preserve"> /&gt;</w:t>
+              <w:t>&lt;PointerGestureRecognizer /&gt;</w:t>
             </w:r>
           </w:p>
         </w:tc>
@@ -5581,25 +5195,7 @@
                 <w:szCs w:val="22"/>
                 <w:lang w:val="en"/>
               </w:rPr>
-              <w:t>&lt;</w:t>
-            </w:r>
-            <w:proofErr w:type="spellStart"/>
-            <w:r>
-              <w:rPr>
-                <w:rFonts w:ascii="Calibri" w:hAnsi="Calibri" w:cs="Calibri"/>
-                <w:szCs w:val="22"/>
-                <w:lang w:val="en"/>
-              </w:rPr>
-              <w:t>SwipeGestureRecognizer</w:t>
-            </w:r>
-            <w:proofErr w:type="spellEnd"/>
-            <w:r>
-              <w:rPr>
-                <w:rFonts w:ascii="Calibri" w:hAnsi="Calibri" w:cs="Calibri"/>
-                <w:szCs w:val="22"/>
-                <w:lang w:val="en"/>
-              </w:rPr>
-              <w:t xml:space="preserve"> /&gt;</w:t>
+              <w:t>&lt;SwipeGestureRecognizer /&gt;</w:t>
             </w:r>
           </w:p>
         </w:tc>
@@ -5656,7 +5252,6 @@
                 <w:lang w:val="en"/>
               </w:rPr>
             </w:pPr>
-            <w:proofErr w:type="spellStart"/>
             <w:r>
               <w:rPr>
                 <w:rFonts w:ascii="Calibri" w:hAnsi="Calibri" w:cs="Calibri"/>
@@ -5673,7 +5268,6 @@
               </w:rPr>
               <w:t>wv</w:t>
             </w:r>
-            <w:proofErr w:type="spellEnd"/>
           </w:p>
         </w:tc>
         <w:tc>
@@ -5699,161 +5293,52 @@
                 <w:szCs w:val="22"/>
                 <w:lang w:val="en"/>
               </w:rPr>
-              <w:t>&lt;</w:t>
-            </w:r>
-            <w:proofErr w:type="spellStart"/>
-            <w:r>
-              <w:rPr>
-                <w:rFonts w:ascii="Calibri" w:hAnsi="Calibri" w:cs="Calibri"/>
-                <w:szCs w:val="22"/>
-                <w:lang w:val="en"/>
-              </w:rPr>
-              <w:t>BlazorWebView</w:t>
-            </w:r>
-            <w:proofErr w:type="spellEnd"/>
-            <w:r>
-              <w:rPr>
-                <w:rFonts w:ascii="Calibri" w:hAnsi="Calibri" w:cs="Calibri"/>
-                <w:szCs w:val="22"/>
-                <w:lang w:val="en"/>
-              </w:rPr>
-              <w:t xml:space="preserve"> </w:t>
-            </w:r>
-            <w:proofErr w:type="spellStart"/>
-            <w:r>
-              <w:rPr>
-                <w:rFonts w:ascii="Calibri" w:hAnsi="Calibri" w:cs="Calibri"/>
-                <w:szCs w:val="22"/>
-                <w:lang w:val="en"/>
-              </w:rPr>
-              <w:t>HostPage</w:t>
-            </w:r>
-            <w:proofErr w:type="spellEnd"/>
-            <w:r>
-              <w:rPr>
-                <w:rFonts w:ascii="Calibri" w:hAnsi="Calibri" w:cs="Calibri"/>
-                <w:szCs w:val="22"/>
-                <w:lang w:val="en"/>
-              </w:rPr>
-              <w:t>="</w:t>
-            </w:r>
-            <w:proofErr w:type="spellStart"/>
-            <w:r>
-              <w:rPr>
-                <w:rFonts w:ascii="Calibri" w:hAnsi="Calibri" w:cs="Calibri"/>
-                <w:szCs w:val="22"/>
-                <w:lang w:val="en"/>
-              </w:rPr>
-              <w:t>wwwroot</w:t>
-            </w:r>
-            <w:proofErr w:type="spellEnd"/>
-            <w:r>
-              <w:rPr>
-                <w:rFonts w:ascii="Calibri" w:hAnsi="Calibri" w:cs="Calibri"/>
-                <w:szCs w:val="22"/>
-                <w:lang w:val="en"/>
-              </w:rPr>
-              <w:t>/index.html"&gt;</w:t>
-            </w:r>
-          </w:p>
-          <w:p>
-            <w:pPr>
-              <w:widowControl w:val="0"/>
-              <w:autoSpaceDE w:val="0"/>
-              <w:autoSpaceDN w:val="0"/>
-              <w:adjustRightInd w:val="0"/>
-              <w:spacing w:after="200"/>
-              <w:rPr>
-                <w:rFonts w:ascii="Calibri" w:hAnsi="Calibri" w:cs="Calibri"/>
-                <w:szCs w:val="22"/>
-                <w:lang w:val="en"/>
-              </w:rPr>
-            </w:pPr>
-            <w:r>
-              <w:rPr>
-                <w:rFonts w:ascii="Calibri" w:hAnsi="Calibri" w:cs="Calibri"/>
-                <w:szCs w:val="22"/>
-                <w:lang w:val="en"/>
-              </w:rPr>
-              <w:t xml:space="preserve">    &lt;</w:t>
-            </w:r>
-            <w:proofErr w:type="spellStart"/>
-            <w:r>
-              <w:rPr>
-                <w:rFonts w:ascii="Calibri" w:hAnsi="Calibri" w:cs="Calibri"/>
-                <w:szCs w:val="22"/>
-                <w:lang w:val="en"/>
-              </w:rPr>
-              <w:t>BlazorWebView.RootComponents</w:t>
-            </w:r>
-            <w:proofErr w:type="spellEnd"/>
-            <w:r>
-              <w:rPr>
-                <w:rFonts w:ascii="Calibri" w:hAnsi="Calibri" w:cs="Calibri"/>
-                <w:szCs w:val="22"/>
-                <w:lang w:val="en"/>
-              </w:rPr>
-              <w:t>&gt;</w:t>
-            </w:r>
-          </w:p>
-          <w:p>
-            <w:pPr>
-              <w:widowControl w:val="0"/>
-              <w:autoSpaceDE w:val="0"/>
-              <w:autoSpaceDN w:val="0"/>
-              <w:adjustRightInd w:val="0"/>
-              <w:spacing w:after="200"/>
-              <w:rPr>
-                <w:rFonts w:ascii="Calibri" w:hAnsi="Calibri" w:cs="Calibri"/>
-                <w:szCs w:val="22"/>
-                <w:lang w:val="en"/>
-              </w:rPr>
-            </w:pPr>
-            <w:r>
-              <w:rPr>
-                <w:rFonts w:ascii="Calibri" w:hAnsi="Calibri" w:cs="Calibri"/>
-                <w:szCs w:val="22"/>
-                <w:lang w:val="en"/>
-              </w:rPr>
-              <w:t xml:space="preserve">        &lt;</w:t>
-            </w:r>
-            <w:proofErr w:type="spellStart"/>
-            <w:r>
-              <w:rPr>
-                <w:rFonts w:ascii="Calibri" w:hAnsi="Calibri" w:cs="Calibri"/>
-                <w:szCs w:val="22"/>
-                <w:lang w:val="en"/>
-              </w:rPr>
-              <w:t>RootComponent</w:t>
-            </w:r>
-            <w:proofErr w:type="spellEnd"/>
-            <w:r>
-              <w:rPr>
-                <w:rFonts w:ascii="Calibri" w:hAnsi="Calibri" w:cs="Calibri"/>
-                <w:szCs w:val="22"/>
-                <w:lang w:val="en"/>
-              </w:rPr>
-              <w:t xml:space="preserve"> </w:t>
-            </w:r>
-            <w:proofErr w:type="spellStart"/>
-            <w:r>
-              <w:rPr>
-                <w:rFonts w:ascii="Calibri" w:hAnsi="Calibri" w:cs="Calibri"/>
-                <w:szCs w:val="22"/>
-                <w:lang w:val="en"/>
-              </w:rPr>
-              <w:t>ComponentType</w:t>
-            </w:r>
-            <w:proofErr w:type="spellEnd"/>
-            <w:r>
-              <w:rPr>
-                <w:rFonts w:ascii="Calibri" w:hAnsi="Calibri" w:cs="Calibri"/>
-                <w:szCs w:val="22"/>
-                <w:lang w:val="en"/>
-              </w:rPr>
-              <w:t>="{</w:t>
-            </w:r>
-            <w:proofErr w:type="spellStart"/>
+              <w:t>&lt;BlazorWebView HostPage="wwwroot/index.html"&gt;</w:t>
+            </w:r>
+          </w:p>
+          <w:p>
+            <w:pPr>
+              <w:widowControl w:val="0"/>
+              <w:autoSpaceDE w:val="0"/>
+              <w:autoSpaceDN w:val="0"/>
+              <w:adjustRightInd w:val="0"/>
+              <w:spacing w:after="200"/>
+              <w:rPr>
+                <w:rFonts w:ascii="Calibri" w:hAnsi="Calibri" w:cs="Calibri"/>
+                <w:szCs w:val="22"/>
+                <w:lang w:val="en"/>
+              </w:rPr>
+            </w:pPr>
+            <w:r>
+              <w:rPr>
+                <w:rFonts w:ascii="Calibri" w:hAnsi="Calibri" w:cs="Calibri"/>
+                <w:szCs w:val="22"/>
+                <w:lang w:val="en"/>
+              </w:rPr>
+              <w:t xml:space="preserve">    &lt;BlazorWebView.RootComponents&gt;</w:t>
+            </w:r>
+          </w:p>
+          <w:p>
+            <w:pPr>
+              <w:widowControl w:val="0"/>
+              <w:autoSpaceDE w:val="0"/>
+              <w:autoSpaceDN w:val="0"/>
+              <w:adjustRightInd w:val="0"/>
+              <w:spacing w:after="200"/>
+              <w:rPr>
+                <w:rFonts w:ascii="Calibri" w:hAnsi="Calibri" w:cs="Calibri"/>
+                <w:szCs w:val="22"/>
+                <w:lang w:val="en"/>
+              </w:rPr>
+            </w:pPr>
+            <w:r>
+              <w:rPr>
+                <w:rFonts w:ascii="Calibri" w:hAnsi="Calibri" w:cs="Calibri"/>
+                <w:szCs w:val="22"/>
+                <w:lang w:val="en"/>
+              </w:rPr>
+              <w:t xml:space="preserve">        &lt;RootComponent ComponentType</w:t>
+            </w:r>
             <w:proofErr w:type="gramStart"/>
             <w:r>
               <w:rPr>
@@ -5861,9 +5346,8 @@
                 <w:szCs w:val="22"/>
                 <w:lang w:val="en"/>
               </w:rPr>
-              <w:t>x:Type</w:t>
-            </w:r>
-            <w:proofErr w:type="spellEnd"/>
+              <w:t>="{x:Type</w:t>
+            </w:r>
             <w:proofErr w:type="gramEnd"/>
             <w:r>
               <w:rPr>
@@ -5893,65 +5377,29 @@
                 <w:szCs w:val="22"/>
                 <w:lang w:val="en"/>
               </w:rPr>
-              <w:t xml:space="preserve">    &lt;/</w:t>
-            </w:r>
-            <w:proofErr w:type="spellStart"/>
-            <w:r>
-              <w:rPr>
-                <w:rFonts w:ascii="Calibri" w:hAnsi="Calibri" w:cs="Calibri"/>
-                <w:szCs w:val="22"/>
-                <w:lang w:val="en"/>
-              </w:rPr>
-              <w:t>BlazorWebView.RootComponents</w:t>
-            </w:r>
-            <w:proofErr w:type="spellEnd"/>
-            <w:r>
-              <w:rPr>
-                <w:rFonts w:ascii="Calibri" w:hAnsi="Calibri" w:cs="Calibri"/>
-                <w:szCs w:val="22"/>
-                <w:lang w:val="en"/>
-              </w:rPr>
-              <w:t>&gt;</w:t>
-            </w:r>
-          </w:p>
-          <w:p>
-            <w:pPr>
-              <w:widowControl w:val="0"/>
-              <w:autoSpaceDE w:val="0"/>
-              <w:autoSpaceDN w:val="0"/>
-              <w:adjustRightInd w:val="0"/>
-              <w:spacing w:after="200"/>
-              <w:rPr>
-                <w:rFonts w:ascii="Calibri" w:hAnsi="Calibri" w:cs="Calibri"/>
-                <w:szCs w:val="22"/>
-                <w:lang w:val="en"/>
-              </w:rPr>
-            </w:pPr>
-            <w:r>
-              <w:rPr>
-                <w:rFonts w:ascii="Calibri" w:hAnsi="Calibri" w:cs="Calibri"/>
-                <w:szCs w:val="22"/>
-                <w:lang w:val="en"/>
-              </w:rPr>
-              <w:t>&lt;/</w:t>
-            </w:r>
-            <w:proofErr w:type="spellStart"/>
-            <w:r>
-              <w:rPr>
-                <w:rFonts w:ascii="Calibri" w:hAnsi="Calibri" w:cs="Calibri"/>
-                <w:szCs w:val="22"/>
-                <w:lang w:val="en"/>
-              </w:rPr>
-              <w:t>BlazorWebView</w:t>
-            </w:r>
-            <w:proofErr w:type="spellEnd"/>
-            <w:r>
-              <w:rPr>
-                <w:rFonts w:ascii="Calibri" w:hAnsi="Calibri" w:cs="Calibri"/>
-                <w:szCs w:val="22"/>
-                <w:lang w:val="en"/>
-              </w:rPr>
-              <w:t>&gt;</w:t>
+              <w:t xml:space="preserve">    &lt;/BlazorWebView.RootComponents&gt;</w:t>
+            </w:r>
+          </w:p>
+          <w:p>
+            <w:pPr>
+              <w:widowControl w:val="0"/>
+              <w:autoSpaceDE w:val="0"/>
+              <w:autoSpaceDN w:val="0"/>
+              <w:adjustRightInd w:val="0"/>
+              <w:spacing w:after="200"/>
+              <w:rPr>
+                <w:rFonts w:ascii="Calibri" w:hAnsi="Calibri" w:cs="Calibri"/>
+                <w:szCs w:val="22"/>
+                <w:lang w:val="en"/>
+              </w:rPr>
+            </w:pPr>
+            <w:r>
+              <w:rPr>
+                <w:rFonts w:ascii="Calibri" w:hAnsi="Calibri" w:cs="Calibri"/>
+                <w:szCs w:val="22"/>
+                <w:lang w:val="en"/>
+              </w:rPr>
+              <w:t>&lt;/BlazorWebView&gt;</w:t>
             </w:r>
           </w:p>
         </w:tc>
@@ -6074,16 +5522,7 @@
                 <w:szCs w:val="22"/>
                 <w:lang w:val="en"/>
               </w:rPr>
-              <w:t>;assembly=</w:t>
-            </w:r>
-            <w:proofErr w:type="spellStart"/>
-            <w:r>
-              <w:rPr>
-                <w:rFonts w:ascii="Calibri" w:hAnsi="Calibri" w:cs="Calibri"/>
-                <w:szCs w:val="22"/>
-                <w:lang w:val="en"/>
-              </w:rPr>
-              <w:t>Microsoft.AspNetCore</w:t>
+              <w:t>;assembly=Microsoft.AspNetCore</w:t>
             </w:r>
             <w:proofErr w:type="gramEnd"/>
             <w:r>
@@ -6092,16 +5531,7 @@
                 <w:szCs w:val="22"/>
                 <w:lang w:val="en"/>
               </w:rPr>
-              <w:t>.Components.WebView.Maui</w:t>
-            </w:r>
-            <w:proofErr w:type="spellEnd"/>
-            <w:r>
-              <w:rPr>
-                <w:rFonts w:ascii="Calibri" w:hAnsi="Calibri" w:cs="Calibri"/>
-                <w:szCs w:val="22"/>
-                <w:lang w:val="en"/>
-              </w:rPr>
-              <w:t>"</w:t>
+              <w:t>.Components.WebView.Maui"</w:t>
             </w:r>
           </w:p>
         </w:tc>
@@ -6158,7 +5588,6 @@
                 <w:lang w:val="en"/>
               </w:rPr>
             </w:pPr>
-            <w:proofErr w:type="spellStart"/>
             <w:r>
               <w:rPr>
                 <w:rFonts w:ascii="Calibri" w:hAnsi="Calibri" w:cs="Calibri"/>
@@ -6167,7 +5596,6 @@
               </w:rPr>
               <w:t>wb</w:t>
             </w:r>
-            <w:proofErr w:type="spellEnd"/>
           </w:p>
         </w:tc>
         <w:tc>
@@ -6234,16 +5662,7 @@
                 <w:szCs w:val="22"/>
                 <w:lang w:val="en"/>
               </w:rPr>
-              <w:t>;assembly=</w:t>
-            </w:r>
-            <w:proofErr w:type="spellStart"/>
-            <w:r>
-              <w:rPr>
-                <w:rFonts w:ascii="Calibri" w:hAnsi="Calibri" w:cs="Calibri"/>
-                <w:szCs w:val="22"/>
-                <w:lang w:val="en"/>
-              </w:rPr>
-              <w:t>Microsoft.AspNetCore</w:t>
+              <w:t>;assembly=Microsoft.AspNetCore</w:t>
             </w:r>
             <w:proofErr w:type="gramEnd"/>
             <w:r>
@@ -6262,7 +5681,6 @@
               </w:rPr>
               <w:t>Wpf</w:t>
             </w:r>
-            <w:proofErr w:type="spellEnd"/>
             <w:r>
               <w:rPr>
                 <w:rFonts w:ascii="Calibri" w:hAnsi="Calibri" w:cs="Calibri"/>
@@ -6408,7 +5826,6 @@
         </w:rPr>
         <w:t xml:space="preserve"> as a </w:t>
       </w:r>
-      <w:proofErr w:type="spellStart"/>
       <w:r>
         <w:rPr>
           <w:rFonts w:ascii="Calibri" w:hAnsi="Calibri" w:cs="Calibri"/>
@@ -6419,7 +5836,6 @@
         </w:rPr>
         <w:t>SurroundWith</w:t>
       </w:r>
-      <w:proofErr w:type="spellEnd"/>
       <w:r>
         <w:rPr>
           <w:rFonts w:ascii="Calibri" w:hAnsi="Calibri" w:cs="Calibri"/>
@@ -6444,7 +5860,6 @@
         </w:rPr>
         <w:t xml:space="preserve">the </w:t>
       </w:r>
-      <w:proofErr w:type="spellStart"/>
       <w:r>
         <w:rPr>
           <w:rFonts w:ascii="Calibri" w:hAnsi="Calibri" w:cs="Calibri"/>
@@ -6455,7 +5870,6 @@
         </w:rPr>
         <w:t>CSharp</w:t>
       </w:r>
-      <w:proofErr w:type="spellEnd"/>
       <w:r>
         <w:rPr>
           <w:rFonts w:ascii="Calibri" w:hAnsi="Calibri" w:cs="Calibri"/>
@@ -6631,7 +6045,25 @@
           <w:szCs w:val="22"/>
           <w:lang w:val="en"/>
         </w:rPr>
-        <w:t xml:space="preserve"> are derived </w:t>
+        <w:t xml:space="preserve"> are </w:t>
+      </w:r>
+      <w:proofErr w:type="gramStart"/>
+      <w:r>
+        <w:rPr>
+          <w:rFonts w:ascii="Calibri" w:hAnsi="Calibri" w:cs="Calibri"/>
+          <w:szCs w:val="22"/>
+          <w:lang w:val="en"/>
+        </w:rPr>
+        <w:t>derived</w:t>
+      </w:r>
+      <w:proofErr w:type="gramEnd"/>
+      <w:r>
+        <w:rPr>
+          <w:rFonts w:ascii="Calibri" w:hAnsi="Calibri" w:cs="Calibri"/>
+          <w:szCs w:val="22"/>
+          <w:lang w:val="en"/>
+        </w:rPr>
+        <w:t xml:space="preserve"> </w:t>
       </w:r>
       <w:proofErr w:type="gramStart"/>
       <w:r>
@@ -6986,7 +6418,6 @@
                 <w:lang w:val="en"/>
               </w:rPr>
             </w:pPr>
-            <w:proofErr w:type="spellStart"/>
             <w:r>
               <w:rPr>
                 <w:rFonts w:ascii="Calibri" w:hAnsi="Calibri" w:cs="Calibri"/>
@@ -6997,7 +6428,6 @@
               </w:rPr>
               <w:t>aeh</w:t>
             </w:r>
-            <w:proofErr w:type="spellEnd"/>
           </w:p>
         </w:tc>
         <w:tc>
@@ -7025,7 +6455,6 @@
               </w:rPr>
               <w:t xml:space="preserve">private async void </w:t>
             </w:r>
-            <w:proofErr w:type="spellStart"/>
             <w:proofErr w:type="gramStart"/>
             <w:r>
               <w:rPr>
@@ -7036,7 +6465,6 @@
               </w:rPr>
               <w:t>MyMethod</w:t>
             </w:r>
-            <w:proofErr w:type="spellEnd"/>
             <w:r>
               <w:rPr>
                 <w:rFonts w:ascii="Calibri" w:hAnsi="Calibri" w:cs="Calibri"/>
@@ -7052,25 +6480,7 @@
                 <w:szCs w:val="22"/>
                 <w:lang w:val="en"/>
               </w:rPr>
-              <w:t xml:space="preserve">object sender, </w:t>
-            </w:r>
-            <w:proofErr w:type="spellStart"/>
-            <w:r>
-              <w:rPr>
-                <w:rFonts w:ascii="Calibri" w:hAnsi="Calibri" w:cs="Calibri"/>
-                <w:szCs w:val="22"/>
-                <w:lang w:val="en"/>
-              </w:rPr>
-              <w:t>EventArgs</w:t>
-            </w:r>
-            <w:proofErr w:type="spellEnd"/>
-            <w:r>
-              <w:rPr>
-                <w:rFonts w:ascii="Calibri" w:hAnsi="Calibri" w:cs="Calibri"/>
-                <w:szCs w:val="22"/>
-                <w:lang w:val="en"/>
-              </w:rPr>
-              <w:t xml:space="preserve"> e)</w:t>
+              <w:t>object sender, EventArgs e)</w:t>
             </w:r>
           </w:p>
           <w:p>
@@ -7169,7 +6579,6 @@
                 <w:lang w:val="en"/>
               </w:rPr>
             </w:pPr>
-            <w:proofErr w:type="spellStart"/>
             <w:r>
               <w:rPr>
                 <w:rFonts w:ascii="Calibri" w:hAnsi="Calibri" w:cs="Calibri"/>
@@ -7178,7 +6587,6 @@
               </w:rPr>
               <w:t>propap</w:t>
             </w:r>
-            <w:proofErr w:type="spellEnd"/>
           </w:p>
         </w:tc>
         <w:tc>
@@ -7220,7 +6628,6 @@
               </w:rPr>
               <w:t xml:space="preserve">ssuming </w:t>
             </w:r>
-            <w:proofErr w:type="spellStart"/>
             <w:r>
               <w:rPr>
                 <w:rFonts w:ascii="Calibri" w:hAnsi="Calibri" w:cs="Calibri"/>
@@ -7232,7 +6639,6 @@
               </w:rPr>
               <w:t>MyClass</w:t>
             </w:r>
-            <w:proofErr w:type="spellEnd"/>
             <w:r>
               <w:rPr>
                 <w:rFonts w:ascii="Calibri" w:hAnsi="Calibri" w:cs="Calibri"/>
@@ -7263,18 +6669,158 @@
                 <w:szCs w:val="22"/>
                 <w:lang w:val="en"/>
               </w:rPr>
+              <w:t xml:space="preserve">public static readonly BindableProperty </w:t>
+            </w:r>
+            <w:r>
+              <w:rPr>
+                <w:rFonts w:ascii="Calibri" w:hAnsi="Calibri" w:cs="Calibri"/>
+                <w:szCs w:val="22"/>
+                <w:highlight w:val="yellow"/>
+                <w:lang w:val="en"/>
+              </w:rPr>
+              <w:t>Name</w:t>
+            </w:r>
+            <w:r>
+              <w:rPr>
+                <w:rFonts w:ascii="Calibri" w:hAnsi="Calibri" w:cs="Calibri"/>
+                <w:szCs w:val="22"/>
+                <w:lang w:val="en"/>
+              </w:rPr>
+              <w:t>Property = BindableProperty.</w:t>
+            </w:r>
+            <w:r>
+              <w:rPr>
+                <w:rFonts w:ascii="Calibri" w:hAnsi="Calibri" w:cs="Calibri"/>
+                <w:szCs w:val="22"/>
+                <w:lang w:val="en"/>
+              </w:rPr>
+              <w:t>CreateAttached</w:t>
+            </w:r>
+            <w:r>
+              <w:rPr>
+                <w:rFonts w:ascii="Calibri" w:hAnsi="Calibri" w:cs="Calibri"/>
+                <w:szCs w:val="22"/>
+                <w:lang w:val="en"/>
+              </w:rPr>
+              <w:t>(</w:t>
+            </w:r>
+            <w:proofErr w:type="gramStart"/>
+            <w:r>
+              <w:rPr>
+                <w:rFonts w:ascii="Calibri" w:hAnsi="Calibri" w:cs="Calibri"/>
+                <w:szCs w:val="22"/>
+                <w:lang w:val="en"/>
+              </w:rPr>
+              <w:t>nameof(</w:t>
+            </w:r>
+            <w:proofErr w:type="gramEnd"/>
+            <w:r>
+              <w:rPr>
+                <w:rFonts w:ascii="Calibri" w:hAnsi="Calibri" w:cs="Calibri"/>
+                <w:szCs w:val="22"/>
+                <w:highlight w:val="cyan"/>
+                <w:lang w:val="en"/>
+              </w:rPr>
+              <w:t>Name</w:t>
+            </w:r>
+            <w:r>
+              <w:rPr>
+                <w:rFonts w:ascii="Calibri" w:hAnsi="Calibri" w:cs="Calibri"/>
+                <w:szCs w:val="22"/>
+                <w:highlight w:val="cyan"/>
+                <w:lang w:val="en"/>
+              </w:rPr>
+              <w:t>Property</w:t>
+            </w:r>
+            <w:r>
+              <w:rPr>
+                <w:rFonts w:ascii="Calibri" w:hAnsi="Calibri" w:cs="Calibri"/>
+                <w:szCs w:val="22"/>
+                <w:lang w:val="en"/>
+              </w:rPr>
+              <w:t>), typeof(</w:t>
+            </w:r>
+            <w:r>
+              <w:rPr>
+                <w:rFonts w:ascii="Calibri" w:hAnsi="Calibri" w:cs="Calibri"/>
+                <w:szCs w:val="22"/>
+                <w:highlight w:val="yellow"/>
+                <w:lang w:val="en"/>
+              </w:rPr>
+              <w:t>string</w:t>
+            </w:r>
+            <w:r>
+              <w:rPr>
+                <w:rFonts w:ascii="Calibri" w:hAnsi="Calibri" w:cs="Calibri"/>
+                <w:szCs w:val="22"/>
+                <w:lang w:val="en"/>
+              </w:rPr>
+              <w:t>), typeof(</w:t>
+            </w:r>
+            <w:r>
+              <w:rPr>
+                <w:rFonts w:ascii="Calibri" w:hAnsi="Calibri" w:cs="Calibri"/>
+                <w:szCs w:val="22"/>
+                <w:highlight w:val="green"/>
+                <w:lang w:val="en"/>
+              </w:rPr>
+              <w:t>MyClass</w:t>
+            </w:r>
+            <w:r>
+              <w:rPr>
+                <w:rFonts w:ascii="Calibri" w:hAnsi="Calibri" w:cs="Calibri"/>
+                <w:szCs w:val="22"/>
+                <w:lang w:val="en"/>
+              </w:rPr>
+              <w:t>), default(</w:t>
+            </w:r>
+            <w:r>
+              <w:rPr>
+                <w:rFonts w:ascii="Calibri" w:hAnsi="Calibri" w:cs="Calibri"/>
+                <w:szCs w:val="22"/>
+                <w:highlight w:val="cyan"/>
+                <w:lang w:val="en"/>
+              </w:rPr>
+              <w:t>string</w:t>
+            </w:r>
+            <w:r>
+              <w:rPr>
+                <w:rFonts w:ascii="Calibri" w:hAnsi="Calibri" w:cs="Calibri"/>
+                <w:szCs w:val="22"/>
+                <w:lang w:val="en"/>
+              </w:rPr>
+              <w:t>));</w:t>
+            </w:r>
+          </w:p>
+          <w:p>
+            <w:pPr>
+              <w:widowControl w:val="0"/>
+              <w:autoSpaceDE w:val="0"/>
+              <w:autoSpaceDN w:val="0"/>
+              <w:adjustRightInd w:val="0"/>
+              <w:spacing w:after="200"/>
+              <w:rPr>
+                <w:rFonts w:ascii="Calibri" w:hAnsi="Calibri" w:cs="Calibri"/>
+                <w:szCs w:val="22"/>
+                <w:lang w:val="en"/>
+              </w:rPr>
+            </w:pPr>
+            <w:r>
+              <w:rPr>
+                <w:rFonts w:ascii="Calibri" w:hAnsi="Calibri" w:cs="Calibri"/>
+                <w:szCs w:val="22"/>
+                <w:lang w:val="en"/>
+              </w:rPr>
               <w:t xml:space="preserve">public static </w:t>
             </w:r>
-            <w:proofErr w:type="spellStart"/>
-            <w:r>
-              <w:rPr>
-                <w:rFonts w:ascii="Calibri" w:hAnsi="Calibri" w:cs="Calibri"/>
-                <w:szCs w:val="22"/>
-                <w:lang w:val="en"/>
-              </w:rPr>
-              <w:t>readonly</w:t>
-            </w:r>
-            <w:proofErr w:type="spellEnd"/>
+            <w:r>
+              <w:rPr>
+                <w:rFonts w:ascii="Calibri" w:hAnsi="Calibri" w:cs="Calibri"/>
+                <w:szCs w:val="22"/>
+                <w:lang w:val="en"/>
+              </w:rPr>
+              <w:t>string</w:t>
+            </w:r>
             <w:r>
               <w:rPr>
                 <w:rFonts w:ascii="Calibri" w:hAnsi="Calibri" w:cs="Calibri"/>
@@ -7283,30 +6829,20 @@
               </w:rPr>
               <w:t xml:space="preserve"> </w:t>
             </w:r>
-            <w:proofErr w:type="spellStart"/>
-            <w:r>
-              <w:rPr>
-                <w:rFonts w:ascii="Calibri" w:hAnsi="Calibri" w:cs="Calibri"/>
-                <w:szCs w:val="22"/>
-                <w:lang w:val="en"/>
-              </w:rPr>
-              <w:t>BindableProperty</w:t>
-            </w:r>
-            <w:proofErr w:type="spellEnd"/>
-            <w:r>
-              <w:rPr>
-                <w:rFonts w:ascii="Calibri" w:hAnsi="Calibri" w:cs="Calibri"/>
-                <w:szCs w:val="22"/>
-                <w:lang w:val="en"/>
-              </w:rPr>
-              <w:t xml:space="preserve"> </w:t>
-            </w:r>
-            <w:proofErr w:type="spellStart"/>
-            <w:r>
-              <w:rPr>
-                <w:rFonts w:ascii="Calibri" w:hAnsi="Calibri" w:cs="Calibri"/>
-                <w:szCs w:val="22"/>
-                <w:highlight w:val="yellow"/>
+            <w:proofErr w:type="gramStart"/>
+            <w:r>
+              <w:rPr>
+                <w:rFonts w:ascii="Calibri" w:hAnsi="Calibri" w:cs="Calibri"/>
+                <w:szCs w:val="22"/>
+                <w:lang w:val="en"/>
+              </w:rPr>
+              <w:t>Get</w:t>
+            </w:r>
+            <w:r>
+              <w:rPr>
+                <w:rFonts w:ascii="Calibri" w:hAnsi="Calibri" w:cs="Calibri"/>
+                <w:szCs w:val="22"/>
+                <w:highlight w:val="cyan"/>
                 <w:lang w:val="en"/>
               </w:rPr>
               <w:t>Name</w:t>
@@ -7317,35 +6853,100 @@
                 <w:szCs w:val="22"/>
                 <w:lang w:val="en"/>
               </w:rPr>
+              <w:t>(</w:t>
+            </w:r>
+            <w:proofErr w:type="gramEnd"/>
+            <w:r>
+              <w:rPr>
+                <w:rFonts w:ascii="Calibri" w:hAnsi="Calibri" w:cs="Calibri"/>
+                <w:szCs w:val="22"/>
+                <w:lang w:val="en"/>
+              </w:rPr>
+              <w:t>BindableObject bindable) =&gt; (</w:t>
+            </w:r>
+            <w:r>
+              <w:rPr>
+                <w:rFonts w:ascii="Calibri" w:hAnsi="Calibri" w:cs="Calibri"/>
+                <w:szCs w:val="22"/>
+                <w:highlight w:val="cyan"/>
+                <w:lang w:val="en"/>
+              </w:rPr>
+              <w:t>string</w:t>
+            </w:r>
+            <w:r>
+              <w:rPr>
+                <w:rFonts w:ascii="Calibri" w:hAnsi="Calibri" w:cs="Calibri"/>
+                <w:szCs w:val="22"/>
+                <w:lang w:val="en"/>
+              </w:rPr>
+              <w:t>)bindable.GetValue(</w:t>
+            </w:r>
+            <w:r>
+              <w:rPr>
+                <w:rFonts w:ascii="Calibri" w:hAnsi="Calibri" w:cs="Calibri"/>
+                <w:szCs w:val="22"/>
+                <w:highlight w:val="cyan"/>
+                <w:lang w:val="en"/>
+              </w:rPr>
+              <w:t>Name</w:t>
+            </w:r>
+            <w:r>
+              <w:rPr>
+                <w:rFonts w:ascii="Calibri" w:hAnsi="Calibri" w:cs="Calibri"/>
+                <w:szCs w:val="22"/>
+                <w:highlight w:val="cyan"/>
+                <w:lang w:val="en"/>
+              </w:rPr>
               <w:t>Property</w:t>
             </w:r>
-            <w:proofErr w:type="spellEnd"/>
-            <w:r>
-              <w:rPr>
-                <w:rFonts w:ascii="Calibri" w:hAnsi="Calibri" w:cs="Calibri"/>
-                <w:szCs w:val="22"/>
-                <w:lang w:val="en"/>
-              </w:rPr>
-              <w:t xml:space="preserve"> = </w:t>
-            </w:r>
-            <w:proofErr w:type="spellStart"/>
-            <w:r>
-              <w:rPr>
-                <w:rFonts w:ascii="Calibri" w:hAnsi="Calibri" w:cs="Calibri"/>
-                <w:szCs w:val="22"/>
-                <w:lang w:val="en"/>
-              </w:rPr>
-              <w:t>BindableProperty.</w:t>
-            </w:r>
-            <w:r>
-              <w:rPr>
-                <w:rFonts w:ascii="Calibri" w:hAnsi="Calibri" w:cs="Calibri"/>
-                <w:szCs w:val="22"/>
-                <w:lang w:val="en"/>
-              </w:rPr>
-              <w:t>CreateAttached</w:t>
-            </w:r>
-            <w:proofErr w:type="spellEnd"/>
+            <w:r>
+              <w:rPr>
+                <w:rFonts w:ascii="Calibri" w:hAnsi="Calibri" w:cs="Calibri"/>
+                <w:szCs w:val="22"/>
+                <w:lang w:val="en"/>
+              </w:rPr>
+              <w:t>);</w:t>
+            </w:r>
+          </w:p>
+          <w:p>
+            <w:pPr>
+              <w:widowControl w:val="0"/>
+              <w:autoSpaceDE w:val="0"/>
+              <w:autoSpaceDN w:val="0"/>
+              <w:adjustRightInd w:val="0"/>
+              <w:spacing w:after="200"/>
+              <w:rPr>
+                <w:rFonts w:ascii="Calibri" w:hAnsi="Calibri" w:cs="Calibri"/>
+                <w:szCs w:val="22"/>
+                <w:lang w:val="en"/>
+              </w:rPr>
+            </w:pPr>
+            <w:r>
+              <w:rPr>
+                <w:rFonts w:ascii="Calibri" w:hAnsi="Calibri" w:cs="Calibri"/>
+                <w:szCs w:val="22"/>
+                <w:lang w:val="en"/>
+              </w:rPr>
+              <w:t xml:space="preserve">public static void </w:t>
+            </w:r>
+            <w:proofErr w:type="gramStart"/>
+            <w:r>
+              <w:rPr>
+                <w:rFonts w:ascii="Calibri" w:hAnsi="Calibri" w:cs="Calibri"/>
+                <w:szCs w:val="22"/>
+                <w:lang w:val="en"/>
+              </w:rPr>
+              <w:t>Set</w:t>
+            </w:r>
+            <w:r>
+              <w:rPr>
+                <w:rFonts w:ascii="Calibri" w:hAnsi="Calibri" w:cs="Calibri"/>
+                <w:szCs w:val="22"/>
+                <w:highlight w:val="cyan"/>
+                <w:lang w:val="en"/>
+              </w:rPr>
+              <w:t>Name</w:t>
+            </w:r>
             <w:r>
               <w:rPr>
                 <w:rFonts w:ascii="Calibri" w:hAnsi="Calibri" w:cs="Calibri"/>
@@ -7354,34 +6955,39 @@
               </w:rPr>
               <w:t>(</w:t>
             </w:r>
-            <w:proofErr w:type="spellStart"/>
-            <w:proofErr w:type="gramStart"/>
-            <w:r>
-              <w:rPr>
-                <w:rFonts w:ascii="Calibri" w:hAnsi="Calibri" w:cs="Calibri"/>
-                <w:szCs w:val="22"/>
-                <w:lang w:val="en"/>
-              </w:rPr>
-              <w:t>nameof</w:t>
-            </w:r>
-            <w:proofErr w:type="spellEnd"/>
-            <w:r>
-              <w:rPr>
-                <w:rFonts w:ascii="Calibri" w:hAnsi="Calibri" w:cs="Calibri"/>
-                <w:szCs w:val="22"/>
-                <w:lang w:val="en"/>
-              </w:rPr>
-              <w:t>(</w:t>
-            </w:r>
-            <w:proofErr w:type="spellStart"/>
             <w:proofErr w:type="gramEnd"/>
             <w:r>
               <w:rPr>
                 <w:rFonts w:ascii="Calibri" w:hAnsi="Calibri" w:cs="Calibri"/>
                 <w:szCs w:val="22"/>
+                <w:lang w:val="en"/>
+              </w:rPr>
+              <w:t xml:space="preserve">BindableObject bindable, </w:t>
+            </w:r>
+            <w:r>
+              <w:rPr>
+                <w:rFonts w:ascii="Calibri" w:hAnsi="Calibri" w:cs="Calibri"/>
+                <w:szCs w:val="22"/>
                 <w:highlight w:val="cyan"/>
                 <w:lang w:val="en"/>
               </w:rPr>
+              <w:t>string</w:t>
+            </w:r>
+            <w:r>
+              <w:rPr>
+                <w:rFonts w:ascii="Calibri" w:hAnsi="Calibri" w:cs="Calibri"/>
+                <w:szCs w:val="22"/>
+                <w:lang w:val="en"/>
+              </w:rPr>
+              <w:t xml:space="preserve"> value) =&gt; bindable.SetValue(</w:t>
+            </w:r>
+            <w:r>
+              <w:rPr>
+                <w:rFonts w:ascii="Calibri" w:hAnsi="Calibri" w:cs="Calibri"/>
+                <w:szCs w:val="22"/>
+                <w:highlight w:val="cyan"/>
+                <w:lang w:val="en"/>
+              </w:rPr>
               <w:t>Name</w:t>
             </w:r>
             <w:r>
@@ -7393,376 +6999,6 @@
               </w:rPr>
               <w:t>Property</w:t>
             </w:r>
-            <w:proofErr w:type="spellEnd"/>
-            <w:r>
-              <w:rPr>
-                <w:rFonts w:ascii="Calibri" w:hAnsi="Calibri" w:cs="Calibri"/>
-                <w:szCs w:val="22"/>
-                <w:lang w:val="en"/>
-              </w:rPr>
-              <w:t xml:space="preserve">), </w:t>
-            </w:r>
-            <w:proofErr w:type="spellStart"/>
-            <w:r>
-              <w:rPr>
-                <w:rFonts w:ascii="Calibri" w:hAnsi="Calibri" w:cs="Calibri"/>
-                <w:szCs w:val="22"/>
-                <w:lang w:val="en"/>
-              </w:rPr>
-              <w:t>typeof</w:t>
-            </w:r>
-            <w:proofErr w:type="spellEnd"/>
-            <w:r>
-              <w:rPr>
-                <w:rFonts w:ascii="Calibri" w:hAnsi="Calibri" w:cs="Calibri"/>
-                <w:szCs w:val="22"/>
-                <w:lang w:val="en"/>
-              </w:rPr>
-              <w:t>(</w:t>
-            </w:r>
-            <w:r>
-              <w:rPr>
-                <w:rFonts w:ascii="Calibri" w:hAnsi="Calibri" w:cs="Calibri"/>
-                <w:szCs w:val="22"/>
-                <w:highlight w:val="yellow"/>
-                <w:lang w:val="en"/>
-              </w:rPr>
-              <w:t>string</w:t>
-            </w:r>
-            <w:r>
-              <w:rPr>
-                <w:rFonts w:ascii="Calibri" w:hAnsi="Calibri" w:cs="Calibri"/>
-                <w:szCs w:val="22"/>
-                <w:lang w:val="en"/>
-              </w:rPr>
-              <w:t xml:space="preserve">), </w:t>
-            </w:r>
-            <w:proofErr w:type="spellStart"/>
-            <w:r>
-              <w:rPr>
-                <w:rFonts w:ascii="Calibri" w:hAnsi="Calibri" w:cs="Calibri"/>
-                <w:szCs w:val="22"/>
-                <w:lang w:val="en"/>
-              </w:rPr>
-              <w:t>typeof</w:t>
-            </w:r>
-            <w:proofErr w:type="spellEnd"/>
-            <w:r>
-              <w:rPr>
-                <w:rFonts w:ascii="Calibri" w:hAnsi="Calibri" w:cs="Calibri"/>
-                <w:szCs w:val="22"/>
-                <w:lang w:val="en"/>
-              </w:rPr>
-              <w:t>(</w:t>
-            </w:r>
-            <w:proofErr w:type="spellStart"/>
-            <w:r>
-              <w:rPr>
-                <w:rFonts w:ascii="Calibri" w:hAnsi="Calibri" w:cs="Calibri"/>
-                <w:szCs w:val="22"/>
-                <w:highlight w:val="green"/>
-                <w:lang w:val="en"/>
-              </w:rPr>
-              <w:t>MyClass</w:t>
-            </w:r>
-            <w:proofErr w:type="spellEnd"/>
-            <w:r>
-              <w:rPr>
-                <w:rFonts w:ascii="Calibri" w:hAnsi="Calibri" w:cs="Calibri"/>
-                <w:szCs w:val="22"/>
-                <w:lang w:val="en"/>
-              </w:rPr>
-              <w:t>), default(</w:t>
-            </w:r>
-            <w:r>
-              <w:rPr>
-                <w:rFonts w:ascii="Calibri" w:hAnsi="Calibri" w:cs="Calibri"/>
-                <w:szCs w:val="22"/>
-                <w:highlight w:val="cyan"/>
-                <w:lang w:val="en"/>
-              </w:rPr>
-              <w:t>string</w:t>
-            </w:r>
-            <w:r>
-              <w:rPr>
-                <w:rFonts w:ascii="Calibri" w:hAnsi="Calibri" w:cs="Calibri"/>
-                <w:szCs w:val="22"/>
-                <w:lang w:val="en"/>
-              </w:rPr>
-              <w:t>));</w:t>
-            </w:r>
-          </w:p>
-          <w:p>
-            <w:pPr>
-              <w:widowControl w:val="0"/>
-              <w:autoSpaceDE w:val="0"/>
-              <w:autoSpaceDN w:val="0"/>
-              <w:adjustRightInd w:val="0"/>
-              <w:spacing w:after="200"/>
-              <w:rPr>
-                <w:rFonts w:ascii="Calibri" w:hAnsi="Calibri" w:cs="Calibri"/>
-                <w:szCs w:val="22"/>
-                <w:lang w:val="en"/>
-              </w:rPr>
-            </w:pPr>
-            <w:r>
-              <w:rPr>
-                <w:rFonts w:ascii="Calibri" w:hAnsi="Calibri" w:cs="Calibri"/>
-                <w:szCs w:val="22"/>
-                <w:lang w:val="en"/>
-              </w:rPr>
-              <w:t xml:space="preserve">public static </w:t>
-            </w:r>
-            <w:r>
-              <w:rPr>
-                <w:rFonts w:ascii="Calibri" w:hAnsi="Calibri" w:cs="Calibri"/>
-                <w:szCs w:val="22"/>
-                <w:lang w:val="en"/>
-              </w:rPr>
-              <w:t>string</w:t>
-            </w:r>
-            <w:r>
-              <w:rPr>
-                <w:rFonts w:ascii="Calibri" w:hAnsi="Calibri" w:cs="Calibri"/>
-                <w:szCs w:val="22"/>
-                <w:lang w:val="en"/>
-              </w:rPr>
-              <w:t xml:space="preserve"> </w:t>
-            </w:r>
-            <w:proofErr w:type="spellStart"/>
-            <w:proofErr w:type="gramStart"/>
-            <w:r>
-              <w:rPr>
-                <w:rFonts w:ascii="Calibri" w:hAnsi="Calibri" w:cs="Calibri"/>
-                <w:szCs w:val="22"/>
-                <w:lang w:val="en"/>
-              </w:rPr>
-              <w:t>Get</w:t>
-            </w:r>
-            <w:r>
-              <w:rPr>
-                <w:rFonts w:ascii="Calibri" w:hAnsi="Calibri" w:cs="Calibri"/>
-                <w:szCs w:val="22"/>
-                <w:highlight w:val="cyan"/>
-                <w:lang w:val="en"/>
-              </w:rPr>
-              <w:t>Name</w:t>
-            </w:r>
-            <w:proofErr w:type="spellEnd"/>
-            <w:r>
-              <w:rPr>
-                <w:rFonts w:ascii="Calibri" w:hAnsi="Calibri" w:cs="Calibri"/>
-                <w:szCs w:val="22"/>
-                <w:lang w:val="en"/>
-              </w:rPr>
-              <w:t>(</w:t>
-            </w:r>
-            <w:proofErr w:type="spellStart"/>
-            <w:proofErr w:type="gramEnd"/>
-            <w:r>
-              <w:rPr>
-                <w:rFonts w:ascii="Calibri" w:hAnsi="Calibri" w:cs="Calibri"/>
-                <w:szCs w:val="22"/>
-                <w:lang w:val="en"/>
-              </w:rPr>
-              <w:t>BindableObject</w:t>
-            </w:r>
-            <w:proofErr w:type="spellEnd"/>
-            <w:r>
-              <w:rPr>
-                <w:rFonts w:ascii="Calibri" w:hAnsi="Calibri" w:cs="Calibri"/>
-                <w:szCs w:val="22"/>
-                <w:lang w:val="en"/>
-              </w:rPr>
-              <w:t xml:space="preserve"> bindable) =&gt; (</w:t>
-            </w:r>
-            <w:r>
-              <w:rPr>
-                <w:rFonts w:ascii="Calibri" w:hAnsi="Calibri" w:cs="Calibri"/>
-                <w:szCs w:val="22"/>
-                <w:highlight w:val="cyan"/>
-                <w:lang w:val="en"/>
-              </w:rPr>
-              <w:t>string</w:t>
-            </w:r>
-            <w:r>
-              <w:rPr>
-                <w:rFonts w:ascii="Calibri" w:hAnsi="Calibri" w:cs="Calibri"/>
-                <w:szCs w:val="22"/>
-                <w:lang w:val="en"/>
-              </w:rPr>
-              <w:t>)</w:t>
-            </w:r>
-            <w:proofErr w:type="spellStart"/>
-            <w:r>
-              <w:rPr>
-                <w:rFonts w:ascii="Calibri" w:hAnsi="Calibri" w:cs="Calibri"/>
-                <w:szCs w:val="22"/>
-                <w:lang w:val="en"/>
-              </w:rPr>
-              <w:t>bindable.GetValue</w:t>
-            </w:r>
-            <w:proofErr w:type="spellEnd"/>
-            <w:r>
-              <w:rPr>
-                <w:rFonts w:ascii="Calibri" w:hAnsi="Calibri" w:cs="Calibri"/>
-                <w:szCs w:val="22"/>
-                <w:lang w:val="en"/>
-              </w:rPr>
-              <w:t>(</w:t>
-            </w:r>
-            <w:proofErr w:type="spellStart"/>
-            <w:r>
-              <w:rPr>
-                <w:rFonts w:ascii="Calibri" w:hAnsi="Calibri" w:cs="Calibri"/>
-                <w:szCs w:val="22"/>
-                <w:highlight w:val="cyan"/>
-                <w:lang w:val="en"/>
-              </w:rPr>
-              <w:t>Name</w:t>
-            </w:r>
-            <w:r>
-              <w:rPr>
-                <w:rFonts w:ascii="Calibri" w:hAnsi="Calibri" w:cs="Calibri"/>
-                <w:szCs w:val="22"/>
-                <w:highlight w:val="cyan"/>
-                <w:lang w:val="en"/>
-              </w:rPr>
-              <w:t>Property</w:t>
-            </w:r>
-            <w:proofErr w:type="spellEnd"/>
-            <w:r>
-              <w:rPr>
-                <w:rFonts w:ascii="Calibri" w:hAnsi="Calibri" w:cs="Calibri"/>
-                <w:szCs w:val="22"/>
-                <w:lang w:val="en"/>
-              </w:rPr>
-              <w:t>);</w:t>
-            </w:r>
-          </w:p>
-          <w:p>
-            <w:pPr>
-              <w:widowControl w:val="0"/>
-              <w:autoSpaceDE w:val="0"/>
-              <w:autoSpaceDN w:val="0"/>
-              <w:adjustRightInd w:val="0"/>
-              <w:spacing w:after="200"/>
-              <w:rPr>
-                <w:rFonts w:ascii="Calibri" w:hAnsi="Calibri" w:cs="Calibri"/>
-                <w:szCs w:val="22"/>
-                <w:lang w:val="en"/>
-              </w:rPr>
-            </w:pPr>
-            <w:r>
-              <w:rPr>
-                <w:rFonts w:ascii="Calibri" w:hAnsi="Calibri" w:cs="Calibri"/>
-                <w:szCs w:val="22"/>
-                <w:lang w:val="en"/>
-              </w:rPr>
-              <w:t xml:space="preserve">public static void </w:t>
-            </w:r>
-            <w:proofErr w:type="spellStart"/>
-            <w:proofErr w:type="gramStart"/>
-            <w:r>
-              <w:rPr>
-                <w:rFonts w:ascii="Calibri" w:hAnsi="Calibri" w:cs="Calibri"/>
-                <w:szCs w:val="22"/>
-                <w:lang w:val="en"/>
-              </w:rPr>
-              <w:t>Set</w:t>
-            </w:r>
-            <w:r>
-              <w:rPr>
-                <w:rFonts w:ascii="Calibri" w:hAnsi="Calibri" w:cs="Calibri"/>
-                <w:szCs w:val="22"/>
-                <w:highlight w:val="cyan"/>
-                <w:lang w:val="en"/>
-              </w:rPr>
-              <w:t>Name</w:t>
-            </w:r>
-            <w:proofErr w:type="spellEnd"/>
-            <w:r>
-              <w:rPr>
-                <w:rFonts w:ascii="Calibri" w:hAnsi="Calibri" w:cs="Calibri"/>
-                <w:szCs w:val="22"/>
-                <w:lang w:val="en"/>
-              </w:rPr>
-              <w:t>(</w:t>
-            </w:r>
-            <w:proofErr w:type="spellStart"/>
-            <w:proofErr w:type="gramEnd"/>
-            <w:r>
-              <w:rPr>
-                <w:rFonts w:ascii="Calibri" w:hAnsi="Calibri" w:cs="Calibri"/>
-                <w:szCs w:val="22"/>
-                <w:lang w:val="en"/>
-              </w:rPr>
-              <w:t>BindableObject</w:t>
-            </w:r>
-            <w:proofErr w:type="spellEnd"/>
-            <w:r>
-              <w:rPr>
-                <w:rFonts w:ascii="Calibri" w:hAnsi="Calibri" w:cs="Calibri"/>
-                <w:szCs w:val="22"/>
-                <w:lang w:val="en"/>
-              </w:rPr>
-              <w:t xml:space="preserve"> bindable, </w:t>
-            </w:r>
-            <w:r>
-              <w:rPr>
-                <w:rFonts w:ascii="Calibri" w:hAnsi="Calibri" w:cs="Calibri"/>
-                <w:szCs w:val="22"/>
-                <w:highlight w:val="cyan"/>
-                <w:lang w:val="en"/>
-              </w:rPr>
-              <w:t>string</w:t>
-            </w:r>
-            <w:r>
-              <w:rPr>
-                <w:rFonts w:ascii="Calibri" w:hAnsi="Calibri" w:cs="Calibri"/>
-                <w:szCs w:val="22"/>
-                <w:lang w:val="en"/>
-              </w:rPr>
-              <w:t xml:space="preserve"> value) =&gt; </w:t>
-            </w:r>
-            <w:proofErr w:type="spellStart"/>
-            <w:r>
-              <w:rPr>
-                <w:rFonts w:ascii="Calibri" w:hAnsi="Calibri" w:cs="Calibri"/>
-                <w:szCs w:val="22"/>
-                <w:lang w:val="en"/>
-              </w:rPr>
-              <w:t>bindable.SetValue</w:t>
-            </w:r>
-            <w:proofErr w:type="spellEnd"/>
-            <w:r>
-              <w:rPr>
-                <w:rFonts w:ascii="Calibri" w:hAnsi="Calibri" w:cs="Calibri"/>
-                <w:szCs w:val="22"/>
-                <w:lang w:val="en"/>
-              </w:rPr>
-              <w:t>(</w:t>
-            </w:r>
-            <w:proofErr w:type="spellStart"/>
-            <w:r>
-              <w:rPr>
-                <w:rFonts w:ascii="Calibri" w:hAnsi="Calibri" w:cs="Calibri"/>
-                <w:szCs w:val="22"/>
-                <w:highlight w:val="cyan"/>
-                <w:lang w:val="en"/>
-              </w:rPr>
-              <w:t>Name</w:t>
-            </w:r>
-            <w:r>
-              <w:rPr>
-                <w:rFonts w:ascii="Calibri" w:hAnsi="Calibri" w:cs="Calibri"/>
-                <w:szCs w:val="22"/>
-                <w:highlight w:val="cyan"/>
-                <w:lang w:val="en"/>
-              </w:rPr>
-              <w:t>Property</w:t>
-            </w:r>
-            <w:proofErr w:type="spellEnd"/>
             <w:r>
               <w:rPr>
                 <w:rFonts w:ascii="Calibri" w:hAnsi="Calibri" w:cs="Calibri"/>
@@ -7824,7 +7060,6 @@
                 <w:lang w:val="en"/>
               </w:rPr>
             </w:pPr>
-            <w:proofErr w:type="spellStart"/>
             <w:r>
               <w:rPr>
                 <w:rFonts w:ascii="Calibri" w:hAnsi="Calibri" w:cs="Calibri"/>
@@ -7833,7 +7068,6 @@
               </w:rPr>
               <w:t>propbp</w:t>
             </w:r>
-            <w:proofErr w:type="spellEnd"/>
           </w:p>
         </w:tc>
         <w:tc>
@@ -7875,7 +7109,6 @@
               </w:rPr>
               <w:t xml:space="preserve">ssuming </w:t>
             </w:r>
-            <w:proofErr w:type="spellStart"/>
             <w:r>
               <w:rPr>
                 <w:rFonts w:ascii="Calibri" w:hAnsi="Calibri" w:cs="Calibri"/>
@@ -7887,7 +7120,6 @@
               </w:rPr>
               <w:t>MyClass</w:t>
             </w:r>
-            <w:proofErr w:type="spellEnd"/>
             <w:r>
               <w:rPr>
                 <w:rFonts w:ascii="Calibri" w:hAnsi="Calibri" w:cs="Calibri"/>
@@ -7918,18 +7150,133 @@
                 <w:szCs w:val="22"/>
                 <w:lang w:val="en"/>
               </w:rPr>
-              <w:t xml:space="preserve">public static </w:t>
-            </w:r>
-            <w:proofErr w:type="spellStart"/>
-            <w:r>
-              <w:rPr>
-                <w:rFonts w:ascii="Calibri" w:hAnsi="Calibri" w:cs="Calibri"/>
-                <w:szCs w:val="22"/>
-                <w:lang w:val="en"/>
-              </w:rPr>
-              <w:t>readonly</w:t>
-            </w:r>
-            <w:proofErr w:type="spellEnd"/>
+              <w:t xml:space="preserve">public static readonly BindableProperty </w:t>
+            </w:r>
+            <w:r>
+              <w:rPr>
+                <w:rFonts w:ascii="Calibri" w:hAnsi="Calibri" w:cs="Calibri"/>
+                <w:szCs w:val="22"/>
+                <w:highlight w:val="yellow"/>
+                <w:lang w:val="en"/>
+              </w:rPr>
+              <w:t>Name</w:t>
+            </w:r>
+            <w:r>
+              <w:rPr>
+                <w:rFonts w:ascii="Calibri" w:hAnsi="Calibri" w:cs="Calibri"/>
+                <w:szCs w:val="22"/>
+                <w:lang w:val="en"/>
+              </w:rPr>
+              <w:t>Property = BindableProperty.Create(</w:t>
+            </w:r>
+            <w:proofErr w:type="gramStart"/>
+            <w:r>
+              <w:rPr>
+                <w:rFonts w:ascii="Calibri" w:hAnsi="Calibri" w:cs="Calibri"/>
+                <w:szCs w:val="22"/>
+                <w:lang w:val="en"/>
+              </w:rPr>
+              <w:t>nameof(</w:t>
+            </w:r>
+            <w:proofErr w:type="gramEnd"/>
+            <w:r>
+              <w:rPr>
+                <w:rFonts w:ascii="Calibri" w:hAnsi="Calibri" w:cs="Calibri"/>
+                <w:szCs w:val="22"/>
+                <w:highlight w:val="cyan"/>
+                <w:lang w:val="en"/>
+              </w:rPr>
+              <w:t>Name</w:t>
+            </w:r>
+            <w:r>
+              <w:rPr>
+                <w:rFonts w:ascii="Calibri" w:hAnsi="Calibri" w:cs="Calibri"/>
+                <w:szCs w:val="22"/>
+                <w:lang w:val="en"/>
+              </w:rPr>
+              <w:t>), typeof(</w:t>
+            </w:r>
+            <w:r>
+              <w:rPr>
+                <w:rFonts w:ascii="Calibri" w:hAnsi="Calibri" w:cs="Calibri"/>
+                <w:szCs w:val="22"/>
+                <w:highlight w:val="yellow"/>
+                <w:lang w:val="en"/>
+              </w:rPr>
+              <w:t>string</w:t>
+            </w:r>
+            <w:r>
+              <w:rPr>
+                <w:rFonts w:ascii="Calibri" w:hAnsi="Calibri" w:cs="Calibri"/>
+                <w:szCs w:val="22"/>
+                <w:lang w:val="en"/>
+              </w:rPr>
+              <w:t>), typeof(</w:t>
+            </w:r>
+            <w:r>
+              <w:rPr>
+                <w:rFonts w:ascii="Calibri" w:hAnsi="Calibri" w:cs="Calibri"/>
+                <w:szCs w:val="22"/>
+                <w:highlight w:val="green"/>
+                <w:lang w:val="en"/>
+              </w:rPr>
+              <w:t>MyClass</w:t>
+            </w:r>
+            <w:r>
+              <w:rPr>
+                <w:rFonts w:ascii="Calibri" w:hAnsi="Calibri" w:cs="Calibri"/>
+                <w:szCs w:val="22"/>
+                <w:lang w:val="en"/>
+              </w:rPr>
+              <w:t>), default(</w:t>
+            </w:r>
+            <w:r>
+              <w:rPr>
+                <w:rFonts w:ascii="Calibri" w:hAnsi="Calibri" w:cs="Calibri"/>
+                <w:szCs w:val="22"/>
+                <w:highlight w:val="cyan"/>
+                <w:lang w:val="en"/>
+              </w:rPr>
+              <w:t>string</w:t>
+            </w:r>
+            <w:r>
+              <w:rPr>
+                <w:rFonts w:ascii="Calibri" w:hAnsi="Calibri" w:cs="Calibri"/>
+                <w:szCs w:val="22"/>
+                <w:lang w:val="en"/>
+              </w:rPr>
+              <w:t>));</w:t>
+            </w:r>
+          </w:p>
+          <w:p>
+            <w:pPr>
+              <w:widowControl w:val="0"/>
+              <w:autoSpaceDE w:val="0"/>
+              <w:autoSpaceDN w:val="0"/>
+              <w:adjustRightInd w:val="0"/>
+              <w:spacing w:after="200"/>
+              <w:rPr>
+                <w:rFonts w:ascii="Calibri" w:hAnsi="Calibri" w:cs="Calibri"/>
+                <w:szCs w:val="22"/>
+                <w:lang w:val="en"/>
+              </w:rPr>
+            </w:pPr>
+            <w:r>
+              <w:rPr>
+                <w:rFonts w:ascii="Calibri" w:hAnsi="Calibri" w:cs="Calibri"/>
+                <w:szCs w:val="22"/>
+                <w:lang w:val="en"/>
+              </w:rPr>
+              <w:t xml:space="preserve">public </w:t>
+            </w:r>
+            <w:r>
+              <w:rPr>
+                <w:rFonts w:ascii="Calibri" w:hAnsi="Calibri" w:cs="Calibri"/>
+                <w:szCs w:val="22"/>
+                <w:lang w:val="en"/>
+              </w:rPr>
+              <w:t>string</w:t>
+            </w:r>
             <w:r>
               <w:rPr>
                 <w:rFonts w:ascii="Calibri" w:hAnsi="Calibri" w:cs="Calibri"/>
@@ -7938,89 +7285,75 @@
               </w:rPr>
               <w:t xml:space="preserve"> </w:t>
             </w:r>
-            <w:proofErr w:type="spellStart"/>
-            <w:r>
-              <w:rPr>
-                <w:rFonts w:ascii="Calibri" w:hAnsi="Calibri" w:cs="Calibri"/>
-                <w:szCs w:val="22"/>
-                <w:lang w:val="en"/>
-              </w:rPr>
-              <w:t>BindableProperty</w:t>
-            </w:r>
-            <w:proofErr w:type="spellEnd"/>
-            <w:r>
-              <w:rPr>
-                <w:rFonts w:ascii="Calibri" w:hAnsi="Calibri" w:cs="Calibri"/>
-                <w:szCs w:val="22"/>
-                <w:lang w:val="en"/>
-              </w:rPr>
-              <w:t xml:space="preserve"> </w:t>
-            </w:r>
-            <w:proofErr w:type="spellStart"/>
-            <w:r>
-              <w:rPr>
-                <w:rFonts w:ascii="Calibri" w:hAnsi="Calibri" w:cs="Calibri"/>
-                <w:szCs w:val="22"/>
-                <w:highlight w:val="yellow"/>
+            <w:r>
+              <w:rPr>
+                <w:rFonts w:ascii="Calibri" w:hAnsi="Calibri" w:cs="Calibri"/>
+                <w:szCs w:val="22"/>
+                <w:highlight w:val="cyan"/>
                 <w:lang w:val="en"/>
               </w:rPr>
               <w:t>Name</w:t>
             </w:r>
-            <w:r>
-              <w:rPr>
-                <w:rFonts w:ascii="Calibri" w:hAnsi="Calibri" w:cs="Calibri"/>
-                <w:szCs w:val="22"/>
-                <w:lang w:val="en"/>
-              </w:rPr>
-              <w:t>Property</w:t>
-            </w:r>
-            <w:proofErr w:type="spellEnd"/>
-            <w:r>
-              <w:rPr>
-                <w:rFonts w:ascii="Calibri" w:hAnsi="Calibri" w:cs="Calibri"/>
-                <w:szCs w:val="22"/>
-                <w:lang w:val="en"/>
-              </w:rPr>
-              <w:t xml:space="preserve"> = </w:t>
-            </w:r>
-            <w:proofErr w:type="spellStart"/>
-            <w:r>
-              <w:rPr>
-                <w:rFonts w:ascii="Calibri" w:hAnsi="Calibri" w:cs="Calibri"/>
-                <w:szCs w:val="22"/>
-                <w:lang w:val="en"/>
-              </w:rPr>
-              <w:t>BindableProperty.Create</w:t>
-            </w:r>
-            <w:proofErr w:type="spellEnd"/>
-            <w:r>
-              <w:rPr>
-                <w:rFonts w:ascii="Calibri" w:hAnsi="Calibri" w:cs="Calibri"/>
-                <w:szCs w:val="22"/>
-                <w:lang w:val="en"/>
-              </w:rPr>
-              <w:t>(</w:t>
-            </w:r>
-            <w:proofErr w:type="spellStart"/>
-            <w:proofErr w:type="gramStart"/>
-            <w:r>
-              <w:rPr>
-                <w:rFonts w:ascii="Calibri" w:hAnsi="Calibri" w:cs="Calibri"/>
-                <w:szCs w:val="22"/>
-                <w:lang w:val="en"/>
-              </w:rPr>
-              <w:t>nameof</w:t>
-            </w:r>
-            <w:proofErr w:type="spellEnd"/>
-            <w:r>
-              <w:rPr>
-                <w:rFonts w:ascii="Calibri" w:hAnsi="Calibri" w:cs="Calibri"/>
-                <w:szCs w:val="22"/>
-                <w:lang w:val="en"/>
-              </w:rPr>
-              <w:t>(</w:t>
-            </w:r>
-            <w:proofErr w:type="gramEnd"/>
+          </w:p>
+          <w:p>
+            <w:pPr>
+              <w:widowControl w:val="0"/>
+              <w:autoSpaceDE w:val="0"/>
+              <w:autoSpaceDN w:val="0"/>
+              <w:adjustRightInd w:val="0"/>
+              <w:spacing w:after="200"/>
+              <w:rPr>
+                <w:rFonts w:ascii="Calibri" w:hAnsi="Calibri" w:cs="Calibri"/>
+                <w:szCs w:val="22"/>
+                <w:lang w:val="en"/>
+              </w:rPr>
+            </w:pPr>
+            <w:r>
+              <w:rPr>
+                <w:rFonts w:ascii="Calibri" w:hAnsi="Calibri" w:cs="Calibri"/>
+                <w:szCs w:val="22"/>
+                <w:lang w:val="en"/>
+              </w:rPr>
+              <w:t>{</w:t>
+            </w:r>
+          </w:p>
+          <w:p>
+            <w:pPr>
+              <w:widowControl w:val="0"/>
+              <w:autoSpaceDE w:val="0"/>
+              <w:autoSpaceDN w:val="0"/>
+              <w:adjustRightInd w:val="0"/>
+              <w:spacing w:after="200"/>
+              <w:rPr>
+                <w:rFonts w:ascii="Calibri" w:hAnsi="Calibri" w:cs="Calibri"/>
+                <w:szCs w:val="22"/>
+                <w:lang w:val="en"/>
+              </w:rPr>
+            </w:pPr>
+            <w:r>
+              <w:rPr>
+                <w:rFonts w:ascii="Calibri" w:hAnsi="Calibri" w:cs="Calibri"/>
+                <w:szCs w:val="22"/>
+                <w:lang w:val="en"/>
+              </w:rPr>
+              <w:t>get =&gt; (</w:t>
+            </w:r>
+            <w:r>
+              <w:rPr>
+                <w:rFonts w:ascii="Calibri" w:hAnsi="Calibri" w:cs="Calibri"/>
+                <w:szCs w:val="22"/>
+                <w:lang w:val="en"/>
+              </w:rPr>
+              <w:t>string</w:t>
+            </w:r>
+            <w:r>
+              <w:rPr>
+                <w:rFonts w:ascii="Calibri" w:hAnsi="Calibri" w:cs="Calibri"/>
+                <w:szCs w:val="22"/>
+                <w:lang w:val="en"/>
+              </w:rPr>
+              <w:t>)GetValue(</w:t>
+            </w:r>
             <w:r>
               <w:rPr>
                 <w:rFonts w:ascii="Calibri" w:hAnsi="Calibri" w:cs="Calibri"/>
@@ -8028,87 +7361,37 @@
                 <w:highlight w:val="cyan"/>
                 <w:lang w:val="en"/>
               </w:rPr>
-              <w:t>Name</w:t>
-            </w:r>
-            <w:r>
-              <w:rPr>
-                <w:rFonts w:ascii="Calibri" w:hAnsi="Calibri" w:cs="Calibri"/>
-                <w:szCs w:val="22"/>
-                <w:lang w:val="en"/>
-              </w:rPr>
-              <w:t xml:space="preserve">), </w:t>
-            </w:r>
-            <w:proofErr w:type="spellStart"/>
-            <w:r>
-              <w:rPr>
-                <w:rFonts w:ascii="Calibri" w:hAnsi="Calibri" w:cs="Calibri"/>
-                <w:szCs w:val="22"/>
-                <w:lang w:val="en"/>
-              </w:rPr>
-              <w:t>typeof</w:t>
-            </w:r>
-            <w:proofErr w:type="spellEnd"/>
-            <w:r>
-              <w:rPr>
-                <w:rFonts w:ascii="Calibri" w:hAnsi="Calibri" w:cs="Calibri"/>
-                <w:szCs w:val="22"/>
-                <w:lang w:val="en"/>
-              </w:rPr>
-              <w:t>(</w:t>
-            </w:r>
-            <w:r>
-              <w:rPr>
-                <w:rFonts w:ascii="Calibri" w:hAnsi="Calibri" w:cs="Calibri"/>
-                <w:szCs w:val="22"/>
-                <w:highlight w:val="yellow"/>
-                <w:lang w:val="en"/>
-              </w:rPr>
-              <w:t>string</w:t>
-            </w:r>
-            <w:r>
-              <w:rPr>
-                <w:rFonts w:ascii="Calibri" w:hAnsi="Calibri" w:cs="Calibri"/>
-                <w:szCs w:val="22"/>
-                <w:lang w:val="en"/>
-              </w:rPr>
-              <w:t xml:space="preserve">), </w:t>
-            </w:r>
-            <w:proofErr w:type="spellStart"/>
-            <w:r>
-              <w:rPr>
-                <w:rFonts w:ascii="Calibri" w:hAnsi="Calibri" w:cs="Calibri"/>
-                <w:szCs w:val="22"/>
-                <w:lang w:val="en"/>
-              </w:rPr>
-              <w:t>typeof</w:t>
-            </w:r>
-            <w:proofErr w:type="spellEnd"/>
-            <w:r>
-              <w:rPr>
-                <w:rFonts w:ascii="Calibri" w:hAnsi="Calibri" w:cs="Calibri"/>
-                <w:szCs w:val="22"/>
-                <w:lang w:val="en"/>
-              </w:rPr>
-              <w:t>(</w:t>
-            </w:r>
-            <w:proofErr w:type="spellStart"/>
-            <w:r>
-              <w:rPr>
-                <w:rFonts w:ascii="Calibri" w:hAnsi="Calibri" w:cs="Calibri"/>
-                <w:szCs w:val="22"/>
-                <w:highlight w:val="green"/>
-                <w:lang w:val="en"/>
-              </w:rPr>
-              <w:t>MyClass</w:t>
-            </w:r>
-            <w:proofErr w:type="spellEnd"/>
-            <w:r>
-              <w:rPr>
-                <w:rFonts w:ascii="Calibri" w:hAnsi="Calibri" w:cs="Calibri"/>
-                <w:szCs w:val="22"/>
-                <w:lang w:val="en"/>
-              </w:rPr>
-              <w:t>), default(</w:t>
+              <w:t>NameProperty</w:t>
+            </w:r>
+            <w:r>
+              <w:rPr>
+                <w:rFonts w:ascii="Calibri" w:hAnsi="Calibri" w:cs="Calibri"/>
+                <w:szCs w:val="22"/>
+                <w:lang w:val="en"/>
+              </w:rPr>
+              <w:t>);</w:t>
+            </w:r>
+          </w:p>
+          <w:p>
+            <w:pPr>
+              <w:widowControl w:val="0"/>
+              <w:autoSpaceDE w:val="0"/>
+              <w:autoSpaceDN w:val="0"/>
+              <w:adjustRightInd w:val="0"/>
+              <w:spacing w:after="200"/>
+              <w:rPr>
+                <w:rFonts w:ascii="Calibri" w:hAnsi="Calibri" w:cs="Calibri"/>
+                <w:szCs w:val="22"/>
+                <w:lang w:val="en"/>
+              </w:rPr>
+            </w:pPr>
+            <w:r>
+              <w:rPr>
+                <w:rFonts w:ascii="Calibri" w:hAnsi="Calibri" w:cs="Calibri"/>
+                <w:szCs w:val="22"/>
+                <w:lang w:val="en"/>
+              </w:rPr>
+              <w:t>set =&gt; SetValue(</w:t>
             </w:r>
             <w:r>
               <w:rPr>
@@ -8117,215 +7400,8 @@
                 <w:highlight w:val="cyan"/>
                 <w:lang w:val="en"/>
               </w:rPr>
-              <w:t>string</w:t>
-            </w:r>
-            <w:r>
-              <w:rPr>
-                <w:rFonts w:ascii="Calibri" w:hAnsi="Calibri" w:cs="Calibri"/>
-                <w:szCs w:val="22"/>
-                <w:lang w:val="en"/>
-              </w:rPr>
-              <w:t>));</w:t>
-            </w:r>
-          </w:p>
-          <w:p>
-            <w:pPr>
-              <w:widowControl w:val="0"/>
-              <w:autoSpaceDE w:val="0"/>
-              <w:autoSpaceDN w:val="0"/>
-              <w:adjustRightInd w:val="0"/>
-              <w:spacing w:after="200"/>
-              <w:rPr>
-                <w:rFonts w:ascii="Calibri" w:hAnsi="Calibri" w:cs="Calibri"/>
-                <w:szCs w:val="22"/>
-                <w:lang w:val="en"/>
-              </w:rPr>
-            </w:pPr>
-            <w:r>
-              <w:rPr>
-                <w:rFonts w:ascii="Calibri" w:hAnsi="Calibri" w:cs="Calibri"/>
-                <w:szCs w:val="22"/>
-                <w:lang w:val="en"/>
-              </w:rPr>
-              <w:t xml:space="preserve">public </w:t>
-            </w:r>
-            <w:r>
-              <w:rPr>
-                <w:rFonts w:ascii="Calibri" w:hAnsi="Calibri" w:cs="Calibri"/>
-                <w:szCs w:val="22"/>
-                <w:lang w:val="en"/>
-              </w:rPr>
-              <w:t>string</w:t>
-            </w:r>
-            <w:r>
-              <w:rPr>
-                <w:rFonts w:ascii="Calibri" w:hAnsi="Calibri" w:cs="Calibri"/>
-                <w:szCs w:val="22"/>
-                <w:lang w:val="en"/>
-              </w:rPr>
-              <w:t xml:space="preserve"> </w:t>
-            </w:r>
-            <w:r>
-              <w:rPr>
-                <w:rFonts w:ascii="Calibri" w:hAnsi="Calibri" w:cs="Calibri"/>
-                <w:szCs w:val="22"/>
-                <w:highlight w:val="cyan"/>
-                <w:lang w:val="en"/>
-              </w:rPr>
-              <w:t>Name</w:t>
-            </w:r>
-          </w:p>
-          <w:p>
-            <w:pPr>
-              <w:widowControl w:val="0"/>
-              <w:autoSpaceDE w:val="0"/>
-              <w:autoSpaceDN w:val="0"/>
-              <w:adjustRightInd w:val="0"/>
-              <w:spacing w:after="200"/>
-              <w:rPr>
-                <w:rFonts w:ascii="Calibri" w:hAnsi="Calibri" w:cs="Calibri"/>
-                <w:szCs w:val="22"/>
-                <w:lang w:val="en"/>
-              </w:rPr>
-            </w:pPr>
-            <w:r>
-              <w:rPr>
-                <w:rFonts w:ascii="Calibri" w:hAnsi="Calibri" w:cs="Calibri"/>
-                <w:szCs w:val="22"/>
-                <w:lang w:val="en"/>
-              </w:rPr>
-              <w:t>{</w:t>
-            </w:r>
-          </w:p>
-          <w:p>
-            <w:pPr>
-              <w:widowControl w:val="0"/>
-              <w:autoSpaceDE w:val="0"/>
-              <w:autoSpaceDN w:val="0"/>
-              <w:adjustRightInd w:val="0"/>
-              <w:spacing w:after="200"/>
-              <w:rPr>
-                <w:rFonts w:ascii="Calibri" w:hAnsi="Calibri" w:cs="Calibri"/>
-                <w:szCs w:val="22"/>
-                <w:lang w:val="en"/>
-              </w:rPr>
-            </w:pPr>
-            <w:r>
-              <w:rPr>
-                <w:rFonts w:ascii="Calibri" w:hAnsi="Calibri" w:cs="Calibri"/>
-                <w:szCs w:val="22"/>
-                <w:lang w:val="en"/>
-              </w:rPr>
-              <w:t>get =&gt; (</w:t>
-            </w:r>
-            <w:r>
-              <w:rPr>
-                <w:rFonts w:ascii="Calibri" w:hAnsi="Calibri" w:cs="Calibri"/>
-                <w:szCs w:val="22"/>
-                <w:lang w:val="en"/>
-              </w:rPr>
-              <w:t>string</w:t>
-            </w:r>
-            <w:r>
-              <w:rPr>
-                <w:rFonts w:ascii="Calibri" w:hAnsi="Calibri" w:cs="Calibri"/>
-                <w:szCs w:val="22"/>
-                <w:lang w:val="en"/>
-              </w:rPr>
-              <w:t>)</w:t>
-            </w:r>
-            <w:proofErr w:type="spellStart"/>
-            <w:proofErr w:type="gramStart"/>
-            <w:r>
-              <w:rPr>
-                <w:rFonts w:ascii="Calibri" w:hAnsi="Calibri" w:cs="Calibri"/>
-                <w:szCs w:val="22"/>
-                <w:lang w:val="en"/>
-              </w:rPr>
-              <w:t>GetValue</w:t>
-            </w:r>
-            <w:proofErr w:type="spellEnd"/>
-            <w:r>
-              <w:rPr>
-                <w:rFonts w:ascii="Calibri" w:hAnsi="Calibri" w:cs="Calibri"/>
-                <w:szCs w:val="22"/>
-                <w:lang w:val="en"/>
-              </w:rPr>
-              <w:t>(</w:t>
-            </w:r>
-            <w:proofErr w:type="spellStart"/>
-            <w:proofErr w:type="gramEnd"/>
-            <w:r>
-              <w:rPr>
-                <w:rFonts w:ascii="Calibri" w:hAnsi="Calibri" w:cs="Calibri"/>
-                <w:szCs w:val="22"/>
-                <w:highlight w:val="cyan"/>
-                <w:lang w:val="en"/>
-              </w:rPr>
               <w:t>NameProperty</w:t>
             </w:r>
-            <w:proofErr w:type="spellEnd"/>
-            <w:r>
-              <w:rPr>
-                <w:rFonts w:ascii="Calibri" w:hAnsi="Calibri" w:cs="Calibri"/>
-                <w:szCs w:val="22"/>
-                <w:lang w:val="en"/>
-              </w:rPr>
-              <w:t>);</w:t>
-            </w:r>
-          </w:p>
-          <w:p>
-            <w:pPr>
-              <w:widowControl w:val="0"/>
-              <w:autoSpaceDE w:val="0"/>
-              <w:autoSpaceDN w:val="0"/>
-              <w:adjustRightInd w:val="0"/>
-              <w:spacing w:after="200"/>
-              <w:rPr>
-                <w:rFonts w:ascii="Calibri" w:hAnsi="Calibri" w:cs="Calibri"/>
-                <w:szCs w:val="22"/>
-                <w:lang w:val="en"/>
-              </w:rPr>
-            </w:pPr>
-            <w:r>
-              <w:rPr>
-                <w:rFonts w:ascii="Calibri" w:hAnsi="Calibri" w:cs="Calibri"/>
-                <w:szCs w:val="22"/>
-                <w:lang w:val="en"/>
-              </w:rPr>
-              <w:t xml:space="preserve">set =&gt; </w:t>
-            </w:r>
-            <w:proofErr w:type="spellStart"/>
-            <w:proofErr w:type="gramStart"/>
-            <w:r>
-              <w:rPr>
-                <w:rFonts w:ascii="Calibri" w:hAnsi="Calibri" w:cs="Calibri"/>
-                <w:szCs w:val="22"/>
-                <w:lang w:val="en"/>
-              </w:rPr>
-              <w:t>SetValue</w:t>
-            </w:r>
-            <w:proofErr w:type="spellEnd"/>
-            <w:r>
-              <w:rPr>
-                <w:rFonts w:ascii="Calibri" w:hAnsi="Calibri" w:cs="Calibri"/>
-                <w:szCs w:val="22"/>
-                <w:lang w:val="en"/>
-              </w:rPr>
-              <w:t>(</w:t>
-            </w:r>
-            <w:proofErr w:type="spellStart"/>
-            <w:proofErr w:type="gramEnd"/>
-            <w:r>
-              <w:rPr>
-                <w:rFonts w:ascii="Calibri" w:hAnsi="Calibri" w:cs="Calibri"/>
-                <w:szCs w:val="22"/>
-                <w:highlight w:val="cyan"/>
-                <w:lang w:val="en"/>
-              </w:rPr>
-              <w:t>NameProperty</w:t>
-            </w:r>
-            <w:proofErr w:type="spellEnd"/>
             <w:r>
               <w:rPr>
                 <w:rFonts w:ascii="Calibri" w:hAnsi="Calibri" w:cs="Calibri"/>
@@ -8410,7 +7486,6 @@
                 <w:lang w:val="en"/>
               </w:rPr>
             </w:pPr>
-            <w:proofErr w:type="spellStart"/>
             <w:r>
               <w:rPr>
                 <w:rFonts w:ascii="Calibri" w:hAnsi="Calibri" w:cs="Calibri"/>
@@ -8420,7 +7495,6 @@
               </w:rPr>
               <w:t>propc</w:t>
             </w:r>
-            <w:proofErr w:type="spellEnd"/>
           </w:p>
           <w:p>
             <w:pPr>
@@ -8444,7 +7518,6 @@
               </w:rPr>
               <w:t xml:space="preserve">(This has been shortened to </w:t>
             </w:r>
-            <w:proofErr w:type="spellStart"/>
             <w:r>
               <w:rPr>
                 <w:rFonts w:ascii="Calibri" w:hAnsi="Calibri" w:cs="Calibri"/>
@@ -8455,7 +7528,6 @@
               </w:rPr>
               <w:t>propc</w:t>
             </w:r>
-            <w:proofErr w:type="spellEnd"/>
             <w:r>
               <w:rPr>
                 <w:rFonts w:ascii="Calibri" w:hAnsi="Calibri" w:cs="Calibri"/>
@@ -8464,7 +7536,6 @@
               </w:rPr>
               <w:t xml:space="preserve"> from </w:t>
             </w:r>
-            <w:proofErr w:type="spellStart"/>
             <w:r>
               <w:rPr>
                 <w:rFonts w:ascii="Calibri" w:hAnsi="Calibri" w:cs="Calibri"/>
@@ -8475,7 +7546,6 @@
               </w:rPr>
               <w:t>propcomet</w:t>
             </w:r>
-            <w:proofErr w:type="spellEnd"/>
             <w:r>
               <w:rPr>
                 <w:rFonts w:ascii="Calibri" w:hAnsi="Calibri" w:cs="Calibri"/>
@@ -8579,25 +7649,7 @@
                 <w:szCs w:val="22"/>
                 <w:lang w:val="en"/>
               </w:rPr>
-              <w:t xml:space="preserve">get =&gt; </w:t>
-            </w:r>
-            <w:proofErr w:type="spellStart"/>
-            <w:r>
-              <w:rPr>
-                <w:rFonts w:ascii="Calibri" w:hAnsi="Calibri" w:cs="Calibri"/>
-                <w:szCs w:val="22"/>
-                <w:lang w:val="en"/>
-              </w:rPr>
-              <w:t>GetProperty</w:t>
-            </w:r>
-            <w:proofErr w:type="spellEnd"/>
-            <w:r>
-              <w:rPr>
-                <w:rFonts w:ascii="Calibri" w:hAnsi="Calibri" w:cs="Calibri"/>
-                <w:szCs w:val="22"/>
-                <w:lang w:val="en"/>
-              </w:rPr>
-              <w:t>&lt;</w:t>
+              <w:t>get =&gt; GetProperty&lt;</w:t>
             </w:r>
             <w:r>
               <w:rPr>
@@ -8608,74 +7660,36 @@
               </w:rPr>
               <w:t>string</w:t>
             </w:r>
-            <w:proofErr w:type="gramStart"/>
-            <w:r>
-              <w:rPr>
-                <w:rFonts w:ascii="Calibri" w:hAnsi="Calibri" w:cs="Calibri"/>
-                <w:szCs w:val="22"/>
-                <w:lang w:val="en"/>
-              </w:rPr>
-              <w:t>&gt;(</w:t>
-            </w:r>
-            <w:proofErr w:type="gramEnd"/>
-            <w:r>
-              <w:rPr>
-                <w:rFonts w:ascii="Calibri" w:hAnsi="Calibri" w:cs="Calibri"/>
-                <w:szCs w:val="22"/>
-                <w:lang w:val="en"/>
-              </w:rPr>
-              <w:t>);</w:t>
-            </w:r>
-          </w:p>
-          <w:p>
-            <w:pPr>
-              <w:widowControl w:val="0"/>
-              <w:autoSpaceDE w:val="0"/>
-              <w:autoSpaceDN w:val="0"/>
-              <w:adjustRightInd w:val="0"/>
-              <w:spacing w:after="200"/>
-              <w:rPr>
-                <w:rFonts w:ascii="Calibri" w:hAnsi="Calibri" w:cs="Calibri"/>
-                <w:szCs w:val="22"/>
-                <w:lang w:val="en"/>
-              </w:rPr>
-            </w:pPr>
-            <w:r>
-              <w:rPr>
-                <w:rFonts w:ascii="Calibri" w:hAnsi="Calibri" w:cs="Calibri"/>
-                <w:szCs w:val="22"/>
-                <w:lang w:val="en"/>
-              </w:rPr>
-              <w:t xml:space="preserve">set =&gt; </w:t>
-            </w:r>
-            <w:proofErr w:type="spellStart"/>
-            <w:r>
-              <w:rPr>
-                <w:rFonts w:ascii="Calibri" w:hAnsi="Calibri" w:cs="Calibri"/>
-                <w:szCs w:val="22"/>
-                <w:lang w:val="en"/>
-              </w:rPr>
-              <w:t>SetProperty</w:t>
-            </w:r>
-            <w:proofErr w:type="spellEnd"/>
-            <w:r>
-              <w:rPr>
-                <w:rFonts w:ascii="Calibri" w:hAnsi="Calibri" w:cs="Calibri"/>
-                <w:szCs w:val="22"/>
-                <w:lang w:val="en"/>
-              </w:rPr>
-              <w:t>(value</w:t>
-            </w:r>
-            <w:proofErr w:type="gramStart"/>
-            <w:r>
-              <w:rPr>
-                <w:rFonts w:ascii="Calibri" w:hAnsi="Calibri" w:cs="Calibri"/>
-                <w:szCs w:val="22"/>
-                <w:lang w:val="en"/>
-              </w:rPr>
-              <w:t>);</w:t>
-            </w:r>
-            <w:proofErr w:type="gramEnd"/>
+            <w:r>
+              <w:rPr>
+                <w:rFonts w:ascii="Calibri" w:hAnsi="Calibri" w:cs="Calibri"/>
+                <w:szCs w:val="22"/>
+                <w:lang w:val="en"/>
+              </w:rPr>
+              <w:t>&gt;();</w:t>
+            </w:r>
+          </w:p>
+          <w:p>
+            <w:pPr>
+              <w:widowControl w:val="0"/>
+              <w:autoSpaceDE w:val="0"/>
+              <w:autoSpaceDN w:val="0"/>
+              <w:adjustRightInd w:val="0"/>
+              <w:spacing w:after="200"/>
+              <w:rPr>
+                <w:rFonts w:ascii="Calibri" w:hAnsi="Calibri" w:cs="Calibri"/>
+                <w:szCs w:val="22"/>
+                <w:lang w:val="en"/>
+              </w:rPr>
+            </w:pPr>
+            <w:r>
+              <w:rPr>
+                <w:rFonts w:ascii="Calibri" w:hAnsi="Calibri" w:cs="Calibri"/>
+                <w:szCs w:val="22"/>
+                <w:lang w:val="en"/>
+              </w:rPr>
+              <w:t>set =&gt; SetProperty(value);</w:t>
+            </w:r>
           </w:p>
           <w:p>
             <w:pPr>
@@ -8804,7 +7818,6 @@
               </w:rPr>
               <w:t xml:space="preserve"> from </w:t>
             </w:r>
-            <w:proofErr w:type="spellStart"/>
             <w:r>
               <w:rPr>
                 <w:rFonts w:ascii="Calibri" w:hAnsi="Calibri" w:cs="Calibri"/>
@@ -8815,7 +7828,6 @@
               </w:rPr>
               <w:t>xplat</w:t>
             </w:r>
-            <w:proofErr w:type="spellEnd"/>
             <w:r>
               <w:rPr>
                 <w:rFonts w:ascii="Calibri" w:hAnsi="Calibri" w:cs="Calibri"/>
@@ -8849,25 +7861,7 @@
                 <w:szCs w:val="22"/>
                 <w:lang w:val="en"/>
               </w:rPr>
-              <w:t>#</w:t>
-            </w:r>
-            <w:proofErr w:type="gramStart"/>
-            <w:r>
-              <w:rPr>
-                <w:rFonts w:ascii="Calibri" w:hAnsi="Calibri" w:cs="Calibri"/>
-                <w:szCs w:val="22"/>
-                <w:lang w:val="en"/>
-              </w:rPr>
-              <w:t>if</w:t>
-            </w:r>
-            <w:proofErr w:type="gramEnd"/>
-            <w:r>
-              <w:rPr>
-                <w:rFonts w:ascii="Calibri" w:hAnsi="Calibri" w:cs="Calibri"/>
-                <w:szCs w:val="22"/>
-                <w:lang w:val="en"/>
-              </w:rPr>
-              <w:t xml:space="preserve"> ANDROID</w:t>
+              <w:t>#if ANDROID</w:t>
             </w:r>
           </w:p>
           <w:p>
@@ -9083,8 +8077,6 @@
               </w:rPr>
               <w:t xml:space="preserve">private void </w:t>
             </w:r>
-            <w:proofErr w:type="spellStart"/>
-            <w:proofErr w:type="gramStart"/>
             <w:r>
               <w:rPr>
                 <w:rFonts w:ascii="Calibri" w:hAnsi="Calibri" w:cs="Calibri"/>
@@ -9094,41 +8086,13 @@
               </w:rPr>
               <w:t>MyMethod</w:t>
             </w:r>
-            <w:proofErr w:type="spellEnd"/>
-            <w:r>
-              <w:rPr>
-                <w:rFonts w:ascii="Calibri" w:hAnsi="Calibri" w:cs="Calibri"/>
-                <w:szCs w:val="22"/>
-                <w:lang w:val="en"/>
-              </w:rPr>
-              <w:t>(</w:t>
-            </w:r>
-            <w:proofErr w:type="gramEnd"/>
-            <w:r>
-              <w:rPr>
-                <w:rFonts w:ascii="Calibri" w:hAnsi="Calibri" w:cs="Calibri"/>
-                <w:szCs w:val="22"/>
-                <w:lang w:val="en"/>
-              </w:rPr>
-              <w:t xml:space="preserve">object sender, </w:t>
-            </w:r>
-            <w:proofErr w:type="spellStart"/>
-            <w:r>
-              <w:rPr>
-                <w:rFonts w:ascii="Calibri" w:hAnsi="Calibri" w:cs="Calibri"/>
-                <w:szCs w:val="22"/>
-                <w:lang w:val="en"/>
-              </w:rPr>
-              <w:t>EventArgs</w:t>
-            </w:r>
-            <w:proofErr w:type="spellEnd"/>
-            <w:r>
-              <w:rPr>
-                <w:rFonts w:ascii="Calibri" w:hAnsi="Calibri" w:cs="Calibri"/>
-                <w:szCs w:val="22"/>
-                <w:lang w:val="en"/>
-              </w:rPr>
-              <w:t xml:space="preserve"> e)</w:t>
+            <w:r>
+              <w:rPr>
+                <w:rFonts w:ascii="Calibri" w:hAnsi="Calibri" w:cs="Calibri"/>
+                <w:szCs w:val="22"/>
+                <w:lang w:val="en"/>
+              </w:rPr>
+              <w:t>(object sender, EventArgs e)</w:t>
             </w:r>
           </w:p>
           <w:p>
@@ -9287,8 +8251,6 @@
               </w:rPr>
               <w:t xml:space="preserve"> </w:t>
             </w:r>
-            <w:proofErr w:type="spellStart"/>
-            <w:proofErr w:type="gramStart"/>
             <w:r>
               <w:rPr>
                 <w:rFonts w:ascii="Calibri" w:hAnsi="Calibri" w:cs="Calibri"/>
@@ -9298,23 +8260,13 @@
               </w:rPr>
               <w:t>MyMethod</w:t>
             </w:r>
-            <w:proofErr w:type="spellEnd"/>
-            <w:r>
-              <w:rPr>
-                <w:rFonts w:ascii="Calibri" w:hAnsi="Calibri" w:cs="Calibri"/>
-                <w:szCs w:val="22"/>
-                <w:lang w:val="en"/>
-              </w:rPr>
-              <w:t>(</w:t>
-            </w:r>
-            <w:proofErr w:type="gramEnd"/>
-            <w:r>
-              <w:rPr>
-                <w:rFonts w:ascii="Calibri" w:hAnsi="Calibri" w:cs="Calibri"/>
-                <w:szCs w:val="22"/>
-                <w:lang w:val="en"/>
-              </w:rPr>
-              <w:t>)</w:t>
+            <w:r>
+              <w:rPr>
+                <w:rFonts w:ascii="Calibri" w:hAnsi="Calibri" w:cs="Calibri"/>
+                <w:szCs w:val="22"/>
+                <w:lang w:val="en"/>
+              </w:rPr>
+              <w:t>()</w:t>
             </w:r>
           </w:p>
           <w:p>
@@ -9419,7 +8371,6 @@
                 <w:lang w:val="en"/>
               </w:rPr>
             </w:pPr>
-            <w:proofErr w:type="spellStart"/>
             <w:r>
               <w:rPr>
                 <w:rFonts w:ascii="Calibri" w:hAnsi="Calibri" w:cs="Calibri"/>
@@ -9430,7 +8381,6 @@
               </w:rPr>
               <w:t>amethod</w:t>
             </w:r>
-            <w:proofErr w:type="spellEnd"/>
           </w:p>
         </w:tc>
         <w:tc>
@@ -9464,35 +8414,7 @@
                 <w:szCs w:val="22"/>
                 <w:lang w:val="en"/>
               </w:rPr>
-              <w:t xml:space="preserve">async Task </w:t>
-            </w:r>
-            <w:proofErr w:type="spellStart"/>
-            <w:proofErr w:type="gramStart"/>
-            <w:r>
-              <w:rPr>
-                <w:rFonts w:ascii="Calibri" w:hAnsi="Calibri" w:cs="Calibri"/>
-                <w:szCs w:val="22"/>
-                <w:lang w:val="en"/>
-              </w:rPr>
-              <w:t>MyMethod</w:t>
-            </w:r>
-            <w:proofErr w:type="spellEnd"/>
-            <w:r>
-              <w:rPr>
-                <w:rFonts w:ascii="Calibri" w:hAnsi="Calibri" w:cs="Calibri"/>
-                <w:szCs w:val="22"/>
-                <w:lang w:val="en"/>
-              </w:rPr>
-              <w:t>(</w:t>
-            </w:r>
-            <w:proofErr w:type="gramEnd"/>
-            <w:r>
-              <w:rPr>
-                <w:rFonts w:ascii="Calibri" w:hAnsi="Calibri" w:cs="Calibri"/>
-                <w:szCs w:val="22"/>
-                <w:lang w:val="en"/>
-              </w:rPr>
-              <w:t>)</w:t>
+              <w:t>async Task MyMethod()</w:t>
             </w:r>
           </w:p>
           <w:p>
@@ -9669,7 +8591,6 @@
               </w:rPr>
               <w:t xml:space="preserve"> </w:t>
             </w:r>
-            <w:proofErr w:type="spellStart"/>
             <w:r>
               <w:rPr>
                 <w:rFonts w:ascii="Calibri" w:hAnsi="Calibri" w:cs="Calibri"/>
@@ -9679,7 +8600,6 @@
               </w:rPr>
               <w:t>MyRecord</w:t>
             </w:r>
-            <w:proofErr w:type="spellEnd"/>
           </w:p>
           <w:p>
             <w:pPr>
@@ -9811,7 +8731,6 @@
                 <w:lang w:val="en"/>
               </w:rPr>
             </w:pPr>
-            <w:proofErr w:type="spellStart"/>
             <w:r>
               <w:rPr>
                 <w:rFonts w:ascii="Calibri" w:hAnsi="Calibri" w:cs="Calibri"/>
@@ -9823,7 +8742,6 @@
               </w:rPr>
               <w:t>rstruct</w:t>
             </w:r>
-            <w:proofErr w:type="spellEnd"/>
           </w:p>
           <w:p>
             <w:pPr>
@@ -9849,7 +8767,6 @@
               </w:rPr>
               <w:t xml:space="preserve">(This has been updated to </w:t>
             </w:r>
-            <w:proofErr w:type="spellStart"/>
             <w:r>
               <w:rPr>
                 <w:rFonts w:ascii="Calibri" w:hAnsi="Calibri" w:cs="Calibri"/>
@@ -9860,7 +8777,6 @@
               </w:rPr>
               <w:t>rstruct</w:t>
             </w:r>
-            <w:proofErr w:type="spellEnd"/>
             <w:r>
               <w:rPr>
                 <w:rFonts w:ascii="Calibri" w:hAnsi="Calibri" w:cs="Calibri"/>
@@ -9869,7 +8785,6 @@
               </w:rPr>
               <w:t xml:space="preserve"> from </w:t>
             </w:r>
-            <w:proofErr w:type="spellStart"/>
             <w:r>
               <w:rPr>
                 <w:rFonts w:ascii="Calibri" w:hAnsi="Calibri" w:cs="Calibri"/>
@@ -9880,7 +8795,6 @@
               </w:rPr>
               <w:t>recstruct</w:t>
             </w:r>
-            <w:proofErr w:type="spellEnd"/>
             <w:r>
               <w:rPr>
                 <w:rFonts w:ascii="Calibri" w:hAnsi="Calibri" w:cs="Calibri"/>
@@ -9924,7 +8838,6 @@
               </w:rPr>
               <w:t xml:space="preserve"> struct </w:t>
             </w:r>
-            <w:proofErr w:type="spellStart"/>
             <w:r>
               <w:rPr>
                 <w:rFonts w:ascii="Calibri" w:hAnsi="Calibri" w:cs="Calibri"/>
@@ -9934,7 +8847,6 @@
               </w:rPr>
               <w:t>MyRecStruct</w:t>
             </w:r>
-            <w:proofErr w:type="spellEnd"/>
           </w:p>
           <w:p>
             <w:pPr>
@@ -10043,29 +8955,7 @@
                 <w:sz w:val="20"/>
                 <w:lang w:val="en"/>
               </w:rPr>
-              <w:t>(</w:t>
-            </w:r>
-            <w:proofErr w:type="spellStart"/>
-            <w:r>
-              <w:rPr>
-                <w:rFonts w:ascii="Calibri" w:hAnsi="Calibri" w:cs="Calibri"/>
-                <w:i/>
-                <w:iCs/>
-                <w:sz w:val="20"/>
-                <w:lang w:val="en"/>
-              </w:rPr>
-              <w:t>CommunityToolkit.Mvvm</w:t>
-            </w:r>
-            <w:proofErr w:type="spellEnd"/>
-            <w:r>
-              <w:rPr>
-                <w:rFonts w:ascii="Calibri" w:hAnsi="Calibri" w:cs="Calibri"/>
-                <w:i/>
-                <w:iCs/>
-                <w:sz w:val="20"/>
-                <w:lang w:val="en"/>
-              </w:rPr>
-              <w:t>)</w:t>
+              <w:t>(CommunityToolkit.Mvvm)</w:t>
             </w:r>
           </w:p>
         </w:tc>
@@ -10087,7 +8977,6 @@
                 <w:lang w:val="en"/>
               </w:rPr>
             </w:pPr>
-            <w:proofErr w:type="spellStart"/>
             <w:r>
               <w:rPr>
                 <w:rFonts w:ascii="Calibri" w:hAnsi="Calibri" w:cs="Calibri"/>
@@ -10104,7 +8993,6 @@
               </w:rPr>
               <w:t>op</w:t>
             </w:r>
-            <w:proofErr w:type="spellEnd"/>
           </w:p>
         </w:tc>
         <w:tc>
@@ -10130,25 +9018,7 @@
                 <w:szCs w:val="22"/>
                 <w:lang w:val="en"/>
               </w:rPr>
-              <w:t>[</w:t>
-            </w:r>
-            <w:proofErr w:type="spellStart"/>
-            <w:r>
-              <w:rPr>
-                <w:rFonts w:ascii="Calibri" w:hAnsi="Calibri" w:cs="Calibri"/>
-                <w:szCs w:val="22"/>
-                <w:lang w:val="en"/>
-              </w:rPr>
-              <w:t>ObservableProperty</w:t>
-            </w:r>
-            <w:proofErr w:type="spellEnd"/>
-            <w:r>
-              <w:rPr>
-                <w:rFonts w:ascii="Calibri" w:hAnsi="Calibri" w:cs="Calibri"/>
-                <w:szCs w:val="22"/>
-                <w:lang w:val="en"/>
-              </w:rPr>
-              <w:t>]</w:t>
+              <w:t>[ObservableProperty]</w:t>
             </w:r>
           </w:p>
           <w:p>
@@ -10263,29 +9133,7 @@
                 <w:sz w:val="20"/>
                 <w:lang w:val="en"/>
               </w:rPr>
-              <w:t>(</w:t>
-            </w:r>
-            <w:proofErr w:type="spellStart"/>
-            <w:r>
-              <w:rPr>
-                <w:rFonts w:ascii="Calibri" w:hAnsi="Calibri" w:cs="Calibri"/>
-                <w:i/>
-                <w:iCs/>
-                <w:sz w:val="20"/>
-                <w:lang w:val="en"/>
-              </w:rPr>
-              <w:t>CommunityToolkit.Mvvm</w:t>
-            </w:r>
-            <w:proofErr w:type="spellEnd"/>
-            <w:r>
-              <w:rPr>
-                <w:rFonts w:ascii="Calibri" w:hAnsi="Calibri" w:cs="Calibri"/>
-                <w:i/>
-                <w:iCs/>
-                <w:sz w:val="20"/>
-                <w:lang w:val="en"/>
-              </w:rPr>
-              <w:t>)</w:t>
+              <w:t>(CommunityToolkit.Mvvm)</w:t>
             </w:r>
           </w:p>
         </w:tc>
@@ -10307,7 +9155,6 @@
                 <w:lang w:val="en"/>
               </w:rPr>
             </w:pPr>
-           